<commit_message>
Created Exomy power board
</commit_message>
<xml_diff>
--- a/MyExoMy.docx
+++ b/MyExoMy.docx
@@ -12,7 +12,6 @@
           <w:lang w:val="en-US"/>
         </w:rPr>
       </w:pPr>
-      <w:proofErr w:type="spellStart"/>
       <w:r>
         <w:rPr>
           <w:lang w:val="en-US"/>
@@ -35,14 +34,7 @@
         <w:rPr>
           <w:lang w:val="en-US"/>
         </w:rPr>
-        <w:t>y</w:t>
-      </w:r>
-      <w:proofErr w:type="spellEnd"/>
-      <w:r>
-        <w:rPr>
-          <w:lang w:val="en-US"/>
-        </w:rPr>
-        <w:t xml:space="preserve"> project</w:t>
+        <w:t>y project</w:t>
       </w:r>
       <w:r>
         <w:rPr>
@@ -198,7 +190,6 @@
         </w:rPr>
         <w:br/>
       </w:r>
-      <w:proofErr w:type="spellStart"/>
       <w:r>
         <w:rPr>
           <w:rFonts w:ascii="Courier New" w:hAnsi="Courier New" w:cs="Courier New"/>
@@ -207,9 +198,8 @@
           <w:highlight w:val="lightGray"/>
           <w:shd w:val="clear" w:color="auto" w:fill="FAFAFA"/>
         </w:rPr>
-        <w:t>raspivid</w:t>
-      </w:r>
-      <w:proofErr w:type="spellEnd"/>
+        <w:t xml:space="preserve">raspivid -o - -t 0 -hf -w </w:t>
+      </w:r>
       <w:r>
         <w:rPr>
           <w:rFonts w:ascii="Courier New" w:hAnsi="Courier New" w:cs="Courier New"/>
@@ -217,8 +207,9 @@
           <w:szCs w:val="20"/>
           <w:highlight w:val="lightGray"/>
           <w:shd w:val="clear" w:color="auto" w:fill="FAFAFA"/>
-        </w:rPr>
-        <w:t xml:space="preserve"> -o - -t 0 -hf -w </w:t>
+          <w:lang w:val="en-US"/>
+        </w:rPr>
+        <w:t>1920</w:t>
       </w:r>
       <w:r>
         <w:rPr>
@@ -227,9 +218,8 @@
           <w:szCs w:val="20"/>
           <w:highlight w:val="lightGray"/>
           <w:shd w:val="clear" w:color="auto" w:fill="FAFAFA"/>
-          <w:lang w:val="en-US"/>
-        </w:rPr>
-        <w:t>1920</w:t>
+        </w:rPr>
+        <w:t xml:space="preserve"> -h </w:t>
       </w:r>
       <w:r>
         <w:rPr>
@@ -238,8 +228,9 @@
           <w:szCs w:val="20"/>
           <w:highlight w:val="lightGray"/>
           <w:shd w:val="clear" w:color="auto" w:fill="FAFAFA"/>
-        </w:rPr>
-        <w:t xml:space="preserve"> -h </w:t>
+          <w:lang w:val="en-US"/>
+        </w:rPr>
+        <w:t>1080</w:t>
       </w:r>
       <w:r>
         <w:rPr>
@@ -248,9 +239,8 @@
           <w:szCs w:val="20"/>
           <w:highlight w:val="lightGray"/>
           <w:shd w:val="clear" w:color="auto" w:fill="FAFAFA"/>
-          <w:lang w:val="en-US"/>
-        </w:rPr>
-        <w:t>1080</w:t>
+        </w:rPr>
+        <w:t xml:space="preserve"> -fps </w:t>
       </w:r>
       <w:r>
         <w:rPr>
@@ -259,8 +249,9 @@
           <w:szCs w:val="20"/>
           <w:highlight w:val="lightGray"/>
           <w:shd w:val="clear" w:color="auto" w:fill="FAFAFA"/>
-        </w:rPr>
-        <w:t xml:space="preserve"> -fps </w:t>
+          <w:lang w:val="en-US"/>
+        </w:rPr>
+        <w:t>30</w:t>
       </w:r>
       <w:r>
         <w:rPr>
@@ -269,151 +260,8 @@
           <w:szCs w:val="20"/>
           <w:highlight w:val="lightGray"/>
           <w:shd w:val="clear" w:color="auto" w:fill="FAFAFA"/>
-          <w:lang w:val="en-US"/>
-        </w:rPr>
-        <w:t>30</w:t>
-      </w:r>
-      <w:r>
-        <w:rPr>
-          <w:rFonts w:ascii="Courier New" w:hAnsi="Courier New" w:cs="Courier New"/>
-          <w:sz w:val="20"/>
-          <w:szCs w:val="20"/>
-          <w:highlight w:val="lightGray"/>
-          <w:shd w:val="clear" w:color="auto" w:fill="FAFAFA"/>
-        </w:rPr>
-        <w:t xml:space="preserve"> | </w:t>
-      </w:r>
-      <w:proofErr w:type="spellStart"/>
-      <w:r>
-        <w:rPr>
-          <w:rFonts w:ascii="Courier New" w:hAnsi="Courier New" w:cs="Courier New"/>
-          <w:sz w:val="20"/>
-          <w:szCs w:val="20"/>
-          <w:highlight w:val="lightGray"/>
-          <w:shd w:val="clear" w:color="auto" w:fill="FAFAFA"/>
-        </w:rPr>
-        <w:t>cvlc</w:t>
-      </w:r>
-      <w:proofErr w:type="spellEnd"/>
-      <w:r>
-        <w:rPr>
-          <w:rFonts w:ascii="Courier New" w:hAnsi="Courier New" w:cs="Courier New"/>
-          <w:sz w:val="20"/>
-          <w:szCs w:val="20"/>
-          <w:highlight w:val="lightGray"/>
-          <w:shd w:val="clear" w:color="auto" w:fill="FAFAFA"/>
-        </w:rPr>
-        <w:t xml:space="preserve"> -</w:t>
-      </w:r>
-      <w:proofErr w:type="spellStart"/>
-      <w:r>
-        <w:rPr>
-          <w:rFonts w:ascii="Courier New" w:hAnsi="Courier New" w:cs="Courier New"/>
-          <w:sz w:val="20"/>
-          <w:szCs w:val="20"/>
-          <w:highlight w:val="lightGray"/>
-          <w:shd w:val="clear" w:color="auto" w:fill="FAFAFA"/>
-        </w:rPr>
-        <w:t>vvv</w:t>
-      </w:r>
-      <w:proofErr w:type="spellEnd"/>
-      <w:r>
-        <w:rPr>
-          <w:rFonts w:ascii="Courier New" w:hAnsi="Courier New" w:cs="Courier New"/>
-          <w:sz w:val="20"/>
-          <w:szCs w:val="20"/>
-          <w:highlight w:val="lightGray"/>
-          <w:shd w:val="clear" w:color="auto" w:fill="FAFAFA"/>
-        </w:rPr>
-        <w:t xml:space="preserve"> stream:///dev/stdin --</w:t>
-      </w:r>
-      <w:proofErr w:type="spellStart"/>
-      <w:r>
-        <w:rPr>
-          <w:rFonts w:ascii="Courier New" w:hAnsi="Courier New" w:cs="Courier New"/>
-          <w:sz w:val="20"/>
-          <w:szCs w:val="20"/>
-          <w:highlight w:val="lightGray"/>
-          <w:shd w:val="clear" w:color="auto" w:fill="FAFAFA"/>
-        </w:rPr>
-        <w:t>sout</w:t>
-      </w:r>
-      <w:proofErr w:type="spellEnd"/>
-      <w:r>
-        <w:rPr>
-          <w:rFonts w:ascii="Courier New" w:hAnsi="Courier New" w:cs="Courier New"/>
-          <w:sz w:val="20"/>
-          <w:szCs w:val="20"/>
-          <w:highlight w:val="lightGray"/>
-          <w:shd w:val="clear" w:color="auto" w:fill="FAFAFA"/>
-        </w:rPr>
-        <w:t xml:space="preserve"> '#</w:t>
-      </w:r>
-      <w:proofErr w:type="spellStart"/>
-      <w:r>
-        <w:rPr>
-          <w:rFonts w:ascii="Courier New" w:hAnsi="Courier New" w:cs="Courier New"/>
-          <w:sz w:val="20"/>
-          <w:szCs w:val="20"/>
-          <w:highlight w:val="lightGray"/>
-          <w:shd w:val="clear" w:color="auto" w:fill="FAFAFA"/>
-        </w:rPr>
-        <w:t>rtp</w:t>
-      </w:r>
-      <w:proofErr w:type="spellEnd"/>
-      <w:r>
-        <w:rPr>
-          <w:rFonts w:ascii="Courier New" w:hAnsi="Courier New" w:cs="Courier New"/>
-          <w:sz w:val="20"/>
-          <w:szCs w:val="20"/>
-          <w:highlight w:val="lightGray"/>
-          <w:shd w:val="clear" w:color="auto" w:fill="FAFAFA"/>
-        </w:rPr>
-        <w:t>{</w:t>
-      </w:r>
-      <w:proofErr w:type="spellStart"/>
-      <w:r>
-        <w:rPr>
-          <w:rFonts w:ascii="Courier New" w:hAnsi="Courier New" w:cs="Courier New"/>
-          <w:sz w:val="20"/>
-          <w:szCs w:val="20"/>
-          <w:highlight w:val="lightGray"/>
-          <w:shd w:val="clear" w:color="auto" w:fill="FAFAFA"/>
-        </w:rPr>
-        <w:t>sdp</w:t>
-      </w:r>
-      <w:proofErr w:type="spellEnd"/>
-      <w:r>
-        <w:rPr>
-          <w:rFonts w:ascii="Courier New" w:hAnsi="Courier New" w:cs="Courier New"/>
-          <w:sz w:val="20"/>
-          <w:szCs w:val="20"/>
-          <w:highlight w:val="lightGray"/>
-          <w:shd w:val="clear" w:color="auto" w:fill="FAFAFA"/>
-        </w:rPr>
-        <w:t>=rtsp://:8554/x}' :</w:t>
-      </w:r>
-      <w:proofErr w:type="spellStart"/>
-      <w:r>
-        <w:rPr>
-          <w:rFonts w:ascii="Courier New" w:hAnsi="Courier New" w:cs="Courier New"/>
-          <w:sz w:val="20"/>
-          <w:szCs w:val="20"/>
-          <w:highlight w:val="lightGray"/>
-          <w:shd w:val="clear" w:color="auto" w:fill="FAFAFA"/>
-        </w:rPr>
-        <w:t>demux</w:t>
-      </w:r>
-      <w:proofErr w:type="spellEnd"/>
-      <w:r>
-        <w:rPr>
-          <w:rFonts w:ascii="Courier New" w:hAnsi="Courier New" w:cs="Courier New"/>
-          <w:sz w:val="20"/>
-          <w:szCs w:val="20"/>
-          <w:highlight w:val="lightGray"/>
-          <w:shd w:val="clear" w:color="auto" w:fill="FAFAFA"/>
-        </w:rPr>
-        <w:t>=h264</w:t>
+        </w:rPr>
+        <w:t xml:space="preserve"> | cvlc -vvv stream:///dev/stdin --sout '#rtp{sdp=rtsp://:8554/x}' :demux=h264</w:t>
       </w:r>
     </w:p>
     <w:p>
@@ -488,6 +336,98 @@
         <w:pStyle w:val="Heading2"/>
       </w:pPr>
       <w:r>
+        <w:t>EasyEda</w:t>
+      </w:r>
+    </w:p>
+    <w:p>
+      <w:pPr>
+        <w:pStyle w:val="ListParagraph"/>
+        <w:numPr>
+          <w:ilvl w:val="0"/>
+          <w:numId w:val="6"/>
+        </w:numPr>
+        <w:rPr>
+          <w:lang w:val="en-US"/>
+        </w:rPr>
+      </w:pPr>
+      <w:r>
+        <w:rPr>
+          <w:lang w:val="en-US"/>
+        </w:rPr>
+        <w:t>To work with EasyEda for the MyExoMy projet first change the Data Directory to the corresponding EasyEda folder with EasyEda -&gt; Setting -&gt; Desktop Edition Setting -&gt; Data Directory. After that with EasyEda -&gt; File -&gt; Open Project the MyExoMy EasyEda project can be opened.</w:t>
+      </w:r>
+    </w:p>
+    <w:p>
+      <w:pPr>
+        <w:pStyle w:val="ListParagraph"/>
+        <w:numPr>
+          <w:ilvl w:val="0"/>
+          <w:numId w:val="6"/>
+        </w:numPr>
+        <w:rPr>
+          <w:lang w:val="en-US"/>
+        </w:rPr>
+      </w:pPr>
+      <w:r>
+        <w:rPr>
+          <w:lang w:val="en-US"/>
+        </w:rPr>
+        <w:t>Switching to another project can be done by setting the Data Directory to a different folder.</w:t>
+      </w:r>
+    </w:p>
+    <w:p>
+      <w:pPr>
+        <w:pStyle w:val="ListParagraph"/>
+        <w:numPr>
+          <w:ilvl w:val="0"/>
+          <w:numId w:val="6"/>
+        </w:numPr>
+        <w:rPr>
+          <w:lang w:val="en-US"/>
+        </w:rPr>
+      </w:pPr>
+      <w:r>
+        <w:rPr>
+          <w:lang w:val="en-US"/>
+        </w:rPr>
+        <w:t xml:space="preserve">If desired the other projects can be removed from the ‘Opened Projects’ list </w:t>
+      </w:r>
+      <w:r>
+        <w:rPr>
+          <w:lang w:val="en-US"/>
+        </w:rPr>
+        <w:t xml:space="preserve">after EasyEda -&gt; Login </w:t>
+      </w:r>
+      <w:r>
+        <w:rPr>
+          <w:lang w:val="en-US"/>
+        </w:rPr>
+        <w:t>and then</w:t>
+      </w:r>
+      <w:r>
+        <w:rPr>
+          <w:lang w:val="en-US"/>
+        </w:rPr>
+        <w:t xml:space="preserve"> using </w:t>
+      </w:r>
+      <w:r>
+        <w:rPr>
+          <w:lang w:val="en-US"/>
+        </w:rPr>
+        <w:t>the</w:t>
+      </w:r>
+      <w:r>
+        <w:rPr>
+          <w:lang w:val="en-US"/>
+        </w:rPr>
+        <w:t xml:space="preserve"> right mouse button -&gt; Refresh List. </w:t>
+      </w:r>
+    </w:p>
+    <w:p>
+      <w:pPr>
+        <w:pStyle w:val="Heading2"/>
+      </w:pPr>
+      <w:r>
         <w:t>Low Power</w:t>
       </w:r>
     </w:p>
@@ -525,35 +465,7 @@
         <w:rPr>
           <w:lang w:val="en-US"/>
         </w:rPr>
-        <w:t>ssuing a ‘</w:t>
-      </w:r>
-      <w:proofErr w:type="spellStart"/>
-      <w:r>
-        <w:rPr>
-          <w:lang w:val="en-US"/>
-        </w:rPr>
-        <w:t>sudo</w:t>
-      </w:r>
-      <w:proofErr w:type="spellEnd"/>
-      <w:r>
-        <w:rPr>
-          <w:lang w:val="en-US"/>
-        </w:rPr>
-        <w:t xml:space="preserve"> halt’. The power of the </w:t>
-      </w:r>
-      <w:proofErr w:type="spellStart"/>
-      <w:r>
-        <w:rPr>
-          <w:lang w:val="en-US"/>
-        </w:rPr>
-        <w:t>Raspberrt</w:t>
-      </w:r>
-      <w:proofErr w:type="spellEnd"/>
-      <w:r>
-        <w:rPr>
-          <w:lang w:val="en-US"/>
-        </w:rPr>
-        <w:t xml:space="preserve"> Pi 4</w:t>
+        <w:t>ssuing a ‘sudo halt’. The power of the Raspberrt Pi 4</w:t>
       </w:r>
       <w:r>
         <w:rPr>
@@ -849,7 +761,6 @@
         </w:rPr>
         <w:t xml:space="preserve">To view: </w:t>
       </w:r>
-      <w:proofErr w:type="spellStart"/>
       <w:r>
         <w:rPr>
           <w:rFonts w:ascii="Courier New" w:hAnsi="Courier New" w:cs="Courier New"/>
@@ -858,9 +769,23 @@
           <w:highlight w:val="lightGray"/>
           <w:shd w:val="clear" w:color="auto" w:fill="FAFAFA"/>
         </w:rPr>
-        <w:t>rpi</w:t>
-      </w:r>
-      <w:proofErr w:type="spellEnd"/>
+        <w:t>rpi-eeprom-config</w:t>
+      </w:r>
+      <w:r>
+        <w:rPr>
+          <w:rFonts w:cstheme="minorHAnsi"/>
+          <w:lang w:val="en-US"/>
+        </w:rPr>
+        <w:br/>
+      </w:r>
+      <w:r>
+        <w:rPr>
+          <w:rFonts w:cstheme="minorHAnsi"/>
+          <w:shd w:val="clear" w:color="auto" w:fill="FAFAFA"/>
+          <w:lang w:val="en-US"/>
+        </w:rPr>
+        <w:t xml:space="preserve">To edit: </w:t>
+      </w:r>
       <w:r>
         <w:rPr>
           <w:rFonts w:ascii="Courier New" w:hAnsi="Courier New" w:cs="Courier New"/>
@@ -869,9 +794,8 @@
           <w:highlight w:val="lightGray"/>
           <w:shd w:val="clear" w:color="auto" w:fill="FAFAFA"/>
         </w:rPr>
-        <w:t>-</w:t>
-      </w:r>
-      <w:proofErr w:type="spellStart"/>
+        <w:t xml:space="preserve">sudo -E rpi-eeprom-config </w:t>
+      </w:r>
       <w:r>
         <w:rPr>
           <w:rFonts w:ascii="Courier New" w:hAnsi="Courier New" w:cs="Courier New"/>
@@ -880,9 +804,8 @@
           <w:highlight w:val="lightGray"/>
           <w:shd w:val="clear" w:color="auto" w:fill="FAFAFA"/>
         </w:rPr>
-        <w:t>eeprom</w:t>
-      </w:r>
-      <w:proofErr w:type="spellEnd"/>
+        <w:t>–</w:t>
+      </w:r>
       <w:r>
         <w:rPr>
           <w:rFonts w:ascii="Courier New" w:hAnsi="Courier New" w:cs="Courier New"/>
@@ -891,24 +814,53 @@
           <w:highlight w:val="lightGray"/>
           <w:shd w:val="clear" w:color="auto" w:fill="FAFAFA"/>
         </w:rPr>
-        <w:t>-config</w:t>
-      </w:r>
-      <w:r>
-        <w:rPr>
-          <w:rFonts w:cstheme="minorHAnsi"/>
-          <w:lang w:val="en-US"/>
-        </w:rPr>
-        <w:br/>
-      </w:r>
-      <w:r>
-        <w:rPr>
-          <w:rFonts w:cstheme="minorHAnsi"/>
-          <w:shd w:val="clear" w:color="auto" w:fill="FAFAFA"/>
-          <w:lang w:val="en-US"/>
-        </w:rPr>
-        <w:t xml:space="preserve">To edit: </w:t>
-      </w:r>
-      <w:proofErr w:type="spellStart"/>
+        <w:t>edit</w:t>
+      </w:r>
+    </w:p>
+    <w:p>
+      <w:pPr>
+        <w:ind w:left="360"/>
+        <w:rPr>
+          <w:rFonts w:cstheme="minorHAnsi"/>
+          <w:lang w:val="en-US"/>
+        </w:rPr>
+      </w:pPr>
+      <w:r>
+        <w:rPr>
+          <w:rFonts w:cstheme="minorHAnsi"/>
+          <w:lang w:val="en-US"/>
+        </w:rPr>
+        <w:lastRenderedPageBreak/>
+        <w:t xml:space="preserve">After editing, whether you </w:t>
+      </w:r>
+      <w:r>
+        <w:rPr>
+          <w:rFonts w:cstheme="minorHAnsi"/>
+          <w:lang w:val="en-US"/>
+        </w:rPr>
+        <w:t>cha</w:t>
+      </w:r>
+      <w:r>
+        <w:rPr>
+          <w:rFonts w:cstheme="minorHAnsi"/>
+          <w:lang w:val="en-US"/>
+        </w:rPr>
+        <w:t>nged anything or not, always issu</w:t>
+      </w:r>
+      <w:r>
+        <w:rPr>
+          <w:rFonts w:cstheme="minorHAnsi"/>
+          <w:lang w:val="en-US"/>
+        </w:rPr>
+        <w:t>e</w:t>
+      </w:r>
+      <w:r>
+        <w:rPr>
+          <w:rFonts w:cstheme="minorHAnsi"/>
+          <w:lang w:val="en-US"/>
+        </w:rPr>
+        <w:t xml:space="preserve"> a </w:t>
+      </w:r>
       <w:r>
         <w:rPr>
           <w:rFonts w:ascii="Courier New" w:hAnsi="Courier New" w:cs="Courier New"/>
@@ -917,148 +869,7 @@
           <w:highlight w:val="lightGray"/>
           <w:shd w:val="clear" w:color="auto" w:fill="FAFAFA"/>
         </w:rPr>
-        <w:t>sudo</w:t>
-      </w:r>
-      <w:proofErr w:type="spellEnd"/>
-      <w:r>
-        <w:rPr>
-          <w:rFonts w:ascii="Courier New" w:hAnsi="Courier New" w:cs="Courier New"/>
-          <w:sz w:val="20"/>
-          <w:szCs w:val="20"/>
-          <w:highlight w:val="lightGray"/>
-          <w:shd w:val="clear" w:color="auto" w:fill="FAFAFA"/>
-        </w:rPr>
-        <w:t xml:space="preserve"> -E </w:t>
-      </w:r>
-      <w:proofErr w:type="spellStart"/>
-      <w:r>
-        <w:rPr>
-          <w:rFonts w:ascii="Courier New" w:hAnsi="Courier New" w:cs="Courier New"/>
-          <w:sz w:val="20"/>
-          <w:szCs w:val="20"/>
-          <w:highlight w:val="lightGray"/>
-          <w:shd w:val="clear" w:color="auto" w:fill="FAFAFA"/>
-        </w:rPr>
-        <w:t>rpi</w:t>
-      </w:r>
-      <w:proofErr w:type="spellEnd"/>
-      <w:r>
-        <w:rPr>
-          <w:rFonts w:ascii="Courier New" w:hAnsi="Courier New" w:cs="Courier New"/>
-          <w:sz w:val="20"/>
-          <w:szCs w:val="20"/>
-          <w:highlight w:val="lightGray"/>
-          <w:shd w:val="clear" w:color="auto" w:fill="FAFAFA"/>
-        </w:rPr>
-        <w:t>-</w:t>
-      </w:r>
-      <w:proofErr w:type="spellStart"/>
-      <w:r>
-        <w:rPr>
-          <w:rFonts w:ascii="Courier New" w:hAnsi="Courier New" w:cs="Courier New"/>
-          <w:sz w:val="20"/>
-          <w:szCs w:val="20"/>
-          <w:highlight w:val="lightGray"/>
-          <w:shd w:val="clear" w:color="auto" w:fill="FAFAFA"/>
-        </w:rPr>
-        <w:t>eeprom</w:t>
-      </w:r>
-      <w:proofErr w:type="spellEnd"/>
-      <w:r>
-        <w:rPr>
-          <w:rFonts w:ascii="Courier New" w:hAnsi="Courier New" w:cs="Courier New"/>
-          <w:sz w:val="20"/>
-          <w:szCs w:val="20"/>
-          <w:highlight w:val="lightGray"/>
-          <w:shd w:val="clear" w:color="auto" w:fill="FAFAFA"/>
-        </w:rPr>
-        <w:t xml:space="preserve">-config </w:t>
-      </w:r>
-      <w:r>
-        <w:rPr>
-          <w:rFonts w:ascii="Courier New" w:hAnsi="Courier New" w:cs="Courier New"/>
-          <w:sz w:val="20"/>
-          <w:szCs w:val="20"/>
-          <w:highlight w:val="lightGray"/>
-          <w:shd w:val="clear" w:color="auto" w:fill="FAFAFA"/>
-        </w:rPr>
-        <w:t>–</w:t>
-      </w:r>
-      <w:r>
-        <w:rPr>
-          <w:rFonts w:ascii="Courier New" w:hAnsi="Courier New" w:cs="Courier New"/>
-          <w:sz w:val="20"/>
-          <w:szCs w:val="20"/>
-          <w:highlight w:val="lightGray"/>
-          <w:shd w:val="clear" w:color="auto" w:fill="FAFAFA"/>
-        </w:rPr>
-        <w:t>edit</w:t>
-      </w:r>
-    </w:p>
-    <w:p>
-      <w:pPr>
-        <w:ind w:left="360"/>
-        <w:rPr>
-          <w:rFonts w:cstheme="minorHAnsi"/>
-          <w:lang w:val="en-US"/>
-        </w:rPr>
-      </w:pPr>
-      <w:r>
-        <w:rPr>
-          <w:rFonts w:cstheme="minorHAnsi"/>
-          <w:lang w:val="en-US"/>
-        </w:rPr>
-        <w:t xml:space="preserve">After editing, whether you </w:t>
-      </w:r>
-      <w:r>
-        <w:rPr>
-          <w:rFonts w:cstheme="minorHAnsi"/>
-          <w:lang w:val="en-US"/>
-        </w:rPr>
-        <w:t>cha</w:t>
-      </w:r>
-      <w:r>
-        <w:rPr>
-          <w:rFonts w:cstheme="minorHAnsi"/>
-          <w:lang w:val="en-US"/>
-        </w:rPr>
-        <w:t>nged anything or not, always issu</w:t>
-      </w:r>
-      <w:r>
-        <w:rPr>
-          <w:rFonts w:cstheme="minorHAnsi"/>
-          <w:lang w:val="en-US"/>
-        </w:rPr>
-        <w:t>e</w:t>
-      </w:r>
-      <w:r>
-        <w:rPr>
-          <w:rFonts w:cstheme="minorHAnsi"/>
-          <w:lang w:val="en-US"/>
-        </w:rPr>
-        <w:t xml:space="preserve"> a </w:t>
-      </w:r>
-      <w:proofErr w:type="spellStart"/>
-      <w:r>
-        <w:rPr>
-          <w:rFonts w:ascii="Courier New" w:hAnsi="Courier New" w:cs="Courier New"/>
-          <w:sz w:val="20"/>
-          <w:szCs w:val="20"/>
-          <w:highlight w:val="lightGray"/>
-          <w:shd w:val="clear" w:color="auto" w:fill="FAFAFA"/>
-        </w:rPr>
-        <w:t>sudo</w:t>
-      </w:r>
-      <w:proofErr w:type="spellEnd"/>
-      <w:r>
-        <w:rPr>
-          <w:rFonts w:ascii="Courier New" w:hAnsi="Courier New" w:cs="Courier New"/>
-          <w:sz w:val="20"/>
-          <w:szCs w:val="20"/>
-          <w:highlight w:val="lightGray"/>
-          <w:shd w:val="clear" w:color="auto" w:fill="FAFAFA"/>
-        </w:rPr>
-        <w:t xml:space="preserve"> reboot</w:t>
+        <w:t>sudo reboot</w:t>
       </w:r>
       <w:r>
         <w:rPr>
@@ -1225,6 +1036,119 @@
     </w:lvl>
   </w:abstractNum>
   <w:abstractNum w:abstractNumId="1" w15:restartNumberingAfterBreak="0">
+    <w:nsid w:val="1BC0549D"/>
+    <w:multiLevelType w:val="hybridMultilevel"/>
+    <w:tmpl w:val="A8149E72"/>
+    <w:lvl w:ilvl="0" w:tplc="20000001">
+      <w:start w:val="1"/>
+      <w:numFmt w:val="bullet"/>
+      <w:lvlText w:val=""/>
+      <w:lvlJc w:val="left"/>
+      <w:pPr>
+        <w:ind w:left="720" w:hanging="360"/>
+      </w:pPr>
+      <w:rPr>
+        <w:rFonts w:ascii="Symbol" w:hAnsi="Symbol" w:hint="default"/>
+      </w:rPr>
+    </w:lvl>
+    <w:lvl w:ilvl="1" w:tplc="20000003" w:tentative="1">
+      <w:start w:val="1"/>
+      <w:numFmt w:val="bullet"/>
+      <w:lvlText w:val="o"/>
+      <w:lvlJc w:val="left"/>
+      <w:pPr>
+        <w:ind w:left="1440" w:hanging="360"/>
+      </w:pPr>
+      <w:rPr>
+        <w:rFonts w:ascii="Courier New" w:hAnsi="Courier New" w:cs="Courier New" w:hint="default"/>
+      </w:rPr>
+    </w:lvl>
+    <w:lvl w:ilvl="2" w:tplc="20000005" w:tentative="1">
+      <w:start w:val="1"/>
+      <w:numFmt w:val="bullet"/>
+      <w:lvlText w:val=""/>
+      <w:lvlJc w:val="left"/>
+      <w:pPr>
+        <w:ind w:left="2160" w:hanging="360"/>
+      </w:pPr>
+      <w:rPr>
+        <w:rFonts w:ascii="Wingdings" w:hAnsi="Wingdings" w:hint="default"/>
+      </w:rPr>
+    </w:lvl>
+    <w:lvl w:ilvl="3" w:tplc="20000001" w:tentative="1">
+      <w:start w:val="1"/>
+      <w:numFmt w:val="bullet"/>
+      <w:lvlText w:val=""/>
+      <w:lvlJc w:val="left"/>
+      <w:pPr>
+        <w:ind w:left="2880" w:hanging="360"/>
+      </w:pPr>
+      <w:rPr>
+        <w:rFonts w:ascii="Symbol" w:hAnsi="Symbol" w:hint="default"/>
+      </w:rPr>
+    </w:lvl>
+    <w:lvl w:ilvl="4" w:tplc="20000003" w:tentative="1">
+      <w:start w:val="1"/>
+      <w:numFmt w:val="bullet"/>
+      <w:lvlText w:val="o"/>
+      <w:lvlJc w:val="left"/>
+      <w:pPr>
+        <w:ind w:left="3600" w:hanging="360"/>
+      </w:pPr>
+      <w:rPr>
+        <w:rFonts w:ascii="Courier New" w:hAnsi="Courier New" w:cs="Courier New" w:hint="default"/>
+      </w:rPr>
+    </w:lvl>
+    <w:lvl w:ilvl="5" w:tplc="20000005" w:tentative="1">
+      <w:start w:val="1"/>
+      <w:numFmt w:val="bullet"/>
+      <w:lvlText w:val=""/>
+      <w:lvlJc w:val="left"/>
+      <w:pPr>
+        <w:ind w:left="4320" w:hanging="360"/>
+      </w:pPr>
+      <w:rPr>
+        <w:rFonts w:ascii="Wingdings" w:hAnsi="Wingdings" w:hint="default"/>
+      </w:rPr>
+    </w:lvl>
+    <w:lvl w:ilvl="6" w:tplc="20000001" w:tentative="1">
+      <w:start w:val="1"/>
+      <w:numFmt w:val="bullet"/>
+      <w:lvlText w:val=""/>
+      <w:lvlJc w:val="left"/>
+      <w:pPr>
+        <w:ind w:left="5040" w:hanging="360"/>
+      </w:pPr>
+      <w:rPr>
+        <w:rFonts w:ascii="Symbol" w:hAnsi="Symbol" w:hint="default"/>
+      </w:rPr>
+    </w:lvl>
+    <w:lvl w:ilvl="7" w:tplc="20000003" w:tentative="1">
+      <w:start w:val="1"/>
+      <w:numFmt w:val="bullet"/>
+      <w:lvlText w:val="o"/>
+      <w:lvlJc w:val="left"/>
+      <w:pPr>
+        <w:ind w:left="5760" w:hanging="360"/>
+      </w:pPr>
+      <w:rPr>
+        <w:rFonts w:ascii="Courier New" w:hAnsi="Courier New" w:cs="Courier New" w:hint="default"/>
+      </w:rPr>
+    </w:lvl>
+    <w:lvl w:ilvl="8" w:tplc="20000005" w:tentative="1">
+      <w:start w:val="1"/>
+      <w:numFmt w:val="bullet"/>
+      <w:lvlText w:val=""/>
+      <w:lvlJc w:val="left"/>
+      <w:pPr>
+        <w:ind w:left="6480" w:hanging="360"/>
+      </w:pPr>
+      <w:rPr>
+        <w:rFonts w:ascii="Wingdings" w:hAnsi="Wingdings" w:hint="default"/>
+      </w:rPr>
+    </w:lvl>
+  </w:abstractNum>
+  <w:abstractNum w:abstractNumId="2" w15:restartNumberingAfterBreak="0">
     <w:nsid w:val="4D532A44"/>
     <w:multiLevelType w:val="multilevel"/>
     <w:tmpl w:val="630E79AE"/>
@@ -1317,7 +1241,7 @@
       </w:pPr>
     </w:lvl>
   </w:abstractNum>
-  <w:abstractNum w:abstractNumId="2" w15:restartNumberingAfterBreak="0">
+  <w:abstractNum w:abstractNumId="3" w15:restartNumberingAfterBreak="0">
     <w:nsid w:val="4F34480D"/>
     <w:multiLevelType w:val="multilevel"/>
     <w:tmpl w:val="2000001F"/>
@@ -1403,7 +1327,7 @@
       </w:pPr>
     </w:lvl>
   </w:abstractNum>
-  <w:abstractNum w:abstractNumId="3" w15:restartNumberingAfterBreak="0">
+  <w:abstractNum w:abstractNumId="4" w15:restartNumberingAfterBreak="0">
     <w:nsid w:val="517006E4"/>
     <w:multiLevelType w:val="multilevel"/>
     <w:tmpl w:val="2000001F"/>
@@ -1489,7 +1413,7 @@
       </w:pPr>
     </w:lvl>
   </w:abstractNum>
-  <w:abstractNum w:abstractNumId="4" w15:restartNumberingAfterBreak="0">
+  <w:abstractNum w:abstractNumId="5" w15:restartNumberingAfterBreak="0">
     <w:nsid w:val="721734B6"/>
     <w:multiLevelType w:val="hybridMultilevel"/>
     <w:tmpl w:val="F2AE92D8"/>
@@ -1606,16 +1530,19 @@
     <w:abstractNumId w:val="0"/>
   </w:num>
   <w:num w:numId="2">
+    <w:abstractNumId w:val="5"/>
+  </w:num>
+  <w:num w:numId="3">
+    <w:abstractNumId w:val="2"/>
+  </w:num>
+  <w:num w:numId="4">
     <w:abstractNumId w:val="4"/>
   </w:num>
-  <w:num w:numId="3">
-    <w:abstractNumId w:val="1"/>
-  </w:num>
-  <w:num w:numId="4">
+  <w:num w:numId="5">
     <w:abstractNumId w:val="3"/>
   </w:num>
-  <w:num w:numId="5">
-    <w:abstractNumId w:val="2"/>
+  <w:num w:numId="6">
+    <w:abstractNumId w:val="1"/>
   </w:num>
 </w:numbering>
 </file>

</xml_diff>

<commit_message>
Finished power board design
</commit_message>
<xml_diff>
--- a/MyExoMy.docx
+++ b/MyExoMy.docx
@@ -487,6 +487,171 @@
       <w:pPr>
         <w:pStyle w:val="Heading2"/>
       </w:pPr>
+      <w:r>
+        <w:t>Power Board</w:t>
+      </w:r>
+    </w:p>
+    <w:p>
+      <w:pPr>
+        <w:rPr>
+          <w:lang w:val="en-US"/>
+        </w:rPr>
+      </w:pPr>
+      <w:r>
+        <w:rPr>
+          <w:lang w:val="en-US"/>
+        </w:rPr>
+        <w:t>The power board has the following features:</w:t>
+      </w:r>
+    </w:p>
+    <w:p>
+      <w:pPr>
+        <w:pStyle w:val="ListParagraph"/>
+        <w:numPr>
+          <w:ilvl w:val="0"/>
+          <w:numId w:val="8"/>
+        </w:numPr>
+        <w:rPr>
+          <w:lang w:val="en-US"/>
+        </w:rPr>
+      </w:pPr>
+      <w:r>
+        <w:rPr>
+          <w:lang w:val="en-US"/>
+        </w:rPr>
+        <w:t>Provides 5V for the RPi and 6V for the servos and the headlights.</w:t>
+      </w:r>
+    </w:p>
+    <w:p>
+      <w:pPr>
+        <w:pStyle w:val="ListParagraph"/>
+        <w:numPr>
+          <w:ilvl w:val="0"/>
+          <w:numId w:val="8"/>
+        </w:numPr>
+        <w:rPr>
+          <w:lang w:val="en-US"/>
+        </w:rPr>
+      </w:pPr>
+      <w:r>
+        <w:rPr>
+          <w:lang w:val="en-US"/>
+        </w:rPr>
+        <w:t xml:space="preserve">Can turn the </w:t>
+      </w:r>
+      <w:proofErr w:type="spellStart"/>
+      <w:r>
+        <w:rPr>
+          <w:lang w:val="en-US"/>
+        </w:rPr>
+        <w:t>MyExoMy</w:t>
+      </w:r>
+      <w:proofErr w:type="spellEnd"/>
+      <w:r>
+        <w:rPr>
+          <w:lang w:val="en-US"/>
+        </w:rPr>
+        <w:t xml:space="preserve"> into deep sleep mode, consuming only 100 </w:t>
+      </w:r>
+      <w:proofErr w:type="spellStart"/>
+      <w:r>
+        <w:rPr>
+          <w:lang w:val="en-US"/>
+        </w:rPr>
+        <w:t>nA.</w:t>
+      </w:r>
+      <w:proofErr w:type="spellEnd"/>
+    </w:p>
+    <w:p>
+      <w:pPr>
+        <w:pStyle w:val="ListParagraph"/>
+        <w:numPr>
+          <w:ilvl w:val="0"/>
+          <w:numId w:val="8"/>
+        </w:numPr>
+        <w:rPr>
+          <w:lang w:val="en-US"/>
+        </w:rPr>
+      </w:pPr>
+      <w:r>
+        <w:rPr>
+          <w:lang w:val="en-US"/>
+        </w:rPr>
+        <w:t xml:space="preserve">Can switch on the </w:t>
+      </w:r>
+      <w:proofErr w:type="spellStart"/>
+      <w:r>
+        <w:rPr>
+          <w:lang w:val="en-US"/>
+        </w:rPr>
+        <w:t>MyExomy</w:t>
+      </w:r>
+      <w:proofErr w:type="spellEnd"/>
+      <w:r>
+        <w:rPr>
+          <w:lang w:val="en-US"/>
+        </w:rPr>
+        <w:t xml:space="preserve"> using an external trigger.</w:t>
+      </w:r>
+    </w:p>
+    <w:p>
+      <w:pPr>
+        <w:pStyle w:val="ListParagraph"/>
+        <w:numPr>
+          <w:ilvl w:val="0"/>
+          <w:numId w:val="8"/>
+        </w:numPr>
+        <w:rPr>
+          <w:lang w:val="en-US"/>
+        </w:rPr>
+      </w:pPr>
+      <w:r>
+        <w:rPr>
+          <w:lang w:val="en-US"/>
+        </w:rPr>
+        <w:t>Has a light sensor to turn on the lights when it is dark.</w:t>
+      </w:r>
+    </w:p>
+    <w:p>
+      <w:pPr>
+        <w:pStyle w:val="ListParagraph"/>
+        <w:numPr>
+          <w:ilvl w:val="0"/>
+          <w:numId w:val="8"/>
+        </w:numPr>
+        <w:rPr>
+          <w:lang w:val="en-US"/>
+        </w:rPr>
+      </w:pPr>
+      <w:r>
+        <w:rPr>
+          <w:lang w:val="en-US"/>
+        </w:rPr>
+        <w:t>Has a charge connection for the batteries.</w:t>
+      </w:r>
+    </w:p>
+    <w:p>
+      <w:pPr>
+        <w:pStyle w:val="ListParagraph"/>
+        <w:numPr>
+          <w:ilvl w:val="0"/>
+          <w:numId w:val="8"/>
+        </w:numPr>
+        <w:rPr>
+          <w:lang w:val="en-US"/>
+        </w:rPr>
+      </w:pPr>
+      <w:r>
+        <w:rPr>
+          <w:lang w:val="en-US"/>
+        </w:rPr>
+        <w:t>Has a trickle charge circuit with voltage protection for the solar panel.</w:t>
+      </w:r>
+    </w:p>
+    <w:p>
+      <w:pPr>
+        <w:pStyle w:val="Heading3"/>
+      </w:pPr>
       <w:proofErr w:type="spellStart"/>
       <w:r>
         <w:t>EasyEda</w:t>
@@ -725,7 +890,25 @@
         </w:numPr>
       </w:pPr>
       <w:r>
-        <w:t>The track width is chosen to be 0.76 mm with a clearance of 0.26 mm.</w:t>
+        <w:t>The track width is chosen to be 0.</w:t>
+      </w:r>
+      <w:r>
+        <w:rPr>
+          <w:lang w:val="en-US"/>
+        </w:rPr>
+        <w:t>8</w:t>
+      </w:r>
+      <w:r>
+        <w:t xml:space="preserve"> mm with a clearance of 0.</w:t>
+      </w:r>
+      <w:r>
+        <w:rPr>
+          <w:lang w:val="en-US"/>
+        </w:rPr>
+        <w:t>4</w:t>
+      </w:r>
+      <w:r>
+        <w:t xml:space="preserve"> mm.</w:t>
       </w:r>
     </w:p>
     <w:p>
@@ -842,7 +1025,34 @@
         <w:rPr>
           <w:lang w:val="en-US"/>
         </w:rPr>
-        <w:t>with a track width of 0.76 mm and a thickness of 2 oz the current can be appr. 3A.</w:t>
+        <w:t>with a track width of 0.</w:t>
+      </w:r>
+      <w:r>
+        <w:rPr>
+          <w:lang w:val="en-US"/>
+        </w:rPr>
+        <w:t>8</w:t>
+      </w:r>
+      <w:r>
+        <w:rPr>
+          <w:lang w:val="en-US"/>
+        </w:rPr>
+        <w:t xml:space="preserve"> mm and a thickness of 2 oz the current can be appr. 3A.</w:t>
+      </w:r>
+    </w:p>
+    <w:p>
+      <w:pPr>
+        <w:pStyle w:val="ListParagraph"/>
+        <w:numPr>
+          <w:ilvl w:val="0"/>
+          <w:numId w:val="7"/>
+        </w:numPr>
+      </w:pPr>
+      <w:r>
+        <w:rPr>
+          <w:lang w:val="en-US"/>
+        </w:rPr>
+        <w:t>Only the battery tracks have a width of 1.27 mm and with 2 oz thickness can carry appr. 5A.</w:t>
       </w:r>
     </w:p>
     <w:p>
@@ -1003,6 +1213,7 @@
           <w:rFonts w:cstheme="minorHAnsi"/>
           <w:lang w:val="en-US"/>
         </w:rPr>
+        <w:lastRenderedPageBreak/>
         <w:t>BOOT_UART=0</w:t>
       </w:r>
     </w:p>
@@ -1129,7 +1340,6 @@
           <w:rFonts w:cstheme="minorHAnsi"/>
           <w:lang w:val="en-US"/>
         </w:rPr>
-        <w:lastRenderedPageBreak/>
         <w:t>ENABLE_SELF_UPDATE=1</w:t>
       </w:r>
     </w:p>
@@ -1701,6 +1911,119 @@
     </w:lvl>
   </w:abstractNum>
   <w:abstractNum w:abstractNumId="2" w15:restartNumberingAfterBreak="0">
+    <w:nsid w:val="2A442323"/>
+    <w:multiLevelType w:val="hybridMultilevel"/>
+    <w:tmpl w:val="755EF3E0"/>
+    <w:lvl w:ilvl="0" w:tplc="20000001">
+      <w:start w:val="1"/>
+      <w:numFmt w:val="bullet"/>
+      <w:lvlText w:val=""/>
+      <w:lvlJc w:val="left"/>
+      <w:pPr>
+        <w:ind w:left="720" w:hanging="360"/>
+      </w:pPr>
+      <w:rPr>
+        <w:rFonts w:ascii="Symbol" w:hAnsi="Symbol" w:hint="default"/>
+      </w:rPr>
+    </w:lvl>
+    <w:lvl w:ilvl="1" w:tplc="20000003" w:tentative="1">
+      <w:start w:val="1"/>
+      <w:numFmt w:val="bullet"/>
+      <w:lvlText w:val="o"/>
+      <w:lvlJc w:val="left"/>
+      <w:pPr>
+        <w:ind w:left="1440" w:hanging="360"/>
+      </w:pPr>
+      <w:rPr>
+        <w:rFonts w:ascii="Courier New" w:hAnsi="Courier New" w:cs="Courier New" w:hint="default"/>
+      </w:rPr>
+    </w:lvl>
+    <w:lvl w:ilvl="2" w:tplc="20000005" w:tentative="1">
+      <w:start w:val="1"/>
+      <w:numFmt w:val="bullet"/>
+      <w:lvlText w:val=""/>
+      <w:lvlJc w:val="left"/>
+      <w:pPr>
+        <w:ind w:left="2160" w:hanging="360"/>
+      </w:pPr>
+      <w:rPr>
+        <w:rFonts w:ascii="Wingdings" w:hAnsi="Wingdings" w:hint="default"/>
+      </w:rPr>
+    </w:lvl>
+    <w:lvl w:ilvl="3" w:tplc="20000001" w:tentative="1">
+      <w:start w:val="1"/>
+      <w:numFmt w:val="bullet"/>
+      <w:lvlText w:val=""/>
+      <w:lvlJc w:val="left"/>
+      <w:pPr>
+        <w:ind w:left="2880" w:hanging="360"/>
+      </w:pPr>
+      <w:rPr>
+        <w:rFonts w:ascii="Symbol" w:hAnsi="Symbol" w:hint="default"/>
+      </w:rPr>
+    </w:lvl>
+    <w:lvl w:ilvl="4" w:tplc="20000003" w:tentative="1">
+      <w:start w:val="1"/>
+      <w:numFmt w:val="bullet"/>
+      <w:lvlText w:val="o"/>
+      <w:lvlJc w:val="left"/>
+      <w:pPr>
+        <w:ind w:left="3600" w:hanging="360"/>
+      </w:pPr>
+      <w:rPr>
+        <w:rFonts w:ascii="Courier New" w:hAnsi="Courier New" w:cs="Courier New" w:hint="default"/>
+      </w:rPr>
+    </w:lvl>
+    <w:lvl w:ilvl="5" w:tplc="20000005" w:tentative="1">
+      <w:start w:val="1"/>
+      <w:numFmt w:val="bullet"/>
+      <w:lvlText w:val=""/>
+      <w:lvlJc w:val="left"/>
+      <w:pPr>
+        <w:ind w:left="4320" w:hanging="360"/>
+      </w:pPr>
+      <w:rPr>
+        <w:rFonts w:ascii="Wingdings" w:hAnsi="Wingdings" w:hint="default"/>
+      </w:rPr>
+    </w:lvl>
+    <w:lvl w:ilvl="6" w:tplc="20000001" w:tentative="1">
+      <w:start w:val="1"/>
+      <w:numFmt w:val="bullet"/>
+      <w:lvlText w:val=""/>
+      <w:lvlJc w:val="left"/>
+      <w:pPr>
+        <w:ind w:left="5040" w:hanging="360"/>
+      </w:pPr>
+      <w:rPr>
+        <w:rFonts w:ascii="Symbol" w:hAnsi="Symbol" w:hint="default"/>
+      </w:rPr>
+    </w:lvl>
+    <w:lvl w:ilvl="7" w:tplc="20000003" w:tentative="1">
+      <w:start w:val="1"/>
+      <w:numFmt w:val="bullet"/>
+      <w:lvlText w:val="o"/>
+      <w:lvlJc w:val="left"/>
+      <w:pPr>
+        <w:ind w:left="5760" w:hanging="360"/>
+      </w:pPr>
+      <w:rPr>
+        <w:rFonts w:ascii="Courier New" w:hAnsi="Courier New" w:cs="Courier New" w:hint="default"/>
+      </w:rPr>
+    </w:lvl>
+    <w:lvl w:ilvl="8" w:tplc="20000005" w:tentative="1">
+      <w:start w:val="1"/>
+      <w:numFmt w:val="bullet"/>
+      <w:lvlText w:val=""/>
+      <w:lvlJc w:val="left"/>
+      <w:pPr>
+        <w:ind w:left="6480" w:hanging="360"/>
+      </w:pPr>
+      <w:rPr>
+        <w:rFonts w:ascii="Wingdings" w:hAnsi="Wingdings" w:hint="default"/>
+      </w:rPr>
+    </w:lvl>
+  </w:abstractNum>
+  <w:abstractNum w:abstractNumId="3" w15:restartNumberingAfterBreak="0">
     <w:nsid w:val="3C1C4C97"/>
     <w:multiLevelType w:val="hybridMultilevel"/>
     <w:tmpl w:val="1EF4B830"/>
@@ -1813,7 +2136,7 @@
       </w:rPr>
     </w:lvl>
   </w:abstractNum>
-  <w:abstractNum w:abstractNumId="3" w15:restartNumberingAfterBreak="0">
+  <w:abstractNum w:abstractNumId="4" w15:restartNumberingAfterBreak="0">
     <w:nsid w:val="4D532A44"/>
     <w:multiLevelType w:val="multilevel"/>
     <w:tmpl w:val="630E79AE"/>
@@ -1906,7 +2229,7 @@
       </w:pPr>
     </w:lvl>
   </w:abstractNum>
-  <w:abstractNum w:abstractNumId="4" w15:restartNumberingAfterBreak="0">
+  <w:abstractNum w:abstractNumId="5" w15:restartNumberingAfterBreak="0">
     <w:nsid w:val="4F34480D"/>
     <w:multiLevelType w:val="multilevel"/>
     <w:tmpl w:val="2000001F"/>
@@ -1992,7 +2315,7 @@
       </w:pPr>
     </w:lvl>
   </w:abstractNum>
-  <w:abstractNum w:abstractNumId="5" w15:restartNumberingAfterBreak="0">
+  <w:abstractNum w:abstractNumId="6" w15:restartNumberingAfterBreak="0">
     <w:nsid w:val="517006E4"/>
     <w:multiLevelType w:val="multilevel"/>
     <w:tmpl w:val="2000001F"/>
@@ -2078,7 +2401,7 @@
       </w:pPr>
     </w:lvl>
   </w:abstractNum>
-  <w:abstractNum w:abstractNumId="6" w15:restartNumberingAfterBreak="0">
+  <w:abstractNum w:abstractNumId="7" w15:restartNumberingAfterBreak="0">
     <w:nsid w:val="721734B6"/>
     <w:multiLevelType w:val="hybridMultilevel"/>
     <w:tmpl w:val="F2AE92D8"/>
@@ -2195,21 +2518,24 @@
     <w:abstractNumId w:val="0"/>
   </w:num>
   <w:num w:numId="2">
+    <w:abstractNumId w:val="7"/>
+  </w:num>
+  <w:num w:numId="3">
+    <w:abstractNumId w:val="4"/>
+  </w:num>
+  <w:num w:numId="4">
     <w:abstractNumId w:val="6"/>
   </w:num>
-  <w:num w:numId="3">
-    <w:abstractNumId w:val="3"/>
-  </w:num>
-  <w:num w:numId="4">
+  <w:num w:numId="5">
     <w:abstractNumId w:val="5"/>
-  </w:num>
-  <w:num w:numId="5">
-    <w:abstractNumId w:val="4"/>
   </w:num>
   <w:num w:numId="6">
     <w:abstractNumId w:val="1"/>
   </w:num>
   <w:num w:numId="7">
+    <w:abstractNumId w:val="3"/>
+  </w:num>
+  <w:num w:numId="8">
     <w:abstractNumId w:val="2"/>
   </w:num>
 </w:numbering>

</xml_diff>

<commit_message>
Created ATmega328P MyExoMy program
</commit_message>
<xml_diff>
--- a/MyExoMy.docx
+++ b/MyExoMy.docx
@@ -12,7 +12,6 @@
           <w:lang w:val="en-US"/>
         </w:rPr>
       </w:pPr>
-      <w:proofErr w:type="spellStart"/>
       <w:r>
         <w:rPr>
           <w:lang w:val="en-US"/>
@@ -35,14 +34,7 @@
         <w:rPr>
           <w:lang w:val="en-US"/>
         </w:rPr>
-        <w:t>y</w:t>
-      </w:r>
-      <w:proofErr w:type="spellEnd"/>
-      <w:r>
-        <w:rPr>
-          <w:lang w:val="en-US"/>
-        </w:rPr>
-        <w:t xml:space="preserve"> project</w:t>
+        <w:t>y project</w:t>
       </w:r>
       <w:r>
         <w:rPr>
@@ -160,6 +152,133 @@
         <w:pStyle w:val="Heading2"/>
       </w:pPr>
       <w:r>
+        <w:t>Low Power ATmega328</w:t>
+      </w:r>
+    </w:p>
+    <w:p>
+      <w:pPr>
+        <w:rPr>
+          <w:lang w:val="en-US"/>
+        </w:rPr>
+      </w:pPr>
+      <w:r>
+        <w:rPr>
+          <w:lang w:val="en-US"/>
+        </w:rPr>
+        <w:t xml:space="preserve">For the </w:t>
+      </w:r>
+      <w:r>
+        <w:rPr>
+          <w:lang w:val="en-US"/>
+        </w:rPr>
+        <w:t>MyExomy</w:t>
+      </w:r>
+      <w:r>
+        <w:rPr>
+          <w:lang w:val="en-US"/>
+        </w:rPr>
+        <w:t xml:space="preserve"> project the ATmega328P-PU is used with an alternative bootloader which sets the clock to the 8 MHz internal clock. The new board definition (named 'ATmega328 on a breadboard (8 MHz internal clock)') and bootloader is available in the breadboard-1-6-x folder.</w:t>
+      </w:r>
+    </w:p>
+    <w:p>
+      <w:pPr>
+        <w:rPr>
+          <w:lang w:val="en-US"/>
+        </w:rPr>
+      </w:pPr>
+      <w:r>
+        <w:rPr>
+          <w:lang w:val="en-US"/>
+        </w:rPr>
+        <w:t xml:space="preserve">See </w:t>
+      </w:r>
+      <w:hyperlink r:id="rId6" w:history="1">
+        <w:r>
+          <w:rPr>
+            <w:rStyle w:val="Hyperlink"/>
+            <w:lang w:val="en-US"/>
+          </w:rPr>
+          <w:t>https://www.arduino.cc/en/Tutorial/BuiltInExamples/ArduinoISP</w:t>
+        </w:r>
+      </w:hyperlink>
+      <w:r>
+        <w:rPr>
+          <w:lang w:val="en-US"/>
+        </w:rPr>
+        <w:t xml:space="preserve"> for how to burn a bootloader on one Arduino board using another Arduino board as ISP.</w:t>
+      </w:r>
+    </w:p>
+    <w:p>
+      <w:pPr>
+        <w:rPr>
+          <w:lang w:val="en-US"/>
+        </w:rPr>
+      </w:pPr>
+      <w:r>
+        <w:rPr>
+          <w:lang w:val="en-US"/>
+        </w:rPr>
+        <w:t>The 'ATmega328 on a breadboard (8 MHz internal clock)' board is made available to the Arduino IDE by copying the breadboard folder to C:\Program Files (x86)\Arduino\hardware.</w:t>
+      </w:r>
+    </w:p>
+    <w:p>
+      <w:pPr>
+        <w:rPr>
+          <w:lang w:val="en-US"/>
+        </w:rPr>
+      </w:pPr>
+      <w:r>
+        <w:rPr>
+          <w:lang w:val="en-US"/>
+        </w:rPr>
+        <w:t xml:space="preserve">See </w:t>
+      </w:r>
+      <w:hyperlink r:id="rId7" w:history="1">
+        <w:r>
+          <w:rPr>
+            <w:rStyle w:val="Hyperlink"/>
+            <w:lang w:val="en-US"/>
+          </w:rPr>
+          <w:t>https://www.arduino.cc/en/Tutorial/BuiltInExamples/ArduinoToBreadboard</w:t>
+        </w:r>
+      </w:hyperlink>
+      <w:r>
+        <w:rPr>
+          <w:lang w:val="en-US"/>
+        </w:rPr>
+        <w:t xml:space="preserve"> for a description of how to connect a</w:t>
+      </w:r>
+      <w:r>
+        <w:rPr>
+          <w:lang w:val="en-US"/>
+        </w:rPr>
+        <w:t xml:space="preserve">n ATmega328P </w:t>
+      </w:r>
+      <w:r>
+        <w:rPr>
+          <w:lang w:val="en-US"/>
+        </w:rPr>
+        <w:t>on a breadboard and use it.</w:t>
+      </w:r>
+    </w:p>
+    <w:p>
+      <w:pPr>
+        <w:rPr>
+          <w:lang w:val="en-US"/>
+        </w:rPr>
+      </w:pPr>
+      <w:r>
+        <w:rPr>
+          <w:lang w:val="en-US"/>
+        </w:rPr>
+        <w:t>To make the new board available in Visual Studio Code an Atmega328_on_breadboard_8MHz.json file is added to C:\Users\reneb\.platformio\platforms\atmelavr\boards. This json file is created by copying the uno.json file (which is for the Arduino Uno) and adapted the content with info from boards.txt in breadboard-1-6-x.</w:t>
+      </w:r>
+    </w:p>
+    <w:p>
+      <w:pPr>
+        <w:pStyle w:val="Heading2"/>
+      </w:pPr>
+      <w:r>
         <w:t xml:space="preserve">Start and </w:t>
       </w:r>
       <w:r>
@@ -198,7 +317,6 @@
         </w:rPr>
         <w:br/>
       </w:r>
-      <w:proofErr w:type="spellStart"/>
       <w:r>
         <w:rPr>
           <w:rFonts w:ascii="Courier New" w:hAnsi="Courier New" w:cs="Courier New"/>
@@ -207,9 +325,8 @@
           <w:highlight w:val="lightGray"/>
           <w:shd w:val="clear" w:color="auto" w:fill="FAFAFA"/>
         </w:rPr>
-        <w:t>raspivid</w:t>
-      </w:r>
-      <w:proofErr w:type="spellEnd"/>
+        <w:t xml:space="preserve">raspivid -o - -t 0 -hf -w </w:t>
+      </w:r>
       <w:r>
         <w:rPr>
           <w:rFonts w:ascii="Courier New" w:hAnsi="Courier New" w:cs="Courier New"/>
@@ -217,8 +334,9 @@
           <w:szCs w:val="20"/>
           <w:highlight w:val="lightGray"/>
           <w:shd w:val="clear" w:color="auto" w:fill="FAFAFA"/>
-        </w:rPr>
-        <w:t xml:space="preserve"> -o - -t 0 -hf -w </w:t>
+          <w:lang w:val="en-US"/>
+        </w:rPr>
+        <w:t>1920</w:t>
       </w:r>
       <w:r>
         <w:rPr>
@@ -227,9 +345,8 @@
           <w:szCs w:val="20"/>
           <w:highlight w:val="lightGray"/>
           <w:shd w:val="clear" w:color="auto" w:fill="FAFAFA"/>
-          <w:lang w:val="en-US"/>
-        </w:rPr>
-        <w:t>1920</w:t>
+        </w:rPr>
+        <w:t xml:space="preserve"> -h </w:t>
       </w:r>
       <w:r>
         <w:rPr>
@@ -238,8 +355,9 @@
           <w:szCs w:val="20"/>
           <w:highlight w:val="lightGray"/>
           <w:shd w:val="clear" w:color="auto" w:fill="FAFAFA"/>
-        </w:rPr>
-        <w:t xml:space="preserve"> -h </w:t>
+          <w:lang w:val="en-US"/>
+        </w:rPr>
+        <w:t>1080</w:t>
       </w:r>
       <w:r>
         <w:rPr>
@@ -248,9 +366,8 @@
           <w:szCs w:val="20"/>
           <w:highlight w:val="lightGray"/>
           <w:shd w:val="clear" w:color="auto" w:fill="FAFAFA"/>
-          <w:lang w:val="en-US"/>
-        </w:rPr>
-        <w:t>1080</w:t>
+        </w:rPr>
+        <w:t xml:space="preserve"> -fps </w:t>
       </w:r>
       <w:r>
         <w:rPr>
@@ -259,8 +376,9 @@
           <w:szCs w:val="20"/>
           <w:highlight w:val="lightGray"/>
           <w:shd w:val="clear" w:color="auto" w:fill="FAFAFA"/>
-        </w:rPr>
-        <w:t xml:space="preserve"> -fps </w:t>
+          <w:lang w:val="en-US"/>
+        </w:rPr>
+        <w:t>30</w:t>
       </w:r>
       <w:r>
         <w:rPr>
@@ -269,151 +387,8 @@
           <w:szCs w:val="20"/>
           <w:highlight w:val="lightGray"/>
           <w:shd w:val="clear" w:color="auto" w:fill="FAFAFA"/>
-          <w:lang w:val="en-US"/>
-        </w:rPr>
-        <w:t>30</w:t>
-      </w:r>
-      <w:r>
-        <w:rPr>
-          <w:rFonts w:ascii="Courier New" w:hAnsi="Courier New" w:cs="Courier New"/>
-          <w:sz w:val="20"/>
-          <w:szCs w:val="20"/>
-          <w:highlight w:val="lightGray"/>
-          <w:shd w:val="clear" w:color="auto" w:fill="FAFAFA"/>
-        </w:rPr>
-        <w:t xml:space="preserve"> | </w:t>
-      </w:r>
-      <w:proofErr w:type="spellStart"/>
-      <w:r>
-        <w:rPr>
-          <w:rFonts w:ascii="Courier New" w:hAnsi="Courier New" w:cs="Courier New"/>
-          <w:sz w:val="20"/>
-          <w:szCs w:val="20"/>
-          <w:highlight w:val="lightGray"/>
-          <w:shd w:val="clear" w:color="auto" w:fill="FAFAFA"/>
-        </w:rPr>
-        <w:t>cvlc</w:t>
-      </w:r>
-      <w:proofErr w:type="spellEnd"/>
-      <w:r>
-        <w:rPr>
-          <w:rFonts w:ascii="Courier New" w:hAnsi="Courier New" w:cs="Courier New"/>
-          <w:sz w:val="20"/>
-          <w:szCs w:val="20"/>
-          <w:highlight w:val="lightGray"/>
-          <w:shd w:val="clear" w:color="auto" w:fill="FAFAFA"/>
-        </w:rPr>
-        <w:t xml:space="preserve"> -</w:t>
-      </w:r>
-      <w:proofErr w:type="spellStart"/>
-      <w:r>
-        <w:rPr>
-          <w:rFonts w:ascii="Courier New" w:hAnsi="Courier New" w:cs="Courier New"/>
-          <w:sz w:val="20"/>
-          <w:szCs w:val="20"/>
-          <w:highlight w:val="lightGray"/>
-          <w:shd w:val="clear" w:color="auto" w:fill="FAFAFA"/>
-        </w:rPr>
-        <w:t>vvv</w:t>
-      </w:r>
-      <w:proofErr w:type="spellEnd"/>
-      <w:r>
-        <w:rPr>
-          <w:rFonts w:ascii="Courier New" w:hAnsi="Courier New" w:cs="Courier New"/>
-          <w:sz w:val="20"/>
-          <w:szCs w:val="20"/>
-          <w:highlight w:val="lightGray"/>
-          <w:shd w:val="clear" w:color="auto" w:fill="FAFAFA"/>
-        </w:rPr>
-        <w:t xml:space="preserve"> stream:///dev/stdin --</w:t>
-      </w:r>
-      <w:proofErr w:type="spellStart"/>
-      <w:r>
-        <w:rPr>
-          <w:rFonts w:ascii="Courier New" w:hAnsi="Courier New" w:cs="Courier New"/>
-          <w:sz w:val="20"/>
-          <w:szCs w:val="20"/>
-          <w:highlight w:val="lightGray"/>
-          <w:shd w:val="clear" w:color="auto" w:fill="FAFAFA"/>
-        </w:rPr>
-        <w:t>sout</w:t>
-      </w:r>
-      <w:proofErr w:type="spellEnd"/>
-      <w:r>
-        <w:rPr>
-          <w:rFonts w:ascii="Courier New" w:hAnsi="Courier New" w:cs="Courier New"/>
-          <w:sz w:val="20"/>
-          <w:szCs w:val="20"/>
-          <w:highlight w:val="lightGray"/>
-          <w:shd w:val="clear" w:color="auto" w:fill="FAFAFA"/>
-        </w:rPr>
-        <w:t xml:space="preserve"> '#</w:t>
-      </w:r>
-      <w:proofErr w:type="spellStart"/>
-      <w:r>
-        <w:rPr>
-          <w:rFonts w:ascii="Courier New" w:hAnsi="Courier New" w:cs="Courier New"/>
-          <w:sz w:val="20"/>
-          <w:szCs w:val="20"/>
-          <w:highlight w:val="lightGray"/>
-          <w:shd w:val="clear" w:color="auto" w:fill="FAFAFA"/>
-        </w:rPr>
-        <w:t>rtp</w:t>
-      </w:r>
-      <w:proofErr w:type="spellEnd"/>
-      <w:r>
-        <w:rPr>
-          <w:rFonts w:ascii="Courier New" w:hAnsi="Courier New" w:cs="Courier New"/>
-          <w:sz w:val="20"/>
-          <w:szCs w:val="20"/>
-          <w:highlight w:val="lightGray"/>
-          <w:shd w:val="clear" w:color="auto" w:fill="FAFAFA"/>
-        </w:rPr>
-        <w:t>{</w:t>
-      </w:r>
-      <w:proofErr w:type="spellStart"/>
-      <w:r>
-        <w:rPr>
-          <w:rFonts w:ascii="Courier New" w:hAnsi="Courier New" w:cs="Courier New"/>
-          <w:sz w:val="20"/>
-          <w:szCs w:val="20"/>
-          <w:highlight w:val="lightGray"/>
-          <w:shd w:val="clear" w:color="auto" w:fill="FAFAFA"/>
-        </w:rPr>
-        <w:t>sdp</w:t>
-      </w:r>
-      <w:proofErr w:type="spellEnd"/>
-      <w:r>
-        <w:rPr>
-          <w:rFonts w:ascii="Courier New" w:hAnsi="Courier New" w:cs="Courier New"/>
-          <w:sz w:val="20"/>
-          <w:szCs w:val="20"/>
-          <w:highlight w:val="lightGray"/>
-          <w:shd w:val="clear" w:color="auto" w:fill="FAFAFA"/>
-        </w:rPr>
-        <w:t>=rtsp://:8554/x}' :</w:t>
-      </w:r>
-      <w:proofErr w:type="spellStart"/>
-      <w:r>
-        <w:rPr>
-          <w:rFonts w:ascii="Courier New" w:hAnsi="Courier New" w:cs="Courier New"/>
-          <w:sz w:val="20"/>
-          <w:szCs w:val="20"/>
-          <w:highlight w:val="lightGray"/>
-          <w:shd w:val="clear" w:color="auto" w:fill="FAFAFA"/>
-        </w:rPr>
-        <w:t>demux</w:t>
-      </w:r>
-      <w:proofErr w:type="spellEnd"/>
-      <w:r>
-        <w:rPr>
-          <w:rFonts w:ascii="Courier New" w:hAnsi="Courier New" w:cs="Courier New"/>
-          <w:sz w:val="20"/>
-          <w:szCs w:val="20"/>
-          <w:highlight w:val="lightGray"/>
-          <w:shd w:val="clear" w:color="auto" w:fill="FAFAFA"/>
-        </w:rPr>
-        <w:t>=h264</w:t>
+        </w:rPr>
+        <w:t xml:space="preserve"> | cvlc -vvv stream:///dev/stdin --sout '#rtp{sdp=rtsp://:8554/x}' :demux=h264</w:t>
       </w:r>
     </w:p>
     <w:p>
@@ -537,30 +512,8 @@
         <w:rPr>
           <w:lang w:val="en-US"/>
         </w:rPr>
-        <w:t xml:space="preserve">Can turn the </w:t>
-      </w:r>
-      <w:proofErr w:type="spellStart"/>
-      <w:r>
-        <w:rPr>
-          <w:lang w:val="en-US"/>
-        </w:rPr>
-        <w:t>MyExoMy</w:t>
-      </w:r>
-      <w:proofErr w:type="spellEnd"/>
-      <w:r>
-        <w:rPr>
-          <w:lang w:val="en-US"/>
-        </w:rPr>
-        <w:t xml:space="preserve"> into deep sleep mode, consuming only 100 </w:t>
-      </w:r>
-      <w:proofErr w:type="spellStart"/>
-      <w:r>
-        <w:rPr>
-          <w:lang w:val="en-US"/>
-        </w:rPr>
-        <w:t>nA.</w:t>
-      </w:r>
-      <w:proofErr w:type="spellEnd"/>
+        <w:t>Can turn the MyExoMy into deep sleep mode, consuming only 100 nA.</w:t>
+      </w:r>
     </w:p>
     <w:p>
       <w:pPr>
@@ -577,21 +530,7 @@
         <w:rPr>
           <w:lang w:val="en-US"/>
         </w:rPr>
-        <w:t xml:space="preserve">Can switch on the </w:t>
-      </w:r>
-      <w:proofErr w:type="spellStart"/>
-      <w:r>
-        <w:rPr>
-          <w:lang w:val="en-US"/>
-        </w:rPr>
-        <w:t>MyExomy</w:t>
-      </w:r>
-      <w:proofErr w:type="spellEnd"/>
-      <w:r>
-        <w:rPr>
-          <w:lang w:val="en-US"/>
-        </w:rPr>
-        <w:t xml:space="preserve"> using an external trigger.</w:t>
+        <w:t>Can switch on the MyExomy using an external trigger.</w:t>
       </w:r>
     </w:p>
     <w:p>
@@ -652,11 +591,9 @@
       <w:pPr>
         <w:pStyle w:val="Heading3"/>
       </w:pPr>
-      <w:proofErr w:type="spellStart"/>
       <w:r>
         <w:t>EasyEda</w:t>
       </w:r>
-      <w:proofErr w:type="spellEnd"/>
     </w:p>
     <w:p>
       <w:pPr>
@@ -673,119 +610,7 @@
         <w:rPr>
           <w:lang w:val="en-US"/>
         </w:rPr>
-        <w:t xml:space="preserve">To work with </w:t>
-      </w:r>
-      <w:proofErr w:type="spellStart"/>
-      <w:r>
-        <w:rPr>
-          <w:lang w:val="en-US"/>
-        </w:rPr>
-        <w:t>EasyEda</w:t>
-      </w:r>
-      <w:proofErr w:type="spellEnd"/>
-      <w:r>
-        <w:rPr>
-          <w:lang w:val="en-US"/>
-        </w:rPr>
-        <w:t xml:space="preserve"> for the </w:t>
-      </w:r>
-      <w:proofErr w:type="spellStart"/>
-      <w:r>
-        <w:rPr>
-          <w:lang w:val="en-US"/>
-        </w:rPr>
-        <w:t>MyExoMy</w:t>
-      </w:r>
-      <w:proofErr w:type="spellEnd"/>
-      <w:r>
-        <w:rPr>
-          <w:lang w:val="en-US"/>
-        </w:rPr>
-        <w:t xml:space="preserve"> </w:t>
-      </w:r>
-      <w:proofErr w:type="spellStart"/>
-      <w:r>
-        <w:rPr>
-          <w:lang w:val="en-US"/>
-        </w:rPr>
-        <w:t>projet</w:t>
-      </w:r>
-      <w:proofErr w:type="spellEnd"/>
-      <w:r>
-        <w:rPr>
-          <w:lang w:val="en-US"/>
-        </w:rPr>
-        <w:t xml:space="preserve"> first change the Data Directory to the corresponding </w:t>
-      </w:r>
-      <w:proofErr w:type="spellStart"/>
-      <w:r>
-        <w:rPr>
-          <w:lang w:val="en-US"/>
-        </w:rPr>
-        <w:t>EasyEda</w:t>
-      </w:r>
-      <w:proofErr w:type="spellEnd"/>
-      <w:r>
-        <w:rPr>
-          <w:lang w:val="en-US"/>
-        </w:rPr>
-        <w:t xml:space="preserve"> folder with </w:t>
-      </w:r>
-      <w:proofErr w:type="spellStart"/>
-      <w:r>
-        <w:rPr>
-          <w:lang w:val="en-US"/>
-        </w:rPr>
-        <w:t>EasyEda</w:t>
-      </w:r>
-      <w:proofErr w:type="spellEnd"/>
-      <w:r>
-        <w:rPr>
-          <w:lang w:val="en-US"/>
-        </w:rPr>
-        <w:t xml:space="preserve"> -&gt; Setting -&gt; Desktop Edition Setting -&gt; Data Directory. After that with </w:t>
-      </w:r>
-      <w:proofErr w:type="spellStart"/>
-      <w:r>
-        <w:rPr>
-          <w:lang w:val="en-US"/>
-        </w:rPr>
-        <w:t>EasyEda</w:t>
-      </w:r>
-      <w:proofErr w:type="spellEnd"/>
-      <w:r>
-        <w:rPr>
-          <w:lang w:val="en-US"/>
-        </w:rPr>
-        <w:t xml:space="preserve"> -&gt; File -&gt; Open Project the </w:t>
-      </w:r>
-      <w:proofErr w:type="spellStart"/>
-      <w:r>
-        <w:rPr>
-          <w:lang w:val="en-US"/>
-        </w:rPr>
-        <w:t>MyExoMy</w:t>
-      </w:r>
-      <w:proofErr w:type="spellEnd"/>
-      <w:r>
-        <w:rPr>
-          <w:lang w:val="en-US"/>
-        </w:rPr>
-        <w:t xml:space="preserve"> </w:t>
-      </w:r>
-      <w:proofErr w:type="spellStart"/>
-      <w:r>
-        <w:rPr>
-          <w:lang w:val="en-US"/>
-        </w:rPr>
-        <w:t>EasyEda</w:t>
-      </w:r>
-      <w:proofErr w:type="spellEnd"/>
-      <w:r>
-        <w:rPr>
-          <w:lang w:val="en-US"/>
-        </w:rPr>
-        <w:t xml:space="preserve"> project can be opened.</w:t>
+        <w:t>To work with EasyEda for the MyExoMy projet first change the Data Directory to the corresponding EasyEda folder with EasyEda -&gt; Setting -&gt; Desktop Edition Setting -&gt; Data Directory. After that with EasyEda -&gt; File -&gt; Open Project the MyExoMy EasyEda project can be opened.</w:t>
       </w:r>
     </w:p>
     <w:p>
@@ -827,21 +652,7 @@
         <w:rPr>
           <w:lang w:val="en-US"/>
         </w:rPr>
-        <w:t xml:space="preserve">after </w:t>
-      </w:r>
-      <w:proofErr w:type="spellStart"/>
-      <w:r>
-        <w:rPr>
-          <w:lang w:val="en-US"/>
-        </w:rPr>
-        <w:t>EasyEda</w:t>
-      </w:r>
-      <w:proofErr w:type="spellEnd"/>
-      <w:r>
-        <w:rPr>
-          <w:lang w:val="en-US"/>
-        </w:rPr>
-        <w:t xml:space="preserve"> -&gt; Login </w:t>
+        <w:t xml:space="preserve">after EasyEda -&gt; Login </w:t>
       </w:r>
       <w:r>
         <w:rPr>
@@ -872,13 +683,9 @@
       <w:pPr>
         <w:pStyle w:val="Heading3"/>
       </w:pPr>
-      <w:proofErr w:type="spellStart"/>
-      <w:r>
-        <w:t>EasyEda</w:t>
-      </w:r>
-      <w:proofErr w:type="spellEnd"/>
-      <w:r>
-        <w:t xml:space="preserve"> PCB settings:</w:t>
+      <w:r>
+        <w:lastRenderedPageBreak/>
+        <w:t>EasyEda PCB settings:</w:t>
       </w:r>
     </w:p>
     <w:p>
@@ -925,7 +732,6 @@
         </w:rPr>
         <w:t xml:space="preserve">The copper thickness is chosen to be 2 oz = 2x 1.4 mil = 2x 35 </w:t>
       </w:r>
-      <w:proofErr w:type="spellStart"/>
       <w:r>
         <w:rPr>
           <w:lang w:val="en-US"/>
@@ -936,16 +742,8 @@
         <w:rPr>
           <w:lang w:val="en-US"/>
         </w:rPr>
-        <w:t>m</w:t>
-      </w:r>
-      <w:proofErr w:type="spellEnd"/>
-      <w:r>
-        <w:rPr>
-          <w:lang w:val="en-US"/>
-        </w:rPr>
-        <w:t xml:space="preserve"> = 70 </w:t>
-      </w:r>
-      <w:proofErr w:type="spellStart"/>
+        <w:t xml:space="preserve">m = 70 </w:t>
+      </w:r>
       <w:r>
         <w:rPr>
           <w:lang w:val="en-US"/>
@@ -956,28 +754,7 @@
         <w:rPr>
           <w:lang w:val="en-US"/>
         </w:rPr>
-        <w:t>m</w:t>
-      </w:r>
-      <w:proofErr w:type="spellEnd"/>
-      <w:r>
-        <w:rPr>
-          <w:lang w:val="en-US"/>
-        </w:rPr>
-        <w:t xml:space="preserve">. Normally it is 1 oz. 2 oz is chosen to allow more current and for robustness. It cannot be set in </w:t>
-      </w:r>
-      <w:proofErr w:type="spellStart"/>
-      <w:r>
-        <w:rPr>
-          <w:lang w:val="en-US"/>
-        </w:rPr>
-        <w:t>EasyEda</w:t>
-      </w:r>
-      <w:proofErr w:type="spellEnd"/>
-      <w:r>
-        <w:rPr>
-          <w:lang w:val="en-US"/>
-        </w:rPr>
-        <w:t xml:space="preserve"> but it can be selected when ordering at  JL</w:t>
+        <w:t>m. Normally it is 1 oz. 2 oz is chosen to allow more current and for robustness. It cannot be set in EasyEda but it can be selected when ordering at  JL</w:t>
       </w:r>
       <w:r>
         <w:rPr>
@@ -1006,7 +783,7 @@
         </w:rPr>
         <w:t xml:space="preserve">According to </w:t>
       </w:r>
-      <w:hyperlink r:id="rId6" w:history="1">
+      <w:hyperlink r:id="rId8" w:history="1">
         <w:r>
           <w:rPr>
             <w:rStyle w:val="Hyperlink"/>
@@ -1097,35 +874,7 @@
         <w:rPr>
           <w:lang w:val="en-US"/>
         </w:rPr>
-        <w:t>ssuing a ‘</w:t>
-      </w:r>
-      <w:proofErr w:type="spellStart"/>
-      <w:r>
-        <w:rPr>
-          <w:lang w:val="en-US"/>
-        </w:rPr>
-        <w:t>sudo</w:t>
-      </w:r>
-      <w:proofErr w:type="spellEnd"/>
-      <w:r>
-        <w:rPr>
-          <w:lang w:val="en-US"/>
-        </w:rPr>
-        <w:t xml:space="preserve"> halt’. The power of the </w:t>
-      </w:r>
-      <w:proofErr w:type="spellStart"/>
-      <w:r>
-        <w:rPr>
-          <w:lang w:val="en-US"/>
-        </w:rPr>
-        <w:t>Raspberrt</w:t>
-      </w:r>
-      <w:proofErr w:type="spellEnd"/>
-      <w:r>
-        <w:rPr>
-          <w:lang w:val="en-US"/>
-        </w:rPr>
-        <w:t xml:space="preserve"> Pi 4</w:t>
+        <w:t>ssuing a ‘sudo halt’. The power of the Raspberrt Pi 4</w:t>
       </w:r>
       <w:r>
         <w:rPr>
@@ -1190,7 +939,7 @@
         </w:rPr>
         <w:t xml:space="preserve">See also </w:t>
       </w:r>
-      <w:hyperlink r:id="rId7" w:history="1">
+      <w:hyperlink r:id="rId9" w:history="1">
         <w:r>
           <w:rPr>
             <w:rStyle w:val="Hyperlink"/>
@@ -1213,7 +962,6 @@
           <w:rFonts w:cstheme="minorHAnsi"/>
           <w:lang w:val="en-US"/>
         </w:rPr>
-        <w:lastRenderedPageBreak/>
         <w:t>BOOT_UART=0</w:t>
       </w:r>
     </w:p>
@@ -1422,7 +1170,6 @@
         </w:rPr>
         <w:t xml:space="preserve">To view: </w:t>
       </w:r>
-      <w:proofErr w:type="spellStart"/>
       <w:r>
         <w:rPr>
           <w:rFonts w:ascii="Courier New" w:hAnsi="Courier New" w:cs="Courier New"/>
@@ -1431,9 +1178,23 @@
           <w:highlight w:val="lightGray"/>
           <w:shd w:val="clear" w:color="auto" w:fill="FAFAFA"/>
         </w:rPr>
-        <w:t>rpi</w:t>
-      </w:r>
-      <w:proofErr w:type="spellEnd"/>
+        <w:t>rpi-eeprom-config</w:t>
+      </w:r>
+      <w:r>
+        <w:rPr>
+          <w:rFonts w:cstheme="minorHAnsi"/>
+          <w:lang w:val="en-US"/>
+        </w:rPr>
+        <w:br/>
+      </w:r>
+      <w:r>
+        <w:rPr>
+          <w:rFonts w:cstheme="minorHAnsi"/>
+          <w:shd w:val="clear" w:color="auto" w:fill="FAFAFA"/>
+          <w:lang w:val="en-US"/>
+        </w:rPr>
+        <w:t xml:space="preserve">To edit: </w:t>
+      </w:r>
       <w:r>
         <w:rPr>
           <w:rFonts w:ascii="Courier New" w:hAnsi="Courier New" w:cs="Courier New"/>
@@ -1442,9 +1203,8 @@
           <w:highlight w:val="lightGray"/>
           <w:shd w:val="clear" w:color="auto" w:fill="FAFAFA"/>
         </w:rPr>
-        <w:t>-</w:t>
-      </w:r>
-      <w:proofErr w:type="spellStart"/>
+        <w:t xml:space="preserve">sudo -E rpi-eeprom-config </w:t>
+      </w:r>
       <w:r>
         <w:rPr>
           <w:rFonts w:ascii="Courier New" w:hAnsi="Courier New" w:cs="Courier New"/>
@@ -1453,9 +1213,8 @@
           <w:highlight w:val="lightGray"/>
           <w:shd w:val="clear" w:color="auto" w:fill="FAFAFA"/>
         </w:rPr>
-        <w:t>eeprom</w:t>
-      </w:r>
-      <w:proofErr w:type="spellEnd"/>
+        <w:t>–</w:t>
+      </w:r>
       <w:r>
         <w:rPr>
           <w:rFonts w:ascii="Courier New" w:hAnsi="Courier New" w:cs="Courier New"/>
@@ -1464,24 +1223,52 @@
           <w:highlight w:val="lightGray"/>
           <w:shd w:val="clear" w:color="auto" w:fill="FAFAFA"/>
         </w:rPr>
-        <w:t>-config</w:t>
-      </w:r>
-      <w:r>
-        <w:rPr>
-          <w:rFonts w:cstheme="minorHAnsi"/>
-          <w:lang w:val="en-US"/>
-        </w:rPr>
-        <w:br/>
-      </w:r>
-      <w:r>
-        <w:rPr>
-          <w:rFonts w:cstheme="minorHAnsi"/>
-          <w:shd w:val="clear" w:color="auto" w:fill="FAFAFA"/>
-          <w:lang w:val="en-US"/>
-        </w:rPr>
-        <w:t xml:space="preserve">To edit: </w:t>
-      </w:r>
-      <w:proofErr w:type="spellStart"/>
+        <w:t>edit</w:t>
+      </w:r>
+    </w:p>
+    <w:p>
+      <w:pPr>
+        <w:ind w:left="360"/>
+        <w:rPr>
+          <w:rFonts w:cstheme="minorHAnsi"/>
+          <w:lang w:val="en-US"/>
+        </w:rPr>
+      </w:pPr>
+      <w:r>
+        <w:rPr>
+          <w:rFonts w:cstheme="minorHAnsi"/>
+          <w:lang w:val="en-US"/>
+        </w:rPr>
+        <w:t xml:space="preserve">After editing, whether you </w:t>
+      </w:r>
+      <w:r>
+        <w:rPr>
+          <w:rFonts w:cstheme="minorHAnsi"/>
+          <w:lang w:val="en-US"/>
+        </w:rPr>
+        <w:t>cha</w:t>
+      </w:r>
+      <w:r>
+        <w:rPr>
+          <w:rFonts w:cstheme="minorHAnsi"/>
+          <w:lang w:val="en-US"/>
+        </w:rPr>
+        <w:t>nged anything or not, always issu</w:t>
+      </w:r>
+      <w:r>
+        <w:rPr>
+          <w:rFonts w:cstheme="minorHAnsi"/>
+          <w:lang w:val="en-US"/>
+        </w:rPr>
+        <w:t>e</w:t>
+      </w:r>
+      <w:r>
+        <w:rPr>
+          <w:rFonts w:cstheme="minorHAnsi"/>
+          <w:lang w:val="en-US"/>
+        </w:rPr>
+        <w:t xml:space="preserve"> a </w:t>
+      </w:r>
       <w:r>
         <w:rPr>
           <w:rFonts w:ascii="Courier New" w:hAnsi="Courier New" w:cs="Courier New"/>
@@ -1490,148 +1277,7 @@
           <w:highlight w:val="lightGray"/>
           <w:shd w:val="clear" w:color="auto" w:fill="FAFAFA"/>
         </w:rPr>
-        <w:t>sudo</w:t>
-      </w:r>
-      <w:proofErr w:type="spellEnd"/>
-      <w:r>
-        <w:rPr>
-          <w:rFonts w:ascii="Courier New" w:hAnsi="Courier New" w:cs="Courier New"/>
-          <w:sz w:val="20"/>
-          <w:szCs w:val="20"/>
-          <w:highlight w:val="lightGray"/>
-          <w:shd w:val="clear" w:color="auto" w:fill="FAFAFA"/>
-        </w:rPr>
-        <w:t xml:space="preserve"> -E </w:t>
-      </w:r>
-      <w:proofErr w:type="spellStart"/>
-      <w:r>
-        <w:rPr>
-          <w:rFonts w:ascii="Courier New" w:hAnsi="Courier New" w:cs="Courier New"/>
-          <w:sz w:val="20"/>
-          <w:szCs w:val="20"/>
-          <w:highlight w:val="lightGray"/>
-          <w:shd w:val="clear" w:color="auto" w:fill="FAFAFA"/>
-        </w:rPr>
-        <w:t>rpi</w:t>
-      </w:r>
-      <w:proofErr w:type="spellEnd"/>
-      <w:r>
-        <w:rPr>
-          <w:rFonts w:ascii="Courier New" w:hAnsi="Courier New" w:cs="Courier New"/>
-          <w:sz w:val="20"/>
-          <w:szCs w:val="20"/>
-          <w:highlight w:val="lightGray"/>
-          <w:shd w:val="clear" w:color="auto" w:fill="FAFAFA"/>
-        </w:rPr>
-        <w:t>-</w:t>
-      </w:r>
-      <w:proofErr w:type="spellStart"/>
-      <w:r>
-        <w:rPr>
-          <w:rFonts w:ascii="Courier New" w:hAnsi="Courier New" w:cs="Courier New"/>
-          <w:sz w:val="20"/>
-          <w:szCs w:val="20"/>
-          <w:highlight w:val="lightGray"/>
-          <w:shd w:val="clear" w:color="auto" w:fill="FAFAFA"/>
-        </w:rPr>
-        <w:t>eeprom</w:t>
-      </w:r>
-      <w:proofErr w:type="spellEnd"/>
-      <w:r>
-        <w:rPr>
-          <w:rFonts w:ascii="Courier New" w:hAnsi="Courier New" w:cs="Courier New"/>
-          <w:sz w:val="20"/>
-          <w:szCs w:val="20"/>
-          <w:highlight w:val="lightGray"/>
-          <w:shd w:val="clear" w:color="auto" w:fill="FAFAFA"/>
-        </w:rPr>
-        <w:t xml:space="preserve">-config </w:t>
-      </w:r>
-      <w:r>
-        <w:rPr>
-          <w:rFonts w:ascii="Courier New" w:hAnsi="Courier New" w:cs="Courier New"/>
-          <w:sz w:val="20"/>
-          <w:szCs w:val="20"/>
-          <w:highlight w:val="lightGray"/>
-          <w:shd w:val="clear" w:color="auto" w:fill="FAFAFA"/>
-        </w:rPr>
-        <w:t>–</w:t>
-      </w:r>
-      <w:r>
-        <w:rPr>
-          <w:rFonts w:ascii="Courier New" w:hAnsi="Courier New" w:cs="Courier New"/>
-          <w:sz w:val="20"/>
-          <w:szCs w:val="20"/>
-          <w:highlight w:val="lightGray"/>
-          <w:shd w:val="clear" w:color="auto" w:fill="FAFAFA"/>
-        </w:rPr>
-        <w:t>edit</w:t>
-      </w:r>
-    </w:p>
-    <w:p>
-      <w:pPr>
-        <w:ind w:left="360"/>
-        <w:rPr>
-          <w:rFonts w:cstheme="minorHAnsi"/>
-          <w:lang w:val="en-US"/>
-        </w:rPr>
-      </w:pPr>
-      <w:r>
-        <w:rPr>
-          <w:rFonts w:cstheme="minorHAnsi"/>
-          <w:lang w:val="en-US"/>
-        </w:rPr>
-        <w:t xml:space="preserve">After editing, whether you </w:t>
-      </w:r>
-      <w:r>
-        <w:rPr>
-          <w:rFonts w:cstheme="minorHAnsi"/>
-          <w:lang w:val="en-US"/>
-        </w:rPr>
-        <w:t>cha</w:t>
-      </w:r>
-      <w:r>
-        <w:rPr>
-          <w:rFonts w:cstheme="minorHAnsi"/>
-          <w:lang w:val="en-US"/>
-        </w:rPr>
-        <w:t>nged anything or not, always issu</w:t>
-      </w:r>
-      <w:r>
-        <w:rPr>
-          <w:rFonts w:cstheme="minorHAnsi"/>
-          <w:lang w:val="en-US"/>
-        </w:rPr>
-        <w:t>e</w:t>
-      </w:r>
-      <w:r>
-        <w:rPr>
-          <w:rFonts w:cstheme="minorHAnsi"/>
-          <w:lang w:val="en-US"/>
-        </w:rPr>
-        <w:t xml:space="preserve"> a </w:t>
-      </w:r>
-      <w:proofErr w:type="spellStart"/>
-      <w:r>
-        <w:rPr>
-          <w:rFonts w:ascii="Courier New" w:hAnsi="Courier New" w:cs="Courier New"/>
-          <w:sz w:val="20"/>
-          <w:szCs w:val="20"/>
-          <w:highlight w:val="lightGray"/>
-          <w:shd w:val="clear" w:color="auto" w:fill="FAFAFA"/>
-        </w:rPr>
-        <w:t>sudo</w:t>
-      </w:r>
-      <w:proofErr w:type="spellEnd"/>
-      <w:r>
-        <w:rPr>
-          <w:rFonts w:ascii="Courier New" w:hAnsi="Courier New" w:cs="Courier New"/>
-          <w:sz w:val="20"/>
-          <w:szCs w:val="20"/>
-          <w:highlight w:val="lightGray"/>
-          <w:shd w:val="clear" w:color="auto" w:fill="FAFAFA"/>
-        </w:rPr>
-        <w:t xml:space="preserve"> reboot</w:t>
+        <w:t>sudo reboot</w:t>
       </w:r>
       <w:r>
         <w:rPr>

</xml_diff>

<commit_message>
Added new prints and solar panel voltage measurement
</commit_message>
<xml_diff>
--- a/MyExoMy.docx
+++ b/MyExoMy.docx
@@ -1,6 +1,6 @@
 
 <file path=word/document.xml><?xml version="1.0" encoding="utf-8"?>
-<w:document xmlns:wpc="http://schemas.microsoft.com/office/word/2010/wordprocessingCanvas" xmlns:cx="http://schemas.microsoft.com/office/drawing/2014/chartex" xmlns:cx1="http://schemas.microsoft.com/office/drawing/2015/9/8/chartex" xmlns:cx2="http://schemas.microsoft.com/office/drawing/2015/10/21/chartex" xmlns:cx3="http://schemas.microsoft.com/office/drawing/2016/5/9/chartex" xmlns:cx4="http://schemas.microsoft.com/office/drawing/2016/5/10/chartex" xmlns:cx5="http://schemas.microsoft.com/office/drawing/2016/5/11/chartex" xmlns:cx6="http://schemas.microsoft.com/office/drawing/2016/5/12/chartex" xmlns:cx7="http://schemas.microsoft.com/office/drawing/2016/5/13/chartex" xmlns:cx8="http://schemas.microsoft.com/office/drawing/2016/5/14/chartex" xmlns:mc="http://schemas.openxmlformats.org/markup-compatibility/2006" xmlns:aink="http://schemas.microsoft.com/office/drawing/2016/ink" xmlns:am3d="http://schemas.microsoft.com/office/drawing/2017/model3d" xmlns:o="urn:schemas-microsoft-com:office:office" xmlns:r="http://schemas.openxmlformats.org/officeDocument/2006/relationships" xmlns:m="http://schemas.openxmlformats.org/officeDocument/2006/math" xmlns:v="urn:schemas-microsoft-com:vml" xmlns:wp14="http://schemas.microsoft.com/office/word/2010/wordprocessingDrawing" xmlns:wp="http://schemas.openxmlformats.org/drawingml/2006/wordprocessingDrawing" xmlns:w10="urn:schemas-microsoft-com:office:word" xmlns:w="http://schemas.openxmlformats.org/wordprocessingml/2006/main" xmlns:w14="http://schemas.microsoft.com/office/word/2010/wordml" xmlns:w15="http://schemas.microsoft.com/office/word/2012/wordml" xmlns:w16cex="http://schemas.microsoft.com/office/word/2018/wordml/cex" xmlns:w16cid="http://schemas.microsoft.com/office/word/2016/wordml/cid" xmlns:w16="http://schemas.microsoft.com/office/word/2018/wordml" xmlns:w16se="http://schemas.microsoft.com/office/word/2015/wordml/symex" xmlns:wpg="http://schemas.microsoft.com/office/word/2010/wordprocessingGroup" xmlns:wpi="http://schemas.microsoft.com/office/word/2010/wordprocessingInk" xmlns:wne="http://schemas.microsoft.com/office/word/2006/wordml" xmlns:wps="http://schemas.microsoft.com/office/word/2010/wordprocessingShape" mc:Ignorable="w14 w15 w16se w16cid w16 w16cex wp14">
+<w:document xmlns:wpc="http://schemas.microsoft.com/office/word/2010/wordprocessingCanvas" xmlns:cx="http://schemas.microsoft.com/office/drawing/2014/chartex" xmlns:cx1="http://schemas.microsoft.com/office/drawing/2015/9/8/chartex" xmlns:cx2="http://schemas.microsoft.com/office/drawing/2015/10/21/chartex" xmlns:cx3="http://schemas.microsoft.com/office/drawing/2016/5/9/chartex" xmlns:cx4="http://schemas.microsoft.com/office/drawing/2016/5/10/chartex" xmlns:cx5="http://schemas.microsoft.com/office/drawing/2016/5/11/chartex" xmlns:cx6="http://schemas.microsoft.com/office/drawing/2016/5/12/chartex" xmlns:cx7="http://schemas.microsoft.com/office/drawing/2016/5/13/chartex" xmlns:cx8="http://schemas.microsoft.com/office/drawing/2016/5/14/chartex" xmlns:mc="http://schemas.openxmlformats.org/markup-compatibility/2006" xmlns:aink="http://schemas.microsoft.com/office/drawing/2016/ink" xmlns:am3d="http://schemas.microsoft.com/office/drawing/2017/model3d" xmlns:o="urn:schemas-microsoft-com:office:office" xmlns:r="http://schemas.openxmlformats.org/officeDocument/2006/relationships" xmlns:m="http://schemas.openxmlformats.org/officeDocument/2006/math" xmlns:v="urn:schemas-microsoft-com:vml" xmlns:wp14="http://schemas.microsoft.com/office/word/2010/wordprocessingDrawing" xmlns:wp="http://schemas.openxmlformats.org/drawingml/2006/wordprocessingDrawing" xmlns:w10="urn:schemas-microsoft-com:office:word" xmlns:w="http://schemas.openxmlformats.org/wordprocessingml/2006/main" xmlns:w14="http://schemas.microsoft.com/office/word/2010/wordml" xmlns:w15="http://schemas.microsoft.com/office/word/2012/wordml" xmlns:w16cex="http://schemas.microsoft.com/office/word/2018/wordml/cex" xmlns:w16cid="http://schemas.microsoft.com/office/word/2016/wordml/cid" xmlns:w16="http://schemas.microsoft.com/office/word/2018/wordml" xmlns:w16sdtdh="http://schemas.microsoft.com/office/word/2020/wordml/sdtdatahash" xmlns:w16se="http://schemas.microsoft.com/office/word/2015/wordml/symex" xmlns:wpg="http://schemas.microsoft.com/office/word/2010/wordprocessingGroup" xmlns:wpi="http://schemas.microsoft.com/office/word/2010/wordprocessingInk" xmlns:wne="http://schemas.microsoft.com/office/word/2006/wordml" xmlns:wps="http://schemas.microsoft.com/office/word/2010/wordprocessingShape" mc:Ignorable="w14 w15 w16se w16cid w16 w16cex w16sdtdh wp14">
   <w:body>
     <w:p>
       <w:pPr>
@@ -12,6 +12,7 @@
           <w:lang w:val="en-US"/>
         </w:rPr>
       </w:pPr>
+      <w:proofErr w:type="spellStart"/>
       <w:r>
         <w:rPr>
           <w:lang w:val="en-US"/>
@@ -34,7 +35,14 @@
         <w:rPr>
           <w:lang w:val="en-US"/>
         </w:rPr>
-        <w:t>y project</w:t>
+        <w:t>y</w:t>
+      </w:r>
+      <w:proofErr w:type="spellEnd"/>
+      <w:r>
+        <w:rPr>
+          <w:lang w:val="en-US"/>
+        </w:rPr>
+        <w:t xml:space="preserve"> project</w:t>
       </w:r>
       <w:r>
         <w:rPr>
@@ -167,12 +175,14 @@
         </w:rPr>
         <w:t xml:space="preserve">For the </w:t>
       </w:r>
+      <w:proofErr w:type="spellStart"/>
       <w:r>
         <w:rPr>
           <w:lang w:val="en-US"/>
         </w:rPr>
         <w:t>MyExomy</w:t>
       </w:r>
+      <w:proofErr w:type="spellEnd"/>
       <w:r>
         <w:rPr>
           <w:lang w:val="en-US"/>
@@ -271,7 +281,21 @@
         <w:rPr>
           <w:lang w:val="en-US"/>
         </w:rPr>
-        <w:t>To make the new board available in Visual Studio Code an Atmega328_on_breadboard_8MHz.json file is added to C:\Users\reneb\.platformio\platforms\atmelavr\boards. This json file is created by copying the uno.json file (which is for the Arduino Uno) and adapted the content with info from boards.txt in breadboard-1-6-x.</w:t>
+        <w:t xml:space="preserve">To make the new board available in Visual Studio Code an Atmega328_on_breadboard_8MHz.json file is added to C:\Users\reneb\.platformio\platforms\atmelavr\boards. This json file is created by copying the </w:t>
+      </w:r>
+      <w:proofErr w:type="spellStart"/>
+      <w:r>
+        <w:rPr>
+          <w:lang w:val="en-US"/>
+        </w:rPr>
+        <w:t>uno.json</w:t>
+      </w:r>
+      <w:proofErr w:type="spellEnd"/>
+      <w:r>
+        <w:rPr>
+          <w:lang w:val="en-US"/>
+        </w:rPr>
+        <w:t xml:space="preserve"> file (which is for the Arduino Uno) and adapted the content with info from boards.txt in breadboard-1-6-x.</w:t>
       </w:r>
     </w:p>
     <w:p>
@@ -317,6 +341,7 @@
         </w:rPr>
         <w:br/>
       </w:r>
+      <w:proofErr w:type="spellStart"/>
       <w:r>
         <w:rPr>
           <w:rFonts w:ascii="Courier New" w:hAnsi="Courier New" w:cs="Courier New"/>
@@ -325,8 +350,9 @@
           <w:highlight w:val="lightGray"/>
           <w:shd w:val="clear" w:color="auto" w:fill="FAFAFA"/>
         </w:rPr>
-        <w:t xml:space="preserve">raspivid -o - -t 0 -hf -w </w:t>
-      </w:r>
+        <w:t>raspivid</w:t>
+      </w:r>
+      <w:proofErr w:type="spellEnd"/>
       <w:r>
         <w:rPr>
           <w:rFonts w:ascii="Courier New" w:hAnsi="Courier New" w:cs="Courier New"/>
@@ -334,9 +360,8 @@
           <w:szCs w:val="20"/>
           <w:highlight w:val="lightGray"/>
           <w:shd w:val="clear" w:color="auto" w:fill="FAFAFA"/>
-          <w:lang w:val="en-US"/>
-        </w:rPr>
-        <w:t>1920</w:t>
+        </w:rPr>
+        <w:t xml:space="preserve"> -o - -t 0 -hf -w </w:t>
       </w:r>
       <w:r>
         <w:rPr>
@@ -345,8 +370,9 @@
           <w:szCs w:val="20"/>
           <w:highlight w:val="lightGray"/>
           <w:shd w:val="clear" w:color="auto" w:fill="FAFAFA"/>
-        </w:rPr>
-        <w:t xml:space="preserve"> -h </w:t>
+          <w:lang w:val="en-US"/>
+        </w:rPr>
+        <w:t>1920</w:t>
       </w:r>
       <w:r>
         <w:rPr>
@@ -355,9 +381,8 @@
           <w:szCs w:val="20"/>
           <w:highlight w:val="lightGray"/>
           <w:shd w:val="clear" w:color="auto" w:fill="FAFAFA"/>
-          <w:lang w:val="en-US"/>
-        </w:rPr>
-        <w:t>1080</w:t>
+        </w:rPr>
+        <w:t xml:space="preserve"> -h </w:t>
       </w:r>
       <w:r>
         <w:rPr>
@@ -366,8 +391,9 @@
           <w:szCs w:val="20"/>
           <w:highlight w:val="lightGray"/>
           <w:shd w:val="clear" w:color="auto" w:fill="FAFAFA"/>
-        </w:rPr>
-        <w:t xml:space="preserve"> -fps </w:t>
+          <w:lang w:val="en-US"/>
+        </w:rPr>
+        <w:t>1080</w:t>
       </w:r>
       <w:r>
         <w:rPr>
@@ -376,9 +402,8 @@
           <w:szCs w:val="20"/>
           <w:highlight w:val="lightGray"/>
           <w:shd w:val="clear" w:color="auto" w:fill="FAFAFA"/>
-          <w:lang w:val="en-US"/>
-        </w:rPr>
-        <w:t>30</w:t>
+        </w:rPr>
+        <w:t xml:space="preserve"> -fps </w:t>
       </w:r>
       <w:r>
         <w:rPr>
@@ -387,8 +412,151 @@
           <w:szCs w:val="20"/>
           <w:highlight w:val="lightGray"/>
           <w:shd w:val="clear" w:color="auto" w:fill="FAFAFA"/>
-        </w:rPr>
-        <w:t xml:space="preserve"> | cvlc -vvv stream:///dev/stdin --sout '#rtp{sdp=rtsp://:8554/x}' :demux=h264</w:t>
+          <w:lang w:val="en-US"/>
+        </w:rPr>
+        <w:t>30</w:t>
+      </w:r>
+      <w:r>
+        <w:rPr>
+          <w:rFonts w:ascii="Courier New" w:hAnsi="Courier New" w:cs="Courier New"/>
+          <w:sz w:val="20"/>
+          <w:szCs w:val="20"/>
+          <w:highlight w:val="lightGray"/>
+          <w:shd w:val="clear" w:color="auto" w:fill="FAFAFA"/>
+        </w:rPr>
+        <w:t xml:space="preserve"> | </w:t>
+      </w:r>
+      <w:proofErr w:type="spellStart"/>
+      <w:r>
+        <w:rPr>
+          <w:rFonts w:ascii="Courier New" w:hAnsi="Courier New" w:cs="Courier New"/>
+          <w:sz w:val="20"/>
+          <w:szCs w:val="20"/>
+          <w:highlight w:val="lightGray"/>
+          <w:shd w:val="clear" w:color="auto" w:fill="FAFAFA"/>
+        </w:rPr>
+        <w:t>cvlc</w:t>
+      </w:r>
+      <w:proofErr w:type="spellEnd"/>
+      <w:r>
+        <w:rPr>
+          <w:rFonts w:ascii="Courier New" w:hAnsi="Courier New" w:cs="Courier New"/>
+          <w:sz w:val="20"/>
+          <w:szCs w:val="20"/>
+          <w:highlight w:val="lightGray"/>
+          <w:shd w:val="clear" w:color="auto" w:fill="FAFAFA"/>
+        </w:rPr>
+        <w:t xml:space="preserve"> -</w:t>
+      </w:r>
+      <w:proofErr w:type="spellStart"/>
+      <w:r>
+        <w:rPr>
+          <w:rFonts w:ascii="Courier New" w:hAnsi="Courier New" w:cs="Courier New"/>
+          <w:sz w:val="20"/>
+          <w:szCs w:val="20"/>
+          <w:highlight w:val="lightGray"/>
+          <w:shd w:val="clear" w:color="auto" w:fill="FAFAFA"/>
+        </w:rPr>
+        <w:t>vvv</w:t>
+      </w:r>
+      <w:proofErr w:type="spellEnd"/>
+      <w:r>
+        <w:rPr>
+          <w:rFonts w:ascii="Courier New" w:hAnsi="Courier New" w:cs="Courier New"/>
+          <w:sz w:val="20"/>
+          <w:szCs w:val="20"/>
+          <w:highlight w:val="lightGray"/>
+          <w:shd w:val="clear" w:color="auto" w:fill="FAFAFA"/>
+        </w:rPr>
+        <w:t xml:space="preserve"> stream:///dev/stdin --</w:t>
+      </w:r>
+      <w:proofErr w:type="spellStart"/>
+      <w:r>
+        <w:rPr>
+          <w:rFonts w:ascii="Courier New" w:hAnsi="Courier New" w:cs="Courier New"/>
+          <w:sz w:val="20"/>
+          <w:szCs w:val="20"/>
+          <w:highlight w:val="lightGray"/>
+          <w:shd w:val="clear" w:color="auto" w:fill="FAFAFA"/>
+        </w:rPr>
+        <w:t>sout</w:t>
+      </w:r>
+      <w:proofErr w:type="spellEnd"/>
+      <w:r>
+        <w:rPr>
+          <w:rFonts w:ascii="Courier New" w:hAnsi="Courier New" w:cs="Courier New"/>
+          <w:sz w:val="20"/>
+          <w:szCs w:val="20"/>
+          <w:highlight w:val="lightGray"/>
+          <w:shd w:val="clear" w:color="auto" w:fill="FAFAFA"/>
+        </w:rPr>
+        <w:t xml:space="preserve"> '#</w:t>
+      </w:r>
+      <w:proofErr w:type="spellStart"/>
+      <w:r>
+        <w:rPr>
+          <w:rFonts w:ascii="Courier New" w:hAnsi="Courier New" w:cs="Courier New"/>
+          <w:sz w:val="20"/>
+          <w:szCs w:val="20"/>
+          <w:highlight w:val="lightGray"/>
+          <w:shd w:val="clear" w:color="auto" w:fill="FAFAFA"/>
+        </w:rPr>
+        <w:t>rtp</w:t>
+      </w:r>
+      <w:proofErr w:type="spellEnd"/>
+      <w:r>
+        <w:rPr>
+          <w:rFonts w:ascii="Courier New" w:hAnsi="Courier New" w:cs="Courier New"/>
+          <w:sz w:val="20"/>
+          <w:szCs w:val="20"/>
+          <w:highlight w:val="lightGray"/>
+          <w:shd w:val="clear" w:color="auto" w:fill="FAFAFA"/>
+        </w:rPr>
+        <w:t>{</w:t>
+      </w:r>
+      <w:proofErr w:type="spellStart"/>
+      <w:r>
+        <w:rPr>
+          <w:rFonts w:ascii="Courier New" w:hAnsi="Courier New" w:cs="Courier New"/>
+          <w:sz w:val="20"/>
+          <w:szCs w:val="20"/>
+          <w:highlight w:val="lightGray"/>
+          <w:shd w:val="clear" w:color="auto" w:fill="FAFAFA"/>
+        </w:rPr>
+        <w:t>sdp</w:t>
+      </w:r>
+      <w:proofErr w:type="spellEnd"/>
+      <w:r>
+        <w:rPr>
+          <w:rFonts w:ascii="Courier New" w:hAnsi="Courier New" w:cs="Courier New"/>
+          <w:sz w:val="20"/>
+          <w:szCs w:val="20"/>
+          <w:highlight w:val="lightGray"/>
+          <w:shd w:val="clear" w:color="auto" w:fill="FAFAFA"/>
+        </w:rPr>
+        <w:t>=rtsp://:8554/x}' :</w:t>
+      </w:r>
+      <w:proofErr w:type="spellStart"/>
+      <w:r>
+        <w:rPr>
+          <w:rFonts w:ascii="Courier New" w:hAnsi="Courier New" w:cs="Courier New"/>
+          <w:sz w:val="20"/>
+          <w:szCs w:val="20"/>
+          <w:highlight w:val="lightGray"/>
+          <w:shd w:val="clear" w:color="auto" w:fill="FAFAFA"/>
+        </w:rPr>
+        <w:t>demux</w:t>
+      </w:r>
+      <w:proofErr w:type="spellEnd"/>
+      <w:r>
+        <w:rPr>
+          <w:rFonts w:ascii="Courier New" w:hAnsi="Courier New" w:cs="Courier New"/>
+          <w:sz w:val="20"/>
+          <w:szCs w:val="20"/>
+          <w:highlight w:val="lightGray"/>
+          <w:shd w:val="clear" w:color="auto" w:fill="FAFAFA"/>
+        </w:rPr>
+        <w:t>=h264</w:t>
       </w:r>
     </w:p>
     <w:p>
@@ -512,8 +680,30 @@
         <w:rPr>
           <w:lang w:val="en-US"/>
         </w:rPr>
-        <w:t>Can turn the MyExoMy into deep sleep mode, consuming only 100 nA.</w:t>
-      </w:r>
+        <w:t xml:space="preserve">Can turn the </w:t>
+      </w:r>
+      <w:proofErr w:type="spellStart"/>
+      <w:r>
+        <w:rPr>
+          <w:lang w:val="en-US"/>
+        </w:rPr>
+        <w:t>MyExoMy</w:t>
+      </w:r>
+      <w:proofErr w:type="spellEnd"/>
+      <w:r>
+        <w:rPr>
+          <w:lang w:val="en-US"/>
+        </w:rPr>
+        <w:t xml:space="preserve"> into deep sleep mode, consuming only 100 </w:t>
+      </w:r>
+      <w:proofErr w:type="spellStart"/>
+      <w:r>
+        <w:rPr>
+          <w:lang w:val="en-US"/>
+        </w:rPr>
+        <w:t>nA.</w:t>
+      </w:r>
+      <w:proofErr w:type="spellEnd"/>
     </w:p>
     <w:p>
       <w:pPr>
@@ -530,7 +720,21 @@
         <w:rPr>
           <w:lang w:val="en-US"/>
         </w:rPr>
-        <w:t>Can switch on the MyExomy using an external trigger.</w:t>
+        <w:t xml:space="preserve">Can switch on the </w:t>
+      </w:r>
+      <w:proofErr w:type="spellStart"/>
+      <w:r>
+        <w:rPr>
+          <w:lang w:val="en-US"/>
+        </w:rPr>
+        <w:t>MyExomy</w:t>
+      </w:r>
+      <w:proofErr w:type="spellEnd"/>
+      <w:r>
+        <w:rPr>
+          <w:lang w:val="en-US"/>
+        </w:rPr>
+        <w:t xml:space="preserve"> using an external trigger.</w:t>
       </w:r>
     </w:p>
     <w:p>
@@ -591,9 +795,11 @@
       <w:pPr>
         <w:pStyle w:val="Heading3"/>
       </w:pPr>
+      <w:proofErr w:type="spellStart"/>
       <w:r>
         <w:t>EasyEda</w:t>
       </w:r>
+      <w:proofErr w:type="spellEnd"/>
     </w:p>
     <w:p>
       <w:pPr>
@@ -610,7 +816,119 @@
         <w:rPr>
           <w:lang w:val="en-US"/>
         </w:rPr>
-        <w:t>To work with EasyEda for the MyExoMy projet first change the Data Directory to the corresponding EasyEda folder with EasyEda -&gt; Setting -&gt; Desktop Edition Setting -&gt; Data Directory. After that with EasyEda -&gt; File -&gt; Open Project the MyExoMy EasyEda project can be opened.</w:t>
+        <w:t xml:space="preserve">To work with </w:t>
+      </w:r>
+      <w:proofErr w:type="spellStart"/>
+      <w:r>
+        <w:rPr>
+          <w:lang w:val="en-US"/>
+        </w:rPr>
+        <w:t>EasyEda</w:t>
+      </w:r>
+      <w:proofErr w:type="spellEnd"/>
+      <w:r>
+        <w:rPr>
+          <w:lang w:val="en-US"/>
+        </w:rPr>
+        <w:t xml:space="preserve"> for the </w:t>
+      </w:r>
+      <w:proofErr w:type="spellStart"/>
+      <w:r>
+        <w:rPr>
+          <w:lang w:val="en-US"/>
+        </w:rPr>
+        <w:t>MyExoMy</w:t>
+      </w:r>
+      <w:proofErr w:type="spellEnd"/>
+      <w:r>
+        <w:rPr>
+          <w:lang w:val="en-US"/>
+        </w:rPr>
+        <w:t xml:space="preserve"> </w:t>
+      </w:r>
+      <w:proofErr w:type="spellStart"/>
+      <w:r>
+        <w:rPr>
+          <w:lang w:val="en-US"/>
+        </w:rPr>
+        <w:t>projet</w:t>
+      </w:r>
+      <w:proofErr w:type="spellEnd"/>
+      <w:r>
+        <w:rPr>
+          <w:lang w:val="en-US"/>
+        </w:rPr>
+        <w:t xml:space="preserve"> first change the Data Directory to the corresponding </w:t>
+      </w:r>
+      <w:proofErr w:type="spellStart"/>
+      <w:r>
+        <w:rPr>
+          <w:lang w:val="en-US"/>
+        </w:rPr>
+        <w:t>EasyEda</w:t>
+      </w:r>
+      <w:proofErr w:type="spellEnd"/>
+      <w:r>
+        <w:rPr>
+          <w:lang w:val="en-US"/>
+        </w:rPr>
+        <w:t xml:space="preserve"> folder with </w:t>
+      </w:r>
+      <w:proofErr w:type="spellStart"/>
+      <w:r>
+        <w:rPr>
+          <w:lang w:val="en-US"/>
+        </w:rPr>
+        <w:t>EasyEda</w:t>
+      </w:r>
+      <w:proofErr w:type="spellEnd"/>
+      <w:r>
+        <w:rPr>
+          <w:lang w:val="en-US"/>
+        </w:rPr>
+        <w:t xml:space="preserve"> -&gt; Setting -&gt; Desktop Edition Setting -&gt; Data Directory. After that with </w:t>
+      </w:r>
+      <w:proofErr w:type="spellStart"/>
+      <w:r>
+        <w:rPr>
+          <w:lang w:val="en-US"/>
+        </w:rPr>
+        <w:t>EasyEda</w:t>
+      </w:r>
+      <w:proofErr w:type="spellEnd"/>
+      <w:r>
+        <w:rPr>
+          <w:lang w:val="en-US"/>
+        </w:rPr>
+        <w:t xml:space="preserve"> -&gt; File -&gt; Open Project the </w:t>
+      </w:r>
+      <w:proofErr w:type="spellStart"/>
+      <w:r>
+        <w:rPr>
+          <w:lang w:val="en-US"/>
+        </w:rPr>
+        <w:t>MyExoMy</w:t>
+      </w:r>
+      <w:proofErr w:type="spellEnd"/>
+      <w:r>
+        <w:rPr>
+          <w:lang w:val="en-US"/>
+        </w:rPr>
+        <w:t xml:space="preserve"> </w:t>
+      </w:r>
+      <w:proofErr w:type="spellStart"/>
+      <w:r>
+        <w:rPr>
+          <w:lang w:val="en-US"/>
+        </w:rPr>
+        <w:t>EasyEda</w:t>
+      </w:r>
+      <w:proofErr w:type="spellEnd"/>
+      <w:r>
+        <w:rPr>
+          <w:lang w:val="en-US"/>
+        </w:rPr>
+        <w:t xml:space="preserve"> project can be opened.</w:t>
       </w:r>
     </w:p>
     <w:p>
@@ -652,7 +970,21 @@
         <w:rPr>
           <w:lang w:val="en-US"/>
         </w:rPr>
-        <w:t xml:space="preserve">after EasyEda -&gt; Login </w:t>
+        <w:t xml:space="preserve">after </w:t>
+      </w:r>
+      <w:proofErr w:type="spellStart"/>
+      <w:r>
+        <w:rPr>
+          <w:lang w:val="en-US"/>
+        </w:rPr>
+        <w:t>EasyEda</w:t>
+      </w:r>
+      <w:proofErr w:type="spellEnd"/>
+      <w:r>
+        <w:rPr>
+          <w:lang w:val="en-US"/>
+        </w:rPr>
+        <w:t xml:space="preserve"> -&gt; Login </w:t>
       </w:r>
       <w:r>
         <w:rPr>
@@ -683,9 +1015,14 @@
       <w:pPr>
         <w:pStyle w:val="Heading3"/>
       </w:pPr>
+      <w:proofErr w:type="spellStart"/>
       <w:r>
         <w:lastRenderedPageBreak/>
-        <w:t>EasyEda PCB settings:</w:t>
+        <w:t>EasyEda</w:t>
+      </w:r>
+      <w:proofErr w:type="spellEnd"/>
+      <w:r>
+        <w:t xml:space="preserve"> PCB settings:</w:t>
       </w:r>
     </w:p>
     <w:p>
@@ -732,6 +1069,7 @@
         </w:rPr>
         <w:t xml:space="preserve">The copper thickness is chosen to be 2 oz = 2x 1.4 mil = 2x 35 </w:t>
       </w:r>
+      <w:proofErr w:type="spellStart"/>
       <w:r>
         <w:rPr>
           <w:lang w:val="en-US"/>
@@ -742,8 +1080,16 @@
         <w:rPr>
           <w:lang w:val="en-US"/>
         </w:rPr>
-        <w:t xml:space="preserve">m = 70 </w:t>
-      </w:r>
+        <w:t>m</w:t>
+      </w:r>
+      <w:proofErr w:type="spellEnd"/>
+      <w:r>
+        <w:rPr>
+          <w:lang w:val="en-US"/>
+        </w:rPr>
+        <w:t xml:space="preserve"> = 70 </w:t>
+      </w:r>
+      <w:proofErr w:type="spellStart"/>
       <w:r>
         <w:rPr>
           <w:lang w:val="en-US"/>
@@ -754,7 +1100,28 @@
         <w:rPr>
           <w:lang w:val="en-US"/>
         </w:rPr>
-        <w:t>m. Normally it is 1 oz. 2 oz is chosen to allow more current and for robustness. It cannot be set in EasyEda but it can be selected when ordering at  JL</w:t>
+        <w:t>m</w:t>
+      </w:r>
+      <w:proofErr w:type="spellEnd"/>
+      <w:r>
+        <w:rPr>
+          <w:lang w:val="en-US"/>
+        </w:rPr>
+        <w:t xml:space="preserve">. Normally it is 1 oz. 2 oz is chosen to allow more current and for robustness. It cannot be set in </w:t>
+      </w:r>
+      <w:proofErr w:type="spellStart"/>
+      <w:r>
+        <w:rPr>
+          <w:lang w:val="en-US"/>
+        </w:rPr>
+        <w:t>EasyEda</w:t>
+      </w:r>
+      <w:proofErr w:type="spellEnd"/>
+      <w:r>
+        <w:rPr>
+          <w:lang w:val="en-US"/>
+        </w:rPr>
+        <w:t xml:space="preserve"> but it can be selected when ordering at  JL</w:t>
       </w:r>
       <w:r>
         <w:rPr>
@@ -874,7 +1241,35 @@
         <w:rPr>
           <w:lang w:val="en-US"/>
         </w:rPr>
-        <w:t>ssuing a ‘sudo halt’. The power of the Raspberrt Pi 4</w:t>
+        <w:t>ssuing a ‘</w:t>
+      </w:r>
+      <w:proofErr w:type="spellStart"/>
+      <w:r>
+        <w:rPr>
+          <w:lang w:val="en-US"/>
+        </w:rPr>
+        <w:t>sudo</w:t>
+      </w:r>
+      <w:proofErr w:type="spellEnd"/>
+      <w:r>
+        <w:rPr>
+          <w:lang w:val="en-US"/>
+        </w:rPr>
+        <w:t xml:space="preserve"> halt’. The power of the </w:t>
+      </w:r>
+      <w:proofErr w:type="spellStart"/>
+      <w:r>
+        <w:rPr>
+          <w:lang w:val="en-US"/>
+        </w:rPr>
+        <w:t>Raspberrt</w:t>
+      </w:r>
+      <w:proofErr w:type="spellEnd"/>
+      <w:r>
+        <w:rPr>
+          <w:lang w:val="en-US"/>
+        </w:rPr>
+        <w:t xml:space="preserve"> Pi 4</w:t>
       </w:r>
       <w:r>
         <w:rPr>
@@ -1170,6 +1565,7 @@
         </w:rPr>
         <w:t xml:space="preserve">To view: </w:t>
       </w:r>
+      <w:proofErr w:type="spellStart"/>
       <w:r>
         <w:rPr>
           <w:rFonts w:ascii="Courier New" w:hAnsi="Courier New" w:cs="Courier New"/>
@@ -1178,23 +1574,9 @@
           <w:highlight w:val="lightGray"/>
           <w:shd w:val="clear" w:color="auto" w:fill="FAFAFA"/>
         </w:rPr>
-        <w:t>rpi-eeprom-config</w:t>
-      </w:r>
-      <w:r>
-        <w:rPr>
-          <w:rFonts w:cstheme="minorHAnsi"/>
-          <w:lang w:val="en-US"/>
-        </w:rPr>
-        <w:br/>
-      </w:r>
-      <w:r>
-        <w:rPr>
-          <w:rFonts w:cstheme="minorHAnsi"/>
-          <w:shd w:val="clear" w:color="auto" w:fill="FAFAFA"/>
-          <w:lang w:val="en-US"/>
-        </w:rPr>
-        <w:t xml:space="preserve">To edit: </w:t>
-      </w:r>
+        <w:t>rpi</w:t>
+      </w:r>
+      <w:proofErr w:type="spellEnd"/>
       <w:r>
         <w:rPr>
           <w:rFonts w:ascii="Courier New" w:hAnsi="Courier New" w:cs="Courier New"/>
@@ -1203,8 +1585,9 @@
           <w:highlight w:val="lightGray"/>
           <w:shd w:val="clear" w:color="auto" w:fill="FAFAFA"/>
         </w:rPr>
-        <w:t xml:space="preserve">sudo -E rpi-eeprom-config </w:t>
-      </w:r>
+        <w:t>-</w:t>
+      </w:r>
+      <w:proofErr w:type="spellStart"/>
       <w:r>
         <w:rPr>
           <w:rFonts w:ascii="Courier New" w:hAnsi="Courier New" w:cs="Courier New"/>
@@ -1213,8 +1596,9 @@
           <w:highlight w:val="lightGray"/>
           <w:shd w:val="clear" w:color="auto" w:fill="FAFAFA"/>
         </w:rPr>
-        <w:t>–</w:t>
-      </w:r>
+        <w:t>eeprom</w:t>
+      </w:r>
+      <w:proofErr w:type="spellEnd"/>
       <w:r>
         <w:rPr>
           <w:rFonts w:ascii="Courier New" w:hAnsi="Courier New" w:cs="Courier New"/>
@@ -1223,52 +1607,24 @@
           <w:highlight w:val="lightGray"/>
           <w:shd w:val="clear" w:color="auto" w:fill="FAFAFA"/>
         </w:rPr>
-        <w:t>edit</w:t>
-      </w:r>
-    </w:p>
-    <w:p>
-      <w:pPr>
-        <w:ind w:left="360"/>
-        <w:rPr>
-          <w:rFonts w:cstheme="minorHAnsi"/>
-          <w:lang w:val="en-US"/>
-        </w:rPr>
-      </w:pPr>
-      <w:r>
-        <w:rPr>
-          <w:rFonts w:cstheme="minorHAnsi"/>
-          <w:lang w:val="en-US"/>
-        </w:rPr>
-        <w:t xml:space="preserve">After editing, whether you </w:t>
-      </w:r>
-      <w:r>
-        <w:rPr>
-          <w:rFonts w:cstheme="minorHAnsi"/>
-          <w:lang w:val="en-US"/>
-        </w:rPr>
-        <w:t>cha</w:t>
-      </w:r>
-      <w:r>
-        <w:rPr>
-          <w:rFonts w:cstheme="minorHAnsi"/>
-          <w:lang w:val="en-US"/>
-        </w:rPr>
-        <w:t>nged anything or not, always issu</w:t>
-      </w:r>
-      <w:r>
-        <w:rPr>
-          <w:rFonts w:cstheme="minorHAnsi"/>
-          <w:lang w:val="en-US"/>
-        </w:rPr>
-        <w:t>e</w:t>
-      </w:r>
-      <w:r>
-        <w:rPr>
-          <w:rFonts w:cstheme="minorHAnsi"/>
-          <w:lang w:val="en-US"/>
-        </w:rPr>
-        <w:t xml:space="preserve"> a </w:t>
-      </w:r>
+        <w:t>-config</w:t>
+      </w:r>
+      <w:r>
+        <w:rPr>
+          <w:rFonts w:cstheme="minorHAnsi"/>
+          <w:lang w:val="en-US"/>
+        </w:rPr>
+        <w:br/>
+      </w:r>
+      <w:r>
+        <w:rPr>
+          <w:rFonts w:cstheme="minorHAnsi"/>
+          <w:shd w:val="clear" w:color="auto" w:fill="FAFAFA"/>
+          <w:lang w:val="en-US"/>
+        </w:rPr>
+        <w:t xml:space="preserve">To edit: </w:t>
+      </w:r>
+      <w:proofErr w:type="spellStart"/>
       <w:r>
         <w:rPr>
           <w:rFonts w:ascii="Courier New" w:hAnsi="Courier New" w:cs="Courier New"/>
@@ -1277,7 +1633,148 @@
           <w:highlight w:val="lightGray"/>
           <w:shd w:val="clear" w:color="auto" w:fill="FAFAFA"/>
         </w:rPr>
-        <w:t>sudo reboot</w:t>
+        <w:t>sudo</w:t>
+      </w:r>
+      <w:proofErr w:type="spellEnd"/>
+      <w:r>
+        <w:rPr>
+          <w:rFonts w:ascii="Courier New" w:hAnsi="Courier New" w:cs="Courier New"/>
+          <w:sz w:val="20"/>
+          <w:szCs w:val="20"/>
+          <w:highlight w:val="lightGray"/>
+          <w:shd w:val="clear" w:color="auto" w:fill="FAFAFA"/>
+        </w:rPr>
+        <w:t xml:space="preserve"> -E </w:t>
+      </w:r>
+      <w:proofErr w:type="spellStart"/>
+      <w:r>
+        <w:rPr>
+          <w:rFonts w:ascii="Courier New" w:hAnsi="Courier New" w:cs="Courier New"/>
+          <w:sz w:val="20"/>
+          <w:szCs w:val="20"/>
+          <w:highlight w:val="lightGray"/>
+          <w:shd w:val="clear" w:color="auto" w:fill="FAFAFA"/>
+        </w:rPr>
+        <w:t>rpi</w:t>
+      </w:r>
+      <w:proofErr w:type="spellEnd"/>
+      <w:r>
+        <w:rPr>
+          <w:rFonts w:ascii="Courier New" w:hAnsi="Courier New" w:cs="Courier New"/>
+          <w:sz w:val="20"/>
+          <w:szCs w:val="20"/>
+          <w:highlight w:val="lightGray"/>
+          <w:shd w:val="clear" w:color="auto" w:fill="FAFAFA"/>
+        </w:rPr>
+        <w:t>-</w:t>
+      </w:r>
+      <w:proofErr w:type="spellStart"/>
+      <w:r>
+        <w:rPr>
+          <w:rFonts w:ascii="Courier New" w:hAnsi="Courier New" w:cs="Courier New"/>
+          <w:sz w:val="20"/>
+          <w:szCs w:val="20"/>
+          <w:highlight w:val="lightGray"/>
+          <w:shd w:val="clear" w:color="auto" w:fill="FAFAFA"/>
+        </w:rPr>
+        <w:t>eeprom</w:t>
+      </w:r>
+      <w:proofErr w:type="spellEnd"/>
+      <w:r>
+        <w:rPr>
+          <w:rFonts w:ascii="Courier New" w:hAnsi="Courier New" w:cs="Courier New"/>
+          <w:sz w:val="20"/>
+          <w:szCs w:val="20"/>
+          <w:highlight w:val="lightGray"/>
+          <w:shd w:val="clear" w:color="auto" w:fill="FAFAFA"/>
+        </w:rPr>
+        <w:t xml:space="preserve">-config </w:t>
+      </w:r>
+      <w:r>
+        <w:rPr>
+          <w:rFonts w:ascii="Courier New" w:hAnsi="Courier New" w:cs="Courier New"/>
+          <w:sz w:val="20"/>
+          <w:szCs w:val="20"/>
+          <w:highlight w:val="lightGray"/>
+          <w:shd w:val="clear" w:color="auto" w:fill="FAFAFA"/>
+        </w:rPr>
+        <w:t>–</w:t>
+      </w:r>
+      <w:r>
+        <w:rPr>
+          <w:rFonts w:ascii="Courier New" w:hAnsi="Courier New" w:cs="Courier New"/>
+          <w:sz w:val="20"/>
+          <w:szCs w:val="20"/>
+          <w:highlight w:val="lightGray"/>
+          <w:shd w:val="clear" w:color="auto" w:fill="FAFAFA"/>
+        </w:rPr>
+        <w:t>edit</w:t>
+      </w:r>
+    </w:p>
+    <w:p>
+      <w:pPr>
+        <w:ind w:left="360"/>
+        <w:rPr>
+          <w:rFonts w:cstheme="minorHAnsi"/>
+          <w:lang w:val="en-US"/>
+        </w:rPr>
+      </w:pPr>
+      <w:r>
+        <w:rPr>
+          <w:rFonts w:cstheme="minorHAnsi"/>
+          <w:lang w:val="en-US"/>
+        </w:rPr>
+        <w:t xml:space="preserve">After editing, whether you </w:t>
+      </w:r>
+      <w:r>
+        <w:rPr>
+          <w:rFonts w:cstheme="minorHAnsi"/>
+          <w:lang w:val="en-US"/>
+        </w:rPr>
+        <w:t>cha</w:t>
+      </w:r>
+      <w:r>
+        <w:rPr>
+          <w:rFonts w:cstheme="minorHAnsi"/>
+          <w:lang w:val="en-US"/>
+        </w:rPr>
+        <w:t>nged anything or not, always issu</w:t>
+      </w:r>
+      <w:r>
+        <w:rPr>
+          <w:rFonts w:cstheme="minorHAnsi"/>
+          <w:lang w:val="en-US"/>
+        </w:rPr>
+        <w:t>e</w:t>
+      </w:r>
+      <w:r>
+        <w:rPr>
+          <w:rFonts w:cstheme="minorHAnsi"/>
+          <w:lang w:val="en-US"/>
+        </w:rPr>
+        <w:t xml:space="preserve"> a </w:t>
+      </w:r>
+      <w:proofErr w:type="spellStart"/>
+      <w:r>
+        <w:rPr>
+          <w:rFonts w:ascii="Courier New" w:hAnsi="Courier New" w:cs="Courier New"/>
+          <w:sz w:val="20"/>
+          <w:szCs w:val="20"/>
+          <w:highlight w:val="lightGray"/>
+          <w:shd w:val="clear" w:color="auto" w:fill="FAFAFA"/>
+        </w:rPr>
+        <w:t>sudo</w:t>
+      </w:r>
+      <w:proofErr w:type="spellEnd"/>
+      <w:r>
+        <w:rPr>
+          <w:rFonts w:ascii="Courier New" w:hAnsi="Courier New" w:cs="Courier New"/>
+          <w:sz w:val="20"/>
+          <w:szCs w:val="20"/>
+          <w:highlight w:val="lightGray"/>
+          <w:shd w:val="clear" w:color="auto" w:fill="FAFAFA"/>
+        </w:rPr>
+        <w:t xml:space="preserve"> reboot</w:t>
       </w:r>
       <w:r>
         <w:rPr>
@@ -1310,10 +1807,115 @@
     </w:p>
     <w:p>
       <w:pPr>
-        <w:ind w:left="360"/>
-        <w:rPr>
-          <w:rFonts w:cstheme="minorHAnsi"/>
-          <w:shd w:val="clear" w:color="auto" w:fill="FAFAFA"/>
+        <w:pStyle w:val="Heading1"/>
+        <w:rPr>
+          <w:shd w:val="clear" w:color="auto" w:fill="FAFAFA"/>
+        </w:rPr>
+      </w:pPr>
+      <w:r>
+        <w:rPr>
+          <w:shd w:val="clear" w:color="auto" w:fill="FAFAFA"/>
+        </w:rPr>
+        <w:t>Measurements</w:t>
+      </w:r>
+    </w:p>
+    <w:p>
+      <w:pPr>
+        <w:pStyle w:val="Heading2"/>
+      </w:pPr>
+      <w:r>
+        <w:t xml:space="preserve">Power consumption, </w:t>
+      </w:r>
+      <w:proofErr w:type="spellStart"/>
+      <w:r>
+        <w:t>measer</w:t>
+      </w:r>
+      <w:r>
+        <w:t>e</w:t>
+      </w:r>
+      <w:r>
+        <w:t>d</w:t>
+      </w:r>
+      <w:proofErr w:type="spellEnd"/>
+      <w:r>
+        <w:t xml:space="preserve"> with battery voltage = 6.0V</w:t>
+      </w:r>
+    </w:p>
+    <w:p>
+      <w:pPr>
+        <w:pStyle w:val="ListParagraph"/>
+        <w:numPr>
+          <w:ilvl w:val="0"/>
+          <w:numId w:val="9"/>
+        </w:numPr>
+        <w:rPr>
+          <w:lang w:val="en-US"/>
+        </w:rPr>
+      </w:pPr>
+      <w:r>
+        <w:rPr>
+          <w:lang w:val="en-US"/>
+        </w:rPr>
+        <w:t>Fully operational, standing still: appr. 0.90 A</w:t>
+      </w:r>
+    </w:p>
+    <w:p>
+      <w:pPr>
+        <w:pStyle w:val="ListParagraph"/>
+        <w:numPr>
+          <w:ilvl w:val="0"/>
+          <w:numId w:val="9"/>
+        </w:numPr>
+        <w:rPr>
+          <w:lang w:val="en-US"/>
+        </w:rPr>
+      </w:pPr>
+      <w:r>
+        <w:rPr>
+          <w:lang w:val="en-US"/>
+        </w:rPr>
+        <w:t>Fully operational, standing still + lights on: appr.  1.35 A</w:t>
+      </w:r>
+    </w:p>
+    <w:p>
+      <w:pPr>
+        <w:pStyle w:val="ListParagraph"/>
+        <w:numPr>
+          <w:ilvl w:val="0"/>
+          <w:numId w:val="9"/>
+        </w:numPr>
+        <w:rPr>
+          <w:lang w:val="en-US"/>
+        </w:rPr>
+      </w:pPr>
+      <w:r>
+        <w:rPr>
+          <w:lang w:val="en-US"/>
+        </w:rPr>
+        <w:t>Fully operational, driving and steering: appr. 1.5 .. 2.0 A</w:t>
+      </w:r>
+    </w:p>
+    <w:p>
+      <w:pPr>
+        <w:pStyle w:val="ListParagraph"/>
+        <w:numPr>
+          <w:ilvl w:val="0"/>
+          <w:numId w:val="9"/>
+        </w:numPr>
+        <w:rPr>
+          <w:lang w:val="en-US"/>
+        </w:rPr>
+      </w:pPr>
+      <w:r>
+        <w:rPr>
+          <w:lang w:val="en-US"/>
+        </w:rPr>
+        <w:t>Fully operational, driving and steering, lights on: appr. 2.0 .. 2.5 A</w:t>
+      </w:r>
+    </w:p>
+    <w:p>
+      <w:pPr>
+        <w:rPr>
           <w:lang w:val="en-US"/>
         </w:rPr>
       </w:pPr>
@@ -1329,7 +1931,7 @@
 </file>
 
 <file path=word/numbering.xml><?xml version="1.0" encoding="utf-8"?>
-<w:numbering xmlns:wpc="http://schemas.microsoft.com/office/word/2010/wordprocessingCanvas" xmlns:cx="http://schemas.microsoft.com/office/drawing/2014/chartex" xmlns:cx1="http://schemas.microsoft.com/office/drawing/2015/9/8/chartex" xmlns:cx2="http://schemas.microsoft.com/office/drawing/2015/10/21/chartex" xmlns:cx3="http://schemas.microsoft.com/office/drawing/2016/5/9/chartex" xmlns:cx4="http://schemas.microsoft.com/office/drawing/2016/5/10/chartex" xmlns:cx5="http://schemas.microsoft.com/office/drawing/2016/5/11/chartex" xmlns:cx6="http://schemas.microsoft.com/office/drawing/2016/5/12/chartex" xmlns:cx7="http://schemas.microsoft.com/office/drawing/2016/5/13/chartex" xmlns:cx8="http://schemas.microsoft.com/office/drawing/2016/5/14/chartex" xmlns:mc="http://schemas.openxmlformats.org/markup-compatibility/2006" xmlns:aink="http://schemas.microsoft.com/office/drawing/2016/ink" xmlns:am3d="http://schemas.microsoft.com/office/drawing/2017/model3d" xmlns:o="urn:schemas-microsoft-com:office:office" xmlns:r="http://schemas.openxmlformats.org/officeDocument/2006/relationships" xmlns:m="http://schemas.openxmlformats.org/officeDocument/2006/math" xmlns:v="urn:schemas-microsoft-com:vml" xmlns:wp14="http://schemas.microsoft.com/office/word/2010/wordprocessingDrawing" xmlns:wp="http://schemas.openxmlformats.org/drawingml/2006/wordprocessingDrawing" xmlns:w10="urn:schemas-microsoft-com:office:word" xmlns:w="http://schemas.openxmlformats.org/wordprocessingml/2006/main" xmlns:w14="http://schemas.microsoft.com/office/word/2010/wordml" xmlns:w15="http://schemas.microsoft.com/office/word/2012/wordml" xmlns:w16cex="http://schemas.microsoft.com/office/word/2018/wordml/cex" xmlns:w16cid="http://schemas.microsoft.com/office/word/2016/wordml/cid" xmlns:w16="http://schemas.microsoft.com/office/word/2018/wordml" xmlns:w16se="http://schemas.microsoft.com/office/word/2015/wordml/symex" xmlns:wpg="http://schemas.microsoft.com/office/word/2010/wordprocessingGroup" xmlns:wpi="http://schemas.microsoft.com/office/word/2010/wordprocessingInk" xmlns:wne="http://schemas.microsoft.com/office/word/2006/wordml" xmlns:wps="http://schemas.microsoft.com/office/word/2010/wordprocessingShape" mc:Ignorable="w14 w15 w16se w16cid w16 w16cex wp14">
+<w:numbering xmlns:wpc="http://schemas.microsoft.com/office/word/2010/wordprocessingCanvas" xmlns:cx="http://schemas.microsoft.com/office/drawing/2014/chartex" xmlns:cx1="http://schemas.microsoft.com/office/drawing/2015/9/8/chartex" xmlns:cx2="http://schemas.microsoft.com/office/drawing/2015/10/21/chartex" xmlns:cx3="http://schemas.microsoft.com/office/drawing/2016/5/9/chartex" xmlns:cx4="http://schemas.microsoft.com/office/drawing/2016/5/10/chartex" xmlns:cx5="http://schemas.microsoft.com/office/drawing/2016/5/11/chartex" xmlns:cx6="http://schemas.microsoft.com/office/drawing/2016/5/12/chartex" xmlns:cx7="http://schemas.microsoft.com/office/drawing/2016/5/13/chartex" xmlns:cx8="http://schemas.microsoft.com/office/drawing/2016/5/14/chartex" xmlns:mc="http://schemas.openxmlformats.org/markup-compatibility/2006" xmlns:aink="http://schemas.microsoft.com/office/drawing/2016/ink" xmlns:am3d="http://schemas.microsoft.com/office/drawing/2017/model3d" xmlns:o="urn:schemas-microsoft-com:office:office" xmlns:r="http://schemas.openxmlformats.org/officeDocument/2006/relationships" xmlns:m="http://schemas.openxmlformats.org/officeDocument/2006/math" xmlns:v="urn:schemas-microsoft-com:vml" xmlns:wp14="http://schemas.microsoft.com/office/word/2010/wordprocessingDrawing" xmlns:wp="http://schemas.openxmlformats.org/drawingml/2006/wordprocessingDrawing" xmlns:w10="urn:schemas-microsoft-com:office:word" xmlns:w="http://schemas.openxmlformats.org/wordprocessingml/2006/main" xmlns:w14="http://schemas.microsoft.com/office/word/2010/wordml" xmlns:w15="http://schemas.microsoft.com/office/word/2012/wordml" xmlns:w16cex="http://schemas.microsoft.com/office/word/2018/wordml/cex" xmlns:w16cid="http://schemas.microsoft.com/office/word/2016/wordml/cid" xmlns:w16="http://schemas.microsoft.com/office/word/2018/wordml" xmlns:w16sdtdh="http://schemas.microsoft.com/office/word/2020/wordml/sdtdatahash" xmlns:w16se="http://schemas.microsoft.com/office/word/2015/wordml/symex" xmlns:wpg="http://schemas.microsoft.com/office/word/2010/wordprocessingGroup" xmlns:wpi="http://schemas.microsoft.com/office/word/2010/wordprocessingInk" xmlns:wne="http://schemas.microsoft.com/office/word/2006/wordml" xmlns:wps="http://schemas.microsoft.com/office/word/2010/wordprocessingShape" mc:Ignorable="w14 w15 w16se w16cid w16 w16cex w16sdtdh wp14">
   <w:abstractNum w:abstractNumId="0" w15:restartNumberingAfterBreak="0">
     <w:nsid w:val="078C2C20"/>
     <w:multiLevelType w:val="hybridMultilevel"/>
@@ -2051,6 +2653,119 @@
     <w:nsid w:val="721734B6"/>
     <w:multiLevelType w:val="hybridMultilevel"/>
     <w:tmpl w:val="F2AE92D8"/>
+    <w:lvl w:ilvl="0" w:tplc="20000001">
+      <w:start w:val="1"/>
+      <w:numFmt w:val="bullet"/>
+      <w:lvlText w:val=""/>
+      <w:lvlJc w:val="left"/>
+      <w:pPr>
+        <w:ind w:left="720" w:hanging="360"/>
+      </w:pPr>
+      <w:rPr>
+        <w:rFonts w:ascii="Symbol" w:hAnsi="Symbol" w:hint="default"/>
+      </w:rPr>
+    </w:lvl>
+    <w:lvl w:ilvl="1" w:tplc="20000003" w:tentative="1">
+      <w:start w:val="1"/>
+      <w:numFmt w:val="bullet"/>
+      <w:lvlText w:val="o"/>
+      <w:lvlJc w:val="left"/>
+      <w:pPr>
+        <w:ind w:left="1440" w:hanging="360"/>
+      </w:pPr>
+      <w:rPr>
+        <w:rFonts w:ascii="Courier New" w:hAnsi="Courier New" w:cs="Courier New" w:hint="default"/>
+      </w:rPr>
+    </w:lvl>
+    <w:lvl w:ilvl="2" w:tplc="20000005" w:tentative="1">
+      <w:start w:val="1"/>
+      <w:numFmt w:val="bullet"/>
+      <w:lvlText w:val=""/>
+      <w:lvlJc w:val="left"/>
+      <w:pPr>
+        <w:ind w:left="2160" w:hanging="360"/>
+      </w:pPr>
+      <w:rPr>
+        <w:rFonts w:ascii="Wingdings" w:hAnsi="Wingdings" w:hint="default"/>
+      </w:rPr>
+    </w:lvl>
+    <w:lvl w:ilvl="3" w:tplc="20000001" w:tentative="1">
+      <w:start w:val="1"/>
+      <w:numFmt w:val="bullet"/>
+      <w:lvlText w:val=""/>
+      <w:lvlJc w:val="left"/>
+      <w:pPr>
+        <w:ind w:left="2880" w:hanging="360"/>
+      </w:pPr>
+      <w:rPr>
+        <w:rFonts w:ascii="Symbol" w:hAnsi="Symbol" w:hint="default"/>
+      </w:rPr>
+    </w:lvl>
+    <w:lvl w:ilvl="4" w:tplc="20000003" w:tentative="1">
+      <w:start w:val="1"/>
+      <w:numFmt w:val="bullet"/>
+      <w:lvlText w:val="o"/>
+      <w:lvlJc w:val="left"/>
+      <w:pPr>
+        <w:ind w:left="3600" w:hanging="360"/>
+      </w:pPr>
+      <w:rPr>
+        <w:rFonts w:ascii="Courier New" w:hAnsi="Courier New" w:cs="Courier New" w:hint="default"/>
+      </w:rPr>
+    </w:lvl>
+    <w:lvl w:ilvl="5" w:tplc="20000005" w:tentative="1">
+      <w:start w:val="1"/>
+      <w:numFmt w:val="bullet"/>
+      <w:lvlText w:val=""/>
+      <w:lvlJc w:val="left"/>
+      <w:pPr>
+        <w:ind w:left="4320" w:hanging="360"/>
+      </w:pPr>
+      <w:rPr>
+        <w:rFonts w:ascii="Wingdings" w:hAnsi="Wingdings" w:hint="default"/>
+      </w:rPr>
+    </w:lvl>
+    <w:lvl w:ilvl="6" w:tplc="20000001" w:tentative="1">
+      <w:start w:val="1"/>
+      <w:numFmt w:val="bullet"/>
+      <w:lvlText w:val=""/>
+      <w:lvlJc w:val="left"/>
+      <w:pPr>
+        <w:ind w:left="5040" w:hanging="360"/>
+      </w:pPr>
+      <w:rPr>
+        <w:rFonts w:ascii="Symbol" w:hAnsi="Symbol" w:hint="default"/>
+      </w:rPr>
+    </w:lvl>
+    <w:lvl w:ilvl="7" w:tplc="20000003" w:tentative="1">
+      <w:start w:val="1"/>
+      <w:numFmt w:val="bullet"/>
+      <w:lvlText w:val="o"/>
+      <w:lvlJc w:val="left"/>
+      <w:pPr>
+        <w:ind w:left="5760" w:hanging="360"/>
+      </w:pPr>
+      <w:rPr>
+        <w:rFonts w:ascii="Courier New" w:hAnsi="Courier New" w:cs="Courier New" w:hint="default"/>
+      </w:rPr>
+    </w:lvl>
+    <w:lvl w:ilvl="8" w:tplc="20000005" w:tentative="1">
+      <w:start w:val="1"/>
+      <w:numFmt w:val="bullet"/>
+      <w:lvlText w:val=""/>
+      <w:lvlJc w:val="left"/>
+      <w:pPr>
+        <w:ind w:left="6480" w:hanging="360"/>
+      </w:pPr>
+      <w:rPr>
+        <w:rFonts w:ascii="Wingdings" w:hAnsi="Wingdings" w:hint="default"/>
+      </w:rPr>
+    </w:lvl>
+  </w:abstractNum>
+  <w:abstractNum w:abstractNumId="8" w15:restartNumberingAfterBreak="0">
+    <w:nsid w:val="7A9F08D7"/>
+    <w:multiLevelType w:val="hybridMultilevel"/>
+    <w:tmpl w:val="93A219B4"/>
     <w:lvl w:ilvl="0" w:tplc="20000001">
       <w:start w:val="1"/>
       <w:numFmt w:val="bullet"/>
@@ -2184,11 +2899,14 @@
   <w:num w:numId="8">
     <w:abstractNumId w:val="2"/>
   </w:num>
+  <w:num w:numId="9">
+    <w:abstractNumId w:val="8"/>
+  </w:num>
 </w:numbering>
 </file>
 
 <file path=word/styles.xml><?xml version="1.0" encoding="utf-8"?>
-<w:styles xmlns:mc="http://schemas.openxmlformats.org/markup-compatibility/2006" xmlns:r="http://schemas.openxmlformats.org/officeDocument/2006/relationships" xmlns:w="http://schemas.openxmlformats.org/wordprocessingml/2006/main" xmlns:w14="http://schemas.microsoft.com/office/word/2010/wordml" xmlns:w15="http://schemas.microsoft.com/office/word/2012/wordml" xmlns:w16cex="http://schemas.microsoft.com/office/word/2018/wordml/cex" xmlns:w16cid="http://schemas.microsoft.com/office/word/2016/wordml/cid" xmlns:w16="http://schemas.microsoft.com/office/word/2018/wordml" xmlns:w16se="http://schemas.microsoft.com/office/word/2015/wordml/symex" mc:Ignorable="w14 w15 w16se w16cid w16 w16cex">
+<w:styles xmlns:mc="http://schemas.openxmlformats.org/markup-compatibility/2006" xmlns:r="http://schemas.openxmlformats.org/officeDocument/2006/relationships" xmlns:w="http://schemas.openxmlformats.org/wordprocessingml/2006/main" xmlns:w14="http://schemas.microsoft.com/office/word/2010/wordml" xmlns:w15="http://schemas.microsoft.com/office/word/2012/wordml" xmlns:w16cex="http://schemas.microsoft.com/office/word/2018/wordml/cex" xmlns:w16cid="http://schemas.microsoft.com/office/word/2016/wordml/cid" xmlns:w16="http://schemas.microsoft.com/office/word/2018/wordml" xmlns:w16sdtdh="http://schemas.microsoft.com/office/word/2020/wordml/sdtdatahash" xmlns:w16se="http://schemas.microsoft.com/office/word/2015/wordml/symex" mc:Ignorable="w14 w15 w16se w16cid w16 w16cex w16sdtdh">
   <w:docDefaults>
     <w:rPrDefault>
       <w:rPr>

</xml_diff>

<commit_message>
Added battery and solarpanel voltage reporting
</commit_message>
<xml_diff>
--- a/MyExoMy.docx
+++ b/MyExoMy.docx
@@ -12,6 +12,7 @@
           <w:lang w:val="en-US"/>
         </w:rPr>
       </w:pPr>
+      <w:proofErr w:type="spellStart"/>
       <w:r>
         <w:rPr>
           <w:lang w:val="en-US"/>
@@ -34,7 +35,14 @@
         <w:rPr>
           <w:lang w:val="en-US"/>
         </w:rPr>
-        <w:t>y project</w:t>
+        <w:t>y</w:t>
+      </w:r>
+      <w:proofErr w:type="spellEnd"/>
+      <w:r>
+        <w:rPr>
+          <w:lang w:val="en-US"/>
+        </w:rPr>
+        <w:t xml:space="preserve"> project</w:t>
       </w:r>
       <w:r>
         <w:rPr>
@@ -190,13 +198,27 @@
         </w:rPr>
         <w:t xml:space="preserve">Use </w:t>
       </w:r>
-      <w:r>
-        <w:rPr>
-          <w:rFonts w:ascii="Courier New" w:hAnsi="Courier New" w:cs="Courier New"/>
-          <w:highlight w:val="lightGray"/>
-          <w:shd w:val="clear" w:color="auto" w:fill="FAFAFA"/>
-        </w:rPr>
-        <w:t>sh ~/ExoMy_Software/docker/run_exomy.sh -d</w:t>
+      <w:proofErr w:type="spellStart"/>
+      <w:r>
+        <w:rPr>
+          <w:rFonts w:ascii="Courier New" w:hAnsi="Courier New" w:cs="Courier New"/>
+          <w:sz w:val="20"/>
+          <w:szCs w:val="20"/>
+          <w:highlight w:val="lightGray"/>
+          <w:shd w:val="clear" w:color="auto" w:fill="FAFAFA"/>
+        </w:rPr>
+        <w:t>sh</w:t>
+      </w:r>
+      <w:proofErr w:type="spellEnd"/>
+      <w:r>
+        <w:rPr>
+          <w:rFonts w:ascii="Courier New" w:hAnsi="Courier New" w:cs="Courier New"/>
+          <w:sz w:val="20"/>
+          <w:szCs w:val="20"/>
+          <w:highlight w:val="lightGray"/>
+          <w:shd w:val="clear" w:color="auto" w:fill="FAFAFA"/>
+        </w:rPr>
+        <w:t xml:space="preserve"> ~/ExoMy_Software/docker/run_exomy.sh -d</w:t>
       </w:r>
       <w:r>
         <w:rPr>
@@ -208,7 +230,21 @@
         <w:rPr>
           <w:lang w:val="en-US"/>
         </w:rPr>
-        <w:t xml:space="preserve"> start the ExoMy docker container for development. This will </w:t>
+        <w:t xml:space="preserve"> start the </w:t>
+      </w:r>
+      <w:proofErr w:type="spellStart"/>
+      <w:r>
+        <w:rPr>
+          <w:lang w:val="en-US"/>
+        </w:rPr>
+        <w:t>ExoMy</w:t>
+      </w:r>
+      <w:proofErr w:type="spellEnd"/>
+      <w:r>
+        <w:rPr>
+          <w:lang w:val="en-US"/>
+        </w:rPr>
+        <w:t xml:space="preserve"> docker container for development. This will </w:t>
       </w:r>
       <w:r>
         <w:rPr>
@@ -220,20 +256,78 @@
         <w:rPr>
           <w:lang w:val="en-US"/>
         </w:rPr>
-        <w:t>/root/exomy_ws/src/exomy</w:t>
-      </w:r>
-      <w:r>
-        <w:rPr>
-          <w:lang w:val="en-US"/>
-        </w:rPr>
-        <w:t xml:space="preserve">  which contains the ExoMy scripts to </w:t>
-      </w:r>
-      <w:r>
-        <w:rPr>
-          <w:lang w:val="en-US"/>
-        </w:rPr>
-        <w:t>/home/pi/ExoMy_Software</w:t>
-      </w:r>
+        <w:t>/root/</w:t>
+      </w:r>
+      <w:proofErr w:type="spellStart"/>
+      <w:r>
+        <w:rPr>
+          <w:lang w:val="en-US"/>
+        </w:rPr>
+        <w:t>exomy_ws</w:t>
+      </w:r>
+      <w:proofErr w:type="spellEnd"/>
+      <w:r>
+        <w:rPr>
+          <w:lang w:val="en-US"/>
+        </w:rPr>
+        <w:t>/</w:t>
+      </w:r>
+      <w:proofErr w:type="spellStart"/>
+      <w:r>
+        <w:rPr>
+          <w:lang w:val="en-US"/>
+        </w:rPr>
+        <w:t>src</w:t>
+      </w:r>
+      <w:proofErr w:type="spellEnd"/>
+      <w:r>
+        <w:rPr>
+          <w:lang w:val="en-US"/>
+        </w:rPr>
+        <w:t>/</w:t>
+      </w:r>
+      <w:proofErr w:type="spellStart"/>
+      <w:r>
+        <w:rPr>
+          <w:lang w:val="en-US"/>
+        </w:rPr>
+        <w:t>exomy</w:t>
+      </w:r>
+      <w:proofErr w:type="spellEnd"/>
+      <w:r>
+        <w:rPr>
+          <w:lang w:val="en-US"/>
+        </w:rPr>
+        <w:t xml:space="preserve">  which contains the </w:t>
+      </w:r>
+      <w:proofErr w:type="spellStart"/>
+      <w:r>
+        <w:rPr>
+          <w:lang w:val="en-US"/>
+        </w:rPr>
+        <w:t>ExoMy</w:t>
+      </w:r>
+      <w:proofErr w:type="spellEnd"/>
+      <w:r>
+        <w:rPr>
+          <w:lang w:val="en-US"/>
+        </w:rPr>
+        <w:t xml:space="preserve"> scripts to </w:t>
+      </w:r>
+      <w:r>
+        <w:rPr>
+          <w:lang w:val="en-US"/>
+        </w:rPr>
+        <w:t>/home/pi/</w:t>
+      </w:r>
+      <w:proofErr w:type="spellStart"/>
+      <w:r>
+        <w:rPr>
+          <w:lang w:val="en-US"/>
+        </w:rPr>
+        <w:t>ExoMy_Software</w:t>
+      </w:r>
+      <w:proofErr w:type="spellEnd"/>
       <w:r>
         <w:rPr>
           <w:lang w:val="en-US"/>
@@ -286,31 +380,83 @@
         <w:rPr>
           <w:lang w:val="en-US"/>
         </w:rPr>
-        <w:t>/home/pi/ExoMy_Software</w:t>
-      </w:r>
-      <w:r>
-        <w:rPr>
-          <w:lang w:val="en-US"/>
-        </w:rPr>
-        <w:t xml:space="preserve">. Because this folder is mapped to the ExoMy docker folder </w:t>
-      </w:r>
-      <w:r>
-        <w:rPr>
-          <w:lang w:val="en-US"/>
-        </w:rPr>
-        <w:t>/root/exomy_ws/src/exomy</w:t>
-      </w:r>
-      <w:r>
-        <w:rPr>
-          <w:lang w:val="en-US"/>
-        </w:rPr>
-        <w:t xml:space="preserve">  </w:t>
-      </w:r>
-      <w:r>
-        <w:rPr>
-          <w:lang w:val="en-US"/>
-        </w:rPr>
-        <w:t>any change will have immediate effect on the running container.</w:t>
+        <w:t>/home/pi/</w:t>
+      </w:r>
+      <w:proofErr w:type="spellStart"/>
+      <w:r>
+        <w:rPr>
+          <w:lang w:val="en-US"/>
+        </w:rPr>
+        <w:t>ExoMy_Software</w:t>
+      </w:r>
+      <w:proofErr w:type="spellEnd"/>
+      <w:r>
+        <w:rPr>
+          <w:lang w:val="en-US"/>
+        </w:rPr>
+        <w:t xml:space="preserve">. Because this folder is mapped to the </w:t>
+      </w:r>
+      <w:proofErr w:type="spellStart"/>
+      <w:r>
+        <w:rPr>
+          <w:lang w:val="en-US"/>
+        </w:rPr>
+        <w:t>ExoMy</w:t>
+      </w:r>
+      <w:proofErr w:type="spellEnd"/>
+      <w:r>
+        <w:rPr>
+          <w:lang w:val="en-US"/>
+        </w:rPr>
+        <w:t xml:space="preserve"> docker folder </w:t>
+      </w:r>
+      <w:r>
+        <w:rPr>
+          <w:lang w:val="en-US"/>
+        </w:rPr>
+        <w:t>/root/</w:t>
+      </w:r>
+      <w:proofErr w:type="spellStart"/>
+      <w:r>
+        <w:rPr>
+          <w:lang w:val="en-US"/>
+        </w:rPr>
+        <w:t>exomy_ws</w:t>
+      </w:r>
+      <w:proofErr w:type="spellEnd"/>
+      <w:r>
+        <w:rPr>
+          <w:lang w:val="en-US"/>
+        </w:rPr>
+        <w:t>/</w:t>
+      </w:r>
+      <w:proofErr w:type="spellStart"/>
+      <w:r>
+        <w:rPr>
+          <w:lang w:val="en-US"/>
+        </w:rPr>
+        <w:t>src</w:t>
+      </w:r>
+      <w:proofErr w:type="spellEnd"/>
+      <w:r>
+        <w:rPr>
+          <w:lang w:val="en-US"/>
+        </w:rPr>
+        <w:t>/</w:t>
+      </w:r>
+      <w:proofErr w:type="spellStart"/>
+      <w:r>
+        <w:rPr>
+          <w:lang w:val="en-US"/>
+        </w:rPr>
+        <w:t>exomy</w:t>
+      </w:r>
+      <w:proofErr w:type="spellEnd"/>
+      <w:r>
+        <w:rPr>
+          <w:lang w:val="en-US"/>
+        </w:rPr>
+        <w:t xml:space="preserve">  any change will have immediate effect on the running container.</w:t>
       </w:r>
       <w:r>
         <w:rPr>
@@ -375,9 +521,875 @@
     </w:p>
     <w:p>
       <w:pPr>
+        <w:pStyle w:val="ListParagraph"/>
+        <w:numPr>
+          <w:ilvl w:val="0"/>
+          <w:numId w:val="10"/>
+        </w:numPr>
+        <w:rPr>
+          <w:lang w:val="en-US"/>
+        </w:rPr>
+      </w:pPr>
+      <w:r>
+        <w:rPr>
+          <w:lang w:val="en-US"/>
+        </w:rPr>
+        <w:t xml:space="preserve">After logging in to the RPi one can run the </w:t>
+      </w:r>
+      <w:r>
+        <w:rPr>
+          <w:lang w:val="en-US"/>
+        </w:rPr>
+        <w:t xml:space="preserve">docker </w:t>
+      </w:r>
+      <w:proofErr w:type="spellStart"/>
+      <w:r>
+        <w:rPr>
+          <w:lang w:val="en-US"/>
+        </w:rPr>
+        <w:t>exomy</w:t>
+      </w:r>
+      <w:r>
+        <w:rPr>
+          <w:lang w:val="en-US"/>
+        </w:rPr>
+        <w:t>_devel</w:t>
+      </w:r>
+      <w:proofErr w:type="spellEnd"/>
+      <w:r>
+        <w:rPr>
+          <w:lang w:val="en-US"/>
+        </w:rPr>
+        <w:t xml:space="preserve"> container for development with:</w:t>
+      </w:r>
+      <w:r>
+        <w:rPr>
+          <w:lang w:val="en-US"/>
+        </w:rPr>
+        <w:br/>
+      </w:r>
+      <w:proofErr w:type="spellStart"/>
+      <w:r>
+        <w:rPr>
+          <w:rFonts w:ascii="Courier New" w:hAnsi="Courier New" w:cs="Courier New"/>
+          <w:sz w:val="20"/>
+          <w:szCs w:val="20"/>
+          <w:highlight w:val="lightGray"/>
+          <w:shd w:val="clear" w:color="auto" w:fill="FAFAFA"/>
+        </w:rPr>
+        <w:t>sh</w:t>
+      </w:r>
+      <w:proofErr w:type="spellEnd"/>
+      <w:r>
+        <w:rPr>
+          <w:rFonts w:ascii="Courier New" w:hAnsi="Courier New" w:cs="Courier New"/>
+          <w:sz w:val="20"/>
+          <w:szCs w:val="20"/>
+          <w:highlight w:val="lightGray"/>
+          <w:shd w:val="clear" w:color="auto" w:fill="FAFAFA"/>
+        </w:rPr>
+        <w:t xml:space="preserve"> </w:t>
+      </w:r>
+      <w:r>
+        <w:rPr>
+          <w:rFonts w:ascii="Courier New" w:hAnsi="Courier New" w:cs="Courier New"/>
+          <w:sz w:val="20"/>
+          <w:szCs w:val="20"/>
+          <w:highlight w:val="lightGray"/>
+          <w:shd w:val="clear" w:color="auto" w:fill="FAFAFA"/>
+        </w:rPr>
+        <w:t>~/ExoMy_Software/docker/run_exomy.sh -d</w:t>
+      </w:r>
+      <w:r>
+        <w:rPr>
+          <w:lang w:val="en-US"/>
+        </w:rPr>
+        <w:t xml:space="preserve"> </w:t>
+      </w:r>
+      <w:r>
+        <w:rPr>
+          <w:lang w:val="en-US"/>
+        </w:rPr>
+        <w:t xml:space="preserve">: starts the </w:t>
+      </w:r>
+      <w:proofErr w:type="spellStart"/>
+      <w:r>
+        <w:rPr>
+          <w:lang w:val="en-US"/>
+        </w:rPr>
+        <w:t>exomy_devel</w:t>
+      </w:r>
+      <w:proofErr w:type="spellEnd"/>
+      <w:r>
+        <w:rPr>
+          <w:lang w:val="en-US"/>
+        </w:rPr>
+        <w:t xml:space="preserve"> container</w:t>
+      </w:r>
+      <w:r>
+        <w:rPr>
+          <w:rFonts w:ascii="Courier New" w:hAnsi="Courier New" w:cs="Courier New"/>
+          <w:sz w:val="20"/>
+          <w:szCs w:val="20"/>
+          <w:highlight w:val="lightGray"/>
+          <w:shd w:val="clear" w:color="auto" w:fill="FAFAFA"/>
+        </w:rPr>
+        <w:br/>
+      </w:r>
+      <w:r>
+        <w:rPr>
+          <w:lang w:val="en-US"/>
+        </w:rPr>
+        <w:t>And then in sequence:</w:t>
+      </w:r>
+      <w:r>
+        <w:rPr>
+          <w:lang w:val="en-US"/>
+        </w:rPr>
+        <w:br/>
+      </w:r>
+      <w:r>
+        <w:rPr>
+          <w:rFonts w:ascii="Courier New" w:hAnsi="Courier New" w:cs="Courier New"/>
+          <w:sz w:val="20"/>
+          <w:szCs w:val="20"/>
+          <w:highlight w:val="lightGray"/>
+          <w:shd w:val="clear" w:color="auto" w:fill="FAFAFA"/>
+        </w:rPr>
+        <w:t>source /opt/</w:t>
+      </w:r>
+      <w:proofErr w:type="spellStart"/>
+      <w:r>
+        <w:rPr>
+          <w:rFonts w:ascii="Courier New" w:hAnsi="Courier New" w:cs="Courier New"/>
+          <w:sz w:val="20"/>
+          <w:szCs w:val="20"/>
+          <w:highlight w:val="lightGray"/>
+          <w:shd w:val="clear" w:color="auto" w:fill="FAFAFA"/>
+        </w:rPr>
+        <w:t>ros</w:t>
+      </w:r>
+      <w:proofErr w:type="spellEnd"/>
+      <w:r>
+        <w:rPr>
+          <w:rFonts w:ascii="Courier New" w:hAnsi="Courier New" w:cs="Courier New"/>
+          <w:sz w:val="20"/>
+          <w:szCs w:val="20"/>
+          <w:highlight w:val="lightGray"/>
+          <w:shd w:val="clear" w:color="auto" w:fill="FAFAFA"/>
+        </w:rPr>
+        <w:t>/melodic/</w:t>
+      </w:r>
+      <w:proofErr w:type="spellStart"/>
+      <w:r>
+        <w:rPr>
+          <w:rFonts w:ascii="Courier New" w:hAnsi="Courier New" w:cs="Courier New"/>
+          <w:sz w:val="20"/>
+          <w:szCs w:val="20"/>
+          <w:highlight w:val="lightGray"/>
+          <w:shd w:val="clear" w:color="auto" w:fill="FAFAFA"/>
+        </w:rPr>
+        <w:t>setup.bash</w:t>
+      </w:r>
+      <w:proofErr w:type="spellEnd"/>
+      <w:r>
+        <w:rPr>
+          <w:lang w:val="en-US"/>
+        </w:rPr>
+        <w:t xml:space="preserve"> </w:t>
+      </w:r>
+      <w:r>
+        <w:rPr>
+          <w:lang w:val="en-US"/>
+        </w:rPr>
+        <w:t xml:space="preserve">: </w:t>
+      </w:r>
+      <w:r>
+        <w:rPr>
+          <w:lang w:val="en-US"/>
+        </w:rPr>
+        <w:t xml:space="preserve">does some catkin setup </w:t>
+      </w:r>
+      <w:r>
+        <w:rPr>
+          <w:rFonts w:ascii="Courier New" w:hAnsi="Courier New" w:cs="Courier New"/>
+          <w:sz w:val="20"/>
+          <w:szCs w:val="20"/>
+          <w:highlight w:val="lightGray"/>
+          <w:shd w:val="clear" w:color="auto" w:fill="FAFAFA"/>
+        </w:rPr>
+        <w:br/>
+        <w:t>cd /root/</w:t>
+      </w:r>
+      <w:proofErr w:type="spellStart"/>
+      <w:r>
+        <w:rPr>
+          <w:rFonts w:ascii="Courier New" w:hAnsi="Courier New" w:cs="Courier New"/>
+          <w:sz w:val="20"/>
+          <w:szCs w:val="20"/>
+          <w:highlight w:val="lightGray"/>
+          <w:shd w:val="clear" w:color="auto" w:fill="FAFAFA"/>
+        </w:rPr>
+        <w:t>exomy_ws</w:t>
+      </w:r>
+      <w:proofErr w:type="spellEnd"/>
+      <w:r>
+        <w:rPr>
+          <w:rFonts w:ascii="Courier New" w:hAnsi="Courier New" w:cs="Courier New"/>
+          <w:sz w:val="20"/>
+          <w:szCs w:val="20"/>
+          <w:highlight w:val="lightGray"/>
+          <w:shd w:val="clear" w:color="auto" w:fill="FAFAFA"/>
+        </w:rPr>
+        <w:br/>
+      </w:r>
+      <w:proofErr w:type="spellStart"/>
+      <w:r>
+        <w:rPr>
+          <w:rFonts w:ascii="Courier New" w:hAnsi="Courier New" w:cs="Courier New"/>
+          <w:sz w:val="20"/>
+          <w:szCs w:val="20"/>
+          <w:highlight w:val="lightGray"/>
+          <w:shd w:val="clear" w:color="auto" w:fill="FAFAFA"/>
+        </w:rPr>
+        <w:t>catkin_make</w:t>
+      </w:r>
+      <w:proofErr w:type="spellEnd"/>
+      <w:r>
+        <w:rPr>
+          <w:lang w:val="en-US"/>
+        </w:rPr>
+        <w:t xml:space="preserve"> </w:t>
+      </w:r>
+      <w:r>
+        <w:rPr>
+          <w:lang w:val="en-US"/>
+        </w:rPr>
+        <w:t>: builds all ROS packages</w:t>
+      </w:r>
+      <w:r>
+        <w:rPr>
+          <w:rFonts w:ascii="Courier New" w:hAnsi="Courier New" w:cs="Courier New"/>
+          <w:sz w:val="20"/>
+          <w:szCs w:val="20"/>
+          <w:highlight w:val="lightGray"/>
+          <w:shd w:val="clear" w:color="auto" w:fill="FAFAFA"/>
+        </w:rPr>
+        <w:br/>
+        <w:t xml:space="preserve">http-server </w:t>
+      </w:r>
+      <w:proofErr w:type="spellStart"/>
+      <w:r>
+        <w:rPr>
+          <w:rFonts w:ascii="Courier New" w:hAnsi="Courier New" w:cs="Courier New"/>
+          <w:sz w:val="20"/>
+          <w:szCs w:val="20"/>
+          <w:highlight w:val="lightGray"/>
+          <w:shd w:val="clear" w:color="auto" w:fill="FAFAFA"/>
+        </w:rPr>
+        <w:t>src</w:t>
+      </w:r>
+      <w:proofErr w:type="spellEnd"/>
+      <w:r>
+        <w:rPr>
+          <w:rFonts w:ascii="Courier New" w:hAnsi="Courier New" w:cs="Courier New"/>
+          <w:sz w:val="20"/>
+          <w:szCs w:val="20"/>
+          <w:highlight w:val="lightGray"/>
+          <w:shd w:val="clear" w:color="auto" w:fill="FAFAFA"/>
+        </w:rPr>
+        <w:t>/</w:t>
+      </w:r>
+      <w:proofErr w:type="spellStart"/>
+      <w:r>
+        <w:rPr>
+          <w:rFonts w:ascii="Courier New" w:hAnsi="Courier New" w:cs="Courier New"/>
+          <w:sz w:val="20"/>
+          <w:szCs w:val="20"/>
+          <w:highlight w:val="lightGray"/>
+          <w:shd w:val="clear" w:color="auto" w:fill="FAFAFA"/>
+        </w:rPr>
+        <w:t>exomy</w:t>
+      </w:r>
+      <w:proofErr w:type="spellEnd"/>
+      <w:r>
+        <w:rPr>
+          <w:rFonts w:ascii="Courier New" w:hAnsi="Courier New" w:cs="Courier New"/>
+          <w:sz w:val="20"/>
+          <w:szCs w:val="20"/>
+          <w:highlight w:val="lightGray"/>
+          <w:shd w:val="clear" w:color="auto" w:fill="FAFAFA"/>
+        </w:rPr>
+        <w:t>/</w:t>
+      </w:r>
+      <w:proofErr w:type="spellStart"/>
+      <w:r>
+        <w:rPr>
+          <w:rFonts w:ascii="Courier New" w:hAnsi="Courier New" w:cs="Courier New"/>
+          <w:sz w:val="20"/>
+          <w:szCs w:val="20"/>
+          <w:highlight w:val="lightGray"/>
+          <w:shd w:val="clear" w:color="auto" w:fill="FAFAFA"/>
+        </w:rPr>
+        <w:t>gui</w:t>
+      </w:r>
+      <w:proofErr w:type="spellEnd"/>
+      <w:r>
+        <w:rPr>
+          <w:rFonts w:ascii="Courier New" w:hAnsi="Courier New" w:cs="Courier New"/>
+          <w:sz w:val="20"/>
+          <w:szCs w:val="20"/>
+          <w:highlight w:val="lightGray"/>
+          <w:shd w:val="clear" w:color="auto" w:fill="FAFAFA"/>
+        </w:rPr>
+        <w:t xml:space="preserve"> -p 8000 &amp;</w:t>
+      </w:r>
+      <w:r>
+        <w:rPr>
+          <w:lang w:val="en-US"/>
+        </w:rPr>
+        <w:t xml:space="preserve"> </w:t>
+      </w:r>
+      <w:r>
+        <w:rPr>
+          <w:lang w:val="en-US"/>
+        </w:rPr>
+        <w:t>: starts the web server</w:t>
+      </w:r>
+      <w:r>
+        <w:rPr>
+          <w:rFonts w:ascii="Courier New" w:hAnsi="Courier New" w:cs="Courier New"/>
+          <w:sz w:val="20"/>
+          <w:szCs w:val="20"/>
+          <w:highlight w:val="lightGray"/>
+          <w:shd w:val="clear" w:color="auto" w:fill="FAFAFA"/>
+        </w:rPr>
+        <w:br/>
+        <w:t xml:space="preserve">source </w:t>
+      </w:r>
+      <w:proofErr w:type="spellStart"/>
+      <w:r>
+        <w:rPr>
+          <w:rFonts w:ascii="Courier New" w:hAnsi="Courier New" w:cs="Courier New"/>
+          <w:sz w:val="20"/>
+          <w:szCs w:val="20"/>
+          <w:highlight w:val="lightGray"/>
+          <w:shd w:val="clear" w:color="auto" w:fill="FAFAFA"/>
+        </w:rPr>
+        <w:t>devel</w:t>
+      </w:r>
+      <w:proofErr w:type="spellEnd"/>
+      <w:r>
+        <w:rPr>
+          <w:rFonts w:ascii="Courier New" w:hAnsi="Courier New" w:cs="Courier New"/>
+          <w:sz w:val="20"/>
+          <w:szCs w:val="20"/>
+          <w:highlight w:val="lightGray"/>
+          <w:shd w:val="clear" w:color="auto" w:fill="FAFAFA"/>
+        </w:rPr>
+        <w:t>/</w:t>
+      </w:r>
+      <w:proofErr w:type="spellStart"/>
+      <w:r>
+        <w:rPr>
+          <w:rFonts w:ascii="Courier New" w:hAnsi="Courier New" w:cs="Courier New"/>
+          <w:sz w:val="20"/>
+          <w:szCs w:val="20"/>
+          <w:highlight w:val="lightGray"/>
+          <w:shd w:val="clear" w:color="auto" w:fill="FAFAFA"/>
+        </w:rPr>
+        <w:t>setup.bash</w:t>
+      </w:r>
+      <w:proofErr w:type="spellEnd"/>
+      <w:r>
+        <w:rPr>
+          <w:lang w:val="en-US"/>
+        </w:rPr>
+        <w:t xml:space="preserve"> </w:t>
+      </w:r>
+      <w:r>
+        <w:rPr>
+          <w:lang w:val="en-US"/>
+        </w:rPr>
+        <w:t xml:space="preserve">: </w:t>
+      </w:r>
+      <w:r>
+        <w:rPr>
+          <w:lang w:val="en-US"/>
+        </w:rPr>
+        <w:t>does some catkin setup</w:t>
+      </w:r>
+      <w:r>
+        <w:rPr>
+          <w:rFonts w:ascii="Courier New" w:hAnsi="Courier New" w:cs="Courier New"/>
+          <w:sz w:val="20"/>
+          <w:szCs w:val="20"/>
+          <w:highlight w:val="lightGray"/>
+          <w:shd w:val="clear" w:color="auto" w:fill="FAFAFA"/>
+        </w:rPr>
+        <w:br/>
+      </w:r>
+      <w:proofErr w:type="spellStart"/>
+      <w:r>
+        <w:rPr>
+          <w:rFonts w:ascii="Courier New" w:hAnsi="Courier New" w:cs="Courier New"/>
+          <w:sz w:val="20"/>
+          <w:szCs w:val="20"/>
+          <w:highlight w:val="lightGray"/>
+          <w:shd w:val="clear" w:color="auto" w:fill="FAFAFA"/>
+        </w:rPr>
+        <w:t>roslaunch</w:t>
+      </w:r>
+      <w:proofErr w:type="spellEnd"/>
+      <w:r>
+        <w:rPr>
+          <w:rFonts w:ascii="Courier New" w:hAnsi="Courier New" w:cs="Courier New"/>
+          <w:sz w:val="20"/>
+          <w:szCs w:val="20"/>
+          <w:highlight w:val="lightGray"/>
+          <w:shd w:val="clear" w:color="auto" w:fill="FAFAFA"/>
+        </w:rPr>
+        <w:t xml:space="preserve"> </w:t>
+      </w:r>
+      <w:proofErr w:type="spellStart"/>
+      <w:r>
+        <w:rPr>
+          <w:rFonts w:ascii="Courier New" w:hAnsi="Courier New" w:cs="Courier New"/>
+          <w:sz w:val="20"/>
+          <w:szCs w:val="20"/>
+          <w:highlight w:val="lightGray"/>
+          <w:shd w:val="clear" w:color="auto" w:fill="FAFAFA"/>
+        </w:rPr>
+        <w:t>exomy</w:t>
+      </w:r>
+      <w:proofErr w:type="spellEnd"/>
+      <w:r>
+        <w:rPr>
+          <w:rFonts w:ascii="Courier New" w:hAnsi="Courier New" w:cs="Courier New"/>
+          <w:sz w:val="20"/>
+          <w:szCs w:val="20"/>
+          <w:highlight w:val="lightGray"/>
+          <w:shd w:val="clear" w:color="auto" w:fill="FAFAFA"/>
+        </w:rPr>
+        <w:t xml:space="preserve"> </w:t>
+      </w:r>
+      <w:proofErr w:type="spellStart"/>
+      <w:r>
+        <w:rPr>
+          <w:rFonts w:ascii="Courier New" w:hAnsi="Courier New" w:cs="Courier New"/>
+          <w:sz w:val="20"/>
+          <w:szCs w:val="20"/>
+          <w:highlight w:val="lightGray"/>
+          <w:shd w:val="clear" w:color="auto" w:fill="FAFAFA"/>
+        </w:rPr>
+        <w:t>exomy.launch</w:t>
+      </w:r>
+      <w:proofErr w:type="spellEnd"/>
+      <w:r>
+        <w:rPr>
+          <w:lang w:val="en-US"/>
+        </w:rPr>
+        <w:t xml:space="preserve"> </w:t>
+      </w:r>
+      <w:r>
+        <w:rPr>
+          <w:lang w:val="en-US"/>
+        </w:rPr>
+        <w:t xml:space="preserve">: starts the ROS nodes as specified in </w:t>
+      </w:r>
+      <w:proofErr w:type="spellStart"/>
+      <w:r>
+        <w:rPr>
+          <w:lang w:val="en-US"/>
+        </w:rPr>
+        <w:t>exomy.launch</w:t>
+      </w:r>
+      <w:proofErr w:type="spellEnd"/>
+      <w:r>
+        <w:rPr>
+          <w:lang w:val="en-US"/>
+        </w:rPr>
+        <w:t xml:space="preserve"> </w:t>
+      </w:r>
+      <w:r>
+        <w:rPr>
+          <w:rFonts w:ascii="Courier New" w:hAnsi="Courier New" w:cs="Courier New"/>
+          <w:sz w:val="20"/>
+          <w:szCs w:val="20"/>
+          <w:shd w:val="clear" w:color="auto" w:fill="FAFAFA"/>
+        </w:rPr>
+        <w:t xml:space="preserve"> </w:t>
+      </w:r>
+    </w:p>
+    <w:p>
+      <w:pPr>
+        <w:pStyle w:val="ListParagraph"/>
+        <w:numPr>
+          <w:ilvl w:val="0"/>
+          <w:numId w:val="10"/>
+        </w:numPr>
+        <w:rPr>
+          <w:lang w:val="en-US"/>
+        </w:rPr>
+      </w:pPr>
+      <w:r>
+        <w:rPr>
+          <w:lang w:val="en-US"/>
+        </w:rPr>
+        <w:t>Whe</w:t>
+      </w:r>
+      <w:r>
+        <w:rPr>
+          <w:lang w:val="en-US"/>
+        </w:rPr>
+        <w:t xml:space="preserve">n a python script is changed it is required to quit ROS and to issue </w:t>
+      </w:r>
+      <w:proofErr w:type="spellStart"/>
+      <w:r>
+        <w:rPr>
+          <w:lang w:val="en-US"/>
+        </w:rPr>
+        <w:t>roslaunch</w:t>
+      </w:r>
+      <w:proofErr w:type="spellEnd"/>
+      <w:r>
+        <w:rPr>
+          <w:lang w:val="en-US"/>
+        </w:rPr>
+        <w:t xml:space="preserve"> again.</w:t>
+      </w:r>
+    </w:p>
+    <w:p>
+      <w:pPr>
+        <w:pStyle w:val="ListParagraph"/>
+        <w:numPr>
+          <w:ilvl w:val="0"/>
+          <w:numId w:val="10"/>
+        </w:numPr>
+        <w:rPr>
+          <w:lang w:val="en-US"/>
+        </w:rPr>
+      </w:pPr>
+      <w:r>
+        <w:rPr>
+          <w:lang w:val="en-US"/>
+        </w:rPr>
+        <w:t>In docker/run_exomy.sh one can see that all docker containers are based on the same image named ‘</w:t>
+      </w:r>
+      <w:proofErr w:type="spellStart"/>
+      <w:r>
+        <w:rPr>
+          <w:lang w:val="en-US"/>
+        </w:rPr>
+        <w:t>exomy</w:t>
+      </w:r>
+      <w:proofErr w:type="spellEnd"/>
+      <w:r>
+        <w:rPr>
+          <w:lang w:val="en-US"/>
+        </w:rPr>
+        <w:t>’.</w:t>
+      </w:r>
+    </w:p>
+    <w:p>
+      <w:pPr>
         <w:pStyle w:val="Heading2"/>
       </w:pPr>
       <w:r>
+        <w:t xml:space="preserve">Changes to </w:t>
+      </w:r>
+      <w:proofErr w:type="spellStart"/>
+      <w:r>
+        <w:t>ExoMy</w:t>
+      </w:r>
+      <w:proofErr w:type="spellEnd"/>
+      <w:r>
+        <w:t xml:space="preserve"> source code</w:t>
+      </w:r>
+    </w:p>
+    <w:p>
+      <w:pPr>
+        <w:pStyle w:val="ListParagraph"/>
+        <w:numPr>
+          <w:ilvl w:val="0"/>
+          <w:numId w:val="11"/>
+        </w:numPr>
+        <w:rPr>
+          <w:lang w:val="en-US"/>
+        </w:rPr>
+      </w:pPr>
+      <w:r>
+        <w:rPr>
+          <w:lang w:val="en-US"/>
+        </w:rPr>
+        <w:t xml:space="preserve">The </w:t>
+      </w:r>
+      <w:proofErr w:type="spellStart"/>
+      <w:r>
+        <w:rPr>
+          <w:lang w:val="en-US"/>
+        </w:rPr>
+        <w:t>gui</w:t>
+      </w:r>
+      <w:proofErr w:type="spellEnd"/>
+      <w:r>
+        <w:rPr>
+          <w:lang w:val="en-US"/>
+        </w:rPr>
+        <w:t>/</w:t>
+      </w:r>
+      <w:r>
+        <w:rPr>
+          <w:lang w:val="en-US"/>
+        </w:rPr>
+        <w:t xml:space="preserve">index.html and </w:t>
+      </w:r>
+      <w:proofErr w:type="spellStart"/>
+      <w:r>
+        <w:rPr>
+          <w:lang w:val="en-US"/>
+        </w:rPr>
+        <w:t>gui</w:t>
+      </w:r>
+      <w:proofErr w:type="spellEnd"/>
+      <w:r>
+        <w:rPr>
+          <w:lang w:val="en-US"/>
+        </w:rPr>
+        <w:t>/</w:t>
+      </w:r>
+      <w:r>
+        <w:rPr>
+          <w:lang w:val="en-US"/>
+        </w:rPr>
+        <w:t xml:space="preserve">style.css were adapted to have a bigger video image and to display the published battery voltage  and </w:t>
+      </w:r>
+      <w:proofErr w:type="spellStart"/>
+      <w:r>
+        <w:rPr>
+          <w:lang w:val="en-US"/>
+        </w:rPr>
+        <w:t>solarpanel</w:t>
+      </w:r>
+      <w:proofErr w:type="spellEnd"/>
+      <w:r>
+        <w:rPr>
+          <w:lang w:val="en-US"/>
+        </w:rPr>
+        <w:t xml:space="preserve"> voltage.</w:t>
+      </w:r>
+    </w:p>
+    <w:p>
+      <w:pPr>
+        <w:pStyle w:val="ListParagraph"/>
+        <w:numPr>
+          <w:ilvl w:val="0"/>
+          <w:numId w:val="11"/>
+        </w:numPr>
+        <w:rPr>
+          <w:lang w:val="en-US"/>
+        </w:rPr>
+      </w:pPr>
+      <w:r>
+        <w:rPr>
+          <w:lang w:val="en-US"/>
+        </w:rPr>
+        <w:t xml:space="preserve">For I2C the I2C.py script was added. </w:t>
+      </w:r>
+      <w:r>
+        <w:rPr>
+          <w:lang w:val="en-US"/>
+        </w:rPr>
+        <w:t>This was needed to communicate with the A</w:t>
+      </w:r>
+      <w:r>
+        <w:rPr>
+          <w:lang w:val="en-US"/>
+        </w:rPr>
+        <w:t>T</w:t>
+      </w:r>
+      <w:r>
+        <w:rPr>
+          <w:lang w:val="en-US"/>
+        </w:rPr>
+        <w:t xml:space="preserve">mega328P processor. </w:t>
+      </w:r>
+      <w:r>
+        <w:rPr>
+          <w:lang w:val="en-US"/>
+        </w:rPr>
+        <w:t xml:space="preserve">This script needed </w:t>
+      </w:r>
+      <w:proofErr w:type="spellStart"/>
+      <w:r>
+        <w:rPr>
+          <w:lang w:val="en-US"/>
+        </w:rPr>
+        <w:t>smbus</w:t>
+      </w:r>
+      <w:proofErr w:type="spellEnd"/>
+      <w:r>
+        <w:rPr>
+          <w:lang w:val="en-US"/>
+        </w:rPr>
+        <w:t xml:space="preserve"> to be installed. Therefore in </w:t>
+      </w:r>
+      <w:r>
+        <w:rPr>
+          <w:lang w:val="en-US"/>
+        </w:rPr>
+        <w:t>docker/</w:t>
+      </w:r>
+      <w:proofErr w:type="spellStart"/>
+      <w:r>
+        <w:rPr>
+          <w:lang w:val="en-US"/>
+        </w:rPr>
+        <w:t>Dockerfile</w:t>
+      </w:r>
+      <w:proofErr w:type="spellEnd"/>
+      <w:r>
+        <w:rPr>
+          <w:lang w:val="en-US"/>
+        </w:rPr>
+        <w:t xml:space="preserve"> the installation command</w:t>
+      </w:r>
+      <w:r>
+        <w:rPr>
+          <w:lang w:val="en-US"/>
+        </w:rPr>
+        <w:t xml:space="preserve"> </w:t>
+      </w:r>
+      <w:r>
+        <w:rPr>
+          <w:rFonts w:ascii="Courier New" w:hAnsi="Courier New" w:cs="Courier New"/>
+          <w:sz w:val="20"/>
+          <w:szCs w:val="20"/>
+          <w:highlight w:val="lightGray"/>
+          <w:shd w:val="clear" w:color="auto" w:fill="FAFAFA"/>
+        </w:rPr>
+        <w:t>apt-get install python-</w:t>
+      </w:r>
+      <w:proofErr w:type="spellStart"/>
+      <w:r>
+        <w:rPr>
+          <w:rFonts w:ascii="Courier New" w:hAnsi="Courier New" w:cs="Courier New"/>
+          <w:sz w:val="20"/>
+          <w:szCs w:val="20"/>
+          <w:highlight w:val="lightGray"/>
+          <w:shd w:val="clear" w:color="auto" w:fill="FAFAFA"/>
+        </w:rPr>
+        <w:t>smbus</w:t>
+      </w:r>
+      <w:proofErr w:type="spellEnd"/>
+      <w:r>
+        <w:rPr>
+          <w:lang w:val="en-US"/>
+        </w:rPr>
+        <w:t xml:space="preserve"> </w:t>
+      </w:r>
+      <w:r>
+        <w:rPr>
+          <w:lang w:val="en-US"/>
+        </w:rPr>
+        <w:t>was added</w:t>
+      </w:r>
+      <w:r>
+        <w:rPr>
+          <w:lang w:val="en-US"/>
+        </w:rPr>
+        <w:t>.</w:t>
+      </w:r>
+    </w:p>
+    <w:p>
+      <w:pPr>
+        <w:pStyle w:val="ListParagraph"/>
+        <w:numPr>
+          <w:ilvl w:val="0"/>
+          <w:numId w:val="11"/>
+        </w:numPr>
+        <w:rPr>
+          <w:lang w:val="en-US"/>
+        </w:rPr>
+      </w:pPr>
+      <w:r>
+        <w:rPr>
+          <w:lang w:val="en-US"/>
+        </w:rPr>
+        <w:t xml:space="preserve">In src/robot_node.py additional code was added to publish the battery voltage and </w:t>
+      </w:r>
+      <w:proofErr w:type="spellStart"/>
+      <w:r>
+        <w:rPr>
+          <w:lang w:val="en-US"/>
+        </w:rPr>
+        <w:t>solarpanel</w:t>
+      </w:r>
+      <w:proofErr w:type="spellEnd"/>
+      <w:r>
+        <w:rPr>
+          <w:lang w:val="en-US"/>
+        </w:rPr>
+        <w:t xml:space="preserve"> voltage to the ‘</w:t>
+      </w:r>
+      <w:r>
+        <w:rPr>
+          <w:lang w:val="en-US"/>
+        </w:rPr>
+        <w:t>/</w:t>
+      </w:r>
+      <w:proofErr w:type="spellStart"/>
+      <w:r>
+        <w:rPr>
+          <w:lang w:val="en-US"/>
+        </w:rPr>
+        <w:t>battery_voltage</w:t>
+      </w:r>
+      <w:proofErr w:type="spellEnd"/>
+      <w:r>
+        <w:rPr>
+          <w:lang w:val="en-US"/>
+        </w:rPr>
+        <w:t xml:space="preserve">’ and </w:t>
+      </w:r>
+      <w:r>
+        <w:rPr>
+          <w:lang w:val="en-US"/>
+        </w:rPr>
+        <w:t>'/</w:t>
+      </w:r>
+      <w:proofErr w:type="spellStart"/>
+      <w:r>
+        <w:rPr>
+          <w:lang w:val="en-US"/>
+        </w:rPr>
+        <w:t>solarpanel_voltage</w:t>
+      </w:r>
+      <w:proofErr w:type="spellEnd"/>
+      <w:r>
+        <w:rPr>
+          <w:lang w:val="en-US"/>
+        </w:rPr>
+        <w:t>'</w:t>
+      </w:r>
+      <w:r>
+        <w:rPr>
+          <w:lang w:val="en-US"/>
+        </w:rPr>
+        <w:t xml:space="preserve"> topic</w:t>
+      </w:r>
+      <w:r>
+        <w:rPr>
+          <w:lang w:val="en-US"/>
+        </w:rPr>
+        <w:t xml:space="preserve"> respectively every second.</w:t>
+      </w:r>
+    </w:p>
+    <w:p>
+      <w:pPr>
+        <w:pStyle w:val="Heading2"/>
+      </w:pPr>
+      <w:r>
         <w:t>Low Power ATmega328</w:t>
       </w:r>
     </w:p>
@@ -393,12 +1405,14 @@
         </w:rPr>
         <w:t xml:space="preserve">For the </w:t>
       </w:r>
+      <w:proofErr w:type="spellStart"/>
       <w:r>
         <w:rPr>
           <w:lang w:val="en-US"/>
         </w:rPr>
         <w:t>MyExomy</w:t>
       </w:r>
+      <w:proofErr w:type="spellEnd"/>
       <w:r>
         <w:rPr>
           <w:lang w:val="en-US"/>
@@ -416,6 +1430,7 @@
         <w:rPr>
           <w:lang w:val="en-US"/>
         </w:rPr>
+        <w:lastRenderedPageBreak/>
         <w:t xml:space="preserve">See </w:t>
       </w:r>
       <w:hyperlink r:id="rId6" w:history="1">
@@ -497,7 +1512,21 @@
         <w:rPr>
           <w:lang w:val="en-US"/>
         </w:rPr>
-        <w:t>To make the new board available in Visual Studio Code an Atmega328_on_breadboard_8MHz.json file is added to C:\Users\reneb\.platformio\platforms\atmelavr\boards. This json file is created by copying the uno.json file (which is for the Arduino Uno) and adapted the content with info from boards.txt in breadboard-1-6-x.</w:t>
+        <w:t xml:space="preserve">To make the new board available in Visual Studio Code an Atmega328_on_breadboard_8MHz.json file is added to C:\Users\reneb\.platformio\platforms\atmelavr\boards. This json file is created by copying the </w:t>
+      </w:r>
+      <w:proofErr w:type="spellStart"/>
+      <w:r>
+        <w:rPr>
+          <w:lang w:val="en-US"/>
+        </w:rPr>
+        <w:t>uno.json</w:t>
+      </w:r>
+      <w:proofErr w:type="spellEnd"/>
+      <w:r>
+        <w:rPr>
+          <w:lang w:val="en-US"/>
+        </w:rPr>
+        <w:t xml:space="preserve"> file (which is for the Arduino Uno) and adapted the content with info from boards.txt in breadboard-1-6-x.</w:t>
       </w:r>
     </w:p>
     <w:p>
@@ -543,15 +1572,27 @@
         </w:rPr>
         <w:br/>
       </w:r>
-      <w:r>
-        <w:rPr>
-          <w:rFonts w:ascii="Courier New" w:hAnsi="Courier New" w:cs="Courier New"/>
-          <w:sz w:val="20"/>
-          <w:szCs w:val="20"/>
-          <w:highlight w:val="lightGray"/>
-          <w:shd w:val="clear" w:color="auto" w:fill="FAFAFA"/>
-        </w:rPr>
-        <w:t xml:space="preserve">raspivid -o - -t 0 -hf -w </w:t>
+      <w:proofErr w:type="spellStart"/>
+      <w:r>
+        <w:rPr>
+          <w:rFonts w:ascii="Courier New" w:hAnsi="Courier New" w:cs="Courier New"/>
+          <w:sz w:val="20"/>
+          <w:szCs w:val="20"/>
+          <w:highlight w:val="lightGray"/>
+          <w:shd w:val="clear" w:color="auto" w:fill="FAFAFA"/>
+        </w:rPr>
+        <w:t>raspivid</w:t>
+      </w:r>
+      <w:proofErr w:type="spellEnd"/>
+      <w:r>
+        <w:rPr>
+          <w:rFonts w:ascii="Courier New" w:hAnsi="Courier New" w:cs="Courier New"/>
+          <w:sz w:val="20"/>
+          <w:szCs w:val="20"/>
+          <w:highlight w:val="lightGray"/>
+          <w:shd w:val="clear" w:color="auto" w:fill="FAFAFA"/>
+        </w:rPr>
+        <w:t xml:space="preserve"> -o - -t 0 -hf -w </w:t>
       </w:r>
       <w:r>
         <w:rPr>
@@ -614,7 +1655,139 @@
           <w:highlight w:val="lightGray"/>
           <w:shd w:val="clear" w:color="auto" w:fill="FAFAFA"/>
         </w:rPr>
-        <w:t xml:space="preserve"> | cvlc -vvv stream:///dev/stdin --sout '#rtp{sdp=rtsp://:8554/x}' :demux=h264</w:t>
+        <w:t xml:space="preserve"> | </w:t>
+      </w:r>
+      <w:proofErr w:type="spellStart"/>
+      <w:r>
+        <w:rPr>
+          <w:rFonts w:ascii="Courier New" w:hAnsi="Courier New" w:cs="Courier New"/>
+          <w:sz w:val="20"/>
+          <w:szCs w:val="20"/>
+          <w:highlight w:val="lightGray"/>
+          <w:shd w:val="clear" w:color="auto" w:fill="FAFAFA"/>
+        </w:rPr>
+        <w:t>cvlc</w:t>
+      </w:r>
+      <w:proofErr w:type="spellEnd"/>
+      <w:r>
+        <w:rPr>
+          <w:rFonts w:ascii="Courier New" w:hAnsi="Courier New" w:cs="Courier New"/>
+          <w:sz w:val="20"/>
+          <w:szCs w:val="20"/>
+          <w:highlight w:val="lightGray"/>
+          <w:shd w:val="clear" w:color="auto" w:fill="FAFAFA"/>
+        </w:rPr>
+        <w:t xml:space="preserve"> -</w:t>
+      </w:r>
+      <w:proofErr w:type="spellStart"/>
+      <w:r>
+        <w:rPr>
+          <w:rFonts w:ascii="Courier New" w:hAnsi="Courier New" w:cs="Courier New"/>
+          <w:sz w:val="20"/>
+          <w:szCs w:val="20"/>
+          <w:highlight w:val="lightGray"/>
+          <w:shd w:val="clear" w:color="auto" w:fill="FAFAFA"/>
+        </w:rPr>
+        <w:t>vvv</w:t>
+      </w:r>
+      <w:proofErr w:type="spellEnd"/>
+      <w:r>
+        <w:rPr>
+          <w:rFonts w:ascii="Courier New" w:hAnsi="Courier New" w:cs="Courier New"/>
+          <w:sz w:val="20"/>
+          <w:szCs w:val="20"/>
+          <w:highlight w:val="lightGray"/>
+          <w:shd w:val="clear" w:color="auto" w:fill="FAFAFA"/>
+        </w:rPr>
+        <w:t xml:space="preserve"> stream:///dev/stdin --</w:t>
+      </w:r>
+      <w:proofErr w:type="spellStart"/>
+      <w:r>
+        <w:rPr>
+          <w:rFonts w:ascii="Courier New" w:hAnsi="Courier New" w:cs="Courier New"/>
+          <w:sz w:val="20"/>
+          <w:szCs w:val="20"/>
+          <w:highlight w:val="lightGray"/>
+          <w:shd w:val="clear" w:color="auto" w:fill="FAFAFA"/>
+        </w:rPr>
+        <w:t>sout</w:t>
+      </w:r>
+      <w:proofErr w:type="spellEnd"/>
+      <w:r>
+        <w:rPr>
+          <w:rFonts w:ascii="Courier New" w:hAnsi="Courier New" w:cs="Courier New"/>
+          <w:sz w:val="20"/>
+          <w:szCs w:val="20"/>
+          <w:highlight w:val="lightGray"/>
+          <w:shd w:val="clear" w:color="auto" w:fill="FAFAFA"/>
+        </w:rPr>
+        <w:t xml:space="preserve"> '#</w:t>
+      </w:r>
+      <w:proofErr w:type="spellStart"/>
+      <w:r>
+        <w:rPr>
+          <w:rFonts w:ascii="Courier New" w:hAnsi="Courier New" w:cs="Courier New"/>
+          <w:sz w:val="20"/>
+          <w:szCs w:val="20"/>
+          <w:highlight w:val="lightGray"/>
+          <w:shd w:val="clear" w:color="auto" w:fill="FAFAFA"/>
+        </w:rPr>
+        <w:t>rtp</w:t>
+      </w:r>
+      <w:proofErr w:type="spellEnd"/>
+      <w:r>
+        <w:rPr>
+          <w:rFonts w:ascii="Courier New" w:hAnsi="Courier New" w:cs="Courier New"/>
+          <w:sz w:val="20"/>
+          <w:szCs w:val="20"/>
+          <w:highlight w:val="lightGray"/>
+          <w:shd w:val="clear" w:color="auto" w:fill="FAFAFA"/>
+        </w:rPr>
+        <w:t>{</w:t>
+      </w:r>
+      <w:proofErr w:type="spellStart"/>
+      <w:r>
+        <w:rPr>
+          <w:rFonts w:ascii="Courier New" w:hAnsi="Courier New" w:cs="Courier New"/>
+          <w:sz w:val="20"/>
+          <w:szCs w:val="20"/>
+          <w:highlight w:val="lightGray"/>
+          <w:shd w:val="clear" w:color="auto" w:fill="FAFAFA"/>
+        </w:rPr>
+        <w:t>sdp</w:t>
+      </w:r>
+      <w:proofErr w:type="spellEnd"/>
+      <w:r>
+        <w:rPr>
+          <w:rFonts w:ascii="Courier New" w:hAnsi="Courier New" w:cs="Courier New"/>
+          <w:sz w:val="20"/>
+          <w:szCs w:val="20"/>
+          <w:highlight w:val="lightGray"/>
+          <w:shd w:val="clear" w:color="auto" w:fill="FAFAFA"/>
+        </w:rPr>
+        <w:t>=rtsp://:8554/x}' :</w:t>
+      </w:r>
+      <w:proofErr w:type="spellStart"/>
+      <w:r>
+        <w:rPr>
+          <w:rFonts w:ascii="Courier New" w:hAnsi="Courier New" w:cs="Courier New"/>
+          <w:sz w:val="20"/>
+          <w:szCs w:val="20"/>
+          <w:highlight w:val="lightGray"/>
+          <w:shd w:val="clear" w:color="auto" w:fill="FAFAFA"/>
+        </w:rPr>
+        <w:t>demux</w:t>
+      </w:r>
+      <w:proofErr w:type="spellEnd"/>
+      <w:r>
+        <w:rPr>
+          <w:rFonts w:ascii="Courier New" w:hAnsi="Courier New" w:cs="Courier New"/>
+          <w:sz w:val="20"/>
+          <w:szCs w:val="20"/>
+          <w:highlight w:val="lightGray"/>
+          <w:shd w:val="clear" w:color="auto" w:fill="FAFAFA"/>
+        </w:rPr>
+        <w:t>=h264</w:t>
       </w:r>
     </w:p>
     <w:p>
@@ -720,7 +1893,6 @@
         <w:rPr>
           <w:lang w:val="en-US"/>
         </w:rPr>
-        <w:lastRenderedPageBreak/>
         <w:t>Provides 5V for the RPi and 6V for the servos and the headlights.</w:t>
       </w:r>
     </w:p>
@@ -739,8 +1911,30 @@
         <w:rPr>
           <w:lang w:val="en-US"/>
         </w:rPr>
-        <w:t>Can turn the MyExoMy into deep sleep mode, consuming only 100 nA.</w:t>
-      </w:r>
+        <w:t xml:space="preserve">Can turn the </w:t>
+      </w:r>
+      <w:proofErr w:type="spellStart"/>
+      <w:r>
+        <w:rPr>
+          <w:lang w:val="en-US"/>
+        </w:rPr>
+        <w:t>MyExoMy</w:t>
+      </w:r>
+      <w:proofErr w:type="spellEnd"/>
+      <w:r>
+        <w:rPr>
+          <w:lang w:val="en-US"/>
+        </w:rPr>
+        <w:t xml:space="preserve"> into deep sleep mode, consuming only 100 </w:t>
+      </w:r>
+      <w:proofErr w:type="spellStart"/>
+      <w:r>
+        <w:rPr>
+          <w:lang w:val="en-US"/>
+        </w:rPr>
+        <w:t>nA.</w:t>
+      </w:r>
+      <w:proofErr w:type="spellEnd"/>
     </w:p>
     <w:p>
       <w:pPr>
@@ -757,7 +1951,21 @@
         <w:rPr>
           <w:lang w:val="en-US"/>
         </w:rPr>
-        <w:t>Can switch on the MyExomy using an external trigger.</w:t>
+        <w:t xml:space="preserve">Can switch on the </w:t>
+      </w:r>
+      <w:proofErr w:type="spellStart"/>
+      <w:r>
+        <w:rPr>
+          <w:lang w:val="en-US"/>
+        </w:rPr>
+        <w:t>MyExomy</w:t>
+      </w:r>
+      <w:proofErr w:type="spellEnd"/>
+      <w:r>
+        <w:rPr>
+          <w:lang w:val="en-US"/>
+        </w:rPr>
+        <w:t xml:space="preserve"> using an external trigger.</w:t>
       </w:r>
     </w:p>
     <w:p>
@@ -818,9 +2026,11 @@
       <w:pPr>
         <w:pStyle w:val="Heading3"/>
       </w:pPr>
+      <w:proofErr w:type="spellStart"/>
       <w:r>
         <w:t>EasyEda</w:t>
       </w:r>
+      <w:proofErr w:type="spellEnd"/>
     </w:p>
     <w:p>
       <w:pPr>
@@ -837,7 +2047,119 @@
         <w:rPr>
           <w:lang w:val="en-US"/>
         </w:rPr>
-        <w:t>To work with EasyEda for the MyExoMy projet first change the Data Directory to the corresponding EasyEda folder with EasyEda -&gt; Setting -&gt; Desktop Edition Setting -&gt; Data Directory. After that with EasyEda -&gt; File -&gt; Open Project the MyExoMy EasyEda project can be opened.</w:t>
+        <w:t xml:space="preserve">To work with </w:t>
+      </w:r>
+      <w:proofErr w:type="spellStart"/>
+      <w:r>
+        <w:rPr>
+          <w:lang w:val="en-US"/>
+        </w:rPr>
+        <w:t>EasyEda</w:t>
+      </w:r>
+      <w:proofErr w:type="spellEnd"/>
+      <w:r>
+        <w:rPr>
+          <w:lang w:val="en-US"/>
+        </w:rPr>
+        <w:t xml:space="preserve"> for the </w:t>
+      </w:r>
+      <w:proofErr w:type="spellStart"/>
+      <w:r>
+        <w:rPr>
+          <w:lang w:val="en-US"/>
+        </w:rPr>
+        <w:t>MyExoMy</w:t>
+      </w:r>
+      <w:proofErr w:type="spellEnd"/>
+      <w:r>
+        <w:rPr>
+          <w:lang w:val="en-US"/>
+        </w:rPr>
+        <w:t xml:space="preserve"> </w:t>
+      </w:r>
+      <w:proofErr w:type="spellStart"/>
+      <w:r>
+        <w:rPr>
+          <w:lang w:val="en-US"/>
+        </w:rPr>
+        <w:t>projet</w:t>
+      </w:r>
+      <w:proofErr w:type="spellEnd"/>
+      <w:r>
+        <w:rPr>
+          <w:lang w:val="en-US"/>
+        </w:rPr>
+        <w:t xml:space="preserve"> first change the Data Directory to the corresponding </w:t>
+      </w:r>
+      <w:proofErr w:type="spellStart"/>
+      <w:r>
+        <w:rPr>
+          <w:lang w:val="en-US"/>
+        </w:rPr>
+        <w:t>EasyEda</w:t>
+      </w:r>
+      <w:proofErr w:type="spellEnd"/>
+      <w:r>
+        <w:rPr>
+          <w:lang w:val="en-US"/>
+        </w:rPr>
+        <w:t xml:space="preserve"> folder with </w:t>
+      </w:r>
+      <w:proofErr w:type="spellStart"/>
+      <w:r>
+        <w:rPr>
+          <w:lang w:val="en-US"/>
+        </w:rPr>
+        <w:t>EasyEda</w:t>
+      </w:r>
+      <w:proofErr w:type="spellEnd"/>
+      <w:r>
+        <w:rPr>
+          <w:lang w:val="en-US"/>
+        </w:rPr>
+        <w:t xml:space="preserve"> -&gt; Setting -&gt; Desktop Edition Setting -&gt; Data Directory. After that with </w:t>
+      </w:r>
+      <w:proofErr w:type="spellStart"/>
+      <w:r>
+        <w:rPr>
+          <w:lang w:val="en-US"/>
+        </w:rPr>
+        <w:t>EasyEda</w:t>
+      </w:r>
+      <w:proofErr w:type="spellEnd"/>
+      <w:r>
+        <w:rPr>
+          <w:lang w:val="en-US"/>
+        </w:rPr>
+        <w:t xml:space="preserve"> -&gt; File -&gt; Open Project the </w:t>
+      </w:r>
+      <w:proofErr w:type="spellStart"/>
+      <w:r>
+        <w:rPr>
+          <w:lang w:val="en-US"/>
+        </w:rPr>
+        <w:t>MyExoMy</w:t>
+      </w:r>
+      <w:proofErr w:type="spellEnd"/>
+      <w:r>
+        <w:rPr>
+          <w:lang w:val="en-US"/>
+        </w:rPr>
+        <w:t xml:space="preserve"> </w:t>
+      </w:r>
+      <w:proofErr w:type="spellStart"/>
+      <w:r>
+        <w:rPr>
+          <w:lang w:val="en-US"/>
+        </w:rPr>
+        <w:t>EasyEda</w:t>
+      </w:r>
+      <w:proofErr w:type="spellEnd"/>
+      <w:r>
+        <w:rPr>
+          <w:lang w:val="en-US"/>
+        </w:rPr>
+        <w:t xml:space="preserve"> project can be opened.</w:t>
       </w:r>
     </w:p>
     <w:p>
@@ -879,7 +2201,21 @@
         <w:rPr>
           <w:lang w:val="en-US"/>
         </w:rPr>
-        <w:t xml:space="preserve">after EasyEda -&gt; Login </w:t>
+        <w:t xml:space="preserve">after </w:t>
+      </w:r>
+      <w:proofErr w:type="spellStart"/>
+      <w:r>
+        <w:rPr>
+          <w:lang w:val="en-US"/>
+        </w:rPr>
+        <w:t>EasyEda</w:t>
+      </w:r>
+      <w:proofErr w:type="spellEnd"/>
+      <w:r>
+        <w:rPr>
+          <w:lang w:val="en-US"/>
+        </w:rPr>
+        <w:t xml:space="preserve"> -&gt; Login </w:t>
       </w:r>
       <w:r>
         <w:rPr>
@@ -910,8 +2246,13 @@
       <w:pPr>
         <w:pStyle w:val="Heading3"/>
       </w:pPr>
-      <w:r>
-        <w:t>EasyEda PCB settings:</w:t>
+      <w:proofErr w:type="spellStart"/>
+      <w:r>
+        <w:t>EasyEda</w:t>
+      </w:r>
+      <w:proofErr w:type="spellEnd"/>
+      <w:r>
+        <w:t xml:space="preserve"> PCB settings:</w:t>
       </w:r>
     </w:p>
     <w:p>
@@ -958,6 +2299,7 @@
         </w:rPr>
         <w:t xml:space="preserve">The copper thickness is chosen to be 2 oz = 2x 1.4 mil = 2x 35 </w:t>
       </w:r>
+      <w:proofErr w:type="spellStart"/>
       <w:r>
         <w:rPr>
           <w:lang w:val="en-US"/>
@@ -968,8 +2310,16 @@
         <w:rPr>
           <w:lang w:val="en-US"/>
         </w:rPr>
-        <w:t xml:space="preserve">m = 70 </w:t>
-      </w:r>
+        <w:t>m</w:t>
+      </w:r>
+      <w:proofErr w:type="spellEnd"/>
+      <w:r>
+        <w:rPr>
+          <w:lang w:val="en-US"/>
+        </w:rPr>
+        <w:t xml:space="preserve"> = 70 </w:t>
+      </w:r>
+      <w:proofErr w:type="spellStart"/>
       <w:r>
         <w:rPr>
           <w:lang w:val="en-US"/>
@@ -980,7 +2330,28 @@
         <w:rPr>
           <w:lang w:val="en-US"/>
         </w:rPr>
-        <w:t>m. Normally it is 1 oz. 2 oz is chosen to allow more current and for robustness. It cannot be set in EasyEda but it can be selected when ordering at  JL</w:t>
+        <w:t>m</w:t>
+      </w:r>
+      <w:proofErr w:type="spellEnd"/>
+      <w:r>
+        <w:rPr>
+          <w:lang w:val="en-US"/>
+        </w:rPr>
+        <w:t xml:space="preserve">. Normally it is 1 oz. 2 oz is chosen to allow more current and for robustness. It cannot be set in </w:t>
+      </w:r>
+      <w:proofErr w:type="spellStart"/>
+      <w:r>
+        <w:rPr>
+          <w:lang w:val="en-US"/>
+        </w:rPr>
+        <w:t>EasyEda</w:t>
+      </w:r>
+      <w:proofErr w:type="spellEnd"/>
+      <w:r>
+        <w:rPr>
+          <w:lang w:val="en-US"/>
+        </w:rPr>
+        <w:t xml:space="preserve"> but it can be selected when ordering at  JL</w:t>
       </w:r>
       <w:r>
         <w:rPr>
@@ -1063,6 +2434,7 @@
         <w:pStyle w:val="Heading2"/>
       </w:pPr>
       <w:r>
+        <w:lastRenderedPageBreak/>
         <w:t>Low Power</w:t>
       </w:r>
     </w:p>
@@ -1100,7 +2472,35 @@
         <w:rPr>
           <w:lang w:val="en-US"/>
         </w:rPr>
-        <w:t>ssuing a ‘sudo halt’. The power of the Raspberrt Pi 4</w:t>
+        <w:t>ssuing a ‘</w:t>
+      </w:r>
+      <w:proofErr w:type="spellStart"/>
+      <w:r>
+        <w:rPr>
+          <w:lang w:val="en-US"/>
+        </w:rPr>
+        <w:t>sudo</w:t>
+      </w:r>
+      <w:proofErr w:type="spellEnd"/>
+      <w:r>
+        <w:rPr>
+          <w:lang w:val="en-US"/>
+        </w:rPr>
+        <w:t xml:space="preserve"> halt’. The power of the </w:t>
+      </w:r>
+      <w:proofErr w:type="spellStart"/>
+      <w:r>
+        <w:rPr>
+          <w:lang w:val="en-US"/>
+        </w:rPr>
+        <w:t>Raspberrt</w:t>
+      </w:r>
+      <w:proofErr w:type="spellEnd"/>
+      <w:r>
+        <w:rPr>
+          <w:lang w:val="en-US"/>
+        </w:rPr>
+        <w:t xml:space="preserve"> Pi 4</w:t>
       </w:r>
       <w:r>
         <w:rPr>
@@ -1394,18 +2794,51 @@
           <w:shd w:val="clear" w:color="auto" w:fill="FAFAFA"/>
           <w:lang w:val="en-US"/>
         </w:rPr>
-        <w:lastRenderedPageBreak/>
         <w:t xml:space="preserve">To view: </w:t>
       </w:r>
-      <w:r>
-        <w:rPr>
-          <w:rFonts w:ascii="Courier New" w:hAnsi="Courier New" w:cs="Courier New"/>
-          <w:sz w:val="20"/>
-          <w:szCs w:val="20"/>
-          <w:highlight w:val="lightGray"/>
-          <w:shd w:val="clear" w:color="auto" w:fill="FAFAFA"/>
-        </w:rPr>
-        <w:t>rpi-eeprom-config</w:t>
+      <w:proofErr w:type="spellStart"/>
+      <w:r>
+        <w:rPr>
+          <w:rFonts w:ascii="Courier New" w:hAnsi="Courier New" w:cs="Courier New"/>
+          <w:sz w:val="20"/>
+          <w:szCs w:val="20"/>
+          <w:highlight w:val="lightGray"/>
+          <w:shd w:val="clear" w:color="auto" w:fill="FAFAFA"/>
+        </w:rPr>
+        <w:t>rpi</w:t>
+      </w:r>
+      <w:proofErr w:type="spellEnd"/>
+      <w:r>
+        <w:rPr>
+          <w:rFonts w:ascii="Courier New" w:hAnsi="Courier New" w:cs="Courier New"/>
+          <w:sz w:val="20"/>
+          <w:szCs w:val="20"/>
+          <w:highlight w:val="lightGray"/>
+          <w:shd w:val="clear" w:color="auto" w:fill="FAFAFA"/>
+        </w:rPr>
+        <w:t>-</w:t>
+      </w:r>
+      <w:proofErr w:type="spellStart"/>
+      <w:r>
+        <w:rPr>
+          <w:rFonts w:ascii="Courier New" w:hAnsi="Courier New" w:cs="Courier New"/>
+          <w:sz w:val="20"/>
+          <w:szCs w:val="20"/>
+          <w:highlight w:val="lightGray"/>
+          <w:shd w:val="clear" w:color="auto" w:fill="FAFAFA"/>
+        </w:rPr>
+        <w:t>eeprom</w:t>
+      </w:r>
+      <w:proofErr w:type="spellEnd"/>
+      <w:r>
+        <w:rPr>
+          <w:rFonts w:ascii="Courier New" w:hAnsi="Courier New" w:cs="Courier New"/>
+          <w:sz w:val="20"/>
+          <w:szCs w:val="20"/>
+          <w:highlight w:val="lightGray"/>
+          <w:shd w:val="clear" w:color="auto" w:fill="FAFAFA"/>
+        </w:rPr>
+        <w:t>-config</w:t>
       </w:r>
       <w:r>
         <w:rPr>
@@ -1422,15 +2855,71 @@
         </w:rPr>
         <w:t xml:space="preserve">To edit: </w:t>
       </w:r>
-      <w:r>
-        <w:rPr>
-          <w:rFonts w:ascii="Courier New" w:hAnsi="Courier New" w:cs="Courier New"/>
-          <w:sz w:val="20"/>
-          <w:szCs w:val="20"/>
-          <w:highlight w:val="lightGray"/>
-          <w:shd w:val="clear" w:color="auto" w:fill="FAFAFA"/>
-        </w:rPr>
-        <w:t xml:space="preserve">sudo -E rpi-eeprom-config </w:t>
+      <w:proofErr w:type="spellStart"/>
+      <w:r>
+        <w:rPr>
+          <w:rFonts w:ascii="Courier New" w:hAnsi="Courier New" w:cs="Courier New"/>
+          <w:sz w:val="20"/>
+          <w:szCs w:val="20"/>
+          <w:highlight w:val="lightGray"/>
+          <w:shd w:val="clear" w:color="auto" w:fill="FAFAFA"/>
+        </w:rPr>
+        <w:t>sudo</w:t>
+      </w:r>
+      <w:proofErr w:type="spellEnd"/>
+      <w:r>
+        <w:rPr>
+          <w:rFonts w:ascii="Courier New" w:hAnsi="Courier New" w:cs="Courier New"/>
+          <w:sz w:val="20"/>
+          <w:szCs w:val="20"/>
+          <w:highlight w:val="lightGray"/>
+          <w:shd w:val="clear" w:color="auto" w:fill="FAFAFA"/>
+        </w:rPr>
+        <w:t xml:space="preserve"> -E </w:t>
+      </w:r>
+      <w:proofErr w:type="spellStart"/>
+      <w:r>
+        <w:rPr>
+          <w:rFonts w:ascii="Courier New" w:hAnsi="Courier New" w:cs="Courier New"/>
+          <w:sz w:val="20"/>
+          <w:szCs w:val="20"/>
+          <w:highlight w:val="lightGray"/>
+          <w:shd w:val="clear" w:color="auto" w:fill="FAFAFA"/>
+        </w:rPr>
+        <w:t>rpi</w:t>
+      </w:r>
+      <w:proofErr w:type="spellEnd"/>
+      <w:r>
+        <w:rPr>
+          <w:rFonts w:ascii="Courier New" w:hAnsi="Courier New" w:cs="Courier New"/>
+          <w:sz w:val="20"/>
+          <w:szCs w:val="20"/>
+          <w:highlight w:val="lightGray"/>
+          <w:shd w:val="clear" w:color="auto" w:fill="FAFAFA"/>
+        </w:rPr>
+        <w:t>-</w:t>
+      </w:r>
+      <w:proofErr w:type="spellStart"/>
+      <w:r>
+        <w:rPr>
+          <w:rFonts w:ascii="Courier New" w:hAnsi="Courier New" w:cs="Courier New"/>
+          <w:sz w:val="20"/>
+          <w:szCs w:val="20"/>
+          <w:highlight w:val="lightGray"/>
+          <w:shd w:val="clear" w:color="auto" w:fill="FAFAFA"/>
+        </w:rPr>
+        <w:t>eeprom</w:t>
+      </w:r>
+      <w:proofErr w:type="spellEnd"/>
+      <w:r>
+        <w:rPr>
+          <w:rFonts w:ascii="Courier New" w:hAnsi="Courier New" w:cs="Courier New"/>
+          <w:sz w:val="20"/>
+          <w:szCs w:val="20"/>
+          <w:highlight w:val="lightGray"/>
+          <w:shd w:val="clear" w:color="auto" w:fill="FAFAFA"/>
+        </w:rPr>
+        <w:t xml:space="preserve">-config </w:t>
       </w:r>
       <w:r>
         <w:rPr>
@@ -1496,15 +2985,27 @@
         </w:rPr>
         <w:t xml:space="preserve"> a </w:t>
       </w:r>
-      <w:r>
-        <w:rPr>
-          <w:rFonts w:ascii="Courier New" w:hAnsi="Courier New" w:cs="Courier New"/>
-          <w:sz w:val="20"/>
-          <w:szCs w:val="20"/>
-          <w:highlight w:val="lightGray"/>
-          <w:shd w:val="clear" w:color="auto" w:fill="FAFAFA"/>
-        </w:rPr>
-        <w:t>sudo reboot</w:t>
+      <w:proofErr w:type="spellStart"/>
+      <w:r>
+        <w:rPr>
+          <w:rFonts w:ascii="Courier New" w:hAnsi="Courier New" w:cs="Courier New"/>
+          <w:sz w:val="20"/>
+          <w:szCs w:val="20"/>
+          <w:highlight w:val="lightGray"/>
+          <w:shd w:val="clear" w:color="auto" w:fill="FAFAFA"/>
+        </w:rPr>
+        <w:t>sudo</w:t>
+      </w:r>
+      <w:proofErr w:type="spellEnd"/>
+      <w:r>
+        <w:rPr>
+          <w:rFonts w:ascii="Courier New" w:hAnsi="Courier New" w:cs="Courier New"/>
+          <w:sz w:val="20"/>
+          <w:szCs w:val="20"/>
+          <w:highlight w:val="lightGray"/>
+          <w:shd w:val="clear" w:color="auto" w:fill="FAFAFA"/>
+        </w:rPr>
+        <w:t xml:space="preserve"> reboot</w:t>
       </w:r>
       <w:r>
         <w:rPr>
@@ -1554,13 +3055,21 @@
         <w:pStyle w:val="Heading2"/>
       </w:pPr>
       <w:r>
-        <w:t>Power consumption, measer</w:t>
+        <w:t xml:space="preserve">Power consumption, </w:t>
+      </w:r>
+      <w:proofErr w:type="spellStart"/>
+      <w:r>
+        <w:t>measer</w:t>
       </w:r>
       <w:r>
         <w:t>e</w:t>
       </w:r>
       <w:r>
-        <w:t>d with battery voltage = 6.0V</w:t>
+        <w:t>d</w:t>
+      </w:r>
+      <w:proofErr w:type="spellEnd"/>
+      <w:r>
+        <w:t xml:space="preserve"> with battery voltage = 6.0V</w:t>
       </w:r>
     </w:p>
     <w:p>
@@ -1634,6 +3143,78 @@
         </w:rPr>
         <w:t>Fully operational, driving and steering, lights on: appr. 2.0 .. 2.5 A</w:t>
       </w:r>
+    </w:p>
+    <w:p>
+      <w:pPr>
+        <w:pStyle w:val="Heading1"/>
+      </w:pPr>
+      <w:r>
+        <w:t>Useful links</w:t>
+      </w:r>
+    </w:p>
+    <w:p>
+      <w:pPr>
+        <w:rPr>
+          <w:lang w:val="en-US"/>
+        </w:rPr>
+      </w:pPr>
+      <w:hyperlink r:id="rId10" w:history="1">
+        <w:r>
+          <w:rPr>
+            <w:rStyle w:val="Hyperlink"/>
+            <w:lang w:val="en-US"/>
+          </w:rPr>
+          <w:t>https://github.com/esa-prl/ExoMy/wiki</w:t>
+        </w:r>
+      </w:hyperlink>
+    </w:p>
+    <w:p>
+      <w:pPr>
+        <w:rPr>
+          <w:lang w:val="en-US"/>
+        </w:rPr>
+      </w:pPr>
+      <w:hyperlink r:id="rId11" w:history="1">
+        <w:r>
+          <w:rPr>
+            <w:rStyle w:val="Hyperlink"/>
+            <w:lang w:val="en-US"/>
+          </w:rPr>
+          <w:t>https://github.com/esa-prl/ExoMy_Software</w:t>
+        </w:r>
+      </w:hyperlink>
+    </w:p>
+    <w:p>
+      <w:pPr>
+        <w:rPr>
+          <w:lang w:val="en-US"/>
+        </w:rPr>
+      </w:pPr>
+      <w:hyperlink r:id="rId12" w:history="1">
+        <w:r>
+          <w:rPr>
+            <w:rStyle w:val="Hyperlink"/>
+            <w:lang w:val="en-US"/>
+          </w:rPr>
+          <w:t>https://msadowski.github.io/ros-web-tutorial-pt1/</w:t>
+        </w:r>
+      </w:hyperlink>
+    </w:p>
+    <w:p>
+      <w:pPr>
+        <w:rPr>
+          <w:lang w:val="en-US"/>
+        </w:rPr>
+      </w:pPr>
+      <w:hyperlink r:id="rId13" w:history="1">
+        <w:r>
+          <w:rPr>
+            <w:rStyle w:val="Hyperlink"/>
+            <w:lang w:val="en-US"/>
+          </w:rPr>
+          <w:t>https://www.clearpathrobotics.com/assets/guides/kinetic/ros/Practical%20Example.html</w:t>
+        </w:r>
+      </w:hyperlink>
     </w:p>
     <w:p>
       <w:pPr>
@@ -1655,6 +3236,119 @@
 <file path=word/numbering.xml><?xml version="1.0" encoding="utf-8"?>
 <w:numbering xmlns:wpc="http://schemas.microsoft.com/office/word/2010/wordprocessingCanvas" xmlns:cx="http://schemas.microsoft.com/office/drawing/2014/chartex" xmlns:cx1="http://schemas.microsoft.com/office/drawing/2015/9/8/chartex" xmlns:cx2="http://schemas.microsoft.com/office/drawing/2015/10/21/chartex" xmlns:cx3="http://schemas.microsoft.com/office/drawing/2016/5/9/chartex" xmlns:cx4="http://schemas.microsoft.com/office/drawing/2016/5/10/chartex" xmlns:cx5="http://schemas.microsoft.com/office/drawing/2016/5/11/chartex" xmlns:cx6="http://schemas.microsoft.com/office/drawing/2016/5/12/chartex" xmlns:cx7="http://schemas.microsoft.com/office/drawing/2016/5/13/chartex" xmlns:cx8="http://schemas.microsoft.com/office/drawing/2016/5/14/chartex" xmlns:mc="http://schemas.openxmlformats.org/markup-compatibility/2006" xmlns:aink="http://schemas.microsoft.com/office/drawing/2016/ink" xmlns:am3d="http://schemas.microsoft.com/office/drawing/2017/model3d" xmlns:o="urn:schemas-microsoft-com:office:office" xmlns:r="http://schemas.openxmlformats.org/officeDocument/2006/relationships" xmlns:m="http://schemas.openxmlformats.org/officeDocument/2006/math" xmlns:v="urn:schemas-microsoft-com:vml" xmlns:wp14="http://schemas.microsoft.com/office/word/2010/wordprocessingDrawing" xmlns:wp="http://schemas.openxmlformats.org/drawingml/2006/wordprocessingDrawing" xmlns:w10="urn:schemas-microsoft-com:office:word" xmlns:w="http://schemas.openxmlformats.org/wordprocessingml/2006/main" xmlns:w14="http://schemas.microsoft.com/office/word/2010/wordml" xmlns:w15="http://schemas.microsoft.com/office/word/2012/wordml" xmlns:w16cex="http://schemas.microsoft.com/office/word/2018/wordml/cex" xmlns:w16cid="http://schemas.microsoft.com/office/word/2016/wordml/cid" xmlns:w16="http://schemas.microsoft.com/office/word/2018/wordml" xmlns:w16sdtdh="http://schemas.microsoft.com/office/word/2020/wordml/sdtdatahash" xmlns:w16se="http://schemas.microsoft.com/office/word/2015/wordml/symex" xmlns:wpg="http://schemas.microsoft.com/office/word/2010/wordprocessingGroup" xmlns:wpi="http://schemas.microsoft.com/office/word/2010/wordprocessingInk" xmlns:wne="http://schemas.microsoft.com/office/word/2006/wordml" xmlns:wps="http://schemas.microsoft.com/office/word/2010/wordprocessingShape" mc:Ignorable="w14 w15 w16se w16cid w16 w16cex w16sdtdh wp14">
   <w:abstractNum w:abstractNumId="0" w15:restartNumberingAfterBreak="0">
+    <w:nsid w:val="04AD0192"/>
+    <w:multiLevelType w:val="hybridMultilevel"/>
+    <w:tmpl w:val="B3568558"/>
+    <w:lvl w:ilvl="0" w:tplc="20000001">
+      <w:start w:val="1"/>
+      <w:numFmt w:val="bullet"/>
+      <w:lvlText w:val=""/>
+      <w:lvlJc w:val="left"/>
+      <w:pPr>
+        <w:ind w:left="720" w:hanging="360"/>
+      </w:pPr>
+      <w:rPr>
+        <w:rFonts w:ascii="Symbol" w:hAnsi="Symbol" w:hint="default"/>
+      </w:rPr>
+    </w:lvl>
+    <w:lvl w:ilvl="1" w:tplc="20000003" w:tentative="1">
+      <w:start w:val="1"/>
+      <w:numFmt w:val="bullet"/>
+      <w:lvlText w:val="o"/>
+      <w:lvlJc w:val="left"/>
+      <w:pPr>
+        <w:ind w:left="1440" w:hanging="360"/>
+      </w:pPr>
+      <w:rPr>
+        <w:rFonts w:ascii="Courier New" w:hAnsi="Courier New" w:cs="Courier New" w:hint="default"/>
+      </w:rPr>
+    </w:lvl>
+    <w:lvl w:ilvl="2" w:tplc="20000005" w:tentative="1">
+      <w:start w:val="1"/>
+      <w:numFmt w:val="bullet"/>
+      <w:lvlText w:val=""/>
+      <w:lvlJc w:val="left"/>
+      <w:pPr>
+        <w:ind w:left="2160" w:hanging="360"/>
+      </w:pPr>
+      <w:rPr>
+        <w:rFonts w:ascii="Wingdings" w:hAnsi="Wingdings" w:hint="default"/>
+      </w:rPr>
+    </w:lvl>
+    <w:lvl w:ilvl="3" w:tplc="20000001" w:tentative="1">
+      <w:start w:val="1"/>
+      <w:numFmt w:val="bullet"/>
+      <w:lvlText w:val=""/>
+      <w:lvlJc w:val="left"/>
+      <w:pPr>
+        <w:ind w:left="2880" w:hanging="360"/>
+      </w:pPr>
+      <w:rPr>
+        <w:rFonts w:ascii="Symbol" w:hAnsi="Symbol" w:hint="default"/>
+      </w:rPr>
+    </w:lvl>
+    <w:lvl w:ilvl="4" w:tplc="20000003" w:tentative="1">
+      <w:start w:val="1"/>
+      <w:numFmt w:val="bullet"/>
+      <w:lvlText w:val="o"/>
+      <w:lvlJc w:val="left"/>
+      <w:pPr>
+        <w:ind w:left="3600" w:hanging="360"/>
+      </w:pPr>
+      <w:rPr>
+        <w:rFonts w:ascii="Courier New" w:hAnsi="Courier New" w:cs="Courier New" w:hint="default"/>
+      </w:rPr>
+    </w:lvl>
+    <w:lvl w:ilvl="5" w:tplc="20000005" w:tentative="1">
+      <w:start w:val="1"/>
+      <w:numFmt w:val="bullet"/>
+      <w:lvlText w:val=""/>
+      <w:lvlJc w:val="left"/>
+      <w:pPr>
+        <w:ind w:left="4320" w:hanging="360"/>
+      </w:pPr>
+      <w:rPr>
+        <w:rFonts w:ascii="Wingdings" w:hAnsi="Wingdings" w:hint="default"/>
+      </w:rPr>
+    </w:lvl>
+    <w:lvl w:ilvl="6" w:tplc="20000001" w:tentative="1">
+      <w:start w:val="1"/>
+      <w:numFmt w:val="bullet"/>
+      <w:lvlText w:val=""/>
+      <w:lvlJc w:val="left"/>
+      <w:pPr>
+        <w:ind w:left="5040" w:hanging="360"/>
+      </w:pPr>
+      <w:rPr>
+        <w:rFonts w:ascii="Symbol" w:hAnsi="Symbol" w:hint="default"/>
+      </w:rPr>
+    </w:lvl>
+    <w:lvl w:ilvl="7" w:tplc="20000003" w:tentative="1">
+      <w:start w:val="1"/>
+      <w:numFmt w:val="bullet"/>
+      <w:lvlText w:val="o"/>
+      <w:lvlJc w:val="left"/>
+      <w:pPr>
+        <w:ind w:left="5760" w:hanging="360"/>
+      </w:pPr>
+      <w:rPr>
+        <w:rFonts w:ascii="Courier New" w:hAnsi="Courier New" w:cs="Courier New" w:hint="default"/>
+      </w:rPr>
+    </w:lvl>
+    <w:lvl w:ilvl="8" w:tplc="20000005" w:tentative="1">
+      <w:start w:val="1"/>
+      <w:numFmt w:val="bullet"/>
+      <w:lvlText w:val=""/>
+      <w:lvlJc w:val="left"/>
+      <w:pPr>
+        <w:ind w:left="6480" w:hanging="360"/>
+      </w:pPr>
+      <w:rPr>
+        <w:rFonts w:ascii="Wingdings" w:hAnsi="Wingdings" w:hint="default"/>
+      </w:rPr>
+    </w:lvl>
+  </w:abstractNum>
+  <w:abstractNum w:abstractNumId="1" w15:restartNumberingAfterBreak="0">
     <w:nsid w:val="078C2C20"/>
     <w:multiLevelType w:val="hybridMultilevel"/>
     <w:tmpl w:val="D7AEB34C"/>
@@ -1767,7 +3461,7 @@
       </w:rPr>
     </w:lvl>
   </w:abstractNum>
-  <w:abstractNum w:abstractNumId="1" w15:restartNumberingAfterBreak="0">
+  <w:abstractNum w:abstractNumId="2" w15:restartNumberingAfterBreak="0">
     <w:nsid w:val="1BC0549D"/>
     <w:multiLevelType w:val="hybridMultilevel"/>
     <w:tmpl w:val="A8149E72"/>
@@ -1880,7 +3574,7 @@
       </w:rPr>
     </w:lvl>
   </w:abstractNum>
-  <w:abstractNum w:abstractNumId="2" w15:restartNumberingAfterBreak="0">
+  <w:abstractNum w:abstractNumId="3" w15:restartNumberingAfterBreak="0">
     <w:nsid w:val="2A442323"/>
     <w:multiLevelType w:val="hybridMultilevel"/>
     <w:tmpl w:val="755EF3E0"/>
@@ -1993,7 +3687,7 @@
       </w:rPr>
     </w:lvl>
   </w:abstractNum>
-  <w:abstractNum w:abstractNumId="3" w15:restartNumberingAfterBreak="0">
+  <w:abstractNum w:abstractNumId="4" w15:restartNumberingAfterBreak="0">
     <w:nsid w:val="3C1C4C97"/>
     <w:multiLevelType w:val="hybridMultilevel"/>
     <w:tmpl w:val="1EF4B830"/>
@@ -2106,7 +3800,7 @@
       </w:rPr>
     </w:lvl>
   </w:abstractNum>
-  <w:abstractNum w:abstractNumId="4" w15:restartNumberingAfterBreak="0">
+  <w:abstractNum w:abstractNumId="5" w15:restartNumberingAfterBreak="0">
     <w:nsid w:val="4D532A44"/>
     <w:multiLevelType w:val="multilevel"/>
     <w:tmpl w:val="630E79AE"/>
@@ -2199,7 +3893,7 @@
       </w:pPr>
     </w:lvl>
   </w:abstractNum>
-  <w:abstractNum w:abstractNumId="5" w15:restartNumberingAfterBreak="0">
+  <w:abstractNum w:abstractNumId="6" w15:restartNumberingAfterBreak="0">
     <w:nsid w:val="4F34480D"/>
     <w:multiLevelType w:val="multilevel"/>
     <w:tmpl w:val="2000001F"/>
@@ -2285,7 +3979,7 @@
       </w:pPr>
     </w:lvl>
   </w:abstractNum>
-  <w:abstractNum w:abstractNumId="6" w15:restartNumberingAfterBreak="0">
+  <w:abstractNum w:abstractNumId="7" w15:restartNumberingAfterBreak="0">
     <w:nsid w:val="517006E4"/>
     <w:multiLevelType w:val="multilevel"/>
     <w:tmpl w:val="2000001F"/>
@@ -2371,7 +4065,7 @@
       </w:pPr>
     </w:lvl>
   </w:abstractNum>
-  <w:abstractNum w:abstractNumId="7" w15:restartNumberingAfterBreak="0">
+  <w:abstractNum w:abstractNumId="8" w15:restartNumberingAfterBreak="0">
     <w:nsid w:val="5D327F88"/>
     <w:multiLevelType w:val="hybridMultilevel"/>
     <w:tmpl w:val="A1E670F2"/>
@@ -2484,7 +4178,7 @@
       </w:rPr>
     </w:lvl>
   </w:abstractNum>
-  <w:abstractNum w:abstractNumId="8" w15:restartNumberingAfterBreak="0">
+  <w:abstractNum w:abstractNumId="9" w15:restartNumberingAfterBreak="0">
     <w:nsid w:val="721734B6"/>
     <w:multiLevelType w:val="hybridMultilevel"/>
     <w:tmpl w:val="F2AE92D8"/>
@@ -2597,7 +4291,7 @@
       </w:rPr>
     </w:lvl>
   </w:abstractNum>
-  <w:abstractNum w:abstractNumId="9" w15:restartNumberingAfterBreak="0">
+  <w:abstractNum w:abstractNumId="10" w15:restartNumberingAfterBreak="0">
     <w:nsid w:val="7A9F08D7"/>
     <w:multiLevelType w:val="hybridMultilevel"/>
     <w:tmpl w:val="93A219B4"/>
@@ -2711,34 +4405,37 @@
     </w:lvl>
   </w:abstractNum>
   <w:num w:numId="1">
-    <w:abstractNumId w:val="0"/>
+    <w:abstractNumId w:val="1"/>
   </w:num>
   <w:num w:numId="2">
+    <w:abstractNumId w:val="9"/>
+  </w:num>
+  <w:num w:numId="3">
+    <w:abstractNumId w:val="5"/>
+  </w:num>
+  <w:num w:numId="4">
+    <w:abstractNumId w:val="7"/>
+  </w:num>
+  <w:num w:numId="5">
+    <w:abstractNumId w:val="6"/>
+  </w:num>
+  <w:num w:numId="6">
+    <w:abstractNumId w:val="2"/>
+  </w:num>
+  <w:num w:numId="7">
+    <w:abstractNumId w:val="4"/>
+  </w:num>
+  <w:num w:numId="8">
+    <w:abstractNumId w:val="3"/>
+  </w:num>
+  <w:num w:numId="9">
+    <w:abstractNumId w:val="10"/>
+  </w:num>
+  <w:num w:numId="10">
     <w:abstractNumId w:val="8"/>
   </w:num>
-  <w:num w:numId="3">
-    <w:abstractNumId w:val="4"/>
-  </w:num>
-  <w:num w:numId="4">
-    <w:abstractNumId w:val="6"/>
-  </w:num>
-  <w:num w:numId="5">
-    <w:abstractNumId w:val="5"/>
-  </w:num>
-  <w:num w:numId="6">
-    <w:abstractNumId w:val="1"/>
-  </w:num>
-  <w:num w:numId="7">
-    <w:abstractNumId w:val="3"/>
-  </w:num>
-  <w:num w:numId="8">
-    <w:abstractNumId w:val="2"/>
-  </w:num>
-  <w:num w:numId="9">
-    <w:abstractNumId w:val="9"/>
-  </w:num>
-  <w:num w:numId="10">
-    <w:abstractNumId w:val="7"/>
+  <w:num w:numId="11">
+    <w:abstractNumId w:val="0"/>
   </w:num>
 </w:numbering>
 </file>

</xml_diff>

<commit_message>
Changed to flat solar panel
</commit_message>
<xml_diff>
--- a/MyExoMy.docx
+++ b/MyExoMy.docx
@@ -12,7 +12,6 @@
           <w:lang w:val="en-US"/>
         </w:rPr>
       </w:pPr>
-      <w:proofErr w:type="spellStart"/>
       <w:r>
         <w:rPr>
           <w:lang w:val="en-US"/>
@@ -35,14 +34,7 @@
         <w:rPr>
           <w:lang w:val="en-US"/>
         </w:rPr>
-        <w:t>y</w:t>
-      </w:r>
-      <w:proofErr w:type="spellEnd"/>
-      <w:r>
-        <w:rPr>
-          <w:lang w:val="en-US"/>
-        </w:rPr>
-        <w:t xml:space="preserve"> project</w:t>
+        <w:t>y project</w:t>
       </w:r>
       <w:r>
         <w:rPr>
@@ -198,7 +190,6 @@
         </w:rPr>
         <w:t xml:space="preserve">Use </w:t>
       </w:r>
-      <w:proofErr w:type="spellStart"/>
       <w:r>
         <w:rPr>
           <w:rFonts w:ascii="Courier New" w:hAnsi="Courier New" w:cs="Courier New"/>
@@ -207,9 +198,218 @@
           <w:highlight w:val="lightGray"/>
           <w:shd w:val="clear" w:color="auto" w:fill="FAFAFA"/>
         </w:rPr>
-        <w:t>sh</w:t>
-      </w:r>
-      <w:proofErr w:type="spellEnd"/>
+        <w:t>sh ~/ExoMy_Software/docker/run_exomy.sh -d</w:t>
+      </w:r>
+      <w:r>
+        <w:rPr>
+          <w:lang w:val="en-US"/>
+        </w:rPr>
+        <w:t xml:space="preserve"> to</w:t>
+      </w:r>
+      <w:r>
+        <w:rPr>
+          <w:lang w:val="en-US"/>
+        </w:rPr>
+        <w:t xml:space="preserve"> start the ExoMy docker container for development. This will </w:t>
+      </w:r>
+      <w:r>
+        <w:rPr>
+          <w:lang w:val="en-US"/>
+        </w:rPr>
+        <w:t xml:space="preserve">map the docker container folder </w:t>
+      </w:r>
+      <w:r>
+        <w:rPr>
+          <w:lang w:val="en-US"/>
+        </w:rPr>
+        <w:t>/root/exomy_ws/src/exomy</w:t>
+      </w:r>
+      <w:r>
+        <w:rPr>
+          <w:lang w:val="en-US"/>
+        </w:rPr>
+        <w:t xml:space="preserve">  which contains the ExoMy scripts to </w:t>
+      </w:r>
+      <w:r>
+        <w:rPr>
+          <w:lang w:val="en-US"/>
+        </w:rPr>
+        <w:t>/home/pi/ExoMy_Software</w:t>
+      </w:r>
+      <w:r>
+        <w:rPr>
+          <w:lang w:val="en-US"/>
+        </w:rPr>
+        <w:t xml:space="preserve">. </w:t>
+      </w:r>
+      <w:r>
+        <w:rPr>
+          <w:lang w:val="en-US"/>
+        </w:rPr>
+        <w:t>This is done by the run_exomy.sh script by using the ‘-v’ (volume) option with the docker run command.</w:t>
+      </w:r>
+    </w:p>
+    <w:p>
+      <w:pPr>
+        <w:pStyle w:val="ListParagraph"/>
+        <w:numPr>
+          <w:ilvl w:val="0"/>
+          <w:numId w:val="10"/>
+        </w:numPr>
+        <w:rPr>
+          <w:lang w:val="en-US"/>
+        </w:rPr>
+      </w:pPr>
+      <w:r>
+        <w:rPr>
+          <w:lang w:val="en-US"/>
+        </w:rPr>
+        <w:t>On the host computer open</w:t>
+      </w:r>
+      <w:r>
+        <w:rPr>
+          <w:lang w:val="en-US"/>
+        </w:rPr>
+        <w:t xml:space="preserve"> FileZilla and connect to the RPi using port 22 for SFTP (SSH FTP). This way files can be tra</w:t>
+      </w:r>
+      <w:r>
+        <w:rPr>
+          <w:lang w:val="en-US"/>
+        </w:rPr>
+        <w:t>n</w:t>
+      </w:r>
+      <w:r>
+        <w:rPr>
+          <w:lang w:val="en-US"/>
+        </w:rPr>
+        <w:t xml:space="preserve">sferred between the host computer and </w:t>
+      </w:r>
+      <w:r>
+        <w:rPr>
+          <w:lang w:val="en-US"/>
+        </w:rPr>
+        <w:t>/home/pi/ExoMy_Software</w:t>
+      </w:r>
+      <w:r>
+        <w:rPr>
+          <w:lang w:val="en-US"/>
+        </w:rPr>
+        <w:t xml:space="preserve">. Because this folder is mapped to the ExoMy docker folder </w:t>
+      </w:r>
+      <w:r>
+        <w:rPr>
+          <w:lang w:val="en-US"/>
+        </w:rPr>
+        <w:t>/root/exomy_ws/src/exomy</w:t>
+      </w:r>
+      <w:r>
+        <w:rPr>
+          <w:lang w:val="en-US"/>
+        </w:rPr>
+        <w:t xml:space="preserve">  any change will have immediate effect on the running container.</w:t>
+      </w:r>
+      <w:r>
+        <w:rPr>
+          <w:lang w:val="en-US"/>
+        </w:rPr>
+        <w:t xml:space="preserve"> </w:t>
+      </w:r>
+      <w:r>
+        <w:rPr>
+          <w:lang w:val="en-US"/>
+        </w:rPr>
+        <w:t xml:space="preserve">This way the changes </w:t>
+      </w:r>
+      <w:r>
+        <w:rPr>
+          <w:lang w:val="en-US"/>
+        </w:rPr>
+        <w:t>will be permanent and not lost when the container is stopped.</w:t>
+      </w:r>
+    </w:p>
+    <w:p>
+      <w:pPr>
+        <w:pStyle w:val="ListParagraph"/>
+        <w:numPr>
+          <w:ilvl w:val="0"/>
+          <w:numId w:val="10"/>
+        </w:numPr>
+        <w:rPr>
+          <w:lang w:val="en-US"/>
+        </w:rPr>
+      </w:pPr>
+      <w:r>
+        <w:rPr>
+          <w:lang w:val="en-US"/>
+        </w:rPr>
+        <w:t xml:space="preserve">When changing something in the GUI Web Interface, </w:t>
+      </w:r>
+      <w:r>
+        <w:rPr>
+          <w:lang w:val="en-US"/>
+        </w:rPr>
+        <w:t xml:space="preserve">like the index.html or style.css, </w:t>
+      </w:r>
+      <w:r>
+        <w:rPr>
+          <w:lang w:val="en-US"/>
+        </w:rPr>
+        <w:t xml:space="preserve">it </w:t>
+      </w:r>
+      <w:r>
+        <w:rPr>
+          <w:lang w:val="en-US"/>
+        </w:rPr>
+        <w:t xml:space="preserve">can be </w:t>
+      </w:r>
+      <w:r>
+        <w:rPr>
+          <w:lang w:val="en-US"/>
+        </w:rPr>
+        <w:t>necessary to delete the history of the browser at the host computer before the changes can be seen!</w:t>
+      </w:r>
+    </w:p>
+    <w:p>
+      <w:pPr>
+        <w:pStyle w:val="ListParagraph"/>
+        <w:numPr>
+          <w:ilvl w:val="0"/>
+          <w:numId w:val="10"/>
+        </w:numPr>
+        <w:rPr>
+          <w:lang w:val="en-US"/>
+        </w:rPr>
+      </w:pPr>
+      <w:r>
+        <w:rPr>
+          <w:lang w:val="en-US"/>
+        </w:rPr>
+        <w:t xml:space="preserve">After logging in to the RPi one can run the </w:t>
+      </w:r>
+      <w:r>
+        <w:rPr>
+          <w:lang w:val="en-US"/>
+        </w:rPr>
+        <w:t>docker exomy</w:t>
+      </w:r>
+      <w:r>
+        <w:rPr>
+          <w:lang w:val="en-US"/>
+        </w:rPr>
+        <w:t>_devel</w:t>
+      </w:r>
+      <w:r>
+        <w:rPr>
+          <w:lang w:val="en-US"/>
+        </w:rPr>
+        <w:t xml:space="preserve"> container for development with:</w:t>
+      </w:r>
+      <w:r>
+        <w:rPr>
+          <w:lang w:val="en-US"/>
+        </w:rPr>
+        <w:br/>
+      </w:r>
       <w:r>
         <w:rPr>
           <w:rFonts w:ascii="Courier New" w:hAnsi="Courier New" w:cs="Courier New"/>
@@ -218,127 +418,197 @@
           <w:highlight w:val="lightGray"/>
           <w:shd w:val="clear" w:color="auto" w:fill="FAFAFA"/>
         </w:rPr>
-        <w:t xml:space="preserve"> ~/ExoMy_Software/docker/run_exomy.sh -d</w:t>
-      </w:r>
-      <w:r>
-        <w:rPr>
-          <w:lang w:val="en-US"/>
-        </w:rPr>
-        <w:t xml:space="preserve"> to</w:t>
-      </w:r>
-      <w:r>
-        <w:rPr>
-          <w:lang w:val="en-US"/>
-        </w:rPr>
-        <w:t xml:space="preserve"> start the </w:t>
-      </w:r>
-      <w:proofErr w:type="spellStart"/>
-      <w:r>
-        <w:rPr>
-          <w:lang w:val="en-US"/>
-        </w:rPr>
-        <w:t>ExoMy</w:t>
-      </w:r>
-      <w:proofErr w:type="spellEnd"/>
-      <w:r>
-        <w:rPr>
-          <w:lang w:val="en-US"/>
-        </w:rPr>
-        <w:t xml:space="preserve"> docker container for development. This will </w:t>
-      </w:r>
-      <w:r>
-        <w:rPr>
-          <w:lang w:val="en-US"/>
-        </w:rPr>
-        <w:t xml:space="preserve">map the docker container folder </w:t>
-      </w:r>
-      <w:r>
-        <w:rPr>
-          <w:lang w:val="en-US"/>
-        </w:rPr>
-        <w:t>/root/</w:t>
-      </w:r>
-      <w:proofErr w:type="spellStart"/>
-      <w:r>
-        <w:rPr>
-          <w:lang w:val="en-US"/>
-        </w:rPr>
-        <w:t>exomy_ws</w:t>
-      </w:r>
-      <w:proofErr w:type="spellEnd"/>
-      <w:r>
-        <w:rPr>
-          <w:lang w:val="en-US"/>
-        </w:rPr>
-        <w:t>/</w:t>
-      </w:r>
-      <w:proofErr w:type="spellStart"/>
-      <w:r>
-        <w:rPr>
-          <w:lang w:val="en-US"/>
-        </w:rPr>
-        <w:t>src</w:t>
-      </w:r>
-      <w:proofErr w:type="spellEnd"/>
-      <w:r>
-        <w:rPr>
-          <w:lang w:val="en-US"/>
-        </w:rPr>
-        <w:t>/</w:t>
-      </w:r>
-      <w:proofErr w:type="spellStart"/>
-      <w:r>
-        <w:rPr>
-          <w:lang w:val="en-US"/>
-        </w:rPr>
-        <w:t>exomy</w:t>
-      </w:r>
-      <w:proofErr w:type="spellEnd"/>
-      <w:r>
-        <w:rPr>
-          <w:lang w:val="en-US"/>
-        </w:rPr>
-        <w:t xml:space="preserve">  which contains the </w:t>
-      </w:r>
-      <w:proofErr w:type="spellStart"/>
-      <w:r>
-        <w:rPr>
-          <w:lang w:val="en-US"/>
-        </w:rPr>
-        <w:t>ExoMy</w:t>
-      </w:r>
-      <w:proofErr w:type="spellEnd"/>
-      <w:r>
-        <w:rPr>
-          <w:lang w:val="en-US"/>
-        </w:rPr>
-        <w:t xml:space="preserve"> scripts to </w:t>
-      </w:r>
-      <w:r>
-        <w:rPr>
-          <w:lang w:val="en-US"/>
-        </w:rPr>
-        <w:t>/home/pi/</w:t>
-      </w:r>
-      <w:proofErr w:type="spellStart"/>
-      <w:r>
-        <w:rPr>
-          <w:lang w:val="en-US"/>
-        </w:rPr>
-        <w:t>ExoMy_Software</w:t>
-      </w:r>
-      <w:proofErr w:type="spellEnd"/>
-      <w:r>
-        <w:rPr>
-          <w:lang w:val="en-US"/>
-        </w:rPr>
-        <w:t xml:space="preserve">. </w:t>
-      </w:r>
-      <w:r>
-        <w:rPr>
-          <w:lang w:val="en-US"/>
-        </w:rPr>
-        <w:t>This is done by the run_exomy.sh script by using the ‘-v’ (volume) option with the docker run command.</w:t>
+        <w:t xml:space="preserve">sh </w:t>
+      </w:r>
+      <w:r>
+        <w:rPr>
+          <w:rFonts w:ascii="Courier New" w:hAnsi="Courier New" w:cs="Courier New"/>
+          <w:sz w:val="20"/>
+          <w:szCs w:val="20"/>
+          <w:highlight w:val="lightGray"/>
+          <w:shd w:val="clear" w:color="auto" w:fill="FAFAFA"/>
+        </w:rPr>
+        <w:t>~/ExoMy_Software/docker/run_exomy.sh -d</w:t>
+      </w:r>
+      <w:r>
+        <w:rPr>
+          <w:lang w:val="en-US"/>
+        </w:rPr>
+        <w:t xml:space="preserve"> </w:t>
+      </w:r>
+      <w:r>
+        <w:rPr>
+          <w:lang w:val="en-US"/>
+        </w:rPr>
+        <w:t>: starts the exomy_devel container</w:t>
+      </w:r>
+      <w:r>
+        <w:rPr>
+          <w:rFonts w:ascii="Courier New" w:hAnsi="Courier New" w:cs="Courier New"/>
+          <w:sz w:val="20"/>
+          <w:szCs w:val="20"/>
+          <w:highlight w:val="lightGray"/>
+          <w:shd w:val="clear" w:color="auto" w:fill="FAFAFA"/>
+        </w:rPr>
+        <w:br/>
+      </w:r>
+      <w:r>
+        <w:rPr>
+          <w:lang w:val="en-US"/>
+        </w:rPr>
+        <w:t>And then in sequence:</w:t>
+      </w:r>
+      <w:r>
+        <w:rPr>
+          <w:lang w:val="en-US"/>
+        </w:rPr>
+        <w:br/>
+      </w:r>
+      <w:r>
+        <w:rPr>
+          <w:rFonts w:ascii="Courier New" w:hAnsi="Courier New" w:cs="Courier New"/>
+          <w:sz w:val="20"/>
+          <w:szCs w:val="20"/>
+          <w:highlight w:val="lightGray"/>
+          <w:shd w:val="clear" w:color="auto" w:fill="FAFAFA"/>
+        </w:rPr>
+        <w:t>source /opt/ros/melodic/setup.bash</w:t>
+      </w:r>
+      <w:r>
+        <w:rPr>
+          <w:lang w:val="en-US"/>
+        </w:rPr>
+        <w:t xml:space="preserve"> </w:t>
+      </w:r>
+      <w:r>
+        <w:rPr>
+          <w:lang w:val="en-US"/>
+        </w:rPr>
+        <w:t xml:space="preserve">: </w:t>
+      </w:r>
+      <w:r>
+        <w:rPr>
+          <w:lang w:val="en-US"/>
+        </w:rPr>
+        <w:t xml:space="preserve">does some catkin setup </w:t>
+      </w:r>
+      <w:r>
+        <w:rPr>
+          <w:rFonts w:ascii="Courier New" w:hAnsi="Courier New" w:cs="Courier New"/>
+          <w:sz w:val="20"/>
+          <w:szCs w:val="20"/>
+          <w:highlight w:val="lightGray"/>
+          <w:shd w:val="clear" w:color="auto" w:fill="FAFAFA"/>
+        </w:rPr>
+        <w:br/>
+        <w:t>cd /root/exomy_ws</w:t>
+      </w:r>
+      <w:r>
+        <w:rPr>
+          <w:rFonts w:ascii="Courier New" w:hAnsi="Courier New" w:cs="Courier New"/>
+          <w:sz w:val="20"/>
+          <w:szCs w:val="20"/>
+          <w:highlight w:val="lightGray"/>
+          <w:shd w:val="clear" w:color="auto" w:fill="FAFAFA"/>
+        </w:rPr>
+        <w:br/>
+        <w:t>catkin_make</w:t>
+      </w:r>
+      <w:r>
+        <w:rPr>
+          <w:lang w:val="en-US"/>
+        </w:rPr>
+        <w:t xml:space="preserve"> </w:t>
+      </w:r>
+      <w:r>
+        <w:rPr>
+          <w:lang w:val="en-US"/>
+        </w:rPr>
+        <w:t>: builds all ROS packages</w:t>
+      </w:r>
+      <w:r>
+        <w:rPr>
+          <w:rFonts w:ascii="Courier New" w:hAnsi="Courier New" w:cs="Courier New"/>
+          <w:sz w:val="20"/>
+          <w:szCs w:val="20"/>
+          <w:highlight w:val="lightGray"/>
+          <w:shd w:val="clear" w:color="auto" w:fill="FAFAFA"/>
+        </w:rPr>
+        <w:br/>
+        <w:t>http-server src/exomy/gui -p 8000 &amp;</w:t>
+      </w:r>
+      <w:r>
+        <w:rPr>
+          <w:lang w:val="en-US"/>
+        </w:rPr>
+        <w:t xml:space="preserve"> </w:t>
+      </w:r>
+      <w:r>
+        <w:rPr>
+          <w:lang w:val="en-US"/>
+        </w:rPr>
+        <w:t>: starts the web server</w:t>
+      </w:r>
+      <w:r>
+        <w:rPr>
+          <w:rFonts w:ascii="Courier New" w:hAnsi="Courier New" w:cs="Courier New"/>
+          <w:sz w:val="20"/>
+          <w:szCs w:val="20"/>
+          <w:highlight w:val="lightGray"/>
+          <w:shd w:val="clear" w:color="auto" w:fill="FAFAFA"/>
+        </w:rPr>
+        <w:br/>
+        <w:t>source devel/setup.bash</w:t>
+      </w:r>
+      <w:r>
+        <w:rPr>
+          <w:lang w:val="en-US"/>
+        </w:rPr>
+        <w:t xml:space="preserve"> </w:t>
+      </w:r>
+      <w:r>
+        <w:rPr>
+          <w:lang w:val="en-US"/>
+        </w:rPr>
+        <w:t xml:space="preserve">: </w:t>
+      </w:r>
+      <w:r>
+        <w:rPr>
+          <w:lang w:val="en-US"/>
+        </w:rPr>
+        <w:t>does some catkin setup</w:t>
+      </w:r>
+      <w:r>
+        <w:rPr>
+          <w:rFonts w:ascii="Courier New" w:hAnsi="Courier New" w:cs="Courier New"/>
+          <w:sz w:val="20"/>
+          <w:szCs w:val="20"/>
+          <w:highlight w:val="lightGray"/>
+          <w:shd w:val="clear" w:color="auto" w:fill="FAFAFA"/>
+        </w:rPr>
+        <w:br/>
+        <w:t>roslaunch exomy exomy.launch</w:t>
+      </w:r>
+      <w:r>
+        <w:rPr>
+          <w:lang w:val="en-US"/>
+        </w:rPr>
+        <w:t xml:space="preserve"> </w:t>
+      </w:r>
+      <w:r>
+        <w:rPr>
+          <w:lang w:val="en-US"/>
+        </w:rPr>
+        <w:t xml:space="preserve">: starts the ROS nodes as specified in exomy.launch </w:t>
+      </w:r>
+      <w:r>
+        <w:rPr>
+          <w:rFonts w:ascii="Courier New" w:hAnsi="Courier New" w:cs="Courier New"/>
+          <w:sz w:val="20"/>
+          <w:szCs w:val="20"/>
+          <w:shd w:val="clear" w:color="auto" w:fill="FAFAFA"/>
+        </w:rPr>
+        <w:t xml:space="preserve"> </w:t>
       </w:r>
     </w:p>
     <w:p>
@@ -356,125 +626,13 @@
         <w:rPr>
           <w:lang w:val="en-US"/>
         </w:rPr>
-        <w:t>On the host computer open</w:t>
-      </w:r>
-      <w:r>
-        <w:rPr>
-          <w:lang w:val="en-US"/>
-        </w:rPr>
-        <w:t xml:space="preserve"> FileZilla and connect to the RPi using port 22 for SFTP (SSH FTP). This way files can be tra</w:t>
-      </w:r>
-      <w:r>
-        <w:rPr>
-          <w:lang w:val="en-US"/>
-        </w:rPr>
-        <w:t>n</w:t>
-      </w:r>
-      <w:r>
-        <w:rPr>
-          <w:lang w:val="en-US"/>
-        </w:rPr>
-        <w:t xml:space="preserve">sferred between the host computer and </w:t>
-      </w:r>
-      <w:r>
-        <w:rPr>
-          <w:lang w:val="en-US"/>
-        </w:rPr>
-        <w:t>/home/pi/</w:t>
-      </w:r>
-      <w:proofErr w:type="spellStart"/>
-      <w:r>
-        <w:rPr>
-          <w:lang w:val="en-US"/>
-        </w:rPr>
-        <w:t>ExoMy_Software</w:t>
-      </w:r>
-      <w:proofErr w:type="spellEnd"/>
-      <w:r>
-        <w:rPr>
-          <w:lang w:val="en-US"/>
-        </w:rPr>
-        <w:t xml:space="preserve">. Because this folder is mapped to the </w:t>
-      </w:r>
-      <w:proofErr w:type="spellStart"/>
-      <w:r>
-        <w:rPr>
-          <w:lang w:val="en-US"/>
-        </w:rPr>
-        <w:t>ExoMy</w:t>
-      </w:r>
-      <w:proofErr w:type="spellEnd"/>
-      <w:r>
-        <w:rPr>
-          <w:lang w:val="en-US"/>
-        </w:rPr>
-        <w:t xml:space="preserve"> docker folder </w:t>
-      </w:r>
-      <w:r>
-        <w:rPr>
-          <w:lang w:val="en-US"/>
-        </w:rPr>
-        <w:t>/root/</w:t>
-      </w:r>
-      <w:proofErr w:type="spellStart"/>
-      <w:r>
-        <w:rPr>
-          <w:lang w:val="en-US"/>
-        </w:rPr>
-        <w:t>exomy_ws</w:t>
-      </w:r>
-      <w:proofErr w:type="spellEnd"/>
-      <w:r>
-        <w:rPr>
-          <w:lang w:val="en-US"/>
-        </w:rPr>
-        <w:t>/</w:t>
-      </w:r>
-      <w:proofErr w:type="spellStart"/>
-      <w:r>
-        <w:rPr>
-          <w:lang w:val="en-US"/>
-        </w:rPr>
-        <w:t>src</w:t>
-      </w:r>
-      <w:proofErr w:type="spellEnd"/>
-      <w:r>
-        <w:rPr>
-          <w:lang w:val="en-US"/>
-        </w:rPr>
-        <w:t>/</w:t>
-      </w:r>
-      <w:proofErr w:type="spellStart"/>
-      <w:r>
-        <w:rPr>
-          <w:lang w:val="en-US"/>
-        </w:rPr>
-        <w:t>exomy</w:t>
-      </w:r>
-      <w:proofErr w:type="spellEnd"/>
-      <w:r>
-        <w:rPr>
-          <w:lang w:val="en-US"/>
-        </w:rPr>
-        <w:t xml:space="preserve">  any change will have immediate effect on the running container.</w:t>
-      </w:r>
-      <w:r>
-        <w:rPr>
-          <w:lang w:val="en-US"/>
-        </w:rPr>
-        <w:t xml:space="preserve"> </w:t>
-      </w:r>
-      <w:r>
-        <w:rPr>
-          <w:lang w:val="en-US"/>
-        </w:rPr>
-        <w:t xml:space="preserve">This way the changes </w:t>
-      </w:r>
-      <w:r>
-        <w:rPr>
-          <w:lang w:val="en-US"/>
-        </w:rPr>
-        <w:t>will be permanent and not lost when the container is stopped.</w:t>
+        <w:t>Whe</w:t>
+      </w:r>
+      <w:r>
+        <w:rPr>
+          <w:lang w:val="en-US"/>
+        </w:rPr>
+        <w:t>n a python script is changed it is required to quit ROS and to issue roslaunch again.</w:t>
       </w:r>
     </w:p>
     <w:p>
@@ -492,31 +650,76 @@
         <w:rPr>
           <w:lang w:val="en-US"/>
         </w:rPr>
-        <w:t xml:space="preserve">When changing something in the GUI Web Interface, </w:t>
-      </w:r>
-      <w:r>
-        <w:rPr>
-          <w:lang w:val="en-US"/>
-        </w:rPr>
-        <w:t xml:space="preserve">like the index.html or style.css, </w:t>
-      </w:r>
-      <w:r>
-        <w:rPr>
-          <w:lang w:val="en-US"/>
-        </w:rPr>
-        <w:t xml:space="preserve">it </w:t>
-      </w:r>
-      <w:r>
-        <w:rPr>
-          <w:lang w:val="en-US"/>
-        </w:rPr>
-        <w:t xml:space="preserve">can be </w:t>
-      </w:r>
-      <w:r>
-        <w:rPr>
-          <w:lang w:val="en-US"/>
-        </w:rPr>
-        <w:t>necessary to delete the history of the browser at the host computer before the changes can be seen!</w:t>
+        <w:t>In docker/run_exomy.sh one can see that all docker containers are based on the same image named ‘exomy’.</w:t>
+      </w:r>
+    </w:p>
+    <w:p>
+      <w:pPr>
+        <w:pStyle w:val="Heading2"/>
+      </w:pPr>
+      <w:r>
+        <w:t>About Docker</w:t>
+      </w:r>
+    </w:p>
+    <w:p>
+      <w:r>
+        <w:t>Docker is used on the ExoMy</w:t>
+      </w:r>
+      <w:r>
+        <w:rPr>
+          <w:lang w:val="en-US"/>
+        </w:rPr>
+        <w:t xml:space="preserve"> to provide a reliable and reproducable running environment</w:t>
+      </w:r>
+      <w:r>
+        <w:t xml:space="preserve">. Docker uses a stable read-only image (ros:melodic) and additional installation commands specified in docker/Dockerfile </w:t>
+      </w:r>
+      <w:r>
+        <w:rPr>
+          <w:lang w:val="en-US"/>
+        </w:rPr>
+        <w:t xml:space="preserve">are used </w:t>
+      </w:r>
+      <w:r>
+        <w:t xml:space="preserve">to build </w:t>
+      </w:r>
+      <w:r>
+        <w:rPr>
+          <w:lang w:val="en-US"/>
+        </w:rPr>
+        <w:t>a</w:t>
+      </w:r>
+      <w:r>
+        <w:t xml:space="preserve"> container</w:t>
+      </w:r>
+      <w:r>
+        <w:rPr>
+          <w:lang w:val="en-US"/>
+        </w:rPr>
+        <w:t xml:space="preserve"> where the software runs</w:t>
+      </w:r>
+      <w:r>
+        <w:t xml:space="preserve">. </w:t>
+      </w:r>
+      <w:r>
+        <w:t>Compare this with using an image and manually adding installations to it and letting it grow and grow. This is very hard to maintain or to roll back</w:t>
+      </w:r>
+      <w:r>
+        <w:rPr>
+          <w:lang w:val="en-US"/>
+        </w:rPr>
+        <w:t xml:space="preserve"> or </w:t>
+      </w:r>
+      <w:r>
+        <w:t>repair if somethings goes wrong.</w:t>
+      </w:r>
+    </w:p>
+    <w:p>
+      <w:pPr>
+        <w:pStyle w:val="Heading2"/>
+      </w:pPr>
+      <w:r>
+        <w:t>Changes to ExoMy source code</w:t>
       </w:r>
     </w:p>
     <w:p>
@@ -524,7 +727,7 @@
         <w:pStyle w:val="ListParagraph"/>
         <w:numPr>
           <w:ilvl w:val="0"/>
-          <w:numId w:val="10"/>
+          <w:numId w:val="11"/>
         </w:numPr>
         <w:rPr>
           <w:lang w:val="en-US"/>
@@ -534,41 +737,86 @@
         <w:rPr>
           <w:lang w:val="en-US"/>
         </w:rPr>
-        <w:t xml:space="preserve">After logging in to the RPi one can run the </w:t>
-      </w:r>
-      <w:r>
-        <w:rPr>
-          <w:lang w:val="en-US"/>
-        </w:rPr>
-        <w:t xml:space="preserve">docker </w:t>
-      </w:r>
-      <w:proofErr w:type="spellStart"/>
-      <w:r>
-        <w:rPr>
-          <w:lang w:val="en-US"/>
-        </w:rPr>
-        <w:t>exomy</w:t>
-      </w:r>
-      <w:r>
-        <w:rPr>
-          <w:lang w:val="en-US"/>
-        </w:rPr>
-        <w:t>_devel</w:t>
-      </w:r>
-      <w:proofErr w:type="spellEnd"/>
-      <w:r>
-        <w:rPr>
-          <w:lang w:val="en-US"/>
-        </w:rPr>
-        <w:t xml:space="preserve"> container for development with:</w:t>
-      </w:r>
-      <w:r>
-        <w:rPr>
-          <w:lang w:val="en-US"/>
-        </w:rPr>
-        <w:br/>
-      </w:r>
-      <w:proofErr w:type="spellStart"/>
+        <w:t xml:space="preserve">The </w:t>
+      </w:r>
+      <w:r>
+        <w:rPr>
+          <w:lang w:val="en-US"/>
+        </w:rPr>
+        <w:t>gui/</w:t>
+      </w:r>
+      <w:r>
+        <w:rPr>
+          <w:lang w:val="en-US"/>
+        </w:rPr>
+        <w:t xml:space="preserve">index.html and </w:t>
+      </w:r>
+      <w:r>
+        <w:rPr>
+          <w:lang w:val="en-US"/>
+        </w:rPr>
+        <w:t>gui/</w:t>
+      </w:r>
+      <w:r>
+        <w:rPr>
+          <w:lang w:val="en-US"/>
+        </w:rPr>
+        <w:t>style.css were adapted to have a bigger video image and to display the published battery voltage  and solarpanel voltage.</w:t>
+      </w:r>
+    </w:p>
+    <w:p>
+      <w:pPr>
+        <w:pStyle w:val="ListParagraph"/>
+        <w:numPr>
+          <w:ilvl w:val="0"/>
+          <w:numId w:val="11"/>
+        </w:numPr>
+        <w:rPr>
+          <w:lang w:val="en-US"/>
+        </w:rPr>
+      </w:pPr>
+      <w:r>
+        <w:rPr>
+          <w:lang w:val="en-US"/>
+        </w:rPr>
+        <w:t xml:space="preserve">For I2C the I2C.py script was added. </w:t>
+      </w:r>
+      <w:r>
+        <w:rPr>
+          <w:lang w:val="en-US"/>
+        </w:rPr>
+        <w:t>This was needed to communicate with the A</w:t>
+      </w:r>
+      <w:r>
+        <w:rPr>
+          <w:lang w:val="en-US"/>
+        </w:rPr>
+        <w:t>T</w:t>
+      </w:r>
+      <w:r>
+        <w:rPr>
+          <w:lang w:val="en-US"/>
+        </w:rPr>
+        <w:t xml:space="preserve">mega328P processor. </w:t>
+      </w:r>
+      <w:r>
+        <w:rPr>
+          <w:lang w:val="en-US"/>
+        </w:rPr>
+        <w:t xml:space="preserve">This script needed smbus to be installed. Therefore in </w:t>
+      </w:r>
+      <w:r>
+        <w:rPr>
+          <w:lang w:val="en-US"/>
+        </w:rPr>
+        <w:t>docker/Dockerfile the installation command</w:t>
+      </w:r>
+      <w:r>
+        <w:rPr>
+          <w:lang w:val="en-US"/>
+        </w:rPr>
+        <w:t xml:space="preserve"> </w:t>
+      </w:r>
       <w:r>
         <w:rPr>
           <w:rFonts w:ascii="Courier New" w:hAnsi="Courier New" w:cs="Courier New"/>
@@ -577,534 +825,25 @@
           <w:highlight w:val="lightGray"/>
           <w:shd w:val="clear" w:color="auto" w:fill="FAFAFA"/>
         </w:rPr>
-        <w:t>sh</w:t>
-      </w:r>
-      <w:proofErr w:type="spellEnd"/>
-      <w:r>
-        <w:rPr>
-          <w:rFonts w:ascii="Courier New" w:hAnsi="Courier New" w:cs="Courier New"/>
-          <w:sz w:val="20"/>
-          <w:szCs w:val="20"/>
-          <w:highlight w:val="lightGray"/>
-          <w:shd w:val="clear" w:color="auto" w:fill="FAFAFA"/>
+        <w:t>apt-get install python-smbus</w:t>
+      </w:r>
+      <w:r>
+        <w:rPr>
+          <w:lang w:val="en-US"/>
         </w:rPr>
         <w:t xml:space="preserve"> </w:t>
       </w:r>
       <w:r>
         <w:rPr>
-          <w:rFonts w:ascii="Courier New" w:hAnsi="Courier New" w:cs="Courier New"/>
-          <w:sz w:val="20"/>
-          <w:szCs w:val="20"/>
-          <w:highlight w:val="lightGray"/>
-          <w:shd w:val="clear" w:color="auto" w:fill="FAFAFA"/>
-        </w:rPr>
-        <w:t>~/ExoMy_Software/docker/run_exomy.sh -d</w:t>
-      </w:r>
-      <w:r>
-        <w:rPr>
-          <w:lang w:val="en-US"/>
-        </w:rPr>
-        <w:t xml:space="preserve"> </w:t>
-      </w:r>
-      <w:r>
-        <w:rPr>
-          <w:lang w:val="en-US"/>
-        </w:rPr>
-        <w:t xml:space="preserve">: starts the </w:t>
-      </w:r>
-      <w:proofErr w:type="spellStart"/>
-      <w:r>
-        <w:rPr>
-          <w:lang w:val="en-US"/>
-        </w:rPr>
-        <w:t>exomy_devel</w:t>
-      </w:r>
-      <w:proofErr w:type="spellEnd"/>
-      <w:r>
-        <w:rPr>
-          <w:lang w:val="en-US"/>
-        </w:rPr>
-        <w:t xml:space="preserve"> container</w:t>
-      </w:r>
-      <w:r>
-        <w:rPr>
-          <w:rFonts w:ascii="Courier New" w:hAnsi="Courier New" w:cs="Courier New"/>
-          <w:sz w:val="20"/>
-          <w:szCs w:val="20"/>
-          <w:highlight w:val="lightGray"/>
-          <w:shd w:val="clear" w:color="auto" w:fill="FAFAFA"/>
-        </w:rPr>
-        <w:br/>
-      </w:r>
-      <w:r>
-        <w:rPr>
-          <w:lang w:val="en-US"/>
-        </w:rPr>
-        <w:t>And then in sequence:</w:t>
-      </w:r>
-      <w:r>
-        <w:rPr>
-          <w:lang w:val="en-US"/>
-        </w:rPr>
-        <w:br/>
-      </w:r>
-      <w:r>
-        <w:rPr>
-          <w:rFonts w:ascii="Courier New" w:hAnsi="Courier New" w:cs="Courier New"/>
-          <w:sz w:val="20"/>
-          <w:szCs w:val="20"/>
-          <w:highlight w:val="lightGray"/>
-          <w:shd w:val="clear" w:color="auto" w:fill="FAFAFA"/>
-        </w:rPr>
-        <w:t>source /opt/</w:t>
-      </w:r>
-      <w:proofErr w:type="spellStart"/>
-      <w:r>
-        <w:rPr>
-          <w:rFonts w:ascii="Courier New" w:hAnsi="Courier New" w:cs="Courier New"/>
-          <w:sz w:val="20"/>
-          <w:szCs w:val="20"/>
-          <w:highlight w:val="lightGray"/>
-          <w:shd w:val="clear" w:color="auto" w:fill="FAFAFA"/>
-        </w:rPr>
-        <w:t>ros</w:t>
-      </w:r>
-      <w:proofErr w:type="spellEnd"/>
-      <w:r>
-        <w:rPr>
-          <w:rFonts w:ascii="Courier New" w:hAnsi="Courier New" w:cs="Courier New"/>
-          <w:sz w:val="20"/>
-          <w:szCs w:val="20"/>
-          <w:highlight w:val="lightGray"/>
-          <w:shd w:val="clear" w:color="auto" w:fill="FAFAFA"/>
-        </w:rPr>
-        <w:t>/melodic/</w:t>
-      </w:r>
-      <w:proofErr w:type="spellStart"/>
-      <w:r>
-        <w:rPr>
-          <w:rFonts w:ascii="Courier New" w:hAnsi="Courier New" w:cs="Courier New"/>
-          <w:sz w:val="20"/>
-          <w:szCs w:val="20"/>
-          <w:highlight w:val="lightGray"/>
-          <w:shd w:val="clear" w:color="auto" w:fill="FAFAFA"/>
-        </w:rPr>
-        <w:t>setup.bash</w:t>
-      </w:r>
-      <w:proofErr w:type="spellEnd"/>
-      <w:r>
-        <w:rPr>
-          <w:lang w:val="en-US"/>
-        </w:rPr>
-        <w:t xml:space="preserve"> </w:t>
-      </w:r>
-      <w:r>
-        <w:rPr>
-          <w:lang w:val="en-US"/>
-        </w:rPr>
-        <w:t xml:space="preserve">: </w:t>
-      </w:r>
-      <w:r>
-        <w:rPr>
-          <w:lang w:val="en-US"/>
-        </w:rPr>
-        <w:t xml:space="preserve">does some catkin setup </w:t>
-      </w:r>
-      <w:r>
-        <w:rPr>
-          <w:rFonts w:ascii="Courier New" w:hAnsi="Courier New" w:cs="Courier New"/>
-          <w:sz w:val="20"/>
-          <w:szCs w:val="20"/>
-          <w:highlight w:val="lightGray"/>
-          <w:shd w:val="clear" w:color="auto" w:fill="FAFAFA"/>
-        </w:rPr>
-        <w:br/>
-        <w:t>cd /root/</w:t>
-      </w:r>
-      <w:proofErr w:type="spellStart"/>
-      <w:r>
-        <w:rPr>
-          <w:rFonts w:ascii="Courier New" w:hAnsi="Courier New" w:cs="Courier New"/>
-          <w:sz w:val="20"/>
-          <w:szCs w:val="20"/>
-          <w:highlight w:val="lightGray"/>
-          <w:shd w:val="clear" w:color="auto" w:fill="FAFAFA"/>
-        </w:rPr>
-        <w:t>exomy_ws</w:t>
-      </w:r>
-      <w:proofErr w:type="spellEnd"/>
-      <w:r>
-        <w:rPr>
-          <w:rFonts w:ascii="Courier New" w:hAnsi="Courier New" w:cs="Courier New"/>
-          <w:sz w:val="20"/>
-          <w:szCs w:val="20"/>
-          <w:highlight w:val="lightGray"/>
-          <w:shd w:val="clear" w:color="auto" w:fill="FAFAFA"/>
-        </w:rPr>
-        <w:br/>
-      </w:r>
-      <w:proofErr w:type="spellStart"/>
-      <w:r>
-        <w:rPr>
-          <w:rFonts w:ascii="Courier New" w:hAnsi="Courier New" w:cs="Courier New"/>
-          <w:sz w:val="20"/>
-          <w:szCs w:val="20"/>
-          <w:highlight w:val="lightGray"/>
-          <w:shd w:val="clear" w:color="auto" w:fill="FAFAFA"/>
-        </w:rPr>
-        <w:t>catkin_make</w:t>
-      </w:r>
-      <w:proofErr w:type="spellEnd"/>
-      <w:r>
-        <w:rPr>
-          <w:lang w:val="en-US"/>
-        </w:rPr>
-        <w:t xml:space="preserve"> </w:t>
-      </w:r>
-      <w:r>
-        <w:rPr>
-          <w:lang w:val="en-US"/>
-        </w:rPr>
-        <w:t>: builds all ROS packages</w:t>
-      </w:r>
-      <w:r>
-        <w:rPr>
-          <w:rFonts w:ascii="Courier New" w:hAnsi="Courier New" w:cs="Courier New"/>
-          <w:sz w:val="20"/>
-          <w:szCs w:val="20"/>
-          <w:highlight w:val="lightGray"/>
-          <w:shd w:val="clear" w:color="auto" w:fill="FAFAFA"/>
-        </w:rPr>
-        <w:br/>
-        <w:t xml:space="preserve">http-server </w:t>
-      </w:r>
-      <w:proofErr w:type="spellStart"/>
-      <w:r>
-        <w:rPr>
-          <w:rFonts w:ascii="Courier New" w:hAnsi="Courier New" w:cs="Courier New"/>
-          <w:sz w:val="20"/>
-          <w:szCs w:val="20"/>
-          <w:highlight w:val="lightGray"/>
-          <w:shd w:val="clear" w:color="auto" w:fill="FAFAFA"/>
-        </w:rPr>
-        <w:t>src</w:t>
-      </w:r>
-      <w:proofErr w:type="spellEnd"/>
-      <w:r>
-        <w:rPr>
-          <w:rFonts w:ascii="Courier New" w:hAnsi="Courier New" w:cs="Courier New"/>
-          <w:sz w:val="20"/>
-          <w:szCs w:val="20"/>
-          <w:highlight w:val="lightGray"/>
-          <w:shd w:val="clear" w:color="auto" w:fill="FAFAFA"/>
-        </w:rPr>
-        <w:t>/</w:t>
-      </w:r>
-      <w:proofErr w:type="spellStart"/>
-      <w:r>
-        <w:rPr>
-          <w:rFonts w:ascii="Courier New" w:hAnsi="Courier New" w:cs="Courier New"/>
-          <w:sz w:val="20"/>
-          <w:szCs w:val="20"/>
-          <w:highlight w:val="lightGray"/>
-          <w:shd w:val="clear" w:color="auto" w:fill="FAFAFA"/>
-        </w:rPr>
-        <w:t>exomy</w:t>
-      </w:r>
-      <w:proofErr w:type="spellEnd"/>
-      <w:r>
-        <w:rPr>
-          <w:rFonts w:ascii="Courier New" w:hAnsi="Courier New" w:cs="Courier New"/>
-          <w:sz w:val="20"/>
-          <w:szCs w:val="20"/>
-          <w:highlight w:val="lightGray"/>
-          <w:shd w:val="clear" w:color="auto" w:fill="FAFAFA"/>
-        </w:rPr>
-        <w:t>/</w:t>
-      </w:r>
-      <w:proofErr w:type="spellStart"/>
-      <w:r>
-        <w:rPr>
-          <w:rFonts w:ascii="Courier New" w:hAnsi="Courier New" w:cs="Courier New"/>
-          <w:sz w:val="20"/>
-          <w:szCs w:val="20"/>
-          <w:highlight w:val="lightGray"/>
-          <w:shd w:val="clear" w:color="auto" w:fill="FAFAFA"/>
-        </w:rPr>
-        <w:t>gui</w:t>
-      </w:r>
-      <w:proofErr w:type="spellEnd"/>
-      <w:r>
-        <w:rPr>
-          <w:rFonts w:ascii="Courier New" w:hAnsi="Courier New" w:cs="Courier New"/>
-          <w:sz w:val="20"/>
-          <w:szCs w:val="20"/>
-          <w:highlight w:val="lightGray"/>
-          <w:shd w:val="clear" w:color="auto" w:fill="FAFAFA"/>
-        </w:rPr>
-        <w:t xml:space="preserve"> -p 8000 &amp;</w:t>
-      </w:r>
-      <w:r>
-        <w:rPr>
-          <w:lang w:val="en-US"/>
-        </w:rPr>
-        <w:t xml:space="preserve"> </w:t>
-      </w:r>
-      <w:r>
-        <w:rPr>
-          <w:lang w:val="en-US"/>
-        </w:rPr>
-        <w:t>: starts the web server</w:t>
-      </w:r>
-      <w:r>
-        <w:rPr>
-          <w:rFonts w:ascii="Courier New" w:hAnsi="Courier New" w:cs="Courier New"/>
-          <w:sz w:val="20"/>
-          <w:szCs w:val="20"/>
-          <w:highlight w:val="lightGray"/>
-          <w:shd w:val="clear" w:color="auto" w:fill="FAFAFA"/>
-        </w:rPr>
-        <w:br/>
-        <w:t xml:space="preserve">source </w:t>
-      </w:r>
-      <w:proofErr w:type="spellStart"/>
-      <w:r>
-        <w:rPr>
-          <w:rFonts w:ascii="Courier New" w:hAnsi="Courier New" w:cs="Courier New"/>
-          <w:sz w:val="20"/>
-          <w:szCs w:val="20"/>
-          <w:highlight w:val="lightGray"/>
-          <w:shd w:val="clear" w:color="auto" w:fill="FAFAFA"/>
-        </w:rPr>
-        <w:t>devel</w:t>
-      </w:r>
-      <w:proofErr w:type="spellEnd"/>
-      <w:r>
-        <w:rPr>
-          <w:rFonts w:ascii="Courier New" w:hAnsi="Courier New" w:cs="Courier New"/>
-          <w:sz w:val="20"/>
-          <w:szCs w:val="20"/>
-          <w:highlight w:val="lightGray"/>
-          <w:shd w:val="clear" w:color="auto" w:fill="FAFAFA"/>
-        </w:rPr>
-        <w:t>/</w:t>
-      </w:r>
-      <w:proofErr w:type="spellStart"/>
-      <w:r>
-        <w:rPr>
-          <w:rFonts w:ascii="Courier New" w:hAnsi="Courier New" w:cs="Courier New"/>
-          <w:sz w:val="20"/>
-          <w:szCs w:val="20"/>
-          <w:highlight w:val="lightGray"/>
-          <w:shd w:val="clear" w:color="auto" w:fill="FAFAFA"/>
-        </w:rPr>
-        <w:t>setup.bash</w:t>
-      </w:r>
-      <w:proofErr w:type="spellEnd"/>
-      <w:r>
-        <w:rPr>
-          <w:lang w:val="en-US"/>
-        </w:rPr>
-        <w:t xml:space="preserve"> </w:t>
-      </w:r>
-      <w:r>
-        <w:rPr>
-          <w:lang w:val="en-US"/>
-        </w:rPr>
-        <w:t xml:space="preserve">: </w:t>
-      </w:r>
-      <w:r>
-        <w:rPr>
-          <w:lang w:val="en-US"/>
-        </w:rPr>
-        <w:t>does some catkin setup</w:t>
-      </w:r>
-      <w:r>
-        <w:rPr>
-          <w:rFonts w:ascii="Courier New" w:hAnsi="Courier New" w:cs="Courier New"/>
-          <w:sz w:val="20"/>
-          <w:szCs w:val="20"/>
-          <w:highlight w:val="lightGray"/>
-          <w:shd w:val="clear" w:color="auto" w:fill="FAFAFA"/>
-        </w:rPr>
-        <w:br/>
-      </w:r>
-      <w:proofErr w:type="spellStart"/>
-      <w:r>
-        <w:rPr>
-          <w:rFonts w:ascii="Courier New" w:hAnsi="Courier New" w:cs="Courier New"/>
-          <w:sz w:val="20"/>
-          <w:szCs w:val="20"/>
-          <w:highlight w:val="lightGray"/>
-          <w:shd w:val="clear" w:color="auto" w:fill="FAFAFA"/>
-        </w:rPr>
-        <w:t>roslaunch</w:t>
-      </w:r>
-      <w:proofErr w:type="spellEnd"/>
-      <w:r>
-        <w:rPr>
-          <w:rFonts w:ascii="Courier New" w:hAnsi="Courier New" w:cs="Courier New"/>
-          <w:sz w:val="20"/>
-          <w:szCs w:val="20"/>
-          <w:highlight w:val="lightGray"/>
-          <w:shd w:val="clear" w:color="auto" w:fill="FAFAFA"/>
-        </w:rPr>
-        <w:t xml:space="preserve"> </w:t>
-      </w:r>
-      <w:proofErr w:type="spellStart"/>
-      <w:r>
-        <w:rPr>
-          <w:rFonts w:ascii="Courier New" w:hAnsi="Courier New" w:cs="Courier New"/>
-          <w:sz w:val="20"/>
-          <w:szCs w:val="20"/>
-          <w:highlight w:val="lightGray"/>
-          <w:shd w:val="clear" w:color="auto" w:fill="FAFAFA"/>
-        </w:rPr>
-        <w:t>exomy</w:t>
-      </w:r>
-      <w:proofErr w:type="spellEnd"/>
-      <w:r>
-        <w:rPr>
-          <w:rFonts w:ascii="Courier New" w:hAnsi="Courier New" w:cs="Courier New"/>
-          <w:sz w:val="20"/>
-          <w:szCs w:val="20"/>
-          <w:highlight w:val="lightGray"/>
-          <w:shd w:val="clear" w:color="auto" w:fill="FAFAFA"/>
-        </w:rPr>
-        <w:t xml:space="preserve"> </w:t>
-      </w:r>
-      <w:proofErr w:type="spellStart"/>
-      <w:r>
-        <w:rPr>
-          <w:rFonts w:ascii="Courier New" w:hAnsi="Courier New" w:cs="Courier New"/>
-          <w:sz w:val="20"/>
-          <w:szCs w:val="20"/>
-          <w:highlight w:val="lightGray"/>
-          <w:shd w:val="clear" w:color="auto" w:fill="FAFAFA"/>
-        </w:rPr>
-        <w:t>exomy.launch</w:t>
-      </w:r>
-      <w:proofErr w:type="spellEnd"/>
-      <w:r>
-        <w:rPr>
-          <w:lang w:val="en-US"/>
-        </w:rPr>
-        <w:t xml:space="preserve"> </w:t>
-      </w:r>
-      <w:r>
-        <w:rPr>
-          <w:lang w:val="en-US"/>
-        </w:rPr>
-        <w:t xml:space="preserve">: starts the ROS nodes as specified in </w:t>
-      </w:r>
-      <w:proofErr w:type="spellStart"/>
-      <w:r>
-        <w:rPr>
-          <w:lang w:val="en-US"/>
-        </w:rPr>
-        <w:t>exomy.launch</w:t>
-      </w:r>
-      <w:proofErr w:type="spellEnd"/>
-      <w:r>
-        <w:rPr>
-          <w:lang w:val="en-US"/>
-        </w:rPr>
-        <w:t xml:space="preserve"> </w:t>
-      </w:r>
-      <w:r>
-        <w:rPr>
-          <w:rFonts w:ascii="Courier New" w:hAnsi="Courier New" w:cs="Courier New"/>
-          <w:sz w:val="20"/>
-          <w:szCs w:val="20"/>
-          <w:shd w:val="clear" w:color="auto" w:fill="FAFAFA"/>
-        </w:rPr>
-        <w:t xml:space="preserve"> </w:t>
-      </w:r>
-    </w:p>
-    <w:p>
-      <w:pPr>
-        <w:pStyle w:val="ListParagraph"/>
-        <w:numPr>
-          <w:ilvl w:val="0"/>
-          <w:numId w:val="10"/>
-        </w:numPr>
-        <w:rPr>
-          <w:lang w:val="en-US"/>
-        </w:rPr>
-      </w:pPr>
-      <w:r>
-        <w:rPr>
-          <w:lang w:val="en-US"/>
-        </w:rPr>
-        <w:t>Whe</w:t>
-      </w:r>
-      <w:r>
-        <w:rPr>
-          <w:lang w:val="en-US"/>
-        </w:rPr>
-        <w:t xml:space="preserve">n a python script is changed it is required to quit ROS and to issue </w:t>
-      </w:r>
-      <w:proofErr w:type="spellStart"/>
-      <w:r>
-        <w:rPr>
-          <w:lang w:val="en-US"/>
-        </w:rPr>
-        <w:t>roslaunch</w:t>
-      </w:r>
-      <w:proofErr w:type="spellEnd"/>
-      <w:r>
-        <w:rPr>
-          <w:lang w:val="en-US"/>
-        </w:rPr>
-        <w:t xml:space="preserve"> again.</w:t>
-      </w:r>
-    </w:p>
-    <w:p>
-      <w:pPr>
-        <w:pStyle w:val="ListParagraph"/>
-        <w:numPr>
-          <w:ilvl w:val="0"/>
-          <w:numId w:val="10"/>
-        </w:numPr>
-        <w:rPr>
-          <w:lang w:val="en-US"/>
-        </w:rPr>
-      </w:pPr>
-      <w:r>
-        <w:rPr>
-          <w:lang w:val="en-US"/>
-        </w:rPr>
-        <w:t>In docker/run_exomy.sh one can see that all docker containers are based on the same image named ‘</w:t>
-      </w:r>
-      <w:proofErr w:type="spellStart"/>
-      <w:r>
-        <w:rPr>
-          <w:lang w:val="en-US"/>
-        </w:rPr>
-        <w:t>exomy</w:t>
-      </w:r>
-      <w:proofErr w:type="spellEnd"/>
-      <w:r>
-        <w:rPr>
-          <w:lang w:val="en-US"/>
-        </w:rPr>
-        <w:t>’.</w:t>
-      </w:r>
-    </w:p>
-    <w:p>
-      <w:pPr>
-        <w:pStyle w:val="Heading2"/>
-      </w:pPr>
-      <w:r>
-        <w:t xml:space="preserve">Changes to </w:t>
-      </w:r>
-      <w:proofErr w:type="spellStart"/>
-      <w:r>
-        <w:t>ExoMy</w:t>
-      </w:r>
-      <w:proofErr w:type="spellEnd"/>
-      <w:r>
-        <w:t xml:space="preserve"> source code</w:t>
+          <w:lang w:val="en-US"/>
+        </w:rPr>
+        <w:t>was added</w:t>
+      </w:r>
+      <w:r>
+        <w:rPr>
+          <w:lang w:val="en-US"/>
+        </w:rPr>
+        <w:t>.</w:t>
       </w:r>
     </w:p>
     <w:p>
@@ -1122,61 +861,37 @@
         <w:rPr>
           <w:lang w:val="en-US"/>
         </w:rPr>
-        <w:t xml:space="preserve">The </w:t>
-      </w:r>
-      <w:proofErr w:type="spellStart"/>
-      <w:r>
-        <w:rPr>
-          <w:lang w:val="en-US"/>
-        </w:rPr>
-        <w:t>gui</w:t>
-      </w:r>
-      <w:proofErr w:type="spellEnd"/>
-      <w:r>
-        <w:rPr>
-          <w:lang w:val="en-US"/>
-        </w:rPr>
-        <w:t>/</w:t>
-      </w:r>
-      <w:r>
-        <w:rPr>
-          <w:lang w:val="en-US"/>
-        </w:rPr>
-        <w:t xml:space="preserve">index.html and </w:t>
-      </w:r>
-      <w:proofErr w:type="spellStart"/>
-      <w:r>
-        <w:rPr>
-          <w:lang w:val="en-US"/>
-        </w:rPr>
-        <w:t>gui</w:t>
-      </w:r>
-      <w:proofErr w:type="spellEnd"/>
-      <w:r>
-        <w:rPr>
-          <w:lang w:val="en-US"/>
-        </w:rPr>
-        <w:t>/</w:t>
-      </w:r>
-      <w:r>
-        <w:rPr>
-          <w:lang w:val="en-US"/>
-        </w:rPr>
-        <w:t xml:space="preserve">style.css were adapted to have a bigger video image and to display the published battery voltage  and </w:t>
-      </w:r>
-      <w:proofErr w:type="spellStart"/>
-      <w:r>
-        <w:rPr>
-          <w:lang w:val="en-US"/>
-        </w:rPr>
-        <w:t>solarpanel</w:t>
-      </w:r>
-      <w:proofErr w:type="spellEnd"/>
-      <w:r>
-        <w:rPr>
-          <w:lang w:val="en-US"/>
-        </w:rPr>
-        <w:t xml:space="preserve"> voltage.</w:t>
+        <w:t>In src/robot_node.py additional code was added to publish the battery voltage and solarpanel voltage to the ‘</w:t>
+      </w:r>
+      <w:r>
+        <w:rPr>
+          <w:lang w:val="en-US"/>
+        </w:rPr>
+        <w:t>/battery_voltage</w:t>
+      </w:r>
+      <w:r>
+        <w:rPr>
+          <w:lang w:val="en-US"/>
+        </w:rPr>
+        <w:t xml:space="preserve">’ and </w:t>
+      </w:r>
+      <w:r>
+        <w:rPr>
+          <w:lang w:val="en-US"/>
+        </w:rPr>
+        <w:t>'/solarpanel_voltage'</w:t>
+      </w:r>
+      <w:r>
+        <w:rPr>
+          <w:lang w:val="en-US"/>
+        </w:rPr>
+        <w:t xml:space="preserve"> topic</w:t>
+      </w:r>
+      <w:r>
+        <w:rPr>
+          <w:lang w:val="en-US"/>
+        </w:rPr>
+        <w:t xml:space="preserve"> respectively every second.</w:t>
       </w:r>
     </w:p>
     <w:p>
@@ -1194,65 +909,326 @@
         <w:rPr>
           <w:lang w:val="en-US"/>
         </w:rPr>
-        <w:t xml:space="preserve">For I2C the I2C.py script was added. </w:t>
-      </w:r>
-      <w:r>
-        <w:rPr>
-          <w:lang w:val="en-US"/>
-        </w:rPr>
-        <w:t>This was needed to communicate with the A</w:t>
-      </w:r>
-      <w:r>
-        <w:rPr>
-          <w:lang w:val="en-US"/>
-        </w:rPr>
-        <w:t>T</w:t>
-      </w:r>
-      <w:r>
-        <w:rPr>
-          <w:lang w:val="en-US"/>
-        </w:rPr>
-        <w:t xml:space="preserve">mega328P processor. </w:t>
-      </w:r>
-      <w:r>
-        <w:rPr>
-          <w:lang w:val="en-US"/>
-        </w:rPr>
-        <w:t xml:space="preserve">This script needed </w:t>
-      </w:r>
-      <w:proofErr w:type="spellStart"/>
-      <w:r>
-        <w:rPr>
-          <w:lang w:val="en-US"/>
-        </w:rPr>
-        <w:t>smbus</w:t>
-      </w:r>
-      <w:proofErr w:type="spellEnd"/>
-      <w:r>
-        <w:rPr>
-          <w:lang w:val="en-US"/>
-        </w:rPr>
-        <w:t xml:space="preserve"> to be installed. Therefore in </w:t>
-      </w:r>
-      <w:r>
-        <w:rPr>
-          <w:lang w:val="en-US"/>
-        </w:rPr>
-        <w:t>docker/</w:t>
-      </w:r>
-      <w:proofErr w:type="spellStart"/>
-      <w:r>
-        <w:rPr>
-          <w:lang w:val="en-US"/>
-        </w:rPr>
-        <w:t>Dockerfile</w:t>
-      </w:r>
-      <w:proofErr w:type="spellEnd"/>
-      <w:r>
-        <w:rPr>
-          <w:lang w:val="en-US"/>
-        </w:rPr>
-        <w:t xml:space="preserve"> the installation command</w:t>
+        <w:lastRenderedPageBreak/>
+        <w:t>In src/robot_node.py additional code is added to handle the messages published by the ATmega328P on the ‘/own_button’ topic.</w:t>
+      </w:r>
+      <w:r>
+        <w:rPr>
+          <w:lang w:val="en-US"/>
+        </w:rPr>
+        <w:t xml:space="preserve"> These messages are:</w:t>
+      </w:r>
+    </w:p>
+    <w:p>
+      <w:pPr>
+        <w:pStyle w:val="ListParagraph"/>
+        <w:numPr>
+          <w:ilvl w:val="1"/>
+          <w:numId w:val="11"/>
+        </w:numPr>
+        <w:rPr>
+          <w:lang w:val="en-US"/>
+        </w:rPr>
+      </w:pPr>
+      <w:r>
+        <w:rPr>
+          <w:lang w:val="en-US"/>
+        </w:rPr>
+        <w:t>lights_on. Through</w:t>
+      </w:r>
+      <w:r>
+        <w:rPr>
+          <w:lang w:val="en-US"/>
+        </w:rPr>
+        <w:t xml:space="preserve"> I2C the ATmega328P is i</w:t>
+      </w:r>
+      <w:r>
+        <w:rPr>
+          <w:lang w:val="en-US"/>
+        </w:rPr>
+        <w:t>nstructed to switch on the lights.</w:t>
+      </w:r>
+    </w:p>
+    <w:p>
+      <w:pPr>
+        <w:pStyle w:val="ListParagraph"/>
+        <w:numPr>
+          <w:ilvl w:val="1"/>
+          <w:numId w:val="11"/>
+        </w:numPr>
+        <w:rPr>
+          <w:lang w:val="en-US"/>
+        </w:rPr>
+      </w:pPr>
+      <w:r>
+        <w:rPr>
+          <w:lang w:val="en-US"/>
+        </w:rPr>
+        <w:t>lights_off. Through</w:t>
+      </w:r>
+      <w:r>
+        <w:rPr>
+          <w:lang w:val="en-US"/>
+        </w:rPr>
+        <w:t xml:space="preserve"> I2C the ATmega328P is i</w:t>
+      </w:r>
+      <w:r>
+        <w:rPr>
+          <w:lang w:val="en-US"/>
+        </w:rPr>
+        <w:t>nstructed to switch on the lights.</w:t>
+      </w:r>
+    </w:p>
+    <w:p>
+      <w:pPr>
+        <w:pStyle w:val="ListParagraph"/>
+        <w:numPr>
+          <w:ilvl w:val="1"/>
+          <w:numId w:val="11"/>
+        </w:numPr>
+        <w:rPr>
+          <w:lang w:val="en-US"/>
+        </w:rPr>
+      </w:pPr>
+      <w:r>
+        <w:rPr>
+          <w:lang w:val="en-US"/>
+        </w:rPr>
+        <w:t>goto_sleep. Through</w:t>
+      </w:r>
+      <w:r>
+        <w:rPr>
+          <w:lang w:val="en-US"/>
+        </w:rPr>
+        <w:t xml:space="preserve"> I2C the ATmega328P is i</w:t>
+      </w:r>
+      <w:r>
+        <w:rPr>
+          <w:lang w:val="en-US"/>
+        </w:rPr>
+        <w:t>nstructed to go to sleep. This will be acknowledged by the Arduino. Only after the acknowledge the Raspberry Pi will be shut down. Because this must happen from wi</w:t>
+      </w:r>
+      <w:r>
+        <w:rPr>
+          <w:lang w:val="en-US"/>
+        </w:rPr>
+        <w:t>t</w:t>
+      </w:r>
+      <w:r>
+        <w:rPr>
+          <w:lang w:val="en-US"/>
+        </w:rPr>
+        <w:t>hin a docker container</w:t>
+      </w:r>
+      <w:r>
+        <w:rPr>
+          <w:lang w:val="en-US"/>
+        </w:rPr>
+        <w:t>, an empty file is used to communicate to the host that it must issue a shutdoen command. The sequence of events:</w:t>
+      </w:r>
+    </w:p>
+    <w:p>
+      <w:pPr>
+        <w:pStyle w:val="ListParagraph"/>
+        <w:numPr>
+          <w:ilvl w:val="2"/>
+          <w:numId w:val="11"/>
+        </w:numPr>
+        <w:rPr>
+          <w:lang w:val="en-US"/>
+        </w:rPr>
+      </w:pPr>
+      <w:r>
+        <w:rPr>
+          <w:lang w:val="en-US"/>
+        </w:rPr>
+        <w:t>Sleep button is pressed on the web page.</w:t>
+      </w:r>
+    </w:p>
+    <w:p>
+      <w:pPr>
+        <w:pStyle w:val="ListParagraph"/>
+        <w:numPr>
+          <w:ilvl w:val="2"/>
+          <w:numId w:val="11"/>
+        </w:numPr>
+        <w:rPr>
+          <w:lang w:val="en-US"/>
+        </w:rPr>
+      </w:pPr>
+      <w:r>
+        <w:rPr>
+          <w:lang w:val="en-US"/>
+        </w:rPr>
+        <w:t>In index.html the message ‘goto_sleep” is published on topic ‘/sleep_status’.</w:t>
+      </w:r>
+    </w:p>
+    <w:p>
+      <w:pPr>
+        <w:pStyle w:val="ListParagraph"/>
+        <w:numPr>
+          <w:ilvl w:val="2"/>
+          <w:numId w:val="11"/>
+        </w:numPr>
+        <w:rPr>
+          <w:lang w:val="en-US"/>
+        </w:rPr>
+      </w:pPr>
+      <w:r>
+        <w:rPr>
+          <w:lang w:val="en-US"/>
+        </w:rPr>
+        <w:t xml:space="preserve">In robot_node.py the </w:t>
+      </w:r>
+      <w:r>
+        <w:rPr>
+          <w:lang w:val="en-US"/>
+        </w:rPr>
+        <w:t xml:space="preserve">message </w:t>
+      </w:r>
+      <w:r>
+        <w:rPr>
+          <w:lang w:val="en-US"/>
+        </w:rPr>
+        <w:t>callback function</w:t>
+      </w:r>
+      <w:r>
+        <w:rPr>
+          <w:lang w:val="en-US"/>
+        </w:rPr>
+        <w:t xml:space="preserve"> sends </w:t>
+      </w:r>
+      <w:r>
+        <w:rPr>
+          <w:lang w:val="en-US"/>
+        </w:rPr>
+        <w:t xml:space="preserve">through I2C the </w:t>
+      </w:r>
+      <w:r>
+        <w:rPr>
+          <w:lang w:val="en-US"/>
+        </w:rPr>
+        <w:t xml:space="preserve">instruction to the </w:t>
+      </w:r>
+      <w:r>
+        <w:rPr>
+          <w:lang w:val="en-US"/>
+        </w:rPr>
+        <w:t>ATmega328P to go to sleep.</w:t>
+      </w:r>
+    </w:p>
+    <w:p>
+      <w:pPr>
+        <w:pStyle w:val="ListParagraph"/>
+        <w:numPr>
+          <w:ilvl w:val="2"/>
+          <w:numId w:val="11"/>
+        </w:numPr>
+        <w:rPr>
+          <w:lang w:val="en-US"/>
+        </w:rPr>
+      </w:pPr>
+      <w:r>
+        <w:rPr>
+          <w:lang w:val="en-US"/>
+        </w:rPr>
+        <w:t>The ATmega328P acknowledges the goto_sleep and goes to sleep after a delay. This delay is needed to enable the Raspberry Pi to shut down in a proper way.</w:t>
+      </w:r>
+    </w:p>
+    <w:p>
+      <w:pPr>
+        <w:pStyle w:val="ListParagraph"/>
+        <w:numPr>
+          <w:ilvl w:val="2"/>
+          <w:numId w:val="11"/>
+        </w:numPr>
+        <w:rPr>
+          <w:lang w:val="en-US"/>
+        </w:rPr>
+      </w:pPr>
+      <w:r>
+        <w:rPr>
+          <w:lang w:val="en-US"/>
+        </w:rPr>
+        <w:t xml:space="preserve">robot_node.py  checks for the acknowledge and then writes an empty file </w:t>
+      </w:r>
+      <w:r>
+        <w:rPr>
+          <w:lang w:val="en-US"/>
+        </w:rPr>
+        <w:t xml:space="preserve">'exomy_shutdown.txt' in the '/root/exomy_ws/src/exomy/' folder of </w:t>
+      </w:r>
+      <w:r>
+        <w:rPr>
+          <w:lang w:val="en-US"/>
+        </w:rPr>
+        <w:t>the</w:t>
+      </w:r>
+      <w:r>
+        <w:rPr>
+          <w:lang w:val="en-US"/>
+        </w:rPr>
+        <w:t xml:space="preserve"> container</w:t>
+      </w:r>
+      <w:r>
+        <w:rPr>
+          <w:lang w:val="en-US"/>
+        </w:rPr>
+        <w:t xml:space="preserve">. This folder </w:t>
+      </w:r>
+      <w:r>
+        <w:rPr>
+          <w:lang w:val="en-US"/>
+        </w:rPr>
+        <w:t>is mapped to the host folder '/home/pi/ExoMy_Software/'.</w:t>
+      </w:r>
+    </w:p>
+    <w:p>
+      <w:pPr>
+        <w:pStyle w:val="ListParagraph"/>
+        <w:numPr>
+          <w:ilvl w:val="2"/>
+          <w:numId w:val="11"/>
+        </w:numPr>
+        <w:rPr>
+          <w:lang w:val="en-US"/>
+        </w:rPr>
+      </w:pPr>
+      <w:r>
+        <w:rPr>
+          <w:lang w:val="en-US"/>
+        </w:rPr>
+        <w:t xml:space="preserve">On the host the </w:t>
+      </w:r>
+      <w:r>
+        <w:rPr>
+          <w:lang w:val="en-US"/>
+        </w:rPr>
+        <w:t>‘</w:t>
+      </w:r>
+      <w:r>
+        <w:rPr>
+          <w:lang w:val="en-US"/>
+        </w:rPr>
+        <w:t>/home/pi/ExoMy_Software/</w:t>
+      </w:r>
+      <w:r>
+        <w:rPr>
+          <w:lang w:val="en-US"/>
+        </w:rPr>
+        <w:t>check_exomy_shutdown.py</w:t>
+      </w:r>
+      <w:r>
+        <w:rPr>
+          <w:lang w:val="en-US"/>
+        </w:rPr>
+        <w:t>’</w:t>
+      </w:r>
+      <w:r>
+        <w:rPr>
+          <w:lang w:val="en-US"/>
+        </w:rPr>
+        <w:t xml:space="preserve"> script checks regularly for</w:t>
       </w:r>
       <w:r>
         <w:rPr>
@@ -1262,26 +1238,10 @@
       </w:r>
       <w:r>
         <w:rPr>
-          <w:rFonts w:ascii="Courier New" w:hAnsi="Courier New" w:cs="Courier New"/>
-          <w:sz w:val="20"/>
-          <w:szCs w:val="20"/>
-          <w:highlight w:val="lightGray"/>
-          <w:shd w:val="clear" w:color="auto" w:fill="FAFAFA"/>
-        </w:rPr>
-        <w:t>apt-get install python-</w:t>
-      </w:r>
-      <w:proofErr w:type="spellStart"/>
-      <w:r>
-        <w:rPr>
-          <w:rFonts w:ascii="Courier New" w:hAnsi="Courier New" w:cs="Courier New"/>
-          <w:sz w:val="20"/>
-          <w:szCs w:val="20"/>
-          <w:highlight w:val="lightGray"/>
-          <w:shd w:val="clear" w:color="auto" w:fill="FAFAFA"/>
-        </w:rPr>
-        <w:t>smbus</w:t>
-      </w:r>
-      <w:proofErr w:type="spellEnd"/>
+          <w:lang w:val="en-US"/>
+        </w:rPr>
+        <w:t>the presence of the exomy_shutdown.txt file.</w:t>
+      </w:r>
       <w:r>
         <w:rPr>
           <w:lang w:val="en-US"/>
@@ -1292,13 +1252,7 @@
         <w:rPr>
           <w:lang w:val="en-US"/>
         </w:rPr>
-        <w:t>was added</w:t>
-      </w:r>
-      <w:r>
-        <w:rPr>
-          <w:lang w:val="en-US"/>
-        </w:rPr>
-        <w:t>.</w:t>
+        <w:t>If it is present, it deletes the file and uses the shutdown command to shutdown the Raspberry Pi.</w:t>
       </w:r>
     </w:p>
     <w:p>
@@ -1316,73 +1270,43 @@
         <w:rPr>
           <w:lang w:val="en-US"/>
         </w:rPr>
-        <w:t xml:space="preserve">In src/robot_node.py additional code was added to publish the battery voltage and </w:t>
-      </w:r>
-      <w:proofErr w:type="spellStart"/>
-      <w:r>
-        <w:rPr>
-          <w:lang w:val="en-US"/>
-        </w:rPr>
-        <w:t>solarpanel</w:t>
-      </w:r>
-      <w:proofErr w:type="spellEnd"/>
-      <w:r>
-        <w:rPr>
-          <w:lang w:val="en-US"/>
-        </w:rPr>
-        <w:t xml:space="preserve"> voltage to the ‘</w:t>
-      </w:r>
-      <w:r>
-        <w:rPr>
-          <w:lang w:val="en-US"/>
-        </w:rPr>
-        <w:t>/</w:t>
-      </w:r>
-      <w:proofErr w:type="spellStart"/>
-      <w:r>
-        <w:rPr>
-          <w:lang w:val="en-US"/>
-        </w:rPr>
-        <w:t>battery_voltage</w:t>
-      </w:r>
-      <w:proofErr w:type="spellEnd"/>
-      <w:r>
-        <w:rPr>
-          <w:lang w:val="en-US"/>
-        </w:rPr>
-        <w:t xml:space="preserve">’ and </w:t>
-      </w:r>
-      <w:r>
-        <w:rPr>
-          <w:lang w:val="en-US"/>
-        </w:rPr>
-        <w:t>'/</w:t>
-      </w:r>
-      <w:proofErr w:type="spellStart"/>
-      <w:r>
-        <w:rPr>
-          <w:lang w:val="en-US"/>
-        </w:rPr>
-        <w:t>solarpanel_voltage</w:t>
-      </w:r>
-      <w:proofErr w:type="spellEnd"/>
-      <w:r>
-        <w:rPr>
-          <w:lang w:val="en-US"/>
-        </w:rPr>
-        <w:t>'</w:t>
-      </w:r>
-      <w:r>
-        <w:rPr>
-          <w:lang w:val="en-US"/>
-        </w:rPr>
-        <w:t xml:space="preserve"> topic</w:t>
-      </w:r>
-      <w:r>
-        <w:rPr>
-          <w:lang w:val="en-US"/>
-        </w:rPr>
-        <w:t xml:space="preserve"> respectively every second.</w:t>
+        <w:t>The ‘</w:t>
+      </w:r>
+      <w:r>
+        <w:rPr>
+          <w:lang w:val="en-US"/>
+        </w:rPr>
+        <w:t>check_exomy_shutdown.py</w:t>
+      </w:r>
+      <w:r>
+        <w:rPr>
+          <w:lang w:val="en-US"/>
+        </w:rPr>
+        <w:t>’</w:t>
+      </w:r>
+      <w:r>
+        <w:rPr>
+          <w:lang w:val="en-US"/>
+        </w:rPr>
+        <w:t xml:space="preserve"> </w:t>
+      </w:r>
+      <w:r>
+        <w:rPr>
+          <w:lang w:val="en-US"/>
+        </w:rPr>
+        <w:t>script is added on the Raspberry Pi host to ‘</w:t>
+      </w:r>
+      <w:r>
+        <w:rPr>
+          <w:lang w:val="en-US"/>
+        </w:rPr>
+        <w:t>/etc/profile</w:t>
+      </w:r>
+      <w:r>
+        <w:rPr>
+          <w:lang w:val="en-US"/>
+        </w:rPr>
+        <w:t>’.</w:t>
       </w:r>
     </w:p>
     <w:p>
@@ -1400,664 +1324,7 @@
         <w:rPr>
           <w:lang w:val="en-US"/>
         </w:rPr>
-        <w:t>In src/robot_node.py</w:t>
-      </w:r>
-      <w:r>
-        <w:rPr>
-          <w:lang w:val="en-US"/>
-        </w:rPr>
-        <w:t xml:space="preserve"> additional code is added to handle the messages published by the ATmega328P on the ‘/</w:t>
-      </w:r>
-      <w:proofErr w:type="spellStart"/>
-      <w:r>
-        <w:rPr>
-          <w:lang w:val="en-US"/>
-        </w:rPr>
-        <w:t>own_button</w:t>
-      </w:r>
-      <w:proofErr w:type="spellEnd"/>
-      <w:r>
-        <w:rPr>
-          <w:lang w:val="en-US"/>
-        </w:rPr>
-        <w:t>’ topic.</w:t>
-      </w:r>
-      <w:r>
-        <w:rPr>
-          <w:lang w:val="en-US"/>
-        </w:rPr>
-        <w:t xml:space="preserve"> These messages are:</w:t>
-      </w:r>
-    </w:p>
-    <w:p>
-      <w:pPr>
-        <w:pStyle w:val="ListParagraph"/>
-        <w:numPr>
-          <w:ilvl w:val="1"/>
-          <w:numId w:val="11"/>
-        </w:numPr>
-        <w:rPr>
-          <w:lang w:val="en-US"/>
-        </w:rPr>
-      </w:pPr>
-      <w:proofErr w:type="spellStart"/>
-      <w:r>
-        <w:rPr>
-          <w:lang w:val="en-US"/>
-        </w:rPr>
-        <w:t>lights_on</w:t>
-      </w:r>
-      <w:proofErr w:type="spellEnd"/>
-      <w:r>
-        <w:rPr>
-          <w:lang w:val="en-US"/>
-        </w:rPr>
-        <w:t>. Through</w:t>
-      </w:r>
-      <w:r>
-        <w:rPr>
-          <w:lang w:val="en-US"/>
-        </w:rPr>
-        <w:t xml:space="preserve"> I2C the ATmega328P is i</w:t>
-      </w:r>
-      <w:r>
-        <w:rPr>
-          <w:lang w:val="en-US"/>
-        </w:rPr>
-        <w:t>nstructed to switch on the lights.</w:t>
-      </w:r>
-    </w:p>
-    <w:p>
-      <w:pPr>
-        <w:pStyle w:val="ListParagraph"/>
-        <w:numPr>
-          <w:ilvl w:val="1"/>
-          <w:numId w:val="11"/>
-        </w:numPr>
-        <w:rPr>
-          <w:lang w:val="en-US"/>
-        </w:rPr>
-      </w:pPr>
-      <w:proofErr w:type="spellStart"/>
-      <w:r>
-        <w:rPr>
-          <w:lang w:val="en-US"/>
-        </w:rPr>
-        <w:t>lights_off</w:t>
-      </w:r>
-      <w:proofErr w:type="spellEnd"/>
-      <w:r>
-        <w:rPr>
-          <w:lang w:val="en-US"/>
-        </w:rPr>
-        <w:t xml:space="preserve">. </w:t>
-      </w:r>
-      <w:r>
-        <w:rPr>
-          <w:lang w:val="en-US"/>
-        </w:rPr>
-        <w:t>Through</w:t>
-      </w:r>
-      <w:r>
-        <w:rPr>
-          <w:lang w:val="en-US"/>
-        </w:rPr>
-        <w:t xml:space="preserve"> I2C the ATmega328P is i</w:t>
-      </w:r>
-      <w:r>
-        <w:rPr>
-          <w:lang w:val="en-US"/>
-        </w:rPr>
-        <w:t>nstructed to switch on the lights.</w:t>
-      </w:r>
-    </w:p>
-    <w:p>
-      <w:pPr>
-        <w:pStyle w:val="ListParagraph"/>
-        <w:numPr>
-          <w:ilvl w:val="1"/>
-          <w:numId w:val="11"/>
-        </w:numPr>
-        <w:rPr>
-          <w:lang w:val="en-US"/>
-        </w:rPr>
-      </w:pPr>
-      <w:proofErr w:type="spellStart"/>
-      <w:r>
-        <w:rPr>
-          <w:lang w:val="en-US"/>
-        </w:rPr>
-        <w:lastRenderedPageBreak/>
-        <w:t>goto_sleep</w:t>
-      </w:r>
-      <w:proofErr w:type="spellEnd"/>
-      <w:r>
-        <w:rPr>
-          <w:lang w:val="en-US"/>
-        </w:rPr>
-        <w:t xml:space="preserve">. </w:t>
-      </w:r>
-      <w:r>
-        <w:rPr>
-          <w:lang w:val="en-US"/>
-        </w:rPr>
-        <w:t>Through</w:t>
-      </w:r>
-      <w:r>
-        <w:rPr>
-          <w:lang w:val="en-US"/>
-        </w:rPr>
-        <w:t xml:space="preserve"> I2C the ATmega328P is i</w:t>
-      </w:r>
-      <w:r>
-        <w:rPr>
-          <w:lang w:val="en-US"/>
-        </w:rPr>
-        <w:t xml:space="preserve">nstructed to </w:t>
-      </w:r>
-      <w:r>
-        <w:rPr>
-          <w:lang w:val="en-US"/>
-        </w:rPr>
-        <w:t>go to sleep. This will be acknowledged by the Arduino. Only after the acknowledge the Raspberry Pi will be shut down. Because this must happen from wi</w:t>
-      </w:r>
-      <w:r>
-        <w:rPr>
-          <w:lang w:val="en-US"/>
-        </w:rPr>
-        <w:t>t</w:t>
-      </w:r>
-      <w:r>
-        <w:rPr>
-          <w:lang w:val="en-US"/>
-        </w:rPr>
-        <w:t>hin a docker container</w:t>
-      </w:r>
-      <w:r>
-        <w:rPr>
-          <w:lang w:val="en-US"/>
-        </w:rPr>
-        <w:t xml:space="preserve">, an empty file is used to communicate to the host that it must issue a </w:t>
-      </w:r>
-      <w:proofErr w:type="spellStart"/>
-      <w:r>
-        <w:rPr>
-          <w:lang w:val="en-US"/>
-        </w:rPr>
-        <w:t>shutdoen</w:t>
-      </w:r>
-      <w:proofErr w:type="spellEnd"/>
-      <w:r>
-        <w:rPr>
-          <w:lang w:val="en-US"/>
-        </w:rPr>
-        <w:t xml:space="preserve"> command. The sequence of events:</w:t>
-      </w:r>
-    </w:p>
-    <w:p>
-      <w:pPr>
-        <w:pStyle w:val="ListParagraph"/>
-        <w:numPr>
-          <w:ilvl w:val="2"/>
-          <w:numId w:val="11"/>
-        </w:numPr>
-        <w:rPr>
-          <w:lang w:val="en-US"/>
-        </w:rPr>
-      </w:pPr>
-      <w:r>
-        <w:rPr>
-          <w:lang w:val="en-US"/>
-        </w:rPr>
-        <w:t>Sleep button is pressed on the web page.</w:t>
-      </w:r>
-    </w:p>
-    <w:p>
-      <w:pPr>
-        <w:pStyle w:val="ListParagraph"/>
-        <w:numPr>
-          <w:ilvl w:val="2"/>
-          <w:numId w:val="11"/>
-        </w:numPr>
-        <w:rPr>
-          <w:lang w:val="en-US"/>
-        </w:rPr>
-      </w:pPr>
-      <w:r>
-        <w:rPr>
-          <w:lang w:val="en-US"/>
-        </w:rPr>
-        <w:t>In index.html the message ‘</w:t>
-      </w:r>
-      <w:proofErr w:type="spellStart"/>
-      <w:r>
-        <w:rPr>
-          <w:lang w:val="en-US"/>
-        </w:rPr>
-        <w:t>goto_sleep</w:t>
-      </w:r>
-      <w:proofErr w:type="spellEnd"/>
-      <w:r>
-        <w:rPr>
-          <w:lang w:val="en-US"/>
-        </w:rPr>
-        <w:t>” is published on topic ‘/</w:t>
-      </w:r>
-      <w:proofErr w:type="spellStart"/>
-      <w:r>
-        <w:rPr>
-          <w:lang w:val="en-US"/>
-        </w:rPr>
-        <w:t>sleep_status</w:t>
-      </w:r>
-      <w:proofErr w:type="spellEnd"/>
-      <w:r>
-        <w:rPr>
-          <w:lang w:val="en-US"/>
-        </w:rPr>
-        <w:t>’.</w:t>
-      </w:r>
-    </w:p>
-    <w:p>
-      <w:pPr>
-        <w:pStyle w:val="ListParagraph"/>
-        <w:numPr>
-          <w:ilvl w:val="2"/>
-          <w:numId w:val="11"/>
-        </w:numPr>
-        <w:rPr>
-          <w:lang w:val="en-US"/>
-        </w:rPr>
-      </w:pPr>
-      <w:r>
-        <w:rPr>
-          <w:lang w:val="en-US"/>
-        </w:rPr>
-        <w:t xml:space="preserve">In robot_node.py the </w:t>
-      </w:r>
-      <w:r>
-        <w:rPr>
-          <w:lang w:val="en-US"/>
-        </w:rPr>
-        <w:t xml:space="preserve">message </w:t>
-      </w:r>
-      <w:r>
-        <w:rPr>
-          <w:lang w:val="en-US"/>
-        </w:rPr>
-        <w:t>callback function</w:t>
-      </w:r>
-      <w:r>
-        <w:rPr>
-          <w:lang w:val="en-US"/>
-        </w:rPr>
-        <w:t xml:space="preserve"> sends </w:t>
-      </w:r>
-      <w:r>
-        <w:rPr>
-          <w:lang w:val="en-US"/>
-        </w:rPr>
-        <w:t xml:space="preserve">through I2C the </w:t>
-      </w:r>
-      <w:r>
-        <w:rPr>
-          <w:lang w:val="en-US"/>
-        </w:rPr>
-        <w:t xml:space="preserve">instruction to the </w:t>
-      </w:r>
-      <w:r>
-        <w:rPr>
-          <w:lang w:val="en-US"/>
-        </w:rPr>
-        <w:t>ATmega328P to go to sleep.</w:t>
-      </w:r>
-    </w:p>
-    <w:p>
-      <w:pPr>
-        <w:pStyle w:val="ListParagraph"/>
-        <w:numPr>
-          <w:ilvl w:val="2"/>
-          <w:numId w:val="11"/>
-        </w:numPr>
-        <w:rPr>
-          <w:lang w:val="en-US"/>
-        </w:rPr>
-      </w:pPr>
-      <w:r>
-        <w:rPr>
-          <w:lang w:val="en-US"/>
-        </w:rPr>
-        <w:t xml:space="preserve">The ATmega328P acknowledges the </w:t>
-      </w:r>
-      <w:proofErr w:type="spellStart"/>
-      <w:r>
-        <w:rPr>
-          <w:lang w:val="en-US"/>
-        </w:rPr>
-        <w:t>goto_sleep</w:t>
-      </w:r>
-      <w:proofErr w:type="spellEnd"/>
-      <w:r>
-        <w:rPr>
-          <w:lang w:val="en-US"/>
-        </w:rPr>
-        <w:t xml:space="preserve"> and goes to sleep after a delay. This delay is needed to enable the Raspberry Pi to shut down in a proper way.</w:t>
-      </w:r>
-    </w:p>
-    <w:p>
-      <w:pPr>
-        <w:pStyle w:val="ListParagraph"/>
-        <w:numPr>
-          <w:ilvl w:val="2"/>
-          <w:numId w:val="11"/>
-        </w:numPr>
-        <w:rPr>
-          <w:lang w:val="en-US"/>
-        </w:rPr>
-      </w:pPr>
-      <w:r>
-        <w:rPr>
-          <w:lang w:val="en-US"/>
-        </w:rPr>
-        <w:t xml:space="preserve">robot_node.py  checks for the acknowledge and then writes an empty file </w:t>
-      </w:r>
-      <w:r>
-        <w:rPr>
-          <w:lang w:val="en-US"/>
-        </w:rPr>
-        <w:t>'exomy_shutdown.txt' in the '/root/</w:t>
-      </w:r>
-      <w:proofErr w:type="spellStart"/>
-      <w:r>
-        <w:rPr>
-          <w:lang w:val="en-US"/>
-        </w:rPr>
-        <w:t>exomy_ws</w:t>
-      </w:r>
-      <w:proofErr w:type="spellEnd"/>
-      <w:r>
-        <w:rPr>
-          <w:lang w:val="en-US"/>
-        </w:rPr>
-        <w:t>/</w:t>
-      </w:r>
-      <w:proofErr w:type="spellStart"/>
-      <w:r>
-        <w:rPr>
-          <w:lang w:val="en-US"/>
-        </w:rPr>
-        <w:t>src</w:t>
-      </w:r>
-      <w:proofErr w:type="spellEnd"/>
-      <w:r>
-        <w:rPr>
-          <w:lang w:val="en-US"/>
-        </w:rPr>
-        <w:t>/</w:t>
-      </w:r>
-      <w:proofErr w:type="spellStart"/>
-      <w:r>
-        <w:rPr>
-          <w:lang w:val="en-US"/>
-        </w:rPr>
-        <w:t>exomy</w:t>
-      </w:r>
-      <w:proofErr w:type="spellEnd"/>
-      <w:r>
-        <w:rPr>
-          <w:lang w:val="en-US"/>
-        </w:rPr>
-        <w:t xml:space="preserve">/' folder of </w:t>
-      </w:r>
-      <w:r>
-        <w:rPr>
-          <w:lang w:val="en-US"/>
-        </w:rPr>
-        <w:t>the</w:t>
-      </w:r>
-      <w:r>
-        <w:rPr>
-          <w:lang w:val="en-US"/>
-        </w:rPr>
-        <w:t xml:space="preserve"> container</w:t>
-      </w:r>
-      <w:r>
-        <w:rPr>
-          <w:lang w:val="en-US"/>
-        </w:rPr>
-        <w:t xml:space="preserve">. This folder </w:t>
-      </w:r>
-      <w:r>
-        <w:rPr>
-          <w:lang w:val="en-US"/>
-        </w:rPr>
-        <w:t>is mapped to the host folder '/home/pi/</w:t>
-      </w:r>
-      <w:proofErr w:type="spellStart"/>
-      <w:r>
-        <w:rPr>
-          <w:lang w:val="en-US"/>
-        </w:rPr>
-        <w:t>ExoMy_Software</w:t>
-      </w:r>
-      <w:proofErr w:type="spellEnd"/>
-      <w:r>
-        <w:rPr>
-          <w:lang w:val="en-US"/>
-        </w:rPr>
-        <w:t>/'.</w:t>
-      </w:r>
-    </w:p>
-    <w:p>
-      <w:pPr>
-        <w:pStyle w:val="ListParagraph"/>
-        <w:numPr>
-          <w:ilvl w:val="2"/>
-          <w:numId w:val="11"/>
-        </w:numPr>
-        <w:rPr>
-          <w:lang w:val="en-US"/>
-        </w:rPr>
-      </w:pPr>
-      <w:r>
-        <w:rPr>
-          <w:lang w:val="en-US"/>
-        </w:rPr>
-        <w:t xml:space="preserve">On the host the </w:t>
-      </w:r>
-      <w:r>
-        <w:rPr>
-          <w:lang w:val="en-US"/>
-        </w:rPr>
-        <w:t>‘</w:t>
-      </w:r>
-      <w:r>
-        <w:rPr>
-          <w:lang w:val="en-US"/>
-        </w:rPr>
-        <w:t>/home/pi/</w:t>
-      </w:r>
-      <w:proofErr w:type="spellStart"/>
-      <w:r>
-        <w:rPr>
-          <w:lang w:val="en-US"/>
-        </w:rPr>
-        <w:t>ExoMy_Software</w:t>
-      </w:r>
-      <w:proofErr w:type="spellEnd"/>
-      <w:r>
-        <w:rPr>
-          <w:lang w:val="en-US"/>
-        </w:rPr>
-        <w:t>/</w:t>
-      </w:r>
-      <w:r>
-        <w:rPr>
-          <w:lang w:val="en-US"/>
-        </w:rPr>
-        <w:t>check_exomy_shutdown.py</w:t>
-      </w:r>
-      <w:r>
-        <w:rPr>
-          <w:lang w:val="en-US"/>
-        </w:rPr>
-        <w:t>’</w:t>
-      </w:r>
-      <w:r>
-        <w:rPr>
-          <w:lang w:val="en-US"/>
-        </w:rPr>
-        <w:t xml:space="preserve"> script checks regularly for</w:t>
-      </w:r>
-      <w:r>
-        <w:rPr>
-          <w:lang w:val="en-US"/>
-        </w:rPr>
-        <w:t xml:space="preserve"> </w:t>
-      </w:r>
-      <w:r>
-        <w:rPr>
-          <w:lang w:val="en-US"/>
-        </w:rPr>
-        <w:t>the presence of the exomy_shutdown.txt file.</w:t>
-      </w:r>
-      <w:r>
-        <w:rPr>
-          <w:lang w:val="en-US"/>
-        </w:rPr>
-        <w:t xml:space="preserve"> </w:t>
-      </w:r>
-      <w:r>
-        <w:rPr>
-          <w:lang w:val="en-US"/>
-        </w:rPr>
-        <w:t xml:space="preserve">If it is present, it deletes the file and uses the shutdown command to </w:t>
-      </w:r>
-      <w:proofErr w:type="spellStart"/>
-      <w:r>
-        <w:rPr>
-          <w:lang w:val="en-US"/>
-        </w:rPr>
-        <w:t>shutdown</w:t>
-      </w:r>
-      <w:proofErr w:type="spellEnd"/>
-      <w:r>
-        <w:rPr>
-          <w:lang w:val="en-US"/>
-        </w:rPr>
-        <w:t xml:space="preserve"> the Raspberry Pi.</w:t>
-      </w:r>
-    </w:p>
-    <w:p>
-      <w:pPr>
-        <w:pStyle w:val="ListParagraph"/>
-        <w:numPr>
-          <w:ilvl w:val="0"/>
-          <w:numId w:val="11"/>
-        </w:numPr>
-        <w:rPr>
-          <w:lang w:val="en-US"/>
-        </w:rPr>
-      </w:pPr>
-      <w:r>
-        <w:rPr>
-          <w:lang w:val="en-US"/>
-        </w:rPr>
-        <w:t xml:space="preserve">The </w:t>
-      </w:r>
-      <w:r>
-        <w:rPr>
-          <w:lang w:val="en-US"/>
-        </w:rPr>
-        <w:t>‘</w:t>
-      </w:r>
-      <w:r>
-        <w:rPr>
-          <w:lang w:val="en-US"/>
-        </w:rPr>
-        <w:t>check_exomy_shutdown.py</w:t>
-      </w:r>
-      <w:r>
-        <w:rPr>
-          <w:lang w:val="en-US"/>
-        </w:rPr>
-        <w:t>’</w:t>
-      </w:r>
-      <w:r>
-        <w:rPr>
-          <w:lang w:val="en-US"/>
-        </w:rPr>
-        <w:t xml:space="preserve"> </w:t>
-      </w:r>
-      <w:r>
-        <w:rPr>
-          <w:lang w:val="en-US"/>
-        </w:rPr>
-        <w:t>script is added on the Raspberry Pi host to ‘</w:t>
-      </w:r>
-      <w:r>
-        <w:rPr>
-          <w:lang w:val="en-US"/>
-        </w:rPr>
-        <w:t>/</w:t>
-      </w:r>
-      <w:proofErr w:type="spellStart"/>
-      <w:r>
-        <w:rPr>
-          <w:lang w:val="en-US"/>
-        </w:rPr>
-        <w:t>etc</w:t>
-      </w:r>
-      <w:proofErr w:type="spellEnd"/>
-      <w:r>
-        <w:rPr>
-          <w:lang w:val="en-US"/>
-        </w:rPr>
-        <w:t>/profile</w:t>
-      </w:r>
-      <w:r>
-        <w:rPr>
-          <w:lang w:val="en-US"/>
-        </w:rPr>
-        <w:t>’.</w:t>
-      </w:r>
-    </w:p>
-    <w:p>
-      <w:pPr>
-        <w:pStyle w:val="ListParagraph"/>
-        <w:numPr>
-          <w:ilvl w:val="0"/>
-          <w:numId w:val="11"/>
-        </w:numPr>
-        <w:rPr>
-          <w:lang w:val="en-US"/>
-        </w:rPr>
-      </w:pPr>
-      <w:r>
-        <w:rPr>
-          <w:lang w:val="en-US"/>
-        </w:rPr>
-        <w:t xml:space="preserve">In src/motors.py the drive motors are switched off when the speed is very low. </w:t>
-      </w:r>
-      <w:r>
-        <w:rPr>
-          <w:lang w:val="en-US"/>
-        </w:rPr>
-        <w:t xml:space="preserve">This to </w:t>
-      </w:r>
-      <w:proofErr w:type="spellStart"/>
-      <w:r>
-        <w:rPr>
-          <w:lang w:val="en-US"/>
-        </w:rPr>
-        <w:t>eleminate</w:t>
-      </w:r>
-      <w:proofErr w:type="spellEnd"/>
-      <w:r>
-        <w:rPr>
-          <w:lang w:val="en-US"/>
-        </w:rPr>
-        <w:t xml:space="preserve"> the need to calibrate the </w:t>
+        <w:t xml:space="preserve">In src/motors.py the drive motors are switched off when the speed is very low. This to eleminate the need to calibrate the </w:t>
       </w:r>
       <w:r>
         <w:rPr>
@@ -2104,14 +1371,12 @@
         </w:rPr>
         <w:t xml:space="preserve">For the </w:t>
       </w:r>
-      <w:proofErr w:type="spellStart"/>
       <w:r>
         <w:rPr>
           <w:lang w:val="en-US"/>
         </w:rPr>
         <w:t>MyExomy</w:t>
       </w:r>
-      <w:proofErr w:type="spellEnd"/>
       <w:r>
         <w:rPr>
           <w:lang w:val="en-US"/>
@@ -2210,21 +1475,7 @@
         <w:rPr>
           <w:lang w:val="en-US"/>
         </w:rPr>
-        <w:t xml:space="preserve">To make the new board available in Visual Studio Code an Atmega328_on_breadboard_8MHz.json file is added to C:\Users\reneb\.platformio\platforms\atmelavr\boards. This json file is created by copying the </w:t>
-      </w:r>
-      <w:proofErr w:type="spellStart"/>
-      <w:r>
-        <w:rPr>
-          <w:lang w:val="en-US"/>
-        </w:rPr>
-        <w:t>uno.json</w:t>
-      </w:r>
-      <w:proofErr w:type="spellEnd"/>
-      <w:r>
-        <w:rPr>
-          <w:lang w:val="en-US"/>
-        </w:rPr>
-        <w:t xml:space="preserve"> file (which is for the Arduino Uno) and adapted the content with info from boards.txt in breadboard-1-6-x.</w:t>
+        <w:t>To make the new board available in Visual Studio Code an Atmega328_on_breadboard_8MHz.json file is added to C:\Users\reneb\.platformio\platforms\atmelavr\boards. This json file is created by copying the uno.json file (which is for the Arduino Uno) and adapted the content with info from boards.txt in breadboard-1-6-x.</w:t>
       </w:r>
     </w:p>
     <w:p>
@@ -2270,7 +1521,6 @@
         </w:rPr>
         <w:br/>
       </w:r>
-      <w:proofErr w:type="spellStart"/>
       <w:r>
         <w:rPr>
           <w:rFonts w:ascii="Courier New" w:hAnsi="Courier New" w:cs="Courier New"/>
@@ -2279,9 +1529,8 @@
           <w:highlight w:val="lightGray"/>
           <w:shd w:val="clear" w:color="auto" w:fill="FAFAFA"/>
         </w:rPr>
-        <w:t>raspivid</w:t>
-      </w:r>
-      <w:proofErr w:type="spellEnd"/>
+        <w:t xml:space="preserve">raspivid -o - -t 0 -hf -w </w:t>
+      </w:r>
       <w:r>
         <w:rPr>
           <w:rFonts w:ascii="Courier New" w:hAnsi="Courier New" w:cs="Courier New"/>
@@ -2289,8 +1538,9 @@
           <w:szCs w:val="20"/>
           <w:highlight w:val="lightGray"/>
           <w:shd w:val="clear" w:color="auto" w:fill="FAFAFA"/>
-        </w:rPr>
-        <w:t xml:space="preserve"> -o - -t 0 -hf -w </w:t>
+          <w:lang w:val="en-US"/>
+        </w:rPr>
+        <w:t>1920</w:t>
       </w:r>
       <w:r>
         <w:rPr>
@@ -2299,9 +1549,8 @@
           <w:szCs w:val="20"/>
           <w:highlight w:val="lightGray"/>
           <w:shd w:val="clear" w:color="auto" w:fill="FAFAFA"/>
-          <w:lang w:val="en-US"/>
-        </w:rPr>
-        <w:t>1920</w:t>
+        </w:rPr>
+        <w:t xml:space="preserve"> -h </w:t>
       </w:r>
       <w:r>
         <w:rPr>
@@ -2310,8 +1559,9 @@
           <w:szCs w:val="20"/>
           <w:highlight w:val="lightGray"/>
           <w:shd w:val="clear" w:color="auto" w:fill="FAFAFA"/>
-        </w:rPr>
-        <w:t xml:space="preserve"> -h </w:t>
+          <w:lang w:val="en-US"/>
+        </w:rPr>
+        <w:t>1080</w:t>
       </w:r>
       <w:r>
         <w:rPr>
@@ -2320,9 +1570,8 @@
           <w:szCs w:val="20"/>
           <w:highlight w:val="lightGray"/>
           <w:shd w:val="clear" w:color="auto" w:fill="FAFAFA"/>
-          <w:lang w:val="en-US"/>
-        </w:rPr>
-        <w:t>1080</w:t>
+        </w:rPr>
+        <w:t xml:space="preserve"> -fps </w:t>
       </w:r>
       <w:r>
         <w:rPr>
@@ -2331,8 +1580,9 @@
           <w:szCs w:val="20"/>
           <w:highlight w:val="lightGray"/>
           <w:shd w:val="clear" w:color="auto" w:fill="FAFAFA"/>
-        </w:rPr>
-        <w:t xml:space="preserve"> -fps </w:t>
+          <w:lang w:val="en-US"/>
+        </w:rPr>
+        <w:t>30</w:t>
       </w:r>
       <w:r>
         <w:rPr>
@@ -2341,151 +1591,8 @@
           <w:szCs w:val="20"/>
           <w:highlight w:val="lightGray"/>
           <w:shd w:val="clear" w:color="auto" w:fill="FAFAFA"/>
-          <w:lang w:val="en-US"/>
-        </w:rPr>
-        <w:t>30</w:t>
-      </w:r>
-      <w:r>
-        <w:rPr>
-          <w:rFonts w:ascii="Courier New" w:hAnsi="Courier New" w:cs="Courier New"/>
-          <w:sz w:val="20"/>
-          <w:szCs w:val="20"/>
-          <w:highlight w:val="lightGray"/>
-          <w:shd w:val="clear" w:color="auto" w:fill="FAFAFA"/>
-        </w:rPr>
-        <w:t xml:space="preserve"> | </w:t>
-      </w:r>
-      <w:proofErr w:type="spellStart"/>
-      <w:r>
-        <w:rPr>
-          <w:rFonts w:ascii="Courier New" w:hAnsi="Courier New" w:cs="Courier New"/>
-          <w:sz w:val="20"/>
-          <w:szCs w:val="20"/>
-          <w:highlight w:val="lightGray"/>
-          <w:shd w:val="clear" w:color="auto" w:fill="FAFAFA"/>
-        </w:rPr>
-        <w:t>cvlc</w:t>
-      </w:r>
-      <w:proofErr w:type="spellEnd"/>
-      <w:r>
-        <w:rPr>
-          <w:rFonts w:ascii="Courier New" w:hAnsi="Courier New" w:cs="Courier New"/>
-          <w:sz w:val="20"/>
-          <w:szCs w:val="20"/>
-          <w:highlight w:val="lightGray"/>
-          <w:shd w:val="clear" w:color="auto" w:fill="FAFAFA"/>
-        </w:rPr>
-        <w:t xml:space="preserve"> -</w:t>
-      </w:r>
-      <w:proofErr w:type="spellStart"/>
-      <w:r>
-        <w:rPr>
-          <w:rFonts w:ascii="Courier New" w:hAnsi="Courier New" w:cs="Courier New"/>
-          <w:sz w:val="20"/>
-          <w:szCs w:val="20"/>
-          <w:highlight w:val="lightGray"/>
-          <w:shd w:val="clear" w:color="auto" w:fill="FAFAFA"/>
-        </w:rPr>
-        <w:t>vvv</w:t>
-      </w:r>
-      <w:proofErr w:type="spellEnd"/>
-      <w:r>
-        <w:rPr>
-          <w:rFonts w:ascii="Courier New" w:hAnsi="Courier New" w:cs="Courier New"/>
-          <w:sz w:val="20"/>
-          <w:szCs w:val="20"/>
-          <w:highlight w:val="lightGray"/>
-          <w:shd w:val="clear" w:color="auto" w:fill="FAFAFA"/>
-        </w:rPr>
-        <w:t xml:space="preserve"> stream:///dev/stdin --</w:t>
-      </w:r>
-      <w:proofErr w:type="spellStart"/>
-      <w:r>
-        <w:rPr>
-          <w:rFonts w:ascii="Courier New" w:hAnsi="Courier New" w:cs="Courier New"/>
-          <w:sz w:val="20"/>
-          <w:szCs w:val="20"/>
-          <w:highlight w:val="lightGray"/>
-          <w:shd w:val="clear" w:color="auto" w:fill="FAFAFA"/>
-        </w:rPr>
-        <w:t>sout</w:t>
-      </w:r>
-      <w:proofErr w:type="spellEnd"/>
-      <w:r>
-        <w:rPr>
-          <w:rFonts w:ascii="Courier New" w:hAnsi="Courier New" w:cs="Courier New"/>
-          <w:sz w:val="20"/>
-          <w:szCs w:val="20"/>
-          <w:highlight w:val="lightGray"/>
-          <w:shd w:val="clear" w:color="auto" w:fill="FAFAFA"/>
-        </w:rPr>
-        <w:t xml:space="preserve"> '#</w:t>
-      </w:r>
-      <w:proofErr w:type="spellStart"/>
-      <w:r>
-        <w:rPr>
-          <w:rFonts w:ascii="Courier New" w:hAnsi="Courier New" w:cs="Courier New"/>
-          <w:sz w:val="20"/>
-          <w:szCs w:val="20"/>
-          <w:highlight w:val="lightGray"/>
-          <w:shd w:val="clear" w:color="auto" w:fill="FAFAFA"/>
-        </w:rPr>
-        <w:t>rtp</w:t>
-      </w:r>
-      <w:proofErr w:type="spellEnd"/>
-      <w:r>
-        <w:rPr>
-          <w:rFonts w:ascii="Courier New" w:hAnsi="Courier New" w:cs="Courier New"/>
-          <w:sz w:val="20"/>
-          <w:szCs w:val="20"/>
-          <w:highlight w:val="lightGray"/>
-          <w:shd w:val="clear" w:color="auto" w:fill="FAFAFA"/>
-        </w:rPr>
-        <w:t>{</w:t>
-      </w:r>
-      <w:proofErr w:type="spellStart"/>
-      <w:r>
-        <w:rPr>
-          <w:rFonts w:ascii="Courier New" w:hAnsi="Courier New" w:cs="Courier New"/>
-          <w:sz w:val="20"/>
-          <w:szCs w:val="20"/>
-          <w:highlight w:val="lightGray"/>
-          <w:shd w:val="clear" w:color="auto" w:fill="FAFAFA"/>
-        </w:rPr>
-        <w:t>sdp</w:t>
-      </w:r>
-      <w:proofErr w:type="spellEnd"/>
-      <w:r>
-        <w:rPr>
-          <w:rFonts w:ascii="Courier New" w:hAnsi="Courier New" w:cs="Courier New"/>
-          <w:sz w:val="20"/>
-          <w:szCs w:val="20"/>
-          <w:highlight w:val="lightGray"/>
-          <w:shd w:val="clear" w:color="auto" w:fill="FAFAFA"/>
-        </w:rPr>
-        <w:t>=rtsp://:8554/x}' :</w:t>
-      </w:r>
-      <w:proofErr w:type="spellStart"/>
-      <w:r>
-        <w:rPr>
-          <w:rFonts w:ascii="Courier New" w:hAnsi="Courier New" w:cs="Courier New"/>
-          <w:sz w:val="20"/>
-          <w:szCs w:val="20"/>
-          <w:highlight w:val="lightGray"/>
-          <w:shd w:val="clear" w:color="auto" w:fill="FAFAFA"/>
-        </w:rPr>
-        <w:t>demux</w:t>
-      </w:r>
-      <w:proofErr w:type="spellEnd"/>
-      <w:r>
-        <w:rPr>
-          <w:rFonts w:ascii="Courier New" w:hAnsi="Courier New" w:cs="Courier New"/>
-          <w:sz w:val="20"/>
-          <w:szCs w:val="20"/>
-          <w:highlight w:val="lightGray"/>
-          <w:shd w:val="clear" w:color="auto" w:fill="FAFAFA"/>
-        </w:rPr>
-        <w:t>=h264</w:t>
+        </w:rPr>
+        <w:t xml:space="preserve"> | cvlc -vvv stream:///dev/stdin --sout '#rtp{sdp=rtsp://:8554/x}' :demux=h264</w:t>
       </w:r>
     </w:p>
     <w:p>
@@ -2507,6 +1614,7 @@
           <w:shd w:val="clear" w:color="auto" w:fill="FAFAFA"/>
           <w:lang w:val="en-US"/>
         </w:rPr>
+        <w:lastRenderedPageBreak/>
         <w:t>View in VLC:</w:t>
       </w:r>
       <w:r>
@@ -2538,7 +1646,6 @@
           <w:rFonts w:cstheme="minorHAnsi"/>
           <w:lang w:val="en-US"/>
         </w:rPr>
-        <w:lastRenderedPageBreak/>
         <w:t xml:space="preserve">Note: it is needed to </w:t>
       </w:r>
       <w:r>
@@ -2610,30 +1717,8 @@
         <w:rPr>
           <w:lang w:val="en-US"/>
         </w:rPr>
-        <w:t xml:space="preserve">Can turn the </w:t>
-      </w:r>
-      <w:proofErr w:type="spellStart"/>
-      <w:r>
-        <w:rPr>
-          <w:lang w:val="en-US"/>
-        </w:rPr>
-        <w:t>MyExoMy</w:t>
-      </w:r>
-      <w:proofErr w:type="spellEnd"/>
-      <w:r>
-        <w:rPr>
-          <w:lang w:val="en-US"/>
-        </w:rPr>
-        <w:t xml:space="preserve"> into deep sleep mode, consuming only 100 </w:t>
-      </w:r>
-      <w:proofErr w:type="spellStart"/>
-      <w:r>
-        <w:rPr>
-          <w:lang w:val="en-US"/>
-        </w:rPr>
-        <w:t>nA.</w:t>
-      </w:r>
-      <w:proofErr w:type="spellEnd"/>
+        <w:t>Can turn the MyExoMy into deep sleep mode, consuming only 100 nA.</w:t>
+      </w:r>
     </w:p>
     <w:p>
       <w:pPr>
@@ -2650,21 +1735,7 @@
         <w:rPr>
           <w:lang w:val="en-US"/>
         </w:rPr>
-        <w:t xml:space="preserve">Can switch on the </w:t>
-      </w:r>
-      <w:proofErr w:type="spellStart"/>
-      <w:r>
-        <w:rPr>
-          <w:lang w:val="en-US"/>
-        </w:rPr>
-        <w:t>MyExomy</w:t>
-      </w:r>
-      <w:proofErr w:type="spellEnd"/>
-      <w:r>
-        <w:rPr>
-          <w:lang w:val="en-US"/>
-        </w:rPr>
-        <w:t xml:space="preserve"> using an external trigger.</w:t>
+        <w:t>Can switch on the MyExomy using an external trigger.</w:t>
       </w:r>
     </w:p>
     <w:p>
@@ -2725,11 +1796,9 @@
       <w:pPr>
         <w:pStyle w:val="Heading3"/>
       </w:pPr>
-      <w:proofErr w:type="spellStart"/>
       <w:r>
         <w:t>EasyEda</w:t>
       </w:r>
-      <w:proofErr w:type="spellEnd"/>
     </w:p>
     <w:p>
       <w:pPr>
@@ -2746,119 +1815,7 @@
         <w:rPr>
           <w:lang w:val="en-US"/>
         </w:rPr>
-        <w:t xml:space="preserve">To work with </w:t>
-      </w:r>
-      <w:proofErr w:type="spellStart"/>
-      <w:r>
-        <w:rPr>
-          <w:lang w:val="en-US"/>
-        </w:rPr>
-        <w:t>EasyEda</w:t>
-      </w:r>
-      <w:proofErr w:type="spellEnd"/>
-      <w:r>
-        <w:rPr>
-          <w:lang w:val="en-US"/>
-        </w:rPr>
-        <w:t xml:space="preserve"> for the </w:t>
-      </w:r>
-      <w:proofErr w:type="spellStart"/>
-      <w:r>
-        <w:rPr>
-          <w:lang w:val="en-US"/>
-        </w:rPr>
-        <w:t>MyExoMy</w:t>
-      </w:r>
-      <w:proofErr w:type="spellEnd"/>
-      <w:r>
-        <w:rPr>
-          <w:lang w:val="en-US"/>
-        </w:rPr>
-        <w:t xml:space="preserve"> </w:t>
-      </w:r>
-      <w:proofErr w:type="spellStart"/>
-      <w:r>
-        <w:rPr>
-          <w:lang w:val="en-US"/>
-        </w:rPr>
-        <w:t>projet</w:t>
-      </w:r>
-      <w:proofErr w:type="spellEnd"/>
-      <w:r>
-        <w:rPr>
-          <w:lang w:val="en-US"/>
-        </w:rPr>
-        <w:t xml:space="preserve"> first change the Data Directory to the corresponding </w:t>
-      </w:r>
-      <w:proofErr w:type="spellStart"/>
-      <w:r>
-        <w:rPr>
-          <w:lang w:val="en-US"/>
-        </w:rPr>
-        <w:t>EasyEda</w:t>
-      </w:r>
-      <w:proofErr w:type="spellEnd"/>
-      <w:r>
-        <w:rPr>
-          <w:lang w:val="en-US"/>
-        </w:rPr>
-        <w:t xml:space="preserve"> folder with </w:t>
-      </w:r>
-      <w:proofErr w:type="spellStart"/>
-      <w:r>
-        <w:rPr>
-          <w:lang w:val="en-US"/>
-        </w:rPr>
-        <w:t>EasyEda</w:t>
-      </w:r>
-      <w:proofErr w:type="spellEnd"/>
-      <w:r>
-        <w:rPr>
-          <w:lang w:val="en-US"/>
-        </w:rPr>
-        <w:t xml:space="preserve"> -&gt; Setting -&gt; Desktop Edition Setting -&gt; Data Directory. After that with </w:t>
-      </w:r>
-      <w:proofErr w:type="spellStart"/>
-      <w:r>
-        <w:rPr>
-          <w:lang w:val="en-US"/>
-        </w:rPr>
-        <w:t>EasyEda</w:t>
-      </w:r>
-      <w:proofErr w:type="spellEnd"/>
-      <w:r>
-        <w:rPr>
-          <w:lang w:val="en-US"/>
-        </w:rPr>
-        <w:t xml:space="preserve"> -&gt; File -&gt; Open Project the </w:t>
-      </w:r>
-      <w:proofErr w:type="spellStart"/>
-      <w:r>
-        <w:rPr>
-          <w:lang w:val="en-US"/>
-        </w:rPr>
-        <w:t>MyExoMy</w:t>
-      </w:r>
-      <w:proofErr w:type="spellEnd"/>
-      <w:r>
-        <w:rPr>
-          <w:lang w:val="en-US"/>
-        </w:rPr>
-        <w:t xml:space="preserve"> </w:t>
-      </w:r>
-      <w:proofErr w:type="spellStart"/>
-      <w:r>
-        <w:rPr>
-          <w:lang w:val="en-US"/>
-        </w:rPr>
-        <w:t>EasyEda</w:t>
-      </w:r>
-      <w:proofErr w:type="spellEnd"/>
-      <w:r>
-        <w:rPr>
-          <w:lang w:val="en-US"/>
-        </w:rPr>
-        <w:t xml:space="preserve"> project can be opened.</w:t>
+        <w:t>To work with EasyEda for the MyExoMy projet first change the Data Directory to the corresponding EasyEda folder with EasyEda -&gt; Setting -&gt; Desktop Edition Setting -&gt; Data Directory. After that with EasyEda -&gt; File -&gt; Open Project the MyExoMy EasyEda project can be opened.</w:t>
       </w:r>
     </w:p>
     <w:p>
@@ -2900,21 +1857,7 @@
         <w:rPr>
           <w:lang w:val="en-US"/>
         </w:rPr>
-        <w:t xml:space="preserve">after </w:t>
-      </w:r>
-      <w:proofErr w:type="spellStart"/>
-      <w:r>
-        <w:rPr>
-          <w:lang w:val="en-US"/>
-        </w:rPr>
-        <w:t>EasyEda</w:t>
-      </w:r>
-      <w:proofErr w:type="spellEnd"/>
-      <w:r>
-        <w:rPr>
-          <w:lang w:val="en-US"/>
-        </w:rPr>
-        <w:t xml:space="preserve"> -&gt; Login </w:t>
+        <w:t xml:space="preserve">after EasyEda -&gt; Login </w:t>
       </w:r>
       <w:r>
         <w:rPr>
@@ -2945,13 +1888,8 @@
       <w:pPr>
         <w:pStyle w:val="Heading3"/>
       </w:pPr>
-      <w:proofErr w:type="spellStart"/>
-      <w:r>
-        <w:t>EasyEda</w:t>
-      </w:r>
-      <w:proofErr w:type="spellEnd"/>
-      <w:r>
-        <w:t xml:space="preserve"> PCB settings:</w:t>
+      <w:r>
+        <w:t>EasyEda PCB settings:</w:t>
       </w:r>
     </w:p>
     <w:p>
@@ -2998,7 +1936,6 @@
         </w:rPr>
         <w:t xml:space="preserve">The copper thickness is chosen to be 2 oz = 2x 1.4 mil = 2x 35 </w:t>
       </w:r>
-      <w:proofErr w:type="spellStart"/>
       <w:r>
         <w:rPr>
           <w:lang w:val="en-US"/>
@@ -3009,16 +1946,8 @@
         <w:rPr>
           <w:lang w:val="en-US"/>
         </w:rPr>
-        <w:t>m</w:t>
-      </w:r>
-      <w:proofErr w:type="spellEnd"/>
-      <w:r>
-        <w:rPr>
-          <w:lang w:val="en-US"/>
-        </w:rPr>
-        <w:t xml:space="preserve"> = 70 </w:t>
-      </w:r>
-      <w:proofErr w:type="spellStart"/>
+        <w:t xml:space="preserve">m = 70 </w:t>
+      </w:r>
       <w:r>
         <w:rPr>
           <w:lang w:val="en-US"/>
@@ -3029,28 +1958,7 @@
         <w:rPr>
           <w:lang w:val="en-US"/>
         </w:rPr>
-        <w:t>m</w:t>
-      </w:r>
-      <w:proofErr w:type="spellEnd"/>
-      <w:r>
-        <w:rPr>
-          <w:lang w:val="en-US"/>
-        </w:rPr>
-        <w:t xml:space="preserve">. Normally it is 1 oz. 2 oz is chosen to allow more current and for robustness. It cannot be set in </w:t>
-      </w:r>
-      <w:proofErr w:type="spellStart"/>
-      <w:r>
-        <w:rPr>
-          <w:lang w:val="en-US"/>
-        </w:rPr>
-        <w:t>EasyEda</w:t>
-      </w:r>
-      <w:proofErr w:type="spellEnd"/>
-      <w:r>
-        <w:rPr>
-          <w:lang w:val="en-US"/>
-        </w:rPr>
-        <w:t xml:space="preserve"> but it can be selected when ordering at  JL</w:t>
+        <w:t>m. Normally it is 1 oz. 2 oz is chosen to allow more current and for robustness. It cannot be set in EasyEda but it can be selected when ordering at  JL</w:t>
       </w:r>
       <w:r>
         <w:rPr>
@@ -3170,35 +2078,7 @@
         <w:rPr>
           <w:lang w:val="en-US"/>
         </w:rPr>
-        <w:t>ssuing a ‘</w:t>
-      </w:r>
-      <w:proofErr w:type="spellStart"/>
-      <w:r>
-        <w:rPr>
-          <w:lang w:val="en-US"/>
-        </w:rPr>
-        <w:t>sudo</w:t>
-      </w:r>
-      <w:proofErr w:type="spellEnd"/>
-      <w:r>
-        <w:rPr>
-          <w:lang w:val="en-US"/>
-        </w:rPr>
-        <w:t xml:space="preserve"> halt’. The power of the </w:t>
-      </w:r>
-      <w:proofErr w:type="spellStart"/>
-      <w:r>
-        <w:rPr>
-          <w:lang w:val="en-US"/>
-        </w:rPr>
-        <w:t>Raspberrt</w:t>
-      </w:r>
-      <w:proofErr w:type="spellEnd"/>
-      <w:r>
-        <w:rPr>
-          <w:lang w:val="en-US"/>
-        </w:rPr>
-        <w:t xml:space="preserve"> Pi 4</w:t>
+        <w:t>ssuing a ‘sudo halt’. The power of the Raspberrt Pi 4</w:t>
       </w:r>
       <w:r>
         <w:rPr>
@@ -3396,6 +2276,7 @@
           <w:rFonts w:cstheme="minorHAnsi"/>
           <w:lang w:val="en-US"/>
         </w:rPr>
+        <w:lastRenderedPageBreak/>
         <w:t>TFTP_FILE_TIMEOUT=30000</w:t>
       </w:r>
     </w:p>
@@ -3412,7 +2293,6 @@
           <w:rFonts w:cstheme="minorHAnsi"/>
           <w:lang w:val="en-US"/>
         </w:rPr>
-        <w:lastRenderedPageBreak/>
         <w:t>ENABLE_SELF_UPDATE=1</w:t>
       </w:r>
     </w:p>
@@ -3495,7 +2375,6 @@
         </w:rPr>
         <w:t xml:space="preserve">To view: </w:t>
       </w:r>
-      <w:proofErr w:type="spellStart"/>
       <w:r>
         <w:rPr>
           <w:rFonts w:ascii="Courier New" w:hAnsi="Courier New" w:cs="Courier New"/>
@@ -3504,9 +2383,23 @@
           <w:highlight w:val="lightGray"/>
           <w:shd w:val="clear" w:color="auto" w:fill="FAFAFA"/>
         </w:rPr>
-        <w:t>rpi</w:t>
-      </w:r>
-      <w:proofErr w:type="spellEnd"/>
+        <w:t>rpi-eeprom-config</w:t>
+      </w:r>
+      <w:r>
+        <w:rPr>
+          <w:rFonts w:cstheme="minorHAnsi"/>
+          <w:lang w:val="en-US"/>
+        </w:rPr>
+        <w:br/>
+      </w:r>
+      <w:r>
+        <w:rPr>
+          <w:rFonts w:cstheme="minorHAnsi"/>
+          <w:shd w:val="clear" w:color="auto" w:fill="FAFAFA"/>
+          <w:lang w:val="en-US"/>
+        </w:rPr>
+        <w:t xml:space="preserve">To edit: </w:t>
+      </w:r>
       <w:r>
         <w:rPr>
           <w:rFonts w:ascii="Courier New" w:hAnsi="Courier New" w:cs="Courier New"/>
@@ -3515,9 +2408,8 @@
           <w:highlight w:val="lightGray"/>
           <w:shd w:val="clear" w:color="auto" w:fill="FAFAFA"/>
         </w:rPr>
-        <w:t>-</w:t>
-      </w:r>
-      <w:proofErr w:type="spellStart"/>
+        <w:t xml:space="preserve">sudo -E rpi-eeprom-config </w:t>
+      </w:r>
       <w:r>
         <w:rPr>
           <w:rFonts w:ascii="Courier New" w:hAnsi="Courier New" w:cs="Courier New"/>
@@ -3526,9 +2418,8 @@
           <w:highlight w:val="lightGray"/>
           <w:shd w:val="clear" w:color="auto" w:fill="FAFAFA"/>
         </w:rPr>
-        <w:t>eeprom</w:t>
-      </w:r>
-      <w:proofErr w:type="spellEnd"/>
+        <w:t>–</w:t>
+      </w:r>
       <w:r>
         <w:rPr>
           <w:rFonts w:ascii="Courier New" w:hAnsi="Courier New" w:cs="Courier New"/>
@@ -3537,24 +2428,52 @@
           <w:highlight w:val="lightGray"/>
           <w:shd w:val="clear" w:color="auto" w:fill="FAFAFA"/>
         </w:rPr>
-        <w:t>-config</w:t>
-      </w:r>
-      <w:r>
-        <w:rPr>
-          <w:rFonts w:cstheme="minorHAnsi"/>
-          <w:lang w:val="en-US"/>
-        </w:rPr>
-        <w:br/>
-      </w:r>
-      <w:r>
-        <w:rPr>
-          <w:rFonts w:cstheme="minorHAnsi"/>
-          <w:shd w:val="clear" w:color="auto" w:fill="FAFAFA"/>
-          <w:lang w:val="en-US"/>
-        </w:rPr>
-        <w:t xml:space="preserve">To edit: </w:t>
-      </w:r>
-      <w:proofErr w:type="spellStart"/>
+        <w:t>edit</w:t>
+      </w:r>
+    </w:p>
+    <w:p>
+      <w:pPr>
+        <w:ind w:left="360"/>
+        <w:rPr>
+          <w:rFonts w:cstheme="minorHAnsi"/>
+          <w:lang w:val="en-US"/>
+        </w:rPr>
+      </w:pPr>
+      <w:r>
+        <w:rPr>
+          <w:rFonts w:cstheme="minorHAnsi"/>
+          <w:lang w:val="en-US"/>
+        </w:rPr>
+        <w:t xml:space="preserve">After editing, whether you </w:t>
+      </w:r>
+      <w:r>
+        <w:rPr>
+          <w:rFonts w:cstheme="minorHAnsi"/>
+          <w:lang w:val="en-US"/>
+        </w:rPr>
+        <w:t>cha</w:t>
+      </w:r>
+      <w:r>
+        <w:rPr>
+          <w:rFonts w:cstheme="minorHAnsi"/>
+          <w:lang w:val="en-US"/>
+        </w:rPr>
+        <w:t>nged anything or not, always issu</w:t>
+      </w:r>
+      <w:r>
+        <w:rPr>
+          <w:rFonts w:cstheme="minorHAnsi"/>
+          <w:lang w:val="en-US"/>
+        </w:rPr>
+        <w:t>e</w:t>
+      </w:r>
+      <w:r>
+        <w:rPr>
+          <w:rFonts w:cstheme="minorHAnsi"/>
+          <w:lang w:val="en-US"/>
+        </w:rPr>
+        <w:t xml:space="preserve"> a </w:t>
+      </w:r>
       <w:r>
         <w:rPr>
           <w:rFonts w:ascii="Courier New" w:hAnsi="Courier New" w:cs="Courier New"/>
@@ -3563,212 +2482,63 @@
           <w:highlight w:val="lightGray"/>
           <w:shd w:val="clear" w:color="auto" w:fill="FAFAFA"/>
         </w:rPr>
-        <w:t>sudo</w:t>
-      </w:r>
-      <w:proofErr w:type="spellEnd"/>
-      <w:r>
-        <w:rPr>
-          <w:rFonts w:ascii="Courier New" w:hAnsi="Courier New" w:cs="Courier New"/>
-          <w:sz w:val="20"/>
-          <w:szCs w:val="20"/>
-          <w:highlight w:val="lightGray"/>
+        <w:t>sudo reboot</w:t>
+      </w:r>
+      <w:r>
+        <w:rPr>
+          <w:rFonts w:cstheme="minorHAnsi"/>
+          <w:lang w:val="en-US"/>
+        </w:rPr>
+        <w:t xml:space="preserve">, otherwise </w:t>
+      </w:r>
+      <w:r>
+        <w:rPr>
+          <w:rFonts w:cstheme="minorHAnsi"/>
+          <w:lang w:val="en-US"/>
+        </w:rPr>
+        <w:t>the setting</w:t>
+      </w:r>
+      <w:r>
+        <w:rPr>
+          <w:rFonts w:cstheme="minorHAnsi"/>
+          <w:lang w:val="en-US"/>
+        </w:rPr>
+        <w:t xml:space="preserve"> does no</w:t>
+      </w:r>
+      <w:r>
+        <w:rPr>
+          <w:rFonts w:cstheme="minorHAnsi"/>
+          <w:lang w:val="en-US"/>
+        </w:rPr>
+        <w:t>t seem to have any effect.</w:t>
+      </w:r>
+    </w:p>
+    <w:p>
+      <w:pPr>
+        <w:pStyle w:val="Heading1"/>
+        <w:rPr>
           <w:shd w:val="clear" w:color="auto" w:fill="FAFAFA"/>
         </w:rPr>
-        <w:t xml:space="preserve"> -E </w:t>
-      </w:r>
-      <w:proofErr w:type="spellStart"/>
-      <w:r>
-        <w:rPr>
-          <w:rFonts w:ascii="Courier New" w:hAnsi="Courier New" w:cs="Courier New"/>
-          <w:sz w:val="20"/>
-          <w:szCs w:val="20"/>
-          <w:highlight w:val="lightGray"/>
+      </w:pPr>
+      <w:r>
+        <w:rPr>
           <w:shd w:val="clear" w:color="auto" w:fill="FAFAFA"/>
         </w:rPr>
-        <w:t>rpi</w:t>
-      </w:r>
-      <w:proofErr w:type="spellEnd"/>
-      <w:r>
-        <w:rPr>
-          <w:rFonts w:ascii="Courier New" w:hAnsi="Courier New" w:cs="Courier New"/>
-          <w:sz w:val="20"/>
-          <w:szCs w:val="20"/>
-          <w:highlight w:val="lightGray"/>
-          <w:shd w:val="clear" w:color="auto" w:fill="FAFAFA"/>
-        </w:rPr>
-        <w:t>-</w:t>
-      </w:r>
-      <w:proofErr w:type="spellStart"/>
-      <w:r>
-        <w:rPr>
-          <w:rFonts w:ascii="Courier New" w:hAnsi="Courier New" w:cs="Courier New"/>
-          <w:sz w:val="20"/>
-          <w:szCs w:val="20"/>
-          <w:highlight w:val="lightGray"/>
-          <w:shd w:val="clear" w:color="auto" w:fill="FAFAFA"/>
-        </w:rPr>
-        <w:t>eeprom</w:t>
-      </w:r>
-      <w:proofErr w:type="spellEnd"/>
-      <w:r>
-        <w:rPr>
-          <w:rFonts w:ascii="Courier New" w:hAnsi="Courier New" w:cs="Courier New"/>
-          <w:sz w:val="20"/>
-          <w:szCs w:val="20"/>
-          <w:highlight w:val="lightGray"/>
-          <w:shd w:val="clear" w:color="auto" w:fill="FAFAFA"/>
-        </w:rPr>
-        <w:t xml:space="preserve">-config </w:t>
-      </w:r>
-      <w:r>
-        <w:rPr>
-          <w:rFonts w:ascii="Courier New" w:hAnsi="Courier New" w:cs="Courier New"/>
-          <w:sz w:val="20"/>
-          <w:szCs w:val="20"/>
-          <w:highlight w:val="lightGray"/>
-          <w:shd w:val="clear" w:color="auto" w:fill="FAFAFA"/>
-        </w:rPr>
-        <w:t>–</w:t>
-      </w:r>
-      <w:r>
-        <w:rPr>
-          <w:rFonts w:ascii="Courier New" w:hAnsi="Courier New" w:cs="Courier New"/>
-          <w:sz w:val="20"/>
-          <w:szCs w:val="20"/>
-          <w:highlight w:val="lightGray"/>
-          <w:shd w:val="clear" w:color="auto" w:fill="FAFAFA"/>
-        </w:rPr>
-        <w:t>edit</w:t>
-      </w:r>
-    </w:p>
-    <w:p>
-      <w:pPr>
-        <w:ind w:left="360"/>
-        <w:rPr>
-          <w:rFonts w:cstheme="minorHAnsi"/>
-          <w:lang w:val="en-US"/>
-        </w:rPr>
-      </w:pPr>
-      <w:r>
-        <w:rPr>
-          <w:rFonts w:cstheme="minorHAnsi"/>
-          <w:lang w:val="en-US"/>
-        </w:rPr>
-        <w:t xml:space="preserve">After editing, whether you </w:t>
-      </w:r>
-      <w:r>
-        <w:rPr>
-          <w:rFonts w:cstheme="minorHAnsi"/>
-          <w:lang w:val="en-US"/>
-        </w:rPr>
-        <w:t>cha</w:t>
-      </w:r>
-      <w:r>
-        <w:rPr>
-          <w:rFonts w:cstheme="minorHAnsi"/>
-          <w:lang w:val="en-US"/>
-        </w:rPr>
-        <w:t>nged anything or not, always issu</w:t>
-      </w:r>
-      <w:r>
-        <w:rPr>
-          <w:rFonts w:cstheme="minorHAnsi"/>
-          <w:lang w:val="en-US"/>
-        </w:rPr>
+        <w:t>Measurements</w:t>
+      </w:r>
+    </w:p>
+    <w:p>
+      <w:pPr>
+        <w:pStyle w:val="Heading2"/>
+      </w:pPr>
+      <w:r>
+        <w:t>Power consumption, measer</w:t>
+      </w:r>
+      <w:r>
         <w:t>e</w:t>
       </w:r>
       <w:r>
-        <w:rPr>
-          <w:rFonts w:cstheme="minorHAnsi"/>
-          <w:lang w:val="en-US"/>
-        </w:rPr>
-        <w:t xml:space="preserve"> a </w:t>
-      </w:r>
-      <w:proofErr w:type="spellStart"/>
-      <w:r>
-        <w:rPr>
-          <w:rFonts w:ascii="Courier New" w:hAnsi="Courier New" w:cs="Courier New"/>
-          <w:sz w:val="20"/>
-          <w:szCs w:val="20"/>
-          <w:highlight w:val="lightGray"/>
-          <w:shd w:val="clear" w:color="auto" w:fill="FAFAFA"/>
-        </w:rPr>
-        <w:t>sudo</w:t>
-      </w:r>
-      <w:proofErr w:type="spellEnd"/>
-      <w:r>
-        <w:rPr>
-          <w:rFonts w:ascii="Courier New" w:hAnsi="Courier New" w:cs="Courier New"/>
-          <w:sz w:val="20"/>
-          <w:szCs w:val="20"/>
-          <w:highlight w:val="lightGray"/>
-          <w:shd w:val="clear" w:color="auto" w:fill="FAFAFA"/>
-        </w:rPr>
-        <w:t xml:space="preserve"> reboot</w:t>
-      </w:r>
-      <w:r>
-        <w:rPr>
-          <w:rFonts w:cstheme="minorHAnsi"/>
-          <w:lang w:val="en-US"/>
-        </w:rPr>
-        <w:t xml:space="preserve">, otherwise </w:t>
-      </w:r>
-      <w:r>
-        <w:rPr>
-          <w:rFonts w:cstheme="minorHAnsi"/>
-          <w:lang w:val="en-US"/>
-        </w:rPr>
-        <w:t>the setting</w:t>
-      </w:r>
-      <w:r>
-        <w:rPr>
-          <w:rFonts w:cstheme="minorHAnsi"/>
-          <w:lang w:val="en-US"/>
-        </w:rPr>
-        <w:t xml:space="preserve"> does no</w:t>
-      </w:r>
-      <w:r>
-        <w:rPr>
-          <w:rFonts w:cstheme="minorHAnsi"/>
-          <w:lang w:val="en-US"/>
-        </w:rPr>
-        <w:t>t seem to have any effect.</w:t>
-      </w:r>
-    </w:p>
-    <w:p>
-      <w:pPr>
-        <w:pStyle w:val="Heading1"/>
-        <w:rPr>
-          <w:shd w:val="clear" w:color="auto" w:fill="FAFAFA"/>
-        </w:rPr>
-      </w:pPr>
-      <w:r>
-        <w:rPr>
-          <w:shd w:val="clear" w:color="auto" w:fill="FAFAFA"/>
-        </w:rPr>
-        <w:t>Measurements</w:t>
-      </w:r>
-    </w:p>
-    <w:p>
-      <w:pPr>
-        <w:pStyle w:val="Heading2"/>
-      </w:pPr>
-      <w:r>
-        <w:t xml:space="preserve">Power consumption, </w:t>
-      </w:r>
-      <w:proofErr w:type="spellStart"/>
-      <w:r>
-        <w:t>measer</w:t>
-      </w:r>
-      <w:r>
-        <w:t>e</w:t>
-      </w:r>
-      <w:r>
-        <w:t>d</w:t>
-      </w:r>
-      <w:proofErr w:type="spellEnd"/>
-      <w:r>
-        <w:t xml:space="preserve"> with battery voltage = 6.0V</w:t>
+        <w:t>d with battery voltage = 6.0V</w:t>
       </w:r>
     </w:p>
     <w:p>
@@ -3954,7 +2724,7 @@
       <w:lvlText w:val=""/>
       <w:lvlJc w:val="left"/>
       <w:pPr>
-        <w:ind w:left="720" w:hanging="360"/>
+        <w:ind w:left="360" w:hanging="360"/>
       </w:pPr>
       <w:rPr>
         <w:rFonts w:ascii="Symbol" w:hAnsi="Symbol" w:hint="default"/>
@@ -3966,7 +2736,7 @@
       <w:lvlText w:val="o"/>
       <w:lvlJc w:val="left"/>
       <w:pPr>
-        <w:ind w:left="1440" w:hanging="360"/>
+        <w:ind w:left="1080" w:hanging="360"/>
       </w:pPr>
       <w:rPr>
         <w:rFonts w:ascii="Courier New" w:hAnsi="Courier New" w:cs="Courier New" w:hint="default"/>
@@ -3978,7 +2748,7 @@
       <w:lvlText w:val=""/>
       <w:lvlJc w:val="left"/>
       <w:pPr>
-        <w:ind w:left="2160" w:hanging="360"/>
+        <w:ind w:left="1800" w:hanging="360"/>
       </w:pPr>
       <w:rPr>
         <w:rFonts w:ascii="Wingdings" w:hAnsi="Wingdings" w:hint="default"/>
@@ -3990,7 +2760,7 @@
       <w:lvlText w:val=""/>
       <w:lvlJc w:val="left"/>
       <w:pPr>
-        <w:ind w:left="2880" w:hanging="360"/>
+        <w:ind w:left="2520" w:hanging="360"/>
       </w:pPr>
       <w:rPr>
         <w:rFonts w:ascii="Symbol" w:hAnsi="Symbol" w:hint="default"/>
@@ -4002,7 +2772,7 @@
       <w:lvlText w:val="o"/>
       <w:lvlJc w:val="left"/>
       <w:pPr>
-        <w:ind w:left="3600" w:hanging="360"/>
+        <w:ind w:left="3240" w:hanging="360"/>
       </w:pPr>
       <w:rPr>
         <w:rFonts w:ascii="Courier New" w:hAnsi="Courier New" w:cs="Courier New" w:hint="default"/>
@@ -4014,7 +2784,7 @@
       <w:lvlText w:val=""/>
       <w:lvlJc w:val="left"/>
       <w:pPr>
-        <w:ind w:left="4320" w:hanging="360"/>
+        <w:ind w:left="3960" w:hanging="360"/>
       </w:pPr>
       <w:rPr>
         <w:rFonts w:ascii="Wingdings" w:hAnsi="Wingdings" w:hint="default"/>
@@ -4026,7 +2796,7 @@
       <w:lvlText w:val=""/>
       <w:lvlJc w:val="left"/>
       <w:pPr>
-        <w:ind w:left="5040" w:hanging="360"/>
+        <w:ind w:left="4680" w:hanging="360"/>
       </w:pPr>
       <w:rPr>
         <w:rFonts w:ascii="Symbol" w:hAnsi="Symbol" w:hint="default"/>
@@ -4038,7 +2808,7 @@
       <w:lvlText w:val="o"/>
       <w:lvlJc w:val="left"/>
       <w:pPr>
-        <w:ind w:left="5760" w:hanging="360"/>
+        <w:ind w:left="5400" w:hanging="360"/>
       </w:pPr>
       <w:rPr>
         <w:rFonts w:ascii="Courier New" w:hAnsi="Courier New" w:cs="Courier New" w:hint="default"/>
@@ -4050,7 +2820,7 @@
       <w:lvlText w:val=""/>
       <w:lvlJc w:val="left"/>
       <w:pPr>
-        <w:ind w:left="6480" w:hanging="360"/>
+        <w:ind w:left="6120" w:hanging="360"/>
       </w:pPr>
       <w:rPr>
         <w:rFonts w:ascii="Wingdings" w:hAnsi="Wingdings" w:hint="default"/>
@@ -4067,7 +2837,7 @@
       <w:lvlText w:val=""/>
       <w:lvlJc w:val="left"/>
       <w:pPr>
-        <w:ind w:left="720" w:hanging="360"/>
+        <w:ind w:left="360" w:hanging="360"/>
       </w:pPr>
       <w:rPr>
         <w:rFonts w:ascii="Symbol" w:hAnsi="Symbol" w:hint="default"/>
@@ -4079,7 +2849,7 @@
       <w:lvlText w:val="o"/>
       <w:lvlJc w:val="left"/>
       <w:pPr>
-        <w:ind w:left="1440" w:hanging="360"/>
+        <w:ind w:left="1080" w:hanging="360"/>
       </w:pPr>
       <w:rPr>
         <w:rFonts w:ascii="Courier New" w:hAnsi="Courier New" w:cs="Courier New" w:hint="default"/>
@@ -4091,7 +2861,7 @@
       <w:lvlText w:val=""/>
       <w:lvlJc w:val="left"/>
       <w:pPr>
-        <w:ind w:left="2160" w:hanging="360"/>
+        <w:ind w:left="1800" w:hanging="360"/>
       </w:pPr>
       <w:rPr>
         <w:rFonts w:ascii="Wingdings" w:hAnsi="Wingdings" w:hint="default"/>
@@ -4103,7 +2873,7 @@
       <w:lvlText w:val=""/>
       <w:lvlJc w:val="left"/>
       <w:pPr>
-        <w:ind w:left="2880" w:hanging="360"/>
+        <w:ind w:left="2520" w:hanging="360"/>
       </w:pPr>
       <w:rPr>
         <w:rFonts w:ascii="Symbol" w:hAnsi="Symbol" w:hint="default"/>
@@ -4115,7 +2885,7 @@
       <w:lvlText w:val="o"/>
       <w:lvlJc w:val="left"/>
       <w:pPr>
-        <w:ind w:left="3600" w:hanging="360"/>
+        <w:ind w:left="3240" w:hanging="360"/>
       </w:pPr>
       <w:rPr>
         <w:rFonts w:ascii="Courier New" w:hAnsi="Courier New" w:cs="Courier New" w:hint="default"/>
@@ -4127,7 +2897,7 @@
       <w:lvlText w:val=""/>
       <w:lvlJc w:val="left"/>
       <w:pPr>
-        <w:ind w:left="4320" w:hanging="360"/>
+        <w:ind w:left="3960" w:hanging="360"/>
       </w:pPr>
       <w:rPr>
         <w:rFonts w:ascii="Wingdings" w:hAnsi="Wingdings" w:hint="default"/>
@@ -4139,7 +2909,7 @@
       <w:lvlText w:val=""/>
       <w:lvlJc w:val="left"/>
       <w:pPr>
-        <w:ind w:left="5040" w:hanging="360"/>
+        <w:ind w:left="4680" w:hanging="360"/>
       </w:pPr>
       <w:rPr>
         <w:rFonts w:ascii="Symbol" w:hAnsi="Symbol" w:hint="default"/>
@@ -4151,7 +2921,7 @@
       <w:lvlText w:val="o"/>
       <w:lvlJc w:val="left"/>
       <w:pPr>
-        <w:ind w:left="5760" w:hanging="360"/>
+        <w:ind w:left="5400" w:hanging="360"/>
       </w:pPr>
       <w:rPr>
         <w:rFonts w:ascii="Courier New" w:hAnsi="Courier New" w:cs="Courier New" w:hint="default"/>
@@ -4163,7 +2933,7 @@
       <w:lvlText w:val=""/>
       <w:lvlJc w:val="left"/>
       <w:pPr>
-        <w:ind w:left="6480" w:hanging="360"/>
+        <w:ind w:left="6120" w:hanging="360"/>
       </w:pPr>
       <w:rPr>
         <w:rFonts w:ascii="Wingdings" w:hAnsi="Wingdings" w:hint="default"/>
@@ -4180,7 +2950,7 @@
       <w:lvlText w:val=""/>
       <w:lvlJc w:val="left"/>
       <w:pPr>
-        <w:ind w:left="720" w:hanging="360"/>
+        <w:ind w:left="360" w:hanging="360"/>
       </w:pPr>
       <w:rPr>
         <w:rFonts w:ascii="Symbol" w:hAnsi="Symbol" w:hint="default"/>
@@ -4192,7 +2962,7 @@
       <w:lvlText w:val="o"/>
       <w:lvlJc w:val="left"/>
       <w:pPr>
-        <w:ind w:left="1440" w:hanging="360"/>
+        <w:ind w:left="1080" w:hanging="360"/>
       </w:pPr>
       <w:rPr>
         <w:rFonts w:ascii="Courier New" w:hAnsi="Courier New" w:cs="Courier New" w:hint="default"/>
@@ -4204,7 +2974,7 @@
       <w:lvlText w:val=""/>
       <w:lvlJc w:val="left"/>
       <w:pPr>
-        <w:ind w:left="2160" w:hanging="360"/>
+        <w:ind w:left="1800" w:hanging="360"/>
       </w:pPr>
       <w:rPr>
         <w:rFonts w:ascii="Wingdings" w:hAnsi="Wingdings" w:hint="default"/>
@@ -4216,7 +2986,7 @@
       <w:lvlText w:val=""/>
       <w:lvlJc w:val="left"/>
       <w:pPr>
-        <w:ind w:left="2880" w:hanging="360"/>
+        <w:ind w:left="2520" w:hanging="360"/>
       </w:pPr>
       <w:rPr>
         <w:rFonts w:ascii="Symbol" w:hAnsi="Symbol" w:hint="default"/>
@@ -4228,7 +2998,7 @@
       <w:lvlText w:val="o"/>
       <w:lvlJc w:val="left"/>
       <w:pPr>
-        <w:ind w:left="3600" w:hanging="360"/>
+        <w:ind w:left="3240" w:hanging="360"/>
       </w:pPr>
       <w:rPr>
         <w:rFonts w:ascii="Courier New" w:hAnsi="Courier New" w:cs="Courier New" w:hint="default"/>
@@ -4240,7 +3010,7 @@
       <w:lvlText w:val=""/>
       <w:lvlJc w:val="left"/>
       <w:pPr>
-        <w:ind w:left="4320" w:hanging="360"/>
+        <w:ind w:left="3960" w:hanging="360"/>
       </w:pPr>
       <w:rPr>
         <w:rFonts w:ascii="Wingdings" w:hAnsi="Wingdings" w:hint="default"/>
@@ -4252,7 +3022,7 @@
       <w:lvlText w:val=""/>
       <w:lvlJc w:val="left"/>
       <w:pPr>
-        <w:ind w:left="5040" w:hanging="360"/>
+        <w:ind w:left="4680" w:hanging="360"/>
       </w:pPr>
       <w:rPr>
         <w:rFonts w:ascii="Symbol" w:hAnsi="Symbol" w:hint="default"/>
@@ -4264,7 +3034,7 @@
       <w:lvlText w:val="o"/>
       <w:lvlJc w:val="left"/>
       <w:pPr>
-        <w:ind w:left="5760" w:hanging="360"/>
+        <w:ind w:left="5400" w:hanging="360"/>
       </w:pPr>
       <w:rPr>
         <w:rFonts w:ascii="Courier New" w:hAnsi="Courier New" w:cs="Courier New" w:hint="default"/>
@@ -4276,7 +3046,7 @@
       <w:lvlText w:val=""/>
       <w:lvlJc w:val="left"/>
       <w:pPr>
-        <w:ind w:left="6480" w:hanging="360"/>
+        <w:ind w:left="6120" w:hanging="360"/>
       </w:pPr>
       <w:rPr>
         <w:rFonts w:ascii="Wingdings" w:hAnsi="Wingdings" w:hint="default"/>
@@ -4293,7 +3063,7 @@
       <w:lvlText w:val=""/>
       <w:lvlJc w:val="left"/>
       <w:pPr>
-        <w:ind w:left="720" w:hanging="360"/>
+        <w:ind w:left="360" w:hanging="360"/>
       </w:pPr>
       <w:rPr>
         <w:rFonts w:ascii="Symbol" w:hAnsi="Symbol" w:hint="default"/>
@@ -4305,7 +3075,7 @@
       <w:lvlText w:val="o"/>
       <w:lvlJc w:val="left"/>
       <w:pPr>
-        <w:ind w:left="1440" w:hanging="360"/>
+        <w:ind w:left="1080" w:hanging="360"/>
       </w:pPr>
       <w:rPr>
         <w:rFonts w:ascii="Courier New" w:hAnsi="Courier New" w:cs="Courier New" w:hint="default"/>
@@ -4317,7 +3087,7 @@
       <w:lvlText w:val=""/>
       <w:lvlJc w:val="left"/>
       <w:pPr>
-        <w:ind w:left="2160" w:hanging="360"/>
+        <w:ind w:left="1800" w:hanging="360"/>
       </w:pPr>
       <w:rPr>
         <w:rFonts w:ascii="Wingdings" w:hAnsi="Wingdings" w:hint="default"/>
@@ -4329,7 +3099,7 @@
       <w:lvlText w:val=""/>
       <w:lvlJc w:val="left"/>
       <w:pPr>
-        <w:ind w:left="2880" w:hanging="360"/>
+        <w:ind w:left="2520" w:hanging="360"/>
       </w:pPr>
       <w:rPr>
         <w:rFonts w:ascii="Symbol" w:hAnsi="Symbol" w:hint="default"/>
@@ -4341,7 +3111,7 @@
       <w:lvlText w:val="o"/>
       <w:lvlJc w:val="left"/>
       <w:pPr>
-        <w:ind w:left="3600" w:hanging="360"/>
+        <w:ind w:left="3240" w:hanging="360"/>
       </w:pPr>
       <w:rPr>
         <w:rFonts w:ascii="Courier New" w:hAnsi="Courier New" w:cs="Courier New" w:hint="default"/>
@@ -4353,7 +3123,7 @@
       <w:lvlText w:val=""/>
       <w:lvlJc w:val="left"/>
       <w:pPr>
-        <w:ind w:left="4320" w:hanging="360"/>
+        <w:ind w:left="3960" w:hanging="360"/>
       </w:pPr>
       <w:rPr>
         <w:rFonts w:ascii="Wingdings" w:hAnsi="Wingdings" w:hint="default"/>
@@ -4365,7 +3135,7 @@
       <w:lvlText w:val=""/>
       <w:lvlJc w:val="left"/>
       <w:pPr>
-        <w:ind w:left="5040" w:hanging="360"/>
+        <w:ind w:left="4680" w:hanging="360"/>
       </w:pPr>
       <w:rPr>
         <w:rFonts w:ascii="Symbol" w:hAnsi="Symbol" w:hint="default"/>
@@ -4377,7 +3147,7 @@
       <w:lvlText w:val="o"/>
       <w:lvlJc w:val="left"/>
       <w:pPr>
-        <w:ind w:left="5760" w:hanging="360"/>
+        <w:ind w:left="5400" w:hanging="360"/>
       </w:pPr>
       <w:rPr>
         <w:rFonts w:ascii="Courier New" w:hAnsi="Courier New" w:cs="Courier New" w:hint="default"/>
@@ -4389,7 +3159,7 @@
       <w:lvlText w:val=""/>
       <w:lvlJc w:val="left"/>
       <w:pPr>
-        <w:ind w:left="6480" w:hanging="360"/>
+        <w:ind w:left="6120" w:hanging="360"/>
       </w:pPr>
       <w:rPr>
         <w:rFonts w:ascii="Wingdings" w:hAnsi="Wingdings" w:hint="default"/>
@@ -4406,7 +3176,7 @@
       <w:lvlText w:val=""/>
       <w:lvlJc w:val="left"/>
       <w:pPr>
-        <w:ind w:left="720" w:hanging="360"/>
+        <w:ind w:left="360" w:hanging="360"/>
       </w:pPr>
       <w:rPr>
         <w:rFonts w:ascii="Symbol" w:hAnsi="Symbol" w:hint="default"/>
@@ -4418,7 +3188,7 @@
       <w:lvlText w:val="o"/>
       <w:lvlJc w:val="left"/>
       <w:pPr>
-        <w:ind w:left="1440" w:hanging="360"/>
+        <w:ind w:left="1080" w:hanging="360"/>
       </w:pPr>
       <w:rPr>
         <w:rFonts w:ascii="Courier New" w:hAnsi="Courier New" w:cs="Courier New" w:hint="default"/>
@@ -4430,7 +3200,7 @@
       <w:lvlText w:val=""/>
       <w:lvlJc w:val="left"/>
       <w:pPr>
-        <w:ind w:left="2160" w:hanging="360"/>
+        <w:ind w:left="1800" w:hanging="360"/>
       </w:pPr>
       <w:rPr>
         <w:rFonts w:ascii="Wingdings" w:hAnsi="Wingdings" w:hint="default"/>
@@ -4442,7 +3212,7 @@
       <w:lvlText w:val=""/>
       <w:lvlJc w:val="left"/>
       <w:pPr>
-        <w:ind w:left="2880" w:hanging="360"/>
+        <w:ind w:left="2520" w:hanging="360"/>
       </w:pPr>
       <w:rPr>
         <w:rFonts w:ascii="Symbol" w:hAnsi="Symbol" w:hint="default"/>
@@ -4454,7 +3224,7 @@
       <w:lvlText w:val="o"/>
       <w:lvlJc w:val="left"/>
       <w:pPr>
-        <w:ind w:left="3600" w:hanging="360"/>
+        <w:ind w:left="3240" w:hanging="360"/>
       </w:pPr>
       <w:rPr>
         <w:rFonts w:ascii="Courier New" w:hAnsi="Courier New" w:cs="Courier New" w:hint="default"/>
@@ -4466,7 +3236,7 @@
       <w:lvlText w:val=""/>
       <w:lvlJc w:val="left"/>
       <w:pPr>
-        <w:ind w:left="4320" w:hanging="360"/>
+        <w:ind w:left="3960" w:hanging="360"/>
       </w:pPr>
       <w:rPr>
         <w:rFonts w:ascii="Wingdings" w:hAnsi="Wingdings" w:hint="default"/>
@@ -4478,7 +3248,7 @@
       <w:lvlText w:val=""/>
       <w:lvlJc w:val="left"/>
       <w:pPr>
-        <w:ind w:left="5040" w:hanging="360"/>
+        <w:ind w:left="4680" w:hanging="360"/>
       </w:pPr>
       <w:rPr>
         <w:rFonts w:ascii="Symbol" w:hAnsi="Symbol" w:hint="default"/>
@@ -4490,7 +3260,7 @@
       <w:lvlText w:val="o"/>
       <w:lvlJc w:val="left"/>
       <w:pPr>
-        <w:ind w:left="5760" w:hanging="360"/>
+        <w:ind w:left="5400" w:hanging="360"/>
       </w:pPr>
       <w:rPr>
         <w:rFonts w:ascii="Courier New" w:hAnsi="Courier New" w:cs="Courier New" w:hint="default"/>
@@ -4502,7 +3272,7 @@
       <w:lvlText w:val=""/>
       <w:lvlJc w:val="left"/>
       <w:pPr>
-        <w:ind w:left="6480" w:hanging="360"/>
+        <w:ind w:left="6120" w:hanging="360"/>
       </w:pPr>
       <w:rPr>
         <w:rFonts w:ascii="Wingdings" w:hAnsi="Wingdings" w:hint="default"/>
@@ -4784,7 +3554,7 @@
       <w:lvlText w:val=""/>
       <w:lvlJc w:val="left"/>
       <w:pPr>
-        <w:ind w:left="720" w:hanging="360"/>
+        <w:ind w:left="360" w:hanging="360"/>
       </w:pPr>
       <w:rPr>
         <w:rFonts w:ascii="Symbol" w:hAnsi="Symbol" w:hint="default"/>
@@ -4796,7 +3566,7 @@
       <w:lvlText w:val="o"/>
       <w:lvlJc w:val="left"/>
       <w:pPr>
-        <w:ind w:left="1440" w:hanging="360"/>
+        <w:ind w:left="1080" w:hanging="360"/>
       </w:pPr>
       <w:rPr>
         <w:rFonts w:ascii="Courier New" w:hAnsi="Courier New" w:cs="Courier New" w:hint="default"/>
@@ -4808,7 +3578,7 @@
       <w:lvlText w:val=""/>
       <w:lvlJc w:val="left"/>
       <w:pPr>
-        <w:ind w:left="2160" w:hanging="360"/>
+        <w:ind w:left="1800" w:hanging="360"/>
       </w:pPr>
       <w:rPr>
         <w:rFonts w:ascii="Wingdings" w:hAnsi="Wingdings" w:hint="default"/>
@@ -4820,7 +3590,7 @@
       <w:lvlText w:val=""/>
       <w:lvlJc w:val="left"/>
       <w:pPr>
-        <w:ind w:left="2880" w:hanging="360"/>
+        <w:ind w:left="2520" w:hanging="360"/>
       </w:pPr>
       <w:rPr>
         <w:rFonts w:ascii="Symbol" w:hAnsi="Symbol" w:hint="default"/>
@@ -4832,7 +3602,7 @@
       <w:lvlText w:val="o"/>
       <w:lvlJc w:val="left"/>
       <w:pPr>
-        <w:ind w:left="3600" w:hanging="360"/>
+        <w:ind w:left="3240" w:hanging="360"/>
       </w:pPr>
       <w:rPr>
         <w:rFonts w:ascii="Courier New" w:hAnsi="Courier New" w:cs="Courier New" w:hint="default"/>
@@ -4844,7 +3614,7 @@
       <w:lvlText w:val=""/>
       <w:lvlJc w:val="left"/>
       <w:pPr>
-        <w:ind w:left="4320" w:hanging="360"/>
+        <w:ind w:left="3960" w:hanging="360"/>
       </w:pPr>
       <w:rPr>
         <w:rFonts w:ascii="Wingdings" w:hAnsi="Wingdings" w:hint="default"/>
@@ -4856,7 +3626,7 @@
       <w:lvlText w:val=""/>
       <w:lvlJc w:val="left"/>
       <w:pPr>
-        <w:ind w:left="5040" w:hanging="360"/>
+        <w:ind w:left="4680" w:hanging="360"/>
       </w:pPr>
       <w:rPr>
         <w:rFonts w:ascii="Symbol" w:hAnsi="Symbol" w:hint="default"/>
@@ -4868,7 +3638,7 @@
       <w:lvlText w:val="o"/>
       <w:lvlJc w:val="left"/>
       <w:pPr>
-        <w:ind w:left="5760" w:hanging="360"/>
+        <w:ind w:left="5400" w:hanging="360"/>
       </w:pPr>
       <w:rPr>
         <w:rFonts w:ascii="Courier New" w:hAnsi="Courier New" w:cs="Courier New" w:hint="default"/>
@@ -4880,7 +3650,7 @@
       <w:lvlText w:val=""/>
       <w:lvlJc w:val="left"/>
       <w:pPr>
-        <w:ind w:left="6480" w:hanging="360"/>
+        <w:ind w:left="6120" w:hanging="360"/>
       </w:pPr>
       <w:rPr>
         <w:rFonts w:ascii="Wingdings" w:hAnsi="Wingdings" w:hint="default"/>
@@ -5010,7 +3780,7 @@
       <w:lvlText w:val=""/>
       <w:lvlJc w:val="left"/>
       <w:pPr>
-        <w:ind w:left="720" w:hanging="360"/>
+        <w:ind w:left="360" w:hanging="360"/>
       </w:pPr>
       <w:rPr>
         <w:rFonts w:ascii="Symbol" w:hAnsi="Symbol" w:hint="default"/>
@@ -5022,7 +3792,7 @@
       <w:lvlText w:val="o"/>
       <w:lvlJc w:val="left"/>
       <w:pPr>
-        <w:ind w:left="1440" w:hanging="360"/>
+        <w:ind w:left="1080" w:hanging="360"/>
       </w:pPr>
       <w:rPr>
         <w:rFonts w:ascii="Courier New" w:hAnsi="Courier New" w:cs="Courier New" w:hint="default"/>
@@ -5034,7 +3804,7 @@
       <w:lvlText w:val=""/>
       <w:lvlJc w:val="left"/>
       <w:pPr>
-        <w:ind w:left="2160" w:hanging="360"/>
+        <w:ind w:left="1800" w:hanging="360"/>
       </w:pPr>
       <w:rPr>
         <w:rFonts w:ascii="Wingdings" w:hAnsi="Wingdings" w:hint="default"/>
@@ -5046,7 +3816,7 @@
       <w:lvlText w:val=""/>
       <w:lvlJc w:val="left"/>
       <w:pPr>
-        <w:ind w:left="2880" w:hanging="360"/>
+        <w:ind w:left="2520" w:hanging="360"/>
       </w:pPr>
       <w:rPr>
         <w:rFonts w:ascii="Symbol" w:hAnsi="Symbol" w:hint="default"/>
@@ -5058,7 +3828,7 @@
       <w:lvlText w:val="o"/>
       <w:lvlJc w:val="left"/>
       <w:pPr>
-        <w:ind w:left="3600" w:hanging="360"/>
+        <w:ind w:left="3240" w:hanging="360"/>
       </w:pPr>
       <w:rPr>
         <w:rFonts w:ascii="Courier New" w:hAnsi="Courier New" w:cs="Courier New" w:hint="default"/>
@@ -5070,7 +3840,7 @@
       <w:lvlText w:val=""/>
       <w:lvlJc w:val="left"/>
       <w:pPr>
-        <w:ind w:left="4320" w:hanging="360"/>
+        <w:ind w:left="3960" w:hanging="360"/>
       </w:pPr>
       <w:rPr>
         <w:rFonts w:ascii="Wingdings" w:hAnsi="Wingdings" w:hint="default"/>
@@ -5082,7 +3852,7 @@
       <w:lvlText w:val=""/>
       <w:lvlJc w:val="left"/>
       <w:pPr>
-        <w:ind w:left="5040" w:hanging="360"/>
+        <w:ind w:left="4680" w:hanging="360"/>
       </w:pPr>
       <w:rPr>
         <w:rFonts w:ascii="Symbol" w:hAnsi="Symbol" w:hint="default"/>
@@ -5094,7 +3864,7 @@
       <w:lvlText w:val="o"/>
       <w:lvlJc w:val="left"/>
       <w:pPr>
-        <w:ind w:left="5760" w:hanging="360"/>
+        <w:ind w:left="5400" w:hanging="360"/>
       </w:pPr>
       <w:rPr>
         <w:rFonts w:ascii="Courier New" w:hAnsi="Courier New" w:cs="Courier New" w:hint="default"/>
@@ -5106,7 +3876,7 @@
       <w:lvlText w:val=""/>
       <w:lvlJc w:val="left"/>
       <w:pPr>
-        <w:ind w:left="6480" w:hanging="360"/>
+        <w:ind w:left="6120" w:hanging="360"/>
       </w:pPr>
       <w:rPr>
         <w:rFonts w:ascii="Wingdings" w:hAnsi="Wingdings" w:hint="default"/>

</xml_diff>

<commit_message>
Added info on SSH keys
</commit_message>
<xml_diff>
--- a/MyExoMy.docx
+++ b/MyExoMy.docx
@@ -15,6 +15,7 @@
           <w:lang w:val="en-US"/>
         </w:rPr>
       </w:pPr>
+      <w:proofErr w:type="spellStart"/>
       <w:r>
         <w:rPr>
           <w:b/>
@@ -49,7 +50,17 @@
           <w:color w:val="2F5496" w:themeColor="accent1" w:themeShade="BF"/>
           <w:lang w:val="en-US"/>
         </w:rPr>
-        <w:t>y project</w:t>
+        <w:t>y</w:t>
+      </w:r>
+      <w:proofErr w:type="spellEnd"/>
+      <w:r>
+        <w:rPr>
+          <w:b/>
+          <w:bCs/>
+          <w:color w:val="2F5496" w:themeColor="accent1" w:themeShade="BF"/>
+          <w:lang w:val="en-US"/>
+        </w:rPr>
+        <w:t xml:space="preserve"> project</w:t>
       </w:r>
       <w:r>
         <w:rPr>
@@ -263,10 +274,12 @@
           <w:r>
             <w:br w:type="page"/>
           </w:r>
+          <w:proofErr w:type="spellStart"/>
           <w:r>
             <w:lastRenderedPageBreak/>
             <w:t>ontents</w:t>
           </w:r>
+          <w:proofErr w:type="spellEnd"/>
         </w:p>
         <w:p>
           <w:pPr>
@@ -1977,13 +1990,35 @@
         <w:rPr>
           <w:lang w:val="en-US"/>
         </w:rPr>
-        <w:t>Miro Voellmy</w:t>
-      </w:r>
-      <w:r>
-        <w:rPr>
-          <w:lang w:val="en-US"/>
-        </w:rPr>
-        <w:t xml:space="preserve"> who created a 3D printable robot ExoMy, a small version of the ExoMars </w:t>
+        <w:t xml:space="preserve">Miro </w:t>
+      </w:r>
+      <w:proofErr w:type="spellStart"/>
+      <w:r>
+        <w:rPr>
+          <w:lang w:val="en-US"/>
+        </w:rPr>
+        <w:t>Voellmy</w:t>
+      </w:r>
+      <w:proofErr w:type="spellEnd"/>
+      <w:r>
+        <w:rPr>
+          <w:lang w:val="en-US"/>
+        </w:rPr>
+        <w:t xml:space="preserve"> who created a 3D printable robot </w:t>
+      </w:r>
+      <w:proofErr w:type="spellStart"/>
+      <w:r>
+        <w:rPr>
+          <w:lang w:val="en-US"/>
+        </w:rPr>
+        <w:t>ExoMy</w:t>
+      </w:r>
+      <w:proofErr w:type="spellEnd"/>
+      <w:r>
+        <w:rPr>
+          <w:lang w:val="en-US"/>
+        </w:rPr>
+        <w:t xml:space="preserve">, a small version of the ExoMars </w:t>
       </w:r>
       <w:r>
         <w:rPr>
@@ -2014,7 +2049,35 @@
         <w:rPr>
           <w:lang w:val="en-US"/>
         </w:rPr>
-        <w:t>nice open source hardware and software design. This document describes how I created my own version of the ExoMy, the MyExoMy.</w:t>
+        <w:t xml:space="preserve">nice open source hardware and software design. This document describes how I created my own version of the </w:t>
+      </w:r>
+      <w:proofErr w:type="spellStart"/>
+      <w:r>
+        <w:rPr>
+          <w:lang w:val="en-US"/>
+        </w:rPr>
+        <w:t>ExoMy</w:t>
+      </w:r>
+      <w:proofErr w:type="spellEnd"/>
+      <w:r>
+        <w:rPr>
+          <w:lang w:val="en-US"/>
+        </w:rPr>
+        <w:t xml:space="preserve">, the </w:t>
+      </w:r>
+      <w:proofErr w:type="spellStart"/>
+      <w:r>
+        <w:rPr>
+          <w:lang w:val="en-US"/>
+        </w:rPr>
+        <w:t>MyExoMy</w:t>
+      </w:r>
+      <w:proofErr w:type="spellEnd"/>
+      <w:r>
+        <w:rPr>
+          <w:lang w:val="en-US"/>
+        </w:rPr>
+        <w:t>.</w:t>
       </w:r>
     </w:p>
     <w:p>
@@ -2085,6 +2148,7 @@
         </w:rPr>
         <w:t xml:space="preserve">Use </w:t>
       </w:r>
+      <w:proofErr w:type="spellStart"/>
       <w:r>
         <w:rPr>
           <w:rFonts w:ascii="Courier New" w:hAnsi="Courier New" w:cs="Courier New"/>
@@ -2093,7 +2157,18 @@
           <w:highlight w:val="lightGray"/>
           <w:shd w:val="clear" w:color="auto" w:fill="FAFAFA"/>
         </w:rPr>
-        <w:t>sh ~/ExoMy_Software/docker/run_exomy.sh -d</w:t>
+        <w:t>sh</w:t>
+      </w:r>
+      <w:proofErr w:type="spellEnd"/>
+      <w:r>
+        <w:rPr>
+          <w:rFonts w:ascii="Courier New" w:hAnsi="Courier New" w:cs="Courier New"/>
+          <w:sz w:val="20"/>
+          <w:szCs w:val="20"/>
+          <w:highlight w:val="lightGray"/>
+          <w:shd w:val="clear" w:color="auto" w:fill="FAFAFA"/>
+        </w:rPr>
+        <w:t xml:space="preserve"> ~/ExoMy_Software/docker/run_exomy.sh -d</w:t>
       </w:r>
       <w:r>
         <w:rPr>
@@ -2105,7 +2180,21 @@
         <w:rPr>
           <w:lang w:val="en-US"/>
         </w:rPr>
-        <w:t xml:space="preserve"> start the ExoMy </w:t>
+        <w:t xml:space="preserve"> start the </w:t>
+      </w:r>
+      <w:proofErr w:type="spellStart"/>
+      <w:r>
+        <w:rPr>
+          <w:lang w:val="en-US"/>
+        </w:rPr>
+        <w:t>ExoMy</w:t>
+      </w:r>
+      <w:proofErr w:type="spellEnd"/>
+      <w:r>
+        <w:rPr>
+          <w:lang w:val="en-US"/>
+        </w:rPr>
+        <w:t xml:space="preserve"> </w:t>
       </w:r>
       <w:r>
         <w:rPr>
@@ -2141,20 +2230,78 @@
         <w:rPr>
           <w:lang w:val="en-US"/>
         </w:rPr>
-        <w:t>/root/exomy_ws/src/exomy</w:t>
-      </w:r>
-      <w:r>
-        <w:rPr>
-          <w:lang w:val="en-US"/>
-        </w:rPr>
-        <w:t xml:space="preserve">  which contains the ExoMy scripts to </w:t>
-      </w:r>
-      <w:r>
-        <w:rPr>
-          <w:lang w:val="en-US"/>
-        </w:rPr>
-        <w:t>/home/pi/ExoMy_Software</w:t>
-      </w:r>
+        <w:t>/root/</w:t>
+      </w:r>
+      <w:proofErr w:type="spellStart"/>
+      <w:r>
+        <w:rPr>
+          <w:lang w:val="en-US"/>
+        </w:rPr>
+        <w:t>exomy_ws</w:t>
+      </w:r>
+      <w:proofErr w:type="spellEnd"/>
+      <w:r>
+        <w:rPr>
+          <w:lang w:val="en-US"/>
+        </w:rPr>
+        <w:t>/</w:t>
+      </w:r>
+      <w:proofErr w:type="spellStart"/>
+      <w:r>
+        <w:rPr>
+          <w:lang w:val="en-US"/>
+        </w:rPr>
+        <w:t>src</w:t>
+      </w:r>
+      <w:proofErr w:type="spellEnd"/>
+      <w:r>
+        <w:rPr>
+          <w:lang w:val="en-US"/>
+        </w:rPr>
+        <w:t>/</w:t>
+      </w:r>
+      <w:proofErr w:type="spellStart"/>
+      <w:r>
+        <w:rPr>
+          <w:lang w:val="en-US"/>
+        </w:rPr>
+        <w:t>exomy</w:t>
+      </w:r>
+      <w:proofErr w:type="spellEnd"/>
+      <w:r>
+        <w:rPr>
+          <w:lang w:val="en-US"/>
+        </w:rPr>
+        <w:t xml:space="preserve">  which contains the </w:t>
+      </w:r>
+      <w:proofErr w:type="spellStart"/>
+      <w:r>
+        <w:rPr>
+          <w:lang w:val="en-US"/>
+        </w:rPr>
+        <w:t>ExoMy</w:t>
+      </w:r>
+      <w:proofErr w:type="spellEnd"/>
+      <w:r>
+        <w:rPr>
+          <w:lang w:val="en-US"/>
+        </w:rPr>
+        <w:t xml:space="preserve"> scripts to </w:t>
+      </w:r>
+      <w:r>
+        <w:rPr>
+          <w:lang w:val="en-US"/>
+        </w:rPr>
+        <w:t>/home/pi/</w:t>
+      </w:r>
+      <w:proofErr w:type="spellStart"/>
+      <w:r>
+        <w:rPr>
+          <w:lang w:val="en-US"/>
+        </w:rPr>
+        <w:t>ExoMy_Software</w:t>
+      </w:r>
+      <w:proofErr w:type="spellEnd"/>
       <w:r>
         <w:rPr>
           <w:lang w:val="en-US"/>
@@ -2207,13 +2354,35 @@
         <w:rPr>
           <w:lang w:val="en-US"/>
         </w:rPr>
-        <w:t>/home/pi/ExoMy_Software</w:t>
-      </w:r>
-      <w:r>
-        <w:rPr>
-          <w:lang w:val="en-US"/>
-        </w:rPr>
-        <w:t xml:space="preserve">. Because this folder is mapped to the ExoMy </w:t>
+        <w:t>/home/pi/</w:t>
+      </w:r>
+      <w:proofErr w:type="spellStart"/>
+      <w:r>
+        <w:rPr>
+          <w:lang w:val="en-US"/>
+        </w:rPr>
+        <w:t>ExoMy_Software</w:t>
+      </w:r>
+      <w:proofErr w:type="spellEnd"/>
+      <w:r>
+        <w:rPr>
+          <w:lang w:val="en-US"/>
+        </w:rPr>
+        <w:t xml:space="preserve">. Because this folder is mapped to the </w:t>
+      </w:r>
+      <w:proofErr w:type="spellStart"/>
+      <w:r>
+        <w:rPr>
+          <w:lang w:val="en-US"/>
+        </w:rPr>
+        <w:t>ExoMy</w:t>
+      </w:r>
+      <w:proofErr w:type="spellEnd"/>
+      <w:r>
+        <w:rPr>
+          <w:lang w:val="en-US"/>
+        </w:rPr>
+        <w:t xml:space="preserve"> </w:t>
       </w:r>
       <w:r>
         <w:rPr>
@@ -2231,8 +2400,44 @@
         <w:rPr>
           <w:lang w:val="en-US"/>
         </w:rPr>
-        <w:t>/root/exomy_ws/src/exomy</w:t>
-      </w:r>
+        <w:t>/root/</w:t>
+      </w:r>
+      <w:proofErr w:type="spellStart"/>
+      <w:r>
+        <w:rPr>
+          <w:lang w:val="en-US"/>
+        </w:rPr>
+        <w:t>exomy_ws</w:t>
+      </w:r>
+      <w:proofErr w:type="spellEnd"/>
+      <w:r>
+        <w:rPr>
+          <w:lang w:val="en-US"/>
+        </w:rPr>
+        <w:t>/</w:t>
+      </w:r>
+      <w:proofErr w:type="spellStart"/>
+      <w:r>
+        <w:rPr>
+          <w:lang w:val="en-US"/>
+        </w:rPr>
+        <w:t>src</w:t>
+      </w:r>
+      <w:proofErr w:type="spellEnd"/>
+      <w:r>
+        <w:rPr>
+          <w:lang w:val="en-US"/>
+        </w:rPr>
+        <w:t>/</w:t>
+      </w:r>
+      <w:proofErr w:type="spellStart"/>
+      <w:r>
+        <w:rPr>
+          <w:lang w:val="en-US"/>
+        </w:rPr>
+        <w:t>exomy</w:t>
+      </w:r>
+      <w:proofErr w:type="spellEnd"/>
       <w:r>
         <w:rPr>
           <w:lang w:val="en-US"/>
@@ -2327,7 +2532,14 @@
         <w:rPr>
           <w:lang w:val="en-US"/>
         </w:rPr>
-        <w:t>ocker exomy</w:t>
+        <w:t xml:space="preserve">ocker </w:t>
+      </w:r>
+      <w:proofErr w:type="spellStart"/>
+      <w:r>
+        <w:rPr>
+          <w:lang w:val="en-US"/>
+        </w:rPr>
+        <w:t>exomy</w:t>
       </w:r>
       <w:r>
         <w:rPr>
@@ -2335,6 +2547,7 @@
         </w:rPr>
         <w:t>_devel</w:t>
       </w:r>
+      <w:proofErr w:type="spellEnd"/>
       <w:r>
         <w:rPr>
           <w:lang w:val="en-US"/>
@@ -2347,6 +2560,7 @@
         </w:rPr>
         <w:br/>
       </w:r>
+      <w:proofErr w:type="spellStart"/>
       <w:r>
         <w:rPr>
           <w:rFonts w:ascii="Courier New" w:hAnsi="Courier New" w:cs="Courier New"/>
@@ -2355,8 +2569,9 @@
           <w:highlight w:val="lightGray"/>
           <w:shd w:val="clear" w:color="auto" w:fill="FAFAFA"/>
         </w:rPr>
-        <w:t xml:space="preserve">sh </w:t>
-      </w:r>
+        <w:t>sh</w:t>
+      </w:r>
+      <w:proofErr w:type="spellEnd"/>
       <w:r>
         <w:rPr>
           <w:rFonts w:ascii="Courier New" w:hAnsi="Courier New" w:cs="Courier New"/>
@@ -2365,19 +2580,7 @@
           <w:highlight w:val="lightGray"/>
           <w:shd w:val="clear" w:color="auto" w:fill="FAFAFA"/>
         </w:rPr>
-        <w:t>~/ExoMy_Software/docker/run_exomy.sh -d</w:t>
-      </w:r>
-      <w:r>
-        <w:rPr>
-          <w:lang w:val="en-US"/>
-        </w:rPr>
         <w:t xml:space="preserve"> </w:t>
-      </w:r>
-      <w:r>
-        <w:rPr>
-          <w:lang w:val="en-US"/>
-        </w:rPr>
-        <w:t>: starts the exomy_devel container</w:t>
       </w:r>
       <w:r>
         <w:rPr>
@@ -2387,19 +2590,33 @@
           <w:highlight w:val="lightGray"/>
           <w:shd w:val="clear" w:color="auto" w:fill="FAFAFA"/>
         </w:rPr>
-        <w:br/>
-      </w:r>
-      <w:r>
-        <w:rPr>
-          <w:lang w:val="en-US"/>
-        </w:rPr>
-        <w:t>And then in sequence:</w:t>
-      </w:r>
-      <w:r>
-        <w:rPr>
-          <w:lang w:val="en-US"/>
-        </w:rPr>
-        <w:br/>
+        <w:t>~/ExoMy_Software/docker/run_exomy.sh -d</w:t>
+      </w:r>
+      <w:r>
+        <w:rPr>
+          <w:lang w:val="en-US"/>
+        </w:rPr>
+        <w:t xml:space="preserve"> </w:t>
+      </w:r>
+      <w:r>
+        <w:rPr>
+          <w:lang w:val="en-US"/>
+        </w:rPr>
+        <w:t xml:space="preserve">: starts the </w:t>
+      </w:r>
+      <w:proofErr w:type="spellStart"/>
+      <w:r>
+        <w:rPr>
+          <w:lang w:val="en-US"/>
+        </w:rPr>
+        <w:t>exomy_devel</w:t>
+      </w:r>
+      <w:proofErr w:type="spellEnd"/>
+      <w:r>
+        <w:rPr>
+          <w:lang w:val="en-US"/>
+        </w:rPr>
+        <w:t xml:space="preserve"> container</w:t>
       </w:r>
       <w:r>
         <w:rPr>
@@ -2409,25 +2626,19 @@
           <w:highlight w:val="lightGray"/>
           <w:shd w:val="clear" w:color="auto" w:fill="FAFAFA"/>
         </w:rPr>
-        <w:t>source /opt/ros/melodic/setup.bash</w:t>
-      </w:r>
-      <w:r>
-        <w:rPr>
-          <w:lang w:val="en-US"/>
-        </w:rPr>
-        <w:t xml:space="preserve"> </w:t>
-      </w:r>
-      <w:r>
-        <w:rPr>
-          <w:lang w:val="en-US"/>
-        </w:rPr>
-        <w:t xml:space="preserve">: </w:t>
-      </w:r>
-      <w:r>
-        <w:rPr>
-          <w:lang w:val="en-US"/>
-        </w:rPr>
-        <w:t xml:space="preserve">does some catkin setup </w:t>
+        <w:br/>
+      </w:r>
+      <w:r>
+        <w:rPr>
+          <w:lang w:val="en-US"/>
+        </w:rPr>
+        <w:t>And then in sequence:</w:t>
+      </w:r>
+      <w:r>
+        <w:rPr>
+          <w:lang w:val="en-US"/>
+        </w:rPr>
+        <w:br/>
       </w:r>
       <w:r>
         <w:rPr>
@@ -2437,9 +2648,9 @@
           <w:highlight w:val="lightGray"/>
           <w:shd w:val="clear" w:color="auto" w:fill="FAFAFA"/>
         </w:rPr>
-        <w:br/>
-        <w:t>cd /root/exomy_ws</w:t>
-      </w:r>
+        <w:t>source /opt/</w:t>
+      </w:r>
+      <w:proofErr w:type="spellStart"/>
       <w:r>
         <w:rPr>
           <w:rFonts w:ascii="Courier New" w:hAnsi="Courier New" w:cs="Courier New"/>
@@ -2448,21 +2659,9 @@
           <w:highlight w:val="lightGray"/>
           <w:shd w:val="clear" w:color="auto" w:fill="FAFAFA"/>
         </w:rPr>
-        <w:br/>
-        <w:t>catkin_make</w:t>
-      </w:r>
-      <w:r>
-        <w:rPr>
-          <w:lang w:val="en-US"/>
-        </w:rPr>
-        <w:t xml:space="preserve"> </w:t>
-      </w:r>
-      <w:r>
-        <w:rPr>
-          <w:lang w:val="en-US"/>
-        </w:rPr>
-        <w:t>: builds all ROS packages</w:t>
-      </w:r>
+        <w:t>ros</w:t>
+      </w:r>
+      <w:proofErr w:type="spellEnd"/>
       <w:r>
         <w:rPr>
           <w:rFonts w:ascii="Courier New" w:hAnsi="Courier New" w:cs="Courier New"/>
@@ -2471,21 +2670,9 @@
           <w:highlight w:val="lightGray"/>
           <w:shd w:val="clear" w:color="auto" w:fill="FAFAFA"/>
         </w:rPr>
-        <w:br/>
-        <w:t>http-server src/exomy/gui -p 8000 &amp;</w:t>
-      </w:r>
-      <w:r>
-        <w:rPr>
-          <w:lang w:val="en-US"/>
-        </w:rPr>
-        <w:t xml:space="preserve"> </w:t>
-      </w:r>
-      <w:r>
-        <w:rPr>
-          <w:lang w:val="en-US"/>
-        </w:rPr>
-        <w:t>: starts the web server</w:t>
-      </w:r>
+        <w:t>/melodic/</w:t>
+      </w:r>
+      <w:proofErr w:type="spellStart"/>
       <w:r>
         <w:rPr>
           <w:rFonts w:ascii="Courier New" w:hAnsi="Courier New" w:cs="Courier New"/>
@@ -2494,9 +2681,9 @@
           <w:highlight w:val="lightGray"/>
           <w:shd w:val="clear" w:color="auto" w:fill="FAFAFA"/>
         </w:rPr>
-        <w:br/>
-        <w:t>source devel/setup.bash</w:t>
-      </w:r>
+        <w:t>setup.bash</w:t>
+      </w:r>
+      <w:proofErr w:type="spellEnd"/>
       <w:r>
         <w:rPr>
           <w:lang w:val="en-US"/>
@@ -2513,7 +2700,7 @@
         <w:rPr>
           <w:lang w:val="en-US"/>
         </w:rPr>
-        <w:t>does some catkin setup</w:t>
+        <w:t xml:space="preserve">does some catkin setup </w:t>
       </w:r>
       <w:r>
         <w:rPr>
@@ -2524,8 +2711,42 @@
           <w:shd w:val="clear" w:color="auto" w:fill="FAFAFA"/>
         </w:rPr>
         <w:br/>
-        <w:t>roslaunch exomy exomy.launch</w:t>
-      </w:r>
+        <w:t>cd /root/</w:t>
+      </w:r>
+      <w:proofErr w:type="spellStart"/>
+      <w:r>
+        <w:rPr>
+          <w:rFonts w:ascii="Courier New" w:hAnsi="Courier New" w:cs="Courier New"/>
+          <w:sz w:val="20"/>
+          <w:szCs w:val="20"/>
+          <w:highlight w:val="lightGray"/>
+          <w:shd w:val="clear" w:color="auto" w:fill="FAFAFA"/>
+        </w:rPr>
+        <w:t>exomy_ws</w:t>
+      </w:r>
+      <w:proofErr w:type="spellEnd"/>
+      <w:r>
+        <w:rPr>
+          <w:rFonts w:ascii="Courier New" w:hAnsi="Courier New" w:cs="Courier New"/>
+          <w:sz w:val="20"/>
+          <w:szCs w:val="20"/>
+          <w:highlight w:val="lightGray"/>
+          <w:shd w:val="clear" w:color="auto" w:fill="FAFAFA"/>
+        </w:rPr>
+        <w:br/>
+      </w:r>
+      <w:proofErr w:type="spellStart"/>
+      <w:r>
+        <w:rPr>
+          <w:rFonts w:ascii="Courier New" w:hAnsi="Courier New" w:cs="Courier New"/>
+          <w:sz w:val="20"/>
+          <w:szCs w:val="20"/>
+          <w:highlight w:val="lightGray"/>
+          <w:shd w:val="clear" w:color="auto" w:fill="FAFAFA"/>
+        </w:rPr>
+        <w:t>catkin_make</w:t>
+      </w:r>
+      <w:proofErr w:type="spellEnd"/>
       <w:r>
         <w:rPr>
           <w:lang w:val="en-US"/>
@@ -2536,7 +2757,251 @@
         <w:rPr>
           <w:lang w:val="en-US"/>
         </w:rPr>
-        <w:t xml:space="preserve">: starts the ROS nodes as specified in exomy.launch </w:t>
+        <w:t>: builds all ROS packages</w:t>
+      </w:r>
+      <w:r>
+        <w:rPr>
+          <w:rFonts w:ascii="Courier New" w:hAnsi="Courier New" w:cs="Courier New"/>
+          <w:sz w:val="20"/>
+          <w:szCs w:val="20"/>
+          <w:highlight w:val="lightGray"/>
+          <w:shd w:val="clear" w:color="auto" w:fill="FAFAFA"/>
+        </w:rPr>
+        <w:br/>
+        <w:t xml:space="preserve">http-server </w:t>
+      </w:r>
+      <w:proofErr w:type="spellStart"/>
+      <w:r>
+        <w:rPr>
+          <w:rFonts w:ascii="Courier New" w:hAnsi="Courier New" w:cs="Courier New"/>
+          <w:sz w:val="20"/>
+          <w:szCs w:val="20"/>
+          <w:highlight w:val="lightGray"/>
+          <w:shd w:val="clear" w:color="auto" w:fill="FAFAFA"/>
+        </w:rPr>
+        <w:t>src</w:t>
+      </w:r>
+      <w:proofErr w:type="spellEnd"/>
+      <w:r>
+        <w:rPr>
+          <w:rFonts w:ascii="Courier New" w:hAnsi="Courier New" w:cs="Courier New"/>
+          <w:sz w:val="20"/>
+          <w:szCs w:val="20"/>
+          <w:highlight w:val="lightGray"/>
+          <w:shd w:val="clear" w:color="auto" w:fill="FAFAFA"/>
+        </w:rPr>
+        <w:t>/</w:t>
+      </w:r>
+      <w:proofErr w:type="spellStart"/>
+      <w:r>
+        <w:rPr>
+          <w:rFonts w:ascii="Courier New" w:hAnsi="Courier New" w:cs="Courier New"/>
+          <w:sz w:val="20"/>
+          <w:szCs w:val="20"/>
+          <w:highlight w:val="lightGray"/>
+          <w:shd w:val="clear" w:color="auto" w:fill="FAFAFA"/>
+        </w:rPr>
+        <w:t>exomy</w:t>
+      </w:r>
+      <w:proofErr w:type="spellEnd"/>
+      <w:r>
+        <w:rPr>
+          <w:rFonts w:ascii="Courier New" w:hAnsi="Courier New" w:cs="Courier New"/>
+          <w:sz w:val="20"/>
+          <w:szCs w:val="20"/>
+          <w:highlight w:val="lightGray"/>
+          <w:shd w:val="clear" w:color="auto" w:fill="FAFAFA"/>
+        </w:rPr>
+        <w:t>/</w:t>
+      </w:r>
+      <w:proofErr w:type="spellStart"/>
+      <w:r>
+        <w:rPr>
+          <w:rFonts w:ascii="Courier New" w:hAnsi="Courier New" w:cs="Courier New"/>
+          <w:sz w:val="20"/>
+          <w:szCs w:val="20"/>
+          <w:highlight w:val="lightGray"/>
+          <w:shd w:val="clear" w:color="auto" w:fill="FAFAFA"/>
+        </w:rPr>
+        <w:t>gui</w:t>
+      </w:r>
+      <w:proofErr w:type="spellEnd"/>
+      <w:r>
+        <w:rPr>
+          <w:rFonts w:ascii="Courier New" w:hAnsi="Courier New" w:cs="Courier New"/>
+          <w:sz w:val="20"/>
+          <w:szCs w:val="20"/>
+          <w:highlight w:val="lightGray"/>
+          <w:shd w:val="clear" w:color="auto" w:fill="FAFAFA"/>
+        </w:rPr>
+        <w:t xml:space="preserve"> -p 8000 &amp;</w:t>
+      </w:r>
+      <w:r>
+        <w:rPr>
+          <w:lang w:val="en-US"/>
+        </w:rPr>
+        <w:t xml:space="preserve"> </w:t>
+      </w:r>
+      <w:r>
+        <w:rPr>
+          <w:lang w:val="en-US"/>
+        </w:rPr>
+        <w:t>: starts the web server</w:t>
+      </w:r>
+      <w:r>
+        <w:rPr>
+          <w:rFonts w:ascii="Courier New" w:hAnsi="Courier New" w:cs="Courier New"/>
+          <w:sz w:val="20"/>
+          <w:szCs w:val="20"/>
+          <w:highlight w:val="lightGray"/>
+          <w:shd w:val="clear" w:color="auto" w:fill="FAFAFA"/>
+        </w:rPr>
+        <w:br/>
+        <w:t xml:space="preserve">source </w:t>
+      </w:r>
+      <w:proofErr w:type="spellStart"/>
+      <w:r>
+        <w:rPr>
+          <w:rFonts w:ascii="Courier New" w:hAnsi="Courier New" w:cs="Courier New"/>
+          <w:sz w:val="20"/>
+          <w:szCs w:val="20"/>
+          <w:highlight w:val="lightGray"/>
+          <w:shd w:val="clear" w:color="auto" w:fill="FAFAFA"/>
+        </w:rPr>
+        <w:t>devel</w:t>
+      </w:r>
+      <w:proofErr w:type="spellEnd"/>
+      <w:r>
+        <w:rPr>
+          <w:rFonts w:ascii="Courier New" w:hAnsi="Courier New" w:cs="Courier New"/>
+          <w:sz w:val="20"/>
+          <w:szCs w:val="20"/>
+          <w:highlight w:val="lightGray"/>
+          <w:shd w:val="clear" w:color="auto" w:fill="FAFAFA"/>
+        </w:rPr>
+        <w:t>/</w:t>
+      </w:r>
+      <w:proofErr w:type="spellStart"/>
+      <w:r>
+        <w:rPr>
+          <w:rFonts w:ascii="Courier New" w:hAnsi="Courier New" w:cs="Courier New"/>
+          <w:sz w:val="20"/>
+          <w:szCs w:val="20"/>
+          <w:highlight w:val="lightGray"/>
+          <w:shd w:val="clear" w:color="auto" w:fill="FAFAFA"/>
+        </w:rPr>
+        <w:t>setup.bash</w:t>
+      </w:r>
+      <w:proofErr w:type="spellEnd"/>
+      <w:r>
+        <w:rPr>
+          <w:lang w:val="en-US"/>
+        </w:rPr>
+        <w:t xml:space="preserve"> </w:t>
+      </w:r>
+      <w:r>
+        <w:rPr>
+          <w:lang w:val="en-US"/>
+        </w:rPr>
+        <w:t xml:space="preserve">: </w:t>
+      </w:r>
+      <w:r>
+        <w:rPr>
+          <w:lang w:val="en-US"/>
+        </w:rPr>
+        <w:t>does some catkin setup</w:t>
+      </w:r>
+      <w:r>
+        <w:rPr>
+          <w:rFonts w:ascii="Courier New" w:hAnsi="Courier New" w:cs="Courier New"/>
+          <w:sz w:val="20"/>
+          <w:szCs w:val="20"/>
+          <w:highlight w:val="lightGray"/>
+          <w:shd w:val="clear" w:color="auto" w:fill="FAFAFA"/>
+        </w:rPr>
+        <w:br/>
+      </w:r>
+      <w:proofErr w:type="spellStart"/>
+      <w:r>
+        <w:rPr>
+          <w:rFonts w:ascii="Courier New" w:hAnsi="Courier New" w:cs="Courier New"/>
+          <w:sz w:val="20"/>
+          <w:szCs w:val="20"/>
+          <w:highlight w:val="lightGray"/>
+          <w:shd w:val="clear" w:color="auto" w:fill="FAFAFA"/>
+        </w:rPr>
+        <w:t>roslaunch</w:t>
+      </w:r>
+      <w:proofErr w:type="spellEnd"/>
+      <w:r>
+        <w:rPr>
+          <w:rFonts w:ascii="Courier New" w:hAnsi="Courier New" w:cs="Courier New"/>
+          <w:sz w:val="20"/>
+          <w:szCs w:val="20"/>
+          <w:highlight w:val="lightGray"/>
+          <w:shd w:val="clear" w:color="auto" w:fill="FAFAFA"/>
+        </w:rPr>
+        <w:t xml:space="preserve"> </w:t>
+      </w:r>
+      <w:proofErr w:type="spellStart"/>
+      <w:r>
+        <w:rPr>
+          <w:rFonts w:ascii="Courier New" w:hAnsi="Courier New" w:cs="Courier New"/>
+          <w:sz w:val="20"/>
+          <w:szCs w:val="20"/>
+          <w:highlight w:val="lightGray"/>
+          <w:shd w:val="clear" w:color="auto" w:fill="FAFAFA"/>
+        </w:rPr>
+        <w:t>exomy</w:t>
+      </w:r>
+      <w:proofErr w:type="spellEnd"/>
+      <w:r>
+        <w:rPr>
+          <w:rFonts w:ascii="Courier New" w:hAnsi="Courier New" w:cs="Courier New"/>
+          <w:sz w:val="20"/>
+          <w:szCs w:val="20"/>
+          <w:highlight w:val="lightGray"/>
+          <w:shd w:val="clear" w:color="auto" w:fill="FAFAFA"/>
+        </w:rPr>
+        <w:t xml:space="preserve"> </w:t>
+      </w:r>
+      <w:proofErr w:type="spellStart"/>
+      <w:r>
+        <w:rPr>
+          <w:rFonts w:ascii="Courier New" w:hAnsi="Courier New" w:cs="Courier New"/>
+          <w:sz w:val="20"/>
+          <w:szCs w:val="20"/>
+          <w:highlight w:val="lightGray"/>
+          <w:shd w:val="clear" w:color="auto" w:fill="FAFAFA"/>
+        </w:rPr>
+        <w:t>exomy.launch</w:t>
+      </w:r>
+      <w:proofErr w:type="spellEnd"/>
+      <w:r>
+        <w:rPr>
+          <w:lang w:val="en-US"/>
+        </w:rPr>
+        <w:t xml:space="preserve"> </w:t>
+      </w:r>
+      <w:r>
+        <w:rPr>
+          <w:lang w:val="en-US"/>
+        </w:rPr>
+        <w:t xml:space="preserve">: starts the ROS nodes as specified in </w:t>
+      </w:r>
+      <w:proofErr w:type="spellStart"/>
+      <w:r>
+        <w:rPr>
+          <w:lang w:val="en-US"/>
+        </w:rPr>
+        <w:t>exomy.launch</w:t>
+      </w:r>
+      <w:proofErr w:type="spellEnd"/>
+      <w:r>
+        <w:rPr>
+          <w:lang w:val="en-US"/>
+        </w:rPr>
+        <w:t xml:space="preserve"> </w:t>
       </w:r>
       <w:r>
         <w:rPr>
@@ -2569,7 +3034,21 @@
         <w:rPr>
           <w:lang w:val="en-US"/>
         </w:rPr>
-        <w:t>n a python script is changed it is required to quit ROS and to issue roslaunch again.</w:t>
+        <w:t xml:space="preserve">n a python script is changed it is required to quit ROS and to issue </w:t>
+      </w:r>
+      <w:proofErr w:type="spellStart"/>
+      <w:r>
+        <w:rPr>
+          <w:lang w:val="en-US"/>
+        </w:rPr>
+        <w:t>roslaunch</w:t>
+      </w:r>
+      <w:proofErr w:type="spellEnd"/>
+      <w:r>
+        <w:rPr>
+          <w:lang w:val="en-US"/>
+        </w:rPr>
+        <w:t xml:space="preserve"> again.</w:t>
       </w:r>
     </w:p>
     <w:p>
@@ -2599,7 +3078,21 @@
         <w:rPr>
           <w:lang w:val="en-US"/>
         </w:rPr>
-        <w:t>ocker containers are based on the same image named ‘exomy’.</w:t>
+        <w:t>ocker containers are based on the same image named ‘</w:t>
+      </w:r>
+      <w:proofErr w:type="spellStart"/>
+      <w:r>
+        <w:rPr>
+          <w:lang w:val="en-US"/>
+        </w:rPr>
+        <w:t>exomy</w:t>
+      </w:r>
+      <w:proofErr w:type="spellEnd"/>
+      <w:r>
+        <w:rPr>
+          <w:lang w:val="en-US"/>
+        </w:rPr>
+        <w:t>’.</w:t>
       </w:r>
     </w:p>
     <w:p>
@@ -2656,6 +3149,7 @@
         </w:rPr>
         <w:t xml:space="preserve"> </w:t>
       </w:r>
+      <w:proofErr w:type="spellStart"/>
       <w:r>
         <w:rPr>
           <w:rFonts w:ascii="Courier New" w:hAnsi="Courier New" w:cs="Courier New"/>
@@ -2664,8 +3158,9 @@
           <w:highlight w:val="lightGray"/>
           <w:shd w:val="clear" w:color="auto" w:fill="FAFAFA"/>
         </w:rPr>
-        <w:t xml:space="preserve">sh ~/ExoMy_Software/docker/run_exomy.sh </w:t>
-      </w:r>
+        <w:t>sh</w:t>
+      </w:r>
+      <w:proofErr w:type="spellEnd"/>
       <w:r>
         <w:rPr>
           <w:rFonts w:ascii="Courier New" w:hAnsi="Courier New" w:cs="Courier New"/>
@@ -2673,6 +3168,16 @@
           <w:szCs w:val="20"/>
           <w:highlight w:val="lightGray"/>
           <w:shd w:val="clear" w:color="auto" w:fill="FAFAFA"/>
+        </w:rPr>
+        <w:t xml:space="preserve"> ~/ExoMy_Software/docker/run_exomy.sh </w:t>
+      </w:r>
+      <w:r>
+        <w:rPr>
+          <w:rFonts w:ascii="Courier New" w:hAnsi="Courier New" w:cs="Courier New"/>
+          <w:sz w:val="20"/>
+          <w:szCs w:val="20"/>
+          <w:highlight w:val="lightGray"/>
+          <w:shd w:val="clear" w:color="auto" w:fill="FAFAFA"/>
           <w:lang w:val="en-US"/>
         </w:rPr>
         <w:t>-a</w:t>
@@ -2681,7 +3186,21 @@
         <w:rPr>
           <w:lang w:val="en-US"/>
         </w:rPr>
-        <w:t xml:space="preserve"> and ExoMy will become operational, also after a reboot.</w:t>
+        <w:t xml:space="preserve"> and </w:t>
+      </w:r>
+      <w:proofErr w:type="spellStart"/>
+      <w:r>
+        <w:rPr>
+          <w:lang w:val="en-US"/>
+        </w:rPr>
+        <w:t>ExoMy</w:t>
+      </w:r>
+      <w:proofErr w:type="spellEnd"/>
+      <w:r>
+        <w:rPr>
+          <w:lang w:val="en-US"/>
+        </w:rPr>
+        <w:t xml:space="preserve"> will become operational, also after a reboot.</w:t>
       </w:r>
     </w:p>
     <w:p>
@@ -2699,7 +3218,21 @@
         <w:rPr>
           <w:lang w:val="en-US"/>
         </w:rPr>
-        <w:t>The ExoMy can be operated through its web page at port 8000.</w:t>
+        <w:t xml:space="preserve">The </w:t>
+      </w:r>
+      <w:proofErr w:type="spellStart"/>
+      <w:r>
+        <w:rPr>
+          <w:lang w:val="en-US"/>
+        </w:rPr>
+        <w:t>ExoMy</w:t>
+      </w:r>
+      <w:proofErr w:type="spellEnd"/>
+      <w:r>
+        <w:rPr>
+          <w:lang w:val="en-US"/>
+        </w:rPr>
+        <w:t xml:space="preserve"> can be operated through its web page at port 8000.</w:t>
       </w:r>
     </w:p>
     <w:p>
@@ -2714,13 +3247,32 @@
     </w:p>
     <w:p>
       <w:r>
-        <w:t>Docker is used on the ExoMy</w:t>
-      </w:r>
-      <w:r>
-        <w:rPr>
-          <w:lang w:val="en-US"/>
-        </w:rPr>
-        <w:t xml:space="preserve"> to provide a reliable and reproducable </w:t>
+        <w:t xml:space="preserve">Docker is used on the </w:t>
+      </w:r>
+      <w:proofErr w:type="spellStart"/>
+      <w:r>
+        <w:t>ExoMy</w:t>
+      </w:r>
+      <w:proofErr w:type="spellEnd"/>
+      <w:r>
+        <w:rPr>
+          <w:lang w:val="en-US"/>
+        </w:rPr>
+        <w:t xml:space="preserve"> to provide a reliable and </w:t>
+      </w:r>
+      <w:proofErr w:type="spellStart"/>
+      <w:r>
+        <w:rPr>
+          <w:lang w:val="en-US"/>
+        </w:rPr>
+        <w:t>reproducable</w:t>
+      </w:r>
+      <w:proofErr w:type="spellEnd"/>
+      <w:r>
+        <w:rPr>
+          <w:lang w:val="en-US"/>
+        </w:rPr>
+        <w:t xml:space="preserve"> </w:t>
       </w:r>
       <w:r>
         <w:rPr>
@@ -2735,7 +3287,23 @@
         <w:t xml:space="preserve"> environment</w:t>
       </w:r>
       <w:r>
-        <w:t xml:space="preserve">. Docker uses a stable read-only image (ros:melodic) and additional installation commands specified in docker/Dockerfile </w:t>
+        <w:t>. Docker uses a stable read-only image (</w:t>
+      </w:r>
+      <w:proofErr w:type="spellStart"/>
+      <w:r>
+        <w:t>ros:melodic</w:t>
+      </w:r>
+      <w:proofErr w:type="spellEnd"/>
+      <w:r>
+        <w:t>) and additional installation commands specified in docker/</w:t>
+      </w:r>
+      <w:proofErr w:type="spellStart"/>
+      <w:r>
+        <w:t>Dockerfile</w:t>
+      </w:r>
+      <w:proofErr w:type="spellEnd"/>
+      <w:r>
+        <w:t xml:space="preserve"> </w:t>
       </w:r>
       <w:r>
         <w:rPr>
@@ -2793,7 +3361,19 @@
       </w:pPr>
       <w:bookmarkStart w:id="5" w:name="_Toc71186153"/>
       <w:r>
-        <w:t>From Exomy to MyExo</w:t>
+        <w:t xml:space="preserve">From </w:t>
+      </w:r>
+      <w:proofErr w:type="spellStart"/>
+      <w:r>
+        <w:t>Exomy</w:t>
+      </w:r>
+      <w:proofErr w:type="spellEnd"/>
+      <w:r>
+        <w:t xml:space="preserve"> to </w:t>
+      </w:r>
+      <w:proofErr w:type="spellStart"/>
+      <w:r>
+        <w:t>MyExo</w:t>
       </w:r>
       <w:r>
         <w:t>M</w:t>
@@ -2802,6 +3382,7 @@
         <w:t>y</w:t>
       </w:r>
       <w:bookmarkEnd w:id="5"/>
+      <w:proofErr w:type="spellEnd"/>
     </w:p>
     <w:p>
       <w:pPr>
@@ -2847,7 +3428,14 @@
         <w:rPr>
           <w:lang w:val="en-US"/>
         </w:rPr>
-        <w:t>20W solar panel is added to the design to charge the batteries. This way the Exo</w:t>
+        <w:t xml:space="preserve">20W solar panel is added to the design to charge the batteries. This way the </w:t>
+      </w:r>
+      <w:proofErr w:type="spellStart"/>
+      <w:r>
+        <w:rPr>
+          <w:lang w:val="en-US"/>
+        </w:rPr>
+        <w:t>Exo</w:t>
       </w:r>
       <w:r>
         <w:rPr>
@@ -2859,7 +3447,14 @@
         <w:rPr>
           <w:lang w:val="en-US"/>
         </w:rPr>
-        <w:t xml:space="preserve">y can </w:t>
+        <w:t>y</w:t>
+      </w:r>
+      <w:proofErr w:type="spellEnd"/>
+      <w:r>
+        <w:rPr>
+          <w:lang w:val="en-US"/>
+        </w:rPr>
+        <w:t xml:space="preserve"> can </w:t>
       </w:r>
       <w:r>
         <w:rPr>
@@ -2871,7 +3466,14 @@
         <w:rPr>
           <w:lang w:val="en-US"/>
         </w:rPr>
-        <w:t>e 24/7 operational without the need of a separate charging station. Not that ‘operational’ means that for most of the time the Exo</w:t>
+        <w:t xml:space="preserve">e 24/7 operational without the need of a separate charging station. Not that ‘operational’ means that for most of the time the </w:t>
+      </w:r>
+      <w:proofErr w:type="spellStart"/>
+      <w:r>
+        <w:rPr>
+          <w:lang w:val="en-US"/>
+        </w:rPr>
+        <w:t>Exo</w:t>
       </w:r>
       <w:r>
         <w:rPr>
@@ -2883,7 +3485,14 @@
         <w:rPr>
           <w:lang w:val="en-US"/>
         </w:rPr>
-        <w:t>y will be sleeping and  / or charging.</w:t>
+        <w:t>y</w:t>
+      </w:r>
+      <w:proofErr w:type="spellEnd"/>
+      <w:r>
+        <w:rPr>
+          <w:lang w:val="en-US"/>
+        </w:rPr>
+        <w:t xml:space="preserve"> will be sleeping and  / or charging.</w:t>
       </w:r>
       <w:r>
         <w:rPr>
@@ -2920,7 +3529,21 @@
         <w:rPr>
           <w:lang w:val="en-US"/>
         </w:rPr>
-        <w:t>safe charging for the batteries and power to all components like the Raspberry Pi, servo board and the lights. It can also put the ExoMy in deep sleep.</w:t>
+        <w:t xml:space="preserve">safe charging for the batteries and power to all components like the Raspberry Pi, servo board and the lights. It can also put the </w:t>
+      </w:r>
+      <w:proofErr w:type="spellStart"/>
+      <w:r>
+        <w:rPr>
+          <w:lang w:val="en-US"/>
+        </w:rPr>
+        <w:t>ExoMy</w:t>
+      </w:r>
+      <w:proofErr w:type="spellEnd"/>
+      <w:r>
+        <w:rPr>
+          <w:lang w:val="en-US"/>
+        </w:rPr>
+        <w:t xml:space="preserve"> in deep sleep.</w:t>
       </w:r>
     </w:p>
     <w:p>
@@ -2944,8 +3567,30 @@
         <w:rPr>
           <w:lang w:val="en-US"/>
         </w:rPr>
-        <w:t>LiPo accupack 11.1 V 3000 mAh</w:t>
-      </w:r>
+        <w:t xml:space="preserve">LiPo </w:t>
+      </w:r>
+      <w:proofErr w:type="spellStart"/>
+      <w:r>
+        <w:rPr>
+          <w:lang w:val="en-US"/>
+        </w:rPr>
+        <w:t>accupack</w:t>
+      </w:r>
+      <w:proofErr w:type="spellEnd"/>
+      <w:r>
+        <w:rPr>
+          <w:lang w:val="en-US"/>
+        </w:rPr>
+        <w:t xml:space="preserve"> 11.1 V 3000 </w:t>
+      </w:r>
+      <w:proofErr w:type="spellStart"/>
+      <w:r>
+        <w:rPr>
+          <w:lang w:val="en-US"/>
+        </w:rPr>
+        <w:t>mAh</w:t>
+      </w:r>
+      <w:proofErr w:type="spellEnd"/>
       <w:r>
         <w:rPr>
           <w:lang w:val="en-US"/>
@@ -2968,8 +3613,16 @@
         <w:rPr>
           <w:lang w:val="en-US"/>
         </w:rPr>
-        <w:t>NiMH 1.2 V 5500 mAh</w:t>
-      </w:r>
+        <w:t xml:space="preserve">NiMH 1.2 V 5500 </w:t>
+      </w:r>
+      <w:proofErr w:type="spellStart"/>
+      <w:r>
+        <w:rPr>
+          <w:lang w:val="en-US"/>
+        </w:rPr>
+        <w:t>mAh</w:t>
+      </w:r>
+      <w:proofErr w:type="spellEnd"/>
       <w:r>
         <w:rPr>
           <w:lang w:val="en-US"/>
@@ -3040,8 +3693,144 @@
         <w:rPr>
           <w:lang w:val="en-US"/>
         </w:rPr>
-        <w:t>Using a branch at the fourth battery provides 4.8V. This is needed to power an ATmega328P processor which can put the ExoMy in deep sleep using as little as 100nA. This cannot be accomplished using a LiPo and an voltage converter.</w:t>
-      </w:r>
+        <w:t xml:space="preserve">Using a branch at the fourth battery provides 4.8V. This is needed to power an ATmega328P processor which can put the </w:t>
+      </w:r>
+      <w:proofErr w:type="spellStart"/>
+      <w:r>
+        <w:rPr>
+          <w:lang w:val="en-US"/>
+        </w:rPr>
+        <w:t>ExoMy</w:t>
+      </w:r>
+      <w:proofErr w:type="spellEnd"/>
+      <w:r>
+        <w:rPr>
+          <w:lang w:val="en-US"/>
+        </w:rPr>
+        <w:t xml:space="preserve"> in deep sleep using as little as 100nA. This cannot be accomplished using a LiPo and an voltage converter.</w:t>
+      </w:r>
+    </w:p>
+    <w:p>
+      <w:pPr>
+        <w:pStyle w:val="ListParagraph"/>
+        <w:keepNext/>
+        <w:ind w:left="360"/>
+      </w:pPr>
+      <w:r>
+        <w:rPr>
+          <w:lang w:val="en-US"/>
+        </w:rPr>
+        <w:t>There is also a disadvantage of the NiMH batteries. Although the energy content is about the same as for the LiPo battery, the weight is about 120 grams more.</w:t>
+      </w:r>
+      <w:r>
+        <w:rPr>
+          <w:lang w:val="en-US"/>
+        </w:rPr>
+        <w:br/>
+      </w:r>
+      <w:r>
+        <w:rPr>
+          <w:lang w:val="en-US"/>
+        </w:rPr>
+        <w:lastRenderedPageBreak/>
+        <w:br/>
+      </w:r>
+      <w:r>
+        <w:rPr>
+          <w:noProof/>
+          <w:lang w:val="en-US"/>
+        </w:rPr>
+        <w:drawing>
+          <wp:inline distT="0" distB="0" distL="0" distR="0" wp14:anchorId="23816E54" wp14:editId="33C2B4EF">
+            <wp:extent cx="5727700" cy="4015740"/>
+            <wp:effectExtent l="0" t="0" r="6350" b="3810"/>
+            <wp:docPr id="4" name="Picture 4"/>
+            <wp:cNvGraphicFramePr>
+              <a:graphicFrameLocks xmlns:a="http://schemas.openxmlformats.org/drawingml/2006/main" noChangeAspect="1"/>
+            </wp:cNvGraphicFramePr>
+            <a:graphic xmlns:a="http://schemas.openxmlformats.org/drawingml/2006/main">
+              <a:graphicData uri="http://schemas.openxmlformats.org/drawingml/2006/picture">
+                <pic:pic xmlns:pic="http://schemas.openxmlformats.org/drawingml/2006/picture">
+                  <pic:nvPicPr>
+                    <pic:cNvPr id="0" name="Picture 3"/>
+                    <pic:cNvPicPr>
+                      <a:picLocks noChangeAspect="1" noChangeArrowheads="1"/>
+                    </pic:cNvPicPr>
+                  </pic:nvPicPr>
+                  <pic:blipFill>
+                    <a:blip r:embed="rId9">
+                      <a:extLst>
+                        <a:ext uri="{28A0092B-C50C-407E-A947-70E740481C1C}">
+                          <a14:useLocalDpi xmlns:a14="http://schemas.microsoft.com/office/drawing/2010/main" val="0"/>
+                        </a:ext>
+                      </a:extLst>
+                    </a:blip>
+                    <a:srcRect/>
+                    <a:stretch>
+                      <a:fillRect/>
+                    </a:stretch>
+                  </pic:blipFill>
+                  <pic:spPr bwMode="auto">
+                    <a:xfrm>
+                      <a:off x="0" y="0"/>
+                      <a:ext cx="5727700" cy="4015740"/>
+                    </a:xfrm>
+                    <a:prstGeom prst="rect">
+                      <a:avLst/>
+                    </a:prstGeom>
+                    <a:noFill/>
+                    <a:ln>
+                      <a:noFill/>
+                    </a:ln>
+                  </pic:spPr>
+                </pic:pic>
+              </a:graphicData>
+            </a:graphic>
+          </wp:inline>
+        </w:drawing>
+      </w:r>
+    </w:p>
+    <w:p>
+      <w:pPr>
+        <w:pStyle w:val="Caption"/>
+      </w:pPr>
+      <w:r>
+        <w:t xml:space="preserve">Figure </w:t>
+      </w:r>
+      <w:fldSimple w:instr=" SEQ Figure \* ARABIC ">
+        <w:r>
+          <w:rPr>
+            <w:noProof/>
+          </w:rPr>
+          <w:t>1</w:t>
+        </w:r>
+      </w:fldSimple>
+      <w:r>
+        <w:rPr>
+          <w:lang w:val="en-US"/>
+        </w:rPr>
+        <w:t xml:space="preserve">: Power board, created </w:t>
+      </w:r>
+      <w:r>
+        <w:rPr>
+          <w:lang w:val="en-US"/>
+        </w:rPr>
+        <w:t>with</w:t>
+      </w:r>
+      <w:r>
+        <w:rPr>
+          <w:lang w:val="en-US"/>
+        </w:rPr>
+        <w:t xml:space="preserve"> </w:t>
+      </w:r>
+      <w:proofErr w:type="spellStart"/>
+      <w:r>
+        <w:rPr>
+          <w:lang w:val="en-US"/>
+        </w:rPr>
+        <w:t>EasyEDA</w:t>
+      </w:r>
+      <w:proofErr w:type="spellEnd"/>
     </w:p>
     <w:p>
       <w:pPr>
@@ -3051,11 +3840,97 @@
           <w:lang w:val="en-US"/>
         </w:rPr>
       </w:pPr>
-      <w:r>
-        <w:rPr>
-          <w:lang w:val="en-US"/>
-        </w:rPr>
-        <w:t>There is also a disadvantage of the NiMH batteries. Although the energy content is about the same as for the LiPo battery, the weight is about 120 grams more.</w:t>
+    </w:p>
+    <w:p>
+      <w:pPr>
+        <w:pStyle w:val="ListParagraph"/>
+        <w:keepNext/>
+        <w:ind w:left="360"/>
+      </w:pPr>
+      <w:r>
+        <w:rPr>
+          <w:noProof/>
+          <w:lang w:val="en-US"/>
+        </w:rPr>
+        <w:drawing>
+          <wp:inline distT="0" distB="0" distL="0" distR="0" wp14:anchorId="7C618376" wp14:editId="10A7DE08">
+            <wp:extent cx="3350362" cy="3723302"/>
+            <wp:effectExtent l="0" t="0" r="2540" b="0"/>
+            <wp:docPr id="5" name="Picture 5"/>
+            <wp:cNvGraphicFramePr>
+              <a:graphicFrameLocks xmlns:a="http://schemas.openxmlformats.org/drawingml/2006/main" noChangeAspect="1"/>
+            </wp:cNvGraphicFramePr>
+            <a:graphic xmlns:a="http://schemas.openxmlformats.org/drawingml/2006/main">
+              <a:graphicData uri="http://schemas.openxmlformats.org/drawingml/2006/picture">
+                <pic:pic xmlns:pic="http://schemas.openxmlformats.org/drawingml/2006/picture">
+                  <pic:nvPicPr>
+                    <pic:cNvPr id="0" name="Picture 4"/>
+                    <pic:cNvPicPr>
+                      <a:picLocks noChangeAspect="1" noChangeArrowheads="1"/>
+                    </pic:cNvPicPr>
+                  </pic:nvPicPr>
+                  <pic:blipFill>
+                    <a:blip r:embed="rId10">
+                      <a:extLst>
+                        <a:ext uri="{28A0092B-C50C-407E-A947-70E740481C1C}">
+                          <a14:useLocalDpi xmlns:a14="http://schemas.microsoft.com/office/drawing/2010/main" val="0"/>
+                        </a:ext>
+                      </a:extLst>
+                    </a:blip>
+                    <a:srcRect/>
+                    <a:stretch>
+                      <a:fillRect/>
+                    </a:stretch>
+                  </pic:blipFill>
+                  <pic:spPr bwMode="auto">
+                    <a:xfrm>
+                      <a:off x="0" y="0"/>
+                      <a:ext cx="3366094" cy="3740785"/>
+                    </a:xfrm>
+                    <a:prstGeom prst="rect">
+                      <a:avLst/>
+                    </a:prstGeom>
+                    <a:noFill/>
+                    <a:ln>
+                      <a:noFill/>
+                    </a:ln>
+                  </pic:spPr>
+                </pic:pic>
+              </a:graphicData>
+            </a:graphic>
+          </wp:inline>
+        </w:drawing>
+      </w:r>
+    </w:p>
+    <w:p>
+      <w:pPr>
+        <w:pStyle w:val="Caption"/>
+        <w:rPr>
+          <w:lang w:val="en-US"/>
+        </w:rPr>
+      </w:pPr>
+      <w:r>
+        <w:t xml:space="preserve">Figure </w:t>
+      </w:r>
+      <w:fldSimple w:instr=" SEQ Figure \* ARABIC ">
+        <w:r>
+          <w:rPr>
+            <w:noProof/>
+          </w:rPr>
+          <w:t>2</w:t>
+        </w:r>
+      </w:fldSimple>
+      <w:r>
+        <w:rPr>
+          <w:lang w:val="en-US"/>
+        </w:rPr>
+        <w:t xml:space="preserve">: Power board PCB, </w:t>
+      </w:r>
+      <w:r>
+        <w:rPr>
+          <w:lang w:val="en-US"/>
+        </w:rPr>
+        <w:t>manufactured at JLPCB</w:t>
       </w:r>
     </w:p>
     <w:p>
@@ -3073,7 +3948,22 @@
         <w:rPr>
           <w:lang w:val="en-US"/>
         </w:rPr>
-        <w:t>Two headlights are added so ExoMy can also see at night.</w:t>
+        <w:lastRenderedPageBreak/>
+        <w:t xml:space="preserve">Two headlights are added so </w:t>
+      </w:r>
+      <w:proofErr w:type="spellStart"/>
+      <w:r>
+        <w:rPr>
+          <w:lang w:val="en-US"/>
+        </w:rPr>
+        <w:t>ExoMy</w:t>
+      </w:r>
+      <w:proofErr w:type="spellEnd"/>
+      <w:r>
+        <w:rPr>
+          <w:lang w:val="en-US"/>
+        </w:rPr>
+        <w:t xml:space="preserve"> can also see at night.</w:t>
       </w:r>
     </w:p>
     <w:p>
@@ -3091,7 +3981,21 @@
         <w:rPr>
           <w:lang w:val="en-US"/>
         </w:rPr>
-        <w:t xml:space="preserve">Rubber 4 mm diameter O-rings are placed around the wheels. This to give ExoMy a smooth ride on hard surfaces. </w:t>
+        <w:t xml:space="preserve">Rubber 4 mm diameter O-rings are placed around the wheels. This to give </w:t>
+      </w:r>
+      <w:proofErr w:type="spellStart"/>
+      <w:r>
+        <w:rPr>
+          <w:lang w:val="en-US"/>
+        </w:rPr>
+        <w:t>ExoMy</w:t>
+      </w:r>
+      <w:proofErr w:type="spellEnd"/>
+      <w:r>
+        <w:rPr>
+          <w:lang w:val="en-US"/>
+        </w:rPr>
+        <w:t xml:space="preserve"> a smooth ride on hard surfaces. </w:t>
       </w:r>
       <w:r>
         <w:rPr>
@@ -3145,11 +4049,19 @@
         </w:rPr>
         <w:t xml:space="preserve">The </w:t>
       </w:r>
-      <w:r>
-        <w:rPr>
-          <w:lang w:val="en-US"/>
-        </w:rPr>
-        <w:t>gui/</w:t>
+      <w:proofErr w:type="spellStart"/>
+      <w:r>
+        <w:rPr>
+          <w:lang w:val="en-US"/>
+        </w:rPr>
+        <w:t>gui</w:t>
+      </w:r>
+      <w:proofErr w:type="spellEnd"/>
+      <w:r>
+        <w:rPr>
+          <w:lang w:val="en-US"/>
+        </w:rPr>
+        <w:t>/</w:t>
       </w:r>
       <w:r>
         <w:rPr>
@@ -3157,11 +4069,19 @@
         </w:rPr>
         <w:t xml:space="preserve">index.html and </w:t>
       </w:r>
-      <w:r>
-        <w:rPr>
-          <w:lang w:val="en-US"/>
-        </w:rPr>
-        <w:t>gui/</w:t>
+      <w:proofErr w:type="spellStart"/>
+      <w:r>
+        <w:rPr>
+          <w:lang w:val="en-US"/>
+        </w:rPr>
+        <w:t>gui</w:t>
+      </w:r>
+      <w:proofErr w:type="spellEnd"/>
+      <w:r>
+        <w:rPr>
+          <w:lang w:val="en-US"/>
+        </w:rPr>
+        <w:t>/</w:t>
       </w:r>
       <w:r>
         <w:rPr>
@@ -3173,7 +4093,21 @@
         <w:rPr>
           <w:lang w:val="en-US"/>
         </w:rPr>
-        <w:t>some statuses like battery, solar panel and wifi status.</w:t>
+        <w:t xml:space="preserve">some statuses like battery, solar panel and </w:t>
+      </w:r>
+      <w:proofErr w:type="spellStart"/>
+      <w:r>
+        <w:rPr>
+          <w:lang w:val="en-US"/>
+        </w:rPr>
+        <w:t>wifi</w:t>
+      </w:r>
+      <w:proofErr w:type="spellEnd"/>
+      <w:r>
+        <w:rPr>
+          <w:lang w:val="en-US"/>
+        </w:rPr>
+        <w:t xml:space="preserve"> status.</w:t>
       </w:r>
     </w:p>
     <w:p>
@@ -3199,11 +4133,19 @@
         </w:rPr>
         <w:t>docker/</w:t>
       </w:r>
-      <w:r>
-        <w:rPr>
-          <w:lang w:val="en-US"/>
-        </w:rPr>
-        <w:t>Dockerfile some additional</w:t>
+      <w:proofErr w:type="spellStart"/>
+      <w:r>
+        <w:rPr>
+          <w:lang w:val="en-US"/>
+        </w:rPr>
+        <w:t>Dockerfile</w:t>
+      </w:r>
+      <w:proofErr w:type="spellEnd"/>
+      <w:r>
+        <w:rPr>
+          <w:lang w:val="en-US"/>
+        </w:rPr>
+        <w:t xml:space="preserve"> some additional</w:t>
       </w:r>
       <w:r>
         <w:rPr>
@@ -3223,11 +4165,19 @@
           <w:lang w:val="en-US"/>
         </w:rPr>
       </w:pPr>
-      <w:r>
-        <w:rPr>
-          <w:lang w:val="en-US"/>
-        </w:rPr>
-        <w:t>SMBus needed f</w:t>
+      <w:proofErr w:type="spellStart"/>
+      <w:r>
+        <w:rPr>
+          <w:lang w:val="en-US"/>
+        </w:rPr>
+        <w:t>SMBus</w:t>
+      </w:r>
+      <w:proofErr w:type="spellEnd"/>
+      <w:r>
+        <w:rPr>
+          <w:lang w:val="en-US"/>
+        </w:rPr>
+        <w:t xml:space="preserve"> needed f</w:t>
       </w:r>
       <w:r>
         <w:rPr>
@@ -3257,7 +4207,21 @@
         <w:rPr>
           <w:lang w:val="en-US"/>
         </w:rPr>
-        <w:t>This script needed smbus to be installed.</w:t>
+        <w:t xml:space="preserve">This script needed </w:t>
+      </w:r>
+      <w:proofErr w:type="spellStart"/>
+      <w:r>
+        <w:rPr>
+          <w:lang w:val="en-US"/>
+        </w:rPr>
+        <w:t>smbus</w:t>
+      </w:r>
+      <w:proofErr w:type="spellEnd"/>
+      <w:r>
+        <w:rPr>
+          <w:lang w:val="en-US"/>
+        </w:rPr>
+        <w:t xml:space="preserve"> to be installed.</w:t>
       </w:r>
     </w:p>
     <w:p>
@@ -3305,7 +4269,7 @@
         <w:rPr>
           <w:lang w:val="en-US"/>
         </w:rPr>
-        <w:t>opy the private part of the SSH key pair to /root for authentication so SSH can be used without password by a Python script.</w:t>
+        <w:t>opy the SSH key pair to /root for authentication so SSH can be used without password by a Python script.</w:t>
       </w:r>
     </w:p>
     <w:p>
@@ -3349,13 +4313,27 @@
         </w:rPr>
         <w:t xml:space="preserve"> See </w:t>
       </w:r>
-      <w:hyperlink r:id="rId9" w:history="1">
+      <w:hyperlink r:id="rId11" w:history="1">
         <w:r>
           <w:rPr>
             <w:rStyle w:val="Hyperlink"/>
             <w:lang w:val="en-US"/>
           </w:rPr>
-          <w:t>https://upcloud.com/community/tutorials/use-ssh-keys-authentication</w:t>
+          <w:t>https:/</w:t>
+        </w:r>
+        <w:r>
+          <w:rPr>
+            <w:rStyle w:val="Hyperlink"/>
+            <w:lang w:val="en-US"/>
+          </w:rPr>
+          <w:t>/</w:t>
+        </w:r>
+        <w:r>
+          <w:rPr>
+            <w:rStyle w:val="Hyperlink"/>
+            <w:lang w:val="en-US"/>
+          </w:rPr>
+          <w:t>upcloud.com/community/tutorials/use-ssh-keys-authentication</w:t>
         </w:r>
       </w:hyperlink>
       <w:r>
@@ -3380,7 +4358,165 @@
         <w:rPr>
           <w:lang w:val="en-US"/>
         </w:rPr>
-        <w:t>The .ssh folder containing the public and private keys is added to the .gitignore file.</w:t>
+        <w:t xml:space="preserve">In src/robot_node.py additional code was added to publish </w:t>
+      </w:r>
+      <w:r>
+        <w:rPr>
+          <w:lang w:val="en-US"/>
+        </w:rPr>
+        <w:t xml:space="preserve">some statuses like </w:t>
+      </w:r>
+      <w:r>
+        <w:rPr>
+          <w:lang w:val="en-US"/>
+        </w:rPr>
+        <w:t xml:space="preserve">battery </w:t>
+      </w:r>
+      <w:r>
+        <w:rPr>
+          <w:lang w:val="en-US"/>
+        </w:rPr>
+        <w:t>status,</w:t>
+      </w:r>
+      <w:r>
+        <w:rPr>
+          <w:lang w:val="en-US"/>
+        </w:rPr>
+        <w:t xml:space="preserve">  solar</w:t>
+      </w:r>
+      <w:r>
+        <w:rPr>
+          <w:lang w:val="en-US"/>
+        </w:rPr>
+        <w:t xml:space="preserve"> </w:t>
+      </w:r>
+      <w:r>
+        <w:rPr>
+          <w:lang w:val="en-US"/>
+        </w:rPr>
+        <w:t xml:space="preserve">panel </w:t>
+      </w:r>
+      <w:r>
+        <w:rPr>
+          <w:lang w:val="en-US"/>
+        </w:rPr>
+        <w:t xml:space="preserve">status and </w:t>
+      </w:r>
+      <w:proofErr w:type="spellStart"/>
+      <w:r>
+        <w:rPr>
+          <w:lang w:val="en-US"/>
+        </w:rPr>
+        <w:t>Wifi</w:t>
+      </w:r>
+      <w:proofErr w:type="spellEnd"/>
+      <w:r>
+        <w:rPr>
+          <w:lang w:val="en-US"/>
+        </w:rPr>
+        <w:t xml:space="preserve"> status</w:t>
+      </w:r>
+      <w:r>
+        <w:rPr>
+          <w:lang w:val="en-US"/>
+        </w:rPr>
+        <w:t xml:space="preserve"> to the ‘</w:t>
+      </w:r>
+      <w:r>
+        <w:rPr>
+          <w:lang w:val="en-US"/>
+        </w:rPr>
+        <w:t>/</w:t>
+      </w:r>
+      <w:proofErr w:type="spellStart"/>
+      <w:r>
+        <w:rPr>
+          <w:lang w:val="en-US"/>
+        </w:rPr>
+        <w:t>battery_</w:t>
+      </w:r>
+      <w:r>
+        <w:rPr>
+          <w:lang w:val="en-US"/>
+        </w:rPr>
+        <w:t>status</w:t>
+      </w:r>
+      <w:proofErr w:type="spellEnd"/>
+      <w:r>
+        <w:rPr>
+          <w:lang w:val="en-US"/>
+        </w:rPr>
+        <w:t>’</w:t>
+      </w:r>
+      <w:r>
+        <w:rPr>
+          <w:lang w:val="en-US"/>
+        </w:rPr>
+        <w:t xml:space="preserve">, </w:t>
+      </w:r>
+      <w:r>
+        <w:rPr>
+          <w:lang w:val="en-US"/>
+        </w:rPr>
+        <w:t>'/</w:t>
+      </w:r>
+      <w:proofErr w:type="spellStart"/>
+      <w:r>
+        <w:rPr>
+          <w:lang w:val="en-US"/>
+        </w:rPr>
+        <w:t>solarpanel_</w:t>
+      </w:r>
+      <w:r>
+        <w:rPr>
+          <w:lang w:val="en-US"/>
+        </w:rPr>
+        <w:t>status</w:t>
+      </w:r>
+      <w:proofErr w:type="spellEnd"/>
+      <w:r>
+        <w:rPr>
+          <w:lang w:val="en-US"/>
+        </w:rPr>
+        <w:t>'</w:t>
+      </w:r>
+      <w:r>
+        <w:rPr>
+          <w:lang w:val="en-US"/>
+        </w:rPr>
+        <w:t xml:space="preserve"> </w:t>
+      </w:r>
+      <w:r>
+        <w:rPr>
+          <w:lang w:val="en-US"/>
+        </w:rPr>
+        <w:t xml:space="preserve">and </w:t>
+      </w:r>
+      <w:proofErr w:type="spellStart"/>
+      <w:r>
+        <w:rPr>
+          <w:lang w:val="en-US"/>
+        </w:rPr>
+        <w:t>wifi_status</w:t>
+      </w:r>
+      <w:proofErr w:type="spellEnd"/>
+      <w:r>
+        <w:rPr>
+          <w:lang w:val="en-US"/>
+        </w:rPr>
+        <w:t xml:space="preserve"> </w:t>
+      </w:r>
+      <w:r>
+        <w:rPr>
+          <w:lang w:val="en-US"/>
+        </w:rPr>
+        <w:t>topic</w:t>
+      </w:r>
+      <w:r>
+        <w:rPr>
+          <w:lang w:val="en-US"/>
+        </w:rPr>
+        <w:t xml:space="preserve"> respectively every second.</w:t>
       </w:r>
     </w:p>
     <w:p>
@@ -3398,122 +4534,351 @@
         <w:rPr>
           <w:lang w:val="en-US"/>
         </w:rPr>
-        <w:lastRenderedPageBreak/>
-        <w:t xml:space="preserve">In src/robot_node.py additional code was added to publish </w:t>
-      </w:r>
-      <w:r>
-        <w:rPr>
-          <w:lang w:val="en-US"/>
-        </w:rPr>
-        <w:t xml:space="preserve">some statuses like </w:t>
-      </w:r>
-      <w:r>
-        <w:rPr>
-          <w:lang w:val="en-US"/>
-        </w:rPr>
-        <w:t xml:space="preserve">battery </w:t>
-      </w:r>
-      <w:r>
-        <w:rPr>
-          <w:lang w:val="en-US"/>
-        </w:rPr>
-        <w:t>status,</w:t>
-      </w:r>
-      <w:r>
-        <w:rPr>
-          <w:lang w:val="en-US"/>
-        </w:rPr>
-        <w:t xml:space="preserve">  solar</w:t>
-      </w:r>
-      <w:r>
-        <w:rPr>
-          <w:lang w:val="en-US"/>
-        </w:rPr>
-        <w:t xml:space="preserve"> </w:t>
-      </w:r>
-      <w:r>
-        <w:rPr>
-          <w:lang w:val="en-US"/>
-        </w:rPr>
-        <w:t xml:space="preserve">panel </w:t>
-      </w:r>
-      <w:r>
-        <w:rPr>
-          <w:lang w:val="en-US"/>
-        </w:rPr>
-        <w:t>status and Wifi status</w:t>
-      </w:r>
-      <w:r>
-        <w:rPr>
-          <w:lang w:val="en-US"/>
-        </w:rPr>
-        <w:t xml:space="preserve"> to the ‘</w:t>
-      </w:r>
-      <w:r>
-        <w:rPr>
-          <w:lang w:val="en-US"/>
-        </w:rPr>
-        <w:t>/battery_</w:t>
-      </w:r>
-      <w:r>
-        <w:rPr>
-          <w:lang w:val="en-US"/>
-        </w:rPr>
-        <w:t>status</w:t>
-      </w:r>
-      <w:r>
-        <w:rPr>
-          <w:lang w:val="en-US"/>
-        </w:rPr>
-        <w:t>’</w:t>
-      </w:r>
-      <w:r>
-        <w:rPr>
-          <w:lang w:val="en-US"/>
-        </w:rPr>
-        <w:t xml:space="preserve">, </w:t>
-      </w:r>
-      <w:r>
-        <w:rPr>
-          <w:lang w:val="en-US"/>
-        </w:rPr>
-        <w:t>'/solarpanel_</w:t>
-      </w:r>
-      <w:r>
-        <w:rPr>
-          <w:lang w:val="en-US"/>
-        </w:rPr>
-        <w:t>status</w:t>
-      </w:r>
-      <w:r>
-        <w:rPr>
-          <w:lang w:val="en-US"/>
-        </w:rPr>
-        <w:t>'</w:t>
-      </w:r>
-      <w:r>
-        <w:rPr>
-          <w:lang w:val="en-US"/>
-        </w:rPr>
-        <w:t xml:space="preserve"> </w:t>
-      </w:r>
-      <w:r>
-        <w:rPr>
-          <w:lang w:val="en-US"/>
-        </w:rPr>
-        <w:t xml:space="preserve">and wifi_status </w:t>
-      </w:r>
-      <w:r>
-        <w:rPr>
-          <w:lang w:val="en-US"/>
-        </w:rPr>
-        <w:t>topic</w:t>
-      </w:r>
-      <w:r>
-        <w:rPr>
-          <w:lang w:val="en-US"/>
-        </w:rPr>
-        <w:t xml:space="preserve"> respectively every second.</w:t>
+        <w:t xml:space="preserve">In src/robot_node.py additional code is added to handle the messages published by the </w:t>
+      </w:r>
+      <w:r>
+        <w:rPr>
+          <w:lang w:val="en-US"/>
+        </w:rPr>
+        <w:t>Web page (in index.html)</w:t>
+      </w:r>
+      <w:r>
+        <w:rPr>
+          <w:lang w:val="en-US"/>
+        </w:rPr>
+        <w:t xml:space="preserve"> on the ‘/</w:t>
+      </w:r>
+      <w:proofErr w:type="spellStart"/>
+      <w:r>
+        <w:rPr>
+          <w:lang w:val="en-US"/>
+        </w:rPr>
+        <w:t>own_button</w:t>
+      </w:r>
+      <w:proofErr w:type="spellEnd"/>
+      <w:r>
+        <w:rPr>
+          <w:lang w:val="en-US"/>
+        </w:rPr>
+        <w:t>’ topic.</w:t>
+      </w:r>
+      <w:r>
+        <w:rPr>
+          <w:lang w:val="en-US"/>
+        </w:rPr>
+        <w:t xml:space="preserve"> These messages are:</w:t>
+      </w:r>
+    </w:p>
+    <w:p>
+      <w:pPr>
+        <w:pStyle w:val="ListParagraph"/>
+        <w:numPr>
+          <w:ilvl w:val="1"/>
+          <w:numId w:val="11"/>
+        </w:numPr>
+        <w:rPr>
+          <w:lang w:val="en-US"/>
+        </w:rPr>
+      </w:pPr>
+      <w:proofErr w:type="spellStart"/>
+      <w:r>
+        <w:rPr>
+          <w:lang w:val="en-US"/>
+        </w:rPr>
+        <w:t>lights_on</w:t>
+      </w:r>
+      <w:proofErr w:type="spellEnd"/>
+      <w:r>
+        <w:rPr>
+          <w:lang w:val="en-US"/>
+        </w:rPr>
+        <w:t>. Through</w:t>
+      </w:r>
+      <w:r>
+        <w:rPr>
+          <w:lang w:val="en-US"/>
+        </w:rPr>
+        <w:t xml:space="preserve"> I2C the ATmega328P is i</w:t>
+      </w:r>
+      <w:r>
+        <w:rPr>
+          <w:lang w:val="en-US"/>
+        </w:rPr>
+        <w:t>nstructed to switch on the lights.</w:t>
+      </w:r>
+    </w:p>
+    <w:p>
+      <w:pPr>
+        <w:pStyle w:val="ListParagraph"/>
+        <w:numPr>
+          <w:ilvl w:val="1"/>
+          <w:numId w:val="11"/>
+        </w:numPr>
+        <w:rPr>
+          <w:lang w:val="en-US"/>
+        </w:rPr>
+      </w:pPr>
+      <w:proofErr w:type="spellStart"/>
+      <w:r>
+        <w:rPr>
+          <w:lang w:val="en-US"/>
+        </w:rPr>
+        <w:t>lights_off</w:t>
+      </w:r>
+      <w:proofErr w:type="spellEnd"/>
+      <w:r>
+        <w:rPr>
+          <w:lang w:val="en-US"/>
+        </w:rPr>
+        <w:t>. Through</w:t>
+      </w:r>
+      <w:r>
+        <w:rPr>
+          <w:lang w:val="en-US"/>
+        </w:rPr>
+        <w:t xml:space="preserve"> I2C the ATmega328P is i</w:t>
+      </w:r>
+      <w:r>
+        <w:rPr>
+          <w:lang w:val="en-US"/>
+        </w:rPr>
+        <w:t>nstructed to switch on the lights.</w:t>
+      </w:r>
+    </w:p>
+    <w:p>
+      <w:pPr>
+        <w:pStyle w:val="ListParagraph"/>
+        <w:numPr>
+          <w:ilvl w:val="1"/>
+          <w:numId w:val="11"/>
+        </w:numPr>
+        <w:rPr>
+          <w:lang w:val="en-US"/>
+        </w:rPr>
+      </w:pPr>
+      <w:proofErr w:type="spellStart"/>
+      <w:r>
+        <w:rPr>
+          <w:lang w:val="en-US"/>
+        </w:rPr>
+        <w:t>goto_sleep</w:t>
+      </w:r>
+      <w:proofErr w:type="spellEnd"/>
+      <w:r>
+        <w:rPr>
+          <w:lang w:val="en-US"/>
+        </w:rPr>
+        <w:t>. Through</w:t>
+      </w:r>
+      <w:r>
+        <w:rPr>
+          <w:lang w:val="en-US"/>
+        </w:rPr>
+        <w:t xml:space="preserve"> I2C the ATmega328P is i</w:t>
+      </w:r>
+      <w:r>
+        <w:rPr>
+          <w:lang w:val="en-US"/>
+        </w:rPr>
+        <w:t xml:space="preserve">nstructed to go to sleep. This will be acknowledged by the Arduino. Only after the acknowledge the Raspberry Pi will be shut down. </w:t>
+      </w:r>
+      <w:r>
+        <w:rPr>
+          <w:lang w:val="en-US"/>
+        </w:rPr>
+        <w:t xml:space="preserve">The </w:t>
+      </w:r>
+      <w:r>
+        <w:rPr>
+          <w:lang w:val="en-US"/>
+        </w:rPr>
+        <w:t>D</w:t>
+      </w:r>
+      <w:r>
+        <w:rPr>
+          <w:lang w:val="en-US"/>
+        </w:rPr>
+        <w:t>ocker container uses SSH to send the shutdown command to the Raspberry Pi host</w:t>
+      </w:r>
+      <w:r>
+        <w:rPr>
+          <w:lang w:val="en-US"/>
+        </w:rPr>
+        <w:t>. The sequence of events:</w:t>
+      </w:r>
+    </w:p>
+    <w:p>
+      <w:pPr>
+        <w:pStyle w:val="ListParagraph"/>
+        <w:numPr>
+          <w:ilvl w:val="2"/>
+          <w:numId w:val="11"/>
+        </w:numPr>
+        <w:rPr>
+          <w:lang w:val="en-US"/>
+        </w:rPr>
+      </w:pPr>
+      <w:r>
+        <w:rPr>
+          <w:lang w:val="en-US"/>
+        </w:rPr>
+        <w:t>Sleep button is pressed on the web page.</w:t>
+      </w:r>
+    </w:p>
+    <w:p>
+      <w:pPr>
+        <w:pStyle w:val="ListParagraph"/>
+        <w:numPr>
+          <w:ilvl w:val="2"/>
+          <w:numId w:val="11"/>
+        </w:numPr>
+        <w:rPr>
+          <w:lang w:val="en-US"/>
+        </w:rPr>
+      </w:pPr>
+      <w:r>
+        <w:rPr>
+          <w:lang w:val="en-US"/>
+        </w:rPr>
+        <w:t>In index.html the message ‘</w:t>
+      </w:r>
+      <w:proofErr w:type="spellStart"/>
+      <w:r>
+        <w:rPr>
+          <w:lang w:val="en-US"/>
+        </w:rPr>
+        <w:t>goto_sleep</w:t>
+      </w:r>
+      <w:proofErr w:type="spellEnd"/>
+      <w:r>
+        <w:rPr>
+          <w:lang w:val="en-US"/>
+        </w:rPr>
+        <w:t>” is published on topic ‘/</w:t>
+      </w:r>
+      <w:proofErr w:type="spellStart"/>
+      <w:r>
+        <w:rPr>
+          <w:lang w:val="en-US"/>
+        </w:rPr>
+        <w:t>sleep_status</w:t>
+      </w:r>
+      <w:proofErr w:type="spellEnd"/>
+      <w:r>
+        <w:rPr>
+          <w:lang w:val="en-US"/>
+        </w:rPr>
+        <w:t>’.</w:t>
+      </w:r>
+    </w:p>
+    <w:p>
+      <w:pPr>
+        <w:pStyle w:val="ListParagraph"/>
+        <w:numPr>
+          <w:ilvl w:val="2"/>
+          <w:numId w:val="11"/>
+        </w:numPr>
+        <w:rPr>
+          <w:lang w:val="en-US"/>
+        </w:rPr>
+      </w:pPr>
+      <w:r>
+        <w:rPr>
+          <w:lang w:val="en-US"/>
+        </w:rPr>
+        <w:t xml:space="preserve">In robot_node.py the </w:t>
+      </w:r>
+      <w:r>
+        <w:rPr>
+          <w:lang w:val="en-US"/>
+        </w:rPr>
+        <w:t xml:space="preserve">message </w:t>
+      </w:r>
+      <w:r>
+        <w:rPr>
+          <w:lang w:val="en-US"/>
+        </w:rPr>
+        <w:t>callback function</w:t>
+      </w:r>
+      <w:r>
+        <w:rPr>
+          <w:lang w:val="en-US"/>
+        </w:rPr>
+        <w:t xml:space="preserve"> sends </w:t>
+      </w:r>
+      <w:r>
+        <w:rPr>
+          <w:lang w:val="en-US"/>
+        </w:rPr>
+        <w:t xml:space="preserve">through I2C the </w:t>
+      </w:r>
+      <w:r>
+        <w:rPr>
+          <w:lang w:val="en-US"/>
+        </w:rPr>
+        <w:t xml:space="preserve">instruction to the </w:t>
+      </w:r>
+      <w:r>
+        <w:rPr>
+          <w:lang w:val="en-US"/>
+        </w:rPr>
+        <w:t>ATmega328P to go to sleep.</w:t>
+      </w:r>
+    </w:p>
+    <w:p>
+      <w:pPr>
+        <w:pStyle w:val="ListParagraph"/>
+        <w:numPr>
+          <w:ilvl w:val="2"/>
+          <w:numId w:val="11"/>
+        </w:numPr>
+        <w:rPr>
+          <w:lang w:val="en-US"/>
+        </w:rPr>
+      </w:pPr>
+      <w:r>
+        <w:rPr>
+          <w:lang w:val="en-US"/>
+        </w:rPr>
+        <w:t xml:space="preserve">The ATmega328P acknowledges the </w:t>
+      </w:r>
+      <w:proofErr w:type="spellStart"/>
+      <w:r>
+        <w:rPr>
+          <w:lang w:val="en-US"/>
+        </w:rPr>
+        <w:t>goto_sleep</w:t>
+      </w:r>
+      <w:proofErr w:type="spellEnd"/>
+      <w:r>
+        <w:rPr>
+          <w:lang w:val="en-US"/>
+        </w:rPr>
+        <w:t xml:space="preserve"> and goes to sleep after a delay. This delay is needed to enable the Raspberry Pi to shut down in a proper way.</w:t>
+      </w:r>
+    </w:p>
+    <w:p>
+      <w:pPr>
+        <w:pStyle w:val="ListParagraph"/>
+        <w:numPr>
+          <w:ilvl w:val="2"/>
+          <w:numId w:val="11"/>
+        </w:numPr>
+        <w:rPr>
+          <w:lang w:val="en-US"/>
+        </w:rPr>
+      </w:pPr>
+      <w:r>
+        <w:rPr>
+          <w:lang w:val="en-US"/>
+        </w:rPr>
+        <w:t xml:space="preserve">robot_node.py  checks for the acknowledge and then </w:t>
+      </w:r>
+      <w:r>
+        <w:rPr>
+          <w:lang w:val="en-US"/>
+        </w:rPr>
+        <w:t>sends the shutdown command with SSH to the Raspberry Pi host.</w:t>
       </w:r>
     </w:p>
     <w:p>
@@ -3531,289 +4896,21 @@
         <w:rPr>
           <w:lang w:val="en-US"/>
         </w:rPr>
-        <w:t xml:space="preserve">In src/robot_node.py additional code is added to handle the messages published by the </w:t>
-      </w:r>
-      <w:r>
-        <w:rPr>
-          <w:lang w:val="en-US"/>
-        </w:rPr>
-        <w:t>Web page (in index.html)</w:t>
-      </w:r>
-      <w:r>
-        <w:rPr>
-          <w:lang w:val="en-US"/>
-        </w:rPr>
-        <w:t xml:space="preserve"> on the ‘/own_button’ topic.</w:t>
-      </w:r>
-      <w:r>
-        <w:rPr>
-          <w:lang w:val="en-US"/>
-        </w:rPr>
-        <w:t xml:space="preserve"> These messages are:</w:t>
-      </w:r>
-    </w:p>
-    <w:p>
-      <w:pPr>
-        <w:pStyle w:val="ListParagraph"/>
-        <w:numPr>
-          <w:ilvl w:val="1"/>
-          <w:numId w:val="11"/>
-        </w:numPr>
-        <w:rPr>
-          <w:lang w:val="en-US"/>
-        </w:rPr>
-      </w:pPr>
-      <w:r>
-        <w:rPr>
-          <w:lang w:val="en-US"/>
-        </w:rPr>
-        <w:t>lights_on. Through</w:t>
-      </w:r>
-      <w:r>
-        <w:rPr>
-          <w:lang w:val="en-US"/>
-        </w:rPr>
-        <w:t xml:space="preserve"> I2C the ATmega328P is i</w:t>
-      </w:r>
-      <w:r>
-        <w:rPr>
-          <w:lang w:val="en-US"/>
-        </w:rPr>
-        <w:t>nstructed to switch on the lights.</w:t>
-      </w:r>
-    </w:p>
-    <w:p>
-      <w:pPr>
-        <w:pStyle w:val="ListParagraph"/>
-        <w:numPr>
-          <w:ilvl w:val="1"/>
-          <w:numId w:val="11"/>
-        </w:numPr>
-        <w:rPr>
-          <w:lang w:val="en-US"/>
-        </w:rPr>
-      </w:pPr>
-      <w:r>
-        <w:rPr>
-          <w:lang w:val="en-US"/>
-        </w:rPr>
-        <w:t>lights_off. Through</w:t>
-      </w:r>
-      <w:r>
-        <w:rPr>
-          <w:lang w:val="en-US"/>
-        </w:rPr>
-        <w:t xml:space="preserve"> I2C the ATmega328P is i</w:t>
-      </w:r>
-      <w:r>
-        <w:rPr>
-          <w:lang w:val="en-US"/>
-        </w:rPr>
-        <w:t>nstructed to switch on the lights.</w:t>
-      </w:r>
-    </w:p>
-    <w:p>
-      <w:pPr>
-        <w:pStyle w:val="ListParagraph"/>
-        <w:numPr>
-          <w:ilvl w:val="1"/>
-          <w:numId w:val="11"/>
-        </w:numPr>
-        <w:rPr>
-          <w:lang w:val="en-US"/>
-        </w:rPr>
-      </w:pPr>
-      <w:r>
-        <w:rPr>
-          <w:lang w:val="en-US"/>
-        </w:rPr>
-        <w:t>goto_sleep. Through</w:t>
-      </w:r>
-      <w:r>
-        <w:rPr>
-          <w:lang w:val="en-US"/>
-        </w:rPr>
-        <w:t xml:space="preserve"> I2C the ATmega328P is i</w:t>
-      </w:r>
-      <w:r>
-        <w:rPr>
-          <w:lang w:val="en-US"/>
-        </w:rPr>
-        <w:t xml:space="preserve">nstructed to go to sleep. This will be acknowledged by the Arduino. Only after the acknowledge the Raspberry Pi will be shut down. </w:t>
-      </w:r>
-      <w:r>
-        <w:rPr>
-          <w:lang w:val="en-US"/>
-        </w:rPr>
-        <w:t xml:space="preserve">The </w:t>
-      </w:r>
-      <w:r>
-        <w:rPr>
-          <w:lang w:val="en-US"/>
-        </w:rPr>
-        <w:t>D</w:t>
-      </w:r>
-      <w:r>
-        <w:rPr>
-          <w:lang w:val="en-US"/>
-        </w:rPr>
-        <w:t>ocker container uses SSH to send the shutdown command to the Raspberry Pi host</w:t>
-      </w:r>
-      <w:r>
-        <w:rPr>
-          <w:lang w:val="en-US"/>
-        </w:rPr>
-        <w:t>. The sequence of events:</w:t>
-      </w:r>
-    </w:p>
-    <w:p>
-      <w:pPr>
-        <w:pStyle w:val="ListParagraph"/>
-        <w:numPr>
-          <w:ilvl w:val="2"/>
-          <w:numId w:val="11"/>
-        </w:numPr>
-        <w:rPr>
-          <w:lang w:val="en-US"/>
-        </w:rPr>
-      </w:pPr>
-      <w:r>
-        <w:rPr>
-          <w:lang w:val="en-US"/>
-        </w:rPr>
-        <w:t>Sleep button is pressed on the web page.</w:t>
-      </w:r>
-    </w:p>
-    <w:p>
-      <w:pPr>
-        <w:pStyle w:val="ListParagraph"/>
-        <w:numPr>
-          <w:ilvl w:val="2"/>
-          <w:numId w:val="11"/>
-        </w:numPr>
-        <w:rPr>
-          <w:lang w:val="en-US"/>
-        </w:rPr>
-      </w:pPr>
-      <w:r>
-        <w:rPr>
-          <w:lang w:val="en-US"/>
-        </w:rPr>
-        <w:t>In index.html the message ‘goto_sleep” is published on topic ‘/sleep_status’.</w:t>
-      </w:r>
-    </w:p>
-    <w:p>
-      <w:pPr>
-        <w:pStyle w:val="ListParagraph"/>
-        <w:numPr>
-          <w:ilvl w:val="2"/>
-          <w:numId w:val="11"/>
-        </w:numPr>
-        <w:rPr>
-          <w:lang w:val="en-US"/>
-        </w:rPr>
-      </w:pPr>
-      <w:r>
-        <w:rPr>
-          <w:lang w:val="en-US"/>
-        </w:rPr>
-        <w:t xml:space="preserve">In robot_node.py the </w:t>
-      </w:r>
-      <w:r>
-        <w:rPr>
-          <w:lang w:val="en-US"/>
-        </w:rPr>
-        <w:t xml:space="preserve">message </w:t>
-      </w:r>
-      <w:r>
-        <w:rPr>
-          <w:lang w:val="en-US"/>
-        </w:rPr>
-        <w:t>callback function</w:t>
-      </w:r>
-      <w:r>
-        <w:rPr>
-          <w:lang w:val="en-US"/>
-        </w:rPr>
-        <w:t xml:space="preserve"> sends </w:t>
-      </w:r>
-      <w:r>
-        <w:rPr>
-          <w:lang w:val="en-US"/>
-        </w:rPr>
-        <w:t xml:space="preserve">through I2C the </w:t>
-      </w:r>
-      <w:r>
-        <w:rPr>
-          <w:lang w:val="en-US"/>
-        </w:rPr>
-        <w:t xml:space="preserve">instruction to the </w:t>
-      </w:r>
-      <w:r>
-        <w:rPr>
-          <w:lang w:val="en-US"/>
-        </w:rPr>
-        <w:t>ATmega328P to go to sleep.</w:t>
-      </w:r>
-    </w:p>
-    <w:p>
-      <w:pPr>
-        <w:pStyle w:val="ListParagraph"/>
-        <w:numPr>
-          <w:ilvl w:val="2"/>
-          <w:numId w:val="11"/>
-        </w:numPr>
-        <w:rPr>
-          <w:lang w:val="en-US"/>
-        </w:rPr>
-      </w:pPr>
-      <w:r>
-        <w:rPr>
-          <w:lang w:val="en-US"/>
-        </w:rPr>
-        <w:t>The ATmega328P acknowledges the goto_sleep and goes to sleep after a delay. This delay is needed to enable the Raspberry Pi to shut down in a proper way.</w:t>
-      </w:r>
-    </w:p>
-    <w:p>
-      <w:pPr>
-        <w:pStyle w:val="ListParagraph"/>
-        <w:numPr>
-          <w:ilvl w:val="2"/>
-          <w:numId w:val="11"/>
-        </w:numPr>
-        <w:rPr>
-          <w:lang w:val="en-US"/>
-        </w:rPr>
-      </w:pPr>
-      <w:r>
-        <w:rPr>
-          <w:lang w:val="en-US"/>
-        </w:rPr>
-        <w:t xml:space="preserve">robot_node.py  checks for the acknowledge and then </w:t>
-      </w:r>
-      <w:r>
-        <w:rPr>
-          <w:lang w:val="en-US"/>
-        </w:rPr>
-        <w:t>sends the shutdown command with SSH to the Raspberry Pi host.</w:t>
-      </w:r>
-    </w:p>
-    <w:p>
-      <w:pPr>
-        <w:pStyle w:val="ListParagraph"/>
-        <w:numPr>
-          <w:ilvl w:val="0"/>
-          <w:numId w:val="11"/>
-        </w:numPr>
-        <w:rPr>
-          <w:lang w:val="en-US"/>
-        </w:rPr>
-      </w:pPr>
-      <w:r>
-        <w:rPr>
-          <w:lang w:val="en-US"/>
-        </w:rPr>
-        <w:t xml:space="preserve">In src/motors.py the drive motors are switched off when the speed is very low. This to eleminate the need to calibrate the </w:t>
+        <w:t xml:space="preserve">In src/motors.py the drive motors are switched off when the speed is very low. This to </w:t>
+      </w:r>
+      <w:proofErr w:type="spellStart"/>
+      <w:r>
+        <w:rPr>
+          <w:lang w:val="en-US"/>
+        </w:rPr>
+        <w:t>eleminate</w:t>
+      </w:r>
+      <w:proofErr w:type="spellEnd"/>
+      <w:r>
+        <w:rPr>
+          <w:lang w:val="en-US"/>
+        </w:rPr>
+        <w:t xml:space="preserve"> the need to calibrate the </w:t>
       </w:r>
       <w:r>
         <w:rPr>
@@ -3890,8 +4987,33 @@
       <w:bookmarkStart w:id="17" w:name="_Toc483165229"/>
       <w:bookmarkStart w:id="18" w:name="_Toc488004924"/>
       <w:bookmarkStart w:id="19" w:name="_Toc71186157"/>
-      <w:r>
-        <w:t>Wifi configuration in /etc/wpa_supplicant/wpa_supplicant.conf</w:t>
+      <w:proofErr w:type="spellStart"/>
+      <w:r>
+        <w:t>Wifi</w:t>
+      </w:r>
+      <w:proofErr w:type="spellEnd"/>
+      <w:r>
+        <w:t xml:space="preserve"> configuration in /</w:t>
+      </w:r>
+      <w:proofErr w:type="spellStart"/>
+      <w:r>
+        <w:t>etc</w:t>
+      </w:r>
+      <w:proofErr w:type="spellEnd"/>
+      <w:r>
+        <w:t>/</w:t>
+      </w:r>
+      <w:proofErr w:type="spellStart"/>
+      <w:r>
+        <w:t>wpa_supplicant</w:t>
+      </w:r>
+      <w:proofErr w:type="spellEnd"/>
+      <w:r>
+        <w:t>/</w:t>
+      </w:r>
+      <w:proofErr w:type="spellStart"/>
+      <w:r>
+        <w:t>wpa_supplicant.conf</w:t>
       </w:r>
       <w:bookmarkEnd w:id="9"/>
       <w:bookmarkEnd w:id="10"/>
@@ -3903,6 +5025,7 @@
       <w:bookmarkEnd w:id="16"/>
       <w:bookmarkEnd w:id="17"/>
       <w:bookmarkEnd w:id="18"/>
+      <w:proofErr w:type="spellEnd"/>
     </w:p>
     <w:p>
       <w:pPr>
@@ -3920,19 +5043,83 @@
         <w:rPr>
           <w:lang w:val="en-US"/>
         </w:rPr>
-        <w:t xml:space="preserve">se sudo nano </w:t>
-      </w:r>
-      <w:r>
-        <w:rPr>
-          <w:lang w:val="en-US"/>
-        </w:rPr>
-        <w:t>/etc/wpa_supplicant/wpa_supplicant.conf</w:t>
-      </w:r>
-      <w:r>
-        <w:rPr>
-          <w:lang w:val="en-US"/>
-        </w:rPr>
-        <w:t xml:space="preserve"> to add the wifi SSID and password </w:t>
+        <w:t xml:space="preserve">se </w:t>
+      </w:r>
+      <w:proofErr w:type="spellStart"/>
+      <w:r>
+        <w:rPr>
+          <w:lang w:val="en-US"/>
+        </w:rPr>
+        <w:t>sudo</w:t>
+      </w:r>
+      <w:proofErr w:type="spellEnd"/>
+      <w:r>
+        <w:rPr>
+          <w:lang w:val="en-US"/>
+        </w:rPr>
+        <w:t xml:space="preserve"> nano </w:t>
+      </w:r>
+      <w:r>
+        <w:rPr>
+          <w:lang w:val="en-US"/>
+        </w:rPr>
+        <w:t>/</w:t>
+      </w:r>
+      <w:proofErr w:type="spellStart"/>
+      <w:r>
+        <w:rPr>
+          <w:lang w:val="en-US"/>
+        </w:rPr>
+        <w:t>etc</w:t>
+      </w:r>
+      <w:proofErr w:type="spellEnd"/>
+      <w:r>
+        <w:rPr>
+          <w:lang w:val="en-US"/>
+        </w:rPr>
+        <w:t>/</w:t>
+      </w:r>
+      <w:proofErr w:type="spellStart"/>
+      <w:r>
+        <w:rPr>
+          <w:lang w:val="en-US"/>
+        </w:rPr>
+        <w:t>wpa_supplicant</w:t>
+      </w:r>
+      <w:proofErr w:type="spellEnd"/>
+      <w:r>
+        <w:rPr>
+          <w:lang w:val="en-US"/>
+        </w:rPr>
+        <w:t>/</w:t>
+      </w:r>
+      <w:proofErr w:type="spellStart"/>
+      <w:r>
+        <w:rPr>
+          <w:lang w:val="en-US"/>
+        </w:rPr>
+        <w:t>wpa_supplicant.conf</w:t>
+      </w:r>
+      <w:proofErr w:type="spellEnd"/>
+      <w:r>
+        <w:rPr>
+          <w:lang w:val="en-US"/>
+        </w:rPr>
+        <w:t xml:space="preserve"> to add the </w:t>
+      </w:r>
+      <w:proofErr w:type="spellStart"/>
+      <w:r>
+        <w:rPr>
+          <w:lang w:val="en-US"/>
+        </w:rPr>
+        <w:t>wifi</w:t>
+      </w:r>
+      <w:proofErr w:type="spellEnd"/>
+      <w:r>
+        <w:rPr>
+          <w:lang w:val="en-US"/>
+        </w:rPr>
+        <w:t xml:space="preserve"> SSID and password </w:t>
       </w:r>
       <w:r>
         <w:rPr>
@@ -3944,7 +5131,21 @@
         <w:rPr>
           <w:lang w:val="en-US"/>
         </w:rPr>
-        <w:t>to which ExoMy can connect.</w:t>
+        <w:t xml:space="preserve">to which </w:t>
+      </w:r>
+      <w:proofErr w:type="spellStart"/>
+      <w:r>
+        <w:rPr>
+          <w:lang w:val="en-US"/>
+        </w:rPr>
+        <w:t>ExoMy</w:t>
+      </w:r>
+      <w:proofErr w:type="spellEnd"/>
+      <w:r>
+        <w:rPr>
+          <w:lang w:val="en-US"/>
+        </w:rPr>
+        <w:t xml:space="preserve"> can connect.</w:t>
       </w:r>
     </w:p>
     <w:p>
@@ -3952,20 +5153,57 @@
         <w:pStyle w:val="Heading2"/>
       </w:pPr>
       <w:r>
-        <w:t>Accessing the ExoMy from outside the LAN</w:t>
-      </w:r>
-    </w:p>
-    <w:p>
-      <w:pPr>
-        <w:rPr>
-          <w:lang w:val="en-US"/>
-        </w:rPr>
-      </w:pPr>
-      <w:r>
-        <w:rPr>
-          <w:lang w:val="en-US"/>
-        </w:rPr>
-        <w:t>For accessing the ExoMy from outside the LAN it is convenient to give the Raspberry Pi a fixed IP address so port forwarding can be used. At the same time we want DHCP to be used on the ExoMy so it can also be used in other</w:t>
+        <w:lastRenderedPageBreak/>
+        <w:t xml:space="preserve">Accessing the </w:t>
+      </w:r>
+      <w:proofErr w:type="spellStart"/>
+      <w:r>
+        <w:t>ExoMy</w:t>
+      </w:r>
+      <w:proofErr w:type="spellEnd"/>
+      <w:r>
+        <w:t xml:space="preserve"> from outside the LAN</w:t>
+      </w:r>
+    </w:p>
+    <w:p>
+      <w:pPr>
+        <w:rPr>
+          <w:lang w:val="en-US"/>
+        </w:rPr>
+      </w:pPr>
+      <w:r>
+        <w:rPr>
+          <w:lang w:val="en-US"/>
+        </w:rPr>
+        <w:t xml:space="preserve">For accessing the </w:t>
+      </w:r>
+      <w:proofErr w:type="spellStart"/>
+      <w:r>
+        <w:rPr>
+          <w:lang w:val="en-US"/>
+        </w:rPr>
+        <w:t>ExoMy</w:t>
+      </w:r>
+      <w:proofErr w:type="spellEnd"/>
+      <w:r>
+        <w:rPr>
+          <w:lang w:val="en-US"/>
+        </w:rPr>
+        <w:t xml:space="preserve"> from outside the LAN it is convenient to give the Raspberry Pi a fixed IP address so port forwarding can be used. At the same time we want DHCP to be used on the </w:t>
+      </w:r>
+      <w:proofErr w:type="spellStart"/>
+      <w:r>
+        <w:rPr>
+          <w:lang w:val="en-US"/>
+        </w:rPr>
+        <w:t>ExoMy</w:t>
+      </w:r>
+      <w:proofErr w:type="spellEnd"/>
+      <w:r>
+        <w:rPr>
+          <w:lang w:val="en-US"/>
+        </w:rPr>
+        <w:t xml:space="preserve"> so it can also be used in other</w:t>
       </w:r>
       <w:r>
         <w:rPr>
@@ -4009,11 +5247,19 @@
         </w:rPr>
         <w:t xml:space="preserve"> router assign a static DHCP IP address (192.168.1.42) to the </w:t>
       </w:r>
-      <w:r>
-        <w:rPr>
-          <w:lang w:val="en-US"/>
-        </w:rPr>
-        <w:t xml:space="preserve">Exomy, </w:t>
+      <w:proofErr w:type="spellStart"/>
+      <w:r>
+        <w:rPr>
+          <w:lang w:val="en-US"/>
+        </w:rPr>
+        <w:t>Exomy</w:t>
+      </w:r>
+      <w:proofErr w:type="spellEnd"/>
+      <w:r>
+        <w:rPr>
+          <w:lang w:val="en-US"/>
+        </w:rPr>
+        <w:t xml:space="preserve">, </w:t>
       </w:r>
       <w:r>
         <w:rPr>
@@ -4032,7 +5278,21 @@
           <w:lang w:val="en-US"/>
         </w:rPr>
         <w:br/>
-        <w:t>For the Exomy three ports must be forwarded:</w:t>
+        <w:t xml:space="preserve">For the </w:t>
+      </w:r>
+      <w:proofErr w:type="spellStart"/>
+      <w:r>
+        <w:rPr>
+          <w:lang w:val="en-US"/>
+        </w:rPr>
+        <w:t>Exomy</w:t>
+      </w:r>
+      <w:proofErr w:type="spellEnd"/>
+      <w:r>
+        <w:rPr>
+          <w:lang w:val="en-US"/>
+        </w:rPr>
+        <w:t xml:space="preserve"> three ports must be forwarded:</w:t>
       </w:r>
     </w:p>
     <w:p>
@@ -4046,11 +5306,19 @@
           <w:lang w:val="en-US"/>
         </w:rPr>
       </w:pPr>
-      <w:r>
-        <w:rPr>
-          <w:lang w:val="en-US"/>
-        </w:rPr>
-        <w:t xml:space="preserve">Exomy </w:t>
+      <w:proofErr w:type="spellStart"/>
+      <w:r>
+        <w:rPr>
+          <w:lang w:val="en-US"/>
+        </w:rPr>
+        <w:t>Exomy</w:t>
+      </w:r>
+      <w:proofErr w:type="spellEnd"/>
+      <w:r>
+        <w:rPr>
+          <w:lang w:val="en-US"/>
+        </w:rPr>
+        <w:t xml:space="preserve"> </w:t>
       </w:r>
       <w:r>
         <w:rPr>
@@ -4076,11 +5344,19 @@
           <w:lang w:val="en-US"/>
         </w:rPr>
       </w:pPr>
-      <w:r>
-        <w:rPr>
-          <w:lang w:val="en-US"/>
-        </w:rPr>
-        <w:t>Exomy raw video</w:t>
+      <w:proofErr w:type="spellStart"/>
+      <w:r>
+        <w:rPr>
+          <w:lang w:val="en-US"/>
+        </w:rPr>
+        <w:t>Exomy</w:t>
+      </w:r>
+      <w:proofErr w:type="spellEnd"/>
+      <w:r>
+        <w:rPr>
+          <w:lang w:val="en-US"/>
+        </w:rPr>
+        <w:t xml:space="preserve"> raw video</w:t>
       </w:r>
       <w:r>
         <w:rPr>
@@ -4100,18 +5376,28 @@
           <w:lang w:val="en-US"/>
         </w:rPr>
       </w:pPr>
-      <w:r>
-        <w:rPr>
-          <w:lang w:val="en-US"/>
-        </w:rPr>
-        <w:t xml:space="preserve">Exomy </w:t>
-      </w:r>
+      <w:proofErr w:type="spellStart"/>
+      <w:r>
+        <w:rPr>
+          <w:lang w:val="en-US"/>
+        </w:rPr>
+        <w:t>Exomy</w:t>
+      </w:r>
+      <w:proofErr w:type="spellEnd"/>
+      <w:r>
+        <w:rPr>
+          <w:lang w:val="en-US"/>
+        </w:rPr>
+        <w:t xml:space="preserve"> </w:t>
+      </w:r>
+      <w:proofErr w:type="spellStart"/>
       <w:r>
         <w:rPr>
           <w:lang w:val="en-US"/>
         </w:rPr>
         <w:t>websocket</w:t>
       </w:r>
+      <w:proofErr w:type="spellEnd"/>
       <w:r>
         <w:rPr>
           <w:lang w:val="en-US"/>
@@ -4155,7 +5441,143 @@
         <w:rPr>
           <w:lang w:val="en-US"/>
         </w:rPr>
-        <w:t xml:space="preserve">is needed. For example to shut down the Raspberry Pi host or to get the Wifi status.This is accomplished by using SSH. To enable Python to use SSH </w:t>
+        <w:t xml:space="preserve">is needed. For example to shut down the Raspberry Pi host or to get the </w:t>
+      </w:r>
+      <w:proofErr w:type="spellStart"/>
+      <w:r>
+        <w:rPr>
+          <w:lang w:val="en-US"/>
+        </w:rPr>
+        <w:t>Wifi</w:t>
+      </w:r>
+      <w:proofErr w:type="spellEnd"/>
+      <w:r>
+        <w:rPr>
+          <w:lang w:val="en-US"/>
+        </w:rPr>
+        <w:t xml:space="preserve"> status.</w:t>
+      </w:r>
+      <w:r>
+        <w:rPr>
+          <w:lang w:val="en-US"/>
+        </w:rPr>
+        <w:t xml:space="preserve"> </w:t>
+      </w:r>
+      <w:r>
+        <w:rPr>
+          <w:lang w:val="en-US"/>
+        </w:rPr>
+        <w:t>This is accomplished by using SSH. To enable Python to use SSH</w:t>
+      </w:r>
+      <w:r>
+        <w:rPr>
+          <w:lang w:val="en-US"/>
+        </w:rPr>
+        <w:t xml:space="preserve">, SSH keys are installed in the </w:t>
+      </w:r>
+      <w:r>
+        <w:rPr>
+          <w:lang w:val="en-US"/>
+        </w:rPr>
+        <w:t xml:space="preserve">Docker </w:t>
+      </w:r>
+      <w:r>
+        <w:rPr>
+          <w:lang w:val="en-US"/>
+        </w:rPr>
+        <w:t>container (private and public) and on the Ras</w:t>
+      </w:r>
+      <w:r>
+        <w:rPr>
+          <w:lang w:val="en-US"/>
+        </w:rPr>
+        <w:t>p</w:t>
+      </w:r>
+      <w:r>
+        <w:rPr>
+          <w:lang w:val="en-US"/>
+        </w:rPr>
+        <w:t xml:space="preserve">berry Pi host (public). </w:t>
+      </w:r>
+      <w:r>
+        <w:rPr>
+          <w:lang w:val="en-US"/>
+        </w:rPr>
+        <w:t xml:space="preserve">See </w:t>
+      </w:r>
+      <w:hyperlink r:id="rId12" w:history="1">
+        <w:r>
+          <w:rPr>
+            <w:rStyle w:val="Hyperlink"/>
+            <w:lang w:val="en-US"/>
+          </w:rPr>
+          <w:t>https://upcloud.com/community/tutorials/use-ssh-keys-authentication</w:t>
+        </w:r>
+      </w:hyperlink>
+      <w:r>
+        <w:rPr>
+          <w:lang w:val="en-US"/>
+        </w:rPr>
+        <w:t xml:space="preserve"> for a description.</w:t>
+      </w:r>
+      <w:r>
+        <w:rPr>
+          <w:lang w:val="en-US"/>
+        </w:rPr>
+        <w:br/>
+        <w:t xml:space="preserve">Installation in the container is added to the </w:t>
+      </w:r>
+      <w:r>
+        <w:rPr>
+          <w:lang w:val="en-US"/>
+        </w:rPr>
+        <w:t>docker/entrypoint.sh</w:t>
+      </w:r>
+      <w:r>
+        <w:rPr>
+          <w:lang w:val="en-US"/>
+        </w:rPr>
+        <w:t xml:space="preserve"> script.</w:t>
+      </w:r>
+      <w:r>
+        <w:rPr>
+          <w:lang w:val="en-US"/>
+        </w:rPr>
+        <w:br/>
+      </w:r>
+      <w:r>
+        <w:rPr>
+          <w:lang w:val="en-US"/>
+        </w:rPr>
+        <w:t>The .</w:t>
+      </w:r>
+      <w:proofErr w:type="spellStart"/>
+      <w:r>
+        <w:rPr>
+          <w:lang w:val="en-US"/>
+        </w:rPr>
+        <w:t>ssh</w:t>
+      </w:r>
+      <w:proofErr w:type="spellEnd"/>
+      <w:r>
+        <w:rPr>
+          <w:lang w:val="en-US"/>
+        </w:rPr>
+        <w:t xml:space="preserve"> folder containing the public and private key is added to the .</w:t>
+      </w:r>
+      <w:proofErr w:type="spellStart"/>
+      <w:r>
+        <w:rPr>
+          <w:lang w:val="en-US"/>
+        </w:rPr>
+        <w:t>gitignore</w:t>
+      </w:r>
+      <w:proofErr w:type="spellEnd"/>
+      <w:r>
+        <w:rPr>
+          <w:lang w:val="en-US"/>
+        </w:rPr>
+        <w:t xml:space="preserve"> file.</w:t>
       </w:r>
     </w:p>
     <w:p>
@@ -4163,7 +5585,6 @@
         <w:pStyle w:val="Heading2"/>
       </w:pPr>
       <w:r>
-        <w:lastRenderedPageBreak/>
         <w:t>Low Power ATmega328</w:t>
       </w:r>
       <w:bookmarkEnd w:id="19"/>
@@ -4180,6 +5601,7 @@
         </w:rPr>
         <w:t xml:space="preserve">For the </w:t>
       </w:r>
+      <w:proofErr w:type="spellStart"/>
       <w:r>
         <w:rPr>
           <w:lang w:val="en-US"/>
@@ -4198,6 +5620,7 @@
         </w:rPr>
         <w:t>y</w:t>
       </w:r>
+      <w:proofErr w:type="spellEnd"/>
       <w:r>
         <w:rPr>
           <w:lang w:val="en-US"/>
@@ -4217,7 +5640,7 @@
         </w:rPr>
         <w:t xml:space="preserve">See </w:t>
       </w:r>
-      <w:hyperlink r:id="rId10" w:history="1">
+      <w:hyperlink r:id="rId13" w:history="1">
         <w:r>
           <w:rPr>
             <w:rStyle w:val="Hyperlink"/>
@@ -4258,7 +5681,7 @@
         </w:rPr>
         <w:t xml:space="preserve">See </w:t>
       </w:r>
-      <w:hyperlink r:id="rId11" w:history="1">
+      <w:hyperlink r:id="rId14" w:history="1">
         <w:r>
           <w:rPr>
             <w:rStyle w:val="Hyperlink"/>
@@ -4296,7 +5719,21 @@
         <w:rPr>
           <w:lang w:val="en-US"/>
         </w:rPr>
-        <w:t>To make the new board available in Visual Studio Code an Atmega328_on_breadboard_8MHz.json file is added to C:\Users\reneb\.platformio\platforms\atmelavr\boards. This json file is created by copying the uno.json file (which is for the Arduino Uno) and adapted the content with info from boards.txt in breadboard-1-6-x.</w:t>
+        <w:t xml:space="preserve">To make the new board available in Visual Studio Code an Atmega328_on_breadboard_8MHz.json file is added to C:\Users\reneb\.platformio\platforms\atmelavr\boards. This json file is created by copying the </w:t>
+      </w:r>
+      <w:proofErr w:type="spellStart"/>
+      <w:r>
+        <w:rPr>
+          <w:lang w:val="en-US"/>
+        </w:rPr>
+        <w:t>uno.json</w:t>
+      </w:r>
+      <w:proofErr w:type="spellEnd"/>
+      <w:r>
+        <w:rPr>
+          <w:lang w:val="en-US"/>
+        </w:rPr>
+        <w:t xml:space="preserve"> file (which is for the Arduino Uno) and adapted the content with info from boards.txt in breadboard-1-6-x.</w:t>
       </w:r>
     </w:p>
     <w:p>
@@ -4360,6 +5797,7 @@
         </w:rPr>
         <w:br/>
       </w:r>
+      <w:proofErr w:type="spellStart"/>
       <w:r>
         <w:rPr>
           <w:rFonts w:ascii="Courier New" w:hAnsi="Courier New" w:cs="Courier New"/>
@@ -4368,8 +5806,9 @@
           <w:highlight w:val="lightGray"/>
           <w:shd w:val="clear" w:color="auto" w:fill="FAFAFA"/>
         </w:rPr>
-        <w:t xml:space="preserve">raspivid -o - -t 0 -hf -w </w:t>
-      </w:r>
+        <w:t>raspivid</w:t>
+      </w:r>
+      <w:proofErr w:type="spellEnd"/>
       <w:r>
         <w:rPr>
           <w:rFonts w:ascii="Courier New" w:hAnsi="Courier New" w:cs="Courier New"/>
@@ -4377,9 +5816,8 @@
           <w:szCs w:val="20"/>
           <w:highlight w:val="lightGray"/>
           <w:shd w:val="clear" w:color="auto" w:fill="FAFAFA"/>
-          <w:lang w:val="en-US"/>
-        </w:rPr>
-        <w:t>1920</w:t>
+        </w:rPr>
+        <w:t xml:space="preserve"> -o - -t 0 -hf -w </w:t>
       </w:r>
       <w:r>
         <w:rPr>
@@ -4388,8 +5826,9 @@
           <w:szCs w:val="20"/>
           <w:highlight w:val="lightGray"/>
           <w:shd w:val="clear" w:color="auto" w:fill="FAFAFA"/>
-        </w:rPr>
-        <w:t xml:space="preserve"> -h </w:t>
+          <w:lang w:val="en-US"/>
+        </w:rPr>
+        <w:t>1920</w:t>
       </w:r>
       <w:r>
         <w:rPr>
@@ -4398,9 +5837,8 @@
           <w:szCs w:val="20"/>
           <w:highlight w:val="lightGray"/>
           <w:shd w:val="clear" w:color="auto" w:fill="FAFAFA"/>
-          <w:lang w:val="en-US"/>
-        </w:rPr>
-        <w:t>1080</w:t>
+        </w:rPr>
+        <w:t xml:space="preserve"> -h </w:t>
       </w:r>
       <w:r>
         <w:rPr>
@@ -4409,8 +5847,9 @@
           <w:szCs w:val="20"/>
           <w:highlight w:val="lightGray"/>
           <w:shd w:val="clear" w:color="auto" w:fill="FAFAFA"/>
-        </w:rPr>
-        <w:t xml:space="preserve"> -fps </w:t>
+          <w:lang w:val="en-US"/>
+        </w:rPr>
+        <w:t>1080</w:t>
       </w:r>
       <w:r>
         <w:rPr>
@@ -4419,9 +5858,8 @@
           <w:szCs w:val="20"/>
           <w:highlight w:val="lightGray"/>
           <w:shd w:val="clear" w:color="auto" w:fill="FAFAFA"/>
-          <w:lang w:val="en-US"/>
-        </w:rPr>
-        <w:t>30</w:t>
+        </w:rPr>
+        <w:t xml:space="preserve"> -fps </w:t>
       </w:r>
       <w:r>
         <w:rPr>
@@ -4430,8 +5868,151 @@
           <w:szCs w:val="20"/>
           <w:highlight w:val="lightGray"/>
           <w:shd w:val="clear" w:color="auto" w:fill="FAFAFA"/>
-        </w:rPr>
-        <w:t xml:space="preserve"> | cvlc -vvv stream:///dev/stdin --sout '#rtp{sdp=rtsp://:8554/x}' :demux=h264</w:t>
+          <w:lang w:val="en-US"/>
+        </w:rPr>
+        <w:t>30</w:t>
+      </w:r>
+      <w:r>
+        <w:rPr>
+          <w:rFonts w:ascii="Courier New" w:hAnsi="Courier New" w:cs="Courier New"/>
+          <w:sz w:val="20"/>
+          <w:szCs w:val="20"/>
+          <w:highlight w:val="lightGray"/>
+          <w:shd w:val="clear" w:color="auto" w:fill="FAFAFA"/>
+        </w:rPr>
+        <w:t xml:space="preserve"> | </w:t>
+      </w:r>
+      <w:proofErr w:type="spellStart"/>
+      <w:r>
+        <w:rPr>
+          <w:rFonts w:ascii="Courier New" w:hAnsi="Courier New" w:cs="Courier New"/>
+          <w:sz w:val="20"/>
+          <w:szCs w:val="20"/>
+          <w:highlight w:val="lightGray"/>
+          <w:shd w:val="clear" w:color="auto" w:fill="FAFAFA"/>
+        </w:rPr>
+        <w:t>cvlc</w:t>
+      </w:r>
+      <w:proofErr w:type="spellEnd"/>
+      <w:r>
+        <w:rPr>
+          <w:rFonts w:ascii="Courier New" w:hAnsi="Courier New" w:cs="Courier New"/>
+          <w:sz w:val="20"/>
+          <w:szCs w:val="20"/>
+          <w:highlight w:val="lightGray"/>
+          <w:shd w:val="clear" w:color="auto" w:fill="FAFAFA"/>
+        </w:rPr>
+        <w:t xml:space="preserve"> -</w:t>
+      </w:r>
+      <w:proofErr w:type="spellStart"/>
+      <w:r>
+        <w:rPr>
+          <w:rFonts w:ascii="Courier New" w:hAnsi="Courier New" w:cs="Courier New"/>
+          <w:sz w:val="20"/>
+          <w:szCs w:val="20"/>
+          <w:highlight w:val="lightGray"/>
+          <w:shd w:val="clear" w:color="auto" w:fill="FAFAFA"/>
+        </w:rPr>
+        <w:t>vvv</w:t>
+      </w:r>
+      <w:proofErr w:type="spellEnd"/>
+      <w:r>
+        <w:rPr>
+          <w:rFonts w:ascii="Courier New" w:hAnsi="Courier New" w:cs="Courier New"/>
+          <w:sz w:val="20"/>
+          <w:szCs w:val="20"/>
+          <w:highlight w:val="lightGray"/>
+          <w:shd w:val="clear" w:color="auto" w:fill="FAFAFA"/>
+        </w:rPr>
+        <w:t xml:space="preserve"> stream:///dev/stdin --</w:t>
+      </w:r>
+      <w:proofErr w:type="spellStart"/>
+      <w:r>
+        <w:rPr>
+          <w:rFonts w:ascii="Courier New" w:hAnsi="Courier New" w:cs="Courier New"/>
+          <w:sz w:val="20"/>
+          <w:szCs w:val="20"/>
+          <w:highlight w:val="lightGray"/>
+          <w:shd w:val="clear" w:color="auto" w:fill="FAFAFA"/>
+        </w:rPr>
+        <w:t>sout</w:t>
+      </w:r>
+      <w:proofErr w:type="spellEnd"/>
+      <w:r>
+        <w:rPr>
+          <w:rFonts w:ascii="Courier New" w:hAnsi="Courier New" w:cs="Courier New"/>
+          <w:sz w:val="20"/>
+          <w:szCs w:val="20"/>
+          <w:highlight w:val="lightGray"/>
+          <w:shd w:val="clear" w:color="auto" w:fill="FAFAFA"/>
+        </w:rPr>
+        <w:t xml:space="preserve"> '#</w:t>
+      </w:r>
+      <w:proofErr w:type="spellStart"/>
+      <w:r>
+        <w:rPr>
+          <w:rFonts w:ascii="Courier New" w:hAnsi="Courier New" w:cs="Courier New"/>
+          <w:sz w:val="20"/>
+          <w:szCs w:val="20"/>
+          <w:highlight w:val="lightGray"/>
+          <w:shd w:val="clear" w:color="auto" w:fill="FAFAFA"/>
+        </w:rPr>
+        <w:t>rtp</w:t>
+      </w:r>
+      <w:proofErr w:type="spellEnd"/>
+      <w:r>
+        <w:rPr>
+          <w:rFonts w:ascii="Courier New" w:hAnsi="Courier New" w:cs="Courier New"/>
+          <w:sz w:val="20"/>
+          <w:szCs w:val="20"/>
+          <w:highlight w:val="lightGray"/>
+          <w:shd w:val="clear" w:color="auto" w:fill="FAFAFA"/>
+        </w:rPr>
+        <w:t>{</w:t>
+      </w:r>
+      <w:proofErr w:type="spellStart"/>
+      <w:r>
+        <w:rPr>
+          <w:rFonts w:ascii="Courier New" w:hAnsi="Courier New" w:cs="Courier New"/>
+          <w:sz w:val="20"/>
+          <w:szCs w:val="20"/>
+          <w:highlight w:val="lightGray"/>
+          <w:shd w:val="clear" w:color="auto" w:fill="FAFAFA"/>
+        </w:rPr>
+        <w:t>sdp</w:t>
+      </w:r>
+      <w:proofErr w:type="spellEnd"/>
+      <w:r>
+        <w:rPr>
+          <w:rFonts w:ascii="Courier New" w:hAnsi="Courier New" w:cs="Courier New"/>
+          <w:sz w:val="20"/>
+          <w:szCs w:val="20"/>
+          <w:highlight w:val="lightGray"/>
+          <w:shd w:val="clear" w:color="auto" w:fill="FAFAFA"/>
+        </w:rPr>
+        <w:t>=rtsp://:8554/x}' :</w:t>
+      </w:r>
+      <w:proofErr w:type="spellStart"/>
+      <w:r>
+        <w:rPr>
+          <w:rFonts w:ascii="Courier New" w:hAnsi="Courier New" w:cs="Courier New"/>
+          <w:sz w:val="20"/>
+          <w:szCs w:val="20"/>
+          <w:highlight w:val="lightGray"/>
+          <w:shd w:val="clear" w:color="auto" w:fill="FAFAFA"/>
+        </w:rPr>
+        <w:t>demux</w:t>
+      </w:r>
+      <w:proofErr w:type="spellEnd"/>
+      <w:r>
+        <w:rPr>
+          <w:rFonts w:ascii="Courier New" w:hAnsi="Courier New" w:cs="Courier New"/>
+          <w:sz w:val="20"/>
+          <w:szCs w:val="20"/>
+          <w:highlight w:val="lightGray"/>
+          <w:shd w:val="clear" w:color="auto" w:fill="FAFAFA"/>
+        </w:rPr>
+        <w:t>=h264</w:t>
       </w:r>
     </w:p>
     <w:p>
@@ -4539,6 +6120,7 @@
         <w:rPr>
           <w:lang w:val="en-US"/>
         </w:rPr>
+        <w:lastRenderedPageBreak/>
         <w:t>Provides 5V for the RPi and 6V for the servos and the headlights.</w:t>
       </w:r>
     </w:p>
@@ -4557,8 +6139,30 @@
         <w:rPr>
           <w:lang w:val="en-US"/>
         </w:rPr>
-        <w:t>Can turn the MyExoMy into deep sleep mode, consuming only 100 nA.</w:t>
-      </w:r>
+        <w:t xml:space="preserve">Can turn the </w:t>
+      </w:r>
+      <w:proofErr w:type="spellStart"/>
+      <w:r>
+        <w:rPr>
+          <w:lang w:val="en-US"/>
+        </w:rPr>
+        <w:t>MyExoMy</w:t>
+      </w:r>
+      <w:proofErr w:type="spellEnd"/>
+      <w:r>
+        <w:rPr>
+          <w:lang w:val="en-US"/>
+        </w:rPr>
+        <w:t xml:space="preserve"> into deep sleep mode, consuming only 100 </w:t>
+      </w:r>
+      <w:proofErr w:type="spellStart"/>
+      <w:r>
+        <w:rPr>
+          <w:lang w:val="en-US"/>
+        </w:rPr>
+        <w:t>nA.</w:t>
+      </w:r>
+      <w:proofErr w:type="spellEnd"/>
     </w:p>
     <w:p>
       <w:pPr>
@@ -4575,7 +6179,21 @@
         <w:rPr>
           <w:lang w:val="en-US"/>
         </w:rPr>
-        <w:t>Can switch on the MyExomy using an external trigger.</w:t>
+        <w:t xml:space="preserve">Can switch on the </w:t>
+      </w:r>
+      <w:proofErr w:type="spellStart"/>
+      <w:r>
+        <w:rPr>
+          <w:lang w:val="en-US"/>
+        </w:rPr>
+        <w:t>MyExomy</w:t>
+      </w:r>
+      <w:proofErr w:type="spellEnd"/>
+      <w:r>
+        <w:rPr>
+          <w:lang w:val="en-US"/>
+        </w:rPr>
+        <w:t xml:space="preserve"> using an external trigger.</w:t>
       </w:r>
     </w:p>
     <w:p>
@@ -4673,10 +6291,12 @@
         <w:pStyle w:val="Heading2"/>
       </w:pPr>
       <w:bookmarkStart w:id="22" w:name="_Toc71186160"/>
+      <w:proofErr w:type="spellStart"/>
       <w:r>
         <w:t>EasyEda</w:t>
       </w:r>
       <w:bookmarkEnd w:id="22"/>
+      <w:proofErr w:type="spellEnd"/>
     </w:p>
     <w:p>
       <w:pPr>
@@ -4693,7 +6313,119 @@
         <w:rPr>
           <w:lang w:val="en-US"/>
         </w:rPr>
-        <w:t>To work with EasyEda for the MyExoMy projet first change the Data Directory to the corresponding EasyEda folder with EasyEda -&gt; Setting -&gt; Desktop Edition Setting -&gt; Data Directory. After that with EasyEda -&gt; File -&gt; Open Project the MyExoMy EasyEda project can be opened.</w:t>
+        <w:t xml:space="preserve">To work with </w:t>
+      </w:r>
+      <w:proofErr w:type="spellStart"/>
+      <w:r>
+        <w:rPr>
+          <w:lang w:val="en-US"/>
+        </w:rPr>
+        <w:t>EasyEda</w:t>
+      </w:r>
+      <w:proofErr w:type="spellEnd"/>
+      <w:r>
+        <w:rPr>
+          <w:lang w:val="en-US"/>
+        </w:rPr>
+        <w:t xml:space="preserve"> for the </w:t>
+      </w:r>
+      <w:proofErr w:type="spellStart"/>
+      <w:r>
+        <w:rPr>
+          <w:lang w:val="en-US"/>
+        </w:rPr>
+        <w:t>MyExoMy</w:t>
+      </w:r>
+      <w:proofErr w:type="spellEnd"/>
+      <w:r>
+        <w:rPr>
+          <w:lang w:val="en-US"/>
+        </w:rPr>
+        <w:t xml:space="preserve"> </w:t>
+      </w:r>
+      <w:proofErr w:type="spellStart"/>
+      <w:r>
+        <w:rPr>
+          <w:lang w:val="en-US"/>
+        </w:rPr>
+        <w:t>projet</w:t>
+      </w:r>
+      <w:proofErr w:type="spellEnd"/>
+      <w:r>
+        <w:rPr>
+          <w:lang w:val="en-US"/>
+        </w:rPr>
+        <w:t xml:space="preserve"> first change the Data Directory to the corresponding </w:t>
+      </w:r>
+      <w:proofErr w:type="spellStart"/>
+      <w:r>
+        <w:rPr>
+          <w:lang w:val="en-US"/>
+        </w:rPr>
+        <w:t>EasyEda</w:t>
+      </w:r>
+      <w:proofErr w:type="spellEnd"/>
+      <w:r>
+        <w:rPr>
+          <w:lang w:val="en-US"/>
+        </w:rPr>
+        <w:t xml:space="preserve"> folder with </w:t>
+      </w:r>
+      <w:proofErr w:type="spellStart"/>
+      <w:r>
+        <w:rPr>
+          <w:lang w:val="en-US"/>
+        </w:rPr>
+        <w:t>EasyEda</w:t>
+      </w:r>
+      <w:proofErr w:type="spellEnd"/>
+      <w:r>
+        <w:rPr>
+          <w:lang w:val="en-US"/>
+        </w:rPr>
+        <w:t xml:space="preserve"> -&gt; Setting -&gt; Desktop Edition Setting -&gt; Data Directory. After that with </w:t>
+      </w:r>
+      <w:proofErr w:type="spellStart"/>
+      <w:r>
+        <w:rPr>
+          <w:lang w:val="en-US"/>
+        </w:rPr>
+        <w:t>EasyEda</w:t>
+      </w:r>
+      <w:proofErr w:type="spellEnd"/>
+      <w:r>
+        <w:rPr>
+          <w:lang w:val="en-US"/>
+        </w:rPr>
+        <w:t xml:space="preserve"> -&gt; File -&gt; Open Project the </w:t>
+      </w:r>
+      <w:proofErr w:type="spellStart"/>
+      <w:r>
+        <w:rPr>
+          <w:lang w:val="en-US"/>
+        </w:rPr>
+        <w:t>MyExoMy</w:t>
+      </w:r>
+      <w:proofErr w:type="spellEnd"/>
+      <w:r>
+        <w:rPr>
+          <w:lang w:val="en-US"/>
+        </w:rPr>
+        <w:t xml:space="preserve"> </w:t>
+      </w:r>
+      <w:proofErr w:type="spellStart"/>
+      <w:r>
+        <w:rPr>
+          <w:lang w:val="en-US"/>
+        </w:rPr>
+        <w:t>EasyEda</w:t>
+      </w:r>
+      <w:proofErr w:type="spellEnd"/>
+      <w:r>
+        <w:rPr>
+          <w:lang w:val="en-US"/>
+        </w:rPr>
+        <w:t xml:space="preserve"> project can be opened.</w:t>
       </w:r>
     </w:p>
     <w:p>
@@ -4735,7 +6467,21 @@
         <w:rPr>
           <w:lang w:val="en-US"/>
         </w:rPr>
-        <w:t xml:space="preserve">after EasyEda -&gt; Login </w:t>
+        <w:t xml:space="preserve">after </w:t>
+      </w:r>
+      <w:proofErr w:type="spellStart"/>
+      <w:r>
+        <w:rPr>
+          <w:lang w:val="en-US"/>
+        </w:rPr>
+        <w:t>EasyEda</w:t>
+      </w:r>
+      <w:proofErr w:type="spellEnd"/>
+      <w:r>
+        <w:rPr>
+          <w:lang w:val="en-US"/>
+        </w:rPr>
+        <w:t xml:space="preserve"> -&gt; Login </w:t>
       </w:r>
       <w:r>
         <w:rPr>
@@ -4767,8 +6513,13 @@
         <w:pStyle w:val="Heading2"/>
       </w:pPr>
       <w:bookmarkStart w:id="23" w:name="_Toc71186161"/>
-      <w:r>
-        <w:t>EasyEda PCB settings:</w:t>
+      <w:proofErr w:type="spellStart"/>
+      <w:r>
+        <w:t>EasyEda</w:t>
+      </w:r>
+      <w:proofErr w:type="spellEnd"/>
+      <w:r>
+        <w:t xml:space="preserve"> PCB settings:</w:t>
       </w:r>
       <w:bookmarkEnd w:id="23"/>
     </w:p>
@@ -4814,9 +6565,9 @@
         <w:rPr>
           <w:lang w:val="en-US"/>
         </w:rPr>
-        <w:lastRenderedPageBreak/>
         <w:t xml:space="preserve">The copper thickness is chosen to be 2 oz = 2x 1.4 mil = 2x 35 </w:t>
       </w:r>
+      <w:proofErr w:type="spellStart"/>
       <w:r>
         <w:rPr>
           <w:lang w:val="en-US"/>
@@ -4827,8 +6578,16 @@
         <w:rPr>
           <w:lang w:val="en-US"/>
         </w:rPr>
-        <w:t xml:space="preserve">m = 70 </w:t>
-      </w:r>
+        <w:t>m</w:t>
+      </w:r>
+      <w:proofErr w:type="spellEnd"/>
+      <w:r>
+        <w:rPr>
+          <w:lang w:val="en-US"/>
+        </w:rPr>
+        <w:t xml:space="preserve"> = 70 </w:t>
+      </w:r>
+      <w:proofErr w:type="spellStart"/>
       <w:r>
         <w:rPr>
           <w:lang w:val="en-US"/>
@@ -4839,7 +6598,28 @@
         <w:rPr>
           <w:lang w:val="en-US"/>
         </w:rPr>
-        <w:t>m. Normally it is 1 oz. 2 oz is chosen to allow more current and for robustness. It cannot be set in EasyEda but it can be selected when ordering at  JL</w:t>
+        <w:t>m</w:t>
+      </w:r>
+      <w:proofErr w:type="spellEnd"/>
+      <w:r>
+        <w:rPr>
+          <w:lang w:val="en-US"/>
+        </w:rPr>
+        <w:t xml:space="preserve">. Normally it is 1 oz. 2 oz is chosen to allow more current and for robustness. It cannot be set in </w:t>
+      </w:r>
+      <w:proofErr w:type="spellStart"/>
+      <w:r>
+        <w:rPr>
+          <w:lang w:val="en-US"/>
+        </w:rPr>
+        <w:t>EasyEda</w:t>
+      </w:r>
+      <w:proofErr w:type="spellEnd"/>
+      <w:r>
+        <w:rPr>
+          <w:lang w:val="en-US"/>
+        </w:rPr>
+        <w:t xml:space="preserve"> but it can be selected when ordering at  JL</w:t>
       </w:r>
       <w:r>
         <w:rPr>
@@ -4868,7 +6648,7 @@
         </w:rPr>
         <w:t xml:space="preserve">According to </w:t>
       </w:r>
-      <w:hyperlink r:id="rId12" w:history="1">
+      <w:hyperlink r:id="rId15" w:history="1">
         <w:r>
           <w:rPr>
             <w:rStyle w:val="Hyperlink"/>
@@ -4961,7 +6741,35 @@
         <w:rPr>
           <w:lang w:val="en-US"/>
         </w:rPr>
-        <w:t>ssuing a ‘sudo halt’. The power of the Raspberrt Pi 4</w:t>
+        <w:t>ssuing a ‘</w:t>
+      </w:r>
+      <w:proofErr w:type="spellStart"/>
+      <w:r>
+        <w:rPr>
+          <w:lang w:val="en-US"/>
+        </w:rPr>
+        <w:t>sudo</w:t>
+      </w:r>
+      <w:proofErr w:type="spellEnd"/>
+      <w:r>
+        <w:rPr>
+          <w:lang w:val="en-US"/>
+        </w:rPr>
+        <w:t xml:space="preserve"> halt’. The power of the </w:t>
+      </w:r>
+      <w:proofErr w:type="spellStart"/>
+      <w:r>
+        <w:rPr>
+          <w:lang w:val="en-US"/>
+        </w:rPr>
+        <w:t>Raspberrt</w:t>
+      </w:r>
+      <w:proofErr w:type="spellEnd"/>
+      <w:r>
+        <w:rPr>
+          <w:lang w:val="en-US"/>
+        </w:rPr>
+        <w:t xml:space="preserve"> Pi 4</w:t>
       </w:r>
       <w:r>
         <w:rPr>
@@ -5040,7 +6848,7 @@
         </w:rPr>
         <w:t xml:space="preserve">See also </w:t>
       </w:r>
-      <w:hyperlink r:id="rId13" w:history="1">
+      <w:hyperlink r:id="rId16" w:history="1">
         <w:r>
           <w:rPr>
             <w:rStyle w:val="Hyperlink"/>
@@ -5189,6 +6997,7 @@
           <w:rFonts w:cstheme="minorHAnsi"/>
           <w:lang w:val="en-US"/>
         </w:rPr>
+        <w:lastRenderedPageBreak/>
         <w:t>ENABLE_SELF_UPDATE=1</w:t>
       </w:r>
     </w:p>
@@ -5271,6 +7080,7 @@
         </w:rPr>
         <w:t xml:space="preserve">To view: </w:t>
       </w:r>
+      <w:proofErr w:type="spellStart"/>
       <w:r>
         <w:rPr>
           <w:rFonts w:ascii="Courier New" w:hAnsi="Courier New" w:cs="Courier New"/>
@@ -5279,23 +7089,9 @@
           <w:highlight w:val="lightGray"/>
           <w:shd w:val="clear" w:color="auto" w:fill="FAFAFA"/>
         </w:rPr>
-        <w:t>rpi-eeprom-config</w:t>
-      </w:r>
-      <w:r>
-        <w:rPr>
-          <w:rFonts w:cstheme="minorHAnsi"/>
-          <w:lang w:val="en-US"/>
-        </w:rPr>
-        <w:br/>
-      </w:r>
-      <w:r>
-        <w:rPr>
-          <w:rFonts w:cstheme="minorHAnsi"/>
-          <w:shd w:val="clear" w:color="auto" w:fill="FAFAFA"/>
-          <w:lang w:val="en-US"/>
-        </w:rPr>
-        <w:t xml:space="preserve">To edit: </w:t>
-      </w:r>
+        <w:t>rpi</w:t>
+      </w:r>
+      <w:proofErr w:type="spellEnd"/>
       <w:r>
         <w:rPr>
           <w:rFonts w:ascii="Courier New" w:hAnsi="Courier New" w:cs="Courier New"/>
@@ -5304,8 +7100,9 @@
           <w:highlight w:val="lightGray"/>
           <w:shd w:val="clear" w:color="auto" w:fill="FAFAFA"/>
         </w:rPr>
-        <w:t xml:space="preserve">sudo -E rpi-eeprom-config </w:t>
-      </w:r>
+        <w:t>-</w:t>
+      </w:r>
+      <w:proofErr w:type="spellStart"/>
       <w:r>
         <w:rPr>
           <w:rFonts w:ascii="Courier New" w:hAnsi="Courier New" w:cs="Courier New"/>
@@ -5314,8 +7111,9 @@
           <w:highlight w:val="lightGray"/>
           <w:shd w:val="clear" w:color="auto" w:fill="FAFAFA"/>
         </w:rPr>
-        <w:t>–</w:t>
-      </w:r>
+        <w:t>eeprom</w:t>
+      </w:r>
+      <w:proofErr w:type="spellEnd"/>
       <w:r>
         <w:rPr>
           <w:rFonts w:ascii="Courier New" w:hAnsi="Courier New" w:cs="Courier New"/>
@@ -5324,52 +7122,24 @@
           <w:highlight w:val="lightGray"/>
           <w:shd w:val="clear" w:color="auto" w:fill="FAFAFA"/>
         </w:rPr>
-        <w:t>edit</w:t>
-      </w:r>
-    </w:p>
-    <w:p>
-      <w:pPr>
-        <w:ind w:left="360"/>
+        <w:t>-config</w:t>
+      </w:r>
+      <w:r>
         <w:rPr>
           <w:rFonts w:cstheme="minorHAnsi"/>
           <w:lang w:val="en-US"/>
         </w:rPr>
-      </w:pPr>
+        <w:br/>
+      </w:r>
       <w:r>
         <w:rPr>
           <w:rFonts w:cstheme="minorHAnsi"/>
-          <w:lang w:val="en-US"/>
-        </w:rPr>
-        <w:t xml:space="preserve">After editing, whether you </w:t>
-      </w:r>
-      <w:r>
-        <w:rPr>
-          <w:rFonts w:cstheme="minorHAnsi"/>
-          <w:lang w:val="en-US"/>
-        </w:rPr>
-        <w:t>cha</w:t>
-      </w:r>
-      <w:r>
-        <w:rPr>
-          <w:rFonts w:cstheme="minorHAnsi"/>
-          <w:lang w:val="en-US"/>
-        </w:rPr>
-        <w:t>nged anything or not, always issu</w:t>
-      </w:r>
-      <w:r>
-        <w:rPr>
-          <w:rFonts w:cstheme="minorHAnsi"/>
-          <w:lang w:val="en-US"/>
-        </w:rPr>
-        <w:t>e</w:t>
-      </w:r>
-      <w:r>
-        <w:rPr>
-          <w:rFonts w:cstheme="minorHAnsi"/>
-          <w:lang w:val="en-US"/>
-        </w:rPr>
-        <w:t xml:space="preserve"> a </w:t>
-      </w:r>
+          <w:shd w:val="clear" w:color="auto" w:fill="FAFAFA"/>
+          <w:lang w:val="en-US"/>
+        </w:rPr>
+        <w:t xml:space="preserve">To edit: </w:t>
+      </w:r>
+      <w:proofErr w:type="spellStart"/>
       <w:r>
         <w:rPr>
           <w:rFonts w:ascii="Courier New" w:hAnsi="Courier New" w:cs="Courier New"/>
@@ -5378,7 +7148,148 @@
           <w:highlight w:val="lightGray"/>
           <w:shd w:val="clear" w:color="auto" w:fill="FAFAFA"/>
         </w:rPr>
-        <w:t>sudo reboot</w:t>
+        <w:t>sudo</w:t>
+      </w:r>
+      <w:proofErr w:type="spellEnd"/>
+      <w:r>
+        <w:rPr>
+          <w:rFonts w:ascii="Courier New" w:hAnsi="Courier New" w:cs="Courier New"/>
+          <w:sz w:val="20"/>
+          <w:szCs w:val="20"/>
+          <w:highlight w:val="lightGray"/>
+          <w:shd w:val="clear" w:color="auto" w:fill="FAFAFA"/>
+        </w:rPr>
+        <w:t xml:space="preserve"> -E </w:t>
+      </w:r>
+      <w:proofErr w:type="spellStart"/>
+      <w:r>
+        <w:rPr>
+          <w:rFonts w:ascii="Courier New" w:hAnsi="Courier New" w:cs="Courier New"/>
+          <w:sz w:val="20"/>
+          <w:szCs w:val="20"/>
+          <w:highlight w:val="lightGray"/>
+          <w:shd w:val="clear" w:color="auto" w:fill="FAFAFA"/>
+        </w:rPr>
+        <w:t>rpi</w:t>
+      </w:r>
+      <w:proofErr w:type="spellEnd"/>
+      <w:r>
+        <w:rPr>
+          <w:rFonts w:ascii="Courier New" w:hAnsi="Courier New" w:cs="Courier New"/>
+          <w:sz w:val="20"/>
+          <w:szCs w:val="20"/>
+          <w:highlight w:val="lightGray"/>
+          <w:shd w:val="clear" w:color="auto" w:fill="FAFAFA"/>
+        </w:rPr>
+        <w:t>-</w:t>
+      </w:r>
+      <w:proofErr w:type="spellStart"/>
+      <w:r>
+        <w:rPr>
+          <w:rFonts w:ascii="Courier New" w:hAnsi="Courier New" w:cs="Courier New"/>
+          <w:sz w:val="20"/>
+          <w:szCs w:val="20"/>
+          <w:highlight w:val="lightGray"/>
+          <w:shd w:val="clear" w:color="auto" w:fill="FAFAFA"/>
+        </w:rPr>
+        <w:t>eeprom</w:t>
+      </w:r>
+      <w:proofErr w:type="spellEnd"/>
+      <w:r>
+        <w:rPr>
+          <w:rFonts w:ascii="Courier New" w:hAnsi="Courier New" w:cs="Courier New"/>
+          <w:sz w:val="20"/>
+          <w:szCs w:val="20"/>
+          <w:highlight w:val="lightGray"/>
+          <w:shd w:val="clear" w:color="auto" w:fill="FAFAFA"/>
+        </w:rPr>
+        <w:t xml:space="preserve">-config </w:t>
+      </w:r>
+      <w:r>
+        <w:rPr>
+          <w:rFonts w:ascii="Courier New" w:hAnsi="Courier New" w:cs="Courier New"/>
+          <w:sz w:val="20"/>
+          <w:szCs w:val="20"/>
+          <w:highlight w:val="lightGray"/>
+          <w:shd w:val="clear" w:color="auto" w:fill="FAFAFA"/>
+        </w:rPr>
+        <w:t>–</w:t>
+      </w:r>
+      <w:r>
+        <w:rPr>
+          <w:rFonts w:ascii="Courier New" w:hAnsi="Courier New" w:cs="Courier New"/>
+          <w:sz w:val="20"/>
+          <w:szCs w:val="20"/>
+          <w:highlight w:val="lightGray"/>
+          <w:shd w:val="clear" w:color="auto" w:fill="FAFAFA"/>
+        </w:rPr>
+        <w:t>edit</w:t>
+      </w:r>
+    </w:p>
+    <w:p>
+      <w:pPr>
+        <w:ind w:left="360"/>
+        <w:rPr>
+          <w:rFonts w:cstheme="minorHAnsi"/>
+          <w:lang w:val="en-US"/>
+        </w:rPr>
+      </w:pPr>
+      <w:r>
+        <w:rPr>
+          <w:rFonts w:cstheme="minorHAnsi"/>
+          <w:lang w:val="en-US"/>
+        </w:rPr>
+        <w:t xml:space="preserve">After editing, whether you </w:t>
+      </w:r>
+      <w:r>
+        <w:rPr>
+          <w:rFonts w:cstheme="minorHAnsi"/>
+          <w:lang w:val="en-US"/>
+        </w:rPr>
+        <w:t>cha</w:t>
+      </w:r>
+      <w:r>
+        <w:rPr>
+          <w:rFonts w:cstheme="minorHAnsi"/>
+          <w:lang w:val="en-US"/>
+        </w:rPr>
+        <w:t>nged anything or not, always issu</w:t>
+      </w:r>
+      <w:r>
+        <w:rPr>
+          <w:rFonts w:cstheme="minorHAnsi"/>
+          <w:lang w:val="en-US"/>
+        </w:rPr>
+        <w:t>e</w:t>
+      </w:r>
+      <w:r>
+        <w:rPr>
+          <w:rFonts w:cstheme="minorHAnsi"/>
+          <w:lang w:val="en-US"/>
+        </w:rPr>
+        <w:t xml:space="preserve"> a </w:t>
+      </w:r>
+      <w:proofErr w:type="spellStart"/>
+      <w:r>
+        <w:rPr>
+          <w:rFonts w:ascii="Courier New" w:hAnsi="Courier New" w:cs="Courier New"/>
+          <w:sz w:val="20"/>
+          <w:szCs w:val="20"/>
+          <w:highlight w:val="lightGray"/>
+          <w:shd w:val="clear" w:color="auto" w:fill="FAFAFA"/>
+        </w:rPr>
+        <w:t>sudo</w:t>
+      </w:r>
+      <w:proofErr w:type="spellEnd"/>
+      <w:r>
+        <w:rPr>
+          <w:rFonts w:ascii="Courier New" w:hAnsi="Courier New" w:cs="Courier New"/>
+          <w:sz w:val="20"/>
+          <w:szCs w:val="20"/>
+          <w:highlight w:val="lightGray"/>
+          <w:shd w:val="clear" w:color="auto" w:fill="FAFAFA"/>
+        </w:rPr>
+        <w:t xml:space="preserve"> reboot</w:t>
       </w:r>
       <w:r>
         <w:rPr>
@@ -5525,13 +7436,12 @@
       </w:pPr>
       <w:bookmarkStart w:id="28" w:name="_Toc71186166"/>
       <w:r>
-        <w:lastRenderedPageBreak/>
         <w:t>Useful links</w:t>
       </w:r>
       <w:bookmarkEnd w:id="28"/>
     </w:p>
     <w:p>
-      <w:hyperlink r:id="rId14" w:history="1">
+      <w:hyperlink r:id="rId17" w:history="1">
         <w:r>
           <w:rPr>
             <w:rStyle w:val="Hyperlink"/>
@@ -5541,7 +7451,7 @@
       </w:hyperlink>
     </w:p>
     <w:p>
-      <w:hyperlink r:id="rId15" w:history="1">
+      <w:hyperlink r:id="rId18" w:history="1">
         <w:r>
           <w:rPr>
             <w:rStyle w:val="Hyperlink"/>
@@ -5551,7 +7461,7 @@
       </w:hyperlink>
     </w:p>
     <w:p>
-      <w:hyperlink r:id="rId16" w:history="1">
+      <w:hyperlink r:id="rId19" w:history="1">
         <w:r>
           <w:rPr>
             <w:rStyle w:val="Hyperlink"/>
@@ -5561,7 +7471,7 @@
       </w:hyperlink>
     </w:p>
     <w:p>
-      <w:hyperlink r:id="rId17" w:history="1">
+      <w:hyperlink r:id="rId20" w:history="1">
         <w:r>
           <w:rPr>
             <w:rStyle w:val="Hyperlink"/>
@@ -5576,7 +7486,7 @@
           <w:rStyle w:val="Hyperlink"/>
         </w:rPr>
       </w:pPr>
-      <w:hyperlink r:id="rId18" w:history="1">
+      <w:hyperlink r:id="rId21" w:history="1">
         <w:r>
           <w:rPr>
             <w:rStyle w:val="Hyperlink"/>
@@ -5591,7 +7501,7 @@
           <w:rStyle w:val="Hyperlink"/>
         </w:rPr>
       </w:pPr>
-      <w:hyperlink r:id="rId19" w:history="1">
+      <w:hyperlink r:id="rId22" w:history="1">
         <w:r>
           <w:rPr>
             <w:rStyle w:val="Hyperlink"/>
@@ -5601,7 +7511,7 @@
       </w:hyperlink>
     </w:p>
     <w:p>
-      <w:hyperlink r:id="rId20" w:history="1">
+      <w:hyperlink r:id="rId23" w:history="1">
         <w:r>
           <w:rPr>
             <w:rStyle w:val="Hyperlink"/>
@@ -5611,7 +7521,7 @@
       </w:hyperlink>
     </w:p>
     <w:sectPr>
-      <w:footerReference w:type="default" r:id="rId21"/>
+      <w:footerReference w:type="default" r:id="rId24"/>
       <w:pgSz w:w="11906" w:h="16838"/>
       <w:pgMar w:top="1440" w:right="1440" w:bottom="1440" w:left="1440" w:header="708" w:footer="708" w:gutter="0"/>
       <w:cols w:space="708"/>
@@ -8304,6 +10214,25 @@
       <w:ind w:left="440"/>
     </w:pPr>
   </w:style>
+  <w:style w:type="paragraph" w:styleId="Caption">
+    <w:name w:val="caption"/>
+    <w:basedOn w:val="Normal"/>
+    <w:next w:val="Normal"/>
+    <w:uiPriority w:val="35"/>
+    <w:unhideWhenUsed/>
+    <w:qFormat/>
+    <w:rsid w:val="00401DF2"/>
+    <w:pPr>
+      <w:spacing w:after="200" w:line="240" w:lineRule="auto"/>
+    </w:pPr>
+    <w:rPr>
+      <w:i/>
+      <w:iCs/>
+      <w:color w:val="44546A" w:themeColor="text2"/>
+      <w:sz w:val="18"/>
+      <w:szCs w:val="18"/>
+    </w:rPr>
+  </w:style>
 </w:styles>
 </file>
 

</xml_diff>

<commit_message>
changed mast printer settings
</commit_message>
<xml_diff>
--- a/MyExoMy.docx
+++ b/MyExoMy.docx
@@ -15,7 +15,6 @@
           <w:lang w:val="en-US"/>
         </w:rPr>
       </w:pPr>
-      <w:proofErr w:type="spellStart"/>
       <w:r>
         <w:rPr>
           <w:b/>
@@ -50,17 +49,7 @@
           <w:color w:val="2F5496" w:themeColor="accent1" w:themeShade="BF"/>
           <w:lang w:val="en-US"/>
         </w:rPr>
-        <w:t>y</w:t>
-      </w:r>
-      <w:proofErr w:type="spellEnd"/>
-      <w:r>
-        <w:rPr>
-          <w:b/>
-          <w:bCs/>
-          <w:color w:val="2F5496" w:themeColor="accent1" w:themeShade="BF"/>
-          <w:lang w:val="en-US"/>
-        </w:rPr>
-        <w:t xml:space="preserve"> project</w:t>
+        <w:t>y project</w:t>
       </w:r>
       <w:r>
         <w:rPr>
@@ -274,12 +263,10 @@
           <w:r>
             <w:br w:type="page"/>
           </w:r>
-          <w:proofErr w:type="spellStart"/>
           <w:r>
             <w:lastRenderedPageBreak/>
             <w:t>ontents</w:t>
           </w:r>
-          <w:proofErr w:type="spellEnd"/>
         </w:p>
         <w:p>
           <w:pPr>
@@ -1990,35 +1977,13 @@
         <w:rPr>
           <w:lang w:val="en-US"/>
         </w:rPr>
-        <w:t xml:space="preserve">Miro </w:t>
-      </w:r>
-      <w:proofErr w:type="spellStart"/>
-      <w:r>
-        <w:rPr>
-          <w:lang w:val="en-US"/>
-        </w:rPr>
-        <w:t>Voellmy</w:t>
-      </w:r>
-      <w:proofErr w:type="spellEnd"/>
-      <w:r>
-        <w:rPr>
-          <w:lang w:val="en-US"/>
-        </w:rPr>
-        <w:t xml:space="preserve"> who created a 3D printable robot </w:t>
-      </w:r>
-      <w:proofErr w:type="spellStart"/>
-      <w:r>
-        <w:rPr>
-          <w:lang w:val="en-US"/>
-        </w:rPr>
-        <w:t>ExoMy</w:t>
-      </w:r>
-      <w:proofErr w:type="spellEnd"/>
-      <w:r>
-        <w:rPr>
-          <w:lang w:val="en-US"/>
-        </w:rPr>
-        <w:t xml:space="preserve">, a small version of the ExoMars </w:t>
+        <w:t>Miro Voellmy</w:t>
+      </w:r>
+      <w:r>
+        <w:rPr>
+          <w:lang w:val="en-US"/>
+        </w:rPr>
+        <w:t xml:space="preserve"> who created a 3D printable robot ExoMy, a small version of the ExoMars </w:t>
       </w:r>
       <w:r>
         <w:rPr>
@@ -2049,35 +2014,7 @@
         <w:rPr>
           <w:lang w:val="en-US"/>
         </w:rPr>
-        <w:t xml:space="preserve">nice open source hardware and software design. This document describes how I created my own version of the </w:t>
-      </w:r>
-      <w:proofErr w:type="spellStart"/>
-      <w:r>
-        <w:rPr>
-          <w:lang w:val="en-US"/>
-        </w:rPr>
-        <w:t>ExoMy</w:t>
-      </w:r>
-      <w:proofErr w:type="spellEnd"/>
-      <w:r>
-        <w:rPr>
-          <w:lang w:val="en-US"/>
-        </w:rPr>
-        <w:t xml:space="preserve">, the </w:t>
-      </w:r>
-      <w:proofErr w:type="spellStart"/>
-      <w:r>
-        <w:rPr>
-          <w:lang w:val="en-US"/>
-        </w:rPr>
-        <w:t>MyExoMy</w:t>
-      </w:r>
-      <w:proofErr w:type="spellEnd"/>
-      <w:r>
-        <w:rPr>
-          <w:lang w:val="en-US"/>
-        </w:rPr>
-        <w:t>.</w:t>
+        <w:t>nice open source hardware and software design. This document describes how I created my own version of the ExoMy, the MyExoMy.</w:t>
       </w:r>
     </w:p>
     <w:p>
@@ -2148,7 +2085,6 @@
         </w:rPr>
         <w:t xml:space="preserve">Use </w:t>
       </w:r>
-      <w:proofErr w:type="spellStart"/>
       <w:r>
         <w:rPr>
           <w:rFonts w:ascii="Courier New" w:hAnsi="Courier New" w:cs="Courier New"/>
@@ -2157,9 +2093,260 @@
           <w:highlight w:val="lightGray"/>
           <w:shd w:val="clear" w:color="auto" w:fill="FAFAFA"/>
         </w:rPr>
-        <w:t>sh</w:t>
-      </w:r>
-      <w:proofErr w:type="spellEnd"/>
+        <w:t>sh ~/ExoMy_Software/docker/run_exomy.sh -d</w:t>
+      </w:r>
+      <w:r>
+        <w:rPr>
+          <w:lang w:val="en-US"/>
+        </w:rPr>
+        <w:t xml:space="preserve"> to</w:t>
+      </w:r>
+      <w:r>
+        <w:rPr>
+          <w:lang w:val="en-US"/>
+        </w:rPr>
+        <w:t xml:space="preserve"> start the ExoMy </w:t>
+      </w:r>
+      <w:r>
+        <w:rPr>
+          <w:lang w:val="en-US"/>
+        </w:rPr>
+        <w:t>D</w:t>
+      </w:r>
+      <w:r>
+        <w:rPr>
+          <w:lang w:val="en-US"/>
+        </w:rPr>
+        <w:t xml:space="preserve">ocker container for development. This will </w:t>
+      </w:r>
+      <w:r>
+        <w:rPr>
+          <w:lang w:val="en-US"/>
+        </w:rPr>
+        <w:t xml:space="preserve">map the </w:t>
+      </w:r>
+      <w:r>
+        <w:rPr>
+          <w:lang w:val="en-US"/>
+        </w:rPr>
+        <w:t>D</w:t>
+      </w:r>
+      <w:r>
+        <w:rPr>
+          <w:lang w:val="en-US"/>
+        </w:rPr>
+        <w:t xml:space="preserve">ocker container folder </w:t>
+      </w:r>
+      <w:r>
+        <w:rPr>
+          <w:lang w:val="en-US"/>
+        </w:rPr>
+        <w:t>/root/exomy_ws/src/exomy</w:t>
+      </w:r>
+      <w:r>
+        <w:rPr>
+          <w:lang w:val="en-US"/>
+        </w:rPr>
+        <w:t xml:space="preserve">  which contains the ExoMy scripts to </w:t>
+      </w:r>
+      <w:r>
+        <w:rPr>
+          <w:lang w:val="en-US"/>
+        </w:rPr>
+        <w:t>/home/pi/ExoMy_Software</w:t>
+      </w:r>
+      <w:r>
+        <w:rPr>
+          <w:lang w:val="en-US"/>
+        </w:rPr>
+        <w:t xml:space="preserve">. </w:t>
+      </w:r>
+      <w:r>
+        <w:rPr>
+          <w:lang w:val="en-US"/>
+        </w:rPr>
+        <w:t>This is done by the run_exomy.sh script by using the ‘-v’ (volume) option with the docker run command.</w:t>
+      </w:r>
+    </w:p>
+    <w:p>
+      <w:pPr>
+        <w:pStyle w:val="ListParagraph"/>
+        <w:numPr>
+          <w:ilvl w:val="0"/>
+          <w:numId w:val="10"/>
+        </w:numPr>
+        <w:rPr>
+          <w:lang w:val="en-US"/>
+        </w:rPr>
+      </w:pPr>
+      <w:r>
+        <w:rPr>
+          <w:lang w:val="en-US"/>
+        </w:rPr>
+        <w:t>On the host computer open</w:t>
+      </w:r>
+      <w:r>
+        <w:rPr>
+          <w:lang w:val="en-US"/>
+        </w:rPr>
+        <w:t xml:space="preserve"> FileZilla and connect to the RPi using port 22 for SFTP (SSH FTP). This way files can be tra</w:t>
+      </w:r>
+      <w:r>
+        <w:rPr>
+          <w:lang w:val="en-US"/>
+        </w:rPr>
+        <w:t>n</w:t>
+      </w:r>
+      <w:r>
+        <w:rPr>
+          <w:lang w:val="en-US"/>
+        </w:rPr>
+        <w:t xml:space="preserve">sferred between the host computer and </w:t>
+      </w:r>
+      <w:r>
+        <w:rPr>
+          <w:lang w:val="en-US"/>
+        </w:rPr>
+        <w:t>/home/pi/ExoMy_Software</w:t>
+      </w:r>
+      <w:r>
+        <w:rPr>
+          <w:lang w:val="en-US"/>
+        </w:rPr>
+        <w:t xml:space="preserve">. Because this folder is mapped to the ExoMy </w:t>
+      </w:r>
+      <w:r>
+        <w:rPr>
+          <w:lang w:val="en-US"/>
+        </w:rPr>
+        <w:t>D</w:t>
+      </w:r>
+      <w:r>
+        <w:rPr>
+          <w:lang w:val="en-US"/>
+        </w:rPr>
+        <w:t xml:space="preserve">ocker folder </w:t>
+      </w:r>
+      <w:r>
+        <w:rPr>
+          <w:lang w:val="en-US"/>
+        </w:rPr>
+        <w:t>/root/exomy_ws/src/exomy</w:t>
+      </w:r>
+      <w:r>
+        <w:rPr>
+          <w:lang w:val="en-US"/>
+        </w:rPr>
+        <w:t xml:space="preserve">  any change will have immediate effect on the running container.</w:t>
+      </w:r>
+      <w:r>
+        <w:rPr>
+          <w:lang w:val="en-US"/>
+        </w:rPr>
+        <w:t xml:space="preserve"> </w:t>
+      </w:r>
+      <w:r>
+        <w:rPr>
+          <w:lang w:val="en-US"/>
+        </w:rPr>
+        <w:t xml:space="preserve">This way the changes </w:t>
+      </w:r>
+      <w:r>
+        <w:rPr>
+          <w:lang w:val="en-US"/>
+        </w:rPr>
+        <w:t>will be permanent and not lost when the container is stopped.</w:t>
+      </w:r>
+    </w:p>
+    <w:p>
+      <w:pPr>
+        <w:pStyle w:val="ListParagraph"/>
+        <w:numPr>
+          <w:ilvl w:val="0"/>
+          <w:numId w:val="10"/>
+        </w:numPr>
+        <w:rPr>
+          <w:lang w:val="en-US"/>
+        </w:rPr>
+      </w:pPr>
+      <w:r>
+        <w:rPr>
+          <w:lang w:val="en-US"/>
+        </w:rPr>
+        <w:t xml:space="preserve">When changing something in the GUI Web Interface, </w:t>
+      </w:r>
+      <w:r>
+        <w:rPr>
+          <w:lang w:val="en-US"/>
+        </w:rPr>
+        <w:t xml:space="preserve">like the index.html or style.css, </w:t>
+      </w:r>
+      <w:r>
+        <w:rPr>
+          <w:lang w:val="en-US"/>
+        </w:rPr>
+        <w:t xml:space="preserve">it </w:t>
+      </w:r>
+      <w:r>
+        <w:rPr>
+          <w:lang w:val="en-US"/>
+        </w:rPr>
+        <w:t xml:space="preserve">can be </w:t>
+      </w:r>
+      <w:r>
+        <w:rPr>
+          <w:lang w:val="en-US"/>
+        </w:rPr>
+        <w:t>necessary to delete the history of the browser at the host computer before the changes can be seen!</w:t>
+      </w:r>
+    </w:p>
+    <w:p>
+      <w:pPr>
+        <w:pStyle w:val="ListParagraph"/>
+        <w:numPr>
+          <w:ilvl w:val="0"/>
+          <w:numId w:val="10"/>
+        </w:numPr>
+        <w:rPr>
+          <w:lang w:val="en-US"/>
+        </w:rPr>
+      </w:pPr>
+      <w:r>
+        <w:rPr>
+          <w:lang w:val="en-US"/>
+        </w:rPr>
+        <w:t xml:space="preserve">After logging in to the RPi one can run the </w:t>
+      </w:r>
+      <w:r>
+        <w:rPr>
+          <w:lang w:val="en-US"/>
+        </w:rPr>
+        <w:t>D</w:t>
+      </w:r>
+      <w:r>
+        <w:rPr>
+          <w:lang w:val="en-US"/>
+        </w:rPr>
+        <w:t>ocker exomy</w:t>
+      </w:r>
+      <w:r>
+        <w:rPr>
+          <w:lang w:val="en-US"/>
+        </w:rPr>
+        <w:t>_devel</w:t>
+      </w:r>
+      <w:r>
+        <w:rPr>
+          <w:lang w:val="en-US"/>
+        </w:rPr>
+        <w:t xml:space="preserve"> container for development with:</w:t>
+      </w:r>
+      <w:r>
+        <w:rPr>
+          <w:lang w:val="en-US"/>
+        </w:rPr>
+        <w:br/>
+      </w:r>
       <w:r>
         <w:rPr>
           <w:rFonts w:ascii="Courier New" w:hAnsi="Courier New" w:cs="Courier New"/>
@@ -2168,28 +2355,18 @@
           <w:highlight w:val="lightGray"/>
           <w:shd w:val="clear" w:color="auto" w:fill="FAFAFA"/>
         </w:rPr>
-        <w:t xml:space="preserve"> ~/ExoMy_Software/docker/run_exomy.sh -d</w:t>
-      </w:r>
-      <w:r>
-        <w:rPr>
-          <w:lang w:val="en-US"/>
-        </w:rPr>
-        <w:t xml:space="preserve"> to</w:t>
-      </w:r>
-      <w:r>
-        <w:rPr>
-          <w:lang w:val="en-US"/>
-        </w:rPr>
-        <w:t xml:space="preserve"> start the </w:t>
-      </w:r>
-      <w:proofErr w:type="spellStart"/>
-      <w:r>
-        <w:rPr>
-          <w:lang w:val="en-US"/>
-        </w:rPr>
-        <w:t>ExoMy</w:t>
-      </w:r>
-      <w:proofErr w:type="spellEnd"/>
+        <w:t xml:space="preserve">sh </w:t>
+      </w:r>
+      <w:r>
+        <w:rPr>
+          <w:rFonts w:ascii="Courier New" w:hAnsi="Courier New" w:cs="Courier New"/>
+          <w:sz w:val="20"/>
+          <w:szCs w:val="20"/>
+          <w:highlight w:val="lightGray"/>
+          <w:shd w:val="clear" w:color="auto" w:fill="FAFAFA"/>
+        </w:rPr>
+        <w:t>~/ExoMy_Software/docker/run_exomy.sh -d</w:t>
+      </w:r>
       <w:r>
         <w:rPr>
           <w:lang w:val="en-US"/>
@@ -2200,119 +2377,175 @@
         <w:rPr>
           <w:lang w:val="en-US"/>
         </w:rPr>
-        <w:t>D</w:t>
-      </w:r>
-      <w:r>
-        <w:rPr>
-          <w:lang w:val="en-US"/>
-        </w:rPr>
-        <w:t xml:space="preserve">ocker container for development. This will </w:t>
-      </w:r>
-      <w:r>
-        <w:rPr>
-          <w:lang w:val="en-US"/>
-        </w:rPr>
-        <w:t xml:space="preserve">map the </w:t>
-      </w:r>
-      <w:r>
-        <w:rPr>
-          <w:lang w:val="en-US"/>
-        </w:rPr>
-        <w:t>D</w:t>
-      </w:r>
-      <w:r>
-        <w:rPr>
-          <w:lang w:val="en-US"/>
-        </w:rPr>
-        <w:t xml:space="preserve">ocker container folder </w:t>
-      </w:r>
-      <w:r>
-        <w:rPr>
-          <w:lang w:val="en-US"/>
-        </w:rPr>
-        <w:t>/root/</w:t>
-      </w:r>
-      <w:proofErr w:type="spellStart"/>
-      <w:r>
-        <w:rPr>
-          <w:lang w:val="en-US"/>
-        </w:rPr>
-        <w:t>exomy_ws</w:t>
-      </w:r>
-      <w:proofErr w:type="spellEnd"/>
-      <w:r>
-        <w:rPr>
-          <w:lang w:val="en-US"/>
-        </w:rPr>
-        <w:t>/</w:t>
-      </w:r>
-      <w:proofErr w:type="spellStart"/>
-      <w:r>
-        <w:rPr>
-          <w:lang w:val="en-US"/>
-        </w:rPr>
-        <w:t>src</w:t>
-      </w:r>
-      <w:proofErr w:type="spellEnd"/>
-      <w:r>
-        <w:rPr>
-          <w:lang w:val="en-US"/>
-        </w:rPr>
-        <w:t>/</w:t>
-      </w:r>
-      <w:proofErr w:type="spellStart"/>
-      <w:r>
-        <w:rPr>
-          <w:lang w:val="en-US"/>
-        </w:rPr>
-        <w:t>exomy</w:t>
-      </w:r>
-      <w:proofErr w:type="spellEnd"/>
-      <w:r>
-        <w:rPr>
-          <w:lang w:val="en-US"/>
-        </w:rPr>
-        <w:t xml:space="preserve">  which contains the </w:t>
-      </w:r>
-      <w:proofErr w:type="spellStart"/>
-      <w:r>
-        <w:rPr>
-          <w:lang w:val="en-US"/>
-        </w:rPr>
-        <w:t>ExoMy</w:t>
-      </w:r>
-      <w:proofErr w:type="spellEnd"/>
-      <w:r>
-        <w:rPr>
-          <w:lang w:val="en-US"/>
-        </w:rPr>
-        <w:t xml:space="preserve"> scripts to </w:t>
-      </w:r>
-      <w:r>
-        <w:rPr>
-          <w:lang w:val="en-US"/>
-        </w:rPr>
-        <w:t>/home/pi/</w:t>
-      </w:r>
-      <w:proofErr w:type="spellStart"/>
-      <w:r>
-        <w:rPr>
-          <w:lang w:val="en-US"/>
-        </w:rPr>
-        <w:t>ExoMy_Software</w:t>
-      </w:r>
-      <w:proofErr w:type="spellEnd"/>
-      <w:r>
-        <w:rPr>
-          <w:lang w:val="en-US"/>
-        </w:rPr>
-        <w:t xml:space="preserve">. </w:t>
-      </w:r>
-      <w:r>
-        <w:rPr>
-          <w:lang w:val="en-US"/>
-        </w:rPr>
-        <w:t>This is done by the run_exomy.sh script by using the ‘-v’ (volume) option with the docker run command.</w:t>
+        <w:t>: starts the exomy_devel container</w:t>
+      </w:r>
+      <w:r>
+        <w:rPr>
+          <w:rFonts w:ascii="Courier New" w:hAnsi="Courier New" w:cs="Courier New"/>
+          <w:sz w:val="20"/>
+          <w:szCs w:val="20"/>
+          <w:highlight w:val="lightGray"/>
+          <w:shd w:val="clear" w:color="auto" w:fill="FAFAFA"/>
+        </w:rPr>
+        <w:br/>
+      </w:r>
+      <w:r>
+        <w:rPr>
+          <w:lang w:val="en-US"/>
+        </w:rPr>
+        <w:t>And then in sequence:</w:t>
+      </w:r>
+      <w:r>
+        <w:rPr>
+          <w:lang w:val="en-US"/>
+        </w:rPr>
+        <w:br/>
+      </w:r>
+      <w:r>
+        <w:rPr>
+          <w:rFonts w:ascii="Courier New" w:hAnsi="Courier New" w:cs="Courier New"/>
+          <w:sz w:val="20"/>
+          <w:szCs w:val="20"/>
+          <w:highlight w:val="lightGray"/>
+          <w:shd w:val="clear" w:color="auto" w:fill="FAFAFA"/>
+        </w:rPr>
+        <w:t>source /opt/ros/melodic/setup.bash</w:t>
+      </w:r>
+      <w:r>
+        <w:rPr>
+          <w:lang w:val="en-US"/>
+        </w:rPr>
+        <w:t xml:space="preserve"> </w:t>
+      </w:r>
+      <w:r>
+        <w:rPr>
+          <w:lang w:val="en-US"/>
+        </w:rPr>
+        <w:t xml:space="preserve">: </w:t>
+      </w:r>
+      <w:r>
+        <w:rPr>
+          <w:lang w:val="en-US"/>
+        </w:rPr>
+        <w:t xml:space="preserve">does some catkin setup </w:t>
+      </w:r>
+      <w:r>
+        <w:rPr>
+          <w:rFonts w:ascii="Courier New" w:hAnsi="Courier New" w:cs="Courier New"/>
+          <w:sz w:val="20"/>
+          <w:szCs w:val="20"/>
+          <w:highlight w:val="lightGray"/>
+          <w:shd w:val="clear" w:color="auto" w:fill="FAFAFA"/>
+        </w:rPr>
+        <w:br/>
+        <w:t>cd /root/exomy_ws</w:t>
+      </w:r>
+      <w:r>
+        <w:rPr>
+          <w:rFonts w:ascii="Courier New" w:hAnsi="Courier New" w:cs="Courier New"/>
+          <w:sz w:val="20"/>
+          <w:szCs w:val="20"/>
+          <w:highlight w:val="lightGray"/>
+          <w:shd w:val="clear" w:color="auto" w:fill="FAFAFA"/>
+        </w:rPr>
+        <w:br/>
+        <w:t>catkin_make</w:t>
+      </w:r>
+      <w:r>
+        <w:rPr>
+          <w:lang w:val="en-US"/>
+        </w:rPr>
+        <w:t xml:space="preserve"> </w:t>
+      </w:r>
+      <w:r>
+        <w:rPr>
+          <w:lang w:val="en-US"/>
+        </w:rPr>
+        <w:t>: builds all ROS packages</w:t>
+      </w:r>
+      <w:r>
+        <w:rPr>
+          <w:rFonts w:ascii="Courier New" w:hAnsi="Courier New" w:cs="Courier New"/>
+          <w:sz w:val="20"/>
+          <w:szCs w:val="20"/>
+          <w:highlight w:val="lightGray"/>
+          <w:shd w:val="clear" w:color="auto" w:fill="FAFAFA"/>
+        </w:rPr>
+        <w:br/>
+        <w:t>http-server src/exomy/gui -p 8000 &amp;</w:t>
+      </w:r>
+      <w:r>
+        <w:rPr>
+          <w:lang w:val="en-US"/>
+        </w:rPr>
+        <w:t xml:space="preserve"> </w:t>
+      </w:r>
+      <w:r>
+        <w:rPr>
+          <w:lang w:val="en-US"/>
+        </w:rPr>
+        <w:t>: starts the web server</w:t>
+      </w:r>
+      <w:r>
+        <w:rPr>
+          <w:rFonts w:ascii="Courier New" w:hAnsi="Courier New" w:cs="Courier New"/>
+          <w:sz w:val="20"/>
+          <w:szCs w:val="20"/>
+          <w:highlight w:val="lightGray"/>
+          <w:shd w:val="clear" w:color="auto" w:fill="FAFAFA"/>
+        </w:rPr>
+        <w:br/>
+        <w:t>source devel/setup.bash</w:t>
+      </w:r>
+      <w:r>
+        <w:rPr>
+          <w:lang w:val="en-US"/>
+        </w:rPr>
+        <w:t xml:space="preserve"> </w:t>
+      </w:r>
+      <w:r>
+        <w:rPr>
+          <w:lang w:val="en-US"/>
+        </w:rPr>
+        <w:t xml:space="preserve">: </w:t>
+      </w:r>
+      <w:r>
+        <w:rPr>
+          <w:lang w:val="en-US"/>
+        </w:rPr>
+        <w:t>does some catkin setup</w:t>
+      </w:r>
+      <w:r>
+        <w:rPr>
+          <w:rFonts w:ascii="Courier New" w:hAnsi="Courier New" w:cs="Courier New"/>
+          <w:sz w:val="20"/>
+          <w:szCs w:val="20"/>
+          <w:highlight w:val="lightGray"/>
+          <w:shd w:val="clear" w:color="auto" w:fill="FAFAFA"/>
+        </w:rPr>
+        <w:br/>
+        <w:t>roslaunch exomy exomy.launch</w:t>
+      </w:r>
+      <w:r>
+        <w:rPr>
+          <w:lang w:val="en-US"/>
+        </w:rPr>
+        <w:t xml:space="preserve"> </w:t>
+      </w:r>
+      <w:r>
+        <w:rPr>
+          <w:lang w:val="en-US"/>
+        </w:rPr>
+        <w:t xml:space="preserve">: starts the ROS nodes as specified in exomy.launch </w:t>
+      </w:r>
+      <w:r>
+        <w:rPr>
+          <w:rFonts w:ascii="Courier New" w:hAnsi="Courier New" w:cs="Courier New"/>
+          <w:sz w:val="20"/>
+          <w:szCs w:val="20"/>
+          <w:shd w:val="clear" w:color="auto" w:fill="FAFAFA"/>
+        </w:rPr>
+        <w:t xml:space="preserve"> </w:t>
       </w:r>
     </w:p>
     <w:p>
@@ -2330,137 +2563,13 @@
         <w:rPr>
           <w:lang w:val="en-US"/>
         </w:rPr>
-        <w:t>On the host computer open</w:t>
-      </w:r>
-      <w:r>
-        <w:rPr>
-          <w:lang w:val="en-US"/>
-        </w:rPr>
-        <w:t xml:space="preserve"> FileZilla and connect to the RPi using port 22 for SFTP (SSH FTP). This way files can be tra</w:t>
-      </w:r>
-      <w:r>
-        <w:rPr>
-          <w:lang w:val="en-US"/>
-        </w:rPr>
-        <w:t>n</w:t>
-      </w:r>
-      <w:r>
-        <w:rPr>
-          <w:lang w:val="en-US"/>
-        </w:rPr>
-        <w:t xml:space="preserve">sferred between the host computer and </w:t>
-      </w:r>
-      <w:r>
-        <w:rPr>
-          <w:lang w:val="en-US"/>
-        </w:rPr>
-        <w:t>/home/pi/</w:t>
-      </w:r>
-      <w:proofErr w:type="spellStart"/>
-      <w:r>
-        <w:rPr>
-          <w:lang w:val="en-US"/>
-        </w:rPr>
-        <w:t>ExoMy_Software</w:t>
-      </w:r>
-      <w:proofErr w:type="spellEnd"/>
-      <w:r>
-        <w:rPr>
-          <w:lang w:val="en-US"/>
-        </w:rPr>
-        <w:t xml:space="preserve">. Because this folder is mapped to the </w:t>
-      </w:r>
-      <w:proofErr w:type="spellStart"/>
-      <w:r>
-        <w:rPr>
-          <w:lang w:val="en-US"/>
-        </w:rPr>
-        <w:t>ExoMy</w:t>
-      </w:r>
-      <w:proofErr w:type="spellEnd"/>
-      <w:r>
-        <w:rPr>
-          <w:lang w:val="en-US"/>
-        </w:rPr>
-        <w:t xml:space="preserve"> </w:t>
-      </w:r>
-      <w:r>
-        <w:rPr>
-          <w:lang w:val="en-US"/>
-        </w:rPr>
-        <w:t>D</w:t>
-      </w:r>
-      <w:r>
-        <w:rPr>
-          <w:lang w:val="en-US"/>
-        </w:rPr>
-        <w:t xml:space="preserve">ocker folder </w:t>
-      </w:r>
-      <w:r>
-        <w:rPr>
-          <w:lang w:val="en-US"/>
-        </w:rPr>
-        <w:t>/root/</w:t>
-      </w:r>
-      <w:proofErr w:type="spellStart"/>
-      <w:r>
-        <w:rPr>
-          <w:lang w:val="en-US"/>
-        </w:rPr>
-        <w:t>exomy_ws</w:t>
-      </w:r>
-      <w:proofErr w:type="spellEnd"/>
-      <w:r>
-        <w:rPr>
-          <w:lang w:val="en-US"/>
-        </w:rPr>
-        <w:t>/</w:t>
-      </w:r>
-      <w:proofErr w:type="spellStart"/>
-      <w:r>
-        <w:rPr>
-          <w:lang w:val="en-US"/>
-        </w:rPr>
-        <w:t>src</w:t>
-      </w:r>
-      <w:proofErr w:type="spellEnd"/>
-      <w:r>
-        <w:rPr>
-          <w:lang w:val="en-US"/>
-        </w:rPr>
-        <w:t>/</w:t>
-      </w:r>
-      <w:proofErr w:type="spellStart"/>
-      <w:r>
-        <w:rPr>
-          <w:lang w:val="en-US"/>
-        </w:rPr>
-        <w:t>exomy</w:t>
-      </w:r>
-      <w:proofErr w:type="spellEnd"/>
-      <w:r>
-        <w:rPr>
-          <w:lang w:val="en-US"/>
-        </w:rPr>
-        <w:t xml:space="preserve">  any change will have immediate effect on the running container.</w:t>
-      </w:r>
-      <w:r>
-        <w:rPr>
-          <w:lang w:val="en-US"/>
-        </w:rPr>
-        <w:t xml:space="preserve"> </w:t>
-      </w:r>
-      <w:r>
-        <w:rPr>
-          <w:lang w:val="en-US"/>
-        </w:rPr>
-        <w:t xml:space="preserve">This way the changes </w:t>
-      </w:r>
-      <w:r>
-        <w:rPr>
-          <w:lang w:val="en-US"/>
-        </w:rPr>
-        <w:t>will be permanent and not lost when the container is stopped.</w:t>
+        <w:t>Whe</w:t>
+      </w:r>
+      <w:r>
+        <w:rPr>
+          <w:lang w:val="en-US"/>
+        </w:rPr>
+        <w:t>n a python script is changed it is required to quit ROS and to issue roslaunch again.</w:t>
       </w:r>
     </w:p>
     <w:p>
@@ -2478,39 +2587,40 @@
         <w:rPr>
           <w:lang w:val="en-US"/>
         </w:rPr>
-        <w:t xml:space="preserve">When changing something in the GUI Web Interface, </w:t>
-      </w:r>
-      <w:r>
-        <w:rPr>
-          <w:lang w:val="en-US"/>
-        </w:rPr>
-        <w:t xml:space="preserve">like the index.html or style.css, </w:t>
-      </w:r>
-      <w:r>
-        <w:rPr>
-          <w:lang w:val="en-US"/>
-        </w:rPr>
-        <w:t xml:space="preserve">it </w:t>
-      </w:r>
-      <w:r>
-        <w:rPr>
-          <w:lang w:val="en-US"/>
-        </w:rPr>
-        <w:t xml:space="preserve">can be </w:t>
-      </w:r>
-      <w:r>
-        <w:rPr>
-          <w:lang w:val="en-US"/>
-        </w:rPr>
-        <w:t>necessary to delete the history of the browser at the host computer before the changes can be seen!</w:t>
-      </w:r>
+        <w:t xml:space="preserve">In docker/run_exomy.sh one can see that all </w:t>
+      </w:r>
+      <w:r>
+        <w:rPr>
+          <w:lang w:val="en-US"/>
+        </w:rPr>
+        <w:t>D</w:t>
+      </w:r>
+      <w:r>
+        <w:rPr>
+          <w:lang w:val="en-US"/>
+        </w:rPr>
+        <w:t>ocker containers are based on the same image named ‘exomy’.</w:t>
+      </w:r>
+    </w:p>
+    <w:p>
+      <w:pPr>
+        <w:pStyle w:val="Heading2"/>
+      </w:pPr>
+      <w:bookmarkStart w:id="3" w:name="_Toc71186151"/>
+      <w:r>
+        <w:t xml:space="preserve">For </w:t>
+      </w:r>
+      <w:r>
+        <w:t>normal operation</w:t>
+      </w:r>
+      <w:bookmarkEnd w:id="3"/>
     </w:p>
     <w:p>
       <w:pPr>
         <w:pStyle w:val="ListParagraph"/>
         <w:numPr>
           <w:ilvl w:val="0"/>
-          <w:numId w:val="10"/>
+          <w:numId w:val="14"/>
         </w:numPr>
         <w:rPr>
           <w:lang w:val="en-US"/>
@@ -2520,47 +2630,32 @@
         <w:rPr>
           <w:lang w:val="en-US"/>
         </w:rPr>
-        <w:t xml:space="preserve">After logging in to the RPi one can run the </w:t>
-      </w:r>
-      <w:r>
-        <w:rPr>
-          <w:lang w:val="en-US"/>
-        </w:rPr>
-        <w:t>D</w:t>
-      </w:r>
-      <w:r>
-        <w:rPr>
-          <w:lang w:val="en-US"/>
-        </w:rPr>
-        <w:t xml:space="preserve">ocker </w:t>
-      </w:r>
-      <w:proofErr w:type="spellStart"/>
-      <w:r>
-        <w:rPr>
-          <w:lang w:val="en-US"/>
-        </w:rPr>
-        <w:t>exomy</w:t>
-      </w:r>
-      <w:r>
-        <w:rPr>
-          <w:lang w:val="en-US"/>
-        </w:rPr>
-        <w:t>_devel</w:t>
-      </w:r>
-      <w:proofErr w:type="spellEnd"/>
-      <w:r>
-        <w:rPr>
-          <w:lang w:val="en-US"/>
-        </w:rPr>
-        <w:t xml:space="preserve"> container for development with:</w:t>
-      </w:r>
-      <w:r>
-        <w:rPr>
-          <w:lang w:val="en-US"/>
-        </w:rPr>
-        <w:br/>
-      </w:r>
-      <w:proofErr w:type="spellStart"/>
+        <w:t>Us</w:t>
+      </w:r>
+      <w:r>
+        <w:rPr>
+          <w:lang w:val="en-US"/>
+        </w:rPr>
+        <w:t>e</w:t>
+      </w:r>
+      <w:r>
+        <w:rPr>
+          <w:lang w:val="en-US"/>
+        </w:rPr>
+        <w:t xml:space="preserve"> a </w:t>
+      </w:r>
+      <w:r>
+        <w:rPr>
+          <w:lang w:val="en-US"/>
+        </w:rPr>
+        <w:t>single</w:t>
+      </w:r>
+      <w:r>
+        <w:rPr>
+          <w:lang w:val="en-US"/>
+        </w:rPr>
+        <w:t xml:space="preserve"> </w:t>
+      </w:r>
       <w:r>
         <w:rPr>
           <w:rFonts w:ascii="Courier New" w:hAnsi="Courier New" w:cs="Courier New"/>
@@ -2569,9 +2664,8 @@
           <w:highlight w:val="lightGray"/>
           <w:shd w:val="clear" w:color="auto" w:fill="FAFAFA"/>
         </w:rPr>
-        <w:t>sh</w:t>
-      </w:r>
-      <w:proofErr w:type="spellEnd"/>
+        <w:t xml:space="preserve">sh ~/ExoMy_Software/docker/run_exomy.sh </w:t>
+      </w:r>
       <w:r>
         <w:rPr>
           <w:rFonts w:ascii="Courier New" w:hAnsi="Courier New" w:cs="Courier New"/>
@@ -2579,534 +2673,16 @@
           <w:szCs w:val="20"/>
           <w:highlight w:val="lightGray"/>
           <w:shd w:val="clear" w:color="auto" w:fill="FAFAFA"/>
-        </w:rPr>
-        <w:t xml:space="preserve"> </w:t>
-      </w:r>
-      <w:r>
-        <w:rPr>
-          <w:rFonts w:ascii="Courier New" w:hAnsi="Courier New" w:cs="Courier New"/>
-          <w:sz w:val="20"/>
-          <w:szCs w:val="20"/>
-          <w:highlight w:val="lightGray"/>
-          <w:shd w:val="clear" w:color="auto" w:fill="FAFAFA"/>
-        </w:rPr>
-        <w:t>~/ExoMy_Software/docker/run_exomy.sh -d</w:t>
-      </w:r>
-      <w:r>
-        <w:rPr>
-          <w:lang w:val="en-US"/>
-        </w:rPr>
-        <w:t xml:space="preserve"> </w:t>
-      </w:r>
-      <w:r>
-        <w:rPr>
-          <w:lang w:val="en-US"/>
-        </w:rPr>
-        <w:t xml:space="preserve">: starts the </w:t>
-      </w:r>
-      <w:proofErr w:type="spellStart"/>
-      <w:r>
-        <w:rPr>
-          <w:lang w:val="en-US"/>
-        </w:rPr>
-        <w:t>exomy_devel</w:t>
-      </w:r>
-      <w:proofErr w:type="spellEnd"/>
-      <w:r>
-        <w:rPr>
-          <w:lang w:val="en-US"/>
-        </w:rPr>
-        <w:t xml:space="preserve"> container</w:t>
-      </w:r>
-      <w:r>
-        <w:rPr>
-          <w:rFonts w:ascii="Courier New" w:hAnsi="Courier New" w:cs="Courier New"/>
-          <w:sz w:val="20"/>
-          <w:szCs w:val="20"/>
-          <w:highlight w:val="lightGray"/>
-          <w:shd w:val="clear" w:color="auto" w:fill="FAFAFA"/>
-        </w:rPr>
-        <w:br/>
-      </w:r>
-      <w:r>
-        <w:rPr>
-          <w:lang w:val="en-US"/>
-        </w:rPr>
-        <w:t>And then in sequence:</w:t>
-      </w:r>
-      <w:r>
-        <w:rPr>
-          <w:lang w:val="en-US"/>
-        </w:rPr>
-        <w:br/>
-      </w:r>
-      <w:r>
-        <w:rPr>
-          <w:rFonts w:ascii="Courier New" w:hAnsi="Courier New" w:cs="Courier New"/>
-          <w:sz w:val="20"/>
-          <w:szCs w:val="20"/>
-          <w:highlight w:val="lightGray"/>
-          <w:shd w:val="clear" w:color="auto" w:fill="FAFAFA"/>
-        </w:rPr>
-        <w:t>source /opt/</w:t>
-      </w:r>
-      <w:proofErr w:type="spellStart"/>
-      <w:r>
-        <w:rPr>
-          <w:rFonts w:ascii="Courier New" w:hAnsi="Courier New" w:cs="Courier New"/>
-          <w:sz w:val="20"/>
-          <w:szCs w:val="20"/>
-          <w:highlight w:val="lightGray"/>
-          <w:shd w:val="clear" w:color="auto" w:fill="FAFAFA"/>
-        </w:rPr>
-        <w:t>ros</w:t>
-      </w:r>
-      <w:proofErr w:type="spellEnd"/>
-      <w:r>
-        <w:rPr>
-          <w:rFonts w:ascii="Courier New" w:hAnsi="Courier New" w:cs="Courier New"/>
-          <w:sz w:val="20"/>
-          <w:szCs w:val="20"/>
-          <w:highlight w:val="lightGray"/>
-          <w:shd w:val="clear" w:color="auto" w:fill="FAFAFA"/>
-        </w:rPr>
-        <w:t>/melodic/</w:t>
-      </w:r>
-      <w:proofErr w:type="spellStart"/>
-      <w:r>
-        <w:rPr>
-          <w:rFonts w:ascii="Courier New" w:hAnsi="Courier New" w:cs="Courier New"/>
-          <w:sz w:val="20"/>
-          <w:szCs w:val="20"/>
-          <w:highlight w:val="lightGray"/>
-          <w:shd w:val="clear" w:color="auto" w:fill="FAFAFA"/>
-        </w:rPr>
-        <w:t>setup.bash</w:t>
-      </w:r>
-      <w:proofErr w:type="spellEnd"/>
-      <w:r>
-        <w:rPr>
-          <w:lang w:val="en-US"/>
-        </w:rPr>
-        <w:t xml:space="preserve"> </w:t>
-      </w:r>
-      <w:r>
-        <w:rPr>
-          <w:lang w:val="en-US"/>
-        </w:rPr>
-        <w:t xml:space="preserve">: </w:t>
-      </w:r>
-      <w:r>
-        <w:rPr>
-          <w:lang w:val="en-US"/>
-        </w:rPr>
-        <w:t xml:space="preserve">does some catkin setup </w:t>
-      </w:r>
-      <w:r>
-        <w:rPr>
-          <w:rFonts w:ascii="Courier New" w:hAnsi="Courier New" w:cs="Courier New"/>
-          <w:sz w:val="20"/>
-          <w:szCs w:val="20"/>
-          <w:highlight w:val="lightGray"/>
-          <w:shd w:val="clear" w:color="auto" w:fill="FAFAFA"/>
-        </w:rPr>
-        <w:br/>
-        <w:t>cd /root/</w:t>
-      </w:r>
-      <w:proofErr w:type="spellStart"/>
-      <w:r>
-        <w:rPr>
-          <w:rFonts w:ascii="Courier New" w:hAnsi="Courier New" w:cs="Courier New"/>
-          <w:sz w:val="20"/>
-          <w:szCs w:val="20"/>
-          <w:highlight w:val="lightGray"/>
-          <w:shd w:val="clear" w:color="auto" w:fill="FAFAFA"/>
-        </w:rPr>
-        <w:t>exomy_ws</w:t>
-      </w:r>
-      <w:proofErr w:type="spellEnd"/>
-      <w:r>
-        <w:rPr>
-          <w:rFonts w:ascii="Courier New" w:hAnsi="Courier New" w:cs="Courier New"/>
-          <w:sz w:val="20"/>
-          <w:szCs w:val="20"/>
-          <w:highlight w:val="lightGray"/>
-          <w:shd w:val="clear" w:color="auto" w:fill="FAFAFA"/>
-        </w:rPr>
-        <w:br/>
-      </w:r>
-      <w:proofErr w:type="spellStart"/>
-      <w:r>
-        <w:rPr>
-          <w:rFonts w:ascii="Courier New" w:hAnsi="Courier New" w:cs="Courier New"/>
-          <w:sz w:val="20"/>
-          <w:szCs w:val="20"/>
-          <w:highlight w:val="lightGray"/>
-          <w:shd w:val="clear" w:color="auto" w:fill="FAFAFA"/>
-        </w:rPr>
-        <w:t>catkin_make</w:t>
-      </w:r>
-      <w:proofErr w:type="spellEnd"/>
-      <w:r>
-        <w:rPr>
-          <w:lang w:val="en-US"/>
-        </w:rPr>
-        <w:t xml:space="preserve"> </w:t>
-      </w:r>
-      <w:r>
-        <w:rPr>
-          <w:lang w:val="en-US"/>
-        </w:rPr>
-        <w:t>: builds all ROS packages</w:t>
-      </w:r>
-      <w:r>
-        <w:rPr>
-          <w:rFonts w:ascii="Courier New" w:hAnsi="Courier New" w:cs="Courier New"/>
-          <w:sz w:val="20"/>
-          <w:szCs w:val="20"/>
-          <w:highlight w:val="lightGray"/>
-          <w:shd w:val="clear" w:color="auto" w:fill="FAFAFA"/>
-        </w:rPr>
-        <w:br/>
-        <w:t xml:space="preserve">http-server </w:t>
-      </w:r>
-      <w:proofErr w:type="spellStart"/>
-      <w:r>
-        <w:rPr>
-          <w:rFonts w:ascii="Courier New" w:hAnsi="Courier New" w:cs="Courier New"/>
-          <w:sz w:val="20"/>
-          <w:szCs w:val="20"/>
-          <w:highlight w:val="lightGray"/>
-          <w:shd w:val="clear" w:color="auto" w:fill="FAFAFA"/>
-        </w:rPr>
-        <w:t>src</w:t>
-      </w:r>
-      <w:proofErr w:type="spellEnd"/>
-      <w:r>
-        <w:rPr>
-          <w:rFonts w:ascii="Courier New" w:hAnsi="Courier New" w:cs="Courier New"/>
-          <w:sz w:val="20"/>
-          <w:szCs w:val="20"/>
-          <w:highlight w:val="lightGray"/>
-          <w:shd w:val="clear" w:color="auto" w:fill="FAFAFA"/>
-        </w:rPr>
-        <w:t>/</w:t>
-      </w:r>
-      <w:proofErr w:type="spellStart"/>
-      <w:r>
-        <w:rPr>
-          <w:rFonts w:ascii="Courier New" w:hAnsi="Courier New" w:cs="Courier New"/>
-          <w:sz w:val="20"/>
-          <w:szCs w:val="20"/>
-          <w:highlight w:val="lightGray"/>
-          <w:shd w:val="clear" w:color="auto" w:fill="FAFAFA"/>
-        </w:rPr>
-        <w:t>exomy</w:t>
-      </w:r>
-      <w:proofErr w:type="spellEnd"/>
-      <w:r>
-        <w:rPr>
-          <w:rFonts w:ascii="Courier New" w:hAnsi="Courier New" w:cs="Courier New"/>
-          <w:sz w:val="20"/>
-          <w:szCs w:val="20"/>
-          <w:highlight w:val="lightGray"/>
-          <w:shd w:val="clear" w:color="auto" w:fill="FAFAFA"/>
-        </w:rPr>
-        <w:t>/</w:t>
-      </w:r>
-      <w:proofErr w:type="spellStart"/>
-      <w:r>
-        <w:rPr>
-          <w:rFonts w:ascii="Courier New" w:hAnsi="Courier New" w:cs="Courier New"/>
-          <w:sz w:val="20"/>
-          <w:szCs w:val="20"/>
-          <w:highlight w:val="lightGray"/>
-          <w:shd w:val="clear" w:color="auto" w:fill="FAFAFA"/>
-        </w:rPr>
-        <w:t>gui</w:t>
-      </w:r>
-      <w:proofErr w:type="spellEnd"/>
-      <w:r>
-        <w:rPr>
-          <w:rFonts w:ascii="Courier New" w:hAnsi="Courier New" w:cs="Courier New"/>
-          <w:sz w:val="20"/>
-          <w:szCs w:val="20"/>
-          <w:highlight w:val="lightGray"/>
-          <w:shd w:val="clear" w:color="auto" w:fill="FAFAFA"/>
-        </w:rPr>
-        <w:t xml:space="preserve"> -p 8000 &amp;</w:t>
-      </w:r>
-      <w:r>
-        <w:rPr>
-          <w:lang w:val="en-US"/>
-        </w:rPr>
-        <w:t xml:space="preserve"> </w:t>
-      </w:r>
-      <w:r>
-        <w:rPr>
-          <w:lang w:val="en-US"/>
-        </w:rPr>
-        <w:t>: starts the web server</w:t>
-      </w:r>
-      <w:r>
-        <w:rPr>
-          <w:rFonts w:ascii="Courier New" w:hAnsi="Courier New" w:cs="Courier New"/>
-          <w:sz w:val="20"/>
-          <w:szCs w:val="20"/>
-          <w:highlight w:val="lightGray"/>
-          <w:shd w:val="clear" w:color="auto" w:fill="FAFAFA"/>
-        </w:rPr>
-        <w:br/>
-        <w:t xml:space="preserve">source </w:t>
-      </w:r>
-      <w:proofErr w:type="spellStart"/>
-      <w:r>
-        <w:rPr>
-          <w:rFonts w:ascii="Courier New" w:hAnsi="Courier New" w:cs="Courier New"/>
-          <w:sz w:val="20"/>
-          <w:szCs w:val="20"/>
-          <w:highlight w:val="lightGray"/>
-          <w:shd w:val="clear" w:color="auto" w:fill="FAFAFA"/>
-        </w:rPr>
-        <w:t>devel</w:t>
-      </w:r>
-      <w:proofErr w:type="spellEnd"/>
-      <w:r>
-        <w:rPr>
-          <w:rFonts w:ascii="Courier New" w:hAnsi="Courier New" w:cs="Courier New"/>
-          <w:sz w:val="20"/>
-          <w:szCs w:val="20"/>
-          <w:highlight w:val="lightGray"/>
-          <w:shd w:val="clear" w:color="auto" w:fill="FAFAFA"/>
-        </w:rPr>
-        <w:t>/</w:t>
-      </w:r>
-      <w:proofErr w:type="spellStart"/>
-      <w:r>
-        <w:rPr>
-          <w:rFonts w:ascii="Courier New" w:hAnsi="Courier New" w:cs="Courier New"/>
-          <w:sz w:val="20"/>
-          <w:szCs w:val="20"/>
-          <w:highlight w:val="lightGray"/>
-          <w:shd w:val="clear" w:color="auto" w:fill="FAFAFA"/>
-        </w:rPr>
-        <w:t>setup.bash</w:t>
-      </w:r>
-      <w:proofErr w:type="spellEnd"/>
-      <w:r>
-        <w:rPr>
-          <w:lang w:val="en-US"/>
-        </w:rPr>
-        <w:t xml:space="preserve"> </w:t>
-      </w:r>
-      <w:r>
-        <w:rPr>
-          <w:lang w:val="en-US"/>
-        </w:rPr>
-        <w:t xml:space="preserve">: </w:t>
-      </w:r>
-      <w:r>
-        <w:rPr>
-          <w:lang w:val="en-US"/>
-        </w:rPr>
-        <w:t>does some catkin setup</w:t>
-      </w:r>
-      <w:r>
-        <w:rPr>
-          <w:rFonts w:ascii="Courier New" w:hAnsi="Courier New" w:cs="Courier New"/>
-          <w:sz w:val="20"/>
-          <w:szCs w:val="20"/>
-          <w:highlight w:val="lightGray"/>
-          <w:shd w:val="clear" w:color="auto" w:fill="FAFAFA"/>
-        </w:rPr>
-        <w:br/>
-      </w:r>
-      <w:proofErr w:type="spellStart"/>
-      <w:r>
-        <w:rPr>
-          <w:rFonts w:ascii="Courier New" w:hAnsi="Courier New" w:cs="Courier New"/>
-          <w:sz w:val="20"/>
-          <w:szCs w:val="20"/>
-          <w:highlight w:val="lightGray"/>
-          <w:shd w:val="clear" w:color="auto" w:fill="FAFAFA"/>
-        </w:rPr>
-        <w:t>roslaunch</w:t>
-      </w:r>
-      <w:proofErr w:type="spellEnd"/>
-      <w:r>
-        <w:rPr>
-          <w:rFonts w:ascii="Courier New" w:hAnsi="Courier New" w:cs="Courier New"/>
-          <w:sz w:val="20"/>
-          <w:szCs w:val="20"/>
-          <w:highlight w:val="lightGray"/>
-          <w:shd w:val="clear" w:color="auto" w:fill="FAFAFA"/>
-        </w:rPr>
-        <w:t xml:space="preserve"> </w:t>
-      </w:r>
-      <w:proofErr w:type="spellStart"/>
-      <w:r>
-        <w:rPr>
-          <w:rFonts w:ascii="Courier New" w:hAnsi="Courier New" w:cs="Courier New"/>
-          <w:sz w:val="20"/>
-          <w:szCs w:val="20"/>
-          <w:highlight w:val="lightGray"/>
-          <w:shd w:val="clear" w:color="auto" w:fill="FAFAFA"/>
-        </w:rPr>
-        <w:t>exomy</w:t>
-      </w:r>
-      <w:proofErr w:type="spellEnd"/>
-      <w:r>
-        <w:rPr>
-          <w:rFonts w:ascii="Courier New" w:hAnsi="Courier New" w:cs="Courier New"/>
-          <w:sz w:val="20"/>
-          <w:szCs w:val="20"/>
-          <w:highlight w:val="lightGray"/>
-          <w:shd w:val="clear" w:color="auto" w:fill="FAFAFA"/>
-        </w:rPr>
-        <w:t xml:space="preserve"> </w:t>
-      </w:r>
-      <w:proofErr w:type="spellStart"/>
-      <w:r>
-        <w:rPr>
-          <w:rFonts w:ascii="Courier New" w:hAnsi="Courier New" w:cs="Courier New"/>
-          <w:sz w:val="20"/>
-          <w:szCs w:val="20"/>
-          <w:highlight w:val="lightGray"/>
-          <w:shd w:val="clear" w:color="auto" w:fill="FAFAFA"/>
-        </w:rPr>
-        <w:t>exomy.launch</w:t>
-      </w:r>
-      <w:proofErr w:type="spellEnd"/>
-      <w:r>
-        <w:rPr>
-          <w:lang w:val="en-US"/>
-        </w:rPr>
-        <w:t xml:space="preserve"> </w:t>
-      </w:r>
-      <w:r>
-        <w:rPr>
-          <w:lang w:val="en-US"/>
-        </w:rPr>
-        <w:t xml:space="preserve">: starts the ROS nodes as specified in </w:t>
-      </w:r>
-      <w:proofErr w:type="spellStart"/>
-      <w:r>
-        <w:rPr>
-          <w:lang w:val="en-US"/>
-        </w:rPr>
-        <w:t>exomy.launch</w:t>
-      </w:r>
-      <w:proofErr w:type="spellEnd"/>
-      <w:r>
-        <w:rPr>
-          <w:lang w:val="en-US"/>
-        </w:rPr>
-        <w:t xml:space="preserve"> </w:t>
-      </w:r>
-      <w:r>
-        <w:rPr>
-          <w:rFonts w:ascii="Courier New" w:hAnsi="Courier New" w:cs="Courier New"/>
-          <w:sz w:val="20"/>
-          <w:szCs w:val="20"/>
-          <w:shd w:val="clear" w:color="auto" w:fill="FAFAFA"/>
-        </w:rPr>
-        <w:t xml:space="preserve"> </w:t>
-      </w:r>
-    </w:p>
-    <w:p>
-      <w:pPr>
-        <w:pStyle w:val="ListParagraph"/>
-        <w:numPr>
-          <w:ilvl w:val="0"/>
-          <w:numId w:val="10"/>
-        </w:numPr>
-        <w:rPr>
-          <w:lang w:val="en-US"/>
-        </w:rPr>
-      </w:pPr>
-      <w:r>
-        <w:rPr>
-          <w:lang w:val="en-US"/>
-        </w:rPr>
-        <w:t>Whe</w:t>
-      </w:r>
-      <w:r>
-        <w:rPr>
-          <w:lang w:val="en-US"/>
-        </w:rPr>
-        <w:t xml:space="preserve">n a python script is changed it is required to quit ROS and to issue </w:t>
-      </w:r>
-      <w:proofErr w:type="spellStart"/>
-      <w:r>
-        <w:rPr>
-          <w:lang w:val="en-US"/>
-        </w:rPr>
-        <w:t>roslaunch</w:t>
-      </w:r>
-      <w:proofErr w:type="spellEnd"/>
-      <w:r>
-        <w:rPr>
-          <w:lang w:val="en-US"/>
-        </w:rPr>
-        <w:t xml:space="preserve"> again.</w:t>
-      </w:r>
-    </w:p>
-    <w:p>
-      <w:pPr>
-        <w:pStyle w:val="ListParagraph"/>
-        <w:numPr>
-          <w:ilvl w:val="0"/>
-          <w:numId w:val="10"/>
-        </w:numPr>
-        <w:rPr>
-          <w:lang w:val="en-US"/>
-        </w:rPr>
-      </w:pPr>
-      <w:r>
-        <w:rPr>
-          <w:lang w:val="en-US"/>
-        </w:rPr>
-        <w:t xml:space="preserve">In docker/run_exomy.sh one can see that all </w:t>
-      </w:r>
-      <w:r>
-        <w:rPr>
-          <w:lang w:val="en-US"/>
-        </w:rPr>
-        <w:t>D</w:t>
-      </w:r>
-      <w:r>
-        <w:rPr>
-          <w:lang w:val="en-US"/>
-        </w:rPr>
-        <w:t>ocker containers are based on the same image named ‘</w:t>
-      </w:r>
-      <w:proofErr w:type="spellStart"/>
-      <w:r>
-        <w:rPr>
-          <w:lang w:val="en-US"/>
-        </w:rPr>
-        <w:t>exomy</w:t>
-      </w:r>
-      <w:proofErr w:type="spellEnd"/>
-      <w:r>
-        <w:rPr>
-          <w:lang w:val="en-US"/>
-        </w:rPr>
-        <w:t>’.</w:t>
-      </w:r>
-    </w:p>
-    <w:p>
-      <w:pPr>
-        <w:pStyle w:val="Heading2"/>
-      </w:pPr>
-      <w:bookmarkStart w:id="3" w:name="_Toc71186151"/>
-      <w:r>
-        <w:t xml:space="preserve">For </w:t>
-      </w:r>
-      <w:r>
-        <w:t>normal operation</w:t>
-      </w:r>
-      <w:bookmarkEnd w:id="3"/>
+          <w:lang w:val="en-US"/>
+        </w:rPr>
+        <w:t>-a</w:t>
+      </w:r>
+      <w:r>
+        <w:rPr>
+          <w:lang w:val="en-US"/>
+        </w:rPr>
+        <w:t xml:space="preserve"> and ExoMy will become operational, also after a reboot.</w:t>
+      </w:r>
     </w:p>
     <w:p>
       <w:pPr>
@@ -3123,116 +2699,7 @@
         <w:rPr>
           <w:lang w:val="en-US"/>
         </w:rPr>
-        <w:t>Us</w:t>
-      </w:r>
-      <w:r>
-        <w:rPr>
-          <w:lang w:val="en-US"/>
-        </w:rPr>
-        <w:t>e</w:t>
-      </w:r>
-      <w:r>
-        <w:rPr>
-          <w:lang w:val="en-US"/>
-        </w:rPr>
-        <w:t xml:space="preserve"> a </w:t>
-      </w:r>
-      <w:r>
-        <w:rPr>
-          <w:lang w:val="en-US"/>
-        </w:rPr>
-        <w:t>single</w:t>
-      </w:r>
-      <w:r>
-        <w:rPr>
-          <w:lang w:val="en-US"/>
-        </w:rPr>
-        <w:t xml:space="preserve"> </w:t>
-      </w:r>
-      <w:proofErr w:type="spellStart"/>
-      <w:r>
-        <w:rPr>
-          <w:rFonts w:ascii="Courier New" w:hAnsi="Courier New" w:cs="Courier New"/>
-          <w:sz w:val="20"/>
-          <w:szCs w:val="20"/>
-          <w:highlight w:val="lightGray"/>
-          <w:shd w:val="clear" w:color="auto" w:fill="FAFAFA"/>
-        </w:rPr>
-        <w:t>sh</w:t>
-      </w:r>
-      <w:proofErr w:type="spellEnd"/>
-      <w:r>
-        <w:rPr>
-          <w:rFonts w:ascii="Courier New" w:hAnsi="Courier New" w:cs="Courier New"/>
-          <w:sz w:val="20"/>
-          <w:szCs w:val="20"/>
-          <w:highlight w:val="lightGray"/>
-          <w:shd w:val="clear" w:color="auto" w:fill="FAFAFA"/>
-        </w:rPr>
-        <w:t xml:space="preserve"> ~/ExoMy_Software/docker/run_exomy.sh </w:t>
-      </w:r>
-      <w:r>
-        <w:rPr>
-          <w:rFonts w:ascii="Courier New" w:hAnsi="Courier New" w:cs="Courier New"/>
-          <w:sz w:val="20"/>
-          <w:szCs w:val="20"/>
-          <w:highlight w:val="lightGray"/>
-          <w:shd w:val="clear" w:color="auto" w:fill="FAFAFA"/>
-          <w:lang w:val="en-US"/>
-        </w:rPr>
-        <w:t>-a</w:t>
-      </w:r>
-      <w:r>
-        <w:rPr>
-          <w:lang w:val="en-US"/>
-        </w:rPr>
-        <w:t xml:space="preserve"> and </w:t>
-      </w:r>
-      <w:proofErr w:type="spellStart"/>
-      <w:r>
-        <w:rPr>
-          <w:lang w:val="en-US"/>
-        </w:rPr>
-        <w:t>ExoMy</w:t>
-      </w:r>
-      <w:proofErr w:type="spellEnd"/>
-      <w:r>
-        <w:rPr>
-          <w:lang w:val="en-US"/>
-        </w:rPr>
-        <w:t xml:space="preserve"> will become operational, also after a reboot.</w:t>
-      </w:r>
-    </w:p>
-    <w:p>
-      <w:pPr>
-        <w:pStyle w:val="ListParagraph"/>
-        <w:numPr>
-          <w:ilvl w:val="0"/>
-          <w:numId w:val="14"/>
-        </w:numPr>
-        <w:rPr>
-          <w:lang w:val="en-US"/>
-        </w:rPr>
-      </w:pPr>
-      <w:r>
-        <w:rPr>
-          <w:lang w:val="en-US"/>
-        </w:rPr>
-        <w:t xml:space="preserve">The </w:t>
-      </w:r>
-      <w:proofErr w:type="spellStart"/>
-      <w:r>
-        <w:rPr>
-          <w:lang w:val="en-US"/>
-        </w:rPr>
-        <w:t>ExoMy</w:t>
-      </w:r>
-      <w:proofErr w:type="spellEnd"/>
-      <w:r>
-        <w:rPr>
-          <w:lang w:val="en-US"/>
-        </w:rPr>
-        <w:t xml:space="preserve"> can be operated through its web page at port 8000.</w:t>
+        <w:t>The ExoMy can be operated through its web page at port 8000.</w:t>
       </w:r>
     </w:p>
     <w:p>
@@ -3247,32 +2714,13 @@
     </w:p>
     <w:p>
       <w:r>
-        <w:t xml:space="preserve">Docker is used on the </w:t>
-      </w:r>
-      <w:proofErr w:type="spellStart"/>
-      <w:r>
-        <w:t>ExoMy</w:t>
-      </w:r>
-      <w:proofErr w:type="spellEnd"/>
-      <w:r>
-        <w:rPr>
-          <w:lang w:val="en-US"/>
-        </w:rPr>
-        <w:t xml:space="preserve"> to provide a reliable and </w:t>
-      </w:r>
-      <w:proofErr w:type="spellStart"/>
-      <w:r>
-        <w:rPr>
-          <w:lang w:val="en-US"/>
-        </w:rPr>
-        <w:t>reproducable</w:t>
-      </w:r>
-      <w:proofErr w:type="spellEnd"/>
-      <w:r>
-        <w:rPr>
-          <w:lang w:val="en-US"/>
-        </w:rPr>
-        <w:t xml:space="preserve"> </w:t>
+        <w:t>Docker is used on the ExoMy</w:t>
+      </w:r>
+      <w:r>
+        <w:rPr>
+          <w:lang w:val="en-US"/>
+        </w:rPr>
+        <w:t xml:space="preserve"> to provide a reliable and reproducable </w:t>
       </w:r>
       <w:r>
         <w:rPr>
@@ -3287,23 +2735,7 @@
         <w:t xml:space="preserve"> environment</w:t>
       </w:r>
       <w:r>
-        <w:t>. Docker uses a stable read-only image (</w:t>
-      </w:r>
-      <w:proofErr w:type="spellStart"/>
-      <w:r>
-        <w:t>ros:melodic</w:t>
-      </w:r>
-      <w:proofErr w:type="spellEnd"/>
-      <w:r>
-        <w:t>) and additional installation commands specified in docker/</w:t>
-      </w:r>
-      <w:proofErr w:type="spellStart"/>
-      <w:r>
-        <w:t>Dockerfile</w:t>
-      </w:r>
-      <w:proofErr w:type="spellEnd"/>
-      <w:r>
-        <w:t xml:space="preserve"> </w:t>
+        <w:t xml:space="preserve">. Docker uses a stable read-only image (ros:melodic) and additional installation commands specified in docker/Dockerfile </w:t>
       </w:r>
       <w:r>
         <w:rPr>
@@ -3361,19 +2793,7 @@
       </w:pPr>
       <w:bookmarkStart w:id="5" w:name="_Toc71186153"/>
       <w:r>
-        <w:t xml:space="preserve">From </w:t>
-      </w:r>
-      <w:proofErr w:type="spellStart"/>
-      <w:r>
-        <w:t>Exomy</w:t>
-      </w:r>
-      <w:proofErr w:type="spellEnd"/>
-      <w:r>
-        <w:t xml:space="preserve"> to </w:t>
-      </w:r>
-      <w:proofErr w:type="spellStart"/>
-      <w:r>
-        <w:t>MyExo</w:t>
+        <w:t>From Exomy to MyExo</w:t>
       </w:r>
       <w:r>
         <w:t>M</w:t>
@@ -3382,7 +2802,6 @@
         <w:t>y</w:t>
       </w:r>
       <w:bookmarkEnd w:id="5"/>
-      <w:proofErr w:type="spellEnd"/>
     </w:p>
     <w:p>
       <w:pPr>
@@ -3428,14 +2847,7 @@
         <w:rPr>
           <w:lang w:val="en-US"/>
         </w:rPr>
-        <w:t xml:space="preserve">20W solar panel is added to the design to charge the batteries. This way the </w:t>
-      </w:r>
-      <w:proofErr w:type="spellStart"/>
-      <w:r>
-        <w:rPr>
-          <w:lang w:val="en-US"/>
-        </w:rPr>
-        <w:t>Exo</w:t>
+        <w:t>20W solar panel is added to the design to charge the batteries. This way the Exo</w:t>
       </w:r>
       <w:r>
         <w:rPr>
@@ -3447,14 +2859,7 @@
         <w:rPr>
           <w:lang w:val="en-US"/>
         </w:rPr>
-        <w:t>y</w:t>
-      </w:r>
-      <w:proofErr w:type="spellEnd"/>
-      <w:r>
-        <w:rPr>
-          <w:lang w:val="en-US"/>
-        </w:rPr>
-        <w:t xml:space="preserve"> can </w:t>
+        <w:t xml:space="preserve">y can </w:t>
       </w:r>
       <w:r>
         <w:rPr>
@@ -3466,14 +2871,7 @@
         <w:rPr>
           <w:lang w:val="en-US"/>
         </w:rPr>
-        <w:t xml:space="preserve">e 24/7 operational without the need of a separate charging station. Not that ‘operational’ means that for most of the time the </w:t>
-      </w:r>
-      <w:proofErr w:type="spellStart"/>
-      <w:r>
-        <w:rPr>
-          <w:lang w:val="en-US"/>
-        </w:rPr>
-        <w:t>Exo</w:t>
+        <w:t>e 24/7 operational without the need of a separate charging station. Not that ‘operational’ means that for most of the time the Exo</w:t>
       </w:r>
       <w:r>
         <w:rPr>
@@ -3485,14 +2883,7 @@
         <w:rPr>
           <w:lang w:val="en-US"/>
         </w:rPr>
-        <w:t>y</w:t>
-      </w:r>
-      <w:proofErr w:type="spellEnd"/>
-      <w:r>
-        <w:rPr>
-          <w:lang w:val="en-US"/>
-        </w:rPr>
-        <w:t xml:space="preserve"> will be sleeping and  / or charging.</w:t>
+        <w:t>y will be sleeping and  / or charging.</w:t>
       </w:r>
       <w:r>
         <w:rPr>
@@ -3529,21 +2920,7 @@
         <w:rPr>
           <w:lang w:val="en-US"/>
         </w:rPr>
-        <w:t xml:space="preserve">safe charging for the batteries and power to all components like the Raspberry Pi, servo board and the lights. It can also put the </w:t>
-      </w:r>
-      <w:proofErr w:type="spellStart"/>
-      <w:r>
-        <w:rPr>
-          <w:lang w:val="en-US"/>
-        </w:rPr>
-        <w:t>ExoMy</w:t>
-      </w:r>
-      <w:proofErr w:type="spellEnd"/>
-      <w:r>
-        <w:rPr>
-          <w:lang w:val="en-US"/>
-        </w:rPr>
-        <w:t xml:space="preserve"> in deep sleep.</w:t>
+        <w:t>safe charging for the batteries and power to all components like the Raspberry Pi, servo board and the lights. It can also put the ExoMy in deep sleep.</w:t>
       </w:r>
     </w:p>
     <w:p>
@@ -3567,30 +2944,8 @@
         <w:rPr>
           <w:lang w:val="en-US"/>
         </w:rPr>
-        <w:t xml:space="preserve">LiPo </w:t>
-      </w:r>
-      <w:proofErr w:type="spellStart"/>
-      <w:r>
-        <w:rPr>
-          <w:lang w:val="en-US"/>
-        </w:rPr>
-        <w:t>accupack</w:t>
-      </w:r>
-      <w:proofErr w:type="spellEnd"/>
-      <w:r>
-        <w:rPr>
-          <w:lang w:val="en-US"/>
-        </w:rPr>
-        <w:t xml:space="preserve"> 11.1 V 3000 </w:t>
-      </w:r>
-      <w:proofErr w:type="spellStart"/>
-      <w:r>
-        <w:rPr>
-          <w:lang w:val="en-US"/>
-        </w:rPr>
-        <w:t>mAh</w:t>
-      </w:r>
-      <w:proofErr w:type="spellEnd"/>
+        <w:t>LiPo accupack 11.1 V 3000 mAh</w:t>
+      </w:r>
       <w:r>
         <w:rPr>
           <w:lang w:val="en-US"/>
@@ -3613,16 +2968,8 @@
         <w:rPr>
           <w:lang w:val="en-US"/>
         </w:rPr>
-        <w:t xml:space="preserve">NiMH 1.2 V 5500 </w:t>
-      </w:r>
-      <w:proofErr w:type="spellStart"/>
-      <w:r>
-        <w:rPr>
-          <w:lang w:val="en-US"/>
-        </w:rPr>
-        <w:t>mAh</w:t>
-      </w:r>
-      <w:proofErr w:type="spellEnd"/>
+        <w:t>NiMH 1.2 V 5500 mAh</w:t>
+      </w:r>
       <w:r>
         <w:rPr>
           <w:lang w:val="en-US"/>
@@ -3693,21 +3040,7 @@
         <w:rPr>
           <w:lang w:val="en-US"/>
         </w:rPr>
-        <w:t xml:space="preserve">Using a branch at the fourth battery provides 4.8V. This is needed to power an ATmega328P processor which can put the </w:t>
-      </w:r>
-      <w:proofErr w:type="spellStart"/>
-      <w:r>
-        <w:rPr>
-          <w:lang w:val="en-US"/>
-        </w:rPr>
-        <w:t>ExoMy</w:t>
-      </w:r>
-      <w:proofErr w:type="spellEnd"/>
-      <w:r>
-        <w:rPr>
-          <w:lang w:val="en-US"/>
-        </w:rPr>
-        <w:t xml:space="preserve"> in deep sleep using as little as 100nA. This cannot be accomplished using a LiPo and an voltage converter.</w:t>
+        <w:t>Using a branch at the fourth battery provides 4.8V. This is needed to power an ATmega328P processor which can put the ExoMy in deep sleep using as little as 100nA. This cannot be accomplished using a LiPo and an voltage converter.</w:t>
       </w:r>
     </w:p>
     <w:p>
@@ -3797,14 +3130,27 @@
       <w:r>
         <w:t xml:space="preserve">Figure </w:t>
       </w:r>
-      <w:fldSimple w:instr=" SEQ Figure \* ARABIC ">
-        <w:r>
-          <w:rPr>
-            <w:noProof/>
-          </w:rPr>
-          <w:t>1</w:t>
-        </w:r>
-      </w:fldSimple>
+      <w:r>
+        <w:fldChar w:fldCharType="begin"/>
+      </w:r>
+      <w:r>
+        <w:instrText xml:space="preserve"> SEQ Figure \* ARABIC </w:instrText>
+      </w:r>
+      <w:r>
+        <w:fldChar w:fldCharType="separate"/>
+      </w:r>
+      <w:r>
+        <w:rPr>
+          <w:noProof/>
+        </w:rPr>
+        <w:t>1</w:t>
+      </w:r>
+      <w:r>
+        <w:rPr>
+          <w:noProof/>
+        </w:rPr>
+        <w:fldChar w:fldCharType="end"/>
+      </w:r>
       <w:r>
         <w:rPr>
           <w:lang w:val="en-US"/>
@@ -3821,16 +3167,8 @@
         <w:rPr>
           <w:lang w:val="en-US"/>
         </w:rPr>
-        <w:t xml:space="preserve"> </w:t>
-      </w:r>
-      <w:proofErr w:type="spellStart"/>
-      <w:r>
-        <w:rPr>
-          <w:lang w:val="en-US"/>
-        </w:rPr>
-        <w:t>EasyEDA</w:t>
-      </w:r>
-      <w:proofErr w:type="spellEnd"/>
+        <w:t xml:space="preserve"> EasyEDA</w:t>
+      </w:r>
     </w:p>
     <w:p>
       <w:pPr>
@@ -3912,14 +3250,27 @@
       <w:r>
         <w:t xml:space="preserve">Figure </w:t>
       </w:r>
-      <w:fldSimple w:instr=" SEQ Figure \* ARABIC ">
-        <w:r>
-          <w:rPr>
-            <w:noProof/>
-          </w:rPr>
-          <w:t>2</w:t>
-        </w:r>
-      </w:fldSimple>
+      <w:r>
+        <w:fldChar w:fldCharType="begin"/>
+      </w:r>
+      <w:r>
+        <w:instrText xml:space="preserve"> SEQ Figure \* ARABIC </w:instrText>
+      </w:r>
+      <w:r>
+        <w:fldChar w:fldCharType="separate"/>
+      </w:r>
+      <w:r>
+        <w:rPr>
+          <w:noProof/>
+        </w:rPr>
+        <w:t>2</w:t>
+      </w:r>
+      <w:r>
+        <w:rPr>
+          <w:noProof/>
+        </w:rPr>
+        <w:fldChar w:fldCharType="end"/>
+      </w:r>
       <w:r>
         <w:rPr>
           <w:lang w:val="en-US"/>
@@ -3949,21 +3300,7 @@
           <w:lang w:val="en-US"/>
         </w:rPr>
         <w:lastRenderedPageBreak/>
-        <w:t xml:space="preserve">Two headlights are added so </w:t>
-      </w:r>
-      <w:proofErr w:type="spellStart"/>
-      <w:r>
-        <w:rPr>
-          <w:lang w:val="en-US"/>
-        </w:rPr>
-        <w:t>ExoMy</w:t>
-      </w:r>
-      <w:proofErr w:type="spellEnd"/>
-      <w:r>
-        <w:rPr>
-          <w:lang w:val="en-US"/>
-        </w:rPr>
-        <w:t xml:space="preserve"> can also see at night.</w:t>
+        <w:t>Two headlights are added so ExoMy can also see at night.</w:t>
       </w:r>
     </w:p>
     <w:p>
@@ -3981,21 +3318,7 @@
         <w:rPr>
           <w:lang w:val="en-US"/>
         </w:rPr>
-        <w:t xml:space="preserve">Rubber 4 mm diameter O-rings are placed around the wheels. This to give </w:t>
-      </w:r>
-      <w:proofErr w:type="spellStart"/>
-      <w:r>
-        <w:rPr>
-          <w:lang w:val="en-US"/>
-        </w:rPr>
-        <w:t>ExoMy</w:t>
-      </w:r>
-      <w:proofErr w:type="spellEnd"/>
-      <w:r>
-        <w:rPr>
-          <w:lang w:val="en-US"/>
-        </w:rPr>
-        <w:t xml:space="preserve"> a smooth ride on hard surfaces. </w:t>
+        <w:t xml:space="preserve">Rubber 4 mm diameter O-rings are placed around the wheels. This to give ExoMy a smooth ride on hard surfaces. </w:t>
       </w:r>
       <w:r>
         <w:rPr>
@@ -4049,19 +3372,11 @@
         </w:rPr>
         <w:t xml:space="preserve">The </w:t>
       </w:r>
-      <w:proofErr w:type="spellStart"/>
-      <w:r>
-        <w:rPr>
-          <w:lang w:val="en-US"/>
-        </w:rPr>
-        <w:t>gui</w:t>
-      </w:r>
-      <w:proofErr w:type="spellEnd"/>
-      <w:r>
-        <w:rPr>
-          <w:lang w:val="en-US"/>
-        </w:rPr>
-        <w:t>/</w:t>
+      <w:r>
+        <w:rPr>
+          <w:lang w:val="en-US"/>
+        </w:rPr>
+        <w:t>gui/</w:t>
       </w:r>
       <w:r>
         <w:rPr>
@@ -4069,19 +3384,11 @@
         </w:rPr>
         <w:t xml:space="preserve">index.html and </w:t>
       </w:r>
-      <w:proofErr w:type="spellStart"/>
-      <w:r>
-        <w:rPr>
-          <w:lang w:val="en-US"/>
-        </w:rPr>
-        <w:t>gui</w:t>
-      </w:r>
-      <w:proofErr w:type="spellEnd"/>
-      <w:r>
-        <w:rPr>
-          <w:lang w:val="en-US"/>
-        </w:rPr>
-        <w:t>/</w:t>
+      <w:r>
+        <w:rPr>
+          <w:lang w:val="en-US"/>
+        </w:rPr>
+        <w:t>gui/</w:t>
       </w:r>
       <w:r>
         <w:rPr>
@@ -4093,21 +3400,7 @@
         <w:rPr>
           <w:lang w:val="en-US"/>
         </w:rPr>
-        <w:t xml:space="preserve">some statuses like battery, solar panel and </w:t>
-      </w:r>
-      <w:proofErr w:type="spellStart"/>
-      <w:r>
-        <w:rPr>
-          <w:lang w:val="en-US"/>
-        </w:rPr>
-        <w:t>wifi</w:t>
-      </w:r>
-      <w:proofErr w:type="spellEnd"/>
-      <w:r>
-        <w:rPr>
-          <w:lang w:val="en-US"/>
-        </w:rPr>
-        <w:t xml:space="preserve"> status.</w:t>
+        <w:t>some statuses like battery, solar panel and wifi status.</w:t>
       </w:r>
     </w:p>
     <w:p>
@@ -4133,19 +3426,11 @@
         </w:rPr>
         <w:t>docker/</w:t>
       </w:r>
-      <w:proofErr w:type="spellStart"/>
-      <w:r>
-        <w:rPr>
-          <w:lang w:val="en-US"/>
-        </w:rPr>
-        <w:t>Dockerfile</w:t>
-      </w:r>
-      <w:proofErr w:type="spellEnd"/>
-      <w:r>
-        <w:rPr>
-          <w:lang w:val="en-US"/>
-        </w:rPr>
-        <w:t xml:space="preserve"> some additional</w:t>
+      <w:r>
+        <w:rPr>
+          <w:lang w:val="en-US"/>
+        </w:rPr>
+        <w:t>Dockerfile some additional</w:t>
       </w:r>
       <w:r>
         <w:rPr>
@@ -4165,19 +3450,11 @@
           <w:lang w:val="en-US"/>
         </w:rPr>
       </w:pPr>
-      <w:proofErr w:type="spellStart"/>
-      <w:r>
-        <w:rPr>
-          <w:lang w:val="en-US"/>
-        </w:rPr>
-        <w:t>SMBus</w:t>
-      </w:r>
-      <w:proofErr w:type="spellEnd"/>
-      <w:r>
-        <w:rPr>
-          <w:lang w:val="en-US"/>
-        </w:rPr>
-        <w:t xml:space="preserve"> needed f</w:t>
+      <w:r>
+        <w:rPr>
+          <w:lang w:val="en-US"/>
+        </w:rPr>
+        <w:t>SMBus needed f</w:t>
       </w:r>
       <w:r>
         <w:rPr>
@@ -4207,21 +3484,7 @@
         <w:rPr>
           <w:lang w:val="en-US"/>
         </w:rPr>
-        <w:t xml:space="preserve">This script needed </w:t>
-      </w:r>
-      <w:proofErr w:type="spellStart"/>
-      <w:r>
-        <w:rPr>
-          <w:lang w:val="en-US"/>
-        </w:rPr>
-        <w:t>smbus</w:t>
-      </w:r>
-      <w:proofErr w:type="spellEnd"/>
-      <w:r>
-        <w:rPr>
-          <w:lang w:val="en-US"/>
-        </w:rPr>
-        <w:t xml:space="preserve"> to be installed.</w:t>
+        <w:t>This script needed smbus to be installed.</w:t>
       </w:r>
     </w:p>
     <w:p>
@@ -4319,21 +3582,7 @@
             <w:rStyle w:val="Hyperlink"/>
             <w:lang w:val="en-US"/>
           </w:rPr>
-          <w:t>https:/</w:t>
-        </w:r>
-        <w:r>
-          <w:rPr>
-            <w:rStyle w:val="Hyperlink"/>
-            <w:lang w:val="en-US"/>
-          </w:rPr>
-          <w:t>/</w:t>
-        </w:r>
-        <w:r>
-          <w:rPr>
-            <w:rStyle w:val="Hyperlink"/>
-            <w:lang w:val="en-US"/>
-          </w:rPr>
-          <w:t>upcloud.com/community/tutorials/use-ssh-keys-authentication</w:t>
+          <w:t>https://upcloud.com/community/tutorials/use-ssh-keys-authentication</w:t>
         </w:r>
       </w:hyperlink>
       <w:r>
@@ -4400,21 +3649,7 @@
         <w:rPr>
           <w:lang w:val="en-US"/>
         </w:rPr>
-        <w:t xml:space="preserve">status and </w:t>
-      </w:r>
-      <w:proofErr w:type="spellStart"/>
-      <w:r>
-        <w:rPr>
-          <w:lang w:val="en-US"/>
-        </w:rPr>
-        <w:t>Wifi</w:t>
-      </w:r>
-      <w:proofErr w:type="spellEnd"/>
-      <w:r>
-        <w:rPr>
-          <w:lang w:val="en-US"/>
-        </w:rPr>
-        <w:t xml:space="preserve"> status</w:t>
+        <w:t>status and Wifi status</w:t>
       </w:r>
       <w:r>
         <w:rPr>
@@ -4426,14 +3661,7 @@
         <w:rPr>
           <w:lang w:val="en-US"/>
         </w:rPr>
-        <w:t>/</w:t>
-      </w:r>
-      <w:proofErr w:type="spellStart"/>
-      <w:r>
-        <w:rPr>
-          <w:lang w:val="en-US"/>
-        </w:rPr>
-        <w:t>battery_</w:t>
+        <w:t>/battery_</w:t>
       </w:r>
       <w:r>
         <w:rPr>
@@ -4441,7 +3669,6 @@
         </w:rPr>
         <w:t>status</w:t>
       </w:r>
-      <w:proofErr w:type="spellEnd"/>
       <w:r>
         <w:rPr>
           <w:lang w:val="en-US"/>
@@ -4458,14 +3685,7 @@
         <w:rPr>
           <w:lang w:val="en-US"/>
         </w:rPr>
-        <w:t>'/</w:t>
-      </w:r>
-      <w:proofErr w:type="spellStart"/>
-      <w:r>
-        <w:rPr>
-          <w:lang w:val="en-US"/>
-        </w:rPr>
-        <w:t>solarpanel_</w:t>
+        <w:t>'/solarpanel_</w:t>
       </w:r>
       <w:r>
         <w:rPr>
@@ -4473,7 +3693,6 @@
         </w:rPr>
         <w:t>status</w:t>
       </w:r>
-      <w:proofErr w:type="spellEnd"/>
       <w:r>
         <w:rPr>
           <w:lang w:val="en-US"/>
@@ -4490,21 +3709,7 @@
         <w:rPr>
           <w:lang w:val="en-US"/>
         </w:rPr>
-        <w:t xml:space="preserve">and </w:t>
-      </w:r>
-      <w:proofErr w:type="spellStart"/>
-      <w:r>
-        <w:rPr>
-          <w:lang w:val="en-US"/>
-        </w:rPr>
-        <w:t>wifi_status</w:t>
-      </w:r>
-      <w:proofErr w:type="spellEnd"/>
-      <w:r>
-        <w:rPr>
-          <w:lang w:val="en-US"/>
-        </w:rPr>
-        <w:t xml:space="preserve"> </w:t>
+        <w:t xml:space="preserve">and wifi_status </w:t>
       </w:r>
       <w:r>
         <w:rPr>
@@ -4546,21 +3751,7 @@
         <w:rPr>
           <w:lang w:val="en-US"/>
         </w:rPr>
-        <w:t xml:space="preserve"> on the ‘/</w:t>
-      </w:r>
-      <w:proofErr w:type="spellStart"/>
-      <w:r>
-        <w:rPr>
-          <w:lang w:val="en-US"/>
-        </w:rPr>
-        <w:t>own_button</w:t>
-      </w:r>
-      <w:proofErr w:type="spellEnd"/>
-      <w:r>
-        <w:rPr>
-          <w:lang w:val="en-US"/>
-        </w:rPr>
-        <w:t>’ topic.</w:t>
+        <w:t xml:space="preserve"> on the ‘/own_button’ topic.</w:t>
       </w:r>
       <w:r>
         <w:rPr>
@@ -4580,19 +3771,11 @@
           <w:lang w:val="en-US"/>
         </w:rPr>
       </w:pPr>
-      <w:proofErr w:type="spellStart"/>
-      <w:r>
-        <w:rPr>
-          <w:lang w:val="en-US"/>
-        </w:rPr>
-        <w:t>lights_on</w:t>
-      </w:r>
-      <w:proofErr w:type="spellEnd"/>
-      <w:r>
-        <w:rPr>
-          <w:lang w:val="en-US"/>
-        </w:rPr>
-        <w:t>. Through</w:t>
+      <w:r>
+        <w:rPr>
+          <w:lang w:val="en-US"/>
+        </w:rPr>
+        <w:t>lights_on. Through</w:t>
       </w:r>
       <w:r>
         <w:rPr>
@@ -4618,19 +3801,11 @@
           <w:lang w:val="en-US"/>
         </w:rPr>
       </w:pPr>
-      <w:proofErr w:type="spellStart"/>
-      <w:r>
-        <w:rPr>
-          <w:lang w:val="en-US"/>
-        </w:rPr>
-        <w:t>lights_off</w:t>
-      </w:r>
-      <w:proofErr w:type="spellEnd"/>
-      <w:r>
-        <w:rPr>
-          <w:lang w:val="en-US"/>
-        </w:rPr>
-        <w:t>. Through</w:t>
+      <w:r>
+        <w:rPr>
+          <w:lang w:val="en-US"/>
+        </w:rPr>
+        <w:t>lights_off. Through</w:t>
       </w:r>
       <w:r>
         <w:rPr>
@@ -4656,19 +3831,11 @@
           <w:lang w:val="en-US"/>
         </w:rPr>
       </w:pPr>
-      <w:proofErr w:type="spellStart"/>
-      <w:r>
-        <w:rPr>
-          <w:lang w:val="en-US"/>
-        </w:rPr>
-        <w:t>goto_sleep</w:t>
-      </w:r>
-      <w:proofErr w:type="spellEnd"/>
-      <w:r>
-        <w:rPr>
-          <w:lang w:val="en-US"/>
-        </w:rPr>
-        <w:t>. Through</w:t>
+      <w:r>
+        <w:rPr>
+          <w:lang w:val="en-US"/>
+        </w:rPr>
+        <w:t>goto_sleep. Through</w:t>
       </w:r>
       <w:r>
         <w:rPr>
@@ -4740,35 +3907,7 @@
         <w:rPr>
           <w:lang w:val="en-US"/>
         </w:rPr>
-        <w:t>In index.html the message ‘</w:t>
-      </w:r>
-      <w:proofErr w:type="spellStart"/>
-      <w:r>
-        <w:rPr>
-          <w:lang w:val="en-US"/>
-        </w:rPr>
-        <w:t>goto_sleep</w:t>
-      </w:r>
-      <w:proofErr w:type="spellEnd"/>
-      <w:r>
-        <w:rPr>
-          <w:lang w:val="en-US"/>
-        </w:rPr>
-        <w:t>” is published on topic ‘/</w:t>
-      </w:r>
-      <w:proofErr w:type="spellStart"/>
-      <w:r>
-        <w:rPr>
-          <w:lang w:val="en-US"/>
-        </w:rPr>
-        <w:t>sleep_status</w:t>
-      </w:r>
-      <w:proofErr w:type="spellEnd"/>
-      <w:r>
-        <w:rPr>
-          <w:lang w:val="en-US"/>
-        </w:rPr>
-        <w:t>’.</w:t>
+        <w:t>In index.html the message ‘goto_sleep” is published on topic ‘/sleep_status’.</w:t>
       </w:r>
     </w:p>
     <w:p>
@@ -4840,21 +3979,7 @@
         <w:rPr>
           <w:lang w:val="en-US"/>
         </w:rPr>
-        <w:t xml:space="preserve">The ATmega328P acknowledges the </w:t>
-      </w:r>
-      <w:proofErr w:type="spellStart"/>
-      <w:r>
-        <w:rPr>
-          <w:lang w:val="en-US"/>
-        </w:rPr>
-        <w:t>goto_sleep</w:t>
-      </w:r>
-      <w:proofErr w:type="spellEnd"/>
-      <w:r>
-        <w:rPr>
-          <w:lang w:val="en-US"/>
-        </w:rPr>
-        <w:t xml:space="preserve"> and goes to sleep after a delay. This delay is needed to enable the Raspberry Pi to shut down in a proper way.</w:t>
+        <w:t>The ATmega328P acknowledges the goto_sleep and goes to sleep after a delay. This delay is needed to enable the Raspberry Pi to shut down in a proper way.</w:t>
       </w:r>
     </w:p>
     <w:p>
@@ -4896,21 +4021,7 @@
         <w:rPr>
           <w:lang w:val="en-US"/>
         </w:rPr>
-        <w:t xml:space="preserve">In src/motors.py the drive motors are switched off when the speed is very low. This to </w:t>
-      </w:r>
-      <w:proofErr w:type="spellStart"/>
-      <w:r>
-        <w:rPr>
-          <w:lang w:val="en-US"/>
-        </w:rPr>
-        <w:t>eleminate</w:t>
-      </w:r>
-      <w:proofErr w:type="spellEnd"/>
-      <w:r>
-        <w:rPr>
-          <w:lang w:val="en-US"/>
-        </w:rPr>
-        <w:t xml:space="preserve"> the need to calibrate the </w:t>
+        <w:t xml:space="preserve">In src/motors.py the drive motors are switched off when the speed is very low. This to eleminate the need to calibrate the </w:t>
       </w:r>
       <w:r>
         <w:rPr>
@@ -4987,33 +4098,8 @@
       <w:bookmarkStart w:id="17" w:name="_Toc483165229"/>
       <w:bookmarkStart w:id="18" w:name="_Toc488004924"/>
       <w:bookmarkStart w:id="19" w:name="_Toc71186157"/>
-      <w:proofErr w:type="spellStart"/>
-      <w:r>
-        <w:t>Wifi</w:t>
-      </w:r>
-      <w:proofErr w:type="spellEnd"/>
-      <w:r>
-        <w:t xml:space="preserve"> configuration in /</w:t>
-      </w:r>
-      <w:proofErr w:type="spellStart"/>
-      <w:r>
-        <w:t>etc</w:t>
-      </w:r>
-      <w:proofErr w:type="spellEnd"/>
-      <w:r>
-        <w:t>/</w:t>
-      </w:r>
-      <w:proofErr w:type="spellStart"/>
-      <w:r>
-        <w:t>wpa_supplicant</w:t>
-      </w:r>
-      <w:proofErr w:type="spellEnd"/>
-      <w:r>
-        <w:t>/</w:t>
-      </w:r>
-      <w:proofErr w:type="spellStart"/>
-      <w:r>
-        <w:t>wpa_supplicant.conf</w:t>
+      <w:r>
+        <w:t>Wifi configuration in /etc/wpa_supplicant/wpa_supplicant.conf</w:t>
       </w:r>
       <w:bookmarkEnd w:id="9"/>
       <w:bookmarkEnd w:id="10"/>
@@ -5025,7 +4111,6 @@
       <w:bookmarkEnd w:id="16"/>
       <w:bookmarkEnd w:id="17"/>
       <w:bookmarkEnd w:id="18"/>
-      <w:proofErr w:type="spellEnd"/>
     </w:p>
     <w:p>
       <w:pPr>
@@ -5043,83 +4128,19 @@
         <w:rPr>
           <w:lang w:val="en-US"/>
         </w:rPr>
-        <w:t xml:space="preserve">se </w:t>
-      </w:r>
-      <w:proofErr w:type="spellStart"/>
-      <w:r>
-        <w:rPr>
-          <w:lang w:val="en-US"/>
-        </w:rPr>
-        <w:t>sudo</w:t>
-      </w:r>
-      <w:proofErr w:type="spellEnd"/>
-      <w:r>
-        <w:rPr>
-          <w:lang w:val="en-US"/>
-        </w:rPr>
-        <w:t xml:space="preserve"> nano </w:t>
-      </w:r>
-      <w:r>
-        <w:rPr>
-          <w:lang w:val="en-US"/>
-        </w:rPr>
-        <w:t>/</w:t>
-      </w:r>
-      <w:proofErr w:type="spellStart"/>
-      <w:r>
-        <w:rPr>
-          <w:lang w:val="en-US"/>
-        </w:rPr>
-        <w:t>etc</w:t>
-      </w:r>
-      <w:proofErr w:type="spellEnd"/>
-      <w:r>
-        <w:rPr>
-          <w:lang w:val="en-US"/>
-        </w:rPr>
-        <w:t>/</w:t>
-      </w:r>
-      <w:proofErr w:type="spellStart"/>
-      <w:r>
-        <w:rPr>
-          <w:lang w:val="en-US"/>
-        </w:rPr>
-        <w:t>wpa_supplicant</w:t>
-      </w:r>
-      <w:proofErr w:type="spellEnd"/>
-      <w:r>
-        <w:rPr>
-          <w:lang w:val="en-US"/>
-        </w:rPr>
-        <w:t>/</w:t>
-      </w:r>
-      <w:proofErr w:type="spellStart"/>
-      <w:r>
-        <w:rPr>
-          <w:lang w:val="en-US"/>
-        </w:rPr>
-        <w:t>wpa_supplicant.conf</w:t>
-      </w:r>
-      <w:proofErr w:type="spellEnd"/>
-      <w:r>
-        <w:rPr>
-          <w:lang w:val="en-US"/>
-        </w:rPr>
-        <w:t xml:space="preserve"> to add the </w:t>
-      </w:r>
-      <w:proofErr w:type="spellStart"/>
-      <w:r>
-        <w:rPr>
-          <w:lang w:val="en-US"/>
-        </w:rPr>
-        <w:t>wifi</w:t>
-      </w:r>
-      <w:proofErr w:type="spellEnd"/>
-      <w:r>
-        <w:rPr>
-          <w:lang w:val="en-US"/>
-        </w:rPr>
-        <w:t xml:space="preserve"> SSID and password </w:t>
+        <w:t xml:space="preserve">se sudo nano </w:t>
+      </w:r>
+      <w:r>
+        <w:rPr>
+          <w:lang w:val="en-US"/>
+        </w:rPr>
+        <w:t>/etc/wpa_supplicant/wpa_supplicant.conf</w:t>
+      </w:r>
+      <w:r>
+        <w:rPr>
+          <w:lang w:val="en-US"/>
+        </w:rPr>
+        <w:t xml:space="preserve"> to add the wifi SSID and password </w:t>
       </w:r>
       <w:r>
         <w:rPr>
@@ -5131,21 +4152,7 @@
         <w:rPr>
           <w:lang w:val="en-US"/>
         </w:rPr>
-        <w:t xml:space="preserve">to which </w:t>
-      </w:r>
-      <w:proofErr w:type="spellStart"/>
-      <w:r>
-        <w:rPr>
-          <w:lang w:val="en-US"/>
-        </w:rPr>
-        <w:t>ExoMy</w:t>
-      </w:r>
-      <w:proofErr w:type="spellEnd"/>
-      <w:r>
-        <w:rPr>
-          <w:lang w:val="en-US"/>
-        </w:rPr>
-        <w:t xml:space="preserve"> can connect.</w:t>
+        <w:t>to which ExoMy can connect.</w:t>
       </w:r>
     </w:p>
     <w:p>
@@ -5154,56 +4161,20 @@
       </w:pPr>
       <w:r>
         <w:lastRenderedPageBreak/>
-        <w:t xml:space="preserve">Accessing the </w:t>
-      </w:r>
-      <w:proofErr w:type="spellStart"/>
-      <w:r>
-        <w:t>ExoMy</w:t>
-      </w:r>
-      <w:proofErr w:type="spellEnd"/>
-      <w:r>
-        <w:t xml:space="preserve"> from outside the LAN</w:t>
-      </w:r>
-    </w:p>
-    <w:p>
-      <w:pPr>
-        <w:rPr>
-          <w:lang w:val="en-US"/>
-        </w:rPr>
-      </w:pPr>
-      <w:r>
-        <w:rPr>
-          <w:lang w:val="en-US"/>
-        </w:rPr>
-        <w:t xml:space="preserve">For accessing the </w:t>
-      </w:r>
-      <w:proofErr w:type="spellStart"/>
-      <w:r>
-        <w:rPr>
-          <w:lang w:val="en-US"/>
-        </w:rPr>
-        <w:t>ExoMy</w:t>
-      </w:r>
-      <w:proofErr w:type="spellEnd"/>
-      <w:r>
-        <w:rPr>
-          <w:lang w:val="en-US"/>
-        </w:rPr>
-        <w:t xml:space="preserve"> from outside the LAN it is convenient to give the Raspberry Pi a fixed IP address so port forwarding can be used. At the same time we want DHCP to be used on the </w:t>
-      </w:r>
-      <w:proofErr w:type="spellStart"/>
-      <w:r>
-        <w:rPr>
-          <w:lang w:val="en-US"/>
-        </w:rPr>
-        <w:t>ExoMy</w:t>
-      </w:r>
-      <w:proofErr w:type="spellEnd"/>
-      <w:r>
-        <w:rPr>
-          <w:lang w:val="en-US"/>
-        </w:rPr>
-        <w:t xml:space="preserve"> so it can also be used in other</w:t>
+        <w:t>Accessing the ExoMy from outside the LAN</w:t>
+      </w:r>
+    </w:p>
+    <w:p>
+      <w:pPr>
+        <w:rPr>
+          <w:lang w:val="en-US"/>
+        </w:rPr>
+      </w:pPr>
+      <w:r>
+        <w:rPr>
+          <w:lang w:val="en-US"/>
+        </w:rPr>
+        <w:t>For accessing the ExoMy from outside the LAN it is convenient to give the Raspberry Pi a fixed IP address so port forwarding can be used. At the same time we want DHCP to be used on the ExoMy so it can also be used in other</w:t>
       </w:r>
       <w:r>
         <w:rPr>
@@ -5247,19 +4218,11 @@
         </w:rPr>
         <w:t xml:space="preserve"> router assign a static DHCP IP address (192.168.1.42) to the </w:t>
       </w:r>
-      <w:proofErr w:type="spellStart"/>
-      <w:r>
-        <w:rPr>
-          <w:lang w:val="en-US"/>
-        </w:rPr>
-        <w:t>Exomy</w:t>
-      </w:r>
-      <w:proofErr w:type="spellEnd"/>
-      <w:r>
-        <w:rPr>
-          <w:lang w:val="en-US"/>
-        </w:rPr>
-        <w:t xml:space="preserve">, </w:t>
+      <w:r>
+        <w:rPr>
+          <w:lang w:val="en-US"/>
+        </w:rPr>
+        <w:t xml:space="preserve">Exomy, </w:t>
       </w:r>
       <w:r>
         <w:rPr>
@@ -5278,21 +4241,7 @@
           <w:lang w:val="en-US"/>
         </w:rPr>
         <w:br/>
-        <w:t xml:space="preserve">For the </w:t>
-      </w:r>
-      <w:proofErr w:type="spellStart"/>
-      <w:r>
-        <w:rPr>
-          <w:lang w:val="en-US"/>
-        </w:rPr>
-        <w:t>Exomy</w:t>
-      </w:r>
-      <w:proofErr w:type="spellEnd"/>
-      <w:r>
-        <w:rPr>
-          <w:lang w:val="en-US"/>
-        </w:rPr>
-        <w:t xml:space="preserve"> three ports must be forwarded:</w:t>
+        <w:t>For the Exomy three ports must be forwarded:</w:t>
       </w:r>
     </w:p>
     <w:p>
@@ -5306,19 +4255,11 @@
           <w:lang w:val="en-US"/>
         </w:rPr>
       </w:pPr>
-      <w:proofErr w:type="spellStart"/>
-      <w:r>
-        <w:rPr>
-          <w:lang w:val="en-US"/>
-        </w:rPr>
-        <w:t>Exomy</w:t>
-      </w:r>
-      <w:proofErr w:type="spellEnd"/>
-      <w:r>
-        <w:rPr>
-          <w:lang w:val="en-US"/>
-        </w:rPr>
-        <w:t xml:space="preserve"> </w:t>
+      <w:r>
+        <w:rPr>
+          <w:lang w:val="en-US"/>
+        </w:rPr>
+        <w:t xml:space="preserve">Exomy </w:t>
       </w:r>
       <w:r>
         <w:rPr>
@@ -5344,19 +4285,11 @@
           <w:lang w:val="en-US"/>
         </w:rPr>
       </w:pPr>
-      <w:proofErr w:type="spellStart"/>
-      <w:r>
-        <w:rPr>
-          <w:lang w:val="en-US"/>
-        </w:rPr>
-        <w:t>Exomy</w:t>
-      </w:r>
-      <w:proofErr w:type="spellEnd"/>
-      <w:r>
-        <w:rPr>
-          <w:lang w:val="en-US"/>
-        </w:rPr>
-        <w:t xml:space="preserve"> raw video</w:t>
+      <w:r>
+        <w:rPr>
+          <w:lang w:val="en-US"/>
+        </w:rPr>
+        <w:t>Exomy raw video</w:t>
       </w:r>
       <w:r>
         <w:rPr>
@@ -5376,93 +4309,69 @@
           <w:lang w:val="en-US"/>
         </w:rPr>
       </w:pPr>
-      <w:proofErr w:type="spellStart"/>
-      <w:r>
-        <w:rPr>
-          <w:lang w:val="en-US"/>
-        </w:rPr>
-        <w:t>Exomy</w:t>
-      </w:r>
-      <w:proofErr w:type="spellEnd"/>
+      <w:r>
+        <w:rPr>
+          <w:lang w:val="en-US"/>
+        </w:rPr>
+        <w:t xml:space="preserve">Exomy </w:t>
+      </w:r>
+      <w:r>
+        <w:rPr>
+          <w:lang w:val="en-US"/>
+        </w:rPr>
+        <w:t>websocket</w:t>
+      </w:r>
+      <w:r>
+        <w:rPr>
+          <w:lang w:val="en-US"/>
+        </w:rPr>
+        <w:t xml:space="preserve"> port: 9090</w:t>
+      </w:r>
+    </w:p>
+    <w:p>
+      <w:pPr>
+        <w:pStyle w:val="Heading2"/>
+      </w:pPr>
+      <w:r>
+        <w:t>Communication between the Docker container and the Raspberry host</w:t>
+      </w:r>
+    </w:p>
+    <w:p>
+      <w:pPr>
+        <w:rPr>
+          <w:lang w:val="en-US"/>
+        </w:rPr>
+      </w:pPr>
+      <w:r>
+        <w:rPr>
+          <w:lang w:val="en-US"/>
+        </w:rPr>
+        <w:t xml:space="preserve">For </w:t>
+      </w:r>
+      <w:r>
+        <w:rPr>
+          <w:lang w:val="en-US"/>
+        </w:rPr>
+        <w:t>some</w:t>
+      </w:r>
+      <w:r>
+        <w:rPr>
+          <w:lang w:val="en-US"/>
+        </w:rPr>
+        <w:t xml:space="preserve"> purposes communication between the Docker container and the Raspberry Pi host </w:t>
+      </w:r>
+      <w:r>
+        <w:rPr>
+          <w:lang w:val="en-US"/>
+        </w:rPr>
+        <w:t>is needed. For example to shut down the Raspberry Pi host or to get the Wifi status.</w:t>
+      </w:r>
       <w:r>
         <w:rPr>
           <w:lang w:val="en-US"/>
         </w:rPr>
         <w:t xml:space="preserve"> </w:t>
       </w:r>
-      <w:proofErr w:type="spellStart"/>
-      <w:r>
-        <w:rPr>
-          <w:lang w:val="en-US"/>
-        </w:rPr>
-        <w:t>websocket</w:t>
-      </w:r>
-      <w:proofErr w:type="spellEnd"/>
-      <w:r>
-        <w:rPr>
-          <w:lang w:val="en-US"/>
-        </w:rPr>
-        <w:t xml:space="preserve"> port: 9090</w:t>
-      </w:r>
-    </w:p>
-    <w:p>
-      <w:pPr>
-        <w:pStyle w:val="Heading2"/>
-      </w:pPr>
-      <w:r>
-        <w:t>Communication between the Docker container and the Raspberry host</w:t>
-      </w:r>
-    </w:p>
-    <w:p>
-      <w:pPr>
-        <w:rPr>
-          <w:lang w:val="en-US"/>
-        </w:rPr>
-      </w:pPr>
-      <w:r>
-        <w:rPr>
-          <w:lang w:val="en-US"/>
-        </w:rPr>
-        <w:t xml:space="preserve">For </w:t>
-      </w:r>
-      <w:r>
-        <w:rPr>
-          <w:lang w:val="en-US"/>
-        </w:rPr>
-        <w:t>some</w:t>
-      </w:r>
-      <w:r>
-        <w:rPr>
-          <w:lang w:val="en-US"/>
-        </w:rPr>
-        <w:t xml:space="preserve"> purposes communication between the Docker container and the Raspberry Pi host </w:t>
-      </w:r>
-      <w:r>
-        <w:rPr>
-          <w:lang w:val="en-US"/>
-        </w:rPr>
-        <w:t xml:space="preserve">is needed. For example to shut down the Raspberry Pi host or to get the </w:t>
-      </w:r>
-      <w:proofErr w:type="spellStart"/>
-      <w:r>
-        <w:rPr>
-          <w:lang w:val="en-US"/>
-        </w:rPr>
-        <w:t>Wifi</w:t>
-      </w:r>
-      <w:proofErr w:type="spellEnd"/>
-      <w:r>
-        <w:rPr>
-          <w:lang w:val="en-US"/>
-        </w:rPr>
-        <w:t xml:space="preserve"> status.</w:t>
-      </w:r>
-      <w:r>
-        <w:rPr>
-          <w:lang w:val="en-US"/>
-        </w:rPr>
-        <w:t xml:space="preserve"> </w:t>
-      </w:r>
       <w:r>
         <w:rPr>
           <w:lang w:val="en-US"/>
@@ -5497,13 +4406,7 @@
         <w:rPr>
           <w:lang w:val="en-US"/>
         </w:rPr>
-        <w:t xml:space="preserve">berry Pi host (public). </w:t>
-      </w:r>
-      <w:r>
-        <w:rPr>
-          <w:lang w:val="en-US"/>
-        </w:rPr>
-        <w:t xml:space="preserve">See </w:t>
+        <w:t xml:space="preserve">berry Pi host (public). See </w:t>
       </w:r>
       <w:hyperlink r:id="rId12" w:history="1">
         <w:r>
@@ -5549,35 +4452,7 @@
         <w:rPr>
           <w:lang w:val="en-US"/>
         </w:rPr>
-        <w:t>The .</w:t>
-      </w:r>
-      <w:proofErr w:type="spellStart"/>
-      <w:r>
-        <w:rPr>
-          <w:lang w:val="en-US"/>
-        </w:rPr>
-        <w:t>ssh</w:t>
-      </w:r>
-      <w:proofErr w:type="spellEnd"/>
-      <w:r>
-        <w:rPr>
-          <w:lang w:val="en-US"/>
-        </w:rPr>
-        <w:t xml:space="preserve"> folder containing the public and private key is added to the .</w:t>
-      </w:r>
-      <w:proofErr w:type="spellStart"/>
-      <w:r>
-        <w:rPr>
-          <w:lang w:val="en-US"/>
-        </w:rPr>
-        <w:t>gitignore</w:t>
-      </w:r>
-      <w:proofErr w:type="spellEnd"/>
-      <w:r>
-        <w:rPr>
-          <w:lang w:val="en-US"/>
-        </w:rPr>
-        <w:t xml:space="preserve"> file.</w:t>
+        <w:t>The .ssh folder containing the public and private key is added to the .gitignore file.</w:t>
       </w:r>
     </w:p>
     <w:p>
@@ -5601,7 +4476,6 @@
         </w:rPr>
         <w:t xml:space="preserve">For the </w:t>
       </w:r>
-      <w:proofErr w:type="spellStart"/>
       <w:r>
         <w:rPr>
           <w:lang w:val="en-US"/>
@@ -5620,7 +4494,6 @@
         </w:rPr>
         <w:t>y</w:t>
       </w:r>
-      <w:proofErr w:type="spellEnd"/>
       <w:r>
         <w:rPr>
           <w:lang w:val="en-US"/>
@@ -5719,21 +4592,7 @@
         <w:rPr>
           <w:lang w:val="en-US"/>
         </w:rPr>
-        <w:t xml:space="preserve">To make the new board available in Visual Studio Code an Atmega328_on_breadboard_8MHz.json file is added to C:\Users\reneb\.platformio\platforms\atmelavr\boards. This json file is created by copying the </w:t>
-      </w:r>
-      <w:proofErr w:type="spellStart"/>
-      <w:r>
-        <w:rPr>
-          <w:lang w:val="en-US"/>
-        </w:rPr>
-        <w:t>uno.json</w:t>
-      </w:r>
-      <w:proofErr w:type="spellEnd"/>
-      <w:r>
-        <w:rPr>
-          <w:lang w:val="en-US"/>
-        </w:rPr>
-        <w:t xml:space="preserve"> file (which is for the Arduino Uno) and adapted the content with info from boards.txt in breadboard-1-6-x.</w:t>
+        <w:t>To make the new board available in Visual Studio Code an Atmega328_on_breadboard_8MHz.json file is added to C:\Users\reneb\.platformio\platforms\atmelavr\boards. This json file is created by copying the uno.json file (which is for the Arduino Uno) and adapted the content with info from boards.txt in breadboard-1-6-x.</w:t>
       </w:r>
     </w:p>
     <w:p>
@@ -5797,7 +4656,6 @@
         </w:rPr>
         <w:br/>
       </w:r>
-      <w:proofErr w:type="spellStart"/>
       <w:r>
         <w:rPr>
           <w:rFonts w:ascii="Courier New" w:hAnsi="Courier New" w:cs="Courier New"/>
@@ -5806,9 +4664,8 @@
           <w:highlight w:val="lightGray"/>
           <w:shd w:val="clear" w:color="auto" w:fill="FAFAFA"/>
         </w:rPr>
-        <w:t>raspivid</w:t>
-      </w:r>
-      <w:proofErr w:type="spellEnd"/>
+        <w:t xml:space="preserve">raspivid -o - -t 0 -hf -w </w:t>
+      </w:r>
       <w:r>
         <w:rPr>
           <w:rFonts w:ascii="Courier New" w:hAnsi="Courier New" w:cs="Courier New"/>
@@ -5816,8 +4673,9 @@
           <w:szCs w:val="20"/>
           <w:highlight w:val="lightGray"/>
           <w:shd w:val="clear" w:color="auto" w:fill="FAFAFA"/>
-        </w:rPr>
-        <w:t xml:space="preserve"> -o - -t 0 -hf -w </w:t>
+          <w:lang w:val="en-US"/>
+        </w:rPr>
+        <w:t>1920</w:t>
       </w:r>
       <w:r>
         <w:rPr>
@@ -5826,9 +4684,8 @@
           <w:szCs w:val="20"/>
           <w:highlight w:val="lightGray"/>
           <w:shd w:val="clear" w:color="auto" w:fill="FAFAFA"/>
-          <w:lang w:val="en-US"/>
-        </w:rPr>
-        <w:t>1920</w:t>
+        </w:rPr>
+        <w:t xml:space="preserve"> -h </w:t>
       </w:r>
       <w:r>
         <w:rPr>
@@ -5837,8 +4694,9 @@
           <w:szCs w:val="20"/>
           <w:highlight w:val="lightGray"/>
           <w:shd w:val="clear" w:color="auto" w:fill="FAFAFA"/>
-        </w:rPr>
-        <w:t xml:space="preserve"> -h </w:t>
+          <w:lang w:val="en-US"/>
+        </w:rPr>
+        <w:t>1080</w:t>
       </w:r>
       <w:r>
         <w:rPr>
@@ -5847,9 +4705,8 @@
           <w:szCs w:val="20"/>
           <w:highlight w:val="lightGray"/>
           <w:shd w:val="clear" w:color="auto" w:fill="FAFAFA"/>
-          <w:lang w:val="en-US"/>
-        </w:rPr>
-        <w:t>1080</w:t>
+        </w:rPr>
+        <w:t xml:space="preserve"> -fps </w:t>
       </w:r>
       <w:r>
         <w:rPr>
@@ -5858,8 +4715,9 @@
           <w:szCs w:val="20"/>
           <w:highlight w:val="lightGray"/>
           <w:shd w:val="clear" w:color="auto" w:fill="FAFAFA"/>
-        </w:rPr>
-        <w:t xml:space="preserve"> -fps </w:t>
+          <w:lang w:val="en-US"/>
+        </w:rPr>
+        <w:t>30</w:t>
       </w:r>
       <w:r>
         <w:rPr>
@@ -5868,151 +4726,8 @@
           <w:szCs w:val="20"/>
           <w:highlight w:val="lightGray"/>
           <w:shd w:val="clear" w:color="auto" w:fill="FAFAFA"/>
-          <w:lang w:val="en-US"/>
-        </w:rPr>
-        <w:t>30</w:t>
-      </w:r>
-      <w:r>
-        <w:rPr>
-          <w:rFonts w:ascii="Courier New" w:hAnsi="Courier New" w:cs="Courier New"/>
-          <w:sz w:val="20"/>
-          <w:szCs w:val="20"/>
-          <w:highlight w:val="lightGray"/>
-          <w:shd w:val="clear" w:color="auto" w:fill="FAFAFA"/>
-        </w:rPr>
-        <w:t xml:space="preserve"> | </w:t>
-      </w:r>
-      <w:proofErr w:type="spellStart"/>
-      <w:r>
-        <w:rPr>
-          <w:rFonts w:ascii="Courier New" w:hAnsi="Courier New" w:cs="Courier New"/>
-          <w:sz w:val="20"/>
-          <w:szCs w:val="20"/>
-          <w:highlight w:val="lightGray"/>
-          <w:shd w:val="clear" w:color="auto" w:fill="FAFAFA"/>
-        </w:rPr>
-        <w:t>cvlc</w:t>
-      </w:r>
-      <w:proofErr w:type="spellEnd"/>
-      <w:r>
-        <w:rPr>
-          <w:rFonts w:ascii="Courier New" w:hAnsi="Courier New" w:cs="Courier New"/>
-          <w:sz w:val="20"/>
-          <w:szCs w:val="20"/>
-          <w:highlight w:val="lightGray"/>
-          <w:shd w:val="clear" w:color="auto" w:fill="FAFAFA"/>
-        </w:rPr>
-        <w:t xml:space="preserve"> -</w:t>
-      </w:r>
-      <w:proofErr w:type="spellStart"/>
-      <w:r>
-        <w:rPr>
-          <w:rFonts w:ascii="Courier New" w:hAnsi="Courier New" w:cs="Courier New"/>
-          <w:sz w:val="20"/>
-          <w:szCs w:val="20"/>
-          <w:highlight w:val="lightGray"/>
-          <w:shd w:val="clear" w:color="auto" w:fill="FAFAFA"/>
-        </w:rPr>
-        <w:t>vvv</w:t>
-      </w:r>
-      <w:proofErr w:type="spellEnd"/>
-      <w:r>
-        <w:rPr>
-          <w:rFonts w:ascii="Courier New" w:hAnsi="Courier New" w:cs="Courier New"/>
-          <w:sz w:val="20"/>
-          <w:szCs w:val="20"/>
-          <w:highlight w:val="lightGray"/>
-          <w:shd w:val="clear" w:color="auto" w:fill="FAFAFA"/>
-        </w:rPr>
-        <w:t xml:space="preserve"> stream:///dev/stdin --</w:t>
-      </w:r>
-      <w:proofErr w:type="spellStart"/>
-      <w:r>
-        <w:rPr>
-          <w:rFonts w:ascii="Courier New" w:hAnsi="Courier New" w:cs="Courier New"/>
-          <w:sz w:val="20"/>
-          <w:szCs w:val="20"/>
-          <w:highlight w:val="lightGray"/>
-          <w:shd w:val="clear" w:color="auto" w:fill="FAFAFA"/>
-        </w:rPr>
-        <w:t>sout</w:t>
-      </w:r>
-      <w:proofErr w:type="spellEnd"/>
-      <w:r>
-        <w:rPr>
-          <w:rFonts w:ascii="Courier New" w:hAnsi="Courier New" w:cs="Courier New"/>
-          <w:sz w:val="20"/>
-          <w:szCs w:val="20"/>
-          <w:highlight w:val="lightGray"/>
-          <w:shd w:val="clear" w:color="auto" w:fill="FAFAFA"/>
-        </w:rPr>
-        <w:t xml:space="preserve"> '#</w:t>
-      </w:r>
-      <w:proofErr w:type="spellStart"/>
-      <w:r>
-        <w:rPr>
-          <w:rFonts w:ascii="Courier New" w:hAnsi="Courier New" w:cs="Courier New"/>
-          <w:sz w:val="20"/>
-          <w:szCs w:val="20"/>
-          <w:highlight w:val="lightGray"/>
-          <w:shd w:val="clear" w:color="auto" w:fill="FAFAFA"/>
-        </w:rPr>
-        <w:t>rtp</w:t>
-      </w:r>
-      <w:proofErr w:type="spellEnd"/>
-      <w:r>
-        <w:rPr>
-          <w:rFonts w:ascii="Courier New" w:hAnsi="Courier New" w:cs="Courier New"/>
-          <w:sz w:val="20"/>
-          <w:szCs w:val="20"/>
-          <w:highlight w:val="lightGray"/>
-          <w:shd w:val="clear" w:color="auto" w:fill="FAFAFA"/>
-        </w:rPr>
-        <w:t>{</w:t>
-      </w:r>
-      <w:proofErr w:type="spellStart"/>
-      <w:r>
-        <w:rPr>
-          <w:rFonts w:ascii="Courier New" w:hAnsi="Courier New" w:cs="Courier New"/>
-          <w:sz w:val="20"/>
-          <w:szCs w:val="20"/>
-          <w:highlight w:val="lightGray"/>
-          <w:shd w:val="clear" w:color="auto" w:fill="FAFAFA"/>
-        </w:rPr>
-        <w:t>sdp</w:t>
-      </w:r>
-      <w:proofErr w:type="spellEnd"/>
-      <w:r>
-        <w:rPr>
-          <w:rFonts w:ascii="Courier New" w:hAnsi="Courier New" w:cs="Courier New"/>
-          <w:sz w:val="20"/>
-          <w:szCs w:val="20"/>
-          <w:highlight w:val="lightGray"/>
-          <w:shd w:val="clear" w:color="auto" w:fill="FAFAFA"/>
-        </w:rPr>
-        <w:t>=rtsp://:8554/x}' :</w:t>
-      </w:r>
-      <w:proofErr w:type="spellStart"/>
-      <w:r>
-        <w:rPr>
-          <w:rFonts w:ascii="Courier New" w:hAnsi="Courier New" w:cs="Courier New"/>
-          <w:sz w:val="20"/>
-          <w:szCs w:val="20"/>
-          <w:highlight w:val="lightGray"/>
-          <w:shd w:val="clear" w:color="auto" w:fill="FAFAFA"/>
-        </w:rPr>
-        <w:t>demux</w:t>
-      </w:r>
-      <w:proofErr w:type="spellEnd"/>
-      <w:r>
-        <w:rPr>
-          <w:rFonts w:ascii="Courier New" w:hAnsi="Courier New" w:cs="Courier New"/>
-          <w:sz w:val="20"/>
-          <w:szCs w:val="20"/>
-          <w:highlight w:val="lightGray"/>
-          <w:shd w:val="clear" w:color="auto" w:fill="FAFAFA"/>
-        </w:rPr>
-        <w:t>=h264</w:t>
+        </w:rPr>
+        <w:t xml:space="preserve"> | cvlc -vvv stream:///dev/stdin --sout '#rtp{sdp=rtsp://:8554/x}' :demux=h264</w:t>
       </w:r>
     </w:p>
     <w:p>
@@ -6139,30 +4854,8 @@
         <w:rPr>
           <w:lang w:val="en-US"/>
         </w:rPr>
-        <w:t xml:space="preserve">Can turn the </w:t>
-      </w:r>
-      <w:proofErr w:type="spellStart"/>
-      <w:r>
-        <w:rPr>
-          <w:lang w:val="en-US"/>
-        </w:rPr>
-        <w:t>MyExoMy</w:t>
-      </w:r>
-      <w:proofErr w:type="spellEnd"/>
-      <w:r>
-        <w:rPr>
-          <w:lang w:val="en-US"/>
-        </w:rPr>
-        <w:t xml:space="preserve"> into deep sleep mode, consuming only 100 </w:t>
-      </w:r>
-      <w:proofErr w:type="spellStart"/>
-      <w:r>
-        <w:rPr>
-          <w:lang w:val="en-US"/>
-        </w:rPr>
-        <w:t>nA.</w:t>
-      </w:r>
-      <w:proofErr w:type="spellEnd"/>
+        <w:t>Can turn the MyExoMy into deep sleep mode, consuming only 100 nA.</w:t>
+      </w:r>
     </w:p>
     <w:p>
       <w:pPr>
@@ -6179,21 +4872,7 @@
         <w:rPr>
           <w:lang w:val="en-US"/>
         </w:rPr>
-        <w:t xml:space="preserve">Can switch on the </w:t>
-      </w:r>
-      <w:proofErr w:type="spellStart"/>
-      <w:r>
-        <w:rPr>
-          <w:lang w:val="en-US"/>
-        </w:rPr>
-        <w:t>MyExomy</w:t>
-      </w:r>
-      <w:proofErr w:type="spellEnd"/>
-      <w:r>
-        <w:rPr>
-          <w:lang w:val="en-US"/>
-        </w:rPr>
-        <w:t xml:space="preserve"> using an external trigger.</w:t>
+        <w:t>Can switch on the MyExomy using an external trigger.</w:t>
       </w:r>
     </w:p>
     <w:p>
@@ -6291,12 +4970,10 @@
         <w:pStyle w:val="Heading2"/>
       </w:pPr>
       <w:bookmarkStart w:id="22" w:name="_Toc71186160"/>
-      <w:proofErr w:type="spellStart"/>
       <w:r>
         <w:t>EasyEda</w:t>
       </w:r>
       <w:bookmarkEnd w:id="22"/>
-      <w:proofErr w:type="spellEnd"/>
     </w:p>
     <w:p>
       <w:pPr>
@@ -6313,119 +4990,7 @@
         <w:rPr>
           <w:lang w:val="en-US"/>
         </w:rPr>
-        <w:t xml:space="preserve">To work with </w:t>
-      </w:r>
-      <w:proofErr w:type="spellStart"/>
-      <w:r>
-        <w:rPr>
-          <w:lang w:val="en-US"/>
-        </w:rPr>
-        <w:t>EasyEda</w:t>
-      </w:r>
-      <w:proofErr w:type="spellEnd"/>
-      <w:r>
-        <w:rPr>
-          <w:lang w:val="en-US"/>
-        </w:rPr>
-        <w:t xml:space="preserve"> for the </w:t>
-      </w:r>
-      <w:proofErr w:type="spellStart"/>
-      <w:r>
-        <w:rPr>
-          <w:lang w:val="en-US"/>
-        </w:rPr>
-        <w:t>MyExoMy</w:t>
-      </w:r>
-      <w:proofErr w:type="spellEnd"/>
-      <w:r>
-        <w:rPr>
-          <w:lang w:val="en-US"/>
-        </w:rPr>
-        <w:t xml:space="preserve"> </w:t>
-      </w:r>
-      <w:proofErr w:type="spellStart"/>
-      <w:r>
-        <w:rPr>
-          <w:lang w:val="en-US"/>
-        </w:rPr>
-        <w:t>projet</w:t>
-      </w:r>
-      <w:proofErr w:type="spellEnd"/>
-      <w:r>
-        <w:rPr>
-          <w:lang w:val="en-US"/>
-        </w:rPr>
-        <w:t xml:space="preserve"> first change the Data Directory to the corresponding </w:t>
-      </w:r>
-      <w:proofErr w:type="spellStart"/>
-      <w:r>
-        <w:rPr>
-          <w:lang w:val="en-US"/>
-        </w:rPr>
-        <w:t>EasyEda</w:t>
-      </w:r>
-      <w:proofErr w:type="spellEnd"/>
-      <w:r>
-        <w:rPr>
-          <w:lang w:val="en-US"/>
-        </w:rPr>
-        <w:t xml:space="preserve"> folder with </w:t>
-      </w:r>
-      <w:proofErr w:type="spellStart"/>
-      <w:r>
-        <w:rPr>
-          <w:lang w:val="en-US"/>
-        </w:rPr>
-        <w:t>EasyEda</w:t>
-      </w:r>
-      <w:proofErr w:type="spellEnd"/>
-      <w:r>
-        <w:rPr>
-          <w:lang w:val="en-US"/>
-        </w:rPr>
-        <w:t xml:space="preserve"> -&gt; Setting -&gt; Desktop Edition Setting -&gt; Data Directory. After that with </w:t>
-      </w:r>
-      <w:proofErr w:type="spellStart"/>
-      <w:r>
-        <w:rPr>
-          <w:lang w:val="en-US"/>
-        </w:rPr>
-        <w:t>EasyEda</w:t>
-      </w:r>
-      <w:proofErr w:type="spellEnd"/>
-      <w:r>
-        <w:rPr>
-          <w:lang w:val="en-US"/>
-        </w:rPr>
-        <w:t xml:space="preserve"> -&gt; File -&gt; Open Project the </w:t>
-      </w:r>
-      <w:proofErr w:type="spellStart"/>
-      <w:r>
-        <w:rPr>
-          <w:lang w:val="en-US"/>
-        </w:rPr>
-        <w:t>MyExoMy</w:t>
-      </w:r>
-      <w:proofErr w:type="spellEnd"/>
-      <w:r>
-        <w:rPr>
-          <w:lang w:val="en-US"/>
-        </w:rPr>
-        <w:t xml:space="preserve"> </w:t>
-      </w:r>
-      <w:proofErr w:type="spellStart"/>
-      <w:r>
-        <w:rPr>
-          <w:lang w:val="en-US"/>
-        </w:rPr>
-        <w:t>EasyEda</w:t>
-      </w:r>
-      <w:proofErr w:type="spellEnd"/>
-      <w:r>
-        <w:rPr>
-          <w:lang w:val="en-US"/>
-        </w:rPr>
-        <w:t xml:space="preserve"> project can be opened.</w:t>
+        <w:t>To work with EasyEda for the MyExoMy projet first change the Data Directory to the corresponding EasyEda folder with EasyEda -&gt; Setting -&gt; Desktop Edition Setting -&gt; Data Directory. After that with EasyEda -&gt; File -&gt; Open Project the MyExoMy EasyEda project can be opened.</w:t>
       </w:r>
     </w:p>
     <w:p>
@@ -6467,21 +5032,7 @@
         <w:rPr>
           <w:lang w:val="en-US"/>
         </w:rPr>
-        <w:t xml:space="preserve">after </w:t>
-      </w:r>
-      <w:proofErr w:type="spellStart"/>
-      <w:r>
-        <w:rPr>
-          <w:lang w:val="en-US"/>
-        </w:rPr>
-        <w:t>EasyEda</w:t>
-      </w:r>
-      <w:proofErr w:type="spellEnd"/>
-      <w:r>
-        <w:rPr>
-          <w:lang w:val="en-US"/>
-        </w:rPr>
-        <w:t xml:space="preserve"> -&gt; Login </w:t>
+        <w:t xml:space="preserve">after EasyEda -&gt; Login </w:t>
       </w:r>
       <w:r>
         <w:rPr>
@@ -6513,13 +5064,8 @@
         <w:pStyle w:val="Heading2"/>
       </w:pPr>
       <w:bookmarkStart w:id="23" w:name="_Toc71186161"/>
-      <w:proofErr w:type="spellStart"/>
-      <w:r>
-        <w:t>EasyEda</w:t>
-      </w:r>
-      <w:proofErr w:type="spellEnd"/>
-      <w:r>
-        <w:t xml:space="preserve"> PCB settings:</w:t>
+      <w:r>
+        <w:t>EasyEda PCB settings:</w:t>
       </w:r>
       <w:bookmarkEnd w:id="23"/>
     </w:p>
@@ -6567,7 +5113,6 @@
         </w:rPr>
         <w:t xml:space="preserve">The copper thickness is chosen to be 2 oz = 2x 1.4 mil = 2x 35 </w:t>
       </w:r>
-      <w:proofErr w:type="spellStart"/>
       <w:r>
         <w:rPr>
           <w:lang w:val="en-US"/>
@@ -6578,16 +5123,8 @@
         <w:rPr>
           <w:lang w:val="en-US"/>
         </w:rPr>
-        <w:t>m</w:t>
-      </w:r>
-      <w:proofErr w:type="spellEnd"/>
-      <w:r>
-        <w:rPr>
-          <w:lang w:val="en-US"/>
-        </w:rPr>
-        <w:t xml:space="preserve"> = 70 </w:t>
-      </w:r>
-      <w:proofErr w:type="spellStart"/>
+        <w:t xml:space="preserve">m = 70 </w:t>
+      </w:r>
       <w:r>
         <w:rPr>
           <w:lang w:val="en-US"/>
@@ -6598,28 +5135,7 @@
         <w:rPr>
           <w:lang w:val="en-US"/>
         </w:rPr>
-        <w:t>m</w:t>
-      </w:r>
-      <w:proofErr w:type="spellEnd"/>
-      <w:r>
-        <w:rPr>
-          <w:lang w:val="en-US"/>
-        </w:rPr>
-        <w:t xml:space="preserve">. Normally it is 1 oz. 2 oz is chosen to allow more current and for robustness. It cannot be set in </w:t>
-      </w:r>
-      <w:proofErr w:type="spellStart"/>
-      <w:r>
-        <w:rPr>
-          <w:lang w:val="en-US"/>
-        </w:rPr>
-        <w:t>EasyEda</w:t>
-      </w:r>
-      <w:proofErr w:type="spellEnd"/>
-      <w:r>
-        <w:rPr>
-          <w:lang w:val="en-US"/>
-        </w:rPr>
-        <w:t xml:space="preserve"> but it can be selected when ordering at  JL</w:t>
+        <w:t>m. Normally it is 1 oz. 2 oz is chosen to allow more current and for robustness. It cannot be set in EasyEda but it can be selected when ordering at  JL</w:t>
       </w:r>
       <w:r>
         <w:rPr>
@@ -6701,6 +5217,111 @@
       <w:pPr>
         <w:pStyle w:val="Heading2"/>
       </w:pPr>
+      <w:r>
+        <w:t>Ultimaker Cura settings</w:t>
+      </w:r>
+    </w:p>
+    <w:p>
+      <w:pPr>
+        <w:rPr>
+          <w:lang w:val="en-US"/>
+        </w:rPr>
+      </w:pPr>
+      <w:r>
+        <w:rPr>
+          <w:lang w:val="en-US"/>
+        </w:rPr>
+        <w:t xml:space="preserve">The following printer settings were changed from the default for printing the ExoMy robot with the </w:t>
+      </w:r>
+      <w:r>
+        <w:rPr>
+          <w:lang w:val="en-US"/>
+        </w:rPr>
+        <w:t>Creality 3D CR-20 Pro 3D printer</w:t>
+      </w:r>
+      <w:r>
+        <w:rPr>
+          <w:lang w:val="en-US"/>
+        </w:rPr>
+        <w:t>.</w:t>
+      </w:r>
+    </w:p>
+    <w:p>
+      <w:pPr>
+        <w:pStyle w:val="ListParagraph"/>
+        <w:numPr>
+          <w:ilvl w:val="0"/>
+          <w:numId w:val="17"/>
+        </w:numPr>
+        <w:rPr>
+          <w:lang w:val="en-US"/>
+        </w:rPr>
+      </w:pPr>
+      <w:r>
+        <w:rPr>
+          <w:lang w:val="en-US"/>
+        </w:rPr>
+        <w:t>Printing Temperature set to 210°.</w:t>
+      </w:r>
+    </w:p>
+    <w:p>
+      <w:pPr>
+        <w:pStyle w:val="ListParagraph"/>
+        <w:numPr>
+          <w:ilvl w:val="0"/>
+          <w:numId w:val="17"/>
+        </w:numPr>
+        <w:rPr>
+          <w:lang w:val="en-US"/>
+        </w:rPr>
+      </w:pPr>
+      <w:r>
+        <w:rPr>
+          <w:lang w:val="en-US"/>
+        </w:rPr>
+        <w:t>Build Plate Temperature set to 60°.</w:t>
+      </w:r>
+    </w:p>
+    <w:p>
+      <w:pPr>
+        <w:pStyle w:val="ListParagraph"/>
+        <w:numPr>
+          <w:ilvl w:val="0"/>
+          <w:numId w:val="17"/>
+        </w:numPr>
+        <w:rPr>
+          <w:lang w:val="en-US"/>
+        </w:rPr>
+      </w:pPr>
+      <w:r>
+        <w:rPr>
+          <w:lang w:val="en-US"/>
+        </w:rPr>
+        <w:t>Layer Height set to 0.15 mm.</w:t>
+      </w:r>
+    </w:p>
+    <w:p>
+      <w:pPr>
+        <w:pStyle w:val="ListParagraph"/>
+        <w:numPr>
+          <w:ilvl w:val="0"/>
+          <w:numId w:val="17"/>
+        </w:numPr>
+        <w:rPr>
+          <w:lang w:val="en-US"/>
+        </w:rPr>
+      </w:pPr>
+      <w:r>
+        <w:rPr>
+          <w:lang w:val="en-US"/>
+        </w:rPr>
+        <w:t>If support is needed, Support Structure is set to Tree for easier removal.</w:t>
+      </w:r>
+    </w:p>
+    <w:p>
+      <w:pPr>
+        <w:pStyle w:val="Heading2"/>
+      </w:pPr>
       <w:bookmarkStart w:id="24" w:name="_Toc71186162"/>
       <w:r>
         <w:t>Low Power</w:t>
@@ -6741,35 +5362,7 @@
         <w:rPr>
           <w:lang w:val="en-US"/>
         </w:rPr>
-        <w:t>ssuing a ‘</w:t>
-      </w:r>
-      <w:proofErr w:type="spellStart"/>
-      <w:r>
-        <w:rPr>
-          <w:lang w:val="en-US"/>
-        </w:rPr>
-        <w:t>sudo</w:t>
-      </w:r>
-      <w:proofErr w:type="spellEnd"/>
-      <w:r>
-        <w:rPr>
-          <w:lang w:val="en-US"/>
-        </w:rPr>
-        <w:t xml:space="preserve"> halt’. The power of the </w:t>
-      </w:r>
-      <w:proofErr w:type="spellStart"/>
-      <w:r>
-        <w:rPr>
-          <w:lang w:val="en-US"/>
-        </w:rPr>
-        <w:t>Raspberrt</w:t>
-      </w:r>
-      <w:proofErr w:type="spellEnd"/>
-      <w:r>
-        <w:rPr>
-          <w:lang w:val="en-US"/>
-        </w:rPr>
-        <w:t xml:space="preserve"> Pi 4</w:t>
+        <w:t>ssuing a ‘sudo halt’. The power of the Raspberrt Pi 4</w:t>
       </w:r>
       <w:r>
         <w:rPr>
@@ -6887,6 +5480,7 @@
           <w:rFonts w:cstheme="minorHAnsi"/>
           <w:lang w:val="en-US"/>
         </w:rPr>
+        <w:lastRenderedPageBreak/>
         <w:t>WAKE_ON_GPIO=1</w:t>
       </w:r>
       <w:r>
@@ -6997,7 +5591,6 @@
           <w:rFonts w:cstheme="minorHAnsi"/>
           <w:lang w:val="en-US"/>
         </w:rPr>
-        <w:lastRenderedPageBreak/>
         <w:t>ENABLE_SELF_UPDATE=1</w:t>
       </w:r>
     </w:p>
@@ -7080,7 +5673,6 @@
         </w:rPr>
         <w:t xml:space="preserve">To view: </w:t>
       </w:r>
-      <w:proofErr w:type="spellStart"/>
       <w:r>
         <w:rPr>
           <w:rFonts w:ascii="Courier New" w:hAnsi="Courier New" w:cs="Courier New"/>
@@ -7089,9 +5681,23 @@
           <w:highlight w:val="lightGray"/>
           <w:shd w:val="clear" w:color="auto" w:fill="FAFAFA"/>
         </w:rPr>
-        <w:t>rpi</w:t>
-      </w:r>
-      <w:proofErr w:type="spellEnd"/>
+        <w:t>rpi-eeprom-config</w:t>
+      </w:r>
+      <w:r>
+        <w:rPr>
+          <w:rFonts w:cstheme="minorHAnsi"/>
+          <w:lang w:val="en-US"/>
+        </w:rPr>
+        <w:br/>
+      </w:r>
+      <w:r>
+        <w:rPr>
+          <w:rFonts w:cstheme="minorHAnsi"/>
+          <w:shd w:val="clear" w:color="auto" w:fill="FAFAFA"/>
+          <w:lang w:val="en-US"/>
+        </w:rPr>
+        <w:t xml:space="preserve">To edit: </w:t>
+      </w:r>
       <w:r>
         <w:rPr>
           <w:rFonts w:ascii="Courier New" w:hAnsi="Courier New" w:cs="Courier New"/>
@@ -7100,9 +5706,8 @@
           <w:highlight w:val="lightGray"/>
           <w:shd w:val="clear" w:color="auto" w:fill="FAFAFA"/>
         </w:rPr>
-        <w:t>-</w:t>
-      </w:r>
-      <w:proofErr w:type="spellStart"/>
+        <w:t xml:space="preserve">sudo -E rpi-eeprom-config </w:t>
+      </w:r>
       <w:r>
         <w:rPr>
           <w:rFonts w:ascii="Courier New" w:hAnsi="Courier New" w:cs="Courier New"/>
@@ -7111,9 +5716,8 @@
           <w:highlight w:val="lightGray"/>
           <w:shd w:val="clear" w:color="auto" w:fill="FAFAFA"/>
         </w:rPr>
-        <w:t>eeprom</w:t>
-      </w:r>
-      <w:proofErr w:type="spellEnd"/>
+        <w:t>–</w:t>
+      </w:r>
       <w:r>
         <w:rPr>
           <w:rFonts w:ascii="Courier New" w:hAnsi="Courier New" w:cs="Courier New"/>
@@ -7122,24 +5726,52 @@
           <w:highlight w:val="lightGray"/>
           <w:shd w:val="clear" w:color="auto" w:fill="FAFAFA"/>
         </w:rPr>
-        <w:t>-config</w:t>
-      </w:r>
-      <w:r>
+        <w:t>edit</w:t>
+      </w:r>
+    </w:p>
+    <w:p>
+      <w:pPr>
+        <w:ind w:left="360"/>
         <w:rPr>
           <w:rFonts w:cstheme="minorHAnsi"/>
           <w:lang w:val="en-US"/>
         </w:rPr>
-        <w:br/>
-      </w:r>
+      </w:pPr>
       <w:r>
         <w:rPr>
           <w:rFonts w:cstheme="minorHAnsi"/>
-          <w:shd w:val="clear" w:color="auto" w:fill="FAFAFA"/>
-          <w:lang w:val="en-US"/>
-        </w:rPr>
-        <w:t xml:space="preserve">To edit: </w:t>
-      </w:r>
-      <w:proofErr w:type="spellStart"/>
+          <w:lang w:val="en-US"/>
+        </w:rPr>
+        <w:t xml:space="preserve">After editing, whether you </w:t>
+      </w:r>
+      <w:r>
+        <w:rPr>
+          <w:rFonts w:cstheme="minorHAnsi"/>
+          <w:lang w:val="en-US"/>
+        </w:rPr>
+        <w:t>cha</w:t>
+      </w:r>
+      <w:r>
+        <w:rPr>
+          <w:rFonts w:cstheme="minorHAnsi"/>
+          <w:lang w:val="en-US"/>
+        </w:rPr>
+        <w:t>nged anything or not, always issu</w:t>
+      </w:r>
+      <w:r>
+        <w:rPr>
+          <w:rFonts w:cstheme="minorHAnsi"/>
+          <w:lang w:val="en-US"/>
+        </w:rPr>
+        <w:t>e</w:t>
+      </w:r>
+      <w:r>
+        <w:rPr>
+          <w:rFonts w:cstheme="minorHAnsi"/>
+          <w:lang w:val="en-US"/>
+        </w:rPr>
+        <w:t xml:space="preserve"> a </w:t>
+      </w:r>
       <w:r>
         <w:rPr>
           <w:rFonts w:ascii="Courier New" w:hAnsi="Courier New" w:cs="Courier New"/>
@@ -7148,148 +5780,7 @@
           <w:highlight w:val="lightGray"/>
           <w:shd w:val="clear" w:color="auto" w:fill="FAFAFA"/>
         </w:rPr>
-        <w:t>sudo</w:t>
-      </w:r>
-      <w:proofErr w:type="spellEnd"/>
-      <w:r>
-        <w:rPr>
-          <w:rFonts w:ascii="Courier New" w:hAnsi="Courier New" w:cs="Courier New"/>
-          <w:sz w:val="20"/>
-          <w:szCs w:val="20"/>
-          <w:highlight w:val="lightGray"/>
-          <w:shd w:val="clear" w:color="auto" w:fill="FAFAFA"/>
-        </w:rPr>
-        <w:t xml:space="preserve"> -E </w:t>
-      </w:r>
-      <w:proofErr w:type="spellStart"/>
-      <w:r>
-        <w:rPr>
-          <w:rFonts w:ascii="Courier New" w:hAnsi="Courier New" w:cs="Courier New"/>
-          <w:sz w:val="20"/>
-          <w:szCs w:val="20"/>
-          <w:highlight w:val="lightGray"/>
-          <w:shd w:val="clear" w:color="auto" w:fill="FAFAFA"/>
-        </w:rPr>
-        <w:t>rpi</w:t>
-      </w:r>
-      <w:proofErr w:type="spellEnd"/>
-      <w:r>
-        <w:rPr>
-          <w:rFonts w:ascii="Courier New" w:hAnsi="Courier New" w:cs="Courier New"/>
-          <w:sz w:val="20"/>
-          <w:szCs w:val="20"/>
-          <w:highlight w:val="lightGray"/>
-          <w:shd w:val="clear" w:color="auto" w:fill="FAFAFA"/>
-        </w:rPr>
-        <w:t>-</w:t>
-      </w:r>
-      <w:proofErr w:type="spellStart"/>
-      <w:r>
-        <w:rPr>
-          <w:rFonts w:ascii="Courier New" w:hAnsi="Courier New" w:cs="Courier New"/>
-          <w:sz w:val="20"/>
-          <w:szCs w:val="20"/>
-          <w:highlight w:val="lightGray"/>
-          <w:shd w:val="clear" w:color="auto" w:fill="FAFAFA"/>
-        </w:rPr>
-        <w:t>eeprom</w:t>
-      </w:r>
-      <w:proofErr w:type="spellEnd"/>
-      <w:r>
-        <w:rPr>
-          <w:rFonts w:ascii="Courier New" w:hAnsi="Courier New" w:cs="Courier New"/>
-          <w:sz w:val="20"/>
-          <w:szCs w:val="20"/>
-          <w:highlight w:val="lightGray"/>
-          <w:shd w:val="clear" w:color="auto" w:fill="FAFAFA"/>
-        </w:rPr>
-        <w:t xml:space="preserve">-config </w:t>
-      </w:r>
-      <w:r>
-        <w:rPr>
-          <w:rFonts w:ascii="Courier New" w:hAnsi="Courier New" w:cs="Courier New"/>
-          <w:sz w:val="20"/>
-          <w:szCs w:val="20"/>
-          <w:highlight w:val="lightGray"/>
-          <w:shd w:val="clear" w:color="auto" w:fill="FAFAFA"/>
-        </w:rPr>
-        <w:t>–</w:t>
-      </w:r>
-      <w:r>
-        <w:rPr>
-          <w:rFonts w:ascii="Courier New" w:hAnsi="Courier New" w:cs="Courier New"/>
-          <w:sz w:val="20"/>
-          <w:szCs w:val="20"/>
-          <w:highlight w:val="lightGray"/>
-          <w:shd w:val="clear" w:color="auto" w:fill="FAFAFA"/>
-        </w:rPr>
-        <w:t>edit</w:t>
-      </w:r>
-    </w:p>
-    <w:p>
-      <w:pPr>
-        <w:ind w:left="360"/>
-        <w:rPr>
-          <w:rFonts w:cstheme="minorHAnsi"/>
-          <w:lang w:val="en-US"/>
-        </w:rPr>
-      </w:pPr>
-      <w:r>
-        <w:rPr>
-          <w:rFonts w:cstheme="minorHAnsi"/>
-          <w:lang w:val="en-US"/>
-        </w:rPr>
-        <w:t xml:space="preserve">After editing, whether you </w:t>
-      </w:r>
-      <w:r>
-        <w:rPr>
-          <w:rFonts w:cstheme="minorHAnsi"/>
-          <w:lang w:val="en-US"/>
-        </w:rPr>
-        <w:t>cha</w:t>
-      </w:r>
-      <w:r>
-        <w:rPr>
-          <w:rFonts w:cstheme="minorHAnsi"/>
-          <w:lang w:val="en-US"/>
-        </w:rPr>
-        <w:t>nged anything or not, always issu</w:t>
-      </w:r>
-      <w:r>
-        <w:rPr>
-          <w:rFonts w:cstheme="minorHAnsi"/>
-          <w:lang w:val="en-US"/>
-        </w:rPr>
-        <w:t>e</w:t>
-      </w:r>
-      <w:r>
-        <w:rPr>
-          <w:rFonts w:cstheme="minorHAnsi"/>
-          <w:lang w:val="en-US"/>
-        </w:rPr>
-        <w:t xml:space="preserve"> a </w:t>
-      </w:r>
-      <w:proofErr w:type="spellStart"/>
-      <w:r>
-        <w:rPr>
-          <w:rFonts w:ascii="Courier New" w:hAnsi="Courier New" w:cs="Courier New"/>
-          <w:sz w:val="20"/>
-          <w:szCs w:val="20"/>
-          <w:highlight w:val="lightGray"/>
-          <w:shd w:val="clear" w:color="auto" w:fill="FAFAFA"/>
-        </w:rPr>
-        <w:t>sudo</w:t>
-      </w:r>
-      <w:proofErr w:type="spellEnd"/>
-      <w:r>
-        <w:rPr>
-          <w:rFonts w:ascii="Courier New" w:hAnsi="Courier New" w:cs="Courier New"/>
-          <w:sz w:val="20"/>
-          <w:szCs w:val="20"/>
-          <w:highlight w:val="lightGray"/>
-          <w:shd w:val="clear" w:color="auto" w:fill="FAFAFA"/>
-        </w:rPr>
-        <w:t xml:space="preserve"> reboot</w:t>
+        <w:t>sudo reboot</w:t>
       </w:r>
       <w:r>
         <w:rPr>
@@ -9032,6 +7523,119 @@
     </w:lvl>
   </w:abstractNum>
   <w:abstractNum w:abstractNumId="13" w15:restartNumberingAfterBreak="0">
+    <w:nsid w:val="59821D91"/>
+    <w:multiLevelType w:val="hybridMultilevel"/>
+    <w:tmpl w:val="F9CED9D4"/>
+    <w:lvl w:ilvl="0" w:tplc="20000001">
+      <w:start w:val="1"/>
+      <w:numFmt w:val="bullet"/>
+      <w:lvlText w:val=""/>
+      <w:lvlJc w:val="left"/>
+      <w:pPr>
+        <w:ind w:left="720" w:hanging="360"/>
+      </w:pPr>
+      <w:rPr>
+        <w:rFonts w:ascii="Symbol" w:hAnsi="Symbol" w:hint="default"/>
+      </w:rPr>
+    </w:lvl>
+    <w:lvl w:ilvl="1" w:tplc="20000003" w:tentative="1">
+      <w:start w:val="1"/>
+      <w:numFmt w:val="bullet"/>
+      <w:lvlText w:val="o"/>
+      <w:lvlJc w:val="left"/>
+      <w:pPr>
+        <w:ind w:left="1440" w:hanging="360"/>
+      </w:pPr>
+      <w:rPr>
+        <w:rFonts w:ascii="Courier New" w:hAnsi="Courier New" w:cs="Courier New" w:hint="default"/>
+      </w:rPr>
+    </w:lvl>
+    <w:lvl w:ilvl="2" w:tplc="20000005" w:tentative="1">
+      <w:start w:val="1"/>
+      <w:numFmt w:val="bullet"/>
+      <w:lvlText w:val=""/>
+      <w:lvlJc w:val="left"/>
+      <w:pPr>
+        <w:ind w:left="2160" w:hanging="360"/>
+      </w:pPr>
+      <w:rPr>
+        <w:rFonts w:ascii="Wingdings" w:hAnsi="Wingdings" w:hint="default"/>
+      </w:rPr>
+    </w:lvl>
+    <w:lvl w:ilvl="3" w:tplc="20000001" w:tentative="1">
+      <w:start w:val="1"/>
+      <w:numFmt w:val="bullet"/>
+      <w:lvlText w:val=""/>
+      <w:lvlJc w:val="left"/>
+      <w:pPr>
+        <w:ind w:left="2880" w:hanging="360"/>
+      </w:pPr>
+      <w:rPr>
+        <w:rFonts w:ascii="Symbol" w:hAnsi="Symbol" w:hint="default"/>
+      </w:rPr>
+    </w:lvl>
+    <w:lvl w:ilvl="4" w:tplc="20000003" w:tentative="1">
+      <w:start w:val="1"/>
+      <w:numFmt w:val="bullet"/>
+      <w:lvlText w:val="o"/>
+      <w:lvlJc w:val="left"/>
+      <w:pPr>
+        <w:ind w:left="3600" w:hanging="360"/>
+      </w:pPr>
+      <w:rPr>
+        <w:rFonts w:ascii="Courier New" w:hAnsi="Courier New" w:cs="Courier New" w:hint="default"/>
+      </w:rPr>
+    </w:lvl>
+    <w:lvl w:ilvl="5" w:tplc="20000005" w:tentative="1">
+      <w:start w:val="1"/>
+      <w:numFmt w:val="bullet"/>
+      <w:lvlText w:val=""/>
+      <w:lvlJc w:val="left"/>
+      <w:pPr>
+        <w:ind w:left="4320" w:hanging="360"/>
+      </w:pPr>
+      <w:rPr>
+        <w:rFonts w:ascii="Wingdings" w:hAnsi="Wingdings" w:hint="default"/>
+      </w:rPr>
+    </w:lvl>
+    <w:lvl w:ilvl="6" w:tplc="20000001" w:tentative="1">
+      <w:start w:val="1"/>
+      <w:numFmt w:val="bullet"/>
+      <w:lvlText w:val=""/>
+      <w:lvlJc w:val="left"/>
+      <w:pPr>
+        <w:ind w:left="5040" w:hanging="360"/>
+      </w:pPr>
+      <w:rPr>
+        <w:rFonts w:ascii="Symbol" w:hAnsi="Symbol" w:hint="default"/>
+      </w:rPr>
+    </w:lvl>
+    <w:lvl w:ilvl="7" w:tplc="20000003" w:tentative="1">
+      <w:start w:val="1"/>
+      <w:numFmt w:val="bullet"/>
+      <w:lvlText w:val="o"/>
+      <w:lvlJc w:val="left"/>
+      <w:pPr>
+        <w:ind w:left="5760" w:hanging="360"/>
+      </w:pPr>
+      <w:rPr>
+        <w:rFonts w:ascii="Courier New" w:hAnsi="Courier New" w:cs="Courier New" w:hint="default"/>
+      </w:rPr>
+    </w:lvl>
+    <w:lvl w:ilvl="8" w:tplc="20000005" w:tentative="1">
+      <w:start w:val="1"/>
+      <w:numFmt w:val="bullet"/>
+      <w:lvlText w:val=""/>
+      <w:lvlJc w:val="left"/>
+      <w:pPr>
+        <w:ind w:left="6480" w:hanging="360"/>
+      </w:pPr>
+      <w:rPr>
+        <w:rFonts w:ascii="Wingdings" w:hAnsi="Wingdings" w:hint="default"/>
+      </w:rPr>
+    </w:lvl>
+  </w:abstractNum>
+  <w:abstractNum w:abstractNumId="14" w15:restartNumberingAfterBreak="0">
     <w:nsid w:val="5D327F88"/>
     <w:multiLevelType w:val="hybridMultilevel"/>
     <w:tmpl w:val="A1E670F2"/>
@@ -9144,7 +7748,7 @@
       </w:rPr>
     </w:lvl>
   </w:abstractNum>
-  <w:abstractNum w:abstractNumId="14" w15:restartNumberingAfterBreak="0">
+  <w:abstractNum w:abstractNumId="15" w15:restartNumberingAfterBreak="0">
     <w:nsid w:val="721734B6"/>
     <w:multiLevelType w:val="hybridMultilevel"/>
     <w:tmpl w:val="F2AE92D8"/>
@@ -9257,7 +7861,7 @@
       </w:rPr>
     </w:lvl>
   </w:abstractNum>
-  <w:abstractNum w:abstractNumId="15" w15:restartNumberingAfterBreak="0">
+  <w:abstractNum w:abstractNumId="16" w15:restartNumberingAfterBreak="0">
     <w:nsid w:val="7A9F08D7"/>
     <w:multiLevelType w:val="hybridMultilevel"/>
     <w:tmpl w:val="93A219B4"/>
@@ -9374,7 +7978,7 @@
     <w:abstractNumId w:val="1"/>
   </w:num>
   <w:num w:numId="2">
-    <w:abstractNumId w:val="14"/>
+    <w:abstractNumId w:val="15"/>
   </w:num>
   <w:num w:numId="3">
     <w:abstractNumId w:val="9"/>
@@ -9395,10 +7999,10 @@
     <w:abstractNumId w:val="3"/>
   </w:num>
   <w:num w:numId="9">
-    <w:abstractNumId w:val="15"/>
+    <w:abstractNumId w:val="16"/>
   </w:num>
   <w:num w:numId="10">
-    <w:abstractNumId w:val="13"/>
+    <w:abstractNumId w:val="14"/>
   </w:num>
   <w:num w:numId="11">
     <w:abstractNumId w:val="0"/>
@@ -9417,6 +8021,9 @@
   </w:num>
   <w:num w:numId="16">
     <w:abstractNumId w:val="10"/>
+  </w:num>
+  <w:num w:numId="17">
+    <w:abstractNumId w:val="13"/>
   </w:num>
 </w:numbering>
 </file>

</xml_diff>

<commit_message>
added Wifi dongle info
</commit_message>
<xml_diff>
--- a/MyExoMy.docx
+++ b/MyExoMy.docx
@@ -297,7 +297,7 @@
             <w:rPr>
               <w:rFonts w:eastAsiaTheme="minorEastAsia"/>
               <w:noProof/>
-              <w:lang w:val="en-NL" w:eastAsia="en-NL"/>
+              <w:lang w:eastAsia="en-NL"/>
             </w:rPr>
           </w:pPr>
           <w:r>
@@ -321,7 +321,7 @@
               <w:rPr>
                 <w:rFonts w:eastAsiaTheme="minorEastAsia"/>
                 <w:noProof/>
-                <w:lang w:val="en-NL" w:eastAsia="en-NL"/>
+                <w:lang w:eastAsia="en-NL"/>
               </w:rPr>
               <w:tab/>
             </w:r>
@@ -392,7 +392,7 @@
             <w:rPr>
               <w:rFonts w:eastAsiaTheme="minorEastAsia"/>
               <w:noProof/>
-              <w:lang w:val="en-NL" w:eastAsia="en-NL"/>
+              <w:lang w:eastAsia="en-NL"/>
             </w:rPr>
           </w:pPr>
           <w:hyperlink w:anchor="_Toc71931196" w:history="1">
@@ -407,7 +407,7 @@
               <w:rPr>
                 <w:rFonts w:eastAsiaTheme="minorEastAsia"/>
                 <w:noProof/>
-                <w:lang w:val="en-NL" w:eastAsia="en-NL"/>
+                <w:lang w:eastAsia="en-NL"/>
               </w:rPr>
               <w:tab/>
             </w:r>
@@ -478,7 +478,7 @@
             <w:rPr>
               <w:rFonts w:eastAsiaTheme="minorEastAsia"/>
               <w:noProof/>
-              <w:lang w:val="en-NL" w:eastAsia="en-NL"/>
+              <w:lang w:eastAsia="en-NL"/>
             </w:rPr>
           </w:pPr>
           <w:hyperlink w:anchor="_Toc71931197" w:history="1">
@@ -493,7 +493,7 @@
               <w:rPr>
                 <w:rFonts w:eastAsiaTheme="minorEastAsia"/>
                 <w:noProof/>
-                <w:lang w:val="en-NL" w:eastAsia="en-NL"/>
+                <w:lang w:eastAsia="en-NL"/>
               </w:rPr>
               <w:tab/>
             </w:r>
@@ -564,7 +564,7 @@
             <w:rPr>
               <w:rFonts w:eastAsiaTheme="minorEastAsia"/>
               <w:noProof/>
-              <w:lang w:val="en-NL" w:eastAsia="en-NL"/>
+              <w:lang w:eastAsia="en-NL"/>
             </w:rPr>
           </w:pPr>
           <w:hyperlink w:anchor="_Toc71931198" w:history="1">
@@ -579,7 +579,7 @@
               <w:rPr>
                 <w:rFonts w:eastAsiaTheme="minorEastAsia"/>
                 <w:noProof/>
-                <w:lang w:val="en-NL" w:eastAsia="en-NL"/>
+                <w:lang w:eastAsia="en-NL"/>
               </w:rPr>
               <w:tab/>
             </w:r>
@@ -650,7 +650,7 @@
             <w:rPr>
               <w:rFonts w:eastAsiaTheme="minorEastAsia"/>
               <w:noProof/>
-              <w:lang w:val="en-NL" w:eastAsia="en-NL"/>
+              <w:lang w:eastAsia="en-NL"/>
             </w:rPr>
           </w:pPr>
           <w:hyperlink w:anchor="_Toc71931199" w:history="1">
@@ -665,7 +665,7 @@
               <w:rPr>
                 <w:rFonts w:eastAsiaTheme="minorEastAsia"/>
                 <w:noProof/>
-                <w:lang w:val="en-NL" w:eastAsia="en-NL"/>
+                <w:lang w:eastAsia="en-NL"/>
               </w:rPr>
               <w:tab/>
             </w:r>
@@ -736,7 +736,7 @@
             <w:rPr>
               <w:rFonts w:eastAsiaTheme="minorEastAsia"/>
               <w:noProof/>
-              <w:lang w:val="en-NL" w:eastAsia="en-NL"/>
+              <w:lang w:eastAsia="en-NL"/>
             </w:rPr>
           </w:pPr>
           <w:hyperlink w:anchor="_Toc71931200" w:history="1">
@@ -751,7 +751,7 @@
               <w:rPr>
                 <w:rFonts w:eastAsiaTheme="minorEastAsia"/>
                 <w:noProof/>
-                <w:lang w:val="en-NL" w:eastAsia="en-NL"/>
+                <w:lang w:eastAsia="en-NL"/>
               </w:rPr>
               <w:tab/>
             </w:r>
@@ -822,7 +822,7 @@
             <w:rPr>
               <w:rFonts w:eastAsiaTheme="minorEastAsia"/>
               <w:noProof/>
-              <w:lang w:val="en-NL" w:eastAsia="en-NL"/>
+              <w:lang w:eastAsia="en-NL"/>
             </w:rPr>
           </w:pPr>
           <w:hyperlink w:anchor="_Toc71931201" w:history="1">
@@ -837,7 +837,7 @@
               <w:rPr>
                 <w:rFonts w:eastAsiaTheme="minorEastAsia"/>
                 <w:noProof/>
-                <w:lang w:val="en-NL" w:eastAsia="en-NL"/>
+                <w:lang w:eastAsia="en-NL"/>
               </w:rPr>
               <w:tab/>
             </w:r>
@@ -908,7 +908,7 @@
             <w:rPr>
               <w:rFonts w:eastAsiaTheme="minorEastAsia"/>
               <w:noProof/>
-              <w:lang w:val="en-NL" w:eastAsia="en-NL"/>
+              <w:lang w:eastAsia="en-NL"/>
             </w:rPr>
           </w:pPr>
           <w:hyperlink w:anchor="_Toc71931202" w:history="1">
@@ -923,7 +923,7 @@
               <w:rPr>
                 <w:rFonts w:eastAsiaTheme="minorEastAsia"/>
                 <w:noProof/>
-                <w:lang w:val="en-NL" w:eastAsia="en-NL"/>
+                <w:lang w:eastAsia="en-NL"/>
               </w:rPr>
               <w:tab/>
             </w:r>
@@ -994,7 +994,7 @@
             <w:rPr>
               <w:rFonts w:eastAsiaTheme="minorEastAsia"/>
               <w:noProof/>
-              <w:lang w:val="en-NL" w:eastAsia="en-NL"/>
+              <w:lang w:eastAsia="en-NL"/>
             </w:rPr>
           </w:pPr>
           <w:hyperlink w:anchor="_Toc71931203" w:history="1">
@@ -1009,7 +1009,7 @@
               <w:rPr>
                 <w:rFonts w:eastAsiaTheme="minorEastAsia"/>
                 <w:noProof/>
-                <w:lang w:val="en-NL" w:eastAsia="en-NL"/>
+                <w:lang w:eastAsia="en-NL"/>
               </w:rPr>
               <w:tab/>
             </w:r>
@@ -1080,7 +1080,7 @@
             <w:rPr>
               <w:rFonts w:eastAsiaTheme="minorEastAsia"/>
               <w:noProof/>
-              <w:lang w:val="en-NL" w:eastAsia="en-NL"/>
+              <w:lang w:eastAsia="en-NL"/>
             </w:rPr>
           </w:pPr>
           <w:hyperlink w:anchor="_Toc71931204" w:history="1">
@@ -1095,7 +1095,7 @@
               <w:rPr>
                 <w:rFonts w:eastAsiaTheme="minorEastAsia"/>
                 <w:noProof/>
-                <w:lang w:val="en-NL" w:eastAsia="en-NL"/>
+                <w:lang w:eastAsia="en-NL"/>
               </w:rPr>
               <w:tab/>
             </w:r>
@@ -1166,7 +1166,7 @@
             <w:rPr>
               <w:rFonts w:eastAsiaTheme="minorEastAsia"/>
               <w:noProof/>
-              <w:lang w:val="en-NL" w:eastAsia="en-NL"/>
+              <w:lang w:eastAsia="en-NL"/>
             </w:rPr>
           </w:pPr>
           <w:hyperlink w:anchor="_Toc71931205" w:history="1">
@@ -1181,7 +1181,7 @@
               <w:rPr>
                 <w:rFonts w:eastAsiaTheme="minorEastAsia"/>
                 <w:noProof/>
-                <w:lang w:val="en-NL" w:eastAsia="en-NL"/>
+                <w:lang w:eastAsia="en-NL"/>
               </w:rPr>
               <w:tab/>
             </w:r>
@@ -1252,7 +1252,7 @@
             <w:rPr>
               <w:rFonts w:eastAsiaTheme="minorEastAsia"/>
               <w:noProof/>
-              <w:lang w:val="en-NL" w:eastAsia="en-NL"/>
+              <w:lang w:eastAsia="en-NL"/>
             </w:rPr>
           </w:pPr>
           <w:hyperlink w:anchor="_Toc71931206" w:history="1">
@@ -1267,7 +1267,7 @@
               <w:rPr>
                 <w:rFonts w:eastAsiaTheme="minorEastAsia"/>
                 <w:noProof/>
-                <w:lang w:val="en-NL" w:eastAsia="en-NL"/>
+                <w:lang w:eastAsia="en-NL"/>
               </w:rPr>
               <w:tab/>
             </w:r>
@@ -1338,7 +1338,7 @@
             <w:rPr>
               <w:rFonts w:eastAsiaTheme="minorEastAsia"/>
               <w:noProof/>
-              <w:lang w:val="en-NL" w:eastAsia="en-NL"/>
+              <w:lang w:eastAsia="en-NL"/>
             </w:rPr>
           </w:pPr>
           <w:hyperlink w:anchor="_Toc71931207" w:history="1">
@@ -1353,7 +1353,7 @@
               <w:rPr>
                 <w:rFonts w:eastAsiaTheme="minorEastAsia"/>
                 <w:noProof/>
-                <w:lang w:val="en-NL" w:eastAsia="en-NL"/>
+                <w:lang w:eastAsia="en-NL"/>
               </w:rPr>
               <w:tab/>
             </w:r>
@@ -1424,7 +1424,7 @@
             <w:rPr>
               <w:rFonts w:eastAsiaTheme="minorEastAsia"/>
               <w:noProof/>
-              <w:lang w:val="en-NL" w:eastAsia="en-NL"/>
+              <w:lang w:eastAsia="en-NL"/>
             </w:rPr>
           </w:pPr>
           <w:hyperlink w:anchor="_Toc71931208" w:history="1">
@@ -1439,7 +1439,7 @@
               <w:rPr>
                 <w:rFonts w:eastAsiaTheme="minorEastAsia"/>
                 <w:noProof/>
-                <w:lang w:val="en-NL" w:eastAsia="en-NL"/>
+                <w:lang w:eastAsia="en-NL"/>
               </w:rPr>
               <w:tab/>
             </w:r>
@@ -1510,7 +1510,7 @@
             <w:rPr>
               <w:rFonts w:eastAsiaTheme="minorEastAsia"/>
               <w:noProof/>
-              <w:lang w:val="en-NL" w:eastAsia="en-NL"/>
+              <w:lang w:eastAsia="en-NL"/>
             </w:rPr>
           </w:pPr>
           <w:hyperlink w:anchor="_Toc71931209" w:history="1">
@@ -1525,7 +1525,7 @@
               <w:rPr>
                 <w:rFonts w:eastAsiaTheme="minorEastAsia"/>
                 <w:noProof/>
-                <w:lang w:val="en-NL" w:eastAsia="en-NL"/>
+                <w:lang w:eastAsia="en-NL"/>
               </w:rPr>
               <w:tab/>
             </w:r>
@@ -1596,7 +1596,7 @@
             <w:rPr>
               <w:rFonts w:eastAsiaTheme="minorEastAsia"/>
               <w:noProof/>
-              <w:lang w:val="en-NL" w:eastAsia="en-NL"/>
+              <w:lang w:eastAsia="en-NL"/>
             </w:rPr>
           </w:pPr>
           <w:hyperlink w:anchor="_Toc71931210" w:history="1">
@@ -1611,7 +1611,7 @@
               <w:rPr>
                 <w:rFonts w:eastAsiaTheme="minorEastAsia"/>
                 <w:noProof/>
-                <w:lang w:val="en-NL" w:eastAsia="en-NL"/>
+                <w:lang w:eastAsia="en-NL"/>
               </w:rPr>
               <w:tab/>
             </w:r>
@@ -1682,7 +1682,7 @@
             <w:rPr>
               <w:rFonts w:eastAsiaTheme="minorEastAsia"/>
               <w:noProof/>
-              <w:lang w:val="en-NL" w:eastAsia="en-NL"/>
+              <w:lang w:eastAsia="en-NL"/>
             </w:rPr>
           </w:pPr>
           <w:hyperlink w:anchor="_Toc71931211" w:history="1">
@@ -1697,7 +1697,7 @@
               <w:rPr>
                 <w:rFonts w:eastAsiaTheme="minorEastAsia"/>
                 <w:noProof/>
-                <w:lang w:val="en-NL" w:eastAsia="en-NL"/>
+                <w:lang w:eastAsia="en-NL"/>
               </w:rPr>
               <w:tab/>
             </w:r>
@@ -1768,7 +1768,7 @@
             <w:rPr>
               <w:rFonts w:eastAsiaTheme="minorEastAsia"/>
               <w:noProof/>
-              <w:lang w:val="en-NL" w:eastAsia="en-NL"/>
+              <w:lang w:eastAsia="en-NL"/>
             </w:rPr>
           </w:pPr>
           <w:hyperlink w:anchor="_Toc71931212" w:history="1">
@@ -1783,7 +1783,7 @@
               <w:rPr>
                 <w:rFonts w:eastAsiaTheme="minorEastAsia"/>
                 <w:noProof/>
-                <w:lang w:val="en-NL" w:eastAsia="en-NL"/>
+                <w:lang w:eastAsia="en-NL"/>
               </w:rPr>
               <w:tab/>
             </w:r>
@@ -1854,7 +1854,7 @@
             <w:rPr>
               <w:rFonts w:eastAsiaTheme="minorEastAsia"/>
               <w:noProof/>
-              <w:lang w:val="en-NL" w:eastAsia="en-NL"/>
+              <w:lang w:eastAsia="en-NL"/>
             </w:rPr>
           </w:pPr>
           <w:hyperlink w:anchor="_Toc71931213" w:history="1">
@@ -1869,7 +1869,7 @@
               <w:rPr>
                 <w:rFonts w:eastAsiaTheme="minorEastAsia"/>
                 <w:noProof/>
-                <w:lang w:val="en-NL" w:eastAsia="en-NL"/>
+                <w:lang w:eastAsia="en-NL"/>
               </w:rPr>
               <w:tab/>
             </w:r>
@@ -1940,7 +1940,7 @@
             <w:rPr>
               <w:rFonts w:eastAsiaTheme="minorEastAsia"/>
               <w:noProof/>
-              <w:lang w:val="en-NL" w:eastAsia="en-NL"/>
+              <w:lang w:eastAsia="en-NL"/>
             </w:rPr>
           </w:pPr>
           <w:hyperlink w:anchor="_Toc71931214" w:history="1">
@@ -1955,7 +1955,7 @@
               <w:rPr>
                 <w:rFonts w:eastAsiaTheme="minorEastAsia"/>
                 <w:noProof/>
-                <w:lang w:val="en-NL" w:eastAsia="en-NL"/>
+                <w:lang w:eastAsia="en-NL"/>
               </w:rPr>
               <w:tab/>
             </w:r>
@@ -2026,7 +2026,7 @@
             <w:rPr>
               <w:rFonts w:eastAsiaTheme="minorEastAsia"/>
               <w:noProof/>
-              <w:lang w:val="en-NL" w:eastAsia="en-NL"/>
+              <w:lang w:eastAsia="en-NL"/>
             </w:rPr>
           </w:pPr>
           <w:hyperlink w:anchor="_Toc71931215" w:history="1">
@@ -2041,7 +2041,7 @@
               <w:rPr>
                 <w:rFonts w:eastAsiaTheme="minorEastAsia"/>
                 <w:noProof/>
-                <w:lang w:val="en-NL" w:eastAsia="en-NL"/>
+                <w:lang w:eastAsia="en-NL"/>
               </w:rPr>
               <w:tab/>
             </w:r>
@@ -2112,7 +2112,7 @@
             <w:rPr>
               <w:rFonts w:eastAsiaTheme="minorEastAsia"/>
               <w:noProof/>
-              <w:lang w:val="en-NL" w:eastAsia="en-NL"/>
+              <w:lang w:eastAsia="en-NL"/>
             </w:rPr>
           </w:pPr>
           <w:hyperlink w:anchor="_Toc71931216" w:history="1">
@@ -2127,7 +2127,7 @@
               <w:rPr>
                 <w:rFonts w:eastAsiaTheme="minorEastAsia"/>
                 <w:noProof/>
-                <w:lang w:val="en-NL" w:eastAsia="en-NL"/>
+                <w:lang w:eastAsia="en-NL"/>
               </w:rPr>
               <w:tab/>
             </w:r>
@@ -2198,7 +2198,7 @@
             <w:rPr>
               <w:rFonts w:eastAsiaTheme="minorEastAsia"/>
               <w:noProof/>
-              <w:lang w:val="en-NL" w:eastAsia="en-NL"/>
+              <w:lang w:eastAsia="en-NL"/>
             </w:rPr>
           </w:pPr>
           <w:hyperlink w:anchor="_Toc71931217" w:history="1">
@@ -2213,7 +2213,7 @@
               <w:rPr>
                 <w:rFonts w:eastAsiaTheme="minorEastAsia"/>
                 <w:noProof/>
-                <w:lang w:val="en-NL" w:eastAsia="en-NL"/>
+                <w:lang w:eastAsia="en-NL"/>
               </w:rPr>
               <w:tab/>
             </w:r>
@@ -2284,7 +2284,7 @@
             <w:rPr>
               <w:rFonts w:eastAsiaTheme="minorEastAsia"/>
               <w:noProof/>
-              <w:lang w:val="en-NL" w:eastAsia="en-NL"/>
+              <w:lang w:eastAsia="en-NL"/>
             </w:rPr>
           </w:pPr>
           <w:hyperlink w:anchor="_Toc71931218" w:history="1">
@@ -2299,7 +2299,7 @@
               <w:rPr>
                 <w:rFonts w:eastAsiaTheme="minorEastAsia"/>
                 <w:noProof/>
-                <w:lang w:val="en-NL" w:eastAsia="en-NL"/>
+                <w:lang w:eastAsia="en-NL"/>
               </w:rPr>
               <w:tab/>
             </w:r>
@@ -2370,7 +2370,7 @@
             <w:rPr>
               <w:rFonts w:eastAsiaTheme="minorEastAsia"/>
               <w:noProof/>
-              <w:lang w:val="en-NL" w:eastAsia="en-NL"/>
+              <w:lang w:eastAsia="en-NL"/>
             </w:rPr>
           </w:pPr>
           <w:hyperlink w:anchor="_Toc71931219" w:history="1">
@@ -2385,7 +2385,7 @@
               <w:rPr>
                 <w:rFonts w:eastAsiaTheme="minorEastAsia"/>
                 <w:noProof/>
-                <w:lang w:val="en-NL" w:eastAsia="en-NL"/>
+                <w:lang w:eastAsia="en-NL"/>
               </w:rPr>
               <w:tab/>
             </w:r>
@@ -2456,7 +2456,7 @@
             <w:rPr>
               <w:rFonts w:eastAsiaTheme="minorEastAsia"/>
               <w:noProof/>
-              <w:lang w:val="en-NL" w:eastAsia="en-NL"/>
+              <w:lang w:eastAsia="en-NL"/>
             </w:rPr>
           </w:pPr>
           <w:hyperlink w:anchor="_Toc71931220" w:history="1">
@@ -2471,7 +2471,7 @@
               <w:rPr>
                 <w:rFonts w:eastAsiaTheme="minorEastAsia"/>
                 <w:noProof/>
-                <w:lang w:val="en-NL" w:eastAsia="en-NL"/>
+                <w:lang w:eastAsia="en-NL"/>
               </w:rPr>
               <w:tab/>
             </w:r>
@@ -2542,7 +2542,7 @@
             <w:rPr>
               <w:rFonts w:eastAsiaTheme="minorEastAsia"/>
               <w:noProof/>
-              <w:lang w:val="en-NL" w:eastAsia="en-NL"/>
+              <w:lang w:eastAsia="en-NL"/>
             </w:rPr>
           </w:pPr>
           <w:hyperlink w:anchor="_Toc71931221" w:history="1">
@@ -2557,7 +2557,7 @@
               <w:rPr>
                 <w:rFonts w:eastAsiaTheme="minorEastAsia"/>
                 <w:noProof/>
-                <w:lang w:val="en-NL" w:eastAsia="en-NL"/>
+                <w:lang w:eastAsia="en-NL"/>
               </w:rPr>
               <w:tab/>
             </w:r>
@@ -2628,7 +2628,7 @@
             <w:rPr>
               <w:rFonts w:eastAsiaTheme="minorEastAsia"/>
               <w:noProof/>
-              <w:lang w:val="en-NL" w:eastAsia="en-NL"/>
+              <w:lang w:eastAsia="en-NL"/>
             </w:rPr>
           </w:pPr>
           <w:hyperlink w:anchor="_Toc71931222" w:history="1">
@@ -2643,7 +2643,7 @@
               <w:rPr>
                 <w:rFonts w:eastAsiaTheme="minorEastAsia"/>
                 <w:noProof/>
-                <w:lang w:val="en-NL" w:eastAsia="en-NL"/>
+                <w:lang w:eastAsia="en-NL"/>
               </w:rPr>
               <w:tab/>
             </w:r>
@@ -2714,7 +2714,7 @@
             <w:rPr>
               <w:rFonts w:eastAsiaTheme="minorEastAsia"/>
               <w:noProof/>
-              <w:lang w:val="en-NL" w:eastAsia="en-NL"/>
+              <w:lang w:eastAsia="en-NL"/>
             </w:rPr>
           </w:pPr>
           <w:hyperlink w:anchor="_Toc71931223" w:history="1">
@@ -2729,7 +2729,7 @@
               <w:rPr>
                 <w:rFonts w:eastAsiaTheme="minorEastAsia"/>
                 <w:noProof/>
-                <w:lang w:val="en-NL" w:eastAsia="en-NL"/>
+                <w:lang w:eastAsia="en-NL"/>
               </w:rPr>
               <w:tab/>
             </w:r>
@@ -2800,7 +2800,7 @@
             <w:rPr>
               <w:rFonts w:eastAsiaTheme="minorEastAsia"/>
               <w:noProof/>
-              <w:lang w:val="en-NL" w:eastAsia="en-NL"/>
+              <w:lang w:eastAsia="en-NL"/>
             </w:rPr>
           </w:pPr>
           <w:hyperlink w:anchor="_Toc71931224" w:history="1">
@@ -2815,7 +2815,7 @@
               <w:rPr>
                 <w:rFonts w:eastAsiaTheme="minorEastAsia"/>
                 <w:noProof/>
-                <w:lang w:val="en-NL" w:eastAsia="en-NL"/>
+                <w:lang w:eastAsia="en-NL"/>
               </w:rPr>
               <w:tab/>
             </w:r>
@@ -2887,7 +2887,7 @@
             <w:rPr>
               <w:rFonts w:eastAsiaTheme="minorEastAsia"/>
               <w:noProof/>
-              <w:lang w:val="en-NL" w:eastAsia="en-NL"/>
+              <w:lang w:eastAsia="en-NL"/>
             </w:rPr>
           </w:pPr>
           <w:hyperlink w:anchor="_Toc71931225" w:history="1">
@@ -2902,7 +2902,7 @@
               <w:rPr>
                 <w:rFonts w:eastAsiaTheme="minorEastAsia"/>
                 <w:noProof/>
-                <w:lang w:val="en-NL" w:eastAsia="en-NL"/>
+                <w:lang w:eastAsia="en-NL"/>
               </w:rPr>
               <w:tab/>
             </w:r>
@@ -2973,7 +2973,7 @@
             <w:rPr>
               <w:rFonts w:eastAsiaTheme="minorEastAsia"/>
               <w:noProof/>
-              <w:lang w:val="en-NL" w:eastAsia="en-NL"/>
+              <w:lang w:eastAsia="en-NL"/>
             </w:rPr>
           </w:pPr>
           <w:hyperlink w:anchor="_Toc71931226" w:history="1">
@@ -2988,7 +2988,7 @@
               <w:rPr>
                 <w:rFonts w:eastAsiaTheme="minorEastAsia"/>
                 <w:noProof/>
-                <w:lang w:val="en-NL" w:eastAsia="en-NL"/>
+                <w:lang w:eastAsia="en-NL"/>
               </w:rPr>
               <w:tab/>
             </w:r>
@@ -4716,6 +4716,163 @@
     </w:p>
     <w:p>
       <w:pPr>
+        <w:rPr>
+          <w:lang w:val="en-US"/>
+        </w:rPr>
+      </w:pPr>
+      <w:r>
+        <w:rPr>
+          <w:lang w:val="en-US"/>
+        </w:rPr>
+        <w:t>Advantages Docker</w:t>
+      </w:r>
+    </w:p>
+    <w:p>
+      <w:pPr>
+        <w:pStyle w:val="ListParagraph"/>
+        <w:numPr>
+          <w:ilvl w:val="0"/>
+          <w:numId w:val="25"/>
+        </w:numPr>
+        <w:rPr>
+          <w:lang w:val="en-US"/>
+        </w:rPr>
+      </w:pPr>
+      <w:r>
+        <w:rPr>
+          <w:lang w:val="en-US"/>
+        </w:rPr>
+        <w:t>P</w:t>
+      </w:r>
+      <w:r>
+        <w:rPr>
+          <w:lang w:val="en-US"/>
+        </w:rPr>
+        <w:t>rovide</w:t>
+      </w:r>
+      <w:r>
+        <w:rPr>
+          <w:lang w:val="en-US"/>
+        </w:rPr>
+        <w:t>s</w:t>
+      </w:r>
+      <w:r>
+        <w:rPr>
+          <w:lang w:val="en-US"/>
+        </w:rPr>
+        <w:t xml:space="preserve"> a reliable and </w:t>
+      </w:r>
+      <w:proofErr w:type="spellStart"/>
+      <w:r>
+        <w:rPr>
+          <w:lang w:val="en-US"/>
+        </w:rPr>
+        <w:t>reproducable</w:t>
+      </w:r>
+      <w:proofErr w:type="spellEnd"/>
+      <w:r>
+        <w:rPr>
+          <w:lang w:val="en-US"/>
+        </w:rPr>
+        <w:t xml:space="preserve"> runtime environment</w:t>
+      </w:r>
+      <w:r>
+        <w:rPr>
+          <w:lang w:val="en-US"/>
+        </w:rPr>
+        <w:t>.</w:t>
+      </w:r>
+    </w:p>
+    <w:p>
+      <w:pPr>
+        <w:rPr>
+          <w:lang w:val="en-US"/>
+        </w:rPr>
+      </w:pPr>
+      <w:r>
+        <w:rPr>
+          <w:lang w:val="en-US"/>
+        </w:rPr>
+        <w:t>Disadvantages Docker</w:t>
+      </w:r>
+    </w:p>
+    <w:p>
+      <w:pPr>
+        <w:pStyle w:val="ListParagraph"/>
+        <w:numPr>
+          <w:ilvl w:val="0"/>
+          <w:numId w:val="25"/>
+        </w:numPr>
+        <w:rPr>
+          <w:lang w:val="en-US"/>
+        </w:rPr>
+      </w:pPr>
+      <w:r>
+        <w:rPr>
+          <w:lang w:val="en-US"/>
+        </w:rPr>
+        <w:t>Some high performance tools do not work inside the Ubuntu Docker environment or with less performance, like MJPG-Streamer (less performance) and UV4L (Raspberry Pi OS only).</w:t>
+      </w:r>
+    </w:p>
+    <w:p>
+      <w:pPr>
+        <w:pStyle w:val="Heading2"/>
+      </w:pPr>
+      <w:r>
+        <w:t>In</w:t>
+      </w:r>
+      <w:r>
+        <w:t>stalling ROS</w:t>
+      </w:r>
+      <w:r>
+        <w:t xml:space="preserve"> </w:t>
+      </w:r>
+      <w:r>
+        <w:t>Melodic on Raspberry Pi OS (Debian Buster), no Ubuntu or Docker.</w:t>
+      </w:r>
+    </w:p>
+    <w:p>
+      <w:pPr>
+        <w:rPr>
+          <w:lang w:val="en-US"/>
+        </w:rPr>
+      </w:pPr>
+      <w:r>
+        <w:rPr>
+          <w:lang w:val="en-US"/>
+        </w:rPr>
+        <w:t>To</w:t>
+      </w:r>
+      <w:r>
+        <w:rPr>
+          <w:lang w:val="en-US"/>
+        </w:rPr>
+        <w:t xml:space="preserve"> avoid the Docker / Ubuntu disadvantages one can install ROS on the Raspberry Pi OS (Debian Buster) following</w:t>
+      </w:r>
+      <w:r>
+        <w:rPr>
+          <w:lang w:val="en-US"/>
+        </w:rPr>
+        <w:t xml:space="preserve"> </w:t>
+      </w:r>
+      <w:hyperlink r:id="rId12" w:history="1">
+        <w:r>
+          <w:rPr>
+            <w:rStyle w:val="Hyperlink"/>
+            <w:lang w:val="en-US"/>
+          </w:rPr>
+          <w:t>https://www.instructables.com/ROS-Melodic-on-Raspberry-Pi-4-RPLIDAR/</w:t>
+        </w:r>
+      </w:hyperlink>
+      <w:r>
+        <w:rPr>
+          <w:lang w:val="en-US"/>
+        </w:rPr>
+        <w:t>.</w:t>
+      </w:r>
+    </w:p>
+    <w:p>
+      <w:pPr>
         <w:pStyle w:val="Heading1"/>
       </w:pPr>
       <w:bookmarkStart w:id="8" w:name="_Toc71931203"/>
@@ -4882,6 +5039,7 @@
         <w:rPr>
           <w:lang w:val="en-US"/>
         </w:rPr>
+        <w:lastRenderedPageBreak/>
         <w:t xml:space="preserve">To accommodate the charging with the solar panel a Power Board is designed. This board provides </w:t>
       </w:r>
       <w:r>
@@ -5079,7 +5237,6 @@
         <w:rPr>
           <w:lang w:val="en-US"/>
         </w:rPr>
-        <w:lastRenderedPageBreak/>
         <w:t>There is also a disadvantage of the NiMH batteries. Although the energy content is about the same as for the LiPo battery, the weight is about 120 grams more.</w:t>
       </w:r>
       <w:r>
@@ -5117,7 +5274,7 @@
                     </pic:cNvPicPr>
                   </pic:nvPicPr>
                   <pic:blipFill>
-                    <a:blip r:embed="rId12">
+                    <a:blip r:embed="rId13">
                       <a:extLst>
                         <a:ext uri="{28A0092B-C50C-407E-A947-70E740481C1C}">
                           <a14:useLocalDpi xmlns:a14="http://schemas.microsoft.com/office/drawing/2010/main" val="0"/>
@@ -5243,7 +5400,7 @@
                     </pic:cNvPicPr>
                   </pic:nvPicPr>
                   <pic:blipFill>
-                    <a:blip r:embed="rId13">
+                    <a:blip r:embed="rId14">
                       <a:extLst>
                         <a:ext uri="{28A0092B-C50C-407E-A947-70E740481C1C}">
                           <a14:useLocalDpi xmlns:a14="http://schemas.microsoft.com/office/drawing/2010/main" val="0"/>
@@ -5698,7 +5855,7 @@
         </w:rPr>
         <w:t xml:space="preserve"> See </w:t>
       </w:r>
-      <w:hyperlink r:id="rId14" w:history="1">
+      <w:hyperlink r:id="rId15" w:history="1">
         <w:r>
           <w:rPr>
             <w:rStyle w:val="Hyperlink"/>
@@ -6546,7 +6703,7 @@
         <w:rPr>
           <w:lang w:val="en-US"/>
         </w:rPr>
-        <w:t xml:space="preserve">For maximum </w:t>
+        <w:t xml:space="preserve">Because the Raspberry Pi onboard </w:t>
       </w:r>
       <w:proofErr w:type="spellStart"/>
       <w:r>
@@ -6560,21 +6717,183 @@
         <w:rPr>
           <w:lang w:val="en-US"/>
         </w:rPr>
-        <w:t xml:space="preserve"> performance it can help to disable Bluetooth on the Raspberry Pi. This can most easily be done through remote </w:t>
-      </w:r>
-      <w:proofErr w:type="spellStart"/>
-      <w:r>
-        <w:rPr>
-          <w:lang w:val="en-US"/>
-        </w:rPr>
-        <w:t>deskdop</w:t>
-      </w:r>
-      <w:proofErr w:type="spellEnd"/>
-      <w:r>
-        <w:rPr>
-          <w:lang w:val="en-US"/>
-        </w:rPr>
-        <w:t xml:space="preserve"> (VNC Viewer).</w:t>
+        <w:t xml:space="preserve"> antenna is low </w:t>
+      </w:r>
+      <w:r>
+        <w:rPr>
+          <w:lang w:val="en-US"/>
+        </w:rPr>
+        <w:t>to</w:t>
+      </w:r>
+      <w:r>
+        <w:rPr>
+          <w:lang w:val="en-US"/>
+        </w:rPr>
+        <w:t xml:space="preserve"> the ground and covered by the servo board, an external </w:t>
+      </w:r>
+      <w:proofErr w:type="spellStart"/>
+      <w:r>
+        <w:rPr>
+          <w:lang w:val="en-US"/>
+        </w:rPr>
+        <w:t>Wifi</w:t>
+      </w:r>
+      <w:proofErr w:type="spellEnd"/>
+      <w:r>
+        <w:rPr>
+          <w:lang w:val="en-US"/>
+        </w:rPr>
+        <w:t xml:space="preserve"> dongle </w:t>
+      </w:r>
+      <w:r>
+        <w:rPr>
+          <w:lang w:val="en-US"/>
+        </w:rPr>
+        <w:t>AWUS036ACM</w:t>
+      </w:r>
+      <w:r>
+        <w:rPr>
+          <w:lang w:val="en-US"/>
+        </w:rPr>
+        <w:t xml:space="preserve"> is </w:t>
+      </w:r>
+      <w:r>
+        <w:rPr>
+          <w:lang w:val="en-US"/>
+        </w:rPr>
+        <w:t>used</w:t>
+      </w:r>
+      <w:r>
+        <w:rPr>
+          <w:lang w:val="en-US"/>
+        </w:rPr>
+        <w:t>.</w:t>
+      </w:r>
+    </w:p>
+    <w:p>
+      <w:pPr>
+        <w:rPr>
+          <w:lang w:val="en-US"/>
+        </w:rPr>
+      </w:pPr>
+      <w:r>
+        <w:rPr>
+          <w:lang w:val="en-US"/>
+        </w:rPr>
+        <w:t xml:space="preserve">To disable onboard </w:t>
+      </w:r>
+      <w:proofErr w:type="spellStart"/>
+      <w:r>
+        <w:rPr>
+          <w:lang w:val="en-US"/>
+        </w:rPr>
+        <w:t>Wifi</w:t>
+      </w:r>
+      <w:proofErr w:type="spellEnd"/>
+      <w:r>
+        <w:rPr>
+          <w:lang w:val="en-US"/>
+        </w:rPr>
+        <w:t xml:space="preserve"> and also Bluetooth</w:t>
+      </w:r>
+      <w:r>
+        <w:rPr>
+          <w:lang w:val="en-US"/>
+        </w:rPr>
+        <w:t xml:space="preserve"> (to avoid interference)</w:t>
+      </w:r>
+      <w:r>
+        <w:rPr>
+          <w:lang w:val="en-US"/>
+        </w:rPr>
+        <w:t xml:space="preserve"> the following lines are added to </w:t>
+      </w:r>
+      <w:r>
+        <w:rPr>
+          <w:lang w:val="en-US"/>
+        </w:rPr>
+        <w:t>/boot/config.txt</w:t>
+      </w:r>
+      <w:r>
+        <w:rPr>
+          <w:lang w:val="en-US"/>
+        </w:rPr>
+        <w:t>:</w:t>
+      </w:r>
+      <w:r>
+        <w:rPr>
+          <w:lang w:val="en-US"/>
+        </w:rPr>
+        <w:br/>
+      </w:r>
+      <w:r>
+        <w:rPr>
+          <w:rFonts w:ascii="Courier New" w:hAnsi="Courier New" w:cs="Courier New"/>
+          <w:sz w:val="20"/>
+          <w:szCs w:val="20"/>
+          <w:highlight w:val="lightGray"/>
+          <w:shd w:val="clear" w:color="auto" w:fill="FAFAFA"/>
+        </w:rPr>
+        <w:t>#dtoverlay=disable-wifi</w:t>
+      </w:r>
+      <w:r>
+        <w:rPr>
+          <w:rFonts w:ascii="Courier New" w:hAnsi="Courier New" w:cs="Courier New"/>
+          <w:sz w:val="20"/>
+          <w:szCs w:val="20"/>
+          <w:highlight w:val="lightGray"/>
+          <w:shd w:val="clear" w:color="auto" w:fill="FAFAFA"/>
+        </w:rPr>
+        <w:br/>
+        <w:t>#dtoverlay=disable-bt</w:t>
+      </w:r>
+      <w:r>
+        <w:rPr>
+          <w:rFonts w:ascii="Courier New" w:hAnsi="Courier New" w:cs="Courier New"/>
+          <w:sz w:val="20"/>
+          <w:szCs w:val="20"/>
+          <w:shd w:val="clear" w:color="auto" w:fill="FAFAFA"/>
+        </w:rPr>
+        <w:br/>
+      </w:r>
+      <w:r>
+        <w:rPr>
+          <w:lang w:val="en-US"/>
+        </w:rPr>
+        <w:t>The dongle will become wlan0 then.</w:t>
+      </w:r>
+    </w:p>
+    <w:p>
+      <w:pPr>
+        <w:rPr>
+          <w:lang w:val="en-US"/>
+        </w:rPr>
+      </w:pPr>
+      <w:r>
+        <w:rPr>
+          <w:lang w:val="en-US"/>
+        </w:rPr>
+        <w:t xml:space="preserve">In case a dongle is used do not forget to </w:t>
+      </w:r>
+      <w:r>
+        <w:rPr>
+          <w:lang w:val="en-US"/>
+        </w:rPr>
+        <w:t xml:space="preserve">change the MAC address in the router for the static DHCP address setting for the </w:t>
+      </w:r>
+      <w:proofErr w:type="spellStart"/>
+      <w:r>
+        <w:rPr>
+          <w:lang w:val="en-US"/>
+        </w:rPr>
+        <w:t>ExoMy</w:t>
+      </w:r>
+      <w:proofErr w:type="spellEnd"/>
+      <w:r>
+        <w:rPr>
+          <w:lang w:val="en-US"/>
+        </w:rPr>
+        <w:t>. This should be the MAC address of wlan0..</w:t>
       </w:r>
     </w:p>
     <w:p>
@@ -6841,6 +7160,7 @@
       </w:pPr>
       <w:bookmarkStart w:id="25" w:name="_Toc71931210"/>
       <w:r>
+        <w:lastRenderedPageBreak/>
         <w:t>Communication between the Docker container and the Raspberry host</w:t>
       </w:r>
       <w:bookmarkEnd w:id="25"/>
@@ -7096,7 +7416,6 @@
         <w:rPr>
           <w:lang w:val="en-US"/>
         </w:rPr>
-        <w:lastRenderedPageBreak/>
         <w:t xml:space="preserve">And finally copy the public key to the Raspberry Pi host. </w:t>
       </w:r>
       <w:r>
@@ -7271,7 +7590,7 @@
         <w:br/>
         <w:t xml:space="preserve">See also </w:t>
       </w:r>
-      <w:hyperlink r:id="rId15" w:history="1">
+      <w:hyperlink r:id="rId16" w:history="1">
         <w:r>
           <w:rPr>
             <w:rStyle w:val="Hyperlink"/>
@@ -7348,7 +7667,7 @@
         </w:rPr>
         <w:t xml:space="preserve">See </w:t>
       </w:r>
-      <w:hyperlink r:id="rId16" w:history="1">
+      <w:hyperlink r:id="rId17" w:history="1">
         <w:r>
           <w:rPr>
             <w:rStyle w:val="Hyperlink"/>
@@ -7389,7 +7708,7 @@
         </w:rPr>
         <w:t xml:space="preserve">See </w:t>
       </w:r>
-      <w:hyperlink r:id="rId17" w:history="1">
+      <w:hyperlink r:id="rId18" w:history="1">
         <w:r>
           <w:rPr>
             <w:rStyle w:val="Hyperlink"/>
@@ -7824,13 +8143,7 @@
         <w:rPr>
           <w:lang w:val="en-US"/>
         </w:rPr>
-        <w:t>To improve the video streaming</w:t>
-      </w:r>
-      <w:r>
-        <w:rPr>
-          <w:lang w:val="en-US"/>
-        </w:rPr>
-        <w:t xml:space="preserve"> </w:t>
+        <w:t xml:space="preserve">To improve the video streaming </w:t>
       </w:r>
       <w:r>
         <w:rPr>
@@ -7885,6 +8198,12 @@
           <w:lang w:val="en-US"/>
         </w:rPr>
         <w:br/>
+      </w:r>
+      <w:r>
+        <w:rPr>
+          <w:lang w:val="en-US"/>
+        </w:rPr>
+        <w:lastRenderedPageBreak/>
         <w:t xml:space="preserve">In all cases, when using the </w:t>
       </w:r>
       <w:proofErr w:type="spellStart"/>
@@ -7899,13 +8218,7 @@
         <w:rPr>
           <w:lang w:val="en-US"/>
         </w:rPr>
-        <w:t xml:space="preserve"> Pi camera, choose a resolution such that</w:t>
-      </w:r>
-      <w:r>
-        <w:rPr>
-          <w:lang w:val="en-US"/>
-        </w:rPr>
-        <w:t xml:space="preserve"> is used so the </w:t>
+        <w:t xml:space="preserve"> Pi camera, choose a resolution such that is used so the </w:t>
       </w:r>
       <w:proofErr w:type="spellStart"/>
       <w:r>
@@ -7921,27 +8234,13 @@
         </w:rPr>
         <w:t xml:space="preserve"> (Field of View) of the Raspberry Pi camera is full, see </w:t>
       </w:r>
-      <w:hyperlink r:id="rId18" w:history="1">
+      <w:hyperlink r:id="rId19" w:history="1">
         <w:r>
           <w:rPr>
             <w:rStyle w:val="Hyperlink"/>
             <w:lang w:val="en-US"/>
           </w:rPr>
-          <w:t>https://picam</w:t>
-        </w:r>
-        <w:r>
-          <w:rPr>
-            <w:rStyle w:val="Hyperlink"/>
-            <w:lang w:val="en-US"/>
-          </w:rPr>
-          <w:t>e</w:t>
-        </w:r>
-        <w:r>
-          <w:rPr>
-            <w:rStyle w:val="Hyperlink"/>
-            <w:lang w:val="en-US"/>
-          </w:rPr>
-          <w:t>ra.readthedocs.io/en/release-1.12/fov.html</w:t>
+          <w:t>https://picamera.readthedocs.io/en/release-1.12/fov.html</w:t>
         </w:r>
       </w:hyperlink>
       <w:r>
@@ -8034,8 +8333,13 @@
       </w:pPr>
       <w:bookmarkStart w:id="30" w:name="_Toc71931215"/>
       <w:r>
-        <w:lastRenderedPageBreak/>
-        <w:t>MJPEG Streamer</w:t>
+        <w:t>MJPEG</w:t>
+      </w:r>
+      <w:r>
+        <w:t>-</w:t>
+      </w:r>
+      <w:r>
+        <w:t>Streamer</w:t>
       </w:r>
       <w:bookmarkEnd w:id="30"/>
     </w:p>
@@ -8069,7 +8373,7 @@
         </w:rPr>
         <w:t xml:space="preserve"> installed in the container following </w:t>
       </w:r>
-      <w:hyperlink r:id="rId19" w:history="1">
+      <w:hyperlink r:id="rId20" w:history="1">
         <w:r>
           <w:rPr>
             <w:rStyle w:val="Hyperlink"/>
@@ -8523,11 +8827,6 @@
       </w:r>
     </w:p>
     <w:p>
-      <w:pPr>
-        <w:rPr>
-          <w:lang w:val="en-NL"/>
-        </w:rPr>
-      </w:pPr>
       <w:r>
         <w:rPr>
           <w:lang w:val="en-US"/>
@@ -8739,12 +9038,6 @@
           <w:lang w:val="en-US"/>
         </w:rPr>
         <w:t>usb_cam</w:t>
-      </w:r>
-      <w:r>
-        <w:rPr>
-          <w:lang w:val="en-US"/>
-        </w:rPr>
-        <w:t>_node</w:t>
       </w:r>
       <w:proofErr w:type="spellEnd"/>
       <w:r>
@@ -8820,13 +9113,7 @@
         <w:rPr>
           <w:lang w:val="en-US"/>
         </w:rPr>
-        <w:t xml:space="preserve">Reasonable image quality and low latency </w:t>
-      </w:r>
-      <w:r>
-        <w:rPr>
-          <w:lang w:val="en-US"/>
-        </w:rPr>
-        <w:t>(&lt; 0.5 s @ 1920x1080).</w:t>
+        <w:t>Reasonable image quality and low latency (&lt; 0.5 s @ 1920x1080).</w:t>
       </w:r>
     </w:p>
     <w:p>
@@ -8992,27 +9279,13 @@
         </w:rPr>
         <w:br/>
       </w:r>
-      <w:hyperlink r:id="rId20" w:history="1">
+      <w:hyperlink r:id="rId21" w:history="1">
         <w:r>
           <w:rPr>
             <w:rStyle w:val="Hyperlink"/>
             <w:lang w:val="en-US"/>
           </w:rPr>
-          <w:t>https://www.linux-projects.org/uv4l/i</w:t>
-        </w:r>
-        <w:r>
-          <w:rPr>
-            <w:rStyle w:val="Hyperlink"/>
-            <w:lang w:val="en-US"/>
-          </w:rPr>
-          <w:t>n</w:t>
-        </w:r>
-        <w:r>
-          <w:rPr>
-            <w:rStyle w:val="Hyperlink"/>
-            <w:lang w:val="en-US"/>
-          </w:rPr>
-          <w:t>stallation/</w:t>
+          <w:t>https://www.linux-projects.org/uv4l/installation/</w:t>
         </w:r>
       </w:hyperlink>
     </w:p>
@@ -9035,13 +9308,7 @@
         <w:rPr>
           <w:lang w:val="en-US"/>
         </w:rPr>
-        <w:t>uv4l_raspicam</w:t>
-      </w:r>
-      <w:r>
-        <w:rPr>
-          <w:lang w:val="en-US"/>
-        </w:rPr>
-        <w:t xml:space="preserve"> </w:t>
+        <w:t xml:space="preserve">uv4l_raspicam </w:t>
       </w:r>
       <w:r>
         <w:rPr>
@@ -9215,6 +9482,7 @@
         <w:rPr>
           <w:lang w:val="en-US"/>
         </w:rPr>
+        <w:lastRenderedPageBreak/>
         <w:t>To stop the service</w:t>
       </w:r>
       <w:r>
@@ -9490,7 +9758,6 @@
         <w:rPr>
           <w:lang w:val="en-US"/>
         </w:rPr>
-        <w:lastRenderedPageBreak/>
         <w:t>On the web page the stream can be picked up using</w:t>
       </w:r>
       <w:r>
@@ -9635,12 +9902,6 @@
           <w:lang w:val="en-US"/>
         </w:rPr>
         <w:t>usb_cam</w:t>
-      </w:r>
-      <w:r>
-        <w:rPr>
-          <w:lang w:val="en-US"/>
-        </w:rPr>
-        <w:t>_node</w:t>
       </w:r>
       <w:proofErr w:type="spellEnd"/>
       <w:r>
@@ -9898,7 +10159,7 @@
         </w:rPr>
         <w:t xml:space="preserve"> on the Raspberry Pi host following </w:t>
       </w:r>
-      <w:hyperlink r:id="rId21" w:history="1">
+      <w:hyperlink r:id="rId22" w:history="1">
         <w:r>
           <w:rPr>
             <w:rStyle w:val="Hyperlink"/>
@@ -9920,34 +10181,13 @@
         </w:rPr>
         <w:t xml:space="preserve">On Linux it can be installed following </w:t>
       </w:r>
-      <w:hyperlink r:id="rId22" w:history="1">
+      <w:hyperlink r:id="rId23" w:history="1">
         <w:r>
           <w:rPr>
             <w:rStyle w:val="Hyperlink"/>
             <w:lang w:val="en-US"/>
           </w:rPr>
-          <w:t>https://gstreamer.freedesktop.org/documentation/in</w:t>
-        </w:r>
-        <w:r>
-          <w:rPr>
-            <w:rStyle w:val="Hyperlink"/>
-            <w:lang w:val="en-US"/>
-          </w:rPr>
-          <w:t>s</w:t>
-        </w:r>
-        <w:r>
-          <w:rPr>
-            <w:rStyle w:val="Hyperlink"/>
-            <w:lang w:val="en-US"/>
-          </w:rPr>
-          <w:t>talling/on-linux.ht</w:t>
-        </w:r>
-        <w:r>
-          <w:rPr>
-            <w:rStyle w:val="Hyperlink"/>
-            <w:lang w:val="en-US"/>
-          </w:rPr>
-          <w:t>ml</w:t>
+          <w:t>https://gstreamer.freedesktop.org/documentation/installing/on-linux.html</w:t>
         </w:r>
       </w:hyperlink>
     </w:p>
@@ -10053,10 +10293,6 @@
       </w:r>
       <w:r>
         <w:rPr>
-          <w:rFonts w:ascii="Courier New" w:hAnsi="Courier New" w:cs="Courier New"/>
-          <w:sz w:val="20"/>
-          <w:szCs w:val="20"/>
-          <w:shd w:val="clear" w:color="auto" w:fill="FAFAFA"/>
           <w:lang w:val="en-US"/>
         </w:rPr>
         <w:t>When run on the desktop (not via SSH) one should see a video window.</w:t>
@@ -10210,58 +10446,6 @@
           <w:lang w:val="en-US"/>
         </w:rPr>
         <w:t>8080</w:t>
-      </w:r>
-    </w:p>
-    <w:p>
-      <w:pPr>
-        <w:rPr>
-          <w:rFonts w:cstheme="minorHAnsi"/>
-          <w:lang w:val="en-US"/>
-        </w:rPr>
-      </w:pPr>
-      <w:r>
-        <w:rPr>
-          <w:rFonts w:cstheme="minorHAnsi"/>
-          <w:shd w:val="clear" w:color="auto" w:fill="FAFAFA"/>
-          <w:lang w:val="en-US"/>
-        </w:rPr>
-        <w:t>View in VLC:</w:t>
-      </w:r>
-      <w:r>
-        <w:rPr>
-          <w:rFonts w:cstheme="minorHAnsi"/>
-          <w:shd w:val="clear" w:color="auto" w:fill="FAFAFA"/>
-          <w:lang w:val="en-US"/>
-        </w:rPr>
-        <w:br/>
-      </w:r>
-      <w:r>
-        <w:rPr>
-          <w:rFonts w:cstheme="minorHAnsi"/>
-          <w:lang w:val="en-US"/>
-        </w:rPr>
-        <w:t xml:space="preserve">GUI -&gt; Media -&gt; Open Network Stream -&gt; </w:t>
-      </w:r>
-      <w:r>
-        <w:rPr>
-          <w:rFonts w:cstheme="minorHAnsi"/>
-          <w:lang w:val="en-US"/>
-        </w:rPr>
-        <w:t>tcp</w:t>
-      </w:r>
-      <w:r>
-        <w:rPr>
-          <w:rFonts w:cstheme="minorHAnsi"/>
-          <w:lang w:val="en-US"/>
-        </w:rPr>
-        <w:t>://192.168.1.42:</w:t>
-      </w:r>
-      <w:r>
-        <w:rPr>
-          <w:rFonts w:cstheme="minorHAnsi"/>
-          <w:lang w:val="en-US"/>
-        </w:rPr>
-        <w:t>5000</w:t>
       </w:r>
     </w:p>
     <w:p>
@@ -10372,23 +10556,33 @@
           <w:shd w:val="clear" w:color="auto" w:fill="FAFAFA"/>
           <w:lang w:val="en-US"/>
         </w:rPr>
-        <w:t xml:space="preserve">It does </w:t>
-      </w:r>
+        <w:t xml:space="preserve">Most examples show a </w:t>
+      </w:r>
+      <w:proofErr w:type="spellStart"/>
       <w:r>
         <w:rPr>
           <w:rFonts w:cstheme="minorHAnsi"/>
           <w:shd w:val="clear" w:color="auto" w:fill="FAFAFA"/>
           <w:lang w:val="en-US"/>
         </w:rPr>
-        <w:t xml:space="preserve">work yet. </w:t>
-      </w:r>
-      <w:proofErr w:type="spellStart"/>
+        <w:t>GStreamer</w:t>
+      </w:r>
+      <w:proofErr w:type="spellEnd"/>
       <w:r>
         <w:rPr>
           <w:rFonts w:cstheme="minorHAnsi"/>
           <w:shd w:val="clear" w:color="auto" w:fill="FAFAFA"/>
           <w:lang w:val="en-US"/>
         </w:rPr>
+        <w:t xml:space="preserve"> server streaming to a </w:t>
+      </w:r>
+      <w:proofErr w:type="spellStart"/>
+      <w:r>
+        <w:rPr>
+          <w:rFonts w:cstheme="minorHAnsi"/>
+          <w:shd w:val="clear" w:color="auto" w:fill="FAFAFA"/>
+          <w:lang w:val="en-US"/>
+        </w:rPr>
         <w:t>GStreamer</w:t>
       </w:r>
       <w:proofErr w:type="spellEnd"/>
@@ -10398,7 +10592,7 @@
           <w:shd w:val="clear" w:color="auto" w:fill="FAFAFA"/>
           <w:lang w:val="en-US"/>
         </w:rPr>
-        <w:t xml:space="preserve"> seems to stream but stream cannot be viewed in VLC (black screen).</w:t>
+        <w:t xml:space="preserve"> client. A working example of streaming to a web page has not been found yet.</w:t>
       </w:r>
     </w:p>
     <w:p>
@@ -10529,6 +10723,7 @@
         <w:rPr>
           <w:lang w:val="en-US"/>
         </w:rPr>
+        <w:lastRenderedPageBreak/>
         <w:t>Has a light sensor to turn on the lights when it is dark.</w:t>
       </w:r>
     </w:p>
@@ -10601,7 +10796,6 @@
         <w:rPr>
           <w:lang w:val="en-US"/>
         </w:rPr>
-        <w:lastRenderedPageBreak/>
         <w:t>Has a trigger input to wake up from deep sleep mode.</w:t>
       </w:r>
     </w:p>
@@ -10967,7 +11161,7 @@
         </w:rPr>
         <w:t xml:space="preserve">According to </w:t>
       </w:r>
-      <w:hyperlink r:id="rId23" w:history="1">
+      <w:hyperlink r:id="rId24" w:history="1">
         <w:r>
           <w:rPr>
             <w:rStyle w:val="Hyperlink"/>
@@ -11377,7 +11571,7 @@
         </w:rPr>
         <w:t xml:space="preserve">See also </w:t>
       </w:r>
-      <w:hyperlink r:id="rId24" w:history="1">
+      <w:hyperlink r:id="rId25" w:history="1">
         <w:r>
           <w:rPr>
             <w:rStyle w:val="Hyperlink"/>
@@ -11416,6 +11610,7 @@
           <w:rFonts w:cstheme="minorHAnsi"/>
           <w:lang w:val="en-US"/>
         </w:rPr>
+        <w:lastRenderedPageBreak/>
         <w:t>WAKE_ON_GPIO=1</w:t>
       </w:r>
       <w:r>
@@ -11494,7 +11689,6 @@
           <w:rFonts w:cstheme="minorHAnsi"/>
           <w:lang w:val="en-US"/>
         </w:rPr>
-        <w:lastRenderedPageBreak/>
         <w:t>DHCP_REQ_TIMEOUT=4000</w:t>
       </w:r>
     </w:p>
@@ -11970,7 +12164,7 @@
       <w:bookmarkEnd w:id="41"/>
     </w:p>
     <w:p>
-      <w:hyperlink r:id="rId25" w:history="1">
+      <w:hyperlink r:id="rId26" w:history="1">
         <w:r>
           <w:rPr>
             <w:rStyle w:val="Hyperlink"/>
@@ -11980,7 +12174,7 @@
       </w:hyperlink>
     </w:p>
     <w:p>
-      <w:hyperlink r:id="rId26" w:history="1">
+      <w:hyperlink r:id="rId27" w:history="1">
         <w:r>
           <w:rPr>
             <w:rStyle w:val="Hyperlink"/>
@@ -11995,7 +12189,7 @@
           <w:rStyle w:val="Hyperlink"/>
         </w:rPr>
       </w:pPr>
-      <w:hyperlink r:id="rId27" w:history="1">
+      <w:hyperlink r:id="rId28" w:history="1">
         <w:r>
           <w:rPr>
             <w:rStyle w:val="Hyperlink"/>
@@ -12005,7 +12199,7 @@
       </w:hyperlink>
     </w:p>
     <w:p>
-      <w:hyperlink r:id="rId28" w:history="1">
+      <w:hyperlink r:id="rId29" w:history="1">
         <w:r>
           <w:rPr>
             <w:rStyle w:val="Hyperlink"/>
@@ -12015,7 +12209,7 @@
       </w:hyperlink>
     </w:p>
     <w:p>
-      <w:hyperlink r:id="rId29" w:history="1">
+      <w:hyperlink r:id="rId30" w:history="1">
         <w:r>
           <w:rPr>
             <w:rStyle w:val="Hyperlink"/>
@@ -12030,7 +12224,7 @@
           <w:rStyle w:val="Hyperlink"/>
         </w:rPr>
       </w:pPr>
-      <w:hyperlink r:id="rId30" w:history="1">
+      <w:hyperlink r:id="rId31" w:history="1">
         <w:r>
           <w:rPr>
             <w:rStyle w:val="Hyperlink"/>
@@ -12045,7 +12239,7 @@
           <w:rStyle w:val="Hyperlink"/>
         </w:rPr>
       </w:pPr>
-      <w:hyperlink r:id="rId31" w:history="1">
+      <w:hyperlink r:id="rId32" w:history="1">
         <w:r>
           <w:rPr>
             <w:rStyle w:val="Hyperlink"/>
@@ -12060,7 +12254,7 @@
           <w:rStyle w:val="Hyperlink"/>
         </w:rPr>
       </w:pPr>
-      <w:hyperlink r:id="rId32" w:history="1">
+      <w:hyperlink r:id="rId33" w:history="1">
         <w:r>
           <w:rPr>
             <w:rStyle w:val="Hyperlink"/>
@@ -12075,7 +12269,7 @@
           <w:rStyle w:val="Hyperlink"/>
         </w:rPr>
       </w:pPr>
-      <w:hyperlink r:id="rId33" w:history="1">
+      <w:hyperlink r:id="rId34" w:history="1">
         <w:r>
           <w:rPr>
             <w:rStyle w:val="Hyperlink"/>
@@ -12085,7 +12279,7 @@
       </w:hyperlink>
     </w:p>
     <w:p>
-      <w:hyperlink r:id="rId34" w:history="1">
+      <w:hyperlink r:id="rId35" w:history="1">
         <w:r>
           <w:rPr>
             <w:rStyle w:val="Hyperlink"/>
@@ -12095,7 +12289,7 @@
       </w:hyperlink>
     </w:p>
     <w:p>
-      <w:hyperlink r:id="rId35" w:history="1">
+      <w:hyperlink r:id="rId36" w:history="1">
         <w:r>
           <w:rPr>
             <w:rStyle w:val="Hyperlink"/>
@@ -12105,7 +12299,7 @@
       </w:hyperlink>
     </w:p>
     <w:sectPr>
-      <w:footerReference w:type="default" r:id="rId36"/>
+      <w:footerReference w:type="default" r:id="rId37"/>
       <w:pgSz w:w="11906" w:h="16838"/>
       <w:pgMar w:top="1440" w:right="1440" w:bottom="1440" w:left="1440" w:header="708" w:footer="708" w:gutter="0"/>
       <w:cols w:space="708"/>
@@ -12673,6 +12867,119 @@
     </w:lvl>
   </w:abstractNum>
   <w:abstractNum w:abstractNumId="4" w15:restartNumberingAfterBreak="0">
+    <w:nsid w:val="184D6817"/>
+    <w:multiLevelType w:val="hybridMultilevel"/>
+    <w:tmpl w:val="2EB42F8E"/>
+    <w:lvl w:ilvl="0" w:tplc="20000001">
+      <w:start w:val="1"/>
+      <w:numFmt w:val="bullet"/>
+      <w:lvlText w:val=""/>
+      <w:lvlJc w:val="left"/>
+      <w:pPr>
+        <w:ind w:left="720" w:hanging="360"/>
+      </w:pPr>
+      <w:rPr>
+        <w:rFonts w:ascii="Symbol" w:hAnsi="Symbol" w:hint="default"/>
+      </w:rPr>
+    </w:lvl>
+    <w:lvl w:ilvl="1" w:tplc="20000003" w:tentative="1">
+      <w:start w:val="1"/>
+      <w:numFmt w:val="bullet"/>
+      <w:lvlText w:val="o"/>
+      <w:lvlJc w:val="left"/>
+      <w:pPr>
+        <w:ind w:left="1440" w:hanging="360"/>
+      </w:pPr>
+      <w:rPr>
+        <w:rFonts w:ascii="Courier New" w:hAnsi="Courier New" w:cs="Courier New" w:hint="default"/>
+      </w:rPr>
+    </w:lvl>
+    <w:lvl w:ilvl="2" w:tplc="20000005" w:tentative="1">
+      <w:start w:val="1"/>
+      <w:numFmt w:val="bullet"/>
+      <w:lvlText w:val=""/>
+      <w:lvlJc w:val="left"/>
+      <w:pPr>
+        <w:ind w:left="2160" w:hanging="360"/>
+      </w:pPr>
+      <w:rPr>
+        <w:rFonts w:ascii="Wingdings" w:hAnsi="Wingdings" w:hint="default"/>
+      </w:rPr>
+    </w:lvl>
+    <w:lvl w:ilvl="3" w:tplc="20000001" w:tentative="1">
+      <w:start w:val="1"/>
+      <w:numFmt w:val="bullet"/>
+      <w:lvlText w:val=""/>
+      <w:lvlJc w:val="left"/>
+      <w:pPr>
+        <w:ind w:left="2880" w:hanging="360"/>
+      </w:pPr>
+      <w:rPr>
+        <w:rFonts w:ascii="Symbol" w:hAnsi="Symbol" w:hint="default"/>
+      </w:rPr>
+    </w:lvl>
+    <w:lvl w:ilvl="4" w:tplc="20000003" w:tentative="1">
+      <w:start w:val="1"/>
+      <w:numFmt w:val="bullet"/>
+      <w:lvlText w:val="o"/>
+      <w:lvlJc w:val="left"/>
+      <w:pPr>
+        <w:ind w:left="3600" w:hanging="360"/>
+      </w:pPr>
+      <w:rPr>
+        <w:rFonts w:ascii="Courier New" w:hAnsi="Courier New" w:cs="Courier New" w:hint="default"/>
+      </w:rPr>
+    </w:lvl>
+    <w:lvl w:ilvl="5" w:tplc="20000005" w:tentative="1">
+      <w:start w:val="1"/>
+      <w:numFmt w:val="bullet"/>
+      <w:lvlText w:val=""/>
+      <w:lvlJc w:val="left"/>
+      <w:pPr>
+        <w:ind w:left="4320" w:hanging="360"/>
+      </w:pPr>
+      <w:rPr>
+        <w:rFonts w:ascii="Wingdings" w:hAnsi="Wingdings" w:hint="default"/>
+      </w:rPr>
+    </w:lvl>
+    <w:lvl w:ilvl="6" w:tplc="20000001" w:tentative="1">
+      <w:start w:val="1"/>
+      <w:numFmt w:val="bullet"/>
+      <w:lvlText w:val=""/>
+      <w:lvlJc w:val="left"/>
+      <w:pPr>
+        <w:ind w:left="5040" w:hanging="360"/>
+      </w:pPr>
+      <w:rPr>
+        <w:rFonts w:ascii="Symbol" w:hAnsi="Symbol" w:hint="default"/>
+      </w:rPr>
+    </w:lvl>
+    <w:lvl w:ilvl="7" w:tplc="20000003" w:tentative="1">
+      <w:start w:val="1"/>
+      <w:numFmt w:val="bullet"/>
+      <w:lvlText w:val="o"/>
+      <w:lvlJc w:val="left"/>
+      <w:pPr>
+        <w:ind w:left="5760" w:hanging="360"/>
+      </w:pPr>
+      <w:rPr>
+        <w:rFonts w:ascii="Courier New" w:hAnsi="Courier New" w:cs="Courier New" w:hint="default"/>
+      </w:rPr>
+    </w:lvl>
+    <w:lvl w:ilvl="8" w:tplc="20000005" w:tentative="1">
+      <w:start w:val="1"/>
+      <w:numFmt w:val="bullet"/>
+      <w:lvlText w:val=""/>
+      <w:lvlJc w:val="left"/>
+      <w:pPr>
+        <w:ind w:left="6480" w:hanging="360"/>
+      </w:pPr>
+      <w:rPr>
+        <w:rFonts w:ascii="Wingdings" w:hAnsi="Wingdings" w:hint="default"/>
+      </w:rPr>
+    </w:lvl>
+  </w:abstractNum>
+  <w:abstractNum w:abstractNumId="5" w15:restartNumberingAfterBreak="0">
     <w:nsid w:val="1BC0549D"/>
     <w:multiLevelType w:val="hybridMultilevel"/>
     <w:tmpl w:val="A8149E72"/>
@@ -12785,7 +13092,7 @@
       </w:rPr>
     </w:lvl>
   </w:abstractNum>
-  <w:abstractNum w:abstractNumId="5" w15:restartNumberingAfterBreak="0">
+  <w:abstractNum w:abstractNumId="6" w15:restartNumberingAfterBreak="0">
     <w:nsid w:val="2A442323"/>
     <w:multiLevelType w:val="hybridMultilevel"/>
     <w:tmpl w:val="755EF3E0"/>
@@ -12898,7 +13205,7 @@
       </w:rPr>
     </w:lvl>
   </w:abstractNum>
-  <w:abstractNum w:abstractNumId="6" w15:restartNumberingAfterBreak="0">
+  <w:abstractNum w:abstractNumId="7" w15:restartNumberingAfterBreak="0">
     <w:nsid w:val="2C1671D9"/>
     <w:multiLevelType w:val="hybridMultilevel"/>
     <w:tmpl w:val="CE8A20EE"/>
@@ -13011,7 +13318,7 @@
       </w:rPr>
     </w:lvl>
   </w:abstractNum>
-  <w:abstractNum w:abstractNumId="7" w15:restartNumberingAfterBreak="0">
+  <w:abstractNum w:abstractNumId="8" w15:restartNumberingAfterBreak="0">
     <w:nsid w:val="2C847B85"/>
     <w:multiLevelType w:val="hybridMultilevel"/>
     <w:tmpl w:val="E250C374"/>
@@ -13124,7 +13431,7 @@
       </w:rPr>
     </w:lvl>
   </w:abstractNum>
-  <w:abstractNum w:abstractNumId="8" w15:restartNumberingAfterBreak="0">
+  <w:abstractNum w:abstractNumId="9" w15:restartNumberingAfterBreak="0">
     <w:nsid w:val="32A47BC4"/>
     <w:multiLevelType w:val="hybridMultilevel"/>
     <w:tmpl w:val="D9BA2D46"/>
@@ -13237,7 +13544,7 @@
       </w:rPr>
     </w:lvl>
   </w:abstractNum>
-  <w:abstractNum w:abstractNumId="9" w15:restartNumberingAfterBreak="0">
+  <w:abstractNum w:abstractNumId="10" w15:restartNumberingAfterBreak="0">
     <w:nsid w:val="3416687D"/>
     <w:multiLevelType w:val="hybridMultilevel"/>
     <w:tmpl w:val="C5640F64"/>
@@ -13350,7 +13657,7 @@
       </w:rPr>
     </w:lvl>
   </w:abstractNum>
-  <w:abstractNum w:abstractNumId="10" w15:restartNumberingAfterBreak="0">
+  <w:abstractNum w:abstractNumId="11" w15:restartNumberingAfterBreak="0">
     <w:nsid w:val="36E40F8A"/>
     <w:multiLevelType w:val="hybridMultilevel"/>
     <w:tmpl w:val="370A0986"/>
@@ -13463,7 +13770,7 @@
       </w:rPr>
     </w:lvl>
   </w:abstractNum>
-  <w:abstractNum w:abstractNumId="11" w15:restartNumberingAfterBreak="0">
+  <w:abstractNum w:abstractNumId="12" w15:restartNumberingAfterBreak="0">
     <w:nsid w:val="3C12321B"/>
     <w:multiLevelType w:val="hybridMultilevel"/>
     <w:tmpl w:val="FEC45210"/>
@@ -13576,7 +13883,7 @@
       </w:rPr>
     </w:lvl>
   </w:abstractNum>
-  <w:abstractNum w:abstractNumId="12" w15:restartNumberingAfterBreak="0">
+  <w:abstractNum w:abstractNumId="13" w15:restartNumberingAfterBreak="0">
     <w:nsid w:val="3C1C4C97"/>
     <w:multiLevelType w:val="hybridMultilevel"/>
     <w:tmpl w:val="1EF4B830"/>
@@ -13689,7 +13996,7 @@
       </w:rPr>
     </w:lvl>
   </w:abstractNum>
-  <w:abstractNum w:abstractNumId="13" w15:restartNumberingAfterBreak="0">
+  <w:abstractNum w:abstractNumId="14" w15:restartNumberingAfterBreak="0">
     <w:nsid w:val="4D532A44"/>
     <w:multiLevelType w:val="multilevel"/>
     <w:tmpl w:val="630E79AE"/>
@@ -13782,7 +14089,7 @@
       </w:pPr>
     </w:lvl>
   </w:abstractNum>
-  <w:abstractNum w:abstractNumId="14" w15:restartNumberingAfterBreak="0">
+  <w:abstractNum w:abstractNumId="15" w15:restartNumberingAfterBreak="0">
     <w:nsid w:val="4EE032B3"/>
     <w:multiLevelType w:val="hybridMultilevel"/>
     <w:tmpl w:val="85F227AC"/>
@@ -13895,7 +14202,7 @@
       </w:rPr>
     </w:lvl>
   </w:abstractNum>
-  <w:abstractNum w:abstractNumId="15" w15:restartNumberingAfterBreak="0">
+  <w:abstractNum w:abstractNumId="16" w15:restartNumberingAfterBreak="0">
     <w:nsid w:val="4F34480D"/>
     <w:multiLevelType w:val="multilevel"/>
     <w:tmpl w:val="2000001F"/>
@@ -13981,7 +14288,7 @@
       </w:pPr>
     </w:lvl>
   </w:abstractNum>
-  <w:abstractNum w:abstractNumId="16" w15:restartNumberingAfterBreak="0">
+  <w:abstractNum w:abstractNumId="17" w15:restartNumberingAfterBreak="0">
     <w:nsid w:val="517006E4"/>
     <w:multiLevelType w:val="multilevel"/>
     <w:tmpl w:val="2000001F"/>
@@ -14067,7 +14374,7 @@
       </w:pPr>
     </w:lvl>
   </w:abstractNum>
-  <w:abstractNum w:abstractNumId="17" w15:restartNumberingAfterBreak="0">
+  <w:abstractNum w:abstractNumId="18" w15:restartNumberingAfterBreak="0">
     <w:nsid w:val="59821D91"/>
     <w:multiLevelType w:val="hybridMultilevel"/>
     <w:tmpl w:val="F9CED9D4"/>
@@ -14180,7 +14487,7 @@
       </w:rPr>
     </w:lvl>
   </w:abstractNum>
-  <w:abstractNum w:abstractNumId="18" w15:restartNumberingAfterBreak="0">
+  <w:abstractNum w:abstractNumId="19" w15:restartNumberingAfterBreak="0">
     <w:nsid w:val="5D327F88"/>
     <w:multiLevelType w:val="hybridMultilevel"/>
     <w:tmpl w:val="A1E670F2"/>
@@ -14293,7 +14600,7 @@
       </w:rPr>
     </w:lvl>
   </w:abstractNum>
-  <w:abstractNum w:abstractNumId="19" w15:restartNumberingAfterBreak="0">
+  <w:abstractNum w:abstractNumId="20" w15:restartNumberingAfterBreak="0">
     <w:nsid w:val="69A767A8"/>
     <w:multiLevelType w:val="hybridMultilevel"/>
     <w:tmpl w:val="C5D03EE4"/>
@@ -14406,7 +14713,7 @@
       </w:rPr>
     </w:lvl>
   </w:abstractNum>
-  <w:abstractNum w:abstractNumId="20" w15:restartNumberingAfterBreak="0">
+  <w:abstractNum w:abstractNumId="21" w15:restartNumberingAfterBreak="0">
     <w:nsid w:val="721734B6"/>
     <w:multiLevelType w:val="hybridMultilevel"/>
     <w:tmpl w:val="F2AE92D8"/>
@@ -14519,7 +14826,7 @@
       </w:rPr>
     </w:lvl>
   </w:abstractNum>
-  <w:abstractNum w:abstractNumId="21" w15:restartNumberingAfterBreak="0">
+  <w:abstractNum w:abstractNumId="22" w15:restartNumberingAfterBreak="0">
     <w:nsid w:val="788D1934"/>
     <w:multiLevelType w:val="hybridMultilevel"/>
     <w:tmpl w:val="5900D188"/>
@@ -14632,7 +14939,7 @@
       </w:rPr>
     </w:lvl>
   </w:abstractNum>
-  <w:abstractNum w:abstractNumId="22" w15:restartNumberingAfterBreak="0">
+  <w:abstractNum w:abstractNumId="23" w15:restartNumberingAfterBreak="0">
     <w:nsid w:val="7A9F08D7"/>
     <w:multiLevelType w:val="hybridMultilevel"/>
     <w:tmpl w:val="93A219B4"/>
@@ -14749,70 +15056,103 @@
     <w:abstractNumId w:val="1"/>
   </w:num>
   <w:num w:numId="2">
-    <w:abstractNumId w:val="20"/>
+    <w:abstractNumId w:val="21"/>
   </w:num>
   <w:num w:numId="3">
+    <w:abstractNumId w:val="14"/>
+  </w:num>
+  <w:num w:numId="4">
+    <w:abstractNumId w:val="17"/>
+  </w:num>
+  <w:num w:numId="5">
+    <w:abstractNumId w:val="16"/>
+  </w:num>
+  <w:num w:numId="6">
+    <w:abstractNumId w:val="5"/>
+  </w:num>
+  <w:num w:numId="7">
     <w:abstractNumId w:val="13"/>
   </w:num>
-  <w:num w:numId="4">
-    <w:abstractNumId w:val="16"/>
-  </w:num>
-  <w:num w:numId="5">
-    <w:abstractNumId w:val="15"/>
-  </w:num>
-  <w:num w:numId="6">
-    <w:abstractNumId w:val="4"/>
-  </w:num>
-  <w:num w:numId="7">
-    <w:abstractNumId w:val="12"/>
-  </w:num>
   <w:num w:numId="8">
-    <w:abstractNumId w:val="5"/>
+    <w:abstractNumId w:val="6"/>
   </w:num>
   <w:num w:numId="9">
-    <w:abstractNumId w:val="22"/>
+    <w:abstractNumId w:val="23"/>
   </w:num>
   <w:num w:numId="10">
-    <w:abstractNumId w:val="18"/>
+    <w:abstractNumId w:val="19"/>
   </w:num>
   <w:num w:numId="11">
     <w:abstractNumId w:val="0"/>
   </w:num>
   <w:num w:numId="12">
+    <w:abstractNumId w:val="8"/>
+  </w:num>
+  <w:num w:numId="13">
+    <w:abstractNumId w:val="12"/>
+  </w:num>
+  <w:num w:numId="14">
     <w:abstractNumId w:val="7"/>
   </w:num>
-  <w:num w:numId="13">
-    <w:abstractNumId w:val="11"/>
-  </w:num>
-  <w:num w:numId="14">
-    <w:abstractNumId w:val="6"/>
-  </w:num>
   <w:num w:numId="15">
-    <w:abstractNumId w:val="9"/>
+    <w:abstractNumId w:val="10"/>
   </w:num>
   <w:num w:numId="16">
-    <w:abstractNumId w:val="14"/>
+    <w:abstractNumId w:val="15"/>
   </w:num>
   <w:num w:numId="17">
-    <w:abstractNumId w:val="17"/>
+    <w:abstractNumId w:val="18"/>
   </w:num>
   <w:num w:numId="18">
     <w:abstractNumId w:val="3"/>
   </w:num>
   <w:num w:numId="19">
-    <w:abstractNumId w:val="19"/>
+    <w:abstractNumId w:val="20"/>
   </w:num>
   <w:num w:numId="20">
-    <w:abstractNumId w:val="21"/>
+    <w:abstractNumId w:val="22"/>
   </w:num>
   <w:num w:numId="21">
-    <w:abstractNumId w:val="10"/>
+    <w:abstractNumId w:val="11"/>
   </w:num>
   <w:num w:numId="22">
-    <w:abstractNumId w:val="8"/>
+    <w:abstractNumId w:val="9"/>
   </w:num>
   <w:num w:numId="23">
     <w:abstractNumId w:val="2"/>
+  </w:num>
+  <w:num w:numId="24">
+    <w:abstractNumId w:val="14"/>
+    <w:lvlOverride w:ilvl="0">
+      <w:startOverride w:val="1"/>
+    </w:lvlOverride>
+    <w:lvlOverride w:ilvl="1">
+      <w:startOverride w:val="1"/>
+    </w:lvlOverride>
+    <w:lvlOverride w:ilvl="2">
+      <w:startOverride w:val="1"/>
+    </w:lvlOverride>
+    <w:lvlOverride w:ilvl="3">
+      <w:startOverride w:val="1"/>
+    </w:lvlOverride>
+    <w:lvlOverride w:ilvl="4">
+      <w:startOverride w:val="1"/>
+    </w:lvlOverride>
+    <w:lvlOverride w:ilvl="5">
+      <w:startOverride w:val="1"/>
+    </w:lvlOverride>
+    <w:lvlOverride w:ilvl="6">
+      <w:startOverride w:val="1"/>
+    </w:lvlOverride>
+    <w:lvlOverride w:ilvl="7">
+      <w:startOverride w:val="1"/>
+    </w:lvlOverride>
+    <w:lvlOverride w:ilvl="8">
+      <w:startOverride w:val="1"/>
+    </w:lvlOverride>
+  </w:num>
+  <w:num w:numId="25">
+    <w:abstractNumId w:val="4"/>
   </w:num>
 </w:numbering>
 </file>

</xml_diff>

<commit_message>
Lowered watchdog time and updated document.
</commit_message>
<xml_diff>
--- a/MyExoMy.docx
+++ b/MyExoMy.docx
@@ -297,7 +297,7 @@
             <w:rPr>
               <w:rFonts w:eastAsiaTheme="minorEastAsia"/>
               <w:noProof/>
-              <w:lang w:eastAsia="en-NL"/>
+              <w:lang w:val="en-NL" w:eastAsia="en-NL"/>
             </w:rPr>
           </w:pPr>
           <w:r>
@@ -309,7 +309,7 @@
           <w:r>
             <w:fldChar w:fldCharType="separate"/>
           </w:r>
-          <w:hyperlink w:anchor="_Toc71931195" w:history="1">
+          <w:hyperlink w:anchor="_Toc72069825" w:history="1">
             <w:r>
               <w:rPr>
                 <w:rStyle w:val="Hyperlink"/>
@@ -321,7 +321,7 @@
               <w:rPr>
                 <w:rFonts w:eastAsiaTheme="minorEastAsia"/>
                 <w:noProof/>
-                <w:lang w:eastAsia="en-NL"/>
+                <w:lang w:val="en-NL" w:eastAsia="en-NL"/>
               </w:rPr>
               <w:tab/>
             </w:r>
@@ -351,7 +351,7 @@
                 <w:noProof/>
                 <w:webHidden/>
               </w:rPr>
-              <w:instrText xml:space="preserve"> PAGEREF _Toc71931195 \h </w:instrText>
+              <w:instrText xml:space="preserve"> PAGEREF _Toc72069825 \h </w:instrText>
             </w:r>
             <w:r>
               <w:rPr>
@@ -392,10 +392,10 @@
             <w:rPr>
               <w:rFonts w:eastAsiaTheme="minorEastAsia"/>
               <w:noProof/>
-              <w:lang w:eastAsia="en-NL"/>
+              <w:lang w:val="en-NL" w:eastAsia="en-NL"/>
             </w:rPr>
           </w:pPr>
-          <w:hyperlink w:anchor="_Toc71931196" w:history="1">
+          <w:hyperlink w:anchor="_Toc72069826" w:history="1">
             <w:r>
               <w:rPr>
                 <w:rStyle w:val="Hyperlink"/>
@@ -407,7 +407,7 @@
               <w:rPr>
                 <w:rFonts w:eastAsiaTheme="minorEastAsia"/>
                 <w:noProof/>
-                <w:lang w:eastAsia="en-NL"/>
+                <w:lang w:val="en-NL" w:eastAsia="en-NL"/>
               </w:rPr>
               <w:tab/>
             </w:r>
@@ -437,7 +437,7 @@
                 <w:noProof/>
                 <w:webHidden/>
               </w:rPr>
-              <w:instrText xml:space="preserve"> PAGEREF _Toc71931196 \h </w:instrText>
+              <w:instrText xml:space="preserve"> PAGEREF _Toc72069826 \h </w:instrText>
             </w:r>
             <w:r>
               <w:rPr>
@@ -478,10 +478,10 @@
             <w:rPr>
               <w:rFonts w:eastAsiaTheme="minorEastAsia"/>
               <w:noProof/>
-              <w:lang w:eastAsia="en-NL"/>
+              <w:lang w:val="en-NL" w:eastAsia="en-NL"/>
             </w:rPr>
           </w:pPr>
-          <w:hyperlink w:anchor="_Toc71931197" w:history="1">
+          <w:hyperlink w:anchor="_Toc72069827" w:history="1">
             <w:r>
               <w:rPr>
                 <w:rStyle w:val="Hyperlink"/>
@@ -493,7 +493,7 @@
               <w:rPr>
                 <w:rFonts w:eastAsiaTheme="minorEastAsia"/>
                 <w:noProof/>
-                <w:lang w:eastAsia="en-NL"/>
+                <w:lang w:val="en-NL" w:eastAsia="en-NL"/>
               </w:rPr>
               <w:tab/>
             </w:r>
@@ -523,7 +523,7 @@
                 <w:noProof/>
                 <w:webHidden/>
               </w:rPr>
-              <w:instrText xml:space="preserve"> PAGEREF _Toc71931197 \h </w:instrText>
+              <w:instrText xml:space="preserve"> PAGEREF _Toc72069827 \h </w:instrText>
             </w:r>
             <w:r>
               <w:rPr>
@@ -564,10 +564,10 @@
             <w:rPr>
               <w:rFonts w:eastAsiaTheme="minorEastAsia"/>
               <w:noProof/>
-              <w:lang w:eastAsia="en-NL"/>
+              <w:lang w:val="en-NL" w:eastAsia="en-NL"/>
             </w:rPr>
           </w:pPr>
-          <w:hyperlink w:anchor="_Toc71931198" w:history="1">
+          <w:hyperlink w:anchor="_Toc72069828" w:history="1">
             <w:r>
               <w:rPr>
                 <w:rStyle w:val="Hyperlink"/>
@@ -579,7 +579,7 @@
               <w:rPr>
                 <w:rFonts w:eastAsiaTheme="minorEastAsia"/>
                 <w:noProof/>
-                <w:lang w:eastAsia="en-NL"/>
+                <w:lang w:val="en-NL" w:eastAsia="en-NL"/>
               </w:rPr>
               <w:tab/>
             </w:r>
@@ -609,7 +609,7 @@
                 <w:noProof/>
                 <w:webHidden/>
               </w:rPr>
-              <w:instrText xml:space="preserve"> PAGEREF _Toc71931198 \h </w:instrText>
+              <w:instrText xml:space="preserve"> PAGEREF _Toc72069828 \h </w:instrText>
             </w:r>
             <w:r>
               <w:rPr>
@@ -650,10 +650,10 @@
             <w:rPr>
               <w:rFonts w:eastAsiaTheme="minorEastAsia"/>
               <w:noProof/>
-              <w:lang w:eastAsia="en-NL"/>
+              <w:lang w:val="en-NL" w:eastAsia="en-NL"/>
             </w:rPr>
           </w:pPr>
-          <w:hyperlink w:anchor="_Toc71931199" w:history="1">
+          <w:hyperlink w:anchor="_Toc72069829" w:history="1">
             <w:r>
               <w:rPr>
                 <w:rStyle w:val="Hyperlink"/>
@@ -665,7 +665,7 @@
               <w:rPr>
                 <w:rFonts w:eastAsiaTheme="minorEastAsia"/>
                 <w:noProof/>
-                <w:lang w:eastAsia="en-NL"/>
+                <w:lang w:val="en-NL" w:eastAsia="en-NL"/>
               </w:rPr>
               <w:tab/>
             </w:r>
@@ -695,7 +695,7 @@
                 <w:noProof/>
                 <w:webHidden/>
               </w:rPr>
-              <w:instrText xml:space="preserve"> PAGEREF _Toc71931199 \h </w:instrText>
+              <w:instrText xml:space="preserve"> PAGEREF _Toc72069829 \h </w:instrText>
             </w:r>
             <w:r>
               <w:rPr>
@@ -736,10 +736,10 @@
             <w:rPr>
               <w:rFonts w:eastAsiaTheme="minorEastAsia"/>
               <w:noProof/>
-              <w:lang w:eastAsia="en-NL"/>
+              <w:lang w:val="en-NL" w:eastAsia="en-NL"/>
             </w:rPr>
           </w:pPr>
-          <w:hyperlink w:anchor="_Toc71931200" w:history="1">
+          <w:hyperlink w:anchor="_Toc72069830" w:history="1">
             <w:r>
               <w:rPr>
                 <w:rStyle w:val="Hyperlink"/>
@@ -751,7 +751,7 @@
               <w:rPr>
                 <w:rFonts w:eastAsiaTheme="minorEastAsia"/>
                 <w:noProof/>
-                <w:lang w:eastAsia="en-NL"/>
+                <w:lang w:val="en-NL" w:eastAsia="en-NL"/>
               </w:rPr>
               <w:tab/>
             </w:r>
@@ -781,7 +781,7 @@
                 <w:noProof/>
                 <w:webHidden/>
               </w:rPr>
-              <w:instrText xml:space="preserve"> PAGEREF _Toc71931200 \h </w:instrText>
+              <w:instrText xml:space="preserve"> PAGEREF _Toc72069830 \h </w:instrText>
             </w:r>
             <w:r>
               <w:rPr>
@@ -822,10 +822,10 @@
             <w:rPr>
               <w:rFonts w:eastAsiaTheme="minorEastAsia"/>
               <w:noProof/>
-              <w:lang w:eastAsia="en-NL"/>
+              <w:lang w:val="en-NL" w:eastAsia="en-NL"/>
             </w:rPr>
           </w:pPr>
-          <w:hyperlink w:anchor="_Toc71931201" w:history="1">
+          <w:hyperlink w:anchor="_Toc72069831" w:history="1">
             <w:r>
               <w:rPr>
                 <w:rStyle w:val="Hyperlink"/>
@@ -837,7 +837,7 @@
               <w:rPr>
                 <w:rFonts w:eastAsiaTheme="minorEastAsia"/>
                 <w:noProof/>
-                <w:lang w:eastAsia="en-NL"/>
+                <w:lang w:val="en-NL" w:eastAsia="en-NL"/>
               </w:rPr>
               <w:tab/>
             </w:r>
@@ -867,7 +867,7 @@
                 <w:noProof/>
                 <w:webHidden/>
               </w:rPr>
-              <w:instrText xml:space="preserve"> PAGEREF _Toc71931201 \h </w:instrText>
+              <w:instrText xml:space="preserve"> PAGEREF _Toc72069831 \h </w:instrText>
             </w:r>
             <w:r>
               <w:rPr>
@@ -908,10 +908,10 @@
             <w:rPr>
               <w:rFonts w:eastAsiaTheme="minorEastAsia"/>
               <w:noProof/>
-              <w:lang w:eastAsia="en-NL"/>
+              <w:lang w:val="en-NL" w:eastAsia="en-NL"/>
             </w:rPr>
           </w:pPr>
-          <w:hyperlink w:anchor="_Toc71931202" w:history="1">
+          <w:hyperlink w:anchor="_Toc72069832" w:history="1">
             <w:r>
               <w:rPr>
                 <w:rStyle w:val="Hyperlink"/>
@@ -923,7 +923,7 @@
               <w:rPr>
                 <w:rFonts w:eastAsiaTheme="minorEastAsia"/>
                 <w:noProof/>
-                <w:lang w:eastAsia="en-NL"/>
+                <w:lang w:val="en-NL" w:eastAsia="en-NL"/>
               </w:rPr>
               <w:tab/>
             </w:r>
@@ -953,7 +953,93 @@
                 <w:noProof/>
                 <w:webHidden/>
               </w:rPr>
-              <w:instrText xml:space="preserve"> PAGEREF _Toc71931202 \h </w:instrText>
+              <w:instrText xml:space="preserve"> PAGEREF _Toc72069832 \h </w:instrText>
+            </w:r>
+            <w:r>
+              <w:rPr>
+                <w:noProof/>
+                <w:webHidden/>
+              </w:rPr>
+            </w:r>
+            <w:r>
+              <w:rPr>
+                <w:noProof/>
+                <w:webHidden/>
+              </w:rPr>
+              <w:fldChar w:fldCharType="separate"/>
+            </w:r>
+            <w:r>
+              <w:rPr>
+                <w:noProof/>
+                <w:webHidden/>
+              </w:rPr>
+              <w:t>5</w:t>
+            </w:r>
+            <w:r>
+              <w:rPr>
+                <w:noProof/>
+                <w:webHidden/>
+              </w:rPr>
+              <w:fldChar w:fldCharType="end"/>
+            </w:r>
+          </w:hyperlink>
+        </w:p>
+        <w:p>
+          <w:pPr>
+            <w:pStyle w:val="TOC2"/>
+            <w:tabs>
+              <w:tab w:val="left" w:pos="880"/>
+              <w:tab w:val="right" w:leader="dot" w:pos="9016"/>
+            </w:tabs>
+            <w:rPr>
+              <w:rFonts w:eastAsiaTheme="minorEastAsia"/>
+              <w:noProof/>
+              <w:lang w:val="en-NL" w:eastAsia="en-NL"/>
+            </w:rPr>
+          </w:pPr>
+          <w:hyperlink w:anchor="_Toc72069833" w:history="1">
+            <w:r>
+              <w:rPr>
+                <w:rStyle w:val="Hyperlink"/>
+                <w:noProof/>
+              </w:rPr>
+              <w:t>3.4.</w:t>
+            </w:r>
+            <w:r>
+              <w:rPr>
+                <w:rFonts w:eastAsiaTheme="minorEastAsia"/>
+                <w:noProof/>
+                <w:lang w:val="en-NL" w:eastAsia="en-NL"/>
+              </w:rPr>
+              <w:tab/>
+            </w:r>
+            <w:r>
+              <w:rPr>
+                <w:rStyle w:val="Hyperlink"/>
+                <w:noProof/>
+              </w:rPr>
+              <w:t>Installing ROS Melodic on Raspberry Pi OS (Debian Buster), no Ubuntu or Docker.</w:t>
+            </w:r>
+            <w:r>
+              <w:rPr>
+                <w:noProof/>
+                <w:webHidden/>
+              </w:rPr>
+              <w:tab/>
+            </w:r>
+            <w:r>
+              <w:rPr>
+                <w:noProof/>
+                <w:webHidden/>
+              </w:rPr>
+              <w:fldChar w:fldCharType="begin"/>
+            </w:r>
+            <w:r>
+              <w:rPr>
+                <w:noProof/>
+                <w:webHidden/>
+              </w:rPr>
+              <w:instrText xml:space="preserve"> PAGEREF _Toc72069833 \h </w:instrText>
             </w:r>
             <w:r>
               <w:rPr>
@@ -994,10 +1080,10 @@
             <w:rPr>
               <w:rFonts w:eastAsiaTheme="minorEastAsia"/>
               <w:noProof/>
-              <w:lang w:eastAsia="en-NL"/>
+              <w:lang w:val="en-NL" w:eastAsia="en-NL"/>
             </w:rPr>
           </w:pPr>
-          <w:hyperlink w:anchor="_Toc71931203" w:history="1">
+          <w:hyperlink w:anchor="_Toc72069834" w:history="1">
             <w:r>
               <w:rPr>
                 <w:rStyle w:val="Hyperlink"/>
@@ -1009,7 +1095,7 @@
               <w:rPr>
                 <w:rFonts w:eastAsiaTheme="minorEastAsia"/>
                 <w:noProof/>
-                <w:lang w:eastAsia="en-NL"/>
+                <w:lang w:val="en-NL" w:eastAsia="en-NL"/>
               </w:rPr>
               <w:tab/>
             </w:r>
@@ -1039,7 +1125,7 @@
                 <w:noProof/>
                 <w:webHidden/>
               </w:rPr>
-              <w:instrText xml:space="preserve"> PAGEREF _Toc71931203 \h </w:instrText>
+              <w:instrText xml:space="preserve"> PAGEREF _Toc72069834 \h </w:instrText>
             </w:r>
             <w:r>
               <w:rPr>
@@ -1080,10 +1166,10 @@
             <w:rPr>
               <w:rFonts w:eastAsiaTheme="minorEastAsia"/>
               <w:noProof/>
-              <w:lang w:eastAsia="en-NL"/>
+              <w:lang w:val="en-NL" w:eastAsia="en-NL"/>
             </w:rPr>
           </w:pPr>
-          <w:hyperlink w:anchor="_Toc71931204" w:history="1">
+          <w:hyperlink w:anchor="_Toc72069835" w:history="1">
             <w:r>
               <w:rPr>
                 <w:rStyle w:val="Hyperlink"/>
@@ -1095,7 +1181,7 @@
               <w:rPr>
                 <w:rFonts w:eastAsiaTheme="minorEastAsia"/>
                 <w:noProof/>
-                <w:lang w:eastAsia="en-NL"/>
+                <w:lang w:val="en-NL" w:eastAsia="en-NL"/>
               </w:rPr>
               <w:tab/>
             </w:r>
@@ -1125,7 +1211,7 @@
                 <w:noProof/>
                 <w:webHidden/>
               </w:rPr>
-              <w:instrText xml:space="preserve"> PAGEREF _Toc71931204 \h </w:instrText>
+              <w:instrText xml:space="preserve"> PAGEREF _Toc72069835 \h </w:instrText>
             </w:r>
             <w:r>
               <w:rPr>
@@ -1166,10 +1252,10 @@
             <w:rPr>
               <w:rFonts w:eastAsiaTheme="minorEastAsia"/>
               <w:noProof/>
-              <w:lang w:eastAsia="en-NL"/>
+              <w:lang w:val="en-NL" w:eastAsia="en-NL"/>
             </w:rPr>
           </w:pPr>
-          <w:hyperlink w:anchor="_Toc71931205" w:history="1">
+          <w:hyperlink w:anchor="_Toc72069836" w:history="1">
             <w:r>
               <w:rPr>
                 <w:rStyle w:val="Hyperlink"/>
@@ -1181,7 +1267,7 @@
               <w:rPr>
                 <w:rFonts w:eastAsiaTheme="minorEastAsia"/>
                 <w:noProof/>
-                <w:lang w:eastAsia="en-NL"/>
+                <w:lang w:val="en-NL" w:eastAsia="en-NL"/>
               </w:rPr>
               <w:tab/>
             </w:r>
@@ -1211,7 +1297,7 @@
                 <w:noProof/>
                 <w:webHidden/>
               </w:rPr>
-              <w:instrText xml:space="preserve"> PAGEREF _Toc71931205 \h </w:instrText>
+              <w:instrText xml:space="preserve"> PAGEREF _Toc72069836 \h </w:instrText>
             </w:r>
             <w:r>
               <w:rPr>
@@ -1252,10 +1338,10 @@
             <w:rPr>
               <w:rFonts w:eastAsiaTheme="minorEastAsia"/>
               <w:noProof/>
-              <w:lang w:eastAsia="en-NL"/>
+              <w:lang w:val="en-NL" w:eastAsia="en-NL"/>
             </w:rPr>
           </w:pPr>
-          <w:hyperlink w:anchor="_Toc71931206" w:history="1">
+          <w:hyperlink w:anchor="_Toc72069837" w:history="1">
             <w:r>
               <w:rPr>
                 <w:rStyle w:val="Hyperlink"/>
@@ -1267,7 +1353,7 @@
               <w:rPr>
                 <w:rFonts w:eastAsiaTheme="minorEastAsia"/>
                 <w:noProof/>
-                <w:lang w:eastAsia="en-NL"/>
+                <w:lang w:val="en-NL" w:eastAsia="en-NL"/>
               </w:rPr>
               <w:tab/>
             </w:r>
@@ -1297,7 +1383,7 @@
                 <w:noProof/>
                 <w:webHidden/>
               </w:rPr>
-              <w:instrText xml:space="preserve"> PAGEREF _Toc71931206 \h </w:instrText>
+              <w:instrText xml:space="preserve"> PAGEREF _Toc72069837 \h </w:instrText>
             </w:r>
             <w:r>
               <w:rPr>
@@ -1338,10 +1424,10 @@
             <w:rPr>
               <w:rFonts w:eastAsiaTheme="minorEastAsia"/>
               <w:noProof/>
-              <w:lang w:eastAsia="en-NL"/>
+              <w:lang w:val="en-NL" w:eastAsia="en-NL"/>
             </w:rPr>
           </w:pPr>
-          <w:hyperlink w:anchor="_Toc71931207" w:history="1">
+          <w:hyperlink w:anchor="_Toc72069838" w:history="1">
             <w:r>
               <w:rPr>
                 <w:rStyle w:val="Hyperlink"/>
@@ -1353,7 +1439,7 @@
               <w:rPr>
                 <w:rFonts w:eastAsiaTheme="minorEastAsia"/>
                 <w:noProof/>
-                <w:lang w:eastAsia="en-NL"/>
+                <w:lang w:val="en-NL" w:eastAsia="en-NL"/>
               </w:rPr>
               <w:tab/>
             </w:r>
@@ -1383,7 +1469,7 @@
                 <w:noProof/>
                 <w:webHidden/>
               </w:rPr>
-              <w:instrText xml:space="preserve"> PAGEREF _Toc71931207 \h </w:instrText>
+              <w:instrText xml:space="preserve"> PAGEREF _Toc72069838 \h </w:instrText>
             </w:r>
             <w:r>
               <w:rPr>
@@ -1424,10 +1510,10 @@
             <w:rPr>
               <w:rFonts w:eastAsiaTheme="minorEastAsia"/>
               <w:noProof/>
-              <w:lang w:eastAsia="en-NL"/>
+              <w:lang w:val="en-NL" w:eastAsia="en-NL"/>
             </w:rPr>
           </w:pPr>
-          <w:hyperlink w:anchor="_Toc71931208" w:history="1">
+          <w:hyperlink w:anchor="_Toc72069839" w:history="1">
             <w:r>
               <w:rPr>
                 <w:rStyle w:val="Hyperlink"/>
@@ -1439,7 +1525,7 @@
               <w:rPr>
                 <w:rFonts w:eastAsiaTheme="minorEastAsia"/>
                 <w:noProof/>
-                <w:lang w:eastAsia="en-NL"/>
+                <w:lang w:val="en-NL" w:eastAsia="en-NL"/>
               </w:rPr>
               <w:tab/>
             </w:r>
@@ -1469,7 +1555,7 @@
                 <w:noProof/>
                 <w:webHidden/>
               </w:rPr>
-              <w:instrText xml:space="preserve"> PAGEREF _Toc71931208 \h </w:instrText>
+              <w:instrText xml:space="preserve"> PAGEREF _Toc72069839 \h </w:instrText>
             </w:r>
             <w:r>
               <w:rPr>
@@ -1510,10 +1596,10 @@
             <w:rPr>
               <w:rFonts w:eastAsiaTheme="minorEastAsia"/>
               <w:noProof/>
-              <w:lang w:eastAsia="en-NL"/>
+              <w:lang w:val="en-NL" w:eastAsia="en-NL"/>
             </w:rPr>
           </w:pPr>
-          <w:hyperlink w:anchor="_Toc71931209" w:history="1">
+          <w:hyperlink w:anchor="_Toc72069840" w:history="1">
             <w:r>
               <w:rPr>
                 <w:rStyle w:val="Hyperlink"/>
@@ -1525,7 +1611,7 @@
               <w:rPr>
                 <w:rFonts w:eastAsiaTheme="minorEastAsia"/>
                 <w:noProof/>
-                <w:lang w:eastAsia="en-NL"/>
+                <w:lang w:val="en-NL" w:eastAsia="en-NL"/>
               </w:rPr>
               <w:tab/>
             </w:r>
@@ -1555,7 +1641,7 @@
                 <w:noProof/>
                 <w:webHidden/>
               </w:rPr>
-              <w:instrText xml:space="preserve"> PAGEREF _Toc71931209 \h </w:instrText>
+              <w:instrText xml:space="preserve"> PAGEREF _Toc72069840 \h </w:instrText>
             </w:r>
             <w:r>
               <w:rPr>
@@ -1596,10 +1682,10 @@
             <w:rPr>
               <w:rFonts w:eastAsiaTheme="minorEastAsia"/>
               <w:noProof/>
-              <w:lang w:eastAsia="en-NL"/>
+              <w:lang w:val="en-NL" w:eastAsia="en-NL"/>
             </w:rPr>
           </w:pPr>
-          <w:hyperlink w:anchor="_Toc71931210" w:history="1">
+          <w:hyperlink w:anchor="_Toc72069841" w:history="1">
             <w:r>
               <w:rPr>
                 <w:rStyle w:val="Hyperlink"/>
@@ -1611,7 +1697,7 @@
               <w:rPr>
                 <w:rFonts w:eastAsiaTheme="minorEastAsia"/>
                 <w:noProof/>
-                <w:lang w:eastAsia="en-NL"/>
+                <w:lang w:val="en-NL" w:eastAsia="en-NL"/>
               </w:rPr>
               <w:tab/>
             </w:r>
@@ -1641,7 +1727,7 @@
                 <w:noProof/>
                 <w:webHidden/>
               </w:rPr>
-              <w:instrText xml:space="preserve"> PAGEREF _Toc71931210 \h </w:instrText>
+              <w:instrText xml:space="preserve"> PAGEREF _Toc72069841 \h </w:instrText>
             </w:r>
             <w:r>
               <w:rPr>
@@ -1661,7 +1747,7 @@
                 <w:noProof/>
                 <w:webHidden/>
               </w:rPr>
-              <w:t>8</w:t>
+              <w:t>9</w:t>
             </w:r>
             <w:r>
               <w:rPr>
@@ -1682,10 +1768,10 @@
             <w:rPr>
               <w:rFonts w:eastAsiaTheme="minorEastAsia"/>
               <w:noProof/>
-              <w:lang w:eastAsia="en-NL"/>
+              <w:lang w:val="en-NL" w:eastAsia="en-NL"/>
             </w:rPr>
           </w:pPr>
-          <w:hyperlink w:anchor="_Toc71931211" w:history="1">
+          <w:hyperlink w:anchor="_Toc72069842" w:history="1">
             <w:r>
               <w:rPr>
                 <w:rStyle w:val="Hyperlink"/>
@@ -1697,7 +1783,7 @@
               <w:rPr>
                 <w:rFonts w:eastAsiaTheme="minorEastAsia"/>
                 <w:noProof/>
-                <w:lang w:eastAsia="en-NL"/>
+                <w:lang w:val="en-NL" w:eastAsia="en-NL"/>
               </w:rPr>
               <w:tab/>
             </w:r>
@@ -1727,7 +1813,7 @@
                 <w:noProof/>
                 <w:webHidden/>
               </w:rPr>
-              <w:instrText xml:space="preserve"> PAGEREF _Toc71931211 \h </w:instrText>
+              <w:instrText xml:space="preserve"> PAGEREF _Toc72069842 \h </w:instrText>
             </w:r>
             <w:r>
               <w:rPr>
@@ -1768,10 +1854,10 @@
             <w:rPr>
               <w:rFonts w:eastAsiaTheme="minorEastAsia"/>
               <w:noProof/>
-              <w:lang w:eastAsia="en-NL"/>
+              <w:lang w:val="en-NL" w:eastAsia="en-NL"/>
             </w:rPr>
           </w:pPr>
-          <w:hyperlink w:anchor="_Toc71931212" w:history="1">
+          <w:hyperlink w:anchor="_Toc72069843" w:history="1">
             <w:r>
               <w:rPr>
                 <w:rStyle w:val="Hyperlink"/>
@@ -1783,7 +1869,7 @@
               <w:rPr>
                 <w:rFonts w:eastAsiaTheme="minorEastAsia"/>
                 <w:noProof/>
-                <w:lang w:eastAsia="en-NL"/>
+                <w:lang w:val="en-NL" w:eastAsia="en-NL"/>
               </w:rPr>
               <w:tab/>
             </w:r>
@@ -1813,7 +1899,7 @@
                 <w:noProof/>
                 <w:webHidden/>
               </w:rPr>
-              <w:instrText xml:space="preserve"> PAGEREF _Toc71931212 \h </w:instrText>
+              <w:instrText xml:space="preserve"> PAGEREF _Toc72069843 \h </w:instrText>
             </w:r>
             <w:r>
               <w:rPr>
@@ -1854,10 +1940,10 @@
             <w:rPr>
               <w:rFonts w:eastAsiaTheme="minorEastAsia"/>
               <w:noProof/>
-              <w:lang w:eastAsia="en-NL"/>
+              <w:lang w:val="en-NL" w:eastAsia="en-NL"/>
             </w:rPr>
           </w:pPr>
-          <w:hyperlink w:anchor="_Toc71931213" w:history="1">
+          <w:hyperlink w:anchor="_Toc72069844" w:history="1">
             <w:r>
               <w:rPr>
                 <w:rStyle w:val="Hyperlink"/>
@@ -1869,7 +1955,7 @@
               <w:rPr>
                 <w:rFonts w:eastAsiaTheme="minorEastAsia"/>
                 <w:noProof/>
-                <w:lang w:eastAsia="en-NL"/>
+                <w:lang w:val="en-NL" w:eastAsia="en-NL"/>
               </w:rPr>
               <w:tab/>
             </w:r>
@@ -1899,7 +1985,7 @@
                 <w:noProof/>
                 <w:webHidden/>
               </w:rPr>
-              <w:instrText xml:space="preserve"> PAGEREF _Toc71931213 \h </w:instrText>
+              <w:instrText xml:space="preserve"> PAGEREF _Toc72069844 \h </w:instrText>
             </w:r>
             <w:r>
               <w:rPr>
@@ -1919,7 +2005,7 @@
                 <w:noProof/>
                 <w:webHidden/>
               </w:rPr>
-              <w:t>9</w:t>
+              <w:t>10</w:t>
             </w:r>
             <w:r>
               <w:rPr>
@@ -1940,10 +2026,10 @@
             <w:rPr>
               <w:rFonts w:eastAsiaTheme="minorEastAsia"/>
               <w:noProof/>
-              <w:lang w:eastAsia="en-NL"/>
+              <w:lang w:val="en-NL" w:eastAsia="en-NL"/>
             </w:rPr>
           </w:pPr>
-          <w:hyperlink w:anchor="_Toc71931214" w:history="1">
+          <w:hyperlink w:anchor="_Toc72069845" w:history="1">
             <w:r>
               <w:rPr>
                 <w:rStyle w:val="Hyperlink"/>
@@ -1955,7 +2041,7 @@
               <w:rPr>
                 <w:rFonts w:eastAsiaTheme="minorEastAsia"/>
                 <w:noProof/>
-                <w:lang w:eastAsia="en-NL"/>
+                <w:lang w:val="en-NL" w:eastAsia="en-NL"/>
               </w:rPr>
               <w:tab/>
             </w:r>
@@ -1985,7 +2071,7 @@
                 <w:noProof/>
                 <w:webHidden/>
               </w:rPr>
-              <w:instrText xml:space="preserve"> PAGEREF _Toc71931214 \h </w:instrText>
+              <w:instrText xml:space="preserve"> PAGEREF _Toc72069845 \h </w:instrText>
             </w:r>
             <w:r>
               <w:rPr>
@@ -2005,7 +2091,7 @@
                 <w:noProof/>
                 <w:webHidden/>
               </w:rPr>
-              <w:t>9</w:t>
+              <w:t>10</w:t>
             </w:r>
             <w:r>
               <w:rPr>
@@ -2026,10 +2112,10 @@
             <w:rPr>
               <w:rFonts w:eastAsiaTheme="minorEastAsia"/>
               <w:noProof/>
-              <w:lang w:eastAsia="en-NL"/>
+              <w:lang w:val="en-NL" w:eastAsia="en-NL"/>
             </w:rPr>
           </w:pPr>
-          <w:hyperlink w:anchor="_Toc71931215" w:history="1">
+          <w:hyperlink w:anchor="_Toc72069846" w:history="1">
             <w:r>
               <w:rPr>
                 <w:rStyle w:val="Hyperlink"/>
@@ -2041,7 +2127,7 @@
               <w:rPr>
                 <w:rFonts w:eastAsiaTheme="minorEastAsia"/>
                 <w:noProof/>
-                <w:lang w:eastAsia="en-NL"/>
+                <w:lang w:val="en-NL" w:eastAsia="en-NL"/>
               </w:rPr>
               <w:tab/>
             </w:r>
@@ -2050,7 +2136,7 @@
                 <w:rStyle w:val="Hyperlink"/>
                 <w:noProof/>
               </w:rPr>
-              <w:t>MJPEG Streamer</w:t>
+              <w:t>MJPEG-Streamer</w:t>
             </w:r>
             <w:r>
               <w:rPr>
@@ -2071,7 +2157,7 @@
                 <w:noProof/>
                 <w:webHidden/>
               </w:rPr>
-              <w:instrText xml:space="preserve"> PAGEREF _Toc71931215 \h </w:instrText>
+              <w:instrText xml:space="preserve"> PAGEREF _Toc72069846 \h </w:instrText>
             </w:r>
             <w:r>
               <w:rPr>
@@ -2112,10 +2198,10 @@
             <w:rPr>
               <w:rFonts w:eastAsiaTheme="minorEastAsia"/>
               <w:noProof/>
-              <w:lang w:eastAsia="en-NL"/>
+              <w:lang w:val="en-NL" w:eastAsia="en-NL"/>
             </w:rPr>
           </w:pPr>
-          <w:hyperlink w:anchor="_Toc71931216" w:history="1">
+          <w:hyperlink w:anchor="_Toc72069847" w:history="1">
             <w:r>
               <w:rPr>
                 <w:rStyle w:val="Hyperlink"/>
@@ -2127,7 +2213,7 @@
               <w:rPr>
                 <w:rFonts w:eastAsiaTheme="minorEastAsia"/>
                 <w:noProof/>
-                <w:lang w:eastAsia="en-NL"/>
+                <w:lang w:val="en-NL" w:eastAsia="en-NL"/>
               </w:rPr>
               <w:tab/>
             </w:r>
@@ -2157,7 +2243,7 @@
                 <w:noProof/>
                 <w:webHidden/>
               </w:rPr>
-              <w:instrText xml:space="preserve"> PAGEREF _Toc71931216 \h </w:instrText>
+              <w:instrText xml:space="preserve"> PAGEREF _Toc72069847 \h </w:instrText>
             </w:r>
             <w:r>
               <w:rPr>
@@ -2198,10 +2284,10 @@
             <w:rPr>
               <w:rFonts w:eastAsiaTheme="minorEastAsia"/>
               <w:noProof/>
-              <w:lang w:eastAsia="en-NL"/>
+              <w:lang w:val="en-NL" w:eastAsia="en-NL"/>
             </w:rPr>
           </w:pPr>
-          <w:hyperlink w:anchor="_Toc71931217" w:history="1">
+          <w:hyperlink w:anchor="_Toc72069848" w:history="1">
             <w:r>
               <w:rPr>
                 <w:rStyle w:val="Hyperlink"/>
@@ -2213,7 +2299,7 @@
               <w:rPr>
                 <w:rFonts w:eastAsiaTheme="minorEastAsia"/>
                 <w:noProof/>
-                <w:lang w:eastAsia="en-NL"/>
+                <w:lang w:val="en-NL" w:eastAsia="en-NL"/>
               </w:rPr>
               <w:tab/>
             </w:r>
@@ -2243,7 +2329,7 @@
                 <w:noProof/>
                 <w:webHidden/>
               </w:rPr>
-              <w:instrText xml:space="preserve"> PAGEREF _Toc71931217 \h </w:instrText>
+              <w:instrText xml:space="preserve"> PAGEREF _Toc72069848 \h </w:instrText>
             </w:r>
             <w:r>
               <w:rPr>
@@ -2284,10 +2370,10 @@
             <w:rPr>
               <w:rFonts w:eastAsiaTheme="minorEastAsia"/>
               <w:noProof/>
-              <w:lang w:eastAsia="en-NL"/>
+              <w:lang w:val="en-NL" w:eastAsia="en-NL"/>
             </w:rPr>
           </w:pPr>
-          <w:hyperlink w:anchor="_Toc71931218" w:history="1">
+          <w:hyperlink w:anchor="_Toc72069849" w:history="1">
             <w:r>
               <w:rPr>
                 <w:rStyle w:val="Hyperlink"/>
@@ -2299,7 +2385,7 @@
               <w:rPr>
                 <w:rFonts w:eastAsiaTheme="minorEastAsia"/>
                 <w:noProof/>
-                <w:lang w:eastAsia="en-NL"/>
+                <w:lang w:val="en-NL" w:eastAsia="en-NL"/>
               </w:rPr>
               <w:tab/>
             </w:r>
@@ -2329,7 +2415,7 @@
                 <w:noProof/>
                 <w:webHidden/>
               </w:rPr>
-              <w:instrText xml:space="preserve"> PAGEREF _Toc71931218 \h </w:instrText>
+              <w:instrText xml:space="preserve"> PAGEREF _Toc72069849 \h </w:instrText>
             </w:r>
             <w:r>
               <w:rPr>
@@ -2370,10 +2456,10 @@
             <w:rPr>
               <w:rFonts w:eastAsiaTheme="minorEastAsia"/>
               <w:noProof/>
-              <w:lang w:eastAsia="en-NL"/>
+              <w:lang w:val="en-NL" w:eastAsia="en-NL"/>
             </w:rPr>
           </w:pPr>
-          <w:hyperlink w:anchor="_Toc71931219" w:history="1">
+          <w:hyperlink w:anchor="_Toc72069850" w:history="1">
             <w:r>
               <w:rPr>
                 <w:rStyle w:val="Hyperlink"/>
@@ -2385,7 +2471,7 @@
               <w:rPr>
                 <w:rFonts w:eastAsiaTheme="minorEastAsia"/>
                 <w:noProof/>
-                <w:lang w:eastAsia="en-NL"/>
+                <w:lang w:val="en-NL" w:eastAsia="en-NL"/>
               </w:rPr>
               <w:tab/>
             </w:r>
@@ -2415,7 +2501,7 @@
                 <w:noProof/>
                 <w:webHidden/>
               </w:rPr>
-              <w:instrText xml:space="preserve"> PAGEREF _Toc71931219 \h </w:instrText>
+              <w:instrText xml:space="preserve"> PAGEREF _Toc72069850 \h </w:instrText>
             </w:r>
             <w:r>
               <w:rPr>
@@ -2456,10 +2542,10 @@
             <w:rPr>
               <w:rFonts w:eastAsiaTheme="minorEastAsia"/>
               <w:noProof/>
-              <w:lang w:eastAsia="en-NL"/>
+              <w:lang w:val="en-NL" w:eastAsia="en-NL"/>
             </w:rPr>
           </w:pPr>
-          <w:hyperlink w:anchor="_Toc71931220" w:history="1">
+          <w:hyperlink w:anchor="_Toc72069851" w:history="1">
             <w:r>
               <w:rPr>
                 <w:rStyle w:val="Hyperlink"/>
@@ -2471,7 +2557,7 @@
               <w:rPr>
                 <w:rFonts w:eastAsiaTheme="minorEastAsia"/>
                 <w:noProof/>
-                <w:lang w:eastAsia="en-NL"/>
+                <w:lang w:val="en-NL" w:eastAsia="en-NL"/>
               </w:rPr>
               <w:tab/>
             </w:r>
@@ -2501,7 +2587,7 @@
                 <w:noProof/>
                 <w:webHidden/>
               </w:rPr>
-              <w:instrText xml:space="preserve"> PAGEREF _Toc71931220 \h </w:instrText>
+              <w:instrText xml:space="preserve"> PAGEREF _Toc72069851 \h </w:instrText>
             </w:r>
             <w:r>
               <w:rPr>
@@ -2542,10 +2628,10 @@
             <w:rPr>
               <w:rFonts w:eastAsiaTheme="minorEastAsia"/>
               <w:noProof/>
-              <w:lang w:eastAsia="en-NL"/>
+              <w:lang w:val="en-NL" w:eastAsia="en-NL"/>
             </w:rPr>
           </w:pPr>
-          <w:hyperlink w:anchor="_Toc71931221" w:history="1">
+          <w:hyperlink w:anchor="_Toc72069852" w:history="1">
             <w:r>
               <w:rPr>
                 <w:rStyle w:val="Hyperlink"/>
@@ -2557,7 +2643,7 @@
               <w:rPr>
                 <w:rFonts w:eastAsiaTheme="minorEastAsia"/>
                 <w:noProof/>
-                <w:lang w:eastAsia="en-NL"/>
+                <w:lang w:val="en-NL" w:eastAsia="en-NL"/>
               </w:rPr>
               <w:tab/>
             </w:r>
@@ -2587,7 +2673,7 @@
                 <w:noProof/>
                 <w:webHidden/>
               </w:rPr>
-              <w:instrText xml:space="preserve"> PAGEREF _Toc71931221 \h </w:instrText>
+              <w:instrText xml:space="preserve"> PAGEREF _Toc72069852 \h </w:instrText>
             </w:r>
             <w:r>
               <w:rPr>
@@ -2628,10 +2714,10 @@
             <w:rPr>
               <w:rFonts w:eastAsiaTheme="minorEastAsia"/>
               <w:noProof/>
-              <w:lang w:eastAsia="en-NL"/>
+              <w:lang w:val="en-NL" w:eastAsia="en-NL"/>
             </w:rPr>
           </w:pPr>
-          <w:hyperlink w:anchor="_Toc71931222" w:history="1">
+          <w:hyperlink w:anchor="_Toc72069853" w:history="1">
             <w:r>
               <w:rPr>
                 <w:rStyle w:val="Hyperlink"/>
@@ -2643,7 +2729,7 @@
               <w:rPr>
                 <w:rFonts w:eastAsiaTheme="minorEastAsia"/>
                 <w:noProof/>
-                <w:lang w:eastAsia="en-NL"/>
+                <w:lang w:val="en-NL" w:eastAsia="en-NL"/>
               </w:rPr>
               <w:tab/>
             </w:r>
@@ -2673,7 +2759,7 @@
                 <w:noProof/>
                 <w:webHidden/>
               </w:rPr>
-              <w:instrText xml:space="preserve"> PAGEREF _Toc71931222 \h </w:instrText>
+              <w:instrText xml:space="preserve"> PAGEREF _Toc72069853 \h </w:instrText>
             </w:r>
             <w:r>
               <w:rPr>
@@ -2714,10 +2800,10 @@
             <w:rPr>
               <w:rFonts w:eastAsiaTheme="minorEastAsia"/>
               <w:noProof/>
-              <w:lang w:eastAsia="en-NL"/>
+              <w:lang w:val="en-NL" w:eastAsia="en-NL"/>
             </w:rPr>
           </w:pPr>
-          <w:hyperlink w:anchor="_Toc71931223" w:history="1">
+          <w:hyperlink w:anchor="_Toc72069854" w:history="1">
             <w:r>
               <w:rPr>
                 <w:rStyle w:val="Hyperlink"/>
@@ -2729,7 +2815,7 @@
               <w:rPr>
                 <w:rFonts w:eastAsiaTheme="minorEastAsia"/>
                 <w:noProof/>
-                <w:lang w:eastAsia="en-NL"/>
+                <w:lang w:val="en-NL" w:eastAsia="en-NL"/>
               </w:rPr>
               <w:tab/>
             </w:r>
@@ -2759,7 +2845,7 @@
                 <w:noProof/>
                 <w:webHidden/>
               </w:rPr>
-              <w:instrText xml:space="preserve"> PAGEREF _Toc71931223 \h </w:instrText>
+              <w:instrText xml:space="preserve"> PAGEREF _Toc72069854 \h </w:instrText>
             </w:r>
             <w:r>
               <w:rPr>
@@ -2779,7 +2865,7 @@
                 <w:noProof/>
                 <w:webHidden/>
               </w:rPr>
-              <w:t>12</w:t>
+              <w:t>13</w:t>
             </w:r>
             <w:r>
               <w:rPr>
@@ -2800,10 +2886,10 @@
             <w:rPr>
               <w:rFonts w:eastAsiaTheme="minorEastAsia"/>
               <w:noProof/>
-              <w:lang w:eastAsia="en-NL"/>
+              <w:lang w:val="en-NL" w:eastAsia="en-NL"/>
             </w:rPr>
           </w:pPr>
-          <w:hyperlink w:anchor="_Toc71931224" w:history="1">
+          <w:hyperlink w:anchor="_Toc72069855" w:history="1">
             <w:r>
               <w:rPr>
                 <w:rStyle w:val="Hyperlink"/>
@@ -2815,7 +2901,7 @@
               <w:rPr>
                 <w:rFonts w:eastAsiaTheme="minorEastAsia"/>
                 <w:noProof/>
-                <w:lang w:eastAsia="en-NL"/>
+                <w:lang w:val="en-NL" w:eastAsia="en-NL"/>
               </w:rPr>
               <w:tab/>
             </w:r>
@@ -2846,7 +2932,7 @@
                 <w:noProof/>
                 <w:webHidden/>
               </w:rPr>
-              <w:instrText xml:space="preserve"> PAGEREF _Toc71931224 \h </w:instrText>
+              <w:instrText xml:space="preserve"> PAGEREF _Toc72069855 \h </w:instrText>
             </w:r>
             <w:r>
               <w:rPr>
@@ -2887,10 +2973,10 @@
             <w:rPr>
               <w:rFonts w:eastAsiaTheme="minorEastAsia"/>
               <w:noProof/>
-              <w:lang w:eastAsia="en-NL"/>
+              <w:lang w:val="en-NL" w:eastAsia="en-NL"/>
             </w:rPr>
           </w:pPr>
-          <w:hyperlink w:anchor="_Toc71931225" w:history="1">
+          <w:hyperlink w:anchor="_Toc72069856" w:history="1">
             <w:r>
               <w:rPr>
                 <w:rStyle w:val="Hyperlink"/>
@@ -2902,7 +2988,7 @@
               <w:rPr>
                 <w:rFonts w:eastAsiaTheme="minorEastAsia"/>
                 <w:noProof/>
-                <w:lang w:eastAsia="en-NL"/>
+                <w:lang w:val="en-NL" w:eastAsia="en-NL"/>
               </w:rPr>
               <w:tab/>
             </w:r>
@@ -2932,7 +3018,7 @@
                 <w:noProof/>
                 <w:webHidden/>
               </w:rPr>
-              <w:instrText xml:space="preserve"> PAGEREF _Toc71931225 \h </w:instrText>
+              <w:instrText xml:space="preserve"> PAGEREF _Toc72069856 \h </w:instrText>
             </w:r>
             <w:r>
               <w:rPr>
@@ -2973,10 +3059,10 @@
             <w:rPr>
               <w:rFonts w:eastAsiaTheme="minorEastAsia"/>
               <w:noProof/>
-              <w:lang w:eastAsia="en-NL"/>
+              <w:lang w:val="en-NL" w:eastAsia="en-NL"/>
             </w:rPr>
           </w:pPr>
-          <w:hyperlink w:anchor="_Toc71931226" w:history="1">
+          <w:hyperlink w:anchor="_Toc72069857" w:history="1">
             <w:r>
               <w:rPr>
                 <w:rStyle w:val="Hyperlink"/>
@@ -2988,7 +3074,7 @@
               <w:rPr>
                 <w:rFonts w:eastAsiaTheme="minorEastAsia"/>
                 <w:noProof/>
-                <w:lang w:eastAsia="en-NL"/>
+                <w:lang w:val="en-NL" w:eastAsia="en-NL"/>
               </w:rPr>
               <w:tab/>
             </w:r>
@@ -3018,7 +3104,7 @@
                 <w:noProof/>
                 <w:webHidden/>
               </w:rPr>
-              <w:instrText xml:space="preserve"> PAGEREF _Toc71931226 \h </w:instrText>
+              <w:instrText xml:space="preserve"> PAGEREF _Toc72069857 \h </w:instrText>
             </w:r>
             <w:r>
               <w:rPr>
@@ -3080,7 +3166,7 @@
       <w:pPr>
         <w:pStyle w:val="Heading1"/>
       </w:pPr>
-      <w:bookmarkStart w:id="0" w:name="_Toc71931195"/>
+      <w:bookmarkStart w:id="0" w:name="_Toc72069825"/>
       <w:r>
         <w:lastRenderedPageBreak/>
         <w:t>Introduction</w:t>
@@ -3222,7 +3308,7 @@
       <w:pPr>
         <w:pStyle w:val="Heading1"/>
       </w:pPr>
-      <w:bookmarkStart w:id="1" w:name="_Toc71931196"/>
+      <w:bookmarkStart w:id="1" w:name="_Toc72069826"/>
       <w:r>
         <w:t>C</w:t>
       </w:r>
@@ -3244,7 +3330,7 @@
       <w:pPr>
         <w:pStyle w:val="Heading2"/>
       </w:pPr>
-      <w:bookmarkStart w:id="2" w:name="_Toc71931197"/>
+      <w:bookmarkStart w:id="2" w:name="_Toc72069827"/>
       <w:r>
         <w:t>For the first time</w:t>
       </w:r>
@@ -3295,7 +3381,7 @@
       <w:pPr>
         <w:pStyle w:val="Heading2"/>
       </w:pPr>
-      <w:bookmarkStart w:id="3" w:name="_Toc71931198"/>
+      <w:bookmarkStart w:id="3" w:name="_Toc72069828"/>
       <w:r>
         <w:t>When connection is lost for whatever reason</w:t>
       </w:r>
@@ -3411,7 +3497,7 @@
       <w:pPr>
         <w:pStyle w:val="Heading1"/>
       </w:pPr>
-      <w:bookmarkStart w:id="4" w:name="_Toc71931199"/>
+      <w:bookmarkStart w:id="4" w:name="_Toc72069829"/>
       <w:r>
         <w:t>Way of working</w:t>
       </w:r>
@@ -3421,7 +3507,7 @@
       <w:pPr>
         <w:pStyle w:val="Heading2"/>
       </w:pPr>
-      <w:bookmarkStart w:id="5" w:name="_Toc71931200"/>
+      <w:bookmarkStart w:id="5" w:name="_Toc72069830"/>
       <w:r>
         <w:t>For development</w:t>
       </w:r>
@@ -4420,7 +4506,7 @@
       <w:pPr>
         <w:pStyle w:val="Heading2"/>
       </w:pPr>
-      <w:bookmarkStart w:id="6" w:name="_Toc71931201"/>
+      <w:bookmarkStart w:id="6" w:name="_Toc72069831"/>
       <w:r>
         <w:t xml:space="preserve">For </w:t>
       </w:r>
@@ -4560,7 +4646,7 @@
       <w:pPr>
         <w:pStyle w:val="Heading2"/>
       </w:pPr>
-      <w:bookmarkStart w:id="7" w:name="_Toc71931202"/>
+      <w:bookmarkStart w:id="7" w:name="_Toc72069832"/>
       <w:r>
         <w:t>About Docker</w:t>
       </w:r>
@@ -4818,6 +4904,7 @@
       <w:pPr>
         <w:pStyle w:val="Heading2"/>
       </w:pPr>
+      <w:bookmarkStart w:id="8" w:name="_Toc72069833"/>
       <w:r>
         <w:t>In</w:t>
       </w:r>
@@ -4830,6 +4917,7 @@
       <w:r>
         <w:t>Melodic on Raspberry Pi OS (Debian Buster), no Ubuntu or Docker.</w:t>
       </w:r>
+      <w:bookmarkEnd w:id="8"/>
     </w:p>
     <w:p>
       <w:pPr>
@@ -4875,7 +4963,7 @@
       <w:pPr>
         <w:pStyle w:val="Heading1"/>
       </w:pPr>
-      <w:bookmarkStart w:id="8" w:name="_Toc71931203"/>
+      <w:bookmarkStart w:id="9" w:name="_Toc72069834"/>
       <w:r>
         <w:t xml:space="preserve">From </w:t>
       </w:r>
@@ -4897,7 +4985,7 @@
       <w:r>
         <w:t>y</w:t>
       </w:r>
-      <w:bookmarkEnd w:id="8"/>
+      <w:bookmarkEnd w:id="9"/>
       <w:proofErr w:type="spellEnd"/>
     </w:p>
     <w:p>
@@ -4917,11 +5005,11 @@
       <w:pPr>
         <w:pStyle w:val="Heading2"/>
       </w:pPr>
-      <w:bookmarkStart w:id="9" w:name="_Toc71931204"/>
+      <w:bookmarkStart w:id="10" w:name="_Toc72069835"/>
       <w:r>
         <w:t>Additions / changes in hardware</w:t>
       </w:r>
-      <w:bookmarkEnd w:id="9"/>
+      <w:bookmarkEnd w:id="10"/>
     </w:p>
     <w:p>
       <w:pPr>
@@ -5313,27 +5401,14 @@
       <w:r>
         <w:t xml:space="preserve">Figure </w:t>
       </w:r>
-      <w:r>
-        <w:fldChar w:fldCharType="begin"/>
-      </w:r>
-      <w:r>
-        <w:instrText xml:space="preserve"> SEQ Figure \* ARABIC </w:instrText>
-      </w:r>
-      <w:r>
-        <w:fldChar w:fldCharType="separate"/>
-      </w:r>
-      <w:r>
-        <w:rPr>
-          <w:noProof/>
-        </w:rPr>
-        <w:t>1</w:t>
-      </w:r>
-      <w:r>
-        <w:rPr>
-          <w:noProof/>
-        </w:rPr>
-        <w:fldChar w:fldCharType="end"/>
-      </w:r>
+      <w:fldSimple w:instr=" SEQ Figure \* ARABIC ">
+        <w:r>
+          <w:rPr>
+            <w:noProof/>
+          </w:rPr>
+          <w:t>1</w:t>
+        </w:r>
+      </w:fldSimple>
       <w:r>
         <w:rPr>
           <w:lang w:val="en-US"/>
@@ -5442,27 +5517,14 @@
       <w:r>
         <w:t xml:space="preserve">Figure </w:t>
       </w:r>
-      <w:r>
-        <w:fldChar w:fldCharType="begin"/>
-      </w:r>
-      <w:r>
-        <w:instrText xml:space="preserve"> SEQ Figure \* ARABIC </w:instrText>
-      </w:r>
-      <w:r>
-        <w:fldChar w:fldCharType="separate"/>
-      </w:r>
-      <w:r>
-        <w:rPr>
-          <w:noProof/>
-        </w:rPr>
-        <w:t>2</w:t>
-      </w:r>
-      <w:r>
-        <w:rPr>
-          <w:noProof/>
-        </w:rPr>
-        <w:fldChar w:fldCharType="end"/>
-      </w:r>
+      <w:fldSimple w:instr=" SEQ Figure \* ARABIC ">
+        <w:r>
+          <w:rPr>
+            <w:noProof/>
+          </w:rPr>
+          <w:t>2</w:t>
+        </w:r>
+      </w:fldSimple>
       <w:r>
         <w:rPr>
           <w:lang w:val="en-US"/>
@@ -5562,7 +5624,7 @@
       <w:pPr>
         <w:pStyle w:val="Heading2"/>
       </w:pPr>
-      <w:bookmarkStart w:id="10" w:name="_Toc71931205"/>
+      <w:bookmarkStart w:id="11" w:name="_Toc72069836"/>
       <w:r>
         <w:t>Additions /</w:t>
       </w:r>
@@ -5572,7 +5634,7 @@
       <w:r>
         <w:t>changes in software</w:t>
       </w:r>
-      <w:bookmarkEnd w:id="10"/>
+      <w:bookmarkEnd w:id="11"/>
     </w:p>
     <w:p>
       <w:pPr>
@@ -6425,6 +6487,132 @@
         <w:rPr>
           <w:lang w:val="en-US"/>
         </w:rPr>
+        <w:t xml:space="preserve">In src/motor_node.py the </w:t>
+      </w:r>
+      <w:proofErr w:type="spellStart"/>
+      <w:r>
+        <w:rPr>
+          <w:lang w:val="en-US"/>
+        </w:rPr>
+        <w:t>watchdog_timer</w:t>
+      </w:r>
+      <w:proofErr w:type="spellEnd"/>
+      <w:r>
+        <w:rPr>
+          <w:lang w:val="en-US"/>
+        </w:rPr>
+        <w:t xml:space="preserve"> for stopping the drive motors is changed from 5 s to 0.5 s. </w:t>
+      </w:r>
+      <w:r>
+        <w:rPr>
+          <w:lang w:val="en-US"/>
+        </w:rPr>
+        <w:t xml:space="preserve">This to make sure that if the </w:t>
+      </w:r>
+      <w:proofErr w:type="spellStart"/>
+      <w:r>
+        <w:rPr>
+          <w:lang w:val="en-US"/>
+        </w:rPr>
+        <w:t>Wifi</w:t>
+      </w:r>
+      <w:proofErr w:type="spellEnd"/>
+      <w:r>
+        <w:rPr>
+          <w:lang w:val="en-US"/>
+        </w:rPr>
+        <w:t xml:space="preserve"> connection drops the </w:t>
+      </w:r>
+      <w:proofErr w:type="spellStart"/>
+      <w:r>
+        <w:rPr>
+          <w:lang w:val="en-US"/>
+        </w:rPr>
+        <w:t>ExoMy</w:t>
+      </w:r>
+      <w:proofErr w:type="spellEnd"/>
+      <w:r>
+        <w:rPr>
+          <w:lang w:val="en-US"/>
+        </w:rPr>
+        <w:t xml:space="preserve"> stops in 0.5 second.</w:t>
+      </w:r>
+      <w:r>
+        <w:rPr>
+          <w:lang w:val="en-US"/>
+        </w:rPr>
+        <w:t xml:space="preserve"> </w:t>
+      </w:r>
+      <w:r>
+        <w:rPr>
+          <w:lang w:val="en-US"/>
+        </w:rPr>
+        <w:t xml:space="preserve">It still is possible that after the </w:t>
+      </w:r>
+      <w:proofErr w:type="spellStart"/>
+      <w:r>
+        <w:rPr>
+          <w:lang w:val="en-US"/>
+        </w:rPr>
+        <w:t>ExoMy</w:t>
+      </w:r>
+      <w:proofErr w:type="spellEnd"/>
+      <w:r>
+        <w:rPr>
+          <w:lang w:val="en-US"/>
+        </w:rPr>
+        <w:t xml:space="preserve"> stops it starts moving again due to delayed </w:t>
+      </w:r>
+      <w:proofErr w:type="spellStart"/>
+      <w:r>
+        <w:rPr>
+          <w:lang w:val="en-US"/>
+        </w:rPr>
+        <w:t>Wifi</w:t>
+      </w:r>
+      <w:proofErr w:type="spellEnd"/>
+      <w:r>
+        <w:rPr>
+          <w:lang w:val="en-US"/>
+        </w:rPr>
+        <w:t xml:space="preserve"> packet delivery.</w:t>
+      </w:r>
+      <w:r>
+        <w:rPr>
+          <w:lang w:val="en-US"/>
+        </w:rPr>
+        <w:t xml:space="preserve"> A  way to deal with this is to release the joystick on the web page as soon as the video hangs. Tests show that the </w:t>
+      </w:r>
+      <w:proofErr w:type="spellStart"/>
+      <w:r>
+        <w:rPr>
+          <w:lang w:val="en-US"/>
+        </w:rPr>
+        <w:t>ExoMy</w:t>
+      </w:r>
+      <w:proofErr w:type="spellEnd"/>
+      <w:r>
+        <w:rPr>
+          <w:lang w:val="en-US"/>
+        </w:rPr>
+        <w:t xml:space="preserve"> then indeed will stop within 0.5 s.</w:t>
+      </w:r>
+    </w:p>
+    <w:p>
+      <w:pPr>
+        <w:pStyle w:val="ListParagraph"/>
+        <w:numPr>
+          <w:ilvl w:val="0"/>
+          <w:numId w:val="11"/>
+        </w:numPr>
+        <w:rPr>
+          <w:lang w:val="en-US"/>
+        </w:rPr>
+      </w:pPr>
+      <w:r>
+        <w:rPr>
+          <w:lang w:val="en-US"/>
+        </w:rPr>
         <w:t xml:space="preserve">In src/motors.py the drive motors are switched off when the speed is very low. This to </w:t>
       </w:r>
       <w:proofErr w:type="spellStart"/>
@@ -6470,11 +6658,11 @@
       <w:pPr>
         <w:pStyle w:val="Heading1"/>
       </w:pPr>
-      <w:bookmarkStart w:id="11" w:name="_Toc71931206"/>
+      <w:bookmarkStart w:id="12" w:name="_Toc72069837"/>
       <w:r>
         <w:t>Topics</w:t>
       </w:r>
-      <w:bookmarkEnd w:id="11"/>
+      <w:bookmarkEnd w:id="12"/>
     </w:p>
     <w:p>
       <w:pPr>
@@ -6505,17 +6693,17 @@
       <w:pPr>
         <w:pStyle w:val="Heading2"/>
       </w:pPr>
-      <w:bookmarkStart w:id="12" w:name="_Toc284586309"/>
-      <w:bookmarkStart w:id="13" w:name="_Toc284586395"/>
-      <w:bookmarkStart w:id="14" w:name="_Toc284586502"/>
-      <w:bookmarkStart w:id="15" w:name="_Toc284586949"/>
-      <w:bookmarkStart w:id="16" w:name="_Toc284587790"/>
-      <w:bookmarkStart w:id="17" w:name="_Toc284588136"/>
-      <w:bookmarkStart w:id="18" w:name="_Toc313347896"/>
-      <w:bookmarkStart w:id="19" w:name="_Toc483165085"/>
-      <w:bookmarkStart w:id="20" w:name="_Toc483165229"/>
-      <w:bookmarkStart w:id="21" w:name="_Toc488004924"/>
-      <w:bookmarkStart w:id="22" w:name="_Toc71931207"/>
+      <w:bookmarkStart w:id="13" w:name="_Toc284586309"/>
+      <w:bookmarkStart w:id="14" w:name="_Toc284586395"/>
+      <w:bookmarkStart w:id="15" w:name="_Toc284586502"/>
+      <w:bookmarkStart w:id="16" w:name="_Toc284586949"/>
+      <w:bookmarkStart w:id="17" w:name="_Toc284587790"/>
+      <w:bookmarkStart w:id="18" w:name="_Toc284588136"/>
+      <w:bookmarkStart w:id="19" w:name="_Toc313347896"/>
+      <w:bookmarkStart w:id="20" w:name="_Toc483165085"/>
+      <w:bookmarkStart w:id="21" w:name="_Toc483165229"/>
+      <w:bookmarkStart w:id="22" w:name="_Toc488004924"/>
+      <w:bookmarkStart w:id="23" w:name="_Toc72069838"/>
       <w:proofErr w:type="spellStart"/>
       <w:r>
         <w:t>Wifi</w:t>
@@ -6544,7 +6732,6 @@
       <w:r>
         <w:t>wpa_supplicant.conf</w:t>
       </w:r>
-      <w:bookmarkEnd w:id="12"/>
       <w:bookmarkEnd w:id="13"/>
       <w:bookmarkEnd w:id="14"/>
       <w:bookmarkEnd w:id="15"/>
@@ -6555,6 +6742,7 @@
       <w:bookmarkEnd w:id="20"/>
       <w:bookmarkEnd w:id="21"/>
       <w:bookmarkEnd w:id="22"/>
+      <w:bookmarkEnd w:id="23"/>
       <w:proofErr w:type="spellEnd"/>
     </w:p>
     <w:p>
@@ -6682,7 +6870,7 @@
       <w:pPr>
         <w:pStyle w:val="Heading2"/>
       </w:pPr>
-      <w:bookmarkStart w:id="23" w:name="_Toc71931208"/>
+      <w:bookmarkStart w:id="24" w:name="_Toc72069839"/>
       <w:proofErr w:type="spellStart"/>
       <w:r>
         <w:t>Wifi</w:t>
@@ -6691,7 +6879,7 @@
       <w:r>
         <w:t xml:space="preserve"> performance</w:t>
       </w:r>
-      <w:bookmarkEnd w:id="23"/>
+      <w:bookmarkEnd w:id="24"/>
     </w:p>
     <w:p>
       <w:pPr>
@@ -6717,19 +6905,7 @@
         <w:rPr>
           <w:lang w:val="en-US"/>
         </w:rPr>
-        <w:t xml:space="preserve"> antenna is low </w:t>
-      </w:r>
-      <w:r>
-        <w:rPr>
-          <w:lang w:val="en-US"/>
-        </w:rPr>
-        <w:t>to</w:t>
-      </w:r>
-      <w:r>
-        <w:rPr>
-          <w:lang w:val="en-US"/>
-        </w:rPr>
-        <w:t xml:space="preserve"> the ground and covered by the servo board, an external </w:t>
+        <w:t xml:space="preserve"> antenna is low to the ground and covered by the servo board, an external </w:t>
       </w:r>
       <w:proofErr w:type="spellStart"/>
       <w:r>
@@ -6755,19 +6931,7 @@
         <w:rPr>
           <w:lang w:val="en-US"/>
         </w:rPr>
-        <w:t xml:space="preserve"> is </w:t>
-      </w:r>
-      <w:r>
-        <w:rPr>
-          <w:lang w:val="en-US"/>
-        </w:rPr>
-        <w:t>used</w:t>
-      </w:r>
-      <w:r>
-        <w:rPr>
-          <w:lang w:val="en-US"/>
-        </w:rPr>
-        <w:t>.</w:t>
+        <w:t xml:space="preserve"> is used.</w:t>
       </w:r>
     </w:p>
     <w:p>
@@ -6794,19 +6958,7 @@
         <w:rPr>
           <w:lang w:val="en-US"/>
         </w:rPr>
-        <w:t xml:space="preserve"> and also Bluetooth</w:t>
-      </w:r>
-      <w:r>
-        <w:rPr>
-          <w:lang w:val="en-US"/>
-        </w:rPr>
-        <w:t xml:space="preserve"> (to avoid interference)</w:t>
-      </w:r>
-      <w:r>
-        <w:rPr>
-          <w:lang w:val="en-US"/>
-        </w:rPr>
-        <w:t xml:space="preserve"> the following lines are added to </w:t>
+        <w:t xml:space="preserve"> and also Bluetooth (to avoid interference) the following lines are added to </w:t>
       </w:r>
       <w:r>
         <w:rPr>
@@ -6873,13 +7025,7 @@
         <w:rPr>
           <w:lang w:val="en-US"/>
         </w:rPr>
-        <w:t xml:space="preserve">In case a dongle is used do not forget to </w:t>
-      </w:r>
-      <w:r>
-        <w:rPr>
-          <w:lang w:val="en-US"/>
-        </w:rPr>
-        <w:t xml:space="preserve">change the MAC address in the router for the static DHCP address setting for the </w:t>
+        <w:t xml:space="preserve">In case a dongle is used do not forget to change the MAC address in the router for the static DHCP address setting for the </w:t>
       </w:r>
       <w:proofErr w:type="spellStart"/>
       <w:r>
@@ -6900,7 +7046,7 @@
       <w:pPr>
         <w:pStyle w:val="Heading2"/>
       </w:pPr>
-      <w:bookmarkStart w:id="24" w:name="_Toc71931209"/>
+      <w:bookmarkStart w:id="25" w:name="_Toc72069840"/>
       <w:r>
         <w:t xml:space="preserve">Accessing the </w:t>
       </w:r>
@@ -6912,7 +7058,7 @@
       <w:r>
         <w:t xml:space="preserve"> from outside the LAN</w:t>
       </w:r>
-      <w:bookmarkEnd w:id="24"/>
+      <w:bookmarkEnd w:id="25"/>
     </w:p>
     <w:p>
       <w:pPr>
@@ -7098,6 +7244,7 @@
         <w:rPr>
           <w:lang w:val="en-US"/>
         </w:rPr>
+        <w:lastRenderedPageBreak/>
         <w:t>Exomy</w:t>
       </w:r>
       <w:proofErr w:type="spellEnd"/>
@@ -7158,12 +7305,11 @@
       <w:pPr>
         <w:pStyle w:val="Heading2"/>
       </w:pPr>
-      <w:bookmarkStart w:id="25" w:name="_Toc71931210"/>
-      <w:r>
-        <w:lastRenderedPageBreak/>
+      <w:bookmarkStart w:id="26" w:name="_Toc72069841"/>
+      <w:r>
         <w:t>Communication between the Docker container and the Raspberry host</w:t>
       </w:r>
-      <w:bookmarkEnd w:id="25"/>
+      <w:bookmarkEnd w:id="26"/>
     </w:p>
     <w:p>
       <w:pPr>
@@ -7610,11 +7756,11 @@
       <w:pPr>
         <w:pStyle w:val="Heading2"/>
       </w:pPr>
-      <w:bookmarkStart w:id="26" w:name="_Toc71931211"/>
+      <w:bookmarkStart w:id="27" w:name="_Toc72069842"/>
       <w:r>
         <w:t>Low Power ATmega328</w:t>
       </w:r>
-      <w:bookmarkEnd w:id="26"/>
+      <w:bookmarkEnd w:id="27"/>
     </w:p>
     <w:p>
       <w:pPr>
@@ -7767,7 +7913,7 @@
       <w:pPr>
         <w:pStyle w:val="Heading2"/>
       </w:pPr>
-      <w:bookmarkStart w:id="27" w:name="_Toc71931212"/>
+      <w:bookmarkStart w:id="28" w:name="_Toc72069843"/>
       <w:r>
         <w:t xml:space="preserve">Start and </w:t>
       </w:r>
@@ -7777,7 +7923,7 @@
       <w:r>
         <w:t xml:space="preserve"> RTSP stream</w:t>
       </w:r>
-      <w:bookmarkEnd w:id="27"/>
+      <w:bookmarkEnd w:id="28"/>
     </w:p>
     <w:p>
       <w:pPr>
@@ -8127,11 +8273,12 @@
       <w:pPr>
         <w:pStyle w:val="Heading2"/>
       </w:pPr>
-      <w:bookmarkStart w:id="28" w:name="_Toc71931213"/>
-      <w:r>
+      <w:bookmarkStart w:id="29" w:name="_Toc72069844"/>
+      <w:r>
+        <w:lastRenderedPageBreak/>
         <w:t>Improved streaming to web page</w:t>
       </w:r>
-      <w:bookmarkEnd w:id="28"/>
+      <w:bookmarkEnd w:id="29"/>
     </w:p>
     <w:p>
       <w:pPr>
@@ -8198,12 +8345,6 @@
           <w:lang w:val="en-US"/>
         </w:rPr>
         <w:br/>
-      </w:r>
-      <w:r>
-        <w:rPr>
-          <w:lang w:val="en-US"/>
-        </w:rPr>
-        <w:lastRenderedPageBreak/>
         <w:t xml:space="preserve">In all cases, when using the </w:t>
       </w:r>
       <w:proofErr w:type="spellStart"/>
@@ -8254,7 +8395,7 @@
       <w:pPr>
         <w:pStyle w:val="Heading3"/>
       </w:pPr>
-      <w:bookmarkStart w:id="29" w:name="_Toc71931214"/>
+      <w:bookmarkStart w:id="30" w:name="_Toc72069845"/>
       <w:r>
         <w:t>Increase resolution in launch/</w:t>
       </w:r>
@@ -8262,7 +8403,7 @@
       <w:r>
         <w:t>exomy.launch</w:t>
       </w:r>
-      <w:bookmarkEnd w:id="29"/>
+      <w:bookmarkEnd w:id="30"/>
       <w:proofErr w:type="spellEnd"/>
     </w:p>
     <w:p>
@@ -8331,7 +8472,7 @@
       <w:pPr>
         <w:pStyle w:val="Heading3"/>
       </w:pPr>
-      <w:bookmarkStart w:id="30" w:name="_Toc71931215"/>
+      <w:bookmarkStart w:id="31" w:name="_Toc72069846"/>
       <w:r>
         <w:t>MJPEG</w:t>
       </w:r>
@@ -8341,7 +8482,7 @@
       <w:r>
         <w:t>Streamer</w:t>
       </w:r>
-      <w:bookmarkEnd w:id="30"/>
+      <w:bookmarkEnd w:id="31"/>
     </w:p>
     <w:p>
       <w:pPr>
@@ -9255,11 +9396,11 @@
       <w:pPr>
         <w:pStyle w:val="Heading3"/>
       </w:pPr>
-      <w:bookmarkStart w:id="31" w:name="_Toc71931216"/>
+      <w:bookmarkStart w:id="32" w:name="_Toc72069847"/>
       <w:r>
         <w:t>UV4L</w:t>
       </w:r>
-      <w:bookmarkEnd w:id="31"/>
+      <w:bookmarkEnd w:id="32"/>
     </w:p>
     <w:p>
       <w:pPr>
@@ -9430,6 +9571,7 @@
         <w:rPr>
           <w:lang w:val="en-US"/>
         </w:rPr>
+        <w:lastRenderedPageBreak/>
         <w:t>The service will use the /dev/video0 device.</w:t>
       </w:r>
       <w:r>
@@ -9482,7 +9624,6 @@
         <w:rPr>
           <w:lang w:val="en-US"/>
         </w:rPr>
-        <w:lastRenderedPageBreak/>
         <w:t>To stop the service</w:t>
       </w:r>
       <w:r>
@@ -10125,12 +10266,12 @@
       <w:pPr>
         <w:pStyle w:val="Heading3"/>
       </w:pPr>
-      <w:bookmarkStart w:id="32" w:name="_Toc71931217"/>
+      <w:bookmarkStart w:id="33" w:name="_Toc72069848"/>
       <w:proofErr w:type="spellStart"/>
       <w:r>
         <w:t>GStreamer</w:t>
       </w:r>
-      <w:bookmarkEnd w:id="32"/>
+      <w:bookmarkEnd w:id="33"/>
       <w:proofErr w:type="spellEnd"/>
     </w:p>
     <w:p>
@@ -10599,11 +10740,11 @@
       <w:pPr>
         <w:pStyle w:val="Heading2"/>
       </w:pPr>
-      <w:bookmarkStart w:id="33" w:name="_Toc71931218"/>
+      <w:bookmarkStart w:id="34" w:name="_Toc72069849"/>
       <w:r>
         <w:t>Power Board</w:t>
       </w:r>
-      <w:bookmarkEnd w:id="33"/>
+      <w:bookmarkEnd w:id="34"/>
     </w:p>
     <w:p>
       <w:pPr>
@@ -10633,6 +10774,7 @@
         <w:rPr>
           <w:lang w:val="en-US"/>
         </w:rPr>
+        <w:lastRenderedPageBreak/>
         <w:t>Provides 5V for the RPi and 6V for the servos and the headlights.</w:t>
       </w:r>
     </w:p>
@@ -10723,7 +10865,6 @@
         <w:rPr>
           <w:lang w:val="en-US"/>
         </w:rPr>
-        <w:lastRenderedPageBreak/>
         <w:t>Has a light sensor to turn on the lights when it is dark.</w:t>
       </w:r>
     </w:p>
@@ -10803,12 +10944,12 @@
       <w:pPr>
         <w:pStyle w:val="Heading2"/>
       </w:pPr>
-      <w:bookmarkStart w:id="34" w:name="_Toc71931219"/>
+      <w:bookmarkStart w:id="35" w:name="_Toc72069850"/>
       <w:proofErr w:type="spellStart"/>
       <w:r>
         <w:t>EasyEda</w:t>
       </w:r>
-      <w:bookmarkEnd w:id="34"/>
+      <w:bookmarkEnd w:id="35"/>
       <w:proofErr w:type="spellEnd"/>
     </w:p>
     <w:p>
@@ -11025,7 +11166,7 @@
       <w:pPr>
         <w:pStyle w:val="Heading2"/>
       </w:pPr>
-      <w:bookmarkStart w:id="35" w:name="_Toc71931220"/>
+      <w:bookmarkStart w:id="36" w:name="_Toc72069851"/>
       <w:proofErr w:type="spellStart"/>
       <w:r>
         <w:t>EasyEda</w:t>
@@ -11034,7 +11175,7 @@
       <w:r>
         <w:t xml:space="preserve"> PCB settings:</w:t>
       </w:r>
-      <w:bookmarkEnd w:id="35"/>
+      <w:bookmarkEnd w:id="36"/>
     </w:p>
     <w:p>
       <w:pPr>
@@ -11214,7 +11355,7 @@
       <w:pPr>
         <w:pStyle w:val="Heading2"/>
       </w:pPr>
-      <w:bookmarkStart w:id="36" w:name="_Toc71931221"/>
+      <w:bookmarkStart w:id="37" w:name="_Toc72069852"/>
       <w:proofErr w:type="spellStart"/>
       <w:r>
         <w:t>Ultimaker</w:t>
@@ -11231,7 +11372,7 @@
       <w:r>
         <w:t xml:space="preserve"> settings</w:t>
       </w:r>
-      <w:bookmarkEnd w:id="36"/>
+      <w:bookmarkEnd w:id="37"/>
     </w:p>
     <w:p>
       <w:pPr>
@@ -11424,11 +11565,11 @@
       <w:pPr>
         <w:pStyle w:val="Heading2"/>
       </w:pPr>
-      <w:bookmarkStart w:id="37" w:name="_Toc71931222"/>
+      <w:bookmarkStart w:id="38" w:name="_Toc72069853"/>
       <w:r>
         <w:t>Low Power</w:t>
       </w:r>
-      <w:bookmarkEnd w:id="37"/>
+      <w:bookmarkEnd w:id="38"/>
     </w:p>
     <w:p>
       <w:pPr>
@@ -11532,8 +11673,9 @@
           <w:color w:val="FF0000"/>
         </w:rPr>
       </w:pPr>
-      <w:bookmarkStart w:id="38" w:name="_Toc71931223"/>
-      <w:r>
+      <w:bookmarkStart w:id="39" w:name="_Toc72069854"/>
+      <w:r>
+        <w:lastRenderedPageBreak/>
         <w:t xml:space="preserve">Default EEPROM </w:t>
       </w:r>
       <w:r>
@@ -11557,7 +11699,7 @@
         </w:rPr>
         <w:t>.</w:t>
       </w:r>
-      <w:bookmarkEnd w:id="38"/>
+      <w:bookmarkEnd w:id="39"/>
     </w:p>
     <w:p>
       <w:pPr>
@@ -11610,7 +11752,6 @@
           <w:rFonts w:cstheme="minorHAnsi"/>
           <w:lang w:val="en-US"/>
         </w:rPr>
-        <w:lastRenderedPageBreak/>
         <w:t>WAKE_ON_GPIO=1</w:t>
       </w:r>
       <w:r>
@@ -12050,20 +12191,20 @@
           <w:shd w:val="clear" w:color="auto" w:fill="FAFAFA"/>
         </w:rPr>
       </w:pPr>
-      <w:bookmarkStart w:id="39" w:name="_Toc71931224"/>
+      <w:bookmarkStart w:id="40" w:name="_Toc72069855"/>
       <w:r>
         <w:rPr>
           <w:shd w:val="clear" w:color="auto" w:fill="FAFAFA"/>
         </w:rPr>
         <w:t>Measurements</w:t>
       </w:r>
-      <w:bookmarkEnd w:id="39"/>
+      <w:bookmarkEnd w:id="40"/>
     </w:p>
     <w:p>
       <w:pPr>
         <w:pStyle w:val="Heading2"/>
       </w:pPr>
-      <w:bookmarkStart w:id="40" w:name="_Toc71931225"/>
+      <w:bookmarkStart w:id="41" w:name="_Toc72069856"/>
       <w:r>
         <w:t>Power consumption, meas</w:t>
       </w:r>
@@ -12079,7 +12220,7 @@
       <w:r>
         <w:t>d with battery voltage = 6.0V</w:t>
       </w:r>
-      <w:bookmarkEnd w:id="40"/>
+      <w:bookmarkEnd w:id="41"/>
     </w:p>
     <w:p>
       <w:pPr>
@@ -12157,11 +12298,11 @@
       <w:pPr>
         <w:pStyle w:val="Heading1"/>
       </w:pPr>
-      <w:bookmarkStart w:id="41" w:name="_Toc71931226"/>
+      <w:bookmarkStart w:id="42" w:name="_Toc72069857"/>
       <w:r>
         <w:t>Useful links</w:t>
       </w:r>
-      <w:bookmarkEnd w:id="41"/>
+      <w:bookmarkEnd w:id="42"/>
     </w:p>
     <w:p>
       <w:hyperlink r:id="rId26" w:history="1">

</xml_diff>

<commit_message>
Added video bitrate measurements
</commit_message>
<xml_diff>
--- a/MyExoMy.docx
+++ b/MyExoMy.docx
@@ -297,7 +297,7 @@
             <w:rPr>
               <w:rFonts w:eastAsiaTheme="minorEastAsia"/>
               <w:noProof/>
-              <w:lang w:eastAsia="en-NL"/>
+              <w:lang w:val="en-NL" w:eastAsia="en-NL"/>
             </w:rPr>
           </w:pPr>
           <w:r>
@@ -309,7 +309,7 @@
           <w:r>
             <w:fldChar w:fldCharType="separate"/>
           </w:r>
-          <w:hyperlink w:anchor="_Toc72069825" w:history="1">
+          <w:hyperlink w:anchor="_Toc72093367" w:history="1">
             <w:r>
               <w:rPr>
                 <w:rStyle w:val="Hyperlink"/>
@@ -321,7 +321,7 @@
               <w:rPr>
                 <w:rFonts w:eastAsiaTheme="minorEastAsia"/>
                 <w:noProof/>
-                <w:lang w:eastAsia="en-NL"/>
+                <w:lang w:val="en-NL" w:eastAsia="en-NL"/>
               </w:rPr>
               <w:tab/>
             </w:r>
@@ -351,7 +351,7 @@
                 <w:noProof/>
                 <w:webHidden/>
               </w:rPr>
-              <w:instrText xml:space="preserve"> PAGEREF _Toc72069825 \h </w:instrText>
+              <w:instrText xml:space="preserve"> PAGEREF _Toc72093367 \h </w:instrText>
             </w:r>
             <w:r>
               <w:rPr>
@@ -392,10 +392,10 @@
             <w:rPr>
               <w:rFonts w:eastAsiaTheme="minorEastAsia"/>
               <w:noProof/>
-              <w:lang w:eastAsia="en-NL"/>
+              <w:lang w:val="en-NL" w:eastAsia="en-NL"/>
             </w:rPr>
           </w:pPr>
-          <w:hyperlink w:anchor="_Toc72069826" w:history="1">
+          <w:hyperlink w:anchor="_Toc72093368" w:history="1">
             <w:r>
               <w:rPr>
                 <w:rStyle w:val="Hyperlink"/>
@@ -407,7 +407,7 @@
               <w:rPr>
                 <w:rFonts w:eastAsiaTheme="minorEastAsia"/>
                 <w:noProof/>
-                <w:lang w:eastAsia="en-NL"/>
+                <w:lang w:val="en-NL" w:eastAsia="en-NL"/>
               </w:rPr>
               <w:tab/>
             </w:r>
@@ -437,7 +437,7 @@
                 <w:noProof/>
                 <w:webHidden/>
               </w:rPr>
-              <w:instrText xml:space="preserve"> PAGEREF _Toc72069826 \h </w:instrText>
+              <w:instrText xml:space="preserve"> PAGEREF _Toc72093368 \h </w:instrText>
             </w:r>
             <w:r>
               <w:rPr>
@@ -478,10 +478,10 @@
             <w:rPr>
               <w:rFonts w:eastAsiaTheme="minorEastAsia"/>
               <w:noProof/>
-              <w:lang w:eastAsia="en-NL"/>
+              <w:lang w:val="en-NL" w:eastAsia="en-NL"/>
             </w:rPr>
           </w:pPr>
-          <w:hyperlink w:anchor="_Toc72069827" w:history="1">
+          <w:hyperlink w:anchor="_Toc72093369" w:history="1">
             <w:r>
               <w:rPr>
                 <w:rStyle w:val="Hyperlink"/>
@@ -493,7 +493,7 @@
               <w:rPr>
                 <w:rFonts w:eastAsiaTheme="minorEastAsia"/>
                 <w:noProof/>
-                <w:lang w:eastAsia="en-NL"/>
+                <w:lang w:val="en-NL" w:eastAsia="en-NL"/>
               </w:rPr>
               <w:tab/>
             </w:r>
@@ -523,7 +523,7 @@
                 <w:noProof/>
                 <w:webHidden/>
               </w:rPr>
-              <w:instrText xml:space="preserve"> PAGEREF _Toc72069827 \h </w:instrText>
+              <w:instrText xml:space="preserve"> PAGEREF _Toc72093369 \h </w:instrText>
             </w:r>
             <w:r>
               <w:rPr>
@@ -564,10 +564,10 @@
             <w:rPr>
               <w:rFonts w:eastAsiaTheme="minorEastAsia"/>
               <w:noProof/>
-              <w:lang w:eastAsia="en-NL"/>
+              <w:lang w:val="en-NL" w:eastAsia="en-NL"/>
             </w:rPr>
           </w:pPr>
-          <w:hyperlink w:anchor="_Toc72069828" w:history="1">
+          <w:hyperlink w:anchor="_Toc72093370" w:history="1">
             <w:r>
               <w:rPr>
                 <w:rStyle w:val="Hyperlink"/>
@@ -579,7 +579,7 @@
               <w:rPr>
                 <w:rFonts w:eastAsiaTheme="minorEastAsia"/>
                 <w:noProof/>
-                <w:lang w:eastAsia="en-NL"/>
+                <w:lang w:val="en-NL" w:eastAsia="en-NL"/>
               </w:rPr>
               <w:tab/>
             </w:r>
@@ -609,7 +609,7 @@
                 <w:noProof/>
                 <w:webHidden/>
               </w:rPr>
-              <w:instrText xml:space="preserve"> PAGEREF _Toc72069828 \h </w:instrText>
+              <w:instrText xml:space="preserve"> PAGEREF _Toc72093370 \h </w:instrText>
             </w:r>
             <w:r>
               <w:rPr>
@@ -650,10 +650,10 @@
             <w:rPr>
               <w:rFonts w:eastAsiaTheme="minorEastAsia"/>
               <w:noProof/>
-              <w:lang w:eastAsia="en-NL"/>
+              <w:lang w:val="en-NL" w:eastAsia="en-NL"/>
             </w:rPr>
           </w:pPr>
-          <w:hyperlink w:anchor="_Toc72069829" w:history="1">
+          <w:hyperlink w:anchor="_Toc72093371" w:history="1">
             <w:r>
               <w:rPr>
                 <w:rStyle w:val="Hyperlink"/>
@@ -665,7 +665,7 @@
               <w:rPr>
                 <w:rFonts w:eastAsiaTheme="minorEastAsia"/>
                 <w:noProof/>
-                <w:lang w:eastAsia="en-NL"/>
+                <w:lang w:val="en-NL" w:eastAsia="en-NL"/>
               </w:rPr>
               <w:tab/>
             </w:r>
@@ -695,7 +695,7 @@
                 <w:noProof/>
                 <w:webHidden/>
               </w:rPr>
-              <w:instrText xml:space="preserve"> PAGEREF _Toc72069829 \h </w:instrText>
+              <w:instrText xml:space="preserve"> PAGEREF _Toc72093371 \h </w:instrText>
             </w:r>
             <w:r>
               <w:rPr>
@@ -736,10 +736,10 @@
             <w:rPr>
               <w:rFonts w:eastAsiaTheme="minorEastAsia"/>
               <w:noProof/>
-              <w:lang w:eastAsia="en-NL"/>
+              <w:lang w:val="en-NL" w:eastAsia="en-NL"/>
             </w:rPr>
           </w:pPr>
-          <w:hyperlink w:anchor="_Toc72069830" w:history="1">
+          <w:hyperlink w:anchor="_Toc72093372" w:history="1">
             <w:r>
               <w:rPr>
                 <w:rStyle w:val="Hyperlink"/>
@@ -751,7 +751,7 @@
               <w:rPr>
                 <w:rFonts w:eastAsiaTheme="minorEastAsia"/>
                 <w:noProof/>
-                <w:lang w:eastAsia="en-NL"/>
+                <w:lang w:val="en-NL" w:eastAsia="en-NL"/>
               </w:rPr>
               <w:tab/>
             </w:r>
@@ -781,7 +781,7 @@
                 <w:noProof/>
                 <w:webHidden/>
               </w:rPr>
-              <w:instrText xml:space="preserve"> PAGEREF _Toc72069830 \h </w:instrText>
+              <w:instrText xml:space="preserve"> PAGEREF _Toc72093372 \h </w:instrText>
             </w:r>
             <w:r>
               <w:rPr>
@@ -822,10 +822,10 @@
             <w:rPr>
               <w:rFonts w:eastAsiaTheme="minorEastAsia"/>
               <w:noProof/>
-              <w:lang w:eastAsia="en-NL"/>
+              <w:lang w:val="en-NL" w:eastAsia="en-NL"/>
             </w:rPr>
           </w:pPr>
-          <w:hyperlink w:anchor="_Toc72069831" w:history="1">
+          <w:hyperlink w:anchor="_Toc72093373" w:history="1">
             <w:r>
               <w:rPr>
                 <w:rStyle w:val="Hyperlink"/>
@@ -837,7 +837,7 @@
               <w:rPr>
                 <w:rFonts w:eastAsiaTheme="minorEastAsia"/>
                 <w:noProof/>
-                <w:lang w:eastAsia="en-NL"/>
+                <w:lang w:val="en-NL" w:eastAsia="en-NL"/>
               </w:rPr>
               <w:tab/>
             </w:r>
@@ -867,7 +867,7 @@
                 <w:noProof/>
                 <w:webHidden/>
               </w:rPr>
-              <w:instrText xml:space="preserve"> PAGEREF _Toc72069831 \h </w:instrText>
+              <w:instrText xml:space="preserve"> PAGEREF _Toc72093373 \h </w:instrText>
             </w:r>
             <w:r>
               <w:rPr>
@@ -908,10 +908,10 @@
             <w:rPr>
               <w:rFonts w:eastAsiaTheme="minorEastAsia"/>
               <w:noProof/>
-              <w:lang w:eastAsia="en-NL"/>
+              <w:lang w:val="en-NL" w:eastAsia="en-NL"/>
             </w:rPr>
           </w:pPr>
-          <w:hyperlink w:anchor="_Toc72069832" w:history="1">
+          <w:hyperlink w:anchor="_Toc72093374" w:history="1">
             <w:r>
               <w:rPr>
                 <w:rStyle w:val="Hyperlink"/>
@@ -923,7 +923,7 @@
               <w:rPr>
                 <w:rFonts w:eastAsiaTheme="minorEastAsia"/>
                 <w:noProof/>
-                <w:lang w:eastAsia="en-NL"/>
+                <w:lang w:val="en-NL" w:eastAsia="en-NL"/>
               </w:rPr>
               <w:tab/>
             </w:r>
@@ -953,7 +953,7 @@
                 <w:noProof/>
                 <w:webHidden/>
               </w:rPr>
-              <w:instrText xml:space="preserve"> PAGEREF _Toc72069832 \h </w:instrText>
+              <w:instrText xml:space="preserve"> PAGEREF _Toc72093374 \h </w:instrText>
             </w:r>
             <w:r>
               <w:rPr>
@@ -994,10 +994,10 @@
             <w:rPr>
               <w:rFonts w:eastAsiaTheme="minorEastAsia"/>
               <w:noProof/>
-              <w:lang w:eastAsia="en-NL"/>
+              <w:lang w:val="en-NL" w:eastAsia="en-NL"/>
             </w:rPr>
           </w:pPr>
-          <w:hyperlink w:anchor="_Toc72069833" w:history="1">
+          <w:hyperlink w:anchor="_Toc72093375" w:history="1">
             <w:r>
               <w:rPr>
                 <w:rStyle w:val="Hyperlink"/>
@@ -1009,7 +1009,7 @@
               <w:rPr>
                 <w:rFonts w:eastAsiaTheme="minorEastAsia"/>
                 <w:noProof/>
-                <w:lang w:eastAsia="en-NL"/>
+                <w:lang w:val="en-NL" w:eastAsia="en-NL"/>
               </w:rPr>
               <w:tab/>
             </w:r>
@@ -1039,7 +1039,7 @@
                 <w:noProof/>
                 <w:webHidden/>
               </w:rPr>
-              <w:instrText xml:space="preserve"> PAGEREF _Toc72069833 \h </w:instrText>
+              <w:instrText xml:space="preserve"> PAGEREF _Toc72093375 \h </w:instrText>
             </w:r>
             <w:r>
               <w:rPr>
@@ -1080,10 +1080,10 @@
             <w:rPr>
               <w:rFonts w:eastAsiaTheme="minorEastAsia"/>
               <w:noProof/>
-              <w:lang w:eastAsia="en-NL"/>
+              <w:lang w:val="en-NL" w:eastAsia="en-NL"/>
             </w:rPr>
           </w:pPr>
-          <w:hyperlink w:anchor="_Toc72069834" w:history="1">
+          <w:hyperlink w:anchor="_Toc72093376" w:history="1">
             <w:r>
               <w:rPr>
                 <w:rStyle w:val="Hyperlink"/>
@@ -1095,7 +1095,7 @@
               <w:rPr>
                 <w:rFonts w:eastAsiaTheme="minorEastAsia"/>
                 <w:noProof/>
-                <w:lang w:eastAsia="en-NL"/>
+                <w:lang w:val="en-NL" w:eastAsia="en-NL"/>
               </w:rPr>
               <w:tab/>
             </w:r>
@@ -1125,7 +1125,7 @@
                 <w:noProof/>
                 <w:webHidden/>
               </w:rPr>
-              <w:instrText xml:space="preserve"> PAGEREF _Toc72069834 \h </w:instrText>
+              <w:instrText xml:space="preserve"> PAGEREF _Toc72093376 \h </w:instrText>
             </w:r>
             <w:r>
               <w:rPr>
@@ -1166,10 +1166,10 @@
             <w:rPr>
               <w:rFonts w:eastAsiaTheme="minorEastAsia"/>
               <w:noProof/>
-              <w:lang w:eastAsia="en-NL"/>
+              <w:lang w:val="en-NL" w:eastAsia="en-NL"/>
             </w:rPr>
           </w:pPr>
-          <w:hyperlink w:anchor="_Toc72069835" w:history="1">
+          <w:hyperlink w:anchor="_Toc72093377" w:history="1">
             <w:r>
               <w:rPr>
                 <w:rStyle w:val="Hyperlink"/>
@@ -1181,7 +1181,7 @@
               <w:rPr>
                 <w:rFonts w:eastAsiaTheme="minorEastAsia"/>
                 <w:noProof/>
-                <w:lang w:eastAsia="en-NL"/>
+                <w:lang w:val="en-NL" w:eastAsia="en-NL"/>
               </w:rPr>
               <w:tab/>
             </w:r>
@@ -1211,7 +1211,7 @@
                 <w:noProof/>
                 <w:webHidden/>
               </w:rPr>
-              <w:instrText xml:space="preserve"> PAGEREF _Toc72069835 \h </w:instrText>
+              <w:instrText xml:space="preserve"> PAGEREF _Toc72093377 \h </w:instrText>
             </w:r>
             <w:r>
               <w:rPr>
@@ -1252,10 +1252,10 @@
             <w:rPr>
               <w:rFonts w:eastAsiaTheme="minorEastAsia"/>
               <w:noProof/>
-              <w:lang w:eastAsia="en-NL"/>
+              <w:lang w:val="en-NL" w:eastAsia="en-NL"/>
             </w:rPr>
           </w:pPr>
-          <w:hyperlink w:anchor="_Toc72069836" w:history="1">
+          <w:hyperlink w:anchor="_Toc72093378" w:history="1">
             <w:r>
               <w:rPr>
                 <w:rStyle w:val="Hyperlink"/>
@@ -1267,7 +1267,7 @@
               <w:rPr>
                 <w:rFonts w:eastAsiaTheme="minorEastAsia"/>
                 <w:noProof/>
-                <w:lang w:eastAsia="en-NL"/>
+                <w:lang w:val="en-NL" w:eastAsia="en-NL"/>
               </w:rPr>
               <w:tab/>
             </w:r>
@@ -1297,7 +1297,7 @@
                 <w:noProof/>
                 <w:webHidden/>
               </w:rPr>
-              <w:instrText xml:space="preserve"> PAGEREF _Toc72069836 \h </w:instrText>
+              <w:instrText xml:space="preserve"> PAGEREF _Toc72093378 \h </w:instrText>
             </w:r>
             <w:r>
               <w:rPr>
@@ -1338,10 +1338,10 @@
             <w:rPr>
               <w:rFonts w:eastAsiaTheme="minorEastAsia"/>
               <w:noProof/>
-              <w:lang w:eastAsia="en-NL"/>
+              <w:lang w:val="en-NL" w:eastAsia="en-NL"/>
             </w:rPr>
           </w:pPr>
-          <w:hyperlink w:anchor="_Toc72069837" w:history="1">
+          <w:hyperlink w:anchor="_Toc72093379" w:history="1">
             <w:r>
               <w:rPr>
                 <w:rStyle w:val="Hyperlink"/>
@@ -1353,7 +1353,7 @@
               <w:rPr>
                 <w:rFonts w:eastAsiaTheme="minorEastAsia"/>
                 <w:noProof/>
-                <w:lang w:eastAsia="en-NL"/>
+                <w:lang w:val="en-NL" w:eastAsia="en-NL"/>
               </w:rPr>
               <w:tab/>
             </w:r>
@@ -1383,7 +1383,7 @@
                 <w:noProof/>
                 <w:webHidden/>
               </w:rPr>
-              <w:instrText xml:space="preserve"> PAGEREF _Toc72069837 \h </w:instrText>
+              <w:instrText xml:space="preserve"> PAGEREF _Toc72093379 \h </w:instrText>
             </w:r>
             <w:r>
               <w:rPr>
@@ -1424,10 +1424,10 @@
             <w:rPr>
               <w:rFonts w:eastAsiaTheme="minorEastAsia"/>
               <w:noProof/>
-              <w:lang w:eastAsia="en-NL"/>
+              <w:lang w:val="en-NL" w:eastAsia="en-NL"/>
             </w:rPr>
           </w:pPr>
-          <w:hyperlink w:anchor="_Toc72069838" w:history="1">
+          <w:hyperlink w:anchor="_Toc72093380" w:history="1">
             <w:r>
               <w:rPr>
                 <w:rStyle w:val="Hyperlink"/>
@@ -1439,7 +1439,7 @@
               <w:rPr>
                 <w:rFonts w:eastAsiaTheme="minorEastAsia"/>
                 <w:noProof/>
-                <w:lang w:eastAsia="en-NL"/>
+                <w:lang w:val="en-NL" w:eastAsia="en-NL"/>
               </w:rPr>
               <w:tab/>
             </w:r>
@@ -1469,7 +1469,7 @@
                 <w:noProof/>
                 <w:webHidden/>
               </w:rPr>
-              <w:instrText xml:space="preserve"> PAGEREF _Toc72069838 \h </w:instrText>
+              <w:instrText xml:space="preserve"> PAGEREF _Toc72093380 \h </w:instrText>
             </w:r>
             <w:r>
               <w:rPr>
@@ -1510,10 +1510,10 @@
             <w:rPr>
               <w:rFonts w:eastAsiaTheme="minorEastAsia"/>
               <w:noProof/>
-              <w:lang w:eastAsia="en-NL"/>
+              <w:lang w:val="en-NL" w:eastAsia="en-NL"/>
             </w:rPr>
           </w:pPr>
-          <w:hyperlink w:anchor="_Toc72069839" w:history="1">
+          <w:hyperlink w:anchor="_Toc72093381" w:history="1">
             <w:r>
               <w:rPr>
                 <w:rStyle w:val="Hyperlink"/>
@@ -1525,7 +1525,7 @@
               <w:rPr>
                 <w:rFonts w:eastAsiaTheme="minorEastAsia"/>
                 <w:noProof/>
-                <w:lang w:eastAsia="en-NL"/>
+                <w:lang w:val="en-NL" w:eastAsia="en-NL"/>
               </w:rPr>
               <w:tab/>
             </w:r>
@@ -1555,7 +1555,7 @@
                 <w:noProof/>
                 <w:webHidden/>
               </w:rPr>
-              <w:instrText xml:space="preserve"> PAGEREF _Toc72069839 \h </w:instrText>
+              <w:instrText xml:space="preserve"> PAGEREF _Toc72093381 \h </w:instrText>
             </w:r>
             <w:r>
               <w:rPr>
@@ -1596,10 +1596,10 @@
             <w:rPr>
               <w:rFonts w:eastAsiaTheme="minorEastAsia"/>
               <w:noProof/>
-              <w:lang w:eastAsia="en-NL"/>
+              <w:lang w:val="en-NL" w:eastAsia="en-NL"/>
             </w:rPr>
           </w:pPr>
-          <w:hyperlink w:anchor="_Toc72069840" w:history="1">
+          <w:hyperlink w:anchor="_Toc72093382" w:history="1">
             <w:r>
               <w:rPr>
                 <w:rStyle w:val="Hyperlink"/>
@@ -1611,7 +1611,7 @@
               <w:rPr>
                 <w:rFonts w:eastAsiaTheme="minorEastAsia"/>
                 <w:noProof/>
-                <w:lang w:eastAsia="en-NL"/>
+                <w:lang w:val="en-NL" w:eastAsia="en-NL"/>
               </w:rPr>
               <w:tab/>
             </w:r>
@@ -1641,7 +1641,7 @@
                 <w:noProof/>
                 <w:webHidden/>
               </w:rPr>
-              <w:instrText xml:space="preserve"> PAGEREF _Toc72069840 \h </w:instrText>
+              <w:instrText xml:space="preserve"> PAGEREF _Toc72093382 \h </w:instrText>
             </w:r>
             <w:r>
               <w:rPr>
@@ -1682,10 +1682,10 @@
             <w:rPr>
               <w:rFonts w:eastAsiaTheme="minorEastAsia"/>
               <w:noProof/>
-              <w:lang w:eastAsia="en-NL"/>
+              <w:lang w:val="en-NL" w:eastAsia="en-NL"/>
             </w:rPr>
           </w:pPr>
-          <w:hyperlink w:anchor="_Toc72069841" w:history="1">
+          <w:hyperlink w:anchor="_Toc72093383" w:history="1">
             <w:r>
               <w:rPr>
                 <w:rStyle w:val="Hyperlink"/>
@@ -1697,7 +1697,7 @@
               <w:rPr>
                 <w:rFonts w:eastAsiaTheme="minorEastAsia"/>
                 <w:noProof/>
-                <w:lang w:eastAsia="en-NL"/>
+                <w:lang w:val="en-NL" w:eastAsia="en-NL"/>
               </w:rPr>
               <w:tab/>
             </w:r>
@@ -1727,7 +1727,7 @@
                 <w:noProof/>
                 <w:webHidden/>
               </w:rPr>
-              <w:instrText xml:space="preserve"> PAGEREF _Toc72069841 \h </w:instrText>
+              <w:instrText xml:space="preserve"> PAGEREF _Toc72093383 \h </w:instrText>
             </w:r>
             <w:r>
               <w:rPr>
@@ -1768,10 +1768,10 @@
             <w:rPr>
               <w:rFonts w:eastAsiaTheme="minorEastAsia"/>
               <w:noProof/>
-              <w:lang w:eastAsia="en-NL"/>
+              <w:lang w:val="en-NL" w:eastAsia="en-NL"/>
             </w:rPr>
           </w:pPr>
-          <w:hyperlink w:anchor="_Toc72069842" w:history="1">
+          <w:hyperlink w:anchor="_Toc72093384" w:history="1">
             <w:r>
               <w:rPr>
                 <w:rStyle w:val="Hyperlink"/>
@@ -1783,7 +1783,7 @@
               <w:rPr>
                 <w:rFonts w:eastAsiaTheme="minorEastAsia"/>
                 <w:noProof/>
-                <w:lang w:eastAsia="en-NL"/>
+                <w:lang w:val="en-NL" w:eastAsia="en-NL"/>
               </w:rPr>
               <w:tab/>
             </w:r>
@@ -1813,7 +1813,7 @@
                 <w:noProof/>
                 <w:webHidden/>
               </w:rPr>
-              <w:instrText xml:space="preserve"> PAGEREF _Toc72069842 \h </w:instrText>
+              <w:instrText xml:space="preserve"> PAGEREF _Toc72093384 \h </w:instrText>
             </w:r>
             <w:r>
               <w:rPr>
@@ -1854,10 +1854,10 @@
             <w:rPr>
               <w:rFonts w:eastAsiaTheme="minorEastAsia"/>
               <w:noProof/>
-              <w:lang w:eastAsia="en-NL"/>
+              <w:lang w:val="en-NL" w:eastAsia="en-NL"/>
             </w:rPr>
           </w:pPr>
-          <w:hyperlink w:anchor="_Toc72069843" w:history="1">
+          <w:hyperlink w:anchor="_Toc72093385" w:history="1">
             <w:r>
               <w:rPr>
                 <w:rStyle w:val="Hyperlink"/>
@@ -1869,7 +1869,7 @@
               <w:rPr>
                 <w:rFonts w:eastAsiaTheme="minorEastAsia"/>
                 <w:noProof/>
-                <w:lang w:eastAsia="en-NL"/>
+                <w:lang w:val="en-NL" w:eastAsia="en-NL"/>
               </w:rPr>
               <w:tab/>
             </w:r>
@@ -1899,7 +1899,7 @@
                 <w:noProof/>
                 <w:webHidden/>
               </w:rPr>
-              <w:instrText xml:space="preserve"> PAGEREF _Toc72069843 \h </w:instrText>
+              <w:instrText xml:space="preserve"> PAGEREF _Toc72093385 \h </w:instrText>
             </w:r>
             <w:r>
               <w:rPr>
@@ -1940,10 +1940,10 @@
             <w:rPr>
               <w:rFonts w:eastAsiaTheme="minorEastAsia"/>
               <w:noProof/>
-              <w:lang w:eastAsia="en-NL"/>
+              <w:lang w:val="en-NL" w:eastAsia="en-NL"/>
             </w:rPr>
           </w:pPr>
-          <w:hyperlink w:anchor="_Toc72069844" w:history="1">
+          <w:hyperlink w:anchor="_Toc72093386" w:history="1">
             <w:r>
               <w:rPr>
                 <w:rStyle w:val="Hyperlink"/>
@@ -1955,7 +1955,7 @@
               <w:rPr>
                 <w:rFonts w:eastAsiaTheme="minorEastAsia"/>
                 <w:noProof/>
-                <w:lang w:eastAsia="en-NL"/>
+                <w:lang w:val="en-NL" w:eastAsia="en-NL"/>
               </w:rPr>
               <w:tab/>
             </w:r>
@@ -1985,7 +1985,7 @@
                 <w:noProof/>
                 <w:webHidden/>
               </w:rPr>
-              <w:instrText xml:space="preserve"> PAGEREF _Toc72069844 \h </w:instrText>
+              <w:instrText xml:space="preserve"> PAGEREF _Toc72093386 \h </w:instrText>
             </w:r>
             <w:r>
               <w:rPr>
@@ -2026,10 +2026,10 @@
             <w:rPr>
               <w:rFonts w:eastAsiaTheme="minorEastAsia"/>
               <w:noProof/>
-              <w:lang w:eastAsia="en-NL"/>
+              <w:lang w:val="en-NL" w:eastAsia="en-NL"/>
             </w:rPr>
           </w:pPr>
-          <w:hyperlink w:anchor="_Toc72069845" w:history="1">
+          <w:hyperlink w:anchor="_Toc72093387" w:history="1">
             <w:r>
               <w:rPr>
                 <w:rStyle w:val="Hyperlink"/>
@@ -2041,7 +2041,7 @@
               <w:rPr>
                 <w:rFonts w:eastAsiaTheme="minorEastAsia"/>
                 <w:noProof/>
-                <w:lang w:eastAsia="en-NL"/>
+                <w:lang w:val="en-NL" w:eastAsia="en-NL"/>
               </w:rPr>
               <w:tab/>
             </w:r>
@@ -2071,7 +2071,7 @@
                 <w:noProof/>
                 <w:webHidden/>
               </w:rPr>
-              <w:instrText xml:space="preserve"> PAGEREF _Toc72069845 \h </w:instrText>
+              <w:instrText xml:space="preserve"> PAGEREF _Toc72093387 \h </w:instrText>
             </w:r>
             <w:r>
               <w:rPr>
@@ -2112,10 +2112,10 @@
             <w:rPr>
               <w:rFonts w:eastAsiaTheme="minorEastAsia"/>
               <w:noProof/>
-              <w:lang w:eastAsia="en-NL"/>
+              <w:lang w:val="en-NL" w:eastAsia="en-NL"/>
             </w:rPr>
           </w:pPr>
-          <w:hyperlink w:anchor="_Toc72069846" w:history="1">
+          <w:hyperlink w:anchor="_Toc72093388" w:history="1">
             <w:r>
               <w:rPr>
                 <w:rStyle w:val="Hyperlink"/>
@@ -2127,7 +2127,7 @@
               <w:rPr>
                 <w:rFonts w:eastAsiaTheme="minorEastAsia"/>
                 <w:noProof/>
-                <w:lang w:eastAsia="en-NL"/>
+                <w:lang w:val="en-NL" w:eastAsia="en-NL"/>
               </w:rPr>
               <w:tab/>
             </w:r>
@@ -2157,7 +2157,7 @@
                 <w:noProof/>
                 <w:webHidden/>
               </w:rPr>
-              <w:instrText xml:space="preserve"> PAGEREF _Toc72069846 \h </w:instrText>
+              <w:instrText xml:space="preserve"> PAGEREF _Toc72093388 \h </w:instrText>
             </w:r>
             <w:r>
               <w:rPr>
@@ -2198,10 +2198,10 @@
             <w:rPr>
               <w:rFonts w:eastAsiaTheme="minorEastAsia"/>
               <w:noProof/>
-              <w:lang w:eastAsia="en-NL"/>
+              <w:lang w:val="en-NL" w:eastAsia="en-NL"/>
             </w:rPr>
           </w:pPr>
-          <w:hyperlink w:anchor="_Toc72069847" w:history="1">
+          <w:hyperlink w:anchor="_Toc72093389" w:history="1">
             <w:r>
               <w:rPr>
                 <w:rStyle w:val="Hyperlink"/>
@@ -2213,7 +2213,7 @@
               <w:rPr>
                 <w:rFonts w:eastAsiaTheme="minorEastAsia"/>
                 <w:noProof/>
-                <w:lang w:eastAsia="en-NL"/>
+                <w:lang w:val="en-NL" w:eastAsia="en-NL"/>
               </w:rPr>
               <w:tab/>
             </w:r>
@@ -2243,7 +2243,7 @@
                 <w:noProof/>
                 <w:webHidden/>
               </w:rPr>
-              <w:instrText xml:space="preserve"> PAGEREF _Toc72069847 \h </w:instrText>
+              <w:instrText xml:space="preserve"> PAGEREF _Toc72093389 \h </w:instrText>
             </w:r>
             <w:r>
               <w:rPr>
@@ -2284,10 +2284,10 @@
             <w:rPr>
               <w:rFonts w:eastAsiaTheme="minorEastAsia"/>
               <w:noProof/>
-              <w:lang w:eastAsia="en-NL"/>
+              <w:lang w:val="en-NL" w:eastAsia="en-NL"/>
             </w:rPr>
           </w:pPr>
-          <w:hyperlink w:anchor="_Toc72069848" w:history="1">
+          <w:hyperlink w:anchor="_Toc72093390" w:history="1">
             <w:r>
               <w:rPr>
                 <w:rStyle w:val="Hyperlink"/>
@@ -2299,7 +2299,7 @@
               <w:rPr>
                 <w:rFonts w:eastAsiaTheme="minorEastAsia"/>
                 <w:noProof/>
-                <w:lang w:eastAsia="en-NL"/>
+                <w:lang w:val="en-NL" w:eastAsia="en-NL"/>
               </w:rPr>
               <w:tab/>
             </w:r>
@@ -2329,7 +2329,7 @@
                 <w:noProof/>
                 <w:webHidden/>
               </w:rPr>
-              <w:instrText xml:space="preserve"> PAGEREF _Toc72069848 \h </w:instrText>
+              <w:instrText xml:space="preserve"> PAGEREF _Toc72093390 \h </w:instrText>
             </w:r>
             <w:r>
               <w:rPr>
@@ -2370,10 +2370,10 @@
             <w:rPr>
               <w:rFonts w:eastAsiaTheme="minorEastAsia"/>
               <w:noProof/>
-              <w:lang w:eastAsia="en-NL"/>
+              <w:lang w:val="en-NL" w:eastAsia="en-NL"/>
             </w:rPr>
           </w:pPr>
-          <w:hyperlink w:anchor="_Toc72069849" w:history="1">
+          <w:hyperlink w:anchor="_Toc72093391" w:history="1">
             <w:r>
               <w:rPr>
                 <w:rStyle w:val="Hyperlink"/>
@@ -2385,7 +2385,7 @@
               <w:rPr>
                 <w:rFonts w:eastAsiaTheme="minorEastAsia"/>
                 <w:noProof/>
-                <w:lang w:eastAsia="en-NL"/>
+                <w:lang w:val="en-NL" w:eastAsia="en-NL"/>
               </w:rPr>
               <w:tab/>
             </w:r>
@@ -2415,7 +2415,7 @@
                 <w:noProof/>
                 <w:webHidden/>
               </w:rPr>
-              <w:instrText xml:space="preserve"> PAGEREF _Toc72069849 \h </w:instrText>
+              <w:instrText xml:space="preserve"> PAGEREF _Toc72093391 \h </w:instrText>
             </w:r>
             <w:r>
               <w:rPr>
@@ -2456,10 +2456,10 @@
             <w:rPr>
               <w:rFonts w:eastAsiaTheme="minorEastAsia"/>
               <w:noProof/>
-              <w:lang w:eastAsia="en-NL"/>
+              <w:lang w:val="en-NL" w:eastAsia="en-NL"/>
             </w:rPr>
           </w:pPr>
-          <w:hyperlink w:anchor="_Toc72069850" w:history="1">
+          <w:hyperlink w:anchor="_Toc72093392" w:history="1">
             <w:r>
               <w:rPr>
                 <w:rStyle w:val="Hyperlink"/>
@@ -2471,7 +2471,7 @@
               <w:rPr>
                 <w:rFonts w:eastAsiaTheme="minorEastAsia"/>
                 <w:noProof/>
-                <w:lang w:eastAsia="en-NL"/>
+                <w:lang w:val="en-NL" w:eastAsia="en-NL"/>
               </w:rPr>
               <w:tab/>
             </w:r>
@@ -2501,7 +2501,7 @@
                 <w:noProof/>
                 <w:webHidden/>
               </w:rPr>
-              <w:instrText xml:space="preserve"> PAGEREF _Toc72069850 \h </w:instrText>
+              <w:instrText xml:space="preserve"> PAGEREF _Toc72093392 \h </w:instrText>
             </w:r>
             <w:r>
               <w:rPr>
@@ -2542,10 +2542,10 @@
             <w:rPr>
               <w:rFonts w:eastAsiaTheme="minorEastAsia"/>
               <w:noProof/>
-              <w:lang w:eastAsia="en-NL"/>
+              <w:lang w:val="en-NL" w:eastAsia="en-NL"/>
             </w:rPr>
           </w:pPr>
-          <w:hyperlink w:anchor="_Toc72069851" w:history="1">
+          <w:hyperlink w:anchor="_Toc72093393" w:history="1">
             <w:r>
               <w:rPr>
                 <w:rStyle w:val="Hyperlink"/>
@@ -2557,7 +2557,7 @@
               <w:rPr>
                 <w:rFonts w:eastAsiaTheme="minorEastAsia"/>
                 <w:noProof/>
-                <w:lang w:eastAsia="en-NL"/>
+                <w:lang w:val="en-NL" w:eastAsia="en-NL"/>
               </w:rPr>
               <w:tab/>
             </w:r>
@@ -2587,7 +2587,7 @@
                 <w:noProof/>
                 <w:webHidden/>
               </w:rPr>
-              <w:instrText xml:space="preserve"> PAGEREF _Toc72069851 \h </w:instrText>
+              <w:instrText xml:space="preserve"> PAGEREF _Toc72093393 \h </w:instrText>
             </w:r>
             <w:r>
               <w:rPr>
@@ -2628,10 +2628,10 @@
             <w:rPr>
               <w:rFonts w:eastAsiaTheme="minorEastAsia"/>
               <w:noProof/>
-              <w:lang w:eastAsia="en-NL"/>
+              <w:lang w:val="en-NL" w:eastAsia="en-NL"/>
             </w:rPr>
           </w:pPr>
-          <w:hyperlink w:anchor="_Toc72069852" w:history="1">
+          <w:hyperlink w:anchor="_Toc72093394" w:history="1">
             <w:r>
               <w:rPr>
                 <w:rStyle w:val="Hyperlink"/>
@@ -2643,7 +2643,7 @@
               <w:rPr>
                 <w:rFonts w:eastAsiaTheme="minorEastAsia"/>
                 <w:noProof/>
-                <w:lang w:eastAsia="en-NL"/>
+                <w:lang w:val="en-NL" w:eastAsia="en-NL"/>
               </w:rPr>
               <w:tab/>
             </w:r>
@@ -2673,7 +2673,7 @@
                 <w:noProof/>
                 <w:webHidden/>
               </w:rPr>
-              <w:instrText xml:space="preserve"> PAGEREF _Toc72069852 \h </w:instrText>
+              <w:instrText xml:space="preserve"> PAGEREF _Toc72093394 \h </w:instrText>
             </w:r>
             <w:r>
               <w:rPr>
@@ -2714,10 +2714,10 @@
             <w:rPr>
               <w:rFonts w:eastAsiaTheme="minorEastAsia"/>
               <w:noProof/>
-              <w:lang w:eastAsia="en-NL"/>
+              <w:lang w:val="en-NL" w:eastAsia="en-NL"/>
             </w:rPr>
           </w:pPr>
-          <w:hyperlink w:anchor="_Toc72069853" w:history="1">
+          <w:hyperlink w:anchor="_Toc72093395" w:history="1">
             <w:r>
               <w:rPr>
                 <w:rStyle w:val="Hyperlink"/>
@@ -2729,7 +2729,7 @@
               <w:rPr>
                 <w:rFonts w:eastAsiaTheme="minorEastAsia"/>
                 <w:noProof/>
-                <w:lang w:eastAsia="en-NL"/>
+                <w:lang w:val="en-NL" w:eastAsia="en-NL"/>
               </w:rPr>
               <w:tab/>
             </w:r>
@@ -2759,7 +2759,7 @@
                 <w:noProof/>
                 <w:webHidden/>
               </w:rPr>
-              <w:instrText xml:space="preserve"> PAGEREF _Toc72069853 \h </w:instrText>
+              <w:instrText xml:space="preserve"> PAGEREF _Toc72093395 \h </w:instrText>
             </w:r>
             <w:r>
               <w:rPr>
@@ -2800,10 +2800,10 @@
             <w:rPr>
               <w:rFonts w:eastAsiaTheme="minorEastAsia"/>
               <w:noProof/>
-              <w:lang w:eastAsia="en-NL"/>
+              <w:lang w:val="en-NL" w:eastAsia="en-NL"/>
             </w:rPr>
           </w:pPr>
-          <w:hyperlink w:anchor="_Toc72069854" w:history="1">
+          <w:hyperlink w:anchor="_Toc72093396" w:history="1">
             <w:r>
               <w:rPr>
                 <w:rStyle w:val="Hyperlink"/>
@@ -2815,7 +2815,7 @@
               <w:rPr>
                 <w:rFonts w:eastAsiaTheme="minorEastAsia"/>
                 <w:noProof/>
-                <w:lang w:eastAsia="en-NL"/>
+                <w:lang w:val="en-NL" w:eastAsia="en-NL"/>
               </w:rPr>
               <w:tab/>
             </w:r>
@@ -2845,7 +2845,7 @@
                 <w:noProof/>
                 <w:webHidden/>
               </w:rPr>
-              <w:instrText xml:space="preserve"> PAGEREF _Toc72069854 \h </w:instrText>
+              <w:instrText xml:space="preserve"> PAGEREF _Toc72093396 \h </w:instrText>
             </w:r>
             <w:r>
               <w:rPr>
@@ -2886,10 +2886,10 @@
             <w:rPr>
               <w:rFonts w:eastAsiaTheme="minorEastAsia"/>
               <w:noProof/>
-              <w:lang w:eastAsia="en-NL"/>
+              <w:lang w:val="en-NL" w:eastAsia="en-NL"/>
             </w:rPr>
           </w:pPr>
-          <w:hyperlink w:anchor="_Toc72069855" w:history="1">
+          <w:hyperlink w:anchor="_Toc72093397" w:history="1">
             <w:r>
               <w:rPr>
                 <w:rStyle w:val="Hyperlink"/>
@@ -2901,7 +2901,7 @@
               <w:rPr>
                 <w:rFonts w:eastAsiaTheme="minorEastAsia"/>
                 <w:noProof/>
-                <w:lang w:eastAsia="en-NL"/>
+                <w:lang w:val="en-NL" w:eastAsia="en-NL"/>
               </w:rPr>
               <w:tab/>
             </w:r>
@@ -2932,7 +2932,7 @@
                 <w:noProof/>
                 <w:webHidden/>
               </w:rPr>
-              <w:instrText xml:space="preserve"> PAGEREF _Toc72069855 \h </w:instrText>
+              <w:instrText xml:space="preserve"> PAGEREF _Toc72093397 \h </w:instrText>
             </w:r>
             <w:r>
               <w:rPr>
@@ -2952,7 +2952,7 @@
                 <w:noProof/>
                 <w:webHidden/>
               </w:rPr>
-              <w:t>13</w:t>
+              <w:t>14</w:t>
             </w:r>
             <w:r>
               <w:rPr>
@@ -2973,10 +2973,10 @@
             <w:rPr>
               <w:rFonts w:eastAsiaTheme="minorEastAsia"/>
               <w:noProof/>
-              <w:lang w:eastAsia="en-NL"/>
+              <w:lang w:val="en-NL" w:eastAsia="en-NL"/>
             </w:rPr>
           </w:pPr>
-          <w:hyperlink w:anchor="_Toc72069856" w:history="1">
+          <w:hyperlink w:anchor="_Toc72093398" w:history="1">
             <w:r>
               <w:rPr>
                 <w:rStyle w:val="Hyperlink"/>
@@ -2988,7 +2988,7 @@
               <w:rPr>
                 <w:rFonts w:eastAsiaTheme="minorEastAsia"/>
                 <w:noProof/>
-                <w:lang w:eastAsia="en-NL"/>
+                <w:lang w:val="en-NL" w:eastAsia="en-NL"/>
               </w:rPr>
               <w:tab/>
             </w:r>
@@ -2997,7 +2997,7 @@
                 <w:rStyle w:val="Hyperlink"/>
                 <w:noProof/>
               </w:rPr>
-              <w:t>Power consumption, measured with battery voltage = 6.0V</w:t>
+              <w:t>Current measurements</w:t>
             </w:r>
             <w:r>
               <w:rPr>
@@ -3018,7 +3018,7 @@
                 <w:noProof/>
                 <w:webHidden/>
               </w:rPr>
-              <w:instrText xml:space="preserve"> PAGEREF _Toc72069856 \h </w:instrText>
+              <w:instrText xml:space="preserve"> PAGEREF _Toc72093398 \h </w:instrText>
             </w:r>
             <w:r>
               <w:rPr>
@@ -3038,7 +3038,93 @@
                 <w:noProof/>
                 <w:webHidden/>
               </w:rPr>
-              <w:t>13</w:t>
+              <w:t>14</w:t>
+            </w:r>
+            <w:r>
+              <w:rPr>
+                <w:noProof/>
+                <w:webHidden/>
+              </w:rPr>
+              <w:fldChar w:fldCharType="end"/>
+            </w:r>
+          </w:hyperlink>
+        </w:p>
+        <w:p>
+          <w:pPr>
+            <w:pStyle w:val="TOC2"/>
+            <w:tabs>
+              <w:tab w:val="left" w:pos="880"/>
+              <w:tab w:val="right" w:leader="dot" w:pos="9016"/>
+            </w:tabs>
+            <w:rPr>
+              <w:rFonts w:eastAsiaTheme="minorEastAsia"/>
+              <w:noProof/>
+              <w:lang w:val="en-NL" w:eastAsia="en-NL"/>
+            </w:rPr>
+          </w:pPr>
+          <w:hyperlink w:anchor="_Toc72093399" w:history="1">
+            <w:r>
+              <w:rPr>
+                <w:rStyle w:val="Hyperlink"/>
+                <w:noProof/>
+              </w:rPr>
+              <w:t>6.2.</w:t>
+            </w:r>
+            <w:r>
+              <w:rPr>
+                <w:rFonts w:eastAsiaTheme="minorEastAsia"/>
+                <w:noProof/>
+                <w:lang w:val="en-NL" w:eastAsia="en-NL"/>
+              </w:rPr>
+              <w:tab/>
+            </w:r>
+            <w:r>
+              <w:rPr>
+                <w:rStyle w:val="Hyperlink"/>
+                <w:noProof/>
+              </w:rPr>
+              <w:t>Video bitrate measurements</w:t>
+            </w:r>
+            <w:r>
+              <w:rPr>
+                <w:noProof/>
+                <w:webHidden/>
+              </w:rPr>
+              <w:tab/>
+            </w:r>
+            <w:r>
+              <w:rPr>
+                <w:noProof/>
+                <w:webHidden/>
+              </w:rPr>
+              <w:fldChar w:fldCharType="begin"/>
+            </w:r>
+            <w:r>
+              <w:rPr>
+                <w:noProof/>
+                <w:webHidden/>
+              </w:rPr>
+              <w:instrText xml:space="preserve"> PAGEREF _Toc72093399 \h </w:instrText>
+            </w:r>
+            <w:r>
+              <w:rPr>
+                <w:noProof/>
+                <w:webHidden/>
+              </w:rPr>
+            </w:r>
+            <w:r>
+              <w:rPr>
+                <w:noProof/>
+                <w:webHidden/>
+              </w:rPr>
+              <w:fldChar w:fldCharType="separate"/>
+            </w:r>
+            <w:r>
+              <w:rPr>
+                <w:noProof/>
+                <w:webHidden/>
+              </w:rPr>
+              <w:t>14</w:t>
             </w:r>
             <w:r>
               <w:rPr>
@@ -3059,10 +3145,10 @@
             <w:rPr>
               <w:rFonts w:eastAsiaTheme="minorEastAsia"/>
               <w:noProof/>
-              <w:lang w:eastAsia="en-NL"/>
+              <w:lang w:val="en-NL" w:eastAsia="en-NL"/>
             </w:rPr>
           </w:pPr>
-          <w:hyperlink w:anchor="_Toc72069857" w:history="1">
+          <w:hyperlink w:anchor="_Toc72093400" w:history="1">
             <w:r>
               <w:rPr>
                 <w:rStyle w:val="Hyperlink"/>
@@ -3074,7 +3160,7 @@
               <w:rPr>
                 <w:rFonts w:eastAsiaTheme="minorEastAsia"/>
                 <w:noProof/>
-                <w:lang w:eastAsia="en-NL"/>
+                <w:lang w:val="en-NL" w:eastAsia="en-NL"/>
               </w:rPr>
               <w:tab/>
             </w:r>
@@ -3104,7 +3190,7 @@
                 <w:noProof/>
                 <w:webHidden/>
               </w:rPr>
-              <w:instrText xml:space="preserve"> PAGEREF _Toc72069857 \h </w:instrText>
+              <w:instrText xml:space="preserve"> PAGEREF _Toc72093400 \h </w:instrText>
             </w:r>
             <w:r>
               <w:rPr>
@@ -3124,7 +3210,7 @@
                 <w:noProof/>
                 <w:webHidden/>
               </w:rPr>
-              <w:t>13</w:t>
+              <w:t>15</w:t>
             </w:r>
             <w:r>
               <w:rPr>
@@ -3142,6 +3228,7 @@
               <w:bCs/>
               <w:noProof/>
             </w:rPr>
+            <w:lastRenderedPageBreak/>
             <w:fldChar w:fldCharType="end"/>
           </w:r>
         </w:p>
@@ -3158,7 +3245,6 @@
         </w:rPr>
       </w:pPr>
       <w:r>
-        <w:lastRenderedPageBreak/>
         <w:br w:type="page"/>
       </w:r>
     </w:p>
@@ -3166,7 +3252,7 @@
       <w:pPr>
         <w:pStyle w:val="Heading1"/>
       </w:pPr>
-      <w:bookmarkStart w:id="0" w:name="_Toc72069825"/>
+      <w:bookmarkStart w:id="0" w:name="_Toc72093367"/>
       <w:r>
         <w:lastRenderedPageBreak/>
         <w:t>Introduction</w:t>
@@ -3308,7 +3394,7 @@
       <w:pPr>
         <w:pStyle w:val="Heading1"/>
       </w:pPr>
-      <w:bookmarkStart w:id="1" w:name="_Toc72069826"/>
+      <w:bookmarkStart w:id="1" w:name="_Toc72093368"/>
       <w:r>
         <w:t>C</w:t>
       </w:r>
@@ -3330,7 +3416,7 @@
       <w:pPr>
         <w:pStyle w:val="Heading2"/>
       </w:pPr>
-      <w:bookmarkStart w:id="2" w:name="_Toc72069827"/>
+      <w:bookmarkStart w:id="2" w:name="_Toc72093369"/>
       <w:r>
         <w:t>For the first time</w:t>
       </w:r>
@@ -3381,7 +3467,7 @@
       <w:pPr>
         <w:pStyle w:val="Heading2"/>
       </w:pPr>
-      <w:bookmarkStart w:id="3" w:name="_Toc72069828"/>
+      <w:bookmarkStart w:id="3" w:name="_Toc72093370"/>
       <w:r>
         <w:t>When connection is lost for whatever reason</w:t>
       </w:r>
@@ -3497,7 +3583,7 @@
       <w:pPr>
         <w:pStyle w:val="Heading1"/>
       </w:pPr>
-      <w:bookmarkStart w:id="4" w:name="_Toc72069829"/>
+      <w:bookmarkStart w:id="4" w:name="_Toc72093371"/>
       <w:r>
         <w:t>Way of working</w:t>
       </w:r>
@@ -3507,7 +3593,7 @@
       <w:pPr>
         <w:pStyle w:val="Heading2"/>
       </w:pPr>
-      <w:bookmarkStart w:id="5" w:name="_Toc72069830"/>
+      <w:bookmarkStart w:id="5" w:name="_Toc72093372"/>
       <w:r>
         <w:t>For development</w:t>
       </w:r>
@@ -4506,7 +4592,7 @@
       <w:pPr>
         <w:pStyle w:val="Heading2"/>
       </w:pPr>
-      <w:bookmarkStart w:id="6" w:name="_Toc72069831"/>
+      <w:bookmarkStart w:id="6" w:name="_Toc72093373"/>
       <w:r>
         <w:t xml:space="preserve">For </w:t>
       </w:r>
@@ -4646,7 +4732,7 @@
       <w:pPr>
         <w:pStyle w:val="Heading2"/>
       </w:pPr>
-      <w:bookmarkStart w:id="7" w:name="_Toc72069832"/>
+      <w:bookmarkStart w:id="7" w:name="_Toc72093374"/>
       <w:r>
         <w:t>About Docker</w:t>
       </w:r>
@@ -4904,7 +4990,7 @@
       <w:pPr>
         <w:pStyle w:val="Heading2"/>
       </w:pPr>
-      <w:bookmarkStart w:id="8" w:name="_Toc72069833"/>
+      <w:bookmarkStart w:id="8" w:name="_Toc72093375"/>
       <w:r>
         <w:t>In</w:t>
       </w:r>
@@ -4963,7 +5049,7 @@
       <w:pPr>
         <w:pStyle w:val="Heading1"/>
       </w:pPr>
-      <w:bookmarkStart w:id="9" w:name="_Toc72069834"/>
+      <w:bookmarkStart w:id="9" w:name="_Toc72093376"/>
       <w:r>
         <w:t xml:space="preserve">From </w:t>
       </w:r>
@@ -5005,7 +5091,7 @@
       <w:pPr>
         <w:pStyle w:val="Heading2"/>
       </w:pPr>
-      <w:bookmarkStart w:id="10" w:name="_Toc72069835"/>
+      <w:bookmarkStart w:id="10" w:name="_Toc72093377"/>
       <w:r>
         <w:t>Additions / changes in hardware</w:t>
       </w:r>
@@ -5401,27 +5487,14 @@
       <w:r>
         <w:t xml:space="preserve">Figure </w:t>
       </w:r>
-      <w:r>
-        <w:fldChar w:fldCharType="begin"/>
-      </w:r>
-      <w:r>
-        <w:instrText xml:space="preserve"> SEQ Figure \* ARABIC </w:instrText>
-      </w:r>
-      <w:r>
-        <w:fldChar w:fldCharType="separate"/>
-      </w:r>
-      <w:r>
-        <w:rPr>
-          <w:noProof/>
-        </w:rPr>
-        <w:t>1</w:t>
-      </w:r>
-      <w:r>
-        <w:rPr>
-          <w:noProof/>
-        </w:rPr>
-        <w:fldChar w:fldCharType="end"/>
-      </w:r>
+      <w:fldSimple w:instr=" SEQ Figure \* ARABIC ">
+        <w:r>
+          <w:rPr>
+            <w:noProof/>
+          </w:rPr>
+          <w:t>1</w:t>
+        </w:r>
+      </w:fldSimple>
       <w:r>
         <w:rPr>
           <w:lang w:val="en-US"/>
@@ -5530,27 +5603,14 @@
       <w:r>
         <w:t xml:space="preserve">Figure </w:t>
       </w:r>
-      <w:r>
-        <w:fldChar w:fldCharType="begin"/>
-      </w:r>
-      <w:r>
-        <w:instrText xml:space="preserve"> SEQ Figure \* ARABIC </w:instrText>
-      </w:r>
-      <w:r>
-        <w:fldChar w:fldCharType="separate"/>
-      </w:r>
-      <w:r>
-        <w:rPr>
-          <w:noProof/>
-        </w:rPr>
-        <w:t>2</w:t>
-      </w:r>
-      <w:r>
-        <w:rPr>
-          <w:noProof/>
-        </w:rPr>
-        <w:fldChar w:fldCharType="end"/>
-      </w:r>
+      <w:fldSimple w:instr=" SEQ Figure \* ARABIC ">
+        <w:r>
+          <w:rPr>
+            <w:noProof/>
+          </w:rPr>
+          <w:t>2</w:t>
+        </w:r>
+      </w:fldSimple>
       <w:r>
         <w:rPr>
           <w:lang w:val="en-US"/>
@@ -5650,7 +5710,7 @@
       <w:pPr>
         <w:pStyle w:val="Heading2"/>
       </w:pPr>
-      <w:bookmarkStart w:id="11" w:name="_Toc72069836"/>
+      <w:bookmarkStart w:id="11" w:name="_Toc72093378"/>
       <w:r>
         <w:t>Additions /</w:t>
       </w:r>
@@ -6684,7 +6744,7 @@
       <w:pPr>
         <w:pStyle w:val="Heading1"/>
       </w:pPr>
-      <w:bookmarkStart w:id="12" w:name="_Toc72069837"/>
+      <w:bookmarkStart w:id="12" w:name="_Toc72093379"/>
       <w:r>
         <w:t>Topics</w:t>
       </w:r>
@@ -6729,7 +6789,7 @@
       <w:bookmarkStart w:id="20" w:name="_Toc483165085"/>
       <w:bookmarkStart w:id="21" w:name="_Toc483165229"/>
       <w:bookmarkStart w:id="22" w:name="_Toc488004924"/>
-      <w:bookmarkStart w:id="23" w:name="_Toc72069838"/>
+      <w:bookmarkStart w:id="23" w:name="_Toc72093380"/>
       <w:proofErr w:type="spellStart"/>
       <w:r>
         <w:t>Wifi</w:t>
@@ -6896,7 +6956,7 @@
       <w:pPr>
         <w:pStyle w:val="Heading2"/>
       </w:pPr>
-      <w:bookmarkStart w:id="24" w:name="_Toc72069839"/>
+      <w:bookmarkStart w:id="24" w:name="_Toc72093381"/>
       <w:proofErr w:type="spellStart"/>
       <w:r>
         <w:t>Wifi</w:t>
@@ -7072,7 +7132,7 @@
       <w:pPr>
         <w:pStyle w:val="Heading2"/>
       </w:pPr>
-      <w:bookmarkStart w:id="25" w:name="_Toc72069840"/>
+      <w:bookmarkStart w:id="25" w:name="_Toc72093382"/>
       <w:r>
         <w:t xml:space="preserve">Accessing the </w:t>
       </w:r>
@@ -7331,7 +7391,7 @@
       <w:pPr>
         <w:pStyle w:val="Heading2"/>
       </w:pPr>
-      <w:bookmarkStart w:id="26" w:name="_Toc72069841"/>
+      <w:bookmarkStart w:id="26" w:name="_Toc72093383"/>
       <w:r>
         <w:t>Communication between the Docker container and the Raspberry host</w:t>
       </w:r>
@@ -7782,7 +7842,7 @@
       <w:pPr>
         <w:pStyle w:val="Heading2"/>
       </w:pPr>
-      <w:bookmarkStart w:id="27" w:name="_Toc72069842"/>
+      <w:bookmarkStart w:id="27" w:name="_Toc72093384"/>
       <w:r>
         <w:t>Low Power ATmega328</w:t>
       </w:r>
@@ -7939,7 +7999,7 @@
       <w:pPr>
         <w:pStyle w:val="Heading2"/>
       </w:pPr>
-      <w:bookmarkStart w:id="28" w:name="_Toc72069843"/>
+      <w:bookmarkStart w:id="28" w:name="_Toc72093385"/>
       <w:r>
         <w:t xml:space="preserve">Start and </w:t>
       </w:r>
@@ -8299,7 +8359,7 @@
       <w:pPr>
         <w:pStyle w:val="Heading2"/>
       </w:pPr>
-      <w:bookmarkStart w:id="29" w:name="_Toc72069844"/>
+      <w:bookmarkStart w:id="29" w:name="_Toc72093386"/>
       <w:r>
         <w:lastRenderedPageBreak/>
         <w:t>Improved streaming to web page</w:t>
@@ -8421,7 +8481,7 @@
       <w:pPr>
         <w:pStyle w:val="Heading3"/>
       </w:pPr>
-      <w:bookmarkStart w:id="30" w:name="_Toc72069845"/>
+      <w:bookmarkStart w:id="30" w:name="_Toc72093387"/>
       <w:r>
         <w:t>Increase resolution in launch/</w:t>
       </w:r>
@@ -8498,7 +8558,7 @@
       <w:pPr>
         <w:pStyle w:val="Heading3"/>
       </w:pPr>
-      <w:bookmarkStart w:id="31" w:name="_Toc72069846"/>
+      <w:bookmarkStart w:id="31" w:name="_Toc72093388"/>
       <w:r>
         <w:t>MJPEG</w:t>
       </w:r>
@@ -9422,7 +9482,7 @@
       <w:pPr>
         <w:pStyle w:val="Heading3"/>
       </w:pPr>
-      <w:bookmarkStart w:id="32" w:name="_Toc72069847"/>
+      <w:bookmarkStart w:id="32" w:name="_Toc72093389"/>
       <w:r>
         <w:t>UV4L</w:t>
       </w:r>
@@ -10089,7 +10149,19 @@
         <w:rPr>
           <w:lang w:val="en-US"/>
         </w:rPr>
-        <w:t xml:space="preserve"> file. Also </w:t>
+        <w:t xml:space="preserve"> file.</w:t>
+      </w:r>
+      <w:r>
+        <w:rPr>
+          <w:lang w:val="en-US"/>
+        </w:rPr>
+        <w:br/>
+      </w:r>
+      <w:r>
+        <w:rPr>
+          <w:lang w:val="en-US"/>
+        </w:rPr>
+        <w:t xml:space="preserve">Also </w:t>
       </w:r>
       <w:r>
         <w:rPr>
@@ -10292,7 +10364,7 @@
       <w:pPr>
         <w:pStyle w:val="Heading3"/>
       </w:pPr>
-      <w:bookmarkStart w:id="33" w:name="_Toc72069848"/>
+      <w:bookmarkStart w:id="33" w:name="_Toc72093390"/>
       <w:proofErr w:type="spellStart"/>
       <w:r>
         <w:t>GStreamer</w:t>
@@ -10766,7 +10838,7 @@
       <w:pPr>
         <w:pStyle w:val="Heading2"/>
       </w:pPr>
-      <w:bookmarkStart w:id="34" w:name="_Toc72069849"/>
+      <w:bookmarkStart w:id="34" w:name="_Toc72093391"/>
       <w:r>
         <w:t>Power Board</w:t>
       </w:r>
@@ -10970,7 +11042,7 @@
       <w:pPr>
         <w:pStyle w:val="Heading2"/>
       </w:pPr>
-      <w:bookmarkStart w:id="35" w:name="_Toc72069850"/>
+      <w:bookmarkStart w:id="35" w:name="_Toc72093392"/>
       <w:proofErr w:type="spellStart"/>
       <w:r>
         <w:t>EasyEda</w:t>
@@ -11192,7 +11264,7 @@
       <w:pPr>
         <w:pStyle w:val="Heading2"/>
       </w:pPr>
-      <w:bookmarkStart w:id="36" w:name="_Toc72069851"/>
+      <w:bookmarkStart w:id="36" w:name="_Toc72093393"/>
       <w:proofErr w:type="spellStart"/>
       <w:r>
         <w:t>EasyEda</w:t>
@@ -11381,7 +11453,7 @@
       <w:pPr>
         <w:pStyle w:val="Heading2"/>
       </w:pPr>
-      <w:bookmarkStart w:id="37" w:name="_Toc72069852"/>
+      <w:bookmarkStart w:id="37" w:name="_Toc72093394"/>
       <w:proofErr w:type="spellStart"/>
       <w:r>
         <w:t>Ultimaker</w:t>
@@ -11582,13 +11654,7 @@
         <w:rPr>
           <w:lang w:val="en-US"/>
         </w:rPr>
-        <w:t>I</w:t>
-      </w:r>
-      <w:r>
-        <w:rPr>
-          <w:lang w:val="en-US"/>
-        </w:rPr>
-        <w:t>f the first layer is problematic, set Build Plate Adhesion to Raft.</w:t>
+        <w:t>If the first layer is problematic, set Build Plate Adhesion to Raft.</w:t>
       </w:r>
     </w:p>
     <w:p>
@@ -11627,7 +11693,7 @@
       <w:pPr>
         <w:pStyle w:val="Heading2"/>
       </w:pPr>
-      <w:bookmarkStart w:id="38" w:name="_Toc72069853"/>
+      <w:bookmarkStart w:id="38" w:name="_Toc72093395"/>
       <w:r>
         <w:t>Low Power</w:t>
       </w:r>
@@ -11735,7 +11801,7 @@
           <w:color w:val="FF0000"/>
         </w:rPr>
       </w:pPr>
-      <w:bookmarkStart w:id="39" w:name="_Toc72069854"/>
+      <w:bookmarkStart w:id="39" w:name="_Toc72093396"/>
       <w:r>
         <w:lastRenderedPageBreak/>
         <w:t xml:space="preserve">Default EEPROM </w:t>
@@ -12248,12 +12314,36 @@
     </w:p>
     <w:p>
       <w:pPr>
+        <w:rPr>
+          <w:rFonts w:cstheme="minorHAnsi"/>
+          <w:lang w:val="en-US"/>
+        </w:rPr>
+      </w:pPr>
+      <w:r>
+        <w:rPr>
+          <w:rFonts w:cstheme="minorHAnsi"/>
+          <w:lang w:val="en-US"/>
+        </w:rPr>
+        <w:br w:type="page"/>
+      </w:r>
+    </w:p>
+    <w:p>
+      <w:pPr>
+        <w:ind w:left="360"/>
+        <w:rPr>
+          <w:rFonts w:cstheme="minorHAnsi"/>
+          <w:lang w:val="en-US"/>
+        </w:rPr>
+      </w:pPr>
+    </w:p>
+    <w:p>
+      <w:pPr>
         <w:pStyle w:val="Heading1"/>
         <w:rPr>
           <w:shd w:val="clear" w:color="auto" w:fill="FAFAFA"/>
         </w:rPr>
       </w:pPr>
-      <w:bookmarkStart w:id="40" w:name="_Toc72069855"/>
+      <w:bookmarkStart w:id="40" w:name="_Toc72093397"/>
       <w:r>
         <w:rPr>
           <w:shd w:val="clear" w:color="auto" w:fill="FAFAFA"/>
@@ -12266,105 +12356,1027 @@
       <w:pPr>
         <w:pStyle w:val="Heading2"/>
       </w:pPr>
-      <w:bookmarkStart w:id="41" w:name="_Toc72069856"/>
-      <w:r>
-        <w:t>Power consumption, meas</w:t>
-      </w:r>
-      <w:r>
-        <w:t>u</w:t>
-      </w:r>
-      <w:r>
-        <w:t>r</w:t>
-      </w:r>
-      <w:r>
-        <w:t>e</w:t>
-      </w:r>
-      <w:r>
-        <w:t>d with battery voltage = 6.0V</w:t>
+      <w:bookmarkStart w:id="41" w:name="_Toc72093398"/>
+      <w:r>
+        <w:t>Current measurements</w:t>
       </w:r>
       <w:bookmarkEnd w:id="41"/>
     </w:p>
-    <w:p>
-      <w:pPr>
-        <w:pStyle w:val="ListParagraph"/>
-        <w:numPr>
-          <w:ilvl w:val="0"/>
-          <w:numId w:val="9"/>
-        </w:numPr>
-        <w:rPr>
-          <w:lang w:val="en-US"/>
-        </w:rPr>
-      </w:pPr>
-      <w:r>
-        <w:rPr>
-          <w:lang w:val="en-US"/>
-        </w:rPr>
-        <w:t>Fully operational, standing still: appr. 0.90 A</w:t>
-      </w:r>
-    </w:p>
-    <w:p>
-      <w:pPr>
-        <w:pStyle w:val="ListParagraph"/>
-        <w:numPr>
-          <w:ilvl w:val="0"/>
-          <w:numId w:val="9"/>
-        </w:numPr>
-        <w:rPr>
-          <w:lang w:val="en-US"/>
-        </w:rPr>
-      </w:pPr>
-      <w:r>
-        <w:rPr>
-          <w:lang w:val="en-US"/>
-        </w:rPr>
-        <w:t>Fully operational, standing still + lights on: appr.  1.35 A</w:t>
-      </w:r>
-    </w:p>
-    <w:p>
-      <w:pPr>
-        <w:pStyle w:val="ListParagraph"/>
-        <w:numPr>
-          <w:ilvl w:val="0"/>
-          <w:numId w:val="9"/>
-        </w:numPr>
-        <w:rPr>
-          <w:lang w:val="en-US"/>
-        </w:rPr>
-      </w:pPr>
-      <w:r>
-        <w:rPr>
-          <w:lang w:val="en-US"/>
-        </w:rPr>
-        <w:t>Fully operational, driving and steering: appr. 1.5 .. 2.0 A</w:t>
-      </w:r>
-    </w:p>
-    <w:p>
-      <w:pPr>
-        <w:pStyle w:val="ListParagraph"/>
-        <w:numPr>
-          <w:ilvl w:val="0"/>
-          <w:numId w:val="9"/>
-        </w:numPr>
-        <w:rPr>
-          <w:lang w:val="en-US"/>
-        </w:rPr>
-      </w:pPr>
-      <w:r>
-        <w:rPr>
-          <w:lang w:val="en-US"/>
-        </w:rPr>
-        <w:t>Fully operational, driving and steering, lights on: appr. 2.0 .. 2.5 A</w:t>
+    <w:tbl>
+      <w:tblPr>
+        <w:tblStyle w:val="LightList-Accent1"/>
+        <w:tblW w:w="0" w:type="auto"/>
+        <w:tblLook w:val="04A0" w:firstRow="1" w:lastRow="0" w:firstColumn="1" w:lastColumn="0" w:noHBand="0" w:noVBand="1"/>
+      </w:tblPr>
+      <w:tblGrid>
+        <w:gridCol w:w="4526"/>
+        <w:gridCol w:w="1418"/>
+        <w:gridCol w:w="2572"/>
+      </w:tblGrid>
+      <w:tr>
+        <w:trPr>
+          <w:cnfStyle w:val="100000000000" w:firstRow="1" w:lastRow="0" w:firstColumn="0" w:lastColumn="0" w:oddVBand="0" w:evenVBand="0" w:oddHBand="0" w:evenHBand="0" w:firstRowFirstColumn="0" w:firstRowLastColumn="0" w:lastRowFirstColumn="0" w:lastRowLastColumn="0"/>
+        </w:trPr>
+        <w:tc>
+          <w:tcPr>
+            <w:cnfStyle w:val="001000000000" w:firstRow="0" w:lastRow="0" w:firstColumn="1" w:lastColumn="0" w:oddVBand="0" w:evenVBand="0" w:oddHBand="0" w:evenHBand="0" w:firstRowFirstColumn="0" w:firstRowLastColumn="0" w:lastRowFirstColumn="0" w:lastRowLastColumn="0"/>
+            <w:tcW w:w="8516" w:type="dxa"/>
+            <w:gridSpan w:val="3"/>
+          </w:tcPr>
+          <w:p>
+            <w:pPr>
+              <w:rPr>
+                <w:sz w:val="22"/>
+                <w:szCs w:val="22"/>
+              </w:rPr>
+            </w:pPr>
+            <w:r>
+              <w:rPr>
+                <w:sz w:val="22"/>
+                <w:szCs w:val="22"/>
+              </w:rPr>
+              <w:t>Current measurements</w:t>
+            </w:r>
+            <w:r>
+              <w:rPr>
+                <w:sz w:val="22"/>
+                <w:szCs w:val="22"/>
+              </w:rPr>
+              <w:t>, measured with battery voltage = 6.0 V</w:t>
+            </w:r>
+          </w:p>
+        </w:tc>
+      </w:tr>
+      <w:tr>
+        <w:trPr>
+          <w:cnfStyle w:val="000000100000" w:firstRow="0" w:lastRow="0" w:firstColumn="0" w:lastColumn="0" w:oddVBand="0" w:evenVBand="0" w:oddHBand="1" w:evenHBand="0" w:firstRowFirstColumn="0" w:firstRowLastColumn="0" w:lastRowFirstColumn="0" w:lastRowLastColumn="0"/>
+        </w:trPr>
+        <w:tc>
+          <w:tcPr>
+            <w:cnfStyle w:val="001000000000" w:firstRow="0" w:lastRow="0" w:firstColumn="1" w:lastColumn="0" w:oddVBand="0" w:evenVBand="0" w:oddHBand="0" w:evenHBand="0" w:firstRowFirstColumn="0" w:firstRowLastColumn="0" w:lastRowFirstColumn="0" w:lastRowLastColumn="0"/>
+            <w:tcW w:w="4526" w:type="dxa"/>
+          </w:tcPr>
+          <w:p>
+            <w:pPr>
+              <w:rPr>
+                <w:sz w:val="22"/>
+                <w:szCs w:val="22"/>
+              </w:rPr>
+            </w:pPr>
+            <w:r>
+              <w:rPr>
+                <w:sz w:val="22"/>
+                <w:szCs w:val="22"/>
+              </w:rPr>
+              <w:t>Measurement</w:t>
+            </w:r>
+          </w:p>
+        </w:tc>
+        <w:tc>
+          <w:tcPr>
+            <w:tcW w:w="1418" w:type="dxa"/>
+          </w:tcPr>
+          <w:p>
+            <w:pPr>
+              <w:cnfStyle w:val="000000100000" w:firstRow="0" w:lastRow="0" w:firstColumn="0" w:lastColumn="0" w:oddVBand="0" w:evenVBand="0" w:oddHBand="1" w:evenHBand="0" w:firstRowFirstColumn="0" w:firstRowLastColumn="0" w:lastRowFirstColumn="0" w:lastRowLastColumn="0"/>
+              <w:rPr>
+                <w:b/>
+                <w:sz w:val="22"/>
+                <w:szCs w:val="22"/>
+              </w:rPr>
+            </w:pPr>
+            <w:r>
+              <w:rPr>
+                <w:b/>
+                <w:sz w:val="22"/>
+                <w:szCs w:val="22"/>
+              </w:rPr>
+              <w:t>Value</w:t>
+            </w:r>
+          </w:p>
+        </w:tc>
+        <w:tc>
+          <w:tcPr>
+            <w:tcW w:w="2572" w:type="dxa"/>
+          </w:tcPr>
+          <w:p>
+            <w:pPr>
+              <w:cnfStyle w:val="000000100000" w:firstRow="0" w:lastRow="0" w:firstColumn="0" w:lastColumn="0" w:oddVBand="0" w:evenVBand="0" w:oddHBand="1" w:evenHBand="0" w:firstRowFirstColumn="0" w:firstRowLastColumn="0" w:lastRowFirstColumn="0" w:lastRowLastColumn="0"/>
+              <w:rPr>
+                <w:b/>
+                <w:sz w:val="22"/>
+                <w:szCs w:val="22"/>
+              </w:rPr>
+            </w:pPr>
+            <w:r>
+              <w:rPr>
+                <w:b/>
+                <w:sz w:val="22"/>
+                <w:szCs w:val="22"/>
+              </w:rPr>
+              <w:t>Remark</w:t>
+            </w:r>
+          </w:p>
+        </w:tc>
+      </w:tr>
+      <w:tr>
+        <w:tc>
+          <w:tcPr>
+            <w:cnfStyle w:val="001000000000" w:firstRow="0" w:lastRow="0" w:firstColumn="1" w:lastColumn="0" w:oddVBand="0" w:evenVBand="0" w:oddHBand="0" w:evenHBand="0" w:firstRowFirstColumn="0" w:firstRowLastColumn="0" w:lastRowFirstColumn="0" w:lastRowLastColumn="0"/>
+            <w:tcW w:w="4526" w:type="dxa"/>
+          </w:tcPr>
+          <w:p>
+            <w:pPr>
+              <w:rPr>
+                <w:b w:val="0"/>
+                <w:sz w:val="22"/>
+                <w:szCs w:val="22"/>
+              </w:rPr>
+            </w:pPr>
+            <w:r>
+              <w:rPr>
+                <w:b w:val="0"/>
+                <w:sz w:val="22"/>
+                <w:szCs w:val="22"/>
+              </w:rPr>
+              <w:t>Fully operational, standing still</w:t>
+            </w:r>
+          </w:p>
+        </w:tc>
+        <w:tc>
+          <w:tcPr>
+            <w:tcW w:w="1418" w:type="dxa"/>
+          </w:tcPr>
+          <w:p>
+            <w:pPr>
+              <w:cnfStyle w:val="000000000000" w:firstRow="0" w:lastRow="0" w:firstColumn="0" w:lastColumn="0" w:oddVBand="0" w:evenVBand="0" w:oddHBand="0" w:evenHBand="0" w:firstRowFirstColumn="0" w:firstRowLastColumn="0" w:lastRowFirstColumn="0" w:lastRowLastColumn="0"/>
+              <w:rPr>
+                <w:sz w:val="22"/>
+                <w:szCs w:val="22"/>
+              </w:rPr>
+            </w:pPr>
+            <w:r>
+              <w:rPr>
+                <w:sz w:val="22"/>
+                <w:szCs w:val="22"/>
+              </w:rPr>
+              <w:t>0.90</w:t>
+            </w:r>
+            <w:r>
+              <w:rPr>
+                <w:sz w:val="22"/>
+                <w:szCs w:val="22"/>
+              </w:rPr>
+              <w:t xml:space="preserve"> A</w:t>
+            </w:r>
+          </w:p>
+        </w:tc>
+        <w:tc>
+          <w:tcPr>
+            <w:tcW w:w="2572" w:type="dxa"/>
+          </w:tcPr>
+          <w:p>
+            <w:pPr>
+              <w:cnfStyle w:val="000000000000" w:firstRow="0" w:lastRow="0" w:firstColumn="0" w:lastColumn="0" w:oddVBand="0" w:evenVBand="0" w:oddHBand="0" w:evenHBand="0" w:firstRowFirstColumn="0" w:firstRowLastColumn="0" w:lastRowFirstColumn="0" w:lastRowLastColumn="0"/>
+              <w:rPr>
+                <w:sz w:val="22"/>
+                <w:szCs w:val="22"/>
+              </w:rPr>
+            </w:pPr>
+          </w:p>
+        </w:tc>
+      </w:tr>
+      <w:tr>
+        <w:trPr>
+          <w:cnfStyle w:val="000000100000" w:firstRow="0" w:lastRow="0" w:firstColumn="0" w:lastColumn="0" w:oddVBand="0" w:evenVBand="0" w:oddHBand="1" w:evenHBand="0" w:firstRowFirstColumn="0" w:firstRowLastColumn="0" w:lastRowFirstColumn="0" w:lastRowLastColumn="0"/>
+        </w:trPr>
+        <w:tc>
+          <w:tcPr>
+            <w:cnfStyle w:val="001000000000" w:firstRow="0" w:lastRow="0" w:firstColumn="1" w:lastColumn="0" w:oddVBand="0" w:evenVBand="0" w:oddHBand="0" w:evenHBand="0" w:firstRowFirstColumn="0" w:firstRowLastColumn="0" w:lastRowFirstColumn="0" w:lastRowLastColumn="0"/>
+            <w:tcW w:w="4526" w:type="dxa"/>
+          </w:tcPr>
+          <w:p>
+            <w:pPr>
+              <w:rPr>
+                <w:b w:val="0"/>
+                <w:sz w:val="22"/>
+                <w:szCs w:val="22"/>
+              </w:rPr>
+            </w:pPr>
+            <w:r>
+              <w:rPr>
+                <w:b w:val="0"/>
+                <w:sz w:val="22"/>
+                <w:szCs w:val="22"/>
+              </w:rPr>
+              <w:t>Fully operational, standing still + lights on</w:t>
+            </w:r>
+          </w:p>
+        </w:tc>
+        <w:tc>
+          <w:tcPr>
+            <w:tcW w:w="1418" w:type="dxa"/>
+          </w:tcPr>
+          <w:p>
+            <w:pPr>
+              <w:cnfStyle w:val="000000100000" w:firstRow="0" w:lastRow="0" w:firstColumn="0" w:lastColumn="0" w:oddVBand="0" w:evenVBand="0" w:oddHBand="1" w:evenHBand="0" w:firstRowFirstColumn="0" w:firstRowLastColumn="0" w:lastRowFirstColumn="0" w:lastRowLastColumn="0"/>
+              <w:rPr>
+                <w:sz w:val="22"/>
+                <w:szCs w:val="22"/>
+              </w:rPr>
+            </w:pPr>
+            <w:r>
+              <w:rPr>
+                <w:sz w:val="22"/>
+                <w:szCs w:val="22"/>
+              </w:rPr>
+              <w:t>1.35 A</w:t>
+            </w:r>
+          </w:p>
+        </w:tc>
+        <w:tc>
+          <w:tcPr>
+            <w:tcW w:w="2572" w:type="dxa"/>
+          </w:tcPr>
+          <w:p>
+            <w:pPr>
+              <w:cnfStyle w:val="000000100000" w:firstRow="0" w:lastRow="0" w:firstColumn="0" w:lastColumn="0" w:oddVBand="0" w:evenVBand="0" w:oddHBand="1" w:evenHBand="0" w:firstRowFirstColumn="0" w:firstRowLastColumn="0" w:lastRowFirstColumn="0" w:lastRowLastColumn="0"/>
+              <w:rPr>
+                <w:sz w:val="22"/>
+                <w:szCs w:val="22"/>
+              </w:rPr>
+            </w:pPr>
+          </w:p>
+        </w:tc>
+      </w:tr>
+      <w:tr>
+        <w:tc>
+          <w:tcPr>
+            <w:cnfStyle w:val="001000000000" w:firstRow="0" w:lastRow="0" w:firstColumn="1" w:lastColumn="0" w:oddVBand="0" w:evenVBand="0" w:oddHBand="0" w:evenHBand="0" w:firstRowFirstColumn="0" w:firstRowLastColumn="0" w:lastRowFirstColumn="0" w:lastRowLastColumn="0"/>
+            <w:tcW w:w="4526" w:type="dxa"/>
+          </w:tcPr>
+          <w:p>
+            <w:pPr>
+              <w:rPr>
+                <w:b w:val="0"/>
+                <w:sz w:val="22"/>
+                <w:szCs w:val="22"/>
+              </w:rPr>
+            </w:pPr>
+            <w:r>
+              <w:rPr>
+                <w:b w:val="0"/>
+                <w:sz w:val="22"/>
+                <w:szCs w:val="22"/>
+              </w:rPr>
+              <w:t>Fully operational, driving and steering</w:t>
+            </w:r>
+          </w:p>
+        </w:tc>
+        <w:tc>
+          <w:tcPr>
+            <w:tcW w:w="1418" w:type="dxa"/>
+          </w:tcPr>
+          <w:p>
+            <w:pPr>
+              <w:cnfStyle w:val="000000000000" w:firstRow="0" w:lastRow="0" w:firstColumn="0" w:lastColumn="0" w:oddVBand="0" w:evenVBand="0" w:oddHBand="0" w:evenHBand="0" w:firstRowFirstColumn="0" w:firstRowLastColumn="0" w:lastRowFirstColumn="0" w:lastRowLastColumn="0"/>
+              <w:rPr>
+                <w:sz w:val="22"/>
+                <w:szCs w:val="22"/>
+              </w:rPr>
+            </w:pPr>
+            <w:r>
+              <w:rPr>
+                <w:sz w:val="22"/>
+                <w:szCs w:val="22"/>
+              </w:rPr>
+              <w:t>1.5 .. 2.0 A</w:t>
+            </w:r>
+          </w:p>
+        </w:tc>
+        <w:tc>
+          <w:tcPr>
+            <w:tcW w:w="2572" w:type="dxa"/>
+          </w:tcPr>
+          <w:p>
+            <w:pPr>
+              <w:cnfStyle w:val="000000000000" w:firstRow="0" w:lastRow="0" w:firstColumn="0" w:lastColumn="0" w:oddVBand="0" w:evenVBand="0" w:oddHBand="0" w:evenHBand="0" w:firstRowFirstColumn="0" w:firstRowLastColumn="0" w:lastRowFirstColumn="0" w:lastRowLastColumn="0"/>
+              <w:rPr>
+                <w:sz w:val="22"/>
+                <w:szCs w:val="22"/>
+              </w:rPr>
+            </w:pPr>
+          </w:p>
+        </w:tc>
+      </w:tr>
+      <w:tr>
+        <w:trPr>
+          <w:cnfStyle w:val="000000100000" w:firstRow="0" w:lastRow="0" w:firstColumn="0" w:lastColumn="0" w:oddVBand="0" w:evenVBand="0" w:oddHBand="1" w:evenHBand="0" w:firstRowFirstColumn="0" w:firstRowLastColumn="0" w:lastRowFirstColumn="0" w:lastRowLastColumn="0"/>
+        </w:trPr>
+        <w:tc>
+          <w:tcPr>
+            <w:cnfStyle w:val="001000000000" w:firstRow="0" w:lastRow="0" w:firstColumn="1" w:lastColumn="0" w:oddVBand="0" w:evenVBand="0" w:oddHBand="0" w:evenHBand="0" w:firstRowFirstColumn="0" w:firstRowLastColumn="0" w:lastRowFirstColumn="0" w:lastRowLastColumn="0"/>
+            <w:tcW w:w="4526" w:type="dxa"/>
+          </w:tcPr>
+          <w:p>
+            <w:pPr>
+              <w:rPr>
+                <w:b w:val="0"/>
+                <w:sz w:val="22"/>
+                <w:szCs w:val="22"/>
+              </w:rPr>
+            </w:pPr>
+            <w:r>
+              <w:rPr>
+                <w:b w:val="0"/>
+                <w:sz w:val="22"/>
+                <w:szCs w:val="22"/>
+              </w:rPr>
+              <w:t>Fully operational, driving and steering, lights on</w:t>
+            </w:r>
+          </w:p>
+        </w:tc>
+        <w:tc>
+          <w:tcPr>
+            <w:tcW w:w="1418" w:type="dxa"/>
+          </w:tcPr>
+          <w:p>
+            <w:pPr>
+              <w:cnfStyle w:val="000000100000" w:firstRow="0" w:lastRow="0" w:firstColumn="0" w:lastColumn="0" w:oddVBand="0" w:evenVBand="0" w:oddHBand="1" w:evenHBand="0" w:firstRowFirstColumn="0" w:firstRowLastColumn="0" w:lastRowFirstColumn="0" w:lastRowLastColumn="0"/>
+              <w:rPr>
+                <w:sz w:val="22"/>
+                <w:szCs w:val="22"/>
+              </w:rPr>
+            </w:pPr>
+            <w:r>
+              <w:rPr>
+                <w:sz w:val="22"/>
+                <w:szCs w:val="22"/>
+              </w:rPr>
+              <w:t>2.0 .. 2.5 A</w:t>
+            </w:r>
+          </w:p>
+        </w:tc>
+        <w:tc>
+          <w:tcPr>
+            <w:tcW w:w="2572" w:type="dxa"/>
+          </w:tcPr>
+          <w:p>
+            <w:pPr>
+              <w:cnfStyle w:val="000000100000" w:firstRow="0" w:lastRow="0" w:firstColumn="0" w:lastColumn="0" w:oddVBand="0" w:evenVBand="0" w:oddHBand="1" w:evenHBand="0" w:firstRowFirstColumn="0" w:firstRowLastColumn="0" w:lastRowFirstColumn="0" w:lastRowLastColumn="0"/>
+              <w:rPr>
+                <w:sz w:val="22"/>
+                <w:szCs w:val="22"/>
+              </w:rPr>
+            </w:pPr>
+          </w:p>
+        </w:tc>
+      </w:tr>
+    </w:tbl>
+    <w:p>
+      <w:pPr>
+        <w:rPr>
+          <w:lang w:val="en-US"/>
+        </w:rPr>
+      </w:pPr>
+    </w:p>
+    <w:p>
+      <w:pPr>
+        <w:pStyle w:val="Heading2"/>
+      </w:pPr>
+      <w:bookmarkStart w:id="42" w:name="_Toc72093399"/>
+      <w:r>
+        <w:t>Video bitrate measurements</w:t>
+      </w:r>
+      <w:bookmarkEnd w:id="42"/>
+    </w:p>
+    <w:tbl>
+      <w:tblPr>
+        <w:tblStyle w:val="LightList-Accent1"/>
+        <w:tblW w:w="0" w:type="auto"/>
+        <w:tblLook w:val="04A0" w:firstRow="1" w:lastRow="0" w:firstColumn="1" w:lastColumn="0" w:noHBand="0" w:noVBand="1"/>
+      </w:tblPr>
+      <w:tblGrid>
+        <w:gridCol w:w="3652"/>
+        <w:gridCol w:w="2025"/>
+        <w:gridCol w:w="2839"/>
+      </w:tblGrid>
+      <w:tr>
+        <w:trPr>
+          <w:cnfStyle w:val="100000000000" w:firstRow="1" w:lastRow="0" w:firstColumn="0" w:lastColumn="0" w:oddVBand="0" w:evenVBand="0" w:oddHBand="0" w:evenHBand="0" w:firstRowFirstColumn="0" w:firstRowLastColumn="0" w:lastRowFirstColumn="0" w:lastRowLastColumn="0"/>
+        </w:trPr>
+        <w:tc>
+          <w:tcPr>
+            <w:cnfStyle w:val="001000000000" w:firstRow="0" w:lastRow="0" w:firstColumn="1" w:lastColumn="0" w:oddVBand="0" w:evenVBand="0" w:oddHBand="0" w:evenHBand="0" w:firstRowFirstColumn="0" w:firstRowLastColumn="0" w:lastRowFirstColumn="0" w:lastRowLastColumn="0"/>
+            <w:tcW w:w="8516" w:type="dxa"/>
+            <w:gridSpan w:val="3"/>
+          </w:tcPr>
+          <w:p>
+            <w:pPr>
+              <w:rPr>
+                <w:sz w:val="22"/>
+                <w:szCs w:val="22"/>
+              </w:rPr>
+            </w:pPr>
+            <w:r>
+              <w:rPr>
+                <w:sz w:val="22"/>
+                <w:szCs w:val="22"/>
+              </w:rPr>
+              <w:t xml:space="preserve">Video bitrate measurements over </w:t>
+            </w:r>
+            <w:proofErr w:type="spellStart"/>
+            <w:r>
+              <w:rPr>
+                <w:sz w:val="22"/>
+                <w:szCs w:val="22"/>
+              </w:rPr>
+              <w:t>Wifi</w:t>
+            </w:r>
+            <w:proofErr w:type="spellEnd"/>
+            <w:r>
+              <w:rPr>
+                <w:sz w:val="22"/>
+                <w:szCs w:val="22"/>
+              </w:rPr>
+              <w:t xml:space="preserve"> with </w:t>
+            </w:r>
+            <w:r>
+              <w:rPr>
+                <w:sz w:val="22"/>
+                <w:szCs w:val="22"/>
+              </w:rPr>
+              <w:t>Raspberry Pi camera V2</w:t>
+            </w:r>
+            <w:r>
+              <w:rPr>
+                <w:sz w:val="22"/>
+                <w:szCs w:val="22"/>
+              </w:rPr>
+              <w:t xml:space="preserve">, measured with </w:t>
+            </w:r>
+            <w:proofErr w:type="spellStart"/>
+            <w:r>
+              <w:rPr>
+                <w:sz w:val="22"/>
+                <w:szCs w:val="22"/>
+              </w:rPr>
+              <w:t>BitMeter</w:t>
+            </w:r>
+            <w:proofErr w:type="spellEnd"/>
+            <w:r>
+              <w:rPr>
+                <w:sz w:val="22"/>
+                <w:szCs w:val="22"/>
+              </w:rPr>
+              <w:t xml:space="preserve"> OS</w:t>
+            </w:r>
+          </w:p>
+        </w:tc>
+      </w:tr>
+      <w:tr>
+        <w:trPr>
+          <w:cnfStyle w:val="000000100000" w:firstRow="0" w:lastRow="0" w:firstColumn="0" w:lastColumn="0" w:oddVBand="0" w:evenVBand="0" w:oddHBand="1" w:evenHBand="0" w:firstRowFirstColumn="0" w:firstRowLastColumn="0" w:lastRowFirstColumn="0" w:lastRowLastColumn="0"/>
+        </w:trPr>
+        <w:tc>
+          <w:tcPr>
+            <w:cnfStyle w:val="001000000000" w:firstRow="0" w:lastRow="0" w:firstColumn="1" w:lastColumn="0" w:oddVBand="0" w:evenVBand="0" w:oddHBand="0" w:evenHBand="0" w:firstRowFirstColumn="0" w:firstRowLastColumn="0" w:lastRowFirstColumn="0" w:lastRowLastColumn="0"/>
+            <w:tcW w:w="3652" w:type="dxa"/>
+          </w:tcPr>
+          <w:p>
+            <w:pPr>
+              <w:rPr>
+                <w:sz w:val="22"/>
+                <w:szCs w:val="22"/>
+              </w:rPr>
+            </w:pPr>
+            <w:r>
+              <w:rPr>
+                <w:sz w:val="22"/>
+                <w:szCs w:val="22"/>
+              </w:rPr>
+              <w:t>Measurement</w:t>
+            </w:r>
+          </w:p>
+        </w:tc>
+        <w:tc>
+          <w:tcPr>
+            <w:tcW w:w="2025" w:type="dxa"/>
+          </w:tcPr>
+          <w:p>
+            <w:pPr>
+              <w:cnfStyle w:val="000000100000" w:firstRow="0" w:lastRow="0" w:firstColumn="0" w:lastColumn="0" w:oddVBand="0" w:evenVBand="0" w:oddHBand="1" w:evenHBand="0" w:firstRowFirstColumn="0" w:firstRowLastColumn="0" w:lastRowFirstColumn="0" w:lastRowLastColumn="0"/>
+              <w:rPr>
+                <w:b/>
+                <w:sz w:val="22"/>
+                <w:szCs w:val="22"/>
+              </w:rPr>
+            </w:pPr>
+            <w:r>
+              <w:rPr>
+                <w:b/>
+                <w:sz w:val="22"/>
+                <w:szCs w:val="22"/>
+              </w:rPr>
+              <w:t>Value</w:t>
+            </w:r>
+          </w:p>
+        </w:tc>
+        <w:tc>
+          <w:tcPr>
+            <w:tcW w:w="2839" w:type="dxa"/>
+          </w:tcPr>
+          <w:p>
+            <w:pPr>
+              <w:cnfStyle w:val="000000100000" w:firstRow="0" w:lastRow="0" w:firstColumn="0" w:lastColumn="0" w:oddVBand="0" w:evenVBand="0" w:oddHBand="1" w:evenHBand="0" w:firstRowFirstColumn="0" w:firstRowLastColumn="0" w:lastRowFirstColumn="0" w:lastRowLastColumn="0"/>
+              <w:rPr>
+                <w:b/>
+                <w:sz w:val="22"/>
+                <w:szCs w:val="22"/>
+              </w:rPr>
+            </w:pPr>
+            <w:r>
+              <w:rPr>
+                <w:b/>
+                <w:sz w:val="22"/>
+                <w:szCs w:val="22"/>
+              </w:rPr>
+              <w:t>Remark</w:t>
+            </w:r>
+          </w:p>
+        </w:tc>
+      </w:tr>
+      <w:tr>
+        <w:tc>
+          <w:tcPr>
+            <w:cnfStyle w:val="001000000000" w:firstRow="0" w:lastRow="0" w:firstColumn="1" w:lastColumn="0" w:oddVBand="0" w:evenVBand="0" w:oddHBand="0" w:evenHBand="0" w:firstRowFirstColumn="0" w:firstRowLastColumn="0" w:lastRowFirstColumn="0" w:lastRowLastColumn="0"/>
+            <w:tcW w:w="3652" w:type="dxa"/>
+          </w:tcPr>
+          <w:p>
+            <w:pPr>
+              <w:rPr>
+                <w:b w:val="0"/>
+                <w:sz w:val="22"/>
+                <w:szCs w:val="22"/>
+              </w:rPr>
+            </w:pPr>
+            <w:r>
+              <w:rPr>
+                <w:b w:val="0"/>
+                <w:sz w:val="22"/>
+                <w:szCs w:val="22"/>
+              </w:rPr>
+              <w:t xml:space="preserve">ROS </w:t>
+            </w:r>
+            <w:proofErr w:type="spellStart"/>
+            <w:r>
+              <w:rPr>
+                <w:b w:val="0"/>
+                <w:sz w:val="22"/>
+                <w:szCs w:val="22"/>
+              </w:rPr>
+              <w:t>usb_cam</w:t>
+            </w:r>
+            <w:proofErr w:type="spellEnd"/>
+            <w:r>
+              <w:rPr>
+                <w:b w:val="0"/>
+                <w:sz w:val="22"/>
+                <w:szCs w:val="22"/>
+              </w:rPr>
+              <w:t xml:space="preserve"> node</w:t>
+            </w:r>
+          </w:p>
+          <w:p>
+            <w:pPr>
+              <w:rPr>
+                <w:sz w:val="22"/>
+                <w:szCs w:val="22"/>
+              </w:rPr>
+            </w:pPr>
+            <w:r>
+              <w:rPr>
+                <w:b w:val="0"/>
+                <w:sz w:val="22"/>
+                <w:szCs w:val="22"/>
+              </w:rPr>
+              <w:t>800x600, 10 fps</w:t>
+            </w:r>
+          </w:p>
+        </w:tc>
+        <w:tc>
+          <w:tcPr>
+            <w:tcW w:w="2025" w:type="dxa"/>
+          </w:tcPr>
+          <w:p>
+            <w:pPr>
+              <w:cnfStyle w:val="000000000000" w:firstRow="0" w:lastRow="0" w:firstColumn="0" w:lastColumn="0" w:oddVBand="0" w:evenVBand="0" w:oddHBand="0" w:evenHBand="0" w:firstRowFirstColumn="0" w:firstRowLastColumn="0" w:lastRowFirstColumn="0" w:lastRowLastColumn="0"/>
+              <w:rPr>
+                <w:sz w:val="22"/>
+                <w:szCs w:val="22"/>
+              </w:rPr>
+            </w:pPr>
+            <w:r>
+              <w:rPr>
+                <w:sz w:val="22"/>
+                <w:szCs w:val="22"/>
+              </w:rPr>
+              <w:t>8</w:t>
+            </w:r>
+            <w:r>
+              <w:rPr>
+                <w:sz w:val="22"/>
+                <w:szCs w:val="22"/>
+              </w:rPr>
+              <w:t xml:space="preserve"> Mbit/s</w:t>
+            </w:r>
+          </w:p>
+        </w:tc>
+        <w:tc>
+          <w:tcPr>
+            <w:tcW w:w="2839" w:type="dxa"/>
+          </w:tcPr>
+          <w:p>
+            <w:pPr>
+              <w:cnfStyle w:val="000000000000" w:firstRow="0" w:lastRow="0" w:firstColumn="0" w:lastColumn="0" w:oddVBand="0" w:evenVBand="0" w:oddHBand="0" w:evenHBand="0" w:firstRowFirstColumn="0" w:firstRowLastColumn="0" w:lastRowFirstColumn="0" w:lastRowLastColumn="0"/>
+              <w:rPr>
+                <w:sz w:val="22"/>
+                <w:szCs w:val="22"/>
+              </w:rPr>
+            </w:pPr>
+            <w:r>
+              <w:rPr>
+                <w:sz w:val="22"/>
+                <w:szCs w:val="22"/>
+              </w:rPr>
+              <w:t>Actual framerate is met.</w:t>
+            </w:r>
+          </w:p>
+        </w:tc>
+      </w:tr>
+      <w:tr>
+        <w:trPr>
+          <w:cnfStyle w:val="000000100000" w:firstRow="0" w:lastRow="0" w:firstColumn="0" w:lastColumn="0" w:oddVBand="0" w:evenVBand="0" w:oddHBand="1" w:evenHBand="0" w:firstRowFirstColumn="0" w:firstRowLastColumn="0" w:lastRowFirstColumn="0" w:lastRowLastColumn="0"/>
+        </w:trPr>
+        <w:tc>
+          <w:tcPr>
+            <w:cnfStyle w:val="001000000000" w:firstRow="0" w:lastRow="0" w:firstColumn="1" w:lastColumn="0" w:oddVBand="0" w:evenVBand="0" w:oddHBand="0" w:evenHBand="0" w:firstRowFirstColumn="0" w:firstRowLastColumn="0" w:lastRowFirstColumn="0" w:lastRowLastColumn="0"/>
+            <w:tcW w:w="3652" w:type="dxa"/>
+          </w:tcPr>
+          <w:p>
+            <w:pPr>
+              <w:rPr>
+                <w:b w:val="0"/>
+                <w:sz w:val="22"/>
+                <w:szCs w:val="22"/>
+              </w:rPr>
+            </w:pPr>
+            <w:r>
+              <w:rPr>
+                <w:b w:val="0"/>
+                <w:sz w:val="22"/>
+                <w:szCs w:val="22"/>
+              </w:rPr>
+              <w:t xml:space="preserve">ROS </w:t>
+            </w:r>
+            <w:proofErr w:type="spellStart"/>
+            <w:r>
+              <w:rPr>
+                <w:b w:val="0"/>
+                <w:sz w:val="22"/>
+                <w:szCs w:val="22"/>
+              </w:rPr>
+              <w:t>usb_cam</w:t>
+            </w:r>
+            <w:proofErr w:type="spellEnd"/>
+            <w:r>
+              <w:rPr>
+                <w:b w:val="0"/>
+                <w:sz w:val="22"/>
+                <w:szCs w:val="22"/>
+              </w:rPr>
+              <w:t xml:space="preserve"> node</w:t>
+            </w:r>
+          </w:p>
+          <w:p>
+            <w:pPr>
+              <w:rPr>
+                <w:b w:val="0"/>
+                <w:sz w:val="22"/>
+                <w:szCs w:val="22"/>
+              </w:rPr>
+            </w:pPr>
+            <w:r>
+              <w:rPr>
+                <w:b w:val="0"/>
+                <w:sz w:val="22"/>
+                <w:szCs w:val="22"/>
+              </w:rPr>
+              <w:t>1920</w:t>
+            </w:r>
+            <w:r>
+              <w:rPr>
+                <w:b w:val="0"/>
+                <w:sz w:val="22"/>
+                <w:szCs w:val="22"/>
+              </w:rPr>
+              <w:t>x</w:t>
+            </w:r>
+            <w:r>
+              <w:rPr>
+                <w:b w:val="0"/>
+                <w:sz w:val="22"/>
+                <w:szCs w:val="22"/>
+              </w:rPr>
+              <w:t>1080</w:t>
+            </w:r>
+            <w:r>
+              <w:rPr>
+                <w:b w:val="0"/>
+                <w:sz w:val="22"/>
+                <w:szCs w:val="22"/>
+              </w:rPr>
+              <w:t xml:space="preserve">, </w:t>
+            </w:r>
+            <w:r>
+              <w:rPr>
+                <w:b w:val="0"/>
+                <w:sz w:val="22"/>
+                <w:szCs w:val="22"/>
+              </w:rPr>
+              <w:t>2</w:t>
+            </w:r>
+            <w:r>
+              <w:rPr>
+                <w:b w:val="0"/>
+                <w:sz w:val="22"/>
+                <w:szCs w:val="22"/>
+              </w:rPr>
+              <w:t>0 fps</w:t>
+            </w:r>
+          </w:p>
+        </w:tc>
+        <w:tc>
+          <w:tcPr>
+            <w:tcW w:w="2025" w:type="dxa"/>
+          </w:tcPr>
+          <w:p>
+            <w:pPr>
+              <w:cnfStyle w:val="000000100000" w:firstRow="0" w:lastRow="0" w:firstColumn="0" w:lastColumn="0" w:oddVBand="0" w:evenVBand="0" w:oddHBand="1" w:evenHBand="0" w:firstRowFirstColumn="0" w:firstRowLastColumn="0" w:lastRowFirstColumn="0" w:lastRowLastColumn="0"/>
+              <w:rPr>
+                <w:sz w:val="22"/>
+                <w:szCs w:val="22"/>
+              </w:rPr>
+            </w:pPr>
+            <w:r>
+              <w:rPr>
+                <w:sz w:val="22"/>
+                <w:szCs w:val="22"/>
+              </w:rPr>
+              <w:t>22</w:t>
+            </w:r>
+            <w:r>
+              <w:rPr>
+                <w:sz w:val="22"/>
+                <w:szCs w:val="22"/>
+              </w:rPr>
+              <w:t xml:space="preserve"> Mbit/s</w:t>
+            </w:r>
+          </w:p>
+        </w:tc>
+        <w:tc>
+          <w:tcPr>
+            <w:tcW w:w="2839" w:type="dxa"/>
+          </w:tcPr>
+          <w:p>
+            <w:pPr>
+              <w:cnfStyle w:val="000000100000" w:firstRow="0" w:lastRow="0" w:firstColumn="0" w:lastColumn="0" w:oddVBand="0" w:evenVBand="0" w:oddHBand="1" w:evenHBand="0" w:firstRowFirstColumn="0" w:firstRowLastColumn="0" w:lastRowFirstColumn="0" w:lastRowLastColumn="0"/>
+              <w:rPr>
+                <w:sz w:val="22"/>
+                <w:szCs w:val="22"/>
+              </w:rPr>
+            </w:pPr>
+            <w:r>
+              <w:rPr>
+                <w:sz w:val="22"/>
+                <w:szCs w:val="22"/>
+              </w:rPr>
+              <w:t xml:space="preserve">Actual framerate is </w:t>
+            </w:r>
+            <w:r>
+              <w:rPr>
+                <w:sz w:val="22"/>
+                <w:szCs w:val="22"/>
+              </w:rPr>
+              <w:t xml:space="preserve">not </w:t>
+            </w:r>
+            <w:r>
+              <w:rPr>
+                <w:sz w:val="22"/>
+                <w:szCs w:val="22"/>
+              </w:rPr>
+              <w:t>met</w:t>
+            </w:r>
+            <w:r>
+              <w:rPr>
+                <w:sz w:val="22"/>
+                <w:szCs w:val="22"/>
+              </w:rPr>
+              <w:t>, but around 4 fps.</w:t>
+            </w:r>
+          </w:p>
+        </w:tc>
+      </w:tr>
+      <w:tr>
+        <w:tc>
+          <w:tcPr>
+            <w:cnfStyle w:val="001000000000" w:firstRow="0" w:lastRow="0" w:firstColumn="1" w:lastColumn="0" w:oddVBand="0" w:evenVBand="0" w:oddHBand="0" w:evenHBand="0" w:firstRowFirstColumn="0" w:firstRowLastColumn="0" w:lastRowFirstColumn="0" w:lastRowLastColumn="0"/>
+            <w:tcW w:w="3652" w:type="dxa"/>
+          </w:tcPr>
+          <w:p>
+            <w:pPr>
+              <w:rPr>
+                <w:b w:val="0"/>
+                <w:sz w:val="22"/>
+                <w:szCs w:val="22"/>
+              </w:rPr>
+            </w:pPr>
+            <w:r>
+              <w:rPr>
+                <w:b w:val="0"/>
+                <w:sz w:val="22"/>
+                <w:szCs w:val="22"/>
+              </w:rPr>
+              <w:t>UV4L 800x600, 10 fps</w:t>
+            </w:r>
+          </w:p>
+        </w:tc>
+        <w:tc>
+          <w:tcPr>
+            <w:tcW w:w="2025" w:type="dxa"/>
+          </w:tcPr>
+          <w:p>
+            <w:pPr>
+              <w:cnfStyle w:val="000000000000" w:firstRow="0" w:lastRow="0" w:firstColumn="0" w:lastColumn="0" w:oddVBand="0" w:evenVBand="0" w:oddHBand="0" w:evenHBand="0" w:firstRowFirstColumn="0" w:firstRowLastColumn="0" w:lastRowFirstColumn="0" w:lastRowLastColumn="0"/>
+              <w:rPr>
+                <w:sz w:val="22"/>
+                <w:szCs w:val="22"/>
+              </w:rPr>
+            </w:pPr>
+            <w:r>
+              <w:rPr>
+                <w:sz w:val="22"/>
+                <w:szCs w:val="22"/>
+              </w:rPr>
+              <w:t>2</w:t>
+            </w:r>
+            <w:r>
+              <w:rPr>
+                <w:sz w:val="22"/>
+                <w:szCs w:val="22"/>
+              </w:rPr>
+              <w:t>0</w:t>
+            </w:r>
+            <w:r>
+              <w:rPr>
+                <w:sz w:val="22"/>
+                <w:szCs w:val="22"/>
+              </w:rPr>
+              <w:t xml:space="preserve"> Mbit/s</w:t>
+            </w:r>
+          </w:p>
+        </w:tc>
+        <w:tc>
+          <w:tcPr>
+            <w:tcW w:w="2839" w:type="dxa"/>
+          </w:tcPr>
+          <w:p>
+            <w:pPr>
+              <w:cnfStyle w:val="000000000000" w:firstRow="0" w:lastRow="0" w:firstColumn="0" w:lastColumn="0" w:oddVBand="0" w:evenVBand="0" w:oddHBand="0" w:evenHBand="0" w:firstRowFirstColumn="0" w:firstRowLastColumn="0" w:lastRowFirstColumn="0" w:lastRowLastColumn="0"/>
+              <w:rPr>
+                <w:sz w:val="22"/>
+                <w:szCs w:val="22"/>
+              </w:rPr>
+            </w:pPr>
+            <w:r>
+              <w:rPr>
+                <w:sz w:val="22"/>
+                <w:szCs w:val="22"/>
+              </w:rPr>
+              <w:t>UV4L runs on Raspberry Pi host. Actual framerate is met.</w:t>
+            </w:r>
+          </w:p>
+        </w:tc>
+      </w:tr>
+      <w:tr>
+        <w:trPr>
+          <w:cnfStyle w:val="000000100000" w:firstRow="0" w:lastRow="0" w:firstColumn="0" w:lastColumn="0" w:oddVBand="0" w:evenVBand="0" w:oddHBand="1" w:evenHBand="0" w:firstRowFirstColumn="0" w:firstRowLastColumn="0" w:lastRowFirstColumn="0" w:lastRowLastColumn="0"/>
+        </w:trPr>
+        <w:tc>
+          <w:tcPr>
+            <w:cnfStyle w:val="001000000000" w:firstRow="0" w:lastRow="0" w:firstColumn="1" w:lastColumn="0" w:oddVBand="0" w:evenVBand="0" w:oddHBand="0" w:evenHBand="0" w:firstRowFirstColumn="0" w:firstRowLastColumn="0" w:lastRowFirstColumn="0" w:lastRowLastColumn="0"/>
+            <w:tcW w:w="3652" w:type="dxa"/>
+          </w:tcPr>
+          <w:p>
+            <w:pPr>
+              <w:rPr>
+                <w:b w:val="0"/>
+                <w:sz w:val="22"/>
+                <w:szCs w:val="22"/>
+              </w:rPr>
+            </w:pPr>
+            <w:r>
+              <w:rPr>
+                <w:b w:val="0"/>
+                <w:sz w:val="22"/>
+                <w:szCs w:val="22"/>
+              </w:rPr>
+              <w:t>UV4L 1200x900, 20 fps</w:t>
+            </w:r>
+          </w:p>
+        </w:tc>
+        <w:tc>
+          <w:tcPr>
+            <w:tcW w:w="2025" w:type="dxa"/>
+          </w:tcPr>
+          <w:p>
+            <w:pPr>
+              <w:cnfStyle w:val="000000100000" w:firstRow="0" w:lastRow="0" w:firstColumn="0" w:lastColumn="0" w:oddVBand="0" w:evenVBand="0" w:oddHBand="1" w:evenHBand="0" w:firstRowFirstColumn="0" w:firstRowLastColumn="0" w:lastRowFirstColumn="0" w:lastRowLastColumn="0"/>
+              <w:rPr>
+                <w:sz w:val="22"/>
+                <w:szCs w:val="22"/>
+              </w:rPr>
+            </w:pPr>
+            <w:r>
+              <w:rPr>
+                <w:sz w:val="22"/>
+                <w:szCs w:val="22"/>
+              </w:rPr>
+              <w:t>100</w:t>
+            </w:r>
+            <w:r>
+              <w:rPr>
+                <w:sz w:val="22"/>
+                <w:szCs w:val="22"/>
+              </w:rPr>
+              <w:t xml:space="preserve"> Mbit/s</w:t>
+            </w:r>
+          </w:p>
+        </w:tc>
+        <w:tc>
+          <w:tcPr>
+            <w:tcW w:w="2839" w:type="dxa"/>
+          </w:tcPr>
+          <w:p>
+            <w:pPr>
+              <w:cnfStyle w:val="000000100000" w:firstRow="0" w:lastRow="0" w:firstColumn="0" w:lastColumn="0" w:oddVBand="0" w:evenVBand="0" w:oddHBand="1" w:evenHBand="0" w:firstRowFirstColumn="0" w:firstRowLastColumn="0" w:lastRowFirstColumn="0" w:lastRowLastColumn="0"/>
+              <w:rPr>
+                <w:sz w:val="22"/>
+                <w:szCs w:val="22"/>
+              </w:rPr>
+            </w:pPr>
+            <w:r>
+              <w:rPr>
+                <w:sz w:val="22"/>
+                <w:szCs w:val="22"/>
+              </w:rPr>
+              <w:t>UV4L runs on Raspberry Pi host. Actual framerate is met.</w:t>
+            </w:r>
+            <w:r>
+              <w:rPr>
+                <w:sz w:val="22"/>
+                <w:szCs w:val="22"/>
+              </w:rPr>
+              <w:t xml:space="preserve"> Increasing resolution does not increase bitrate anymore.</w:t>
+            </w:r>
+          </w:p>
+        </w:tc>
+      </w:tr>
+    </w:tbl>
+    <w:p>
+      <w:pPr>
+        <w:rPr>
+          <w:rFonts w:asciiTheme="majorHAnsi" w:eastAsiaTheme="majorEastAsia" w:hAnsiTheme="majorHAnsi" w:cstheme="majorBidi"/>
+          <w:color w:val="2F5496" w:themeColor="accent1" w:themeShade="BF"/>
+          <w:sz w:val="32"/>
+          <w:szCs w:val="32"/>
+          <w:lang w:val="en-US"/>
+        </w:rPr>
+      </w:pPr>
+      <w:r>
+        <w:br w:type="page"/>
       </w:r>
     </w:p>
     <w:p>
       <w:pPr>
         <w:pStyle w:val="Heading1"/>
       </w:pPr>
-      <w:bookmarkStart w:id="42" w:name="_Toc72069857"/>
-      <w:r>
+      <w:bookmarkStart w:id="43" w:name="_Toc72093400"/>
+      <w:r>
+        <w:lastRenderedPageBreak/>
         <w:t>Useful links</w:t>
       </w:r>
-      <w:bookmarkEnd w:id="42"/>
+      <w:bookmarkEnd w:id="43"/>
     </w:p>
     <w:p>
       <w:hyperlink r:id="rId26" w:history="1">
@@ -16172,6 +17184,97 @@
       <w:szCs w:val="18"/>
     </w:rPr>
   </w:style>
+  <w:style w:type="table" w:styleId="LightList-Accent1">
+    <w:name w:val="Light List Accent 1"/>
+    <w:basedOn w:val="TableNormal"/>
+    <w:uiPriority w:val="61"/>
+    <w:rsid w:val="00290632"/>
+    <w:pPr>
+      <w:spacing w:after="0" w:line="240" w:lineRule="auto"/>
+    </w:pPr>
+    <w:rPr>
+      <w:rFonts w:eastAsiaTheme="minorEastAsia"/>
+      <w:sz w:val="24"/>
+      <w:szCs w:val="24"/>
+      <w:lang w:val="en-US"/>
+    </w:rPr>
+    <w:tblPr>
+      <w:tblStyleRowBandSize w:val="1"/>
+      <w:tblStyleColBandSize w:val="1"/>
+      <w:tblBorders>
+        <w:top w:val="single" w:sz="8" w:space="0" w:color="4472C4" w:themeColor="accent1"/>
+        <w:left w:val="single" w:sz="8" w:space="0" w:color="4472C4" w:themeColor="accent1"/>
+        <w:bottom w:val="single" w:sz="8" w:space="0" w:color="4472C4" w:themeColor="accent1"/>
+        <w:right w:val="single" w:sz="8" w:space="0" w:color="4472C4" w:themeColor="accent1"/>
+      </w:tblBorders>
+    </w:tblPr>
+    <w:tblStylePr w:type="firstRow">
+      <w:pPr>
+        <w:spacing w:before="0" w:after="0" w:line="240" w:lineRule="auto"/>
+      </w:pPr>
+      <w:rPr>
+        <w:b/>
+        <w:bCs/>
+        <w:color w:val="FFFFFF" w:themeColor="background1"/>
+      </w:rPr>
+      <w:tblPr/>
+      <w:tcPr>
+        <w:shd w:val="clear" w:color="auto" w:fill="4472C4" w:themeFill="accent1"/>
+      </w:tcPr>
+    </w:tblStylePr>
+    <w:tblStylePr w:type="lastRow">
+      <w:pPr>
+        <w:spacing w:before="0" w:after="0" w:line="240" w:lineRule="auto"/>
+      </w:pPr>
+      <w:rPr>
+        <w:b/>
+        <w:bCs/>
+      </w:rPr>
+      <w:tblPr/>
+      <w:tcPr>
+        <w:tcBorders>
+          <w:top w:val="double" w:sz="6" w:space="0" w:color="4472C4" w:themeColor="accent1"/>
+          <w:left w:val="single" w:sz="8" w:space="0" w:color="4472C4" w:themeColor="accent1"/>
+          <w:bottom w:val="single" w:sz="8" w:space="0" w:color="4472C4" w:themeColor="accent1"/>
+          <w:right w:val="single" w:sz="8" w:space="0" w:color="4472C4" w:themeColor="accent1"/>
+        </w:tcBorders>
+      </w:tcPr>
+    </w:tblStylePr>
+    <w:tblStylePr w:type="firstCol">
+      <w:rPr>
+        <w:b/>
+        <w:bCs/>
+      </w:rPr>
+    </w:tblStylePr>
+    <w:tblStylePr w:type="lastCol">
+      <w:rPr>
+        <w:b/>
+        <w:bCs/>
+      </w:rPr>
+    </w:tblStylePr>
+    <w:tblStylePr w:type="band1Vert">
+      <w:tblPr/>
+      <w:tcPr>
+        <w:tcBorders>
+          <w:top w:val="single" w:sz="8" w:space="0" w:color="4472C4" w:themeColor="accent1"/>
+          <w:left w:val="single" w:sz="8" w:space="0" w:color="4472C4" w:themeColor="accent1"/>
+          <w:bottom w:val="single" w:sz="8" w:space="0" w:color="4472C4" w:themeColor="accent1"/>
+          <w:right w:val="single" w:sz="8" w:space="0" w:color="4472C4" w:themeColor="accent1"/>
+        </w:tcBorders>
+      </w:tcPr>
+    </w:tblStylePr>
+    <w:tblStylePr w:type="band1Horz">
+      <w:tblPr/>
+      <w:tcPr>
+        <w:tcBorders>
+          <w:top w:val="single" w:sz="8" w:space="0" w:color="4472C4" w:themeColor="accent1"/>
+          <w:left w:val="single" w:sz="8" w:space="0" w:color="4472C4" w:themeColor="accent1"/>
+          <w:bottom w:val="single" w:sz="8" w:space="0" w:color="4472C4" w:themeColor="accent1"/>
+          <w:right w:val="single" w:sz="8" w:space="0" w:color="4472C4" w:themeColor="accent1"/>
+        </w:tcBorders>
+      </w:tcPr>
+    </w:tblStylePr>
+  </w:style>
 </w:styles>
 </file>
 

</xml_diff>

<commit_message>
Added Pi H264 To Browser
</commit_message>
<xml_diff>
--- a/MyExoMy.docx
+++ b/MyExoMy.docx
@@ -309,7 +309,7 @@
           <w:r>
             <w:fldChar w:fldCharType="separate"/>
           </w:r>
-          <w:hyperlink w:anchor="_Toc72613659" w:history="1">
+          <w:hyperlink w:anchor="_Toc72705444" w:history="1">
             <w:r>
               <w:rPr>
                 <w:rStyle w:val="Hyperlink"/>
@@ -353,7 +353,7 @@
                 <w:noProof/>
                 <w:webHidden/>
               </w:rPr>
-              <w:instrText xml:space="preserve"> PAGEREF _Toc72613659 \h </w:instrText>
+              <w:instrText xml:space="preserve"> PAGEREF _Toc72705444 \h </w:instrText>
             </w:r>
             <w:r>
               <w:rPr>
@@ -397,7 +397,7 @@
               <w:lang w:val="en-NL" w:eastAsia="en-NL"/>
             </w:rPr>
           </w:pPr>
-          <w:hyperlink w:anchor="_Toc72613660" w:history="1">
+          <w:hyperlink w:anchor="_Toc72705445" w:history="1">
             <w:r>
               <w:rPr>
                 <w:rStyle w:val="Hyperlink"/>
@@ -439,7 +439,7 @@
                 <w:noProof/>
                 <w:webHidden/>
               </w:rPr>
-              <w:instrText xml:space="preserve"> PAGEREF _Toc72613660 \h </w:instrText>
+              <w:instrText xml:space="preserve"> PAGEREF _Toc72705445 \h </w:instrText>
             </w:r>
             <w:r>
               <w:rPr>
@@ -483,7 +483,7 @@
               <w:lang w:val="en-NL" w:eastAsia="en-NL"/>
             </w:rPr>
           </w:pPr>
-          <w:hyperlink w:anchor="_Toc72613661" w:history="1">
+          <w:hyperlink w:anchor="_Toc72705446" w:history="1">
             <w:r>
               <w:rPr>
                 <w:rStyle w:val="Hyperlink"/>
@@ -525,7 +525,7 @@
                 <w:noProof/>
                 <w:webHidden/>
               </w:rPr>
-              <w:instrText xml:space="preserve"> PAGEREF _Toc72613661 \h </w:instrText>
+              <w:instrText xml:space="preserve"> PAGEREF _Toc72705446 \h </w:instrText>
             </w:r>
             <w:r>
               <w:rPr>
@@ -569,7 +569,7 @@
               <w:lang w:val="en-NL" w:eastAsia="en-NL"/>
             </w:rPr>
           </w:pPr>
-          <w:hyperlink w:anchor="_Toc72613662" w:history="1">
+          <w:hyperlink w:anchor="_Toc72705447" w:history="1">
             <w:r>
               <w:rPr>
                 <w:rStyle w:val="Hyperlink"/>
@@ -611,7 +611,7 @@
                 <w:noProof/>
                 <w:webHidden/>
               </w:rPr>
-              <w:instrText xml:space="preserve"> PAGEREF _Toc72613662 \h </w:instrText>
+              <w:instrText xml:space="preserve"> PAGEREF _Toc72705447 \h </w:instrText>
             </w:r>
             <w:r>
               <w:rPr>
@@ -655,7 +655,7 @@
               <w:lang w:val="en-NL" w:eastAsia="en-NL"/>
             </w:rPr>
           </w:pPr>
-          <w:hyperlink w:anchor="_Toc72613663" w:history="1">
+          <w:hyperlink w:anchor="_Toc72705448" w:history="1">
             <w:r>
               <w:rPr>
                 <w:rStyle w:val="Hyperlink"/>
@@ -697,7 +697,7 @@
                 <w:noProof/>
                 <w:webHidden/>
               </w:rPr>
-              <w:instrText xml:space="preserve"> PAGEREF _Toc72613663 \h </w:instrText>
+              <w:instrText xml:space="preserve"> PAGEREF _Toc72705448 \h </w:instrText>
             </w:r>
             <w:r>
               <w:rPr>
@@ -741,7 +741,7 @@
               <w:lang w:val="en-NL" w:eastAsia="en-NL"/>
             </w:rPr>
           </w:pPr>
-          <w:hyperlink w:anchor="_Toc72613664" w:history="1">
+          <w:hyperlink w:anchor="_Toc72705449" w:history="1">
             <w:r>
               <w:rPr>
                 <w:rStyle w:val="Hyperlink"/>
@@ -783,7 +783,7 @@
                 <w:noProof/>
                 <w:webHidden/>
               </w:rPr>
-              <w:instrText xml:space="preserve"> PAGEREF _Toc72613664 \h </w:instrText>
+              <w:instrText xml:space="preserve"> PAGEREF _Toc72705449 \h </w:instrText>
             </w:r>
             <w:r>
               <w:rPr>
@@ -827,7 +827,7 @@
               <w:lang w:val="en-NL" w:eastAsia="en-NL"/>
             </w:rPr>
           </w:pPr>
-          <w:hyperlink w:anchor="_Toc72613665" w:history="1">
+          <w:hyperlink w:anchor="_Toc72705450" w:history="1">
             <w:r>
               <w:rPr>
                 <w:rStyle w:val="Hyperlink"/>
@@ -869,7 +869,7 @@
                 <w:noProof/>
                 <w:webHidden/>
               </w:rPr>
-              <w:instrText xml:space="preserve"> PAGEREF _Toc72613665 \h </w:instrText>
+              <w:instrText xml:space="preserve"> PAGEREF _Toc72705450 \h </w:instrText>
             </w:r>
             <w:r>
               <w:rPr>
@@ -913,7 +913,7 @@
               <w:lang w:val="en-NL" w:eastAsia="en-NL"/>
             </w:rPr>
           </w:pPr>
-          <w:hyperlink w:anchor="_Toc72613666" w:history="1">
+          <w:hyperlink w:anchor="_Toc72705451" w:history="1">
             <w:r>
               <w:rPr>
                 <w:rStyle w:val="Hyperlink"/>
@@ -955,7 +955,7 @@
                 <w:noProof/>
                 <w:webHidden/>
               </w:rPr>
-              <w:instrText xml:space="preserve"> PAGEREF _Toc72613666 \h </w:instrText>
+              <w:instrText xml:space="preserve"> PAGEREF _Toc72705451 \h </w:instrText>
             </w:r>
             <w:r>
               <w:rPr>
@@ -999,7 +999,7 @@
               <w:lang w:val="en-NL" w:eastAsia="en-NL"/>
             </w:rPr>
           </w:pPr>
-          <w:hyperlink w:anchor="_Toc72613667" w:history="1">
+          <w:hyperlink w:anchor="_Toc72705452" w:history="1">
             <w:r>
               <w:rPr>
                 <w:rStyle w:val="Hyperlink"/>
@@ -1041,7 +1041,7 @@
                 <w:noProof/>
                 <w:webHidden/>
               </w:rPr>
-              <w:instrText xml:space="preserve"> PAGEREF _Toc72613667 \h </w:instrText>
+              <w:instrText xml:space="preserve"> PAGEREF _Toc72705452 \h </w:instrText>
             </w:r>
             <w:r>
               <w:rPr>
@@ -1085,7 +1085,7 @@
               <w:lang w:val="en-NL" w:eastAsia="en-NL"/>
             </w:rPr>
           </w:pPr>
-          <w:hyperlink w:anchor="_Toc72613668" w:history="1">
+          <w:hyperlink w:anchor="_Toc72705453" w:history="1">
             <w:r>
               <w:rPr>
                 <w:rStyle w:val="Hyperlink"/>
@@ -1127,7 +1127,7 @@
                 <w:noProof/>
                 <w:webHidden/>
               </w:rPr>
-              <w:instrText xml:space="preserve"> PAGEREF _Toc72613668 \h </w:instrText>
+              <w:instrText xml:space="preserve"> PAGEREF _Toc72705453 \h </w:instrText>
             </w:r>
             <w:r>
               <w:rPr>
@@ -1171,7 +1171,7 @@
               <w:lang w:val="en-NL" w:eastAsia="en-NL"/>
             </w:rPr>
           </w:pPr>
-          <w:hyperlink w:anchor="_Toc72613669" w:history="1">
+          <w:hyperlink w:anchor="_Toc72705454" w:history="1">
             <w:r>
               <w:rPr>
                 <w:rStyle w:val="Hyperlink"/>
@@ -1213,7 +1213,7 @@
                 <w:noProof/>
                 <w:webHidden/>
               </w:rPr>
-              <w:instrText xml:space="preserve"> PAGEREF _Toc72613669 \h </w:instrText>
+              <w:instrText xml:space="preserve"> PAGEREF _Toc72705454 \h </w:instrText>
             </w:r>
             <w:r>
               <w:rPr>
@@ -1257,7 +1257,7 @@
               <w:lang w:val="en-NL" w:eastAsia="en-NL"/>
             </w:rPr>
           </w:pPr>
-          <w:hyperlink w:anchor="_Toc72613670" w:history="1">
+          <w:hyperlink w:anchor="_Toc72705455" w:history="1">
             <w:r>
               <w:rPr>
                 <w:rStyle w:val="Hyperlink"/>
@@ -1299,7 +1299,7 @@
                 <w:noProof/>
                 <w:webHidden/>
               </w:rPr>
-              <w:instrText xml:space="preserve"> PAGEREF _Toc72613670 \h </w:instrText>
+              <w:instrText xml:space="preserve"> PAGEREF _Toc72705455 \h </w:instrText>
             </w:r>
             <w:r>
               <w:rPr>
@@ -1343,7 +1343,7 @@
               <w:lang w:val="en-NL" w:eastAsia="en-NL"/>
             </w:rPr>
           </w:pPr>
-          <w:hyperlink w:anchor="_Toc72613671" w:history="1">
+          <w:hyperlink w:anchor="_Toc72705456" w:history="1">
             <w:r>
               <w:rPr>
                 <w:rStyle w:val="Hyperlink"/>
@@ -1385,7 +1385,7 @@
                 <w:noProof/>
                 <w:webHidden/>
               </w:rPr>
-              <w:instrText xml:space="preserve"> PAGEREF _Toc72613671 \h </w:instrText>
+              <w:instrText xml:space="preserve"> PAGEREF _Toc72705456 \h </w:instrText>
             </w:r>
             <w:r>
               <w:rPr>
@@ -1429,7 +1429,7 @@
               <w:lang w:val="en-NL" w:eastAsia="en-NL"/>
             </w:rPr>
           </w:pPr>
-          <w:hyperlink w:anchor="_Toc72613672" w:history="1">
+          <w:hyperlink w:anchor="_Toc72705457" w:history="1">
             <w:r>
               <w:rPr>
                 <w:rStyle w:val="Hyperlink"/>
@@ -1471,7 +1471,7 @@
                 <w:noProof/>
                 <w:webHidden/>
               </w:rPr>
-              <w:instrText xml:space="preserve"> PAGEREF _Toc72613672 \h </w:instrText>
+              <w:instrText xml:space="preserve"> PAGEREF _Toc72705457 \h </w:instrText>
             </w:r>
             <w:r>
               <w:rPr>
@@ -1515,7 +1515,7 @@
               <w:lang w:val="en-NL" w:eastAsia="en-NL"/>
             </w:rPr>
           </w:pPr>
-          <w:hyperlink w:anchor="_Toc72613673" w:history="1">
+          <w:hyperlink w:anchor="_Toc72705458" w:history="1">
             <w:r>
               <w:rPr>
                 <w:rStyle w:val="Hyperlink"/>
@@ -1557,7 +1557,7 @@
                 <w:noProof/>
                 <w:webHidden/>
               </w:rPr>
-              <w:instrText xml:space="preserve"> PAGEREF _Toc72613673 \h </w:instrText>
+              <w:instrText xml:space="preserve"> PAGEREF _Toc72705458 \h </w:instrText>
             </w:r>
             <w:r>
               <w:rPr>
@@ -1601,7 +1601,7 @@
               <w:lang w:val="en-NL" w:eastAsia="en-NL"/>
             </w:rPr>
           </w:pPr>
-          <w:hyperlink w:anchor="_Toc72613674" w:history="1">
+          <w:hyperlink w:anchor="_Toc72705459" w:history="1">
             <w:r>
               <w:rPr>
                 <w:rStyle w:val="Hyperlink"/>
@@ -1643,7 +1643,7 @@
                 <w:noProof/>
                 <w:webHidden/>
               </w:rPr>
-              <w:instrText xml:space="preserve"> PAGEREF _Toc72613674 \h </w:instrText>
+              <w:instrText xml:space="preserve"> PAGEREF _Toc72705459 \h </w:instrText>
             </w:r>
             <w:r>
               <w:rPr>
@@ -1687,7 +1687,7 @@
               <w:lang w:val="en-NL" w:eastAsia="en-NL"/>
             </w:rPr>
           </w:pPr>
-          <w:hyperlink w:anchor="_Toc72613675" w:history="1">
+          <w:hyperlink w:anchor="_Toc72705460" w:history="1">
             <w:r>
               <w:rPr>
                 <w:rStyle w:val="Hyperlink"/>
@@ -1729,7 +1729,7 @@
                 <w:noProof/>
                 <w:webHidden/>
               </w:rPr>
-              <w:instrText xml:space="preserve"> PAGEREF _Toc72613675 \h </w:instrText>
+              <w:instrText xml:space="preserve"> PAGEREF _Toc72705460 \h </w:instrText>
             </w:r>
             <w:r>
               <w:rPr>
@@ -1773,7 +1773,7 @@
               <w:lang w:val="en-NL" w:eastAsia="en-NL"/>
             </w:rPr>
           </w:pPr>
-          <w:hyperlink w:anchor="_Toc72613676" w:history="1">
+          <w:hyperlink w:anchor="_Toc72705461" w:history="1">
             <w:r>
               <w:rPr>
                 <w:rStyle w:val="Hyperlink"/>
@@ -1815,7 +1815,7 @@
                 <w:noProof/>
                 <w:webHidden/>
               </w:rPr>
-              <w:instrText xml:space="preserve"> PAGEREF _Toc72613676 \h </w:instrText>
+              <w:instrText xml:space="preserve"> PAGEREF _Toc72705461 \h </w:instrText>
             </w:r>
             <w:r>
               <w:rPr>
@@ -1859,7 +1859,7 @@
               <w:lang w:val="en-NL" w:eastAsia="en-NL"/>
             </w:rPr>
           </w:pPr>
-          <w:hyperlink w:anchor="_Toc72613677" w:history="1">
+          <w:hyperlink w:anchor="_Toc72705462" w:history="1">
             <w:r>
               <w:rPr>
                 <w:rStyle w:val="Hyperlink"/>
@@ -1901,7 +1901,7 @@
                 <w:noProof/>
                 <w:webHidden/>
               </w:rPr>
-              <w:instrText xml:space="preserve"> PAGEREF _Toc72613677 \h </w:instrText>
+              <w:instrText xml:space="preserve"> PAGEREF _Toc72705462 \h </w:instrText>
             </w:r>
             <w:r>
               <w:rPr>
@@ -1945,7 +1945,7 @@
               <w:lang w:val="en-NL" w:eastAsia="en-NL"/>
             </w:rPr>
           </w:pPr>
-          <w:hyperlink w:anchor="_Toc72613678" w:history="1">
+          <w:hyperlink w:anchor="_Toc72705463" w:history="1">
             <w:r>
               <w:rPr>
                 <w:rStyle w:val="Hyperlink"/>
@@ -1987,7 +1987,7 @@
                 <w:noProof/>
                 <w:webHidden/>
               </w:rPr>
-              <w:instrText xml:space="preserve"> PAGEREF _Toc72613678 \h </w:instrText>
+              <w:instrText xml:space="preserve"> PAGEREF _Toc72705463 \h </w:instrText>
             </w:r>
             <w:r>
               <w:rPr>
@@ -2031,7 +2031,7 @@
               <w:lang w:val="en-NL" w:eastAsia="en-NL"/>
             </w:rPr>
           </w:pPr>
-          <w:hyperlink w:anchor="_Toc72613679" w:history="1">
+          <w:hyperlink w:anchor="_Toc72705464" w:history="1">
             <w:r>
               <w:rPr>
                 <w:rStyle w:val="Hyperlink"/>
@@ -2073,7 +2073,7 @@
                 <w:noProof/>
                 <w:webHidden/>
               </w:rPr>
-              <w:instrText xml:space="preserve"> PAGEREF _Toc72613679 \h </w:instrText>
+              <w:instrText xml:space="preserve"> PAGEREF _Toc72705464 \h </w:instrText>
             </w:r>
             <w:r>
               <w:rPr>
@@ -2117,7 +2117,7 @@
               <w:lang w:val="en-NL" w:eastAsia="en-NL"/>
             </w:rPr>
           </w:pPr>
-          <w:hyperlink w:anchor="_Toc72613680" w:history="1">
+          <w:hyperlink w:anchor="_Toc72705465" w:history="1">
             <w:r>
               <w:rPr>
                 <w:rStyle w:val="Hyperlink"/>
@@ -2159,7 +2159,7 @@
                 <w:noProof/>
                 <w:webHidden/>
               </w:rPr>
-              <w:instrText xml:space="preserve"> PAGEREF _Toc72613680 \h </w:instrText>
+              <w:instrText xml:space="preserve"> PAGEREF _Toc72705465 \h </w:instrText>
             </w:r>
             <w:r>
               <w:rPr>
@@ -2203,7 +2203,7 @@
               <w:lang w:val="en-NL" w:eastAsia="en-NL"/>
             </w:rPr>
           </w:pPr>
-          <w:hyperlink w:anchor="_Toc72613681" w:history="1">
+          <w:hyperlink w:anchor="_Toc72705466" w:history="1">
             <w:r>
               <w:rPr>
                 <w:rStyle w:val="Hyperlink"/>
@@ -2245,7 +2245,7 @@
                 <w:noProof/>
                 <w:webHidden/>
               </w:rPr>
-              <w:instrText xml:space="preserve"> PAGEREF _Toc72613681 \h </w:instrText>
+              <w:instrText xml:space="preserve"> PAGEREF _Toc72705466 \h </w:instrText>
             </w:r>
             <w:r>
               <w:rPr>
@@ -2289,7 +2289,7 @@
               <w:lang w:val="en-NL" w:eastAsia="en-NL"/>
             </w:rPr>
           </w:pPr>
-          <w:hyperlink w:anchor="_Toc72613682" w:history="1">
+          <w:hyperlink w:anchor="_Toc72705467" w:history="1">
             <w:r>
               <w:rPr>
                 <w:rStyle w:val="Hyperlink"/>
@@ -2331,7 +2331,7 @@
                 <w:noProof/>
                 <w:webHidden/>
               </w:rPr>
-              <w:instrText xml:space="preserve"> PAGEREF _Toc72613682 \h </w:instrText>
+              <w:instrText xml:space="preserve"> PAGEREF _Toc72705467 \h </w:instrText>
             </w:r>
             <w:r>
               <w:rPr>
@@ -2375,7 +2375,7 @@
               <w:lang w:val="en-NL" w:eastAsia="en-NL"/>
             </w:rPr>
           </w:pPr>
-          <w:hyperlink w:anchor="_Toc72613683" w:history="1">
+          <w:hyperlink w:anchor="_Toc72705468" w:history="1">
             <w:r>
               <w:rPr>
                 <w:rStyle w:val="Hyperlink"/>
@@ -2417,7 +2417,7 @@
                 <w:noProof/>
                 <w:webHidden/>
               </w:rPr>
-              <w:instrText xml:space="preserve"> PAGEREF _Toc72613683 \h </w:instrText>
+              <w:instrText xml:space="preserve"> PAGEREF _Toc72705468 \h </w:instrText>
             </w:r>
             <w:r>
               <w:rPr>
@@ -2461,7 +2461,7 @@
               <w:lang w:val="en-NL" w:eastAsia="en-NL"/>
             </w:rPr>
           </w:pPr>
-          <w:hyperlink w:anchor="_Toc72613684" w:history="1">
+          <w:hyperlink w:anchor="_Toc72705469" w:history="1">
             <w:r>
               <w:rPr>
                 <w:rStyle w:val="Hyperlink"/>
@@ -2503,7 +2503,7 @@
                 <w:noProof/>
                 <w:webHidden/>
               </w:rPr>
-              <w:instrText xml:space="preserve"> PAGEREF _Toc72613684 \h </w:instrText>
+              <w:instrText xml:space="preserve"> PAGEREF _Toc72705469 \h </w:instrText>
             </w:r>
             <w:r>
               <w:rPr>
@@ -2547,7 +2547,7 @@
               <w:lang w:val="en-NL" w:eastAsia="en-NL"/>
             </w:rPr>
           </w:pPr>
-          <w:hyperlink w:anchor="_Toc72613685" w:history="1">
+          <w:hyperlink w:anchor="_Toc72705470" w:history="1">
             <w:r>
               <w:rPr>
                 <w:rStyle w:val="Hyperlink"/>
@@ -2589,7 +2589,7 @@
                 <w:noProof/>
                 <w:webHidden/>
               </w:rPr>
-              <w:instrText xml:space="preserve"> PAGEREF _Toc72613685 \h </w:instrText>
+              <w:instrText xml:space="preserve"> PAGEREF _Toc72705470 \h </w:instrText>
             </w:r>
             <w:r>
               <w:rPr>
@@ -2633,7 +2633,7 @@
               <w:lang w:val="en-NL" w:eastAsia="en-NL"/>
             </w:rPr>
           </w:pPr>
-          <w:hyperlink w:anchor="_Toc72613686" w:history="1">
+          <w:hyperlink w:anchor="_Toc72705471" w:history="1">
             <w:r>
               <w:rPr>
                 <w:rStyle w:val="Hyperlink"/>
@@ -2675,7 +2675,7 @@
                 <w:noProof/>
                 <w:webHidden/>
               </w:rPr>
-              <w:instrText xml:space="preserve"> PAGEREF _Toc72613686 \h </w:instrText>
+              <w:instrText xml:space="preserve"> PAGEREF _Toc72705471 \h </w:instrText>
             </w:r>
             <w:r>
               <w:rPr>
@@ -2719,7 +2719,7 @@
               <w:lang w:val="en-NL" w:eastAsia="en-NL"/>
             </w:rPr>
           </w:pPr>
-          <w:hyperlink w:anchor="_Toc72613687" w:history="1">
+          <w:hyperlink w:anchor="_Toc72705472" w:history="1">
             <w:r>
               <w:rPr>
                 <w:rStyle w:val="Hyperlink"/>
@@ -2761,7 +2761,7 @@
                 <w:noProof/>
                 <w:webHidden/>
               </w:rPr>
-              <w:instrText xml:space="preserve"> PAGEREF _Toc72613687 \h </w:instrText>
+              <w:instrText xml:space="preserve"> PAGEREF _Toc72705472 \h </w:instrText>
             </w:r>
             <w:r>
               <w:rPr>
@@ -2805,7 +2805,7 @@
               <w:lang w:val="en-NL" w:eastAsia="en-NL"/>
             </w:rPr>
           </w:pPr>
-          <w:hyperlink w:anchor="_Toc72613688" w:history="1">
+          <w:hyperlink w:anchor="_Toc72705473" w:history="1">
             <w:r>
               <w:rPr>
                 <w:rStyle w:val="Hyperlink"/>
@@ -2847,7 +2847,7 @@
                 <w:noProof/>
                 <w:webHidden/>
               </w:rPr>
-              <w:instrText xml:space="preserve"> PAGEREF _Toc72613688 \h </w:instrText>
+              <w:instrText xml:space="preserve"> PAGEREF _Toc72705473 \h </w:instrText>
             </w:r>
             <w:r>
               <w:rPr>
@@ -2867,7 +2867,7 @@
                 <w:noProof/>
                 <w:webHidden/>
               </w:rPr>
-              <w:t>13</w:t>
+              <w:t>14</w:t>
             </w:r>
             <w:r>
               <w:rPr>
@@ -2891,7 +2891,7 @@
               <w:lang w:val="en-NL" w:eastAsia="en-NL"/>
             </w:rPr>
           </w:pPr>
-          <w:hyperlink w:anchor="_Toc72613689" w:history="1">
+          <w:hyperlink w:anchor="_Toc72705474" w:history="1">
             <w:r>
               <w:rPr>
                 <w:rStyle w:val="Hyperlink"/>
@@ -2933,7 +2933,7 @@
                 <w:noProof/>
                 <w:webHidden/>
               </w:rPr>
-              <w:instrText xml:space="preserve"> PAGEREF _Toc72613689 \h </w:instrText>
+              <w:instrText xml:space="preserve"> PAGEREF _Toc72705474 \h </w:instrText>
             </w:r>
             <w:r>
               <w:rPr>
@@ -2977,7 +2977,7 @@
               <w:lang w:val="en-NL" w:eastAsia="en-NL"/>
             </w:rPr>
           </w:pPr>
-          <w:hyperlink w:anchor="_Toc72613690" w:history="1">
+          <w:hyperlink w:anchor="_Toc72705475" w:history="1">
             <w:r>
               <w:rPr>
                 <w:rStyle w:val="Hyperlink"/>
@@ -3019,7 +3019,7 @@
                 <w:noProof/>
                 <w:webHidden/>
               </w:rPr>
-              <w:instrText xml:space="preserve"> PAGEREF _Toc72613690 \h </w:instrText>
+              <w:instrText xml:space="preserve"> PAGEREF _Toc72705475 \h </w:instrText>
             </w:r>
             <w:r>
               <w:rPr>
@@ -3063,7 +3063,7 @@
               <w:lang w:val="en-NL" w:eastAsia="en-NL"/>
             </w:rPr>
           </w:pPr>
-          <w:hyperlink w:anchor="_Toc72613691" w:history="1">
+          <w:hyperlink w:anchor="_Toc72705476" w:history="1">
             <w:r>
               <w:rPr>
                 <w:rStyle w:val="Hyperlink"/>
@@ -3105,7 +3105,7 @@
                 <w:noProof/>
                 <w:webHidden/>
               </w:rPr>
-              <w:instrText xml:space="preserve"> PAGEREF _Toc72613691 \h </w:instrText>
+              <w:instrText xml:space="preserve"> PAGEREF _Toc72705476 \h </w:instrText>
             </w:r>
             <w:r>
               <w:rPr>
@@ -3149,7 +3149,7 @@
               <w:lang w:val="en-NL" w:eastAsia="en-NL"/>
             </w:rPr>
           </w:pPr>
-          <w:hyperlink w:anchor="_Toc72613692" w:history="1">
+          <w:hyperlink w:anchor="_Toc72705477" w:history="1">
             <w:r>
               <w:rPr>
                 <w:rStyle w:val="Hyperlink"/>
@@ -3191,7 +3191,7 @@
                 <w:noProof/>
                 <w:webHidden/>
               </w:rPr>
-              <w:instrText xml:space="preserve"> PAGEREF _Toc72613692 \h </w:instrText>
+              <w:instrText xml:space="preserve"> PAGEREF _Toc72705477 \h </w:instrText>
             </w:r>
             <w:r>
               <w:rPr>
@@ -3235,7 +3235,7 @@
               <w:lang w:val="en-NL" w:eastAsia="en-NL"/>
             </w:rPr>
           </w:pPr>
-          <w:hyperlink w:anchor="_Toc72613693" w:history="1">
+          <w:hyperlink w:anchor="_Toc72705478" w:history="1">
             <w:r>
               <w:rPr>
                 <w:rStyle w:val="Hyperlink"/>
@@ -3278,7 +3278,7 @@
                 <w:noProof/>
                 <w:webHidden/>
               </w:rPr>
-              <w:instrText xml:space="preserve"> PAGEREF _Toc72613693 \h </w:instrText>
+              <w:instrText xml:space="preserve"> PAGEREF _Toc72705478 \h </w:instrText>
             </w:r>
             <w:r>
               <w:rPr>
@@ -3322,7 +3322,7 @@
               <w:lang w:val="en-NL" w:eastAsia="en-NL"/>
             </w:rPr>
           </w:pPr>
-          <w:hyperlink w:anchor="_Toc72613694" w:history="1">
+          <w:hyperlink w:anchor="_Toc72705479" w:history="1">
             <w:r>
               <w:rPr>
                 <w:rStyle w:val="Hyperlink"/>
@@ -3364,7 +3364,7 @@
                 <w:noProof/>
                 <w:webHidden/>
               </w:rPr>
-              <w:instrText xml:space="preserve"> PAGEREF _Toc72613694 \h </w:instrText>
+              <w:instrText xml:space="preserve"> PAGEREF _Toc72705479 \h </w:instrText>
             </w:r>
             <w:r>
               <w:rPr>
@@ -3408,7 +3408,7 @@
               <w:lang w:val="en-NL" w:eastAsia="en-NL"/>
             </w:rPr>
           </w:pPr>
-          <w:hyperlink w:anchor="_Toc72613695" w:history="1">
+          <w:hyperlink w:anchor="_Toc72705480" w:history="1">
             <w:r>
               <w:rPr>
                 <w:rStyle w:val="Hyperlink"/>
@@ -3450,7 +3450,7 @@
                 <w:noProof/>
                 <w:webHidden/>
               </w:rPr>
-              <w:instrText xml:space="preserve"> PAGEREF _Toc72613695 \h </w:instrText>
+              <w:instrText xml:space="preserve"> PAGEREF _Toc72705480 \h </w:instrText>
             </w:r>
             <w:r>
               <w:rPr>
@@ -3494,7 +3494,7 @@
               <w:lang w:val="en-NL" w:eastAsia="en-NL"/>
             </w:rPr>
           </w:pPr>
-          <w:hyperlink w:anchor="_Toc72613696" w:history="1">
+          <w:hyperlink w:anchor="_Toc72705481" w:history="1">
             <w:r>
               <w:rPr>
                 <w:rStyle w:val="Hyperlink"/>
@@ -3536,7 +3536,7 @@
                 <w:noProof/>
                 <w:webHidden/>
               </w:rPr>
-              <w:instrText xml:space="preserve"> PAGEREF _Toc72613696 \h </w:instrText>
+              <w:instrText xml:space="preserve"> PAGEREF _Toc72705481 \h </w:instrText>
             </w:r>
             <w:r>
               <w:rPr>
@@ -3609,7 +3609,7 @@
           <w:noProof/>
         </w:rPr>
       </w:pPr>
-      <w:bookmarkStart w:id="0" w:name="_Toc72613659"/>
+      <w:bookmarkStart w:id="0" w:name="_Toc72705444"/>
       <w:r>
         <w:lastRenderedPageBreak/>
         <w:t>Introduction</w:t>
@@ -3751,7 +3751,7 @@
       <w:pPr>
         <w:pStyle w:val="Heading1"/>
       </w:pPr>
-      <w:bookmarkStart w:id="1" w:name="_Toc72613660"/>
+      <w:bookmarkStart w:id="1" w:name="_Toc72705445"/>
       <w:r>
         <w:t>C</w:t>
       </w:r>
@@ -3773,7 +3773,7 @@
       <w:pPr>
         <w:pStyle w:val="Heading2"/>
       </w:pPr>
-      <w:bookmarkStart w:id="2" w:name="_Toc72613661"/>
+      <w:bookmarkStart w:id="2" w:name="_Toc72705446"/>
       <w:r>
         <w:t>For the first time</w:t>
       </w:r>
@@ -3824,7 +3824,7 @@
       <w:pPr>
         <w:pStyle w:val="Heading2"/>
       </w:pPr>
-      <w:bookmarkStart w:id="3" w:name="_Toc72613662"/>
+      <w:bookmarkStart w:id="3" w:name="_Toc72705447"/>
       <w:r>
         <w:t>When connection is lost for whatever reason</w:t>
       </w:r>
@@ -3940,7 +3940,7 @@
       <w:pPr>
         <w:pStyle w:val="Heading1"/>
       </w:pPr>
-      <w:bookmarkStart w:id="4" w:name="_Toc72613663"/>
+      <w:bookmarkStart w:id="4" w:name="_Toc72705448"/>
       <w:r>
         <w:t>Way of working</w:t>
       </w:r>
@@ -3950,7 +3950,7 @@
       <w:pPr>
         <w:pStyle w:val="Heading2"/>
       </w:pPr>
-      <w:bookmarkStart w:id="5" w:name="_Toc72613664"/>
+      <w:bookmarkStart w:id="5" w:name="_Toc72705449"/>
       <w:r>
         <w:t>For development</w:t>
       </w:r>
@@ -4949,7 +4949,7 @@
       <w:pPr>
         <w:pStyle w:val="Heading2"/>
       </w:pPr>
-      <w:bookmarkStart w:id="6" w:name="_Toc72613665"/>
+      <w:bookmarkStart w:id="6" w:name="_Toc72705450"/>
       <w:r>
         <w:t xml:space="preserve">For </w:t>
       </w:r>
@@ -5089,7 +5089,7 @@
       <w:pPr>
         <w:pStyle w:val="Heading2"/>
       </w:pPr>
-      <w:bookmarkStart w:id="7" w:name="_Toc72613666"/>
+      <w:bookmarkStart w:id="7" w:name="_Toc72705451"/>
       <w:r>
         <w:t>About Docker</w:t>
       </w:r>
@@ -5347,7 +5347,7 @@
       <w:pPr>
         <w:pStyle w:val="Heading2"/>
       </w:pPr>
-      <w:bookmarkStart w:id="8" w:name="_Toc72613667"/>
+      <w:bookmarkStart w:id="8" w:name="_Toc72705452"/>
       <w:r>
         <w:t>In</w:t>
       </w:r>
@@ -5406,7 +5406,7 @@
       <w:pPr>
         <w:pStyle w:val="Heading1"/>
       </w:pPr>
-      <w:bookmarkStart w:id="9" w:name="_Toc72613668"/>
+      <w:bookmarkStart w:id="9" w:name="_Toc72705453"/>
       <w:r>
         <w:t xml:space="preserve">From </w:t>
       </w:r>
@@ -5448,7 +5448,7 @@
       <w:pPr>
         <w:pStyle w:val="Heading2"/>
       </w:pPr>
-      <w:bookmarkStart w:id="10" w:name="_Toc72613669"/>
+      <w:bookmarkStart w:id="10" w:name="_Toc72705454"/>
       <w:r>
         <w:t>Additions / changes in hardware</w:t>
       </w:r>
@@ -5844,27 +5844,14 @@
       <w:r>
         <w:t xml:space="preserve">Figure </w:t>
       </w:r>
-      <w:r>
-        <w:fldChar w:fldCharType="begin"/>
-      </w:r>
-      <w:r>
-        <w:instrText xml:space="preserve"> SEQ Figure \* ARABIC </w:instrText>
-      </w:r>
-      <w:r>
-        <w:fldChar w:fldCharType="separate"/>
-      </w:r>
-      <w:r>
-        <w:rPr>
-          <w:noProof/>
-        </w:rPr>
-        <w:t>1</w:t>
-      </w:r>
-      <w:r>
-        <w:rPr>
-          <w:noProof/>
-        </w:rPr>
-        <w:fldChar w:fldCharType="end"/>
-      </w:r>
+      <w:fldSimple w:instr=" SEQ Figure \* ARABIC ">
+        <w:r>
+          <w:rPr>
+            <w:noProof/>
+          </w:rPr>
+          <w:t>1</w:t>
+        </w:r>
+      </w:fldSimple>
       <w:r>
         <w:rPr>
           <w:lang w:val="en-US"/>
@@ -5973,27 +5960,14 @@
       <w:r>
         <w:t xml:space="preserve">Figure </w:t>
       </w:r>
-      <w:r>
-        <w:fldChar w:fldCharType="begin"/>
-      </w:r>
-      <w:r>
-        <w:instrText xml:space="preserve"> SEQ Figure \* ARABIC </w:instrText>
-      </w:r>
-      <w:r>
-        <w:fldChar w:fldCharType="separate"/>
-      </w:r>
-      <w:r>
-        <w:rPr>
-          <w:noProof/>
-        </w:rPr>
-        <w:t>2</w:t>
-      </w:r>
-      <w:r>
-        <w:rPr>
-          <w:noProof/>
-        </w:rPr>
-        <w:fldChar w:fldCharType="end"/>
-      </w:r>
+      <w:fldSimple w:instr=" SEQ Figure \* ARABIC ">
+        <w:r>
+          <w:rPr>
+            <w:noProof/>
+          </w:rPr>
+          <w:t>2</w:t>
+        </w:r>
+      </w:fldSimple>
       <w:r>
         <w:rPr>
           <w:lang w:val="en-US"/>
@@ -6093,7 +6067,7 @@
       <w:pPr>
         <w:pStyle w:val="Heading2"/>
       </w:pPr>
-      <w:bookmarkStart w:id="11" w:name="_Toc72613670"/>
+      <w:bookmarkStart w:id="11" w:name="_Toc72705455"/>
       <w:r>
         <w:t>Additions /</w:t>
       </w:r>
@@ -7127,7 +7101,7 @@
       <w:pPr>
         <w:pStyle w:val="Heading1"/>
       </w:pPr>
-      <w:bookmarkStart w:id="12" w:name="_Toc72613671"/>
+      <w:bookmarkStart w:id="12" w:name="_Toc72705456"/>
       <w:r>
         <w:t>Topics</w:t>
       </w:r>
@@ -7172,7 +7146,7 @@
       <w:bookmarkStart w:id="20" w:name="_Toc483165085"/>
       <w:bookmarkStart w:id="21" w:name="_Toc483165229"/>
       <w:bookmarkStart w:id="22" w:name="_Toc488004924"/>
-      <w:bookmarkStart w:id="23" w:name="_Toc72613672"/>
+      <w:bookmarkStart w:id="23" w:name="_Toc72705457"/>
       <w:proofErr w:type="spellStart"/>
       <w:r>
         <w:t>Wifi</w:t>
@@ -7339,7 +7313,7 @@
       <w:pPr>
         <w:pStyle w:val="Heading2"/>
       </w:pPr>
-      <w:bookmarkStart w:id="24" w:name="_Toc72613673"/>
+      <w:bookmarkStart w:id="24" w:name="_Toc72705458"/>
       <w:proofErr w:type="spellStart"/>
       <w:r>
         <w:t>Wifi</w:t>
@@ -7433,7 +7407,7 @@
       <w:pPr>
         <w:pStyle w:val="Heading3"/>
       </w:pPr>
-      <w:bookmarkStart w:id="25" w:name="_Toc72613674"/>
+      <w:bookmarkStart w:id="25" w:name="_Toc72705459"/>
       <w:r>
         <w:t xml:space="preserve">External USB </w:t>
       </w:r>
@@ -7577,7 +7551,21 @@
         <w:rPr>
           <w:lang w:val="en-US"/>
         </w:rPr>
-        <w:t xml:space="preserve"> were disappointing. The received signal strength in dBm was ok but there were many hic</w:t>
+        <w:t xml:space="preserve"> </w:t>
+      </w:r>
+      <w:proofErr w:type="spellStart"/>
+      <w:r>
+        <w:rPr>
+          <w:lang w:val="en-US"/>
+        </w:rPr>
+        <w:t>were</w:t>
+      </w:r>
+      <w:proofErr w:type="spellEnd"/>
+      <w:r>
+        <w:rPr>
+          <w:lang w:val="en-US"/>
+        </w:rPr>
+        <w:t xml:space="preserve"> disappointing. The received signal strength in dBm was ok but there were many hic</w:t>
       </w:r>
       <w:r>
         <w:rPr>
@@ -7629,7 +7617,7 @@
       <w:pPr>
         <w:pStyle w:val="Heading3"/>
       </w:pPr>
-      <w:bookmarkStart w:id="26" w:name="_Toc72613675"/>
+      <w:bookmarkStart w:id="26" w:name="_Toc72705460"/>
       <w:r>
         <w:lastRenderedPageBreak/>
         <w:t>External Antenna</w:t>
@@ -7694,38 +7682,19 @@
                             <w:r>
                               <w:t xml:space="preserve">Figure </w:t>
                             </w:r>
-                            <w:r>
-                              <w:fldChar w:fldCharType="begin"/>
-                            </w:r>
-                            <w:r>
-                              <w:instrText xml:space="preserve"> SEQ Figure \* ARABIC </w:instrText>
-                            </w:r>
-                            <w:r>
-                              <w:fldChar w:fldCharType="separate"/>
-                            </w:r>
-                            <w:r>
-                              <w:rPr>
-                                <w:noProof/>
-                              </w:rPr>
-                              <w:t>3</w:t>
-                            </w:r>
-                            <w:r>
-                              <w:rPr>
-                                <w:noProof/>
-                              </w:rPr>
-                              <w:fldChar w:fldCharType="end"/>
-                            </w:r>
+                            <w:fldSimple w:instr=" SEQ Figure \* ARABIC ">
+                              <w:r>
+                                <w:rPr>
+                                  <w:noProof/>
+                                </w:rPr>
+                                <w:t>3</w:t>
+                              </w:r>
+                            </w:fldSimple>
                             <w:r>
                               <w:rPr>
                                 <w:lang w:val="en-US"/>
                               </w:rPr>
-                              <w:t xml:space="preserve"> External antenna</w:t>
-                            </w:r>
-                            <w:r>
-                              <w:rPr>
-                                <w:lang w:val="en-US"/>
-                              </w:rPr>
-                              <w:t xml:space="preserve"> with an U.FL connector on the Raspberry Pi board</w:t>
+                              <w:t xml:space="preserve"> External antenna with an U.FL connector on the Raspberry Pi board</w:t>
                             </w:r>
                           </w:p>
                         </w:txbxContent>
@@ -7765,38 +7734,19 @@
                       <w:r>
                         <w:t xml:space="preserve">Figure </w:t>
                       </w:r>
-                      <w:r>
-                        <w:fldChar w:fldCharType="begin"/>
-                      </w:r>
-                      <w:r>
-                        <w:instrText xml:space="preserve"> SEQ Figure \* ARABIC </w:instrText>
-                      </w:r>
-                      <w:r>
-                        <w:fldChar w:fldCharType="separate"/>
-                      </w:r>
-                      <w:r>
-                        <w:rPr>
-                          <w:noProof/>
-                        </w:rPr>
-                        <w:t>3</w:t>
-                      </w:r>
-                      <w:r>
-                        <w:rPr>
-                          <w:noProof/>
-                        </w:rPr>
-                        <w:fldChar w:fldCharType="end"/>
-                      </w:r>
+                      <w:fldSimple w:instr=" SEQ Figure \* ARABIC ">
+                        <w:r>
+                          <w:rPr>
+                            <w:noProof/>
+                          </w:rPr>
+                          <w:t>3</w:t>
+                        </w:r>
+                      </w:fldSimple>
                       <w:r>
                         <w:rPr>
                           <w:lang w:val="en-US"/>
                         </w:rPr>
-                        <w:t xml:space="preserve"> External antenna</w:t>
-                      </w:r>
-                      <w:r>
-                        <w:rPr>
-                          <w:lang w:val="en-US"/>
-                        </w:rPr>
-                        <w:t xml:space="preserve"> with an U.FL connector on the Raspberry Pi board</w:t>
+                        <w:t xml:space="preserve"> External antenna with an U.FL connector on the Raspberry Pi board</w:t>
                       </w:r>
                     </w:p>
                   </w:txbxContent>
@@ -7926,7 +7876,7 @@
       <w:pPr>
         <w:pStyle w:val="Heading3"/>
       </w:pPr>
-      <w:bookmarkStart w:id="27" w:name="_Toc72613676"/>
+      <w:bookmarkStart w:id="27" w:name="_Toc72705461"/>
       <w:r>
         <w:t>Access points and roaming</w:t>
       </w:r>
@@ -8351,7 +8301,7 @@
       <w:pPr>
         <w:pStyle w:val="Heading2"/>
       </w:pPr>
-      <w:bookmarkStart w:id="28" w:name="_Toc72613677"/>
+      <w:bookmarkStart w:id="28" w:name="_Toc72705462"/>
       <w:r>
         <w:t xml:space="preserve">Accessing the </w:t>
       </w:r>
@@ -8609,7 +8559,7 @@
       <w:pPr>
         <w:pStyle w:val="Heading2"/>
       </w:pPr>
-      <w:bookmarkStart w:id="29" w:name="_Toc72613678"/>
+      <w:bookmarkStart w:id="29" w:name="_Toc72705463"/>
       <w:r>
         <w:lastRenderedPageBreak/>
         <w:t>Communication between the Docker container and the Raspberry host</w:t>
@@ -9061,7 +9011,7 @@
       <w:pPr>
         <w:pStyle w:val="Heading2"/>
       </w:pPr>
-      <w:bookmarkStart w:id="30" w:name="_Toc72613679"/>
+      <w:bookmarkStart w:id="30" w:name="_Toc72705464"/>
       <w:r>
         <w:t>Low Power ATmega328</w:t>
       </w:r>
@@ -9218,7 +9168,7 @@
       <w:pPr>
         <w:pStyle w:val="Heading2"/>
       </w:pPr>
-      <w:bookmarkStart w:id="31" w:name="_Toc72613680"/>
+      <w:bookmarkStart w:id="31" w:name="_Toc72705465"/>
       <w:r>
         <w:t xml:space="preserve">Start and </w:t>
       </w:r>
@@ -9578,7 +9528,7 @@
       <w:pPr>
         <w:pStyle w:val="Heading2"/>
       </w:pPr>
-      <w:bookmarkStart w:id="32" w:name="_Toc72613681"/>
+      <w:bookmarkStart w:id="32" w:name="_Toc72705466"/>
       <w:r>
         <w:t>Improved streaming to web page</w:t>
       </w:r>
@@ -9612,37 +9562,25 @@
         <w:rPr>
           <w:lang w:val="en-US"/>
         </w:rPr>
-        <w:t>the first option is used, as all</w:t>
-      </w:r>
-      <w:r>
-        <w:rPr>
-          <w:lang w:val="en-US"/>
-        </w:rPr>
-        <w:t xml:space="preserve"> of the</w:t>
-      </w:r>
-      <w:r>
-        <w:rPr>
-          <w:lang w:val="en-US"/>
-        </w:rPr>
-        <w:t xml:space="preserve"> other</w:t>
-      </w:r>
-      <w:r>
-        <w:rPr>
-          <w:lang w:val="en-US"/>
-        </w:rPr>
-        <w:t xml:space="preserve"> options have </w:t>
-      </w:r>
-      <w:r>
-        <w:rPr>
-          <w:lang w:val="en-US"/>
-        </w:rPr>
-        <w:t xml:space="preserve">their </w:t>
-      </w:r>
-      <w:r>
-        <w:rPr>
-          <w:lang w:val="en-US"/>
-        </w:rPr>
-        <w:t>disadvantages.</w:t>
+        <w:t xml:space="preserve">the </w:t>
+      </w:r>
+      <w:r>
+        <w:rPr>
+          <w:lang w:val="en-US"/>
+        </w:rPr>
+        <w:t xml:space="preserve">Pi H264 To Browser </w:t>
+      </w:r>
+      <w:r>
+        <w:rPr>
+          <w:lang w:val="en-US"/>
+        </w:rPr>
+        <w:t>is used</w:t>
+      </w:r>
+      <w:r>
+        <w:rPr>
+          <w:lang w:val="en-US"/>
+        </w:rPr>
+        <w:t>.</w:t>
       </w:r>
       <w:r>
         <w:rPr>
@@ -9703,9 +9641,82 @@
     </w:p>
     <w:p>
       <w:pPr>
+        <w:rPr>
+          <w:lang w:val="en-US"/>
+        </w:rPr>
+      </w:pPr>
+      <w:r>
+        <w:rPr>
+          <w:lang w:val="en-US"/>
+        </w:rPr>
+        <w:t xml:space="preserve">When the streaming is done from the Raspberry Pi host, </w:t>
+      </w:r>
+      <w:r>
+        <w:rPr>
+          <w:lang w:val="en-US"/>
+        </w:rPr>
+        <w:t xml:space="preserve">the </w:t>
+      </w:r>
+      <w:proofErr w:type="spellStart"/>
+      <w:r>
+        <w:rPr>
+          <w:lang w:val="en-US"/>
+        </w:rPr>
+        <w:t>web_video_server</w:t>
+      </w:r>
+      <w:proofErr w:type="spellEnd"/>
+      <w:r>
+        <w:rPr>
+          <w:lang w:val="en-US"/>
+        </w:rPr>
+        <w:t xml:space="preserve"> and </w:t>
+      </w:r>
+      <w:proofErr w:type="spellStart"/>
+      <w:r>
+        <w:rPr>
+          <w:lang w:val="en-US"/>
+        </w:rPr>
+        <w:t>usb_cam</w:t>
+      </w:r>
+      <w:proofErr w:type="spellEnd"/>
+      <w:r>
+        <w:rPr>
+          <w:lang w:val="en-US"/>
+        </w:rPr>
+        <w:t xml:space="preserve"> ROS nodes must be removed from the launch/</w:t>
+      </w:r>
+      <w:proofErr w:type="spellStart"/>
+      <w:r>
+        <w:rPr>
+          <w:lang w:val="en-US"/>
+        </w:rPr>
+        <w:t>exomy.launch</w:t>
+      </w:r>
+      <w:proofErr w:type="spellEnd"/>
+      <w:r>
+        <w:rPr>
+          <w:lang w:val="en-US"/>
+        </w:rPr>
+        <w:t xml:space="preserve"> file.</w:t>
+      </w:r>
+      <w:r>
+        <w:rPr>
+          <w:lang w:val="en-US"/>
+        </w:rPr>
+        <w:t xml:space="preserve"> </w:t>
+      </w:r>
+      <w:r>
+        <w:rPr>
+          <w:lang w:val="en-US"/>
+        </w:rPr>
+        <w:t>Also the port forwarding of port 8080 must be removed from the docker/run_exomy.sh file.</w:t>
+      </w:r>
+    </w:p>
+    <w:p>
+      <w:pPr>
         <w:pStyle w:val="Heading3"/>
       </w:pPr>
-      <w:bookmarkStart w:id="33" w:name="_Toc72613682"/>
+      <w:bookmarkStart w:id="33" w:name="_Toc72705467"/>
       <w:r>
         <w:t>Increase resolution in launch/</w:t>
       </w:r>
@@ -9782,7 +9793,7 @@
       <w:pPr>
         <w:pStyle w:val="Heading3"/>
       </w:pPr>
-      <w:bookmarkStart w:id="34" w:name="_Toc72613683"/>
+      <w:bookmarkStart w:id="34" w:name="_Toc72705468"/>
       <w:r>
         <w:t>MJPEG</w:t>
       </w:r>
@@ -10451,81 +10462,6 @@
       </w:pPr>
       <w:r>
         <w:rPr>
-          <w:lang w:val="en-US"/>
-        </w:rPr>
-        <w:t xml:space="preserve">To use this for the </w:t>
-      </w:r>
-      <w:proofErr w:type="spellStart"/>
-      <w:r>
-        <w:rPr>
-          <w:lang w:val="en-US"/>
-        </w:rPr>
-        <w:t>ExoMy</w:t>
-      </w:r>
-      <w:proofErr w:type="spellEnd"/>
-      <w:r>
-        <w:rPr>
-          <w:lang w:val="en-US"/>
-        </w:rPr>
-        <w:t xml:space="preserve">, the </w:t>
-      </w:r>
-      <w:proofErr w:type="spellStart"/>
-      <w:r>
-        <w:rPr>
-          <w:lang w:val="en-US"/>
-        </w:rPr>
-        <w:t>web_video_server</w:t>
-      </w:r>
-      <w:proofErr w:type="spellEnd"/>
-      <w:r>
-        <w:rPr>
-          <w:lang w:val="en-US"/>
-        </w:rPr>
-        <w:t xml:space="preserve"> and </w:t>
-      </w:r>
-      <w:proofErr w:type="spellStart"/>
-      <w:r>
-        <w:rPr>
-          <w:lang w:val="en-US"/>
-        </w:rPr>
-        <w:t>usb_cam</w:t>
-      </w:r>
-      <w:proofErr w:type="spellEnd"/>
-      <w:r>
-        <w:rPr>
-          <w:lang w:val="en-US"/>
-        </w:rPr>
-        <w:t xml:space="preserve"> </w:t>
-      </w:r>
-      <w:r>
-        <w:rPr>
-          <w:lang w:val="en-US"/>
-        </w:rPr>
-        <w:t>ROS nodes must be removed from the launch/</w:t>
-      </w:r>
-      <w:proofErr w:type="spellStart"/>
-      <w:r>
-        <w:rPr>
-          <w:lang w:val="en-US"/>
-        </w:rPr>
-        <w:t>exomy.launch</w:t>
-      </w:r>
-      <w:proofErr w:type="spellEnd"/>
-      <w:r>
-        <w:rPr>
-          <w:lang w:val="en-US"/>
-        </w:rPr>
-        <w:t xml:space="preserve"> file.</w:t>
-      </w:r>
-    </w:p>
-    <w:p>
-      <w:pPr>
-        <w:rPr>
-          <w:lang w:val="en-US"/>
-        </w:rPr>
-      </w:pPr>
-      <w:r>
-        <w:rPr>
           <w:b/>
           <w:bCs/>
           <w:lang w:val="en-US"/>
@@ -10706,7 +10642,7 @@
       <w:pPr>
         <w:pStyle w:val="Heading3"/>
       </w:pPr>
-      <w:bookmarkStart w:id="35" w:name="_Toc72613684"/>
+      <w:bookmarkStart w:id="35" w:name="_Toc72705469"/>
       <w:proofErr w:type="spellStart"/>
       <w:r>
         <w:t>GStreamer</w:t>
@@ -11169,7 +11105,7 @@
       <w:pPr>
         <w:pStyle w:val="Heading3"/>
       </w:pPr>
-      <w:bookmarkStart w:id="36" w:name="_Toc72613685"/>
+      <w:bookmarkStart w:id="36" w:name="_Toc72705470"/>
       <w:r>
         <w:t>UV4L</w:t>
       </w:r>
@@ -12063,179 +11999,84 @@
         </w:rPr>
         <w:t>'</w:t>
       </w:r>
-      <w:r>
-        <w:rPr>
-          <w:rFonts w:ascii="Courier New" w:hAnsi="Courier New" w:cs="Courier New"/>
-          <w:sz w:val="20"/>
-          <w:szCs w:val="20"/>
-          <w:shd w:val="clear" w:color="auto" w:fill="FAFAFA"/>
+    </w:p>
+    <w:p>
+      <w:pPr>
+        <w:pStyle w:val="Heading4"/>
+      </w:pPr>
+      <w:r>
+        <w:t>H</w:t>
+      </w:r>
+      <w:r>
+        <w:rPr>
+          <w:lang w:val="en-US"/>
+        </w:rPr>
+        <w:t>.</w:t>
+      </w:r>
+      <w:r>
+        <w:t>264 encoding</w:t>
+      </w:r>
+    </w:p>
+    <w:p>
+      <w:pPr>
+        <w:rPr>
+          <w:lang w:val="en-US"/>
+        </w:rPr>
+      </w:pPr>
+      <w:r>
+        <w:rPr>
+          <w:lang w:val="en-US"/>
+        </w:rPr>
+        <w:t xml:space="preserve">It is also possible to use </w:t>
+      </w:r>
+      <w:r>
+        <w:rPr>
+          <w:lang w:val="en-US"/>
+        </w:rPr>
+        <w:t>H.</w:t>
+      </w:r>
+      <w:r>
+        <w:rPr>
+          <w:lang w:val="en-US"/>
+        </w:rPr>
+        <w:t xml:space="preserve">264 </w:t>
+      </w:r>
+      <w:proofErr w:type="spellStart"/>
+      <w:r>
+        <w:rPr>
+          <w:lang w:val="en-US"/>
+        </w:rPr>
+        <w:t>encodeing</w:t>
+      </w:r>
+      <w:proofErr w:type="spellEnd"/>
+      <w:r>
+        <w:rPr>
+          <w:lang w:val="en-US"/>
+        </w:rPr>
+        <w:t xml:space="preserve"> from the </w:t>
+      </w:r>
+      <w:proofErr w:type="spellStart"/>
+      <w:r>
+        <w:rPr>
+          <w:lang w:val="en-US"/>
+        </w:rPr>
+        <w:t>Rasberry</w:t>
+      </w:r>
+      <w:proofErr w:type="spellEnd"/>
+      <w:r>
+        <w:rPr>
+          <w:lang w:val="en-US"/>
+        </w:rPr>
+        <w:t xml:space="preserve"> Pi by issuing</w:t>
+      </w:r>
+      <w:r>
+        <w:rPr>
+          <w:lang w:val="en-US"/>
         </w:rPr>
         <w:br/>
       </w:r>
       <w:r>
         <w:rPr>
-          <w:lang w:val="en-US"/>
-        </w:rPr>
-        <w:t xml:space="preserve">To use this for the </w:t>
-      </w:r>
-      <w:proofErr w:type="spellStart"/>
-      <w:r>
-        <w:rPr>
-          <w:lang w:val="en-US"/>
-        </w:rPr>
-        <w:t>ExoMy</w:t>
-      </w:r>
-      <w:proofErr w:type="spellEnd"/>
-      <w:r>
-        <w:rPr>
-          <w:lang w:val="en-US"/>
-        </w:rPr>
-        <w:t xml:space="preserve">, the </w:t>
-      </w:r>
-      <w:proofErr w:type="spellStart"/>
-      <w:r>
-        <w:rPr>
-          <w:lang w:val="en-US"/>
-        </w:rPr>
-        <w:t>web_video_server</w:t>
-      </w:r>
-      <w:proofErr w:type="spellEnd"/>
-      <w:r>
-        <w:rPr>
-          <w:lang w:val="en-US"/>
-        </w:rPr>
-        <w:t xml:space="preserve"> and </w:t>
-      </w:r>
-      <w:proofErr w:type="spellStart"/>
-      <w:r>
-        <w:rPr>
-          <w:lang w:val="en-US"/>
-        </w:rPr>
-        <w:t>usb_cam</w:t>
-      </w:r>
-      <w:proofErr w:type="spellEnd"/>
-      <w:r>
-        <w:rPr>
-          <w:lang w:val="en-US"/>
-        </w:rPr>
-        <w:t xml:space="preserve"> ROS nodes must be removed from the launch/</w:t>
-      </w:r>
-      <w:proofErr w:type="spellStart"/>
-      <w:r>
-        <w:rPr>
-          <w:lang w:val="en-US"/>
-        </w:rPr>
-        <w:t>exomy.launch</w:t>
-      </w:r>
-      <w:proofErr w:type="spellEnd"/>
-      <w:r>
-        <w:rPr>
-          <w:lang w:val="en-US"/>
-        </w:rPr>
-        <w:t xml:space="preserve"> file.</w:t>
-      </w:r>
-      <w:r>
-        <w:rPr>
-          <w:lang w:val="en-US"/>
-        </w:rPr>
-        <w:br/>
-      </w:r>
-      <w:r>
-        <w:rPr>
-          <w:lang w:val="en-US"/>
-        </w:rPr>
-        <w:t xml:space="preserve">Also </w:t>
-      </w:r>
-      <w:r>
-        <w:rPr>
-          <w:lang w:val="en-US"/>
-        </w:rPr>
-        <w:t xml:space="preserve">the port forwarding of port 8080 must be removed from </w:t>
-      </w:r>
-      <w:r>
-        <w:rPr>
-          <w:lang w:val="en-US"/>
-        </w:rPr>
-        <w:t>the docker/run_exomy.sh file.</w:t>
-      </w:r>
-    </w:p>
-    <w:p>
-      <w:pPr>
-        <w:pStyle w:val="Heading4"/>
-      </w:pPr>
-      <w:r>
-        <w:t>H</w:t>
-      </w:r>
-      <w:r>
-        <w:rPr>
-          <w:lang w:val="en-US"/>
-        </w:rPr>
-        <w:t>.</w:t>
-      </w:r>
-      <w:r>
-        <w:t>264 encoding</w:t>
-      </w:r>
-    </w:p>
-    <w:p>
-      <w:pPr>
-        <w:rPr>
-          <w:lang w:val="en-US"/>
-        </w:rPr>
-      </w:pPr>
-      <w:r>
-        <w:rPr>
-          <w:lang w:val="en-US"/>
-        </w:rPr>
-        <w:t xml:space="preserve">It is also possible to use </w:t>
-      </w:r>
-      <w:r>
-        <w:rPr>
-          <w:lang w:val="en-US"/>
-        </w:rPr>
-        <w:t>H.</w:t>
-      </w:r>
-      <w:r>
-        <w:rPr>
-          <w:lang w:val="en-US"/>
-        </w:rPr>
-        <w:t xml:space="preserve">264 </w:t>
-      </w:r>
-      <w:proofErr w:type="spellStart"/>
-      <w:r>
-        <w:rPr>
-          <w:lang w:val="en-US"/>
-        </w:rPr>
-        <w:t>encodeing</w:t>
-      </w:r>
-      <w:proofErr w:type="spellEnd"/>
-      <w:r>
-        <w:rPr>
-          <w:lang w:val="en-US"/>
-        </w:rPr>
-        <w:t xml:space="preserve"> from the </w:t>
-      </w:r>
-      <w:proofErr w:type="spellStart"/>
-      <w:r>
-        <w:rPr>
-          <w:lang w:val="en-US"/>
-        </w:rPr>
-        <w:t>Rasberry</w:t>
-      </w:r>
-      <w:proofErr w:type="spellEnd"/>
-      <w:r>
-        <w:rPr>
-          <w:lang w:val="en-US"/>
-        </w:rPr>
-        <w:t xml:space="preserve"> Pi by issuing</w:t>
-      </w:r>
-      <w:r>
-        <w:rPr>
-          <w:lang w:val="en-US"/>
-        </w:rPr>
-        <w:br/>
-      </w:r>
-      <w:r>
-        <w:rPr>
           <w:rFonts w:ascii="Courier New" w:hAnsi="Courier New" w:cs="Courier New"/>
           <w:sz w:val="20"/>
           <w:szCs w:val="20"/>
@@ -12383,7 +12224,6 @@
         <w:rPr>
           <w:lang w:val="en-US"/>
         </w:rPr>
-        <w:lastRenderedPageBreak/>
         <w:t>Th</w:t>
       </w:r>
       <w:r>
@@ -12475,6 +12315,7 @@
         <w:rPr>
           <w:lang w:val="en-US"/>
         </w:rPr>
+        <w:lastRenderedPageBreak/>
         <w:t>The v</w:t>
       </w:r>
       <w:r>
@@ -12661,7 +12502,7 @@
         <w:rPr>
           <w:lang w:val="en-US"/>
         </w:rPr>
-        <w:t>.</w:t>
+        <w:t>. Therefore it is difficult to customize / integrate with own web page.</w:t>
       </w:r>
     </w:p>
     <w:p>
@@ -12679,33 +12520,49 @@
         <w:rPr>
           <w:lang w:val="en-US"/>
         </w:rPr>
-        <w:t xml:space="preserve">UV4L </w:t>
-      </w:r>
-      <w:r>
-        <w:rPr>
-          <w:lang w:val="en-US"/>
-        </w:rPr>
-        <w:t xml:space="preserve">does not install on the </w:t>
-      </w:r>
-      <w:proofErr w:type="spellStart"/>
-      <w:r>
-        <w:rPr>
-          <w:lang w:val="en-US"/>
-        </w:rPr>
-        <w:t>Exomy</w:t>
-      </w:r>
-      <w:proofErr w:type="spellEnd"/>
-      <w:r>
-        <w:rPr>
-          <w:lang w:val="en-US"/>
-        </w:rPr>
-        <w:t xml:space="preserve"> container Ubuntu version.</w:t>
-      </w:r>
-      <w:r>
-        <w:rPr>
-          <w:lang w:val="en-US"/>
-        </w:rPr>
-        <w:t xml:space="preserve"> Therefore it must run on the Raspberry Pi host which is not ideal.</w:t>
+        <w:t xml:space="preserve">The </w:t>
+      </w:r>
+      <w:r>
+        <w:rPr>
+          <w:lang w:val="en-US"/>
+        </w:rPr>
+        <w:t>connection for WebRTC must be SSL,</w:t>
+      </w:r>
+      <w:r>
+        <w:rPr>
+          <w:lang w:val="en-US"/>
+        </w:rPr>
+        <w:t xml:space="preserve"> meaning on the client device the</w:t>
+      </w:r>
+      <w:r>
+        <w:rPr>
+          <w:lang w:val="en-US"/>
+        </w:rPr>
+        <w:t xml:space="preserve"> </w:t>
+      </w:r>
+      <w:r>
+        <w:rPr>
+          <w:lang w:val="en-US"/>
+        </w:rPr>
+        <w:t xml:space="preserve">CA certificate </w:t>
+      </w:r>
+      <w:r>
+        <w:rPr>
+          <w:lang w:val="en-US"/>
+        </w:rPr>
+        <w:t xml:space="preserve">must be added </w:t>
+      </w:r>
+      <w:r>
+        <w:rPr>
+          <w:lang w:val="en-US"/>
+        </w:rPr>
+        <w:t>as a trusted root authority</w:t>
+      </w:r>
+      <w:r>
+        <w:rPr>
+          <w:lang w:val="en-US"/>
+        </w:rPr>
+        <w:t>.</w:t>
       </w:r>
     </w:p>
     <w:p>
@@ -12723,6 +12580,50 @@
         <w:rPr>
           <w:lang w:val="en-US"/>
         </w:rPr>
+        <w:t xml:space="preserve">UV4L </w:t>
+      </w:r>
+      <w:r>
+        <w:rPr>
+          <w:lang w:val="en-US"/>
+        </w:rPr>
+        <w:t xml:space="preserve">does not install on the </w:t>
+      </w:r>
+      <w:proofErr w:type="spellStart"/>
+      <w:r>
+        <w:rPr>
+          <w:lang w:val="en-US"/>
+        </w:rPr>
+        <w:t>Exomy</w:t>
+      </w:r>
+      <w:proofErr w:type="spellEnd"/>
+      <w:r>
+        <w:rPr>
+          <w:lang w:val="en-US"/>
+        </w:rPr>
+        <w:t xml:space="preserve"> container Ubuntu version.</w:t>
+      </w:r>
+      <w:r>
+        <w:rPr>
+          <w:lang w:val="en-US"/>
+        </w:rPr>
+        <w:t xml:space="preserve"> Therefore it must run on the Raspberry Pi host which is not ideal.</w:t>
+      </w:r>
+    </w:p>
+    <w:p>
+      <w:pPr>
+        <w:pStyle w:val="ListParagraph"/>
+        <w:numPr>
+          <w:ilvl w:val="0"/>
+          <w:numId w:val="21"/>
+        </w:numPr>
+        <w:rPr>
+          <w:lang w:val="en-US"/>
+        </w:rPr>
+      </w:pPr>
+      <w:r>
+        <w:rPr>
+          <w:lang w:val="en-US"/>
+        </w:rPr>
         <w:t>When the streaming service runs, FileZilla is very unresponsive.</w:t>
       </w:r>
     </w:p>
@@ -12730,7 +12631,7 @@
       <w:pPr>
         <w:pStyle w:val="Heading3"/>
       </w:pPr>
-      <w:bookmarkStart w:id="37" w:name="_Toc72613686"/>
+      <w:bookmarkStart w:id="37" w:name="_Toc72705471"/>
       <w:r>
         <w:t>Pi H264 To Browser</w:t>
       </w:r>
@@ -12877,13 +12778,43 @@
         <w:rPr>
           <w:lang w:val="en-US"/>
         </w:rPr>
-        <w:t>When running, the video starts at low latency, but the latency increases up to a few seconds.</w:t>
-      </w:r>
-      <w:r>
-        <w:rPr>
-          <w:lang w:val="en-US"/>
-        </w:rPr>
-        <w:t xml:space="preserve"> This happens in the Chrome desktop browser, not on Chrome Android.</w:t>
+        <w:t>When running, the video starts at low latency</w:t>
+      </w:r>
+      <w:r>
+        <w:rPr>
+          <w:lang w:val="en-US"/>
+        </w:rPr>
+        <w:t xml:space="preserve"> (&lt; 0.5 s)</w:t>
+      </w:r>
+      <w:r>
+        <w:rPr>
+          <w:lang w:val="en-US"/>
+        </w:rPr>
+        <w:t>, but the latency</w:t>
+      </w:r>
+      <w:r>
+        <w:rPr>
+          <w:lang w:val="en-US"/>
+        </w:rPr>
+        <w:t xml:space="preserve"> </w:t>
+      </w:r>
+      <w:r>
+        <w:rPr>
+          <w:lang w:val="en-US"/>
+        </w:rPr>
+        <w:t>increases up to a few seconds.</w:t>
+      </w:r>
+      <w:r>
+        <w:rPr>
+          <w:lang w:val="en-US"/>
+        </w:rPr>
+        <w:t xml:space="preserve"> This </w:t>
+      </w:r>
+      <w:r>
+        <w:rPr>
+          <w:lang w:val="en-US"/>
+        </w:rPr>
+        <w:t>still has to be solved.</w:t>
       </w:r>
     </w:p>
     <w:p>
@@ -12909,7 +12840,6 @@
       </w:hyperlink>
       <w:r>
         <w:rPr>
-          <w:rStyle w:val="Hyperlink"/>
           <w:lang w:val="en-US"/>
         </w:rPr>
         <w:t>.</w:t>
@@ -12919,7 +12849,7 @@
       <w:pPr>
         <w:pStyle w:val="Heading2"/>
       </w:pPr>
-      <w:bookmarkStart w:id="38" w:name="_Toc72613687"/>
+      <w:bookmarkStart w:id="38" w:name="_Toc72705472"/>
       <w:r>
         <w:t>Power Board</w:t>
       </w:r>
@@ -13122,7 +13052,7 @@
       <w:pPr>
         <w:pStyle w:val="Heading2"/>
       </w:pPr>
-      <w:bookmarkStart w:id="39" w:name="_Toc72613688"/>
+      <w:bookmarkStart w:id="39" w:name="_Toc72705473"/>
       <w:proofErr w:type="spellStart"/>
       <w:r>
         <w:t>EasyEda</w:t>
@@ -13215,14 +13145,7 @@
         <w:rPr>
           <w:lang w:val="en-US"/>
         </w:rPr>
-        <w:t xml:space="preserve"> -&gt; Setting -&gt; Desktop Edition Setting -&gt; Data </w:t>
-      </w:r>
-      <w:r>
-        <w:rPr>
-          <w:lang w:val="en-US"/>
-        </w:rPr>
-        <w:lastRenderedPageBreak/>
-        <w:t xml:space="preserve">Directory. After that with </w:t>
+        <w:t xml:space="preserve"> -&gt; Setting -&gt; Desktop Edition Setting -&gt; Data Directory. After that with </w:t>
       </w:r>
       <w:proofErr w:type="spellStart"/>
       <w:r>
@@ -13282,6 +13205,7 @@
         <w:rPr>
           <w:lang w:val="en-US"/>
         </w:rPr>
+        <w:lastRenderedPageBreak/>
         <w:t>Switching to another project can be done by setting the Data Directory to a different folder.</w:t>
       </w:r>
     </w:p>
@@ -13351,7 +13275,7 @@
       <w:pPr>
         <w:pStyle w:val="Heading2"/>
       </w:pPr>
-      <w:bookmarkStart w:id="40" w:name="_Toc72613689"/>
+      <w:bookmarkStart w:id="40" w:name="_Toc72705474"/>
       <w:proofErr w:type="spellStart"/>
       <w:r>
         <w:t>EasyEda</w:t>
@@ -13540,7 +13464,7 @@
       <w:pPr>
         <w:pStyle w:val="Heading2"/>
       </w:pPr>
-      <w:bookmarkStart w:id="41" w:name="_Toc72613690"/>
+      <w:bookmarkStart w:id="41" w:name="_Toc72705475"/>
       <w:proofErr w:type="spellStart"/>
       <w:r>
         <w:t>Ultimaker</w:t>
@@ -13780,7 +13704,7 @@
       <w:pPr>
         <w:pStyle w:val="Heading2"/>
       </w:pPr>
-      <w:bookmarkStart w:id="42" w:name="_Toc72613691"/>
+      <w:bookmarkStart w:id="42" w:name="_Toc72705476"/>
       <w:r>
         <w:t>Low Power</w:t>
       </w:r>
@@ -13888,7 +13812,7 @@
           <w:color w:val="FF0000"/>
         </w:rPr>
       </w:pPr>
-      <w:bookmarkStart w:id="43" w:name="_Toc72613692"/>
+      <w:bookmarkStart w:id="43" w:name="_Toc72705477"/>
       <w:r>
         <w:t xml:space="preserve">Default EEPROM </w:t>
       </w:r>
@@ -14076,23 +14000,23 @@
           <w:rFonts w:cstheme="minorHAnsi"/>
           <w:lang w:val="en-US"/>
         </w:rPr>
+        <w:t>ENABLE_SELF_UPDATE=1</w:t>
+      </w:r>
+    </w:p>
+    <w:p>
+      <w:pPr>
+        <w:ind w:left="360"/>
+        <w:rPr>
+          <w:rFonts w:cstheme="minorHAnsi"/>
+          <w:lang w:val="en-US"/>
+        </w:rPr>
+      </w:pPr>
+      <w:r>
+        <w:rPr>
+          <w:rFonts w:cstheme="minorHAnsi"/>
+          <w:lang w:val="en-US"/>
+        </w:rPr>
         <w:lastRenderedPageBreak/>
-        <w:t>ENABLE_SELF_UPDATE=1</w:t>
-      </w:r>
-    </w:p>
-    <w:p>
-      <w:pPr>
-        <w:ind w:left="360"/>
-        <w:rPr>
-          <w:rFonts w:cstheme="minorHAnsi"/>
-          <w:lang w:val="en-US"/>
-        </w:rPr>
-      </w:pPr>
-      <w:r>
-        <w:rPr>
-          <w:rFonts w:cstheme="minorHAnsi"/>
-          <w:lang w:val="en-US"/>
-        </w:rPr>
         <w:t>DISABLE_HDMI=0</w:t>
       </w:r>
       <w:r>
@@ -14430,7 +14354,7 @@
           <w:shd w:val="clear" w:color="auto" w:fill="FAFAFA"/>
         </w:rPr>
       </w:pPr>
-      <w:bookmarkStart w:id="44" w:name="_Toc72613693"/>
+      <w:bookmarkStart w:id="44" w:name="_Toc72705478"/>
       <w:r>
         <w:rPr>
           <w:shd w:val="clear" w:color="auto" w:fill="FAFAFA"/>
@@ -14443,7 +14367,7 @@
       <w:pPr>
         <w:pStyle w:val="Heading2"/>
       </w:pPr>
-      <w:bookmarkStart w:id="45" w:name="_Toc72613694"/>
+      <w:bookmarkStart w:id="45" w:name="_Toc72705479"/>
       <w:r>
         <w:t>Current measurements</w:t>
       </w:r>
@@ -14838,7 +14762,7 @@
       <w:pPr>
         <w:pStyle w:val="Heading2"/>
       </w:pPr>
-      <w:bookmarkStart w:id="46" w:name="_Toc72613695"/>
+      <w:bookmarkStart w:id="46" w:name="_Toc72705480"/>
       <w:r>
         <w:t>Video bitrate measurements</w:t>
       </w:r>
@@ -16007,7 +15931,7 @@
                 <w:sz w:val="22"/>
                 <w:szCs w:val="22"/>
               </w:rPr>
-              <w:t>Pi H264 To Browser</w:t>
+              <w:t xml:space="preserve">UV4L </w:t>
             </w:r>
             <w:r>
               <w:rPr>
@@ -16015,7 +15939,7 @@
                 <w:sz w:val="22"/>
                 <w:szCs w:val="22"/>
               </w:rPr>
-              <w:t xml:space="preserve"> </w:t>
+              <w:t>WebRTC ?x? H.264</w:t>
             </w:r>
             <w:r>
               <w:rPr>
@@ -16023,7 +15947,7 @@
                 <w:sz w:val="22"/>
                 <w:szCs w:val="22"/>
               </w:rPr>
-              <w:t>1200x900</w:t>
+              <w:t xml:space="preserve">, </w:t>
             </w:r>
             <w:r>
               <w:rPr>
@@ -16031,7 +15955,7 @@
                 <w:sz w:val="22"/>
                 <w:szCs w:val="22"/>
               </w:rPr>
-              <w:t xml:space="preserve"> </w:t>
+              <w:t>?</w:t>
             </w:r>
             <w:r>
               <w:rPr>
@@ -16039,7 +15963,7 @@
                 <w:sz w:val="22"/>
                 <w:szCs w:val="22"/>
               </w:rPr>
-              <w:t>H.264</w:t>
+              <w:t xml:space="preserve"> fps</w:t>
             </w:r>
             <w:r>
               <w:rPr>
@@ -16047,23 +15971,7 @@
                 <w:sz w:val="22"/>
                 <w:szCs w:val="22"/>
               </w:rPr>
-              <w:t>, 20 fps</w:t>
-            </w:r>
-            <w:r>
-              <w:rPr>
-                <w:b w:val="0"/>
-                <w:sz w:val="22"/>
-                <w:szCs w:val="22"/>
-              </w:rPr>
-              <w:t xml:space="preserve">, quality </w:t>
-            </w:r>
-            <w:r>
-              <w:rPr>
-                <w:b w:val="0"/>
-                <w:sz w:val="22"/>
-                <w:szCs w:val="22"/>
-              </w:rPr>
-              <w:t>20</w:t>
+              <w:t>, quality ?</w:t>
             </w:r>
           </w:p>
         </w:tc>
@@ -16076,7 +15984,265 @@
               <w:cnfStyle w:val="000000100000" w:firstRow="0" w:lastRow="0" w:firstColumn="0" w:lastColumn="0" w:oddVBand="0" w:evenVBand="0" w:oddHBand="1" w:evenHBand="0" w:firstRowFirstColumn="0" w:firstRowLastColumn="0" w:lastRowFirstColumn="0" w:lastRowLastColumn="0"/>
             </w:pPr>
             <w:r>
-              <w:t>20</w:t>
+              <w:rPr>
+                <w:sz w:val="22"/>
+                <w:szCs w:val="22"/>
+              </w:rPr>
+              <w:t>2</w:t>
+            </w:r>
+            <w:r>
+              <w:rPr>
+                <w:sz w:val="22"/>
+                <w:szCs w:val="22"/>
+              </w:rPr>
+              <w:t xml:space="preserve"> Mbit/s</w:t>
+            </w:r>
+          </w:p>
+        </w:tc>
+        <w:tc>
+          <w:tcPr>
+            <w:tcW w:w="2839" w:type="dxa"/>
+          </w:tcPr>
+          <w:p>
+            <w:pPr>
+              <w:cnfStyle w:val="000000100000" w:firstRow="0" w:lastRow="0" w:firstColumn="0" w:lastColumn="0" w:oddVBand="0" w:evenVBand="0" w:oddHBand="1" w:evenHBand="0" w:firstRowFirstColumn="0" w:firstRowLastColumn="0" w:lastRowFirstColumn="0" w:lastRowLastColumn="0"/>
+              <w:rPr>
+                <w:sz w:val="22"/>
+                <w:szCs w:val="22"/>
+              </w:rPr>
+            </w:pPr>
+            <w:r>
+              <w:rPr>
+                <w:sz w:val="22"/>
+                <w:szCs w:val="22"/>
+              </w:rPr>
+              <w:t>UV4L runs on Raspberry Pi host with SSL and WebRTC.</w:t>
+            </w:r>
+          </w:p>
+          <w:p>
+            <w:pPr>
+              <w:cnfStyle w:val="000000100000" w:firstRow="0" w:lastRow="0" w:firstColumn="0" w:lastColumn="0" w:oddVBand="0" w:evenVBand="0" w:oddHBand="1" w:evenHBand="0" w:firstRowFirstColumn="0" w:firstRowLastColumn="0" w:lastRowFirstColumn="0" w:lastRowLastColumn="0"/>
+            </w:pPr>
+            <w:r>
+              <w:t>Smooth low latency video, resolution is mediocre.</w:t>
+            </w:r>
+          </w:p>
+        </w:tc>
+      </w:tr>
+      <w:tr>
+        <w:tc>
+          <w:tcPr>
+            <w:cnfStyle w:val="001000000000" w:firstRow="0" w:lastRow="0" w:firstColumn="1" w:lastColumn="0" w:oddVBand="0" w:evenVBand="0" w:oddHBand="0" w:evenHBand="0" w:firstRowFirstColumn="0" w:firstRowLastColumn="0" w:lastRowFirstColumn="0" w:lastRowLastColumn="0"/>
+            <w:tcW w:w="3652" w:type="dxa"/>
+          </w:tcPr>
+          <w:p>
+            <w:r>
+              <w:rPr>
+                <w:b w:val="0"/>
+                <w:sz w:val="22"/>
+                <w:szCs w:val="22"/>
+              </w:rPr>
+              <w:lastRenderedPageBreak/>
+              <w:t>Pi H264 To Browser</w:t>
+            </w:r>
+            <w:r>
+              <w:rPr>
+                <w:b w:val="0"/>
+                <w:sz w:val="22"/>
+                <w:szCs w:val="22"/>
+              </w:rPr>
+              <w:t xml:space="preserve"> </w:t>
+            </w:r>
+            <w:r>
+              <w:rPr>
+                <w:b w:val="0"/>
+                <w:sz w:val="22"/>
+                <w:szCs w:val="22"/>
+              </w:rPr>
+              <w:t>1200x900</w:t>
+            </w:r>
+            <w:r>
+              <w:rPr>
+                <w:b w:val="0"/>
+                <w:sz w:val="22"/>
+                <w:szCs w:val="22"/>
+              </w:rPr>
+              <w:t xml:space="preserve"> H.264</w:t>
+            </w:r>
+            <w:r>
+              <w:rPr>
+                <w:b w:val="0"/>
+                <w:sz w:val="22"/>
+                <w:szCs w:val="22"/>
+              </w:rPr>
+              <w:t>, 20 fps</w:t>
+            </w:r>
+            <w:r>
+              <w:rPr>
+                <w:b w:val="0"/>
+                <w:sz w:val="22"/>
+                <w:szCs w:val="22"/>
+              </w:rPr>
+              <w:t xml:space="preserve">, quality </w:t>
+            </w:r>
+            <w:r>
+              <w:rPr>
+                <w:b w:val="0"/>
+                <w:sz w:val="22"/>
+                <w:szCs w:val="22"/>
+              </w:rPr>
+              <w:t>3</w:t>
+            </w:r>
+            <w:r>
+              <w:rPr>
+                <w:b w:val="0"/>
+                <w:sz w:val="22"/>
+                <w:szCs w:val="22"/>
+              </w:rPr>
+              <w:t>0</w:t>
+            </w:r>
+          </w:p>
+        </w:tc>
+        <w:tc>
+          <w:tcPr>
+            <w:tcW w:w="2025" w:type="dxa"/>
+          </w:tcPr>
+          <w:p>
+            <w:pPr>
+              <w:cnfStyle w:val="000000000000" w:firstRow="0" w:lastRow="0" w:firstColumn="0" w:lastColumn="0" w:oddVBand="0" w:evenVBand="0" w:oddHBand="0" w:evenHBand="0" w:firstRowFirstColumn="0" w:firstRowLastColumn="0" w:lastRowFirstColumn="0" w:lastRowLastColumn="0"/>
+            </w:pPr>
+            <w:r>
+              <w:t>1</w:t>
+            </w:r>
+            <w:r>
+              <w:t>0 Mbit/s</w:t>
+            </w:r>
+          </w:p>
+        </w:tc>
+        <w:tc>
+          <w:tcPr>
+            <w:tcW w:w="2839" w:type="dxa"/>
+          </w:tcPr>
+          <w:p>
+            <w:pPr>
+              <w:cnfStyle w:val="000000000000" w:firstRow="0" w:lastRow="0" w:firstColumn="0" w:lastColumn="0" w:oddVBand="0" w:evenVBand="0" w:oddHBand="0" w:evenHBand="0" w:firstRowFirstColumn="0" w:firstRowLastColumn="0" w:lastRowFirstColumn="0" w:lastRowLastColumn="0"/>
+            </w:pPr>
+            <w:r>
+              <w:t>This H.264 encoder has a different kind of quality setting. 10 is high quality, 40 is low quality.</w:t>
+            </w:r>
+          </w:p>
+        </w:tc>
+      </w:tr>
+      <w:tr>
+        <w:trPr>
+          <w:cnfStyle w:val="000000100000" w:firstRow="0" w:lastRow="0" w:firstColumn="0" w:lastColumn="0" w:oddVBand="0" w:evenVBand="0" w:oddHBand="1" w:evenHBand="0" w:firstRowFirstColumn="0" w:firstRowLastColumn="0" w:lastRowFirstColumn="0" w:lastRowLastColumn="0"/>
+        </w:trPr>
+        <w:tc>
+          <w:tcPr>
+            <w:cnfStyle w:val="001000000000" w:firstRow="0" w:lastRow="0" w:firstColumn="1" w:lastColumn="0" w:oddVBand="0" w:evenVBand="0" w:oddHBand="0" w:evenHBand="0" w:firstRowFirstColumn="0" w:firstRowLastColumn="0" w:lastRowFirstColumn="0" w:lastRowLastColumn="0"/>
+            <w:tcW w:w="3652" w:type="dxa"/>
+          </w:tcPr>
+          <w:p>
+            <w:r>
+              <w:rPr>
+                <w:b w:val="0"/>
+                <w:sz w:val="22"/>
+                <w:szCs w:val="22"/>
+              </w:rPr>
+              <w:t>Pi H264 To Browser</w:t>
+            </w:r>
+            <w:r>
+              <w:rPr>
+                <w:b w:val="0"/>
+                <w:sz w:val="22"/>
+                <w:szCs w:val="22"/>
+              </w:rPr>
+              <w:t xml:space="preserve"> </w:t>
+            </w:r>
+            <w:r>
+              <w:rPr>
+                <w:b w:val="0"/>
+                <w:sz w:val="22"/>
+                <w:szCs w:val="22"/>
+              </w:rPr>
+              <w:t>8</w:t>
+            </w:r>
+            <w:r>
+              <w:rPr>
+                <w:b w:val="0"/>
+                <w:sz w:val="22"/>
+                <w:szCs w:val="22"/>
+              </w:rPr>
+              <w:t>00x</w:t>
+            </w:r>
+            <w:r>
+              <w:rPr>
+                <w:b w:val="0"/>
+                <w:sz w:val="22"/>
+                <w:szCs w:val="22"/>
+              </w:rPr>
+              <w:t>6</w:t>
+            </w:r>
+            <w:r>
+              <w:rPr>
+                <w:b w:val="0"/>
+                <w:sz w:val="22"/>
+                <w:szCs w:val="22"/>
+              </w:rPr>
+              <w:t>00</w:t>
+            </w:r>
+            <w:r>
+              <w:rPr>
+                <w:b w:val="0"/>
+                <w:sz w:val="22"/>
+                <w:szCs w:val="22"/>
+              </w:rPr>
+              <w:t xml:space="preserve"> H.264</w:t>
+            </w:r>
+            <w:r>
+              <w:rPr>
+                <w:b w:val="0"/>
+                <w:sz w:val="22"/>
+                <w:szCs w:val="22"/>
+              </w:rPr>
+              <w:t xml:space="preserve">, </w:t>
+            </w:r>
+            <w:r>
+              <w:rPr>
+                <w:b w:val="0"/>
+                <w:sz w:val="22"/>
+                <w:szCs w:val="22"/>
+              </w:rPr>
+              <w:t>2</w:t>
+            </w:r>
+            <w:r>
+              <w:rPr>
+                <w:b w:val="0"/>
+                <w:sz w:val="22"/>
+                <w:szCs w:val="22"/>
+              </w:rPr>
+              <w:t>0 fps</w:t>
+            </w:r>
+            <w:r>
+              <w:rPr>
+                <w:b w:val="0"/>
+                <w:sz w:val="22"/>
+                <w:szCs w:val="22"/>
+              </w:rPr>
+              <w:t>, quality 30</w:t>
+            </w:r>
+          </w:p>
+        </w:tc>
+        <w:tc>
+          <w:tcPr>
+            <w:tcW w:w="2025" w:type="dxa"/>
+          </w:tcPr>
+          <w:p>
+            <w:pPr>
+              <w:cnfStyle w:val="000000100000" w:firstRow="0" w:lastRow="0" w:firstColumn="0" w:lastColumn="0" w:oddVBand="0" w:evenVBand="0" w:oddHBand="1" w:evenHBand="0" w:firstRowFirstColumn="0" w:firstRowLastColumn="0" w:lastRowFirstColumn="0" w:lastRowLastColumn="0"/>
+            </w:pPr>
+            <w:r>
+              <w:t>2..6</w:t>
             </w:r>
             <w:r>
               <w:t xml:space="preserve"> Mbit/s</w:t>
@@ -16097,126 +16263,6 @@
           </w:p>
         </w:tc>
       </w:tr>
-      <w:tr>
-        <w:tc>
-          <w:tcPr>
-            <w:cnfStyle w:val="001000000000" w:firstRow="0" w:lastRow="0" w:firstColumn="1" w:lastColumn="0" w:oddVBand="0" w:evenVBand="0" w:oddHBand="0" w:evenHBand="0" w:firstRowFirstColumn="0" w:firstRowLastColumn="0" w:lastRowFirstColumn="0" w:lastRowLastColumn="0"/>
-            <w:tcW w:w="3652" w:type="dxa"/>
-          </w:tcPr>
-          <w:p>
-            <w:r>
-              <w:rPr>
-                <w:b w:val="0"/>
-                <w:sz w:val="22"/>
-                <w:szCs w:val="22"/>
-              </w:rPr>
-              <w:lastRenderedPageBreak/>
-              <w:t>Pi H264 To Browser</w:t>
-            </w:r>
-            <w:r>
-              <w:rPr>
-                <w:b w:val="0"/>
-                <w:sz w:val="22"/>
-                <w:szCs w:val="22"/>
-              </w:rPr>
-              <w:t xml:space="preserve"> </w:t>
-            </w:r>
-            <w:r>
-              <w:rPr>
-                <w:b w:val="0"/>
-                <w:sz w:val="22"/>
-                <w:szCs w:val="22"/>
-              </w:rPr>
-              <w:t>1200x900</w:t>
-            </w:r>
-            <w:r>
-              <w:rPr>
-                <w:b w:val="0"/>
-                <w:sz w:val="22"/>
-                <w:szCs w:val="22"/>
-              </w:rPr>
-              <w:t xml:space="preserve"> H.264</w:t>
-            </w:r>
-            <w:r>
-              <w:rPr>
-                <w:b w:val="0"/>
-                <w:sz w:val="22"/>
-                <w:szCs w:val="22"/>
-              </w:rPr>
-              <w:t xml:space="preserve">, </w:t>
-            </w:r>
-            <w:r>
-              <w:rPr>
-                <w:b w:val="0"/>
-                <w:sz w:val="22"/>
-                <w:szCs w:val="22"/>
-              </w:rPr>
-              <w:t>1</w:t>
-            </w:r>
-            <w:r>
-              <w:rPr>
-                <w:b w:val="0"/>
-                <w:sz w:val="22"/>
-                <w:szCs w:val="22"/>
-              </w:rPr>
-              <w:t>0 fps</w:t>
-            </w:r>
-            <w:r>
-              <w:rPr>
-                <w:b w:val="0"/>
-                <w:sz w:val="22"/>
-                <w:szCs w:val="22"/>
-              </w:rPr>
-              <w:t xml:space="preserve">, quality </w:t>
-            </w:r>
-            <w:r>
-              <w:rPr>
-                <w:b w:val="0"/>
-                <w:sz w:val="22"/>
-                <w:szCs w:val="22"/>
-              </w:rPr>
-              <w:t>3</w:t>
-            </w:r>
-            <w:r>
-              <w:rPr>
-                <w:b w:val="0"/>
-                <w:sz w:val="22"/>
-                <w:szCs w:val="22"/>
-              </w:rPr>
-              <w:t>0</w:t>
-            </w:r>
-          </w:p>
-        </w:tc>
-        <w:tc>
-          <w:tcPr>
-            <w:tcW w:w="2025" w:type="dxa"/>
-          </w:tcPr>
-          <w:p>
-            <w:pPr>
-              <w:cnfStyle w:val="000000000000" w:firstRow="0" w:lastRow="0" w:firstColumn="0" w:lastColumn="0" w:oddVBand="0" w:evenVBand="0" w:oddHBand="0" w:evenHBand="0" w:firstRowFirstColumn="0" w:firstRowLastColumn="0" w:lastRowFirstColumn="0" w:lastRowLastColumn="0"/>
-            </w:pPr>
-            <w:r>
-              <w:t>3</w:t>
-            </w:r>
-            <w:r>
-              <w:t xml:space="preserve"> Mbit/s</w:t>
-            </w:r>
-          </w:p>
-        </w:tc>
-        <w:tc>
-          <w:tcPr>
-            <w:tcW w:w="2839" w:type="dxa"/>
-          </w:tcPr>
-          <w:p>
-            <w:pPr>
-              <w:cnfStyle w:val="000000000000" w:firstRow="0" w:lastRow="0" w:firstColumn="0" w:lastColumn="0" w:oddVBand="0" w:evenVBand="0" w:oddHBand="0" w:evenHBand="0" w:firstRowFirstColumn="0" w:firstRowLastColumn="0" w:lastRowFirstColumn="0" w:lastRowLastColumn="0"/>
-            </w:pPr>
-            <w:r>
-              <w:t>This H.264 encoder has a different kind of quality setting. 10 is high quality, 40 is low quality.</w:t>
-            </w:r>
-          </w:p>
-        </w:tc>
-      </w:tr>
     </w:tbl>
     <w:p>
       <w:pPr>
@@ -16236,7 +16282,7 @@
       <w:pPr>
         <w:pStyle w:val="Heading1"/>
       </w:pPr>
-      <w:bookmarkStart w:id="47" w:name="_Toc72613696"/>
+      <w:bookmarkStart w:id="47" w:name="_Toc72705481"/>
       <w:r>
         <w:lastRenderedPageBreak/>
         <w:t>Useful links</w:t>

</xml_diff>

<commit_message>
Added info on WebRTC
</commit_message>
<xml_diff>
--- a/MyExoMy.docx
+++ b/MyExoMy.docx
@@ -309,7 +309,7 @@
           <w:r>
             <w:fldChar w:fldCharType="separate"/>
           </w:r>
-          <w:hyperlink w:anchor="_Toc72705444" w:history="1">
+          <w:hyperlink w:anchor="_Toc72761743" w:history="1">
             <w:r>
               <w:rPr>
                 <w:rStyle w:val="Hyperlink"/>
@@ -353,7 +353,7 @@
                 <w:noProof/>
                 <w:webHidden/>
               </w:rPr>
-              <w:instrText xml:space="preserve"> PAGEREF _Toc72705444 \h </w:instrText>
+              <w:instrText xml:space="preserve"> PAGEREF _Toc72761743 \h </w:instrText>
             </w:r>
             <w:r>
               <w:rPr>
@@ -397,7 +397,7 @@
               <w:lang w:val="en-NL" w:eastAsia="en-NL"/>
             </w:rPr>
           </w:pPr>
-          <w:hyperlink w:anchor="_Toc72705445" w:history="1">
+          <w:hyperlink w:anchor="_Toc72761744" w:history="1">
             <w:r>
               <w:rPr>
                 <w:rStyle w:val="Hyperlink"/>
@@ -439,7 +439,7 @@
                 <w:noProof/>
                 <w:webHidden/>
               </w:rPr>
-              <w:instrText xml:space="preserve"> PAGEREF _Toc72705445 \h </w:instrText>
+              <w:instrText xml:space="preserve"> PAGEREF _Toc72761744 \h </w:instrText>
             </w:r>
             <w:r>
               <w:rPr>
@@ -483,7 +483,7 @@
               <w:lang w:val="en-NL" w:eastAsia="en-NL"/>
             </w:rPr>
           </w:pPr>
-          <w:hyperlink w:anchor="_Toc72705446" w:history="1">
+          <w:hyperlink w:anchor="_Toc72761745" w:history="1">
             <w:r>
               <w:rPr>
                 <w:rStyle w:val="Hyperlink"/>
@@ -525,7 +525,7 @@
                 <w:noProof/>
                 <w:webHidden/>
               </w:rPr>
-              <w:instrText xml:space="preserve"> PAGEREF _Toc72705446 \h </w:instrText>
+              <w:instrText xml:space="preserve"> PAGEREF _Toc72761745 \h </w:instrText>
             </w:r>
             <w:r>
               <w:rPr>
@@ -569,7 +569,7 @@
               <w:lang w:val="en-NL" w:eastAsia="en-NL"/>
             </w:rPr>
           </w:pPr>
-          <w:hyperlink w:anchor="_Toc72705447" w:history="1">
+          <w:hyperlink w:anchor="_Toc72761746" w:history="1">
             <w:r>
               <w:rPr>
                 <w:rStyle w:val="Hyperlink"/>
@@ -611,7 +611,7 @@
                 <w:noProof/>
                 <w:webHidden/>
               </w:rPr>
-              <w:instrText xml:space="preserve"> PAGEREF _Toc72705447 \h </w:instrText>
+              <w:instrText xml:space="preserve"> PAGEREF _Toc72761746 \h </w:instrText>
             </w:r>
             <w:r>
               <w:rPr>
@@ -655,7 +655,7 @@
               <w:lang w:val="en-NL" w:eastAsia="en-NL"/>
             </w:rPr>
           </w:pPr>
-          <w:hyperlink w:anchor="_Toc72705448" w:history="1">
+          <w:hyperlink w:anchor="_Toc72761747" w:history="1">
             <w:r>
               <w:rPr>
                 <w:rStyle w:val="Hyperlink"/>
@@ -697,7 +697,7 @@
                 <w:noProof/>
                 <w:webHidden/>
               </w:rPr>
-              <w:instrText xml:space="preserve"> PAGEREF _Toc72705448 \h </w:instrText>
+              <w:instrText xml:space="preserve"> PAGEREF _Toc72761747 \h </w:instrText>
             </w:r>
             <w:r>
               <w:rPr>
@@ -741,7 +741,7 @@
               <w:lang w:val="en-NL" w:eastAsia="en-NL"/>
             </w:rPr>
           </w:pPr>
-          <w:hyperlink w:anchor="_Toc72705449" w:history="1">
+          <w:hyperlink w:anchor="_Toc72761748" w:history="1">
             <w:r>
               <w:rPr>
                 <w:rStyle w:val="Hyperlink"/>
@@ -783,7 +783,7 @@
                 <w:noProof/>
                 <w:webHidden/>
               </w:rPr>
-              <w:instrText xml:space="preserve"> PAGEREF _Toc72705449 \h </w:instrText>
+              <w:instrText xml:space="preserve"> PAGEREF _Toc72761748 \h </w:instrText>
             </w:r>
             <w:r>
               <w:rPr>
@@ -827,7 +827,7 @@
               <w:lang w:val="en-NL" w:eastAsia="en-NL"/>
             </w:rPr>
           </w:pPr>
-          <w:hyperlink w:anchor="_Toc72705450" w:history="1">
+          <w:hyperlink w:anchor="_Toc72761749" w:history="1">
             <w:r>
               <w:rPr>
                 <w:rStyle w:val="Hyperlink"/>
@@ -869,7 +869,7 @@
                 <w:noProof/>
                 <w:webHidden/>
               </w:rPr>
-              <w:instrText xml:space="preserve"> PAGEREF _Toc72705450 \h </w:instrText>
+              <w:instrText xml:space="preserve"> PAGEREF _Toc72761749 \h </w:instrText>
             </w:r>
             <w:r>
               <w:rPr>
@@ -913,7 +913,7 @@
               <w:lang w:val="en-NL" w:eastAsia="en-NL"/>
             </w:rPr>
           </w:pPr>
-          <w:hyperlink w:anchor="_Toc72705451" w:history="1">
+          <w:hyperlink w:anchor="_Toc72761750" w:history="1">
             <w:r>
               <w:rPr>
                 <w:rStyle w:val="Hyperlink"/>
@@ -955,7 +955,7 @@
                 <w:noProof/>
                 <w:webHidden/>
               </w:rPr>
-              <w:instrText xml:space="preserve"> PAGEREF _Toc72705451 \h </w:instrText>
+              <w:instrText xml:space="preserve"> PAGEREF _Toc72761750 \h </w:instrText>
             </w:r>
             <w:r>
               <w:rPr>
@@ -999,7 +999,7 @@
               <w:lang w:val="en-NL" w:eastAsia="en-NL"/>
             </w:rPr>
           </w:pPr>
-          <w:hyperlink w:anchor="_Toc72705452" w:history="1">
+          <w:hyperlink w:anchor="_Toc72761751" w:history="1">
             <w:r>
               <w:rPr>
                 <w:rStyle w:val="Hyperlink"/>
@@ -1041,7 +1041,7 @@
                 <w:noProof/>
                 <w:webHidden/>
               </w:rPr>
-              <w:instrText xml:space="preserve"> PAGEREF _Toc72705452 \h </w:instrText>
+              <w:instrText xml:space="preserve"> PAGEREF _Toc72761751 \h </w:instrText>
             </w:r>
             <w:r>
               <w:rPr>
@@ -1085,7 +1085,7 @@
               <w:lang w:val="en-NL" w:eastAsia="en-NL"/>
             </w:rPr>
           </w:pPr>
-          <w:hyperlink w:anchor="_Toc72705453" w:history="1">
+          <w:hyperlink w:anchor="_Toc72761752" w:history="1">
             <w:r>
               <w:rPr>
                 <w:rStyle w:val="Hyperlink"/>
@@ -1127,7 +1127,7 @@
                 <w:noProof/>
                 <w:webHidden/>
               </w:rPr>
-              <w:instrText xml:space="preserve"> PAGEREF _Toc72705453 \h </w:instrText>
+              <w:instrText xml:space="preserve"> PAGEREF _Toc72761752 \h </w:instrText>
             </w:r>
             <w:r>
               <w:rPr>
@@ -1171,7 +1171,7 @@
               <w:lang w:val="en-NL" w:eastAsia="en-NL"/>
             </w:rPr>
           </w:pPr>
-          <w:hyperlink w:anchor="_Toc72705454" w:history="1">
+          <w:hyperlink w:anchor="_Toc72761753" w:history="1">
             <w:r>
               <w:rPr>
                 <w:rStyle w:val="Hyperlink"/>
@@ -1213,7 +1213,7 @@
                 <w:noProof/>
                 <w:webHidden/>
               </w:rPr>
-              <w:instrText xml:space="preserve"> PAGEREF _Toc72705454 \h </w:instrText>
+              <w:instrText xml:space="preserve"> PAGEREF _Toc72761753 \h </w:instrText>
             </w:r>
             <w:r>
               <w:rPr>
@@ -1257,7 +1257,7 @@
               <w:lang w:val="en-NL" w:eastAsia="en-NL"/>
             </w:rPr>
           </w:pPr>
-          <w:hyperlink w:anchor="_Toc72705455" w:history="1">
+          <w:hyperlink w:anchor="_Toc72761754" w:history="1">
             <w:r>
               <w:rPr>
                 <w:rStyle w:val="Hyperlink"/>
@@ -1299,7 +1299,7 @@
                 <w:noProof/>
                 <w:webHidden/>
               </w:rPr>
-              <w:instrText xml:space="preserve"> PAGEREF _Toc72705455 \h </w:instrText>
+              <w:instrText xml:space="preserve"> PAGEREF _Toc72761754 \h </w:instrText>
             </w:r>
             <w:r>
               <w:rPr>
@@ -1343,7 +1343,7 @@
               <w:lang w:val="en-NL" w:eastAsia="en-NL"/>
             </w:rPr>
           </w:pPr>
-          <w:hyperlink w:anchor="_Toc72705456" w:history="1">
+          <w:hyperlink w:anchor="_Toc72761755" w:history="1">
             <w:r>
               <w:rPr>
                 <w:rStyle w:val="Hyperlink"/>
@@ -1385,7 +1385,7 @@
                 <w:noProof/>
                 <w:webHidden/>
               </w:rPr>
-              <w:instrText xml:space="preserve"> PAGEREF _Toc72705456 \h </w:instrText>
+              <w:instrText xml:space="preserve"> PAGEREF _Toc72761755 \h </w:instrText>
             </w:r>
             <w:r>
               <w:rPr>
@@ -1429,7 +1429,7 @@
               <w:lang w:val="en-NL" w:eastAsia="en-NL"/>
             </w:rPr>
           </w:pPr>
-          <w:hyperlink w:anchor="_Toc72705457" w:history="1">
+          <w:hyperlink w:anchor="_Toc72761756" w:history="1">
             <w:r>
               <w:rPr>
                 <w:rStyle w:val="Hyperlink"/>
@@ -1471,7 +1471,7 @@
                 <w:noProof/>
                 <w:webHidden/>
               </w:rPr>
-              <w:instrText xml:space="preserve"> PAGEREF _Toc72705457 \h </w:instrText>
+              <w:instrText xml:space="preserve"> PAGEREF _Toc72761756 \h </w:instrText>
             </w:r>
             <w:r>
               <w:rPr>
@@ -1515,7 +1515,7 @@
               <w:lang w:val="en-NL" w:eastAsia="en-NL"/>
             </w:rPr>
           </w:pPr>
-          <w:hyperlink w:anchor="_Toc72705458" w:history="1">
+          <w:hyperlink w:anchor="_Toc72761757" w:history="1">
             <w:r>
               <w:rPr>
                 <w:rStyle w:val="Hyperlink"/>
@@ -1557,7 +1557,7 @@
                 <w:noProof/>
                 <w:webHidden/>
               </w:rPr>
-              <w:instrText xml:space="preserve"> PAGEREF _Toc72705458 \h </w:instrText>
+              <w:instrText xml:space="preserve"> PAGEREF _Toc72761757 \h </w:instrText>
             </w:r>
             <w:r>
               <w:rPr>
@@ -1601,7 +1601,7 @@
               <w:lang w:val="en-NL" w:eastAsia="en-NL"/>
             </w:rPr>
           </w:pPr>
-          <w:hyperlink w:anchor="_Toc72705459" w:history="1">
+          <w:hyperlink w:anchor="_Toc72761758" w:history="1">
             <w:r>
               <w:rPr>
                 <w:rStyle w:val="Hyperlink"/>
@@ -1622,7 +1622,7 @@
                 <w:rStyle w:val="Hyperlink"/>
                 <w:noProof/>
               </w:rPr>
-              <w:t>External USB Wifi dongle AWUS036ACM</w:t>
+              <w:t>Video stream buffering</w:t>
             </w:r>
             <w:r>
               <w:rPr>
@@ -1643,7 +1643,7 @@
                 <w:noProof/>
                 <w:webHidden/>
               </w:rPr>
-              <w:instrText xml:space="preserve"> PAGEREF _Toc72705459 \h </w:instrText>
+              <w:instrText xml:space="preserve"> PAGEREF _Toc72761758 \h </w:instrText>
             </w:r>
             <w:r>
               <w:rPr>
@@ -1687,7 +1687,7 @@
               <w:lang w:val="en-NL" w:eastAsia="en-NL"/>
             </w:rPr>
           </w:pPr>
-          <w:hyperlink w:anchor="_Toc72705460" w:history="1">
+          <w:hyperlink w:anchor="_Toc72761759" w:history="1">
             <w:r>
               <w:rPr>
                 <w:rStyle w:val="Hyperlink"/>
@@ -1708,7 +1708,7 @@
                 <w:rStyle w:val="Hyperlink"/>
                 <w:noProof/>
               </w:rPr>
-              <w:t>External Antenna</w:t>
+              <w:t>External antenna for the Raspberry Pi</w:t>
             </w:r>
             <w:r>
               <w:rPr>
@@ -1729,7 +1729,7 @@
                 <w:noProof/>
                 <w:webHidden/>
               </w:rPr>
-              <w:instrText xml:space="preserve"> PAGEREF _Toc72705460 \h </w:instrText>
+              <w:instrText xml:space="preserve"> PAGEREF _Toc72761759 \h </w:instrText>
             </w:r>
             <w:r>
               <w:rPr>
@@ -1773,7 +1773,7 @@
               <w:lang w:val="en-NL" w:eastAsia="en-NL"/>
             </w:rPr>
           </w:pPr>
-          <w:hyperlink w:anchor="_Toc72705461" w:history="1">
+          <w:hyperlink w:anchor="_Toc72761760" w:history="1">
             <w:r>
               <w:rPr>
                 <w:rStyle w:val="Hyperlink"/>
@@ -1815,7 +1815,7 @@
                 <w:noProof/>
                 <w:webHidden/>
               </w:rPr>
-              <w:instrText xml:space="preserve"> PAGEREF _Toc72705461 \h </w:instrText>
+              <w:instrText xml:space="preserve"> PAGEREF _Toc72761760 \h </w:instrText>
             </w:r>
             <w:r>
               <w:rPr>
@@ -1835,7 +1835,7 @@
                 <w:noProof/>
                 <w:webHidden/>
               </w:rPr>
-              <w:t>9</w:t>
+              <w:t>10</w:t>
             </w:r>
             <w:r>
               <w:rPr>
@@ -1859,7 +1859,7 @@
               <w:lang w:val="en-NL" w:eastAsia="en-NL"/>
             </w:rPr>
           </w:pPr>
-          <w:hyperlink w:anchor="_Toc72705462" w:history="1">
+          <w:hyperlink w:anchor="_Toc72761761" w:history="1">
             <w:r>
               <w:rPr>
                 <w:rStyle w:val="Hyperlink"/>
@@ -1901,7 +1901,7 @@
                 <w:noProof/>
                 <w:webHidden/>
               </w:rPr>
-              <w:instrText xml:space="preserve"> PAGEREF _Toc72705462 \h </w:instrText>
+              <w:instrText xml:space="preserve"> PAGEREF _Toc72761761 \h </w:instrText>
             </w:r>
             <w:r>
               <w:rPr>
@@ -1921,7 +1921,7 @@
                 <w:noProof/>
                 <w:webHidden/>
               </w:rPr>
-              <w:t>9</w:t>
+              <w:t>10</w:t>
             </w:r>
             <w:r>
               <w:rPr>
@@ -1945,7 +1945,7 @@
               <w:lang w:val="en-NL" w:eastAsia="en-NL"/>
             </w:rPr>
           </w:pPr>
-          <w:hyperlink w:anchor="_Toc72705463" w:history="1">
+          <w:hyperlink w:anchor="_Toc72761762" w:history="1">
             <w:r>
               <w:rPr>
                 <w:rStyle w:val="Hyperlink"/>
@@ -1987,7 +1987,7 @@
                 <w:noProof/>
                 <w:webHidden/>
               </w:rPr>
-              <w:instrText xml:space="preserve"> PAGEREF _Toc72705463 \h </w:instrText>
+              <w:instrText xml:space="preserve"> PAGEREF _Toc72761762 \h </w:instrText>
             </w:r>
             <w:r>
               <w:rPr>
@@ -2031,7 +2031,7 @@
               <w:lang w:val="en-NL" w:eastAsia="en-NL"/>
             </w:rPr>
           </w:pPr>
-          <w:hyperlink w:anchor="_Toc72705464" w:history="1">
+          <w:hyperlink w:anchor="_Toc72761763" w:history="1">
             <w:r>
               <w:rPr>
                 <w:rStyle w:val="Hyperlink"/>
@@ -2073,7 +2073,7 @@
                 <w:noProof/>
                 <w:webHidden/>
               </w:rPr>
-              <w:instrText xml:space="preserve"> PAGEREF _Toc72705464 \h </w:instrText>
+              <w:instrText xml:space="preserve"> PAGEREF _Toc72761763 \h </w:instrText>
             </w:r>
             <w:r>
               <w:rPr>
@@ -2093,7 +2093,7 @@
                 <w:noProof/>
                 <w:webHidden/>
               </w:rPr>
-              <w:t>10</w:t>
+              <w:t>11</w:t>
             </w:r>
             <w:r>
               <w:rPr>
@@ -2117,7 +2117,7 @@
               <w:lang w:val="en-NL" w:eastAsia="en-NL"/>
             </w:rPr>
           </w:pPr>
-          <w:hyperlink w:anchor="_Toc72705465" w:history="1">
+          <w:hyperlink w:anchor="_Toc72761764" w:history="1">
             <w:r>
               <w:rPr>
                 <w:rStyle w:val="Hyperlink"/>
@@ -2159,7 +2159,7 @@
                 <w:noProof/>
                 <w:webHidden/>
               </w:rPr>
-              <w:instrText xml:space="preserve"> PAGEREF _Toc72705465 \h </w:instrText>
+              <w:instrText xml:space="preserve"> PAGEREF _Toc72761764 \h </w:instrText>
             </w:r>
             <w:r>
               <w:rPr>
@@ -2179,7 +2179,7 @@
                 <w:noProof/>
                 <w:webHidden/>
               </w:rPr>
-              <w:t>10</w:t>
+              <w:t>11</w:t>
             </w:r>
             <w:r>
               <w:rPr>
@@ -2203,7 +2203,7 @@
               <w:lang w:val="en-NL" w:eastAsia="en-NL"/>
             </w:rPr>
           </w:pPr>
-          <w:hyperlink w:anchor="_Toc72705466" w:history="1">
+          <w:hyperlink w:anchor="_Toc72761765" w:history="1">
             <w:r>
               <w:rPr>
                 <w:rStyle w:val="Hyperlink"/>
@@ -2245,7 +2245,7 @@
                 <w:noProof/>
                 <w:webHidden/>
               </w:rPr>
-              <w:instrText xml:space="preserve"> PAGEREF _Toc72705466 \h </w:instrText>
+              <w:instrText xml:space="preserve"> PAGEREF _Toc72761765 \h </w:instrText>
             </w:r>
             <w:r>
               <w:rPr>
@@ -2265,7 +2265,7 @@
                 <w:noProof/>
                 <w:webHidden/>
               </w:rPr>
-              <w:t>10</w:t>
+              <w:t>11</w:t>
             </w:r>
             <w:r>
               <w:rPr>
@@ -2289,7 +2289,7 @@
               <w:lang w:val="en-NL" w:eastAsia="en-NL"/>
             </w:rPr>
           </w:pPr>
-          <w:hyperlink w:anchor="_Toc72705467" w:history="1">
+          <w:hyperlink w:anchor="_Toc72761766" w:history="1">
             <w:r>
               <w:rPr>
                 <w:rStyle w:val="Hyperlink"/>
@@ -2331,7 +2331,7 @@
                 <w:noProof/>
                 <w:webHidden/>
               </w:rPr>
-              <w:instrText xml:space="preserve"> PAGEREF _Toc72705467 \h </w:instrText>
+              <w:instrText xml:space="preserve"> PAGEREF _Toc72761766 \h </w:instrText>
             </w:r>
             <w:r>
               <w:rPr>
@@ -2351,7 +2351,7 @@
                 <w:noProof/>
                 <w:webHidden/>
               </w:rPr>
-              <w:t>11</w:t>
+              <w:t>12</w:t>
             </w:r>
             <w:r>
               <w:rPr>
@@ -2375,7 +2375,7 @@
               <w:lang w:val="en-NL" w:eastAsia="en-NL"/>
             </w:rPr>
           </w:pPr>
-          <w:hyperlink w:anchor="_Toc72705468" w:history="1">
+          <w:hyperlink w:anchor="_Toc72761767" w:history="1">
             <w:r>
               <w:rPr>
                 <w:rStyle w:val="Hyperlink"/>
@@ -2417,7 +2417,7 @@
                 <w:noProof/>
                 <w:webHidden/>
               </w:rPr>
-              <w:instrText xml:space="preserve"> PAGEREF _Toc72705468 \h </w:instrText>
+              <w:instrText xml:space="preserve"> PAGEREF _Toc72761767 \h </w:instrText>
             </w:r>
             <w:r>
               <w:rPr>
@@ -2437,7 +2437,7 @@
                 <w:noProof/>
                 <w:webHidden/>
               </w:rPr>
-              <w:t>11</w:t>
+              <w:t>12</w:t>
             </w:r>
             <w:r>
               <w:rPr>
@@ -2461,7 +2461,7 @@
               <w:lang w:val="en-NL" w:eastAsia="en-NL"/>
             </w:rPr>
           </w:pPr>
-          <w:hyperlink w:anchor="_Toc72705469" w:history="1">
+          <w:hyperlink w:anchor="_Toc72761768" w:history="1">
             <w:r>
               <w:rPr>
                 <w:rStyle w:val="Hyperlink"/>
@@ -2503,7 +2503,7 @@
                 <w:noProof/>
                 <w:webHidden/>
               </w:rPr>
-              <w:instrText xml:space="preserve"> PAGEREF _Toc72705469 \h </w:instrText>
+              <w:instrText xml:space="preserve"> PAGEREF _Toc72761768 \h </w:instrText>
             </w:r>
             <w:r>
               <w:rPr>
@@ -2523,7 +2523,7 @@
                 <w:noProof/>
                 <w:webHidden/>
               </w:rPr>
-              <w:t>11</w:t>
+              <w:t>12</w:t>
             </w:r>
             <w:r>
               <w:rPr>
@@ -2547,7 +2547,7 @@
               <w:lang w:val="en-NL" w:eastAsia="en-NL"/>
             </w:rPr>
           </w:pPr>
-          <w:hyperlink w:anchor="_Toc72705470" w:history="1">
+          <w:hyperlink w:anchor="_Toc72761769" w:history="1">
             <w:r>
               <w:rPr>
                 <w:rStyle w:val="Hyperlink"/>
@@ -2589,7 +2589,7 @@
                 <w:noProof/>
                 <w:webHidden/>
               </w:rPr>
-              <w:instrText xml:space="preserve"> PAGEREF _Toc72705470 \h </w:instrText>
+              <w:instrText xml:space="preserve"> PAGEREF _Toc72761769 \h </w:instrText>
             </w:r>
             <w:r>
               <w:rPr>
@@ -2609,7 +2609,7 @@
                 <w:noProof/>
                 <w:webHidden/>
               </w:rPr>
-              <w:t>12</w:t>
+              <w:t>13</w:t>
             </w:r>
             <w:r>
               <w:rPr>
@@ -2633,7 +2633,7 @@
               <w:lang w:val="en-NL" w:eastAsia="en-NL"/>
             </w:rPr>
           </w:pPr>
-          <w:hyperlink w:anchor="_Toc72705471" w:history="1">
+          <w:hyperlink w:anchor="_Toc72761770" w:history="1">
             <w:r>
               <w:rPr>
                 <w:rStyle w:val="Hyperlink"/>
@@ -2675,7 +2675,7 @@
                 <w:noProof/>
                 <w:webHidden/>
               </w:rPr>
-              <w:instrText xml:space="preserve"> PAGEREF _Toc72705471 \h </w:instrText>
+              <w:instrText xml:space="preserve"> PAGEREF _Toc72761770 \h </w:instrText>
             </w:r>
             <w:r>
               <w:rPr>
@@ -2695,7 +2695,7 @@
                 <w:noProof/>
                 <w:webHidden/>
               </w:rPr>
-              <w:t>13</w:t>
+              <w:t>14</w:t>
             </w:r>
             <w:r>
               <w:rPr>
@@ -2719,7 +2719,7 @@
               <w:lang w:val="en-NL" w:eastAsia="en-NL"/>
             </w:rPr>
           </w:pPr>
-          <w:hyperlink w:anchor="_Toc72705472" w:history="1">
+          <w:hyperlink w:anchor="_Toc72761771" w:history="1">
             <w:r>
               <w:rPr>
                 <w:rStyle w:val="Hyperlink"/>
@@ -2761,7 +2761,7 @@
                 <w:noProof/>
                 <w:webHidden/>
               </w:rPr>
-              <w:instrText xml:space="preserve"> PAGEREF _Toc72705472 \h </w:instrText>
+              <w:instrText xml:space="preserve"> PAGEREF _Toc72761771 \h </w:instrText>
             </w:r>
             <w:r>
               <w:rPr>
@@ -2781,7 +2781,7 @@
                 <w:noProof/>
                 <w:webHidden/>
               </w:rPr>
-              <w:t>13</w:t>
+              <w:t>14</w:t>
             </w:r>
             <w:r>
               <w:rPr>
@@ -2805,7 +2805,7 @@
               <w:lang w:val="en-NL" w:eastAsia="en-NL"/>
             </w:rPr>
           </w:pPr>
-          <w:hyperlink w:anchor="_Toc72705473" w:history="1">
+          <w:hyperlink w:anchor="_Toc72761772" w:history="1">
             <w:r>
               <w:rPr>
                 <w:rStyle w:val="Hyperlink"/>
@@ -2847,7 +2847,7 @@
                 <w:noProof/>
                 <w:webHidden/>
               </w:rPr>
-              <w:instrText xml:space="preserve"> PAGEREF _Toc72705473 \h </w:instrText>
+              <w:instrText xml:space="preserve"> PAGEREF _Toc72761772 \h </w:instrText>
             </w:r>
             <w:r>
               <w:rPr>
@@ -2891,7 +2891,7 @@
               <w:lang w:val="en-NL" w:eastAsia="en-NL"/>
             </w:rPr>
           </w:pPr>
-          <w:hyperlink w:anchor="_Toc72705474" w:history="1">
+          <w:hyperlink w:anchor="_Toc72761773" w:history="1">
             <w:r>
               <w:rPr>
                 <w:rStyle w:val="Hyperlink"/>
@@ -2933,7 +2933,7 @@
                 <w:noProof/>
                 <w:webHidden/>
               </w:rPr>
-              <w:instrText xml:space="preserve"> PAGEREF _Toc72705474 \h </w:instrText>
+              <w:instrText xml:space="preserve"> PAGEREF _Toc72761773 \h </w:instrText>
             </w:r>
             <w:r>
               <w:rPr>
@@ -2953,7 +2953,7 @@
                 <w:noProof/>
                 <w:webHidden/>
               </w:rPr>
-              <w:t>14</w:t>
+              <w:t>15</w:t>
             </w:r>
             <w:r>
               <w:rPr>
@@ -2977,7 +2977,7 @@
               <w:lang w:val="en-NL" w:eastAsia="en-NL"/>
             </w:rPr>
           </w:pPr>
-          <w:hyperlink w:anchor="_Toc72705475" w:history="1">
+          <w:hyperlink w:anchor="_Toc72761774" w:history="1">
             <w:r>
               <w:rPr>
                 <w:rStyle w:val="Hyperlink"/>
@@ -3019,7 +3019,7 @@
                 <w:noProof/>
                 <w:webHidden/>
               </w:rPr>
-              <w:instrText xml:space="preserve"> PAGEREF _Toc72705475 \h </w:instrText>
+              <w:instrText xml:space="preserve"> PAGEREF _Toc72761774 \h </w:instrText>
             </w:r>
             <w:r>
               <w:rPr>
@@ -3039,7 +3039,7 @@
                 <w:noProof/>
                 <w:webHidden/>
               </w:rPr>
-              <w:t>14</w:t>
+              <w:t>15</w:t>
             </w:r>
             <w:r>
               <w:rPr>
@@ -3063,7 +3063,7 @@
               <w:lang w:val="en-NL" w:eastAsia="en-NL"/>
             </w:rPr>
           </w:pPr>
-          <w:hyperlink w:anchor="_Toc72705476" w:history="1">
+          <w:hyperlink w:anchor="_Toc72761775" w:history="1">
             <w:r>
               <w:rPr>
                 <w:rStyle w:val="Hyperlink"/>
@@ -3105,7 +3105,7 @@
                 <w:noProof/>
                 <w:webHidden/>
               </w:rPr>
-              <w:instrText xml:space="preserve"> PAGEREF _Toc72705476 \h </w:instrText>
+              <w:instrText xml:space="preserve"> PAGEREF _Toc72761775 \h </w:instrText>
             </w:r>
             <w:r>
               <w:rPr>
@@ -3125,7 +3125,7 @@
                 <w:noProof/>
                 <w:webHidden/>
               </w:rPr>
-              <w:t>14</w:t>
+              <w:t>15</w:t>
             </w:r>
             <w:r>
               <w:rPr>
@@ -3149,7 +3149,7 @@
               <w:lang w:val="en-NL" w:eastAsia="en-NL"/>
             </w:rPr>
           </w:pPr>
-          <w:hyperlink w:anchor="_Toc72705477" w:history="1">
+          <w:hyperlink w:anchor="_Toc72761776" w:history="1">
             <w:r>
               <w:rPr>
                 <w:rStyle w:val="Hyperlink"/>
@@ -3191,7 +3191,7 @@
                 <w:noProof/>
                 <w:webHidden/>
               </w:rPr>
-              <w:instrText xml:space="preserve"> PAGEREF _Toc72705477 \h </w:instrText>
+              <w:instrText xml:space="preserve"> PAGEREF _Toc72761776 \h </w:instrText>
             </w:r>
             <w:r>
               <w:rPr>
@@ -3211,7 +3211,7 @@
                 <w:noProof/>
                 <w:webHidden/>
               </w:rPr>
-              <w:t>14</w:t>
+              <w:t>15</w:t>
             </w:r>
             <w:r>
               <w:rPr>
@@ -3235,7 +3235,7 @@
               <w:lang w:val="en-NL" w:eastAsia="en-NL"/>
             </w:rPr>
           </w:pPr>
-          <w:hyperlink w:anchor="_Toc72705478" w:history="1">
+          <w:hyperlink w:anchor="_Toc72761777" w:history="1">
             <w:r>
               <w:rPr>
                 <w:rStyle w:val="Hyperlink"/>
@@ -3278,7 +3278,7 @@
                 <w:noProof/>
                 <w:webHidden/>
               </w:rPr>
-              <w:instrText xml:space="preserve"> PAGEREF _Toc72705478 \h </w:instrText>
+              <w:instrText xml:space="preserve"> PAGEREF _Toc72761777 \h </w:instrText>
             </w:r>
             <w:r>
               <w:rPr>
@@ -3298,7 +3298,7 @@
                 <w:noProof/>
                 <w:webHidden/>
               </w:rPr>
-              <w:t>16</w:t>
+              <w:t>17</w:t>
             </w:r>
             <w:r>
               <w:rPr>
@@ -3322,7 +3322,7 @@
               <w:lang w:val="en-NL" w:eastAsia="en-NL"/>
             </w:rPr>
           </w:pPr>
-          <w:hyperlink w:anchor="_Toc72705479" w:history="1">
+          <w:hyperlink w:anchor="_Toc72761778" w:history="1">
             <w:r>
               <w:rPr>
                 <w:rStyle w:val="Hyperlink"/>
@@ -3364,7 +3364,7 @@
                 <w:noProof/>
                 <w:webHidden/>
               </w:rPr>
-              <w:instrText xml:space="preserve"> PAGEREF _Toc72705479 \h </w:instrText>
+              <w:instrText xml:space="preserve"> PAGEREF _Toc72761778 \h </w:instrText>
             </w:r>
             <w:r>
               <w:rPr>
@@ -3384,7 +3384,7 @@
                 <w:noProof/>
                 <w:webHidden/>
               </w:rPr>
-              <w:t>16</w:t>
+              <w:t>17</w:t>
             </w:r>
             <w:r>
               <w:rPr>
@@ -3408,7 +3408,7 @@
               <w:lang w:val="en-NL" w:eastAsia="en-NL"/>
             </w:rPr>
           </w:pPr>
-          <w:hyperlink w:anchor="_Toc72705480" w:history="1">
+          <w:hyperlink w:anchor="_Toc72761779" w:history="1">
             <w:r>
               <w:rPr>
                 <w:rStyle w:val="Hyperlink"/>
@@ -3450,7 +3450,7 @@
                 <w:noProof/>
                 <w:webHidden/>
               </w:rPr>
-              <w:instrText xml:space="preserve"> PAGEREF _Toc72705480 \h </w:instrText>
+              <w:instrText xml:space="preserve"> PAGEREF _Toc72761779 \h </w:instrText>
             </w:r>
             <w:r>
               <w:rPr>
@@ -3470,7 +3470,7 @@
                 <w:noProof/>
                 <w:webHidden/>
               </w:rPr>
-              <w:t>16</w:t>
+              <w:t>17</w:t>
             </w:r>
             <w:r>
               <w:rPr>
@@ -3494,7 +3494,7 @@
               <w:lang w:val="en-NL" w:eastAsia="en-NL"/>
             </w:rPr>
           </w:pPr>
-          <w:hyperlink w:anchor="_Toc72705481" w:history="1">
+          <w:hyperlink w:anchor="_Toc72761780" w:history="1">
             <w:r>
               <w:rPr>
                 <w:rStyle w:val="Hyperlink"/>
@@ -3536,7 +3536,7 @@
                 <w:noProof/>
                 <w:webHidden/>
               </w:rPr>
-              <w:instrText xml:space="preserve"> PAGEREF _Toc72705481 \h </w:instrText>
+              <w:instrText xml:space="preserve"> PAGEREF _Toc72761780 \h </w:instrText>
             </w:r>
             <w:r>
               <w:rPr>
@@ -3556,7 +3556,7 @@
                 <w:noProof/>
                 <w:webHidden/>
               </w:rPr>
-              <w:t>18</w:t>
+              <w:t>19</w:t>
             </w:r>
             <w:r>
               <w:rPr>
@@ -3609,7 +3609,7 @@
           <w:noProof/>
         </w:rPr>
       </w:pPr>
-      <w:bookmarkStart w:id="0" w:name="_Toc72705444"/>
+      <w:bookmarkStart w:id="0" w:name="_Toc72761743"/>
       <w:r>
         <w:lastRenderedPageBreak/>
         <w:t>Introduction</w:t>
@@ -3751,7 +3751,7 @@
       <w:pPr>
         <w:pStyle w:val="Heading1"/>
       </w:pPr>
-      <w:bookmarkStart w:id="1" w:name="_Toc72705445"/>
+      <w:bookmarkStart w:id="1" w:name="_Toc72761744"/>
       <w:r>
         <w:t>C</w:t>
       </w:r>
@@ -3773,7 +3773,7 @@
       <w:pPr>
         <w:pStyle w:val="Heading2"/>
       </w:pPr>
-      <w:bookmarkStart w:id="2" w:name="_Toc72705446"/>
+      <w:bookmarkStart w:id="2" w:name="_Toc72761745"/>
       <w:r>
         <w:t>For the first time</w:t>
       </w:r>
@@ -3824,7 +3824,7 @@
       <w:pPr>
         <w:pStyle w:val="Heading2"/>
       </w:pPr>
-      <w:bookmarkStart w:id="3" w:name="_Toc72705447"/>
+      <w:bookmarkStart w:id="3" w:name="_Toc72761746"/>
       <w:r>
         <w:t>When connection is lost for whatever reason</w:t>
       </w:r>
@@ -3940,7 +3940,7 @@
       <w:pPr>
         <w:pStyle w:val="Heading1"/>
       </w:pPr>
-      <w:bookmarkStart w:id="4" w:name="_Toc72705448"/>
+      <w:bookmarkStart w:id="4" w:name="_Toc72761747"/>
       <w:r>
         <w:t>Way of working</w:t>
       </w:r>
@@ -3950,7 +3950,7 @@
       <w:pPr>
         <w:pStyle w:val="Heading2"/>
       </w:pPr>
-      <w:bookmarkStart w:id="5" w:name="_Toc72705449"/>
+      <w:bookmarkStart w:id="5" w:name="_Toc72761748"/>
       <w:r>
         <w:t>For development</w:t>
       </w:r>
@@ -4949,7 +4949,7 @@
       <w:pPr>
         <w:pStyle w:val="Heading2"/>
       </w:pPr>
-      <w:bookmarkStart w:id="6" w:name="_Toc72705450"/>
+      <w:bookmarkStart w:id="6" w:name="_Toc72761749"/>
       <w:r>
         <w:t xml:space="preserve">For </w:t>
       </w:r>
@@ -5089,7 +5089,7 @@
       <w:pPr>
         <w:pStyle w:val="Heading2"/>
       </w:pPr>
-      <w:bookmarkStart w:id="7" w:name="_Toc72705451"/>
+      <w:bookmarkStart w:id="7" w:name="_Toc72761750"/>
       <w:r>
         <w:t>About Docker</w:t>
       </w:r>
@@ -5347,7 +5347,7 @@
       <w:pPr>
         <w:pStyle w:val="Heading2"/>
       </w:pPr>
-      <w:bookmarkStart w:id="8" w:name="_Toc72705452"/>
+      <w:bookmarkStart w:id="8" w:name="_Toc72761751"/>
       <w:r>
         <w:t>In</w:t>
       </w:r>
@@ -5406,7 +5406,7 @@
       <w:pPr>
         <w:pStyle w:val="Heading1"/>
       </w:pPr>
-      <w:bookmarkStart w:id="9" w:name="_Toc72705453"/>
+      <w:bookmarkStart w:id="9" w:name="_Toc72761752"/>
       <w:r>
         <w:t xml:space="preserve">From </w:t>
       </w:r>
@@ -5448,7 +5448,7 @@
       <w:pPr>
         <w:pStyle w:val="Heading2"/>
       </w:pPr>
-      <w:bookmarkStart w:id="10" w:name="_Toc72705454"/>
+      <w:bookmarkStart w:id="10" w:name="_Toc72761753"/>
       <w:r>
         <w:t>Additions / changes in hardware</w:t>
       </w:r>
@@ -6067,7 +6067,7 @@
       <w:pPr>
         <w:pStyle w:val="Heading2"/>
       </w:pPr>
-      <w:bookmarkStart w:id="11" w:name="_Toc72705455"/>
+      <w:bookmarkStart w:id="11" w:name="_Toc72761754"/>
       <w:r>
         <w:t>Additions /</w:t>
       </w:r>
@@ -7101,7 +7101,7 @@
       <w:pPr>
         <w:pStyle w:val="Heading1"/>
       </w:pPr>
-      <w:bookmarkStart w:id="12" w:name="_Toc72705456"/>
+      <w:bookmarkStart w:id="12" w:name="_Toc72761755"/>
       <w:r>
         <w:t>Topics</w:t>
       </w:r>
@@ -7146,7 +7146,7 @@
       <w:bookmarkStart w:id="20" w:name="_Toc483165085"/>
       <w:bookmarkStart w:id="21" w:name="_Toc483165229"/>
       <w:bookmarkStart w:id="22" w:name="_Toc488004924"/>
-      <w:bookmarkStart w:id="23" w:name="_Toc72705457"/>
+      <w:bookmarkStart w:id="23" w:name="_Toc72761756"/>
       <w:proofErr w:type="spellStart"/>
       <w:r>
         <w:t>Wifi</w:t>
@@ -7313,7 +7313,7 @@
       <w:pPr>
         <w:pStyle w:val="Heading2"/>
       </w:pPr>
-      <w:bookmarkStart w:id="24" w:name="_Toc72705458"/>
+      <w:bookmarkStart w:id="24" w:name="_Toc72761757"/>
       <w:proofErr w:type="spellStart"/>
       <w:r>
         <w:t>Wifi</w:t>
@@ -7326,6 +7326,634 @@
     </w:p>
     <w:p>
       <w:pPr>
+        <w:pStyle w:val="Heading3"/>
+      </w:pPr>
+      <w:bookmarkStart w:id="25" w:name="_Toc72761758"/>
+      <w:r>
+        <w:t xml:space="preserve">Video </w:t>
+      </w:r>
+      <w:r>
+        <w:t>stream</w:t>
+      </w:r>
+      <w:r>
+        <w:t xml:space="preserve"> buffering</w:t>
+      </w:r>
+      <w:bookmarkEnd w:id="25"/>
+    </w:p>
+    <w:p>
+      <w:pPr>
+        <w:rPr>
+          <w:lang w:val="en-US"/>
+        </w:rPr>
+      </w:pPr>
+      <w:r>
+        <w:rPr>
+          <w:lang w:val="en-US"/>
+        </w:rPr>
+        <w:t xml:space="preserve">When driving around </w:t>
+      </w:r>
+      <w:r>
+        <w:rPr>
+          <w:lang w:val="en-US"/>
+        </w:rPr>
+        <w:t>connection</w:t>
+      </w:r>
+      <w:r>
+        <w:rPr>
+          <w:lang w:val="en-US"/>
+        </w:rPr>
+        <w:t xml:space="preserve"> hic</w:t>
+      </w:r>
+      <w:r>
+        <w:rPr>
+          <w:lang w:val="en-US"/>
+        </w:rPr>
+        <w:t>c</w:t>
+      </w:r>
+      <w:r>
+        <w:rPr>
+          <w:lang w:val="en-US"/>
+        </w:rPr>
+        <w:t>ups can occur.</w:t>
+      </w:r>
+      <w:r>
+        <w:rPr>
+          <w:lang w:val="en-US"/>
+        </w:rPr>
+        <w:t xml:space="preserve"> Some observations:</w:t>
+      </w:r>
+    </w:p>
+    <w:p>
+      <w:pPr>
+        <w:pStyle w:val="ListParagraph"/>
+        <w:numPr>
+          <w:ilvl w:val="0"/>
+          <w:numId w:val="29"/>
+        </w:numPr>
+        <w:rPr>
+          <w:lang w:val="en-US"/>
+        </w:rPr>
+      </w:pPr>
+      <w:r>
+        <w:rPr>
+          <w:lang w:val="en-US"/>
+        </w:rPr>
+        <w:t>Hiccups occur also when the received signal strength is still good (e.g. 60 dBm).</w:t>
+      </w:r>
+    </w:p>
+    <w:p>
+      <w:pPr>
+        <w:pStyle w:val="ListParagraph"/>
+        <w:numPr>
+          <w:ilvl w:val="0"/>
+          <w:numId w:val="29"/>
+        </w:numPr>
+        <w:rPr>
+          <w:lang w:val="en-US"/>
+        </w:rPr>
+      </w:pPr>
+      <w:r>
+        <w:rPr>
+          <w:lang w:val="en-US"/>
+        </w:rPr>
+        <w:t>Hiccups occur mostly when moving, when standing still the signal mostly is ok.</w:t>
+      </w:r>
+    </w:p>
+    <w:p>
+      <w:pPr>
+        <w:pStyle w:val="ListParagraph"/>
+        <w:numPr>
+          <w:ilvl w:val="0"/>
+          <w:numId w:val="29"/>
+        </w:numPr>
+        <w:rPr>
+          <w:lang w:val="en-US"/>
+        </w:rPr>
+      </w:pPr>
+      <w:r>
+        <w:rPr>
+          <w:lang w:val="en-US"/>
+        </w:rPr>
+        <w:t>The video bitrate does not seem to have a big influence on the hiccups. Even with low video bitrates (e.g. 1 Mbit/s) the hiccups occur.</w:t>
+      </w:r>
+    </w:p>
+    <w:p>
+      <w:pPr>
+        <w:pStyle w:val="ListParagraph"/>
+        <w:numPr>
+          <w:ilvl w:val="0"/>
+          <w:numId w:val="29"/>
+        </w:numPr>
+        <w:rPr>
+          <w:lang w:val="en-US"/>
+        </w:rPr>
+      </w:pPr>
+      <w:r>
+        <w:rPr>
+          <w:lang w:val="en-US"/>
+        </w:rPr>
+        <w:t>Hiccups can be seen in Wireshark as layer 2 retransmissions.</w:t>
+      </w:r>
+    </w:p>
+    <w:p>
+      <w:pPr>
+        <w:pStyle w:val="ListParagraph"/>
+        <w:numPr>
+          <w:ilvl w:val="0"/>
+          <w:numId w:val="29"/>
+        </w:numPr>
+        <w:rPr>
+          <w:lang w:val="en-US"/>
+        </w:rPr>
+      </w:pPr>
+      <w:r>
+        <w:rPr>
+          <w:lang w:val="en-US"/>
+        </w:rPr>
+        <w:t xml:space="preserve">It seems that the problem is </w:t>
+      </w:r>
+      <w:r>
+        <w:rPr>
+          <w:lang w:val="en-US"/>
+        </w:rPr>
+        <w:t>Adjacent Channel Interference</w:t>
+      </w:r>
+      <w:r>
+        <w:rPr>
+          <w:lang w:val="en-US"/>
+        </w:rPr>
+        <w:t xml:space="preserve">. This happens mainly when the </w:t>
+      </w:r>
+      <w:proofErr w:type="spellStart"/>
+      <w:r>
+        <w:rPr>
+          <w:lang w:val="en-US"/>
+        </w:rPr>
+        <w:t>Exomy</w:t>
+      </w:r>
+      <w:proofErr w:type="spellEnd"/>
+      <w:r>
+        <w:rPr>
+          <w:lang w:val="en-US"/>
+        </w:rPr>
+        <w:t xml:space="preserve"> is moving in a location where there are many other </w:t>
+      </w:r>
+      <w:proofErr w:type="spellStart"/>
+      <w:r>
+        <w:rPr>
+          <w:lang w:val="en-US"/>
+        </w:rPr>
+        <w:t>Wifi</w:t>
+      </w:r>
+      <w:proofErr w:type="spellEnd"/>
+      <w:r>
+        <w:rPr>
+          <w:lang w:val="en-US"/>
+        </w:rPr>
+        <w:t xml:space="preserve"> channels and the own </w:t>
+      </w:r>
+      <w:proofErr w:type="spellStart"/>
+      <w:r>
+        <w:rPr>
+          <w:lang w:val="en-US"/>
+        </w:rPr>
+        <w:t>Wifi</w:t>
+      </w:r>
+      <w:proofErr w:type="spellEnd"/>
+      <w:r>
+        <w:rPr>
+          <w:lang w:val="en-US"/>
+        </w:rPr>
+        <w:t xml:space="preserve"> channel does not really standout as it would inside close to its own access point.</w:t>
+      </w:r>
+    </w:p>
+    <w:p>
+      <w:pPr>
+        <w:pStyle w:val="ListParagraph"/>
+        <w:numPr>
+          <w:ilvl w:val="0"/>
+          <w:numId w:val="29"/>
+        </w:numPr>
+        <w:rPr>
+          <w:lang w:val="en-US"/>
+        </w:rPr>
+      </w:pPr>
+      <w:r>
+        <w:rPr>
+          <w:lang w:val="en-US"/>
+        </w:rPr>
+        <w:t xml:space="preserve">The connection bitrate measured with </w:t>
+      </w:r>
+      <w:r>
+        <w:rPr>
+          <w:lang w:val="en-US"/>
+        </w:rPr>
+        <w:t>Windows Task Manager -&gt; Performance -&gt; Wi-Fi</w:t>
+      </w:r>
+      <w:r>
+        <w:rPr>
+          <w:lang w:val="en-US"/>
+        </w:rPr>
+        <w:t xml:space="preserve"> shows drops toward 0 Mbit/s during a hiccup.</w:t>
+      </w:r>
+    </w:p>
+    <w:p>
+      <w:pPr>
+        <w:rPr>
+          <w:lang w:val="en-US"/>
+        </w:rPr>
+      </w:pPr>
+      <w:r>
+        <w:rPr>
+          <w:lang w:val="en-US"/>
+        </w:rPr>
+        <w:t xml:space="preserve">Measurements using </w:t>
+      </w:r>
+      <w:r>
+        <w:rPr>
+          <w:lang w:val="en-US"/>
+        </w:rPr>
+        <w:t>Windows Task Manager -&gt; Performance -&gt; Wi-Fi</w:t>
+      </w:r>
+      <w:r>
+        <w:rPr>
+          <w:lang w:val="en-US"/>
+        </w:rPr>
+        <w:t xml:space="preserve"> show that during a connection loss video is buffered at the streaming server side. As soon as the connection is restored the video buffer is sent resulting in a peak in the bitrate as can be seen in the figure below.</w:t>
+      </w:r>
+    </w:p>
+    <w:p>
+      <w:pPr>
+        <w:rPr>
+          <w:lang w:val="en-US"/>
+        </w:rPr>
+      </w:pPr>
+      <w:r>
+        <w:rPr>
+          <w:noProof/>
+        </w:rPr>
+        <w:lastRenderedPageBreak/>
+        <mc:AlternateContent>
+          <mc:Choice Requires="wps">
+            <w:drawing>
+              <wp:anchor distT="0" distB="0" distL="114300" distR="114300" simplePos="0" relativeHeight="251664384" behindDoc="0" locked="0" layoutInCell="1" allowOverlap="1" wp14:anchorId="3C01FED6" wp14:editId="338738D5">
+                <wp:simplePos x="0" y="0"/>
+                <wp:positionH relativeFrom="column">
+                  <wp:posOffset>1301683</wp:posOffset>
+                </wp:positionH>
+                <wp:positionV relativeFrom="paragraph">
+                  <wp:posOffset>2135704</wp:posOffset>
+                </wp:positionV>
+                <wp:extent cx="2579370" cy="635"/>
+                <wp:effectExtent l="0" t="0" r="0" b="0"/>
+                <wp:wrapTopAndBottom/>
+                <wp:docPr id="7" name="Text Box 7"/>
+                <wp:cNvGraphicFramePr/>
+                <a:graphic xmlns:a="http://schemas.openxmlformats.org/drawingml/2006/main">
+                  <a:graphicData uri="http://schemas.microsoft.com/office/word/2010/wordprocessingShape">
+                    <wps:wsp>
+                      <wps:cNvSpPr txBox="1"/>
+                      <wps:spPr>
+                        <a:xfrm>
+                          <a:off x="0" y="0"/>
+                          <a:ext cx="2579370" cy="635"/>
+                        </a:xfrm>
+                        <a:prstGeom prst="rect">
+                          <a:avLst/>
+                        </a:prstGeom>
+                        <a:solidFill>
+                          <a:prstClr val="white"/>
+                        </a:solidFill>
+                        <a:ln>
+                          <a:noFill/>
+                        </a:ln>
+                      </wps:spPr>
+                      <wps:txbx>
+                        <w:txbxContent>
+                          <w:p>
+                            <w:pPr>
+                              <w:pStyle w:val="Caption"/>
+                              <w:rPr>
+                                <w:noProof/>
+                                <w:lang w:val="en-US"/>
+                              </w:rPr>
+                            </w:pPr>
+                            <w:r>
+                              <w:t xml:space="preserve">Figure </w:t>
+                            </w:r>
+                            <w:fldSimple w:instr=" SEQ Figure \* ARABIC ">
+                              <w:r>
+                                <w:rPr>
+                                  <w:noProof/>
+                                </w:rPr>
+                                <w:t>3</w:t>
+                              </w:r>
+                            </w:fldSimple>
+                            <w:r>
+                              <w:rPr>
+                                <w:lang w:val="en-US"/>
+                              </w:rPr>
+                              <w:t xml:space="preserve"> Video buffering at streaming server side</w:t>
+                            </w:r>
+                          </w:p>
+                        </w:txbxContent>
+                      </wps:txbx>
+                      <wps:bodyPr rot="0" spcFirstLastPara="0" vertOverflow="overflow" horzOverflow="overflow" vert="horz" wrap="square" lIns="0" tIns="0" rIns="0" bIns="0" numCol="1" spcCol="0" rtlCol="0" fromWordArt="0" anchor="t" anchorCtr="0" forceAA="0" compatLnSpc="1">
+                        <a:prstTxWarp prst="textNoShape">
+                          <a:avLst/>
+                        </a:prstTxWarp>
+                        <a:spAutoFit/>
+                      </wps:bodyPr>
+                    </wps:wsp>
+                  </a:graphicData>
+                </a:graphic>
+                <wp14:sizeRelV relativeFrom="margin">
+                  <wp14:pctHeight>0</wp14:pctHeight>
+                </wp14:sizeRelV>
+              </wp:anchor>
+            </w:drawing>
+          </mc:Choice>
+          <mc:Fallback>
+            <w:pict>
+              <v:shapetype w14:anchorId="3C01FED6" id="_x0000_t202" coordsize="21600,21600" o:spt="202" path="m,l,21600r21600,l21600,xe">
+                <v:stroke joinstyle="miter"/>
+                <v:path gradientshapeok="t" o:connecttype="rect"/>
+              </v:shapetype>
+              <v:shape id="Text Box 7" o:spid="_x0000_s1026" type="#_x0000_t202" style="position:absolute;margin-left:102.5pt;margin-top:168.15pt;width:203.1pt;height:.05pt;z-index:251664384;visibility:visible;mso-wrap-style:square;mso-height-percent:0;mso-wrap-distance-left:9pt;mso-wrap-distance-top:0;mso-wrap-distance-right:9pt;mso-wrap-distance-bottom:0;mso-position-horizontal:absolute;mso-position-horizontal-relative:text;mso-position-vertical:absolute;mso-position-vertical-relative:text;mso-height-percent:0;mso-height-relative:margin;v-text-anchor:top" o:gfxdata="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" stroked="f">
+                <v:textbox style="mso-fit-shape-to-text:t" inset="0,0,0,0">
+                  <w:txbxContent>
+                    <w:p>
+                      <w:pPr>
+                        <w:pStyle w:val="Caption"/>
+                        <w:rPr>
+                          <w:noProof/>
+                          <w:lang w:val="en-US"/>
+                        </w:rPr>
+                      </w:pPr>
+                      <w:r>
+                        <w:t xml:space="preserve">Figure </w:t>
+                      </w:r>
+                      <w:fldSimple w:instr=" SEQ Figure \* ARABIC ">
+                        <w:r>
+                          <w:rPr>
+                            <w:noProof/>
+                          </w:rPr>
+                          <w:t>3</w:t>
+                        </w:r>
+                      </w:fldSimple>
+                      <w:r>
+                        <w:rPr>
+                          <w:lang w:val="en-US"/>
+                        </w:rPr>
+                        <w:t xml:space="preserve"> Video buffering at streaming server side</w:t>
+                      </w:r>
+                    </w:p>
+                  </w:txbxContent>
+                </v:textbox>
+                <w10:wrap type="topAndBottom"/>
+              </v:shape>
+            </w:pict>
+          </mc:Fallback>
+        </mc:AlternateContent>
+      </w:r>
+      <w:r>
+        <w:rPr>
+          <w:noProof/>
+          <w:lang w:val="en-US"/>
+        </w:rPr>
+        <w:drawing>
+          <wp:anchor distT="0" distB="0" distL="114300" distR="114300" simplePos="0" relativeHeight="251662336" behindDoc="0" locked="0" layoutInCell="1" allowOverlap="1" wp14:anchorId="5236D387" wp14:editId="4DA982CC">
+            <wp:simplePos x="0" y="0"/>
+            <wp:positionH relativeFrom="column">
+              <wp:posOffset>1382812</wp:posOffset>
+            </wp:positionH>
+            <wp:positionV relativeFrom="paragraph">
+              <wp:posOffset>248645</wp:posOffset>
+            </wp:positionV>
+            <wp:extent cx="2579370" cy="1835785"/>
+            <wp:effectExtent l="0" t="0" r="0" b="0"/>
+            <wp:wrapTopAndBottom/>
+            <wp:docPr id="6" name="Picture 6"/>
+            <wp:cNvGraphicFramePr>
+              <a:graphicFrameLocks xmlns:a="http://schemas.openxmlformats.org/drawingml/2006/main" noChangeAspect="1"/>
+            </wp:cNvGraphicFramePr>
+            <a:graphic xmlns:a="http://schemas.openxmlformats.org/drawingml/2006/main">
+              <a:graphicData uri="http://schemas.openxmlformats.org/drawingml/2006/picture">
+                <pic:pic xmlns:pic="http://schemas.openxmlformats.org/drawingml/2006/picture">
+                  <pic:nvPicPr>
+                    <pic:cNvPr id="0" name="Picture 1"/>
+                    <pic:cNvPicPr>
+                      <a:picLocks noChangeAspect="1" noChangeArrowheads="1"/>
+                    </pic:cNvPicPr>
+                  </pic:nvPicPr>
+                  <pic:blipFill>
+                    <a:blip r:embed="rId16" cstate="print">
+                      <a:extLst>
+                        <a:ext uri="{28A0092B-C50C-407E-A947-70E740481C1C}">
+                          <a14:useLocalDpi xmlns:a14="http://schemas.microsoft.com/office/drawing/2010/main" val="0"/>
+                        </a:ext>
+                      </a:extLst>
+                    </a:blip>
+                    <a:srcRect/>
+                    <a:stretch>
+                      <a:fillRect/>
+                    </a:stretch>
+                  </pic:blipFill>
+                  <pic:spPr bwMode="auto">
+                    <a:xfrm>
+                      <a:off x="0" y="0"/>
+                      <a:ext cx="2579370" cy="1835785"/>
+                    </a:xfrm>
+                    <a:prstGeom prst="rect">
+                      <a:avLst/>
+                    </a:prstGeom>
+                    <a:noFill/>
+                    <a:ln>
+                      <a:noFill/>
+                    </a:ln>
+                  </pic:spPr>
+                </pic:pic>
+              </a:graphicData>
+            </a:graphic>
+            <wp14:sizeRelH relativeFrom="page">
+              <wp14:pctWidth>0</wp14:pctWidth>
+            </wp14:sizeRelH>
+            <wp14:sizeRelV relativeFrom="page">
+              <wp14:pctHeight>0</wp14:pctHeight>
+            </wp14:sizeRelV>
+          </wp:anchor>
+        </w:drawing>
+      </w:r>
+    </w:p>
+    <w:p>
+      <w:pPr>
+        <w:rPr>
+          <w:rFonts w:ascii="Courier New" w:hAnsi="Courier New" w:cs="Courier New"/>
+          <w:sz w:val="20"/>
+          <w:szCs w:val="20"/>
+          <w:shd w:val="clear" w:color="auto" w:fill="FAFAFA"/>
+          <w:lang w:val="en-US"/>
+        </w:rPr>
+      </w:pPr>
+      <w:r>
+        <w:rPr>
+          <w:lang w:val="en-US"/>
+        </w:rPr>
+        <w:t>When the HTML video element is used</w:t>
+      </w:r>
+      <w:r>
+        <w:rPr>
+          <w:lang w:val="en-US"/>
+        </w:rPr>
+        <w:t>, the video received is also buffered and thus causing the latency to build up after each connection hiccup.</w:t>
+      </w:r>
+      <w:r>
+        <w:rPr>
+          <w:lang w:val="en-US"/>
+        </w:rPr>
+        <w:br/>
+      </w:r>
+      <w:r>
+        <w:rPr>
+          <w:lang w:val="en-US"/>
+        </w:rPr>
+        <w:t>When the HTML video element is used, t</w:t>
+      </w:r>
+      <w:r>
+        <w:rPr>
+          <w:lang w:val="en-US"/>
+        </w:rPr>
+        <w:t xml:space="preserve">his can be solved at the receiver side in </w:t>
+      </w:r>
+      <w:proofErr w:type="spellStart"/>
+      <w:r>
+        <w:rPr>
+          <w:lang w:val="en-US"/>
+        </w:rPr>
+        <w:t>Javascript</w:t>
+      </w:r>
+      <w:proofErr w:type="spellEnd"/>
+      <w:r>
+        <w:rPr>
+          <w:lang w:val="en-US"/>
+        </w:rPr>
+        <w:t xml:space="preserve"> by setting the video attribute </w:t>
+      </w:r>
+      <w:proofErr w:type="spellStart"/>
+      <w:r>
+        <w:rPr>
+          <w:lang w:val="en-US"/>
+        </w:rPr>
+        <w:t>currentTime</w:t>
+      </w:r>
+      <w:proofErr w:type="spellEnd"/>
+      <w:r>
+        <w:rPr>
+          <w:lang w:val="en-US"/>
+        </w:rPr>
+        <w:t xml:space="preserve"> to its maximum value when the buffer built up gets too large. This will effectively jump the video forward to the current time.</w:t>
+      </w:r>
+      <w:r>
+        <w:br/>
+      </w:r>
+      <w:proofErr w:type="spellStart"/>
+      <w:r>
+        <w:rPr>
+          <w:rFonts w:ascii="Courier New" w:hAnsi="Courier New" w:cs="Courier New"/>
+          <w:sz w:val="20"/>
+          <w:szCs w:val="20"/>
+          <w:highlight w:val="lightGray"/>
+          <w:shd w:val="clear" w:color="auto" w:fill="FAFAFA"/>
+        </w:rPr>
+        <w:t>vid.currentTime</w:t>
+      </w:r>
+      <w:proofErr w:type="spellEnd"/>
+      <w:r>
+        <w:rPr>
+          <w:rFonts w:ascii="Courier New" w:hAnsi="Courier New" w:cs="Courier New"/>
+          <w:sz w:val="20"/>
+          <w:szCs w:val="20"/>
+          <w:highlight w:val="lightGray"/>
+          <w:shd w:val="clear" w:color="auto" w:fill="FAFAFA"/>
+        </w:rPr>
+        <w:t xml:space="preserve"> = </w:t>
+      </w:r>
+      <w:proofErr w:type="spellStart"/>
+      <w:r>
+        <w:rPr>
+          <w:rFonts w:ascii="Courier New" w:hAnsi="Courier New" w:cs="Courier New"/>
+          <w:sz w:val="20"/>
+          <w:szCs w:val="20"/>
+          <w:highlight w:val="lightGray"/>
+          <w:shd w:val="clear" w:color="auto" w:fill="FAFAFA"/>
+        </w:rPr>
+        <w:t>Number.MAX_VALUE</w:t>
+      </w:r>
+      <w:proofErr w:type="spellEnd"/>
+      <w:r>
+        <w:rPr>
+          <w:rFonts w:ascii="Courier New" w:hAnsi="Courier New" w:cs="Courier New"/>
+          <w:sz w:val="20"/>
+          <w:szCs w:val="20"/>
+          <w:highlight w:val="lightGray"/>
+          <w:shd w:val="clear" w:color="auto" w:fill="FAFAFA"/>
+        </w:rPr>
+        <w:t>;</w:t>
+      </w:r>
+      <w:r>
+        <w:rPr>
+          <w:rFonts w:ascii="Courier New" w:hAnsi="Courier New" w:cs="Courier New"/>
+          <w:sz w:val="20"/>
+          <w:szCs w:val="20"/>
+          <w:shd w:val="clear" w:color="auto" w:fill="FAFAFA"/>
+        </w:rPr>
+        <w:br/>
+      </w:r>
+      <w:r>
+        <w:rPr>
+          <w:lang w:val="en-US"/>
+        </w:rPr>
+        <w:t>With an MJPEG stream the H</w:t>
+      </w:r>
+      <w:r>
+        <w:rPr>
+          <w:lang w:val="en-US"/>
+        </w:rPr>
+        <w:t>T</w:t>
+      </w:r>
+      <w:r>
+        <w:rPr>
+          <w:lang w:val="en-US"/>
+        </w:rPr>
+        <w:t xml:space="preserve">ML </w:t>
+      </w:r>
+      <w:proofErr w:type="spellStart"/>
+      <w:r>
+        <w:rPr>
+          <w:lang w:val="en-US"/>
+        </w:rPr>
+        <w:t>img</w:t>
+      </w:r>
+      <w:proofErr w:type="spellEnd"/>
+      <w:r>
+        <w:rPr>
+          <w:lang w:val="en-US"/>
+        </w:rPr>
+        <w:t xml:space="preserve"> element is used and then this is no issue.</w:t>
+      </w:r>
+    </w:p>
+    <w:p>
+      <w:pPr>
+        <w:pStyle w:val="Heading3"/>
+      </w:pPr>
+      <w:bookmarkStart w:id="26" w:name="_Toc72761759"/>
+      <w:r>
+        <w:t>External antenna for the Raspberry Pi</w:t>
+      </w:r>
+      <w:bookmarkEnd w:id="26"/>
+    </w:p>
+    <w:p>
+      <w:pPr>
         <w:rPr>
           <w:lang w:val="en-US"/>
         </w:rPr>
@@ -7405,9 +8033,8 @@
     </w:p>
     <w:p>
       <w:pPr>
-        <w:pStyle w:val="Heading3"/>
-      </w:pPr>
-      <w:bookmarkStart w:id="25" w:name="_Toc72705459"/>
+        <w:pStyle w:val="Heading4"/>
+      </w:pPr>
       <w:r>
         <w:t xml:space="preserve">External USB </w:t>
       </w:r>
@@ -7422,7 +8049,6 @@
       <w:r>
         <w:t>AWUS036ACM</w:t>
       </w:r>
-      <w:bookmarkEnd w:id="25"/>
     </w:p>
     <w:p>
       <w:pPr>
@@ -7615,14 +8241,23 @@
     </w:p>
     <w:p>
       <w:pPr>
-        <w:pStyle w:val="Heading3"/>
-      </w:pPr>
-      <w:bookmarkStart w:id="26" w:name="_Toc72705460"/>
+        <w:pStyle w:val="Heading4"/>
+      </w:pPr>
       <w:r>
         <w:lastRenderedPageBreak/>
         <w:t>External Antenna</w:t>
       </w:r>
-      <w:bookmarkEnd w:id="26"/>
+      <w:r>
+        <w:t xml:space="preserve"> connected to RPi </w:t>
+      </w:r>
+      <w:proofErr w:type="spellStart"/>
+      <w:r>
+        <w:t>Wifi</w:t>
+      </w:r>
+      <w:proofErr w:type="spellEnd"/>
+      <w:r>
+        <w:t xml:space="preserve"> module</w:t>
+      </w:r>
     </w:p>
     <w:p>
       <w:pPr>
@@ -7687,7 +8322,7 @@
                                 <w:rPr>
                                   <w:noProof/>
                                 </w:rPr>
-                                <w:t>3</w:t>
+                                <w:t>4</w:t>
                               </w:r>
                             </w:fldSimple>
                             <w:r>
@@ -7716,11 +8351,7 @@
           </mc:Choice>
           <mc:Fallback>
             <w:pict>
-              <v:shapetype w14:anchorId="1DE61CD5" id="_x0000_t202" coordsize="21600,21600" o:spt="202" path="m,l,21600r21600,l21600,xe">
-                <v:stroke joinstyle="miter"/>
-                <v:path gradientshapeok="t" o:connecttype="rect"/>
-              </v:shapetype>
-              <v:shape id="Text Box 3" o:spid="_x0000_s1026" type="#_x0000_t202" style="position:absolute;margin-left:93pt;margin-top:195.2pt;width:295.8pt;height:.05pt;z-index:251661312;visibility:visible;mso-wrap-style:square;mso-width-percent:0;mso-wrap-distance-left:9pt;mso-wrap-distance-top:0;mso-wrap-distance-right:9pt;mso-wrap-distance-bottom:0;mso-position-horizontal:absolute;mso-position-horizontal-relative:text;mso-position-vertical:absolute;mso-position-vertical-relative:text;mso-width-percent:0;mso-width-relative:margin;v-text-anchor:top" o:gfxdata="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" stroked="f">
+              <v:shape w14:anchorId="1DE61CD5" id="Text Box 3" o:spid="_x0000_s1027" type="#_x0000_t202" style="position:absolute;margin-left:93pt;margin-top:195.2pt;width:295.8pt;height:.05pt;z-index:251661312;visibility:visible;mso-wrap-style:square;mso-width-percent:0;mso-wrap-distance-left:9pt;mso-wrap-distance-top:0;mso-wrap-distance-right:9pt;mso-wrap-distance-bottom:0;mso-position-horizontal:absolute;mso-position-horizontal-relative:text;mso-position-vertical:absolute;mso-position-vertical-relative:text;mso-width-percent:0;mso-width-relative:margin;v-text-anchor:top" o:gfxdata="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" stroked="f">
                 <v:textbox style="mso-fit-shape-to-text:t" inset="0,0,0,0">
                   <w:txbxContent>
                     <w:p>
@@ -7739,7 +8370,7 @@
                           <w:rPr>
                             <w:noProof/>
                           </w:rPr>
-                          <w:t>3</w:t>
+                          <w:t>4</w:t>
                         </w:r>
                       </w:fldSimple>
                       <w:r>
@@ -7788,7 +8419,7 @@
                     </pic:cNvPicPr>
                   </pic:nvPicPr>
                   <pic:blipFill>
-                    <a:blip r:embed="rId16" cstate="print">
+                    <a:blip r:embed="rId17" cstate="print">
                       <a:extLst>
                         <a:ext uri="{28A0092B-C50C-407E-A947-70E740481C1C}">
                           <a14:useLocalDpi xmlns:a14="http://schemas.microsoft.com/office/drawing/2010/main" val="0"/>
@@ -7837,7 +8468,7 @@
         </w:rPr>
         <w:br/>
       </w:r>
-      <w:hyperlink r:id="rId17" w:history="1">
+      <w:hyperlink r:id="rId18" w:history="1">
         <w:r>
           <w:rPr>
             <w:rStyle w:val="Hyperlink"/>
@@ -7876,7 +8507,7 @@
       <w:pPr>
         <w:pStyle w:val="Heading3"/>
       </w:pPr>
-      <w:bookmarkStart w:id="27" w:name="_Toc72705461"/>
+      <w:bookmarkStart w:id="27" w:name="_Toc72761760"/>
       <w:r>
         <w:t>Access points and roaming</w:t>
       </w:r>
@@ -7892,16 +8523,14 @@
         <w:rPr>
           <w:lang w:val="en-US"/>
         </w:rPr>
-        <w:t xml:space="preserve">When driving around outside there can </w:t>
-      </w:r>
-      <w:proofErr w:type="spellStart"/>
-      <w:r>
-        <w:rPr>
-          <w:lang w:val="en-US"/>
-        </w:rPr>
-        <w:t>by</w:t>
-      </w:r>
-      <w:proofErr w:type="spellEnd"/>
+        <w:t>When driving around outside there can b</w:t>
+      </w:r>
+      <w:r>
+        <w:rPr>
+          <w:lang w:val="en-US"/>
+        </w:rPr>
+        <w:t>e</w:t>
+      </w:r>
       <w:r>
         <w:rPr>
           <w:lang w:val="en-US"/>
@@ -7936,7 +8565,7 @@
         <w:rPr>
           <w:lang w:val="en-US"/>
         </w:rPr>
-        <w:t>Hic</w:t>
+        <w:t>Serious hic</w:t>
       </w:r>
       <w:r>
         <w:rPr>
@@ -7948,7 +8577,27 @@
         <w:rPr>
           <w:lang w:val="en-US"/>
         </w:rPr>
-        <w:t>ups occur also when the received signal strength is still good (e.g. 60 dBm).</w:t>
+        <w:t xml:space="preserve">ups occur with an Access Point handover. This also is the case with a </w:t>
+      </w:r>
+      <w:proofErr w:type="spellStart"/>
+      <w:r>
+        <w:rPr>
+          <w:lang w:val="en-US"/>
+        </w:rPr>
+        <w:t>Wifi</w:t>
+      </w:r>
+      <w:proofErr w:type="spellEnd"/>
+      <w:r>
+        <w:rPr>
+          <w:lang w:val="en-US"/>
+        </w:rPr>
+        <w:t xml:space="preserve"> Mesh network</w:t>
+      </w:r>
+      <w:r>
+        <w:rPr>
+          <w:lang w:val="en-US"/>
+        </w:rPr>
+        <w:t>.</w:t>
       </w:r>
     </w:p>
     <w:p>
@@ -7966,31 +8615,27 @@
         <w:rPr>
           <w:lang w:val="en-US"/>
         </w:rPr>
-        <w:t>Hic</w:t>
-      </w:r>
-      <w:r>
-        <w:rPr>
-          <w:lang w:val="en-US"/>
-        </w:rPr>
-        <w:t>c</w:t>
-      </w:r>
-      <w:r>
-        <w:rPr>
-          <w:lang w:val="en-US"/>
-        </w:rPr>
-        <w:t xml:space="preserve">ups occur mostly when moving, when standing still the signal </w:t>
-      </w:r>
-      <w:r>
-        <w:rPr>
-          <w:lang w:val="en-US"/>
-        </w:rPr>
-        <w:t xml:space="preserve">mostly is </w:t>
-      </w:r>
-      <w:r>
-        <w:rPr>
-          <w:lang w:val="en-US"/>
-        </w:rPr>
-        <w:t>ok.</w:t>
+        <w:t xml:space="preserve">The best solution found so far is to have one access point at the center of </w:t>
+      </w:r>
+      <w:proofErr w:type="spellStart"/>
+      <w:r>
+        <w:rPr>
+          <w:lang w:val="en-US"/>
+        </w:rPr>
+        <w:t>Exomy’s</w:t>
+      </w:r>
+      <w:proofErr w:type="spellEnd"/>
+      <w:r>
+        <w:rPr>
+          <w:lang w:val="en-US"/>
+        </w:rPr>
+        <w:t xml:space="preserve"> playground. This prevents handovers</w:t>
+      </w:r>
+      <w:r>
+        <w:rPr>
+          <w:lang w:val="en-US"/>
+        </w:rPr>
+        <w:t>.</w:t>
       </w:r>
     </w:p>
     <w:p>
@@ -8008,280 +8653,6 @@
         <w:rPr>
           <w:lang w:val="en-US"/>
         </w:rPr>
-        <w:t>The video bitrate does not seem to have a big influence on the hic</w:t>
-      </w:r>
-      <w:r>
-        <w:rPr>
-          <w:lang w:val="en-US"/>
-        </w:rPr>
-        <w:t>c</w:t>
-      </w:r>
-      <w:r>
-        <w:rPr>
-          <w:lang w:val="en-US"/>
-        </w:rPr>
-        <w:t>ups. Even with low video bitrates (e.g. 1 Mbit/s) the hic</w:t>
-      </w:r>
-      <w:r>
-        <w:rPr>
-          <w:lang w:val="en-US"/>
-        </w:rPr>
-        <w:t>c</w:t>
-      </w:r>
-      <w:r>
-        <w:rPr>
-          <w:lang w:val="en-US"/>
-        </w:rPr>
-        <w:t>ups occur.</w:t>
-      </w:r>
-    </w:p>
-    <w:p>
-      <w:pPr>
-        <w:pStyle w:val="ListParagraph"/>
-        <w:numPr>
-          <w:ilvl w:val="0"/>
-          <w:numId w:val="29"/>
-        </w:numPr>
-        <w:rPr>
-          <w:lang w:val="en-US"/>
-        </w:rPr>
-      </w:pPr>
-      <w:r>
-        <w:rPr>
-          <w:lang w:val="en-US"/>
-        </w:rPr>
-        <w:t>Hic</w:t>
-      </w:r>
-      <w:r>
-        <w:rPr>
-          <w:lang w:val="en-US"/>
-        </w:rPr>
-        <w:t>c</w:t>
-      </w:r>
-      <w:r>
-        <w:rPr>
-          <w:lang w:val="en-US"/>
-        </w:rPr>
-        <w:t xml:space="preserve">ups can be seen in Wireshark as </w:t>
-      </w:r>
-      <w:r>
-        <w:rPr>
-          <w:lang w:val="en-US"/>
-        </w:rPr>
-        <w:t xml:space="preserve">layer 2 </w:t>
-      </w:r>
-      <w:r>
-        <w:rPr>
-          <w:lang w:val="en-US"/>
-        </w:rPr>
-        <w:t>retransmissions.</w:t>
-      </w:r>
-    </w:p>
-    <w:p>
-      <w:pPr>
-        <w:pStyle w:val="ListParagraph"/>
-        <w:numPr>
-          <w:ilvl w:val="0"/>
-          <w:numId w:val="29"/>
-        </w:numPr>
-        <w:rPr>
-          <w:lang w:val="en-US"/>
-        </w:rPr>
-      </w:pPr>
-      <w:r>
-        <w:rPr>
-          <w:lang w:val="en-US"/>
-        </w:rPr>
-        <w:t xml:space="preserve">It seems that the problem is </w:t>
-      </w:r>
-      <w:r>
-        <w:rPr>
-          <w:lang w:val="en-US"/>
-        </w:rPr>
-        <w:t>Adjacent Channel Interference</w:t>
-      </w:r>
-      <w:r>
-        <w:rPr>
-          <w:lang w:val="en-US"/>
-        </w:rPr>
-        <w:t xml:space="preserve">. This happens mainly when the </w:t>
-      </w:r>
-      <w:proofErr w:type="spellStart"/>
-      <w:r>
-        <w:rPr>
-          <w:lang w:val="en-US"/>
-        </w:rPr>
-        <w:t>Exomy</w:t>
-      </w:r>
-      <w:proofErr w:type="spellEnd"/>
-      <w:r>
-        <w:rPr>
-          <w:lang w:val="en-US"/>
-        </w:rPr>
-        <w:t xml:space="preserve"> is moving in a location where there are many other </w:t>
-      </w:r>
-      <w:proofErr w:type="spellStart"/>
-      <w:r>
-        <w:rPr>
-          <w:lang w:val="en-US"/>
-        </w:rPr>
-        <w:t>Wifi</w:t>
-      </w:r>
-      <w:proofErr w:type="spellEnd"/>
-      <w:r>
-        <w:rPr>
-          <w:lang w:val="en-US"/>
-        </w:rPr>
-        <w:t xml:space="preserve"> channels and the own </w:t>
-      </w:r>
-      <w:proofErr w:type="spellStart"/>
-      <w:r>
-        <w:rPr>
-          <w:lang w:val="en-US"/>
-        </w:rPr>
-        <w:t>Wifi</w:t>
-      </w:r>
-      <w:proofErr w:type="spellEnd"/>
-      <w:r>
-        <w:rPr>
-          <w:lang w:val="en-US"/>
-        </w:rPr>
-        <w:t xml:space="preserve"> channel does not really standout as it would inside close to its own access point.</w:t>
-      </w:r>
-    </w:p>
-    <w:p>
-      <w:pPr>
-        <w:pStyle w:val="ListParagraph"/>
-        <w:numPr>
-          <w:ilvl w:val="0"/>
-          <w:numId w:val="29"/>
-        </w:numPr>
-        <w:rPr>
-          <w:lang w:val="en-US"/>
-        </w:rPr>
-      </w:pPr>
-      <w:r>
-        <w:rPr>
-          <w:lang w:val="en-US"/>
-        </w:rPr>
-        <w:t xml:space="preserve">The connection bitrate measured with </w:t>
-      </w:r>
-      <w:r>
-        <w:rPr>
-          <w:lang w:val="en-US"/>
-        </w:rPr>
-        <w:t>Windows Task Manager -&gt; Performance -&gt; Wi-Fi</w:t>
-      </w:r>
-      <w:r>
-        <w:rPr>
-          <w:lang w:val="en-US"/>
-        </w:rPr>
-        <w:t xml:space="preserve"> shows drops toward 0 Mbit/s during a hiccup.</w:t>
-      </w:r>
-    </w:p>
-    <w:p>
-      <w:pPr>
-        <w:pStyle w:val="ListParagraph"/>
-        <w:numPr>
-          <w:ilvl w:val="0"/>
-          <w:numId w:val="29"/>
-        </w:numPr>
-        <w:rPr>
-          <w:lang w:val="en-US"/>
-        </w:rPr>
-      </w:pPr>
-      <w:r>
-        <w:rPr>
-          <w:lang w:val="en-US"/>
-        </w:rPr>
-        <w:t>Serious hic</w:t>
-      </w:r>
-      <w:r>
-        <w:rPr>
-          <w:lang w:val="en-US"/>
-        </w:rPr>
-        <w:t>c</w:t>
-      </w:r>
-      <w:r>
-        <w:rPr>
-          <w:lang w:val="en-US"/>
-        </w:rPr>
-        <w:t xml:space="preserve">ups also occur with an Access Point handover. This also is the case with a </w:t>
-      </w:r>
-      <w:proofErr w:type="spellStart"/>
-      <w:r>
-        <w:rPr>
-          <w:lang w:val="en-US"/>
-        </w:rPr>
-        <w:t>Wifi</w:t>
-      </w:r>
-      <w:proofErr w:type="spellEnd"/>
-      <w:r>
-        <w:rPr>
-          <w:lang w:val="en-US"/>
-        </w:rPr>
-        <w:t xml:space="preserve"> Mesh network</w:t>
-      </w:r>
-      <w:r>
-        <w:rPr>
-          <w:lang w:val="en-US"/>
-        </w:rPr>
-        <w:t>.</w:t>
-      </w:r>
-    </w:p>
-    <w:p>
-      <w:pPr>
-        <w:pStyle w:val="ListParagraph"/>
-        <w:numPr>
-          <w:ilvl w:val="0"/>
-          <w:numId w:val="29"/>
-        </w:numPr>
-        <w:rPr>
-          <w:lang w:val="en-US"/>
-        </w:rPr>
-      </w:pPr>
-      <w:r>
-        <w:rPr>
-          <w:lang w:val="en-US"/>
-        </w:rPr>
-        <w:t xml:space="preserve">The best solution found so far is to have one access point at the center of </w:t>
-      </w:r>
-      <w:proofErr w:type="spellStart"/>
-      <w:r>
-        <w:rPr>
-          <w:lang w:val="en-US"/>
-        </w:rPr>
-        <w:t>Exomy’s</w:t>
-      </w:r>
-      <w:proofErr w:type="spellEnd"/>
-      <w:r>
-        <w:rPr>
-          <w:lang w:val="en-US"/>
-        </w:rPr>
-        <w:t xml:space="preserve"> playground. This prevents handovers</w:t>
-      </w:r>
-      <w:r>
-        <w:rPr>
-          <w:lang w:val="en-US"/>
-        </w:rPr>
-        <w:t>.</w:t>
-      </w:r>
-    </w:p>
-    <w:p>
-      <w:pPr>
-        <w:pStyle w:val="ListParagraph"/>
-        <w:numPr>
-          <w:ilvl w:val="0"/>
-          <w:numId w:val="29"/>
-        </w:numPr>
-        <w:rPr>
-          <w:lang w:val="en-US"/>
-        </w:rPr>
-      </w:pPr>
-      <w:r>
-        <w:rPr>
-          <w:lang w:val="en-US"/>
-        </w:rPr>
         <w:t>5 GHz seems to have better performance than 2.4 GHz</w:t>
       </w:r>
       <w:r>
@@ -8301,7 +8672,7 @@
       <w:pPr>
         <w:pStyle w:val="Heading2"/>
       </w:pPr>
-      <w:bookmarkStart w:id="28" w:name="_Toc72705462"/>
+      <w:bookmarkStart w:id="28" w:name="_Toc72761761"/>
       <w:r>
         <w:t xml:space="preserve">Accessing the </w:t>
       </w:r>
@@ -8559,264 +8930,264 @@
       <w:pPr>
         <w:pStyle w:val="Heading2"/>
       </w:pPr>
-      <w:bookmarkStart w:id="29" w:name="_Toc72705463"/>
-      <w:r>
+      <w:bookmarkStart w:id="29" w:name="_Toc72761762"/>
+      <w:r>
+        <w:t>Communication between the Docker container and the Raspberry host</w:t>
+      </w:r>
+      <w:bookmarkEnd w:id="29"/>
+    </w:p>
+    <w:p>
+      <w:pPr>
+        <w:rPr>
+          <w:lang w:val="en-US"/>
+        </w:rPr>
+      </w:pPr>
+      <w:r>
+        <w:rPr>
+          <w:lang w:val="en-US"/>
+        </w:rPr>
+        <w:t xml:space="preserve">For </w:t>
+      </w:r>
+      <w:r>
+        <w:rPr>
+          <w:lang w:val="en-US"/>
+        </w:rPr>
+        <w:t>some</w:t>
+      </w:r>
+      <w:r>
+        <w:rPr>
+          <w:lang w:val="en-US"/>
+        </w:rPr>
+        <w:t xml:space="preserve"> purposes communication between the Docker container and the Raspberry Pi host </w:t>
+      </w:r>
+      <w:r>
+        <w:rPr>
+          <w:lang w:val="en-US"/>
+        </w:rPr>
+        <w:t xml:space="preserve">is needed. For example to shut down the Raspberry Pi host or to get the </w:t>
+      </w:r>
+      <w:proofErr w:type="spellStart"/>
+      <w:r>
+        <w:rPr>
+          <w:lang w:val="en-US"/>
+        </w:rPr>
+        <w:t>Wifi</w:t>
+      </w:r>
+      <w:proofErr w:type="spellEnd"/>
+      <w:r>
+        <w:rPr>
+          <w:lang w:val="en-US"/>
+        </w:rPr>
+        <w:t xml:space="preserve"> status.</w:t>
+      </w:r>
+      <w:r>
+        <w:rPr>
+          <w:lang w:val="en-US"/>
+        </w:rPr>
+        <w:t xml:space="preserve"> </w:t>
+      </w:r>
+      <w:r>
+        <w:rPr>
+          <w:lang w:val="en-US"/>
+        </w:rPr>
+        <w:t>This is accomplished by using SSH. To enable Python to use SSH</w:t>
+      </w:r>
+      <w:r>
+        <w:rPr>
+          <w:lang w:val="en-US"/>
+        </w:rPr>
+        <w:t xml:space="preserve">, SSH keys </w:t>
+      </w:r>
+      <w:r>
+        <w:rPr>
+          <w:lang w:val="en-US"/>
+        </w:rPr>
+        <w:t xml:space="preserve">must be (one time) manually </w:t>
+      </w:r>
+      <w:r>
+        <w:rPr>
+          <w:lang w:val="en-US"/>
+        </w:rPr>
+        <w:t xml:space="preserve">installed in the </w:t>
+      </w:r>
+      <w:r>
+        <w:rPr>
+          <w:lang w:val="en-US"/>
+        </w:rPr>
+        <w:t xml:space="preserve">Docker </w:t>
+      </w:r>
+      <w:r>
+        <w:rPr>
+          <w:lang w:val="en-US"/>
+        </w:rPr>
+        <w:t>container (private and public) and on the Ras</w:t>
+      </w:r>
+      <w:r>
+        <w:rPr>
+          <w:lang w:val="en-US"/>
+        </w:rPr>
+        <w:t>p</w:t>
+      </w:r>
+      <w:r>
+        <w:rPr>
+          <w:lang w:val="en-US"/>
+        </w:rPr>
+        <w:t>berry Pi host (public)</w:t>
+      </w:r>
+      <w:r>
+        <w:rPr>
+          <w:lang w:val="en-US"/>
+        </w:rPr>
+        <w:t xml:space="preserve"> with:</w:t>
+      </w:r>
+    </w:p>
+    <w:p>
+      <w:pPr>
+        <w:rPr>
+          <w:rFonts w:ascii="Courier New" w:hAnsi="Courier New" w:cs="Courier New"/>
+          <w:sz w:val="20"/>
+          <w:szCs w:val="20"/>
+          <w:shd w:val="clear" w:color="auto" w:fill="FAFAFA"/>
+        </w:rPr>
+      </w:pPr>
+      <w:proofErr w:type="spellStart"/>
+      <w:r>
+        <w:rPr>
+          <w:rFonts w:ascii="Courier New" w:hAnsi="Courier New" w:cs="Courier New"/>
+          <w:sz w:val="20"/>
+          <w:szCs w:val="20"/>
+          <w:highlight w:val="lightGray"/>
+          <w:shd w:val="clear" w:color="auto" w:fill="FAFAFA"/>
+        </w:rPr>
+        <w:t>mkdir</w:t>
+      </w:r>
+      <w:proofErr w:type="spellEnd"/>
+      <w:r>
+        <w:rPr>
+          <w:rFonts w:ascii="Courier New" w:hAnsi="Courier New" w:cs="Courier New"/>
+          <w:sz w:val="20"/>
+          <w:szCs w:val="20"/>
+          <w:highlight w:val="lightGray"/>
+          <w:shd w:val="clear" w:color="auto" w:fill="FAFAFA"/>
+        </w:rPr>
+        <w:t xml:space="preserve"> -p ~/.</w:t>
+      </w:r>
+      <w:proofErr w:type="spellStart"/>
+      <w:r>
+        <w:rPr>
+          <w:rFonts w:ascii="Courier New" w:hAnsi="Courier New" w:cs="Courier New"/>
+          <w:sz w:val="20"/>
+          <w:szCs w:val="20"/>
+          <w:highlight w:val="lightGray"/>
+          <w:shd w:val="clear" w:color="auto" w:fill="FAFAFA"/>
+        </w:rPr>
+        <w:t>ssh</w:t>
+      </w:r>
+      <w:proofErr w:type="spellEnd"/>
+      <w:r>
+        <w:rPr>
+          <w:rFonts w:ascii="Courier New" w:hAnsi="Courier New" w:cs="Courier New"/>
+          <w:sz w:val="20"/>
+          <w:szCs w:val="20"/>
+          <w:highlight w:val="lightGray"/>
+          <w:shd w:val="clear" w:color="auto" w:fill="FAFAFA"/>
+        </w:rPr>
+        <w:br/>
+      </w:r>
+      <w:proofErr w:type="spellStart"/>
+      <w:r>
+        <w:rPr>
+          <w:rFonts w:ascii="Courier New" w:hAnsi="Courier New" w:cs="Courier New"/>
+          <w:sz w:val="20"/>
+          <w:szCs w:val="20"/>
+          <w:highlight w:val="lightGray"/>
+          <w:shd w:val="clear" w:color="auto" w:fill="FAFAFA"/>
+        </w:rPr>
+        <w:t>chmod</w:t>
+      </w:r>
+      <w:proofErr w:type="spellEnd"/>
+      <w:r>
+        <w:rPr>
+          <w:rFonts w:ascii="Courier New" w:hAnsi="Courier New" w:cs="Courier New"/>
+          <w:sz w:val="20"/>
+          <w:szCs w:val="20"/>
+          <w:highlight w:val="lightGray"/>
+          <w:shd w:val="clear" w:color="auto" w:fill="FAFAFA"/>
+        </w:rPr>
+        <w:t xml:space="preserve"> 700 ~/.</w:t>
+      </w:r>
+      <w:proofErr w:type="spellStart"/>
+      <w:r>
+        <w:rPr>
+          <w:rFonts w:ascii="Courier New" w:hAnsi="Courier New" w:cs="Courier New"/>
+          <w:sz w:val="20"/>
+          <w:szCs w:val="20"/>
+          <w:highlight w:val="lightGray"/>
+          <w:shd w:val="clear" w:color="auto" w:fill="FAFAFA"/>
+        </w:rPr>
+        <w:t>ssh</w:t>
+      </w:r>
+      <w:proofErr w:type="spellEnd"/>
+      <w:r>
+        <w:rPr>
+          <w:rFonts w:ascii="Courier New" w:hAnsi="Courier New" w:cs="Courier New"/>
+          <w:sz w:val="20"/>
+          <w:szCs w:val="20"/>
+          <w:highlight w:val="lightGray"/>
+          <w:shd w:val="clear" w:color="auto" w:fill="FAFAFA"/>
+        </w:rPr>
+        <w:br/>
+      </w:r>
+      <w:proofErr w:type="spellStart"/>
+      <w:r>
+        <w:rPr>
+          <w:rFonts w:ascii="Courier New" w:hAnsi="Courier New" w:cs="Courier New"/>
+          <w:sz w:val="20"/>
+          <w:szCs w:val="20"/>
+          <w:highlight w:val="lightGray"/>
+          <w:shd w:val="clear" w:color="auto" w:fill="FAFAFA"/>
+        </w:rPr>
+        <w:t>ssh</w:t>
+      </w:r>
+      <w:proofErr w:type="spellEnd"/>
+      <w:r>
+        <w:rPr>
+          <w:rFonts w:ascii="Courier New" w:hAnsi="Courier New" w:cs="Courier New"/>
+          <w:sz w:val="20"/>
+          <w:szCs w:val="20"/>
+          <w:highlight w:val="lightGray"/>
+          <w:shd w:val="clear" w:color="auto" w:fill="FAFAFA"/>
+        </w:rPr>
+        <w:t xml:space="preserve">-keygen -t </w:t>
+      </w:r>
+      <w:proofErr w:type="spellStart"/>
+      <w:r>
+        <w:rPr>
+          <w:rFonts w:ascii="Courier New" w:hAnsi="Courier New" w:cs="Courier New"/>
+          <w:sz w:val="20"/>
+          <w:szCs w:val="20"/>
+          <w:highlight w:val="lightGray"/>
+          <w:shd w:val="clear" w:color="auto" w:fill="FAFAFA"/>
+        </w:rPr>
+        <w:t>rsa</w:t>
+      </w:r>
+      <w:proofErr w:type="spellEnd"/>
+    </w:p>
+    <w:p>
+      <w:pPr>
+        <w:rPr>
+          <w:rFonts w:ascii="Courier New" w:hAnsi="Courier New" w:cs="Courier New"/>
+          <w:sz w:val="20"/>
+          <w:szCs w:val="20"/>
+          <w:highlight w:val="lightGray"/>
+          <w:shd w:val="clear" w:color="auto" w:fill="FAFAFA"/>
+        </w:rPr>
+      </w:pPr>
+      <w:r>
+        <w:rPr>
+          <w:lang w:val="en-US"/>
+        </w:rPr>
         <w:lastRenderedPageBreak/>
-        <w:t>Communication between the Docker container and the Raspberry host</w:t>
-      </w:r>
-      <w:bookmarkEnd w:id="29"/>
-    </w:p>
-    <w:p>
-      <w:pPr>
-        <w:rPr>
-          <w:lang w:val="en-US"/>
-        </w:rPr>
-      </w:pPr>
-      <w:r>
-        <w:rPr>
-          <w:lang w:val="en-US"/>
-        </w:rPr>
-        <w:t xml:space="preserve">For </w:t>
-      </w:r>
-      <w:r>
-        <w:rPr>
-          <w:lang w:val="en-US"/>
-        </w:rPr>
-        <w:t>some</w:t>
-      </w:r>
-      <w:r>
-        <w:rPr>
-          <w:lang w:val="en-US"/>
-        </w:rPr>
-        <w:t xml:space="preserve"> purposes communication between the Docker container and the Raspberry Pi host </w:t>
-      </w:r>
-      <w:r>
-        <w:rPr>
-          <w:lang w:val="en-US"/>
-        </w:rPr>
-        <w:t xml:space="preserve">is needed. For example to shut down the Raspberry Pi host or to get the </w:t>
-      </w:r>
-      <w:proofErr w:type="spellStart"/>
-      <w:r>
-        <w:rPr>
-          <w:lang w:val="en-US"/>
-        </w:rPr>
-        <w:t>Wifi</w:t>
-      </w:r>
-      <w:proofErr w:type="spellEnd"/>
-      <w:r>
-        <w:rPr>
-          <w:lang w:val="en-US"/>
-        </w:rPr>
-        <w:t xml:space="preserve"> status.</w:t>
-      </w:r>
-      <w:r>
-        <w:rPr>
-          <w:lang w:val="en-US"/>
-        </w:rPr>
-        <w:t xml:space="preserve"> </w:t>
-      </w:r>
-      <w:r>
-        <w:rPr>
-          <w:lang w:val="en-US"/>
-        </w:rPr>
-        <w:t>This is accomplished by using SSH. To enable Python to use SSH</w:t>
-      </w:r>
-      <w:r>
-        <w:rPr>
-          <w:lang w:val="en-US"/>
-        </w:rPr>
-        <w:t xml:space="preserve">, SSH keys </w:t>
-      </w:r>
-      <w:r>
-        <w:rPr>
-          <w:lang w:val="en-US"/>
-        </w:rPr>
-        <w:t xml:space="preserve">must be (one time) manually </w:t>
-      </w:r>
-      <w:r>
-        <w:rPr>
-          <w:lang w:val="en-US"/>
-        </w:rPr>
-        <w:t xml:space="preserve">installed in the </w:t>
-      </w:r>
-      <w:r>
-        <w:rPr>
-          <w:lang w:val="en-US"/>
-        </w:rPr>
-        <w:t xml:space="preserve">Docker </w:t>
-      </w:r>
-      <w:r>
-        <w:rPr>
-          <w:lang w:val="en-US"/>
-        </w:rPr>
-        <w:t>container (private and public) and on the Ras</w:t>
-      </w:r>
-      <w:r>
-        <w:rPr>
-          <w:lang w:val="en-US"/>
-        </w:rPr>
-        <w:t>p</w:t>
-      </w:r>
-      <w:r>
-        <w:rPr>
-          <w:lang w:val="en-US"/>
-        </w:rPr>
-        <w:t>berry Pi host (public)</w:t>
-      </w:r>
-      <w:r>
-        <w:rPr>
-          <w:lang w:val="en-US"/>
-        </w:rPr>
-        <w:t xml:space="preserve"> with:</w:t>
-      </w:r>
-    </w:p>
-    <w:p>
-      <w:pPr>
-        <w:rPr>
-          <w:rFonts w:ascii="Courier New" w:hAnsi="Courier New" w:cs="Courier New"/>
-          <w:sz w:val="20"/>
-          <w:szCs w:val="20"/>
-          <w:shd w:val="clear" w:color="auto" w:fill="FAFAFA"/>
-        </w:rPr>
-      </w:pPr>
-      <w:proofErr w:type="spellStart"/>
-      <w:r>
-        <w:rPr>
-          <w:rFonts w:ascii="Courier New" w:hAnsi="Courier New" w:cs="Courier New"/>
-          <w:sz w:val="20"/>
-          <w:szCs w:val="20"/>
-          <w:highlight w:val="lightGray"/>
-          <w:shd w:val="clear" w:color="auto" w:fill="FAFAFA"/>
-        </w:rPr>
-        <w:t>mkdir</w:t>
-      </w:r>
-      <w:proofErr w:type="spellEnd"/>
-      <w:r>
-        <w:rPr>
-          <w:rFonts w:ascii="Courier New" w:hAnsi="Courier New" w:cs="Courier New"/>
-          <w:sz w:val="20"/>
-          <w:szCs w:val="20"/>
-          <w:highlight w:val="lightGray"/>
-          <w:shd w:val="clear" w:color="auto" w:fill="FAFAFA"/>
-        </w:rPr>
-        <w:t xml:space="preserve"> -p ~/.</w:t>
-      </w:r>
-      <w:proofErr w:type="spellStart"/>
-      <w:r>
-        <w:rPr>
-          <w:rFonts w:ascii="Courier New" w:hAnsi="Courier New" w:cs="Courier New"/>
-          <w:sz w:val="20"/>
-          <w:szCs w:val="20"/>
-          <w:highlight w:val="lightGray"/>
-          <w:shd w:val="clear" w:color="auto" w:fill="FAFAFA"/>
-        </w:rPr>
-        <w:t>ssh</w:t>
-      </w:r>
-      <w:proofErr w:type="spellEnd"/>
-      <w:r>
-        <w:rPr>
-          <w:rFonts w:ascii="Courier New" w:hAnsi="Courier New" w:cs="Courier New"/>
-          <w:sz w:val="20"/>
-          <w:szCs w:val="20"/>
-          <w:highlight w:val="lightGray"/>
-          <w:shd w:val="clear" w:color="auto" w:fill="FAFAFA"/>
-        </w:rPr>
-        <w:br/>
-      </w:r>
-      <w:proofErr w:type="spellStart"/>
-      <w:r>
-        <w:rPr>
-          <w:rFonts w:ascii="Courier New" w:hAnsi="Courier New" w:cs="Courier New"/>
-          <w:sz w:val="20"/>
-          <w:szCs w:val="20"/>
-          <w:highlight w:val="lightGray"/>
-          <w:shd w:val="clear" w:color="auto" w:fill="FAFAFA"/>
-        </w:rPr>
-        <w:t>chmod</w:t>
-      </w:r>
-      <w:proofErr w:type="spellEnd"/>
-      <w:r>
-        <w:rPr>
-          <w:rFonts w:ascii="Courier New" w:hAnsi="Courier New" w:cs="Courier New"/>
-          <w:sz w:val="20"/>
-          <w:szCs w:val="20"/>
-          <w:highlight w:val="lightGray"/>
-          <w:shd w:val="clear" w:color="auto" w:fill="FAFAFA"/>
-        </w:rPr>
-        <w:t xml:space="preserve"> 700 ~/.</w:t>
-      </w:r>
-      <w:proofErr w:type="spellStart"/>
-      <w:r>
-        <w:rPr>
-          <w:rFonts w:ascii="Courier New" w:hAnsi="Courier New" w:cs="Courier New"/>
-          <w:sz w:val="20"/>
-          <w:szCs w:val="20"/>
-          <w:highlight w:val="lightGray"/>
-          <w:shd w:val="clear" w:color="auto" w:fill="FAFAFA"/>
-        </w:rPr>
-        <w:t>ssh</w:t>
-      </w:r>
-      <w:proofErr w:type="spellEnd"/>
-      <w:r>
-        <w:rPr>
-          <w:rFonts w:ascii="Courier New" w:hAnsi="Courier New" w:cs="Courier New"/>
-          <w:sz w:val="20"/>
-          <w:szCs w:val="20"/>
-          <w:highlight w:val="lightGray"/>
-          <w:shd w:val="clear" w:color="auto" w:fill="FAFAFA"/>
-        </w:rPr>
-        <w:br/>
-      </w:r>
-      <w:proofErr w:type="spellStart"/>
-      <w:r>
-        <w:rPr>
-          <w:rFonts w:ascii="Courier New" w:hAnsi="Courier New" w:cs="Courier New"/>
-          <w:sz w:val="20"/>
-          <w:szCs w:val="20"/>
-          <w:highlight w:val="lightGray"/>
-          <w:shd w:val="clear" w:color="auto" w:fill="FAFAFA"/>
-        </w:rPr>
-        <w:t>ssh</w:t>
-      </w:r>
-      <w:proofErr w:type="spellEnd"/>
-      <w:r>
-        <w:rPr>
-          <w:rFonts w:ascii="Courier New" w:hAnsi="Courier New" w:cs="Courier New"/>
-          <w:sz w:val="20"/>
-          <w:szCs w:val="20"/>
-          <w:highlight w:val="lightGray"/>
-          <w:shd w:val="clear" w:color="auto" w:fill="FAFAFA"/>
-        </w:rPr>
-        <w:t xml:space="preserve">-keygen -t </w:t>
-      </w:r>
-      <w:proofErr w:type="spellStart"/>
-      <w:r>
-        <w:rPr>
-          <w:rFonts w:ascii="Courier New" w:hAnsi="Courier New" w:cs="Courier New"/>
-          <w:sz w:val="20"/>
-          <w:szCs w:val="20"/>
-          <w:highlight w:val="lightGray"/>
-          <w:shd w:val="clear" w:color="auto" w:fill="FAFAFA"/>
-        </w:rPr>
-        <w:t>rsa</w:t>
-      </w:r>
-      <w:proofErr w:type="spellEnd"/>
-    </w:p>
-    <w:p>
-      <w:pPr>
-        <w:rPr>
-          <w:rFonts w:ascii="Courier New" w:hAnsi="Courier New" w:cs="Courier New"/>
-          <w:sz w:val="20"/>
-          <w:szCs w:val="20"/>
-          <w:highlight w:val="lightGray"/>
-          <w:shd w:val="clear" w:color="auto" w:fill="FAFAFA"/>
-        </w:rPr>
-      </w:pPr>
-      <w:r>
-        <w:rPr>
-          <w:lang w:val="en-US"/>
-        </w:rPr>
         <w:t xml:space="preserve">And finally copy the public key to the Raspberry Pi host. </w:t>
       </w:r>
       <w:r>
@@ -8991,7 +9362,7 @@
         <w:br/>
         <w:t xml:space="preserve">See also </w:t>
       </w:r>
-      <w:hyperlink r:id="rId18" w:history="1">
+      <w:hyperlink r:id="rId19" w:history="1">
         <w:r>
           <w:rPr>
             <w:rStyle w:val="Hyperlink"/>
@@ -9011,7 +9382,7 @@
       <w:pPr>
         <w:pStyle w:val="Heading2"/>
       </w:pPr>
-      <w:bookmarkStart w:id="30" w:name="_Toc72705464"/>
+      <w:bookmarkStart w:id="30" w:name="_Toc72761763"/>
       <w:r>
         <w:t>Low Power ATmega328</w:t>
       </w:r>
@@ -9068,7 +9439,7 @@
         </w:rPr>
         <w:t xml:space="preserve">See </w:t>
       </w:r>
-      <w:hyperlink r:id="rId19" w:history="1">
+      <w:hyperlink r:id="rId20" w:history="1">
         <w:r>
           <w:rPr>
             <w:rStyle w:val="Hyperlink"/>
@@ -9109,7 +9480,7 @@
         </w:rPr>
         <w:t xml:space="preserve">See </w:t>
       </w:r>
-      <w:hyperlink r:id="rId20" w:history="1">
+      <w:hyperlink r:id="rId21" w:history="1">
         <w:r>
           <w:rPr>
             <w:rStyle w:val="Hyperlink"/>
@@ -9168,7 +9539,7 @@
       <w:pPr>
         <w:pStyle w:val="Heading2"/>
       </w:pPr>
-      <w:bookmarkStart w:id="31" w:name="_Toc72705465"/>
+      <w:bookmarkStart w:id="31" w:name="_Toc72761764"/>
       <w:r>
         <w:t xml:space="preserve">Start and </w:t>
       </w:r>
@@ -9528,7 +9899,7 @@
       <w:pPr>
         <w:pStyle w:val="Heading2"/>
       </w:pPr>
-      <w:bookmarkStart w:id="32" w:name="_Toc72705466"/>
+      <w:bookmarkStart w:id="32" w:name="_Toc72761765"/>
       <w:r>
         <w:t>Improved streaming to web page</w:t>
       </w:r>
@@ -9587,12 +9958,6 @@
           <w:lang w:val="en-US"/>
         </w:rPr>
         <w:br/>
-      </w:r>
-      <w:r>
-        <w:rPr>
-          <w:lang w:val="en-US"/>
-        </w:rPr>
-        <w:lastRenderedPageBreak/>
         <w:t xml:space="preserve">In all cases, when using the </w:t>
       </w:r>
       <w:proofErr w:type="spellStart"/>
@@ -9623,7 +9988,7 @@
         </w:rPr>
         <w:t xml:space="preserve"> (Field of View) of the Raspberry Pi camera is full, see </w:t>
       </w:r>
-      <w:hyperlink r:id="rId21" w:history="1">
+      <w:hyperlink r:id="rId22" w:history="1">
         <w:r>
           <w:rPr>
             <w:rStyle w:val="Hyperlink"/>
@@ -9716,8 +10081,9 @@
       <w:pPr>
         <w:pStyle w:val="Heading3"/>
       </w:pPr>
-      <w:bookmarkStart w:id="33" w:name="_Toc72705467"/>
-      <w:r>
+      <w:bookmarkStart w:id="33" w:name="_Toc72761766"/>
+      <w:r>
+        <w:lastRenderedPageBreak/>
         <w:t>Increase resolution in launch/</w:t>
       </w:r>
       <w:proofErr w:type="spellStart"/>
@@ -9793,7 +10159,7 @@
       <w:pPr>
         <w:pStyle w:val="Heading3"/>
       </w:pPr>
-      <w:bookmarkStart w:id="34" w:name="_Toc72705468"/>
+      <w:bookmarkStart w:id="34" w:name="_Toc72761767"/>
       <w:r>
         <w:t>MJPEG</w:t>
       </w:r>
@@ -9835,7 +10201,7 @@
         </w:rPr>
         <w:t xml:space="preserve"> installed in the container following </w:t>
       </w:r>
-      <w:hyperlink r:id="rId22" w:history="1">
+      <w:hyperlink r:id="rId23" w:history="1">
         <w:r>
           <w:rPr>
             <w:rStyle w:val="Hyperlink"/>
@@ -10642,7 +11008,7 @@
       <w:pPr>
         <w:pStyle w:val="Heading3"/>
       </w:pPr>
-      <w:bookmarkStart w:id="35" w:name="_Toc72705469"/>
+      <w:bookmarkStart w:id="35" w:name="_Toc72761768"/>
       <w:proofErr w:type="spellStart"/>
       <w:r>
         <w:t>GStreamer</w:t>
@@ -10676,7 +11042,7 @@
         </w:rPr>
         <w:t xml:space="preserve"> on the Raspberry Pi host following </w:t>
       </w:r>
-      <w:hyperlink r:id="rId23" w:history="1">
+      <w:hyperlink r:id="rId24" w:history="1">
         <w:r>
           <w:rPr>
             <w:rStyle w:val="Hyperlink"/>
@@ -10698,7 +11064,7 @@
         </w:rPr>
         <w:t xml:space="preserve">On Linux it can be installed following </w:t>
       </w:r>
-      <w:hyperlink r:id="rId24" w:history="1">
+      <w:hyperlink r:id="rId25" w:history="1">
         <w:r>
           <w:rPr>
             <w:rStyle w:val="Hyperlink"/>
@@ -10813,7 +11179,6 @@
         <w:rPr>
           <w:lang w:val="en-US"/>
         </w:rPr>
-        <w:lastRenderedPageBreak/>
         <w:t>Start streaming with:</w:t>
       </w:r>
       <w:r>
@@ -11002,6 +11367,7 @@
           <w:rFonts w:cstheme="minorHAnsi"/>
           <w:lang w:val="en-US"/>
         </w:rPr>
+        <w:lastRenderedPageBreak/>
         <w:t>GStreamer</w:t>
       </w:r>
       <w:proofErr w:type="spellEnd"/>
@@ -11105,7 +11471,7 @@
       <w:pPr>
         <w:pStyle w:val="Heading3"/>
       </w:pPr>
-      <w:bookmarkStart w:id="36" w:name="_Toc72705470"/>
+      <w:bookmarkStart w:id="36" w:name="_Toc72761769"/>
       <w:r>
         <w:t>UV4L</w:t>
       </w:r>
@@ -11130,7 +11496,7 @@
         </w:rPr>
         <w:br/>
       </w:r>
-      <w:hyperlink r:id="rId25" w:history="1">
+      <w:hyperlink r:id="rId26" w:history="1">
         <w:r>
           <w:rPr>
             <w:rStyle w:val="Hyperlink"/>
@@ -12270,7 +12636,7 @@
         </w:rPr>
         <w:t xml:space="preserve">\VLC\vlc.exe" </w:t>
       </w:r>
-      <w:hyperlink r:id="rId26" w:history="1">
+      <w:hyperlink r:id="rId27" w:history="1">
         <w:r>
           <w:rPr>
             <w:rFonts w:ascii="Courier New" w:hAnsi="Courier New" w:cs="Courier New"/>
@@ -12315,7 +12681,6 @@
         <w:rPr>
           <w:lang w:val="en-US"/>
         </w:rPr>
-        <w:lastRenderedPageBreak/>
         <w:t>The v</w:t>
       </w:r>
       <w:r>
@@ -12397,6 +12762,7 @@
           <w:bCs/>
           <w:lang w:val="en-US"/>
         </w:rPr>
+        <w:lastRenderedPageBreak/>
         <w:t>Advantage</w:t>
       </w:r>
       <w:r>
@@ -12431,54 +12797,55 @@
         <w:rPr>
           <w:lang w:val="en-US"/>
         </w:rPr>
-        <w:t>Image quality is good and latency is low (&lt; 0.5 s @ 1920x1080).</w:t>
-      </w:r>
-    </w:p>
-    <w:p>
-      <w:pPr>
-        <w:rPr>
-          <w:lang w:val="en-US"/>
-        </w:rPr>
-      </w:pPr>
-      <w:r>
-        <w:rPr>
-          <w:b/>
-          <w:bCs/>
-          <w:lang w:val="en-US"/>
-        </w:rPr>
-        <w:t>Disadvanta</w:t>
-      </w:r>
-      <w:r>
-        <w:rPr>
-          <w:b/>
-          <w:bCs/>
-          <w:lang w:val="en-US"/>
-        </w:rPr>
-        <w:t>g</w:t>
-      </w:r>
-      <w:r>
-        <w:rPr>
-          <w:b/>
-          <w:bCs/>
-          <w:lang w:val="en-US"/>
-        </w:rPr>
-        <w:t>e</w:t>
-      </w:r>
-      <w:r>
-        <w:rPr>
-          <w:b/>
-          <w:bCs/>
-          <w:lang w:val="en-US"/>
-        </w:rPr>
-        <w:t>s</w:t>
-      </w:r>
-      <w:r>
-        <w:rPr>
-          <w:b/>
-          <w:bCs/>
-          <w:lang w:val="en-US"/>
-        </w:rPr>
-        <w:t xml:space="preserve"> of UV4L</w:t>
+        <w:t>Using WebRTC the</w:t>
+      </w:r>
+      <w:r>
+        <w:rPr>
+          <w:lang w:val="en-US"/>
+        </w:rPr>
+        <w:t xml:space="preserve"> </w:t>
+      </w:r>
+      <w:r>
+        <w:rPr>
+          <w:lang w:val="en-US"/>
+        </w:rPr>
+        <w:t>video quality is mediocre</w:t>
+      </w:r>
+      <w:r>
+        <w:rPr>
+          <w:lang w:val="en-US"/>
+        </w:rPr>
+        <w:t xml:space="preserve"> </w:t>
+      </w:r>
+      <w:r>
+        <w:rPr>
+          <w:lang w:val="en-US"/>
+        </w:rPr>
+        <w:t>but</w:t>
+      </w:r>
+      <w:r>
+        <w:rPr>
+          <w:lang w:val="en-US"/>
+        </w:rPr>
+        <w:t xml:space="preserve"> latency is</w:t>
+      </w:r>
+      <w:r>
+        <w:rPr>
+          <w:lang w:val="en-US"/>
+        </w:rPr>
+        <w:t xml:space="preserve"> consistently</w:t>
+      </w:r>
+      <w:r>
+        <w:rPr>
+          <w:lang w:val="en-US"/>
+        </w:rPr>
+        <w:t xml:space="preserve"> low (&lt; 0.5 s @ 1920x1080)</w:t>
+      </w:r>
+      <w:r>
+        <w:rPr>
+          <w:lang w:val="en-US"/>
+        </w:rPr>
+        <w:t xml:space="preserve"> which gives a great driving experience.</w:t>
       </w:r>
     </w:p>
     <w:p>
@@ -12496,13 +12863,68 @@
         <w:rPr>
           <w:lang w:val="en-US"/>
         </w:rPr>
-        <w:t>UV4L is closed source</w:t>
-      </w:r>
-      <w:r>
-        <w:rPr>
-          <w:lang w:val="en-US"/>
-        </w:rPr>
-        <w:t>. Therefore it is difficult to customize / integrate with own web page.</w:t>
+        <w:t xml:space="preserve">UV4L uses WebRTC which is designed for low latency connections. WebRTC uses UDP. For comparison, </w:t>
+      </w:r>
+      <w:proofErr w:type="spellStart"/>
+      <w:r>
+        <w:rPr>
+          <w:lang w:val="en-US"/>
+        </w:rPr>
+        <w:t>websockets</w:t>
+      </w:r>
+      <w:proofErr w:type="spellEnd"/>
+      <w:r>
+        <w:rPr>
+          <w:lang w:val="en-US"/>
+        </w:rPr>
+        <w:t xml:space="preserve"> use TCP.</w:t>
+      </w:r>
+    </w:p>
+    <w:p>
+      <w:pPr>
+        <w:rPr>
+          <w:lang w:val="en-US"/>
+        </w:rPr>
+      </w:pPr>
+      <w:r>
+        <w:rPr>
+          <w:b/>
+          <w:bCs/>
+          <w:lang w:val="en-US"/>
+        </w:rPr>
+        <w:t>Disadvanta</w:t>
+      </w:r>
+      <w:r>
+        <w:rPr>
+          <w:b/>
+          <w:bCs/>
+          <w:lang w:val="en-US"/>
+        </w:rPr>
+        <w:t>g</w:t>
+      </w:r>
+      <w:r>
+        <w:rPr>
+          <w:b/>
+          <w:bCs/>
+          <w:lang w:val="en-US"/>
+        </w:rPr>
+        <w:t>e</w:t>
+      </w:r>
+      <w:r>
+        <w:rPr>
+          <w:b/>
+          <w:bCs/>
+          <w:lang w:val="en-US"/>
+        </w:rPr>
+        <w:t>s</w:t>
+      </w:r>
+      <w:r>
+        <w:rPr>
+          <w:b/>
+          <w:bCs/>
+          <w:lang w:val="en-US"/>
+        </w:rPr>
+        <w:t xml:space="preserve"> of UV4L</w:t>
       </w:r>
     </w:p>
     <w:p>
@@ -12520,49 +12942,13 @@
         <w:rPr>
           <w:lang w:val="en-US"/>
         </w:rPr>
-        <w:t xml:space="preserve">The </w:t>
-      </w:r>
-      <w:r>
-        <w:rPr>
-          <w:lang w:val="en-US"/>
-        </w:rPr>
-        <w:t>connection for WebRTC must be SSL,</w:t>
-      </w:r>
-      <w:r>
-        <w:rPr>
-          <w:lang w:val="en-US"/>
-        </w:rPr>
-        <w:t xml:space="preserve"> meaning on the client device the</w:t>
-      </w:r>
-      <w:r>
-        <w:rPr>
-          <w:lang w:val="en-US"/>
-        </w:rPr>
-        <w:t xml:space="preserve"> </w:t>
-      </w:r>
-      <w:r>
-        <w:rPr>
-          <w:lang w:val="en-US"/>
-        </w:rPr>
-        <w:t xml:space="preserve">CA certificate </w:t>
-      </w:r>
-      <w:r>
-        <w:rPr>
-          <w:lang w:val="en-US"/>
-        </w:rPr>
-        <w:t xml:space="preserve">must be added </w:t>
-      </w:r>
-      <w:r>
-        <w:rPr>
-          <w:lang w:val="en-US"/>
-        </w:rPr>
-        <w:t>as a trusted root authority</w:t>
-      </w:r>
-      <w:r>
-        <w:rPr>
-          <w:lang w:val="en-US"/>
-        </w:rPr>
-        <w:t>.</w:t>
+        <w:t>UV4L is closed source</w:t>
+      </w:r>
+      <w:r>
+        <w:rPr>
+          <w:lang w:val="en-US"/>
+        </w:rPr>
+        <w:t>. Therefore it is difficult to customize / integrate with own web page.</w:t>
       </w:r>
     </w:p>
     <w:p>
@@ -12580,33 +12966,19 @@
         <w:rPr>
           <w:lang w:val="en-US"/>
         </w:rPr>
-        <w:t xml:space="preserve">UV4L </w:t>
-      </w:r>
-      <w:r>
-        <w:rPr>
-          <w:lang w:val="en-US"/>
-        </w:rPr>
-        <w:t xml:space="preserve">does not install on the </w:t>
-      </w:r>
-      <w:proofErr w:type="spellStart"/>
-      <w:r>
-        <w:rPr>
-          <w:lang w:val="en-US"/>
-        </w:rPr>
-        <w:t>Exomy</w:t>
-      </w:r>
-      <w:proofErr w:type="spellEnd"/>
-      <w:r>
-        <w:rPr>
-          <w:lang w:val="en-US"/>
-        </w:rPr>
-        <w:t xml:space="preserve"> container Ubuntu version.</w:t>
-      </w:r>
-      <w:r>
-        <w:rPr>
-          <w:lang w:val="en-US"/>
-        </w:rPr>
-        <w:t xml:space="preserve"> Therefore it must run on the Raspberry Pi host which is not ideal.</w:t>
+        <w:t>It seems not to be possible to change the UV4L WebRTC resolution</w:t>
+      </w:r>
+      <w:r>
+        <w:rPr>
+          <w:lang w:val="en-US"/>
+        </w:rPr>
+        <w:t xml:space="preserve"> or quality</w:t>
+      </w:r>
+      <w:r>
+        <w:rPr>
+          <w:lang w:val="en-US"/>
+        </w:rPr>
+        <w:t>.</w:t>
       </w:r>
     </w:p>
     <w:p>
@@ -12624,6 +12996,110 @@
         <w:rPr>
           <w:lang w:val="en-US"/>
         </w:rPr>
+        <w:t xml:space="preserve">The </w:t>
+      </w:r>
+      <w:r>
+        <w:rPr>
+          <w:lang w:val="en-US"/>
+        </w:rPr>
+        <w:t>connection for WebRTC must be SSL,</w:t>
+      </w:r>
+      <w:r>
+        <w:rPr>
+          <w:lang w:val="en-US"/>
+        </w:rPr>
+        <w:t xml:space="preserve"> meaning on the client device the</w:t>
+      </w:r>
+      <w:r>
+        <w:rPr>
+          <w:lang w:val="en-US"/>
+        </w:rPr>
+        <w:t xml:space="preserve"> </w:t>
+      </w:r>
+      <w:r>
+        <w:rPr>
+          <w:lang w:val="en-US"/>
+        </w:rPr>
+        <w:t xml:space="preserve">CA certificate </w:t>
+      </w:r>
+      <w:r>
+        <w:rPr>
+          <w:lang w:val="en-US"/>
+        </w:rPr>
+        <w:t xml:space="preserve">must be added </w:t>
+      </w:r>
+      <w:r>
+        <w:rPr>
+          <w:lang w:val="en-US"/>
+        </w:rPr>
+        <w:t>as a trusted root authority</w:t>
+      </w:r>
+      <w:r>
+        <w:rPr>
+          <w:lang w:val="en-US"/>
+        </w:rPr>
+        <w:t>.</w:t>
+      </w:r>
+    </w:p>
+    <w:p>
+      <w:pPr>
+        <w:pStyle w:val="ListParagraph"/>
+        <w:numPr>
+          <w:ilvl w:val="0"/>
+          <w:numId w:val="21"/>
+        </w:numPr>
+        <w:rPr>
+          <w:lang w:val="en-US"/>
+        </w:rPr>
+      </w:pPr>
+      <w:r>
+        <w:rPr>
+          <w:lang w:val="en-US"/>
+        </w:rPr>
+        <w:t xml:space="preserve">UV4L </w:t>
+      </w:r>
+      <w:r>
+        <w:rPr>
+          <w:lang w:val="en-US"/>
+        </w:rPr>
+        <w:t xml:space="preserve">does not install on the </w:t>
+      </w:r>
+      <w:proofErr w:type="spellStart"/>
+      <w:r>
+        <w:rPr>
+          <w:lang w:val="en-US"/>
+        </w:rPr>
+        <w:t>Exomy</w:t>
+      </w:r>
+      <w:proofErr w:type="spellEnd"/>
+      <w:r>
+        <w:rPr>
+          <w:lang w:val="en-US"/>
+        </w:rPr>
+        <w:t xml:space="preserve"> container Ubuntu version.</w:t>
+      </w:r>
+      <w:r>
+        <w:rPr>
+          <w:lang w:val="en-US"/>
+        </w:rPr>
+        <w:t xml:space="preserve"> Therefore it must run on the Raspberry Pi host which is not ideal.</w:t>
+      </w:r>
+    </w:p>
+    <w:p>
+      <w:pPr>
+        <w:pStyle w:val="ListParagraph"/>
+        <w:numPr>
+          <w:ilvl w:val="0"/>
+          <w:numId w:val="21"/>
+        </w:numPr>
+        <w:rPr>
+          <w:lang w:val="en-US"/>
+        </w:rPr>
+      </w:pPr>
+      <w:r>
+        <w:rPr>
+          <w:lang w:val="en-US"/>
+        </w:rPr>
         <w:t>When the streaming service runs, FileZilla is very unresponsive.</w:t>
       </w:r>
     </w:p>
@@ -12631,7 +13107,7 @@
       <w:pPr>
         <w:pStyle w:val="Heading3"/>
       </w:pPr>
-      <w:bookmarkStart w:id="37" w:name="_Toc72705471"/>
+      <w:bookmarkStart w:id="37" w:name="_Toc72761770"/>
       <w:r>
         <w:t>Pi H264 To Browser</w:t>
       </w:r>
@@ -12829,7 +13305,7 @@
         </w:rPr>
         <w:t xml:space="preserve">See </w:t>
       </w:r>
-      <w:hyperlink r:id="rId27" w:history="1">
+      <w:hyperlink r:id="rId28" w:history="1">
         <w:r>
           <w:rPr>
             <w:rStyle w:val="Hyperlink"/>
@@ -12849,7 +13325,7 @@
       <w:pPr>
         <w:pStyle w:val="Heading2"/>
       </w:pPr>
-      <w:bookmarkStart w:id="38" w:name="_Toc72705472"/>
+      <w:bookmarkStart w:id="38" w:name="_Toc72761771"/>
       <w:r>
         <w:t>Power Board</w:t>
       </w:r>
@@ -13052,7 +13528,7 @@
       <w:pPr>
         <w:pStyle w:val="Heading2"/>
       </w:pPr>
-      <w:bookmarkStart w:id="39" w:name="_Toc72705473"/>
+      <w:bookmarkStart w:id="39" w:name="_Toc72761772"/>
       <w:proofErr w:type="spellStart"/>
       <w:r>
         <w:t>EasyEda</w:t>
@@ -13205,7 +13681,6 @@
         <w:rPr>
           <w:lang w:val="en-US"/>
         </w:rPr>
-        <w:lastRenderedPageBreak/>
         <w:t>Switching to another project can be done by setting the Data Directory to a different folder.</w:t>
       </w:r>
     </w:p>
@@ -13224,6 +13699,7 @@
         <w:rPr>
           <w:lang w:val="en-US"/>
         </w:rPr>
+        <w:lastRenderedPageBreak/>
         <w:t xml:space="preserve">If desired the other projects can be removed from the ‘Opened Projects’ list </w:t>
       </w:r>
       <w:r>
@@ -13275,7 +13751,7 @@
       <w:pPr>
         <w:pStyle w:val="Heading2"/>
       </w:pPr>
-      <w:bookmarkStart w:id="40" w:name="_Toc72705474"/>
+      <w:bookmarkStart w:id="40" w:name="_Toc72761773"/>
       <w:proofErr w:type="spellStart"/>
       <w:r>
         <w:t>EasyEda</w:t>
@@ -13411,7 +13887,7 @@
         </w:rPr>
         <w:t xml:space="preserve">According to </w:t>
       </w:r>
-      <w:hyperlink r:id="rId28" w:history="1">
+      <w:hyperlink r:id="rId29" w:history="1">
         <w:r>
           <w:rPr>
             <w:rStyle w:val="Hyperlink"/>
@@ -13464,7 +13940,7 @@
       <w:pPr>
         <w:pStyle w:val="Heading2"/>
       </w:pPr>
-      <w:bookmarkStart w:id="41" w:name="_Toc72705475"/>
+      <w:bookmarkStart w:id="41" w:name="_Toc72761774"/>
       <w:proofErr w:type="spellStart"/>
       <w:r>
         <w:t>Ultimaker</w:t>
@@ -13704,7 +14180,7 @@
       <w:pPr>
         <w:pStyle w:val="Heading2"/>
       </w:pPr>
-      <w:bookmarkStart w:id="42" w:name="_Toc72705476"/>
+      <w:bookmarkStart w:id="42" w:name="_Toc72761775"/>
       <w:r>
         <w:t>Low Power</w:t>
       </w:r>
@@ -13812,7 +14288,7 @@
           <w:color w:val="FF0000"/>
         </w:rPr>
       </w:pPr>
-      <w:bookmarkStart w:id="43" w:name="_Toc72705477"/>
+      <w:bookmarkStart w:id="43" w:name="_Toc72761776"/>
       <w:r>
         <w:t xml:space="preserve">Default EEPROM </w:t>
       </w:r>
@@ -13851,7 +14327,7 @@
         </w:rPr>
         <w:t xml:space="preserve">See also </w:t>
       </w:r>
-      <w:hyperlink r:id="rId29" w:history="1">
+      <w:hyperlink r:id="rId30" w:history="1">
         <w:r>
           <w:rPr>
             <w:rStyle w:val="Hyperlink"/>
@@ -14354,7 +14830,7 @@
           <w:shd w:val="clear" w:color="auto" w:fill="FAFAFA"/>
         </w:rPr>
       </w:pPr>
-      <w:bookmarkStart w:id="44" w:name="_Toc72705478"/>
+      <w:bookmarkStart w:id="44" w:name="_Toc72761777"/>
       <w:r>
         <w:rPr>
           <w:shd w:val="clear" w:color="auto" w:fill="FAFAFA"/>
@@ -14367,7 +14843,7 @@
       <w:pPr>
         <w:pStyle w:val="Heading2"/>
       </w:pPr>
-      <w:bookmarkStart w:id="45" w:name="_Toc72705479"/>
+      <w:bookmarkStart w:id="45" w:name="_Toc72761778"/>
       <w:r>
         <w:t>Current measurements</w:t>
       </w:r>
@@ -14762,7 +15238,7 @@
       <w:pPr>
         <w:pStyle w:val="Heading2"/>
       </w:pPr>
-      <w:bookmarkStart w:id="46" w:name="_Toc72705480"/>
+      <w:bookmarkStart w:id="46" w:name="_Toc72761779"/>
       <w:r>
         <w:t>Video bitrate measurements</w:t>
       </w:r>
@@ -16282,7 +16758,7 @@
       <w:pPr>
         <w:pStyle w:val="Heading1"/>
       </w:pPr>
-      <w:bookmarkStart w:id="47" w:name="_Toc72705481"/>
+      <w:bookmarkStart w:id="47" w:name="_Toc72761780"/>
       <w:r>
         <w:lastRenderedPageBreak/>
         <w:t>Useful links</w:t>
@@ -16290,7 +16766,7 @@
       <w:bookmarkEnd w:id="47"/>
     </w:p>
     <w:p>
-      <w:hyperlink r:id="rId30" w:history="1">
+      <w:hyperlink r:id="rId31" w:history="1">
         <w:r>
           <w:rPr>
             <w:rStyle w:val="Hyperlink"/>
@@ -16300,7 +16776,7 @@
       </w:hyperlink>
     </w:p>
     <w:p>
-      <w:hyperlink r:id="rId31" w:history="1">
+      <w:hyperlink r:id="rId32" w:history="1">
         <w:r>
           <w:rPr>
             <w:rStyle w:val="Hyperlink"/>
@@ -16315,7 +16791,7 @@
           <w:rStyle w:val="Hyperlink"/>
         </w:rPr>
       </w:pPr>
-      <w:hyperlink r:id="rId32" w:history="1">
+      <w:hyperlink r:id="rId33" w:history="1">
         <w:r>
           <w:rPr>
             <w:rStyle w:val="Hyperlink"/>
@@ -16325,7 +16801,7 @@
       </w:hyperlink>
     </w:p>
     <w:p>
-      <w:hyperlink r:id="rId33" w:history="1">
+      <w:hyperlink r:id="rId34" w:history="1">
         <w:r>
           <w:rPr>
             <w:rStyle w:val="Hyperlink"/>
@@ -16335,7 +16811,7 @@
       </w:hyperlink>
     </w:p>
     <w:p>
-      <w:hyperlink r:id="rId34" w:history="1">
+      <w:hyperlink r:id="rId35" w:history="1">
         <w:r>
           <w:rPr>
             <w:rStyle w:val="Hyperlink"/>
@@ -16350,7 +16826,7 @@
           <w:rStyle w:val="Hyperlink"/>
         </w:rPr>
       </w:pPr>
-      <w:hyperlink r:id="rId35" w:history="1">
+      <w:hyperlink r:id="rId36" w:history="1">
         <w:r>
           <w:rPr>
             <w:rStyle w:val="Hyperlink"/>
@@ -16365,7 +16841,7 @@
           <w:rStyle w:val="Hyperlink"/>
         </w:rPr>
       </w:pPr>
-      <w:hyperlink r:id="rId36" w:history="1">
+      <w:hyperlink r:id="rId37" w:history="1">
         <w:r>
           <w:rPr>
             <w:rStyle w:val="Hyperlink"/>
@@ -16380,7 +16856,7 @@
           <w:rStyle w:val="Hyperlink"/>
         </w:rPr>
       </w:pPr>
-      <w:hyperlink r:id="rId37" w:history="1">
+      <w:hyperlink r:id="rId38" w:history="1">
         <w:r>
           <w:rPr>
             <w:rStyle w:val="Hyperlink"/>
@@ -16395,7 +16871,7 @@
           <w:rStyle w:val="Hyperlink"/>
         </w:rPr>
       </w:pPr>
-      <w:hyperlink r:id="rId38" w:history="1">
+      <w:hyperlink r:id="rId39" w:history="1">
         <w:r>
           <w:rPr>
             <w:rStyle w:val="Hyperlink"/>
@@ -16405,7 +16881,7 @@
       </w:hyperlink>
     </w:p>
     <w:p>
-      <w:hyperlink r:id="rId39" w:history="1">
+      <w:hyperlink r:id="rId40" w:history="1">
         <w:r>
           <w:rPr>
             <w:rStyle w:val="Hyperlink"/>
@@ -16415,7 +16891,7 @@
       </w:hyperlink>
     </w:p>
     <w:p>
-      <w:hyperlink r:id="rId40" w:history="1">
+      <w:hyperlink r:id="rId41" w:history="1">
         <w:r>
           <w:rPr>
             <w:rStyle w:val="Hyperlink"/>
@@ -16425,7 +16901,7 @@
       </w:hyperlink>
     </w:p>
     <w:sectPr>
-      <w:footerReference w:type="default" r:id="rId41"/>
+      <w:footerReference w:type="default" r:id="rId42"/>
       <w:pgSz w:w="11906" w:h="16838"/>
       <w:pgMar w:top="1440" w:right="1440" w:bottom="1440" w:left="1440" w:header="708" w:footer="708" w:gutter="0"/>
       <w:cols w:space="708"/>

</xml_diff>

<commit_message>
switch on and off uv4l in  robot_node.py
</commit_message>
<xml_diff>
--- a/MyExoMy.docx
+++ b/MyExoMy.docx
@@ -297,7 +297,7 @@
             <w:rPr>
               <w:rFonts w:eastAsiaTheme="minorEastAsia"/>
               <w:noProof/>
-              <w:lang w:eastAsia="en-NL"/>
+              <w:lang w:val="en-NL" w:eastAsia="en-NL"/>
             </w:rPr>
           </w:pPr>
           <w:r>
@@ -309,7 +309,7 @@
           <w:r>
             <w:fldChar w:fldCharType="separate"/>
           </w:r>
-          <w:hyperlink w:anchor="_Toc72822954" w:history="1">
+          <w:hyperlink w:anchor="_Toc72957818" w:history="1">
             <w:r>
               <w:rPr>
                 <w:rStyle w:val="Hyperlink"/>
@@ -323,7 +323,7 @@
               <w:rPr>
                 <w:rFonts w:eastAsiaTheme="minorEastAsia"/>
                 <w:noProof/>
-                <w:lang w:eastAsia="en-NL"/>
+                <w:lang w:val="en-NL" w:eastAsia="en-NL"/>
               </w:rPr>
               <w:tab/>
             </w:r>
@@ -353,7 +353,7 @@
                 <w:noProof/>
                 <w:webHidden/>
               </w:rPr>
-              <w:instrText xml:space="preserve"> PAGEREF _Toc72822954 \h </w:instrText>
+              <w:instrText xml:space="preserve"> PAGEREF _Toc72957818 \h </w:instrText>
             </w:r>
             <w:r>
               <w:rPr>
@@ -394,10 +394,10 @@
             <w:rPr>
               <w:rFonts w:eastAsiaTheme="minorEastAsia"/>
               <w:noProof/>
-              <w:lang w:eastAsia="en-NL"/>
+              <w:lang w:val="en-NL" w:eastAsia="en-NL"/>
             </w:rPr>
           </w:pPr>
-          <w:hyperlink w:anchor="_Toc72822955" w:history="1">
+          <w:hyperlink w:anchor="_Toc72957819" w:history="1">
             <w:r>
               <w:rPr>
                 <w:rStyle w:val="Hyperlink"/>
@@ -409,7 +409,7 @@
               <w:rPr>
                 <w:rFonts w:eastAsiaTheme="minorEastAsia"/>
                 <w:noProof/>
-                <w:lang w:eastAsia="en-NL"/>
+                <w:lang w:val="en-NL" w:eastAsia="en-NL"/>
               </w:rPr>
               <w:tab/>
             </w:r>
@@ -439,7 +439,7 @@
                 <w:noProof/>
                 <w:webHidden/>
               </w:rPr>
-              <w:instrText xml:space="preserve"> PAGEREF _Toc72822955 \h </w:instrText>
+              <w:instrText xml:space="preserve"> PAGEREF _Toc72957819 \h </w:instrText>
             </w:r>
             <w:r>
               <w:rPr>
@@ -480,10 +480,10 @@
             <w:rPr>
               <w:rFonts w:eastAsiaTheme="minorEastAsia"/>
               <w:noProof/>
-              <w:lang w:eastAsia="en-NL"/>
+              <w:lang w:val="en-NL" w:eastAsia="en-NL"/>
             </w:rPr>
           </w:pPr>
-          <w:hyperlink w:anchor="_Toc72822956" w:history="1">
+          <w:hyperlink w:anchor="_Toc72957820" w:history="1">
             <w:r>
               <w:rPr>
                 <w:rStyle w:val="Hyperlink"/>
@@ -495,7 +495,7 @@
               <w:rPr>
                 <w:rFonts w:eastAsiaTheme="minorEastAsia"/>
                 <w:noProof/>
-                <w:lang w:eastAsia="en-NL"/>
+                <w:lang w:val="en-NL" w:eastAsia="en-NL"/>
               </w:rPr>
               <w:tab/>
             </w:r>
@@ -525,7 +525,7 @@
                 <w:noProof/>
                 <w:webHidden/>
               </w:rPr>
-              <w:instrText xml:space="preserve"> PAGEREF _Toc72822956 \h </w:instrText>
+              <w:instrText xml:space="preserve"> PAGEREF _Toc72957820 \h </w:instrText>
             </w:r>
             <w:r>
               <w:rPr>
@@ -566,10 +566,10 @@
             <w:rPr>
               <w:rFonts w:eastAsiaTheme="minorEastAsia"/>
               <w:noProof/>
-              <w:lang w:eastAsia="en-NL"/>
+              <w:lang w:val="en-NL" w:eastAsia="en-NL"/>
             </w:rPr>
           </w:pPr>
-          <w:hyperlink w:anchor="_Toc72822957" w:history="1">
+          <w:hyperlink w:anchor="_Toc72957821" w:history="1">
             <w:r>
               <w:rPr>
                 <w:rStyle w:val="Hyperlink"/>
@@ -581,7 +581,7 @@
               <w:rPr>
                 <w:rFonts w:eastAsiaTheme="minorEastAsia"/>
                 <w:noProof/>
-                <w:lang w:eastAsia="en-NL"/>
+                <w:lang w:val="en-NL" w:eastAsia="en-NL"/>
               </w:rPr>
               <w:tab/>
             </w:r>
@@ -611,7 +611,7 @@
                 <w:noProof/>
                 <w:webHidden/>
               </w:rPr>
-              <w:instrText xml:space="preserve"> PAGEREF _Toc72822957 \h </w:instrText>
+              <w:instrText xml:space="preserve"> PAGEREF _Toc72957821 \h </w:instrText>
             </w:r>
             <w:r>
               <w:rPr>
@@ -652,10 +652,10 @@
             <w:rPr>
               <w:rFonts w:eastAsiaTheme="minorEastAsia"/>
               <w:noProof/>
-              <w:lang w:eastAsia="en-NL"/>
+              <w:lang w:val="en-NL" w:eastAsia="en-NL"/>
             </w:rPr>
           </w:pPr>
-          <w:hyperlink w:anchor="_Toc72822958" w:history="1">
+          <w:hyperlink w:anchor="_Toc72957822" w:history="1">
             <w:r>
               <w:rPr>
                 <w:rStyle w:val="Hyperlink"/>
@@ -667,7 +667,7 @@
               <w:rPr>
                 <w:rFonts w:eastAsiaTheme="minorEastAsia"/>
                 <w:noProof/>
-                <w:lang w:eastAsia="en-NL"/>
+                <w:lang w:val="en-NL" w:eastAsia="en-NL"/>
               </w:rPr>
               <w:tab/>
             </w:r>
@@ -697,7 +697,7 @@
                 <w:noProof/>
                 <w:webHidden/>
               </w:rPr>
-              <w:instrText xml:space="preserve"> PAGEREF _Toc72822958 \h </w:instrText>
+              <w:instrText xml:space="preserve"> PAGEREF _Toc72957822 \h </w:instrText>
             </w:r>
             <w:r>
               <w:rPr>
@@ -738,10 +738,10 @@
             <w:rPr>
               <w:rFonts w:eastAsiaTheme="minorEastAsia"/>
               <w:noProof/>
-              <w:lang w:eastAsia="en-NL"/>
+              <w:lang w:val="en-NL" w:eastAsia="en-NL"/>
             </w:rPr>
           </w:pPr>
-          <w:hyperlink w:anchor="_Toc72822959" w:history="1">
+          <w:hyperlink w:anchor="_Toc72957823" w:history="1">
             <w:r>
               <w:rPr>
                 <w:rStyle w:val="Hyperlink"/>
@@ -753,7 +753,7 @@
               <w:rPr>
                 <w:rFonts w:eastAsiaTheme="minorEastAsia"/>
                 <w:noProof/>
-                <w:lang w:eastAsia="en-NL"/>
+                <w:lang w:val="en-NL" w:eastAsia="en-NL"/>
               </w:rPr>
               <w:tab/>
             </w:r>
@@ -783,7 +783,7 @@
                 <w:noProof/>
                 <w:webHidden/>
               </w:rPr>
-              <w:instrText xml:space="preserve"> PAGEREF _Toc72822959 \h </w:instrText>
+              <w:instrText xml:space="preserve"> PAGEREF _Toc72957823 \h </w:instrText>
             </w:r>
             <w:r>
               <w:rPr>
@@ -824,10 +824,10 @@
             <w:rPr>
               <w:rFonts w:eastAsiaTheme="minorEastAsia"/>
               <w:noProof/>
-              <w:lang w:eastAsia="en-NL"/>
+              <w:lang w:val="en-NL" w:eastAsia="en-NL"/>
             </w:rPr>
           </w:pPr>
-          <w:hyperlink w:anchor="_Toc72822960" w:history="1">
+          <w:hyperlink w:anchor="_Toc72957824" w:history="1">
             <w:r>
               <w:rPr>
                 <w:rStyle w:val="Hyperlink"/>
@@ -839,7 +839,7 @@
               <w:rPr>
                 <w:rFonts w:eastAsiaTheme="minorEastAsia"/>
                 <w:noProof/>
-                <w:lang w:eastAsia="en-NL"/>
+                <w:lang w:val="en-NL" w:eastAsia="en-NL"/>
               </w:rPr>
               <w:tab/>
             </w:r>
@@ -869,7 +869,7 @@
                 <w:noProof/>
                 <w:webHidden/>
               </w:rPr>
-              <w:instrText xml:space="preserve"> PAGEREF _Toc72822960 \h </w:instrText>
+              <w:instrText xml:space="preserve"> PAGEREF _Toc72957824 \h </w:instrText>
             </w:r>
             <w:r>
               <w:rPr>
@@ -910,10 +910,10 @@
             <w:rPr>
               <w:rFonts w:eastAsiaTheme="minorEastAsia"/>
               <w:noProof/>
-              <w:lang w:eastAsia="en-NL"/>
+              <w:lang w:val="en-NL" w:eastAsia="en-NL"/>
             </w:rPr>
           </w:pPr>
-          <w:hyperlink w:anchor="_Toc72822961" w:history="1">
+          <w:hyperlink w:anchor="_Toc72957825" w:history="1">
             <w:r>
               <w:rPr>
                 <w:rStyle w:val="Hyperlink"/>
@@ -925,7 +925,7 @@
               <w:rPr>
                 <w:rFonts w:eastAsiaTheme="minorEastAsia"/>
                 <w:noProof/>
-                <w:lang w:eastAsia="en-NL"/>
+                <w:lang w:val="en-NL" w:eastAsia="en-NL"/>
               </w:rPr>
               <w:tab/>
             </w:r>
@@ -955,7 +955,7 @@
                 <w:noProof/>
                 <w:webHidden/>
               </w:rPr>
-              <w:instrText xml:space="preserve"> PAGEREF _Toc72822961 \h </w:instrText>
+              <w:instrText xml:space="preserve"> PAGEREF _Toc72957825 \h </w:instrText>
             </w:r>
             <w:r>
               <w:rPr>
@@ -996,10 +996,10 @@
             <w:rPr>
               <w:rFonts w:eastAsiaTheme="minorEastAsia"/>
               <w:noProof/>
-              <w:lang w:eastAsia="en-NL"/>
+              <w:lang w:val="en-NL" w:eastAsia="en-NL"/>
             </w:rPr>
           </w:pPr>
-          <w:hyperlink w:anchor="_Toc72822962" w:history="1">
+          <w:hyperlink w:anchor="_Toc72957826" w:history="1">
             <w:r>
               <w:rPr>
                 <w:rStyle w:val="Hyperlink"/>
@@ -1011,7 +1011,7 @@
               <w:rPr>
                 <w:rFonts w:eastAsiaTheme="minorEastAsia"/>
                 <w:noProof/>
-                <w:lang w:eastAsia="en-NL"/>
+                <w:lang w:val="en-NL" w:eastAsia="en-NL"/>
               </w:rPr>
               <w:tab/>
             </w:r>
@@ -1041,7 +1041,7 @@
                 <w:noProof/>
                 <w:webHidden/>
               </w:rPr>
-              <w:instrText xml:space="preserve"> PAGEREF _Toc72822962 \h </w:instrText>
+              <w:instrText xml:space="preserve"> PAGEREF _Toc72957826 \h </w:instrText>
             </w:r>
             <w:r>
               <w:rPr>
@@ -1082,10 +1082,10 @@
             <w:rPr>
               <w:rFonts w:eastAsiaTheme="minorEastAsia"/>
               <w:noProof/>
-              <w:lang w:eastAsia="en-NL"/>
+              <w:lang w:val="en-NL" w:eastAsia="en-NL"/>
             </w:rPr>
           </w:pPr>
-          <w:hyperlink w:anchor="_Toc72822963" w:history="1">
+          <w:hyperlink w:anchor="_Toc72957827" w:history="1">
             <w:r>
               <w:rPr>
                 <w:rStyle w:val="Hyperlink"/>
@@ -1097,7 +1097,7 @@
               <w:rPr>
                 <w:rFonts w:eastAsiaTheme="minorEastAsia"/>
                 <w:noProof/>
-                <w:lang w:eastAsia="en-NL"/>
+                <w:lang w:val="en-NL" w:eastAsia="en-NL"/>
               </w:rPr>
               <w:tab/>
             </w:r>
@@ -1127,7 +1127,7 @@
                 <w:noProof/>
                 <w:webHidden/>
               </w:rPr>
-              <w:instrText xml:space="preserve"> PAGEREF _Toc72822963 \h </w:instrText>
+              <w:instrText xml:space="preserve"> PAGEREF _Toc72957827 \h </w:instrText>
             </w:r>
             <w:r>
               <w:rPr>
@@ -1168,10 +1168,10 @@
             <w:rPr>
               <w:rFonts w:eastAsiaTheme="minorEastAsia"/>
               <w:noProof/>
-              <w:lang w:eastAsia="en-NL"/>
+              <w:lang w:val="en-NL" w:eastAsia="en-NL"/>
             </w:rPr>
           </w:pPr>
-          <w:hyperlink w:anchor="_Toc72822964" w:history="1">
+          <w:hyperlink w:anchor="_Toc72957828" w:history="1">
             <w:r>
               <w:rPr>
                 <w:rStyle w:val="Hyperlink"/>
@@ -1183,7 +1183,7 @@
               <w:rPr>
                 <w:rFonts w:eastAsiaTheme="minorEastAsia"/>
                 <w:noProof/>
-                <w:lang w:eastAsia="en-NL"/>
+                <w:lang w:val="en-NL" w:eastAsia="en-NL"/>
               </w:rPr>
               <w:tab/>
             </w:r>
@@ -1213,7 +1213,7 @@
                 <w:noProof/>
                 <w:webHidden/>
               </w:rPr>
-              <w:instrText xml:space="preserve"> PAGEREF _Toc72822964 \h </w:instrText>
+              <w:instrText xml:space="preserve"> PAGEREF _Toc72957828 \h </w:instrText>
             </w:r>
             <w:r>
               <w:rPr>
@@ -1254,10 +1254,10 @@
             <w:rPr>
               <w:rFonts w:eastAsiaTheme="minorEastAsia"/>
               <w:noProof/>
-              <w:lang w:eastAsia="en-NL"/>
+              <w:lang w:val="en-NL" w:eastAsia="en-NL"/>
             </w:rPr>
           </w:pPr>
-          <w:hyperlink w:anchor="_Toc72822965" w:history="1">
+          <w:hyperlink w:anchor="_Toc72957829" w:history="1">
             <w:r>
               <w:rPr>
                 <w:rStyle w:val="Hyperlink"/>
@@ -1269,7 +1269,7 @@
               <w:rPr>
                 <w:rFonts w:eastAsiaTheme="minorEastAsia"/>
                 <w:noProof/>
-                <w:lang w:eastAsia="en-NL"/>
+                <w:lang w:val="en-NL" w:eastAsia="en-NL"/>
               </w:rPr>
               <w:tab/>
             </w:r>
@@ -1299,7 +1299,7 @@
                 <w:noProof/>
                 <w:webHidden/>
               </w:rPr>
-              <w:instrText xml:space="preserve"> PAGEREF _Toc72822965 \h </w:instrText>
+              <w:instrText xml:space="preserve"> PAGEREF _Toc72957829 \h </w:instrText>
             </w:r>
             <w:r>
               <w:rPr>
@@ -1340,10 +1340,10 @@
             <w:rPr>
               <w:rFonts w:eastAsiaTheme="minorEastAsia"/>
               <w:noProof/>
-              <w:lang w:eastAsia="en-NL"/>
+              <w:lang w:val="en-NL" w:eastAsia="en-NL"/>
             </w:rPr>
           </w:pPr>
-          <w:hyperlink w:anchor="_Toc72822966" w:history="1">
+          <w:hyperlink w:anchor="_Toc72957830" w:history="1">
             <w:r>
               <w:rPr>
                 <w:rStyle w:val="Hyperlink"/>
@@ -1355,7 +1355,7 @@
               <w:rPr>
                 <w:rFonts w:eastAsiaTheme="minorEastAsia"/>
                 <w:noProof/>
-                <w:lang w:eastAsia="en-NL"/>
+                <w:lang w:val="en-NL" w:eastAsia="en-NL"/>
               </w:rPr>
               <w:tab/>
             </w:r>
@@ -1385,7 +1385,7 @@
                 <w:noProof/>
                 <w:webHidden/>
               </w:rPr>
-              <w:instrText xml:space="preserve"> PAGEREF _Toc72822966 \h </w:instrText>
+              <w:instrText xml:space="preserve"> PAGEREF _Toc72957830 \h </w:instrText>
             </w:r>
             <w:r>
               <w:rPr>
@@ -1426,10 +1426,10 @@
             <w:rPr>
               <w:rFonts w:eastAsiaTheme="minorEastAsia"/>
               <w:noProof/>
-              <w:lang w:eastAsia="en-NL"/>
+              <w:lang w:val="en-NL" w:eastAsia="en-NL"/>
             </w:rPr>
           </w:pPr>
-          <w:hyperlink w:anchor="_Toc72822967" w:history="1">
+          <w:hyperlink w:anchor="_Toc72957831" w:history="1">
             <w:r>
               <w:rPr>
                 <w:rStyle w:val="Hyperlink"/>
@@ -1441,7 +1441,7 @@
               <w:rPr>
                 <w:rFonts w:eastAsiaTheme="minorEastAsia"/>
                 <w:noProof/>
-                <w:lang w:eastAsia="en-NL"/>
+                <w:lang w:val="en-NL" w:eastAsia="en-NL"/>
               </w:rPr>
               <w:tab/>
             </w:r>
@@ -1471,7 +1471,7 @@
                 <w:noProof/>
                 <w:webHidden/>
               </w:rPr>
-              <w:instrText xml:space="preserve"> PAGEREF _Toc72822967 \h </w:instrText>
+              <w:instrText xml:space="preserve"> PAGEREF _Toc72957831 \h </w:instrText>
             </w:r>
             <w:r>
               <w:rPr>
@@ -1512,10 +1512,10 @@
             <w:rPr>
               <w:rFonts w:eastAsiaTheme="minorEastAsia"/>
               <w:noProof/>
-              <w:lang w:eastAsia="en-NL"/>
+              <w:lang w:val="en-NL" w:eastAsia="en-NL"/>
             </w:rPr>
           </w:pPr>
-          <w:hyperlink w:anchor="_Toc72822968" w:history="1">
+          <w:hyperlink w:anchor="_Toc72957832" w:history="1">
             <w:r>
               <w:rPr>
                 <w:rStyle w:val="Hyperlink"/>
@@ -1527,7 +1527,7 @@
               <w:rPr>
                 <w:rFonts w:eastAsiaTheme="minorEastAsia"/>
                 <w:noProof/>
-                <w:lang w:eastAsia="en-NL"/>
+                <w:lang w:val="en-NL" w:eastAsia="en-NL"/>
               </w:rPr>
               <w:tab/>
             </w:r>
@@ -1557,7 +1557,7 @@
                 <w:noProof/>
                 <w:webHidden/>
               </w:rPr>
-              <w:instrText xml:space="preserve"> PAGEREF _Toc72822968 \h </w:instrText>
+              <w:instrText xml:space="preserve"> PAGEREF _Toc72957832 \h </w:instrText>
             </w:r>
             <w:r>
               <w:rPr>
@@ -1598,10 +1598,10 @@
             <w:rPr>
               <w:rFonts w:eastAsiaTheme="minorEastAsia"/>
               <w:noProof/>
-              <w:lang w:eastAsia="en-NL"/>
+              <w:lang w:val="en-NL" w:eastAsia="en-NL"/>
             </w:rPr>
           </w:pPr>
-          <w:hyperlink w:anchor="_Toc72822969" w:history="1">
+          <w:hyperlink w:anchor="_Toc72957833" w:history="1">
             <w:r>
               <w:rPr>
                 <w:rStyle w:val="Hyperlink"/>
@@ -1613,7 +1613,7 @@
               <w:rPr>
                 <w:rFonts w:eastAsiaTheme="minorEastAsia"/>
                 <w:noProof/>
-                <w:lang w:eastAsia="en-NL"/>
+                <w:lang w:val="en-NL" w:eastAsia="en-NL"/>
               </w:rPr>
               <w:tab/>
             </w:r>
@@ -1643,7 +1643,7 @@
                 <w:noProof/>
                 <w:webHidden/>
               </w:rPr>
-              <w:instrText xml:space="preserve"> PAGEREF _Toc72822969 \h </w:instrText>
+              <w:instrText xml:space="preserve"> PAGEREF _Toc72957833 \h </w:instrText>
             </w:r>
             <w:r>
               <w:rPr>
@@ -1684,10 +1684,10 @@
             <w:rPr>
               <w:rFonts w:eastAsiaTheme="minorEastAsia"/>
               <w:noProof/>
-              <w:lang w:eastAsia="en-NL"/>
+              <w:lang w:val="en-NL" w:eastAsia="en-NL"/>
             </w:rPr>
           </w:pPr>
-          <w:hyperlink w:anchor="_Toc72822970" w:history="1">
+          <w:hyperlink w:anchor="_Toc72957834" w:history="1">
             <w:r>
               <w:rPr>
                 <w:rStyle w:val="Hyperlink"/>
@@ -1699,7 +1699,7 @@
               <w:rPr>
                 <w:rFonts w:eastAsiaTheme="minorEastAsia"/>
                 <w:noProof/>
-                <w:lang w:eastAsia="en-NL"/>
+                <w:lang w:val="en-NL" w:eastAsia="en-NL"/>
               </w:rPr>
               <w:tab/>
             </w:r>
@@ -1729,7 +1729,7 @@
                 <w:noProof/>
                 <w:webHidden/>
               </w:rPr>
-              <w:instrText xml:space="preserve"> PAGEREF _Toc72822970 \h </w:instrText>
+              <w:instrText xml:space="preserve"> PAGEREF _Toc72957834 \h </w:instrText>
             </w:r>
             <w:r>
               <w:rPr>
@@ -1770,10 +1770,10 @@
             <w:rPr>
               <w:rFonts w:eastAsiaTheme="minorEastAsia"/>
               <w:noProof/>
-              <w:lang w:eastAsia="en-NL"/>
+              <w:lang w:val="en-NL" w:eastAsia="en-NL"/>
             </w:rPr>
           </w:pPr>
-          <w:hyperlink w:anchor="_Toc72822971" w:history="1">
+          <w:hyperlink w:anchor="_Toc72957835" w:history="1">
             <w:r>
               <w:rPr>
                 <w:rStyle w:val="Hyperlink"/>
@@ -1785,7 +1785,7 @@
               <w:rPr>
                 <w:rFonts w:eastAsiaTheme="minorEastAsia"/>
                 <w:noProof/>
-                <w:lang w:eastAsia="en-NL"/>
+                <w:lang w:val="en-NL" w:eastAsia="en-NL"/>
               </w:rPr>
               <w:tab/>
             </w:r>
@@ -1815,7 +1815,7 @@
                 <w:noProof/>
                 <w:webHidden/>
               </w:rPr>
-              <w:instrText xml:space="preserve"> PAGEREF _Toc72822971 \h </w:instrText>
+              <w:instrText xml:space="preserve"> PAGEREF _Toc72957835 \h </w:instrText>
             </w:r>
             <w:r>
               <w:rPr>
@@ -1856,10 +1856,10 @@
             <w:rPr>
               <w:rFonts w:eastAsiaTheme="minorEastAsia"/>
               <w:noProof/>
-              <w:lang w:eastAsia="en-NL"/>
+              <w:lang w:val="en-NL" w:eastAsia="en-NL"/>
             </w:rPr>
           </w:pPr>
-          <w:hyperlink w:anchor="_Toc72822972" w:history="1">
+          <w:hyperlink w:anchor="_Toc72957836" w:history="1">
             <w:r>
               <w:rPr>
                 <w:rStyle w:val="Hyperlink"/>
@@ -1871,7 +1871,7 @@
               <w:rPr>
                 <w:rFonts w:eastAsiaTheme="minorEastAsia"/>
                 <w:noProof/>
-                <w:lang w:eastAsia="en-NL"/>
+                <w:lang w:val="en-NL" w:eastAsia="en-NL"/>
               </w:rPr>
               <w:tab/>
             </w:r>
@@ -1901,7 +1901,7 @@
                 <w:noProof/>
                 <w:webHidden/>
               </w:rPr>
-              <w:instrText xml:space="preserve"> PAGEREF _Toc72822972 \h </w:instrText>
+              <w:instrText xml:space="preserve"> PAGEREF _Toc72957836 \h </w:instrText>
             </w:r>
             <w:r>
               <w:rPr>
@@ -1942,10 +1942,10 @@
             <w:rPr>
               <w:rFonts w:eastAsiaTheme="minorEastAsia"/>
               <w:noProof/>
-              <w:lang w:eastAsia="en-NL"/>
+              <w:lang w:val="en-NL" w:eastAsia="en-NL"/>
             </w:rPr>
           </w:pPr>
-          <w:hyperlink w:anchor="_Toc72822973" w:history="1">
+          <w:hyperlink w:anchor="_Toc72957837" w:history="1">
             <w:r>
               <w:rPr>
                 <w:rStyle w:val="Hyperlink"/>
@@ -1957,7 +1957,7 @@
               <w:rPr>
                 <w:rFonts w:eastAsiaTheme="minorEastAsia"/>
                 <w:noProof/>
-                <w:lang w:eastAsia="en-NL"/>
+                <w:lang w:val="en-NL" w:eastAsia="en-NL"/>
               </w:rPr>
               <w:tab/>
             </w:r>
@@ -1987,7 +1987,7 @@
                 <w:noProof/>
                 <w:webHidden/>
               </w:rPr>
-              <w:instrText xml:space="preserve"> PAGEREF _Toc72822973 \h </w:instrText>
+              <w:instrText xml:space="preserve"> PAGEREF _Toc72957837 \h </w:instrText>
             </w:r>
             <w:r>
               <w:rPr>
@@ -2028,10 +2028,10 @@
             <w:rPr>
               <w:rFonts w:eastAsiaTheme="minorEastAsia"/>
               <w:noProof/>
-              <w:lang w:eastAsia="en-NL"/>
+              <w:lang w:val="en-NL" w:eastAsia="en-NL"/>
             </w:rPr>
           </w:pPr>
-          <w:hyperlink w:anchor="_Toc72822974" w:history="1">
+          <w:hyperlink w:anchor="_Toc72957838" w:history="1">
             <w:r>
               <w:rPr>
                 <w:rStyle w:val="Hyperlink"/>
@@ -2043,7 +2043,7 @@
               <w:rPr>
                 <w:rFonts w:eastAsiaTheme="minorEastAsia"/>
                 <w:noProof/>
-                <w:lang w:eastAsia="en-NL"/>
+                <w:lang w:val="en-NL" w:eastAsia="en-NL"/>
               </w:rPr>
               <w:tab/>
             </w:r>
@@ -2073,7 +2073,7 @@
                 <w:noProof/>
                 <w:webHidden/>
               </w:rPr>
-              <w:instrText xml:space="preserve"> PAGEREF _Toc72822974 \h </w:instrText>
+              <w:instrText xml:space="preserve"> PAGEREF _Toc72957838 \h </w:instrText>
             </w:r>
             <w:r>
               <w:rPr>
@@ -2114,10 +2114,10 @@
             <w:rPr>
               <w:rFonts w:eastAsiaTheme="minorEastAsia"/>
               <w:noProof/>
-              <w:lang w:eastAsia="en-NL"/>
+              <w:lang w:val="en-NL" w:eastAsia="en-NL"/>
             </w:rPr>
           </w:pPr>
-          <w:hyperlink w:anchor="_Toc72822975" w:history="1">
+          <w:hyperlink w:anchor="_Toc72957839" w:history="1">
             <w:r>
               <w:rPr>
                 <w:rStyle w:val="Hyperlink"/>
@@ -2129,7 +2129,7 @@
               <w:rPr>
                 <w:rFonts w:eastAsiaTheme="minorEastAsia"/>
                 <w:noProof/>
-                <w:lang w:eastAsia="en-NL"/>
+                <w:lang w:val="en-NL" w:eastAsia="en-NL"/>
               </w:rPr>
               <w:tab/>
             </w:r>
@@ -2159,7 +2159,7 @@
                 <w:noProof/>
                 <w:webHidden/>
               </w:rPr>
-              <w:instrText xml:space="preserve"> PAGEREF _Toc72822975 \h </w:instrText>
+              <w:instrText xml:space="preserve"> PAGEREF _Toc72957839 \h </w:instrText>
             </w:r>
             <w:r>
               <w:rPr>
@@ -2200,10 +2200,10 @@
             <w:rPr>
               <w:rFonts w:eastAsiaTheme="minorEastAsia"/>
               <w:noProof/>
-              <w:lang w:eastAsia="en-NL"/>
+              <w:lang w:val="en-NL" w:eastAsia="en-NL"/>
             </w:rPr>
           </w:pPr>
-          <w:hyperlink w:anchor="_Toc72822976" w:history="1">
+          <w:hyperlink w:anchor="_Toc72957840" w:history="1">
             <w:r>
               <w:rPr>
                 <w:rStyle w:val="Hyperlink"/>
@@ -2215,7 +2215,7 @@
               <w:rPr>
                 <w:rFonts w:eastAsiaTheme="minorEastAsia"/>
                 <w:noProof/>
-                <w:lang w:eastAsia="en-NL"/>
+                <w:lang w:val="en-NL" w:eastAsia="en-NL"/>
               </w:rPr>
               <w:tab/>
             </w:r>
@@ -2245,7 +2245,7 @@
                 <w:noProof/>
                 <w:webHidden/>
               </w:rPr>
-              <w:instrText xml:space="preserve"> PAGEREF _Toc72822976 \h </w:instrText>
+              <w:instrText xml:space="preserve"> PAGEREF _Toc72957840 \h </w:instrText>
             </w:r>
             <w:r>
               <w:rPr>
@@ -2286,10 +2286,10 @@
             <w:rPr>
               <w:rFonts w:eastAsiaTheme="minorEastAsia"/>
               <w:noProof/>
-              <w:lang w:eastAsia="en-NL"/>
+              <w:lang w:val="en-NL" w:eastAsia="en-NL"/>
             </w:rPr>
           </w:pPr>
-          <w:hyperlink w:anchor="_Toc72822977" w:history="1">
+          <w:hyperlink w:anchor="_Toc72957841" w:history="1">
             <w:r>
               <w:rPr>
                 <w:rStyle w:val="Hyperlink"/>
@@ -2301,7 +2301,7 @@
               <w:rPr>
                 <w:rFonts w:eastAsiaTheme="minorEastAsia"/>
                 <w:noProof/>
-                <w:lang w:eastAsia="en-NL"/>
+                <w:lang w:val="en-NL" w:eastAsia="en-NL"/>
               </w:rPr>
               <w:tab/>
             </w:r>
@@ -2331,7 +2331,7 @@
                 <w:noProof/>
                 <w:webHidden/>
               </w:rPr>
-              <w:instrText xml:space="preserve"> PAGEREF _Toc72822977 \h </w:instrText>
+              <w:instrText xml:space="preserve"> PAGEREF _Toc72957841 \h </w:instrText>
             </w:r>
             <w:r>
               <w:rPr>
@@ -2372,10 +2372,10 @@
             <w:rPr>
               <w:rFonts w:eastAsiaTheme="minorEastAsia"/>
               <w:noProof/>
-              <w:lang w:eastAsia="en-NL"/>
+              <w:lang w:val="en-NL" w:eastAsia="en-NL"/>
             </w:rPr>
           </w:pPr>
-          <w:hyperlink w:anchor="_Toc72822978" w:history="1">
+          <w:hyperlink w:anchor="_Toc72957842" w:history="1">
             <w:r>
               <w:rPr>
                 <w:rStyle w:val="Hyperlink"/>
@@ -2387,7 +2387,7 @@
               <w:rPr>
                 <w:rFonts w:eastAsiaTheme="minorEastAsia"/>
                 <w:noProof/>
-                <w:lang w:eastAsia="en-NL"/>
+                <w:lang w:val="en-NL" w:eastAsia="en-NL"/>
               </w:rPr>
               <w:tab/>
             </w:r>
@@ -2417,7 +2417,7 @@
                 <w:noProof/>
                 <w:webHidden/>
               </w:rPr>
-              <w:instrText xml:space="preserve"> PAGEREF _Toc72822978 \h </w:instrText>
+              <w:instrText xml:space="preserve"> PAGEREF _Toc72957842 \h </w:instrText>
             </w:r>
             <w:r>
               <w:rPr>
@@ -2458,10 +2458,10 @@
             <w:rPr>
               <w:rFonts w:eastAsiaTheme="minorEastAsia"/>
               <w:noProof/>
-              <w:lang w:eastAsia="en-NL"/>
+              <w:lang w:val="en-NL" w:eastAsia="en-NL"/>
             </w:rPr>
           </w:pPr>
-          <w:hyperlink w:anchor="_Toc72822979" w:history="1">
+          <w:hyperlink w:anchor="_Toc72957843" w:history="1">
             <w:r>
               <w:rPr>
                 <w:rStyle w:val="Hyperlink"/>
@@ -2473,7 +2473,7 @@
               <w:rPr>
                 <w:rFonts w:eastAsiaTheme="minorEastAsia"/>
                 <w:noProof/>
-                <w:lang w:eastAsia="en-NL"/>
+                <w:lang w:val="en-NL" w:eastAsia="en-NL"/>
               </w:rPr>
               <w:tab/>
             </w:r>
@@ -2503,7 +2503,7 @@
                 <w:noProof/>
                 <w:webHidden/>
               </w:rPr>
-              <w:instrText xml:space="preserve"> PAGEREF _Toc72822979 \h </w:instrText>
+              <w:instrText xml:space="preserve"> PAGEREF _Toc72957843 \h </w:instrText>
             </w:r>
             <w:r>
               <w:rPr>
@@ -2544,10 +2544,10 @@
             <w:rPr>
               <w:rFonts w:eastAsiaTheme="minorEastAsia"/>
               <w:noProof/>
-              <w:lang w:eastAsia="en-NL"/>
+              <w:lang w:val="en-NL" w:eastAsia="en-NL"/>
             </w:rPr>
           </w:pPr>
-          <w:hyperlink w:anchor="_Toc72822980" w:history="1">
+          <w:hyperlink w:anchor="_Toc72957844" w:history="1">
             <w:r>
               <w:rPr>
                 <w:rStyle w:val="Hyperlink"/>
@@ -2559,7 +2559,7 @@
               <w:rPr>
                 <w:rFonts w:eastAsiaTheme="minorEastAsia"/>
                 <w:noProof/>
-                <w:lang w:eastAsia="en-NL"/>
+                <w:lang w:val="en-NL" w:eastAsia="en-NL"/>
               </w:rPr>
               <w:tab/>
             </w:r>
@@ -2589,7 +2589,7 @@
                 <w:noProof/>
                 <w:webHidden/>
               </w:rPr>
-              <w:instrText xml:space="preserve"> PAGEREF _Toc72822980 \h </w:instrText>
+              <w:instrText xml:space="preserve"> PAGEREF _Toc72957844 \h </w:instrText>
             </w:r>
             <w:r>
               <w:rPr>
@@ -2630,10 +2630,10 @@
             <w:rPr>
               <w:rFonts w:eastAsiaTheme="minorEastAsia"/>
               <w:noProof/>
-              <w:lang w:eastAsia="en-NL"/>
+              <w:lang w:val="en-NL" w:eastAsia="en-NL"/>
             </w:rPr>
           </w:pPr>
-          <w:hyperlink w:anchor="_Toc72822981" w:history="1">
+          <w:hyperlink w:anchor="_Toc72957845" w:history="1">
             <w:r>
               <w:rPr>
                 <w:rStyle w:val="Hyperlink"/>
@@ -2645,7 +2645,7 @@
               <w:rPr>
                 <w:rFonts w:eastAsiaTheme="minorEastAsia"/>
                 <w:noProof/>
-                <w:lang w:eastAsia="en-NL"/>
+                <w:lang w:val="en-NL" w:eastAsia="en-NL"/>
               </w:rPr>
               <w:tab/>
             </w:r>
@@ -2675,7 +2675,7 @@
                 <w:noProof/>
                 <w:webHidden/>
               </w:rPr>
-              <w:instrText xml:space="preserve"> PAGEREF _Toc72822981 \h </w:instrText>
+              <w:instrText xml:space="preserve"> PAGEREF _Toc72957845 \h </w:instrText>
             </w:r>
             <w:r>
               <w:rPr>
@@ -2716,10 +2716,10 @@
             <w:rPr>
               <w:rFonts w:eastAsiaTheme="minorEastAsia"/>
               <w:noProof/>
-              <w:lang w:eastAsia="en-NL"/>
+              <w:lang w:val="en-NL" w:eastAsia="en-NL"/>
             </w:rPr>
           </w:pPr>
-          <w:hyperlink w:anchor="_Toc72822982" w:history="1">
+          <w:hyperlink w:anchor="_Toc72957846" w:history="1">
             <w:r>
               <w:rPr>
                 <w:rStyle w:val="Hyperlink"/>
@@ -2731,7 +2731,7 @@
               <w:rPr>
                 <w:rFonts w:eastAsiaTheme="minorEastAsia"/>
                 <w:noProof/>
-                <w:lang w:eastAsia="en-NL"/>
+                <w:lang w:val="en-NL" w:eastAsia="en-NL"/>
               </w:rPr>
               <w:tab/>
             </w:r>
@@ -2761,7 +2761,7 @@
                 <w:noProof/>
                 <w:webHidden/>
               </w:rPr>
-              <w:instrText xml:space="preserve"> PAGEREF _Toc72822982 \h </w:instrText>
+              <w:instrText xml:space="preserve"> PAGEREF _Toc72957846 \h </w:instrText>
             </w:r>
             <w:r>
               <w:rPr>
@@ -2802,10 +2802,10 @@
             <w:rPr>
               <w:rFonts w:eastAsiaTheme="minorEastAsia"/>
               <w:noProof/>
-              <w:lang w:eastAsia="en-NL"/>
+              <w:lang w:val="en-NL" w:eastAsia="en-NL"/>
             </w:rPr>
           </w:pPr>
-          <w:hyperlink w:anchor="_Toc72822983" w:history="1">
+          <w:hyperlink w:anchor="_Toc72957847" w:history="1">
             <w:r>
               <w:rPr>
                 <w:rStyle w:val="Hyperlink"/>
@@ -2817,7 +2817,7 @@
               <w:rPr>
                 <w:rFonts w:eastAsiaTheme="minorEastAsia"/>
                 <w:noProof/>
-                <w:lang w:eastAsia="en-NL"/>
+                <w:lang w:val="en-NL" w:eastAsia="en-NL"/>
               </w:rPr>
               <w:tab/>
             </w:r>
@@ -2847,7 +2847,7 @@
                 <w:noProof/>
                 <w:webHidden/>
               </w:rPr>
-              <w:instrText xml:space="preserve"> PAGEREF _Toc72822983 \h </w:instrText>
+              <w:instrText xml:space="preserve"> PAGEREF _Toc72957847 \h </w:instrText>
             </w:r>
             <w:r>
               <w:rPr>
@@ -2888,10 +2888,10 @@
             <w:rPr>
               <w:rFonts w:eastAsiaTheme="minorEastAsia"/>
               <w:noProof/>
-              <w:lang w:eastAsia="en-NL"/>
+              <w:lang w:val="en-NL" w:eastAsia="en-NL"/>
             </w:rPr>
           </w:pPr>
-          <w:hyperlink w:anchor="_Toc72822984" w:history="1">
+          <w:hyperlink w:anchor="_Toc72957848" w:history="1">
             <w:r>
               <w:rPr>
                 <w:rStyle w:val="Hyperlink"/>
@@ -2903,7 +2903,7 @@
               <w:rPr>
                 <w:rFonts w:eastAsiaTheme="minorEastAsia"/>
                 <w:noProof/>
-                <w:lang w:eastAsia="en-NL"/>
+                <w:lang w:val="en-NL" w:eastAsia="en-NL"/>
               </w:rPr>
               <w:tab/>
             </w:r>
@@ -2933,7 +2933,7 @@
                 <w:noProof/>
                 <w:webHidden/>
               </w:rPr>
-              <w:instrText xml:space="preserve"> PAGEREF _Toc72822984 \h </w:instrText>
+              <w:instrText xml:space="preserve"> PAGEREF _Toc72957848 \h </w:instrText>
             </w:r>
             <w:r>
               <w:rPr>
@@ -2974,10 +2974,10 @@
             <w:rPr>
               <w:rFonts w:eastAsiaTheme="minorEastAsia"/>
               <w:noProof/>
-              <w:lang w:eastAsia="en-NL"/>
+              <w:lang w:val="en-NL" w:eastAsia="en-NL"/>
             </w:rPr>
           </w:pPr>
-          <w:hyperlink w:anchor="_Toc72822985" w:history="1">
+          <w:hyperlink w:anchor="_Toc72957849" w:history="1">
             <w:r>
               <w:rPr>
                 <w:rStyle w:val="Hyperlink"/>
@@ -2989,7 +2989,7 @@
               <w:rPr>
                 <w:rFonts w:eastAsiaTheme="minorEastAsia"/>
                 <w:noProof/>
-                <w:lang w:eastAsia="en-NL"/>
+                <w:lang w:val="en-NL" w:eastAsia="en-NL"/>
               </w:rPr>
               <w:tab/>
             </w:r>
@@ -3019,7 +3019,7 @@
                 <w:noProof/>
                 <w:webHidden/>
               </w:rPr>
-              <w:instrText xml:space="preserve"> PAGEREF _Toc72822985 \h </w:instrText>
+              <w:instrText xml:space="preserve"> PAGEREF _Toc72957849 \h </w:instrText>
             </w:r>
             <w:r>
               <w:rPr>
@@ -3060,10 +3060,10 @@
             <w:rPr>
               <w:rFonts w:eastAsiaTheme="minorEastAsia"/>
               <w:noProof/>
-              <w:lang w:eastAsia="en-NL"/>
+              <w:lang w:val="en-NL" w:eastAsia="en-NL"/>
             </w:rPr>
           </w:pPr>
-          <w:hyperlink w:anchor="_Toc72822986" w:history="1">
+          <w:hyperlink w:anchor="_Toc72957850" w:history="1">
             <w:r>
               <w:rPr>
                 <w:rStyle w:val="Hyperlink"/>
@@ -3075,7 +3075,7 @@
               <w:rPr>
                 <w:rFonts w:eastAsiaTheme="minorEastAsia"/>
                 <w:noProof/>
-                <w:lang w:eastAsia="en-NL"/>
+                <w:lang w:val="en-NL" w:eastAsia="en-NL"/>
               </w:rPr>
               <w:tab/>
             </w:r>
@@ -3105,7 +3105,7 @@
                 <w:noProof/>
                 <w:webHidden/>
               </w:rPr>
-              <w:instrText xml:space="preserve"> PAGEREF _Toc72822986 \h </w:instrText>
+              <w:instrText xml:space="preserve"> PAGEREF _Toc72957850 \h </w:instrText>
             </w:r>
             <w:r>
               <w:rPr>
@@ -3146,10 +3146,10 @@
             <w:rPr>
               <w:rFonts w:eastAsiaTheme="minorEastAsia"/>
               <w:noProof/>
-              <w:lang w:eastAsia="en-NL"/>
+              <w:lang w:val="en-NL" w:eastAsia="en-NL"/>
             </w:rPr>
           </w:pPr>
-          <w:hyperlink w:anchor="_Toc72822987" w:history="1">
+          <w:hyperlink w:anchor="_Toc72957851" w:history="1">
             <w:r>
               <w:rPr>
                 <w:rStyle w:val="Hyperlink"/>
@@ -3161,7 +3161,7 @@
               <w:rPr>
                 <w:rFonts w:eastAsiaTheme="minorEastAsia"/>
                 <w:noProof/>
-                <w:lang w:eastAsia="en-NL"/>
+                <w:lang w:val="en-NL" w:eastAsia="en-NL"/>
               </w:rPr>
               <w:tab/>
             </w:r>
@@ -3191,7 +3191,7 @@
                 <w:noProof/>
                 <w:webHidden/>
               </w:rPr>
-              <w:instrText xml:space="preserve"> PAGEREF _Toc72822987 \h </w:instrText>
+              <w:instrText xml:space="preserve"> PAGEREF _Toc72957851 \h </w:instrText>
             </w:r>
             <w:r>
               <w:rPr>
@@ -3232,10 +3232,10 @@
             <w:rPr>
               <w:rFonts w:eastAsiaTheme="minorEastAsia"/>
               <w:noProof/>
-              <w:lang w:eastAsia="en-NL"/>
+              <w:lang w:val="en-NL" w:eastAsia="en-NL"/>
             </w:rPr>
           </w:pPr>
-          <w:hyperlink w:anchor="_Toc72822988" w:history="1">
+          <w:hyperlink w:anchor="_Toc72957852" w:history="1">
             <w:r>
               <w:rPr>
                 <w:rStyle w:val="Hyperlink"/>
@@ -3247,7 +3247,7 @@
               <w:rPr>
                 <w:rFonts w:eastAsiaTheme="minorEastAsia"/>
                 <w:noProof/>
-                <w:lang w:eastAsia="en-NL"/>
+                <w:lang w:val="en-NL" w:eastAsia="en-NL"/>
               </w:rPr>
               <w:tab/>
             </w:r>
@@ -3278,7 +3278,7 @@
                 <w:noProof/>
                 <w:webHidden/>
               </w:rPr>
-              <w:instrText xml:space="preserve"> PAGEREF _Toc72822988 \h </w:instrText>
+              <w:instrText xml:space="preserve"> PAGEREF _Toc72957852 \h </w:instrText>
             </w:r>
             <w:r>
               <w:rPr>
@@ -3319,10 +3319,10 @@
             <w:rPr>
               <w:rFonts w:eastAsiaTheme="minorEastAsia"/>
               <w:noProof/>
-              <w:lang w:eastAsia="en-NL"/>
+              <w:lang w:val="en-NL" w:eastAsia="en-NL"/>
             </w:rPr>
           </w:pPr>
-          <w:hyperlink w:anchor="_Toc72822989" w:history="1">
+          <w:hyperlink w:anchor="_Toc72957853" w:history="1">
             <w:r>
               <w:rPr>
                 <w:rStyle w:val="Hyperlink"/>
@@ -3334,7 +3334,7 @@
               <w:rPr>
                 <w:rFonts w:eastAsiaTheme="minorEastAsia"/>
                 <w:noProof/>
-                <w:lang w:eastAsia="en-NL"/>
+                <w:lang w:val="en-NL" w:eastAsia="en-NL"/>
               </w:rPr>
               <w:tab/>
             </w:r>
@@ -3364,7 +3364,7 @@
                 <w:noProof/>
                 <w:webHidden/>
               </w:rPr>
-              <w:instrText xml:space="preserve"> PAGEREF _Toc72822989 \h </w:instrText>
+              <w:instrText xml:space="preserve"> PAGEREF _Toc72957853 \h </w:instrText>
             </w:r>
             <w:r>
               <w:rPr>
@@ -3405,10 +3405,10 @@
             <w:rPr>
               <w:rFonts w:eastAsiaTheme="minorEastAsia"/>
               <w:noProof/>
-              <w:lang w:eastAsia="en-NL"/>
+              <w:lang w:val="en-NL" w:eastAsia="en-NL"/>
             </w:rPr>
           </w:pPr>
-          <w:hyperlink w:anchor="_Toc72822990" w:history="1">
+          <w:hyperlink w:anchor="_Toc72957854" w:history="1">
             <w:r>
               <w:rPr>
                 <w:rStyle w:val="Hyperlink"/>
@@ -3420,7 +3420,7 @@
               <w:rPr>
                 <w:rFonts w:eastAsiaTheme="minorEastAsia"/>
                 <w:noProof/>
-                <w:lang w:eastAsia="en-NL"/>
+                <w:lang w:val="en-NL" w:eastAsia="en-NL"/>
               </w:rPr>
               <w:tab/>
             </w:r>
@@ -3450,7 +3450,7 @@
                 <w:noProof/>
                 <w:webHidden/>
               </w:rPr>
-              <w:instrText xml:space="preserve"> PAGEREF _Toc72822990 \h </w:instrText>
+              <w:instrText xml:space="preserve"> PAGEREF _Toc72957854 \h </w:instrText>
             </w:r>
             <w:r>
               <w:rPr>
@@ -3491,10 +3491,10 @@
             <w:rPr>
               <w:rFonts w:eastAsiaTheme="minorEastAsia"/>
               <w:noProof/>
-              <w:lang w:eastAsia="en-NL"/>
+              <w:lang w:val="en-NL" w:eastAsia="en-NL"/>
             </w:rPr>
           </w:pPr>
-          <w:hyperlink w:anchor="_Toc72822991" w:history="1">
+          <w:hyperlink w:anchor="_Toc72957855" w:history="1">
             <w:r>
               <w:rPr>
                 <w:rStyle w:val="Hyperlink"/>
@@ -3506,7 +3506,7 @@
               <w:rPr>
                 <w:rFonts w:eastAsiaTheme="minorEastAsia"/>
                 <w:noProof/>
-                <w:lang w:eastAsia="en-NL"/>
+                <w:lang w:val="en-NL" w:eastAsia="en-NL"/>
               </w:rPr>
               <w:tab/>
             </w:r>
@@ -3536,7 +3536,7 @@
                 <w:noProof/>
                 <w:webHidden/>
               </w:rPr>
-              <w:instrText xml:space="preserve"> PAGEREF _Toc72822991 \h </w:instrText>
+              <w:instrText xml:space="preserve"> PAGEREF _Toc72957855 \h </w:instrText>
             </w:r>
             <w:r>
               <w:rPr>
@@ -3609,7 +3609,7 @@
           <w:noProof/>
         </w:rPr>
       </w:pPr>
-      <w:bookmarkStart w:id="0" w:name="_Toc72822954"/>
+      <w:bookmarkStart w:id="0" w:name="_Toc72957818"/>
       <w:r>
         <w:lastRenderedPageBreak/>
         <w:t>Introduction</w:t>
@@ -3751,7 +3751,7 @@
       <w:pPr>
         <w:pStyle w:val="Heading1"/>
       </w:pPr>
-      <w:bookmarkStart w:id="1" w:name="_Toc72822955"/>
+      <w:bookmarkStart w:id="1" w:name="_Toc72957819"/>
       <w:r>
         <w:t>C</w:t>
       </w:r>
@@ -3773,7 +3773,7 @@
       <w:pPr>
         <w:pStyle w:val="Heading2"/>
       </w:pPr>
-      <w:bookmarkStart w:id="2" w:name="_Toc72822956"/>
+      <w:bookmarkStart w:id="2" w:name="_Toc72957820"/>
       <w:r>
         <w:t>For the first time</w:t>
       </w:r>
@@ -3824,7 +3824,7 @@
       <w:pPr>
         <w:pStyle w:val="Heading2"/>
       </w:pPr>
-      <w:bookmarkStart w:id="3" w:name="_Toc72822957"/>
+      <w:bookmarkStart w:id="3" w:name="_Toc72957821"/>
       <w:r>
         <w:t>When connection is lost for whatever reason</w:t>
       </w:r>
@@ -3940,7 +3940,7 @@
       <w:pPr>
         <w:pStyle w:val="Heading1"/>
       </w:pPr>
-      <w:bookmarkStart w:id="4" w:name="_Toc72822958"/>
+      <w:bookmarkStart w:id="4" w:name="_Toc72957822"/>
       <w:r>
         <w:t>Way of working</w:t>
       </w:r>
@@ -3950,7 +3950,7 @@
       <w:pPr>
         <w:pStyle w:val="Heading2"/>
       </w:pPr>
-      <w:bookmarkStart w:id="5" w:name="_Toc72822959"/>
+      <w:bookmarkStart w:id="5" w:name="_Toc72957823"/>
       <w:r>
         <w:t>For development</w:t>
       </w:r>
@@ -4949,7 +4949,7 @@
       <w:pPr>
         <w:pStyle w:val="Heading2"/>
       </w:pPr>
-      <w:bookmarkStart w:id="6" w:name="_Toc72822960"/>
+      <w:bookmarkStart w:id="6" w:name="_Toc72957824"/>
       <w:r>
         <w:t xml:space="preserve">For </w:t>
       </w:r>
@@ -5089,7 +5089,7 @@
       <w:pPr>
         <w:pStyle w:val="Heading2"/>
       </w:pPr>
-      <w:bookmarkStart w:id="7" w:name="_Toc72822961"/>
+      <w:bookmarkStart w:id="7" w:name="_Toc72957825"/>
       <w:r>
         <w:t>About Docker</w:t>
       </w:r>
@@ -5347,7 +5347,7 @@
       <w:pPr>
         <w:pStyle w:val="Heading2"/>
       </w:pPr>
-      <w:bookmarkStart w:id="8" w:name="_Toc72822962"/>
+      <w:bookmarkStart w:id="8" w:name="_Toc72957826"/>
       <w:r>
         <w:t>In</w:t>
       </w:r>
@@ -5406,7 +5406,7 @@
       <w:pPr>
         <w:pStyle w:val="Heading1"/>
       </w:pPr>
-      <w:bookmarkStart w:id="9" w:name="_Toc72822963"/>
+      <w:bookmarkStart w:id="9" w:name="_Toc72957827"/>
       <w:r>
         <w:t xml:space="preserve">From </w:t>
       </w:r>
@@ -5448,7 +5448,7 @@
       <w:pPr>
         <w:pStyle w:val="Heading2"/>
       </w:pPr>
-      <w:bookmarkStart w:id="10" w:name="_Toc72822964"/>
+      <w:bookmarkStart w:id="10" w:name="_Toc72957828"/>
       <w:r>
         <w:t>Additions / changes in hardware</w:t>
       </w:r>
@@ -5844,14 +5844,27 @@
       <w:r>
         <w:t xml:space="preserve">Figure </w:t>
       </w:r>
-      <w:fldSimple w:instr=" SEQ Figure \* ARABIC ">
-        <w:r>
-          <w:rPr>
-            <w:noProof/>
-          </w:rPr>
-          <w:t>1</w:t>
-        </w:r>
-      </w:fldSimple>
+      <w:r>
+        <w:fldChar w:fldCharType="begin"/>
+      </w:r>
+      <w:r>
+        <w:instrText xml:space="preserve"> SEQ Figure \* ARABIC </w:instrText>
+      </w:r>
+      <w:r>
+        <w:fldChar w:fldCharType="separate"/>
+      </w:r>
+      <w:r>
+        <w:rPr>
+          <w:noProof/>
+        </w:rPr>
+        <w:t>1</w:t>
+      </w:r>
+      <w:r>
+        <w:rPr>
+          <w:noProof/>
+        </w:rPr>
+        <w:fldChar w:fldCharType="end"/>
+      </w:r>
       <w:r>
         <w:rPr>
           <w:lang w:val="en-US"/>
@@ -5960,14 +5973,27 @@
       <w:r>
         <w:t xml:space="preserve">Figure </w:t>
       </w:r>
-      <w:fldSimple w:instr=" SEQ Figure \* ARABIC ">
-        <w:r>
-          <w:rPr>
-            <w:noProof/>
-          </w:rPr>
-          <w:t>2</w:t>
-        </w:r>
-      </w:fldSimple>
+      <w:r>
+        <w:fldChar w:fldCharType="begin"/>
+      </w:r>
+      <w:r>
+        <w:instrText xml:space="preserve"> SEQ Figure \* ARABIC </w:instrText>
+      </w:r>
+      <w:r>
+        <w:fldChar w:fldCharType="separate"/>
+      </w:r>
+      <w:r>
+        <w:rPr>
+          <w:noProof/>
+        </w:rPr>
+        <w:t>2</w:t>
+      </w:r>
+      <w:r>
+        <w:rPr>
+          <w:noProof/>
+        </w:rPr>
+        <w:fldChar w:fldCharType="end"/>
+      </w:r>
       <w:r>
         <w:rPr>
           <w:lang w:val="en-US"/>
@@ -6067,7 +6093,7 @@
       <w:pPr>
         <w:pStyle w:val="Heading2"/>
       </w:pPr>
-      <w:bookmarkStart w:id="11" w:name="_Toc72822965"/>
+      <w:bookmarkStart w:id="11" w:name="_Toc72957829"/>
       <w:r>
         <w:t>Additions /</w:t>
       </w:r>
@@ -7101,7 +7127,7 @@
       <w:pPr>
         <w:pStyle w:val="Heading1"/>
       </w:pPr>
-      <w:bookmarkStart w:id="12" w:name="_Toc72822966"/>
+      <w:bookmarkStart w:id="12" w:name="_Toc72957830"/>
       <w:r>
         <w:t>Topics</w:t>
       </w:r>
@@ -7146,7 +7172,7 @@
       <w:bookmarkStart w:id="20" w:name="_Toc483165085"/>
       <w:bookmarkStart w:id="21" w:name="_Toc483165229"/>
       <w:bookmarkStart w:id="22" w:name="_Toc488004924"/>
-      <w:bookmarkStart w:id="23" w:name="_Toc72822967"/>
+      <w:bookmarkStart w:id="23" w:name="_Toc72957831"/>
       <w:proofErr w:type="spellStart"/>
       <w:r>
         <w:t>Wifi</w:t>
@@ -7313,7 +7339,7 @@
       <w:pPr>
         <w:pStyle w:val="Heading2"/>
       </w:pPr>
-      <w:bookmarkStart w:id="24" w:name="_Toc72822968"/>
+      <w:bookmarkStart w:id="24" w:name="_Toc72957832"/>
       <w:proofErr w:type="spellStart"/>
       <w:r>
         <w:t>Wifi</w:t>
@@ -7328,7 +7354,7 @@
       <w:pPr>
         <w:pStyle w:val="Heading3"/>
       </w:pPr>
-      <w:bookmarkStart w:id="25" w:name="_Toc72822969"/>
+      <w:bookmarkStart w:id="25" w:name="_Toc72957833"/>
       <w:r>
         <w:t xml:space="preserve">Video </w:t>
       </w:r>
@@ -7659,14 +7685,27 @@
                             <w:r>
                               <w:t xml:space="preserve">Figure </w:t>
                             </w:r>
-                            <w:fldSimple w:instr=" SEQ Figure \* ARABIC ">
-                              <w:r>
-                                <w:rPr>
-                                  <w:noProof/>
-                                </w:rPr>
-                                <w:t>3</w:t>
-                              </w:r>
-                            </w:fldSimple>
+                            <w:r>
+                              <w:fldChar w:fldCharType="begin"/>
+                            </w:r>
+                            <w:r>
+                              <w:instrText xml:space="preserve"> SEQ Figure \* ARABIC </w:instrText>
+                            </w:r>
+                            <w:r>
+                              <w:fldChar w:fldCharType="separate"/>
+                            </w:r>
+                            <w:r>
+                              <w:rPr>
+                                <w:noProof/>
+                              </w:rPr>
+                              <w:t>3</w:t>
+                            </w:r>
+                            <w:r>
+                              <w:rPr>
+                                <w:noProof/>
+                              </w:rPr>
+                              <w:fldChar w:fldCharType="end"/>
+                            </w:r>
                             <w:r>
                               <w:rPr>
                                 <w:lang w:val="en-US"/>
@@ -7983,7 +8022,7 @@
       <w:pPr>
         <w:pStyle w:val="Heading3"/>
       </w:pPr>
-      <w:bookmarkStart w:id="26" w:name="_Toc72822970"/>
+      <w:bookmarkStart w:id="26" w:name="_Toc72957834"/>
       <w:r>
         <w:t>External antenna for the Raspberry Pi</w:t>
       </w:r>
@@ -8354,14 +8393,27 @@
                             <w:r>
                               <w:t xml:space="preserve">Figure </w:t>
                             </w:r>
-                            <w:fldSimple w:instr=" SEQ Figure \* ARABIC ">
-                              <w:r>
-                                <w:rPr>
-                                  <w:noProof/>
-                                </w:rPr>
-                                <w:t>4</w:t>
-                              </w:r>
-                            </w:fldSimple>
+                            <w:r>
+                              <w:fldChar w:fldCharType="begin"/>
+                            </w:r>
+                            <w:r>
+                              <w:instrText xml:space="preserve"> SEQ Figure \* ARABIC </w:instrText>
+                            </w:r>
+                            <w:r>
+                              <w:fldChar w:fldCharType="separate"/>
+                            </w:r>
+                            <w:r>
+                              <w:rPr>
+                                <w:noProof/>
+                              </w:rPr>
+                              <w:t>4</w:t>
+                            </w:r>
+                            <w:r>
+                              <w:rPr>
+                                <w:noProof/>
+                              </w:rPr>
+                              <w:fldChar w:fldCharType="end"/>
+                            </w:r>
                             <w:r>
                               <w:rPr>
                                 <w:lang w:val="en-US"/>
@@ -8406,10 +8458,7 @@
                         <w:fldChar w:fldCharType="begin"/>
                       </w:r>
                       <w:r>
-                        <w:instrText xml:space="preserve"> SEQ Figure \* ARAB</w:instrText>
-                      </w:r>
-                      <w:r>
-                        <w:instrText xml:space="preserve">IC </w:instrText>
+                        <w:instrText xml:space="preserve"> SEQ Figure \* ARABIC </w:instrText>
                       </w:r>
                       <w:r>
                         <w:fldChar w:fldCharType="separate"/>
@@ -8560,7 +8609,7 @@
       <w:pPr>
         <w:pStyle w:val="Heading3"/>
       </w:pPr>
-      <w:bookmarkStart w:id="27" w:name="_Toc72822971"/>
+      <w:bookmarkStart w:id="27" w:name="_Toc72957835"/>
       <w:r>
         <w:t>Access points and roaming</w:t>
       </w:r>
@@ -8725,7 +8774,7 @@
       <w:pPr>
         <w:pStyle w:val="Heading2"/>
       </w:pPr>
-      <w:bookmarkStart w:id="28" w:name="_Toc72822972"/>
+      <w:bookmarkStart w:id="28" w:name="_Toc72957836"/>
       <w:r>
         <w:t xml:space="preserve">Accessing the </w:t>
       </w:r>
@@ -8983,7 +9032,7 @@
       <w:pPr>
         <w:pStyle w:val="Heading2"/>
       </w:pPr>
-      <w:bookmarkStart w:id="29" w:name="_Toc72822973"/>
+      <w:bookmarkStart w:id="29" w:name="_Toc72957837"/>
       <w:r>
         <w:t>Communication between the Docker container and the Raspberry host</w:t>
       </w:r>
@@ -9435,7 +9484,7 @@
       <w:pPr>
         <w:pStyle w:val="Heading2"/>
       </w:pPr>
-      <w:bookmarkStart w:id="30" w:name="_Toc72822974"/>
+      <w:bookmarkStart w:id="30" w:name="_Toc72957838"/>
       <w:r>
         <w:t>Low Power ATmega328</w:t>
       </w:r>
@@ -9592,7 +9641,7 @@
       <w:pPr>
         <w:pStyle w:val="Heading2"/>
       </w:pPr>
-      <w:bookmarkStart w:id="31" w:name="_Toc72822975"/>
+      <w:bookmarkStart w:id="31" w:name="_Toc72957839"/>
       <w:r>
         <w:t xml:space="preserve">Start and </w:t>
       </w:r>
@@ -9952,7 +10001,7 @@
       <w:pPr>
         <w:pStyle w:val="Heading2"/>
       </w:pPr>
-      <w:bookmarkStart w:id="32" w:name="_Toc72822976"/>
+      <w:bookmarkStart w:id="32" w:name="_Toc72957840"/>
       <w:r>
         <w:t>Improved streaming to web page</w:t>
       </w:r>
@@ -10128,7 +10177,7 @@
       <w:pPr>
         <w:pStyle w:val="Heading3"/>
       </w:pPr>
-      <w:bookmarkStart w:id="33" w:name="_Toc72822977"/>
+      <w:bookmarkStart w:id="33" w:name="_Toc72957841"/>
       <w:r>
         <w:lastRenderedPageBreak/>
         <w:t>Increase resolution in launch/</w:t>
@@ -10206,7 +10255,7 @@
       <w:pPr>
         <w:pStyle w:val="Heading3"/>
       </w:pPr>
-      <w:bookmarkStart w:id="34" w:name="_Toc72822978"/>
+      <w:bookmarkStart w:id="34" w:name="_Toc72957842"/>
       <w:r>
         <w:t>MJPEG</w:t>
       </w:r>
@@ -11055,7 +11104,7 @@
       <w:pPr>
         <w:pStyle w:val="Heading3"/>
       </w:pPr>
-      <w:bookmarkStart w:id="35" w:name="_Toc72822979"/>
+      <w:bookmarkStart w:id="35" w:name="_Toc72957843"/>
       <w:proofErr w:type="spellStart"/>
       <w:r>
         <w:t>GStreamer</w:t>
@@ -11518,7 +11567,7 @@
       <w:pPr>
         <w:pStyle w:val="Heading3"/>
       </w:pPr>
-      <w:bookmarkStart w:id="36" w:name="_Toc72822980"/>
+      <w:bookmarkStart w:id="36" w:name="_Toc72957844"/>
       <w:r>
         <w:t>Pi H264 To Browser</w:t>
       </w:r>
@@ -11688,7 +11737,7 @@
       <w:pPr>
         <w:pStyle w:val="Heading3"/>
       </w:pPr>
-      <w:bookmarkStart w:id="37" w:name="_Toc72822981"/>
+      <w:bookmarkStart w:id="37" w:name="_Toc72957845"/>
       <w:r>
         <w:t>UV4L</w:t>
       </w:r>
@@ -13446,7 +13495,7 @@
       <w:pPr>
         <w:pStyle w:val="Heading2"/>
       </w:pPr>
-      <w:bookmarkStart w:id="38" w:name="_Toc72822982"/>
+      <w:bookmarkStart w:id="38" w:name="_Toc72957846"/>
       <w:r>
         <w:t>Power Board</w:t>
       </w:r>
@@ -13650,7 +13699,7 @@
       <w:pPr>
         <w:pStyle w:val="Heading2"/>
       </w:pPr>
-      <w:bookmarkStart w:id="39" w:name="_Toc72822983"/>
+      <w:bookmarkStart w:id="39" w:name="_Toc72957847"/>
       <w:proofErr w:type="spellStart"/>
       <w:r>
         <w:t>EasyEda</w:t>
@@ -13872,7 +13921,7 @@
       <w:pPr>
         <w:pStyle w:val="Heading2"/>
       </w:pPr>
-      <w:bookmarkStart w:id="40" w:name="_Toc72822984"/>
+      <w:bookmarkStart w:id="40" w:name="_Toc72957848"/>
       <w:proofErr w:type="spellStart"/>
       <w:r>
         <w:t>EasyEda</w:t>
@@ -14061,7 +14110,7 @@
       <w:pPr>
         <w:pStyle w:val="Heading2"/>
       </w:pPr>
-      <w:bookmarkStart w:id="41" w:name="_Toc72822985"/>
+      <w:bookmarkStart w:id="41" w:name="_Toc72957849"/>
       <w:proofErr w:type="spellStart"/>
       <w:r>
         <w:t>Ultimaker</w:t>
@@ -14301,7 +14350,7 @@
       <w:pPr>
         <w:pStyle w:val="Heading2"/>
       </w:pPr>
-      <w:bookmarkStart w:id="42" w:name="_Toc72822986"/>
+      <w:bookmarkStart w:id="42" w:name="_Toc72957850"/>
       <w:r>
         <w:t>Low Power</w:t>
       </w:r>
@@ -14409,7 +14458,7 @@
           <w:color w:val="FF0000"/>
         </w:rPr>
       </w:pPr>
-      <w:bookmarkStart w:id="43" w:name="_Toc72822987"/>
+      <w:bookmarkStart w:id="43" w:name="_Toc72957851"/>
       <w:r>
         <w:t xml:space="preserve">Default EEPROM </w:t>
       </w:r>
@@ -14951,7 +15000,7 @@
           <w:shd w:val="clear" w:color="auto" w:fill="FAFAFA"/>
         </w:rPr>
       </w:pPr>
-      <w:bookmarkStart w:id="44" w:name="_Toc72822988"/>
+      <w:bookmarkStart w:id="44" w:name="_Toc72957852"/>
       <w:r>
         <w:rPr>
           <w:shd w:val="clear" w:color="auto" w:fill="FAFAFA"/>
@@ -14964,7 +15013,7 @@
       <w:pPr>
         <w:pStyle w:val="Heading2"/>
       </w:pPr>
-      <w:bookmarkStart w:id="45" w:name="_Toc72822989"/>
+      <w:bookmarkStart w:id="45" w:name="_Toc72957853"/>
       <w:r>
         <w:t>Current measurements</w:t>
       </w:r>
@@ -15359,7 +15408,7 @@
       <w:pPr>
         <w:pStyle w:val="Heading2"/>
       </w:pPr>
-      <w:bookmarkStart w:id="46" w:name="_Toc72822990"/>
+      <w:bookmarkStart w:id="46" w:name="_Toc72957854"/>
       <w:r>
         <w:t>Video bitrate measurements</w:t>
       </w:r>
@@ -16879,7 +16928,7 @@
       <w:pPr>
         <w:pStyle w:val="Heading1"/>
       </w:pPr>
-      <w:bookmarkStart w:id="47" w:name="_Toc72822991"/>
+      <w:bookmarkStart w:id="47" w:name="_Toc72957855"/>
       <w:r>
         <w:lastRenderedPageBreak/>
         <w:t>Useful links</w:t>

</xml_diff>

<commit_message>
Switched from UV4L to Rpi-WebRTC-Streamer
</commit_message>
<xml_diff>
--- a/MyExoMy.docx
+++ b/MyExoMy.docx
@@ -259,7 +259,6 @@
       </w:sdtPr>
       <w:sdtEndPr>
         <w:rPr>
-          <w:b/>
           <w:bCs/>
           <w:noProof/>
         </w:rPr>
@@ -304,16 +303,15 @@
             <w:fldChar w:fldCharType="begin"/>
           </w:r>
           <w:r>
-            <w:instrText xml:space="preserve"> TOC \o "1-3" \h \z \u </w:instrText>
+            <w:instrText xml:space="preserve"> TOC \o "1-4" \h \z \u </w:instrText>
           </w:r>
           <w:r>
             <w:fldChar w:fldCharType="separate"/>
           </w:r>
-          <w:hyperlink w:anchor="_Toc72957818" w:history="1">
+          <w:hyperlink w:anchor="_Toc73132332" w:history="1">
             <w:r>
               <w:rPr>
                 <w:rStyle w:val="Hyperlink"/>
-                <w:b/>
                 <w:bCs/>
                 <w:noProof/>
               </w:rPr>
@@ -353,7 +351,7 @@
                 <w:noProof/>
                 <w:webHidden/>
               </w:rPr>
-              <w:instrText xml:space="preserve"> PAGEREF _Toc72957818 \h </w:instrText>
+              <w:instrText xml:space="preserve"> PAGEREF _Toc73132332 \h </w:instrText>
             </w:r>
             <w:r>
               <w:rPr>
@@ -397,7 +395,7 @@
               <w:lang w:val="en-NL" w:eastAsia="en-NL"/>
             </w:rPr>
           </w:pPr>
-          <w:hyperlink w:anchor="_Toc72957819" w:history="1">
+          <w:hyperlink w:anchor="_Toc73132333" w:history="1">
             <w:r>
               <w:rPr>
                 <w:rStyle w:val="Hyperlink"/>
@@ -439,7 +437,7 @@
                 <w:noProof/>
                 <w:webHidden/>
               </w:rPr>
-              <w:instrText xml:space="preserve"> PAGEREF _Toc72957819 \h </w:instrText>
+              <w:instrText xml:space="preserve"> PAGEREF _Toc73132333 \h </w:instrText>
             </w:r>
             <w:r>
               <w:rPr>
@@ -483,7 +481,7 @@
               <w:lang w:val="en-NL" w:eastAsia="en-NL"/>
             </w:rPr>
           </w:pPr>
-          <w:hyperlink w:anchor="_Toc72957820" w:history="1">
+          <w:hyperlink w:anchor="_Toc73132334" w:history="1">
             <w:r>
               <w:rPr>
                 <w:rStyle w:val="Hyperlink"/>
@@ -525,7 +523,7 @@
                 <w:noProof/>
                 <w:webHidden/>
               </w:rPr>
-              <w:instrText xml:space="preserve"> PAGEREF _Toc72957820 \h </w:instrText>
+              <w:instrText xml:space="preserve"> PAGEREF _Toc73132334 \h </w:instrText>
             </w:r>
             <w:r>
               <w:rPr>
@@ -569,7 +567,7 @@
               <w:lang w:val="en-NL" w:eastAsia="en-NL"/>
             </w:rPr>
           </w:pPr>
-          <w:hyperlink w:anchor="_Toc72957821" w:history="1">
+          <w:hyperlink w:anchor="_Toc73132335" w:history="1">
             <w:r>
               <w:rPr>
                 <w:rStyle w:val="Hyperlink"/>
@@ -611,7 +609,7 @@
                 <w:noProof/>
                 <w:webHidden/>
               </w:rPr>
-              <w:instrText xml:space="preserve"> PAGEREF _Toc72957821 \h </w:instrText>
+              <w:instrText xml:space="preserve"> PAGEREF _Toc73132335 \h </w:instrText>
             </w:r>
             <w:r>
               <w:rPr>
@@ -655,7 +653,7 @@
               <w:lang w:val="en-NL" w:eastAsia="en-NL"/>
             </w:rPr>
           </w:pPr>
-          <w:hyperlink w:anchor="_Toc72957822" w:history="1">
+          <w:hyperlink w:anchor="_Toc73132336" w:history="1">
             <w:r>
               <w:rPr>
                 <w:rStyle w:val="Hyperlink"/>
@@ -697,7 +695,7 @@
                 <w:noProof/>
                 <w:webHidden/>
               </w:rPr>
-              <w:instrText xml:space="preserve"> PAGEREF _Toc72957822 \h </w:instrText>
+              <w:instrText xml:space="preserve"> PAGEREF _Toc73132336 \h </w:instrText>
             </w:r>
             <w:r>
               <w:rPr>
@@ -741,7 +739,7 @@
               <w:lang w:val="en-NL" w:eastAsia="en-NL"/>
             </w:rPr>
           </w:pPr>
-          <w:hyperlink w:anchor="_Toc72957823" w:history="1">
+          <w:hyperlink w:anchor="_Toc73132337" w:history="1">
             <w:r>
               <w:rPr>
                 <w:rStyle w:val="Hyperlink"/>
@@ -783,7 +781,7 @@
                 <w:noProof/>
                 <w:webHidden/>
               </w:rPr>
-              <w:instrText xml:space="preserve"> PAGEREF _Toc72957823 \h </w:instrText>
+              <w:instrText xml:space="preserve"> PAGEREF _Toc73132337 \h </w:instrText>
             </w:r>
             <w:r>
               <w:rPr>
@@ -827,7 +825,7 @@
               <w:lang w:val="en-NL" w:eastAsia="en-NL"/>
             </w:rPr>
           </w:pPr>
-          <w:hyperlink w:anchor="_Toc72957824" w:history="1">
+          <w:hyperlink w:anchor="_Toc73132338" w:history="1">
             <w:r>
               <w:rPr>
                 <w:rStyle w:val="Hyperlink"/>
@@ -869,7 +867,7 @@
                 <w:noProof/>
                 <w:webHidden/>
               </w:rPr>
-              <w:instrText xml:space="preserve"> PAGEREF _Toc72957824 \h </w:instrText>
+              <w:instrText xml:space="preserve"> PAGEREF _Toc73132338 \h </w:instrText>
             </w:r>
             <w:r>
               <w:rPr>
@@ -913,7 +911,7 @@
               <w:lang w:val="en-NL" w:eastAsia="en-NL"/>
             </w:rPr>
           </w:pPr>
-          <w:hyperlink w:anchor="_Toc72957825" w:history="1">
+          <w:hyperlink w:anchor="_Toc73132339" w:history="1">
             <w:r>
               <w:rPr>
                 <w:rStyle w:val="Hyperlink"/>
@@ -955,7 +953,7 @@
                 <w:noProof/>
                 <w:webHidden/>
               </w:rPr>
-              <w:instrText xml:space="preserve"> PAGEREF _Toc72957825 \h </w:instrText>
+              <w:instrText xml:space="preserve"> PAGEREF _Toc73132339 \h </w:instrText>
             </w:r>
             <w:r>
               <w:rPr>
@@ -999,7 +997,7 @@
               <w:lang w:val="en-NL" w:eastAsia="en-NL"/>
             </w:rPr>
           </w:pPr>
-          <w:hyperlink w:anchor="_Toc72957826" w:history="1">
+          <w:hyperlink w:anchor="_Toc73132340" w:history="1">
             <w:r>
               <w:rPr>
                 <w:rStyle w:val="Hyperlink"/>
@@ -1041,7 +1039,7 @@
                 <w:noProof/>
                 <w:webHidden/>
               </w:rPr>
-              <w:instrText xml:space="preserve"> PAGEREF _Toc72957826 \h </w:instrText>
+              <w:instrText xml:space="preserve"> PAGEREF _Toc73132340 \h </w:instrText>
             </w:r>
             <w:r>
               <w:rPr>
@@ -1085,7 +1083,7 @@
               <w:lang w:val="en-NL" w:eastAsia="en-NL"/>
             </w:rPr>
           </w:pPr>
-          <w:hyperlink w:anchor="_Toc72957827" w:history="1">
+          <w:hyperlink w:anchor="_Toc73132341" w:history="1">
             <w:r>
               <w:rPr>
                 <w:rStyle w:val="Hyperlink"/>
@@ -1127,7 +1125,7 @@
                 <w:noProof/>
                 <w:webHidden/>
               </w:rPr>
-              <w:instrText xml:space="preserve"> PAGEREF _Toc72957827 \h </w:instrText>
+              <w:instrText xml:space="preserve"> PAGEREF _Toc73132341 \h </w:instrText>
             </w:r>
             <w:r>
               <w:rPr>
@@ -1171,7 +1169,7 @@
               <w:lang w:val="en-NL" w:eastAsia="en-NL"/>
             </w:rPr>
           </w:pPr>
-          <w:hyperlink w:anchor="_Toc72957828" w:history="1">
+          <w:hyperlink w:anchor="_Toc73132342" w:history="1">
             <w:r>
               <w:rPr>
                 <w:rStyle w:val="Hyperlink"/>
@@ -1213,7 +1211,7 @@
                 <w:noProof/>
                 <w:webHidden/>
               </w:rPr>
-              <w:instrText xml:space="preserve"> PAGEREF _Toc72957828 \h </w:instrText>
+              <w:instrText xml:space="preserve"> PAGEREF _Toc73132342 \h </w:instrText>
             </w:r>
             <w:r>
               <w:rPr>
@@ -1257,7 +1255,7 @@
               <w:lang w:val="en-NL" w:eastAsia="en-NL"/>
             </w:rPr>
           </w:pPr>
-          <w:hyperlink w:anchor="_Toc72957829" w:history="1">
+          <w:hyperlink w:anchor="_Toc73132343" w:history="1">
             <w:r>
               <w:rPr>
                 <w:rStyle w:val="Hyperlink"/>
@@ -1299,7 +1297,7 @@
                 <w:noProof/>
                 <w:webHidden/>
               </w:rPr>
-              <w:instrText xml:space="preserve"> PAGEREF _Toc72957829 \h </w:instrText>
+              <w:instrText xml:space="preserve"> PAGEREF _Toc73132343 \h </w:instrText>
             </w:r>
             <w:r>
               <w:rPr>
@@ -1343,7 +1341,7 @@
               <w:lang w:val="en-NL" w:eastAsia="en-NL"/>
             </w:rPr>
           </w:pPr>
-          <w:hyperlink w:anchor="_Toc72957830" w:history="1">
+          <w:hyperlink w:anchor="_Toc73132344" w:history="1">
             <w:r>
               <w:rPr>
                 <w:rStyle w:val="Hyperlink"/>
@@ -1385,7 +1383,7 @@
                 <w:noProof/>
                 <w:webHidden/>
               </w:rPr>
-              <w:instrText xml:space="preserve"> PAGEREF _Toc72957830 \h </w:instrText>
+              <w:instrText xml:space="preserve"> PAGEREF _Toc73132344 \h </w:instrText>
             </w:r>
             <w:r>
               <w:rPr>
@@ -1429,7 +1427,7 @@
               <w:lang w:val="en-NL" w:eastAsia="en-NL"/>
             </w:rPr>
           </w:pPr>
-          <w:hyperlink w:anchor="_Toc72957831" w:history="1">
+          <w:hyperlink w:anchor="_Toc73132345" w:history="1">
             <w:r>
               <w:rPr>
                 <w:rStyle w:val="Hyperlink"/>
@@ -1471,7 +1469,7 @@
                 <w:noProof/>
                 <w:webHidden/>
               </w:rPr>
-              <w:instrText xml:space="preserve"> PAGEREF _Toc72957831 \h </w:instrText>
+              <w:instrText xml:space="preserve"> PAGEREF _Toc73132345 \h </w:instrText>
             </w:r>
             <w:r>
               <w:rPr>
@@ -1515,7 +1513,7 @@
               <w:lang w:val="en-NL" w:eastAsia="en-NL"/>
             </w:rPr>
           </w:pPr>
-          <w:hyperlink w:anchor="_Toc72957832" w:history="1">
+          <w:hyperlink w:anchor="_Toc73132346" w:history="1">
             <w:r>
               <w:rPr>
                 <w:rStyle w:val="Hyperlink"/>
@@ -1557,7 +1555,7 @@
                 <w:noProof/>
                 <w:webHidden/>
               </w:rPr>
-              <w:instrText xml:space="preserve"> PAGEREF _Toc72957832 \h </w:instrText>
+              <w:instrText xml:space="preserve"> PAGEREF _Toc73132346 \h </w:instrText>
             </w:r>
             <w:r>
               <w:rPr>
@@ -1601,7 +1599,7 @@
               <w:lang w:val="en-NL" w:eastAsia="en-NL"/>
             </w:rPr>
           </w:pPr>
-          <w:hyperlink w:anchor="_Toc72957833" w:history="1">
+          <w:hyperlink w:anchor="_Toc73132347" w:history="1">
             <w:r>
               <w:rPr>
                 <w:rStyle w:val="Hyperlink"/>
@@ -1643,7 +1641,7 @@
                 <w:noProof/>
                 <w:webHidden/>
               </w:rPr>
-              <w:instrText xml:space="preserve"> PAGEREF _Toc72957833 \h </w:instrText>
+              <w:instrText xml:space="preserve"> PAGEREF _Toc73132347 \h </w:instrText>
             </w:r>
             <w:r>
               <w:rPr>
@@ -1687,7 +1685,7 @@
               <w:lang w:val="en-NL" w:eastAsia="en-NL"/>
             </w:rPr>
           </w:pPr>
-          <w:hyperlink w:anchor="_Toc72957834" w:history="1">
+          <w:hyperlink w:anchor="_Toc73132348" w:history="1">
             <w:r>
               <w:rPr>
                 <w:rStyle w:val="Hyperlink"/>
@@ -1729,7 +1727,7 @@
                 <w:noProof/>
                 <w:webHidden/>
               </w:rPr>
-              <w:instrText xml:space="preserve"> PAGEREF _Toc72957834 \h </w:instrText>
+              <w:instrText xml:space="preserve"> PAGEREF _Toc73132348 \h </w:instrText>
             </w:r>
             <w:r>
               <w:rPr>
@@ -1750,6 +1748,170 @@
                 <w:webHidden/>
               </w:rPr>
               <w:t>9</w:t>
+            </w:r>
+            <w:r>
+              <w:rPr>
+                <w:noProof/>
+                <w:webHidden/>
+              </w:rPr>
+              <w:fldChar w:fldCharType="end"/>
+            </w:r>
+          </w:hyperlink>
+        </w:p>
+        <w:p>
+          <w:pPr>
+            <w:pStyle w:val="TOC4"/>
+            <w:tabs>
+              <w:tab w:val="left" w:pos="1760"/>
+              <w:tab w:val="right" w:leader="dot" w:pos="9016"/>
+            </w:tabs>
+            <w:rPr>
+              <w:noProof/>
+            </w:rPr>
+          </w:pPr>
+          <w:hyperlink w:anchor="_Toc73132349" w:history="1">
+            <w:r>
+              <w:rPr>
+                <w:rStyle w:val="Hyperlink"/>
+                <w:noProof/>
+              </w:rPr>
+              <w:t>5.2.2.1.</w:t>
+            </w:r>
+            <w:r>
+              <w:rPr>
+                <w:noProof/>
+              </w:rPr>
+              <w:tab/>
+            </w:r>
+            <w:r>
+              <w:rPr>
+                <w:rStyle w:val="Hyperlink"/>
+                <w:noProof/>
+              </w:rPr>
+              <w:t>External USB Wifi dongle AWUS036ACM</w:t>
+            </w:r>
+            <w:r>
+              <w:rPr>
+                <w:noProof/>
+                <w:webHidden/>
+              </w:rPr>
+              <w:tab/>
+            </w:r>
+            <w:r>
+              <w:rPr>
+                <w:noProof/>
+                <w:webHidden/>
+              </w:rPr>
+              <w:fldChar w:fldCharType="begin"/>
+            </w:r>
+            <w:r>
+              <w:rPr>
+                <w:noProof/>
+                <w:webHidden/>
+              </w:rPr>
+              <w:instrText xml:space="preserve"> PAGEREF _Toc73132349 \h </w:instrText>
+            </w:r>
+            <w:r>
+              <w:rPr>
+                <w:noProof/>
+                <w:webHidden/>
+              </w:rPr>
+            </w:r>
+            <w:r>
+              <w:rPr>
+                <w:noProof/>
+                <w:webHidden/>
+              </w:rPr>
+              <w:fldChar w:fldCharType="separate"/>
+            </w:r>
+            <w:r>
+              <w:rPr>
+                <w:noProof/>
+                <w:webHidden/>
+              </w:rPr>
+              <w:t>9</w:t>
+            </w:r>
+            <w:r>
+              <w:rPr>
+                <w:noProof/>
+                <w:webHidden/>
+              </w:rPr>
+              <w:fldChar w:fldCharType="end"/>
+            </w:r>
+          </w:hyperlink>
+        </w:p>
+        <w:p>
+          <w:pPr>
+            <w:pStyle w:val="TOC4"/>
+            <w:tabs>
+              <w:tab w:val="left" w:pos="1760"/>
+              <w:tab w:val="right" w:leader="dot" w:pos="9016"/>
+            </w:tabs>
+            <w:rPr>
+              <w:noProof/>
+            </w:rPr>
+          </w:pPr>
+          <w:hyperlink w:anchor="_Toc73132350" w:history="1">
+            <w:r>
+              <w:rPr>
+                <w:rStyle w:val="Hyperlink"/>
+                <w:noProof/>
+              </w:rPr>
+              <w:t>5.2.2.2.</w:t>
+            </w:r>
+            <w:r>
+              <w:rPr>
+                <w:noProof/>
+              </w:rPr>
+              <w:tab/>
+            </w:r>
+            <w:r>
+              <w:rPr>
+                <w:rStyle w:val="Hyperlink"/>
+                <w:noProof/>
+              </w:rPr>
+              <w:t>External Antenna connected to RPi Wifi module</w:t>
+            </w:r>
+            <w:r>
+              <w:rPr>
+                <w:noProof/>
+                <w:webHidden/>
+              </w:rPr>
+              <w:tab/>
+            </w:r>
+            <w:r>
+              <w:rPr>
+                <w:noProof/>
+                <w:webHidden/>
+              </w:rPr>
+              <w:fldChar w:fldCharType="begin"/>
+            </w:r>
+            <w:r>
+              <w:rPr>
+                <w:noProof/>
+                <w:webHidden/>
+              </w:rPr>
+              <w:instrText xml:space="preserve"> PAGEREF _Toc73132350 \h </w:instrText>
+            </w:r>
+            <w:r>
+              <w:rPr>
+                <w:noProof/>
+                <w:webHidden/>
+              </w:rPr>
+            </w:r>
+            <w:r>
+              <w:rPr>
+                <w:noProof/>
+                <w:webHidden/>
+              </w:rPr>
+              <w:fldChar w:fldCharType="separate"/>
+            </w:r>
+            <w:r>
+              <w:rPr>
+                <w:noProof/>
+                <w:webHidden/>
+              </w:rPr>
+              <w:t>10</w:t>
             </w:r>
             <w:r>
               <w:rPr>
@@ -1773,7 +1935,7 @@
               <w:lang w:val="en-NL" w:eastAsia="en-NL"/>
             </w:rPr>
           </w:pPr>
-          <w:hyperlink w:anchor="_Toc72957835" w:history="1">
+          <w:hyperlink w:anchor="_Toc73132351" w:history="1">
             <w:r>
               <w:rPr>
                 <w:rStyle w:val="Hyperlink"/>
@@ -1815,7 +1977,7 @@
                 <w:noProof/>
                 <w:webHidden/>
               </w:rPr>
-              <w:instrText xml:space="preserve"> PAGEREF _Toc72957835 \h </w:instrText>
+              <w:instrText xml:space="preserve"> PAGEREF _Toc73132351 \h </w:instrText>
             </w:r>
             <w:r>
               <w:rPr>
@@ -1859,7 +2021,7 @@
               <w:lang w:val="en-NL" w:eastAsia="en-NL"/>
             </w:rPr>
           </w:pPr>
-          <w:hyperlink w:anchor="_Toc72957836" w:history="1">
+          <w:hyperlink w:anchor="_Toc73132352" w:history="1">
             <w:r>
               <w:rPr>
                 <w:rStyle w:val="Hyperlink"/>
@@ -1901,7 +2063,7 @@
                 <w:noProof/>
                 <w:webHidden/>
               </w:rPr>
-              <w:instrText xml:space="preserve"> PAGEREF _Toc72957836 \h </w:instrText>
+              <w:instrText xml:space="preserve"> PAGEREF _Toc73132352 \h </w:instrText>
             </w:r>
             <w:r>
               <w:rPr>
@@ -1945,7 +2107,7 @@
               <w:lang w:val="en-NL" w:eastAsia="en-NL"/>
             </w:rPr>
           </w:pPr>
-          <w:hyperlink w:anchor="_Toc72957837" w:history="1">
+          <w:hyperlink w:anchor="_Toc73132353" w:history="1">
             <w:r>
               <w:rPr>
                 <w:rStyle w:val="Hyperlink"/>
@@ -1987,7 +2149,7 @@
                 <w:noProof/>
                 <w:webHidden/>
               </w:rPr>
-              <w:instrText xml:space="preserve"> PAGEREF _Toc72957837 \h </w:instrText>
+              <w:instrText xml:space="preserve"> PAGEREF _Toc73132353 \h </w:instrText>
             </w:r>
             <w:r>
               <w:rPr>
@@ -2031,7 +2193,7 @@
               <w:lang w:val="en-NL" w:eastAsia="en-NL"/>
             </w:rPr>
           </w:pPr>
-          <w:hyperlink w:anchor="_Toc72957838" w:history="1">
+          <w:hyperlink w:anchor="_Toc73132354" w:history="1">
             <w:r>
               <w:rPr>
                 <w:rStyle w:val="Hyperlink"/>
@@ -2073,7 +2235,7 @@
                 <w:noProof/>
                 <w:webHidden/>
               </w:rPr>
-              <w:instrText xml:space="preserve"> PAGEREF _Toc72957838 \h </w:instrText>
+              <w:instrText xml:space="preserve"> PAGEREF _Toc73132354 \h </w:instrText>
             </w:r>
             <w:r>
               <w:rPr>
@@ -2117,7 +2279,7 @@
               <w:lang w:val="en-NL" w:eastAsia="en-NL"/>
             </w:rPr>
           </w:pPr>
-          <w:hyperlink w:anchor="_Toc72957839" w:history="1">
+          <w:hyperlink w:anchor="_Toc73132355" w:history="1">
             <w:r>
               <w:rPr>
                 <w:rStyle w:val="Hyperlink"/>
@@ -2159,7 +2321,7 @@
                 <w:noProof/>
                 <w:webHidden/>
               </w:rPr>
-              <w:instrText xml:space="preserve"> PAGEREF _Toc72957839 \h </w:instrText>
+              <w:instrText xml:space="preserve"> PAGEREF _Toc73132355 \h </w:instrText>
             </w:r>
             <w:r>
               <w:rPr>
@@ -2203,7 +2365,7 @@
               <w:lang w:val="en-NL" w:eastAsia="en-NL"/>
             </w:rPr>
           </w:pPr>
-          <w:hyperlink w:anchor="_Toc72957840" w:history="1">
+          <w:hyperlink w:anchor="_Toc73132356" w:history="1">
             <w:r>
               <w:rPr>
                 <w:rStyle w:val="Hyperlink"/>
@@ -2245,7 +2407,7 @@
                 <w:noProof/>
                 <w:webHidden/>
               </w:rPr>
-              <w:instrText xml:space="preserve"> PAGEREF _Toc72957840 \h </w:instrText>
+              <w:instrText xml:space="preserve"> PAGEREF _Toc73132356 \h </w:instrText>
             </w:r>
             <w:r>
               <w:rPr>
@@ -2289,7 +2451,7 @@
               <w:lang w:val="en-NL" w:eastAsia="en-NL"/>
             </w:rPr>
           </w:pPr>
-          <w:hyperlink w:anchor="_Toc72957841" w:history="1">
+          <w:hyperlink w:anchor="_Toc73132357" w:history="1">
             <w:r>
               <w:rPr>
                 <w:rStyle w:val="Hyperlink"/>
@@ -2331,7 +2493,7 @@
                 <w:noProof/>
                 <w:webHidden/>
               </w:rPr>
-              <w:instrText xml:space="preserve"> PAGEREF _Toc72957841 \h </w:instrText>
+              <w:instrText xml:space="preserve"> PAGEREF _Toc73132357 \h </w:instrText>
             </w:r>
             <w:r>
               <w:rPr>
@@ -2375,7 +2537,7 @@
               <w:lang w:val="en-NL" w:eastAsia="en-NL"/>
             </w:rPr>
           </w:pPr>
-          <w:hyperlink w:anchor="_Toc72957842" w:history="1">
+          <w:hyperlink w:anchor="_Toc73132358" w:history="1">
             <w:r>
               <w:rPr>
                 <w:rStyle w:val="Hyperlink"/>
@@ -2417,7 +2579,7 @@
                 <w:noProof/>
                 <w:webHidden/>
               </w:rPr>
-              <w:instrText xml:space="preserve"> PAGEREF _Toc72957842 \h </w:instrText>
+              <w:instrText xml:space="preserve"> PAGEREF _Toc73132358 \h </w:instrText>
             </w:r>
             <w:r>
               <w:rPr>
@@ -2461,7 +2623,7 @@
               <w:lang w:val="en-NL" w:eastAsia="en-NL"/>
             </w:rPr>
           </w:pPr>
-          <w:hyperlink w:anchor="_Toc72957843" w:history="1">
+          <w:hyperlink w:anchor="_Toc73132359" w:history="1">
             <w:r>
               <w:rPr>
                 <w:rStyle w:val="Hyperlink"/>
@@ -2503,7 +2665,7 @@
                 <w:noProof/>
                 <w:webHidden/>
               </w:rPr>
-              <w:instrText xml:space="preserve"> PAGEREF _Toc72957843 \h </w:instrText>
+              <w:instrText xml:space="preserve"> PAGEREF _Toc73132359 \h </w:instrText>
             </w:r>
             <w:r>
               <w:rPr>
@@ -2547,7 +2709,7 @@
               <w:lang w:val="en-NL" w:eastAsia="en-NL"/>
             </w:rPr>
           </w:pPr>
-          <w:hyperlink w:anchor="_Toc72957844" w:history="1">
+          <w:hyperlink w:anchor="_Toc73132360" w:history="1">
             <w:r>
               <w:rPr>
                 <w:rStyle w:val="Hyperlink"/>
@@ -2589,7 +2751,7 @@
                 <w:noProof/>
                 <w:webHidden/>
               </w:rPr>
-              <w:instrText xml:space="preserve"> PAGEREF _Toc72957844 \h </w:instrText>
+              <w:instrText xml:space="preserve"> PAGEREF _Toc73132360 \h </w:instrText>
             </w:r>
             <w:r>
               <w:rPr>
@@ -2633,7 +2795,7 @@
               <w:lang w:val="en-NL" w:eastAsia="en-NL"/>
             </w:rPr>
           </w:pPr>
-          <w:hyperlink w:anchor="_Toc72957845" w:history="1">
+          <w:hyperlink w:anchor="_Toc73132361" w:history="1">
             <w:r>
               <w:rPr>
                 <w:rStyle w:val="Hyperlink"/>
@@ -2675,7 +2837,7 @@
                 <w:noProof/>
                 <w:webHidden/>
               </w:rPr>
-              <w:instrText xml:space="preserve"> PAGEREF _Toc72957845 \h </w:instrText>
+              <w:instrText xml:space="preserve"> PAGEREF _Toc73132361 \h </w:instrText>
             </w:r>
             <w:r>
               <w:rPr>
@@ -2696,6 +2858,272 @@
                 <w:webHidden/>
               </w:rPr>
               <w:t>13</w:t>
+            </w:r>
+            <w:r>
+              <w:rPr>
+                <w:noProof/>
+                <w:webHidden/>
+              </w:rPr>
+              <w:fldChar w:fldCharType="end"/>
+            </w:r>
+          </w:hyperlink>
+        </w:p>
+        <w:p>
+          <w:pPr>
+            <w:pStyle w:val="TOC4"/>
+            <w:tabs>
+              <w:tab w:val="left" w:pos="1760"/>
+              <w:tab w:val="right" w:leader="dot" w:pos="9016"/>
+            </w:tabs>
+            <w:rPr>
+              <w:noProof/>
+            </w:rPr>
+          </w:pPr>
+          <w:hyperlink w:anchor="_Toc73132362" w:history="1">
+            <w:r>
+              <w:rPr>
+                <w:rStyle w:val="Hyperlink"/>
+                <w:noProof/>
+                <w:lang w:val="en-US"/>
+              </w:rPr>
+              <w:t>5.7.5.1.</w:t>
+            </w:r>
+            <w:r>
+              <w:rPr>
+                <w:noProof/>
+              </w:rPr>
+              <w:tab/>
+            </w:r>
+            <w:r>
+              <w:rPr>
+                <w:rStyle w:val="Hyperlink"/>
+                <w:noProof/>
+              </w:rPr>
+              <w:t>MJPEG encoding</w:t>
+            </w:r>
+            <w:r>
+              <w:rPr>
+                <w:noProof/>
+                <w:webHidden/>
+              </w:rPr>
+              <w:tab/>
+            </w:r>
+            <w:r>
+              <w:rPr>
+                <w:noProof/>
+                <w:webHidden/>
+              </w:rPr>
+              <w:fldChar w:fldCharType="begin"/>
+            </w:r>
+            <w:r>
+              <w:rPr>
+                <w:noProof/>
+                <w:webHidden/>
+              </w:rPr>
+              <w:instrText xml:space="preserve"> PAGEREF _Toc73132362 \h </w:instrText>
+            </w:r>
+            <w:r>
+              <w:rPr>
+                <w:noProof/>
+                <w:webHidden/>
+              </w:rPr>
+            </w:r>
+            <w:r>
+              <w:rPr>
+                <w:noProof/>
+                <w:webHidden/>
+              </w:rPr>
+              <w:fldChar w:fldCharType="separate"/>
+            </w:r>
+            <w:r>
+              <w:rPr>
+                <w:noProof/>
+                <w:webHidden/>
+              </w:rPr>
+              <w:t>13</w:t>
+            </w:r>
+            <w:r>
+              <w:rPr>
+                <w:noProof/>
+                <w:webHidden/>
+              </w:rPr>
+              <w:fldChar w:fldCharType="end"/>
+            </w:r>
+          </w:hyperlink>
+        </w:p>
+        <w:p>
+          <w:pPr>
+            <w:pStyle w:val="TOC4"/>
+            <w:tabs>
+              <w:tab w:val="left" w:pos="1760"/>
+              <w:tab w:val="right" w:leader="dot" w:pos="9016"/>
+            </w:tabs>
+            <w:rPr>
+              <w:noProof/>
+            </w:rPr>
+          </w:pPr>
+          <w:hyperlink w:anchor="_Toc73132363" w:history="1">
+            <w:r>
+              <w:rPr>
+                <w:rStyle w:val="Hyperlink"/>
+                <w:noProof/>
+              </w:rPr>
+              <w:t>5.7.5.2.</w:t>
+            </w:r>
+            <w:r>
+              <w:rPr>
+                <w:noProof/>
+              </w:rPr>
+              <w:tab/>
+            </w:r>
+            <w:r>
+              <w:rPr>
+                <w:rStyle w:val="Hyperlink"/>
+                <w:noProof/>
+              </w:rPr>
+              <w:t>H</w:t>
+            </w:r>
+            <w:r>
+              <w:rPr>
+                <w:rStyle w:val="Hyperlink"/>
+                <w:noProof/>
+                <w:lang w:val="en-US"/>
+              </w:rPr>
+              <w:t>.</w:t>
+            </w:r>
+            <w:r>
+              <w:rPr>
+                <w:rStyle w:val="Hyperlink"/>
+                <w:noProof/>
+              </w:rPr>
+              <w:t>264 encoding</w:t>
+            </w:r>
+            <w:r>
+              <w:rPr>
+                <w:noProof/>
+                <w:webHidden/>
+              </w:rPr>
+              <w:tab/>
+            </w:r>
+            <w:r>
+              <w:rPr>
+                <w:noProof/>
+                <w:webHidden/>
+              </w:rPr>
+              <w:fldChar w:fldCharType="begin"/>
+            </w:r>
+            <w:r>
+              <w:rPr>
+                <w:noProof/>
+                <w:webHidden/>
+              </w:rPr>
+              <w:instrText xml:space="preserve"> PAGEREF _Toc73132363 \h </w:instrText>
+            </w:r>
+            <w:r>
+              <w:rPr>
+                <w:noProof/>
+                <w:webHidden/>
+              </w:rPr>
+            </w:r>
+            <w:r>
+              <w:rPr>
+                <w:noProof/>
+                <w:webHidden/>
+              </w:rPr>
+              <w:fldChar w:fldCharType="separate"/>
+            </w:r>
+            <w:r>
+              <w:rPr>
+                <w:noProof/>
+                <w:webHidden/>
+              </w:rPr>
+              <w:t>14</w:t>
+            </w:r>
+            <w:r>
+              <w:rPr>
+                <w:noProof/>
+                <w:webHidden/>
+              </w:rPr>
+              <w:fldChar w:fldCharType="end"/>
+            </w:r>
+          </w:hyperlink>
+        </w:p>
+        <w:p>
+          <w:pPr>
+            <w:pStyle w:val="TOC3"/>
+            <w:tabs>
+              <w:tab w:val="left" w:pos="1320"/>
+              <w:tab w:val="right" w:leader="dot" w:pos="9016"/>
+            </w:tabs>
+            <w:rPr>
+              <w:rFonts w:eastAsiaTheme="minorEastAsia"/>
+              <w:noProof/>
+              <w:lang w:val="en-NL" w:eastAsia="en-NL"/>
+            </w:rPr>
+          </w:pPr>
+          <w:hyperlink w:anchor="_Toc73132364" w:history="1">
+            <w:r>
+              <w:rPr>
+                <w:rStyle w:val="Hyperlink"/>
+                <w:noProof/>
+              </w:rPr>
+              <w:t>5.7.6.</w:t>
+            </w:r>
+            <w:r>
+              <w:rPr>
+                <w:rFonts w:eastAsiaTheme="minorEastAsia"/>
+                <w:noProof/>
+                <w:lang w:val="en-NL" w:eastAsia="en-NL"/>
+              </w:rPr>
+              <w:tab/>
+            </w:r>
+            <w:r>
+              <w:rPr>
+                <w:rStyle w:val="Hyperlink"/>
+                <w:noProof/>
+              </w:rPr>
+              <w:t>Rpi-WebRTC-Streamer</w:t>
+            </w:r>
+            <w:r>
+              <w:rPr>
+                <w:noProof/>
+                <w:webHidden/>
+              </w:rPr>
+              <w:tab/>
+            </w:r>
+            <w:r>
+              <w:rPr>
+                <w:noProof/>
+                <w:webHidden/>
+              </w:rPr>
+              <w:fldChar w:fldCharType="begin"/>
+            </w:r>
+            <w:r>
+              <w:rPr>
+                <w:noProof/>
+                <w:webHidden/>
+              </w:rPr>
+              <w:instrText xml:space="preserve"> PAGEREF _Toc73132364 \h </w:instrText>
+            </w:r>
+            <w:r>
+              <w:rPr>
+                <w:noProof/>
+                <w:webHidden/>
+              </w:rPr>
+            </w:r>
+            <w:r>
+              <w:rPr>
+                <w:noProof/>
+                <w:webHidden/>
+              </w:rPr>
+              <w:fldChar w:fldCharType="separate"/>
+            </w:r>
+            <w:r>
+              <w:rPr>
+                <w:noProof/>
+                <w:webHidden/>
+              </w:rPr>
+              <w:t>14</w:t>
             </w:r>
             <w:r>
               <w:rPr>
@@ -2719,7 +3147,7 @@
               <w:lang w:val="en-NL" w:eastAsia="en-NL"/>
             </w:rPr>
           </w:pPr>
-          <w:hyperlink w:anchor="_Toc72957846" w:history="1">
+          <w:hyperlink w:anchor="_Toc73132365" w:history="1">
             <w:r>
               <w:rPr>
                 <w:rStyle w:val="Hyperlink"/>
@@ -2761,7 +3189,7 @@
                 <w:noProof/>
                 <w:webHidden/>
               </w:rPr>
-              <w:instrText xml:space="preserve"> PAGEREF _Toc72957846 \h </w:instrText>
+              <w:instrText xml:space="preserve"> PAGEREF _Toc73132365 \h </w:instrText>
             </w:r>
             <w:r>
               <w:rPr>
@@ -2781,7 +3209,7 @@
                 <w:noProof/>
                 <w:webHidden/>
               </w:rPr>
-              <w:t>14</w:t>
+              <w:t>15</w:t>
             </w:r>
             <w:r>
               <w:rPr>
@@ -2805,7 +3233,7 @@
               <w:lang w:val="en-NL" w:eastAsia="en-NL"/>
             </w:rPr>
           </w:pPr>
-          <w:hyperlink w:anchor="_Toc72957847" w:history="1">
+          <w:hyperlink w:anchor="_Toc73132366" w:history="1">
             <w:r>
               <w:rPr>
                 <w:rStyle w:val="Hyperlink"/>
@@ -2847,7 +3275,7 @@
                 <w:noProof/>
                 <w:webHidden/>
               </w:rPr>
-              <w:instrText xml:space="preserve"> PAGEREF _Toc72957847 \h </w:instrText>
+              <w:instrText xml:space="preserve"> PAGEREF _Toc73132366 \h </w:instrText>
             </w:r>
             <w:r>
               <w:rPr>
@@ -2891,7 +3319,7 @@
               <w:lang w:val="en-NL" w:eastAsia="en-NL"/>
             </w:rPr>
           </w:pPr>
-          <w:hyperlink w:anchor="_Toc72957848" w:history="1">
+          <w:hyperlink w:anchor="_Toc73132367" w:history="1">
             <w:r>
               <w:rPr>
                 <w:rStyle w:val="Hyperlink"/>
@@ -2933,7 +3361,7 @@
                 <w:noProof/>
                 <w:webHidden/>
               </w:rPr>
-              <w:instrText xml:space="preserve"> PAGEREF _Toc72957848 \h </w:instrText>
+              <w:instrText xml:space="preserve"> PAGEREF _Toc73132367 \h </w:instrText>
             </w:r>
             <w:r>
               <w:rPr>
@@ -2977,7 +3405,7 @@
               <w:lang w:val="en-NL" w:eastAsia="en-NL"/>
             </w:rPr>
           </w:pPr>
-          <w:hyperlink w:anchor="_Toc72957849" w:history="1">
+          <w:hyperlink w:anchor="_Toc73132368" w:history="1">
             <w:r>
               <w:rPr>
                 <w:rStyle w:val="Hyperlink"/>
@@ -3019,7 +3447,7 @@
                 <w:noProof/>
                 <w:webHidden/>
               </w:rPr>
-              <w:instrText xml:space="preserve"> PAGEREF _Toc72957849 \h </w:instrText>
+              <w:instrText xml:space="preserve"> PAGEREF _Toc73132368 \h </w:instrText>
             </w:r>
             <w:r>
               <w:rPr>
@@ -3063,7 +3491,7 @@
               <w:lang w:val="en-NL" w:eastAsia="en-NL"/>
             </w:rPr>
           </w:pPr>
-          <w:hyperlink w:anchor="_Toc72957850" w:history="1">
+          <w:hyperlink w:anchor="_Toc73132369" w:history="1">
             <w:r>
               <w:rPr>
                 <w:rStyle w:val="Hyperlink"/>
@@ -3105,7 +3533,7 @@
                 <w:noProof/>
                 <w:webHidden/>
               </w:rPr>
-              <w:instrText xml:space="preserve"> PAGEREF _Toc72957850 \h </w:instrText>
+              <w:instrText xml:space="preserve"> PAGEREF _Toc73132369 \h </w:instrText>
             </w:r>
             <w:r>
               <w:rPr>
@@ -3125,7 +3553,7 @@
                 <w:noProof/>
                 <w:webHidden/>
               </w:rPr>
-              <w:t>15</w:t>
+              <w:t>16</w:t>
             </w:r>
             <w:r>
               <w:rPr>
@@ -3149,7 +3577,7 @@
               <w:lang w:val="en-NL" w:eastAsia="en-NL"/>
             </w:rPr>
           </w:pPr>
-          <w:hyperlink w:anchor="_Toc72957851" w:history="1">
+          <w:hyperlink w:anchor="_Toc73132370" w:history="1">
             <w:r>
               <w:rPr>
                 <w:rStyle w:val="Hyperlink"/>
@@ -3191,7 +3619,7 @@
                 <w:noProof/>
                 <w:webHidden/>
               </w:rPr>
-              <w:instrText xml:space="preserve"> PAGEREF _Toc72957851 \h </w:instrText>
+              <w:instrText xml:space="preserve"> PAGEREF _Toc73132370 \h </w:instrText>
             </w:r>
             <w:r>
               <w:rPr>
@@ -3211,7 +3639,7 @@
                 <w:noProof/>
                 <w:webHidden/>
               </w:rPr>
-              <w:t>15</w:t>
+              <w:t>16</w:t>
             </w:r>
             <w:r>
               <w:rPr>
@@ -3235,7 +3663,7 @@
               <w:lang w:val="en-NL" w:eastAsia="en-NL"/>
             </w:rPr>
           </w:pPr>
-          <w:hyperlink w:anchor="_Toc72957852" w:history="1">
+          <w:hyperlink w:anchor="_Toc73132371" w:history="1">
             <w:r>
               <w:rPr>
                 <w:rStyle w:val="Hyperlink"/>
@@ -3278,7 +3706,7 @@
                 <w:noProof/>
                 <w:webHidden/>
               </w:rPr>
-              <w:instrText xml:space="preserve"> PAGEREF _Toc72957852 \h </w:instrText>
+              <w:instrText xml:space="preserve"> PAGEREF _Toc73132371 \h </w:instrText>
             </w:r>
             <w:r>
               <w:rPr>
@@ -3322,7 +3750,7 @@
               <w:lang w:val="en-NL" w:eastAsia="en-NL"/>
             </w:rPr>
           </w:pPr>
-          <w:hyperlink w:anchor="_Toc72957853" w:history="1">
+          <w:hyperlink w:anchor="_Toc73132372" w:history="1">
             <w:r>
               <w:rPr>
                 <w:rStyle w:val="Hyperlink"/>
@@ -3364,7 +3792,7 @@
                 <w:noProof/>
                 <w:webHidden/>
               </w:rPr>
-              <w:instrText xml:space="preserve"> PAGEREF _Toc72957853 \h </w:instrText>
+              <w:instrText xml:space="preserve"> PAGEREF _Toc73132372 \h </w:instrText>
             </w:r>
             <w:r>
               <w:rPr>
@@ -3408,7 +3836,7 @@
               <w:lang w:val="en-NL" w:eastAsia="en-NL"/>
             </w:rPr>
           </w:pPr>
-          <w:hyperlink w:anchor="_Toc72957854" w:history="1">
+          <w:hyperlink w:anchor="_Toc73132373" w:history="1">
             <w:r>
               <w:rPr>
                 <w:rStyle w:val="Hyperlink"/>
@@ -3450,7 +3878,7 @@
                 <w:noProof/>
                 <w:webHidden/>
               </w:rPr>
-              <w:instrText xml:space="preserve"> PAGEREF _Toc72957854 \h </w:instrText>
+              <w:instrText xml:space="preserve"> PAGEREF _Toc73132373 \h </w:instrText>
             </w:r>
             <w:r>
               <w:rPr>
@@ -3494,7 +3922,7 @@
               <w:lang w:val="en-NL" w:eastAsia="en-NL"/>
             </w:rPr>
           </w:pPr>
-          <w:hyperlink w:anchor="_Toc72957855" w:history="1">
+          <w:hyperlink w:anchor="_Toc73132374" w:history="1">
             <w:r>
               <w:rPr>
                 <w:rStyle w:val="Hyperlink"/>
@@ -3536,7 +3964,7 @@
                 <w:noProof/>
                 <w:webHidden/>
               </w:rPr>
-              <w:instrText xml:space="preserve"> PAGEREF _Toc72957855 \h </w:instrText>
+              <w:instrText xml:space="preserve"> PAGEREF _Toc73132374 \h </w:instrText>
             </w:r>
             <w:r>
               <w:rPr>
@@ -3556,7 +3984,7 @@
                 <w:noProof/>
                 <w:webHidden/>
               </w:rPr>
-              <w:t>19</w:t>
+              <w:t>18</w:t>
             </w:r>
             <w:r>
               <w:rPr>
@@ -3576,11 +4004,6 @@
             </w:rPr>
           </w:pPr>
           <w:r>
-            <w:rPr>
-              <w:b/>
-              <w:bCs/>
-              <w:noProof/>
-            </w:rPr>
             <w:fldChar w:fldCharType="end"/>
           </w:r>
         </w:p>
@@ -3604,12 +4027,12 @@
       <w:pPr>
         <w:pStyle w:val="Heading1"/>
         <w:rPr>
-          <w:b/>
+          <w:b w:val="0"/>
           <w:bCs/>
           <w:noProof/>
         </w:rPr>
       </w:pPr>
-      <w:bookmarkStart w:id="0" w:name="_Toc72957818"/>
+      <w:bookmarkStart w:id="0" w:name="_Toc73132332"/>
       <w:r>
         <w:lastRenderedPageBreak/>
         <w:t>Introduction</w:t>
@@ -3751,7 +4174,7 @@
       <w:pPr>
         <w:pStyle w:val="Heading1"/>
       </w:pPr>
-      <w:bookmarkStart w:id="1" w:name="_Toc72957819"/>
+      <w:bookmarkStart w:id="1" w:name="_Toc73132333"/>
       <w:r>
         <w:t>C</w:t>
       </w:r>
@@ -3773,7 +4196,7 @@
       <w:pPr>
         <w:pStyle w:val="Heading2"/>
       </w:pPr>
-      <w:bookmarkStart w:id="2" w:name="_Toc72957820"/>
+      <w:bookmarkStart w:id="2" w:name="_Toc73132334"/>
       <w:r>
         <w:t>For the first time</w:t>
       </w:r>
@@ -3824,7 +4247,7 @@
       <w:pPr>
         <w:pStyle w:val="Heading2"/>
       </w:pPr>
-      <w:bookmarkStart w:id="3" w:name="_Toc72957821"/>
+      <w:bookmarkStart w:id="3" w:name="_Toc73132335"/>
       <w:r>
         <w:t>When connection is lost for whatever reason</w:t>
       </w:r>
@@ -3940,7 +4363,7 @@
       <w:pPr>
         <w:pStyle w:val="Heading1"/>
       </w:pPr>
-      <w:bookmarkStart w:id="4" w:name="_Toc72957822"/>
+      <w:bookmarkStart w:id="4" w:name="_Toc73132336"/>
       <w:r>
         <w:t>Way of working</w:t>
       </w:r>
@@ -3950,9 +4373,12 @@
       <w:pPr>
         <w:pStyle w:val="Heading2"/>
       </w:pPr>
-      <w:bookmarkStart w:id="5" w:name="_Toc72957823"/>
-      <w:r>
-        <w:t>For development</w:t>
+      <w:bookmarkStart w:id="5" w:name="_Toc73132337"/>
+      <w:r>
+        <w:t>For</w:t>
+      </w:r>
+      <w:r>
+        <w:t xml:space="preserve"> development</w:t>
       </w:r>
       <w:bookmarkEnd w:id="5"/>
     </w:p>
@@ -4369,6 +4795,7 @@
         <w:rPr>
           <w:lang w:val="en-US"/>
         </w:rPr>
+        <w:lastRenderedPageBreak/>
         <w:t xml:space="preserve">After logging in to the RPi one can run the </w:t>
       </w:r>
       <w:r>
@@ -4497,7 +4924,6 @@
           <w:highlight w:val="lightGray"/>
           <w:shd w:val="clear" w:color="auto" w:fill="FAFAFA"/>
         </w:rPr>
-        <w:lastRenderedPageBreak/>
         <w:t>source /opt/</w:t>
       </w:r>
       <w:proofErr w:type="spellStart"/>
@@ -4684,7 +5110,28 @@
           <w:highlight w:val="lightGray"/>
           <w:shd w:val="clear" w:color="auto" w:fill="FAFAFA"/>
         </w:rPr>
-        <w:t xml:space="preserve"> -p 8000 &amp;</w:t>
+        <w:t xml:space="preserve"> -p </w:t>
+      </w:r>
+      <w:r>
+        <w:rPr>
+          <w:rFonts w:ascii="Courier New" w:hAnsi="Courier New" w:cs="Courier New"/>
+          <w:sz w:val="20"/>
+          <w:szCs w:val="20"/>
+          <w:highlight w:val="lightGray"/>
+          <w:shd w:val="clear" w:color="auto" w:fill="FAFAFA"/>
+          <w:lang w:val="en-US"/>
+        </w:rPr>
+        <w:t>55555</w:t>
+      </w:r>
+      <w:r>
+        <w:rPr>
+          <w:rFonts w:ascii="Courier New" w:hAnsi="Courier New" w:cs="Courier New"/>
+          <w:sz w:val="20"/>
+          <w:szCs w:val="20"/>
+          <w:highlight w:val="lightGray"/>
+          <w:shd w:val="clear" w:color="auto" w:fill="FAFAFA"/>
+        </w:rPr>
+        <w:t xml:space="preserve"> &amp;</w:t>
       </w:r>
       <w:r>
         <w:rPr>
@@ -4949,7 +5396,7 @@
       <w:pPr>
         <w:pStyle w:val="Heading2"/>
       </w:pPr>
-      <w:bookmarkStart w:id="6" w:name="_Toc72957824"/>
+      <w:bookmarkStart w:id="6" w:name="_Toc73132338"/>
       <w:r>
         <w:t xml:space="preserve">For </w:t>
       </w:r>
@@ -5082,14 +5529,26 @@
         <w:rPr>
           <w:lang w:val="en-US"/>
         </w:rPr>
-        <w:t xml:space="preserve"> can be operated through its web page at port 8000.</w:t>
+        <w:t xml:space="preserve"> can be operated through its web page at port </w:t>
+      </w:r>
+      <w:r>
+        <w:rPr>
+          <w:lang w:val="en-US"/>
+        </w:rPr>
+        <w:t>55555</w:t>
+      </w:r>
+      <w:r>
+        <w:rPr>
+          <w:lang w:val="en-US"/>
+        </w:rPr>
+        <w:t>.</w:t>
       </w:r>
     </w:p>
     <w:p>
       <w:pPr>
         <w:pStyle w:val="Heading2"/>
       </w:pPr>
-      <w:bookmarkStart w:id="7" w:name="_Toc72957825"/>
+      <w:bookmarkStart w:id="7" w:name="_Toc73132339"/>
       <w:r>
         <w:t>About Docker</w:t>
       </w:r>
@@ -5347,7 +5806,7 @@
       <w:pPr>
         <w:pStyle w:val="Heading2"/>
       </w:pPr>
-      <w:bookmarkStart w:id="8" w:name="_Toc72957826"/>
+      <w:bookmarkStart w:id="8" w:name="_Toc73132340"/>
       <w:r>
         <w:t>In</w:t>
       </w:r>
@@ -5406,7 +5865,7 @@
       <w:pPr>
         <w:pStyle w:val="Heading1"/>
       </w:pPr>
-      <w:bookmarkStart w:id="9" w:name="_Toc72957827"/>
+      <w:bookmarkStart w:id="9" w:name="_Toc73132341"/>
       <w:r>
         <w:t xml:space="preserve">From </w:t>
       </w:r>
@@ -5448,7 +5907,7 @@
       <w:pPr>
         <w:pStyle w:val="Heading2"/>
       </w:pPr>
-      <w:bookmarkStart w:id="10" w:name="_Toc72957828"/>
+      <w:bookmarkStart w:id="10" w:name="_Toc73132342"/>
       <w:r>
         <w:t>Additions / changes in hardware</w:t>
       </w:r>
@@ -5545,7 +6004,14 @@
         <w:rPr>
           <w:lang w:val="en-US"/>
         </w:rPr>
-        <w:t xml:space="preserve"> Even in winter with dark and short days one should be able to drive a few minutes every day.</w:t>
+        <w:t xml:space="preserve"> Even in winter with dark </w:t>
+      </w:r>
+      <w:r>
+        <w:rPr>
+          <w:lang w:val="en-US"/>
+        </w:rPr>
+        <w:lastRenderedPageBreak/>
+        <w:t>and short days one should be able to drive a few minutes every day.</w:t>
       </w:r>
       <w:r>
         <w:rPr>
@@ -5570,7 +6036,6 @@
         <w:rPr>
           <w:lang w:val="en-US"/>
         </w:rPr>
-        <w:lastRenderedPageBreak/>
         <w:t xml:space="preserve">To accommodate the charging with the solar panel a Power Board is designed. This board provides </w:t>
       </w:r>
       <w:r>
@@ -6093,7 +6558,7 @@
       <w:pPr>
         <w:pStyle w:val="Heading2"/>
       </w:pPr>
-      <w:bookmarkStart w:id="11" w:name="_Toc72957829"/>
+      <w:bookmarkStart w:id="11" w:name="_Toc73132343"/>
       <w:r>
         <w:t>Additions /</w:t>
       </w:r>
@@ -6181,6 +6646,38 @@
           <w:lang w:val="en-US"/>
         </w:rPr>
         <w:t xml:space="preserve"> status.</w:t>
+      </w:r>
+    </w:p>
+    <w:p>
+      <w:pPr>
+        <w:pStyle w:val="ListParagraph"/>
+        <w:numPr>
+          <w:ilvl w:val="0"/>
+          <w:numId w:val="11"/>
+        </w:numPr>
+        <w:rPr>
+          <w:lang w:val="en-US"/>
+        </w:rPr>
+      </w:pPr>
+      <w:r>
+        <w:rPr>
+          <w:lang w:val="en-US"/>
+        </w:rPr>
+        <w:t xml:space="preserve">The </w:t>
+      </w:r>
+      <w:proofErr w:type="spellStart"/>
+      <w:r>
+        <w:rPr>
+          <w:lang w:val="en-US"/>
+        </w:rPr>
+        <w:t>ExoMy</w:t>
+      </w:r>
+      <w:proofErr w:type="spellEnd"/>
+      <w:r>
+        <w:rPr>
+          <w:lang w:val="en-US"/>
+        </w:rPr>
+        <w:t xml:space="preserve"> webserver port is changed from 8000 to 55555 in docker/run_exomy.sh and docker/entrypoint.sh, just to have a less obvious port.</w:t>
       </w:r>
     </w:p>
     <w:p>
@@ -6682,6 +7179,7 @@
         <w:rPr>
           <w:lang w:val="en-US"/>
         </w:rPr>
+        <w:lastRenderedPageBreak/>
         <w:t>lights_off</w:t>
       </w:r>
       <w:proofErr w:type="spellEnd"/>
@@ -6720,7 +7218,6 @@
         <w:rPr>
           <w:lang w:val="en-US"/>
         </w:rPr>
-        <w:lastRenderedPageBreak/>
         <w:t>goto_sleep</w:t>
       </w:r>
       <w:proofErr w:type="spellEnd"/>
@@ -7127,7 +7624,7 @@
       <w:pPr>
         <w:pStyle w:val="Heading1"/>
       </w:pPr>
-      <w:bookmarkStart w:id="12" w:name="_Toc72957830"/>
+      <w:bookmarkStart w:id="12" w:name="_Toc73132344"/>
       <w:r>
         <w:t>Topics</w:t>
       </w:r>
@@ -7172,7 +7669,7 @@
       <w:bookmarkStart w:id="20" w:name="_Toc483165085"/>
       <w:bookmarkStart w:id="21" w:name="_Toc483165229"/>
       <w:bookmarkStart w:id="22" w:name="_Toc488004924"/>
-      <w:bookmarkStart w:id="23" w:name="_Toc72957831"/>
+      <w:bookmarkStart w:id="23" w:name="_Toc73132345"/>
       <w:proofErr w:type="spellStart"/>
       <w:r>
         <w:t>Wifi</w:t>
@@ -7339,7 +7836,7 @@
       <w:pPr>
         <w:pStyle w:val="Heading2"/>
       </w:pPr>
-      <w:bookmarkStart w:id="24" w:name="_Toc72957832"/>
+      <w:bookmarkStart w:id="24" w:name="_Toc73132346"/>
       <w:proofErr w:type="spellStart"/>
       <w:r>
         <w:t>Wifi</w:t>
@@ -7354,7 +7851,7 @@
       <w:pPr>
         <w:pStyle w:val="Heading3"/>
       </w:pPr>
-      <w:bookmarkStart w:id="25" w:name="_Toc72957833"/>
+      <w:bookmarkStart w:id="25" w:name="_Toc73132347"/>
       <w:r>
         <w:t xml:space="preserve">Video </w:t>
       </w:r>
@@ -7611,6 +8108,7 @@
         <w:rPr>
           <w:lang w:val="en-US"/>
         </w:rPr>
+        <w:lastRenderedPageBreak/>
         <w:t xml:space="preserve">Measurements using </w:t>
       </w:r>
       <w:r>
@@ -7636,7 +8134,6 @@
         <w:rPr>
           <w:noProof/>
         </w:rPr>
-        <w:lastRenderedPageBreak/>
         <mc:AlternateContent>
           <mc:Choice Requires="wps">
             <w:drawing>
@@ -7858,10 +8355,6 @@
     <w:p>
       <w:pPr>
         <w:rPr>
-          <w:rFonts w:ascii="Courier New" w:hAnsi="Courier New" w:cs="Courier New"/>
-          <w:sz w:val="20"/>
-          <w:szCs w:val="20"/>
-          <w:shd w:val="clear" w:color="auto" w:fill="FAFAFA"/>
           <w:lang w:val="en-US"/>
         </w:rPr>
       </w:pPr>
@@ -8020,9 +8513,111 @@
     </w:p>
     <w:p>
       <w:pPr>
+        <w:rPr>
+          <w:rFonts w:ascii="Courier New" w:hAnsi="Courier New" w:cs="Courier New"/>
+          <w:sz w:val="20"/>
+          <w:szCs w:val="20"/>
+          <w:shd w:val="clear" w:color="auto" w:fill="FAFAFA"/>
+          <w:lang w:val="en-US"/>
+        </w:rPr>
+      </w:pPr>
+      <w:r>
+        <w:rPr>
+          <w:lang w:val="en-US"/>
+        </w:rPr>
+        <w:t xml:space="preserve">To monitor the network bandwidth from the Raspberry Pi side from the terminal, install </w:t>
+      </w:r>
+      <w:proofErr w:type="spellStart"/>
+      <w:r>
+        <w:rPr>
+          <w:lang w:val="en-US"/>
+        </w:rPr>
+        <w:t>vnstat</w:t>
+      </w:r>
+      <w:proofErr w:type="spellEnd"/>
+      <w:r>
+        <w:rPr>
+          <w:lang w:val="en-US"/>
+        </w:rPr>
+        <w:t xml:space="preserve"> and use </w:t>
+      </w:r>
+      <w:proofErr w:type="spellStart"/>
+      <w:r>
+        <w:rPr>
+          <w:rFonts w:ascii="Courier New" w:hAnsi="Courier New" w:cs="Courier New"/>
+          <w:sz w:val="20"/>
+          <w:szCs w:val="20"/>
+          <w:highlight w:val="lightGray"/>
+          <w:shd w:val="clear" w:color="auto" w:fill="FAFAFA"/>
+        </w:rPr>
+        <w:t>vnstat</w:t>
+      </w:r>
+      <w:proofErr w:type="spellEnd"/>
+      <w:r>
+        <w:rPr>
+          <w:rFonts w:ascii="Courier New" w:hAnsi="Courier New" w:cs="Courier New"/>
+          <w:sz w:val="20"/>
+          <w:szCs w:val="20"/>
+          <w:highlight w:val="lightGray"/>
+          <w:shd w:val="clear" w:color="auto" w:fill="FAFAFA"/>
+        </w:rPr>
+        <w:t xml:space="preserve"> -</w:t>
+      </w:r>
+      <w:proofErr w:type="spellStart"/>
+      <w:r>
+        <w:rPr>
+          <w:rFonts w:ascii="Courier New" w:hAnsi="Courier New" w:cs="Courier New"/>
+          <w:sz w:val="20"/>
+          <w:szCs w:val="20"/>
+          <w:highlight w:val="lightGray"/>
+          <w:shd w:val="clear" w:color="auto" w:fill="FAFAFA"/>
+        </w:rPr>
+        <w:t>i</w:t>
+      </w:r>
+      <w:proofErr w:type="spellEnd"/>
+      <w:r>
+        <w:rPr>
+          <w:rFonts w:ascii="Courier New" w:hAnsi="Courier New" w:cs="Courier New"/>
+          <w:sz w:val="20"/>
+          <w:szCs w:val="20"/>
+          <w:highlight w:val="lightGray"/>
+          <w:shd w:val="clear" w:color="auto" w:fill="FAFAFA"/>
+        </w:rPr>
+        <w:t xml:space="preserve"> wlan0 </w:t>
+      </w:r>
+      <w:r>
+        <w:rPr>
+          <w:rFonts w:ascii="Courier New" w:hAnsi="Courier New" w:cs="Courier New"/>
+          <w:sz w:val="20"/>
+          <w:szCs w:val="20"/>
+          <w:highlight w:val="lightGray"/>
+          <w:shd w:val="clear" w:color="auto" w:fill="FAFAFA"/>
+          <w:lang w:val="en-US"/>
+        </w:rPr>
+        <w:t>--</w:t>
+      </w:r>
+      <w:r>
+        <w:rPr>
+          <w:rFonts w:ascii="Courier New" w:hAnsi="Courier New" w:cs="Courier New"/>
+          <w:sz w:val="20"/>
+          <w:szCs w:val="20"/>
+          <w:highlight w:val="lightGray"/>
+          <w:shd w:val="clear" w:color="auto" w:fill="FAFAFA"/>
+        </w:rPr>
+        <w:t>live</w:t>
+      </w:r>
+      <w:r>
+        <w:rPr>
+          <w:lang w:val="en-US"/>
+        </w:rPr>
+        <w:t>.</w:t>
+      </w:r>
+    </w:p>
+    <w:p>
+      <w:pPr>
         <w:pStyle w:val="Heading3"/>
       </w:pPr>
-      <w:bookmarkStart w:id="26" w:name="_Toc72957834"/>
+      <w:bookmarkStart w:id="26" w:name="_Toc73132348"/>
       <w:r>
         <w:t>External antenna for the Raspberry Pi</w:t>
       </w:r>
@@ -8111,6 +8706,7 @@
       <w:pPr>
         <w:pStyle w:val="Heading4"/>
       </w:pPr>
+      <w:bookmarkStart w:id="27" w:name="_Toc73132349"/>
       <w:r>
         <w:t xml:space="preserve">External USB </w:t>
       </w:r>
@@ -8125,6 +8721,7 @@
       <w:r>
         <w:t>AWUS036ACM</w:t>
       </w:r>
+      <w:bookmarkEnd w:id="27"/>
     </w:p>
     <w:p>
       <w:pPr>
@@ -8319,6 +8916,7 @@
       <w:pPr>
         <w:pStyle w:val="Heading4"/>
       </w:pPr>
+      <w:bookmarkStart w:id="28" w:name="_Toc73132350"/>
       <w:r>
         <w:lastRenderedPageBreak/>
         <w:t>External Antenna</w:t>
@@ -8334,6 +8932,7 @@
       <w:r>
         <w:t xml:space="preserve"> module</w:t>
       </w:r>
+      <w:bookmarkEnd w:id="28"/>
     </w:p>
     <w:p>
       <w:pPr>
@@ -8609,11 +9208,11 @@
       <w:pPr>
         <w:pStyle w:val="Heading3"/>
       </w:pPr>
-      <w:bookmarkStart w:id="27" w:name="_Toc72957835"/>
+      <w:bookmarkStart w:id="29" w:name="_Toc73132351"/>
       <w:r>
         <w:t>Access points and roaming</w:t>
       </w:r>
-      <w:bookmarkEnd w:id="27"/>
+      <w:bookmarkEnd w:id="29"/>
     </w:p>
     <w:p>
       <w:pPr>
@@ -8774,7 +9373,7 @@
       <w:pPr>
         <w:pStyle w:val="Heading2"/>
       </w:pPr>
-      <w:bookmarkStart w:id="28" w:name="_Toc72957836"/>
+      <w:bookmarkStart w:id="30" w:name="_Toc73132352"/>
       <w:r>
         <w:t xml:space="preserve">Accessing the </w:t>
       </w:r>
@@ -8786,7 +9385,7 @@
       <w:r>
         <w:t xml:space="preserve"> from outside the LAN</w:t>
       </w:r>
-      <w:bookmarkEnd w:id="28"/>
+      <w:bookmarkEnd w:id="30"/>
     </w:p>
     <w:p>
       <w:pPr>
@@ -8926,34 +9525,60 @@
           <w:numId w:val="16"/>
         </w:numPr>
         <w:rPr>
-          <w:lang w:val="en-US"/>
-        </w:rPr>
-      </w:pPr>
-      <w:proofErr w:type="spellStart"/>
-      <w:r>
-        <w:rPr>
-          <w:lang w:val="en-US"/>
-        </w:rPr>
-        <w:t>Exomy</w:t>
-      </w:r>
-      <w:proofErr w:type="spellEnd"/>
-      <w:r>
-        <w:rPr>
-          <w:lang w:val="en-US"/>
+          <w:lang w:val="fr-FR"/>
+        </w:rPr>
+      </w:pPr>
+      <w:proofErr w:type="spellStart"/>
+      <w:r>
+        <w:rPr>
+          <w:lang w:val="fr-FR"/>
+        </w:rPr>
+        <w:t>Exo</w:t>
+      </w:r>
+      <w:r>
+        <w:rPr>
+          <w:lang w:val="fr-FR"/>
+        </w:rPr>
+        <w:t>M</w:t>
+      </w:r>
+      <w:r>
+        <w:rPr>
+          <w:lang w:val="fr-FR"/>
+        </w:rPr>
+        <w:t>y</w:t>
+      </w:r>
+      <w:proofErr w:type="spellEnd"/>
+      <w:r>
+        <w:rPr>
+          <w:lang w:val="fr-FR"/>
         </w:rPr>
         <w:t xml:space="preserve"> </w:t>
       </w:r>
-      <w:r>
-        <w:rPr>
-          <w:lang w:val="en-US"/>
-        </w:rPr>
-        <w:t>web server</w:t>
-      </w:r>
-      <w:r>
-        <w:rPr>
-          <w:lang w:val="en-US"/>
-        </w:rPr>
-        <w:t xml:space="preserve"> port: 8000</w:t>
+      <w:proofErr w:type="spellStart"/>
+      <w:r>
+        <w:rPr>
+          <w:lang w:val="fr-FR"/>
+        </w:rPr>
+        <w:t>webserver</w:t>
+      </w:r>
+      <w:proofErr w:type="spellEnd"/>
+      <w:r>
+        <w:rPr>
+          <w:lang w:val="fr-FR"/>
+        </w:rPr>
+        <w:t xml:space="preserve"> port: </w:t>
+      </w:r>
+      <w:r>
+        <w:rPr>
+          <w:lang w:val="fr-FR"/>
+        </w:rPr>
+        <w:t>55555 (T</w:t>
+      </w:r>
+      <w:r>
+        <w:rPr>
+          <w:lang w:val="fr-FR"/>
+        </w:rPr>
+        <w:t>CP)</w:t>
       </w:r>
     </w:p>
     <w:p>
@@ -8972,20 +9597,46 @@
         <w:rPr>
           <w:lang w:val="en-US"/>
         </w:rPr>
-        <w:t>Exomy</w:t>
-      </w:r>
-      <w:proofErr w:type="spellEnd"/>
-      <w:r>
-        <w:rPr>
-          <w:lang w:val="en-US"/>
-        </w:rPr>
-        <w:t xml:space="preserve"> raw video</w:t>
-      </w:r>
-      <w:r>
-        <w:rPr>
-          <w:lang w:val="en-US"/>
-        </w:rPr>
-        <w:t xml:space="preserve"> port: 8080</w:t>
+        <w:t>Exo</w:t>
+      </w:r>
+      <w:r>
+        <w:rPr>
+          <w:lang w:val="en-US"/>
+        </w:rPr>
+        <w:t>M</w:t>
+      </w:r>
+      <w:r>
+        <w:rPr>
+          <w:lang w:val="en-US"/>
+        </w:rPr>
+        <w:t>y</w:t>
+      </w:r>
+      <w:proofErr w:type="spellEnd"/>
+      <w:r>
+        <w:rPr>
+          <w:lang w:val="en-US"/>
+        </w:rPr>
+        <w:t xml:space="preserve"> </w:t>
+      </w:r>
+      <w:proofErr w:type="spellStart"/>
+      <w:r>
+        <w:rPr>
+          <w:lang w:val="en-US"/>
+        </w:rPr>
+        <w:t>websocket</w:t>
+      </w:r>
+      <w:proofErr w:type="spellEnd"/>
+      <w:r>
+        <w:rPr>
+          <w:lang w:val="en-US"/>
+        </w:rPr>
+        <w:t xml:space="preserve"> port: 9090</w:t>
+      </w:r>
+      <w:r>
+        <w:rPr>
+          <w:lang w:val="en-US"/>
+        </w:rPr>
+        <w:t xml:space="preserve"> (TCP)</w:t>
       </w:r>
     </w:p>
     <w:p>
@@ -9004,39 +9655,25 @@
         <w:rPr>
           <w:lang w:val="en-US"/>
         </w:rPr>
-        <w:t>Exomy</w:t>
-      </w:r>
-      <w:proofErr w:type="spellEnd"/>
-      <w:r>
-        <w:rPr>
-          <w:lang w:val="en-US"/>
-        </w:rPr>
-        <w:t xml:space="preserve"> </w:t>
-      </w:r>
-      <w:proofErr w:type="spellStart"/>
-      <w:r>
-        <w:rPr>
-          <w:lang w:val="en-US"/>
-        </w:rPr>
-        <w:t>websocket</w:t>
-      </w:r>
-      <w:proofErr w:type="spellEnd"/>
-      <w:r>
-        <w:rPr>
-          <w:lang w:val="en-US"/>
-        </w:rPr>
-        <w:t xml:space="preserve"> port: 9090</w:t>
+        <w:t>ExoMy</w:t>
+      </w:r>
+      <w:proofErr w:type="spellEnd"/>
+      <w:r>
+        <w:rPr>
+          <w:lang w:val="en-US"/>
+        </w:rPr>
+        <w:t xml:space="preserve"> WebRTC port: 8080 (TCP + UDP)</w:t>
       </w:r>
     </w:p>
     <w:p>
       <w:pPr>
         <w:pStyle w:val="Heading2"/>
       </w:pPr>
-      <w:bookmarkStart w:id="29" w:name="_Toc72957837"/>
+      <w:bookmarkStart w:id="31" w:name="_Toc73132353"/>
       <w:r>
         <w:t>Communication between the Docker container and the Raspberry host</w:t>
       </w:r>
-      <w:bookmarkEnd w:id="29"/>
+      <w:bookmarkEnd w:id="31"/>
     </w:p>
     <w:p>
       <w:pPr>
@@ -9484,11 +10121,11 @@
       <w:pPr>
         <w:pStyle w:val="Heading2"/>
       </w:pPr>
-      <w:bookmarkStart w:id="30" w:name="_Toc72957838"/>
+      <w:bookmarkStart w:id="32" w:name="_Toc73132354"/>
       <w:r>
         <w:t>Low Power ATmega328</w:t>
       </w:r>
-      <w:bookmarkEnd w:id="30"/>
+      <w:bookmarkEnd w:id="32"/>
     </w:p>
     <w:p>
       <w:pPr>
@@ -9641,7 +10278,7 @@
       <w:pPr>
         <w:pStyle w:val="Heading2"/>
       </w:pPr>
-      <w:bookmarkStart w:id="31" w:name="_Toc72957839"/>
+      <w:bookmarkStart w:id="33" w:name="_Toc73132355"/>
       <w:r>
         <w:t xml:space="preserve">Start and </w:t>
       </w:r>
@@ -9651,7 +10288,7 @@
       <w:r>
         <w:t xml:space="preserve"> RTSP stream</w:t>
       </w:r>
-      <w:bookmarkEnd w:id="31"/>
+      <w:bookmarkEnd w:id="33"/>
     </w:p>
     <w:p>
       <w:pPr>
@@ -10001,11 +10638,11 @@
       <w:pPr>
         <w:pStyle w:val="Heading2"/>
       </w:pPr>
-      <w:bookmarkStart w:id="32" w:name="_Toc72957840"/>
+      <w:bookmarkStart w:id="34" w:name="_Toc73132356"/>
       <w:r>
         <w:t>Improved streaming to web page</w:t>
       </w:r>
-      <w:bookmarkEnd w:id="32"/>
+      <w:bookmarkEnd w:id="34"/>
     </w:p>
     <w:p>
       <w:pPr>
@@ -10031,11 +10668,25 @@
         </w:rPr>
         <w:t xml:space="preserve"> streaming options have been investigated. At the moment </w:t>
       </w:r>
-      <w:r>
-        <w:rPr>
-          <w:lang w:val="en-US"/>
-        </w:rPr>
-        <w:t>UV4L is used</w:t>
+      <w:proofErr w:type="spellStart"/>
+      <w:r>
+        <w:rPr>
+          <w:lang w:val="en-US"/>
+        </w:rPr>
+        <w:t>Rpi</w:t>
+      </w:r>
+      <w:proofErr w:type="spellEnd"/>
+      <w:r>
+        <w:rPr>
+          <w:lang w:val="en-US"/>
+        </w:rPr>
+        <w:t xml:space="preserve">-WebRTC-Streamer </w:t>
+      </w:r>
+      <w:r>
+        <w:rPr>
+          <w:lang w:val="en-US"/>
+        </w:rPr>
+        <w:t>is used</w:t>
       </w:r>
       <w:r>
         <w:rPr>
@@ -10177,7 +10828,7 @@
       <w:pPr>
         <w:pStyle w:val="Heading3"/>
       </w:pPr>
-      <w:bookmarkStart w:id="33" w:name="_Toc72957841"/>
+      <w:bookmarkStart w:id="35" w:name="_Toc73132357"/>
       <w:r>
         <w:lastRenderedPageBreak/>
         <w:t>Increase resolution in launch/</w:t>
@@ -10186,7 +10837,7 @@
       <w:r>
         <w:t>exomy.launch</w:t>
       </w:r>
-      <w:bookmarkEnd w:id="33"/>
+      <w:bookmarkEnd w:id="35"/>
       <w:proofErr w:type="spellEnd"/>
     </w:p>
     <w:p>
@@ -10255,7 +10906,7 @@
       <w:pPr>
         <w:pStyle w:val="Heading3"/>
       </w:pPr>
-      <w:bookmarkStart w:id="34" w:name="_Toc72957842"/>
+      <w:bookmarkStart w:id="36" w:name="_Toc73132358"/>
       <w:r>
         <w:t>MJPEG</w:t>
       </w:r>
@@ -10265,7 +10916,7 @@
       <w:r>
         <w:t>Streamer</w:t>
       </w:r>
-      <w:bookmarkEnd w:id="34"/>
+      <w:bookmarkEnd w:id="36"/>
     </w:p>
     <w:p>
       <w:pPr>
@@ -11104,12 +11755,12 @@
       <w:pPr>
         <w:pStyle w:val="Heading3"/>
       </w:pPr>
-      <w:bookmarkStart w:id="35" w:name="_Toc72957843"/>
+      <w:bookmarkStart w:id="37" w:name="_Toc73132359"/>
       <w:proofErr w:type="spellStart"/>
       <w:r>
         <w:t>GStreamer</w:t>
       </w:r>
-      <w:bookmarkEnd w:id="35"/>
+      <w:bookmarkEnd w:id="37"/>
       <w:proofErr w:type="spellEnd"/>
     </w:p>
     <w:p>
@@ -11567,11 +12218,11 @@
       <w:pPr>
         <w:pStyle w:val="Heading3"/>
       </w:pPr>
-      <w:bookmarkStart w:id="36" w:name="_Toc72957844"/>
+      <w:bookmarkStart w:id="38" w:name="_Toc73132360"/>
       <w:r>
         <w:t>Pi H264 To Browser</w:t>
       </w:r>
-      <w:bookmarkEnd w:id="36"/>
+      <w:bookmarkEnd w:id="38"/>
     </w:p>
     <w:p>
       <w:pPr>
@@ -11737,11 +12388,11 @@
       <w:pPr>
         <w:pStyle w:val="Heading3"/>
       </w:pPr>
-      <w:bookmarkStart w:id="37" w:name="_Toc72957845"/>
+      <w:bookmarkStart w:id="39" w:name="_Toc73132361"/>
       <w:r>
         <w:t>UV4L</w:t>
       </w:r>
-      <w:bookmarkEnd w:id="37"/>
+      <w:bookmarkEnd w:id="39"/>
     </w:p>
     <w:p>
       <w:pPr>
@@ -11779,9 +12430,11 @@
           <w:lang w:val="en-US"/>
         </w:rPr>
       </w:pPr>
+      <w:bookmarkStart w:id="40" w:name="_Toc73132362"/>
       <w:r>
         <w:t>MJPEG encoding</w:t>
       </w:r>
+      <w:bookmarkEnd w:id="40"/>
     </w:p>
     <w:p>
       <w:pPr>
@@ -12639,6 +13292,7 @@
       <w:pPr>
         <w:pStyle w:val="Heading4"/>
       </w:pPr>
+      <w:bookmarkStart w:id="41" w:name="_Toc73132363"/>
       <w:r>
         <w:lastRenderedPageBreak/>
         <w:t>H</w:t>
@@ -12652,6 +13306,7 @@
       <w:r>
         <w:t>264 encoding</w:t>
       </w:r>
+      <w:bookmarkEnd w:id="41"/>
     </w:p>
     <w:p>
       <w:pPr>
@@ -13325,19 +13980,21 @@
         <w:rPr>
           <w:lang w:val="en-US"/>
         </w:rPr>
-        <w:t>It seems not to be possible to change the UV4L WebRTC resolution</w:t>
-      </w:r>
-      <w:r>
-        <w:rPr>
-          <w:lang w:val="en-US"/>
-        </w:rPr>
-        <w:t xml:space="preserve"> or quality</w:t>
-      </w:r>
-      <w:r>
-        <w:rPr>
-          <w:lang w:val="en-US"/>
-        </w:rPr>
-        <w:t xml:space="preserve"> when the hardware video codec is disabled at the client side. When a device like a phone does not support hardware video decoding this setting must be disabled.</w:t>
+        <w:t xml:space="preserve">Does not seem to work on Android phone or tablet when hardware encoding is used (H.264). When no hardware </w:t>
+      </w:r>
+      <w:proofErr w:type="spellStart"/>
+      <w:r>
+        <w:rPr>
+          <w:lang w:val="en-US"/>
+        </w:rPr>
+        <w:t>deconding</w:t>
+      </w:r>
+      <w:proofErr w:type="spellEnd"/>
+      <w:r>
+        <w:rPr>
+          <w:lang w:val="en-US"/>
+        </w:rPr>
+        <w:t xml:space="preserve"> is selected (VP8) it works but then the resolution is low and cannot be changed.</w:t>
       </w:r>
     </w:p>
     <w:p>
@@ -13459,12 +14116,49 @@
         <w:rPr>
           <w:lang w:val="en-US"/>
         </w:rPr>
+        <w:t xml:space="preserve">UV4L gives more CPU load (60%) than </w:t>
+      </w:r>
+      <w:proofErr w:type="spellStart"/>
+      <w:r>
+        <w:rPr>
+          <w:lang w:val="en-US"/>
+        </w:rPr>
+        <w:t>Rpi</w:t>
+      </w:r>
+      <w:proofErr w:type="spellEnd"/>
+      <w:r>
+        <w:rPr>
+          <w:lang w:val="en-US"/>
+        </w:rPr>
+        <w:t>-WebRTC-Streamer</w:t>
+      </w:r>
+      <w:r>
+        <w:rPr>
+          <w:lang w:val="en-US"/>
+        </w:rPr>
+        <w:t xml:space="preserve"> (30%) when streaming.</w:t>
+      </w:r>
+    </w:p>
+    <w:p>
+      <w:pPr>
+        <w:pStyle w:val="ListParagraph"/>
+        <w:numPr>
+          <w:ilvl w:val="0"/>
+          <w:numId w:val="21"/>
+        </w:numPr>
+        <w:rPr>
+          <w:lang w:val="en-US"/>
+        </w:rPr>
+      </w:pPr>
+      <w:r>
+        <w:rPr>
+          <w:lang w:val="en-US"/>
+        </w:rPr>
         <w:t>When the streaming service runs, FileZilla is very unresponsive.</w:t>
       </w:r>
     </w:p>
     <w:p>
       <w:pPr>
-        <w:ind w:left="360"/>
         <w:rPr>
           <w:lang w:val="en-US"/>
         </w:rPr>
@@ -13493,13 +14187,275 @@
     </w:p>
     <w:p>
       <w:pPr>
+        <w:pStyle w:val="Heading3"/>
+      </w:pPr>
+      <w:bookmarkStart w:id="42" w:name="_Toc73132364"/>
+      <w:proofErr w:type="spellStart"/>
+      <w:r>
+        <w:t>Rpi</w:t>
+      </w:r>
+      <w:proofErr w:type="spellEnd"/>
+      <w:r>
+        <w:t>-WebRTC-Streamer</w:t>
+      </w:r>
+      <w:bookmarkEnd w:id="42"/>
+    </w:p>
+    <w:p>
+      <w:pPr>
+        <w:rPr>
+          <w:b/>
+          <w:bCs/>
+          <w:lang w:val="en-US"/>
+        </w:rPr>
+      </w:pPr>
+      <w:r>
+        <w:rPr>
+          <w:b/>
+          <w:bCs/>
+          <w:lang w:val="en-US"/>
+        </w:rPr>
+        <w:t>Advantage</w:t>
+      </w:r>
+      <w:r>
+        <w:rPr>
+          <w:b/>
+          <w:bCs/>
+          <w:lang w:val="en-US"/>
+        </w:rPr>
+        <w:t>s</w:t>
+      </w:r>
+      <w:r>
+        <w:rPr>
+          <w:b/>
+          <w:bCs/>
+          <w:lang w:val="en-US"/>
+        </w:rPr>
+        <w:t xml:space="preserve"> of</w:t>
+      </w:r>
+      <w:r>
+        <w:rPr>
+          <w:b/>
+          <w:bCs/>
+          <w:lang w:val="en-US"/>
+        </w:rPr>
+        <w:t xml:space="preserve"> </w:t>
+      </w:r>
+      <w:proofErr w:type="spellStart"/>
+      <w:r>
+        <w:rPr>
+          <w:b/>
+          <w:bCs/>
+          <w:lang w:val="en-US"/>
+        </w:rPr>
+        <w:t>Rpi</w:t>
+      </w:r>
+      <w:proofErr w:type="spellEnd"/>
+      <w:r>
+        <w:rPr>
+          <w:b/>
+          <w:bCs/>
+          <w:lang w:val="en-US"/>
+        </w:rPr>
+        <w:t>-WebRTC-Streamer</w:t>
+      </w:r>
+    </w:p>
+    <w:p>
+      <w:pPr>
+        <w:pStyle w:val="ListParagraph"/>
+        <w:numPr>
+          <w:ilvl w:val="0"/>
+          <w:numId w:val="33"/>
+        </w:numPr>
+        <w:rPr>
+          <w:lang w:val="en-US"/>
+        </w:rPr>
+      </w:pPr>
+      <w:r>
+        <w:rPr>
+          <w:lang w:val="en-US"/>
+        </w:rPr>
+        <w:t>WebRTC combination of H.264 encoding and UDP gives low latency and low bandwidth.</w:t>
+      </w:r>
+    </w:p>
+    <w:p>
+      <w:pPr>
+        <w:pStyle w:val="ListParagraph"/>
+        <w:numPr>
+          <w:ilvl w:val="0"/>
+          <w:numId w:val="33"/>
+        </w:numPr>
+        <w:rPr>
+          <w:lang w:val="en-US"/>
+        </w:rPr>
+      </w:pPr>
+      <w:r>
+        <w:rPr>
+          <w:lang w:val="en-US"/>
+        </w:rPr>
+        <w:t xml:space="preserve">Source </w:t>
+      </w:r>
+      <w:r>
+        <w:rPr>
+          <w:lang w:val="en-US"/>
+        </w:rPr>
+        <w:t xml:space="preserve"> code available</w:t>
+      </w:r>
+      <w:r>
+        <w:rPr>
+          <w:lang w:val="en-US"/>
+        </w:rPr>
+        <w:t>.</w:t>
+      </w:r>
+    </w:p>
+    <w:p>
+      <w:pPr>
+        <w:pStyle w:val="ListParagraph"/>
+        <w:numPr>
+          <w:ilvl w:val="0"/>
+          <w:numId w:val="33"/>
+        </w:numPr>
+        <w:rPr>
+          <w:lang w:val="en-US"/>
+        </w:rPr>
+      </w:pPr>
+      <w:r>
+        <w:rPr>
+          <w:lang w:val="en-US"/>
+        </w:rPr>
+        <w:t>Works on desktop browser and Android browser.</w:t>
+      </w:r>
+    </w:p>
+    <w:p>
+      <w:pPr>
+        <w:pStyle w:val="ListParagraph"/>
+        <w:numPr>
+          <w:ilvl w:val="0"/>
+          <w:numId w:val="33"/>
+        </w:numPr>
+        <w:rPr>
+          <w:lang w:val="en-US"/>
+        </w:rPr>
+      </w:pPr>
+      <w:proofErr w:type="spellStart"/>
+      <w:r>
+        <w:rPr>
+          <w:lang w:val="en-US"/>
+        </w:rPr>
+        <w:t>Rpi</w:t>
+      </w:r>
+      <w:proofErr w:type="spellEnd"/>
+      <w:r>
+        <w:rPr>
+          <w:lang w:val="en-US"/>
+        </w:rPr>
+        <w:t>-WebRTC-Streamer</w:t>
+      </w:r>
+      <w:r>
+        <w:rPr>
+          <w:lang w:val="en-US"/>
+        </w:rPr>
+        <w:t xml:space="preserve"> gives less CPU load (30%) than Uv4L (60%) when streaming.</w:t>
+      </w:r>
+    </w:p>
+    <w:p>
+      <w:pPr>
+        <w:rPr>
+          <w:b/>
+          <w:bCs/>
+          <w:lang w:val="en-US"/>
+        </w:rPr>
+      </w:pPr>
+      <w:r>
+        <w:rPr>
+          <w:b/>
+          <w:bCs/>
+          <w:lang w:val="en-US"/>
+        </w:rPr>
+        <w:t xml:space="preserve">Disadvantages of </w:t>
+      </w:r>
+      <w:proofErr w:type="spellStart"/>
+      <w:r>
+        <w:rPr>
+          <w:b/>
+          <w:bCs/>
+          <w:lang w:val="en-US"/>
+        </w:rPr>
+        <w:t>Rpi</w:t>
+      </w:r>
+      <w:proofErr w:type="spellEnd"/>
+      <w:r>
+        <w:rPr>
+          <w:b/>
+          <w:bCs/>
+          <w:lang w:val="en-US"/>
+        </w:rPr>
+        <w:t>-WebRTC-Streamer</w:t>
+      </w:r>
+    </w:p>
+    <w:p>
+      <w:pPr>
+        <w:pStyle w:val="ListParagraph"/>
+        <w:numPr>
+          <w:ilvl w:val="0"/>
+          <w:numId w:val="34"/>
+        </w:numPr>
+        <w:rPr>
+          <w:lang w:val="en-US"/>
+        </w:rPr>
+      </w:pPr>
+      <w:r>
+        <w:rPr>
+          <w:lang w:val="en-US"/>
+        </w:rPr>
+        <w:lastRenderedPageBreak/>
+        <w:t>Runs only on Raspberry Pi host, running in a container is not tested yet.</w:t>
+      </w:r>
+    </w:p>
+    <w:p>
+      <w:pPr>
+        <w:pStyle w:val="ListParagraph"/>
+        <w:rPr>
+          <w:lang w:val="en-US"/>
+        </w:rPr>
+      </w:pPr>
+    </w:p>
+    <w:p>
+      <w:pPr>
+        <w:rPr>
+          <w:lang w:val="en-US"/>
+        </w:rPr>
+      </w:pPr>
+      <w:r>
+        <w:rPr>
+          <w:lang w:val="en-US"/>
+        </w:rPr>
+        <w:t xml:space="preserve">See </w:t>
+      </w:r>
+      <w:hyperlink r:id="rId30" w:history="1">
+        <w:r>
+          <w:rPr>
+            <w:rStyle w:val="Hyperlink"/>
+            <w:lang w:val="en-US"/>
+          </w:rPr>
+          <w:t>http://www.softwaresamurai.org/2017/10/14/uv4l-webrtc-vs-rpi-webrtc-streamer/</w:t>
+        </w:r>
+      </w:hyperlink>
+      <w:r>
+        <w:rPr>
+          <w:lang w:val="en-US"/>
+        </w:rPr>
+        <w:t>.</w:t>
+      </w:r>
+    </w:p>
+    <w:p>
+      <w:pPr>
         <w:pStyle w:val="Heading2"/>
       </w:pPr>
-      <w:bookmarkStart w:id="38" w:name="_Toc72957846"/>
+      <w:bookmarkStart w:id="43" w:name="_Toc73132365"/>
       <w:r>
         <w:t>Power Board</w:t>
       </w:r>
-      <w:bookmarkEnd w:id="38"/>
+      <w:bookmarkEnd w:id="43"/>
     </w:p>
     <w:p>
       <w:pPr>
@@ -13691,7 +14647,6 @@
         <w:rPr>
           <w:lang w:val="en-US"/>
         </w:rPr>
-        <w:lastRenderedPageBreak/>
         <w:t>Has a trigger input to wake up from deep sleep mode.</w:t>
       </w:r>
     </w:p>
@@ -13699,12 +14654,12 @@
       <w:pPr>
         <w:pStyle w:val="Heading2"/>
       </w:pPr>
-      <w:bookmarkStart w:id="39" w:name="_Toc72957847"/>
+      <w:bookmarkStart w:id="44" w:name="_Toc73132366"/>
       <w:proofErr w:type="spellStart"/>
       <w:r>
         <w:t>EasyEda</w:t>
       </w:r>
-      <w:bookmarkEnd w:id="39"/>
+      <w:bookmarkEnd w:id="44"/>
       <w:proofErr w:type="spellEnd"/>
     </w:p>
     <w:p>
@@ -13921,7 +14876,7 @@
       <w:pPr>
         <w:pStyle w:val="Heading2"/>
       </w:pPr>
-      <w:bookmarkStart w:id="40" w:name="_Toc72957848"/>
+      <w:bookmarkStart w:id="45" w:name="_Toc73132367"/>
       <w:proofErr w:type="spellStart"/>
       <w:r>
         <w:t>EasyEda</w:t>
@@ -13930,7 +14885,7 @@
       <w:r>
         <w:t xml:space="preserve"> PCB settings:</w:t>
       </w:r>
-      <w:bookmarkEnd w:id="40"/>
+      <w:bookmarkEnd w:id="45"/>
     </w:p>
     <w:p>
       <w:pPr>
@@ -14057,7 +15012,7 @@
         </w:rPr>
         <w:t xml:space="preserve">According to </w:t>
       </w:r>
-      <w:hyperlink r:id="rId30" w:history="1">
+      <w:hyperlink r:id="rId31" w:history="1">
         <w:r>
           <w:rPr>
             <w:rStyle w:val="Hyperlink"/>
@@ -14110,7 +15065,7 @@
       <w:pPr>
         <w:pStyle w:val="Heading2"/>
       </w:pPr>
-      <w:bookmarkStart w:id="41" w:name="_Toc72957849"/>
+      <w:bookmarkStart w:id="46" w:name="_Toc73132368"/>
       <w:proofErr w:type="spellStart"/>
       <w:r>
         <w:t>Ultimaker</w:t>
@@ -14127,7 +15082,7 @@
       <w:r>
         <w:t xml:space="preserve"> settings</w:t>
       </w:r>
-      <w:bookmarkEnd w:id="41"/>
+      <w:bookmarkEnd w:id="46"/>
     </w:p>
     <w:p>
       <w:pPr>
@@ -14350,11 +15305,12 @@
       <w:pPr>
         <w:pStyle w:val="Heading2"/>
       </w:pPr>
-      <w:bookmarkStart w:id="42" w:name="_Toc72957850"/>
-      <w:r>
+      <w:bookmarkStart w:id="47" w:name="_Toc73132369"/>
+      <w:r>
+        <w:lastRenderedPageBreak/>
         <w:t>Low Power</w:t>
       </w:r>
-      <w:bookmarkEnd w:id="42"/>
+      <w:bookmarkEnd w:id="47"/>
     </w:p>
     <w:p>
       <w:pPr>
@@ -14458,7 +15414,7 @@
           <w:color w:val="FF0000"/>
         </w:rPr>
       </w:pPr>
-      <w:bookmarkStart w:id="43" w:name="_Toc72957851"/>
+      <w:bookmarkStart w:id="48" w:name="_Toc73132370"/>
       <w:r>
         <w:t xml:space="preserve">Default EEPROM </w:t>
       </w:r>
@@ -14483,7 +15439,7 @@
         </w:rPr>
         <w:t>.</w:t>
       </w:r>
-      <w:bookmarkEnd w:id="43"/>
+      <w:bookmarkEnd w:id="48"/>
     </w:p>
     <w:p>
       <w:pPr>
@@ -14497,7 +15453,7 @@
         </w:rPr>
         <w:t xml:space="preserve">See also </w:t>
       </w:r>
-      <w:hyperlink r:id="rId31" w:history="1">
+      <w:hyperlink r:id="rId32" w:history="1">
         <w:r>
           <w:rPr>
             <w:rStyle w:val="Hyperlink"/>
@@ -14598,7 +15554,6 @@
           <w:rFonts w:cstheme="minorHAnsi"/>
           <w:lang w:val="en-US"/>
         </w:rPr>
-        <w:lastRenderedPageBreak/>
         <w:t>DHCP_TIMEOUT=45000</w:t>
       </w:r>
     </w:p>
@@ -15000,24 +15955,24 @@
           <w:shd w:val="clear" w:color="auto" w:fill="FAFAFA"/>
         </w:rPr>
       </w:pPr>
-      <w:bookmarkStart w:id="44" w:name="_Toc72957852"/>
+      <w:bookmarkStart w:id="49" w:name="_Toc73132371"/>
       <w:r>
         <w:rPr>
           <w:shd w:val="clear" w:color="auto" w:fill="FAFAFA"/>
         </w:rPr>
         <w:t>Measurements</w:t>
       </w:r>
-      <w:bookmarkEnd w:id="44"/>
+      <w:bookmarkEnd w:id="49"/>
     </w:p>
     <w:p>
       <w:pPr>
         <w:pStyle w:val="Heading2"/>
       </w:pPr>
-      <w:bookmarkStart w:id="45" w:name="_Toc72957853"/>
+      <w:bookmarkStart w:id="50" w:name="_Toc73132372"/>
       <w:r>
         <w:t>Current measurements</w:t>
       </w:r>
-      <w:bookmarkEnd w:id="45"/>
+      <w:bookmarkEnd w:id="50"/>
     </w:p>
     <w:tbl>
       <w:tblPr>
@@ -15408,11 +16363,11 @@
       <w:pPr>
         <w:pStyle w:val="Heading2"/>
       </w:pPr>
-      <w:bookmarkStart w:id="46" w:name="_Toc72957854"/>
+      <w:bookmarkStart w:id="51" w:name="_Toc73132373"/>
       <w:r>
         <w:t>Video bitrate measurements</w:t>
       </w:r>
-      <w:bookmarkEnd w:id="46"/>
+      <w:bookmarkEnd w:id="51"/>
     </w:p>
     <w:p>
       <w:pPr>
@@ -16237,6 +17192,15 @@
                 <w:szCs w:val="22"/>
                 <w:lang w:val="fr-FR"/>
               </w:rPr>
+              <w:t xml:space="preserve"> </w:t>
+            </w:r>
+            <w:r>
+              <w:rPr>
+                <w:b w:val="0"/>
+                <w:sz w:val="22"/>
+                <w:szCs w:val="22"/>
+                <w:lang w:val="fr-FR"/>
+              </w:rPr>
               <w:t>MJPEG</w:t>
             </w:r>
             <w:r>
@@ -16366,21 +17330,23 @@
             <w:tcW w:w="3652" w:type="dxa"/>
           </w:tcPr>
           <w:p>
+            <w:proofErr w:type="spellStart"/>
             <w:r>
               <w:rPr>
                 <w:b w:val="0"/>
                 <w:sz w:val="22"/>
                 <w:szCs w:val="22"/>
               </w:rPr>
-              <w:t>UV4L 800x600</w:t>
-            </w:r>
+              <w:t>Rpi</w:t>
+            </w:r>
+            <w:proofErr w:type="spellEnd"/>
             <w:r>
               <w:rPr>
                 <w:b w:val="0"/>
                 <w:sz w:val="22"/>
                 <w:szCs w:val="22"/>
               </w:rPr>
-              <w:t xml:space="preserve"> MJPEG</w:t>
+              <w:t xml:space="preserve">-WebRTC-Streamer </w:t>
             </w:r>
             <w:r>
               <w:rPr>
@@ -16388,7 +17354,7 @@
                 <w:sz w:val="22"/>
                 <w:szCs w:val="22"/>
               </w:rPr>
-              <w:t>, 10 fps</w:t>
+              <w:t>1024x768</w:t>
             </w:r>
             <w:r>
               <w:rPr>
@@ -16396,7 +17362,55 @@
                 <w:sz w:val="22"/>
                 <w:szCs w:val="22"/>
               </w:rPr>
-              <w:t>, quality 50</w:t>
+              <w:t xml:space="preserve"> </w:t>
+            </w:r>
+            <w:r>
+              <w:rPr>
+                <w:b w:val="0"/>
+                <w:sz w:val="22"/>
+                <w:szCs w:val="22"/>
+              </w:rPr>
+              <w:t>H.264</w:t>
+            </w:r>
+            <w:r>
+              <w:rPr>
+                <w:b w:val="0"/>
+                <w:sz w:val="22"/>
+                <w:szCs w:val="22"/>
+              </w:rPr>
+              <w:t xml:space="preserve">, </w:t>
+            </w:r>
+            <w:r>
+              <w:rPr>
+                <w:b w:val="0"/>
+                <w:sz w:val="22"/>
+                <w:szCs w:val="22"/>
+              </w:rPr>
+              <w:t>2</w:t>
+            </w:r>
+            <w:r>
+              <w:rPr>
+                <w:b w:val="0"/>
+                <w:sz w:val="22"/>
+                <w:szCs w:val="22"/>
+              </w:rPr>
+              <w:t>0 fps</w:t>
+            </w:r>
+            <w:r>
+              <w:rPr>
+                <w:b w:val="0"/>
+                <w:sz w:val="22"/>
+                <w:szCs w:val="22"/>
+              </w:rPr>
+              <w:t xml:space="preserve">, quality </w:t>
+            </w:r>
+            <w:r>
+              <w:rPr>
+                <w:b w:val="0"/>
+                <w:sz w:val="22"/>
+                <w:szCs w:val="22"/>
+              </w:rPr>
+              <w:t>?</w:t>
             </w:r>
           </w:p>
         </w:tc>
@@ -16413,14 +17427,14 @@
                 <w:sz w:val="22"/>
                 <w:szCs w:val="22"/>
               </w:rPr>
-              <w:t>4</w:t>
+              <w:t>3</w:t>
             </w:r>
             <w:r>
               <w:rPr>
                 <w:sz w:val="22"/>
                 <w:szCs w:val="22"/>
               </w:rPr>
-              <w:t>0 Mbit/s</w:t>
+              <w:t xml:space="preserve"> Mbit/s</w:t>
             </w:r>
           </w:p>
         </w:tc>
@@ -16432,479 +17446,49 @@
             <w:pPr>
               <w:cnfStyle w:val="000000100000" w:firstRow="0" w:lastRow="0" w:firstColumn="0" w:lastColumn="0" w:oddVBand="0" w:evenVBand="0" w:oddHBand="1" w:evenHBand="0" w:firstRowFirstColumn="0" w:firstRowLastColumn="0" w:lastRowFirstColumn="0" w:lastRowLastColumn="0"/>
             </w:pPr>
+            <w:proofErr w:type="spellStart"/>
             <w:r>
               <w:rPr>
                 <w:sz w:val="22"/>
                 <w:szCs w:val="22"/>
               </w:rPr>
-              <w:t xml:space="preserve">UV4L runs on Raspberry Pi host. </w:t>
-            </w:r>
+              <w:t>Rpi</w:t>
+            </w:r>
+            <w:proofErr w:type="spellEnd"/>
             <w:r>
               <w:rPr>
                 <w:sz w:val="22"/>
                 <w:szCs w:val="22"/>
               </w:rPr>
-              <w:t>F</w:t>
+              <w:t>-WebRTC-Streamer</w:t>
             </w:r>
             <w:r>
               <w:rPr>
                 <w:sz w:val="22"/>
                 <w:szCs w:val="22"/>
               </w:rPr>
-              <w:t>ramerate is met.</w:t>
-            </w:r>
-          </w:p>
-        </w:tc>
-      </w:tr>
-      <w:tr>
-        <w:tc>
-          <w:tcPr>
-            <w:cnfStyle w:val="001000000000" w:firstRow="0" w:lastRow="0" w:firstColumn="1" w:lastColumn="0" w:oddVBand="0" w:evenVBand="0" w:oddHBand="0" w:evenHBand="0" w:firstRowFirstColumn="0" w:firstRowLastColumn="0" w:lastRowFirstColumn="0" w:lastRowLastColumn="0"/>
-            <w:tcW w:w="3652" w:type="dxa"/>
-          </w:tcPr>
-          <w:p>
-            <w:pPr>
-              <w:rPr>
-                <w:b w:val="0"/>
+              <w:t xml:space="preserve"> </w:t>
+            </w:r>
+            <w:r>
+              <w:rPr>
                 <w:sz w:val="22"/>
                 <w:szCs w:val="22"/>
               </w:rPr>
-            </w:pPr>
-            <w:r>
-              <w:rPr>
-                <w:b w:val="0"/>
+              <w:t xml:space="preserve">runs on Raspberry Pi host. </w:t>
+            </w:r>
+            <w:r>
+              <w:rPr>
                 <w:sz w:val="22"/>
                 <w:szCs w:val="22"/>
               </w:rPr>
-              <w:t>UV4L 1200x900</w:t>
-            </w:r>
-            <w:r>
-              <w:rPr>
-                <w:b w:val="0"/>
+              <w:t>F</w:t>
+            </w:r>
+            <w:r>
+              <w:rPr>
                 <w:sz w:val="22"/>
                 <w:szCs w:val="22"/>
               </w:rPr>
-              <w:t xml:space="preserve"> MJPEG</w:t>
-            </w:r>
-            <w:r>
-              <w:rPr>
-                <w:b w:val="0"/>
-                <w:sz w:val="22"/>
-                <w:szCs w:val="22"/>
-              </w:rPr>
-              <w:t>, 20 fps</w:t>
-            </w:r>
-            <w:r>
-              <w:rPr>
-                <w:b w:val="0"/>
-                <w:sz w:val="22"/>
-                <w:szCs w:val="22"/>
-              </w:rPr>
-              <w:t>, quality 85</w:t>
-            </w:r>
-          </w:p>
-        </w:tc>
-        <w:tc>
-          <w:tcPr>
-            <w:tcW w:w="2025" w:type="dxa"/>
-          </w:tcPr>
-          <w:p>
-            <w:pPr>
-              <w:cnfStyle w:val="000000000000" w:firstRow="0" w:lastRow="0" w:firstColumn="0" w:lastColumn="0" w:oddVBand="0" w:evenVBand="0" w:oddHBand="0" w:evenHBand="0" w:firstRowFirstColumn="0" w:firstRowLastColumn="0" w:lastRowFirstColumn="0" w:lastRowLastColumn="0"/>
-              <w:rPr>
-                <w:sz w:val="22"/>
-                <w:szCs w:val="22"/>
-              </w:rPr>
-            </w:pPr>
-            <w:r>
-              <w:rPr>
-                <w:sz w:val="22"/>
-                <w:szCs w:val="22"/>
-              </w:rPr>
-              <w:t>100 Mbit/s</w:t>
-            </w:r>
-          </w:p>
-        </w:tc>
-        <w:tc>
-          <w:tcPr>
-            <w:tcW w:w="2839" w:type="dxa"/>
-          </w:tcPr>
-          <w:p>
-            <w:pPr>
-              <w:cnfStyle w:val="000000000000" w:firstRow="0" w:lastRow="0" w:firstColumn="0" w:lastColumn="0" w:oddVBand="0" w:evenVBand="0" w:oddHBand="0" w:evenHBand="0" w:firstRowFirstColumn="0" w:firstRowLastColumn="0" w:lastRowFirstColumn="0" w:lastRowLastColumn="0"/>
-              <w:rPr>
-                <w:sz w:val="22"/>
-                <w:szCs w:val="22"/>
-              </w:rPr>
-            </w:pPr>
-            <w:r>
-              <w:rPr>
-                <w:sz w:val="22"/>
-                <w:szCs w:val="22"/>
-              </w:rPr>
-              <w:t xml:space="preserve">UV4L runs on Raspberry Pi host. </w:t>
-            </w:r>
-            <w:r>
-              <w:rPr>
-                <w:sz w:val="22"/>
-                <w:szCs w:val="22"/>
-              </w:rPr>
-              <w:t>F</w:t>
-            </w:r>
-            <w:r>
-              <w:rPr>
-                <w:sz w:val="22"/>
-                <w:szCs w:val="22"/>
-              </w:rPr>
-              <w:t>ramerate is met. Increasing resolution or quality  does not increase bitrate anymore.</w:t>
-            </w:r>
-          </w:p>
-        </w:tc>
-      </w:tr>
-      <w:tr>
-        <w:trPr>
-          <w:cnfStyle w:val="000000100000" w:firstRow="0" w:lastRow="0" w:firstColumn="0" w:lastColumn="0" w:oddVBand="0" w:evenVBand="0" w:oddHBand="1" w:evenHBand="0" w:firstRowFirstColumn="0" w:firstRowLastColumn="0" w:lastRowFirstColumn="0" w:lastRowLastColumn="0"/>
-        </w:trPr>
-        <w:tc>
-          <w:tcPr>
-            <w:cnfStyle w:val="001000000000" w:firstRow="0" w:lastRow="0" w:firstColumn="1" w:lastColumn="0" w:oddVBand="0" w:evenVBand="0" w:oddHBand="0" w:evenHBand="0" w:firstRowFirstColumn="0" w:firstRowLastColumn="0" w:lastRowFirstColumn="0" w:lastRowLastColumn="0"/>
-            <w:tcW w:w="3652" w:type="dxa"/>
-          </w:tcPr>
-          <w:p>
-            <w:r>
-              <w:rPr>
-                <w:b w:val="0"/>
-                <w:sz w:val="22"/>
-                <w:szCs w:val="22"/>
-              </w:rPr>
-              <w:t xml:space="preserve">UV4L </w:t>
-            </w:r>
-            <w:r>
-              <w:rPr>
-                <w:b w:val="0"/>
-                <w:sz w:val="22"/>
-                <w:szCs w:val="22"/>
-              </w:rPr>
-              <w:t>WebRTC ?x? H.264</w:t>
-            </w:r>
-            <w:r>
-              <w:rPr>
-                <w:b w:val="0"/>
-                <w:sz w:val="22"/>
-                <w:szCs w:val="22"/>
-              </w:rPr>
-              <w:t xml:space="preserve">, </w:t>
-            </w:r>
-            <w:r>
-              <w:rPr>
-                <w:b w:val="0"/>
-                <w:sz w:val="22"/>
-                <w:szCs w:val="22"/>
-              </w:rPr>
-              <w:t>?</w:t>
-            </w:r>
-            <w:r>
-              <w:rPr>
-                <w:b w:val="0"/>
-                <w:sz w:val="22"/>
-                <w:szCs w:val="22"/>
-              </w:rPr>
-              <w:t xml:space="preserve"> fps</w:t>
-            </w:r>
-            <w:r>
-              <w:rPr>
-                <w:b w:val="0"/>
-                <w:sz w:val="22"/>
-                <w:szCs w:val="22"/>
-              </w:rPr>
-              <w:t>, quality ?</w:t>
-            </w:r>
-          </w:p>
-        </w:tc>
-        <w:tc>
-          <w:tcPr>
-            <w:tcW w:w="2025" w:type="dxa"/>
-          </w:tcPr>
-          <w:p>
-            <w:pPr>
-              <w:cnfStyle w:val="000000100000" w:firstRow="0" w:lastRow="0" w:firstColumn="0" w:lastColumn="0" w:oddVBand="0" w:evenVBand="0" w:oddHBand="1" w:evenHBand="0" w:firstRowFirstColumn="0" w:firstRowLastColumn="0" w:lastRowFirstColumn="0" w:lastRowLastColumn="0"/>
-            </w:pPr>
-            <w:r>
-              <w:rPr>
-                <w:sz w:val="22"/>
-                <w:szCs w:val="22"/>
-              </w:rPr>
-              <w:t>2</w:t>
-            </w:r>
-            <w:r>
-              <w:rPr>
-                <w:sz w:val="22"/>
-                <w:szCs w:val="22"/>
-              </w:rPr>
-              <w:t xml:space="preserve"> Mbit/s</w:t>
-            </w:r>
-          </w:p>
-        </w:tc>
-        <w:tc>
-          <w:tcPr>
-            <w:tcW w:w="2839" w:type="dxa"/>
-          </w:tcPr>
-          <w:p>
-            <w:pPr>
-              <w:cnfStyle w:val="000000100000" w:firstRow="0" w:lastRow="0" w:firstColumn="0" w:lastColumn="0" w:oddVBand="0" w:evenVBand="0" w:oddHBand="1" w:evenHBand="0" w:firstRowFirstColumn="0" w:firstRowLastColumn="0" w:lastRowFirstColumn="0" w:lastRowLastColumn="0"/>
-              <w:rPr>
-                <w:sz w:val="22"/>
-                <w:szCs w:val="22"/>
-              </w:rPr>
-            </w:pPr>
-            <w:r>
-              <w:rPr>
-                <w:sz w:val="22"/>
-                <w:szCs w:val="22"/>
-              </w:rPr>
-              <w:t>UV4L runs on Raspberry Pi host with SSL and WebRTC.</w:t>
-            </w:r>
-          </w:p>
-          <w:p>
-            <w:pPr>
-              <w:cnfStyle w:val="000000100000" w:firstRow="0" w:lastRow="0" w:firstColumn="0" w:lastColumn="0" w:oddVBand="0" w:evenVBand="0" w:oddHBand="1" w:evenHBand="0" w:firstRowFirstColumn="0" w:firstRowLastColumn="0" w:lastRowFirstColumn="0" w:lastRowLastColumn="0"/>
-            </w:pPr>
-            <w:r>
-              <w:t>Smooth low latency video, resolution is mediocre.</w:t>
-            </w:r>
-          </w:p>
-        </w:tc>
-      </w:tr>
-      <w:tr>
-        <w:tc>
-          <w:tcPr>
-            <w:cnfStyle w:val="001000000000" w:firstRow="0" w:lastRow="0" w:firstColumn="1" w:lastColumn="0" w:oddVBand="0" w:evenVBand="0" w:oddHBand="0" w:evenHBand="0" w:firstRowFirstColumn="0" w:firstRowLastColumn="0" w:lastRowFirstColumn="0" w:lastRowLastColumn="0"/>
-            <w:tcW w:w="3652" w:type="dxa"/>
-          </w:tcPr>
-          <w:p>
-            <w:r>
-              <w:rPr>
-                <w:b w:val="0"/>
-                <w:sz w:val="22"/>
-                <w:szCs w:val="22"/>
-              </w:rPr>
-              <w:lastRenderedPageBreak/>
-              <w:t>Pi H264 To Browser</w:t>
-            </w:r>
-            <w:r>
-              <w:rPr>
-                <w:b w:val="0"/>
-                <w:sz w:val="22"/>
-                <w:szCs w:val="22"/>
-              </w:rPr>
-              <w:t xml:space="preserve"> </w:t>
-            </w:r>
-            <w:r>
-              <w:rPr>
-                <w:b w:val="0"/>
-                <w:sz w:val="22"/>
-                <w:szCs w:val="22"/>
-              </w:rPr>
-              <w:t>1200x900</w:t>
-            </w:r>
-            <w:r>
-              <w:rPr>
-                <w:b w:val="0"/>
-                <w:sz w:val="22"/>
-                <w:szCs w:val="22"/>
-              </w:rPr>
-              <w:t xml:space="preserve"> H.264</w:t>
-            </w:r>
-            <w:r>
-              <w:rPr>
-                <w:b w:val="0"/>
-                <w:sz w:val="22"/>
-                <w:szCs w:val="22"/>
-              </w:rPr>
-              <w:t>, 20 fps</w:t>
-            </w:r>
-            <w:r>
-              <w:rPr>
-                <w:b w:val="0"/>
-                <w:sz w:val="22"/>
-                <w:szCs w:val="22"/>
-              </w:rPr>
-              <w:t xml:space="preserve">, quality </w:t>
-            </w:r>
-            <w:r>
-              <w:rPr>
-                <w:b w:val="0"/>
-                <w:sz w:val="22"/>
-                <w:szCs w:val="22"/>
-              </w:rPr>
-              <w:t>3</w:t>
-            </w:r>
-            <w:r>
-              <w:rPr>
-                <w:b w:val="0"/>
-                <w:sz w:val="22"/>
-                <w:szCs w:val="22"/>
-              </w:rPr>
-              <w:t>0</w:t>
-            </w:r>
-          </w:p>
-        </w:tc>
-        <w:tc>
-          <w:tcPr>
-            <w:tcW w:w="2025" w:type="dxa"/>
-          </w:tcPr>
-          <w:p>
-            <w:pPr>
-              <w:cnfStyle w:val="000000000000" w:firstRow="0" w:lastRow="0" w:firstColumn="0" w:lastColumn="0" w:oddVBand="0" w:evenVBand="0" w:oddHBand="0" w:evenHBand="0" w:firstRowFirstColumn="0" w:firstRowLastColumn="0" w:lastRowFirstColumn="0" w:lastRowLastColumn="0"/>
-            </w:pPr>
-            <w:r>
-              <w:t>1</w:t>
-            </w:r>
-            <w:r>
-              <w:t>0 Mbit/s</w:t>
-            </w:r>
-          </w:p>
-        </w:tc>
-        <w:tc>
-          <w:tcPr>
-            <w:tcW w:w="2839" w:type="dxa"/>
-          </w:tcPr>
-          <w:p>
-            <w:pPr>
-              <w:cnfStyle w:val="000000000000" w:firstRow="0" w:lastRow="0" w:firstColumn="0" w:lastColumn="0" w:oddVBand="0" w:evenVBand="0" w:oddHBand="0" w:evenHBand="0" w:firstRowFirstColumn="0" w:firstRowLastColumn="0" w:lastRowFirstColumn="0" w:lastRowLastColumn="0"/>
-            </w:pPr>
-            <w:r>
-              <w:t>This H.264 encoder has a different kind of quality setting. 10 is high quality, 40 is low quality.</w:t>
-            </w:r>
-          </w:p>
-        </w:tc>
-      </w:tr>
-      <w:tr>
-        <w:trPr>
-          <w:cnfStyle w:val="000000100000" w:firstRow="0" w:lastRow="0" w:firstColumn="0" w:lastColumn="0" w:oddVBand="0" w:evenVBand="0" w:oddHBand="1" w:evenHBand="0" w:firstRowFirstColumn="0" w:firstRowLastColumn="0" w:lastRowFirstColumn="0" w:lastRowLastColumn="0"/>
-        </w:trPr>
-        <w:tc>
-          <w:tcPr>
-            <w:cnfStyle w:val="001000000000" w:firstRow="0" w:lastRow="0" w:firstColumn="1" w:lastColumn="0" w:oddVBand="0" w:evenVBand="0" w:oddHBand="0" w:evenHBand="0" w:firstRowFirstColumn="0" w:firstRowLastColumn="0" w:lastRowFirstColumn="0" w:lastRowLastColumn="0"/>
-            <w:tcW w:w="3652" w:type="dxa"/>
-          </w:tcPr>
-          <w:p>
-            <w:r>
-              <w:rPr>
-                <w:b w:val="0"/>
-                <w:sz w:val="22"/>
-                <w:szCs w:val="22"/>
-              </w:rPr>
-              <w:t>Pi H264 To Browser</w:t>
-            </w:r>
-            <w:r>
-              <w:rPr>
-                <w:b w:val="0"/>
-                <w:sz w:val="22"/>
-                <w:szCs w:val="22"/>
-              </w:rPr>
-              <w:t xml:space="preserve"> </w:t>
-            </w:r>
-            <w:r>
-              <w:rPr>
-                <w:b w:val="0"/>
-                <w:sz w:val="22"/>
-                <w:szCs w:val="22"/>
-              </w:rPr>
-              <w:t>8</w:t>
-            </w:r>
-            <w:r>
-              <w:rPr>
-                <w:b w:val="0"/>
-                <w:sz w:val="22"/>
-                <w:szCs w:val="22"/>
-              </w:rPr>
-              <w:t>00x</w:t>
-            </w:r>
-            <w:r>
-              <w:rPr>
-                <w:b w:val="0"/>
-                <w:sz w:val="22"/>
-                <w:szCs w:val="22"/>
-              </w:rPr>
-              <w:t>6</w:t>
-            </w:r>
-            <w:r>
-              <w:rPr>
-                <w:b w:val="0"/>
-                <w:sz w:val="22"/>
-                <w:szCs w:val="22"/>
-              </w:rPr>
-              <w:t>00</w:t>
-            </w:r>
-            <w:r>
-              <w:rPr>
-                <w:b w:val="0"/>
-                <w:sz w:val="22"/>
-                <w:szCs w:val="22"/>
-              </w:rPr>
-              <w:t xml:space="preserve"> H.264</w:t>
-            </w:r>
-            <w:r>
-              <w:rPr>
-                <w:b w:val="0"/>
-                <w:sz w:val="22"/>
-                <w:szCs w:val="22"/>
-              </w:rPr>
-              <w:t xml:space="preserve">, </w:t>
-            </w:r>
-            <w:r>
-              <w:rPr>
-                <w:b w:val="0"/>
-                <w:sz w:val="22"/>
-                <w:szCs w:val="22"/>
-              </w:rPr>
-              <w:t>2</w:t>
-            </w:r>
-            <w:r>
-              <w:rPr>
-                <w:b w:val="0"/>
-                <w:sz w:val="22"/>
-                <w:szCs w:val="22"/>
-              </w:rPr>
-              <w:t>0 fps</w:t>
-            </w:r>
-            <w:r>
-              <w:rPr>
-                <w:b w:val="0"/>
-                <w:sz w:val="22"/>
-                <w:szCs w:val="22"/>
-              </w:rPr>
-              <w:t>, quality 30</w:t>
-            </w:r>
-          </w:p>
-        </w:tc>
-        <w:tc>
-          <w:tcPr>
-            <w:tcW w:w="2025" w:type="dxa"/>
-          </w:tcPr>
-          <w:p>
-            <w:pPr>
-              <w:cnfStyle w:val="000000100000" w:firstRow="0" w:lastRow="0" w:firstColumn="0" w:lastColumn="0" w:oddVBand="0" w:evenVBand="0" w:oddHBand="1" w:evenHBand="0" w:firstRowFirstColumn="0" w:firstRowLastColumn="0" w:lastRowFirstColumn="0" w:lastRowLastColumn="0"/>
-            </w:pPr>
-            <w:r>
-              <w:t>2..6</w:t>
-            </w:r>
-            <w:r>
-              <w:t xml:space="preserve"> Mbit/s</w:t>
-            </w:r>
-          </w:p>
-        </w:tc>
-        <w:tc>
-          <w:tcPr>
-            <w:tcW w:w="2839" w:type="dxa"/>
-          </w:tcPr>
-          <w:p>
-            <w:pPr>
-              <w:cnfStyle w:val="000000100000" w:firstRow="0" w:lastRow="0" w:firstColumn="0" w:lastColumn="0" w:oddVBand="0" w:evenVBand="0" w:oddHBand="1" w:evenHBand="0" w:firstRowFirstColumn="0" w:firstRowLastColumn="0" w:lastRowFirstColumn="0" w:lastRowLastColumn="0"/>
-            </w:pPr>
-            <w:r>
-              <w:t>This H.264 encoder has a different kind of quality setting. 10 is high quality, 40 is low quality.</w:t>
+              <w:t>ramerate is met.</w:t>
             </w:r>
           </w:p>
         </w:tc>
@@ -16928,15 +17512,15 @@
       <w:pPr>
         <w:pStyle w:val="Heading1"/>
       </w:pPr>
-      <w:bookmarkStart w:id="47" w:name="_Toc72957855"/>
+      <w:bookmarkStart w:id="52" w:name="_Toc73132374"/>
       <w:r>
         <w:lastRenderedPageBreak/>
         <w:t>Useful links</w:t>
       </w:r>
-      <w:bookmarkEnd w:id="47"/>
-    </w:p>
-    <w:p>
-      <w:hyperlink r:id="rId32" w:history="1">
+      <w:bookmarkEnd w:id="52"/>
+    </w:p>
+    <w:p>
+      <w:hyperlink r:id="rId33" w:history="1">
         <w:r>
           <w:rPr>
             <w:rStyle w:val="Hyperlink"/>
@@ -16946,7 +17530,7 @@
       </w:hyperlink>
     </w:p>
     <w:p>
-      <w:hyperlink r:id="rId33" w:history="1">
+      <w:hyperlink r:id="rId34" w:history="1">
         <w:r>
           <w:rPr>
             <w:rStyle w:val="Hyperlink"/>
@@ -16961,7 +17545,7 @@
           <w:rStyle w:val="Hyperlink"/>
         </w:rPr>
       </w:pPr>
-      <w:hyperlink r:id="rId34" w:history="1">
+      <w:hyperlink r:id="rId35" w:history="1">
         <w:r>
           <w:rPr>
             <w:rStyle w:val="Hyperlink"/>
@@ -16971,7 +17555,7 @@
       </w:hyperlink>
     </w:p>
     <w:p>
-      <w:hyperlink r:id="rId35" w:history="1">
+      <w:hyperlink r:id="rId36" w:history="1">
         <w:r>
           <w:rPr>
             <w:rStyle w:val="Hyperlink"/>
@@ -16981,7 +17565,7 @@
       </w:hyperlink>
     </w:p>
     <w:p>
-      <w:hyperlink r:id="rId36" w:history="1">
+      <w:hyperlink r:id="rId37" w:history="1">
         <w:r>
           <w:rPr>
             <w:rStyle w:val="Hyperlink"/>
@@ -16996,7 +17580,7 @@
           <w:rStyle w:val="Hyperlink"/>
         </w:rPr>
       </w:pPr>
-      <w:hyperlink r:id="rId37" w:history="1">
+      <w:hyperlink r:id="rId38" w:history="1">
         <w:r>
           <w:rPr>
             <w:rStyle w:val="Hyperlink"/>
@@ -17011,7 +17595,7 @@
           <w:rStyle w:val="Hyperlink"/>
         </w:rPr>
       </w:pPr>
-      <w:hyperlink r:id="rId38" w:history="1">
+      <w:hyperlink r:id="rId39" w:history="1">
         <w:r>
           <w:rPr>
             <w:rStyle w:val="Hyperlink"/>
@@ -17026,7 +17610,7 @@
           <w:rStyle w:val="Hyperlink"/>
         </w:rPr>
       </w:pPr>
-      <w:hyperlink r:id="rId39" w:history="1">
+      <w:hyperlink r:id="rId40" w:history="1">
         <w:r>
           <w:rPr>
             <w:rStyle w:val="Hyperlink"/>
@@ -17041,7 +17625,7 @@
           <w:rStyle w:val="Hyperlink"/>
         </w:rPr>
       </w:pPr>
-      <w:hyperlink r:id="rId40" w:history="1">
+      <w:hyperlink r:id="rId41" w:history="1">
         <w:r>
           <w:rPr>
             <w:rStyle w:val="Hyperlink"/>
@@ -17051,7 +17635,7 @@
       </w:hyperlink>
     </w:p>
     <w:p>
-      <w:hyperlink r:id="rId41" w:history="1">
+      <w:hyperlink r:id="rId42" w:history="1">
         <w:r>
           <w:rPr>
             <w:rStyle w:val="Hyperlink"/>
@@ -17061,7 +17645,7 @@
       </w:hyperlink>
     </w:p>
     <w:p>
-      <w:hyperlink r:id="rId42" w:history="1">
+      <w:hyperlink r:id="rId43" w:history="1">
         <w:r>
           <w:rPr>
             <w:rStyle w:val="Hyperlink"/>
@@ -17071,7 +17655,7 @@
       </w:hyperlink>
     </w:p>
     <w:sectPr>
-      <w:footerReference w:type="default" r:id="rId43"/>
+      <w:footerReference w:type="default" r:id="rId44"/>
       <w:pgSz w:w="11906" w:h="16838"/>
       <w:pgMar w:top="1440" w:right="1440" w:bottom="1440" w:left="1440" w:header="708" w:footer="708" w:gutter="0"/>
       <w:cols w:space="708"/>
@@ -17413,6 +17997,119 @@
     </w:lvl>
   </w:abstractNum>
   <w:abstractNum w:abstractNumId="2" w15:restartNumberingAfterBreak="0">
+    <w:nsid w:val="0E40572E"/>
+    <w:multiLevelType w:val="hybridMultilevel"/>
+    <w:tmpl w:val="92F06CA0"/>
+    <w:lvl w:ilvl="0" w:tplc="20000001">
+      <w:start w:val="1"/>
+      <w:numFmt w:val="bullet"/>
+      <w:lvlText w:val=""/>
+      <w:lvlJc w:val="left"/>
+      <w:pPr>
+        <w:ind w:left="720" w:hanging="360"/>
+      </w:pPr>
+      <w:rPr>
+        <w:rFonts w:ascii="Symbol" w:hAnsi="Symbol" w:hint="default"/>
+      </w:rPr>
+    </w:lvl>
+    <w:lvl w:ilvl="1" w:tplc="20000003" w:tentative="1">
+      <w:start w:val="1"/>
+      <w:numFmt w:val="bullet"/>
+      <w:lvlText w:val="o"/>
+      <w:lvlJc w:val="left"/>
+      <w:pPr>
+        <w:ind w:left="1440" w:hanging="360"/>
+      </w:pPr>
+      <w:rPr>
+        <w:rFonts w:ascii="Courier New" w:hAnsi="Courier New" w:cs="Courier New" w:hint="default"/>
+      </w:rPr>
+    </w:lvl>
+    <w:lvl w:ilvl="2" w:tplc="20000005" w:tentative="1">
+      <w:start w:val="1"/>
+      <w:numFmt w:val="bullet"/>
+      <w:lvlText w:val=""/>
+      <w:lvlJc w:val="left"/>
+      <w:pPr>
+        <w:ind w:left="2160" w:hanging="360"/>
+      </w:pPr>
+      <w:rPr>
+        <w:rFonts w:ascii="Wingdings" w:hAnsi="Wingdings" w:hint="default"/>
+      </w:rPr>
+    </w:lvl>
+    <w:lvl w:ilvl="3" w:tplc="20000001" w:tentative="1">
+      <w:start w:val="1"/>
+      <w:numFmt w:val="bullet"/>
+      <w:lvlText w:val=""/>
+      <w:lvlJc w:val="left"/>
+      <w:pPr>
+        <w:ind w:left="2880" w:hanging="360"/>
+      </w:pPr>
+      <w:rPr>
+        <w:rFonts w:ascii="Symbol" w:hAnsi="Symbol" w:hint="default"/>
+      </w:rPr>
+    </w:lvl>
+    <w:lvl w:ilvl="4" w:tplc="20000003" w:tentative="1">
+      <w:start w:val="1"/>
+      <w:numFmt w:val="bullet"/>
+      <w:lvlText w:val="o"/>
+      <w:lvlJc w:val="left"/>
+      <w:pPr>
+        <w:ind w:left="3600" w:hanging="360"/>
+      </w:pPr>
+      <w:rPr>
+        <w:rFonts w:ascii="Courier New" w:hAnsi="Courier New" w:cs="Courier New" w:hint="default"/>
+      </w:rPr>
+    </w:lvl>
+    <w:lvl w:ilvl="5" w:tplc="20000005" w:tentative="1">
+      <w:start w:val="1"/>
+      <w:numFmt w:val="bullet"/>
+      <w:lvlText w:val=""/>
+      <w:lvlJc w:val="left"/>
+      <w:pPr>
+        <w:ind w:left="4320" w:hanging="360"/>
+      </w:pPr>
+      <w:rPr>
+        <w:rFonts w:ascii="Wingdings" w:hAnsi="Wingdings" w:hint="default"/>
+      </w:rPr>
+    </w:lvl>
+    <w:lvl w:ilvl="6" w:tplc="20000001" w:tentative="1">
+      <w:start w:val="1"/>
+      <w:numFmt w:val="bullet"/>
+      <w:lvlText w:val=""/>
+      <w:lvlJc w:val="left"/>
+      <w:pPr>
+        <w:ind w:left="5040" w:hanging="360"/>
+      </w:pPr>
+      <w:rPr>
+        <w:rFonts w:ascii="Symbol" w:hAnsi="Symbol" w:hint="default"/>
+      </w:rPr>
+    </w:lvl>
+    <w:lvl w:ilvl="7" w:tplc="20000003" w:tentative="1">
+      <w:start w:val="1"/>
+      <w:numFmt w:val="bullet"/>
+      <w:lvlText w:val="o"/>
+      <w:lvlJc w:val="left"/>
+      <w:pPr>
+        <w:ind w:left="5760" w:hanging="360"/>
+      </w:pPr>
+      <w:rPr>
+        <w:rFonts w:ascii="Courier New" w:hAnsi="Courier New" w:cs="Courier New" w:hint="default"/>
+      </w:rPr>
+    </w:lvl>
+    <w:lvl w:ilvl="8" w:tplc="20000005" w:tentative="1">
+      <w:start w:val="1"/>
+      <w:numFmt w:val="bullet"/>
+      <w:lvlText w:val=""/>
+      <w:lvlJc w:val="left"/>
+      <w:pPr>
+        <w:ind w:left="6480" w:hanging="360"/>
+      </w:pPr>
+      <w:rPr>
+        <w:rFonts w:ascii="Wingdings" w:hAnsi="Wingdings" w:hint="default"/>
+      </w:rPr>
+    </w:lvl>
+  </w:abstractNum>
+  <w:abstractNum w:abstractNumId="3" w15:restartNumberingAfterBreak="0">
     <w:nsid w:val="14B17FB8"/>
     <w:multiLevelType w:val="hybridMultilevel"/>
     <w:tmpl w:val="05D07746"/>
@@ -17525,7 +18222,7 @@
       </w:rPr>
     </w:lvl>
   </w:abstractNum>
-  <w:abstractNum w:abstractNumId="3" w15:restartNumberingAfterBreak="0">
+  <w:abstractNum w:abstractNumId="4" w15:restartNumberingAfterBreak="0">
     <w:nsid w:val="15D67649"/>
     <w:multiLevelType w:val="hybridMultilevel"/>
     <w:tmpl w:val="25D0EC68"/>
@@ -17638,7 +18335,7 @@
       </w:rPr>
     </w:lvl>
   </w:abstractNum>
-  <w:abstractNum w:abstractNumId="4" w15:restartNumberingAfterBreak="0">
+  <w:abstractNum w:abstractNumId="5" w15:restartNumberingAfterBreak="0">
     <w:nsid w:val="184D6817"/>
     <w:multiLevelType w:val="hybridMultilevel"/>
     <w:tmpl w:val="2EB42F8E"/>
@@ -17751,7 +18448,7 @@
       </w:rPr>
     </w:lvl>
   </w:abstractNum>
-  <w:abstractNum w:abstractNumId="5" w15:restartNumberingAfterBreak="0">
+  <w:abstractNum w:abstractNumId="6" w15:restartNumberingAfterBreak="0">
     <w:nsid w:val="1BC0549D"/>
     <w:multiLevelType w:val="hybridMultilevel"/>
     <w:tmpl w:val="A8149E72"/>
@@ -17864,7 +18561,120 @@
       </w:rPr>
     </w:lvl>
   </w:abstractNum>
-  <w:abstractNum w:abstractNumId="6" w15:restartNumberingAfterBreak="0">
+  <w:abstractNum w:abstractNumId="7" w15:restartNumberingAfterBreak="0">
+    <w:nsid w:val="24E35D7D"/>
+    <w:multiLevelType w:val="hybridMultilevel"/>
+    <w:tmpl w:val="C37A9D3E"/>
+    <w:lvl w:ilvl="0" w:tplc="20000001">
+      <w:start w:val="1"/>
+      <w:numFmt w:val="bullet"/>
+      <w:lvlText w:val=""/>
+      <w:lvlJc w:val="left"/>
+      <w:pPr>
+        <w:ind w:left="1440" w:hanging="360"/>
+      </w:pPr>
+      <w:rPr>
+        <w:rFonts w:ascii="Symbol" w:hAnsi="Symbol" w:hint="default"/>
+      </w:rPr>
+    </w:lvl>
+    <w:lvl w:ilvl="1" w:tplc="20000003" w:tentative="1">
+      <w:start w:val="1"/>
+      <w:numFmt w:val="bullet"/>
+      <w:lvlText w:val="o"/>
+      <w:lvlJc w:val="left"/>
+      <w:pPr>
+        <w:ind w:left="2160" w:hanging="360"/>
+      </w:pPr>
+      <w:rPr>
+        <w:rFonts w:ascii="Courier New" w:hAnsi="Courier New" w:cs="Courier New" w:hint="default"/>
+      </w:rPr>
+    </w:lvl>
+    <w:lvl w:ilvl="2" w:tplc="20000005" w:tentative="1">
+      <w:start w:val="1"/>
+      <w:numFmt w:val="bullet"/>
+      <w:lvlText w:val=""/>
+      <w:lvlJc w:val="left"/>
+      <w:pPr>
+        <w:ind w:left="2880" w:hanging="360"/>
+      </w:pPr>
+      <w:rPr>
+        <w:rFonts w:ascii="Wingdings" w:hAnsi="Wingdings" w:hint="default"/>
+      </w:rPr>
+    </w:lvl>
+    <w:lvl w:ilvl="3" w:tplc="20000001" w:tentative="1">
+      <w:start w:val="1"/>
+      <w:numFmt w:val="bullet"/>
+      <w:lvlText w:val=""/>
+      <w:lvlJc w:val="left"/>
+      <w:pPr>
+        <w:ind w:left="3600" w:hanging="360"/>
+      </w:pPr>
+      <w:rPr>
+        <w:rFonts w:ascii="Symbol" w:hAnsi="Symbol" w:hint="default"/>
+      </w:rPr>
+    </w:lvl>
+    <w:lvl w:ilvl="4" w:tplc="20000003" w:tentative="1">
+      <w:start w:val="1"/>
+      <w:numFmt w:val="bullet"/>
+      <w:lvlText w:val="o"/>
+      <w:lvlJc w:val="left"/>
+      <w:pPr>
+        <w:ind w:left="4320" w:hanging="360"/>
+      </w:pPr>
+      <w:rPr>
+        <w:rFonts w:ascii="Courier New" w:hAnsi="Courier New" w:cs="Courier New" w:hint="default"/>
+      </w:rPr>
+    </w:lvl>
+    <w:lvl w:ilvl="5" w:tplc="20000005" w:tentative="1">
+      <w:start w:val="1"/>
+      <w:numFmt w:val="bullet"/>
+      <w:lvlText w:val=""/>
+      <w:lvlJc w:val="left"/>
+      <w:pPr>
+        <w:ind w:left="5040" w:hanging="360"/>
+      </w:pPr>
+      <w:rPr>
+        <w:rFonts w:ascii="Wingdings" w:hAnsi="Wingdings" w:hint="default"/>
+      </w:rPr>
+    </w:lvl>
+    <w:lvl w:ilvl="6" w:tplc="20000001" w:tentative="1">
+      <w:start w:val="1"/>
+      <w:numFmt w:val="bullet"/>
+      <w:lvlText w:val=""/>
+      <w:lvlJc w:val="left"/>
+      <w:pPr>
+        <w:ind w:left="5760" w:hanging="360"/>
+      </w:pPr>
+      <w:rPr>
+        <w:rFonts w:ascii="Symbol" w:hAnsi="Symbol" w:hint="default"/>
+      </w:rPr>
+    </w:lvl>
+    <w:lvl w:ilvl="7" w:tplc="20000003" w:tentative="1">
+      <w:start w:val="1"/>
+      <w:numFmt w:val="bullet"/>
+      <w:lvlText w:val="o"/>
+      <w:lvlJc w:val="left"/>
+      <w:pPr>
+        <w:ind w:left="6480" w:hanging="360"/>
+      </w:pPr>
+      <w:rPr>
+        <w:rFonts w:ascii="Courier New" w:hAnsi="Courier New" w:cs="Courier New" w:hint="default"/>
+      </w:rPr>
+    </w:lvl>
+    <w:lvl w:ilvl="8" w:tplc="20000005" w:tentative="1">
+      <w:start w:val="1"/>
+      <w:numFmt w:val="bullet"/>
+      <w:lvlText w:val=""/>
+      <w:lvlJc w:val="left"/>
+      <w:pPr>
+        <w:ind w:left="7200" w:hanging="360"/>
+      </w:pPr>
+      <w:rPr>
+        <w:rFonts w:ascii="Wingdings" w:hAnsi="Wingdings" w:hint="default"/>
+      </w:rPr>
+    </w:lvl>
+  </w:abstractNum>
+  <w:abstractNum w:abstractNumId="8" w15:restartNumberingAfterBreak="0">
     <w:nsid w:val="2A442323"/>
     <w:multiLevelType w:val="hybridMultilevel"/>
     <w:tmpl w:val="755EF3E0"/>
@@ -17977,7 +18787,7 @@
       </w:rPr>
     </w:lvl>
   </w:abstractNum>
-  <w:abstractNum w:abstractNumId="7" w15:restartNumberingAfterBreak="0">
+  <w:abstractNum w:abstractNumId="9" w15:restartNumberingAfterBreak="0">
     <w:nsid w:val="2C1671D9"/>
     <w:multiLevelType w:val="hybridMultilevel"/>
     <w:tmpl w:val="CE8A20EE"/>
@@ -18090,7 +18900,7 @@
       </w:rPr>
     </w:lvl>
   </w:abstractNum>
-  <w:abstractNum w:abstractNumId="8" w15:restartNumberingAfterBreak="0">
+  <w:abstractNum w:abstractNumId="10" w15:restartNumberingAfterBreak="0">
     <w:nsid w:val="2C847B85"/>
     <w:multiLevelType w:val="hybridMultilevel"/>
     <w:tmpl w:val="E250C374"/>
@@ -18203,7 +19013,7 @@
       </w:rPr>
     </w:lvl>
   </w:abstractNum>
-  <w:abstractNum w:abstractNumId="9" w15:restartNumberingAfterBreak="0">
+  <w:abstractNum w:abstractNumId="11" w15:restartNumberingAfterBreak="0">
     <w:nsid w:val="32A47BC4"/>
     <w:multiLevelType w:val="hybridMultilevel"/>
     <w:tmpl w:val="D9BA2D46"/>
@@ -18316,7 +19126,7 @@
       </w:rPr>
     </w:lvl>
   </w:abstractNum>
-  <w:abstractNum w:abstractNumId="10" w15:restartNumberingAfterBreak="0">
+  <w:abstractNum w:abstractNumId="12" w15:restartNumberingAfterBreak="0">
     <w:nsid w:val="3416687D"/>
     <w:multiLevelType w:val="hybridMultilevel"/>
     <w:tmpl w:val="C5640F64"/>
@@ -18429,7 +19239,7 @@
       </w:rPr>
     </w:lvl>
   </w:abstractNum>
-  <w:abstractNum w:abstractNumId="11" w15:restartNumberingAfterBreak="0">
+  <w:abstractNum w:abstractNumId="13" w15:restartNumberingAfterBreak="0">
     <w:nsid w:val="36E40F8A"/>
     <w:multiLevelType w:val="hybridMultilevel"/>
     <w:tmpl w:val="370A0986"/>
@@ -18542,7 +19352,7 @@
       </w:rPr>
     </w:lvl>
   </w:abstractNum>
-  <w:abstractNum w:abstractNumId="12" w15:restartNumberingAfterBreak="0">
+  <w:abstractNum w:abstractNumId="14" w15:restartNumberingAfterBreak="0">
     <w:nsid w:val="3C12321B"/>
     <w:multiLevelType w:val="hybridMultilevel"/>
     <w:tmpl w:val="FEC45210"/>
@@ -18655,7 +19465,7 @@
       </w:rPr>
     </w:lvl>
   </w:abstractNum>
-  <w:abstractNum w:abstractNumId="13" w15:restartNumberingAfterBreak="0">
+  <w:abstractNum w:abstractNumId="15" w15:restartNumberingAfterBreak="0">
     <w:nsid w:val="3C1C4C97"/>
     <w:multiLevelType w:val="hybridMultilevel"/>
     <w:tmpl w:val="1EF4B830"/>
@@ -18768,7 +19578,233 @@
       </w:rPr>
     </w:lvl>
   </w:abstractNum>
-  <w:abstractNum w:abstractNumId="14" w15:restartNumberingAfterBreak="0">
+  <w:abstractNum w:abstractNumId="16" w15:restartNumberingAfterBreak="0">
+    <w:nsid w:val="46C534FD"/>
+    <w:multiLevelType w:val="hybridMultilevel"/>
+    <w:tmpl w:val="22E2AE9C"/>
+    <w:lvl w:ilvl="0" w:tplc="20000001">
+      <w:start w:val="1"/>
+      <w:numFmt w:val="bullet"/>
+      <w:lvlText w:val=""/>
+      <w:lvlJc w:val="left"/>
+      <w:pPr>
+        <w:ind w:left="720" w:hanging="360"/>
+      </w:pPr>
+      <w:rPr>
+        <w:rFonts w:ascii="Symbol" w:hAnsi="Symbol" w:hint="default"/>
+      </w:rPr>
+    </w:lvl>
+    <w:lvl w:ilvl="1" w:tplc="20000003" w:tentative="1">
+      <w:start w:val="1"/>
+      <w:numFmt w:val="bullet"/>
+      <w:lvlText w:val="o"/>
+      <w:lvlJc w:val="left"/>
+      <w:pPr>
+        <w:ind w:left="1440" w:hanging="360"/>
+      </w:pPr>
+      <w:rPr>
+        <w:rFonts w:ascii="Courier New" w:hAnsi="Courier New" w:cs="Courier New" w:hint="default"/>
+      </w:rPr>
+    </w:lvl>
+    <w:lvl w:ilvl="2" w:tplc="20000005" w:tentative="1">
+      <w:start w:val="1"/>
+      <w:numFmt w:val="bullet"/>
+      <w:lvlText w:val=""/>
+      <w:lvlJc w:val="left"/>
+      <w:pPr>
+        <w:ind w:left="2160" w:hanging="360"/>
+      </w:pPr>
+      <w:rPr>
+        <w:rFonts w:ascii="Wingdings" w:hAnsi="Wingdings" w:hint="default"/>
+      </w:rPr>
+    </w:lvl>
+    <w:lvl w:ilvl="3" w:tplc="20000001" w:tentative="1">
+      <w:start w:val="1"/>
+      <w:numFmt w:val="bullet"/>
+      <w:lvlText w:val=""/>
+      <w:lvlJc w:val="left"/>
+      <w:pPr>
+        <w:ind w:left="2880" w:hanging="360"/>
+      </w:pPr>
+      <w:rPr>
+        <w:rFonts w:ascii="Symbol" w:hAnsi="Symbol" w:hint="default"/>
+      </w:rPr>
+    </w:lvl>
+    <w:lvl w:ilvl="4" w:tplc="20000003" w:tentative="1">
+      <w:start w:val="1"/>
+      <w:numFmt w:val="bullet"/>
+      <w:lvlText w:val="o"/>
+      <w:lvlJc w:val="left"/>
+      <w:pPr>
+        <w:ind w:left="3600" w:hanging="360"/>
+      </w:pPr>
+      <w:rPr>
+        <w:rFonts w:ascii="Courier New" w:hAnsi="Courier New" w:cs="Courier New" w:hint="default"/>
+      </w:rPr>
+    </w:lvl>
+    <w:lvl w:ilvl="5" w:tplc="20000005" w:tentative="1">
+      <w:start w:val="1"/>
+      <w:numFmt w:val="bullet"/>
+      <w:lvlText w:val=""/>
+      <w:lvlJc w:val="left"/>
+      <w:pPr>
+        <w:ind w:left="4320" w:hanging="360"/>
+      </w:pPr>
+      <w:rPr>
+        <w:rFonts w:ascii="Wingdings" w:hAnsi="Wingdings" w:hint="default"/>
+      </w:rPr>
+    </w:lvl>
+    <w:lvl w:ilvl="6" w:tplc="20000001" w:tentative="1">
+      <w:start w:val="1"/>
+      <w:numFmt w:val="bullet"/>
+      <w:lvlText w:val=""/>
+      <w:lvlJc w:val="left"/>
+      <w:pPr>
+        <w:ind w:left="5040" w:hanging="360"/>
+      </w:pPr>
+      <w:rPr>
+        <w:rFonts w:ascii="Symbol" w:hAnsi="Symbol" w:hint="default"/>
+      </w:rPr>
+    </w:lvl>
+    <w:lvl w:ilvl="7" w:tplc="20000003" w:tentative="1">
+      <w:start w:val="1"/>
+      <w:numFmt w:val="bullet"/>
+      <w:lvlText w:val="o"/>
+      <w:lvlJc w:val="left"/>
+      <w:pPr>
+        <w:ind w:left="5760" w:hanging="360"/>
+      </w:pPr>
+      <w:rPr>
+        <w:rFonts w:ascii="Courier New" w:hAnsi="Courier New" w:cs="Courier New" w:hint="default"/>
+      </w:rPr>
+    </w:lvl>
+    <w:lvl w:ilvl="8" w:tplc="20000005" w:tentative="1">
+      <w:start w:val="1"/>
+      <w:numFmt w:val="bullet"/>
+      <w:lvlText w:val=""/>
+      <w:lvlJc w:val="left"/>
+      <w:pPr>
+        <w:ind w:left="6480" w:hanging="360"/>
+      </w:pPr>
+      <w:rPr>
+        <w:rFonts w:ascii="Wingdings" w:hAnsi="Wingdings" w:hint="default"/>
+      </w:rPr>
+    </w:lvl>
+  </w:abstractNum>
+  <w:abstractNum w:abstractNumId="17" w15:restartNumberingAfterBreak="0">
+    <w:nsid w:val="48262C1D"/>
+    <w:multiLevelType w:val="hybridMultilevel"/>
+    <w:tmpl w:val="21D2F304"/>
+    <w:lvl w:ilvl="0" w:tplc="20000001">
+      <w:start w:val="1"/>
+      <w:numFmt w:val="bullet"/>
+      <w:lvlText w:val=""/>
+      <w:lvlJc w:val="left"/>
+      <w:pPr>
+        <w:ind w:left="720" w:hanging="360"/>
+      </w:pPr>
+      <w:rPr>
+        <w:rFonts w:ascii="Symbol" w:hAnsi="Symbol" w:hint="default"/>
+      </w:rPr>
+    </w:lvl>
+    <w:lvl w:ilvl="1" w:tplc="20000003" w:tentative="1">
+      <w:start w:val="1"/>
+      <w:numFmt w:val="bullet"/>
+      <w:lvlText w:val="o"/>
+      <w:lvlJc w:val="left"/>
+      <w:pPr>
+        <w:ind w:left="1440" w:hanging="360"/>
+      </w:pPr>
+      <w:rPr>
+        <w:rFonts w:ascii="Courier New" w:hAnsi="Courier New" w:cs="Courier New" w:hint="default"/>
+      </w:rPr>
+    </w:lvl>
+    <w:lvl w:ilvl="2" w:tplc="20000005" w:tentative="1">
+      <w:start w:val="1"/>
+      <w:numFmt w:val="bullet"/>
+      <w:lvlText w:val=""/>
+      <w:lvlJc w:val="left"/>
+      <w:pPr>
+        <w:ind w:left="2160" w:hanging="360"/>
+      </w:pPr>
+      <w:rPr>
+        <w:rFonts w:ascii="Wingdings" w:hAnsi="Wingdings" w:hint="default"/>
+      </w:rPr>
+    </w:lvl>
+    <w:lvl w:ilvl="3" w:tplc="20000001" w:tentative="1">
+      <w:start w:val="1"/>
+      <w:numFmt w:val="bullet"/>
+      <w:lvlText w:val=""/>
+      <w:lvlJc w:val="left"/>
+      <w:pPr>
+        <w:ind w:left="2880" w:hanging="360"/>
+      </w:pPr>
+      <w:rPr>
+        <w:rFonts w:ascii="Symbol" w:hAnsi="Symbol" w:hint="default"/>
+      </w:rPr>
+    </w:lvl>
+    <w:lvl w:ilvl="4" w:tplc="20000003" w:tentative="1">
+      <w:start w:val="1"/>
+      <w:numFmt w:val="bullet"/>
+      <w:lvlText w:val="o"/>
+      <w:lvlJc w:val="left"/>
+      <w:pPr>
+        <w:ind w:left="3600" w:hanging="360"/>
+      </w:pPr>
+      <w:rPr>
+        <w:rFonts w:ascii="Courier New" w:hAnsi="Courier New" w:cs="Courier New" w:hint="default"/>
+      </w:rPr>
+    </w:lvl>
+    <w:lvl w:ilvl="5" w:tplc="20000005" w:tentative="1">
+      <w:start w:val="1"/>
+      <w:numFmt w:val="bullet"/>
+      <w:lvlText w:val=""/>
+      <w:lvlJc w:val="left"/>
+      <w:pPr>
+        <w:ind w:left="4320" w:hanging="360"/>
+      </w:pPr>
+      <w:rPr>
+        <w:rFonts w:ascii="Wingdings" w:hAnsi="Wingdings" w:hint="default"/>
+      </w:rPr>
+    </w:lvl>
+    <w:lvl w:ilvl="6" w:tplc="20000001" w:tentative="1">
+      <w:start w:val="1"/>
+      <w:numFmt w:val="bullet"/>
+      <w:lvlText w:val=""/>
+      <w:lvlJc w:val="left"/>
+      <w:pPr>
+        <w:ind w:left="5040" w:hanging="360"/>
+      </w:pPr>
+      <w:rPr>
+        <w:rFonts w:ascii="Symbol" w:hAnsi="Symbol" w:hint="default"/>
+      </w:rPr>
+    </w:lvl>
+    <w:lvl w:ilvl="7" w:tplc="20000003" w:tentative="1">
+      <w:start w:val="1"/>
+      <w:numFmt w:val="bullet"/>
+      <w:lvlText w:val="o"/>
+      <w:lvlJc w:val="left"/>
+      <w:pPr>
+        <w:ind w:left="5760" w:hanging="360"/>
+      </w:pPr>
+      <w:rPr>
+        <w:rFonts w:ascii="Courier New" w:hAnsi="Courier New" w:cs="Courier New" w:hint="default"/>
+      </w:rPr>
+    </w:lvl>
+    <w:lvl w:ilvl="8" w:tplc="20000005" w:tentative="1">
+      <w:start w:val="1"/>
+      <w:numFmt w:val="bullet"/>
+      <w:lvlText w:val=""/>
+      <w:lvlJc w:val="left"/>
+      <w:pPr>
+        <w:ind w:left="6480" w:hanging="360"/>
+      </w:pPr>
+      <w:rPr>
+        <w:rFonts w:ascii="Wingdings" w:hAnsi="Wingdings" w:hint="default"/>
+      </w:rPr>
+    </w:lvl>
+  </w:abstractNum>
+  <w:abstractNum w:abstractNumId="18" w15:restartNumberingAfterBreak="0">
     <w:nsid w:val="4A2B1F7F"/>
     <w:multiLevelType w:val="hybridMultilevel"/>
     <w:tmpl w:val="128E33BE"/>
@@ -18881,10 +19917,123 @@
       </w:rPr>
     </w:lvl>
   </w:abstractNum>
-  <w:abstractNum w:abstractNumId="15" w15:restartNumberingAfterBreak="0">
+  <w:abstractNum w:abstractNumId="19" w15:restartNumberingAfterBreak="0">
+    <w:nsid w:val="4C5E7050"/>
+    <w:multiLevelType w:val="hybridMultilevel"/>
+    <w:tmpl w:val="E7E4B8C6"/>
+    <w:lvl w:ilvl="0" w:tplc="20000001">
+      <w:start w:val="1"/>
+      <w:numFmt w:val="bullet"/>
+      <w:lvlText w:val=""/>
+      <w:lvlJc w:val="left"/>
+      <w:pPr>
+        <w:ind w:left="720" w:hanging="360"/>
+      </w:pPr>
+      <w:rPr>
+        <w:rFonts w:ascii="Symbol" w:hAnsi="Symbol" w:hint="default"/>
+      </w:rPr>
+    </w:lvl>
+    <w:lvl w:ilvl="1" w:tplc="20000003" w:tentative="1">
+      <w:start w:val="1"/>
+      <w:numFmt w:val="bullet"/>
+      <w:lvlText w:val="o"/>
+      <w:lvlJc w:val="left"/>
+      <w:pPr>
+        <w:ind w:left="1440" w:hanging="360"/>
+      </w:pPr>
+      <w:rPr>
+        <w:rFonts w:ascii="Courier New" w:hAnsi="Courier New" w:cs="Courier New" w:hint="default"/>
+      </w:rPr>
+    </w:lvl>
+    <w:lvl w:ilvl="2" w:tplc="20000005" w:tentative="1">
+      <w:start w:val="1"/>
+      <w:numFmt w:val="bullet"/>
+      <w:lvlText w:val=""/>
+      <w:lvlJc w:val="left"/>
+      <w:pPr>
+        <w:ind w:left="2160" w:hanging="360"/>
+      </w:pPr>
+      <w:rPr>
+        <w:rFonts w:ascii="Wingdings" w:hAnsi="Wingdings" w:hint="default"/>
+      </w:rPr>
+    </w:lvl>
+    <w:lvl w:ilvl="3" w:tplc="20000001" w:tentative="1">
+      <w:start w:val="1"/>
+      <w:numFmt w:val="bullet"/>
+      <w:lvlText w:val=""/>
+      <w:lvlJc w:val="left"/>
+      <w:pPr>
+        <w:ind w:left="2880" w:hanging="360"/>
+      </w:pPr>
+      <w:rPr>
+        <w:rFonts w:ascii="Symbol" w:hAnsi="Symbol" w:hint="default"/>
+      </w:rPr>
+    </w:lvl>
+    <w:lvl w:ilvl="4" w:tplc="20000003" w:tentative="1">
+      <w:start w:val="1"/>
+      <w:numFmt w:val="bullet"/>
+      <w:lvlText w:val="o"/>
+      <w:lvlJc w:val="left"/>
+      <w:pPr>
+        <w:ind w:left="3600" w:hanging="360"/>
+      </w:pPr>
+      <w:rPr>
+        <w:rFonts w:ascii="Courier New" w:hAnsi="Courier New" w:cs="Courier New" w:hint="default"/>
+      </w:rPr>
+    </w:lvl>
+    <w:lvl w:ilvl="5" w:tplc="20000005" w:tentative="1">
+      <w:start w:val="1"/>
+      <w:numFmt w:val="bullet"/>
+      <w:lvlText w:val=""/>
+      <w:lvlJc w:val="left"/>
+      <w:pPr>
+        <w:ind w:left="4320" w:hanging="360"/>
+      </w:pPr>
+      <w:rPr>
+        <w:rFonts w:ascii="Wingdings" w:hAnsi="Wingdings" w:hint="default"/>
+      </w:rPr>
+    </w:lvl>
+    <w:lvl w:ilvl="6" w:tplc="20000001" w:tentative="1">
+      <w:start w:val="1"/>
+      <w:numFmt w:val="bullet"/>
+      <w:lvlText w:val=""/>
+      <w:lvlJc w:val="left"/>
+      <w:pPr>
+        <w:ind w:left="5040" w:hanging="360"/>
+      </w:pPr>
+      <w:rPr>
+        <w:rFonts w:ascii="Symbol" w:hAnsi="Symbol" w:hint="default"/>
+      </w:rPr>
+    </w:lvl>
+    <w:lvl w:ilvl="7" w:tplc="20000003" w:tentative="1">
+      <w:start w:val="1"/>
+      <w:numFmt w:val="bullet"/>
+      <w:lvlText w:val="o"/>
+      <w:lvlJc w:val="left"/>
+      <w:pPr>
+        <w:ind w:left="5760" w:hanging="360"/>
+      </w:pPr>
+      <w:rPr>
+        <w:rFonts w:ascii="Courier New" w:hAnsi="Courier New" w:cs="Courier New" w:hint="default"/>
+      </w:rPr>
+    </w:lvl>
+    <w:lvl w:ilvl="8" w:tplc="20000005" w:tentative="1">
+      <w:start w:val="1"/>
+      <w:numFmt w:val="bullet"/>
+      <w:lvlText w:val=""/>
+      <w:lvlJc w:val="left"/>
+      <w:pPr>
+        <w:ind w:left="6480" w:hanging="360"/>
+      </w:pPr>
+      <w:rPr>
+        <w:rFonts w:ascii="Wingdings" w:hAnsi="Wingdings" w:hint="default"/>
+      </w:rPr>
+    </w:lvl>
+  </w:abstractNum>
+  <w:abstractNum w:abstractNumId="20" w15:restartNumberingAfterBreak="0">
     <w:nsid w:val="4D532A44"/>
     <w:multiLevelType w:val="multilevel"/>
-    <w:tmpl w:val="630E79AE"/>
+    <w:tmpl w:val="0FD80DE2"/>
     <w:lvl w:ilvl="0">
       <w:start w:val="1"/>
       <w:numFmt w:val="decimal"/>
@@ -18892,8 +20041,11 @@
       <w:lvlText w:val="%1."/>
       <w:lvlJc w:val="left"/>
       <w:pPr>
-        <w:ind w:left="360" w:hanging="360"/>
-      </w:pPr>
+        <w:ind w:left="851" w:hanging="851"/>
+      </w:pPr>
+      <w:rPr>
+        <w:rFonts w:hint="default"/>
+      </w:rPr>
     </w:lvl>
     <w:lvl w:ilvl="1">
       <w:start w:val="1"/>
@@ -18902,8 +20054,11 @@
       <w:lvlText w:val="%1.%2."/>
       <w:lvlJc w:val="left"/>
       <w:pPr>
-        <w:ind w:left="792" w:hanging="432"/>
-      </w:pPr>
+        <w:ind w:left="851" w:hanging="851"/>
+      </w:pPr>
+      <w:rPr>
+        <w:rFonts w:hint="default"/>
+      </w:rPr>
     </w:lvl>
     <w:lvl w:ilvl="2">
       <w:start w:val="1"/>
@@ -18912,9 +20067,10 @@
       <w:lvlText w:val="%1.%2.%3."/>
       <w:lvlJc w:val="left"/>
       <w:pPr>
-        <w:ind w:left="1224" w:hanging="504"/>
-      </w:pPr>
-      <w:rPr>
+        <w:ind w:left="851" w:hanging="851"/>
+      </w:pPr>
+      <w:rPr>
+        <w:rFonts w:hint="default"/>
         <w:color w:val="auto"/>
       </w:rPr>
     </w:lvl>
@@ -18925,8 +20081,11 @@
       <w:lvlText w:val="%1.%2.%3.%4."/>
       <w:lvlJc w:val="left"/>
       <w:pPr>
-        <w:ind w:left="1728" w:hanging="648"/>
-      </w:pPr>
+        <w:ind w:left="851" w:hanging="851"/>
+      </w:pPr>
+      <w:rPr>
+        <w:rFonts w:hint="default"/>
+      </w:rPr>
     </w:lvl>
     <w:lvl w:ilvl="4">
       <w:start w:val="1"/>
@@ -18934,8 +20093,11 @@
       <w:lvlText w:val="%1.%2.%3.%4.%5."/>
       <w:lvlJc w:val="left"/>
       <w:pPr>
-        <w:ind w:left="2232" w:hanging="792"/>
-      </w:pPr>
+        <w:ind w:left="851" w:hanging="851"/>
+      </w:pPr>
+      <w:rPr>
+        <w:rFonts w:hint="default"/>
+      </w:rPr>
     </w:lvl>
     <w:lvl w:ilvl="5">
       <w:start w:val="1"/>
@@ -18943,8 +20105,11 @@
       <w:lvlText w:val="%1.%2.%3.%4.%5.%6."/>
       <w:lvlJc w:val="left"/>
       <w:pPr>
-        <w:ind w:left="2736" w:hanging="936"/>
-      </w:pPr>
+        <w:ind w:left="2142" w:hanging="357"/>
+      </w:pPr>
+      <w:rPr>
+        <w:rFonts w:hint="default"/>
+      </w:rPr>
     </w:lvl>
     <w:lvl w:ilvl="6">
       <w:start w:val="1"/>
@@ -18952,8 +20117,11 @@
       <w:lvlText w:val="%1.%2.%3.%4.%5.%6.%7."/>
       <w:lvlJc w:val="left"/>
       <w:pPr>
-        <w:ind w:left="3240" w:hanging="1080"/>
-      </w:pPr>
+        <w:ind w:left="2499" w:hanging="357"/>
+      </w:pPr>
+      <w:rPr>
+        <w:rFonts w:hint="default"/>
+      </w:rPr>
     </w:lvl>
     <w:lvl w:ilvl="7">
       <w:start w:val="1"/>
@@ -18961,8 +20129,11 @@
       <w:lvlText w:val="%1.%2.%3.%4.%5.%6.%7.%8."/>
       <w:lvlJc w:val="left"/>
       <w:pPr>
-        <w:ind w:left="3744" w:hanging="1224"/>
-      </w:pPr>
+        <w:ind w:left="2856" w:hanging="357"/>
+      </w:pPr>
+      <w:rPr>
+        <w:rFonts w:hint="default"/>
+      </w:rPr>
     </w:lvl>
     <w:lvl w:ilvl="8">
       <w:start w:val="1"/>
@@ -18970,11 +20141,14 @@
       <w:lvlText w:val="%1.%2.%3.%4.%5.%6.%7.%8.%9."/>
       <w:lvlJc w:val="left"/>
       <w:pPr>
-        <w:ind w:left="4320" w:hanging="1440"/>
-      </w:pPr>
+        <w:ind w:left="3213" w:hanging="357"/>
+      </w:pPr>
+      <w:rPr>
+        <w:rFonts w:hint="default"/>
+      </w:rPr>
     </w:lvl>
   </w:abstractNum>
-  <w:abstractNum w:abstractNumId="16" w15:restartNumberingAfterBreak="0">
+  <w:abstractNum w:abstractNumId="21" w15:restartNumberingAfterBreak="0">
     <w:nsid w:val="4EE032B3"/>
     <w:multiLevelType w:val="hybridMultilevel"/>
     <w:tmpl w:val="85F227AC"/>
@@ -19087,7 +20261,7 @@
       </w:rPr>
     </w:lvl>
   </w:abstractNum>
-  <w:abstractNum w:abstractNumId="17" w15:restartNumberingAfterBreak="0">
+  <w:abstractNum w:abstractNumId="22" w15:restartNumberingAfterBreak="0">
     <w:nsid w:val="4F34480D"/>
     <w:multiLevelType w:val="multilevel"/>
     <w:tmpl w:val="2000001F"/>
@@ -19173,7 +20347,7 @@
       </w:pPr>
     </w:lvl>
   </w:abstractNum>
-  <w:abstractNum w:abstractNumId="18" w15:restartNumberingAfterBreak="0">
+  <w:abstractNum w:abstractNumId="23" w15:restartNumberingAfterBreak="0">
     <w:nsid w:val="517006E4"/>
     <w:multiLevelType w:val="multilevel"/>
     <w:tmpl w:val="2000001F"/>
@@ -19259,7 +20433,7 @@
       </w:pPr>
     </w:lvl>
   </w:abstractNum>
-  <w:abstractNum w:abstractNumId="19" w15:restartNumberingAfterBreak="0">
+  <w:abstractNum w:abstractNumId="24" w15:restartNumberingAfterBreak="0">
     <w:nsid w:val="521248B6"/>
     <w:multiLevelType w:val="hybridMultilevel"/>
     <w:tmpl w:val="620E4D2E"/>
@@ -19372,7 +20546,7 @@
       </w:rPr>
     </w:lvl>
   </w:abstractNum>
-  <w:abstractNum w:abstractNumId="20" w15:restartNumberingAfterBreak="0">
+  <w:abstractNum w:abstractNumId="25" w15:restartNumberingAfterBreak="0">
     <w:nsid w:val="59821D91"/>
     <w:multiLevelType w:val="hybridMultilevel"/>
     <w:tmpl w:val="F9CED9D4"/>
@@ -19485,7 +20659,7 @@
       </w:rPr>
     </w:lvl>
   </w:abstractNum>
-  <w:abstractNum w:abstractNumId="21" w15:restartNumberingAfterBreak="0">
+  <w:abstractNum w:abstractNumId="26" w15:restartNumberingAfterBreak="0">
     <w:nsid w:val="5D327F88"/>
     <w:multiLevelType w:val="hybridMultilevel"/>
     <w:tmpl w:val="A1E670F2"/>
@@ -19598,7 +20772,7 @@
       </w:rPr>
     </w:lvl>
   </w:abstractNum>
-  <w:abstractNum w:abstractNumId="22" w15:restartNumberingAfterBreak="0">
+  <w:abstractNum w:abstractNumId="27" w15:restartNumberingAfterBreak="0">
     <w:nsid w:val="69A767A8"/>
     <w:multiLevelType w:val="hybridMultilevel"/>
     <w:tmpl w:val="C5D03EE4"/>
@@ -19711,7 +20885,7 @@
       </w:rPr>
     </w:lvl>
   </w:abstractNum>
-  <w:abstractNum w:abstractNumId="23" w15:restartNumberingAfterBreak="0">
+  <w:abstractNum w:abstractNumId="28" w15:restartNumberingAfterBreak="0">
     <w:nsid w:val="721734B6"/>
     <w:multiLevelType w:val="hybridMultilevel"/>
     <w:tmpl w:val="F2AE92D8"/>
@@ -19824,7 +20998,7 @@
       </w:rPr>
     </w:lvl>
   </w:abstractNum>
-  <w:abstractNum w:abstractNumId="24" w15:restartNumberingAfterBreak="0">
+  <w:abstractNum w:abstractNumId="29" w15:restartNumberingAfterBreak="0">
     <w:nsid w:val="77541BB0"/>
     <w:multiLevelType w:val="hybridMultilevel"/>
     <w:tmpl w:val="AB56A436"/>
@@ -19937,7 +21111,7 @@
       </w:rPr>
     </w:lvl>
   </w:abstractNum>
-  <w:abstractNum w:abstractNumId="25" w15:restartNumberingAfterBreak="0">
+  <w:abstractNum w:abstractNumId="30" w15:restartNumberingAfterBreak="0">
     <w:nsid w:val="788D1934"/>
     <w:multiLevelType w:val="hybridMultilevel"/>
     <w:tmpl w:val="5900D188"/>
@@ -20050,7 +21224,7 @@
       </w:rPr>
     </w:lvl>
   </w:abstractNum>
-  <w:abstractNum w:abstractNumId="26" w15:restartNumberingAfterBreak="0">
+  <w:abstractNum w:abstractNumId="31" w15:restartNumberingAfterBreak="0">
     <w:nsid w:val="7A9F08D7"/>
     <w:multiLevelType w:val="hybridMultilevel"/>
     <w:tmpl w:val="93A219B4"/>
@@ -20163,7 +21337,7 @@
       </w:rPr>
     </w:lvl>
   </w:abstractNum>
-  <w:abstractNum w:abstractNumId="27" w15:restartNumberingAfterBreak="0">
+  <w:abstractNum w:abstractNumId="32" w15:restartNumberingAfterBreak="0">
     <w:nsid w:val="7BCB5D45"/>
     <w:multiLevelType w:val="hybridMultilevel"/>
     <w:tmpl w:val="E8048A54"/>
@@ -20280,73 +21454,73 @@
     <w:abstractNumId w:val="1"/>
   </w:num>
   <w:num w:numId="2">
+    <w:abstractNumId w:val="28"/>
+  </w:num>
+  <w:num w:numId="3">
+    <w:abstractNumId w:val="20"/>
+  </w:num>
+  <w:num w:numId="4">
     <w:abstractNumId w:val="23"/>
   </w:num>
-  <w:num w:numId="3">
+  <w:num w:numId="5">
+    <w:abstractNumId w:val="22"/>
+  </w:num>
+  <w:num w:numId="6">
+    <w:abstractNumId w:val="6"/>
+  </w:num>
+  <w:num w:numId="7">
     <w:abstractNumId w:val="15"/>
   </w:num>
-  <w:num w:numId="4">
-    <w:abstractNumId w:val="18"/>
-  </w:num>
-  <w:num w:numId="5">
-    <w:abstractNumId w:val="17"/>
-  </w:num>
-  <w:num w:numId="6">
-    <w:abstractNumId w:val="5"/>
-  </w:num>
-  <w:num w:numId="7">
-    <w:abstractNumId w:val="13"/>
-  </w:num>
   <w:num w:numId="8">
-    <w:abstractNumId w:val="6"/>
+    <w:abstractNumId w:val="8"/>
   </w:num>
   <w:num w:numId="9">
-    <w:abstractNumId w:val="26"/>
+    <w:abstractNumId w:val="31"/>
   </w:num>
   <w:num w:numId="10">
-    <w:abstractNumId w:val="21"/>
+    <w:abstractNumId w:val="26"/>
   </w:num>
   <w:num w:numId="11">
     <w:abstractNumId w:val="0"/>
   </w:num>
   <w:num w:numId="12">
-    <w:abstractNumId w:val="8"/>
+    <w:abstractNumId w:val="10"/>
   </w:num>
   <w:num w:numId="13">
+    <w:abstractNumId w:val="14"/>
+  </w:num>
+  <w:num w:numId="14">
+    <w:abstractNumId w:val="9"/>
+  </w:num>
+  <w:num w:numId="15">
     <w:abstractNumId w:val="12"/>
   </w:num>
-  <w:num w:numId="14">
-    <w:abstractNumId w:val="7"/>
-  </w:num>
-  <w:num w:numId="15">
-    <w:abstractNumId w:val="10"/>
-  </w:num>
   <w:num w:numId="16">
-    <w:abstractNumId w:val="16"/>
+    <w:abstractNumId w:val="21"/>
   </w:num>
   <w:num w:numId="17">
-    <w:abstractNumId w:val="20"/>
+    <w:abstractNumId w:val="25"/>
   </w:num>
   <w:num w:numId="18">
+    <w:abstractNumId w:val="4"/>
+  </w:num>
+  <w:num w:numId="19">
+    <w:abstractNumId w:val="27"/>
+  </w:num>
+  <w:num w:numId="20">
+    <w:abstractNumId w:val="30"/>
+  </w:num>
+  <w:num w:numId="21">
+    <w:abstractNumId w:val="13"/>
+  </w:num>
+  <w:num w:numId="22">
+    <w:abstractNumId w:val="11"/>
+  </w:num>
+  <w:num w:numId="23">
     <w:abstractNumId w:val="3"/>
   </w:num>
-  <w:num w:numId="19">
-    <w:abstractNumId w:val="22"/>
-  </w:num>
-  <w:num w:numId="20">
-    <w:abstractNumId w:val="25"/>
-  </w:num>
-  <w:num w:numId="21">
-    <w:abstractNumId w:val="11"/>
-  </w:num>
-  <w:num w:numId="22">
-    <w:abstractNumId w:val="9"/>
-  </w:num>
-  <w:num w:numId="23">
-    <w:abstractNumId w:val="2"/>
-  </w:num>
   <w:num w:numId="24">
-    <w:abstractNumId w:val="15"/>
+    <w:abstractNumId w:val="20"/>
     <w:lvlOverride w:ilvl="0">
       <w:startOverride w:val="1"/>
     </w:lvlOverride>
@@ -20376,19 +21550,34 @@
     </w:lvlOverride>
   </w:num>
   <w:num w:numId="25">
-    <w:abstractNumId w:val="4"/>
+    <w:abstractNumId w:val="5"/>
   </w:num>
   <w:num w:numId="26">
+    <w:abstractNumId w:val="29"/>
+  </w:num>
+  <w:num w:numId="27">
+    <w:abstractNumId w:val="32"/>
+  </w:num>
+  <w:num w:numId="28">
+    <w:abstractNumId w:val="18"/>
+  </w:num>
+  <w:num w:numId="29">
     <w:abstractNumId w:val="24"/>
   </w:num>
-  <w:num w:numId="27">
-    <w:abstractNumId w:val="27"/>
+  <w:num w:numId="30">
+    <w:abstractNumId w:val="17"/>
   </w:num>
-  <w:num w:numId="28">
-    <w:abstractNumId w:val="14"/>
+  <w:num w:numId="31">
+    <w:abstractNumId w:val="7"/>
   </w:num>
-  <w:num w:numId="29">
+  <w:num w:numId="32">
+    <w:abstractNumId w:val="2"/>
+  </w:num>
+  <w:num w:numId="33">
     <w:abstractNumId w:val="19"/>
+  </w:num>
+  <w:num w:numId="34">
+    <w:abstractNumId w:val="16"/>
   </w:num>
 </w:numbering>
 </file>
@@ -20799,7 +21988,7 @@
     <w:link w:val="Heading1Char"/>
     <w:uiPriority w:val="9"/>
     <w:qFormat/>
-    <w:rsid w:val="008C7B71"/>
+    <w:rsid w:val="00C24624"/>
     <w:pPr>
       <w:keepNext/>
       <w:keepLines/>
@@ -20811,8 +22000,9 @@
     </w:pPr>
     <w:rPr>
       <w:rFonts w:asciiTheme="majorHAnsi" w:eastAsiaTheme="majorEastAsia" w:hAnsiTheme="majorHAnsi" w:cstheme="majorBidi"/>
+      <w:b/>
       <w:color w:val="2F5496" w:themeColor="accent1" w:themeShade="BF"/>
-      <w:sz w:val="32"/>
+      <w:sz w:val="40"/>
       <w:szCs w:val="32"/>
       <w:lang w:val="en-US"/>
     </w:rPr>
@@ -20825,7 +22015,7 @@
     <w:uiPriority w:val="9"/>
     <w:unhideWhenUsed/>
     <w:qFormat/>
-    <w:rsid w:val="007761A6"/>
+    <w:rsid w:val="00C24624"/>
     <w:pPr>
       <w:keepNext/>
       <w:keepLines/>
@@ -20838,8 +22028,9 @@
     </w:pPr>
     <w:rPr>
       <w:rFonts w:asciiTheme="majorHAnsi" w:eastAsiaTheme="majorEastAsia" w:hAnsiTheme="majorHAnsi" w:cstheme="majorBidi"/>
+      <w:b/>
       <w:color w:val="2F5496" w:themeColor="accent1" w:themeShade="BF"/>
-      <w:sz w:val="26"/>
+      <w:sz w:val="32"/>
       <w:szCs w:val="26"/>
       <w:lang w:val="en-US"/>
     </w:rPr>
@@ -20852,7 +22043,7 @@
     <w:uiPriority w:val="9"/>
     <w:unhideWhenUsed/>
     <w:qFormat/>
-    <w:rsid w:val="007761A6"/>
+    <w:rsid w:val="00C24624"/>
     <w:pPr>
       <w:keepNext/>
       <w:keepLines/>
@@ -20865,8 +22056,9 @@
     </w:pPr>
     <w:rPr>
       <w:rFonts w:asciiTheme="majorHAnsi" w:eastAsiaTheme="majorEastAsia" w:hAnsiTheme="majorHAnsi" w:cstheme="majorBidi"/>
+      <w:b/>
       <w:color w:val="1F3763" w:themeColor="accent1" w:themeShade="7F"/>
-      <w:sz w:val="24"/>
+      <w:sz w:val="28"/>
       <w:szCs w:val="24"/>
       <w:lang w:val="en-US"/>
     </w:rPr>
@@ -20879,7 +22071,7 @@
     <w:uiPriority w:val="9"/>
     <w:unhideWhenUsed/>
     <w:qFormat/>
-    <w:rsid w:val="007761A6"/>
+    <w:rsid w:val="00C24624"/>
     <w:pPr>
       <w:keepNext/>
       <w:keepLines/>
@@ -20892,9 +22084,11 @@
     </w:pPr>
     <w:rPr>
       <w:rFonts w:asciiTheme="majorHAnsi" w:eastAsiaTheme="majorEastAsia" w:hAnsiTheme="majorHAnsi" w:cstheme="majorBidi"/>
+      <w:b/>
       <w:i/>
       <w:iCs/>
       <w:color w:val="2F5496" w:themeColor="accent1" w:themeShade="BF"/>
+      <w:sz w:val="24"/>
     </w:rPr>
   </w:style>
   <w:style w:type="character" w:default="1" w:styleId="DefaultParagraphFont">
@@ -20929,11 +22123,12 @@
     <w:basedOn w:val="DefaultParagraphFont"/>
     <w:link w:val="Heading2"/>
     <w:uiPriority w:val="9"/>
-    <w:rsid w:val="007761A6"/>
+    <w:rsid w:val="00C24624"/>
     <w:rPr>
       <w:rFonts w:asciiTheme="majorHAnsi" w:eastAsiaTheme="majorEastAsia" w:hAnsiTheme="majorHAnsi" w:cstheme="majorBidi"/>
+      <w:b/>
       <w:color w:val="2F5496" w:themeColor="accent1" w:themeShade="BF"/>
-      <w:sz w:val="26"/>
+      <w:sz w:val="32"/>
       <w:szCs w:val="26"/>
       <w:lang w:val="en-US"/>
     </w:rPr>
@@ -20954,11 +22149,12 @@
     <w:basedOn w:val="DefaultParagraphFont"/>
     <w:link w:val="Heading3"/>
     <w:uiPriority w:val="9"/>
-    <w:rsid w:val="007761A6"/>
+    <w:rsid w:val="00C24624"/>
     <w:rPr>
       <w:rFonts w:asciiTheme="majorHAnsi" w:eastAsiaTheme="majorEastAsia" w:hAnsiTheme="majorHAnsi" w:cstheme="majorBidi"/>
+      <w:b/>
       <w:color w:val="1F3763" w:themeColor="accent1" w:themeShade="7F"/>
-      <w:sz w:val="24"/>
+      <w:sz w:val="28"/>
       <w:szCs w:val="24"/>
       <w:lang w:val="en-US"/>
     </w:rPr>
@@ -20968,11 +22164,12 @@
     <w:basedOn w:val="DefaultParagraphFont"/>
     <w:link w:val="Heading1"/>
     <w:uiPriority w:val="9"/>
-    <w:rsid w:val="008C7B71"/>
+    <w:rsid w:val="00C24624"/>
     <w:rPr>
       <w:rFonts w:asciiTheme="majorHAnsi" w:eastAsiaTheme="majorEastAsia" w:hAnsiTheme="majorHAnsi" w:cstheme="majorBidi"/>
+      <w:b/>
       <w:color w:val="2F5496" w:themeColor="accent1" w:themeShade="BF"/>
-      <w:sz w:val="32"/>
+      <w:sz w:val="40"/>
       <w:szCs w:val="32"/>
       <w:lang w:val="en-US"/>
     </w:rPr>
@@ -20982,12 +22179,14 @@
     <w:basedOn w:val="DefaultParagraphFont"/>
     <w:link w:val="Heading4"/>
     <w:uiPriority w:val="9"/>
-    <w:rsid w:val="007761A6"/>
+    <w:rsid w:val="00C24624"/>
     <w:rPr>
       <w:rFonts w:asciiTheme="majorHAnsi" w:eastAsiaTheme="majorEastAsia" w:hAnsiTheme="majorHAnsi" w:cstheme="majorBidi"/>
+      <w:b/>
       <w:i/>
       <w:iCs/>
       <w:color w:val="2F5496" w:themeColor="accent1" w:themeShade="BF"/>
+      <w:sz w:val="24"/>
     </w:rPr>
   </w:style>
   <w:style w:type="paragraph" w:styleId="Title">
@@ -21295,6 +22494,19 @@
         </w:tcBorders>
       </w:tcPr>
     </w:tblStylePr>
+  </w:style>
+  <w:style w:type="paragraph" w:styleId="TOC4">
+    <w:name w:val="toc 4"/>
+    <w:basedOn w:val="Normal"/>
+    <w:next w:val="Normal"/>
+    <w:autoRedefine/>
+    <w:uiPriority w:val="39"/>
+    <w:unhideWhenUsed/>
+    <w:rsid w:val="00CC68BD"/>
+    <w:pPr>
+      <w:spacing w:after="100"/>
+      <w:ind w:left="660"/>
+    </w:pPr>
   </w:style>
 </w:styles>
 </file>

</xml_diff>

<commit_message>
Applied bug fix in Rpi-WebRTC-Streamer
</commit_message>
<xml_diff>
--- a/MyExoMy.docx
+++ b/MyExoMy.docx
@@ -326,7 +326,7 @@
           <w:r>
             <w:fldChar w:fldCharType="separate"/>
           </w:r>
-          <w:hyperlink w:anchor="_Toc73196605" w:history="1">
+          <w:hyperlink w:anchor="_Toc73265880" w:history="1">
             <w:r>
               <w:rPr>
                 <w:rStyle w:val="Hyperlink"/>
@@ -369,7 +369,7 @@
                 <w:noProof/>
                 <w:webHidden/>
               </w:rPr>
-              <w:instrText xml:space="preserve"> PAGEREF _Toc73196605 \h </w:instrText>
+              <w:instrText xml:space="preserve"> PAGEREF _Toc73265880 \h </w:instrText>
             </w:r>
             <w:r>
               <w:rPr>
@@ -413,7 +413,7 @@
               <w:lang w:val="en-NL" w:eastAsia="en-NL"/>
             </w:rPr>
           </w:pPr>
-          <w:hyperlink w:anchor="_Toc73196606" w:history="1">
+          <w:hyperlink w:anchor="_Toc73265881" w:history="1">
             <w:r>
               <w:rPr>
                 <w:rStyle w:val="Hyperlink"/>
@@ -455,7 +455,7 @@
                 <w:noProof/>
                 <w:webHidden/>
               </w:rPr>
-              <w:instrText xml:space="preserve"> PAGEREF _Toc73196606 \h </w:instrText>
+              <w:instrText xml:space="preserve"> PAGEREF _Toc73265881 \h </w:instrText>
             </w:r>
             <w:r>
               <w:rPr>
@@ -499,7 +499,7 @@
               <w:lang w:val="en-NL" w:eastAsia="en-NL"/>
             </w:rPr>
           </w:pPr>
-          <w:hyperlink w:anchor="_Toc73196607" w:history="1">
+          <w:hyperlink w:anchor="_Toc73265882" w:history="1">
             <w:r>
               <w:rPr>
                 <w:rStyle w:val="Hyperlink"/>
@@ -541,7 +541,7 @@
                 <w:noProof/>
                 <w:webHidden/>
               </w:rPr>
-              <w:instrText xml:space="preserve"> PAGEREF _Toc73196607 \h </w:instrText>
+              <w:instrText xml:space="preserve"> PAGEREF _Toc73265882 \h </w:instrText>
             </w:r>
             <w:r>
               <w:rPr>
@@ -585,7 +585,7 @@
               <w:lang w:val="en-NL" w:eastAsia="en-NL"/>
             </w:rPr>
           </w:pPr>
-          <w:hyperlink w:anchor="_Toc73196608" w:history="1">
+          <w:hyperlink w:anchor="_Toc73265883" w:history="1">
             <w:r>
               <w:rPr>
                 <w:rStyle w:val="Hyperlink"/>
@@ -627,7 +627,7 @@
                 <w:noProof/>
                 <w:webHidden/>
               </w:rPr>
-              <w:instrText xml:space="preserve"> PAGEREF _Toc73196608 \h </w:instrText>
+              <w:instrText xml:space="preserve"> PAGEREF _Toc73265883 \h </w:instrText>
             </w:r>
             <w:r>
               <w:rPr>
@@ -671,7 +671,7 @@
               <w:lang w:val="en-NL" w:eastAsia="en-NL"/>
             </w:rPr>
           </w:pPr>
-          <w:hyperlink w:anchor="_Toc73196609" w:history="1">
+          <w:hyperlink w:anchor="_Toc73265884" w:history="1">
             <w:r>
               <w:rPr>
                 <w:rStyle w:val="Hyperlink"/>
@@ -713,7 +713,7 @@
                 <w:noProof/>
                 <w:webHidden/>
               </w:rPr>
-              <w:instrText xml:space="preserve"> PAGEREF _Toc73196609 \h </w:instrText>
+              <w:instrText xml:space="preserve"> PAGEREF _Toc73265884 \h </w:instrText>
             </w:r>
             <w:r>
               <w:rPr>
@@ -757,7 +757,7 @@
               <w:lang w:val="en-NL" w:eastAsia="en-NL"/>
             </w:rPr>
           </w:pPr>
-          <w:hyperlink w:anchor="_Toc73196610" w:history="1">
+          <w:hyperlink w:anchor="_Toc73265885" w:history="1">
             <w:r>
               <w:rPr>
                 <w:rStyle w:val="Hyperlink"/>
@@ -799,7 +799,7 @@
                 <w:noProof/>
                 <w:webHidden/>
               </w:rPr>
-              <w:instrText xml:space="preserve"> PAGEREF _Toc73196610 \h </w:instrText>
+              <w:instrText xml:space="preserve"> PAGEREF _Toc73265885 \h </w:instrText>
             </w:r>
             <w:r>
               <w:rPr>
@@ -843,7 +843,7 @@
               <w:lang w:val="en-NL" w:eastAsia="en-NL"/>
             </w:rPr>
           </w:pPr>
-          <w:hyperlink w:anchor="_Toc73196611" w:history="1">
+          <w:hyperlink w:anchor="_Toc73265886" w:history="1">
             <w:r>
               <w:rPr>
                 <w:rStyle w:val="Hyperlink"/>
@@ -885,7 +885,7 @@
                 <w:noProof/>
                 <w:webHidden/>
               </w:rPr>
-              <w:instrText xml:space="preserve"> PAGEREF _Toc73196611 \h </w:instrText>
+              <w:instrText xml:space="preserve"> PAGEREF _Toc73265886 \h </w:instrText>
             </w:r>
             <w:r>
               <w:rPr>
@@ -929,7 +929,7 @@
               <w:lang w:val="en-NL" w:eastAsia="en-NL"/>
             </w:rPr>
           </w:pPr>
-          <w:hyperlink w:anchor="_Toc73196612" w:history="1">
+          <w:hyperlink w:anchor="_Toc73265887" w:history="1">
             <w:r>
               <w:rPr>
                 <w:rStyle w:val="Hyperlink"/>
@@ -971,7 +971,7 @@
                 <w:noProof/>
                 <w:webHidden/>
               </w:rPr>
-              <w:instrText xml:space="preserve"> PAGEREF _Toc73196612 \h </w:instrText>
+              <w:instrText xml:space="preserve"> PAGEREF _Toc73265887 \h </w:instrText>
             </w:r>
             <w:r>
               <w:rPr>
@@ -1015,7 +1015,7 @@
               <w:lang w:val="en-NL" w:eastAsia="en-NL"/>
             </w:rPr>
           </w:pPr>
-          <w:hyperlink w:anchor="_Toc73196613" w:history="1">
+          <w:hyperlink w:anchor="_Toc73265888" w:history="1">
             <w:r>
               <w:rPr>
                 <w:rStyle w:val="Hyperlink"/>
@@ -1057,7 +1057,7 @@
                 <w:noProof/>
                 <w:webHidden/>
               </w:rPr>
-              <w:instrText xml:space="preserve"> PAGEREF _Toc73196613 \h </w:instrText>
+              <w:instrText xml:space="preserve"> PAGEREF _Toc73265888 \h </w:instrText>
             </w:r>
             <w:r>
               <w:rPr>
@@ -1101,7 +1101,7 @@
               <w:lang w:val="en-NL" w:eastAsia="en-NL"/>
             </w:rPr>
           </w:pPr>
-          <w:hyperlink w:anchor="_Toc73196614" w:history="1">
+          <w:hyperlink w:anchor="_Toc73265889" w:history="1">
             <w:r>
               <w:rPr>
                 <w:rStyle w:val="Hyperlink"/>
@@ -1143,7 +1143,7 @@
                 <w:noProof/>
                 <w:webHidden/>
               </w:rPr>
-              <w:instrText xml:space="preserve"> PAGEREF _Toc73196614 \h </w:instrText>
+              <w:instrText xml:space="preserve"> PAGEREF _Toc73265889 \h </w:instrText>
             </w:r>
             <w:r>
               <w:rPr>
@@ -1187,7 +1187,7 @@
               <w:lang w:val="en-NL" w:eastAsia="en-NL"/>
             </w:rPr>
           </w:pPr>
-          <w:hyperlink w:anchor="_Toc73196615" w:history="1">
+          <w:hyperlink w:anchor="_Toc73265890" w:history="1">
             <w:r>
               <w:rPr>
                 <w:rStyle w:val="Hyperlink"/>
@@ -1229,7 +1229,7 @@
                 <w:noProof/>
                 <w:webHidden/>
               </w:rPr>
-              <w:instrText xml:space="preserve"> PAGEREF _Toc73196615 \h </w:instrText>
+              <w:instrText xml:space="preserve"> PAGEREF _Toc73265890 \h </w:instrText>
             </w:r>
             <w:r>
               <w:rPr>
@@ -1273,7 +1273,7 @@
               <w:lang w:val="en-NL" w:eastAsia="en-NL"/>
             </w:rPr>
           </w:pPr>
-          <w:hyperlink w:anchor="_Toc73196616" w:history="1">
+          <w:hyperlink w:anchor="_Toc73265891" w:history="1">
             <w:r>
               <w:rPr>
                 <w:rStyle w:val="Hyperlink"/>
@@ -1315,7 +1315,7 @@
                 <w:noProof/>
                 <w:webHidden/>
               </w:rPr>
-              <w:instrText xml:space="preserve"> PAGEREF _Toc73196616 \h </w:instrText>
+              <w:instrText xml:space="preserve"> PAGEREF _Toc73265891 \h </w:instrText>
             </w:r>
             <w:r>
               <w:rPr>
@@ -1359,7 +1359,7 @@
               <w:lang w:val="en-NL" w:eastAsia="en-NL"/>
             </w:rPr>
           </w:pPr>
-          <w:hyperlink w:anchor="_Toc73196617" w:history="1">
+          <w:hyperlink w:anchor="_Toc73265892" w:history="1">
             <w:r>
               <w:rPr>
                 <w:rStyle w:val="Hyperlink"/>
@@ -1401,7 +1401,7 @@
                 <w:noProof/>
                 <w:webHidden/>
               </w:rPr>
-              <w:instrText xml:space="preserve"> PAGEREF _Toc73196617 \h </w:instrText>
+              <w:instrText xml:space="preserve"> PAGEREF _Toc73265892 \h </w:instrText>
             </w:r>
             <w:r>
               <w:rPr>
@@ -1445,7 +1445,7 @@
               <w:lang w:val="en-NL" w:eastAsia="en-NL"/>
             </w:rPr>
           </w:pPr>
-          <w:hyperlink w:anchor="_Toc73196618" w:history="1">
+          <w:hyperlink w:anchor="_Toc73265893" w:history="1">
             <w:r>
               <w:rPr>
                 <w:rStyle w:val="Hyperlink"/>
@@ -1487,7 +1487,7 @@
                 <w:noProof/>
                 <w:webHidden/>
               </w:rPr>
-              <w:instrText xml:space="preserve"> PAGEREF _Toc73196618 \h </w:instrText>
+              <w:instrText xml:space="preserve"> PAGEREF _Toc73265893 \h </w:instrText>
             </w:r>
             <w:r>
               <w:rPr>
@@ -1531,7 +1531,7 @@
               <w:lang w:val="en-NL" w:eastAsia="en-NL"/>
             </w:rPr>
           </w:pPr>
-          <w:hyperlink w:anchor="_Toc73196619" w:history="1">
+          <w:hyperlink w:anchor="_Toc73265894" w:history="1">
             <w:r>
               <w:rPr>
                 <w:rStyle w:val="Hyperlink"/>
@@ -1573,7 +1573,7 @@
                 <w:noProof/>
                 <w:webHidden/>
               </w:rPr>
-              <w:instrText xml:space="preserve"> PAGEREF _Toc73196619 \h </w:instrText>
+              <w:instrText xml:space="preserve"> PAGEREF _Toc73265894 \h </w:instrText>
             </w:r>
             <w:r>
               <w:rPr>
@@ -1617,7 +1617,7 @@
               <w:lang w:val="en-NL" w:eastAsia="en-NL"/>
             </w:rPr>
           </w:pPr>
-          <w:hyperlink w:anchor="_Toc73196620" w:history="1">
+          <w:hyperlink w:anchor="_Toc73265895" w:history="1">
             <w:r>
               <w:rPr>
                 <w:rStyle w:val="Hyperlink"/>
@@ -1659,7 +1659,7 @@
                 <w:noProof/>
                 <w:webHidden/>
               </w:rPr>
-              <w:instrText xml:space="preserve"> PAGEREF _Toc73196620 \h </w:instrText>
+              <w:instrText xml:space="preserve"> PAGEREF _Toc73265895 \h </w:instrText>
             </w:r>
             <w:r>
               <w:rPr>
@@ -1703,7 +1703,7 @@
               <w:lang w:val="en-NL" w:eastAsia="en-NL"/>
             </w:rPr>
           </w:pPr>
-          <w:hyperlink w:anchor="_Toc73196621" w:history="1">
+          <w:hyperlink w:anchor="_Toc73265896" w:history="1">
             <w:r>
               <w:rPr>
                 <w:rStyle w:val="Hyperlink"/>
@@ -1745,7 +1745,7 @@
                 <w:noProof/>
                 <w:webHidden/>
               </w:rPr>
-              <w:instrText xml:space="preserve"> PAGEREF _Toc73196621 \h </w:instrText>
+              <w:instrText xml:space="preserve"> PAGEREF _Toc73265896 \h </w:instrText>
             </w:r>
             <w:r>
               <w:rPr>
@@ -1789,7 +1789,7 @@
               <w:lang w:val="en-NL" w:eastAsia="en-NL"/>
             </w:rPr>
           </w:pPr>
-          <w:hyperlink w:anchor="_Toc73196622" w:history="1">
+          <w:hyperlink w:anchor="_Toc73265897" w:history="1">
             <w:r>
               <w:rPr>
                 <w:rStyle w:val="Hyperlink"/>
@@ -1831,7 +1831,7 @@
                 <w:noProof/>
                 <w:webHidden/>
               </w:rPr>
-              <w:instrText xml:space="preserve"> PAGEREF _Toc73196622 \h </w:instrText>
+              <w:instrText xml:space="preserve"> PAGEREF _Toc73265897 \h </w:instrText>
             </w:r>
             <w:r>
               <w:rPr>
@@ -1875,7 +1875,7 @@
               <w:lang w:val="en-NL" w:eastAsia="en-NL"/>
             </w:rPr>
           </w:pPr>
-          <w:hyperlink w:anchor="_Toc73196623" w:history="1">
+          <w:hyperlink w:anchor="_Toc73265898" w:history="1">
             <w:r>
               <w:rPr>
                 <w:rStyle w:val="Hyperlink"/>
@@ -1917,7 +1917,7 @@
                 <w:noProof/>
                 <w:webHidden/>
               </w:rPr>
-              <w:instrText xml:space="preserve"> PAGEREF _Toc73196623 \h </w:instrText>
+              <w:instrText xml:space="preserve"> PAGEREF _Toc73265898 \h </w:instrText>
             </w:r>
             <w:r>
               <w:rPr>
@@ -1961,7 +1961,7 @@
               <w:lang w:val="en-NL" w:eastAsia="en-NL"/>
             </w:rPr>
           </w:pPr>
-          <w:hyperlink w:anchor="_Toc73196624" w:history="1">
+          <w:hyperlink w:anchor="_Toc73265899" w:history="1">
             <w:r>
               <w:rPr>
                 <w:rStyle w:val="Hyperlink"/>
@@ -2003,7 +2003,7 @@
                 <w:noProof/>
                 <w:webHidden/>
               </w:rPr>
-              <w:instrText xml:space="preserve"> PAGEREF _Toc73196624 \h </w:instrText>
+              <w:instrText xml:space="preserve"> PAGEREF _Toc73265899 \h </w:instrText>
             </w:r>
             <w:r>
               <w:rPr>
@@ -2047,7 +2047,7 @@
               <w:lang w:val="en-NL" w:eastAsia="en-NL"/>
             </w:rPr>
           </w:pPr>
-          <w:hyperlink w:anchor="_Toc73196625" w:history="1">
+          <w:hyperlink w:anchor="_Toc73265900" w:history="1">
             <w:r>
               <w:rPr>
                 <w:rStyle w:val="Hyperlink"/>
@@ -2089,7 +2089,7 @@
                 <w:noProof/>
                 <w:webHidden/>
               </w:rPr>
-              <w:instrText xml:space="preserve"> PAGEREF _Toc73196625 \h </w:instrText>
+              <w:instrText xml:space="preserve"> PAGEREF _Toc73265900 \h </w:instrText>
             </w:r>
             <w:r>
               <w:rPr>
@@ -2133,7 +2133,7 @@
               <w:lang w:val="en-NL" w:eastAsia="en-NL"/>
             </w:rPr>
           </w:pPr>
-          <w:hyperlink w:anchor="_Toc73196626" w:history="1">
+          <w:hyperlink w:anchor="_Toc73265901" w:history="1">
             <w:r>
               <w:rPr>
                 <w:rStyle w:val="Hyperlink"/>
@@ -2175,7 +2175,7 @@
                 <w:noProof/>
                 <w:webHidden/>
               </w:rPr>
-              <w:instrText xml:space="preserve"> PAGEREF _Toc73196626 \h </w:instrText>
+              <w:instrText xml:space="preserve"> PAGEREF _Toc73265901 \h </w:instrText>
             </w:r>
             <w:r>
               <w:rPr>
@@ -2219,7 +2219,7 @@
               <w:lang w:val="en-NL" w:eastAsia="en-NL"/>
             </w:rPr>
           </w:pPr>
-          <w:hyperlink w:anchor="_Toc73196627" w:history="1">
+          <w:hyperlink w:anchor="_Toc73265902" w:history="1">
             <w:r>
               <w:rPr>
                 <w:rStyle w:val="Hyperlink"/>
@@ -2261,7 +2261,7 @@
                 <w:noProof/>
                 <w:webHidden/>
               </w:rPr>
-              <w:instrText xml:space="preserve"> PAGEREF _Toc73196627 \h </w:instrText>
+              <w:instrText xml:space="preserve"> PAGEREF _Toc73265902 \h </w:instrText>
             </w:r>
             <w:r>
               <w:rPr>
@@ -2305,7 +2305,7 @@
               <w:lang w:val="en-NL" w:eastAsia="en-NL"/>
             </w:rPr>
           </w:pPr>
-          <w:hyperlink w:anchor="_Toc73196628" w:history="1">
+          <w:hyperlink w:anchor="_Toc73265903" w:history="1">
             <w:r>
               <w:rPr>
                 <w:rStyle w:val="Hyperlink"/>
@@ -2347,7 +2347,7 @@
                 <w:noProof/>
                 <w:webHidden/>
               </w:rPr>
-              <w:instrText xml:space="preserve"> PAGEREF _Toc73196628 \h </w:instrText>
+              <w:instrText xml:space="preserve"> PAGEREF _Toc73265903 \h </w:instrText>
             </w:r>
             <w:r>
               <w:rPr>
@@ -2391,7 +2391,7 @@
               <w:lang w:val="en-NL" w:eastAsia="en-NL"/>
             </w:rPr>
           </w:pPr>
-          <w:hyperlink w:anchor="_Toc73196629" w:history="1">
+          <w:hyperlink w:anchor="_Toc73265904" w:history="1">
             <w:r>
               <w:rPr>
                 <w:rStyle w:val="Hyperlink"/>
@@ -2433,7 +2433,7 @@
                 <w:noProof/>
                 <w:webHidden/>
               </w:rPr>
-              <w:instrText xml:space="preserve"> PAGEREF _Toc73196629 \h </w:instrText>
+              <w:instrText xml:space="preserve"> PAGEREF _Toc73265904 \h </w:instrText>
             </w:r>
             <w:r>
               <w:rPr>
@@ -2477,7 +2477,7 @@
               <w:lang w:val="en-NL" w:eastAsia="en-NL"/>
             </w:rPr>
           </w:pPr>
-          <w:hyperlink w:anchor="_Toc73196630" w:history="1">
+          <w:hyperlink w:anchor="_Toc73265905" w:history="1">
             <w:r>
               <w:rPr>
                 <w:rStyle w:val="Hyperlink"/>
@@ -2519,7 +2519,7 @@
                 <w:noProof/>
                 <w:webHidden/>
               </w:rPr>
-              <w:instrText xml:space="preserve"> PAGEREF _Toc73196630 \h </w:instrText>
+              <w:instrText xml:space="preserve"> PAGEREF _Toc73265905 \h </w:instrText>
             </w:r>
             <w:r>
               <w:rPr>
@@ -2563,7 +2563,7 @@
               <w:lang w:val="en-NL" w:eastAsia="en-NL"/>
             </w:rPr>
           </w:pPr>
-          <w:hyperlink w:anchor="_Toc73196631" w:history="1">
+          <w:hyperlink w:anchor="_Toc73265906" w:history="1">
             <w:r>
               <w:rPr>
                 <w:rStyle w:val="Hyperlink"/>
@@ -2605,7 +2605,7 @@
                 <w:noProof/>
                 <w:webHidden/>
               </w:rPr>
-              <w:instrText xml:space="preserve"> PAGEREF _Toc73196631 \h </w:instrText>
+              <w:instrText xml:space="preserve"> PAGEREF _Toc73265906 \h </w:instrText>
             </w:r>
             <w:r>
               <w:rPr>
@@ -2649,7 +2649,7 @@
               <w:lang w:val="en-NL" w:eastAsia="en-NL"/>
             </w:rPr>
           </w:pPr>
-          <w:hyperlink w:anchor="_Toc73196632" w:history="1">
+          <w:hyperlink w:anchor="_Toc73265907" w:history="1">
             <w:r>
               <w:rPr>
                 <w:rStyle w:val="Hyperlink"/>
@@ -2691,7 +2691,7 @@
                 <w:noProof/>
                 <w:webHidden/>
               </w:rPr>
-              <w:instrText xml:space="preserve"> PAGEREF _Toc73196632 \h </w:instrText>
+              <w:instrText xml:space="preserve"> PAGEREF _Toc73265907 \h </w:instrText>
             </w:r>
             <w:r>
               <w:rPr>
@@ -2735,7 +2735,7 @@
               <w:lang w:val="en-NL" w:eastAsia="en-NL"/>
             </w:rPr>
           </w:pPr>
-          <w:hyperlink w:anchor="_Toc73196633" w:history="1">
+          <w:hyperlink w:anchor="_Toc73265908" w:history="1">
             <w:r>
               <w:rPr>
                 <w:rStyle w:val="Hyperlink"/>
@@ -2777,7 +2777,7 @@
                 <w:noProof/>
                 <w:webHidden/>
               </w:rPr>
-              <w:instrText xml:space="preserve"> PAGEREF _Toc73196633 \h </w:instrText>
+              <w:instrText xml:space="preserve"> PAGEREF _Toc73265908 \h </w:instrText>
             </w:r>
             <w:r>
               <w:rPr>
@@ -2821,7 +2821,7 @@
               <w:lang w:val="en-NL" w:eastAsia="en-NL"/>
             </w:rPr>
           </w:pPr>
-          <w:hyperlink w:anchor="_Toc73196634" w:history="1">
+          <w:hyperlink w:anchor="_Toc73265909" w:history="1">
             <w:r>
               <w:rPr>
                 <w:rStyle w:val="Hyperlink"/>
@@ -2863,7 +2863,7 @@
                 <w:noProof/>
                 <w:webHidden/>
               </w:rPr>
-              <w:instrText xml:space="preserve"> PAGEREF _Toc73196634 \h </w:instrText>
+              <w:instrText xml:space="preserve"> PAGEREF _Toc73265909 \h </w:instrText>
             </w:r>
             <w:r>
               <w:rPr>
@@ -2907,7 +2907,7 @@
               <w:lang w:val="en-NL" w:eastAsia="en-NL"/>
             </w:rPr>
           </w:pPr>
-          <w:hyperlink w:anchor="_Toc73196635" w:history="1">
+          <w:hyperlink w:anchor="_Toc73265910" w:history="1">
             <w:r>
               <w:rPr>
                 <w:rStyle w:val="Hyperlink"/>
@@ -2950,7 +2950,7 @@
                 <w:noProof/>
                 <w:webHidden/>
               </w:rPr>
-              <w:instrText xml:space="preserve"> PAGEREF _Toc73196635 \h </w:instrText>
+              <w:instrText xml:space="preserve"> PAGEREF _Toc73265910 \h </w:instrText>
             </w:r>
             <w:r>
               <w:rPr>
@@ -2994,7 +2994,7 @@
               <w:lang w:val="en-NL" w:eastAsia="en-NL"/>
             </w:rPr>
           </w:pPr>
-          <w:hyperlink w:anchor="_Toc73196636" w:history="1">
+          <w:hyperlink w:anchor="_Toc73265911" w:history="1">
             <w:r>
               <w:rPr>
                 <w:rStyle w:val="Hyperlink"/>
@@ -3051,7 +3051,7 @@
                 <w:noProof/>
                 <w:webHidden/>
               </w:rPr>
-              <w:instrText xml:space="preserve"> PAGEREF _Toc73196636 \h </w:instrText>
+              <w:instrText xml:space="preserve"> PAGEREF _Toc73265911 \h </w:instrText>
             </w:r>
             <w:r>
               <w:rPr>
@@ -3095,7 +3095,7 @@
               <w:lang w:val="en-NL" w:eastAsia="en-NL"/>
             </w:rPr>
           </w:pPr>
-          <w:hyperlink w:anchor="_Toc73196637" w:history="1">
+          <w:hyperlink w:anchor="_Toc73265912" w:history="1">
             <w:r>
               <w:rPr>
                 <w:rStyle w:val="Hyperlink"/>
@@ -3137,7 +3137,7 @@
                 <w:noProof/>
                 <w:webHidden/>
               </w:rPr>
-              <w:instrText xml:space="preserve"> PAGEREF _Toc73196637 \h </w:instrText>
+              <w:instrText xml:space="preserve"> PAGEREF _Toc73265912 \h </w:instrText>
             </w:r>
             <w:r>
               <w:rPr>
@@ -3181,7 +3181,7 @@
               <w:lang w:val="en-NL" w:eastAsia="en-NL"/>
             </w:rPr>
           </w:pPr>
-          <w:hyperlink w:anchor="_Toc73196638" w:history="1">
+          <w:hyperlink w:anchor="_Toc73265913" w:history="1">
             <w:r>
               <w:rPr>
                 <w:rStyle w:val="Hyperlink"/>
@@ -3223,7 +3223,7 @@
                 <w:noProof/>
                 <w:webHidden/>
               </w:rPr>
-              <w:instrText xml:space="preserve"> PAGEREF _Toc73196638 \h </w:instrText>
+              <w:instrText xml:space="preserve"> PAGEREF _Toc73265913 \h </w:instrText>
             </w:r>
             <w:r>
               <w:rPr>
@@ -3267,7 +3267,7 @@
               <w:lang w:val="en-NL" w:eastAsia="en-NL"/>
             </w:rPr>
           </w:pPr>
-          <w:hyperlink w:anchor="_Toc73196639" w:history="1">
+          <w:hyperlink w:anchor="_Toc73265914" w:history="1">
             <w:r>
               <w:rPr>
                 <w:rStyle w:val="Hyperlink"/>
@@ -3309,7 +3309,7 @@
                 <w:noProof/>
                 <w:webHidden/>
               </w:rPr>
-              <w:instrText xml:space="preserve"> PAGEREF _Toc73196639 \h </w:instrText>
+              <w:instrText xml:space="preserve"> PAGEREF _Toc73265914 \h </w:instrText>
             </w:r>
             <w:r>
               <w:rPr>
@@ -3353,7 +3353,7 @@
               <w:lang w:val="en-NL" w:eastAsia="en-NL"/>
             </w:rPr>
           </w:pPr>
-          <w:hyperlink w:anchor="_Toc73196640" w:history="1">
+          <w:hyperlink w:anchor="_Toc73265915" w:history="1">
             <w:r>
               <w:rPr>
                 <w:rStyle w:val="Hyperlink"/>
@@ -3395,7 +3395,7 @@
                 <w:noProof/>
                 <w:webHidden/>
               </w:rPr>
-              <w:instrText xml:space="preserve"> PAGEREF _Toc73196640 \h </w:instrText>
+              <w:instrText xml:space="preserve"> PAGEREF _Toc73265915 \h </w:instrText>
             </w:r>
             <w:r>
               <w:rPr>
@@ -3439,7 +3439,7 @@
               <w:lang w:val="en-NL" w:eastAsia="en-NL"/>
             </w:rPr>
           </w:pPr>
-          <w:hyperlink w:anchor="_Toc73196641" w:history="1">
+          <w:hyperlink w:anchor="_Toc73265916" w:history="1">
             <w:r>
               <w:rPr>
                 <w:rStyle w:val="Hyperlink"/>
@@ -3481,7 +3481,7 @@
                 <w:noProof/>
                 <w:webHidden/>
               </w:rPr>
-              <w:instrText xml:space="preserve"> PAGEREF _Toc73196641 \h </w:instrText>
+              <w:instrText xml:space="preserve"> PAGEREF _Toc73265916 \h </w:instrText>
             </w:r>
             <w:r>
               <w:rPr>
@@ -3501,7 +3501,7 @@
                 <w:noProof/>
                 <w:webHidden/>
               </w:rPr>
-              <w:t>15</w:t>
+              <w:t>16</w:t>
             </w:r>
             <w:r>
               <w:rPr>
@@ -3525,7 +3525,7 @@
               <w:lang w:val="en-NL" w:eastAsia="en-NL"/>
             </w:rPr>
           </w:pPr>
-          <w:hyperlink w:anchor="_Toc73196642" w:history="1">
+          <w:hyperlink w:anchor="_Toc73265917" w:history="1">
             <w:r>
               <w:rPr>
                 <w:rStyle w:val="Hyperlink"/>
@@ -3567,7 +3567,7 @@
                 <w:noProof/>
                 <w:webHidden/>
               </w:rPr>
-              <w:instrText xml:space="preserve"> PAGEREF _Toc73196642 \h </w:instrText>
+              <w:instrText xml:space="preserve"> PAGEREF _Toc73265917 \h </w:instrText>
             </w:r>
             <w:r>
               <w:rPr>
@@ -3611,7 +3611,7 @@
               <w:lang w:val="en-NL" w:eastAsia="en-NL"/>
             </w:rPr>
           </w:pPr>
-          <w:hyperlink w:anchor="_Toc73196643" w:history="1">
+          <w:hyperlink w:anchor="_Toc73265918" w:history="1">
             <w:r>
               <w:rPr>
                 <w:rStyle w:val="Hyperlink"/>
@@ -3653,7 +3653,7 @@
                 <w:noProof/>
                 <w:webHidden/>
               </w:rPr>
-              <w:instrText xml:space="preserve"> PAGEREF _Toc73196643 \h </w:instrText>
+              <w:instrText xml:space="preserve"> PAGEREF _Toc73265918 \h </w:instrText>
             </w:r>
             <w:r>
               <w:rPr>
@@ -3697,7 +3697,7 @@
               <w:lang w:val="en-NL" w:eastAsia="en-NL"/>
             </w:rPr>
           </w:pPr>
-          <w:hyperlink w:anchor="_Toc73196644" w:history="1">
+          <w:hyperlink w:anchor="_Toc73265919" w:history="1">
             <w:r>
               <w:rPr>
                 <w:rStyle w:val="Hyperlink"/>
@@ -3740,7 +3740,7 @@
                 <w:noProof/>
                 <w:webHidden/>
               </w:rPr>
-              <w:instrText xml:space="preserve"> PAGEREF _Toc73196644 \h </w:instrText>
+              <w:instrText xml:space="preserve"> PAGEREF _Toc73265919 \h </w:instrText>
             </w:r>
             <w:r>
               <w:rPr>
@@ -3760,7 +3760,7 @@
                 <w:noProof/>
                 <w:webHidden/>
               </w:rPr>
-              <w:t>17</w:t>
+              <w:t>18</w:t>
             </w:r>
             <w:r>
               <w:rPr>
@@ -3784,7 +3784,7 @@
               <w:lang w:val="en-NL" w:eastAsia="en-NL"/>
             </w:rPr>
           </w:pPr>
-          <w:hyperlink w:anchor="_Toc73196645" w:history="1">
+          <w:hyperlink w:anchor="_Toc73265920" w:history="1">
             <w:r>
               <w:rPr>
                 <w:rStyle w:val="Hyperlink"/>
@@ -3826,7 +3826,7 @@
                 <w:noProof/>
                 <w:webHidden/>
               </w:rPr>
-              <w:instrText xml:space="preserve"> PAGEREF _Toc73196645 \h </w:instrText>
+              <w:instrText xml:space="preserve"> PAGEREF _Toc73265920 \h </w:instrText>
             </w:r>
             <w:r>
               <w:rPr>
@@ -3846,7 +3846,7 @@
                 <w:noProof/>
                 <w:webHidden/>
               </w:rPr>
-              <w:t>17</w:t>
+              <w:t>18</w:t>
             </w:r>
             <w:r>
               <w:rPr>
@@ -3870,7 +3870,7 @@
               <w:lang w:val="en-NL" w:eastAsia="en-NL"/>
             </w:rPr>
           </w:pPr>
-          <w:hyperlink w:anchor="_Toc73196646" w:history="1">
+          <w:hyperlink w:anchor="_Toc73265921" w:history="1">
             <w:r>
               <w:rPr>
                 <w:rStyle w:val="Hyperlink"/>
@@ -3912,7 +3912,7 @@
                 <w:noProof/>
                 <w:webHidden/>
               </w:rPr>
-              <w:instrText xml:space="preserve"> PAGEREF _Toc73196646 \h </w:instrText>
+              <w:instrText xml:space="preserve"> PAGEREF _Toc73265921 \h </w:instrText>
             </w:r>
             <w:r>
               <w:rPr>
@@ -3932,7 +3932,7 @@
                 <w:noProof/>
                 <w:webHidden/>
               </w:rPr>
-              <w:t>17</w:t>
+              <w:t>18</w:t>
             </w:r>
             <w:r>
               <w:rPr>
@@ -3956,7 +3956,7 @@
               <w:lang w:val="en-NL" w:eastAsia="en-NL"/>
             </w:rPr>
           </w:pPr>
-          <w:hyperlink w:anchor="_Toc73196647" w:history="1">
+          <w:hyperlink w:anchor="_Toc73265922" w:history="1">
             <w:r>
               <w:rPr>
                 <w:rStyle w:val="Hyperlink"/>
@@ -3998,7 +3998,7 @@
                 <w:noProof/>
                 <w:webHidden/>
               </w:rPr>
-              <w:instrText xml:space="preserve"> PAGEREF _Toc73196647 \h </w:instrText>
+              <w:instrText xml:space="preserve"> PAGEREF _Toc73265922 \h </w:instrText>
             </w:r>
             <w:r>
               <w:rPr>
@@ -4018,7 +4018,7 @@
                 <w:noProof/>
                 <w:webHidden/>
               </w:rPr>
-              <w:t>18</w:t>
+              <w:t>19</w:t>
             </w:r>
             <w:r>
               <w:rPr>
@@ -4066,7 +4066,7 @@
           <w:noProof/>
         </w:rPr>
       </w:pPr>
-      <w:bookmarkStart w:id="0" w:name="_Toc73196605"/>
+      <w:bookmarkStart w:id="0" w:name="_Toc73265880"/>
       <w:r>
         <w:lastRenderedPageBreak/>
         <w:t>Introduction</w:t>
@@ -4208,7 +4208,7 @@
       <w:pPr>
         <w:pStyle w:val="Heading1"/>
       </w:pPr>
-      <w:bookmarkStart w:id="1" w:name="_Toc73196606"/>
+      <w:bookmarkStart w:id="1" w:name="_Toc73265881"/>
       <w:r>
         <w:t>C</w:t>
       </w:r>
@@ -4230,7 +4230,7 @@
       <w:pPr>
         <w:pStyle w:val="Heading2"/>
       </w:pPr>
-      <w:bookmarkStart w:id="2" w:name="_Toc73196607"/>
+      <w:bookmarkStart w:id="2" w:name="_Toc73265882"/>
       <w:r>
         <w:t>For the first time</w:t>
       </w:r>
@@ -4281,7 +4281,7 @@
       <w:pPr>
         <w:pStyle w:val="Heading2"/>
       </w:pPr>
-      <w:bookmarkStart w:id="3" w:name="_Toc73196608"/>
+      <w:bookmarkStart w:id="3" w:name="_Toc73265883"/>
       <w:r>
         <w:t>When connection is lost for whatever reason</w:t>
       </w:r>
@@ -4397,7 +4397,7 @@
       <w:pPr>
         <w:pStyle w:val="Heading1"/>
       </w:pPr>
-      <w:bookmarkStart w:id="4" w:name="_Toc73196609"/>
+      <w:bookmarkStart w:id="4" w:name="_Toc73265884"/>
       <w:r>
         <w:t>Way of working</w:t>
       </w:r>
@@ -4407,7 +4407,7 @@
       <w:pPr>
         <w:pStyle w:val="Heading2"/>
       </w:pPr>
-      <w:bookmarkStart w:id="5" w:name="_Toc73196610"/>
+      <w:bookmarkStart w:id="5" w:name="_Toc73265885"/>
       <w:r>
         <w:t>For</w:t>
       </w:r>
@@ -5430,7 +5430,7 @@
       <w:pPr>
         <w:pStyle w:val="Heading2"/>
       </w:pPr>
-      <w:bookmarkStart w:id="6" w:name="_Toc73196611"/>
+      <w:bookmarkStart w:id="6" w:name="_Toc73265886"/>
       <w:r>
         <w:t xml:space="preserve">For </w:t>
       </w:r>
@@ -5582,7 +5582,7 @@
       <w:pPr>
         <w:pStyle w:val="Heading2"/>
       </w:pPr>
-      <w:bookmarkStart w:id="7" w:name="_Toc73196612"/>
+      <w:bookmarkStart w:id="7" w:name="_Toc73265887"/>
       <w:r>
         <w:t>About Docker</w:t>
       </w:r>
@@ -5840,7 +5840,7 @@
       <w:pPr>
         <w:pStyle w:val="Heading2"/>
       </w:pPr>
-      <w:bookmarkStart w:id="8" w:name="_Toc73196613"/>
+      <w:bookmarkStart w:id="8" w:name="_Toc73265888"/>
       <w:r>
         <w:t>In</w:t>
       </w:r>
@@ -5899,7 +5899,7 @@
       <w:pPr>
         <w:pStyle w:val="Heading1"/>
       </w:pPr>
-      <w:bookmarkStart w:id="9" w:name="_Toc73196614"/>
+      <w:bookmarkStart w:id="9" w:name="_Toc73265889"/>
       <w:r>
         <w:t xml:space="preserve">From </w:t>
       </w:r>
@@ -5941,7 +5941,7 @@
       <w:pPr>
         <w:pStyle w:val="Heading2"/>
       </w:pPr>
-      <w:bookmarkStart w:id="10" w:name="_Toc73196615"/>
+      <w:bookmarkStart w:id="10" w:name="_Toc73265890"/>
       <w:r>
         <w:t>Additions / changes in hardware</w:t>
       </w:r>
@@ -6343,14 +6343,27 @@
       <w:r>
         <w:t xml:space="preserve">Figure </w:t>
       </w:r>
-      <w:fldSimple w:instr=" SEQ Figure \* ARABIC ">
-        <w:r>
-          <w:rPr>
-            <w:noProof/>
-          </w:rPr>
-          <w:t>1</w:t>
-        </w:r>
-      </w:fldSimple>
+      <w:r>
+        <w:fldChar w:fldCharType="begin"/>
+      </w:r>
+      <w:r>
+        <w:instrText xml:space="preserve"> SEQ Figure \* ARABIC </w:instrText>
+      </w:r>
+      <w:r>
+        <w:fldChar w:fldCharType="separate"/>
+      </w:r>
+      <w:r>
+        <w:rPr>
+          <w:noProof/>
+        </w:rPr>
+        <w:t>1</w:t>
+      </w:r>
+      <w:r>
+        <w:rPr>
+          <w:noProof/>
+        </w:rPr>
+        <w:fldChar w:fldCharType="end"/>
+      </w:r>
       <w:r>
         <w:rPr>
           <w:lang w:val="en-US"/>
@@ -6459,14 +6472,27 @@
       <w:r>
         <w:t xml:space="preserve">Figure </w:t>
       </w:r>
-      <w:fldSimple w:instr=" SEQ Figure \* ARABIC ">
-        <w:r>
-          <w:rPr>
-            <w:noProof/>
-          </w:rPr>
-          <w:t>2</w:t>
-        </w:r>
-      </w:fldSimple>
+      <w:r>
+        <w:fldChar w:fldCharType="begin"/>
+      </w:r>
+      <w:r>
+        <w:instrText xml:space="preserve"> SEQ Figure \* ARABIC </w:instrText>
+      </w:r>
+      <w:r>
+        <w:fldChar w:fldCharType="separate"/>
+      </w:r>
+      <w:r>
+        <w:rPr>
+          <w:noProof/>
+        </w:rPr>
+        <w:t>2</w:t>
+      </w:r>
+      <w:r>
+        <w:rPr>
+          <w:noProof/>
+        </w:rPr>
+        <w:fldChar w:fldCharType="end"/>
+      </w:r>
       <w:r>
         <w:rPr>
           <w:lang w:val="en-US"/>
@@ -6566,7 +6592,7 @@
       <w:pPr>
         <w:pStyle w:val="Heading2"/>
       </w:pPr>
-      <w:bookmarkStart w:id="11" w:name="_Toc73196616"/>
+      <w:bookmarkStart w:id="11" w:name="_Toc73265891"/>
       <w:r>
         <w:t>Additions /</w:t>
       </w:r>
@@ -7632,7 +7658,7 @@
       <w:pPr>
         <w:pStyle w:val="Heading1"/>
       </w:pPr>
-      <w:bookmarkStart w:id="12" w:name="_Toc73196617"/>
+      <w:bookmarkStart w:id="12" w:name="_Toc73265892"/>
       <w:r>
         <w:t>Topics</w:t>
       </w:r>
@@ -7677,7 +7703,7 @@
       <w:bookmarkStart w:id="20" w:name="_Toc483165085"/>
       <w:bookmarkStart w:id="21" w:name="_Toc483165229"/>
       <w:bookmarkStart w:id="22" w:name="_Toc488004924"/>
-      <w:bookmarkStart w:id="23" w:name="_Toc73196618"/>
+      <w:bookmarkStart w:id="23" w:name="_Toc73265893"/>
       <w:proofErr w:type="spellStart"/>
       <w:r>
         <w:t>Wifi</w:t>
@@ -7844,7 +7870,7 @@
       <w:pPr>
         <w:pStyle w:val="Heading2"/>
       </w:pPr>
-      <w:bookmarkStart w:id="24" w:name="_Toc73196619"/>
+      <w:bookmarkStart w:id="24" w:name="_Toc73265894"/>
       <w:proofErr w:type="spellStart"/>
       <w:r>
         <w:t>Wifi</w:t>
@@ -7859,7 +7885,7 @@
       <w:pPr>
         <w:pStyle w:val="Heading3"/>
       </w:pPr>
-      <w:bookmarkStart w:id="25" w:name="_Toc73196620"/>
+      <w:bookmarkStart w:id="25" w:name="_Toc73265895"/>
       <w:r>
         <w:t xml:space="preserve">Video </w:t>
       </w:r>
@@ -8214,14 +8240,27 @@
                             <w:r>
                               <w:t xml:space="preserve">Figure </w:t>
                             </w:r>
-                            <w:fldSimple w:instr=" SEQ Figure \* ARABIC ">
-                              <w:r>
-                                <w:rPr>
-                                  <w:noProof/>
-                                </w:rPr>
-                                <w:t>3</w:t>
-                              </w:r>
-                            </w:fldSimple>
+                            <w:r>
+                              <w:fldChar w:fldCharType="begin"/>
+                            </w:r>
+                            <w:r>
+                              <w:instrText xml:space="preserve"> SEQ Figure \* ARABIC </w:instrText>
+                            </w:r>
+                            <w:r>
+                              <w:fldChar w:fldCharType="separate"/>
+                            </w:r>
+                            <w:r>
+                              <w:rPr>
+                                <w:noProof/>
+                              </w:rPr>
+                              <w:t>3</w:t>
+                            </w:r>
+                            <w:r>
+                              <w:rPr>
+                                <w:noProof/>
+                              </w:rPr>
+                              <w:fldChar w:fldCharType="end"/>
+                            </w:r>
                             <w:r>
                               <w:rPr>
                                 <w:lang w:val="en-US"/>
@@ -8266,14 +8305,27 @@
                       <w:r>
                         <w:t xml:space="preserve">Figure </w:t>
                       </w:r>
-                      <w:fldSimple w:instr=" SEQ Figure \* ARABIC ">
-                        <w:r>
-                          <w:rPr>
-                            <w:noProof/>
-                          </w:rPr>
-                          <w:t>3</w:t>
-                        </w:r>
-                      </w:fldSimple>
+                      <w:r>
+                        <w:fldChar w:fldCharType="begin"/>
+                      </w:r>
+                      <w:r>
+                        <w:instrText xml:space="preserve"> SEQ Figure \* ARABIC </w:instrText>
+                      </w:r>
+                      <w:r>
+                        <w:fldChar w:fldCharType="separate"/>
+                      </w:r>
+                      <w:r>
+                        <w:rPr>
+                          <w:noProof/>
+                        </w:rPr>
+                        <w:t>3</w:t>
+                      </w:r>
+                      <w:r>
+                        <w:rPr>
+                          <w:noProof/>
+                        </w:rPr>
+                        <w:fldChar w:fldCharType="end"/>
+                      </w:r>
                       <w:r>
                         <w:rPr>
                           <w:lang w:val="en-US"/>
@@ -8623,7 +8675,7 @@
       <w:pPr>
         <w:pStyle w:val="Heading3"/>
       </w:pPr>
-      <w:bookmarkStart w:id="26" w:name="_Toc73196621"/>
+      <w:bookmarkStart w:id="26" w:name="_Toc73265896"/>
       <w:r>
         <w:t>External antenna for the Raspberry Pi</w:t>
       </w:r>
@@ -8712,7 +8764,7 @@
       <w:pPr>
         <w:pStyle w:val="Heading4"/>
       </w:pPr>
-      <w:bookmarkStart w:id="27" w:name="_Toc73196622"/>
+      <w:bookmarkStart w:id="27" w:name="_Toc73265897"/>
       <w:r>
         <w:t xml:space="preserve">External USB </w:t>
       </w:r>
@@ -8922,7 +8974,7 @@
       <w:pPr>
         <w:pStyle w:val="Heading4"/>
       </w:pPr>
-      <w:bookmarkStart w:id="28" w:name="_Toc73196623"/>
+      <w:bookmarkStart w:id="28" w:name="_Toc73265898"/>
       <w:r>
         <w:lastRenderedPageBreak/>
         <w:t>External Antenna</w:t>
@@ -8998,14 +9050,27 @@
                             <w:r>
                               <w:t xml:space="preserve">Figure </w:t>
                             </w:r>
-                            <w:fldSimple w:instr=" SEQ Figure \* ARABIC ">
-                              <w:r>
-                                <w:rPr>
-                                  <w:noProof/>
-                                </w:rPr>
-                                <w:t>4</w:t>
-                              </w:r>
-                            </w:fldSimple>
+                            <w:r>
+                              <w:fldChar w:fldCharType="begin"/>
+                            </w:r>
+                            <w:r>
+                              <w:instrText xml:space="preserve"> SEQ Figure \* ARABIC </w:instrText>
+                            </w:r>
+                            <w:r>
+                              <w:fldChar w:fldCharType="separate"/>
+                            </w:r>
+                            <w:r>
+                              <w:rPr>
+                                <w:noProof/>
+                              </w:rPr>
+                              <w:t>4</w:t>
+                            </w:r>
+                            <w:r>
+                              <w:rPr>
+                                <w:noProof/>
+                              </w:rPr>
+                              <w:fldChar w:fldCharType="end"/>
+                            </w:r>
                             <w:r>
                               <w:rPr>
                                 <w:lang w:val="en-US"/>
@@ -9046,14 +9111,27 @@
                       <w:r>
                         <w:t xml:space="preserve">Figure </w:t>
                       </w:r>
-                      <w:fldSimple w:instr=" SEQ Figure \* ARABIC ">
-                        <w:r>
-                          <w:rPr>
-                            <w:noProof/>
-                          </w:rPr>
-                          <w:t>4</w:t>
-                        </w:r>
-                      </w:fldSimple>
+                      <w:r>
+                        <w:fldChar w:fldCharType="begin"/>
+                      </w:r>
+                      <w:r>
+                        <w:instrText xml:space="preserve"> SEQ Figure \* ARABIC </w:instrText>
+                      </w:r>
+                      <w:r>
+                        <w:fldChar w:fldCharType="separate"/>
+                      </w:r>
+                      <w:r>
+                        <w:rPr>
+                          <w:noProof/>
+                        </w:rPr>
+                        <w:t>4</w:t>
+                      </w:r>
+                      <w:r>
+                        <w:rPr>
+                          <w:noProof/>
+                        </w:rPr>
+                        <w:fldChar w:fldCharType="end"/>
+                      </w:r>
                       <w:r>
                         <w:rPr>
                           <w:lang w:val="en-US"/>
@@ -9188,7 +9266,7 @@
       <w:pPr>
         <w:pStyle w:val="Heading3"/>
       </w:pPr>
-      <w:bookmarkStart w:id="29" w:name="_Toc73196624"/>
+      <w:bookmarkStart w:id="29" w:name="_Toc73265899"/>
       <w:r>
         <w:t>Access points and roaming</w:t>
       </w:r>
@@ -9365,7 +9443,7 @@
       <w:pPr>
         <w:pStyle w:val="Heading2"/>
       </w:pPr>
-      <w:bookmarkStart w:id="30" w:name="_Toc73196625"/>
+      <w:bookmarkStart w:id="30" w:name="_Toc73265900"/>
       <w:r>
         <w:t xml:space="preserve">Accessing the </w:t>
       </w:r>
@@ -9685,7 +9763,7 @@
       <w:pPr>
         <w:pStyle w:val="Heading2"/>
       </w:pPr>
-      <w:bookmarkStart w:id="31" w:name="_Toc73196626"/>
+      <w:bookmarkStart w:id="31" w:name="_Toc73265901"/>
       <w:r>
         <w:t>Communication between the Docker container and the Raspberry host</w:t>
       </w:r>
@@ -10137,7 +10215,7 @@
       <w:pPr>
         <w:pStyle w:val="Heading2"/>
       </w:pPr>
-      <w:bookmarkStart w:id="32" w:name="_Toc73196627"/>
+      <w:bookmarkStart w:id="32" w:name="_Toc73265902"/>
       <w:r>
         <w:t>Low Power ATmega328</w:t>
       </w:r>
@@ -10294,7 +10372,7 @@
       <w:pPr>
         <w:pStyle w:val="Heading2"/>
       </w:pPr>
-      <w:bookmarkStart w:id="33" w:name="_Toc73196628"/>
+      <w:bookmarkStart w:id="33" w:name="_Toc73265903"/>
       <w:r>
         <w:t xml:space="preserve">Start and </w:t>
       </w:r>
@@ -10654,7 +10732,7 @@
       <w:pPr>
         <w:pStyle w:val="Heading2"/>
       </w:pPr>
-      <w:bookmarkStart w:id="34" w:name="_Toc73196629"/>
+      <w:bookmarkStart w:id="34" w:name="_Toc73265904"/>
       <w:r>
         <w:t>Improved streaming to web page</w:t>
       </w:r>
@@ -10844,7 +10922,7 @@
       <w:pPr>
         <w:pStyle w:val="Heading3"/>
       </w:pPr>
-      <w:bookmarkStart w:id="35" w:name="_Toc73196630"/>
+      <w:bookmarkStart w:id="35" w:name="_Toc73265905"/>
       <w:r>
         <w:lastRenderedPageBreak/>
         <w:t>Increase resolution in launch/</w:t>
@@ -10922,7 +11000,7 @@
       <w:pPr>
         <w:pStyle w:val="Heading3"/>
       </w:pPr>
-      <w:bookmarkStart w:id="36" w:name="_Toc73196631"/>
+      <w:bookmarkStart w:id="36" w:name="_Toc73265906"/>
       <w:r>
         <w:t>MJPEG</w:t>
       </w:r>
@@ -11771,7 +11849,7 @@
       <w:pPr>
         <w:pStyle w:val="Heading3"/>
       </w:pPr>
-      <w:bookmarkStart w:id="37" w:name="_Toc73196632"/>
+      <w:bookmarkStart w:id="37" w:name="_Toc73265907"/>
       <w:proofErr w:type="spellStart"/>
       <w:r>
         <w:t>GStreamer</w:t>
@@ -12234,7 +12312,7 @@
       <w:pPr>
         <w:pStyle w:val="Heading3"/>
       </w:pPr>
-      <w:bookmarkStart w:id="38" w:name="_Toc73196633"/>
+      <w:bookmarkStart w:id="38" w:name="_Toc73265908"/>
       <w:r>
         <w:t>Pi H264 To Browser</w:t>
       </w:r>
@@ -12404,7 +12482,7 @@
       <w:pPr>
         <w:pStyle w:val="Heading3"/>
       </w:pPr>
-      <w:bookmarkStart w:id="39" w:name="_Toc73196634"/>
+      <w:bookmarkStart w:id="39" w:name="_Toc73265909"/>
       <w:r>
         <w:t>UV4L</w:t>
       </w:r>
@@ -12446,7 +12524,7 @@
           <w:lang w:val="en-US"/>
         </w:rPr>
       </w:pPr>
-      <w:bookmarkStart w:id="40" w:name="_Toc73196635"/>
+      <w:bookmarkStart w:id="40" w:name="_Toc73265910"/>
       <w:r>
         <w:t>MJPEG encoding</w:t>
       </w:r>
@@ -13308,7 +13386,7 @@
       <w:pPr>
         <w:pStyle w:val="Heading4"/>
       </w:pPr>
-      <w:bookmarkStart w:id="41" w:name="_Toc73196636"/>
+      <w:bookmarkStart w:id="41" w:name="_Toc73265911"/>
       <w:r>
         <w:lastRenderedPageBreak/>
         <w:t>H</w:t>
@@ -14217,7 +14295,7 @@
       <w:pPr>
         <w:pStyle w:val="Heading3"/>
       </w:pPr>
-      <w:bookmarkStart w:id="42" w:name="_Toc73196637"/>
+      <w:bookmarkStart w:id="42" w:name="_Toc73265912"/>
       <w:proofErr w:type="spellStart"/>
       <w:r>
         <w:t>Rpi</w:t>
@@ -14496,39 +14574,579 @@
         <w:rPr>
           <w:lang w:val="en-US"/>
         </w:rPr>
-        <w:t xml:space="preserve">Sometimes the </w:t>
-      </w:r>
-      <w:proofErr w:type="spellStart"/>
-      <w:r>
-        <w:rPr>
-          <w:lang w:val="en-US"/>
-        </w:rPr>
-        <w:t>websocket</w:t>
-      </w:r>
-      <w:proofErr w:type="spellEnd"/>
-      <w:r>
-        <w:rPr>
-          <w:lang w:val="en-US"/>
-        </w:rPr>
-        <w:t xml:space="preserve"> connection is closed</w:t>
-      </w:r>
-      <w:r>
-        <w:rPr>
-          <w:lang w:val="en-US"/>
-        </w:rPr>
-        <w:t xml:space="preserve"> and connection is lost</w:t>
-      </w:r>
-      <w:r>
-        <w:rPr>
-          <w:lang w:val="en-US"/>
-        </w:rPr>
-        <w:t>. Seems to be dependent on video content and bitrate</w:t>
-      </w:r>
-      <w:r>
-        <w:rPr>
-          <w:lang w:val="en-US"/>
-        </w:rPr>
-        <w:t>?</w:t>
+        <w:t xml:space="preserve">There is a bug causing the </w:t>
+      </w:r>
+      <w:proofErr w:type="spellStart"/>
+      <w:r>
+        <w:rPr>
+          <w:lang w:val="en-US"/>
+        </w:rPr>
+        <w:t>webrtc</w:t>
+      </w:r>
+      <w:proofErr w:type="spellEnd"/>
+      <w:r>
+        <w:rPr>
+          <w:lang w:val="en-US"/>
+        </w:rPr>
+        <w:t>-streamer</w:t>
+      </w:r>
+      <w:r>
+        <w:rPr>
+          <w:lang w:val="en-US"/>
+        </w:rPr>
+        <w:t xml:space="preserve"> to crash and stopping the stream. The error message when running </w:t>
+      </w:r>
+      <w:r>
+        <w:rPr>
+          <w:lang w:val="en-US"/>
+        </w:rPr>
+        <w:t xml:space="preserve"> </w:t>
+      </w:r>
+      <w:proofErr w:type="spellStart"/>
+      <w:r>
+        <w:rPr>
+          <w:rFonts w:ascii="Courier New" w:hAnsi="Courier New" w:cs="Courier New"/>
+          <w:sz w:val="20"/>
+          <w:szCs w:val="20"/>
+          <w:highlight w:val="lightGray"/>
+          <w:shd w:val="clear" w:color="auto" w:fill="FAFAFA"/>
+          <w:lang w:val="en-US"/>
+        </w:rPr>
+        <w:t>sudo</w:t>
+      </w:r>
+      <w:proofErr w:type="spellEnd"/>
+      <w:r>
+        <w:rPr>
+          <w:rFonts w:ascii="Courier New" w:hAnsi="Courier New" w:cs="Courier New"/>
+          <w:sz w:val="20"/>
+          <w:szCs w:val="20"/>
+          <w:highlight w:val="lightGray"/>
+          <w:shd w:val="clear" w:color="auto" w:fill="FAFAFA"/>
+          <w:lang w:val="en-US"/>
+        </w:rPr>
+        <w:t xml:space="preserve"> /opt/</w:t>
+      </w:r>
+      <w:proofErr w:type="spellStart"/>
+      <w:r>
+        <w:rPr>
+          <w:rFonts w:ascii="Courier New" w:hAnsi="Courier New" w:cs="Courier New"/>
+          <w:sz w:val="20"/>
+          <w:szCs w:val="20"/>
+          <w:highlight w:val="lightGray"/>
+          <w:shd w:val="clear" w:color="auto" w:fill="FAFAFA"/>
+          <w:lang w:val="en-US"/>
+        </w:rPr>
+        <w:t>rws</w:t>
+      </w:r>
+      <w:proofErr w:type="spellEnd"/>
+      <w:r>
+        <w:rPr>
+          <w:rFonts w:ascii="Courier New" w:hAnsi="Courier New" w:cs="Courier New"/>
+          <w:sz w:val="20"/>
+          <w:szCs w:val="20"/>
+          <w:highlight w:val="lightGray"/>
+          <w:shd w:val="clear" w:color="auto" w:fill="FAFAFA"/>
+          <w:lang w:val="en-US"/>
+        </w:rPr>
+        <w:t>/</w:t>
+      </w:r>
+      <w:proofErr w:type="spellStart"/>
+      <w:r>
+        <w:rPr>
+          <w:rFonts w:ascii="Courier New" w:hAnsi="Courier New" w:cs="Courier New"/>
+          <w:sz w:val="20"/>
+          <w:szCs w:val="20"/>
+          <w:highlight w:val="lightGray"/>
+          <w:shd w:val="clear" w:color="auto" w:fill="FAFAFA"/>
+          <w:lang w:val="en-US"/>
+        </w:rPr>
+        <w:t>webrtc</w:t>
+      </w:r>
+      <w:proofErr w:type="spellEnd"/>
+      <w:r>
+        <w:rPr>
+          <w:rFonts w:ascii="Courier New" w:hAnsi="Courier New" w:cs="Courier New"/>
+          <w:sz w:val="20"/>
+          <w:szCs w:val="20"/>
+          <w:highlight w:val="lightGray"/>
+          <w:shd w:val="clear" w:color="auto" w:fill="FAFAFA"/>
+          <w:lang w:val="en-US"/>
+        </w:rPr>
+        <w:t xml:space="preserve">-streamer </w:t>
+      </w:r>
+      <w:r>
+        <w:rPr>
+          <w:rFonts w:ascii="Courier New" w:hAnsi="Courier New" w:cs="Courier New"/>
+          <w:sz w:val="20"/>
+          <w:szCs w:val="20"/>
+          <w:highlight w:val="lightGray"/>
+          <w:shd w:val="clear" w:color="auto" w:fill="FAFAFA"/>
+          <w:lang w:val="en-US"/>
+        </w:rPr>
+        <w:t>–</w:t>
+      </w:r>
+      <w:r>
+        <w:rPr>
+          <w:rFonts w:ascii="Courier New" w:hAnsi="Courier New" w:cs="Courier New"/>
+          <w:sz w:val="20"/>
+          <w:szCs w:val="20"/>
+          <w:highlight w:val="lightGray"/>
+          <w:shd w:val="clear" w:color="auto" w:fill="FAFAFA"/>
+          <w:lang w:val="en-US"/>
+        </w:rPr>
+        <w:t>verbose</w:t>
+      </w:r>
+      <w:r>
+        <w:rPr>
+          <w:rFonts w:ascii="Courier New" w:hAnsi="Courier New" w:cs="Courier New"/>
+          <w:sz w:val="20"/>
+          <w:szCs w:val="20"/>
+          <w:shd w:val="clear" w:color="auto" w:fill="FAFAFA"/>
+          <w:lang w:val="en-US"/>
+        </w:rPr>
+        <w:t>:</w:t>
+      </w:r>
+      <w:r>
+        <w:rPr>
+          <w:rFonts w:ascii="Courier New" w:hAnsi="Courier New" w:cs="Courier New"/>
+          <w:sz w:val="20"/>
+          <w:szCs w:val="20"/>
+          <w:shd w:val="clear" w:color="auto" w:fill="FAFAFA"/>
+          <w:lang w:val="en-US"/>
+        </w:rPr>
+        <w:br/>
+      </w:r>
+      <w:r>
+        <w:rPr>
+          <w:rFonts w:ascii="Courier New" w:hAnsi="Courier New" w:cs="Courier New"/>
+          <w:sz w:val="20"/>
+          <w:szCs w:val="20"/>
+          <w:highlight w:val="lightGray"/>
+          <w:shd w:val="clear" w:color="auto" w:fill="FAFAFA"/>
+        </w:rPr>
+        <w:t xml:space="preserve">[009:295] [22219] (mmal_wrapper.cc:150): </w:t>
+      </w:r>
+      <w:proofErr w:type="spellStart"/>
+      <w:r>
+        <w:rPr>
+          <w:rFonts w:ascii="Courier New" w:hAnsi="Courier New" w:cs="Courier New"/>
+          <w:sz w:val="20"/>
+          <w:szCs w:val="20"/>
+          <w:highlight w:val="lightGray"/>
+          <w:shd w:val="clear" w:color="auto" w:fill="FAFAFA"/>
+        </w:rPr>
+        <w:t>frame_buf_pos</w:t>
+      </w:r>
+      <w:proofErr w:type="spellEnd"/>
+      <w:r>
+        <w:rPr>
+          <w:rFonts w:ascii="Courier New" w:hAnsi="Courier New" w:cs="Courier New"/>
+          <w:sz w:val="20"/>
+          <w:szCs w:val="20"/>
+          <w:highlight w:val="lightGray"/>
+          <w:shd w:val="clear" w:color="auto" w:fill="FAFAFA"/>
+        </w:rPr>
+        <w:t xml:space="preserve"> : 196657, buffer length: 11943</w:t>
+      </w:r>
+      <w:r>
+        <w:rPr>
+          <w:rFonts w:ascii="Courier New" w:hAnsi="Courier New" w:cs="Courier New"/>
+          <w:sz w:val="20"/>
+          <w:szCs w:val="20"/>
+          <w:highlight w:val="lightGray"/>
+          <w:shd w:val="clear" w:color="auto" w:fill="FAFAFA"/>
+        </w:rPr>
+        <w:br/>
+      </w:r>
+      <w:r>
+        <w:rPr>
+          <w:rFonts w:ascii="Courier New" w:hAnsi="Courier New" w:cs="Courier New"/>
+          <w:sz w:val="20"/>
+          <w:szCs w:val="20"/>
+          <w:highlight w:val="lightGray"/>
+          <w:shd w:val="clear" w:color="auto" w:fill="FAFAFA"/>
+        </w:rPr>
+        <w:t># Fatal error in: mmal_wrapper.cc, line 153</w:t>
+      </w:r>
+      <w:r>
+        <w:rPr>
+          <w:rFonts w:ascii="Courier New" w:hAnsi="Courier New" w:cs="Courier New"/>
+          <w:sz w:val="20"/>
+          <w:szCs w:val="20"/>
+          <w:highlight w:val="lightGray"/>
+          <w:shd w:val="clear" w:color="auto" w:fill="FAFAFA"/>
+        </w:rPr>
+        <w:br/>
+      </w:r>
+      <w:r>
+        <w:rPr>
+          <w:rFonts w:ascii="Courier New" w:hAnsi="Courier New" w:cs="Courier New"/>
+          <w:sz w:val="20"/>
+          <w:szCs w:val="20"/>
+          <w:highlight w:val="lightGray"/>
+          <w:shd w:val="clear" w:color="auto" w:fill="FAFAFA"/>
+        </w:rPr>
+        <w:t># last system error: 0</w:t>
+      </w:r>
+      <w:r>
+        <w:rPr>
+          <w:rFonts w:ascii="Courier New" w:hAnsi="Courier New" w:cs="Courier New"/>
+          <w:sz w:val="20"/>
+          <w:szCs w:val="20"/>
+          <w:highlight w:val="lightGray"/>
+          <w:shd w:val="clear" w:color="auto" w:fill="FAFAFA"/>
+        </w:rPr>
+        <w:br/>
+      </w:r>
+      <w:r>
+        <w:rPr>
+          <w:rFonts w:ascii="Courier New" w:hAnsi="Courier New" w:cs="Courier New"/>
+          <w:sz w:val="20"/>
+          <w:szCs w:val="20"/>
+          <w:highlight w:val="lightGray"/>
+          <w:shd w:val="clear" w:color="auto" w:fill="FAFAFA"/>
+        </w:rPr>
+        <w:t># Check failed: (int)(</w:t>
+      </w:r>
+      <w:proofErr w:type="spellStart"/>
+      <w:r>
+        <w:rPr>
+          <w:rFonts w:ascii="Courier New" w:hAnsi="Courier New" w:cs="Courier New"/>
+          <w:sz w:val="20"/>
+          <w:szCs w:val="20"/>
+          <w:highlight w:val="lightGray"/>
+          <w:shd w:val="clear" w:color="auto" w:fill="FAFAFA"/>
+        </w:rPr>
+        <w:t>frame_buf_pos</w:t>
+      </w:r>
+      <w:proofErr w:type="spellEnd"/>
+      <w:r>
+        <w:rPr>
+          <w:rFonts w:ascii="Courier New" w:hAnsi="Courier New" w:cs="Courier New"/>
+          <w:sz w:val="20"/>
+          <w:szCs w:val="20"/>
+          <w:highlight w:val="lightGray"/>
+          <w:shd w:val="clear" w:color="auto" w:fill="FAFAFA"/>
+        </w:rPr>
+        <w:t>_ + buffer-&gt;length) &lt; size_</w:t>
+      </w:r>
+      <w:r>
+        <w:rPr>
+          <w:rFonts w:ascii="Courier New" w:hAnsi="Courier New" w:cs="Courier New"/>
+          <w:sz w:val="20"/>
+          <w:szCs w:val="20"/>
+          <w:highlight w:val="lightGray"/>
+          <w:shd w:val="clear" w:color="auto" w:fill="FAFAFA"/>
+        </w:rPr>
+        <w:br/>
+      </w:r>
+      <w:r>
+        <w:rPr>
+          <w:rFonts w:ascii="Courier New" w:hAnsi="Courier New" w:cs="Courier New"/>
+          <w:sz w:val="20"/>
+          <w:szCs w:val="20"/>
+          <w:highlight w:val="lightGray"/>
+          <w:shd w:val="clear" w:color="auto" w:fill="FAFAFA"/>
+        </w:rPr>
+        <w:t># Aborted</w:t>
+      </w:r>
+      <w:r>
+        <w:rPr>
+          <w:rFonts w:ascii="Courier New" w:hAnsi="Courier New" w:cs="Courier New"/>
+          <w:sz w:val="20"/>
+          <w:szCs w:val="20"/>
+          <w:shd w:val="clear" w:color="auto" w:fill="FAFAFA"/>
+        </w:rPr>
+        <w:br/>
+      </w:r>
+      <w:r>
+        <w:rPr>
+          <w:rFonts w:ascii="Courier New" w:hAnsi="Courier New" w:cs="Courier New"/>
+          <w:sz w:val="20"/>
+          <w:szCs w:val="20"/>
+          <w:shd w:val="clear" w:color="auto" w:fill="FAFAFA"/>
+          <w:lang w:val="en-US"/>
+        </w:rPr>
+        <w:t>This seems to be related to the MMAL buffer size according to</w:t>
+      </w:r>
+      <w:r>
+        <w:rPr>
+          <w:rFonts w:ascii="Courier New" w:hAnsi="Courier New" w:cs="Courier New"/>
+          <w:sz w:val="20"/>
+          <w:szCs w:val="20"/>
+          <w:shd w:val="clear" w:color="auto" w:fill="FAFAFA"/>
+          <w:lang w:val="en-US"/>
+        </w:rPr>
+        <w:t xml:space="preserve"> a posted debug version </w:t>
+      </w:r>
+      <w:r>
+        <w:rPr>
+          <w:rFonts w:ascii="Courier New" w:hAnsi="Courier New" w:cs="Courier New"/>
+          <w:sz w:val="20"/>
+          <w:szCs w:val="20"/>
+          <w:shd w:val="clear" w:color="auto" w:fill="FAFAFA"/>
+          <w:lang w:val="en-US"/>
+        </w:rPr>
+        <w:t>(</w:t>
+      </w:r>
+      <w:hyperlink r:id="rId31" w:history="1">
+        <w:r>
+          <w:rPr>
+            <w:rStyle w:val="Hyperlink"/>
+            <w:rFonts w:ascii="Courier New" w:hAnsi="Courier New" w:cs="Courier New"/>
+            <w:sz w:val="20"/>
+            <w:szCs w:val="20"/>
+            <w:shd w:val="clear" w:color="auto" w:fill="FAFAFA"/>
+            <w:lang w:val="en-US"/>
+          </w:rPr>
+          <w:t>https://github.com/kclyu/rpi-webrtc-streamer/issues/37</w:t>
+        </w:r>
+      </w:hyperlink>
+      <w:r>
+        <w:rPr>
+          <w:rFonts w:ascii="Courier New" w:hAnsi="Courier New" w:cs="Courier New"/>
+          <w:sz w:val="20"/>
+          <w:szCs w:val="20"/>
+          <w:shd w:val="clear" w:color="auto" w:fill="FAFAFA"/>
+          <w:lang w:val="en-US"/>
+        </w:rPr>
+        <w:t xml:space="preserve">) </w:t>
+      </w:r>
+      <w:r>
+        <w:rPr>
+          <w:rFonts w:ascii="Courier New" w:hAnsi="Courier New" w:cs="Courier New"/>
+          <w:sz w:val="20"/>
+          <w:szCs w:val="20"/>
+          <w:shd w:val="clear" w:color="auto" w:fill="FAFAFA"/>
+          <w:lang w:val="en-US"/>
+        </w:rPr>
+        <w:t>w</w:t>
+      </w:r>
+      <w:r>
+        <w:rPr>
+          <w:rFonts w:ascii="Courier New" w:hAnsi="Courier New" w:cs="Courier New"/>
+          <w:sz w:val="20"/>
+          <w:szCs w:val="20"/>
+          <w:shd w:val="clear" w:color="auto" w:fill="FAFAFA"/>
+          <w:lang w:val="en-US"/>
+        </w:rPr>
+        <w:t>ith</w:t>
+      </w:r>
+      <w:r>
+        <w:rPr>
+          <w:rFonts w:ascii="Courier New" w:hAnsi="Courier New" w:cs="Courier New"/>
+          <w:sz w:val="20"/>
+          <w:szCs w:val="20"/>
+          <w:shd w:val="clear" w:color="auto" w:fill="FAFAFA"/>
+          <w:lang w:val="en-US"/>
+        </w:rPr>
+        <w:t xml:space="preserve"> increased frame buffer size</w:t>
+      </w:r>
+      <w:r>
+        <w:rPr>
+          <w:rFonts w:ascii="Courier New" w:hAnsi="Courier New" w:cs="Courier New"/>
+          <w:sz w:val="20"/>
+          <w:szCs w:val="20"/>
+          <w:shd w:val="clear" w:color="auto" w:fill="FAFAFA"/>
+          <w:lang w:val="en-US"/>
+        </w:rPr>
+        <w:t xml:space="preserve"> (from 65536*2 to 65536*3)</w:t>
+      </w:r>
+      <w:r>
+        <w:rPr>
+          <w:rFonts w:ascii="Courier New" w:hAnsi="Courier New" w:cs="Courier New"/>
+          <w:sz w:val="20"/>
+          <w:szCs w:val="20"/>
+          <w:shd w:val="clear" w:color="auto" w:fill="FAFAFA"/>
+          <w:lang w:val="en-US"/>
+        </w:rPr>
+        <w:t>:</w:t>
+      </w:r>
+      <w:r>
+        <w:rPr>
+          <w:rFonts w:ascii="Courier New" w:hAnsi="Courier New" w:cs="Courier New"/>
+          <w:sz w:val="20"/>
+          <w:szCs w:val="20"/>
+          <w:shd w:val="clear" w:color="auto" w:fill="FAFAFA"/>
+          <w:lang w:val="en-US"/>
+        </w:rPr>
+        <w:br/>
+      </w:r>
+      <w:r>
+        <w:rPr>
+          <w:rFonts w:ascii="Courier New" w:hAnsi="Courier New" w:cs="Courier New"/>
+          <w:sz w:val="20"/>
+          <w:szCs w:val="20"/>
+          <w:highlight w:val="lightGray"/>
+          <w:shd w:val="clear" w:color="auto" w:fill="FAFAFA"/>
+        </w:rPr>
+        <w:t xml:space="preserve">(mmal_wrapper.cc:152): </w:t>
+      </w:r>
+      <w:proofErr w:type="spellStart"/>
+      <w:r>
+        <w:rPr>
+          <w:rFonts w:ascii="Courier New" w:hAnsi="Courier New" w:cs="Courier New"/>
+          <w:sz w:val="20"/>
+          <w:szCs w:val="20"/>
+          <w:highlight w:val="lightGray"/>
+          <w:shd w:val="clear" w:color="auto" w:fill="FAFAFA"/>
+        </w:rPr>
+        <w:t>frame_buf_pos</w:t>
+      </w:r>
+      <w:proofErr w:type="spellEnd"/>
+      <w:r>
+        <w:rPr>
+          <w:rFonts w:ascii="Courier New" w:hAnsi="Courier New" w:cs="Courier New"/>
+          <w:sz w:val="20"/>
+          <w:szCs w:val="20"/>
+          <w:highlight w:val="lightGray"/>
+          <w:shd w:val="clear" w:color="auto" w:fill="FAFAFA"/>
+        </w:rPr>
+        <w:t xml:space="preserve"> : 131119, buffer length: 25370</w:t>
+      </w:r>
+      <w:r>
+        <w:rPr>
+          <w:rFonts w:ascii="Courier New" w:hAnsi="Courier New" w:cs="Courier New"/>
+          <w:sz w:val="20"/>
+          <w:szCs w:val="20"/>
+          <w:shd w:val="clear" w:color="auto" w:fill="FAFAFA"/>
+        </w:rPr>
+        <w:br/>
+      </w:r>
+      <w:r>
+        <w:rPr>
+          <w:rFonts w:ascii="Courier New" w:hAnsi="Courier New" w:cs="Courier New"/>
+          <w:sz w:val="20"/>
+          <w:szCs w:val="20"/>
+          <w:shd w:val="clear" w:color="auto" w:fill="FAFAFA"/>
+          <w:lang w:val="en-US"/>
+        </w:rPr>
+        <w:t>One can see that the offset 131119 falls outside the original MMAL frame buffer siz</w:t>
+      </w:r>
+      <w:r>
+        <w:rPr>
+          <w:rFonts w:ascii="Courier New" w:hAnsi="Courier New" w:cs="Courier New"/>
+          <w:sz w:val="20"/>
+          <w:szCs w:val="20"/>
+          <w:shd w:val="clear" w:color="auto" w:fill="FAFAFA"/>
+          <w:lang w:val="en-US"/>
+        </w:rPr>
+        <w:t>e.</w:t>
+      </w:r>
+      <w:r>
+        <w:rPr>
+          <w:rFonts w:ascii="Courier New" w:hAnsi="Courier New" w:cs="Courier New"/>
+          <w:sz w:val="20"/>
+          <w:szCs w:val="20"/>
+          <w:shd w:val="clear" w:color="auto" w:fill="FAFAFA"/>
+          <w:lang w:val="en-US"/>
+        </w:rPr>
+        <w:br/>
+      </w:r>
+      <w:r>
+        <w:rPr>
+          <w:rFonts w:ascii="Courier New" w:hAnsi="Courier New" w:cs="Courier New"/>
+          <w:sz w:val="20"/>
+          <w:szCs w:val="20"/>
+          <w:shd w:val="clear" w:color="auto" w:fill="FAFAFA"/>
+          <w:lang w:val="en-US"/>
+        </w:rPr>
+        <w:t>This</w:t>
+      </w:r>
+      <w:r>
+        <w:rPr>
+          <w:rFonts w:ascii="Courier New" w:hAnsi="Courier New" w:cs="Courier New"/>
+          <w:sz w:val="20"/>
+          <w:szCs w:val="20"/>
+          <w:shd w:val="clear" w:color="auto" w:fill="FAFAFA"/>
+          <w:lang w:val="en-US"/>
+        </w:rPr>
+        <w:t xml:space="preserve"> repaired version of the </w:t>
+      </w:r>
+      <w:proofErr w:type="spellStart"/>
+      <w:r>
+        <w:rPr>
+          <w:rFonts w:ascii="Courier New" w:hAnsi="Courier New" w:cs="Courier New"/>
+          <w:sz w:val="20"/>
+          <w:szCs w:val="20"/>
+          <w:shd w:val="clear" w:color="auto" w:fill="FAFAFA"/>
+          <w:lang w:val="en-US"/>
+        </w:rPr>
+        <w:t>webrtc_streamer</w:t>
+      </w:r>
+      <w:proofErr w:type="spellEnd"/>
+      <w:r>
+        <w:rPr>
+          <w:rFonts w:ascii="Courier New" w:hAnsi="Courier New" w:cs="Courier New"/>
+          <w:sz w:val="20"/>
+          <w:szCs w:val="20"/>
+          <w:shd w:val="clear" w:color="auto" w:fill="FAFAFA"/>
+          <w:lang w:val="en-US"/>
+        </w:rPr>
+        <w:t xml:space="preserve"> executable is installed in /opt/</w:t>
+      </w:r>
+      <w:proofErr w:type="spellStart"/>
+      <w:r>
+        <w:rPr>
+          <w:rFonts w:ascii="Courier New" w:hAnsi="Courier New" w:cs="Courier New"/>
+          <w:sz w:val="20"/>
+          <w:szCs w:val="20"/>
+          <w:shd w:val="clear" w:color="auto" w:fill="FAFAFA"/>
+          <w:lang w:val="en-US"/>
+        </w:rPr>
+        <w:t>rws</w:t>
+      </w:r>
+      <w:proofErr w:type="spellEnd"/>
+      <w:r>
+        <w:rPr>
+          <w:rFonts w:ascii="Courier New" w:hAnsi="Courier New" w:cs="Courier New"/>
+          <w:sz w:val="20"/>
+          <w:szCs w:val="20"/>
+          <w:shd w:val="clear" w:color="auto" w:fill="FAFAFA"/>
+          <w:lang w:val="en-US"/>
+        </w:rPr>
+        <w:t xml:space="preserve"> which fixes th</w:t>
+      </w:r>
+      <w:r>
+        <w:rPr>
+          <w:rFonts w:ascii="Courier New" w:hAnsi="Courier New" w:cs="Courier New"/>
+          <w:sz w:val="20"/>
+          <w:szCs w:val="20"/>
+          <w:shd w:val="clear" w:color="auto" w:fill="FAFAFA"/>
+          <w:lang w:val="en-US"/>
+        </w:rPr>
+        <w:t>e</w:t>
+      </w:r>
+      <w:r>
+        <w:rPr>
+          <w:rFonts w:ascii="Courier New" w:hAnsi="Courier New" w:cs="Courier New"/>
+          <w:sz w:val="20"/>
+          <w:szCs w:val="20"/>
+          <w:shd w:val="clear" w:color="auto" w:fill="FAFAFA"/>
+          <w:lang w:val="en-US"/>
+        </w:rPr>
+        <w:t xml:space="preserve"> issue</w:t>
+      </w:r>
+      <w:r>
+        <w:rPr>
+          <w:rFonts w:ascii="Courier New" w:hAnsi="Courier New" w:cs="Courier New"/>
+          <w:sz w:val="20"/>
+          <w:szCs w:val="20"/>
+          <w:shd w:val="clear" w:color="auto" w:fill="FAFAFA"/>
+          <w:lang w:val="en-US"/>
+        </w:rPr>
+        <w:t>.</w:t>
+      </w:r>
+      <w:r>
+        <w:rPr>
+          <w:rFonts w:ascii="Courier New" w:hAnsi="Courier New" w:cs="Courier New"/>
+          <w:sz w:val="20"/>
+          <w:szCs w:val="20"/>
+          <w:shd w:val="clear" w:color="auto" w:fill="FAFAFA"/>
+          <w:lang w:val="en-US"/>
+        </w:rPr>
+        <w:br/>
+        <w:t>It is not clear why this bug fix is not in the latest release. Fixing and rebuilding from source is an option.</w:t>
       </w:r>
     </w:p>
     <w:p>
@@ -14543,7 +15161,7 @@
         </w:rPr>
         <w:t xml:space="preserve">See </w:t>
       </w:r>
-      <w:hyperlink r:id="rId31" w:history="1">
+      <w:hyperlink r:id="rId32" w:history="1">
         <w:r>
           <w:rPr>
             <w:rStyle w:val="Hyperlink"/>
@@ -14565,7 +15183,7 @@
         </w:rPr>
         <w:br/>
       </w:r>
-      <w:hyperlink r:id="rId32" w:history="1">
+      <w:hyperlink r:id="rId33" w:history="1">
         <w:r>
           <w:rPr>
             <w:rStyle w:val="Hyperlink"/>
@@ -14585,7 +15203,7 @@
       <w:pPr>
         <w:pStyle w:val="Heading2"/>
       </w:pPr>
-      <w:bookmarkStart w:id="43" w:name="_Toc73196638"/>
+      <w:bookmarkStart w:id="43" w:name="_Toc73265913"/>
       <w:r>
         <w:t>Power Board</w:t>
       </w:r>
@@ -14812,7 +15430,7 @@
       <w:pPr>
         <w:pStyle w:val="Heading2"/>
       </w:pPr>
-      <w:bookmarkStart w:id="44" w:name="_Toc73196639"/>
+      <w:bookmarkStart w:id="44" w:name="_Toc73265914"/>
       <w:proofErr w:type="spellStart"/>
       <w:r>
         <w:t>EasyEda</w:t>
@@ -15032,7 +15650,7 @@
       <w:pPr>
         <w:pStyle w:val="Heading2"/>
       </w:pPr>
-      <w:bookmarkStart w:id="45" w:name="_Toc73196640"/>
+      <w:bookmarkStart w:id="45" w:name="_Toc73265915"/>
       <w:proofErr w:type="spellStart"/>
       <w:r>
         <w:t>EasyEda</w:t>
@@ -15085,6 +15703,7 @@
         <w:rPr>
           <w:lang w:val="en-US"/>
         </w:rPr>
+        <w:lastRenderedPageBreak/>
         <w:t xml:space="preserve">The copper thickness is chosen to be 2 oz = 2x 1.4 mil = 2x 35 </w:t>
       </w:r>
       <w:proofErr w:type="spellStart"/>
@@ -15168,7 +15787,7 @@
         </w:rPr>
         <w:t xml:space="preserve">According to </w:t>
       </w:r>
-      <w:hyperlink r:id="rId33" w:history="1">
+      <w:hyperlink r:id="rId34" w:history="1">
         <w:r>
           <w:rPr>
             <w:rStyle w:val="Hyperlink"/>
@@ -15221,7 +15840,7 @@
       <w:pPr>
         <w:pStyle w:val="Heading2"/>
       </w:pPr>
-      <w:bookmarkStart w:id="46" w:name="_Toc73196641"/>
+      <w:bookmarkStart w:id="46" w:name="_Toc73265916"/>
       <w:proofErr w:type="spellStart"/>
       <w:r>
         <w:t>Ultimaker</w:t>
@@ -15374,7 +15993,6 @@
         <w:rPr>
           <w:lang w:val="en-US"/>
         </w:rPr>
-        <w:lastRenderedPageBreak/>
         <w:t>Initial Layer Speed set to 10 mm/s.</w:t>
       </w:r>
     </w:p>
@@ -15462,7 +16080,7 @@
       <w:pPr>
         <w:pStyle w:val="Heading2"/>
       </w:pPr>
-      <w:bookmarkStart w:id="47" w:name="_Toc73196642"/>
+      <w:bookmarkStart w:id="47" w:name="_Toc73265917"/>
       <w:r>
         <w:t>Low Power</w:t>
       </w:r>
@@ -15570,7 +16188,7 @@
           <w:color w:val="FF0000"/>
         </w:rPr>
       </w:pPr>
-      <w:bookmarkStart w:id="48" w:name="_Toc73196643"/>
+      <w:bookmarkStart w:id="48" w:name="_Toc73265918"/>
       <w:r>
         <w:t xml:space="preserve">Default EEPROM </w:t>
       </w:r>
@@ -15609,7 +16227,7 @@
         </w:rPr>
         <w:t xml:space="preserve">See also </w:t>
       </w:r>
-      <w:hyperlink r:id="rId34" w:history="1">
+      <w:hyperlink r:id="rId35" w:history="1">
         <w:r>
           <w:rPr>
             <w:rStyle w:val="Hyperlink"/>
@@ -15838,6 +16456,7 @@
           <w:shd w:val="clear" w:color="auto" w:fill="FAFAFA"/>
           <w:lang w:val="en-US"/>
         </w:rPr>
+        <w:lastRenderedPageBreak/>
         <w:t xml:space="preserve">To view: </w:t>
       </w:r>
       <w:proofErr w:type="spellStart"/>
@@ -16111,7 +16730,7 @@
           <w:shd w:val="clear" w:color="auto" w:fill="FAFAFA"/>
         </w:rPr>
       </w:pPr>
-      <w:bookmarkStart w:id="49" w:name="_Toc73196644"/>
+      <w:bookmarkStart w:id="49" w:name="_Toc73265919"/>
       <w:r>
         <w:rPr>
           <w:shd w:val="clear" w:color="auto" w:fill="FAFAFA"/>
@@ -16124,7 +16743,7 @@
       <w:pPr>
         <w:pStyle w:val="Heading2"/>
       </w:pPr>
-      <w:bookmarkStart w:id="50" w:name="_Toc73196645"/>
+      <w:bookmarkStart w:id="50" w:name="_Toc73265920"/>
       <w:r>
         <w:t>Current measurements</w:t>
       </w:r>
@@ -16519,7 +17138,7 @@
       <w:pPr>
         <w:pStyle w:val="Heading2"/>
       </w:pPr>
-      <w:bookmarkStart w:id="51" w:name="_Toc73196646"/>
+      <w:bookmarkStart w:id="51" w:name="_Toc73265921"/>
       <w:r>
         <w:t>Video bitrate measurements</w:t>
       </w:r>
@@ -17668,7 +18287,7 @@
       <w:pPr>
         <w:pStyle w:val="Heading1"/>
       </w:pPr>
-      <w:bookmarkStart w:id="52" w:name="_Toc73196647"/>
+      <w:bookmarkStart w:id="52" w:name="_Toc73265922"/>
       <w:r>
         <w:lastRenderedPageBreak/>
         <w:t>Useful links</w:t>
@@ -17676,7 +18295,7 @@
       <w:bookmarkEnd w:id="52"/>
     </w:p>
     <w:p>
-      <w:hyperlink r:id="rId35" w:history="1">
+      <w:hyperlink r:id="rId36" w:history="1">
         <w:r>
           <w:rPr>
             <w:rStyle w:val="Hyperlink"/>
@@ -17686,7 +18305,7 @@
       </w:hyperlink>
     </w:p>
     <w:p>
-      <w:hyperlink r:id="rId36" w:history="1">
+      <w:hyperlink r:id="rId37" w:history="1">
         <w:r>
           <w:rPr>
             <w:rStyle w:val="Hyperlink"/>
@@ -17701,7 +18320,7 @@
           <w:rStyle w:val="Hyperlink"/>
         </w:rPr>
       </w:pPr>
-      <w:hyperlink r:id="rId37" w:history="1">
+      <w:hyperlink r:id="rId38" w:history="1">
         <w:r>
           <w:rPr>
             <w:rStyle w:val="Hyperlink"/>
@@ -17711,7 +18330,7 @@
       </w:hyperlink>
     </w:p>
     <w:p>
-      <w:hyperlink r:id="rId38" w:history="1">
+      <w:hyperlink r:id="rId39" w:history="1">
         <w:r>
           <w:rPr>
             <w:rStyle w:val="Hyperlink"/>
@@ -17721,7 +18340,7 @@
       </w:hyperlink>
     </w:p>
     <w:p>
-      <w:hyperlink r:id="rId39" w:history="1">
+      <w:hyperlink r:id="rId40" w:history="1">
         <w:r>
           <w:rPr>
             <w:rStyle w:val="Hyperlink"/>
@@ -17736,7 +18355,7 @@
           <w:rStyle w:val="Hyperlink"/>
         </w:rPr>
       </w:pPr>
-      <w:hyperlink r:id="rId40" w:history="1">
+      <w:hyperlink r:id="rId41" w:history="1">
         <w:r>
           <w:rPr>
             <w:rStyle w:val="Hyperlink"/>
@@ -17751,7 +18370,7 @@
           <w:rStyle w:val="Hyperlink"/>
         </w:rPr>
       </w:pPr>
-      <w:hyperlink r:id="rId41" w:history="1">
+      <w:hyperlink r:id="rId42" w:history="1">
         <w:r>
           <w:rPr>
             <w:rStyle w:val="Hyperlink"/>
@@ -17766,7 +18385,7 @@
           <w:rStyle w:val="Hyperlink"/>
         </w:rPr>
       </w:pPr>
-      <w:hyperlink r:id="rId42" w:history="1">
+      <w:hyperlink r:id="rId43" w:history="1">
         <w:r>
           <w:rPr>
             <w:rStyle w:val="Hyperlink"/>
@@ -17781,7 +18400,7 @@
           <w:rStyle w:val="Hyperlink"/>
         </w:rPr>
       </w:pPr>
-      <w:hyperlink r:id="rId43" w:history="1">
+      <w:hyperlink r:id="rId44" w:history="1">
         <w:r>
           <w:rPr>
             <w:rStyle w:val="Hyperlink"/>
@@ -17791,7 +18410,7 @@
       </w:hyperlink>
     </w:p>
     <w:p>
-      <w:hyperlink r:id="rId44" w:history="1">
+      <w:hyperlink r:id="rId45" w:history="1">
         <w:r>
           <w:rPr>
             <w:rStyle w:val="Hyperlink"/>
@@ -17801,7 +18420,7 @@
       </w:hyperlink>
     </w:p>
     <w:p>
-      <w:hyperlink r:id="rId45" w:history="1">
+      <w:hyperlink r:id="rId46" w:history="1">
         <w:r>
           <w:rPr>
             <w:rStyle w:val="Hyperlink"/>
@@ -17811,7 +18430,7 @@
       </w:hyperlink>
     </w:p>
     <w:sectPr>
-      <w:footerReference w:type="default" r:id="rId46"/>
+      <w:footerReference w:type="default" r:id="rId47"/>
       <w:pgSz w:w="11906" w:h="16838"/>
       <w:pgMar w:top="1440" w:right="1440" w:bottom="1440" w:left="1440" w:header="708" w:footer="708" w:gutter="0"/>
       <w:cols w:space="708"/>
@@ -22250,6 +22869,7 @@
   <w:style w:type="character" w:default="1" w:styleId="DefaultParagraphFont">
     <w:name w:val="Default Paragraph Font"/>
     <w:uiPriority w:val="1"/>
+    <w:semiHidden/>
     <w:unhideWhenUsed/>
   </w:style>
   <w:style w:type="table" w:default="1" w:styleId="TableNormal">

</xml_diff>

<commit_message>
fixed WebRTC reconnect when refreshing webpage
</commit_message>
<xml_diff>
--- a/MyExoMy.docx
+++ b/MyExoMy.docx
@@ -314,7 +314,7 @@
             <w:rPr>
               <w:rFonts w:eastAsiaTheme="minorEastAsia"/>
               <w:noProof/>
-              <w:lang w:eastAsia="en-NL"/>
+              <w:lang w:val="en-NL" w:eastAsia="en-NL"/>
             </w:rPr>
           </w:pPr>
           <w:r>
@@ -326,7 +326,7 @@
           <w:r>
             <w:fldChar w:fldCharType="separate"/>
           </w:r>
-          <w:hyperlink w:anchor="_Toc73805829" w:history="1">
+          <w:hyperlink w:anchor="_Toc74002021" w:history="1">
             <w:r>
               <w:rPr>
                 <w:rStyle w:val="Hyperlink"/>
@@ -339,7 +339,7 @@
               <w:rPr>
                 <w:rFonts w:eastAsiaTheme="minorEastAsia"/>
                 <w:noProof/>
-                <w:lang w:eastAsia="en-NL"/>
+                <w:lang w:val="en-NL" w:eastAsia="en-NL"/>
               </w:rPr>
               <w:tab/>
             </w:r>
@@ -369,7 +369,7 @@
                 <w:noProof/>
                 <w:webHidden/>
               </w:rPr>
-              <w:instrText xml:space="preserve"> PAGEREF _Toc73805829 \h </w:instrText>
+              <w:instrText xml:space="preserve"> PAGEREF _Toc74002021 \h </w:instrText>
             </w:r>
             <w:r>
               <w:rPr>
@@ -410,10 +410,10 @@
             <w:rPr>
               <w:rFonts w:eastAsiaTheme="minorEastAsia"/>
               <w:noProof/>
-              <w:lang w:eastAsia="en-NL"/>
+              <w:lang w:val="en-NL" w:eastAsia="en-NL"/>
             </w:rPr>
           </w:pPr>
-          <w:hyperlink w:anchor="_Toc73805830" w:history="1">
+          <w:hyperlink w:anchor="_Toc74002022" w:history="1">
             <w:r>
               <w:rPr>
                 <w:rStyle w:val="Hyperlink"/>
@@ -425,7 +425,7 @@
               <w:rPr>
                 <w:rFonts w:eastAsiaTheme="minorEastAsia"/>
                 <w:noProof/>
-                <w:lang w:eastAsia="en-NL"/>
+                <w:lang w:val="en-NL" w:eastAsia="en-NL"/>
               </w:rPr>
               <w:tab/>
             </w:r>
@@ -455,7 +455,7 @@
                 <w:noProof/>
                 <w:webHidden/>
               </w:rPr>
-              <w:instrText xml:space="preserve"> PAGEREF _Toc73805830 \h </w:instrText>
+              <w:instrText xml:space="preserve"> PAGEREF _Toc74002022 \h </w:instrText>
             </w:r>
             <w:r>
               <w:rPr>
@@ -496,10 +496,10 @@
             <w:rPr>
               <w:rFonts w:eastAsiaTheme="minorEastAsia"/>
               <w:noProof/>
-              <w:lang w:eastAsia="en-NL"/>
+              <w:lang w:val="en-NL" w:eastAsia="en-NL"/>
             </w:rPr>
           </w:pPr>
-          <w:hyperlink w:anchor="_Toc73805831" w:history="1">
+          <w:hyperlink w:anchor="_Toc74002023" w:history="1">
             <w:r>
               <w:rPr>
                 <w:rStyle w:val="Hyperlink"/>
@@ -511,7 +511,7 @@
               <w:rPr>
                 <w:rFonts w:eastAsiaTheme="minorEastAsia"/>
                 <w:noProof/>
-                <w:lang w:eastAsia="en-NL"/>
+                <w:lang w:val="en-NL" w:eastAsia="en-NL"/>
               </w:rPr>
               <w:tab/>
             </w:r>
@@ -541,7 +541,7 @@
                 <w:noProof/>
                 <w:webHidden/>
               </w:rPr>
-              <w:instrText xml:space="preserve"> PAGEREF _Toc73805831 \h </w:instrText>
+              <w:instrText xml:space="preserve"> PAGEREF _Toc74002023 \h </w:instrText>
             </w:r>
             <w:r>
               <w:rPr>
@@ -582,10 +582,10 @@
             <w:rPr>
               <w:rFonts w:eastAsiaTheme="minorEastAsia"/>
               <w:noProof/>
-              <w:lang w:eastAsia="en-NL"/>
+              <w:lang w:val="en-NL" w:eastAsia="en-NL"/>
             </w:rPr>
           </w:pPr>
-          <w:hyperlink w:anchor="_Toc73805832" w:history="1">
+          <w:hyperlink w:anchor="_Toc74002024" w:history="1">
             <w:r>
               <w:rPr>
                 <w:rStyle w:val="Hyperlink"/>
@@ -597,7 +597,7 @@
               <w:rPr>
                 <w:rFonts w:eastAsiaTheme="minorEastAsia"/>
                 <w:noProof/>
-                <w:lang w:eastAsia="en-NL"/>
+                <w:lang w:val="en-NL" w:eastAsia="en-NL"/>
               </w:rPr>
               <w:tab/>
             </w:r>
@@ -627,7 +627,7 @@
                 <w:noProof/>
                 <w:webHidden/>
               </w:rPr>
-              <w:instrText xml:space="preserve"> PAGEREF _Toc73805832 \h </w:instrText>
+              <w:instrText xml:space="preserve"> PAGEREF _Toc74002024 \h </w:instrText>
             </w:r>
             <w:r>
               <w:rPr>
@@ -668,10 +668,10 @@
             <w:rPr>
               <w:rFonts w:eastAsiaTheme="minorEastAsia"/>
               <w:noProof/>
-              <w:lang w:eastAsia="en-NL"/>
+              <w:lang w:val="en-NL" w:eastAsia="en-NL"/>
             </w:rPr>
           </w:pPr>
-          <w:hyperlink w:anchor="_Toc73805833" w:history="1">
+          <w:hyperlink w:anchor="_Toc74002025" w:history="1">
             <w:r>
               <w:rPr>
                 <w:rStyle w:val="Hyperlink"/>
@@ -683,7 +683,7 @@
               <w:rPr>
                 <w:rFonts w:eastAsiaTheme="minorEastAsia"/>
                 <w:noProof/>
-                <w:lang w:eastAsia="en-NL"/>
+                <w:lang w:val="en-NL" w:eastAsia="en-NL"/>
               </w:rPr>
               <w:tab/>
             </w:r>
@@ -713,7 +713,7 @@
                 <w:noProof/>
                 <w:webHidden/>
               </w:rPr>
-              <w:instrText xml:space="preserve"> PAGEREF _Toc73805833 \h </w:instrText>
+              <w:instrText xml:space="preserve"> PAGEREF _Toc74002025 \h </w:instrText>
             </w:r>
             <w:r>
               <w:rPr>
@@ -754,10 +754,10 @@
             <w:rPr>
               <w:rFonts w:eastAsiaTheme="minorEastAsia"/>
               <w:noProof/>
-              <w:lang w:eastAsia="en-NL"/>
+              <w:lang w:val="en-NL" w:eastAsia="en-NL"/>
             </w:rPr>
           </w:pPr>
-          <w:hyperlink w:anchor="_Toc73805834" w:history="1">
+          <w:hyperlink w:anchor="_Toc74002026" w:history="1">
             <w:r>
               <w:rPr>
                 <w:rStyle w:val="Hyperlink"/>
@@ -769,7 +769,7 @@
               <w:rPr>
                 <w:rFonts w:eastAsiaTheme="minorEastAsia"/>
                 <w:noProof/>
-                <w:lang w:eastAsia="en-NL"/>
+                <w:lang w:val="en-NL" w:eastAsia="en-NL"/>
               </w:rPr>
               <w:tab/>
             </w:r>
@@ -799,7 +799,7 @@
                 <w:noProof/>
                 <w:webHidden/>
               </w:rPr>
-              <w:instrText xml:space="preserve"> PAGEREF _Toc73805834 \h </w:instrText>
+              <w:instrText xml:space="preserve"> PAGEREF _Toc74002026 \h </w:instrText>
             </w:r>
             <w:r>
               <w:rPr>
@@ -840,10 +840,10 @@
             <w:rPr>
               <w:rFonts w:eastAsiaTheme="minorEastAsia"/>
               <w:noProof/>
-              <w:lang w:eastAsia="en-NL"/>
+              <w:lang w:val="en-NL" w:eastAsia="en-NL"/>
             </w:rPr>
           </w:pPr>
-          <w:hyperlink w:anchor="_Toc73805835" w:history="1">
+          <w:hyperlink w:anchor="_Toc74002027" w:history="1">
             <w:r>
               <w:rPr>
                 <w:rStyle w:val="Hyperlink"/>
@@ -855,7 +855,7 @@
               <w:rPr>
                 <w:rFonts w:eastAsiaTheme="minorEastAsia"/>
                 <w:noProof/>
-                <w:lang w:eastAsia="en-NL"/>
+                <w:lang w:val="en-NL" w:eastAsia="en-NL"/>
               </w:rPr>
               <w:tab/>
             </w:r>
@@ -885,7 +885,7 @@
                 <w:noProof/>
                 <w:webHidden/>
               </w:rPr>
-              <w:instrText xml:space="preserve"> PAGEREF _Toc73805835 \h </w:instrText>
+              <w:instrText xml:space="preserve"> PAGEREF _Toc74002027 \h </w:instrText>
             </w:r>
             <w:r>
               <w:rPr>
@@ -926,10 +926,10 @@
             <w:rPr>
               <w:rFonts w:eastAsiaTheme="minorEastAsia"/>
               <w:noProof/>
-              <w:lang w:eastAsia="en-NL"/>
+              <w:lang w:val="en-NL" w:eastAsia="en-NL"/>
             </w:rPr>
           </w:pPr>
-          <w:hyperlink w:anchor="_Toc73805836" w:history="1">
+          <w:hyperlink w:anchor="_Toc74002028" w:history="1">
             <w:r>
               <w:rPr>
                 <w:rStyle w:val="Hyperlink"/>
@@ -941,7 +941,7 @@
               <w:rPr>
                 <w:rFonts w:eastAsiaTheme="minorEastAsia"/>
                 <w:noProof/>
-                <w:lang w:eastAsia="en-NL"/>
+                <w:lang w:val="en-NL" w:eastAsia="en-NL"/>
               </w:rPr>
               <w:tab/>
             </w:r>
@@ -971,7 +971,7 @@
                 <w:noProof/>
                 <w:webHidden/>
               </w:rPr>
-              <w:instrText xml:space="preserve"> PAGEREF _Toc73805836 \h </w:instrText>
+              <w:instrText xml:space="preserve"> PAGEREF _Toc74002028 \h </w:instrText>
             </w:r>
             <w:r>
               <w:rPr>
@@ -1012,10 +1012,10 @@
             <w:rPr>
               <w:rFonts w:eastAsiaTheme="minorEastAsia"/>
               <w:noProof/>
-              <w:lang w:eastAsia="en-NL"/>
+              <w:lang w:val="en-NL" w:eastAsia="en-NL"/>
             </w:rPr>
           </w:pPr>
-          <w:hyperlink w:anchor="_Toc73805837" w:history="1">
+          <w:hyperlink w:anchor="_Toc74002029" w:history="1">
             <w:r>
               <w:rPr>
                 <w:rStyle w:val="Hyperlink"/>
@@ -1027,7 +1027,7 @@
               <w:rPr>
                 <w:rFonts w:eastAsiaTheme="minorEastAsia"/>
                 <w:noProof/>
-                <w:lang w:eastAsia="en-NL"/>
+                <w:lang w:val="en-NL" w:eastAsia="en-NL"/>
               </w:rPr>
               <w:tab/>
             </w:r>
@@ -1057,7 +1057,7 @@
                 <w:noProof/>
                 <w:webHidden/>
               </w:rPr>
-              <w:instrText xml:space="preserve"> PAGEREF _Toc73805837 \h </w:instrText>
+              <w:instrText xml:space="preserve"> PAGEREF _Toc74002029 \h </w:instrText>
             </w:r>
             <w:r>
               <w:rPr>
@@ -1098,10 +1098,10 @@
             <w:rPr>
               <w:rFonts w:eastAsiaTheme="minorEastAsia"/>
               <w:noProof/>
-              <w:lang w:eastAsia="en-NL"/>
+              <w:lang w:val="en-NL" w:eastAsia="en-NL"/>
             </w:rPr>
           </w:pPr>
-          <w:hyperlink w:anchor="_Toc73805838" w:history="1">
+          <w:hyperlink w:anchor="_Toc74002030" w:history="1">
             <w:r>
               <w:rPr>
                 <w:rStyle w:val="Hyperlink"/>
@@ -1113,7 +1113,7 @@
               <w:rPr>
                 <w:rFonts w:eastAsiaTheme="minorEastAsia"/>
                 <w:noProof/>
-                <w:lang w:eastAsia="en-NL"/>
+                <w:lang w:val="en-NL" w:eastAsia="en-NL"/>
               </w:rPr>
               <w:tab/>
             </w:r>
@@ -1143,7 +1143,7 @@
                 <w:noProof/>
                 <w:webHidden/>
               </w:rPr>
-              <w:instrText xml:space="preserve"> PAGEREF _Toc73805838 \h </w:instrText>
+              <w:instrText xml:space="preserve"> PAGEREF _Toc74002030 \h </w:instrText>
             </w:r>
             <w:r>
               <w:rPr>
@@ -1184,10 +1184,10 @@
             <w:rPr>
               <w:rFonts w:eastAsiaTheme="minorEastAsia"/>
               <w:noProof/>
-              <w:lang w:eastAsia="en-NL"/>
+              <w:lang w:val="en-NL" w:eastAsia="en-NL"/>
             </w:rPr>
           </w:pPr>
-          <w:hyperlink w:anchor="_Toc73805839" w:history="1">
+          <w:hyperlink w:anchor="_Toc74002031" w:history="1">
             <w:r>
               <w:rPr>
                 <w:rStyle w:val="Hyperlink"/>
@@ -1199,7 +1199,7 @@
               <w:rPr>
                 <w:rFonts w:eastAsiaTheme="minorEastAsia"/>
                 <w:noProof/>
-                <w:lang w:eastAsia="en-NL"/>
+                <w:lang w:val="en-NL" w:eastAsia="en-NL"/>
               </w:rPr>
               <w:tab/>
             </w:r>
@@ -1229,7 +1229,7 @@
                 <w:noProof/>
                 <w:webHidden/>
               </w:rPr>
-              <w:instrText xml:space="preserve"> PAGEREF _Toc73805839 \h </w:instrText>
+              <w:instrText xml:space="preserve"> PAGEREF _Toc74002031 \h </w:instrText>
             </w:r>
             <w:r>
               <w:rPr>
@@ -1249,7 +1249,7 @@
                 <w:noProof/>
                 <w:webHidden/>
               </w:rPr>
-              <w:t>5</w:t>
+              <w:t>6</w:t>
             </w:r>
             <w:r>
               <w:rPr>
@@ -1270,10 +1270,10 @@
             <w:rPr>
               <w:rFonts w:eastAsiaTheme="minorEastAsia"/>
               <w:noProof/>
-              <w:lang w:eastAsia="en-NL"/>
+              <w:lang w:val="en-NL" w:eastAsia="en-NL"/>
             </w:rPr>
           </w:pPr>
-          <w:hyperlink w:anchor="_Toc73805840" w:history="1">
+          <w:hyperlink w:anchor="_Toc74002032" w:history="1">
             <w:r>
               <w:rPr>
                 <w:rStyle w:val="Hyperlink"/>
@@ -1285,7 +1285,7 @@
               <w:rPr>
                 <w:rFonts w:eastAsiaTheme="minorEastAsia"/>
                 <w:noProof/>
-                <w:lang w:eastAsia="en-NL"/>
+                <w:lang w:val="en-NL" w:eastAsia="en-NL"/>
               </w:rPr>
               <w:tab/>
             </w:r>
@@ -1315,7 +1315,7 @@
                 <w:noProof/>
                 <w:webHidden/>
               </w:rPr>
-              <w:instrText xml:space="preserve"> PAGEREF _Toc73805840 \h </w:instrText>
+              <w:instrText xml:space="preserve"> PAGEREF _Toc74002032 \h </w:instrText>
             </w:r>
             <w:r>
               <w:rPr>
@@ -1356,10 +1356,10 @@
             <w:rPr>
               <w:rFonts w:eastAsiaTheme="minorEastAsia"/>
               <w:noProof/>
-              <w:lang w:eastAsia="en-NL"/>
+              <w:lang w:val="en-NL" w:eastAsia="en-NL"/>
             </w:rPr>
           </w:pPr>
-          <w:hyperlink w:anchor="_Toc73805841" w:history="1">
+          <w:hyperlink w:anchor="_Toc74002033" w:history="1">
             <w:r>
               <w:rPr>
                 <w:rStyle w:val="Hyperlink"/>
@@ -1371,7 +1371,7 @@
               <w:rPr>
                 <w:rFonts w:eastAsiaTheme="minorEastAsia"/>
                 <w:noProof/>
-                <w:lang w:eastAsia="en-NL"/>
+                <w:lang w:val="en-NL" w:eastAsia="en-NL"/>
               </w:rPr>
               <w:tab/>
             </w:r>
@@ -1401,7 +1401,7 @@
                 <w:noProof/>
                 <w:webHidden/>
               </w:rPr>
-              <w:instrText xml:space="preserve"> PAGEREF _Toc73805841 \h </w:instrText>
+              <w:instrText xml:space="preserve"> PAGEREF _Toc74002033 \h </w:instrText>
             </w:r>
             <w:r>
               <w:rPr>
@@ -1442,10 +1442,10 @@
             <w:rPr>
               <w:rFonts w:eastAsiaTheme="minorEastAsia"/>
               <w:noProof/>
-              <w:lang w:eastAsia="en-NL"/>
+              <w:lang w:val="en-NL" w:eastAsia="en-NL"/>
             </w:rPr>
           </w:pPr>
-          <w:hyperlink w:anchor="_Toc73805842" w:history="1">
+          <w:hyperlink w:anchor="_Toc74002034" w:history="1">
             <w:r>
               <w:rPr>
                 <w:rStyle w:val="Hyperlink"/>
@@ -1457,7 +1457,7 @@
               <w:rPr>
                 <w:rFonts w:eastAsiaTheme="minorEastAsia"/>
                 <w:noProof/>
-                <w:lang w:eastAsia="en-NL"/>
+                <w:lang w:val="en-NL" w:eastAsia="en-NL"/>
               </w:rPr>
               <w:tab/>
             </w:r>
@@ -1487,7 +1487,7 @@
                 <w:noProof/>
                 <w:webHidden/>
               </w:rPr>
-              <w:instrText xml:space="preserve"> PAGEREF _Toc73805842 \h </w:instrText>
+              <w:instrText xml:space="preserve"> PAGEREF _Toc74002034 \h </w:instrText>
             </w:r>
             <w:r>
               <w:rPr>
@@ -1528,10 +1528,10 @@
             <w:rPr>
               <w:rFonts w:eastAsiaTheme="minorEastAsia"/>
               <w:noProof/>
-              <w:lang w:eastAsia="en-NL"/>
+              <w:lang w:val="en-NL" w:eastAsia="en-NL"/>
             </w:rPr>
           </w:pPr>
-          <w:hyperlink w:anchor="_Toc73805843" w:history="1">
+          <w:hyperlink w:anchor="_Toc74002035" w:history="1">
             <w:r>
               <w:rPr>
                 <w:rStyle w:val="Hyperlink"/>
@@ -1543,7 +1543,7 @@
               <w:rPr>
                 <w:rFonts w:eastAsiaTheme="minorEastAsia"/>
                 <w:noProof/>
-                <w:lang w:eastAsia="en-NL"/>
+                <w:lang w:val="en-NL" w:eastAsia="en-NL"/>
               </w:rPr>
               <w:tab/>
             </w:r>
@@ -1573,7 +1573,7 @@
                 <w:noProof/>
                 <w:webHidden/>
               </w:rPr>
-              <w:instrText xml:space="preserve"> PAGEREF _Toc73805843 \h </w:instrText>
+              <w:instrText xml:space="preserve"> PAGEREF _Toc74002035 \h </w:instrText>
             </w:r>
             <w:r>
               <w:rPr>
@@ -1614,10 +1614,10 @@
             <w:rPr>
               <w:rFonts w:eastAsiaTheme="minorEastAsia"/>
               <w:noProof/>
-              <w:lang w:eastAsia="en-NL"/>
+              <w:lang w:val="en-NL" w:eastAsia="en-NL"/>
             </w:rPr>
           </w:pPr>
-          <w:hyperlink w:anchor="_Toc73805844" w:history="1">
+          <w:hyperlink w:anchor="_Toc74002036" w:history="1">
             <w:r>
               <w:rPr>
                 <w:rStyle w:val="Hyperlink"/>
@@ -1629,7 +1629,7 @@
               <w:rPr>
                 <w:rFonts w:eastAsiaTheme="minorEastAsia"/>
                 <w:noProof/>
-                <w:lang w:eastAsia="en-NL"/>
+                <w:lang w:val="en-NL" w:eastAsia="en-NL"/>
               </w:rPr>
               <w:tab/>
             </w:r>
@@ -1659,7 +1659,7 @@
                 <w:noProof/>
                 <w:webHidden/>
               </w:rPr>
-              <w:instrText xml:space="preserve"> PAGEREF _Toc73805844 \h </w:instrText>
+              <w:instrText xml:space="preserve"> PAGEREF _Toc74002036 \h </w:instrText>
             </w:r>
             <w:r>
               <w:rPr>
@@ -1700,10 +1700,10 @@
             <w:rPr>
               <w:rFonts w:eastAsiaTheme="minorEastAsia"/>
               <w:noProof/>
-              <w:lang w:eastAsia="en-NL"/>
+              <w:lang w:val="en-NL" w:eastAsia="en-NL"/>
             </w:rPr>
           </w:pPr>
-          <w:hyperlink w:anchor="_Toc73805845" w:history="1">
+          <w:hyperlink w:anchor="_Toc74002037" w:history="1">
             <w:r>
               <w:rPr>
                 <w:rStyle w:val="Hyperlink"/>
@@ -1715,7 +1715,7 @@
               <w:rPr>
                 <w:rFonts w:eastAsiaTheme="minorEastAsia"/>
                 <w:noProof/>
-                <w:lang w:eastAsia="en-NL"/>
+                <w:lang w:val="en-NL" w:eastAsia="en-NL"/>
               </w:rPr>
               <w:tab/>
             </w:r>
@@ -1745,7 +1745,7 @@
                 <w:noProof/>
                 <w:webHidden/>
               </w:rPr>
-              <w:instrText xml:space="preserve"> PAGEREF _Toc73805845 \h </w:instrText>
+              <w:instrText xml:space="preserve"> PAGEREF _Toc74002037 \h </w:instrText>
             </w:r>
             <w:r>
               <w:rPr>
@@ -1786,10 +1786,10 @@
             <w:rPr>
               <w:rFonts w:eastAsiaTheme="minorEastAsia"/>
               <w:noProof/>
-              <w:lang w:eastAsia="en-NL"/>
+              <w:lang w:val="en-NL" w:eastAsia="en-NL"/>
             </w:rPr>
           </w:pPr>
-          <w:hyperlink w:anchor="_Toc73805846" w:history="1">
+          <w:hyperlink w:anchor="_Toc74002038" w:history="1">
             <w:r>
               <w:rPr>
                 <w:rStyle w:val="Hyperlink"/>
@@ -1801,7 +1801,7 @@
               <w:rPr>
                 <w:rFonts w:eastAsiaTheme="minorEastAsia"/>
                 <w:noProof/>
-                <w:lang w:eastAsia="en-NL"/>
+                <w:lang w:val="en-NL" w:eastAsia="en-NL"/>
               </w:rPr>
               <w:tab/>
             </w:r>
@@ -1831,7 +1831,7 @@
                 <w:noProof/>
                 <w:webHidden/>
               </w:rPr>
-              <w:instrText xml:space="preserve"> PAGEREF _Toc73805846 \h </w:instrText>
+              <w:instrText xml:space="preserve"> PAGEREF _Toc74002038 \h </w:instrText>
             </w:r>
             <w:r>
               <w:rPr>
@@ -1872,10 +1872,10 @@
             <w:rPr>
               <w:rFonts w:eastAsiaTheme="minorEastAsia"/>
               <w:noProof/>
-              <w:lang w:eastAsia="en-NL"/>
+              <w:lang w:val="en-NL" w:eastAsia="en-NL"/>
             </w:rPr>
           </w:pPr>
-          <w:hyperlink w:anchor="_Toc73805847" w:history="1">
+          <w:hyperlink w:anchor="_Toc74002039" w:history="1">
             <w:r>
               <w:rPr>
                 <w:rStyle w:val="Hyperlink"/>
@@ -1887,7 +1887,7 @@
               <w:rPr>
                 <w:rFonts w:eastAsiaTheme="minorEastAsia"/>
                 <w:noProof/>
-                <w:lang w:eastAsia="en-NL"/>
+                <w:lang w:val="en-NL" w:eastAsia="en-NL"/>
               </w:rPr>
               <w:tab/>
             </w:r>
@@ -1917,7 +1917,7 @@
                 <w:noProof/>
                 <w:webHidden/>
               </w:rPr>
-              <w:instrText xml:space="preserve"> PAGEREF _Toc73805847 \h </w:instrText>
+              <w:instrText xml:space="preserve"> PAGEREF _Toc74002039 \h </w:instrText>
             </w:r>
             <w:r>
               <w:rPr>
@@ -1958,10 +1958,10 @@
             <w:rPr>
               <w:rFonts w:eastAsiaTheme="minorEastAsia"/>
               <w:noProof/>
-              <w:lang w:eastAsia="en-NL"/>
+              <w:lang w:val="en-NL" w:eastAsia="en-NL"/>
             </w:rPr>
           </w:pPr>
-          <w:hyperlink w:anchor="_Toc73805848" w:history="1">
+          <w:hyperlink w:anchor="_Toc74002040" w:history="1">
             <w:r>
               <w:rPr>
                 <w:rStyle w:val="Hyperlink"/>
@@ -1973,7 +1973,7 @@
               <w:rPr>
                 <w:rFonts w:eastAsiaTheme="minorEastAsia"/>
                 <w:noProof/>
-                <w:lang w:eastAsia="en-NL"/>
+                <w:lang w:val="en-NL" w:eastAsia="en-NL"/>
               </w:rPr>
               <w:tab/>
             </w:r>
@@ -2003,7 +2003,7 @@
                 <w:noProof/>
                 <w:webHidden/>
               </w:rPr>
-              <w:instrText xml:space="preserve"> PAGEREF _Toc73805848 \h </w:instrText>
+              <w:instrText xml:space="preserve"> PAGEREF _Toc74002040 \h </w:instrText>
             </w:r>
             <w:r>
               <w:rPr>
@@ -2044,10 +2044,10 @@
             <w:rPr>
               <w:rFonts w:eastAsiaTheme="minorEastAsia"/>
               <w:noProof/>
-              <w:lang w:eastAsia="en-NL"/>
+              <w:lang w:val="en-NL" w:eastAsia="en-NL"/>
             </w:rPr>
           </w:pPr>
-          <w:hyperlink w:anchor="_Toc73805849" w:history="1">
+          <w:hyperlink w:anchor="_Toc74002041" w:history="1">
             <w:r>
               <w:rPr>
                 <w:rStyle w:val="Hyperlink"/>
@@ -2059,7 +2059,7 @@
               <w:rPr>
                 <w:rFonts w:eastAsiaTheme="minorEastAsia"/>
                 <w:noProof/>
-                <w:lang w:eastAsia="en-NL"/>
+                <w:lang w:val="en-NL" w:eastAsia="en-NL"/>
               </w:rPr>
               <w:tab/>
             </w:r>
@@ -2089,7 +2089,7 @@
                 <w:noProof/>
                 <w:webHidden/>
               </w:rPr>
-              <w:instrText xml:space="preserve"> PAGEREF _Toc73805849 \h </w:instrText>
+              <w:instrText xml:space="preserve"> PAGEREF _Toc74002041 \h </w:instrText>
             </w:r>
             <w:r>
               <w:rPr>
@@ -2130,10 +2130,10 @@
             <w:rPr>
               <w:rFonts w:eastAsiaTheme="minorEastAsia"/>
               <w:noProof/>
-              <w:lang w:eastAsia="en-NL"/>
+              <w:lang w:val="en-NL" w:eastAsia="en-NL"/>
             </w:rPr>
           </w:pPr>
-          <w:hyperlink w:anchor="_Toc73805850" w:history="1">
+          <w:hyperlink w:anchor="_Toc74002042" w:history="1">
             <w:r>
               <w:rPr>
                 <w:rStyle w:val="Hyperlink"/>
@@ -2145,7 +2145,7 @@
               <w:rPr>
                 <w:rFonts w:eastAsiaTheme="minorEastAsia"/>
                 <w:noProof/>
-                <w:lang w:eastAsia="en-NL"/>
+                <w:lang w:val="en-NL" w:eastAsia="en-NL"/>
               </w:rPr>
               <w:tab/>
             </w:r>
@@ -2175,7 +2175,7 @@
                 <w:noProof/>
                 <w:webHidden/>
               </w:rPr>
-              <w:instrText xml:space="preserve"> PAGEREF _Toc73805850 \h </w:instrText>
+              <w:instrText xml:space="preserve"> PAGEREF _Toc74002042 \h </w:instrText>
             </w:r>
             <w:r>
               <w:rPr>
@@ -2216,10 +2216,10 @@
             <w:rPr>
               <w:rFonts w:eastAsiaTheme="minorEastAsia"/>
               <w:noProof/>
-              <w:lang w:eastAsia="en-NL"/>
+              <w:lang w:val="en-NL" w:eastAsia="en-NL"/>
             </w:rPr>
           </w:pPr>
-          <w:hyperlink w:anchor="_Toc73805851" w:history="1">
+          <w:hyperlink w:anchor="_Toc74002043" w:history="1">
             <w:r>
               <w:rPr>
                 <w:rStyle w:val="Hyperlink"/>
@@ -2231,7 +2231,7 @@
               <w:rPr>
                 <w:rFonts w:eastAsiaTheme="minorEastAsia"/>
                 <w:noProof/>
-                <w:lang w:eastAsia="en-NL"/>
+                <w:lang w:val="en-NL" w:eastAsia="en-NL"/>
               </w:rPr>
               <w:tab/>
             </w:r>
@@ -2261,7 +2261,7 @@
                 <w:noProof/>
                 <w:webHidden/>
               </w:rPr>
-              <w:instrText xml:space="preserve"> PAGEREF _Toc73805851 \h </w:instrText>
+              <w:instrText xml:space="preserve"> PAGEREF _Toc74002043 \h </w:instrText>
             </w:r>
             <w:r>
               <w:rPr>
@@ -2302,10 +2302,10 @@
             <w:rPr>
               <w:rFonts w:eastAsiaTheme="minorEastAsia"/>
               <w:noProof/>
-              <w:lang w:eastAsia="en-NL"/>
+              <w:lang w:val="en-NL" w:eastAsia="en-NL"/>
             </w:rPr>
           </w:pPr>
-          <w:hyperlink w:anchor="_Toc73805852" w:history="1">
+          <w:hyperlink w:anchor="_Toc74002044" w:history="1">
             <w:r>
               <w:rPr>
                 <w:rStyle w:val="Hyperlink"/>
@@ -2317,7 +2317,7 @@
               <w:rPr>
                 <w:rFonts w:eastAsiaTheme="minorEastAsia"/>
                 <w:noProof/>
-                <w:lang w:eastAsia="en-NL"/>
+                <w:lang w:val="en-NL" w:eastAsia="en-NL"/>
               </w:rPr>
               <w:tab/>
             </w:r>
@@ -2347,7 +2347,7 @@
                 <w:noProof/>
                 <w:webHidden/>
               </w:rPr>
-              <w:instrText xml:space="preserve"> PAGEREF _Toc73805852 \h </w:instrText>
+              <w:instrText xml:space="preserve"> PAGEREF _Toc74002044 \h </w:instrText>
             </w:r>
             <w:r>
               <w:rPr>
@@ -2388,10 +2388,10 @@
             <w:rPr>
               <w:rFonts w:eastAsiaTheme="minorEastAsia"/>
               <w:noProof/>
-              <w:lang w:eastAsia="en-NL"/>
+              <w:lang w:val="en-NL" w:eastAsia="en-NL"/>
             </w:rPr>
           </w:pPr>
-          <w:hyperlink w:anchor="_Toc73805853" w:history="1">
+          <w:hyperlink w:anchor="_Toc74002045" w:history="1">
             <w:r>
               <w:rPr>
                 <w:rStyle w:val="Hyperlink"/>
@@ -2403,7 +2403,7 @@
               <w:rPr>
                 <w:rFonts w:eastAsiaTheme="minorEastAsia"/>
                 <w:noProof/>
-                <w:lang w:eastAsia="en-NL"/>
+                <w:lang w:val="en-NL" w:eastAsia="en-NL"/>
               </w:rPr>
               <w:tab/>
             </w:r>
@@ -2433,7 +2433,7 @@
                 <w:noProof/>
                 <w:webHidden/>
               </w:rPr>
-              <w:instrText xml:space="preserve"> PAGEREF _Toc73805853 \h </w:instrText>
+              <w:instrText xml:space="preserve"> PAGEREF _Toc74002045 \h </w:instrText>
             </w:r>
             <w:r>
               <w:rPr>
@@ -2474,10 +2474,10 @@
             <w:rPr>
               <w:rFonts w:eastAsiaTheme="minorEastAsia"/>
               <w:noProof/>
-              <w:lang w:eastAsia="en-NL"/>
+              <w:lang w:val="en-NL" w:eastAsia="en-NL"/>
             </w:rPr>
           </w:pPr>
-          <w:hyperlink w:anchor="_Toc73805854" w:history="1">
+          <w:hyperlink w:anchor="_Toc74002046" w:history="1">
             <w:r>
               <w:rPr>
                 <w:rStyle w:val="Hyperlink"/>
@@ -2489,7 +2489,7 @@
               <w:rPr>
                 <w:rFonts w:eastAsiaTheme="minorEastAsia"/>
                 <w:noProof/>
-                <w:lang w:eastAsia="en-NL"/>
+                <w:lang w:val="en-NL" w:eastAsia="en-NL"/>
               </w:rPr>
               <w:tab/>
             </w:r>
@@ -2519,7 +2519,7 @@
                 <w:noProof/>
                 <w:webHidden/>
               </w:rPr>
-              <w:instrText xml:space="preserve"> PAGEREF _Toc73805854 \h </w:instrText>
+              <w:instrText xml:space="preserve"> PAGEREF _Toc74002046 \h </w:instrText>
             </w:r>
             <w:r>
               <w:rPr>
@@ -2560,10 +2560,10 @@
             <w:rPr>
               <w:rFonts w:eastAsiaTheme="minorEastAsia"/>
               <w:noProof/>
-              <w:lang w:eastAsia="en-NL"/>
+              <w:lang w:val="en-NL" w:eastAsia="en-NL"/>
             </w:rPr>
           </w:pPr>
-          <w:hyperlink w:anchor="_Toc73805855" w:history="1">
+          <w:hyperlink w:anchor="_Toc74002047" w:history="1">
             <w:r>
               <w:rPr>
                 <w:rStyle w:val="Hyperlink"/>
@@ -2575,7 +2575,7 @@
               <w:rPr>
                 <w:rFonts w:eastAsiaTheme="minorEastAsia"/>
                 <w:noProof/>
-                <w:lang w:eastAsia="en-NL"/>
+                <w:lang w:val="en-NL" w:eastAsia="en-NL"/>
               </w:rPr>
               <w:tab/>
             </w:r>
@@ -2605,7 +2605,7 @@
                 <w:noProof/>
                 <w:webHidden/>
               </w:rPr>
-              <w:instrText xml:space="preserve"> PAGEREF _Toc73805855 \h </w:instrText>
+              <w:instrText xml:space="preserve"> PAGEREF _Toc74002047 \h </w:instrText>
             </w:r>
             <w:r>
               <w:rPr>
@@ -2646,10 +2646,10 @@
             <w:rPr>
               <w:rFonts w:eastAsiaTheme="minorEastAsia"/>
               <w:noProof/>
-              <w:lang w:eastAsia="en-NL"/>
+              <w:lang w:val="en-NL" w:eastAsia="en-NL"/>
             </w:rPr>
           </w:pPr>
-          <w:hyperlink w:anchor="_Toc73805856" w:history="1">
+          <w:hyperlink w:anchor="_Toc74002048" w:history="1">
             <w:r>
               <w:rPr>
                 <w:rStyle w:val="Hyperlink"/>
@@ -2661,7 +2661,7 @@
               <w:rPr>
                 <w:rFonts w:eastAsiaTheme="minorEastAsia"/>
                 <w:noProof/>
-                <w:lang w:eastAsia="en-NL"/>
+                <w:lang w:val="en-NL" w:eastAsia="en-NL"/>
               </w:rPr>
               <w:tab/>
             </w:r>
@@ -2691,7 +2691,7 @@
                 <w:noProof/>
                 <w:webHidden/>
               </w:rPr>
-              <w:instrText xml:space="preserve"> PAGEREF _Toc73805856 \h </w:instrText>
+              <w:instrText xml:space="preserve"> PAGEREF _Toc74002048 \h </w:instrText>
             </w:r>
             <w:r>
               <w:rPr>
@@ -2732,10 +2732,10 @@
             <w:rPr>
               <w:rFonts w:eastAsiaTheme="minorEastAsia"/>
               <w:noProof/>
-              <w:lang w:eastAsia="en-NL"/>
+              <w:lang w:val="en-NL" w:eastAsia="en-NL"/>
             </w:rPr>
           </w:pPr>
-          <w:hyperlink w:anchor="_Toc73805857" w:history="1">
+          <w:hyperlink w:anchor="_Toc74002049" w:history="1">
             <w:r>
               <w:rPr>
                 <w:rStyle w:val="Hyperlink"/>
@@ -2747,7 +2747,7 @@
               <w:rPr>
                 <w:rFonts w:eastAsiaTheme="minorEastAsia"/>
                 <w:noProof/>
-                <w:lang w:eastAsia="en-NL"/>
+                <w:lang w:val="en-NL" w:eastAsia="en-NL"/>
               </w:rPr>
               <w:tab/>
             </w:r>
@@ -2777,7 +2777,7 @@
                 <w:noProof/>
                 <w:webHidden/>
               </w:rPr>
-              <w:instrText xml:space="preserve"> PAGEREF _Toc73805857 \h </w:instrText>
+              <w:instrText xml:space="preserve"> PAGEREF _Toc74002049 \h </w:instrText>
             </w:r>
             <w:r>
               <w:rPr>
@@ -2818,10 +2818,10 @@
             <w:rPr>
               <w:rFonts w:eastAsiaTheme="minorEastAsia"/>
               <w:noProof/>
-              <w:lang w:eastAsia="en-NL"/>
+              <w:lang w:val="en-NL" w:eastAsia="en-NL"/>
             </w:rPr>
           </w:pPr>
-          <w:hyperlink w:anchor="_Toc73805858" w:history="1">
+          <w:hyperlink w:anchor="_Toc74002050" w:history="1">
             <w:r>
               <w:rPr>
                 <w:rStyle w:val="Hyperlink"/>
@@ -2833,7 +2833,7 @@
               <w:rPr>
                 <w:rFonts w:eastAsiaTheme="minorEastAsia"/>
                 <w:noProof/>
-                <w:lang w:eastAsia="en-NL"/>
+                <w:lang w:val="en-NL" w:eastAsia="en-NL"/>
               </w:rPr>
               <w:tab/>
             </w:r>
@@ -2863,7 +2863,7 @@
                 <w:noProof/>
                 <w:webHidden/>
               </w:rPr>
-              <w:instrText xml:space="preserve"> PAGEREF _Toc73805858 \h </w:instrText>
+              <w:instrText xml:space="preserve"> PAGEREF _Toc74002050 \h </w:instrText>
             </w:r>
             <w:r>
               <w:rPr>
@@ -2904,10 +2904,10 @@
             <w:rPr>
               <w:rFonts w:eastAsiaTheme="minorEastAsia"/>
               <w:noProof/>
-              <w:lang w:eastAsia="en-NL"/>
+              <w:lang w:val="en-NL" w:eastAsia="en-NL"/>
             </w:rPr>
           </w:pPr>
-          <w:hyperlink w:anchor="_Toc73805859" w:history="1">
+          <w:hyperlink w:anchor="_Toc74002051" w:history="1">
             <w:r>
               <w:rPr>
                 <w:rStyle w:val="Hyperlink"/>
@@ -2920,7 +2920,7 @@
               <w:rPr>
                 <w:rFonts w:eastAsiaTheme="minorEastAsia"/>
                 <w:noProof/>
-                <w:lang w:eastAsia="en-NL"/>
+                <w:lang w:val="en-NL" w:eastAsia="en-NL"/>
               </w:rPr>
               <w:tab/>
             </w:r>
@@ -2950,7 +2950,7 @@
                 <w:noProof/>
                 <w:webHidden/>
               </w:rPr>
-              <w:instrText xml:space="preserve"> PAGEREF _Toc73805859 \h </w:instrText>
+              <w:instrText xml:space="preserve"> PAGEREF _Toc74002051 \h </w:instrText>
             </w:r>
             <w:r>
               <w:rPr>
@@ -2991,10 +2991,10 @@
             <w:rPr>
               <w:rFonts w:eastAsiaTheme="minorEastAsia"/>
               <w:noProof/>
-              <w:lang w:eastAsia="en-NL"/>
+              <w:lang w:val="en-NL" w:eastAsia="en-NL"/>
             </w:rPr>
           </w:pPr>
-          <w:hyperlink w:anchor="_Toc73805860" w:history="1">
+          <w:hyperlink w:anchor="_Toc74002052" w:history="1">
             <w:r>
               <w:rPr>
                 <w:rStyle w:val="Hyperlink"/>
@@ -3006,7 +3006,7 @@
               <w:rPr>
                 <w:rFonts w:eastAsiaTheme="minorEastAsia"/>
                 <w:noProof/>
-                <w:lang w:eastAsia="en-NL"/>
+                <w:lang w:val="en-NL" w:eastAsia="en-NL"/>
               </w:rPr>
               <w:tab/>
             </w:r>
@@ -3051,7 +3051,7 @@
                 <w:noProof/>
                 <w:webHidden/>
               </w:rPr>
-              <w:instrText xml:space="preserve"> PAGEREF _Toc73805860 \h </w:instrText>
+              <w:instrText xml:space="preserve"> PAGEREF _Toc74002052 \h </w:instrText>
             </w:r>
             <w:r>
               <w:rPr>
@@ -3092,10 +3092,10 @@
             <w:rPr>
               <w:rFonts w:eastAsiaTheme="minorEastAsia"/>
               <w:noProof/>
-              <w:lang w:eastAsia="en-NL"/>
+              <w:lang w:val="en-NL" w:eastAsia="en-NL"/>
             </w:rPr>
           </w:pPr>
-          <w:hyperlink w:anchor="_Toc73805861" w:history="1">
+          <w:hyperlink w:anchor="_Toc74002053" w:history="1">
             <w:r>
               <w:rPr>
                 <w:rStyle w:val="Hyperlink"/>
@@ -3107,7 +3107,7 @@
               <w:rPr>
                 <w:rFonts w:eastAsiaTheme="minorEastAsia"/>
                 <w:noProof/>
-                <w:lang w:eastAsia="en-NL"/>
+                <w:lang w:val="en-NL" w:eastAsia="en-NL"/>
               </w:rPr>
               <w:tab/>
             </w:r>
@@ -3137,7 +3137,7 @@
                 <w:noProof/>
                 <w:webHidden/>
               </w:rPr>
-              <w:instrText xml:space="preserve"> PAGEREF _Toc73805861 \h </w:instrText>
+              <w:instrText xml:space="preserve"> PAGEREF _Toc74002053 \h </w:instrText>
             </w:r>
             <w:r>
               <w:rPr>
@@ -3178,10 +3178,10 @@
             <w:rPr>
               <w:rFonts w:eastAsiaTheme="minorEastAsia"/>
               <w:noProof/>
-              <w:lang w:eastAsia="en-NL"/>
+              <w:lang w:val="en-NL" w:eastAsia="en-NL"/>
             </w:rPr>
           </w:pPr>
-          <w:hyperlink w:anchor="_Toc73805862" w:history="1">
+          <w:hyperlink w:anchor="_Toc74002054" w:history="1">
             <w:r>
               <w:rPr>
                 <w:rStyle w:val="Hyperlink"/>
@@ -3193,7 +3193,7 @@
               <w:rPr>
                 <w:rFonts w:eastAsiaTheme="minorEastAsia"/>
                 <w:noProof/>
-                <w:lang w:eastAsia="en-NL"/>
+                <w:lang w:val="en-NL" w:eastAsia="en-NL"/>
               </w:rPr>
               <w:tab/>
             </w:r>
@@ -3223,7 +3223,7 @@
                 <w:noProof/>
                 <w:webHidden/>
               </w:rPr>
-              <w:instrText xml:space="preserve"> PAGEREF _Toc73805862 \h </w:instrText>
+              <w:instrText xml:space="preserve"> PAGEREF _Toc74002054 \h </w:instrText>
             </w:r>
             <w:r>
               <w:rPr>
@@ -3264,10 +3264,10 @@
             <w:rPr>
               <w:rFonts w:eastAsiaTheme="minorEastAsia"/>
               <w:noProof/>
-              <w:lang w:eastAsia="en-NL"/>
+              <w:lang w:val="en-NL" w:eastAsia="en-NL"/>
             </w:rPr>
           </w:pPr>
-          <w:hyperlink w:anchor="_Toc73805863" w:history="1">
+          <w:hyperlink w:anchor="_Toc74002055" w:history="1">
             <w:r>
               <w:rPr>
                 <w:rStyle w:val="Hyperlink"/>
@@ -3279,7 +3279,7 @@
               <w:rPr>
                 <w:rFonts w:eastAsiaTheme="minorEastAsia"/>
                 <w:noProof/>
-                <w:lang w:eastAsia="en-NL"/>
+                <w:lang w:val="en-NL" w:eastAsia="en-NL"/>
               </w:rPr>
               <w:tab/>
             </w:r>
@@ -3309,7 +3309,7 @@
                 <w:noProof/>
                 <w:webHidden/>
               </w:rPr>
-              <w:instrText xml:space="preserve"> PAGEREF _Toc73805863 \h </w:instrText>
+              <w:instrText xml:space="preserve"> PAGEREF _Toc74002055 \h </w:instrText>
             </w:r>
             <w:r>
               <w:rPr>
@@ -3330,6 +3330,92 @@
                 <w:webHidden/>
               </w:rPr>
               <w:t>15</w:t>
+            </w:r>
+            <w:r>
+              <w:rPr>
+                <w:noProof/>
+                <w:webHidden/>
+              </w:rPr>
+              <w:fldChar w:fldCharType="end"/>
+            </w:r>
+          </w:hyperlink>
+        </w:p>
+        <w:p>
+          <w:pPr>
+            <w:pStyle w:val="TOC3"/>
+            <w:tabs>
+              <w:tab w:val="left" w:pos="1320"/>
+              <w:tab w:val="right" w:leader="dot" w:pos="9016"/>
+            </w:tabs>
+            <w:rPr>
+              <w:rFonts w:eastAsiaTheme="minorEastAsia"/>
+              <w:noProof/>
+              <w:lang w:val="en-NL" w:eastAsia="en-NL"/>
+            </w:rPr>
+          </w:pPr>
+          <w:hyperlink w:anchor="_Toc74002056" w:history="1">
+            <w:r>
+              <w:rPr>
+                <w:rStyle w:val="Hyperlink"/>
+                <w:noProof/>
+              </w:rPr>
+              <w:t>5.7.9.</w:t>
+            </w:r>
+            <w:r>
+              <w:rPr>
+                <w:rFonts w:eastAsiaTheme="minorEastAsia"/>
+                <w:noProof/>
+                <w:lang w:val="en-NL" w:eastAsia="en-NL"/>
+              </w:rPr>
+              <w:tab/>
+            </w:r>
+            <w:r>
+              <w:rPr>
+                <w:rStyle w:val="Hyperlink"/>
+                <w:noProof/>
+              </w:rPr>
+              <w:t>Chrome WebRTC</w:t>
+            </w:r>
+            <w:r>
+              <w:rPr>
+                <w:noProof/>
+                <w:webHidden/>
+              </w:rPr>
+              <w:tab/>
+            </w:r>
+            <w:r>
+              <w:rPr>
+                <w:noProof/>
+                <w:webHidden/>
+              </w:rPr>
+              <w:fldChar w:fldCharType="begin"/>
+            </w:r>
+            <w:r>
+              <w:rPr>
+                <w:noProof/>
+                <w:webHidden/>
+              </w:rPr>
+              <w:instrText xml:space="preserve"> PAGEREF _Toc74002056 \h </w:instrText>
+            </w:r>
+            <w:r>
+              <w:rPr>
+                <w:noProof/>
+                <w:webHidden/>
+              </w:rPr>
+            </w:r>
+            <w:r>
+              <w:rPr>
+                <w:noProof/>
+                <w:webHidden/>
+              </w:rPr>
+              <w:fldChar w:fldCharType="separate"/>
+            </w:r>
+            <w:r>
+              <w:rPr>
+                <w:noProof/>
+                <w:webHidden/>
+              </w:rPr>
+              <w:t>16</w:t>
             </w:r>
             <w:r>
               <w:rPr>
@@ -3350,10 +3436,10 @@
             <w:rPr>
               <w:rFonts w:eastAsiaTheme="minorEastAsia"/>
               <w:noProof/>
-              <w:lang w:eastAsia="en-NL"/>
+              <w:lang w:val="en-NL" w:eastAsia="en-NL"/>
             </w:rPr>
           </w:pPr>
-          <w:hyperlink w:anchor="_Toc73805864" w:history="1">
+          <w:hyperlink w:anchor="_Toc74002057" w:history="1">
             <w:r>
               <w:rPr>
                 <w:rStyle w:val="Hyperlink"/>
@@ -3365,7 +3451,7 @@
               <w:rPr>
                 <w:rFonts w:eastAsiaTheme="minorEastAsia"/>
                 <w:noProof/>
-                <w:lang w:eastAsia="en-NL"/>
+                <w:lang w:val="en-NL" w:eastAsia="en-NL"/>
               </w:rPr>
               <w:tab/>
             </w:r>
@@ -3374,7 +3460,7 @@
                 <w:rStyle w:val="Hyperlink"/>
                 <w:noProof/>
               </w:rPr>
-              <w:t>Power Board</w:t>
+              <w:t>SSL / TLS certificates</w:t>
             </w:r>
             <w:r>
               <w:rPr>
@@ -3395,7 +3481,7 @@
                 <w:noProof/>
                 <w:webHidden/>
               </w:rPr>
-              <w:instrText xml:space="preserve"> PAGEREF _Toc73805864 \h </w:instrText>
+              <w:instrText xml:space="preserve"> PAGEREF _Toc74002057 \h </w:instrText>
             </w:r>
             <w:r>
               <w:rPr>
@@ -3436,10 +3522,10 @@
             <w:rPr>
               <w:rFonts w:eastAsiaTheme="minorEastAsia"/>
               <w:noProof/>
-              <w:lang w:eastAsia="en-NL"/>
+              <w:lang w:val="en-NL" w:eastAsia="en-NL"/>
             </w:rPr>
           </w:pPr>
-          <w:hyperlink w:anchor="_Toc73805865" w:history="1">
+          <w:hyperlink w:anchor="_Toc74002058" w:history="1">
             <w:r>
               <w:rPr>
                 <w:rStyle w:val="Hyperlink"/>
@@ -3451,7 +3537,7 @@
               <w:rPr>
                 <w:rFonts w:eastAsiaTheme="minorEastAsia"/>
                 <w:noProof/>
-                <w:lang w:eastAsia="en-NL"/>
+                <w:lang w:val="en-NL" w:eastAsia="en-NL"/>
               </w:rPr>
               <w:tab/>
             </w:r>
@@ -3460,7 +3546,7 @@
                 <w:rStyle w:val="Hyperlink"/>
                 <w:noProof/>
               </w:rPr>
-              <w:t>EasyEda</w:t>
+              <w:t>Power Board</w:t>
             </w:r>
             <w:r>
               <w:rPr>
@@ -3481,7 +3567,7 @@
                 <w:noProof/>
                 <w:webHidden/>
               </w:rPr>
-              <w:instrText xml:space="preserve"> PAGEREF _Toc73805865 \h </w:instrText>
+              <w:instrText xml:space="preserve"> PAGEREF _Toc74002058 \h </w:instrText>
             </w:r>
             <w:r>
               <w:rPr>
@@ -3522,10 +3608,10 @@
             <w:rPr>
               <w:rFonts w:eastAsiaTheme="minorEastAsia"/>
               <w:noProof/>
-              <w:lang w:eastAsia="en-NL"/>
+              <w:lang w:val="en-NL" w:eastAsia="en-NL"/>
             </w:rPr>
           </w:pPr>
-          <w:hyperlink w:anchor="_Toc73805866" w:history="1">
+          <w:hyperlink w:anchor="_Toc74002059" w:history="1">
             <w:r>
               <w:rPr>
                 <w:rStyle w:val="Hyperlink"/>
@@ -3537,7 +3623,7 @@
               <w:rPr>
                 <w:rFonts w:eastAsiaTheme="minorEastAsia"/>
                 <w:noProof/>
-                <w:lang w:eastAsia="en-NL"/>
+                <w:lang w:val="en-NL" w:eastAsia="en-NL"/>
               </w:rPr>
               <w:tab/>
             </w:r>
@@ -3546,7 +3632,7 @@
                 <w:rStyle w:val="Hyperlink"/>
                 <w:noProof/>
               </w:rPr>
-              <w:t>EasyEda PCB settings:</w:t>
+              <w:t>EasyEda</w:t>
             </w:r>
             <w:r>
               <w:rPr>
@@ -3567,7 +3653,7 @@
                 <w:noProof/>
                 <w:webHidden/>
               </w:rPr>
-              <w:instrText xml:space="preserve"> PAGEREF _Toc73805866 \h </w:instrText>
+              <w:instrText xml:space="preserve"> PAGEREF _Toc74002059 \h </w:instrText>
             </w:r>
             <w:r>
               <w:rPr>
@@ -3587,7 +3673,7 @@
                 <w:noProof/>
                 <w:webHidden/>
               </w:rPr>
-              <w:t>16</w:t>
+              <w:t>17</w:t>
             </w:r>
             <w:r>
               <w:rPr>
@@ -3608,10 +3694,10 @@
             <w:rPr>
               <w:rFonts w:eastAsiaTheme="minorEastAsia"/>
               <w:noProof/>
-              <w:lang w:eastAsia="en-NL"/>
+              <w:lang w:val="en-NL" w:eastAsia="en-NL"/>
             </w:rPr>
           </w:pPr>
-          <w:hyperlink w:anchor="_Toc73805867" w:history="1">
+          <w:hyperlink w:anchor="_Toc74002060" w:history="1">
             <w:r>
               <w:rPr>
                 <w:rStyle w:val="Hyperlink"/>
@@ -3623,7 +3709,7 @@
               <w:rPr>
                 <w:rFonts w:eastAsiaTheme="minorEastAsia"/>
                 <w:noProof/>
-                <w:lang w:eastAsia="en-NL"/>
+                <w:lang w:val="en-NL" w:eastAsia="en-NL"/>
               </w:rPr>
               <w:tab/>
             </w:r>
@@ -3632,7 +3718,7 @@
                 <w:rStyle w:val="Hyperlink"/>
                 <w:noProof/>
               </w:rPr>
-              <w:t>Ultimaker Cura settings</w:t>
+              <w:t>EasyEda PCB settings:</w:t>
             </w:r>
             <w:r>
               <w:rPr>
@@ -3653,7 +3739,7 @@
                 <w:noProof/>
                 <w:webHidden/>
               </w:rPr>
-              <w:instrText xml:space="preserve"> PAGEREF _Toc73805867 \h </w:instrText>
+              <w:instrText xml:space="preserve"> PAGEREF _Toc74002060 \h </w:instrText>
             </w:r>
             <w:r>
               <w:rPr>
@@ -3673,7 +3759,7 @@
                 <w:noProof/>
                 <w:webHidden/>
               </w:rPr>
-              <w:t>16</w:t>
+              <w:t>17</w:t>
             </w:r>
             <w:r>
               <w:rPr>
@@ -3694,10 +3780,10 @@
             <w:rPr>
               <w:rFonts w:eastAsiaTheme="minorEastAsia"/>
               <w:noProof/>
-              <w:lang w:eastAsia="en-NL"/>
+              <w:lang w:val="en-NL" w:eastAsia="en-NL"/>
             </w:rPr>
           </w:pPr>
-          <w:hyperlink w:anchor="_Toc73805868" w:history="1">
+          <w:hyperlink w:anchor="_Toc74002061" w:history="1">
             <w:r>
               <w:rPr>
                 <w:rStyle w:val="Hyperlink"/>
@@ -3709,7 +3795,7 @@
               <w:rPr>
                 <w:rFonts w:eastAsiaTheme="minorEastAsia"/>
                 <w:noProof/>
-                <w:lang w:eastAsia="en-NL"/>
+                <w:lang w:val="en-NL" w:eastAsia="en-NL"/>
               </w:rPr>
               <w:tab/>
             </w:r>
@@ -3718,6 +3804,92 @@
                 <w:rStyle w:val="Hyperlink"/>
                 <w:noProof/>
               </w:rPr>
+              <w:t>Ultimaker Cura settings</w:t>
+            </w:r>
+            <w:r>
+              <w:rPr>
+                <w:noProof/>
+                <w:webHidden/>
+              </w:rPr>
+              <w:tab/>
+            </w:r>
+            <w:r>
+              <w:rPr>
+                <w:noProof/>
+                <w:webHidden/>
+              </w:rPr>
+              <w:fldChar w:fldCharType="begin"/>
+            </w:r>
+            <w:r>
+              <w:rPr>
+                <w:noProof/>
+                <w:webHidden/>
+              </w:rPr>
+              <w:instrText xml:space="preserve"> PAGEREF _Toc74002061 \h </w:instrText>
+            </w:r>
+            <w:r>
+              <w:rPr>
+                <w:noProof/>
+                <w:webHidden/>
+              </w:rPr>
+            </w:r>
+            <w:r>
+              <w:rPr>
+                <w:noProof/>
+                <w:webHidden/>
+              </w:rPr>
+              <w:fldChar w:fldCharType="separate"/>
+            </w:r>
+            <w:r>
+              <w:rPr>
+                <w:noProof/>
+                <w:webHidden/>
+              </w:rPr>
+              <w:t>17</w:t>
+            </w:r>
+            <w:r>
+              <w:rPr>
+                <w:noProof/>
+                <w:webHidden/>
+              </w:rPr>
+              <w:fldChar w:fldCharType="end"/>
+            </w:r>
+          </w:hyperlink>
+        </w:p>
+        <w:p>
+          <w:pPr>
+            <w:pStyle w:val="TOC2"/>
+            <w:tabs>
+              <w:tab w:val="left" w:pos="1100"/>
+              <w:tab w:val="right" w:leader="dot" w:pos="9016"/>
+            </w:tabs>
+            <w:rPr>
+              <w:rFonts w:eastAsiaTheme="minorEastAsia"/>
+              <w:noProof/>
+              <w:lang w:val="en-NL" w:eastAsia="en-NL"/>
+            </w:rPr>
+          </w:pPr>
+          <w:hyperlink w:anchor="_Toc74002062" w:history="1">
+            <w:r>
+              <w:rPr>
+                <w:rStyle w:val="Hyperlink"/>
+                <w:noProof/>
+              </w:rPr>
+              <w:t>5.13.</w:t>
+            </w:r>
+            <w:r>
+              <w:rPr>
+                <w:rFonts w:eastAsiaTheme="minorEastAsia"/>
+                <w:noProof/>
+                <w:lang w:val="en-NL" w:eastAsia="en-NL"/>
+              </w:rPr>
+              <w:tab/>
+            </w:r>
+            <w:r>
+              <w:rPr>
+                <w:rStyle w:val="Hyperlink"/>
+                <w:noProof/>
+              </w:rPr>
               <w:t>Low Power</w:t>
             </w:r>
             <w:r>
@@ -3739,7 +3911,7 @@
                 <w:noProof/>
                 <w:webHidden/>
               </w:rPr>
-              <w:instrText xml:space="preserve"> PAGEREF _Toc73805868 \h </w:instrText>
+              <w:instrText xml:space="preserve"> PAGEREF _Toc74002062 \h </w:instrText>
             </w:r>
             <w:r>
               <w:rPr>
@@ -3759,7 +3931,7 @@
                 <w:noProof/>
                 <w:webHidden/>
               </w:rPr>
-              <w:t>16</w:t>
+              <w:t>17</w:t>
             </w:r>
             <w:r>
               <w:rPr>
@@ -3780,22 +3952,22 @@
             <w:rPr>
               <w:rFonts w:eastAsiaTheme="minorEastAsia"/>
               <w:noProof/>
-              <w:lang w:eastAsia="en-NL"/>
+              <w:lang w:val="en-NL" w:eastAsia="en-NL"/>
             </w:rPr>
           </w:pPr>
-          <w:hyperlink w:anchor="_Toc73805869" w:history="1">
+          <w:hyperlink w:anchor="_Toc74002063" w:history="1">
             <w:r>
               <w:rPr>
                 <w:rStyle w:val="Hyperlink"/>
                 <w:noProof/>
               </w:rPr>
-              <w:t>5.12.1.</w:t>
+              <w:t>5.13.1.</w:t>
             </w:r>
             <w:r>
               <w:rPr>
                 <w:rFonts w:eastAsiaTheme="minorEastAsia"/>
                 <w:noProof/>
-                <w:lang w:eastAsia="en-NL"/>
+                <w:lang w:val="en-NL" w:eastAsia="en-NL"/>
               </w:rPr>
               <w:tab/>
             </w:r>
@@ -3825,7 +3997,7 @@
                 <w:noProof/>
                 <w:webHidden/>
               </w:rPr>
-              <w:instrText xml:space="preserve"> PAGEREF _Toc73805869 \h </w:instrText>
+              <w:instrText xml:space="preserve"> PAGEREF _Toc74002063 \h </w:instrText>
             </w:r>
             <w:r>
               <w:rPr>
@@ -3845,7 +4017,7 @@
                 <w:noProof/>
                 <w:webHidden/>
               </w:rPr>
-              <w:t>17</w:t>
+              <w:t>18</w:t>
             </w:r>
             <w:r>
               <w:rPr>
@@ -3866,10 +4038,10 @@
             <w:rPr>
               <w:rFonts w:eastAsiaTheme="minorEastAsia"/>
               <w:noProof/>
-              <w:lang w:eastAsia="en-NL"/>
+              <w:lang w:val="en-NL" w:eastAsia="en-NL"/>
             </w:rPr>
           </w:pPr>
-          <w:hyperlink w:anchor="_Toc73805870" w:history="1">
+          <w:hyperlink w:anchor="_Toc74002064" w:history="1">
             <w:r>
               <w:rPr>
                 <w:rStyle w:val="Hyperlink"/>
@@ -3881,7 +4053,7 @@
               <w:rPr>
                 <w:rFonts w:eastAsiaTheme="minorEastAsia"/>
                 <w:noProof/>
-                <w:lang w:eastAsia="en-NL"/>
+                <w:lang w:val="en-NL" w:eastAsia="en-NL"/>
               </w:rPr>
               <w:tab/>
             </w:r>
@@ -3912,7 +4084,7 @@
                 <w:noProof/>
                 <w:webHidden/>
               </w:rPr>
-              <w:instrText xml:space="preserve"> PAGEREF _Toc73805870 \h </w:instrText>
+              <w:instrText xml:space="preserve"> PAGEREF _Toc74002064 \h </w:instrText>
             </w:r>
             <w:r>
               <w:rPr>
@@ -3932,7 +4104,7 @@
                 <w:noProof/>
                 <w:webHidden/>
               </w:rPr>
-              <w:t>18</w:t>
+              <w:t>19</w:t>
             </w:r>
             <w:r>
               <w:rPr>
@@ -3953,10 +4125,10 @@
             <w:rPr>
               <w:rFonts w:eastAsiaTheme="minorEastAsia"/>
               <w:noProof/>
-              <w:lang w:eastAsia="en-NL"/>
+              <w:lang w:val="en-NL" w:eastAsia="en-NL"/>
             </w:rPr>
           </w:pPr>
-          <w:hyperlink w:anchor="_Toc73805871" w:history="1">
+          <w:hyperlink w:anchor="_Toc74002065" w:history="1">
             <w:r>
               <w:rPr>
                 <w:rStyle w:val="Hyperlink"/>
@@ -3968,7 +4140,7 @@
               <w:rPr>
                 <w:rFonts w:eastAsiaTheme="minorEastAsia"/>
                 <w:noProof/>
-                <w:lang w:eastAsia="en-NL"/>
+                <w:lang w:val="en-NL" w:eastAsia="en-NL"/>
               </w:rPr>
               <w:tab/>
             </w:r>
@@ -3998,7 +4170,7 @@
                 <w:noProof/>
                 <w:webHidden/>
               </w:rPr>
-              <w:instrText xml:space="preserve"> PAGEREF _Toc73805871 \h </w:instrText>
+              <w:instrText xml:space="preserve"> PAGEREF _Toc74002065 \h </w:instrText>
             </w:r>
             <w:r>
               <w:rPr>
@@ -4018,7 +4190,7 @@
                 <w:noProof/>
                 <w:webHidden/>
               </w:rPr>
-              <w:t>18</w:t>
+              <w:t>19</w:t>
             </w:r>
             <w:r>
               <w:rPr>
@@ -4039,10 +4211,10 @@
             <w:rPr>
               <w:rFonts w:eastAsiaTheme="minorEastAsia"/>
               <w:noProof/>
-              <w:lang w:eastAsia="en-NL"/>
+              <w:lang w:val="en-NL" w:eastAsia="en-NL"/>
             </w:rPr>
           </w:pPr>
-          <w:hyperlink w:anchor="_Toc73805872" w:history="1">
+          <w:hyperlink w:anchor="_Toc74002066" w:history="1">
             <w:r>
               <w:rPr>
                 <w:rStyle w:val="Hyperlink"/>
@@ -4054,7 +4226,7 @@
               <w:rPr>
                 <w:rFonts w:eastAsiaTheme="minorEastAsia"/>
                 <w:noProof/>
-                <w:lang w:eastAsia="en-NL"/>
+                <w:lang w:val="en-NL" w:eastAsia="en-NL"/>
               </w:rPr>
               <w:tab/>
             </w:r>
@@ -4084,7 +4256,7 @@
                 <w:noProof/>
                 <w:webHidden/>
               </w:rPr>
-              <w:instrText xml:space="preserve"> PAGEREF _Toc73805872 \h </w:instrText>
+              <w:instrText xml:space="preserve"> PAGEREF _Toc74002066 \h </w:instrText>
             </w:r>
             <w:r>
               <w:rPr>
@@ -4104,7 +4276,7 @@
                 <w:noProof/>
                 <w:webHidden/>
               </w:rPr>
-              <w:t>18</w:t>
+              <w:t>19</w:t>
             </w:r>
             <w:r>
               <w:rPr>
@@ -4125,10 +4297,10 @@
             <w:rPr>
               <w:rFonts w:eastAsiaTheme="minorEastAsia"/>
               <w:noProof/>
-              <w:lang w:eastAsia="en-NL"/>
+              <w:lang w:val="en-NL" w:eastAsia="en-NL"/>
             </w:rPr>
           </w:pPr>
-          <w:hyperlink w:anchor="_Toc73805873" w:history="1">
+          <w:hyperlink w:anchor="_Toc74002067" w:history="1">
             <w:r>
               <w:rPr>
                 <w:rStyle w:val="Hyperlink"/>
@@ -4140,7 +4312,7 @@
               <w:rPr>
                 <w:rFonts w:eastAsiaTheme="minorEastAsia"/>
                 <w:noProof/>
-                <w:lang w:eastAsia="en-NL"/>
+                <w:lang w:val="en-NL" w:eastAsia="en-NL"/>
               </w:rPr>
               <w:tab/>
             </w:r>
@@ -4170,7 +4342,7 @@
                 <w:noProof/>
                 <w:webHidden/>
               </w:rPr>
-              <w:instrText xml:space="preserve"> PAGEREF _Toc73805873 \h </w:instrText>
+              <w:instrText xml:space="preserve"> PAGEREF _Toc74002067 \h </w:instrText>
             </w:r>
             <w:r>
               <w:rPr>
@@ -4190,7 +4362,7 @@
                 <w:noProof/>
                 <w:webHidden/>
               </w:rPr>
-              <w:t>19</w:t>
+              <w:t>20</w:t>
             </w:r>
             <w:r>
               <w:rPr>
@@ -4238,7 +4410,7 @@
           <w:noProof/>
         </w:rPr>
       </w:pPr>
-      <w:bookmarkStart w:id="0" w:name="_Toc73805829"/>
+      <w:bookmarkStart w:id="0" w:name="_Toc74002021"/>
       <w:r>
         <w:lastRenderedPageBreak/>
         <w:t>Introduction</w:t>
@@ -4380,7 +4552,7 @@
       <w:pPr>
         <w:pStyle w:val="Heading1"/>
       </w:pPr>
-      <w:bookmarkStart w:id="1" w:name="_Toc73805830"/>
+      <w:bookmarkStart w:id="1" w:name="_Toc74002022"/>
       <w:r>
         <w:t>C</w:t>
       </w:r>
@@ -4402,7 +4574,7 @@
       <w:pPr>
         <w:pStyle w:val="Heading2"/>
       </w:pPr>
-      <w:bookmarkStart w:id="2" w:name="_Toc73805831"/>
+      <w:bookmarkStart w:id="2" w:name="_Toc74002023"/>
       <w:r>
         <w:t>For the first time</w:t>
       </w:r>
@@ -4453,7 +4625,7 @@
       <w:pPr>
         <w:pStyle w:val="Heading2"/>
       </w:pPr>
-      <w:bookmarkStart w:id="3" w:name="_Toc73805832"/>
+      <w:bookmarkStart w:id="3" w:name="_Toc74002024"/>
       <w:r>
         <w:t>When connection is lost for whatever reason</w:t>
       </w:r>
@@ -4569,7 +4741,7 @@
       <w:pPr>
         <w:pStyle w:val="Heading1"/>
       </w:pPr>
-      <w:bookmarkStart w:id="4" w:name="_Toc73805833"/>
+      <w:bookmarkStart w:id="4" w:name="_Toc74002025"/>
       <w:r>
         <w:t>Way of working</w:t>
       </w:r>
@@ -4579,7 +4751,7 @@
       <w:pPr>
         <w:pStyle w:val="Heading2"/>
       </w:pPr>
-      <w:bookmarkStart w:id="5" w:name="_Toc73805834"/>
+      <w:bookmarkStart w:id="5" w:name="_Toc74002026"/>
       <w:r>
         <w:t>For</w:t>
       </w:r>
@@ -5545,17 +5717,7 @@
           <w:highlight w:val="lightGray"/>
           <w:shd w:val="clear" w:color="auto" w:fill="FAFAFA"/>
         </w:rPr>
-        <w:t xml:space="preserve"> -p 55555</w:t>
-      </w:r>
-      <w:r>
-        <w:rPr>
-          <w:rFonts w:ascii="Courier New" w:hAnsi="Courier New" w:cs="Courier New"/>
-          <w:sz w:val="20"/>
-          <w:szCs w:val="20"/>
-          <w:highlight w:val="lightGray"/>
-          <w:shd w:val="clear" w:color="auto" w:fill="FAFAFA"/>
-        </w:rPr>
-        <w:t xml:space="preserve"> </w:t>
+        <w:t xml:space="preserve"> -p 55555 </w:t>
       </w:r>
       <w:r>
         <w:rPr>
@@ -5834,7 +5996,7 @@
       <w:pPr>
         <w:pStyle w:val="Heading2"/>
       </w:pPr>
-      <w:bookmarkStart w:id="6" w:name="_Toc73805835"/>
+      <w:bookmarkStart w:id="6" w:name="_Toc74002027"/>
       <w:r>
         <w:t xml:space="preserve">For </w:t>
       </w:r>
@@ -5986,7 +6148,7 @@
       <w:pPr>
         <w:pStyle w:val="Heading2"/>
       </w:pPr>
-      <w:bookmarkStart w:id="7" w:name="_Toc73805836"/>
+      <w:bookmarkStart w:id="7" w:name="_Toc74002028"/>
       <w:r>
         <w:t>About Docker</w:t>
       </w:r>
@@ -6244,7 +6406,7 @@
       <w:pPr>
         <w:pStyle w:val="Heading2"/>
       </w:pPr>
-      <w:bookmarkStart w:id="8" w:name="_Toc73805837"/>
+      <w:bookmarkStart w:id="8" w:name="_Toc74002029"/>
       <w:r>
         <w:t>In</w:t>
       </w:r>
@@ -6303,7 +6465,7 @@
       <w:pPr>
         <w:pStyle w:val="Heading1"/>
       </w:pPr>
-      <w:bookmarkStart w:id="9" w:name="_Toc73805838"/>
+      <w:bookmarkStart w:id="9" w:name="_Toc74002030"/>
       <w:r>
         <w:t xml:space="preserve">From </w:t>
       </w:r>
@@ -6345,7 +6507,7 @@
       <w:pPr>
         <w:pStyle w:val="Heading2"/>
       </w:pPr>
-      <w:bookmarkStart w:id="10" w:name="_Toc73805839"/>
+      <w:bookmarkStart w:id="10" w:name="_Toc74002031"/>
       <w:r>
         <w:lastRenderedPageBreak/>
         <w:t>Additions / changes in hardware</w:t>
@@ -6963,7 +7125,7 @@
       <w:pPr>
         <w:pStyle w:val="Heading2"/>
       </w:pPr>
-      <w:bookmarkStart w:id="11" w:name="_Toc73805840"/>
+      <w:bookmarkStart w:id="11" w:name="_Toc74002032"/>
       <w:r>
         <w:t>Additions /</w:t>
       </w:r>
@@ -8029,7 +8191,7 @@
       <w:pPr>
         <w:pStyle w:val="Heading1"/>
       </w:pPr>
-      <w:bookmarkStart w:id="12" w:name="_Toc73805841"/>
+      <w:bookmarkStart w:id="12" w:name="_Toc74002033"/>
       <w:r>
         <w:t>Topics</w:t>
       </w:r>
@@ -8074,7 +8236,7 @@
       <w:bookmarkStart w:id="20" w:name="_Toc483165085"/>
       <w:bookmarkStart w:id="21" w:name="_Toc483165229"/>
       <w:bookmarkStart w:id="22" w:name="_Toc488004924"/>
-      <w:bookmarkStart w:id="23" w:name="_Toc73805842"/>
+      <w:bookmarkStart w:id="23" w:name="_Toc74002034"/>
       <w:proofErr w:type="spellStart"/>
       <w:r>
         <w:t>Wifi</w:t>
@@ -8241,7 +8403,7 @@
       <w:pPr>
         <w:pStyle w:val="Heading2"/>
       </w:pPr>
-      <w:bookmarkStart w:id="24" w:name="_Toc73805843"/>
+      <w:bookmarkStart w:id="24" w:name="_Toc74002035"/>
       <w:proofErr w:type="spellStart"/>
       <w:r>
         <w:t>Wifi</w:t>
@@ -8256,7 +8418,7 @@
       <w:pPr>
         <w:pStyle w:val="Heading3"/>
       </w:pPr>
-      <w:bookmarkStart w:id="25" w:name="_Toc73805844"/>
+      <w:bookmarkStart w:id="25" w:name="_Toc74002036"/>
       <w:r>
         <w:t xml:space="preserve">Video </w:t>
       </w:r>
@@ -9020,7 +9182,7 @@
       <w:pPr>
         <w:pStyle w:val="Heading3"/>
       </w:pPr>
-      <w:bookmarkStart w:id="26" w:name="_Toc73805845"/>
+      <w:bookmarkStart w:id="26" w:name="_Toc74002037"/>
       <w:r>
         <w:t>External antenna for the Raspberry Pi</w:t>
       </w:r>
@@ -9109,7 +9271,7 @@
       <w:pPr>
         <w:pStyle w:val="Heading4"/>
       </w:pPr>
-      <w:bookmarkStart w:id="27" w:name="_Toc73805846"/>
+      <w:bookmarkStart w:id="27" w:name="_Toc74002038"/>
       <w:r>
         <w:t xml:space="preserve">External USB </w:t>
       </w:r>
@@ -9319,7 +9481,7 @@
       <w:pPr>
         <w:pStyle w:val="Heading4"/>
       </w:pPr>
-      <w:bookmarkStart w:id="28" w:name="_Toc73805847"/>
+      <w:bookmarkStart w:id="28" w:name="_Toc74002039"/>
       <w:r>
         <w:lastRenderedPageBreak/>
         <w:t>External Antenna</w:t>
@@ -9585,7 +9747,7 @@
       <w:pPr>
         <w:pStyle w:val="Heading3"/>
       </w:pPr>
-      <w:bookmarkStart w:id="29" w:name="_Toc73805848"/>
+      <w:bookmarkStart w:id="29" w:name="_Toc74002040"/>
       <w:r>
         <w:t>Access points and roaming</w:t>
       </w:r>
@@ -9762,7 +9924,7 @@
       <w:pPr>
         <w:pStyle w:val="Heading2"/>
       </w:pPr>
-      <w:bookmarkStart w:id="30" w:name="_Toc73805849"/>
+      <w:bookmarkStart w:id="30" w:name="_Toc74002041"/>
       <w:r>
         <w:t xml:space="preserve">Accessing the </w:t>
       </w:r>
@@ -10082,7 +10244,7 @@
       <w:pPr>
         <w:pStyle w:val="Heading2"/>
       </w:pPr>
-      <w:bookmarkStart w:id="31" w:name="_Toc73805850"/>
+      <w:bookmarkStart w:id="31" w:name="_Toc74002042"/>
       <w:r>
         <w:t>Communication between the Docker container and the Raspberry host</w:t>
       </w:r>
@@ -10534,7 +10696,7 @@
       <w:pPr>
         <w:pStyle w:val="Heading2"/>
       </w:pPr>
-      <w:bookmarkStart w:id="32" w:name="_Toc73805851"/>
+      <w:bookmarkStart w:id="32" w:name="_Toc74002043"/>
       <w:r>
         <w:t>Low Power ATmega328</w:t>
       </w:r>
@@ -10691,7 +10853,7 @@
       <w:pPr>
         <w:pStyle w:val="Heading2"/>
       </w:pPr>
-      <w:bookmarkStart w:id="33" w:name="_Toc73805852"/>
+      <w:bookmarkStart w:id="33" w:name="_Toc74002044"/>
       <w:r>
         <w:t xml:space="preserve">Start and </w:t>
       </w:r>
@@ -11051,7 +11213,7 @@
       <w:pPr>
         <w:pStyle w:val="Heading2"/>
       </w:pPr>
-      <w:bookmarkStart w:id="34" w:name="_Toc73805853"/>
+      <w:bookmarkStart w:id="34" w:name="_Toc74002045"/>
       <w:r>
         <w:t>Improved streaming to web page</w:t>
       </w:r>
@@ -11241,7 +11403,7 @@
       <w:pPr>
         <w:pStyle w:val="Heading3"/>
       </w:pPr>
-      <w:bookmarkStart w:id="35" w:name="_Toc73805854"/>
+      <w:bookmarkStart w:id="35" w:name="_Toc74002046"/>
       <w:r>
         <w:lastRenderedPageBreak/>
         <w:t>Increase resolution in launch/</w:t>
@@ -11319,7 +11481,7 @@
       <w:pPr>
         <w:pStyle w:val="Heading3"/>
       </w:pPr>
-      <w:bookmarkStart w:id="36" w:name="_Toc73805855"/>
+      <w:bookmarkStart w:id="36" w:name="_Toc74002047"/>
       <w:r>
         <w:t>MJPEG</w:t>
       </w:r>
@@ -12168,7 +12330,7 @@
       <w:pPr>
         <w:pStyle w:val="Heading3"/>
       </w:pPr>
-      <w:bookmarkStart w:id="37" w:name="_Toc73805856"/>
+      <w:bookmarkStart w:id="37" w:name="_Toc74002048"/>
       <w:proofErr w:type="spellStart"/>
       <w:r>
         <w:t>GStreamer</w:t>
@@ -12631,7 +12793,7 @@
       <w:pPr>
         <w:pStyle w:val="Heading3"/>
       </w:pPr>
-      <w:bookmarkStart w:id="38" w:name="_Toc73805857"/>
+      <w:bookmarkStart w:id="38" w:name="_Toc74002049"/>
       <w:r>
         <w:t>Pi H264 To Browser</w:t>
       </w:r>
@@ -12801,7 +12963,7 @@
       <w:pPr>
         <w:pStyle w:val="Heading3"/>
       </w:pPr>
-      <w:bookmarkStart w:id="39" w:name="_Toc73805858"/>
+      <w:bookmarkStart w:id="39" w:name="_Toc74002050"/>
       <w:r>
         <w:t>UV4L</w:t>
       </w:r>
@@ -12843,7 +13005,7 @@
           <w:lang w:val="en-US"/>
         </w:rPr>
       </w:pPr>
-      <w:bookmarkStart w:id="40" w:name="_Toc73805859"/>
+      <w:bookmarkStart w:id="40" w:name="_Toc74002051"/>
       <w:r>
         <w:t>MJPEG encoding</w:t>
       </w:r>
@@ -13705,7 +13867,7 @@
       <w:pPr>
         <w:pStyle w:val="Heading4"/>
       </w:pPr>
-      <w:bookmarkStart w:id="41" w:name="_Toc73805860"/>
+      <w:bookmarkStart w:id="41" w:name="_Toc74002052"/>
       <w:r>
         <w:lastRenderedPageBreak/>
         <w:t>H</w:t>
@@ -14614,7 +14776,7 @@
       <w:pPr>
         <w:pStyle w:val="Heading3"/>
       </w:pPr>
-      <w:bookmarkStart w:id="42" w:name="_Toc73805861"/>
+      <w:bookmarkStart w:id="42" w:name="_Toc74002053"/>
       <w:proofErr w:type="spellStart"/>
       <w:r>
         <w:t>Rpi</w:t>
@@ -15678,7 +15840,7 @@
       <w:pPr>
         <w:pStyle w:val="Heading3"/>
       </w:pPr>
-      <w:bookmarkStart w:id="43" w:name="_Toc73805862"/>
+      <w:bookmarkStart w:id="43" w:name="_Toc74002054"/>
       <w:proofErr w:type="spellStart"/>
       <w:r>
         <w:t>EasyRTC</w:t>
@@ -15994,7 +16156,7 @@
       <w:pPr>
         <w:pStyle w:val="Heading3"/>
       </w:pPr>
-      <w:bookmarkStart w:id="44" w:name="_Toc73805863"/>
+      <w:bookmarkStart w:id="44" w:name="_Toc74002055"/>
       <w:proofErr w:type="spellStart"/>
       <w:r>
         <w:t>Jitsi</w:t>
@@ -16070,13 +16232,777 @@
     </w:p>
     <w:p>
       <w:pPr>
+        <w:pStyle w:val="Heading3"/>
+      </w:pPr>
+      <w:bookmarkStart w:id="45" w:name="_Toc74002056"/>
+      <w:r>
+        <w:t>Chrome WebRTC</w:t>
+      </w:r>
+      <w:bookmarkEnd w:id="45"/>
+    </w:p>
+    <w:p>
+      <w:pPr>
+        <w:rPr>
+          <w:lang w:val="en-US"/>
+        </w:rPr>
+      </w:pPr>
+      <w:r>
+        <w:rPr>
+          <w:lang w:val="en-US"/>
+        </w:rPr>
+        <w:t>Chrome</w:t>
+      </w:r>
+      <w:r>
+        <w:rPr>
+          <w:lang w:val="en-US"/>
+        </w:rPr>
+        <w:t xml:space="preserve"> implements a </w:t>
+      </w:r>
+      <w:proofErr w:type="spellStart"/>
+      <w:r>
+        <w:rPr>
+          <w:lang w:val="en-US"/>
+        </w:rPr>
+        <w:t>well documented</w:t>
+      </w:r>
+      <w:proofErr w:type="spellEnd"/>
+      <w:r>
+        <w:rPr>
+          <w:lang w:val="en-US"/>
+        </w:rPr>
+        <w:t xml:space="preserve"> WebRTC API. An example WebRTC connection is available at </w:t>
+      </w:r>
+      <w:hyperlink r:id="rId39" w:history="1">
+        <w:r>
+          <w:rPr>
+            <w:rStyle w:val="Hyperlink"/>
+            <w:lang w:val="en-US"/>
+          </w:rPr>
+          <w:t>https://codelabs.developers.google.com/codelabs/webrtc-web</w:t>
+        </w:r>
+      </w:hyperlink>
+      <w:r>
+        <w:rPr>
+          <w:lang w:val="en-US"/>
+        </w:rPr>
+        <w:t>.</w:t>
+      </w:r>
+    </w:p>
+    <w:p>
+      <w:pPr>
+        <w:rPr>
+          <w:b/>
+          <w:bCs/>
+          <w:lang w:val="en-US"/>
+        </w:rPr>
+      </w:pPr>
+      <w:r>
+        <w:rPr>
+          <w:b/>
+          <w:bCs/>
+          <w:lang w:val="en-US"/>
+        </w:rPr>
+        <w:t>Advantages of Chrome WebRTC</w:t>
+      </w:r>
+    </w:p>
+    <w:p>
+      <w:pPr>
+        <w:pStyle w:val="ListParagraph"/>
+        <w:numPr>
+          <w:ilvl w:val="0"/>
+          <w:numId w:val="38"/>
+        </w:numPr>
+        <w:rPr>
+          <w:lang w:val="en-US"/>
+        </w:rPr>
+      </w:pPr>
+      <w:r>
+        <w:rPr>
+          <w:lang w:val="en-US"/>
+        </w:rPr>
+        <w:t>Uses only WebRTC functionality in the browser and a standard node.js http server as signaling server.</w:t>
+      </w:r>
+    </w:p>
+    <w:p>
+      <w:pPr>
+        <w:pStyle w:val="ListParagraph"/>
+        <w:numPr>
+          <w:ilvl w:val="0"/>
+          <w:numId w:val="38"/>
+        </w:numPr>
+        <w:rPr>
+          <w:lang w:val="en-US"/>
+        </w:rPr>
+      </w:pPr>
+      <w:r>
+        <w:rPr>
+          <w:lang w:val="en-US"/>
+        </w:rPr>
+        <w:t>Because only browser functionality is used</w:t>
+      </w:r>
+      <w:r>
+        <w:rPr>
+          <w:lang w:val="en-US"/>
+        </w:rPr>
+        <w:t xml:space="preserve"> on the Raspberry Pi, </w:t>
+      </w:r>
+      <w:r>
+        <w:rPr>
+          <w:lang w:val="en-US"/>
+        </w:rPr>
+        <w:t>no separate programs need to be installed / maintained</w:t>
+      </w:r>
+      <w:r>
+        <w:rPr>
+          <w:lang w:val="en-US"/>
+        </w:rPr>
+        <w:t xml:space="preserve">, besides node.js and JavaScript files. </w:t>
+      </w:r>
+      <w:r>
+        <w:rPr>
+          <w:lang w:val="en-US"/>
+        </w:rPr>
+        <w:t>This</w:t>
+      </w:r>
+      <w:r>
+        <w:rPr>
+          <w:lang w:val="en-US"/>
+        </w:rPr>
+        <w:t xml:space="preserve"> ensures maximum compatibility with remote browsers.</w:t>
+      </w:r>
+    </w:p>
+    <w:p>
+      <w:pPr>
+        <w:rPr>
+          <w:lang w:val="en-US"/>
+        </w:rPr>
+      </w:pPr>
+      <w:r>
+        <w:rPr>
+          <w:b/>
+          <w:bCs/>
+          <w:lang w:val="en-US"/>
+        </w:rPr>
+        <w:t>Disadvantages of Chrome WebR</w:t>
+      </w:r>
+      <w:r>
+        <w:rPr>
+          <w:b/>
+          <w:bCs/>
+          <w:lang w:val="en-US"/>
+        </w:rPr>
+        <w:t>TC</w:t>
+      </w:r>
+    </w:p>
+    <w:p>
+      <w:pPr>
+        <w:pStyle w:val="ListParagraph"/>
+        <w:numPr>
+          <w:ilvl w:val="0"/>
+          <w:numId w:val="38"/>
+        </w:numPr>
+        <w:rPr>
+          <w:lang w:val="en-US"/>
+        </w:rPr>
+      </w:pPr>
+      <w:r>
+        <w:rPr>
+          <w:lang w:val="en-US"/>
+        </w:rPr>
+        <w:t>At both sides a browser instance is needed</w:t>
+      </w:r>
+      <w:r>
+        <w:rPr>
+          <w:lang w:val="en-US"/>
+        </w:rPr>
+        <w:t>, so also on the Raspberry Pi.</w:t>
+      </w:r>
+    </w:p>
+    <w:p>
+      <w:pPr>
+        <w:pStyle w:val="ListParagraph"/>
+        <w:numPr>
+          <w:ilvl w:val="0"/>
+          <w:numId w:val="38"/>
+        </w:numPr>
+        <w:rPr>
+          <w:lang w:val="en-US"/>
+        </w:rPr>
+      </w:pPr>
+      <w:r>
+        <w:rPr>
+          <w:lang w:val="en-US"/>
+        </w:rPr>
+        <w:t xml:space="preserve">On the Raspberry Pi starting Chromium from a Docker container through </w:t>
+      </w:r>
+      <w:proofErr w:type="spellStart"/>
+      <w:r>
+        <w:rPr>
+          <w:lang w:val="en-US"/>
+        </w:rPr>
+        <w:t>ssh</w:t>
+      </w:r>
+      <w:proofErr w:type="spellEnd"/>
+      <w:r>
+        <w:rPr>
+          <w:lang w:val="en-US"/>
+        </w:rPr>
+        <w:t xml:space="preserve"> results in a crash, unless </w:t>
+      </w:r>
+      <w:proofErr w:type="spellStart"/>
+      <w:r>
+        <w:rPr>
+          <w:rFonts w:ascii="Courier New" w:hAnsi="Courier New" w:cs="Courier New"/>
+          <w:sz w:val="20"/>
+          <w:szCs w:val="20"/>
+          <w:highlight w:val="lightGray"/>
+          <w:shd w:val="clear" w:color="auto" w:fill="FAFAFA"/>
+        </w:rPr>
+        <w:t>sudo</w:t>
+      </w:r>
+      <w:proofErr w:type="spellEnd"/>
+      <w:r>
+        <w:rPr>
+          <w:lang w:val="en-US"/>
+        </w:rPr>
+        <w:t xml:space="preserve"> </w:t>
+      </w:r>
+      <w:r>
+        <w:rPr>
+          <w:lang w:val="en-US"/>
+        </w:rPr>
+        <w:t xml:space="preserve">in combination with </w:t>
+      </w:r>
+      <w:r>
+        <w:rPr>
+          <w:rFonts w:ascii="Courier New" w:hAnsi="Courier New" w:cs="Courier New"/>
+          <w:sz w:val="20"/>
+          <w:szCs w:val="20"/>
+          <w:highlight w:val="lightGray"/>
+          <w:shd w:val="clear" w:color="auto" w:fill="FAFAFA"/>
+        </w:rPr>
+        <w:t>--no-sandbox</w:t>
+      </w:r>
+      <w:r>
+        <w:rPr>
+          <w:lang w:val="en-US"/>
+        </w:rPr>
+        <w:t xml:space="preserve"> </w:t>
+      </w:r>
+      <w:r>
+        <w:rPr>
+          <w:lang w:val="en-US"/>
+        </w:rPr>
+        <w:t xml:space="preserve">is used. </w:t>
+      </w:r>
+      <w:r>
+        <w:rPr>
+          <w:lang w:val="en-US"/>
+        </w:rPr>
+        <w:t>Because</w:t>
+      </w:r>
+      <w:r>
+        <w:rPr>
+          <w:lang w:val="en-US"/>
+        </w:rPr>
+        <w:t xml:space="preserve"> </w:t>
+      </w:r>
+      <w:proofErr w:type="spellStart"/>
+      <w:r>
+        <w:rPr>
+          <w:lang w:val="en-US"/>
+        </w:rPr>
+        <w:t>sudo</w:t>
+      </w:r>
+      <w:proofErr w:type="spellEnd"/>
+      <w:r>
+        <w:rPr>
+          <w:lang w:val="en-US"/>
+        </w:rPr>
+        <w:t xml:space="preserve"> is used, an additional</w:t>
+      </w:r>
+      <w:r>
+        <w:rPr>
+          <w:lang w:val="en-US"/>
+        </w:rPr>
+        <w:br/>
+      </w:r>
+      <w:proofErr w:type="spellStart"/>
+      <w:r>
+        <w:rPr>
+          <w:rFonts w:ascii="Courier New" w:hAnsi="Courier New" w:cs="Courier New"/>
+          <w:sz w:val="20"/>
+          <w:szCs w:val="20"/>
+          <w:highlight w:val="lightGray"/>
+          <w:shd w:val="clear" w:color="auto" w:fill="FAFAFA"/>
+        </w:rPr>
+        <w:t>xhost</w:t>
+      </w:r>
+      <w:proofErr w:type="spellEnd"/>
+      <w:r>
+        <w:rPr>
+          <w:rFonts w:ascii="Courier New" w:hAnsi="Courier New" w:cs="Courier New"/>
+          <w:sz w:val="20"/>
+          <w:szCs w:val="20"/>
+          <w:highlight w:val="lightGray"/>
+          <w:shd w:val="clear" w:color="auto" w:fill="FAFAFA"/>
+        </w:rPr>
+        <w:t xml:space="preserve"> </w:t>
+      </w:r>
+      <w:proofErr w:type="spellStart"/>
+      <w:r>
+        <w:rPr>
+          <w:rFonts w:ascii="Courier New" w:hAnsi="Courier New" w:cs="Courier New"/>
+          <w:sz w:val="20"/>
+          <w:szCs w:val="20"/>
+          <w:highlight w:val="lightGray"/>
+          <w:shd w:val="clear" w:color="auto" w:fill="FAFAFA"/>
+        </w:rPr>
+        <w:t>si:localuser:roo</w:t>
+      </w:r>
+      <w:proofErr w:type="spellEnd"/>
+      <w:r>
+        <w:rPr>
+          <w:rFonts w:ascii="Courier New" w:hAnsi="Courier New" w:cs="Courier New"/>
+          <w:sz w:val="20"/>
+          <w:szCs w:val="20"/>
+          <w:highlight w:val="lightGray"/>
+          <w:shd w:val="clear" w:color="auto" w:fill="FAFAFA"/>
+          <w:lang w:val="en-US"/>
+        </w:rPr>
+        <w:t>t;</w:t>
+      </w:r>
+      <w:r>
+        <w:rPr>
+          <w:lang w:val="en-US"/>
+        </w:rPr>
+        <w:br/>
+        <w:t xml:space="preserve">is needed after </w:t>
+      </w:r>
+      <w:r>
+        <w:rPr>
+          <w:lang w:val="en-US"/>
+        </w:rPr>
+        <w:br/>
+      </w:r>
+      <w:r>
+        <w:rPr>
+          <w:rFonts w:ascii="Courier New" w:hAnsi="Courier New" w:cs="Courier New"/>
+          <w:sz w:val="20"/>
+          <w:szCs w:val="20"/>
+          <w:highlight w:val="lightGray"/>
+          <w:shd w:val="clear" w:color="auto" w:fill="FAFAFA"/>
+        </w:rPr>
+        <w:t xml:space="preserve">export DISPLAY=:0 </w:t>
+      </w:r>
+      <w:proofErr w:type="spellStart"/>
+      <w:r>
+        <w:rPr>
+          <w:rFonts w:ascii="Courier New" w:hAnsi="Courier New" w:cs="Courier New"/>
+          <w:sz w:val="20"/>
+          <w:szCs w:val="20"/>
+          <w:highlight w:val="lightGray"/>
+          <w:shd w:val="clear" w:color="auto" w:fill="FAFAFA"/>
+        </w:rPr>
+        <w:t>nohup</w:t>
+      </w:r>
+      <w:proofErr w:type="spellEnd"/>
+      <w:r>
+        <w:rPr>
+          <w:rFonts w:ascii="Courier New" w:hAnsi="Courier New" w:cs="Courier New"/>
+          <w:sz w:val="20"/>
+          <w:szCs w:val="20"/>
+          <w:highlight w:val="lightGray"/>
+          <w:shd w:val="clear" w:color="auto" w:fill="FAFAFA"/>
+        </w:rPr>
+        <w:t>;</w:t>
+      </w:r>
+      <w:r>
+        <w:rPr>
+          <w:lang w:val="en-US"/>
+        </w:rPr>
+        <w:br/>
+        <w:t xml:space="preserve">in the </w:t>
+      </w:r>
+      <w:proofErr w:type="spellStart"/>
+      <w:r>
+        <w:rPr>
+          <w:lang w:val="en-US"/>
+        </w:rPr>
+        <w:t>ssh</w:t>
+      </w:r>
+      <w:proofErr w:type="spellEnd"/>
+      <w:r>
+        <w:rPr>
+          <w:lang w:val="en-US"/>
+        </w:rPr>
+        <w:t xml:space="preserve"> command otherwise Chromium cannot attach to a display.</w:t>
+      </w:r>
+      <w:r>
+        <w:rPr>
+          <w:lang w:val="en-US"/>
+        </w:rPr>
+        <w:br/>
+        <w:t>Note that it is not needed that an actual display is attached.</w:t>
+      </w:r>
+    </w:p>
+    <w:p>
+      <w:pPr>
+        <w:pStyle w:val="ListParagraph"/>
+        <w:numPr>
+          <w:ilvl w:val="0"/>
+          <w:numId w:val="38"/>
+        </w:numPr>
+        <w:rPr>
+          <w:lang w:val="en-US"/>
+        </w:rPr>
+      </w:pPr>
+      <w:r>
+        <w:rPr>
+          <w:lang w:val="en-US"/>
+        </w:rPr>
+        <w:t xml:space="preserve">At the moment only a </w:t>
+      </w:r>
+      <w:r>
+        <w:rPr>
+          <w:lang w:val="en-US"/>
+        </w:rPr>
+        <w:t xml:space="preserve">maximum </w:t>
+      </w:r>
+      <w:r>
+        <w:rPr>
+          <w:lang w:val="en-US"/>
+        </w:rPr>
+        <w:t xml:space="preserve">resolution of 640x480 seems to be supported in </w:t>
+      </w:r>
+      <w:r>
+        <w:rPr>
+          <w:lang w:val="en-US"/>
+        </w:rPr>
+        <w:t>Chromium</w:t>
+      </w:r>
+      <w:r>
+        <w:rPr>
+          <w:lang w:val="en-US"/>
+        </w:rPr>
+        <w:t xml:space="preserve"> for the Raspberry Pi camera V2</w:t>
+      </w:r>
+      <w:r>
+        <w:rPr>
+          <w:lang w:val="en-US"/>
+        </w:rPr>
+        <w:t xml:space="preserve">. </w:t>
+      </w:r>
+      <w:r>
+        <w:rPr>
+          <w:lang w:val="en-US"/>
+        </w:rPr>
+        <w:t>This can be tested with</w:t>
+      </w:r>
+      <w:r>
+        <w:rPr>
+          <w:lang w:val="en-US"/>
+        </w:rPr>
+        <w:t xml:space="preserve"> </w:t>
+      </w:r>
+      <w:hyperlink r:id="rId40" w:history="1">
+        <w:r>
+          <w:rPr>
+            <w:rStyle w:val="Hyperlink"/>
+            <w:lang w:val="en-US"/>
+          </w:rPr>
+          <w:t>https://webrtchacks.github.io/WebRTC-Camera-Resolution/</w:t>
+        </w:r>
+      </w:hyperlink>
+      <w:r>
+        <w:rPr>
+          <w:lang w:val="en-US"/>
+        </w:rPr>
+        <w:t>.</w:t>
+      </w:r>
+    </w:p>
+    <w:p>
+      <w:pPr>
+        <w:rPr>
+          <w:lang w:val="en-US"/>
+        </w:rPr>
+      </w:pPr>
+      <w:r>
+        <w:rPr>
+          <w:lang w:val="en-US"/>
+        </w:rPr>
+        <w:t xml:space="preserve">See </w:t>
+      </w:r>
+      <w:r>
+        <w:rPr>
+          <w:lang w:val="en-US"/>
+        </w:rPr>
+        <w:t>also</w:t>
+      </w:r>
+      <w:r>
+        <w:rPr>
+          <w:lang w:val="en-US"/>
+        </w:rPr>
+        <w:br/>
+      </w:r>
+      <w:hyperlink r:id="rId41" w:history="1">
+        <w:r>
+          <w:rPr>
+            <w:rStyle w:val="Hyperlink"/>
+            <w:lang w:val="en-US"/>
+          </w:rPr>
+          <w:t>https://www.html5rocks.com/en/tutorials/webrtc/basics/</w:t>
+        </w:r>
+      </w:hyperlink>
+      <w:r>
+        <w:rPr>
+          <w:lang w:val="en-US"/>
+        </w:rPr>
+        <w:t>.</w:t>
+      </w:r>
+    </w:p>
+    <w:p>
+      <w:pPr>
         <w:pStyle w:val="Heading2"/>
       </w:pPr>
-      <w:bookmarkStart w:id="45" w:name="_Toc73805864"/>
+      <w:bookmarkStart w:id="46" w:name="_Toc74002057"/>
+      <w:r>
+        <w:t>SSL / TLS certificates</w:t>
+      </w:r>
+      <w:bookmarkEnd w:id="46"/>
+    </w:p>
+    <w:p>
+      <w:pPr>
+        <w:rPr>
+          <w:lang w:val="en-US"/>
+        </w:rPr>
+      </w:pPr>
+      <w:r>
+        <w:rPr>
+          <w:lang w:val="en-US"/>
+        </w:rPr>
+        <w:t xml:space="preserve">See </w:t>
+      </w:r>
+      <w:hyperlink r:id="rId42" w:history="1">
+        <w:r>
+          <w:rPr>
+            <w:rStyle w:val="Hyperlink"/>
+            <w:lang w:val="en-US"/>
+          </w:rPr>
+          <w:t>https://www.youtube.com/watch?v=e8vMTlobW3c&amp;ab_channel=TechForum</w:t>
+        </w:r>
+      </w:hyperlink>
+      <w:r>
+        <w:rPr>
+          <w:lang w:val="en-US"/>
+        </w:rPr>
+        <w:t>.</w:t>
+      </w:r>
+    </w:p>
+    <w:p>
+      <w:pPr>
+        <w:rPr>
+          <w:lang w:val="en-US"/>
+        </w:rPr>
+      </w:pPr>
+      <w:r>
+        <w:rPr>
+          <w:lang w:val="en-US"/>
+        </w:rPr>
+        <w:t xml:space="preserve">The generated server.crt and </w:t>
+      </w:r>
+      <w:proofErr w:type="spellStart"/>
+      <w:r>
+        <w:rPr>
+          <w:lang w:val="en-US"/>
+        </w:rPr>
+        <w:t>server.key</w:t>
+      </w:r>
+      <w:proofErr w:type="spellEnd"/>
+      <w:r>
+        <w:rPr>
+          <w:lang w:val="en-US"/>
+        </w:rPr>
+        <w:t xml:space="preserve"> file can be added at the server side on the raspberry pi:</w:t>
+      </w:r>
+    </w:p>
+    <w:p>
+      <w:pPr>
+        <w:pStyle w:val="ListParagraph"/>
+        <w:numPr>
+          <w:ilvl w:val="0"/>
+          <w:numId w:val="37"/>
+        </w:numPr>
+        <w:rPr>
+          <w:lang w:val="en-US"/>
+        </w:rPr>
+      </w:pPr>
+      <w:r>
+        <w:rPr>
+          <w:lang w:val="en-US"/>
+        </w:rPr>
+        <w:t xml:space="preserve">In docker/entrypoint.sh for the </w:t>
+      </w:r>
+      <w:proofErr w:type="spellStart"/>
+      <w:r>
+        <w:rPr>
+          <w:lang w:val="en-US"/>
+        </w:rPr>
+        <w:t>exomy</w:t>
+      </w:r>
+      <w:proofErr w:type="spellEnd"/>
+      <w:r>
+        <w:rPr>
+          <w:lang w:val="en-US"/>
+        </w:rPr>
+        <w:t xml:space="preserve"> http-server</w:t>
+      </w:r>
+    </w:p>
+    <w:p>
+      <w:pPr>
+        <w:pStyle w:val="ListParagraph"/>
+        <w:numPr>
+          <w:ilvl w:val="0"/>
+          <w:numId w:val="37"/>
+        </w:numPr>
+        <w:rPr>
+          <w:lang w:val="en-US"/>
+        </w:rPr>
+      </w:pPr>
+      <w:r>
+        <w:rPr>
+          <w:lang w:val="en-US"/>
+        </w:rPr>
+        <w:t>I</w:t>
+      </w:r>
+      <w:r>
+        <w:rPr>
+          <w:lang w:val="en-US"/>
+        </w:rPr>
+        <w:t xml:space="preserve">n </w:t>
+      </w:r>
+      <w:proofErr w:type="spellStart"/>
+      <w:r>
+        <w:rPr>
+          <w:lang w:val="en-US"/>
+        </w:rPr>
+        <w:t>lauch</w:t>
+      </w:r>
+      <w:proofErr w:type="spellEnd"/>
+      <w:r>
+        <w:rPr>
+          <w:lang w:val="en-US"/>
+        </w:rPr>
+        <w:t>/</w:t>
+      </w:r>
+      <w:proofErr w:type="spellStart"/>
+      <w:r>
+        <w:rPr>
+          <w:lang w:val="en-US"/>
+        </w:rPr>
+        <w:t>rosbridge_websocket.launch</w:t>
+      </w:r>
+      <w:proofErr w:type="spellEnd"/>
+      <w:r>
+        <w:rPr>
+          <w:lang w:val="en-US"/>
+        </w:rPr>
+        <w:t xml:space="preserve"> for the ROS </w:t>
+      </w:r>
+      <w:proofErr w:type="spellStart"/>
+      <w:r>
+        <w:rPr>
+          <w:lang w:val="en-US"/>
+        </w:rPr>
+        <w:t>websocket</w:t>
+      </w:r>
+      <w:proofErr w:type="spellEnd"/>
+      <w:r>
+        <w:rPr>
+          <w:lang w:val="en-US"/>
+        </w:rPr>
+        <w:t>.</w:t>
+      </w:r>
+    </w:p>
+    <w:p>
+      <w:pPr>
+        <w:pStyle w:val="ListParagraph"/>
+        <w:numPr>
+          <w:ilvl w:val="0"/>
+          <w:numId w:val="37"/>
+        </w:numPr>
+        <w:rPr>
+          <w:lang w:val="en-US"/>
+        </w:rPr>
+      </w:pPr>
+      <w:r>
+        <w:rPr>
+          <w:lang w:val="en-US"/>
+        </w:rPr>
+        <w:t>In work/index.js</w:t>
+      </w:r>
+      <w:r>
+        <w:rPr>
+          <w:lang w:val="en-US"/>
+        </w:rPr>
+        <w:t xml:space="preserve"> for the node.js WebRTC signaling server</w:t>
+      </w:r>
+    </w:p>
+    <w:p>
+      <w:pPr>
+        <w:rPr>
+          <w:lang w:val="en-US"/>
+        </w:rPr>
+      </w:pPr>
+      <w:r>
+        <w:rPr>
+          <w:lang w:val="en-US"/>
+        </w:rPr>
+        <w:t xml:space="preserve">The generated </w:t>
+      </w:r>
+      <w:proofErr w:type="spellStart"/>
+      <w:r>
+        <w:rPr>
+          <w:lang w:val="en-US"/>
+        </w:rPr>
+        <w:t>rootCA.pem</w:t>
+      </w:r>
+      <w:proofErr w:type="spellEnd"/>
+      <w:r>
+        <w:rPr>
+          <w:lang w:val="en-US"/>
+        </w:rPr>
+        <w:t xml:space="preserve"> can be added </w:t>
+      </w:r>
+      <w:r>
+        <w:rPr>
+          <w:lang w:val="en-US"/>
+        </w:rPr>
+        <w:t xml:space="preserve">in Windows Chrome </w:t>
+      </w:r>
+      <w:r>
+        <w:rPr>
+          <w:lang w:val="en-US"/>
+        </w:rPr>
+        <w:t>to the Trusted Root Certification Authorities via Settings -&gt; Privacy and security -&gt; Security -&gt; Manage certificates -&gt; Trusted Root Certification Authorities -&gt; Import.</w:t>
+      </w:r>
+      <w:r>
+        <w:rPr>
+          <w:lang w:val="en-US"/>
+        </w:rPr>
+        <w:br/>
+        <w:t>In Raspberry Pi Chromium it is something similar.</w:t>
+      </w:r>
+    </w:p>
+    <w:p>
+      <w:pPr>
+        <w:pStyle w:val="Heading2"/>
+      </w:pPr>
+      <w:bookmarkStart w:id="47" w:name="_Toc74002058"/>
       <w:r>
         <w:t>Power Board</w:t>
       </w:r>
-      <w:bookmarkEnd w:id="45"/>
+      <w:bookmarkEnd w:id="47"/>
     </w:p>
     <w:p>
       <w:pPr>
@@ -16220,6 +17146,7 @@
         <w:rPr>
           <w:lang w:val="en-US"/>
         </w:rPr>
+        <w:lastRenderedPageBreak/>
         <w:t>Has a light sensor to turn on the lights when it is dark.</w:t>
       </w:r>
     </w:p>
@@ -16299,12 +17226,12 @@
       <w:pPr>
         <w:pStyle w:val="Heading2"/>
       </w:pPr>
-      <w:bookmarkStart w:id="46" w:name="_Toc73805865"/>
+      <w:bookmarkStart w:id="48" w:name="_Toc74002059"/>
       <w:proofErr w:type="spellStart"/>
       <w:r>
         <w:t>EasyEda</w:t>
       </w:r>
-      <w:bookmarkEnd w:id="46"/>
+      <w:bookmarkEnd w:id="48"/>
       <w:proofErr w:type="spellEnd"/>
     </w:p>
     <w:p>
@@ -16519,7 +17446,7 @@
       <w:pPr>
         <w:pStyle w:val="Heading2"/>
       </w:pPr>
-      <w:bookmarkStart w:id="47" w:name="_Toc73805866"/>
+      <w:bookmarkStart w:id="49" w:name="_Toc74002060"/>
       <w:proofErr w:type="spellStart"/>
       <w:r>
         <w:t>EasyEda</w:t>
@@ -16528,7 +17455,7 @@
       <w:r>
         <w:t xml:space="preserve"> PCB settings:</w:t>
       </w:r>
-      <w:bookmarkEnd w:id="47"/>
+      <w:bookmarkEnd w:id="49"/>
     </w:p>
     <w:p>
       <w:pPr>
@@ -16655,7 +17582,7 @@
         </w:rPr>
         <w:t xml:space="preserve">According to </w:t>
       </w:r>
-      <w:hyperlink r:id="rId39" w:history="1">
+      <w:hyperlink r:id="rId43" w:history="1">
         <w:r>
           <w:rPr>
             <w:rStyle w:val="Hyperlink"/>
@@ -16708,7 +17635,7 @@
       <w:pPr>
         <w:pStyle w:val="Heading2"/>
       </w:pPr>
-      <w:bookmarkStart w:id="48" w:name="_Toc73805867"/>
+      <w:bookmarkStart w:id="50" w:name="_Toc74002061"/>
       <w:proofErr w:type="spellStart"/>
       <w:r>
         <w:t>Ultimaker</w:t>
@@ -16725,7 +17652,7 @@
       <w:r>
         <w:t xml:space="preserve"> settings</w:t>
       </w:r>
-      <w:bookmarkEnd w:id="48"/>
+      <w:bookmarkEnd w:id="50"/>
     </w:p>
     <w:p>
       <w:pPr>
@@ -16948,11 +17875,11 @@
       <w:pPr>
         <w:pStyle w:val="Heading2"/>
       </w:pPr>
-      <w:bookmarkStart w:id="49" w:name="_Toc73805868"/>
+      <w:bookmarkStart w:id="51" w:name="_Toc74002062"/>
       <w:r>
         <w:t>Low Power</w:t>
       </w:r>
-      <w:bookmarkEnd w:id="49"/>
+      <w:bookmarkEnd w:id="51"/>
     </w:p>
     <w:p>
       <w:pPr>
@@ -17040,46 +17967,40 @@
         <w:rPr>
           <w:lang w:val="en-US"/>
         </w:rPr>
-        <w:t xml:space="preserve"> the EEPROM </w:t>
-      </w:r>
-      <w:r>
-        <w:rPr>
-          <w:lang w:val="en-US"/>
-        </w:rPr>
+        <w:t xml:space="preserve"> the EEPROM bootloader configuration has to be adapted.</w:t>
+      </w:r>
+      <w:r>
+        <w:rPr>
+          <w:lang w:val="en-US"/>
+        </w:rPr>
+        <w:t xml:space="preserve"> This will not be used. Instead, low power will be reached using the ATmega328P processor which will completely switch off the power supply to the Raspberry Pi and the servo board.</w:t>
+      </w:r>
+    </w:p>
+    <w:p>
+      <w:pPr>
+        <w:pStyle w:val="Heading3"/>
+        <w:rPr>
+          <w:color w:val="FF0000"/>
+        </w:rPr>
+      </w:pPr>
+      <w:bookmarkStart w:id="52" w:name="_Toc74002063"/>
+      <w:r>
         <w:lastRenderedPageBreak/>
-        <w:t>bootloader configuration has to be adapted.</w:t>
-      </w:r>
-      <w:r>
-        <w:rPr>
-          <w:lang w:val="en-US"/>
-        </w:rPr>
-        <w:t xml:space="preserve"> This will not be used. Instead, low power will be reached using the ATmega328P processor which will completely switch off the power supply to the Raspberry Pi and the servo board.</w:t>
-      </w:r>
-    </w:p>
-    <w:p>
-      <w:pPr>
-        <w:pStyle w:val="Heading3"/>
+        <w:t xml:space="preserve">Default EEPROM </w:t>
+      </w:r>
+      <w:r>
+        <w:t xml:space="preserve">bootloader configuration </w:t>
+      </w:r>
+      <w:r>
+        <w:t>settings</w:t>
+      </w:r>
+      <w:r>
+        <w:t xml:space="preserve">, low power settings in </w:t>
+      </w:r>
+      <w:r>
         <w:rPr>
           <w:color w:val="FF0000"/>
         </w:rPr>
-      </w:pPr>
-      <w:bookmarkStart w:id="50" w:name="_Toc73805869"/>
-      <w:r>
-        <w:t xml:space="preserve">Default EEPROM </w:t>
-      </w:r>
-      <w:r>
-        <w:t xml:space="preserve">bootloader configuration </w:t>
-      </w:r>
-      <w:r>
-        <w:t>settings</w:t>
-      </w:r>
-      <w:r>
-        <w:t xml:space="preserve">, low power settings in </w:t>
-      </w:r>
-      <w:r>
-        <w:rPr>
-          <w:color w:val="FF0000"/>
-        </w:rPr>
         <w:t>red</w:t>
       </w:r>
       <w:r>
@@ -17088,7 +18009,7 @@
         </w:rPr>
         <w:t>.</w:t>
       </w:r>
-      <w:bookmarkEnd w:id="50"/>
+      <w:bookmarkEnd w:id="52"/>
     </w:p>
     <w:p>
       <w:pPr>
@@ -17102,7 +18023,7 @@
         </w:rPr>
         <w:t xml:space="preserve">See also </w:t>
       </w:r>
-      <w:hyperlink r:id="rId40" w:history="1">
+      <w:hyperlink r:id="rId44" w:history="1">
         <w:r>
           <w:rPr>
             <w:rStyle w:val="Hyperlink"/>
@@ -17604,24 +18525,24 @@
           <w:shd w:val="clear" w:color="auto" w:fill="FAFAFA"/>
         </w:rPr>
       </w:pPr>
-      <w:bookmarkStart w:id="51" w:name="_Toc73805870"/>
+      <w:bookmarkStart w:id="53" w:name="_Toc74002064"/>
       <w:r>
         <w:rPr>
           <w:shd w:val="clear" w:color="auto" w:fill="FAFAFA"/>
         </w:rPr>
         <w:t>Measurements</w:t>
       </w:r>
-      <w:bookmarkEnd w:id="51"/>
+      <w:bookmarkEnd w:id="53"/>
     </w:p>
     <w:p>
       <w:pPr>
         <w:pStyle w:val="Heading2"/>
       </w:pPr>
-      <w:bookmarkStart w:id="52" w:name="_Toc73805871"/>
+      <w:bookmarkStart w:id="54" w:name="_Toc74002065"/>
       <w:r>
         <w:t>Current measurements</w:t>
       </w:r>
-      <w:bookmarkEnd w:id="52"/>
+      <w:bookmarkEnd w:id="54"/>
     </w:p>
     <w:tbl>
       <w:tblPr>
@@ -18012,11 +18933,11 @@
       <w:pPr>
         <w:pStyle w:val="Heading2"/>
       </w:pPr>
-      <w:bookmarkStart w:id="53" w:name="_Toc73805872"/>
+      <w:bookmarkStart w:id="55" w:name="_Toc74002066"/>
       <w:r>
         <w:t>Video bitrate measurements</w:t>
       </w:r>
-      <w:bookmarkEnd w:id="53"/>
+      <w:bookmarkEnd w:id="55"/>
     </w:p>
     <w:p>
       <w:pPr>
@@ -19161,15 +20082,15 @@
       <w:pPr>
         <w:pStyle w:val="Heading1"/>
       </w:pPr>
-      <w:bookmarkStart w:id="54" w:name="_Toc73805873"/>
+      <w:bookmarkStart w:id="56" w:name="_Toc74002067"/>
       <w:r>
         <w:lastRenderedPageBreak/>
         <w:t>Useful links</w:t>
       </w:r>
-      <w:bookmarkEnd w:id="54"/>
-    </w:p>
-    <w:p>
-      <w:hyperlink r:id="rId41" w:history="1">
+      <w:bookmarkEnd w:id="56"/>
+    </w:p>
+    <w:p>
+      <w:hyperlink r:id="rId45" w:history="1">
         <w:r>
           <w:rPr>
             <w:rStyle w:val="Hyperlink"/>
@@ -19179,7 +20100,7 @@
       </w:hyperlink>
     </w:p>
     <w:p>
-      <w:hyperlink r:id="rId42" w:history="1">
+      <w:hyperlink r:id="rId46" w:history="1">
         <w:r>
           <w:rPr>
             <w:rStyle w:val="Hyperlink"/>
@@ -19194,7 +20115,7 @@
           <w:rStyle w:val="Hyperlink"/>
         </w:rPr>
       </w:pPr>
-      <w:hyperlink r:id="rId43" w:history="1">
+      <w:hyperlink r:id="rId47" w:history="1">
         <w:r>
           <w:rPr>
             <w:rStyle w:val="Hyperlink"/>
@@ -19204,7 +20125,7 @@
       </w:hyperlink>
     </w:p>
     <w:p>
-      <w:hyperlink r:id="rId44" w:history="1">
+      <w:hyperlink r:id="rId48" w:history="1">
         <w:r>
           <w:rPr>
             <w:rStyle w:val="Hyperlink"/>
@@ -19214,7 +20135,7 @@
       </w:hyperlink>
     </w:p>
     <w:p>
-      <w:hyperlink r:id="rId45" w:history="1">
+      <w:hyperlink r:id="rId49" w:history="1">
         <w:r>
           <w:rPr>
             <w:rStyle w:val="Hyperlink"/>
@@ -19229,7 +20150,7 @@
           <w:rStyle w:val="Hyperlink"/>
         </w:rPr>
       </w:pPr>
-      <w:hyperlink r:id="rId46" w:history="1">
+      <w:hyperlink r:id="rId50" w:history="1">
         <w:r>
           <w:rPr>
             <w:rStyle w:val="Hyperlink"/>
@@ -19244,7 +20165,7 @@
           <w:rStyle w:val="Hyperlink"/>
         </w:rPr>
       </w:pPr>
-      <w:hyperlink r:id="rId47" w:history="1">
+      <w:hyperlink r:id="rId51" w:history="1">
         <w:r>
           <w:rPr>
             <w:rStyle w:val="Hyperlink"/>
@@ -19259,7 +20180,7 @@
           <w:rStyle w:val="Hyperlink"/>
         </w:rPr>
       </w:pPr>
-      <w:hyperlink r:id="rId48" w:history="1">
+      <w:hyperlink r:id="rId52" w:history="1">
         <w:r>
           <w:rPr>
             <w:rStyle w:val="Hyperlink"/>
@@ -19274,7 +20195,7 @@
           <w:rStyle w:val="Hyperlink"/>
         </w:rPr>
       </w:pPr>
-      <w:hyperlink r:id="rId49" w:history="1">
+      <w:hyperlink r:id="rId53" w:history="1">
         <w:r>
           <w:rPr>
             <w:rStyle w:val="Hyperlink"/>
@@ -19284,7 +20205,7 @@
       </w:hyperlink>
     </w:p>
     <w:p>
-      <w:hyperlink r:id="rId50" w:history="1">
+      <w:hyperlink r:id="rId54" w:history="1">
         <w:r>
           <w:rPr>
             <w:rStyle w:val="Hyperlink"/>
@@ -19294,7 +20215,7 @@
       </w:hyperlink>
     </w:p>
     <w:p>
-      <w:hyperlink r:id="rId51" w:history="1">
+      <w:hyperlink r:id="rId55" w:history="1">
         <w:r>
           <w:rPr>
             <w:rStyle w:val="Hyperlink"/>
@@ -19304,7 +20225,7 @@
       </w:hyperlink>
     </w:p>
     <w:sectPr>
-      <w:footerReference w:type="default" r:id="rId52"/>
+      <w:footerReference w:type="default" r:id="rId56"/>
       <w:pgSz w:w="11906" w:h="16838"/>
       <w:pgMar w:top="1440" w:right="1440" w:bottom="1440" w:left="1440" w:header="708" w:footer="708" w:gutter="0"/>
       <w:cols w:space="708"/>
@@ -22648,6 +23569,119 @@
     </w:lvl>
   </w:abstractNum>
   <w:abstractNum w:abstractNumId="29" w15:restartNumberingAfterBreak="0">
+    <w:nsid w:val="66312DEE"/>
+    <w:multiLevelType w:val="hybridMultilevel"/>
+    <w:tmpl w:val="33D280F6"/>
+    <w:lvl w:ilvl="0" w:tplc="20000001">
+      <w:start w:val="1"/>
+      <w:numFmt w:val="bullet"/>
+      <w:lvlText w:val=""/>
+      <w:lvlJc w:val="left"/>
+      <w:pPr>
+        <w:ind w:left="720" w:hanging="360"/>
+      </w:pPr>
+      <w:rPr>
+        <w:rFonts w:ascii="Symbol" w:hAnsi="Symbol" w:hint="default"/>
+      </w:rPr>
+    </w:lvl>
+    <w:lvl w:ilvl="1" w:tplc="20000003" w:tentative="1">
+      <w:start w:val="1"/>
+      <w:numFmt w:val="bullet"/>
+      <w:lvlText w:val="o"/>
+      <w:lvlJc w:val="left"/>
+      <w:pPr>
+        <w:ind w:left="1440" w:hanging="360"/>
+      </w:pPr>
+      <w:rPr>
+        <w:rFonts w:ascii="Courier New" w:hAnsi="Courier New" w:cs="Courier New" w:hint="default"/>
+      </w:rPr>
+    </w:lvl>
+    <w:lvl w:ilvl="2" w:tplc="20000005" w:tentative="1">
+      <w:start w:val="1"/>
+      <w:numFmt w:val="bullet"/>
+      <w:lvlText w:val=""/>
+      <w:lvlJc w:val="left"/>
+      <w:pPr>
+        <w:ind w:left="2160" w:hanging="360"/>
+      </w:pPr>
+      <w:rPr>
+        <w:rFonts w:ascii="Wingdings" w:hAnsi="Wingdings" w:hint="default"/>
+      </w:rPr>
+    </w:lvl>
+    <w:lvl w:ilvl="3" w:tplc="20000001" w:tentative="1">
+      <w:start w:val="1"/>
+      <w:numFmt w:val="bullet"/>
+      <w:lvlText w:val=""/>
+      <w:lvlJc w:val="left"/>
+      <w:pPr>
+        <w:ind w:left="2880" w:hanging="360"/>
+      </w:pPr>
+      <w:rPr>
+        <w:rFonts w:ascii="Symbol" w:hAnsi="Symbol" w:hint="default"/>
+      </w:rPr>
+    </w:lvl>
+    <w:lvl w:ilvl="4" w:tplc="20000003" w:tentative="1">
+      <w:start w:val="1"/>
+      <w:numFmt w:val="bullet"/>
+      <w:lvlText w:val="o"/>
+      <w:lvlJc w:val="left"/>
+      <w:pPr>
+        <w:ind w:left="3600" w:hanging="360"/>
+      </w:pPr>
+      <w:rPr>
+        <w:rFonts w:ascii="Courier New" w:hAnsi="Courier New" w:cs="Courier New" w:hint="default"/>
+      </w:rPr>
+    </w:lvl>
+    <w:lvl w:ilvl="5" w:tplc="20000005" w:tentative="1">
+      <w:start w:val="1"/>
+      <w:numFmt w:val="bullet"/>
+      <w:lvlText w:val=""/>
+      <w:lvlJc w:val="left"/>
+      <w:pPr>
+        <w:ind w:left="4320" w:hanging="360"/>
+      </w:pPr>
+      <w:rPr>
+        <w:rFonts w:ascii="Wingdings" w:hAnsi="Wingdings" w:hint="default"/>
+      </w:rPr>
+    </w:lvl>
+    <w:lvl w:ilvl="6" w:tplc="20000001" w:tentative="1">
+      <w:start w:val="1"/>
+      <w:numFmt w:val="bullet"/>
+      <w:lvlText w:val=""/>
+      <w:lvlJc w:val="left"/>
+      <w:pPr>
+        <w:ind w:left="5040" w:hanging="360"/>
+      </w:pPr>
+      <w:rPr>
+        <w:rFonts w:ascii="Symbol" w:hAnsi="Symbol" w:hint="default"/>
+      </w:rPr>
+    </w:lvl>
+    <w:lvl w:ilvl="7" w:tplc="20000003" w:tentative="1">
+      <w:start w:val="1"/>
+      <w:numFmt w:val="bullet"/>
+      <w:lvlText w:val="o"/>
+      <w:lvlJc w:val="left"/>
+      <w:pPr>
+        <w:ind w:left="5760" w:hanging="360"/>
+      </w:pPr>
+      <w:rPr>
+        <w:rFonts w:ascii="Courier New" w:hAnsi="Courier New" w:cs="Courier New" w:hint="default"/>
+      </w:rPr>
+    </w:lvl>
+    <w:lvl w:ilvl="8" w:tplc="20000005" w:tentative="1">
+      <w:start w:val="1"/>
+      <w:numFmt w:val="bullet"/>
+      <w:lvlText w:val=""/>
+      <w:lvlJc w:val="left"/>
+      <w:pPr>
+        <w:ind w:left="6480" w:hanging="360"/>
+      </w:pPr>
+      <w:rPr>
+        <w:rFonts w:ascii="Wingdings" w:hAnsi="Wingdings" w:hint="default"/>
+      </w:rPr>
+    </w:lvl>
+  </w:abstractNum>
+  <w:abstractNum w:abstractNumId="30" w15:restartNumberingAfterBreak="0">
     <w:nsid w:val="69A767A8"/>
     <w:multiLevelType w:val="hybridMultilevel"/>
     <w:tmpl w:val="C5D03EE4"/>
@@ -22760,7 +23794,7 @@
       </w:rPr>
     </w:lvl>
   </w:abstractNum>
-  <w:abstractNum w:abstractNumId="30" w15:restartNumberingAfterBreak="0">
+  <w:abstractNum w:abstractNumId="31" w15:restartNumberingAfterBreak="0">
     <w:nsid w:val="721734B6"/>
     <w:multiLevelType w:val="hybridMultilevel"/>
     <w:tmpl w:val="F2AE92D8"/>
@@ -22873,7 +23907,7 @@
       </w:rPr>
     </w:lvl>
   </w:abstractNum>
-  <w:abstractNum w:abstractNumId="31" w15:restartNumberingAfterBreak="0">
+  <w:abstractNum w:abstractNumId="32" w15:restartNumberingAfterBreak="0">
     <w:nsid w:val="77541BB0"/>
     <w:multiLevelType w:val="hybridMultilevel"/>
     <w:tmpl w:val="AB56A436"/>
@@ -22986,7 +24020,7 @@
       </w:rPr>
     </w:lvl>
   </w:abstractNum>
-  <w:abstractNum w:abstractNumId="32" w15:restartNumberingAfterBreak="0">
+  <w:abstractNum w:abstractNumId="33" w15:restartNumberingAfterBreak="0">
     <w:nsid w:val="788D1934"/>
     <w:multiLevelType w:val="hybridMultilevel"/>
     <w:tmpl w:val="5900D188"/>
@@ -23099,7 +24133,7 @@
       </w:rPr>
     </w:lvl>
   </w:abstractNum>
-  <w:abstractNum w:abstractNumId="33" w15:restartNumberingAfterBreak="0">
+  <w:abstractNum w:abstractNumId="34" w15:restartNumberingAfterBreak="0">
     <w:nsid w:val="7A9F08D7"/>
     <w:multiLevelType w:val="hybridMultilevel"/>
     <w:tmpl w:val="93A219B4"/>
@@ -23212,7 +24246,7 @@
       </w:rPr>
     </w:lvl>
   </w:abstractNum>
-  <w:abstractNum w:abstractNumId="34" w15:restartNumberingAfterBreak="0">
+  <w:abstractNum w:abstractNumId="35" w15:restartNumberingAfterBreak="0">
     <w:nsid w:val="7BCB5D45"/>
     <w:multiLevelType w:val="hybridMultilevel"/>
     <w:tmpl w:val="E8048A54"/>
@@ -23319,6 +24353,119 @@
       <w:lvlJc w:val="left"/>
       <w:pPr>
         <w:ind w:left="6480" w:hanging="360"/>
+      </w:pPr>
+      <w:rPr>
+        <w:rFonts w:ascii="Wingdings" w:hAnsi="Wingdings" w:hint="default"/>
+      </w:rPr>
+    </w:lvl>
+  </w:abstractNum>
+  <w:abstractNum w:abstractNumId="36" w15:restartNumberingAfterBreak="0">
+    <w:nsid w:val="7F5D78D1"/>
+    <w:multiLevelType w:val="hybridMultilevel"/>
+    <w:tmpl w:val="782A6842"/>
+    <w:lvl w:ilvl="0" w:tplc="20000001">
+      <w:start w:val="1"/>
+      <w:numFmt w:val="bullet"/>
+      <w:lvlText w:val=""/>
+      <w:lvlJc w:val="left"/>
+      <w:pPr>
+        <w:ind w:left="766" w:hanging="360"/>
+      </w:pPr>
+      <w:rPr>
+        <w:rFonts w:ascii="Symbol" w:hAnsi="Symbol" w:hint="default"/>
+      </w:rPr>
+    </w:lvl>
+    <w:lvl w:ilvl="1" w:tplc="20000003" w:tentative="1">
+      <w:start w:val="1"/>
+      <w:numFmt w:val="bullet"/>
+      <w:lvlText w:val="o"/>
+      <w:lvlJc w:val="left"/>
+      <w:pPr>
+        <w:ind w:left="1486" w:hanging="360"/>
+      </w:pPr>
+      <w:rPr>
+        <w:rFonts w:ascii="Courier New" w:hAnsi="Courier New" w:cs="Courier New" w:hint="default"/>
+      </w:rPr>
+    </w:lvl>
+    <w:lvl w:ilvl="2" w:tplc="20000005" w:tentative="1">
+      <w:start w:val="1"/>
+      <w:numFmt w:val="bullet"/>
+      <w:lvlText w:val=""/>
+      <w:lvlJc w:val="left"/>
+      <w:pPr>
+        <w:ind w:left="2206" w:hanging="360"/>
+      </w:pPr>
+      <w:rPr>
+        <w:rFonts w:ascii="Wingdings" w:hAnsi="Wingdings" w:hint="default"/>
+      </w:rPr>
+    </w:lvl>
+    <w:lvl w:ilvl="3" w:tplc="20000001" w:tentative="1">
+      <w:start w:val="1"/>
+      <w:numFmt w:val="bullet"/>
+      <w:lvlText w:val=""/>
+      <w:lvlJc w:val="left"/>
+      <w:pPr>
+        <w:ind w:left="2926" w:hanging="360"/>
+      </w:pPr>
+      <w:rPr>
+        <w:rFonts w:ascii="Symbol" w:hAnsi="Symbol" w:hint="default"/>
+      </w:rPr>
+    </w:lvl>
+    <w:lvl w:ilvl="4" w:tplc="20000003" w:tentative="1">
+      <w:start w:val="1"/>
+      <w:numFmt w:val="bullet"/>
+      <w:lvlText w:val="o"/>
+      <w:lvlJc w:val="left"/>
+      <w:pPr>
+        <w:ind w:left="3646" w:hanging="360"/>
+      </w:pPr>
+      <w:rPr>
+        <w:rFonts w:ascii="Courier New" w:hAnsi="Courier New" w:cs="Courier New" w:hint="default"/>
+      </w:rPr>
+    </w:lvl>
+    <w:lvl w:ilvl="5" w:tplc="20000005" w:tentative="1">
+      <w:start w:val="1"/>
+      <w:numFmt w:val="bullet"/>
+      <w:lvlText w:val=""/>
+      <w:lvlJc w:val="left"/>
+      <w:pPr>
+        <w:ind w:left="4366" w:hanging="360"/>
+      </w:pPr>
+      <w:rPr>
+        <w:rFonts w:ascii="Wingdings" w:hAnsi="Wingdings" w:hint="default"/>
+      </w:rPr>
+    </w:lvl>
+    <w:lvl w:ilvl="6" w:tplc="20000001" w:tentative="1">
+      <w:start w:val="1"/>
+      <w:numFmt w:val="bullet"/>
+      <w:lvlText w:val=""/>
+      <w:lvlJc w:val="left"/>
+      <w:pPr>
+        <w:ind w:left="5086" w:hanging="360"/>
+      </w:pPr>
+      <w:rPr>
+        <w:rFonts w:ascii="Symbol" w:hAnsi="Symbol" w:hint="default"/>
+      </w:rPr>
+    </w:lvl>
+    <w:lvl w:ilvl="7" w:tplc="20000003" w:tentative="1">
+      <w:start w:val="1"/>
+      <w:numFmt w:val="bullet"/>
+      <w:lvlText w:val="o"/>
+      <w:lvlJc w:val="left"/>
+      <w:pPr>
+        <w:ind w:left="5806" w:hanging="360"/>
+      </w:pPr>
+      <w:rPr>
+        <w:rFonts w:ascii="Courier New" w:hAnsi="Courier New" w:cs="Courier New" w:hint="default"/>
+      </w:rPr>
+    </w:lvl>
+    <w:lvl w:ilvl="8" w:tplc="20000005" w:tentative="1">
+      <w:start w:val="1"/>
+      <w:numFmt w:val="bullet"/>
+      <w:lvlText w:val=""/>
+      <w:lvlJc w:val="left"/>
+      <w:pPr>
+        <w:ind w:left="6526" w:hanging="360"/>
       </w:pPr>
       <w:rPr>
         <w:rFonts w:ascii="Wingdings" w:hAnsi="Wingdings" w:hint="default"/>
@@ -23329,7 +24476,7 @@
     <w:abstractNumId w:val="1"/>
   </w:num>
   <w:num w:numId="2">
-    <w:abstractNumId w:val="30"/>
+    <w:abstractNumId w:val="31"/>
   </w:num>
   <w:num w:numId="3">
     <w:abstractNumId w:val="22"/>
@@ -23350,7 +24497,7 @@
     <w:abstractNumId w:val="10"/>
   </w:num>
   <w:num w:numId="9">
-    <w:abstractNumId w:val="33"/>
+    <w:abstractNumId w:val="34"/>
   </w:num>
   <w:num w:numId="10">
     <w:abstractNumId w:val="28"/>
@@ -23380,10 +24527,10 @@
     <w:abstractNumId w:val="4"/>
   </w:num>
   <w:num w:numId="19">
-    <w:abstractNumId w:val="29"/>
+    <w:abstractNumId w:val="30"/>
   </w:num>
   <w:num w:numId="20">
-    <w:abstractNumId w:val="32"/>
+    <w:abstractNumId w:val="33"/>
   </w:num>
   <w:num w:numId="21">
     <w:abstractNumId w:val="15"/>
@@ -23428,10 +24575,10 @@
     <w:abstractNumId w:val="5"/>
   </w:num>
   <w:num w:numId="26">
-    <w:abstractNumId w:val="31"/>
+    <w:abstractNumId w:val="32"/>
   </w:num>
   <w:num w:numId="27">
-    <w:abstractNumId w:val="34"/>
+    <w:abstractNumId w:val="35"/>
   </w:num>
   <w:num w:numId="28">
     <w:abstractNumId w:val="20"/>
@@ -23459,6 +24606,12 @@
   </w:num>
   <w:num w:numId="36">
     <w:abstractNumId w:val="7"/>
+  </w:num>
+  <w:num w:numId="37">
+    <w:abstractNumId w:val="36"/>
+  </w:num>
+  <w:num w:numId="38">
+    <w:abstractNumId w:val="29"/>
   </w:num>
 </w:numbering>
 </file>

</xml_diff>

<commit_message>
Removed not used video streamers
</commit_message>
<xml_diff>
--- a/MyExoMy.docx
+++ b/MyExoMy.docx
@@ -326,7 +326,7 @@
           <w:r>
             <w:fldChar w:fldCharType="separate"/>
           </w:r>
-          <w:hyperlink w:anchor="_Toc74077985" w:history="1">
+          <w:hyperlink w:anchor="_Toc74119757" w:history="1">
             <w:r>
               <w:rPr>
                 <w:rStyle w:val="Hyperlink"/>
@@ -369,7 +369,7 @@
                 <w:noProof/>
                 <w:webHidden/>
               </w:rPr>
-              <w:instrText xml:space="preserve"> PAGEREF _Toc74077985 \h </w:instrText>
+              <w:instrText xml:space="preserve"> PAGEREF _Toc74119757 \h </w:instrText>
             </w:r>
             <w:r>
               <w:rPr>
@@ -413,7 +413,7 @@
               <w:lang w:val="en-NL" w:eastAsia="en-NL"/>
             </w:rPr>
           </w:pPr>
-          <w:hyperlink w:anchor="_Toc74077986" w:history="1">
+          <w:hyperlink w:anchor="_Toc74119758" w:history="1">
             <w:r>
               <w:rPr>
                 <w:rStyle w:val="Hyperlink"/>
@@ -455,7 +455,7 @@
                 <w:noProof/>
                 <w:webHidden/>
               </w:rPr>
-              <w:instrText xml:space="preserve"> PAGEREF _Toc74077986 \h </w:instrText>
+              <w:instrText xml:space="preserve"> PAGEREF _Toc74119758 \h </w:instrText>
             </w:r>
             <w:r>
               <w:rPr>
@@ -499,7 +499,7 @@
               <w:lang w:val="en-NL" w:eastAsia="en-NL"/>
             </w:rPr>
           </w:pPr>
-          <w:hyperlink w:anchor="_Toc74077987" w:history="1">
+          <w:hyperlink w:anchor="_Toc74119759" w:history="1">
             <w:r>
               <w:rPr>
                 <w:rStyle w:val="Hyperlink"/>
@@ -541,7 +541,7 @@
                 <w:noProof/>
                 <w:webHidden/>
               </w:rPr>
-              <w:instrText xml:space="preserve"> PAGEREF _Toc74077987 \h </w:instrText>
+              <w:instrText xml:space="preserve"> PAGEREF _Toc74119759 \h </w:instrText>
             </w:r>
             <w:r>
               <w:rPr>
@@ -585,7 +585,7 @@
               <w:lang w:val="en-NL" w:eastAsia="en-NL"/>
             </w:rPr>
           </w:pPr>
-          <w:hyperlink w:anchor="_Toc74077988" w:history="1">
+          <w:hyperlink w:anchor="_Toc74119760" w:history="1">
             <w:r>
               <w:rPr>
                 <w:rStyle w:val="Hyperlink"/>
@@ -627,7 +627,7 @@
                 <w:noProof/>
                 <w:webHidden/>
               </w:rPr>
-              <w:instrText xml:space="preserve"> PAGEREF _Toc74077988 \h </w:instrText>
+              <w:instrText xml:space="preserve"> PAGEREF _Toc74119760 \h </w:instrText>
             </w:r>
             <w:r>
               <w:rPr>
@@ -671,7 +671,7 @@
               <w:lang w:val="en-NL" w:eastAsia="en-NL"/>
             </w:rPr>
           </w:pPr>
-          <w:hyperlink w:anchor="_Toc74077989" w:history="1">
+          <w:hyperlink w:anchor="_Toc74119761" w:history="1">
             <w:r>
               <w:rPr>
                 <w:rStyle w:val="Hyperlink"/>
@@ -713,7 +713,7 @@
                 <w:noProof/>
                 <w:webHidden/>
               </w:rPr>
-              <w:instrText xml:space="preserve"> PAGEREF _Toc74077989 \h </w:instrText>
+              <w:instrText xml:space="preserve"> PAGEREF _Toc74119761 \h </w:instrText>
             </w:r>
             <w:r>
               <w:rPr>
@@ -757,7 +757,7 @@
               <w:lang w:val="en-NL" w:eastAsia="en-NL"/>
             </w:rPr>
           </w:pPr>
-          <w:hyperlink w:anchor="_Toc74077990" w:history="1">
+          <w:hyperlink w:anchor="_Toc74119762" w:history="1">
             <w:r>
               <w:rPr>
                 <w:rStyle w:val="Hyperlink"/>
@@ -799,7 +799,7 @@
                 <w:noProof/>
                 <w:webHidden/>
               </w:rPr>
-              <w:instrText xml:space="preserve"> PAGEREF _Toc74077990 \h </w:instrText>
+              <w:instrText xml:space="preserve"> PAGEREF _Toc74119762 \h </w:instrText>
             </w:r>
             <w:r>
               <w:rPr>
@@ -843,7 +843,7 @@
               <w:lang w:val="en-NL" w:eastAsia="en-NL"/>
             </w:rPr>
           </w:pPr>
-          <w:hyperlink w:anchor="_Toc74077991" w:history="1">
+          <w:hyperlink w:anchor="_Toc74119763" w:history="1">
             <w:r>
               <w:rPr>
                 <w:rStyle w:val="Hyperlink"/>
@@ -885,7 +885,7 @@
                 <w:noProof/>
                 <w:webHidden/>
               </w:rPr>
-              <w:instrText xml:space="preserve"> PAGEREF _Toc74077991 \h </w:instrText>
+              <w:instrText xml:space="preserve"> PAGEREF _Toc74119763 \h </w:instrText>
             </w:r>
             <w:r>
               <w:rPr>
@@ -929,7 +929,7 @@
               <w:lang w:val="en-NL" w:eastAsia="en-NL"/>
             </w:rPr>
           </w:pPr>
-          <w:hyperlink w:anchor="_Toc74077992" w:history="1">
+          <w:hyperlink w:anchor="_Toc74119764" w:history="1">
             <w:r>
               <w:rPr>
                 <w:rStyle w:val="Hyperlink"/>
@@ -971,7 +971,7 @@
                 <w:noProof/>
                 <w:webHidden/>
               </w:rPr>
-              <w:instrText xml:space="preserve"> PAGEREF _Toc74077992 \h </w:instrText>
+              <w:instrText xml:space="preserve"> PAGEREF _Toc74119764 \h </w:instrText>
             </w:r>
             <w:r>
               <w:rPr>
@@ -1015,7 +1015,7 @@
               <w:lang w:val="en-NL" w:eastAsia="en-NL"/>
             </w:rPr>
           </w:pPr>
-          <w:hyperlink w:anchor="_Toc74077993" w:history="1">
+          <w:hyperlink w:anchor="_Toc74119765" w:history="1">
             <w:r>
               <w:rPr>
                 <w:rStyle w:val="Hyperlink"/>
@@ -1057,7 +1057,7 @@
                 <w:noProof/>
                 <w:webHidden/>
               </w:rPr>
-              <w:instrText xml:space="preserve"> PAGEREF _Toc74077993 \h </w:instrText>
+              <w:instrText xml:space="preserve"> PAGEREF _Toc74119765 \h </w:instrText>
             </w:r>
             <w:r>
               <w:rPr>
@@ -1101,7 +1101,7 @@
               <w:lang w:val="en-NL" w:eastAsia="en-NL"/>
             </w:rPr>
           </w:pPr>
-          <w:hyperlink w:anchor="_Toc74077994" w:history="1">
+          <w:hyperlink w:anchor="_Toc74119766" w:history="1">
             <w:r>
               <w:rPr>
                 <w:rStyle w:val="Hyperlink"/>
@@ -1143,7 +1143,7 @@
                 <w:noProof/>
                 <w:webHidden/>
               </w:rPr>
-              <w:instrText xml:space="preserve"> PAGEREF _Toc74077994 \h </w:instrText>
+              <w:instrText xml:space="preserve"> PAGEREF _Toc74119766 \h </w:instrText>
             </w:r>
             <w:r>
               <w:rPr>
@@ -1187,7 +1187,7 @@
               <w:lang w:val="en-NL" w:eastAsia="en-NL"/>
             </w:rPr>
           </w:pPr>
-          <w:hyperlink w:anchor="_Toc74077995" w:history="1">
+          <w:hyperlink w:anchor="_Toc74119767" w:history="1">
             <w:r>
               <w:rPr>
                 <w:rStyle w:val="Hyperlink"/>
@@ -1229,7 +1229,7 @@
                 <w:noProof/>
                 <w:webHidden/>
               </w:rPr>
-              <w:instrText xml:space="preserve"> PAGEREF _Toc74077995 \h </w:instrText>
+              <w:instrText xml:space="preserve"> PAGEREF _Toc74119767 \h </w:instrText>
             </w:r>
             <w:r>
               <w:rPr>
@@ -1273,7 +1273,7 @@
               <w:lang w:val="en-NL" w:eastAsia="en-NL"/>
             </w:rPr>
           </w:pPr>
-          <w:hyperlink w:anchor="_Toc74077996" w:history="1">
+          <w:hyperlink w:anchor="_Toc74119768" w:history="1">
             <w:r>
               <w:rPr>
                 <w:rStyle w:val="Hyperlink"/>
@@ -1315,7 +1315,7 @@
                 <w:noProof/>
                 <w:webHidden/>
               </w:rPr>
-              <w:instrText xml:space="preserve"> PAGEREF _Toc74077996 \h </w:instrText>
+              <w:instrText xml:space="preserve"> PAGEREF _Toc74119768 \h </w:instrText>
             </w:r>
             <w:r>
               <w:rPr>
@@ -1359,7 +1359,7 @@
               <w:lang w:val="en-NL" w:eastAsia="en-NL"/>
             </w:rPr>
           </w:pPr>
-          <w:hyperlink w:anchor="_Toc74077997" w:history="1">
+          <w:hyperlink w:anchor="_Toc74119769" w:history="1">
             <w:r>
               <w:rPr>
                 <w:rStyle w:val="Hyperlink"/>
@@ -1401,7 +1401,7 @@
                 <w:noProof/>
                 <w:webHidden/>
               </w:rPr>
-              <w:instrText xml:space="preserve"> PAGEREF _Toc74077997 \h </w:instrText>
+              <w:instrText xml:space="preserve"> PAGEREF _Toc74119769 \h </w:instrText>
             </w:r>
             <w:r>
               <w:rPr>
@@ -1445,7 +1445,7 @@
               <w:lang w:val="en-NL" w:eastAsia="en-NL"/>
             </w:rPr>
           </w:pPr>
-          <w:hyperlink w:anchor="_Toc74077998" w:history="1">
+          <w:hyperlink w:anchor="_Toc74119770" w:history="1">
             <w:r>
               <w:rPr>
                 <w:rStyle w:val="Hyperlink"/>
@@ -1487,7 +1487,7 @@
                 <w:noProof/>
                 <w:webHidden/>
               </w:rPr>
-              <w:instrText xml:space="preserve"> PAGEREF _Toc74077998 \h </w:instrText>
+              <w:instrText xml:space="preserve"> PAGEREF _Toc74119770 \h </w:instrText>
             </w:r>
             <w:r>
               <w:rPr>
@@ -1531,7 +1531,7 @@
               <w:lang w:val="en-NL" w:eastAsia="en-NL"/>
             </w:rPr>
           </w:pPr>
-          <w:hyperlink w:anchor="_Toc74077999" w:history="1">
+          <w:hyperlink w:anchor="_Toc74119771" w:history="1">
             <w:r>
               <w:rPr>
                 <w:rStyle w:val="Hyperlink"/>
@@ -1573,7 +1573,7 @@
                 <w:noProof/>
                 <w:webHidden/>
               </w:rPr>
-              <w:instrText xml:space="preserve"> PAGEREF _Toc74077999 \h </w:instrText>
+              <w:instrText xml:space="preserve"> PAGEREF _Toc74119771 \h </w:instrText>
             </w:r>
             <w:r>
               <w:rPr>
@@ -1617,7 +1617,7 @@
               <w:lang w:val="en-NL" w:eastAsia="en-NL"/>
             </w:rPr>
           </w:pPr>
-          <w:hyperlink w:anchor="_Toc74078000" w:history="1">
+          <w:hyperlink w:anchor="_Toc74119772" w:history="1">
             <w:r>
               <w:rPr>
                 <w:rStyle w:val="Hyperlink"/>
@@ -1659,7 +1659,7 @@
                 <w:noProof/>
                 <w:webHidden/>
               </w:rPr>
-              <w:instrText xml:space="preserve"> PAGEREF _Toc74078000 \h </w:instrText>
+              <w:instrText xml:space="preserve"> PAGEREF _Toc74119772 \h </w:instrText>
             </w:r>
             <w:r>
               <w:rPr>
@@ -1703,7 +1703,7 @@
               <w:lang w:val="en-NL" w:eastAsia="en-NL"/>
             </w:rPr>
           </w:pPr>
-          <w:hyperlink w:anchor="_Toc74078001" w:history="1">
+          <w:hyperlink w:anchor="_Toc74119773" w:history="1">
             <w:r>
               <w:rPr>
                 <w:rStyle w:val="Hyperlink"/>
@@ -1745,7 +1745,7 @@
                 <w:noProof/>
                 <w:webHidden/>
               </w:rPr>
-              <w:instrText xml:space="preserve"> PAGEREF _Toc74078001 \h </w:instrText>
+              <w:instrText xml:space="preserve"> PAGEREF _Toc74119773 \h </w:instrText>
             </w:r>
             <w:r>
               <w:rPr>
@@ -1789,7 +1789,7 @@
               <w:lang w:val="en-NL" w:eastAsia="en-NL"/>
             </w:rPr>
           </w:pPr>
-          <w:hyperlink w:anchor="_Toc74078002" w:history="1">
+          <w:hyperlink w:anchor="_Toc74119774" w:history="1">
             <w:r>
               <w:rPr>
                 <w:rStyle w:val="Hyperlink"/>
@@ -1831,7 +1831,7 @@
                 <w:noProof/>
                 <w:webHidden/>
               </w:rPr>
-              <w:instrText xml:space="preserve"> PAGEREF _Toc74078002 \h </w:instrText>
+              <w:instrText xml:space="preserve"> PAGEREF _Toc74119774 \h </w:instrText>
             </w:r>
             <w:r>
               <w:rPr>
@@ -1875,7 +1875,7 @@
               <w:lang w:val="en-NL" w:eastAsia="en-NL"/>
             </w:rPr>
           </w:pPr>
-          <w:hyperlink w:anchor="_Toc74078003" w:history="1">
+          <w:hyperlink w:anchor="_Toc74119775" w:history="1">
             <w:r>
               <w:rPr>
                 <w:rStyle w:val="Hyperlink"/>
@@ -1917,7 +1917,7 @@
                 <w:noProof/>
                 <w:webHidden/>
               </w:rPr>
-              <w:instrText xml:space="preserve"> PAGEREF _Toc74078003 \h </w:instrText>
+              <w:instrText xml:space="preserve"> PAGEREF _Toc74119775 \h </w:instrText>
             </w:r>
             <w:r>
               <w:rPr>
@@ -1961,7 +1961,7 @@
               <w:lang w:val="en-NL" w:eastAsia="en-NL"/>
             </w:rPr>
           </w:pPr>
-          <w:hyperlink w:anchor="_Toc74078004" w:history="1">
+          <w:hyperlink w:anchor="_Toc74119776" w:history="1">
             <w:r>
               <w:rPr>
                 <w:rStyle w:val="Hyperlink"/>
@@ -2003,7 +2003,7 @@
                 <w:noProof/>
                 <w:webHidden/>
               </w:rPr>
-              <w:instrText xml:space="preserve"> PAGEREF _Toc74078004 \h </w:instrText>
+              <w:instrText xml:space="preserve"> PAGEREF _Toc74119776 \h </w:instrText>
             </w:r>
             <w:r>
               <w:rPr>
@@ -2047,7 +2047,7 @@
               <w:lang w:val="en-NL" w:eastAsia="en-NL"/>
             </w:rPr>
           </w:pPr>
-          <w:hyperlink w:anchor="_Toc74078005" w:history="1">
+          <w:hyperlink w:anchor="_Toc74119777" w:history="1">
             <w:r>
               <w:rPr>
                 <w:rStyle w:val="Hyperlink"/>
@@ -2089,7 +2089,7 @@
                 <w:noProof/>
                 <w:webHidden/>
               </w:rPr>
-              <w:instrText xml:space="preserve"> PAGEREF _Toc74078005 \h </w:instrText>
+              <w:instrText xml:space="preserve"> PAGEREF _Toc74119777 \h </w:instrText>
             </w:r>
             <w:r>
               <w:rPr>
@@ -2133,7 +2133,7 @@
               <w:lang w:val="en-NL" w:eastAsia="en-NL"/>
             </w:rPr>
           </w:pPr>
-          <w:hyperlink w:anchor="_Toc74078006" w:history="1">
+          <w:hyperlink w:anchor="_Toc74119778" w:history="1">
             <w:r>
               <w:rPr>
                 <w:rStyle w:val="Hyperlink"/>
@@ -2175,7 +2175,7 @@
                 <w:noProof/>
                 <w:webHidden/>
               </w:rPr>
-              <w:instrText xml:space="preserve"> PAGEREF _Toc74078006 \h </w:instrText>
+              <w:instrText xml:space="preserve"> PAGEREF _Toc74119778 \h </w:instrText>
             </w:r>
             <w:r>
               <w:rPr>
@@ -2219,7 +2219,7 @@
               <w:lang w:val="en-NL" w:eastAsia="en-NL"/>
             </w:rPr>
           </w:pPr>
-          <w:hyperlink w:anchor="_Toc74078007" w:history="1">
+          <w:hyperlink w:anchor="_Toc74119779" w:history="1">
             <w:r>
               <w:rPr>
                 <w:rStyle w:val="Hyperlink"/>
@@ -2261,7 +2261,7 @@
                 <w:noProof/>
                 <w:webHidden/>
               </w:rPr>
-              <w:instrText xml:space="preserve"> PAGEREF _Toc74078007 \h </w:instrText>
+              <w:instrText xml:space="preserve"> PAGEREF _Toc74119779 \h </w:instrText>
             </w:r>
             <w:r>
               <w:rPr>
@@ -2305,7 +2305,7 @@
               <w:lang w:val="en-NL" w:eastAsia="en-NL"/>
             </w:rPr>
           </w:pPr>
-          <w:hyperlink w:anchor="_Toc74078008" w:history="1">
+          <w:hyperlink w:anchor="_Toc74119780" w:history="1">
             <w:r>
               <w:rPr>
                 <w:rStyle w:val="Hyperlink"/>
@@ -2347,7 +2347,7 @@
                 <w:noProof/>
                 <w:webHidden/>
               </w:rPr>
-              <w:instrText xml:space="preserve"> PAGEREF _Toc74078008 \h </w:instrText>
+              <w:instrText xml:space="preserve"> PAGEREF _Toc74119780 \h </w:instrText>
             </w:r>
             <w:r>
               <w:rPr>
@@ -2391,7 +2391,7 @@
               <w:lang w:val="en-NL" w:eastAsia="en-NL"/>
             </w:rPr>
           </w:pPr>
-          <w:hyperlink w:anchor="_Toc74078009" w:history="1">
+          <w:hyperlink w:anchor="_Toc74119781" w:history="1">
             <w:r>
               <w:rPr>
                 <w:rStyle w:val="Hyperlink"/>
@@ -2433,7 +2433,7 @@
                 <w:noProof/>
                 <w:webHidden/>
               </w:rPr>
-              <w:instrText xml:space="preserve"> PAGEREF _Toc74078009 \h </w:instrText>
+              <w:instrText xml:space="preserve"> PAGEREF _Toc74119781 \h </w:instrText>
             </w:r>
             <w:r>
               <w:rPr>
@@ -2477,7 +2477,7 @@
               <w:lang w:val="en-NL" w:eastAsia="en-NL"/>
             </w:rPr>
           </w:pPr>
-          <w:hyperlink w:anchor="_Toc74078010" w:history="1">
+          <w:hyperlink w:anchor="_Toc74119782" w:history="1">
             <w:r>
               <w:rPr>
                 <w:rStyle w:val="Hyperlink"/>
@@ -2519,7 +2519,7 @@
                 <w:noProof/>
                 <w:webHidden/>
               </w:rPr>
-              <w:instrText xml:space="preserve"> PAGEREF _Toc74078010 \h </w:instrText>
+              <w:instrText xml:space="preserve"> PAGEREF _Toc74119782 \h </w:instrText>
             </w:r>
             <w:r>
               <w:rPr>
@@ -2563,7 +2563,7 @@
               <w:lang w:val="en-NL" w:eastAsia="en-NL"/>
             </w:rPr>
           </w:pPr>
-          <w:hyperlink w:anchor="_Toc74078011" w:history="1">
+          <w:hyperlink w:anchor="_Toc74119783" w:history="1">
             <w:r>
               <w:rPr>
                 <w:rStyle w:val="Hyperlink"/>
@@ -2605,7 +2605,7 @@
                 <w:noProof/>
                 <w:webHidden/>
               </w:rPr>
-              <w:instrText xml:space="preserve"> PAGEREF _Toc74078011 \h </w:instrText>
+              <w:instrText xml:space="preserve"> PAGEREF _Toc74119783 \h </w:instrText>
             </w:r>
             <w:r>
               <w:rPr>
@@ -2649,7 +2649,7 @@
               <w:lang w:val="en-NL" w:eastAsia="en-NL"/>
             </w:rPr>
           </w:pPr>
-          <w:hyperlink w:anchor="_Toc74078012" w:history="1">
+          <w:hyperlink w:anchor="_Toc74119784" w:history="1">
             <w:r>
               <w:rPr>
                 <w:rStyle w:val="Hyperlink"/>
@@ -2691,7 +2691,7 @@
                 <w:noProof/>
                 <w:webHidden/>
               </w:rPr>
-              <w:instrText xml:space="preserve"> PAGEREF _Toc74078012 \h </w:instrText>
+              <w:instrText xml:space="preserve"> PAGEREF _Toc74119784 \h </w:instrText>
             </w:r>
             <w:r>
               <w:rPr>
@@ -2735,7 +2735,7 @@
               <w:lang w:val="en-NL" w:eastAsia="en-NL"/>
             </w:rPr>
           </w:pPr>
-          <w:hyperlink w:anchor="_Toc74078013" w:history="1">
+          <w:hyperlink w:anchor="_Toc74119785" w:history="1">
             <w:r>
               <w:rPr>
                 <w:rStyle w:val="Hyperlink"/>
@@ -2777,7 +2777,7 @@
                 <w:noProof/>
                 <w:webHidden/>
               </w:rPr>
-              <w:instrText xml:space="preserve"> PAGEREF _Toc74078013 \h </w:instrText>
+              <w:instrText xml:space="preserve"> PAGEREF _Toc74119785 \h </w:instrText>
             </w:r>
             <w:r>
               <w:rPr>
@@ -2821,7 +2821,7 @@
               <w:lang w:val="en-NL" w:eastAsia="en-NL"/>
             </w:rPr>
           </w:pPr>
-          <w:hyperlink w:anchor="_Toc74078014" w:history="1">
+          <w:hyperlink w:anchor="_Toc74119786" w:history="1">
             <w:r>
               <w:rPr>
                 <w:rStyle w:val="Hyperlink"/>
@@ -2863,7 +2863,7 @@
                 <w:noProof/>
                 <w:webHidden/>
               </w:rPr>
-              <w:instrText xml:space="preserve"> PAGEREF _Toc74078014 \h </w:instrText>
+              <w:instrText xml:space="preserve"> PAGEREF _Toc74119786 \h </w:instrText>
             </w:r>
             <w:r>
               <w:rPr>
@@ -2907,7 +2907,7 @@
               <w:lang w:val="en-NL" w:eastAsia="en-NL"/>
             </w:rPr>
           </w:pPr>
-          <w:hyperlink w:anchor="_Toc74078015" w:history="1">
+          <w:hyperlink w:anchor="_Toc74119787" w:history="1">
             <w:r>
               <w:rPr>
                 <w:rStyle w:val="Hyperlink"/>
@@ -2950,7 +2950,7 @@
                 <w:noProof/>
                 <w:webHidden/>
               </w:rPr>
-              <w:instrText xml:space="preserve"> PAGEREF _Toc74078015 \h </w:instrText>
+              <w:instrText xml:space="preserve"> PAGEREF _Toc74119787 \h </w:instrText>
             </w:r>
             <w:r>
               <w:rPr>
@@ -2994,7 +2994,7 @@
               <w:lang w:val="en-NL" w:eastAsia="en-NL"/>
             </w:rPr>
           </w:pPr>
-          <w:hyperlink w:anchor="_Toc74078016" w:history="1">
+          <w:hyperlink w:anchor="_Toc74119788" w:history="1">
             <w:r>
               <w:rPr>
                 <w:rStyle w:val="Hyperlink"/>
@@ -3051,7 +3051,7 @@
                 <w:noProof/>
                 <w:webHidden/>
               </w:rPr>
-              <w:instrText xml:space="preserve"> PAGEREF _Toc74078016 \h </w:instrText>
+              <w:instrText xml:space="preserve"> PAGEREF _Toc74119788 \h </w:instrText>
             </w:r>
             <w:r>
               <w:rPr>
@@ -3095,7 +3095,7 @@
               <w:lang w:val="en-NL" w:eastAsia="en-NL"/>
             </w:rPr>
           </w:pPr>
-          <w:hyperlink w:anchor="_Toc74078017" w:history="1">
+          <w:hyperlink w:anchor="_Toc74119789" w:history="1">
             <w:r>
               <w:rPr>
                 <w:rStyle w:val="Hyperlink"/>
@@ -3137,7 +3137,7 @@
                 <w:noProof/>
                 <w:webHidden/>
               </w:rPr>
-              <w:instrText xml:space="preserve"> PAGEREF _Toc74078017 \h </w:instrText>
+              <w:instrText xml:space="preserve"> PAGEREF _Toc74119789 \h </w:instrText>
             </w:r>
             <w:r>
               <w:rPr>
@@ -3181,7 +3181,7 @@
               <w:lang w:val="en-NL" w:eastAsia="en-NL"/>
             </w:rPr>
           </w:pPr>
-          <w:hyperlink w:anchor="_Toc74078018" w:history="1">
+          <w:hyperlink w:anchor="_Toc74119790" w:history="1">
             <w:r>
               <w:rPr>
                 <w:rStyle w:val="Hyperlink"/>
@@ -3223,7 +3223,7 @@
                 <w:noProof/>
                 <w:webHidden/>
               </w:rPr>
-              <w:instrText xml:space="preserve"> PAGEREF _Toc74078018 \h </w:instrText>
+              <w:instrText xml:space="preserve"> PAGEREF _Toc74119790 \h </w:instrText>
             </w:r>
             <w:r>
               <w:rPr>
@@ -3267,7 +3267,7 @@
               <w:lang w:val="en-NL" w:eastAsia="en-NL"/>
             </w:rPr>
           </w:pPr>
-          <w:hyperlink w:anchor="_Toc74078019" w:history="1">
+          <w:hyperlink w:anchor="_Toc74119791" w:history="1">
             <w:r>
               <w:rPr>
                 <w:rStyle w:val="Hyperlink"/>
@@ -3309,7 +3309,7 @@
                 <w:noProof/>
                 <w:webHidden/>
               </w:rPr>
-              <w:instrText xml:space="preserve"> PAGEREF _Toc74078019 \h </w:instrText>
+              <w:instrText xml:space="preserve"> PAGEREF _Toc74119791 \h </w:instrText>
             </w:r>
             <w:r>
               <w:rPr>
@@ -3353,7 +3353,7 @@
               <w:lang w:val="en-NL" w:eastAsia="en-NL"/>
             </w:rPr>
           </w:pPr>
-          <w:hyperlink w:anchor="_Toc74078020" w:history="1">
+          <w:hyperlink w:anchor="_Toc74119792" w:history="1">
             <w:r>
               <w:rPr>
                 <w:rStyle w:val="Hyperlink"/>
@@ -3395,7 +3395,7 @@
                 <w:noProof/>
                 <w:webHidden/>
               </w:rPr>
-              <w:instrText xml:space="preserve"> PAGEREF _Toc74078020 \h </w:instrText>
+              <w:instrText xml:space="preserve"> PAGEREF _Toc74119792 \h </w:instrText>
             </w:r>
             <w:r>
               <w:rPr>
@@ -3439,7 +3439,7 @@
               <w:lang w:val="en-NL" w:eastAsia="en-NL"/>
             </w:rPr>
           </w:pPr>
-          <w:hyperlink w:anchor="_Toc74078021" w:history="1">
+          <w:hyperlink w:anchor="_Toc74119793" w:history="1">
             <w:r>
               <w:rPr>
                 <w:rStyle w:val="Hyperlink"/>
@@ -3481,7 +3481,7 @@
                 <w:noProof/>
                 <w:webHidden/>
               </w:rPr>
-              <w:instrText xml:space="preserve"> PAGEREF _Toc74078021 \h </w:instrText>
+              <w:instrText xml:space="preserve"> PAGEREF _Toc74119793 \h </w:instrText>
             </w:r>
             <w:r>
               <w:rPr>
@@ -3501,7 +3501,7 @@
                 <w:noProof/>
                 <w:webHidden/>
               </w:rPr>
-              <w:t>16</w:t>
+              <w:t>17</w:t>
             </w:r>
             <w:r>
               <w:rPr>
@@ -3525,7 +3525,7 @@
               <w:lang w:val="en-NL" w:eastAsia="en-NL"/>
             </w:rPr>
           </w:pPr>
-          <w:hyperlink w:anchor="_Toc74078022" w:history="1">
+          <w:hyperlink w:anchor="_Toc74119794" w:history="1">
             <w:r>
               <w:rPr>
                 <w:rStyle w:val="Hyperlink"/>
@@ -3567,7 +3567,7 @@
                 <w:noProof/>
                 <w:webHidden/>
               </w:rPr>
-              <w:instrText xml:space="preserve"> PAGEREF _Toc74078022 \h </w:instrText>
+              <w:instrText xml:space="preserve"> PAGEREF _Toc74119794 \h </w:instrText>
             </w:r>
             <w:r>
               <w:rPr>
@@ -3611,7 +3611,7 @@
               <w:lang w:val="en-NL" w:eastAsia="en-NL"/>
             </w:rPr>
           </w:pPr>
-          <w:hyperlink w:anchor="_Toc74078023" w:history="1">
+          <w:hyperlink w:anchor="_Toc74119795" w:history="1">
             <w:r>
               <w:rPr>
                 <w:rStyle w:val="Hyperlink"/>
@@ -3653,7 +3653,7 @@
                 <w:noProof/>
                 <w:webHidden/>
               </w:rPr>
-              <w:instrText xml:space="preserve"> PAGEREF _Toc74078023 \h </w:instrText>
+              <w:instrText xml:space="preserve"> PAGEREF _Toc74119795 \h </w:instrText>
             </w:r>
             <w:r>
               <w:rPr>
@@ -3697,7 +3697,7 @@
               <w:lang w:val="en-NL" w:eastAsia="en-NL"/>
             </w:rPr>
           </w:pPr>
-          <w:hyperlink w:anchor="_Toc74078024" w:history="1">
+          <w:hyperlink w:anchor="_Toc74119796" w:history="1">
             <w:r>
               <w:rPr>
                 <w:rStyle w:val="Hyperlink"/>
@@ -3739,7 +3739,7 @@
                 <w:noProof/>
                 <w:webHidden/>
               </w:rPr>
-              <w:instrText xml:space="preserve"> PAGEREF _Toc74078024 \h </w:instrText>
+              <w:instrText xml:space="preserve"> PAGEREF _Toc74119796 \h </w:instrText>
             </w:r>
             <w:r>
               <w:rPr>
@@ -3783,7 +3783,7 @@
               <w:lang w:val="en-NL" w:eastAsia="en-NL"/>
             </w:rPr>
           </w:pPr>
-          <w:hyperlink w:anchor="_Toc74078025" w:history="1">
+          <w:hyperlink w:anchor="_Toc74119797" w:history="1">
             <w:r>
               <w:rPr>
                 <w:rStyle w:val="Hyperlink"/>
@@ -3825,7 +3825,7 @@
                 <w:noProof/>
                 <w:webHidden/>
               </w:rPr>
-              <w:instrText xml:space="preserve"> PAGEREF _Toc74078025 \h </w:instrText>
+              <w:instrText xml:space="preserve"> PAGEREF _Toc74119797 \h </w:instrText>
             </w:r>
             <w:r>
               <w:rPr>
@@ -3845,7 +3845,7 @@
                 <w:noProof/>
                 <w:webHidden/>
               </w:rPr>
-              <w:t>17</w:t>
+              <w:t>18</w:t>
             </w:r>
             <w:r>
               <w:rPr>
@@ -3869,7 +3869,7 @@
               <w:lang w:val="en-NL" w:eastAsia="en-NL"/>
             </w:rPr>
           </w:pPr>
-          <w:hyperlink w:anchor="_Toc74078026" w:history="1">
+          <w:hyperlink w:anchor="_Toc74119798" w:history="1">
             <w:r>
               <w:rPr>
                 <w:rStyle w:val="Hyperlink"/>
@@ -3911,7 +3911,7 @@
                 <w:noProof/>
                 <w:webHidden/>
               </w:rPr>
-              <w:instrText xml:space="preserve"> PAGEREF _Toc74078026 \h </w:instrText>
+              <w:instrText xml:space="preserve"> PAGEREF _Toc74119798 \h </w:instrText>
             </w:r>
             <w:r>
               <w:rPr>
@@ -3955,7 +3955,7 @@
               <w:lang w:val="en-NL" w:eastAsia="en-NL"/>
             </w:rPr>
           </w:pPr>
-          <w:hyperlink w:anchor="_Toc74078027" w:history="1">
+          <w:hyperlink w:anchor="_Toc74119799" w:history="1">
             <w:r>
               <w:rPr>
                 <w:rStyle w:val="Hyperlink"/>
@@ -3997,7 +3997,7 @@
                 <w:noProof/>
                 <w:webHidden/>
               </w:rPr>
-              <w:instrText xml:space="preserve"> PAGEREF _Toc74078027 \h </w:instrText>
+              <w:instrText xml:space="preserve"> PAGEREF _Toc74119799 \h </w:instrText>
             </w:r>
             <w:r>
               <w:rPr>
@@ -4041,7 +4041,7 @@
               <w:lang w:val="en-NL" w:eastAsia="en-NL"/>
             </w:rPr>
           </w:pPr>
-          <w:hyperlink w:anchor="_Toc74078028" w:history="1">
+          <w:hyperlink w:anchor="_Toc74119800" w:history="1">
             <w:r>
               <w:rPr>
                 <w:rStyle w:val="Hyperlink"/>
@@ -4084,7 +4084,7 @@
                 <w:noProof/>
                 <w:webHidden/>
               </w:rPr>
-              <w:instrText xml:space="preserve"> PAGEREF _Toc74078028 \h </w:instrText>
+              <w:instrText xml:space="preserve"> PAGEREF _Toc74119800 \h </w:instrText>
             </w:r>
             <w:r>
               <w:rPr>
@@ -4128,7 +4128,7 @@
               <w:lang w:val="en-NL" w:eastAsia="en-NL"/>
             </w:rPr>
           </w:pPr>
-          <w:hyperlink w:anchor="_Toc74078029" w:history="1">
+          <w:hyperlink w:anchor="_Toc74119801" w:history="1">
             <w:r>
               <w:rPr>
                 <w:rStyle w:val="Hyperlink"/>
@@ -4170,7 +4170,7 @@
                 <w:noProof/>
                 <w:webHidden/>
               </w:rPr>
-              <w:instrText xml:space="preserve"> PAGEREF _Toc74078029 \h </w:instrText>
+              <w:instrText xml:space="preserve"> PAGEREF _Toc74119801 \h </w:instrText>
             </w:r>
             <w:r>
               <w:rPr>
@@ -4214,7 +4214,7 @@
               <w:lang w:val="en-NL" w:eastAsia="en-NL"/>
             </w:rPr>
           </w:pPr>
-          <w:hyperlink w:anchor="_Toc74078030" w:history="1">
+          <w:hyperlink w:anchor="_Toc74119802" w:history="1">
             <w:r>
               <w:rPr>
                 <w:rStyle w:val="Hyperlink"/>
@@ -4235,7 +4235,7 @@
                 <w:rStyle w:val="Hyperlink"/>
                 <w:noProof/>
               </w:rPr>
-              <w:t>Video bitrate measurements</w:t>
+              <w:t>Video bitrate and CPU load measurements</w:t>
             </w:r>
             <w:r>
               <w:rPr>
@@ -4256,7 +4256,7 @@
                 <w:noProof/>
                 <w:webHidden/>
               </w:rPr>
-              <w:instrText xml:space="preserve"> PAGEREF _Toc74078030 \h </w:instrText>
+              <w:instrText xml:space="preserve"> PAGEREF _Toc74119802 \h </w:instrText>
             </w:r>
             <w:r>
               <w:rPr>
@@ -4300,7 +4300,7 @@
               <w:lang w:val="en-NL" w:eastAsia="en-NL"/>
             </w:rPr>
           </w:pPr>
-          <w:hyperlink w:anchor="_Toc74078031" w:history="1">
+          <w:hyperlink w:anchor="_Toc74119803" w:history="1">
             <w:r>
               <w:rPr>
                 <w:rStyle w:val="Hyperlink"/>
@@ -4342,7 +4342,7 @@
                 <w:noProof/>
                 <w:webHidden/>
               </w:rPr>
-              <w:instrText xml:space="preserve"> PAGEREF _Toc74078031 \h </w:instrText>
+              <w:instrText xml:space="preserve"> PAGEREF _Toc74119803 \h </w:instrText>
             </w:r>
             <w:r>
               <w:rPr>
@@ -4362,7 +4362,7 @@
                 <w:noProof/>
                 <w:webHidden/>
               </w:rPr>
-              <w:t>20</w:t>
+              <w:t>21</w:t>
             </w:r>
             <w:r>
               <w:rPr>
@@ -4410,7 +4410,7 @@
           <w:noProof/>
         </w:rPr>
       </w:pPr>
-      <w:bookmarkStart w:id="0" w:name="_Toc74077985"/>
+      <w:bookmarkStart w:id="0" w:name="_Toc74119757"/>
       <w:r>
         <w:lastRenderedPageBreak/>
         <w:t>Introduction</w:t>
@@ -4552,7 +4552,7 @@
       <w:pPr>
         <w:pStyle w:val="Heading1"/>
       </w:pPr>
-      <w:bookmarkStart w:id="1" w:name="_Toc74077986"/>
+      <w:bookmarkStart w:id="1" w:name="_Toc74119758"/>
       <w:r>
         <w:t>C</w:t>
       </w:r>
@@ -4574,7 +4574,7 @@
       <w:pPr>
         <w:pStyle w:val="Heading2"/>
       </w:pPr>
-      <w:bookmarkStart w:id="2" w:name="_Toc74077987"/>
+      <w:bookmarkStart w:id="2" w:name="_Toc74119759"/>
       <w:r>
         <w:t>For the first time</w:t>
       </w:r>
@@ -4625,7 +4625,7 @@
       <w:pPr>
         <w:pStyle w:val="Heading2"/>
       </w:pPr>
-      <w:bookmarkStart w:id="3" w:name="_Toc74077988"/>
+      <w:bookmarkStart w:id="3" w:name="_Toc74119760"/>
       <w:r>
         <w:t>When connection is lost for whatever reason</w:t>
       </w:r>
@@ -4741,7 +4741,7 @@
       <w:pPr>
         <w:pStyle w:val="Heading1"/>
       </w:pPr>
-      <w:bookmarkStart w:id="4" w:name="_Toc74077989"/>
+      <w:bookmarkStart w:id="4" w:name="_Toc74119761"/>
       <w:r>
         <w:t>Way of working</w:t>
       </w:r>
@@ -4751,7 +4751,7 @@
       <w:pPr>
         <w:pStyle w:val="Heading2"/>
       </w:pPr>
-      <w:bookmarkStart w:id="5" w:name="_Toc74077990"/>
+      <w:bookmarkStart w:id="5" w:name="_Toc74119762"/>
       <w:r>
         <w:t>For</w:t>
       </w:r>
@@ -5996,7 +5996,7 @@
       <w:pPr>
         <w:pStyle w:val="Heading2"/>
       </w:pPr>
-      <w:bookmarkStart w:id="6" w:name="_Toc74077991"/>
+      <w:bookmarkStart w:id="6" w:name="_Toc74119763"/>
       <w:r>
         <w:t xml:space="preserve">For </w:t>
       </w:r>
@@ -6148,7 +6148,7 @@
       <w:pPr>
         <w:pStyle w:val="Heading2"/>
       </w:pPr>
-      <w:bookmarkStart w:id="7" w:name="_Toc74077992"/>
+      <w:bookmarkStart w:id="7" w:name="_Toc74119764"/>
       <w:r>
         <w:t>About Docker</w:t>
       </w:r>
@@ -6406,7 +6406,7 @@
       <w:pPr>
         <w:pStyle w:val="Heading2"/>
       </w:pPr>
-      <w:bookmarkStart w:id="8" w:name="_Toc74077993"/>
+      <w:bookmarkStart w:id="8" w:name="_Toc74119765"/>
       <w:r>
         <w:t>In</w:t>
       </w:r>
@@ -6465,7 +6465,7 @@
       <w:pPr>
         <w:pStyle w:val="Heading1"/>
       </w:pPr>
-      <w:bookmarkStart w:id="9" w:name="_Toc74077994"/>
+      <w:bookmarkStart w:id="9" w:name="_Toc74119766"/>
       <w:r>
         <w:t xml:space="preserve">From </w:t>
       </w:r>
@@ -6507,7 +6507,7 @@
       <w:pPr>
         <w:pStyle w:val="Heading2"/>
       </w:pPr>
-      <w:bookmarkStart w:id="10" w:name="_Toc74077995"/>
+      <w:bookmarkStart w:id="10" w:name="_Toc74119767"/>
       <w:r>
         <w:lastRenderedPageBreak/>
         <w:t>Additions / changes in hardware</w:t>
@@ -6903,27 +6903,14 @@
       <w:r>
         <w:t xml:space="preserve">Figure </w:t>
       </w:r>
-      <w:r>
-        <w:fldChar w:fldCharType="begin"/>
-      </w:r>
-      <w:r>
-        <w:instrText xml:space="preserve"> SEQ Figure \* ARABIC </w:instrText>
-      </w:r>
-      <w:r>
-        <w:fldChar w:fldCharType="separate"/>
-      </w:r>
-      <w:r>
-        <w:rPr>
-          <w:noProof/>
-        </w:rPr>
-        <w:t>1</w:t>
-      </w:r>
-      <w:r>
-        <w:rPr>
-          <w:noProof/>
-        </w:rPr>
-        <w:fldChar w:fldCharType="end"/>
-      </w:r>
+      <w:fldSimple w:instr=" SEQ Figure \* ARABIC ">
+        <w:r>
+          <w:rPr>
+            <w:noProof/>
+          </w:rPr>
+          <w:t>1</w:t>
+        </w:r>
+      </w:fldSimple>
       <w:r>
         <w:rPr>
           <w:lang w:val="en-US"/>
@@ -7031,27 +7018,14 @@
       <w:r>
         <w:t xml:space="preserve">Figure </w:t>
       </w:r>
-      <w:r>
-        <w:fldChar w:fldCharType="begin"/>
-      </w:r>
-      <w:r>
-        <w:instrText xml:space="preserve"> SEQ Figure \* ARABIC </w:instrText>
-      </w:r>
-      <w:r>
-        <w:fldChar w:fldCharType="separate"/>
-      </w:r>
-      <w:r>
-        <w:rPr>
-          <w:noProof/>
-        </w:rPr>
-        <w:t>2</w:t>
-      </w:r>
-      <w:r>
-        <w:rPr>
-          <w:noProof/>
-        </w:rPr>
-        <w:fldChar w:fldCharType="end"/>
-      </w:r>
+      <w:fldSimple w:instr=" SEQ Figure \* ARABIC ">
+        <w:r>
+          <w:rPr>
+            <w:noProof/>
+          </w:rPr>
+          <w:t>2</w:t>
+        </w:r>
+      </w:fldSimple>
       <w:r>
         <w:rPr>
           <w:lang w:val="en-US"/>
@@ -7151,7 +7125,7 @@
       <w:pPr>
         <w:pStyle w:val="Heading2"/>
       </w:pPr>
-      <w:bookmarkStart w:id="11" w:name="_Toc74077996"/>
+      <w:bookmarkStart w:id="11" w:name="_Toc74119768"/>
       <w:r>
         <w:t>Additions /</w:t>
       </w:r>
@@ -8217,7 +8191,7 @@
       <w:pPr>
         <w:pStyle w:val="Heading1"/>
       </w:pPr>
-      <w:bookmarkStart w:id="12" w:name="_Toc74077997"/>
+      <w:bookmarkStart w:id="12" w:name="_Toc74119769"/>
       <w:r>
         <w:t>Topics</w:t>
       </w:r>
@@ -8262,7 +8236,7 @@
       <w:bookmarkStart w:id="20" w:name="_Toc483165085"/>
       <w:bookmarkStart w:id="21" w:name="_Toc483165229"/>
       <w:bookmarkStart w:id="22" w:name="_Toc488004924"/>
-      <w:bookmarkStart w:id="23" w:name="_Toc74077998"/>
+      <w:bookmarkStart w:id="23" w:name="_Toc74119770"/>
       <w:proofErr w:type="spellStart"/>
       <w:r>
         <w:t>Wifi</w:t>
@@ -8429,7 +8403,7 @@
       <w:pPr>
         <w:pStyle w:val="Heading2"/>
       </w:pPr>
-      <w:bookmarkStart w:id="24" w:name="_Toc74077999"/>
+      <w:bookmarkStart w:id="24" w:name="_Toc74119771"/>
       <w:proofErr w:type="spellStart"/>
       <w:r>
         <w:t>Wifi</w:t>
@@ -8444,7 +8418,7 @@
       <w:pPr>
         <w:pStyle w:val="Heading3"/>
       </w:pPr>
-      <w:bookmarkStart w:id="25" w:name="_Toc74078000"/>
+      <w:bookmarkStart w:id="25" w:name="_Toc74119772"/>
       <w:r>
         <w:t xml:space="preserve">Video </w:t>
       </w:r>
@@ -8799,27 +8773,14 @@
                             <w:r>
                               <w:t xml:space="preserve">Figure </w:t>
                             </w:r>
-                            <w:r>
-                              <w:fldChar w:fldCharType="begin"/>
-                            </w:r>
-                            <w:r>
-                              <w:instrText xml:space="preserve"> SEQ Figure \* ARABIC </w:instrText>
-                            </w:r>
-                            <w:r>
-                              <w:fldChar w:fldCharType="separate"/>
-                            </w:r>
-                            <w:r>
-                              <w:rPr>
-                                <w:noProof/>
-                              </w:rPr>
-                              <w:t>3</w:t>
-                            </w:r>
-                            <w:r>
-                              <w:rPr>
-                                <w:noProof/>
-                              </w:rPr>
-                              <w:fldChar w:fldCharType="end"/>
-                            </w:r>
+                            <w:fldSimple w:instr=" SEQ Figure \* ARABIC ">
+                              <w:r>
+                                <w:rPr>
+                                  <w:noProof/>
+                                </w:rPr>
+                                <w:t>3</w:t>
+                              </w:r>
+                            </w:fldSimple>
                             <w:r>
                               <w:rPr>
                                 <w:lang w:val="en-US"/>
@@ -8864,27 +8825,14 @@
                       <w:r>
                         <w:t xml:space="preserve">Figure </w:t>
                       </w:r>
-                      <w:r>
-                        <w:fldChar w:fldCharType="begin"/>
-                      </w:r>
-                      <w:r>
-                        <w:instrText xml:space="preserve"> SEQ Figure \* ARABIC </w:instrText>
-                      </w:r>
-                      <w:r>
-                        <w:fldChar w:fldCharType="separate"/>
-                      </w:r>
-                      <w:r>
-                        <w:rPr>
-                          <w:noProof/>
-                        </w:rPr>
-                        <w:t>3</w:t>
-                      </w:r>
-                      <w:r>
-                        <w:rPr>
-                          <w:noProof/>
-                        </w:rPr>
-                        <w:fldChar w:fldCharType="end"/>
-                      </w:r>
+                      <w:fldSimple w:instr=" SEQ Figure \* ARABIC ">
+                        <w:r>
+                          <w:rPr>
+                            <w:noProof/>
+                          </w:rPr>
+                          <w:t>3</w:t>
+                        </w:r>
+                      </w:fldSimple>
                       <w:r>
                         <w:rPr>
                           <w:lang w:val="en-US"/>
@@ -9234,7 +9182,7 @@
       <w:pPr>
         <w:pStyle w:val="Heading3"/>
       </w:pPr>
-      <w:bookmarkStart w:id="26" w:name="_Toc74078001"/>
+      <w:bookmarkStart w:id="26" w:name="_Toc74119773"/>
       <w:r>
         <w:t>External antenna for the Raspberry Pi</w:t>
       </w:r>
@@ -9323,7 +9271,7 @@
       <w:pPr>
         <w:pStyle w:val="Heading4"/>
       </w:pPr>
-      <w:bookmarkStart w:id="27" w:name="_Toc74078002"/>
+      <w:bookmarkStart w:id="27" w:name="_Toc74119774"/>
       <w:r>
         <w:t xml:space="preserve">External USB </w:t>
       </w:r>
@@ -9533,7 +9481,7 @@
       <w:pPr>
         <w:pStyle w:val="Heading4"/>
       </w:pPr>
-      <w:bookmarkStart w:id="28" w:name="_Toc74078003"/>
+      <w:bookmarkStart w:id="28" w:name="_Toc74119775"/>
       <w:r>
         <w:lastRenderedPageBreak/>
         <w:t>External Antenna</w:t>
@@ -9609,30 +9557,14 @@
                             <w:r>
                               <w:t xml:space="preserve">Figure </w:t>
                             </w:r>
-                            <w:r>
-                              <w:fldChar w:fldCharType="begin"/>
-                            </w:r>
-                            <w:r>
-                              <w:instrText xml:space="preserve"> SEQ Figure \* ARAB</w:instrText>
-                            </w:r>
-                            <w:r>
-                              <w:instrText xml:space="preserve">IC </w:instrText>
-                            </w:r>
-                            <w:r>
-                              <w:fldChar w:fldCharType="separate"/>
-                            </w:r>
-                            <w:r>
-                              <w:rPr>
-                                <w:noProof/>
-                              </w:rPr>
-                              <w:t>4</w:t>
-                            </w:r>
-                            <w:r>
-                              <w:rPr>
-                                <w:noProof/>
-                              </w:rPr>
-                              <w:fldChar w:fldCharType="end"/>
-                            </w:r>
+                            <w:fldSimple w:instr=" SEQ Figure \* ARABIC ">
+                              <w:r>
+                                <w:rPr>
+                                  <w:noProof/>
+                                </w:rPr>
+                                <w:t>4</w:t>
+                              </w:r>
+                            </w:fldSimple>
                             <w:r>
                               <w:rPr>
                                 <w:lang w:val="en-US"/>
@@ -9673,30 +9605,14 @@
                       <w:r>
                         <w:t xml:space="preserve">Figure </w:t>
                       </w:r>
-                      <w:r>
-                        <w:fldChar w:fldCharType="begin"/>
-                      </w:r>
-                      <w:r>
-                        <w:instrText xml:space="preserve"> SEQ Figure \* ARAB</w:instrText>
-                      </w:r>
-                      <w:r>
-                        <w:instrText xml:space="preserve">IC </w:instrText>
-                      </w:r>
-                      <w:r>
-                        <w:fldChar w:fldCharType="separate"/>
-                      </w:r>
-                      <w:r>
-                        <w:rPr>
-                          <w:noProof/>
-                        </w:rPr>
-                        <w:t>4</w:t>
-                      </w:r>
-                      <w:r>
-                        <w:rPr>
-                          <w:noProof/>
-                        </w:rPr>
-                        <w:fldChar w:fldCharType="end"/>
-                      </w:r>
+                      <w:fldSimple w:instr=" SEQ Figure \* ARABIC ">
+                        <w:r>
+                          <w:rPr>
+                            <w:noProof/>
+                          </w:rPr>
+                          <w:t>4</w:t>
+                        </w:r>
+                      </w:fldSimple>
                       <w:r>
                         <w:rPr>
                           <w:lang w:val="en-US"/>
@@ -9831,7 +9747,7 @@
       <w:pPr>
         <w:pStyle w:val="Heading3"/>
       </w:pPr>
-      <w:bookmarkStart w:id="29" w:name="_Toc74078004"/>
+      <w:bookmarkStart w:id="29" w:name="_Toc74119776"/>
       <w:r>
         <w:t>Access points and roaming</w:t>
       </w:r>
@@ -10008,7 +9924,7 @@
       <w:pPr>
         <w:pStyle w:val="Heading2"/>
       </w:pPr>
-      <w:bookmarkStart w:id="30" w:name="_Toc74078005"/>
+      <w:bookmarkStart w:id="30" w:name="_Toc74119777"/>
       <w:r>
         <w:t xml:space="preserve">Accessing the </w:t>
       </w:r>
@@ -10328,7 +10244,7 @@
       <w:pPr>
         <w:pStyle w:val="Heading2"/>
       </w:pPr>
-      <w:bookmarkStart w:id="31" w:name="_Toc74078006"/>
+      <w:bookmarkStart w:id="31" w:name="_Toc74119778"/>
       <w:r>
         <w:t>Communication between the Docker container and the Raspberry host</w:t>
       </w:r>
@@ -10780,7 +10696,7 @@
       <w:pPr>
         <w:pStyle w:val="Heading2"/>
       </w:pPr>
-      <w:bookmarkStart w:id="32" w:name="_Toc74078007"/>
+      <w:bookmarkStart w:id="32" w:name="_Toc74119779"/>
       <w:r>
         <w:t>Low Power ATmega328</w:t>
       </w:r>
@@ -10937,7 +10853,7 @@
       <w:pPr>
         <w:pStyle w:val="Heading2"/>
       </w:pPr>
-      <w:bookmarkStart w:id="33" w:name="_Toc74078008"/>
+      <w:bookmarkStart w:id="33" w:name="_Toc74119780"/>
       <w:r>
         <w:t xml:space="preserve">Start and </w:t>
       </w:r>
@@ -11297,7 +11213,7 @@
       <w:pPr>
         <w:pStyle w:val="Heading2"/>
       </w:pPr>
-      <w:bookmarkStart w:id="34" w:name="_Toc74078009"/>
+      <w:bookmarkStart w:id="34" w:name="_Toc74119781"/>
       <w:r>
         <w:t>Improved streaming to web page</w:t>
       </w:r>
@@ -11487,7 +11403,7 @@
       <w:pPr>
         <w:pStyle w:val="Heading3"/>
       </w:pPr>
-      <w:bookmarkStart w:id="35" w:name="_Toc74078010"/>
+      <w:bookmarkStart w:id="35" w:name="_Toc74119782"/>
       <w:r>
         <w:lastRenderedPageBreak/>
         <w:t>Increase resolution in launch/</w:t>
@@ -11565,7 +11481,7 @@
       <w:pPr>
         <w:pStyle w:val="Heading3"/>
       </w:pPr>
-      <w:bookmarkStart w:id="36" w:name="_Toc74078011"/>
+      <w:bookmarkStart w:id="36" w:name="_Toc74119783"/>
       <w:r>
         <w:t>MJPEG</w:t>
       </w:r>
@@ -12414,7 +12330,7 @@
       <w:pPr>
         <w:pStyle w:val="Heading3"/>
       </w:pPr>
-      <w:bookmarkStart w:id="37" w:name="_Toc74078012"/>
+      <w:bookmarkStart w:id="37" w:name="_Toc74119784"/>
       <w:proofErr w:type="spellStart"/>
       <w:r>
         <w:t>GStreamer</w:t>
@@ -12877,7 +12793,7 @@
       <w:pPr>
         <w:pStyle w:val="Heading3"/>
       </w:pPr>
-      <w:bookmarkStart w:id="38" w:name="_Toc74078013"/>
+      <w:bookmarkStart w:id="38" w:name="_Toc74119785"/>
       <w:r>
         <w:t>Pi H264 To Browser</w:t>
       </w:r>
@@ -13047,7 +12963,7 @@
       <w:pPr>
         <w:pStyle w:val="Heading3"/>
       </w:pPr>
-      <w:bookmarkStart w:id="39" w:name="_Toc74078014"/>
+      <w:bookmarkStart w:id="39" w:name="_Toc74119786"/>
       <w:r>
         <w:t>UV4L</w:t>
       </w:r>
@@ -13089,7 +13005,7 @@
           <w:lang w:val="en-US"/>
         </w:rPr>
       </w:pPr>
-      <w:bookmarkStart w:id="40" w:name="_Toc74078015"/>
+      <w:bookmarkStart w:id="40" w:name="_Toc74119787"/>
       <w:r>
         <w:t>MJPEG encoding</w:t>
       </w:r>
@@ -13951,7 +13867,7 @@
       <w:pPr>
         <w:pStyle w:val="Heading4"/>
       </w:pPr>
-      <w:bookmarkStart w:id="41" w:name="_Toc74078016"/>
+      <w:bookmarkStart w:id="41" w:name="_Toc74119788"/>
       <w:r>
         <w:lastRenderedPageBreak/>
         <w:t>H</w:t>
@@ -14886,7 +14802,7 @@
       <w:pPr>
         <w:pStyle w:val="Heading3"/>
       </w:pPr>
-      <w:bookmarkStart w:id="42" w:name="_Toc74078017"/>
+      <w:bookmarkStart w:id="42" w:name="_Toc74119789"/>
       <w:proofErr w:type="spellStart"/>
       <w:r>
         <w:t>Rpi</w:t>
@@ -15970,7 +15886,7 @@
       <w:pPr>
         <w:pStyle w:val="Heading3"/>
       </w:pPr>
-      <w:bookmarkStart w:id="43" w:name="_Toc74078018"/>
+      <w:bookmarkStart w:id="43" w:name="_Toc74119790"/>
       <w:proofErr w:type="spellStart"/>
       <w:r>
         <w:t>EasyRTC</w:t>
@@ -16286,7 +16202,7 @@
       <w:pPr>
         <w:pStyle w:val="Heading3"/>
       </w:pPr>
-      <w:bookmarkStart w:id="44" w:name="_Toc74078019"/>
+      <w:bookmarkStart w:id="44" w:name="_Toc74119791"/>
       <w:proofErr w:type="spellStart"/>
       <w:r>
         <w:lastRenderedPageBreak/>
@@ -16364,7 +16280,7 @@
       <w:pPr>
         <w:pStyle w:val="Heading3"/>
       </w:pPr>
-      <w:bookmarkStart w:id="45" w:name="_Toc74078020"/>
+      <w:bookmarkStart w:id="45" w:name="_Toc74119792"/>
       <w:r>
         <w:t>Chrome WebRTC</w:t>
       </w:r>
@@ -16955,7 +16871,31 @@
         <w:rPr>
           <w:lang w:val="en-US"/>
         </w:rPr>
-        <w:t xml:space="preserve"> at higher resolutions (&gt; 640x480)</w:t>
+        <w:t xml:space="preserve"> at higher resolutions (&gt; </w:t>
+      </w:r>
+      <w:r>
+        <w:rPr>
+          <w:lang w:val="en-US"/>
+        </w:rPr>
+        <w:t>800</w:t>
+      </w:r>
+      <w:r>
+        <w:rPr>
+          <w:lang w:val="en-US"/>
+        </w:rPr>
+        <w:t>x</w:t>
+      </w:r>
+      <w:r>
+        <w:rPr>
+          <w:lang w:val="en-US"/>
+        </w:rPr>
+        <w:t>600</w:t>
+      </w:r>
+      <w:r>
+        <w:rPr>
+          <w:lang w:val="en-US"/>
+        </w:rPr>
+        <w:t>)</w:t>
       </w:r>
       <w:r>
         <w:rPr>
@@ -16979,13 +16919,37 @@
         <w:rPr>
           <w:lang w:val="en-US"/>
         </w:rPr>
-        <w:t>the video is choppy with a high latency (&gt; 1 s)</w:t>
-      </w:r>
-      <w:r>
-        <w:rPr>
-          <w:lang w:val="en-US"/>
-        </w:rPr>
-        <w:t xml:space="preserve"> and the colors are distorted</w:t>
+        <w:t xml:space="preserve">the video is </w:t>
+      </w:r>
+      <w:r>
+        <w:rPr>
+          <w:lang w:val="en-US"/>
+        </w:rPr>
+        <w:t xml:space="preserve">blotchy and </w:t>
+      </w:r>
+      <w:r>
+        <w:rPr>
+          <w:lang w:val="en-US"/>
+        </w:rPr>
+        <w:t>choppy with a high latency (&gt; 1 s)</w:t>
+      </w:r>
+      <w:r>
+        <w:rPr>
+          <w:lang w:val="en-US"/>
+        </w:rPr>
+        <w:t xml:space="preserve"> and </w:t>
+      </w:r>
+      <w:r>
+        <w:rPr>
+          <w:lang w:val="en-US"/>
+        </w:rPr>
+        <w:t xml:space="preserve">also </w:t>
+      </w:r>
+      <w:r>
+        <w:rPr>
+          <w:lang w:val="en-US"/>
+        </w:rPr>
+        <w:t>the colors are distorted</w:t>
       </w:r>
       <w:r>
         <w:rPr>
@@ -16997,7 +16961,13 @@
         <w:rPr>
           <w:lang w:val="en-US"/>
         </w:rPr>
-        <w:t xml:space="preserve"> When testing the Raspberry Pi camera V2 on </w:t>
+        <w:br/>
+      </w:r>
+      <w:r>
+        <w:rPr>
+          <w:lang w:val="en-US"/>
+        </w:rPr>
+        <w:t xml:space="preserve">When testing the Raspberry Pi camera V2 on </w:t>
       </w:r>
       <w:hyperlink r:id="rId42" w:history="1">
         <w:r>
@@ -17018,7 +16988,25 @@
         <w:rPr>
           <w:lang w:val="en-US"/>
         </w:rPr>
+        <w:t xml:space="preserve">blotchiness and </w:t>
+      </w:r>
+      <w:r>
+        <w:rPr>
+          <w:lang w:val="en-US"/>
+        </w:rPr>
         <w:t>color distortion can be seen.</w:t>
+      </w:r>
+      <w:r>
+        <w:rPr>
+          <w:lang w:val="en-US"/>
+        </w:rPr>
+        <w:t xml:space="preserve"> The blotchiness and color distortion is not because of the higher CPU load. When ending the call the CPU load is low but the same artifacts can be seen in the local video stream. Also w</w:t>
+      </w:r>
+      <w:r>
+        <w:rPr>
+          <w:lang w:val="en-US"/>
+        </w:rPr>
+        <w:t>hen connecting an USB camera Logitech C930e (Raspberry Pi camera V2 disabled) the video quality is good.</w:t>
       </w:r>
       <w:r>
         <w:rPr>
@@ -17045,13 +17033,47 @@
           <w:bCs/>
           <w:lang w:val="en-US"/>
         </w:rPr>
-        <w:t>Note:</w:t>
-      </w:r>
-      <w:r>
-        <w:rPr>
-          <w:lang w:val="en-US"/>
-        </w:rPr>
-        <w:t xml:space="preserve"> When changing the resolution as specified in work/</w:t>
+        <w:t>Important n</w:t>
+      </w:r>
+      <w:r>
+        <w:rPr>
+          <w:b/>
+          <w:bCs/>
+          <w:lang w:val="en-US"/>
+        </w:rPr>
+        <w:t>ote:</w:t>
+      </w:r>
+      <w:r>
+        <w:rPr>
+          <w:lang w:val="en-US"/>
+        </w:rPr>
+        <w:t xml:space="preserve"> When changing the resolution as specified in </w:t>
+      </w:r>
+      <w:proofErr w:type="spellStart"/>
+      <w:r>
+        <w:rPr>
+          <w:lang w:val="en-US"/>
+        </w:rPr>
+        <w:t>w</w:t>
+      </w:r>
+      <w:r>
+        <w:rPr>
+          <w:lang w:val="en-US"/>
+        </w:rPr>
+        <w:t>ebrtc</w:t>
+      </w:r>
+      <w:proofErr w:type="spellEnd"/>
+      <w:r>
+        <w:rPr>
+          <w:lang w:val="en-US"/>
+        </w:rPr>
+        <w:t>-web</w:t>
+      </w:r>
+      <w:r>
+        <w:rPr>
+          <w:lang w:val="en-US"/>
+        </w:rPr>
+        <w:t>/</w:t>
       </w:r>
       <w:proofErr w:type="spellStart"/>
       <w:r>
@@ -17083,45 +17105,68 @@
         <w:rPr>
           <w:lang w:val="en-US"/>
         </w:rPr>
-        <w:t>Chrome Web RTC streaming in Chromium</w:t>
-      </w:r>
-      <w:r>
-        <w:rPr>
-          <w:lang w:val="en-US"/>
-        </w:rPr>
-        <w:t xml:space="preserve"> gives </w:t>
-      </w:r>
-      <w:r>
-        <w:rPr>
-          <w:lang w:val="en-US"/>
-        </w:rPr>
-        <w:t xml:space="preserve">a high CPU load: around 100% according to </w:t>
-      </w:r>
-      <w:proofErr w:type="spellStart"/>
-      <w:r>
-        <w:rPr>
-          <w:lang w:val="en-US"/>
-        </w:rPr>
-        <w:t>htop</w:t>
-      </w:r>
-      <w:proofErr w:type="spellEnd"/>
-      <w:r>
-        <w:rPr>
-          <w:lang w:val="en-US"/>
-        </w:rPr>
-        <w:t>. Note that the maximum CPU load for the Raspberry Pi 4 model B is 400% (100% for each core).</w:t>
-      </w:r>
-    </w:p>
-    <w:p>
-      <w:pPr>
-        <w:rPr>
-          <w:lang w:val="en-US"/>
-        </w:rPr>
-      </w:pPr>
-      <w:r>
-        <w:rPr>
-          <w:lang w:val="en-US"/>
-        </w:rPr>
+        <w:t>Chrome Web RTC streaming in Chromium gives a high CPU load</w:t>
+      </w:r>
+      <w:r>
+        <w:rPr>
+          <w:lang w:val="en-US"/>
+        </w:rPr>
+        <w:t>, see the measurements in this document</w:t>
+      </w:r>
+      <w:r>
+        <w:rPr>
+          <w:lang w:val="en-US"/>
+        </w:rPr>
+        <w:t xml:space="preserve">. </w:t>
+      </w:r>
+      <w:r>
+        <w:rPr>
+          <w:lang w:val="en-US"/>
+        </w:rPr>
+        <w:t xml:space="preserve">This is due to the streaming itself, not to Chromium. </w:t>
+      </w:r>
+      <w:r>
+        <w:rPr>
+          <w:lang w:val="en-US"/>
+        </w:rPr>
+        <w:t xml:space="preserve">With the higher CPU load one has to realize that </w:t>
+      </w:r>
+      <w:r>
+        <w:rPr>
+          <w:lang w:val="en-US"/>
+        </w:rPr>
+        <w:t xml:space="preserve">it involves two way </w:t>
+      </w:r>
+      <w:r>
+        <w:rPr>
+          <w:lang w:val="en-US"/>
+        </w:rPr>
+        <w:t xml:space="preserve">video </w:t>
+      </w:r>
+      <w:r>
+        <w:rPr>
+          <w:lang w:val="en-US"/>
+        </w:rPr>
+        <w:t>streaming</w:t>
+      </w:r>
+      <w:r>
+        <w:rPr>
+          <w:lang w:val="en-US"/>
+        </w:rPr>
+        <w:t>.</w:t>
+      </w:r>
+    </w:p>
+    <w:p>
+      <w:pPr>
+        <w:rPr>
+          <w:lang w:val="en-US"/>
+        </w:rPr>
+      </w:pPr>
+      <w:r>
+        <w:rPr>
+          <w:lang w:val="en-US"/>
+        </w:rPr>
+        <w:lastRenderedPageBreak/>
         <w:t xml:space="preserve">See </w:t>
       </w:r>
       <w:r>
@@ -17156,7 +17201,7 @@
       <w:pPr>
         <w:pStyle w:val="Heading2"/>
       </w:pPr>
-      <w:bookmarkStart w:id="46" w:name="_Toc74078021"/>
+      <w:bookmarkStart w:id="46" w:name="_Toc74119793"/>
       <w:r>
         <w:t>SSL / TLS certificates</w:t>
       </w:r>
@@ -17200,7 +17245,6 @@
         <w:rPr>
           <w:lang w:val="en-US"/>
         </w:rPr>
-        <w:lastRenderedPageBreak/>
         <w:t xml:space="preserve">The generated server.crt and </w:t>
       </w:r>
       <w:proofErr w:type="spellStart"/>
@@ -17331,7 +17375,27 @@
         <w:rPr>
           <w:lang w:val="en-US"/>
         </w:rPr>
-        <w:t>In work/index.js</w:t>
+        <w:t xml:space="preserve">In </w:t>
+      </w:r>
+      <w:proofErr w:type="spellStart"/>
+      <w:r>
+        <w:rPr>
+          <w:lang w:val="en-US"/>
+        </w:rPr>
+        <w:t>webrtc</w:t>
+      </w:r>
+      <w:proofErr w:type="spellEnd"/>
+      <w:r>
+        <w:rPr>
+          <w:lang w:val="en-US"/>
+        </w:rPr>
+        <w:t>-web</w:t>
+      </w:r>
+      <w:r>
+        <w:rPr>
+          <w:lang w:val="en-US"/>
+        </w:rPr>
+        <w:t>/index.js</w:t>
       </w:r>
       <w:r>
         <w:rPr>
@@ -17390,7 +17454,7 @@
       <w:pPr>
         <w:pStyle w:val="Heading2"/>
       </w:pPr>
-      <w:bookmarkStart w:id="47" w:name="_Toc74078022"/>
+      <w:bookmarkStart w:id="47" w:name="_Toc74119794"/>
       <w:r>
         <w:t>Power Board</w:t>
       </w:r>
@@ -17617,7 +17681,7 @@
       <w:pPr>
         <w:pStyle w:val="Heading2"/>
       </w:pPr>
-      <w:bookmarkStart w:id="48" w:name="_Toc74078023"/>
+      <w:bookmarkStart w:id="48" w:name="_Toc74119795"/>
       <w:proofErr w:type="spellStart"/>
       <w:r>
         <w:t>EasyEda</w:t>
@@ -17837,7 +17901,7 @@
       <w:pPr>
         <w:pStyle w:val="Heading2"/>
       </w:pPr>
-      <w:bookmarkStart w:id="49" w:name="_Toc74078024"/>
+      <w:bookmarkStart w:id="49" w:name="_Toc74119796"/>
       <w:proofErr w:type="spellStart"/>
       <w:r>
         <w:t>EasyEda</w:t>
@@ -18026,9 +18090,10 @@
       <w:pPr>
         <w:pStyle w:val="Heading2"/>
       </w:pPr>
-      <w:bookmarkStart w:id="50" w:name="_Toc74078025"/>
-      <w:proofErr w:type="spellStart"/>
-      <w:r>
+      <w:bookmarkStart w:id="50" w:name="_Toc74119797"/>
+      <w:proofErr w:type="spellStart"/>
+      <w:r>
+        <w:lastRenderedPageBreak/>
         <w:t>Ultimaker</w:t>
       </w:r>
       <w:proofErr w:type="spellEnd"/>
@@ -18179,7 +18244,6 @@
         <w:rPr>
           <w:lang w:val="en-US"/>
         </w:rPr>
-        <w:lastRenderedPageBreak/>
         <w:t>Initial Layer Speed set to 10 mm/s.</w:t>
       </w:r>
     </w:p>
@@ -18267,7 +18331,7 @@
       <w:pPr>
         <w:pStyle w:val="Heading2"/>
       </w:pPr>
-      <w:bookmarkStart w:id="51" w:name="_Toc74078026"/>
+      <w:bookmarkStart w:id="51" w:name="_Toc74119798"/>
       <w:r>
         <w:t>Low Power</w:t>
       </w:r>
@@ -18375,7 +18439,7 @@
           <w:color w:val="FF0000"/>
         </w:rPr>
       </w:pPr>
-      <w:bookmarkStart w:id="52" w:name="_Toc74078027"/>
+      <w:bookmarkStart w:id="52" w:name="_Toc74119799"/>
       <w:r>
         <w:t xml:space="preserve">Default EEPROM </w:t>
       </w:r>
@@ -18916,7 +18980,7 @@
           <w:shd w:val="clear" w:color="auto" w:fill="FAFAFA"/>
         </w:rPr>
       </w:pPr>
-      <w:bookmarkStart w:id="53" w:name="_Toc74078028"/>
+      <w:bookmarkStart w:id="53" w:name="_Toc74119800"/>
       <w:r>
         <w:rPr>
           <w:shd w:val="clear" w:color="auto" w:fill="FAFAFA"/>
@@ -18929,7 +18993,7 @@
       <w:pPr>
         <w:pStyle w:val="Heading2"/>
       </w:pPr>
-      <w:bookmarkStart w:id="54" w:name="_Toc74078029"/>
+      <w:bookmarkStart w:id="54" w:name="_Toc74119801"/>
       <w:r>
         <w:t>Current measurements</w:t>
       </w:r>
@@ -19324,9 +19388,15 @@
       <w:pPr>
         <w:pStyle w:val="Heading2"/>
       </w:pPr>
-      <w:bookmarkStart w:id="55" w:name="_Toc74078030"/>
-      <w:r>
-        <w:t>Video bitrate measurements</w:t>
+      <w:bookmarkStart w:id="55" w:name="_Toc74119802"/>
+      <w:r>
+        <w:t xml:space="preserve">Video bitrate </w:t>
+      </w:r>
+      <w:r>
+        <w:t xml:space="preserve">and CPU load </w:t>
+      </w:r>
+      <w:r>
+        <w:t>measurements</w:t>
       </w:r>
       <w:bookmarkEnd w:id="55"/>
     </w:p>
@@ -19484,7 +19554,7 @@
                 <w:sz w:val="22"/>
                 <w:szCs w:val="22"/>
               </w:rPr>
-              <w:t xml:space="preserve">Video bitrate measurements over </w:t>
+              <w:t xml:space="preserve">Video bitrate over </w:t>
             </w:r>
             <w:proofErr w:type="spellStart"/>
             <w:r>
@@ -19500,35 +19570,14 @@
                 <w:sz w:val="22"/>
                 <w:szCs w:val="22"/>
               </w:rPr>
-              <w:t xml:space="preserve"> with </w:t>
+              <w:t xml:space="preserve"> </w:t>
             </w:r>
             <w:r>
               <w:rPr>
                 <w:sz w:val="22"/>
                 <w:szCs w:val="22"/>
               </w:rPr>
-              <w:t>Raspberry Pi camera V2</w:t>
-            </w:r>
-            <w:r>
-              <w:rPr>
-                <w:sz w:val="22"/>
-                <w:szCs w:val="22"/>
-              </w:rPr>
-              <w:t xml:space="preserve">, measured with </w:t>
-            </w:r>
-            <w:r>
-              <w:rPr>
-                <w:sz w:val="22"/>
-                <w:szCs w:val="22"/>
-              </w:rPr>
-              <w:t>Windows Task Manager -&gt; Performance -&gt; Wi-Fi</w:t>
-            </w:r>
-            <w:r>
-              <w:rPr>
-                <w:sz w:val="22"/>
-                <w:szCs w:val="22"/>
-              </w:rPr>
-              <w:t>.</w:t>
+              <w:t>and CPU load measurements.</w:t>
             </w:r>
           </w:p>
           <w:p>
@@ -19546,6 +19595,77 @@
                 <w:szCs w:val="22"/>
               </w:rPr>
               <w:t>Notes:</w:t>
+            </w:r>
+          </w:p>
+          <w:p>
+            <w:pPr>
+              <w:pStyle w:val="ListParagraph"/>
+              <w:numPr>
+                <w:ilvl w:val="0"/>
+                <w:numId w:val="39"/>
+              </w:numPr>
+              <w:rPr>
+                <w:b w:val="0"/>
+                <w:bCs w:val="0"/>
+              </w:rPr>
+            </w:pPr>
+            <w:r>
+              <w:t xml:space="preserve">Measurements are done with the onboard </w:t>
+            </w:r>
+            <w:r>
+              <w:t xml:space="preserve">with Raspberry Pi camera V2 unless </w:t>
+            </w:r>
+            <w:r>
+              <w:t>noted</w:t>
+            </w:r>
+            <w:r>
+              <w:t xml:space="preserve"> otherwise</w:t>
+            </w:r>
+            <w:r>
+              <w:t>.</w:t>
+            </w:r>
+          </w:p>
+          <w:p>
+            <w:pPr>
+              <w:pStyle w:val="ListParagraph"/>
+              <w:numPr>
+                <w:ilvl w:val="0"/>
+                <w:numId w:val="39"/>
+              </w:numPr>
+              <w:rPr>
+                <w:b w:val="0"/>
+                <w:bCs w:val="0"/>
+              </w:rPr>
+            </w:pPr>
+            <w:r>
+              <w:t xml:space="preserve">The bitrates are </w:t>
+            </w:r>
+            <w:r>
+              <w:t>measured with Windows Task Manager -&gt; Performance -&gt; Wi-Fi.</w:t>
+            </w:r>
+          </w:p>
+          <w:p>
+            <w:pPr>
+              <w:pStyle w:val="ListParagraph"/>
+              <w:numPr>
+                <w:ilvl w:val="0"/>
+                <w:numId w:val="39"/>
+              </w:numPr>
+              <w:rPr>
+                <w:b w:val="0"/>
+                <w:bCs w:val="0"/>
+              </w:rPr>
+            </w:pPr>
+            <w:r>
+              <w:t xml:space="preserve">The CPU load is measured with </w:t>
+            </w:r>
+            <w:proofErr w:type="spellStart"/>
+            <w:r>
+              <w:t>htop</w:t>
+            </w:r>
+            <w:proofErr w:type="spellEnd"/>
+            <w:r>
+              <w:t>.</w:t>
             </w:r>
           </w:p>
           <w:p>
@@ -19557,7 +19677,13 @@
               </w:numPr>
             </w:pPr>
             <w:r>
-              <w:t xml:space="preserve">The bitrates were measured with </w:t>
+              <w:t xml:space="preserve">The bitrates </w:t>
+            </w:r>
+            <w:r>
+              <w:t>are</w:t>
+            </w:r>
+            <w:r>
+              <w:t xml:space="preserve"> measured with </w:t>
             </w:r>
             <w:proofErr w:type="spellStart"/>
             <w:r>
@@ -19565,7 +19691,13 @@
             </w:r>
             <w:proofErr w:type="spellEnd"/>
             <w:r>
-              <w:t xml:space="preserve"> outside on a cloudy day. The bitrate heavily depends on the video content. Inside the scene is calmer and bitrate can be half or less if it gets dark.</w:t>
+              <w:t xml:space="preserve"> outside on a cloudy day. The bitrate heavily depends on the video content</w:t>
+            </w:r>
+            <w:r>
+              <w:t xml:space="preserve"> and codec</w:t>
+            </w:r>
+            <w:r>
+              <w:t>. Inside the scene is calmer and bitrate can be half or less if it gets dark.</w:t>
             </w:r>
           </w:p>
           <w:p>
@@ -19577,7 +19709,42 @@
               </w:numPr>
             </w:pPr>
             <w:r>
-              <w:t>In general the quality setting does not seem to do much on bitrate or perceived image quality.</w:t>
+              <w:t xml:space="preserve">The measurements done with </w:t>
+            </w:r>
+            <w:r>
+              <w:t>Chrome WebRTC</w:t>
+            </w:r>
+            <w:r>
+              <w:t xml:space="preserve"> involve two</w:t>
+            </w:r>
+            <w:r>
+              <w:t xml:space="preserve"> </w:t>
+            </w:r>
+            <w:r>
+              <w:t>way video streaming.</w:t>
+            </w:r>
+          </w:p>
+          <w:p>
+            <w:pPr>
+              <w:pStyle w:val="ListParagraph"/>
+              <w:numPr>
+                <w:ilvl w:val="0"/>
+                <w:numId w:val="26"/>
+              </w:numPr>
+            </w:pPr>
+            <w:r>
+              <w:rPr>
+                <w:sz w:val="22"/>
+                <w:szCs w:val="22"/>
+              </w:rPr>
+              <w:t>T</w:t>
+            </w:r>
+            <w:r>
+              <w:rPr>
+                <w:sz w:val="22"/>
+                <w:szCs w:val="22"/>
+              </w:rPr>
+              <w:t>he maximum CPU load for the Raspberry Pi 4 model B is 400% (100% for each core).</w:t>
             </w:r>
           </w:p>
         </w:tc>
@@ -20461,14 +20628,16 @@
             <w:tcW w:w="3652" w:type="dxa"/>
           </w:tcPr>
           <w:p>
-            <w:pPr>
+            <w:r>
               <w:rPr>
                 <w:b w:val="0"/>
                 <w:bCs w:val="0"/>
                 <w:sz w:val="22"/>
                 <w:szCs w:val="22"/>
               </w:rPr>
-            </w:pPr>
+              <w:lastRenderedPageBreak/>
+              <w:t>Chrome WebRTC</w:t>
+            </w:r>
             <w:r>
               <w:rPr>
                 <w:b w:val="0"/>
@@ -20476,16 +20645,7 @@
                 <w:sz w:val="22"/>
                 <w:szCs w:val="22"/>
               </w:rPr>
-              <w:t>Chrome WebRTC</w:t>
-            </w:r>
-            <w:r>
-              <w:rPr>
-                <w:b w:val="0"/>
-                <w:bCs w:val="0"/>
-                <w:sz w:val="22"/>
-                <w:szCs w:val="22"/>
-              </w:rPr>
-              <w:t xml:space="preserve"> 1440x1080, 20fps</w:t>
+              <w:t xml:space="preserve"> 640x480, 20fps</w:t>
             </w:r>
           </w:p>
         </w:tc>
@@ -20498,7 +20658,11 @@
               <w:cnfStyle w:val="000000000000" w:firstRow="0" w:lastRow="0" w:firstColumn="0" w:lastColumn="0" w:oddVBand="0" w:evenVBand="0" w:oddHBand="0" w:evenHBand="0" w:firstRowFirstColumn="0" w:firstRowLastColumn="0" w:lastRowFirstColumn="0" w:lastRowLastColumn="0"/>
             </w:pPr>
             <w:r>
-              <w:t>2..3 Mbit/s</w:t>
+              <w:t>1..2 Mbit/s</w:t>
+            </w:r>
+            <w:r>
+              <w:br/>
+              <w:t>CPU load 60..100%</w:t>
             </w:r>
           </w:p>
         </w:tc>
@@ -20511,16 +20675,16 @@
               <w:cnfStyle w:val="000000000000" w:firstRow="0" w:lastRow="0" w:firstColumn="0" w:lastColumn="0" w:oddVBand="0" w:evenVBand="0" w:oddHBand="0" w:evenHBand="0" w:firstRowFirstColumn="0" w:firstRowLastColumn="0" w:lastRowFirstColumn="0" w:lastRowLastColumn="0"/>
             </w:pPr>
             <w:r>
-              <w:t xml:space="preserve">Video colors distorted. </w:t>
-            </w:r>
-            <w:r>
-              <w:t>Remote video resolution often swi</w:t>
-            </w:r>
-            <w:r>
-              <w:t>t</w:t>
-            </w:r>
-            <w:r>
-              <w:t>ches back to 720x450</w:t>
+              <w:t xml:space="preserve">Video quality ok. </w:t>
+            </w:r>
+            <w:r>
+              <w:t>Remote video resolution also 640x480</w:t>
+            </w:r>
+            <w:r>
+              <w:t>. Framerate is met</w:t>
+            </w:r>
+            <w:r>
+              <w:t>. Latency &lt; 0.5s.</w:t>
             </w:r>
           </w:p>
         </w:tc>
@@ -20551,7 +20715,43 @@
                 <w:sz w:val="22"/>
                 <w:szCs w:val="22"/>
               </w:rPr>
-              <w:t xml:space="preserve"> 640x480, 20fps</w:t>
+              <w:t xml:space="preserve"> </w:t>
+            </w:r>
+            <w:r>
+              <w:rPr>
+                <w:b w:val="0"/>
+                <w:bCs w:val="0"/>
+                <w:sz w:val="22"/>
+                <w:szCs w:val="22"/>
+              </w:rPr>
+              <w:t>800</w:t>
+            </w:r>
+            <w:r>
+              <w:rPr>
+                <w:b w:val="0"/>
+                <w:bCs w:val="0"/>
+                <w:sz w:val="22"/>
+                <w:szCs w:val="22"/>
+              </w:rPr>
+              <w:t>x</w:t>
+            </w:r>
+            <w:r>
+              <w:rPr>
+                <w:b w:val="0"/>
+                <w:bCs w:val="0"/>
+                <w:sz w:val="22"/>
+                <w:szCs w:val="22"/>
+              </w:rPr>
+              <w:t>600</w:t>
+            </w:r>
+            <w:r>
+              <w:rPr>
+                <w:b w:val="0"/>
+                <w:bCs w:val="0"/>
+                <w:sz w:val="22"/>
+                <w:szCs w:val="22"/>
+              </w:rPr>
+              <w:t>, 20fps</w:t>
             </w:r>
           </w:p>
         </w:tc>
@@ -20564,7 +20764,20 @@
               <w:cnfStyle w:val="000000100000" w:firstRow="0" w:lastRow="0" w:firstColumn="0" w:lastColumn="0" w:oddVBand="0" w:evenVBand="0" w:oddHBand="1" w:evenHBand="0" w:firstRowFirstColumn="0" w:firstRowLastColumn="0" w:lastRowFirstColumn="0" w:lastRowLastColumn="0"/>
             </w:pPr>
             <w:r>
-              <w:t>1..2 Mbit/s</w:t>
+              <w:t xml:space="preserve">Appr. </w:t>
+            </w:r>
+            <w:r>
+              <w:t>2 Mbit/s</w:t>
+            </w:r>
+            <w:r>
+              <w:br/>
+              <w:t>CPU load</w:t>
+            </w:r>
+            <w:r>
+              <w:t xml:space="preserve"> </w:t>
+            </w:r>
+            <w:r>
+              <w:t>100..150%</w:t>
             </w:r>
           </w:p>
         </w:tc>
@@ -20577,7 +20790,205 @@
               <w:cnfStyle w:val="000000100000" w:firstRow="0" w:lastRow="0" w:firstColumn="0" w:lastColumn="0" w:oddVBand="0" w:evenVBand="0" w:oddHBand="1" w:evenHBand="0" w:firstRowFirstColumn="0" w:firstRowLastColumn="0" w:lastRowFirstColumn="0" w:lastRowLastColumn="0"/>
             </w:pPr>
             <w:r>
-              <w:t>Remote video resolution also 640x480</w:t>
+              <w:t xml:space="preserve">Video a bit blotchy. </w:t>
+            </w:r>
+            <w:r>
+              <w:t>Remote video resolution also 640x480. Framerate is met</w:t>
+            </w:r>
+            <w:r>
+              <w:t>. Latency &lt; 0.5 s.</w:t>
+            </w:r>
+          </w:p>
+        </w:tc>
+      </w:tr>
+      <w:tr>
+        <w:tc>
+          <w:tcPr>
+            <w:cnfStyle w:val="001000000000" w:firstRow="0" w:lastRow="0" w:firstColumn="1" w:lastColumn="0" w:oddVBand="0" w:evenVBand="0" w:oddHBand="0" w:evenHBand="0" w:firstRowFirstColumn="0" w:firstRowLastColumn="0" w:lastRowFirstColumn="0" w:lastRowLastColumn="0"/>
+            <w:tcW w:w="3652" w:type="dxa"/>
+          </w:tcPr>
+          <w:p>
+            <w:r>
+              <w:rPr>
+                <w:b w:val="0"/>
+                <w:bCs w:val="0"/>
+                <w:sz w:val="22"/>
+                <w:szCs w:val="22"/>
+              </w:rPr>
+              <w:t>Chrome WebRTC</w:t>
+            </w:r>
+            <w:r>
+              <w:rPr>
+                <w:b w:val="0"/>
+                <w:bCs w:val="0"/>
+                <w:sz w:val="22"/>
+                <w:szCs w:val="22"/>
+              </w:rPr>
+              <w:t xml:space="preserve"> 1440x1080, 20fps</w:t>
+            </w:r>
+          </w:p>
+        </w:tc>
+        <w:tc>
+          <w:tcPr>
+            <w:tcW w:w="2025" w:type="dxa"/>
+          </w:tcPr>
+          <w:p>
+            <w:pPr>
+              <w:cnfStyle w:val="000000000000" w:firstRow="0" w:lastRow="0" w:firstColumn="0" w:lastColumn="0" w:oddVBand="0" w:evenVBand="0" w:oddHBand="0" w:evenHBand="0" w:firstRowFirstColumn="0" w:firstRowLastColumn="0" w:lastRowFirstColumn="0" w:lastRowLastColumn="0"/>
+            </w:pPr>
+            <w:r>
+              <w:t>2..3 Mbit/s</w:t>
+            </w:r>
+            <w:r>
+              <w:br/>
+              <w:t>CPU load 200..250%</w:t>
+            </w:r>
+          </w:p>
+        </w:tc>
+        <w:tc>
+          <w:tcPr>
+            <w:tcW w:w="2839" w:type="dxa"/>
+          </w:tcPr>
+          <w:p>
+            <w:pPr>
+              <w:cnfStyle w:val="000000000000" w:firstRow="0" w:lastRow="0" w:firstColumn="0" w:lastColumn="0" w:oddVBand="0" w:evenVBand="0" w:oddHBand="0" w:evenHBand="0" w:firstRowFirstColumn="0" w:firstRowLastColumn="0" w:lastRowFirstColumn="0" w:lastRowLastColumn="0"/>
+            </w:pPr>
+            <w:r>
+              <w:t>Video very blotchy</w:t>
+            </w:r>
+            <w:r>
+              <w:t xml:space="preserve"> and choppy</w:t>
+            </w:r>
+            <w:r>
+              <w:t>. Remote video resolution often switches back. Framerate is not met.</w:t>
+            </w:r>
+            <w:r>
+              <w:t xml:space="preserve"> Latency appr. 1 s.</w:t>
+            </w:r>
+          </w:p>
+        </w:tc>
+      </w:tr>
+      <w:tr>
+        <w:trPr>
+          <w:cnfStyle w:val="000000100000" w:firstRow="0" w:lastRow="0" w:firstColumn="0" w:lastColumn="0" w:oddVBand="0" w:evenVBand="0" w:oddHBand="1" w:evenHBand="0" w:firstRowFirstColumn="0" w:firstRowLastColumn="0" w:lastRowFirstColumn="0" w:lastRowLastColumn="0"/>
+        </w:trPr>
+        <w:tc>
+          <w:tcPr>
+            <w:cnfStyle w:val="001000000000" w:firstRow="0" w:lastRow="0" w:firstColumn="1" w:lastColumn="0" w:oddVBand="0" w:evenVBand="0" w:oddHBand="0" w:evenHBand="0" w:firstRowFirstColumn="0" w:firstRowLastColumn="0" w:lastRowFirstColumn="0" w:lastRowLastColumn="0"/>
+            <w:tcW w:w="3652" w:type="dxa"/>
+          </w:tcPr>
+          <w:p>
+            <w:r>
+              <w:rPr>
+                <w:b w:val="0"/>
+                <w:bCs w:val="0"/>
+                <w:sz w:val="22"/>
+                <w:szCs w:val="22"/>
+              </w:rPr>
+              <w:t>Chrome WebRTC</w:t>
+            </w:r>
+            <w:r>
+              <w:rPr>
+                <w:b w:val="0"/>
+                <w:bCs w:val="0"/>
+                <w:sz w:val="22"/>
+                <w:szCs w:val="22"/>
+              </w:rPr>
+              <w:t xml:space="preserve"> </w:t>
+            </w:r>
+            <w:r>
+              <w:rPr>
+                <w:b w:val="0"/>
+                <w:bCs w:val="0"/>
+                <w:sz w:val="22"/>
+                <w:szCs w:val="22"/>
+              </w:rPr>
+              <w:t>1920x1080</w:t>
+            </w:r>
+            <w:r>
+              <w:rPr>
+                <w:b w:val="0"/>
+                <w:bCs w:val="0"/>
+                <w:sz w:val="22"/>
+                <w:szCs w:val="22"/>
+              </w:rPr>
+              <w:t>, 20fps</w:t>
+            </w:r>
+            <w:r>
+              <w:rPr>
+                <w:b w:val="0"/>
+                <w:bCs w:val="0"/>
+                <w:sz w:val="22"/>
+                <w:szCs w:val="22"/>
+              </w:rPr>
+              <w:br/>
+            </w:r>
+            <w:r>
+              <w:rPr>
+                <w:b w:val="0"/>
+                <w:sz w:val="22"/>
+                <w:szCs w:val="22"/>
+              </w:rPr>
+              <w:t xml:space="preserve">with USB camera </w:t>
+            </w:r>
+            <w:r>
+              <w:rPr>
+                <w:b w:val="0"/>
+                <w:sz w:val="22"/>
+                <w:szCs w:val="22"/>
+              </w:rPr>
+              <w:t>Logitech C930e</w:t>
+            </w:r>
+          </w:p>
+        </w:tc>
+        <w:tc>
+          <w:tcPr>
+            <w:tcW w:w="2025" w:type="dxa"/>
+          </w:tcPr>
+          <w:p>
+            <w:pPr>
+              <w:cnfStyle w:val="000000100000" w:firstRow="0" w:lastRow="0" w:firstColumn="0" w:lastColumn="0" w:oddVBand="0" w:evenVBand="0" w:oddHBand="1" w:evenHBand="0" w:firstRowFirstColumn="0" w:firstRowLastColumn="0" w:lastRowFirstColumn="0" w:lastRowLastColumn="0"/>
+            </w:pPr>
+            <w:r>
+              <w:t>2..3 Mbit/s</w:t>
+            </w:r>
+            <w:r>
+              <w:br/>
+              <w:t xml:space="preserve">CPU load </w:t>
+            </w:r>
+            <w:r>
+              <w:t>a</w:t>
+            </w:r>
+            <w:r>
+              <w:t>p</w:t>
+            </w:r>
+            <w:r>
+              <w:t xml:space="preserve">pr. </w:t>
+            </w:r>
+            <w:r>
+              <w:t>200%</w:t>
+            </w:r>
+          </w:p>
+        </w:tc>
+        <w:tc>
+          <w:tcPr>
+            <w:tcW w:w="2839" w:type="dxa"/>
+          </w:tcPr>
+          <w:p>
+            <w:pPr>
+              <w:cnfStyle w:val="000000100000" w:firstRow="0" w:lastRow="0" w:firstColumn="0" w:lastColumn="0" w:oddVBand="0" w:evenVBand="0" w:oddHBand="1" w:evenHBand="0" w:firstRowFirstColumn="0" w:firstRowLastColumn="0" w:lastRowFirstColumn="0" w:lastRowLastColumn="0"/>
+            </w:pPr>
+            <w:r>
+              <w:t xml:space="preserve">Video </w:t>
+            </w:r>
+            <w:r>
+              <w:t>quality ok but choppy</w:t>
+            </w:r>
+            <w:r>
+              <w:t>. Remote video resolution often switches back. Framerate is not met.</w:t>
+            </w:r>
+            <w:r>
+              <w:t xml:space="preserve"> Latency &gt; 1 s.</w:t>
             </w:r>
           </w:p>
         </w:tc>
@@ -20601,7 +21012,7 @@
       <w:pPr>
         <w:pStyle w:val="Heading1"/>
       </w:pPr>
-      <w:bookmarkStart w:id="56" w:name="_Toc74078031"/>
+      <w:bookmarkStart w:id="56" w:name="_Toc74119803"/>
       <w:r>
         <w:lastRenderedPageBreak/>
         <w:t>Useful links</w:t>
@@ -22668,6 +23079,119 @@
     </w:lvl>
   </w:abstractNum>
   <w:abstractNum w:abstractNumId="16" w15:restartNumberingAfterBreak="0">
+    <w:nsid w:val="375159D8"/>
+    <w:multiLevelType w:val="hybridMultilevel"/>
+    <w:tmpl w:val="03206312"/>
+    <w:lvl w:ilvl="0" w:tplc="20000001">
+      <w:start w:val="1"/>
+      <w:numFmt w:val="bullet"/>
+      <w:lvlText w:val=""/>
+      <w:lvlJc w:val="left"/>
+      <w:pPr>
+        <w:ind w:left="720" w:hanging="360"/>
+      </w:pPr>
+      <w:rPr>
+        <w:rFonts w:ascii="Symbol" w:hAnsi="Symbol" w:hint="default"/>
+      </w:rPr>
+    </w:lvl>
+    <w:lvl w:ilvl="1" w:tplc="20000003" w:tentative="1">
+      <w:start w:val="1"/>
+      <w:numFmt w:val="bullet"/>
+      <w:lvlText w:val="o"/>
+      <w:lvlJc w:val="left"/>
+      <w:pPr>
+        <w:ind w:left="1440" w:hanging="360"/>
+      </w:pPr>
+      <w:rPr>
+        <w:rFonts w:ascii="Courier New" w:hAnsi="Courier New" w:cs="Courier New" w:hint="default"/>
+      </w:rPr>
+    </w:lvl>
+    <w:lvl w:ilvl="2" w:tplc="20000005" w:tentative="1">
+      <w:start w:val="1"/>
+      <w:numFmt w:val="bullet"/>
+      <w:lvlText w:val=""/>
+      <w:lvlJc w:val="left"/>
+      <w:pPr>
+        <w:ind w:left="2160" w:hanging="360"/>
+      </w:pPr>
+      <w:rPr>
+        <w:rFonts w:ascii="Wingdings" w:hAnsi="Wingdings" w:hint="default"/>
+      </w:rPr>
+    </w:lvl>
+    <w:lvl w:ilvl="3" w:tplc="20000001" w:tentative="1">
+      <w:start w:val="1"/>
+      <w:numFmt w:val="bullet"/>
+      <w:lvlText w:val=""/>
+      <w:lvlJc w:val="left"/>
+      <w:pPr>
+        <w:ind w:left="2880" w:hanging="360"/>
+      </w:pPr>
+      <w:rPr>
+        <w:rFonts w:ascii="Symbol" w:hAnsi="Symbol" w:hint="default"/>
+      </w:rPr>
+    </w:lvl>
+    <w:lvl w:ilvl="4" w:tplc="20000003" w:tentative="1">
+      <w:start w:val="1"/>
+      <w:numFmt w:val="bullet"/>
+      <w:lvlText w:val="o"/>
+      <w:lvlJc w:val="left"/>
+      <w:pPr>
+        <w:ind w:left="3600" w:hanging="360"/>
+      </w:pPr>
+      <w:rPr>
+        <w:rFonts w:ascii="Courier New" w:hAnsi="Courier New" w:cs="Courier New" w:hint="default"/>
+      </w:rPr>
+    </w:lvl>
+    <w:lvl w:ilvl="5" w:tplc="20000005" w:tentative="1">
+      <w:start w:val="1"/>
+      <w:numFmt w:val="bullet"/>
+      <w:lvlText w:val=""/>
+      <w:lvlJc w:val="left"/>
+      <w:pPr>
+        <w:ind w:left="4320" w:hanging="360"/>
+      </w:pPr>
+      <w:rPr>
+        <w:rFonts w:ascii="Wingdings" w:hAnsi="Wingdings" w:hint="default"/>
+      </w:rPr>
+    </w:lvl>
+    <w:lvl w:ilvl="6" w:tplc="20000001" w:tentative="1">
+      <w:start w:val="1"/>
+      <w:numFmt w:val="bullet"/>
+      <w:lvlText w:val=""/>
+      <w:lvlJc w:val="left"/>
+      <w:pPr>
+        <w:ind w:left="5040" w:hanging="360"/>
+      </w:pPr>
+      <w:rPr>
+        <w:rFonts w:ascii="Symbol" w:hAnsi="Symbol" w:hint="default"/>
+      </w:rPr>
+    </w:lvl>
+    <w:lvl w:ilvl="7" w:tplc="20000003" w:tentative="1">
+      <w:start w:val="1"/>
+      <w:numFmt w:val="bullet"/>
+      <w:lvlText w:val="o"/>
+      <w:lvlJc w:val="left"/>
+      <w:pPr>
+        <w:ind w:left="5760" w:hanging="360"/>
+      </w:pPr>
+      <w:rPr>
+        <w:rFonts w:ascii="Courier New" w:hAnsi="Courier New" w:cs="Courier New" w:hint="default"/>
+      </w:rPr>
+    </w:lvl>
+    <w:lvl w:ilvl="8" w:tplc="20000005" w:tentative="1">
+      <w:start w:val="1"/>
+      <w:numFmt w:val="bullet"/>
+      <w:lvlText w:val=""/>
+      <w:lvlJc w:val="left"/>
+      <w:pPr>
+        <w:ind w:left="6480" w:hanging="360"/>
+      </w:pPr>
+      <w:rPr>
+        <w:rFonts w:ascii="Wingdings" w:hAnsi="Wingdings" w:hint="default"/>
+      </w:rPr>
+    </w:lvl>
+  </w:abstractNum>
+  <w:abstractNum w:abstractNumId="17" w15:restartNumberingAfterBreak="0">
     <w:nsid w:val="3C12321B"/>
     <w:multiLevelType w:val="hybridMultilevel"/>
     <w:tmpl w:val="FEC45210"/>
@@ -22780,7 +23304,7 @@
       </w:rPr>
     </w:lvl>
   </w:abstractNum>
-  <w:abstractNum w:abstractNumId="17" w15:restartNumberingAfterBreak="0">
+  <w:abstractNum w:abstractNumId="18" w15:restartNumberingAfterBreak="0">
     <w:nsid w:val="3C1C4C97"/>
     <w:multiLevelType w:val="hybridMultilevel"/>
     <w:tmpl w:val="1EF4B830"/>
@@ -22893,7 +23417,7 @@
       </w:rPr>
     </w:lvl>
   </w:abstractNum>
-  <w:abstractNum w:abstractNumId="18" w15:restartNumberingAfterBreak="0">
+  <w:abstractNum w:abstractNumId="19" w15:restartNumberingAfterBreak="0">
     <w:nsid w:val="46C534FD"/>
     <w:multiLevelType w:val="hybridMultilevel"/>
     <w:tmpl w:val="22E2AE9C"/>
@@ -23006,7 +23530,7 @@
       </w:rPr>
     </w:lvl>
   </w:abstractNum>
-  <w:abstractNum w:abstractNumId="19" w15:restartNumberingAfterBreak="0">
+  <w:abstractNum w:abstractNumId="20" w15:restartNumberingAfterBreak="0">
     <w:nsid w:val="48262C1D"/>
     <w:multiLevelType w:val="hybridMultilevel"/>
     <w:tmpl w:val="21D2F304"/>
@@ -23119,7 +23643,7 @@
       </w:rPr>
     </w:lvl>
   </w:abstractNum>
-  <w:abstractNum w:abstractNumId="20" w15:restartNumberingAfterBreak="0">
+  <w:abstractNum w:abstractNumId="21" w15:restartNumberingAfterBreak="0">
     <w:nsid w:val="4A2B1F7F"/>
     <w:multiLevelType w:val="hybridMultilevel"/>
     <w:tmpl w:val="128E33BE"/>
@@ -23232,7 +23756,7 @@
       </w:rPr>
     </w:lvl>
   </w:abstractNum>
-  <w:abstractNum w:abstractNumId="21" w15:restartNumberingAfterBreak="0">
+  <w:abstractNum w:abstractNumId="22" w15:restartNumberingAfterBreak="0">
     <w:nsid w:val="4C5E7050"/>
     <w:multiLevelType w:val="hybridMultilevel"/>
     <w:tmpl w:val="E7E4B8C6"/>
@@ -23345,7 +23869,7 @@
       </w:rPr>
     </w:lvl>
   </w:abstractNum>
-  <w:abstractNum w:abstractNumId="22" w15:restartNumberingAfterBreak="0">
+  <w:abstractNum w:abstractNumId="23" w15:restartNumberingAfterBreak="0">
     <w:nsid w:val="4D532A44"/>
     <w:multiLevelType w:val="multilevel"/>
     <w:tmpl w:val="0FD80DE2"/>
@@ -23463,7 +23987,7 @@
       </w:rPr>
     </w:lvl>
   </w:abstractNum>
-  <w:abstractNum w:abstractNumId="23" w15:restartNumberingAfterBreak="0">
+  <w:abstractNum w:abstractNumId="24" w15:restartNumberingAfterBreak="0">
     <w:nsid w:val="4EE032B3"/>
     <w:multiLevelType w:val="hybridMultilevel"/>
     <w:tmpl w:val="85F227AC"/>
@@ -23576,7 +24100,7 @@
       </w:rPr>
     </w:lvl>
   </w:abstractNum>
-  <w:abstractNum w:abstractNumId="24" w15:restartNumberingAfterBreak="0">
+  <w:abstractNum w:abstractNumId="25" w15:restartNumberingAfterBreak="0">
     <w:nsid w:val="4F34480D"/>
     <w:multiLevelType w:val="multilevel"/>
     <w:tmpl w:val="2000001F"/>
@@ -23662,7 +24186,7 @@
       </w:pPr>
     </w:lvl>
   </w:abstractNum>
-  <w:abstractNum w:abstractNumId="25" w15:restartNumberingAfterBreak="0">
+  <w:abstractNum w:abstractNumId="26" w15:restartNumberingAfterBreak="0">
     <w:nsid w:val="517006E4"/>
     <w:multiLevelType w:val="multilevel"/>
     <w:tmpl w:val="2000001F"/>
@@ -23748,7 +24272,7 @@
       </w:pPr>
     </w:lvl>
   </w:abstractNum>
-  <w:abstractNum w:abstractNumId="26" w15:restartNumberingAfterBreak="0">
+  <w:abstractNum w:abstractNumId="27" w15:restartNumberingAfterBreak="0">
     <w:nsid w:val="521248B6"/>
     <w:multiLevelType w:val="hybridMultilevel"/>
     <w:tmpl w:val="620E4D2E"/>
@@ -23861,7 +24385,7 @@
       </w:rPr>
     </w:lvl>
   </w:abstractNum>
-  <w:abstractNum w:abstractNumId="27" w15:restartNumberingAfterBreak="0">
+  <w:abstractNum w:abstractNumId="28" w15:restartNumberingAfterBreak="0">
     <w:nsid w:val="59821D91"/>
     <w:multiLevelType w:val="hybridMultilevel"/>
     <w:tmpl w:val="F9CED9D4"/>
@@ -23974,7 +24498,7 @@
       </w:rPr>
     </w:lvl>
   </w:abstractNum>
-  <w:abstractNum w:abstractNumId="28" w15:restartNumberingAfterBreak="0">
+  <w:abstractNum w:abstractNumId="29" w15:restartNumberingAfterBreak="0">
     <w:nsid w:val="5D327F88"/>
     <w:multiLevelType w:val="hybridMultilevel"/>
     <w:tmpl w:val="A1E670F2"/>
@@ -24087,7 +24611,7 @@
       </w:rPr>
     </w:lvl>
   </w:abstractNum>
-  <w:abstractNum w:abstractNumId="29" w15:restartNumberingAfterBreak="0">
+  <w:abstractNum w:abstractNumId="30" w15:restartNumberingAfterBreak="0">
     <w:nsid w:val="66312DEE"/>
     <w:multiLevelType w:val="hybridMultilevel"/>
     <w:tmpl w:val="33D280F6"/>
@@ -24200,7 +24724,7 @@
       </w:rPr>
     </w:lvl>
   </w:abstractNum>
-  <w:abstractNum w:abstractNumId="30" w15:restartNumberingAfterBreak="0">
+  <w:abstractNum w:abstractNumId="31" w15:restartNumberingAfterBreak="0">
     <w:nsid w:val="69A767A8"/>
     <w:multiLevelType w:val="hybridMultilevel"/>
     <w:tmpl w:val="C5D03EE4"/>
@@ -24313,7 +24837,7 @@
       </w:rPr>
     </w:lvl>
   </w:abstractNum>
-  <w:abstractNum w:abstractNumId="31" w15:restartNumberingAfterBreak="0">
+  <w:abstractNum w:abstractNumId="32" w15:restartNumberingAfterBreak="0">
     <w:nsid w:val="721734B6"/>
     <w:multiLevelType w:val="hybridMultilevel"/>
     <w:tmpl w:val="F2AE92D8"/>
@@ -24426,7 +24950,7 @@
       </w:rPr>
     </w:lvl>
   </w:abstractNum>
-  <w:abstractNum w:abstractNumId="32" w15:restartNumberingAfterBreak="0">
+  <w:abstractNum w:abstractNumId="33" w15:restartNumberingAfterBreak="0">
     <w:nsid w:val="77541BB0"/>
     <w:multiLevelType w:val="hybridMultilevel"/>
     <w:tmpl w:val="AB56A436"/>
@@ -24539,7 +25063,7 @@
       </w:rPr>
     </w:lvl>
   </w:abstractNum>
-  <w:abstractNum w:abstractNumId="33" w15:restartNumberingAfterBreak="0">
+  <w:abstractNum w:abstractNumId="34" w15:restartNumberingAfterBreak="0">
     <w:nsid w:val="788D1934"/>
     <w:multiLevelType w:val="hybridMultilevel"/>
     <w:tmpl w:val="5900D188"/>
@@ -24652,7 +25176,7 @@
       </w:rPr>
     </w:lvl>
   </w:abstractNum>
-  <w:abstractNum w:abstractNumId="34" w15:restartNumberingAfterBreak="0">
+  <w:abstractNum w:abstractNumId="35" w15:restartNumberingAfterBreak="0">
     <w:nsid w:val="7A9F08D7"/>
     <w:multiLevelType w:val="hybridMultilevel"/>
     <w:tmpl w:val="93A219B4"/>
@@ -24765,7 +25289,7 @@
       </w:rPr>
     </w:lvl>
   </w:abstractNum>
-  <w:abstractNum w:abstractNumId="35" w15:restartNumberingAfterBreak="0">
+  <w:abstractNum w:abstractNumId="36" w15:restartNumberingAfterBreak="0">
     <w:nsid w:val="7BCB5D45"/>
     <w:multiLevelType w:val="hybridMultilevel"/>
     <w:tmpl w:val="E8048A54"/>
@@ -24878,7 +25402,7 @@
       </w:rPr>
     </w:lvl>
   </w:abstractNum>
-  <w:abstractNum w:abstractNumId="36" w15:restartNumberingAfterBreak="0">
+  <w:abstractNum w:abstractNumId="37" w15:restartNumberingAfterBreak="0">
     <w:nsid w:val="7F5D78D1"/>
     <w:multiLevelType w:val="hybridMultilevel"/>
     <w:tmpl w:val="782A6842"/>
@@ -24995,31 +25519,31 @@
     <w:abstractNumId w:val="1"/>
   </w:num>
   <w:num w:numId="2">
-    <w:abstractNumId w:val="31"/>
+    <w:abstractNumId w:val="32"/>
   </w:num>
   <w:num w:numId="3">
-    <w:abstractNumId w:val="22"/>
+    <w:abstractNumId w:val="23"/>
   </w:num>
   <w:num w:numId="4">
-    <w:abstractNumId w:val="25"/>
+    <w:abstractNumId w:val="26"/>
   </w:num>
   <w:num w:numId="5">
-    <w:abstractNumId w:val="24"/>
+    <w:abstractNumId w:val="25"/>
   </w:num>
   <w:num w:numId="6">
     <w:abstractNumId w:val="6"/>
   </w:num>
   <w:num w:numId="7">
-    <w:abstractNumId w:val="17"/>
+    <w:abstractNumId w:val="18"/>
   </w:num>
   <w:num w:numId="8">
     <w:abstractNumId w:val="10"/>
   </w:num>
   <w:num w:numId="9">
-    <w:abstractNumId w:val="34"/>
+    <w:abstractNumId w:val="35"/>
   </w:num>
   <w:num w:numId="10">
-    <w:abstractNumId w:val="28"/>
+    <w:abstractNumId w:val="29"/>
   </w:num>
   <w:num w:numId="11">
     <w:abstractNumId w:val="0"/>
@@ -25028,7 +25552,7 @@
     <w:abstractNumId w:val="12"/>
   </w:num>
   <w:num w:numId="13">
-    <w:abstractNumId w:val="16"/>
+    <w:abstractNumId w:val="17"/>
   </w:num>
   <w:num w:numId="14">
     <w:abstractNumId w:val="11"/>
@@ -25037,19 +25561,19 @@
     <w:abstractNumId w:val="14"/>
   </w:num>
   <w:num w:numId="16">
-    <w:abstractNumId w:val="23"/>
+    <w:abstractNumId w:val="24"/>
   </w:num>
   <w:num w:numId="17">
-    <w:abstractNumId w:val="27"/>
+    <w:abstractNumId w:val="28"/>
   </w:num>
   <w:num w:numId="18">
     <w:abstractNumId w:val="4"/>
   </w:num>
   <w:num w:numId="19">
-    <w:abstractNumId w:val="30"/>
+    <w:abstractNumId w:val="31"/>
   </w:num>
   <w:num w:numId="20">
-    <w:abstractNumId w:val="33"/>
+    <w:abstractNumId w:val="34"/>
   </w:num>
   <w:num w:numId="21">
     <w:abstractNumId w:val="15"/>
@@ -25061,7 +25585,7 @@
     <w:abstractNumId w:val="3"/>
   </w:num>
   <w:num w:numId="24">
-    <w:abstractNumId w:val="22"/>
+    <w:abstractNumId w:val="23"/>
     <w:lvlOverride w:ilvl="0">
       <w:startOverride w:val="1"/>
     </w:lvlOverride>
@@ -25094,19 +25618,19 @@
     <w:abstractNumId w:val="5"/>
   </w:num>
   <w:num w:numId="26">
-    <w:abstractNumId w:val="32"/>
+    <w:abstractNumId w:val="33"/>
   </w:num>
   <w:num w:numId="27">
-    <w:abstractNumId w:val="35"/>
+    <w:abstractNumId w:val="36"/>
   </w:num>
   <w:num w:numId="28">
-    <w:abstractNumId w:val="20"/>
+    <w:abstractNumId w:val="21"/>
   </w:num>
   <w:num w:numId="29">
-    <w:abstractNumId w:val="26"/>
+    <w:abstractNumId w:val="27"/>
   </w:num>
   <w:num w:numId="30">
-    <w:abstractNumId w:val="19"/>
+    <w:abstractNumId w:val="20"/>
   </w:num>
   <w:num w:numId="31">
     <w:abstractNumId w:val="9"/>
@@ -25115,10 +25639,10 @@
     <w:abstractNumId w:val="2"/>
   </w:num>
   <w:num w:numId="33">
-    <w:abstractNumId w:val="21"/>
+    <w:abstractNumId w:val="22"/>
   </w:num>
   <w:num w:numId="34">
-    <w:abstractNumId w:val="18"/>
+    <w:abstractNumId w:val="19"/>
   </w:num>
   <w:num w:numId="35">
     <w:abstractNumId w:val="8"/>
@@ -25127,10 +25651,13 @@
     <w:abstractNumId w:val="7"/>
   </w:num>
   <w:num w:numId="37">
-    <w:abstractNumId w:val="36"/>
+    <w:abstractNumId w:val="37"/>
   </w:num>
   <w:num w:numId="38">
-    <w:abstractNumId w:val="29"/>
+    <w:abstractNumId w:val="30"/>
+  </w:num>
+  <w:num w:numId="39">
+    <w:abstractNumId w:val="16"/>
   </w:num>
 </w:numbering>
 </file>

</xml_diff>

<commit_message>
Refactoring of main.js and added WebRTC description
</commit_message>
<xml_diff>
--- a/MyExoMy.docx
+++ b/MyExoMy.docx
@@ -328,7 +328,7 @@
             <w:rPr>
               <w:rFonts w:eastAsiaTheme="minorEastAsia"/>
               <w:noProof/>
-              <w:lang w:val="en-NL" w:eastAsia="en-NL"/>
+              <w:lang w:eastAsia="en-NL"/>
             </w:rPr>
           </w:pPr>
           <w:r>
@@ -353,7 +353,7 @@
               <w:rPr>
                 <w:rFonts w:eastAsiaTheme="minorEastAsia"/>
                 <w:noProof/>
-                <w:lang w:val="en-NL" w:eastAsia="en-NL"/>
+                <w:lang w:eastAsia="en-NL"/>
               </w:rPr>
               <w:tab/>
             </w:r>
@@ -424,7 +424,7 @@
             <w:rPr>
               <w:rFonts w:eastAsiaTheme="minorEastAsia"/>
               <w:noProof/>
-              <w:lang w:val="en-NL" w:eastAsia="en-NL"/>
+              <w:lang w:eastAsia="en-NL"/>
             </w:rPr>
           </w:pPr>
           <w:hyperlink w:anchor="_Toc77977142" w:history="1">
@@ -439,7 +439,7 @@
               <w:rPr>
                 <w:rFonts w:eastAsiaTheme="minorEastAsia"/>
                 <w:noProof/>
-                <w:lang w:val="en-NL" w:eastAsia="en-NL"/>
+                <w:lang w:eastAsia="en-NL"/>
               </w:rPr>
               <w:tab/>
             </w:r>
@@ -510,7 +510,7 @@
             <w:rPr>
               <w:rFonts w:eastAsiaTheme="minorEastAsia"/>
               <w:noProof/>
-              <w:lang w:val="en-NL" w:eastAsia="en-NL"/>
+              <w:lang w:eastAsia="en-NL"/>
             </w:rPr>
           </w:pPr>
           <w:hyperlink w:anchor="_Toc77977143" w:history="1">
@@ -525,7 +525,7 @@
               <w:rPr>
                 <w:rFonts w:eastAsiaTheme="minorEastAsia"/>
                 <w:noProof/>
-                <w:lang w:val="en-NL" w:eastAsia="en-NL"/>
+                <w:lang w:eastAsia="en-NL"/>
               </w:rPr>
               <w:tab/>
             </w:r>
@@ -596,7 +596,7 @@
             <w:rPr>
               <w:rFonts w:eastAsiaTheme="minorEastAsia"/>
               <w:noProof/>
-              <w:lang w:val="en-NL" w:eastAsia="en-NL"/>
+              <w:lang w:eastAsia="en-NL"/>
             </w:rPr>
           </w:pPr>
           <w:hyperlink w:anchor="_Toc77977144" w:history="1">
@@ -611,7 +611,7 @@
               <w:rPr>
                 <w:rFonts w:eastAsiaTheme="minorEastAsia"/>
                 <w:noProof/>
-                <w:lang w:val="en-NL" w:eastAsia="en-NL"/>
+                <w:lang w:eastAsia="en-NL"/>
               </w:rPr>
               <w:tab/>
             </w:r>
@@ -682,7 +682,7 @@
             <w:rPr>
               <w:rFonts w:eastAsiaTheme="minorEastAsia"/>
               <w:noProof/>
-              <w:lang w:val="en-NL" w:eastAsia="en-NL"/>
+              <w:lang w:eastAsia="en-NL"/>
             </w:rPr>
           </w:pPr>
           <w:hyperlink w:anchor="_Toc77977145" w:history="1">
@@ -697,7 +697,7 @@
               <w:rPr>
                 <w:rFonts w:eastAsiaTheme="minorEastAsia"/>
                 <w:noProof/>
-                <w:lang w:val="en-NL" w:eastAsia="en-NL"/>
+                <w:lang w:eastAsia="en-NL"/>
               </w:rPr>
               <w:tab/>
             </w:r>
@@ -768,7 +768,7 @@
             <w:rPr>
               <w:rFonts w:eastAsiaTheme="minorEastAsia"/>
               <w:noProof/>
-              <w:lang w:val="en-NL" w:eastAsia="en-NL"/>
+              <w:lang w:eastAsia="en-NL"/>
             </w:rPr>
           </w:pPr>
           <w:hyperlink w:anchor="_Toc77977146" w:history="1">
@@ -783,7 +783,7 @@
               <w:rPr>
                 <w:rFonts w:eastAsiaTheme="minorEastAsia"/>
                 <w:noProof/>
-                <w:lang w:val="en-NL" w:eastAsia="en-NL"/>
+                <w:lang w:eastAsia="en-NL"/>
               </w:rPr>
               <w:tab/>
             </w:r>
@@ -854,7 +854,7 @@
             <w:rPr>
               <w:rFonts w:eastAsiaTheme="minorEastAsia"/>
               <w:noProof/>
-              <w:lang w:val="en-NL" w:eastAsia="en-NL"/>
+              <w:lang w:eastAsia="en-NL"/>
             </w:rPr>
           </w:pPr>
           <w:hyperlink w:anchor="_Toc77977147" w:history="1">
@@ -869,7 +869,7 @@
               <w:rPr>
                 <w:rFonts w:eastAsiaTheme="minorEastAsia"/>
                 <w:noProof/>
-                <w:lang w:val="en-NL" w:eastAsia="en-NL"/>
+                <w:lang w:eastAsia="en-NL"/>
               </w:rPr>
               <w:tab/>
             </w:r>
@@ -940,7 +940,7 @@
             <w:rPr>
               <w:rFonts w:eastAsiaTheme="minorEastAsia"/>
               <w:noProof/>
-              <w:lang w:val="en-NL" w:eastAsia="en-NL"/>
+              <w:lang w:eastAsia="en-NL"/>
             </w:rPr>
           </w:pPr>
           <w:hyperlink w:anchor="_Toc77977148" w:history="1">
@@ -955,7 +955,7 @@
               <w:rPr>
                 <w:rFonts w:eastAsiaTheme="minorEastAsia"/>
                 <w:noProof/>
-                <w:lang w:val="en-NL" w:eastAsia="en-NL"/>
+                <w:lang w:eastAsia="en-NL"/>
               </w:rPr>
               <w:tab/>
             </w:r>
@@ -1026,7 +1026,7 @@
             <w:rPr>
               <w:rFonts w:eastAsiaTheme="minorEastAsia"/>
               <w:noProof/>
-              <w:lang w:val="en-NL" w:eastAsia="en-NL"/>
+              <w:lang w:eastAsia="en-NL"/>
             </w:rPr>
           </w:pPr>
           <w:hyperlink w:anchor="_Toc77977149" w:history="1">
@@ -1041,7 +1041,7 @@
               <w:rPr>
                 <w:rFonts w:eastAsiaTheme="minorEastAsia"/>
                 <w:noProof/>
-                <w:lang w:val="en-NL" w:eastAsia="en-NL"/>
+                <w:lang w:eastAsia="en-NL"/>
               </w:rPr>
               <w:tab/>
             </w:r>
@@ -1112,7 +1112,7 @@
             <w:rPr>
               <w:rFonts w:eastAsiaTheme="minorEastAsia"/>
               <w:noProof/>
-              <w:lang w:val="en-NL" w:eastAsia="en-NL"/>
+              <w:lang w:eastAsia="en-NL"/>
             </w:rPr>
           </w:pPr>
           <w:hyperlink w:anchor="_Toc77977150" w:history="1">
@@ -1127,7 +1127,7 @@
               <w:rPr>
                 <w:rFonts w:eastAsiaTheme="minorEastAsia"/>
                 <w:noProof/>
-                <w:lang w:val="en-NL" w:eastAsia="en-NL"/>
+                <w:lang w:eastAsia="en-NL"/>
               </w:rPr>
               <w:tab/>
             </w:r>
@@ -1198,7 +1198,7 @@
             <w:rPr>
               <w:rFonts w:eastAsiaTheme="minorEastAsia"/>
               <w:noProof/>
-              <w:lang w:val="en-NL" w:eastAsia="en-NL"/>
+              <w:lang w:eastAsia="en-NL"/>
             </w:rPr>
           </w:pPr>
           <w:hyperlink w:anchor="_Toc77977151" w:history="1">
@@ -1213,7 +1213,7 @@
               <w:rPr>
                 <w:rFonts w:eastAsiaTheme="minorEastAsia"/>
                 <w:noProof/>
-                <w:lang w:val="en-NL" w:eastAsia="en-NL"/>
+                <w:lang w:eastAsia="en-NL"/>
               </w:rPr>
               <w:tab/>
             </w:r>
@@ -1284,7 +1284,7 @@
             <w:rPr>
               <w:rFonts w:eastAsiaTheme="minorEastAsia"/>
               <w:noProof/>
-              <w:lang w:val="en-NL" w:eastAsia="en-NL"/>
+              <w:lang w:eastAsia="en-NL"/>
             </w:rPr>
           </w:pPr>
           <w:hyperlink w:anchor="_Toc77977152" w:history="1">
@@ -1299,7 +1299,7 @@
               <w:rPr>
                 <w:rFonts w:eastAsiaTheme="minorEastAsia"/>
                 <w:noProof/>
-                <w:lang w:val="en-NL" w:eastAsia="en-NL"/>
+                <w:lang w:eastAsia="en-NL"/>
               </w:rPr>
               <w:tab/>
             </w:r>
@@ -1370,7 +1370,7 @@
             <w:rPr>
               <w:rFonts w:eastAsiaTheme="minorEastAsia"/>
               <w:noProof/>
-              <w:lang w:val="en-NL" w:eastAsia="en-NL"/>
+              <w:lang w:eastAsia="en-NL"/>
             </w:rPr>
           </w:pPr>
           <w:hyperlink w:anchor="_Toc77977153" w:history="1">
@@ -1385,7 +1385,7 @@
               <w:rPr>
                 <w:rFonts w:eastAsiaTheme="minorEastAsia"/>
                 <w:noProof/>
-                <w:lang w:val="en-NL" w:eastAsia="en-NL"/>
+                <w:lang w:eastAsia="en-NL"/>
               </w:rPr>
               <w:tab/>
             </w:r>
@@ -1456,7 +1456,7 @@
             <w:rPr>
               <w:rFonts w:eastAsiaTheme="minorEastAsia"/>
               <w:noProof/>
-              <w:lang w:val="en-NL" w:eastAsia="en-NL"/>
+              <w:lang w:eastAsia="en-NL"/>
             </w:rPr>
           </w:pPr>
           <w:hyperlink w:anchor="_Toc77977154" w:history="1">
@@ -1471,7 +1471,7 @@
               <w:rPr>
                 <w:rFonts w:eastAsiaTheme="minorEastAsia"/>
                 <w:noProof/>
-                <w:lang w:val="en-NL" w:eastAsia="en-NL"/>
+                <w:lang w:eastAsia="en-NL"/>
               </w:rPr>
               <w:tab/>
             </w:r>
@@ -1542,7 +1542,7 @@
             <w:rPr>
               <w:rFonts w:eastAsiaTheme="minorEastAsia"/>
               <w:noProof/>
-              <w:lang w:val="en-NL" w:eastAsia="en-NL"/>
+              <w:lang w:eastAsia="en-NL"/>
             </w:rPr>
           </w:pPr>
           <w:hyperlink w:anchor="_Toc77977155" w:history="1">
@@ -1557,7 +1557,7 @@
               <w:rPr>
                 <w:rFonts w:eastAsiaTheme="minorEastAsia"/>
                 <w:noProof/>
-                <w:lang w:val="en-NL" w:eastAsia="en-NL"/>
+                <w:lang w:eastAsia="en-NL"/>
               </w:rPr>
               <w:tab/>
             </w:r>
@@ -1628,7 +1628,7 @@
             <w:rPr>
               <w:rFonts w:eastAsiaTheme="minorEastAsia"/>
               <w:noProof/>
-              <w:lang w:val="en-NL" w:eastAsia="en-NL"/>
+              <w:lang w:eastAsia="en-NL"/>
             </w:rPr>
           </w:pPr>
           <w:hyperlink w:anchor="_Toc77977156" w:history="1">
@@ -1643,7 +1643,7 @@
               <w:rPr>
                 <w:rFonts w:eastAsiaTheme="minorEastAsia"/>
                 <w:noProof/>
-                <w:lang w:val="en-NL" w:eastAsia="en-NL"/>
+                <w:lang w:eastAsia="en-NL"/>
               </w:rPr>
               <w:tab/>
             </w:r>
@@ -1714,7 +1714,7 @@
             <w:rPr>
               <w:rFonts w:eastAsiaTheme="minorEastAsia"/>
               <w:noProof/>
-              <w:lang w:val="en-NL" w:eastAsia="en-NL"/>
+              <w:lang w:eastAsia="en-NL"/>
             </w:rPr>
           </w:pPr>
           <w:hyperlink w:anchor="_Toc77977157" w:history="1">
@@ -1729,7 +1729,7 @@
               <w:rPr>
                 <w:rFonts w:eastAsiaTheme="minorEastAsia"/>
                 <w:noProof/>
-                <w:lang w:val="en-NL" w:eastAsia="en-NL"/>
+                <w:lang w:eastAsia="en-NL"/>
               </w:rPr>
               <w:tab/>
             </w:r>
@@ -1800,7 +1800,7 @@
             <w:rPr>
               <w:rFonts w:eastAsiaTheme="minorEastAsia"/>
               <w:noProof/>
-              <w:lang w:val="en-NL" w:eastAsia="en-NL"/>
+              <w:lang w:eastAsia="en-NL"/>
             </w:rPr>
           </w:pPr>
           <w:hyperlink w:anchor="_Toc77977158" w:history="1">
@@ -1815,7 +1815,7 @@
               <w:rPr>
                 <w:rFonts w:eastAsiaTheme="minorEastAsia"/>
                 <w:noProof/>
-                <w:lang w:val="en-NL" w:eastAsia="en-NL"/>
+                <w:lang w:eastAsia="en-NL"/>
               </w:rPr>
               <w:tab/>
             </w:r>
@@ -1886,7 +1886,7 @@
             <w:rPr>
               <w:rFonts w:eastAsiaTheme="minorEastAsia"/>
               <w:noProof/>
-              <w:lang w:val="en-NL" w:eastAsia="en-NL"/>
+              <w:lang w:eastAsia="en-NL"/>
             </w:rPr>
           </w:pPr>
           <w:hyperlink w:anchor="_Toc77977159" w:history="1">
@@ -1901,7 +1901,7 @@
               <w:rPr>
                 <w:rFonts w:eastAsiaTheme="minorEastAsia"/>
                 <w:noProof/>
-                <w:lang w:val="en-NL" w:eastAsia="en-NL"/>
+                <w:lang w:eastAsia="en-NL"/>
               </w:rPr>
               <w:tab/>
             </w:r>
@@ -1972,7 +1972,7 @@
             <w:rPr>
               <w:rFonts w:eastAsiaTheme="minorEastAsia"/>
               <w:noProof/>
-              <w:lang w:val="en-NL" w:eastAsia="en-NL"/>
+              <w:lang w:eastAsia="en-NL"/>
             </w:rPr>
           </w:pPr>
           <w:hyperlink w:anchor="_Toc77977160" w:history="1">
@@ -1987,7 +1987,7 @@
               <w:rPr>
                 <w:rFonts w:eastAsiaTheme="minorEastAsia"/>
                 <w:noProof/>
-                <w:lang w:val="en-NL" w:eastAsia="en-NL"/>
+                <w:lang w:eastAsia="en-NL"/>
               </w:rPr>
               <w:tab/>
             </w:r>
@@ -2058,7 +2058,7 @@
             <w:rPr>
               <w:rFonts w:eastAsiaTheme="minorEastAsia"/>
               <w:noProof/>
-              <w:lang w:val="en-NL" w:eastAsia="en-NL"/>
+              <w:lang w:eastAsia="en-NL"/>
             </w:rPr>
           </w:pPr>
           <w:hyperlink w:anchor="_Toc77977161" w:history="1">
@@ -2073,7 +2073,7 @@
               <w:rPr>
                 <w:rFonts w:eastAsiaTheme="minorEastAsia"/>
                 <w:noProof/>
-                <w:lang w:val="en-NL" w:eastAsia="en-NL"/>
+                <w:lang w:eastAsia="en-NL"/>
               </w:rPr>
               <w:tab/>
             </w:r>
@@ -2144,7 +2144,7 @@
             <w:rPr>
               <w:rFonts w:eastAsiaTheme="minorEastAsia"/>
               <w:noProof/>
-              <w:lang w:val="en-NL" w:eastAsia="en-NL"/>
+              <w:lang w:eastAsia="en-NL"/>
             </w:rPr>
           </w:pPr>
           <w:hyperlink w:anchor="_Toc77977162" w:history="1">
@@ -2159,7 +2159,7 @@
               <w:rPr>
                 <w:rFonts w:eastAsiaTheme="minorEastAsia"/>
                 <w:noProof/>
-                <w:lang w:val="en-NL" w:eastAsia="en-NL"/>
+                <w:lang w:eastAsia="en-NL"/>
               </w:rPr>
               <w:tab/>
             </w:r>
@@ -2230,7 +2230,7 @@
             <w:rPr>
               <w:rFonts w:eastAsiaTheme="minorEastAsia"/>
               <w:noProof/>
-              <w:lang w:val="en-NL" w:eastAsia="en-NL"/>
+              <w:lang w:eastAsia="en-NL"/>
             </w:rPr>
           </w:pPr>
           <w:hyperlink w:anchor="_Toc77977163" w:history="1">
@@ -2245,7 +2245,7 @@
               <w:rPr>
                 <w:rFonts w:eastAsiaTheme="minorEastAsia"/>
                 <w:noProof/>
-                <w:lang w:val="en-NL" w:eastAsia="en-NL"/>
+                <w:lang w:eastAsia="en-NL"/>
               </w:rPr>
               <w:tab/>
             </w:r>
@@ -2316,7 +2316,7 @@
             <w:rPr>
               <w:rFonts w:eastAsiaTheme="minorEastAsia"/>
               <w:noProof/>
-              <w:lang w:val="en-NL" w:eastAsia="en-NL"/>
+              <w:lang w:eastAsia="en-NL"/>
             </w:rPr>
           </w:pPr>
           <w:hyperlink w:anchor="_Toc77977164" w:history="1">
@@ -2331,7 +2331,7 @@
               <w:rPr>
                 <w:rFonts w:eastAsiaTheme="minorEastAsia"/>
                 <w:noProof/>
-                <w:lang w:val="en-NL" w:eastAsia="en-NL"/>
+                <w:lang w:eastAsia="en-NL"/>
               </w:rPr>
               <w:tab/>
             </w:r>
@@ -2402,7 +2402,7 @@
             <w:rPr>
               <w:rFonts w:eastAsiaTheme="minorEastAsia"/>
               <w:noProof/>
-              <w:lang w:val="en-NL" w:eastAsia="en-NL"/>
+              <w:lang w:eastAsia="en-NL"/>
             </w:rPr>
           </w:pPr>
           <w:hyperlink w:anchor="_Toc77977165" w:history="1">
@@ -2417,7 +2417,7 @@
               <w:rPr>
                 <w:rFonts w:eastAsiaTheme="minorEastAsia"/>
                 <w:noProof/>
-                <w:lang w:val="en-NL" w:eastAsia="en-NL"/>
+                <w:lang w:eastAsia="en-NL"/>
               </w:rPr>
               <w:tab/>
             </w:r>
@@ -2488,7 +2488,7 @@
             <w:rPr>
               <w:rFonts w:eastAsiaTheme="minorEastAsia"/>
               <w:noProof/>
-              <w:lang w:val="en-NL" w:eastAsia="en-NL"/>
+              <w:lang w:eastAsia="en-NL"/>
             </w:rPr>
           </w:pPr>
           <w:hyperlink w:anchor="_Toc77977166" w:history="1">
@@ -2503,7 +2503,7 @@
               <w:rPr>
                 <w:rFonts w:eastAsiaTheme="minorEastAsia"/>
                 <w:noProof/>
-                <w:lang w:val="en-NL" w:eastAsia="en-NL"/>
+                <w:lang w:eastAsia="en-NL"/>
               </w:rPr>
               <w:tab/>
             </w:r>
@@ -2574,7 +2574,7 @@
             <w:rPr>
               <w:rFonts w:eastAsiaTheme="minorEastAsia"/>
               <w:noProof/>
-              <w:lang w:val="en-NL" w:eastAsia="en-NL"/>
+              <w:lang w:eastAsia="en-NL"/>
             </w:rPr>
           </w:pPr>
           <w:hyperlink w:anchor="_Toc77977167" w:history="1">
@@ -2589,7 +2589,7 @@
               <w:rPr>
                 <w:rFonts w:eastAsiaTheme="minorEastAsia"/>
                 <w:noProof/>
-                <w:lang w:val="en-NL" w:eastAsia="en-NL"/>
+                <w:lang w:eastAsia="en-NL"/>
               </w:rPr>
               <w:tab/>
             </w:r>
@@ -2660,7 +2660,7 @@
             <w:rPr>
               <w:rFonts w:eastAsiaTheme="minorEastAsia"/>
               <w:noProof/>
-              <w:lang w:val="en-NL" w:eastAsia="en-NL"/>
+              <w:lang w:eastAsia="en-NL"/>
             </w:rPr>
           </w:pPr>
           <w:hyperlink w:anchor="_Toc77977168" w:history="1">
@@ -2675,7 +2675,7 @@
               <w:rPr>
                 <w:rFonts w:eastAsiaTheme="minorEastAsia"/>
                 <w:noProof/>
-                <w:lang w:val="en-NL" w:eastAsia="en-NL"/>
+                <w:lang w:eastAsia="en-NL"/>
               </w:rPr>
               <w:tab/>
             </w:r>
@@ -2746,7 +2746,7 @@
             <w:rPr>
               <w:rFonts w:eastAsiaTheme="minorEastAsia"/>
               <w:noProof/>
-              <w:lang w:val="en-NL" w:eastAsia="en-NL"/>
+              <w:lang w:eastAsia="en-NL"/>
             </w:rPr>
           </w:pPr>
           <w:hyperlink w:anchor="_Toc77977169" w:history="1">
@@ -2761,7 +2761,7 @@
               <w:rPr>
                 <w:rFonts w:eastAsiaTheme="minorEastAsia"/>
                 <w:noProof/>
-                <w:lang w:val="en-NL" w:eastAsia="en-NL"/>
+                <w:lang w:eastAsia="en-NL"/>
               </w:rPr>
               <w:tab/>
             </w:r>
@@ -2832,7 +2832,7 @@
             <w:rPr>
               <w:rFonts w:eastAsiaTheme="minorEastAsia"/>
               <w:noProof/>
-              <w:lang w:val="en-NL" w:eastAsia="en-NL"/>
+              <w:lang w:eastAsia="en-NL"/>
             </w:rPr>
           </w:pPr>
           <w:hyperlink w:anchor="_Toc77977170" w:history="1">
@@ -2847,7 +2847,7 @@
               <w:rPr>
                 <w:rFonts w:eastAsiaTheme="minorEastAsia"/>
                 <w:noProof/>
-                <w:lang w:val="en-NL" w:eastAsia="en-NL"/>
+                <w:lang w:eastAsia="en-NL"/>
               </w:rPr>
               <w:tab/>
             </w:r>
@@ -2918,7 +2918,7 @@
             <w:rPr>
               <w:rFonts w:eastAsiaTheme="minorEastAsia"/>
               <w:noProof/>
-              <w:lang w:val="en-NL" w:eastAsia="en-NL"/>
+              <w:lang w:eastAsia="en-NL"/>
             </w:rPr>
           </w:pPr>
           <w:hyperlink w:anchor="_Toc77977171" w:history="1">
@@ -2934,7 +2934,7 @@
               <w:rPr>
                 <w:rFonts w:eastAsiaTheme="minorEastAsia"/>
                 <w:noProof/>
-                <w:lang w:val="en-NL" w:eastAsia="en-NL"/>
+                <w:lang w:eastAsia="en-NL"/>
               </w:rPr>
               <w:tab/>
             </w:r>
@@ -3005,7 +3005,7 @@
             <w:rPr>
               <w:rFonts w:eastAsiaTheme="minorEastAsia"/>
               <w:noProof/>
-              <w:lang w:val="en-NL" w:eastAsia="en-NL"/>
+              <w:lang w:eastAsia="en-NL"/>
             </w:rPr>
           </w:pPr>
           <w:hyperlink w:anchor="_Toc77977172" w:history="1">
@@ -3020,7 +3020,7 @@
               <w:rPr>
                 <w:rFonts w:eastAsiaTheme="minorEastAsia"/>
                 <w:noProof/>
-                <w:lang w:val="en-NL" w:eastAsia="en-NL"/>
+                <w:lang w:eastAsia="en-NL"/>
               </w:rPr>
               <w:tab/>
             </w:r>
@@ -3106,7 +3106,7 @@
             <w:rPr>
               <w:rFonts w:eastAsiaTheme="minorEastAsia"/>
               <w:noProof/>
-              <w:lang w:val="en-NL" w:eastAsia="en-NL"/>
+              <w:lang w:eastAsia="en-NL"/>
             </w:rPr>
           </w:pPr>
           <w:hyperlink w:anchor="_Toc77977173" w:history="1">
@@ -3121,7 +3121,7 @@
               <w:rPr>
                 <w:rFonts w:eastAsiaTheme="minorEastAsia"/>
                 <w:noProof/>
-                <w:lang w:val="en-NL" w:eastAsia="en-NL"/>
+                <w:lang w:eastAsia="en-NL"/>
               </w:rPr>
               <w:tab/>
             </w:r>
@@ -3192,7 +3192,7 @@
             <w:rPr>
               <w:rFonts w:eastAsiaTheme="minorEastAsia"/>
               <w:noProof/>
-              <w:lang w:val="en-NL" w:eastAsia="en-NL"/>
+              <w:lang w:eastAsia="en-NL"/>
             </w:rPr>
           </w:pPr>
           <w:hyperlink w:anchor="_Toc77977174" w:history="1">
@@ -3207,7 +3207,7 @@
               <w:rPr>
                 <w:rFonts w:eastAsiaTheme="minorEastAsia"/>
                 <w:noProof/>
-                <w:lang w:val="en-NL" w:eastAsia="en-NL"/>
+                <w:lang w:eastAsia="en-NL"/>
               </w:rPr>
               <w:tab/>
             </w:r>
@@ -3278,7 +3278,7 @@
             <w:rPr>
               <w:rFonts w:eastAsiaTheme="minorEastAsia"/>
               <w:noProof/>
-              <w:lang w:val="en-NL" w:eastAsia="en-NL"/>
+              <w:lang w:eastAsia="en-NL"/>
             </w:rPr>
           </w:pPr>
           <w:hyperlink w:anchor="_Toc77977175" w:history="1">
@@ -3293,7 +3293,7 @@
               <w:rPr>
                 <w:rFonts w:eastAsiaTheme="minorEastAsia"/>
                 <w:noProof/>
-                <w:lang w:val="en-NL" w:eastAsia="en-NL"/>
+                <w:lang w:eastAsia="en-NL"/>
               </w:rPr>
               <w:tab/>
             </w:r>
@@ -3364,7 +3364,7 @@
             <w:rPr>
               <w:rFonts w:eastAsiaTheme="minorEastAsia"/>
               <w:noProof/>
-              <w:lang w:val="en-NL" w:eastAsia="en-NL"/>
+              <w:lang w:eastAsia="en-NL"/>
             </w:rPr>
           </w:pPr>
           <w:hyperlink w:anchor="_Toc77977176" w:history="1">
@@ -3379,7 +3379,7 @@
               <w:rPr>
                 <w:rFonts w:eastAsiaTheme="minorEastAsia"/>
                 <w:noProof/>
-                <w:lang w:val="en-NL" w:eastAsia="en-NL"/>
+                <w:lang w:eastAsia="en-NL"/>
               </w:rPr>
               <w:tab/>
             </w:r>
@@ -3450,7 +3450,7 @@
             <w:rPr>
               <w:rFonts w:eastAsiaTheme="minorEastAsia"/>
               <w:noProof/>
-              <w:lang w:val="en-NL" w:eastAsia="en-NL"/>
+              <w:lang w:eastAsia="en-NL"/>
             </w:rPr>
           </w:pPr>
           <w:hyperlink w:anchor="_Toc77977177" w:history="1">
@@ -3465,7 +3465,7 @@
               <w:rPr>
                 <w:rFonts w:eastAsiaTheme="minorEastAsia"/>
                 <w:noProof/>
-                <w:lang w:val="en-NL" w:eastAsia="en-NL"/>
+                <w:lang w:eastAsia="en-NL"/>
               </w:rPr>
               <w:tab/>
             </w:r>
@@ -3536,7 +3536,7 @@
             <w:rPr>
               <w:rFonts w:eastAsiaTheme="minorEastAsia"/>
               <w:noProof/>
-              <w:lang w:val="en-NL" w:eastAsia="en-NL"/>
+              <w:lang w:eastAsia="en-NL"/>
             </w:rPr>
           </w:pPr>
           <w:hyperlink w:anchor="_Toc77977178" w:history="1">
@@ -3551,7 +3551,7 @@
               <w:rPr>
                 <w:rFonts w:eastAsiaTheme="minorEastAsia"/>
                 <w:noProof/>
-                <w:lang w:val="en-NL" w:eastAsia="en-NL"/>
+                <w:lang w:eastAsia="en-NL"/>
               </w:rPr>
               <w:tab/>
             </w:r>
@@ -3622,7 +3622,7 @@
             <w:rPr>
               <w:rFonts w:eastAsiaTheme="minorEastAsia"/>
               <w:noProof/>
-              <w:lang w:val="en-NL" w:eastAsia="en-NL"/>
+              <w:lang w:eastAsia="en-NL"/>
             </w:rPr>
           </w:pPr>
           <w:hyperlink w:anchor="_Toc77977179" w:history="1">
@@ -3637,7 +3637,7 @@
               <w:rPr>
                 <w:rFonts w:eastAsiaTheme="minorEastAsia"/>
                 <w:noProof/>
-                <w:lang w:val="en-NL" w:eastAsia="en-NL"/>
+                <w:lang w:eastAsia="en-NL"/>
               </w:rPr>
               <w:tab/>
             </w:r>
@@ -3708,7 +3708,7 @@
             <w:rPr>
               <w:rFonts w:eastAsiaTheme="minorEastAsia"/>
               <w:noProof/>
-              <w:lang w:val="en-NL" w:eastAsia="en-NL"/>
+              <w:lang w:eastAsia="en-NL"/>
             </w:rPr>
           </w:pPr>
           <w:hyperlink w:anchor="_Toc77977180" w:history="1">
@@ -3723,7 +3723,7 @@
               <w:rPr>
                 <w:rFonts w:eastAsiaTheme="minorEastAsia"/>
                 <w:noProof/>
-                <w:lang w:val="en-NL" w:eastAsia="en-NL"/>
+                <w:lang w:eastAsia="en-NL"/>
               </w:rPr>
               <w:tab/>
             </w:r>
@@ -3794,7 +3794,7 @@
             <w:rPr>
               <w:rFonts w:eastAsiaTheme="minorEastAsia"/>
               <w:noProof/>
-              <w:lang w:val="en-NL" w:eastAsia="en-NL"/>
+              <w:lang w:eastAsia="en-NL"/>
             </w:rPr>
           </w:pPr>
           <w:hyperlink w:anchor="_Toc77977181" w:history="1">
@@ -3809,7 +3809,7 @@
               <w:rPr>
                 <w:rFonts w:eastAsiaTheme="minorEastAsia"/>
                 <w:noProof/>
-                <w:lang w:val="en-NL" w:eastAsia="en-NL"/>
+                <w:lang w:eastAsia="en-NL"/>
               </w:rPr>
               <w:tab/>
             </w:r>
@@ -3880,7 +3880,7 @@
             <w:rPr>
               <w:rFonts w:eastAsiaTheme="minorEastAsia"/>
               <w:noProof/>
-              <w:lang w:val="en-NL" w:eastAsia="en-NL"/>
+              <w:lang w:eastAsia="en-NL"/>
             </w:rPr>
           </w:pPr>
           <w:hyperlink w:anchor="_Toc77977182" w:history="1">
@@ -3895,7 +3895,7 @@
               <w:rPr>
                 <w:rFonts w:eastAsiaTheme="minorEastAsia"/>
                 <w:noProof/>
-                <w:lang w:val="en-NL" w:eastAsia="en-NL"/>
+                <w:lang w:eastAsia="en-NL"/>
               </w:rPr>
               <w:tab/>
             </w:r>
@@ -3966,7 +3966,7 @@
             <w:rPr>
               <w:rFonts w:eastAsiaTheme="minorEastAsia"/>
               <w:noProof/>
-              <w:lang w:val="en-NL" w:eastAsia="en-NL"/>
+              <w:lang w:eastAsia="en-NL"/>
             </w:rPr>
           </w:pPr>
           <w:hyperlink w:anchor="_Toc77977183" w:history="1">
@@ -3981,7 +3981,7 @@
               <w:rPr>
                 <w:rFonts w:eastAsiaTheme="minorEastAsia"/>
                 <w:noProof/>
-                <w:lang w:val="en-NL" w:eastAsia="en-NL"/>
+                <w:lang w:eastAsia="en-NL"/>
               </w:rPr>
               <w:tab/>
             </w:r>
@@ -4052,7 +4052,7 @@
             <w:rPr>
               <w:rFonts w:eastAsiaTheme="minorEastAsia"/>
               <w:noProof/>
-              <w:lang w:val="en-NL" w:eastAsia="en-NL"/>
+              <w:lang w:eastAsia="en-NL"/>
             </w:rPr>
           </w:pPr>
           <w:hyperlink w:anchor="_Toc77977184" w:history="1">
@@ -4067,7 +4067,7 @@
               <w:rPr>
                 <w:rFonts w:eastAsiaTheme="minorEastAsia"/>
                 <w:noProof/>
-                <w:lang w:val="en-NL" w:eastAsia="en-NL"/>
+                <w:lang w:eastAsia="en-NL"/>
               </w:rPr>
               <w:tab/>
             </w:r>
@@ -4138,7 +4138,7 @@
             <w:rPr>
               <w:rFonts w:eastAsiaTheme="minorEastAsia"/>
               <w:noProof/>
-              <w:lang w:val="en-NL" w:eastAsia="en-NL"/>
+              <w:lang w:eastAsia="en-NL"/>
             </w:rPr>
           </w:pPr>
           <w:hyperlink w:anchor="_Toc77977185" w:history="1">
@@ -4153,7 +4153,7 @@
               <w:rPr>
                 <w:rFonts w:eastAsiaTheme="minorEastAsia"/>
                 <w:noProof/>
-                <w:lang w:val="en-NL" w:eastAsia="en-NL"/>
+                <w:lang w:eastAsia="en-NL"/>
               </w:rPr>
               <w:tab/>
             </w:r>
@@ -4225,7 +4225,7 @@
             <w:rPr>
               <w:rFonts w:eastAsiaTheme="minorEastAsia"/>
               <w:noProof/>
-              <w:lang w:val="en-NL" w:eastAsia="en-NL"/>
+              <w:lang w:eastAsia="en-NL"/>
             </w:rPr>
           </w:pPr>
           <w:hyperlink w:anchor="_Toc77977186" w:history="1">
@@ -4240,7 +4240,7 @@
               <w:rPr>
                 <w:rFonts w:eastAsiaTheme="minorEastAsia"/>
                 <w:noProof/>
-                <w:lang w:val="en-NL" w:eastAsia="en-NL"/>
+                <w:lang w:eastAsia="en-NL"/>
               </w:rPr>
               <w:tab/>
             </w:r>
@@ -4311,7 +4311,7 @@
             <w:rPr>
               <w:rFonts w:eastAsiaTheme="minorEastAsia"/>
               <w:noProof/>
-              <w:lang w:val="en-NL" w:eastAsia="en-NL"/>
+              <w:lang w:eastAsia="en-NL"/>
             </w:rPr>
           </w:pPr>
           <w:hyperlink w:anchor="_Toc77977187" w:history="1">
@@ -4326,7 +4326,7 @@
               <w:rPr>
                 <w:rFonts w:eastAsiaTheme="minorEastAsia"/>
                 <w:noProof/>
-                <w:lang w:val="en-NL" w:eastAsia="en-NL"/>
+                <w:lang w:eastAsia="en-NL"/>
               </w:rPr>
               <w:tab/>
             </w:r>
@@ -4397,7 +4397,7 @@
             <w:rPr>
               <w:rFonts w:eastAsiaTheme="minorEastAsia"/>
               <w:noProof/>
-              <w:lang w:val="en-NL" w:eastAsia="en-NL"/>
+              <w:lang w:eastAsia="en-NL"/>
             </w:rPr>
           </w:pPr>
           <w:hyperlink w:anchor="_Toc77977188" w:history="1">
@@ -4412,7 +4412,7 @@
               <w:rPr>
                 <w:rFonts w:eastAsiaTheme="minorEastAsia"/>
                 <w:noProof/>
-                <w:lang w:val="en-NL" w:eastAsia="en-NL"/>
+                <w:lang w:eastAsia="en-NL"/>
               </w:rPr>
               <w:tab/>
             </w:r>
@@ -7077,27 +7077,14 @@
       <w:r>
         <w:t xml:space="preserve">Figure </w:t>
       </w:r>
-      <w:r>
-        <w:fldChar w:fldCharType="begin"/>
-      </w:r>
-      <w:r>
-        <w:instrText xml:space="preserve"> SEQ Figure \* ARABIC </w:instrText>
-      </w:r>
-      <w:r>
-        <w:fldChar w:fldCharType="separate"/>
-      </w:r>
-      <w:r>
-        <w:rPr>
-          <w:noProof/>
-        </w:rPr>
-        <w:t>1</w:t>
-      </w:r>
-      <w:r>
-        <w:rPr>
-          <w:noProof/>
-        </w:rPr>
-        <w:fldChar w:fldCharType="end"/>
-      </w:r>
+      <w:fldSimple w:instr=" SEQ Figure \* ARABIC ">
+        <w:r>
+          <w:rPr>
+            <w:noProof/>
+          </w:rPr>
+          <w:t>1</w:t>
+        </w:r>
+      </w:fldSimple>
       <w:r>
         <w:rPr>
           <w:lang w:val="en-US"/>
@@ -7205,27 +7192,14 @@
       <w:r>
         <w:t xml:space="preserve">Figure </w:t>
       </w:r>
-      <w:r>
-        <w:fldChar w:fldCharType="begin"/>
-      </w:r>
-      <w:r>
-        <w:instrText xml:space="preserve"> SEQ Figure \* ARABIC </w:instrText>
-      </w:r>
-      <w:r>
-        <w:fldChar w:fldCharType="separate"/>
-      </w:r>
-      <w:r>
-        <w:rPr>
-          <w:noProof/>
-        </w:rPr>
-        <w:t>2</w:t>
-      </w:r>
-      <w:r>
-        <w:rPr>
-          <w:noProof/>
-        </w:rPr>
-        <w:fldChar w:fldCharType="end"/>
-      </w:r>
+      <w:fldSimple w:instr=" SEQ Figure \* ARABIC ">
+        <w:r>
+          <w:rPr>
+            <w:noProof/>
+          </w:rPr>
+          <w:t>2</w:t>
+        </w:r>
+      </w:fldSimple>
       <w:r>
         <w:rPr>
           <w:lang w:val="en-US"/>
@@ -8973,27 +8947,14 @@
                             <w:r>
                               <w:t xml:space="preserve">Figure </w:t>
                             </w:r>
-                            <w:r>
-                              <w:fldChar w:fldCharType="begin"/>
-                            </w:r>
-                            <w:r>
-                              <w:instrText xml:space="preserve"> SEQ Figure \* ARABIC </w:instrText>
-                            </w:r>
-                            <w:r>
-                              <w:fldChar w:fldCharType="separate"/>
-                            </w:r>
-                            <w:r>
-                              <w:rPr>
-                                <w:noProof/>
-                              </w:rPr>
-                              <w:t>3</w:t>
-                            </w:r>
-                            <w:r>
-                              <w:rPr>
-                                <w:noProof/>
-                              </w:rPr>
-                              <w:fldChar w:fldCharType="end"/>
-                            </w:r>
+                            <w:fldSimple w:instr=" SEQ Figure \* ARABIC ">
+                              <w:r>
+                                <w:rPr>
+                                  <w:noProof/>
+                                </w:rPr>
+                                <w:t>3</w:t>
+                              </w:r>
+                            </w:fldSimple>
                             <w:r>
                               <w:rPr>
                                 <w:lang w:val="en-US"/>
@@ -9038,27 +8999,14 @@
                       <w:r>
                         <w:t xml:space="preserve">Figure </w:t>
                       </w:r>
-                      <w:r>
-                        <w:fldChar w:fldCharType="begin"/>
-                      </w:r>
-                      <w:r>
-                        <w:instrText xml:space="preserve"> SEQ Figure \* ARABIC </w:instrText>
-                      </w:r>
-                      <w:r>
-                        <w:fldChar w:fldCharType="separate"/>
-                      </w:r>
-                      <w:r>
-                        <w:rPr>
-                          <w:noProof/>
-                        </w:rPr>
-                        <w:t>3</w:t>
-                      </w:r>
-                      <w:r>
-                        <w:rPr>
-                          <w:noProof/>
-                        </w:rPr>
-                        <w:fldChar w:fldCharType="end"/>
-                      </w:r>
+                      <w:fldSimple w:instr=" SEQ Figure \* ARABIC ">
+                        <w:r>
+                          <w:rPr>
+                            <w:noProof/>
+                          </w:rPr>
+                          <w:t>3</w:t>
+                        </w:r>
+                      </w:fldSimple>
                       <w:r>
                         <w:rPr>
                           <w:lang w:val="en-US"/>
@@ -9783,30 +9731,14 @@
                             <w:r>
                               <w:t xml:space="preserve">Figure </w:t>
                             </w:r>
-                            <w:r>
-                              <w:fldChar w:fldCharType="begin"/>
-                            </w:r>
-                            <w:r>
-                              <w:instrText xml:space="preserve"> SEQ Figure \* ARAB</w:instrText>
-                            </w:r>
-                            <w:r>
-                              <w:instrText xml:space="preserve">IC </w:instrText>
-                            </w:r>
-                            <w:r>
-                              <w:fldChar w:fldCharType="separate"/>
-                            </w:r>
-                            <w:r>
-                              <w:rPr>
-                                <w:noProof/>
-                              </w:rPr>
-                              <w:t>4</w:t>
-                            </w:r>
-                            <w:r>
-                              <w:rPr>
-                                <w:noProof/>
-                              </w:rPr>
-                              <w:fldChar w:fldCharType="end"/>
-                            </w:r>
+                            <w:fldSimple w:instr=" SEQ Figure \* ARABIC ">
+                              <w:r>
+                                <w:rPr>
+                                  <w:noProof/>
+                                </w:rPr>
+                                <w:t>4</w:t>
+                              </w:r>
+                            </w:fldSimple>
                             <w:r>
                               <w:rPr>
                                 <w:lang w:val="en-US"/>
@@ -9847,30 +9779,14 @@
                       <w:r>
                         <w:t xml:space="preserve">Figure </w:t>
                       </w:r>
-                      <w:r>
-                        <w:fldChar w:fldCharType="begin"/>
-                      </w:r>
-                      <w:r>
-                        <w:instrText xml:space="preserve"> SEQ Figure \* ARAB</w:instrText>
-                      </w:r>
-                      <w:r>
-                        <w:instrText xml:space="preserve">IC </w:instrText>
-                      </w:r>
-                      <w:r>
-                        <w:fldChar w:fldCharType="separate"/>
-                      </w:r>
-                      <w:r>
-                        <w:rPr>
-                          <w:noProof/>
-                        </w:rPr>
-                        <w:t>4</w:t>
-                      </w:r>
-                      <w:r>
-                        <w:rPr>
-                          <w:noProof/>
-                        </w:rPr>
-                        <w:fldChar w:fldCharType="end"/>
-                      </w:r>
+                      <w:fldSimple w:instr=" SEQ Figure \* ARABIC ">
+                        <w:r>
+                          <w:rPr>
+                            <w:noProof/>
+                          </w:rPr>
+                          <w:t>4</w:t>
+                        </w:r>
+                      </w:fldSimple>
                       <w:r>
                         <w:rPr>
                           <w:lang w:val="en-US"/>
@@ -10511,19 +10427,11 @@
         </w:rPr>
         <w:t xml:space="preserve"> WebRTC </w:t>
       </w:r>
-      <w:proofErr w:type="spellStart"/>
-      <w:r>
-        <w:rPr>
-          <w:lang w:val="en-US"/>
-        </w:rPr>
-        <w:t>signalling</w:t>
-      </w:r>
-      <w:proofErr w:type="spellEnd"/>
-      <w:r>
-        <w:rPr>
-          <w:lang w:val="en-US"/>
-        </w:rPr>
-        <w:t xml:space="preserve"> </w:t>
+      <w:r>
+        <w:rPr>
+          <w:lang w:val="en-US"/>
+        </w:rPr>
+        <w:t xml:space="preserve">signaling </w:t>
       </w:r>
       <w:r>
         <w:rPr>
@@ -16774,16 +16682,14 @@
         <w:rPr>
           <w:lang w:val="en-US"/>
         </w:rPr>
-        <w:t xml:space="preserve">For </w:t>
-      </w:r>
-      <w:proofErr w:type="spellStart"/>
-      <w:r>
-        <w:rPr>
-          <w:lang w:val="en-US"/>
-        </w:rPr>
-        <w:t>a</w:t>
-      </w:r>
-      <w:proofErr w:type="spellEnd"/>
+        <w:t>For a</w:t>
+      </w:r>
+      <w:r>
+        <w:rPr>
+          <w:lang w:val="en-US"/>
+        </w:rPr>
+        <w:t>n</w:t>
+      </w:r>
       <w:r>
         <w:rPr>
           <w:lang w:val="en-US"/>
@@ -16821,6 +16727,1309 @@
     <w:p>
       <w:pPr>
         <w:rPr>
+          <w:lang w:val="en-US"/>
+        </w:rPr>
+      </w:pPr>
+      <w:r>
+        <w:rPr>
+          <w:lang w:val="en-US"/>
+        </w:rPr>
+        <w:t>Summary of WebRTC communication</w:t>
+      </w:r>
+      <w:r>
+        <w:rPr>
+          <w:lang w:val="en-US"/>
+        </w:rPr>
+        <w:t xml:space="preserve"> on </w:t>
+      </w:r>
+      <w:proofErr w:type="spellStart"/>
+      <w:r>
+        <w:rPr>
+          <w:lang w:val="en-US"/>
+        </w:rPr>
+        <w:t>MyExoMy</w:t>
+      </w:r>
+      <w:proofErr w:type="spellEnd"/>
+      <w:r>
+        <w:rPr>
+          <w:lang w:val="en-US"/>
+        </w:rPr>
+        <w:t>:</w:t>
+      </w:r>
+    </w:p>
+    <w:p>
+      <w:pPr>
+        <w:pStyle w:val="ListParagraph"/>
+        <w:numPr>
+          <w:ilvl w:val="0"/>
+          <w:numId w:val="42"/>
+        </w:numPr>
+        <w:rPr>
+          <w:lang w:val="en-US"/>
+        </w:rPr>
+      </w:pPr>
+      <w:r>
+        <w:rPr>
+          <w:lang w:val="en-US"/>
+        </w:rPr>
+        <w:t xml:space="preserve">For fast communication WebRTC uses UDP </w:t>
+      </w:r>
+      <w:r>
+        <w:rPr>
+          <w:lang w:val="en-US"/>
+        </w:rPr>
+        <w:t xml:space="preserve">peer-to-peer </w:t>
+      </w:r>
+      <w:r>
+        <w:rPr>
+          <w:lang w:val="en-US"/>
+        </w:rPr>
+        <w:t>video and audio streaming between two peers</w:t>
+      </w:r>
+      <w:r>
+        <w:rPr>
+          <w:lang w:val="en-US"/>
+        </w:rPr>
+        <w:t xml:space="preserve"> (browsers)</w:t>
+      </w:r>
+      <w:r>
+        <w:rPr>
+          <w:lang w:val="en-US"/>
+        </w:rPr>
+        <w:t>.</w:t>
+      </w:r>
+    </w:p>
+    <w:p>
+      <w:pPr>
+        <w:pStyle w:val="ListParagraph"/>
+        <w:numPr>
+          <w:ilvl w:val="0"/>
+          <w:numId w:val="42"/>
+        </w:numPr>
+        <w:rPr>
+          <w:lang w:val="en-US"/>
+        </w:rPr>
+      </w:pPr>
+      <w:r>
+        <w:rPr>
+          <w:lang w:val="en-US"/>
+        </w:rPr>
+        <w:t xml:space="preserve">There are two peers: the </w:t>
+      </w:r>
+      <w:proofErr w:type="spellStart"/>
+      <w:r>
+        <w:rPr>
+          <w:lang w:val="en-US"/>
+        </w:rPr>
+        <w:t>MyExomy</w:t>
+      </w:r>
+      <w:proofErr w:type="spellEnd"/>
+      <w:r>
+        <w:rPr>
+          <w:lang w:val="en-US"/>
+        </w:rPr>
+        <w:t xml:space="preserve"> peer (Chromium browser)</w:t>
+      </w:r>
+      <w:r>
+        <w:rPr>
+          <w:lang w:val="en-US"/>
+        </w:rPr>
+        <w:t xml:space="preserve"> and a remote </w:t>
+      </w:r>
+      <w:r>
+        <w:rPr>
+          <w:lang w:val="en-US"/>
+        </w:rPr>
+        <w:t xml:space="preserve">peer (any </w:t>
+      </w:r>
+      <w:r>
+        <w:rPr>
+          <w:lang w:val="en-US"/>
+        </w:rPr>
+        <w:t>browser</w:t>
+      </w:r>
+      <w:r>
+        <w:rPr>
+          <w:lang w:val="en-US"/>
+        </w:rPr>
+        <w:t>)</w:t>
+      </w:r>
+      <w:r>
+        <w:rPr>
+          <w:lang w:val="en-US"/>
+        </w:rPr>
+        <w:t xml:space="preserve">. This remote </w:t>
+      </w:r>
+      <w:r>
+        <w:rPr>
+          <w:lang w:val="en-US"/>
+        </w:rPr>
+        <w:t>peer</w:t>
+      </w:r>
+      <w:r>
+        <w:rPr>
+          <w:lang w:val="en-US"/>
+        </w:rPr>
+        <w:t xml:space="preserve"> can be outside the local network.</w:t>
+      </w:r>
+    </w:p>
+    <w:p>
+      <w:pPr>
+        <w:pStyle w:val="ListParagraph"/>
+        <w:numPr>
+          <w:ilvl w:val="0"/>
+          <w:numId w:val="42"/>
+        </w:numPr>
+        <w:rPr>
+          <w:lang w:val="en-US"/>
+        </w:rPr>
+      </w:pPr>
+      <w:r>
+        <w:rPr>
+          <w:lang w:val="en-US"/>
+        </w:rPr>
+        <w:t xml:space="preserve">There is also a node.js </w:t>
+      </w:r>
+      <w:r>
+        <w:rPr>
+          <w:lang w:val="en-US"/>
+        </w:rPr>
+        <w:t>signaling</w:t>
+      </w:r>
+      <w:r>
+        <w:rPr>
+          <w:lang w:val="en-US"/>
+        </w:rPr>
+        <w:t xml:space="preserve"> server running on the </w:t>
+      </w:r>
+      <w:proofErr w:type="spellStart"/>
+      <w:r>
+        <w:rPr>
+          <w:lang w:val="en-US"/>
+        </w:rPr>
+        <w:t>MyExoMy</w:t>
+      </w:r>
+      <w:proofErr w:type="spellEnd"/>
+      <w:r>
+        <w:rPr>
+          <w:lang w:val="en-US"/>
+        </w:rPr>
+        <w:t xml:space="preserve">. This </w:t>
+      </w:r>
+      <w:r>
+        <w:rPr>
+          <w:lang w:val="en-US"/>
+        </w:rPr>
+        <w:t>signaling</w:t>
+      </w:r>
+      <w:r>
+        <w:rPr>
+          <w:lang w:val="en-US"/>
+        </w:rPr>
+        <w:t xml:space="preserve"> server hosts a webpage on port 8080 and contains java scripting </w:t>
+      </w:r>
+      <w:r>
+        <w:rPr>
+          <w:lang w:val="en-US"/>
+        </w:rPr>
+        <w:t xml:space="preserve">(main.js) </w:t>
+      </w:r>
+      <w:r>
+        <w:rPr>
+          <w:lang w:val="en-US"/>
+        </w:rPr>
+        <w:t>for doing the WebRTC API calls</w:t>
+      </w:r>
+      <w:r>
+        <w:rPr>
+          <w:lang w:val="en-US"/>
+        </w:rPr>
+        <w:t xml:space="preserve"> needed to set up the peer-to-peer connection.</w:t>
+      </w:r>
+    </w:p>
+    <w:p>
+      <w:pPr>
+        <w:pStyle w:val="ListParagraph"/>
+        <w:numPr>
+          <w:ilvl w:val="0"/>
+          <w:numId w:val="42"/>
+        </w:numPr>
+        <w:rPr>
+          <w:lang w:val="en-US"/>
+        </w:rPr>
+      </w:pPr>
+      <w:r>
+        <w:rPr>
+          <w:lang w:val="en-US"/>
+        </w:rPr>
+        <w:t xml:space="preserve">The </w:t>
+      </w:r>
+      <w:r>
+        <w:rPr>
+          <w:lang w:val="en-US"/>
+        </w:rPr>
+        <w:t>signaling</w:t>
+      </w:r>
+      <w:r>
+        <w:rPr>
+          <w:lang w:val="en-US"/>
+        </w:rPr>
+        <w:t xml:space="preserve"> server makes use of a Socket.IO </w:t>
+      </w:r>
+      <w:proofErr w:type="spellStart"/>
+      <w:r>
+        <w:rPr>
+          <w:lang w:val="en-US"/>
+        </w:rPr>
+        <w:t>javascript</w:t>
+      </w:r>
+      <w:proofErr w:type="spellEnd"/>
+      <w:r>
+        <w:rPr>
+          <w:lang w:val="en-US"/>
+        </w:rPr>
+        <w:t xml:space="preserve"> library which offers </w:t>
+      </w:r>
+      <w:proofErr w:type="spellStart"/>
+      <w:r>
+        <w:rPr>
+          <w:lang w:val="en-US"/>
+        </w:rPr>
+        <w:t>websocket</w:t>
+      </w:r>
+      <w:proofErr w:type="spellEnd"/>
+      <w:r>
+        <w:rPr>
+          <w:lang w:val="en-US"/>
+        </w:rPr>
+        <w:t xml:space="preserve"> communication through port </w:t>
+      </w:r>
+      <w:r>
+        <w:rPr>
+          <w:lang w:val="en-US"/>
+        </w:rPr>
+        <w:t xml:space="preserve">8080 </w:t>
+      </w:r>
+      <w:r>
+        <w:rPr>
+          <w:lang w:val="en-US"/>
+        </w:rPr>
+        <w:t>with both peers</w:t>
+      </w:r>
+      <w:r>
+        <w:rPr>
+          <w:lang w:val="en-US"/>
+        </w:rPr>
+        <w:t xml:space="preserve"> so messages can be sent from one peer to the other through the </w:t>
+      </w:r>
+      <w:r>
+        <w:rPr>
+          <w:lang w:val="en-US"/>
+        </w:rPr>
+        <w:t>signaling</w:t>
+      </w:r>
+      <w:r>
+        <w:rPr>
+          <w:lang w:val="en-US"/>
+        </w:rPr>
+        <w:t xml:space="preserve"> server.</w:t>
+      </w:r>
+    </w:p>
+    <w:p>
+      <w:pPr>
+        <w:pStyle w:val="ListParagraph"/>
+        <w:numPr>
+          <w:ilvl w:val="0"/>
+          <w:numId w:val="42"/>
+        </w:numPr>
+        <w:rPr>
+          <w:lang w:val="en-US"/>
+        </w:rPr>
+      </w:pPr>
+      <w:r>
+        <w:rPr>
+          <w:lang w:val="en-US"/>
+        </w:rPr>
+        <w:t xml:space="preserve">At </w:t>
+      </w:r>
+      <w:r>
+        <w:rPr>
+          <w:lang w:val="en-US"/>
+        </w:rPr>
+        <w:t xml:space="preserve">startup of the </w:t>
+      </w:r>
+      <w:proofErr w:type="spellStart"/>
+      <w:r>
+        <w:rPr>
+          <w:lang w:val="en-US"/>
+        </w:rPr>
+        <w:t>MyExoMy</w:t>
+      </w:r>
+      <w:proofErr w:type="spellEnd"/>
+      <w:r>
+        <w:rPr>
+          <w:lang w:val="en-US"/>
+        </w:rPr>
+        <w:t xml:space="preserve"> the </w:t>
+      </w:r>
+      <w:r>
+        <w:rPr>
+          <w:lang w:val="en-US"/>
+        </w:rPr>
+        <w:t>signaling</w:t>
+      </w:r>
+      <w:r>
+        <w:rPr>
+          <w:lang w:val="en-US"/>
+        </w:rPr>
+        <w:t xml:space="preserve"> server will be started up together with the </w:t>
+      </w:r>
+      <w:proofErr w:type="spellStart"/>
+      <w:r>
+        <w:rPr>
+          <w:lang w:val="en-US"/>
+        </w:rPr>
+        <w:t>MyExoMy</w:t>
+      </w:r>
+      <w:proofErr w:type="spellEnd"/>
+      <w:r>
+        <w:rPr>
+          <w:lang w:val="en-US"/>
+        </w:rPr>
+        <w:t xml:space="preserve"> peer</w:t>
+      </w:r>
+      <w:r>
+        <w:rPr>
+          <w:lang w:val="en-US"/>
+        </w:rPr>
+        <w:t xml:space="preserve"> which </w:t>
+      </w:r>
+      <w:r>
+        <w:rPr>
+          <w:lang w:val="en-US"/>
+        </w:rPr>
+        <w:t xml:space="preserve">will be the first to log onto the </w:t>
+      </w:r>
+      <w:r>
+        <w:rPr>
+          <w:lang w:val="en-US"/>
+        </w:rPr>
+        <w:t>signaling</w:t>
+      </w:r>
+      <w:r>
+        <w:rPr>
+          <w:lang w:val="en-US"/>
+        </w:rPr>
+        <w:t xml:space="preserve"> server</w:t>
+      </w:r>
+      <w:r>
+        <w:rPr>
+          <w:lang w:val="en-US"/>
+        </w:rPr>
+        <w:t>.</w:t>
+      </w:r>
+    </w:p>
+    <w:p>
+      <w:pPr>
+        <w:pStyle w:val="ListParagraph"/>
+        <w:numPr>
+          <w:ilvl w:val="0"/>
+          <w:numId w:val="42"/>
+        </w:numPr>
+        <w:rPr>
+          <w:lang w:val="en-US"/>
+        </w:rPr>
+      </w:pPr>
+      <w:r>
+        <w:rPr>
+          <w:lang w:val="en-US"/>
+        </w:rPr>
+        <w:t xml:space="preserve">The </w:t>
+      </w:r>
+      <w:proofErr w:type="spellStart"/>
+      <w:r>
+        <w:rPr>
+          <w:lang w:val="en-US"/>
+        </w:rPr>
+        <w:t>MyExoMy</w:t>
+      </w:r>
+      <w:proofErr w:type="spellEnd"/>
+      <w:r>
+        <w:rPr>
+          <w:lang w:val="en-US"/>
+        </w:rPr>
+        <w:t xml:space="preserve"> peer will </w:t>
+      </w:r>
+      <w:r>
+        <w:rPr>
+          <w:lang w:val="en-US"/>
+        </w:rPr>
+        <w:t>in sequence call:</w:t>
+      </w:r>
+    </w:p>
+    <w:p>
+      <w:pPr>
+        <w:pStyle w:val="ListParagraph"/>
+        <w:numPr>
+          <w:ilvl w:val="1"/>
+          <w:numId w:val="42"/>
+        </w:numPr>
+        <w:rPr>
+          <w:lang w:val="en-US"/>
+        </w:rPr>
+      </w:pPr>
+      <w:proofErr w:type="spellStart"/>
+      <w:r>
+        <w:rPr>
+          <w:lang w:val="en-US"/>
+        </w:rPr>
+        <w:t>getUserMedia</w:t>
+      </w:r>
+      <w:proofErr w:type="spellEnd"/>
+      <w:r>
+        <w:rPr>
+          <w:lang w:val="en-US"/>
+        </w:rPr>
+        <w:t>() to get the local media stream with audio and video tracks as requested.</w:t>
+      </w:r>
+      <w:r>
+        <w:rPr>
+          <w:lang w:val="en-US"/>
+        </w:rPr>
+        <w:t xml:space="preserve"> For </w:t>
+      </w:r>
+      <w:proofErr w:type="spellStart"/>
+      <w:r>
+        <w:rPr>
+          <w:lang w:val="en-US"/>
+        </w:rPr>
+        <w:t>MyExomy</w:t>
+      </w:r>
+      <w:proofErr w:type="spellEnd"/>
+      <w:r>
+        <w:rPr>
+          <w:lang w:val="en-US"/>
+        </w:rPr>
+        <w:t xml:space="preserve"> this will be one local video track.</w:t>
+      </w:r>
+    </w:p>
+    <w:p>
+      <w:pPr>
+        <w:pStyle w:val="ListParagraph"/>
+        <w:numPr>
+          <w:ilvl w:val="1"/>
+          <w:numId w:val="42"/>
+        </w:numPr>
+        <w:rPr>
+          <w:lang w:val="en-US"/>
+        </w:rPr>
+      </w:pPr>
+      <w:proofErr w:type="spellStart"/>
+      <w:r>
+        <w:rPr>
+          <w:lang w:val="en-US"/>
+        </w:rPr>
+        <w:t>createPeerConnectionAndAddLocalTracks</w:t>
+      </w:r>
+      <w:proofErr w:type="spellEnd"/>
+      <w:r>
+        <w:rPr>
+          <w:lang w:val="en-US"/>
+        </w:rPr>
+        <w:t xml:space="preserve">() which will create a </w:t>
+      </w:r>
+      <w:proofErr w:type="spellStart"/>
+      <w:r>
+        <w:rPr>
+          <w:lang w:val="en-US"/>
+        </w:rPr>
+        <w:t>peerconnection</w:t>
+      </w:r>
+      <w:proofErr w:type="spellEnd"/>
+      <w:r>
+        <w:rPr>
+          <w:lang w:val="en-US"/>
+        </w:rPr>
+        <w:t xml:space="preserve"> and </w:t>
+      </w:r>
+      <w:r>
+        <w:rPr>
+          <w:lang w:val="en-US"/>
+        </w:rPr>
+        <w:t>add</w:t>
+      </w:r>
+      <w:r>
+        <w:rPr>
+          <w:lang w:val="en-US"/>
+        </w:rPr>
+        <w:t xml:space="preserve"> the local video track </w:t>
+      </w:r>
+      <w:r>
+        <w:rPr>
+          <w:lang w:val="en-US"/>
+        </w:rPr>
+        <w:t xml:space="preserve">to </w:t>
+      </w:r>
+      <w:r>
+        <w:rPr>
+          <w:lang w:val="en-US"/>
+        </w:rPr>
+        <w:t>it.</w:t>
+      </w:r>
+    </w:p>
+    <w:p>
+      <w:pPr>
+        <w:pStyle w:val="ListParagraph"/>
+        <w:numPr>
+          <w:ilvl w:val="1"/>
+          <w:numId w:val="42"/>
+        </w:numPr>
+        <w:rPr>
+          <w:lang w:val="en-US"/>
+        </w:rPr>
+      </w:pPr>
+      <w:proofErr w:type="spellStart"/>
+      <w:r>
+        <w:rPr>
+          <w:lang w:val="en-US"/>
+        </w:rPr>
+        <w:t>createOfferAndSendToPeer</w:t>
+      </w:r>
+      <w:proofErr w:type="spellEnd"/>
+      <w:r>
+        <w:rPr>
+          <w:lang w:val="en-US"/>
+        </w:rPr>
+        <w:t xml:space="preserve">() which will </w:t>
+      </w:r>
+      <w:r>
+        <w:rPr>
+          <w:lang w:val="en-US"/>
+        </w:rPr>
+        <w:t xml:space="preserve">create an SDP (Session Description Protocol) offer which is sent over the </w:t>
+      </w:r>
+      <w:r>
+        <w:rPr>
+          <w:lang w:val="en-US"/>
+        </w:rPr>
+        <w:t>signaling</w:t>
+      </w:r>
+      <w:r>
+        <w:rPr>
+          <w:lang w:val="en-US"/>
+        </w:rPr>
+        <w:t xml:space="preserve"> channel to the </w:t>
+      </w:r>
+      <w:r>
+        <w:rPr>
+          <w:lang w:val="en-US"/>
+        </w:rPr>
+        <w:t>remote</w:t>
+      </w:r>
+      <w:r>
+        <w:rPr>
+          <w:lang w:val="en-US"/>
+        </w:rPr>
+        <w:t xml:space="preserve"> peer. </w:t>
+      </w:r>
+      <w:r>
+        <w:rPr>
+          <w:lang w:val="en-US"/>
+        </w:rPr>
+        <w:t>SDP contains the codec, source address, and timing information of audio and video</w:t>
+      </w:r>
+      <w:r>
+        <w:rPr>
+          <w:lang w:val="en-US"/>
+        </w:rPr>
+        <w:t>.</w:t>
+      </w:r>
+      <w:r>
+        <w:rPr>
+          <w:lang w:val="en-US"/>
+        </w:rPr>
+        <w:t xml:space="preserve"> </w:t>
+      </w:r>
+      <w:r>
+        <w:rPr>
+          <w:lang w:val="en-US"/>
+        </w:rPr>
+        <w:t>In addition t</w:t>
+      </w:r>
+      <w:r>
+        <w:rPr>
+          <w:lang w:val="en-US"/>
+        </w:rPr>
+        <w:t xml:space="preserve">he </w:t>
+      </w:r>
+      <w:proofErr w:type="spellStart"/>
+      <w:r>
+        <w:rPr>
+          <w:lang w:val="en-US"/>
+        </w:rPr>
+        <w:t>My</w:t>
+      </w:r>
+      <w:r>
+        <w:rPr>
+          <w:lang w:val="en-US"/>
+        </w:rPr>
+        <w:t>ExoMy</w:t>
+      </w:r>
+      <w:proofErr w:type="spellEnd"/>
+      <w:r>
+        <w:rPr>
+          <w:lang w:val="en-US"/>
+        </w:rPr>
+        <w:t xml:space="preserve"> peer will set this as local SDP by calling </w:t>
+      </w:r>
+      <w:proofErr w:type="spellStart"/>
+      <w:r>
+        <w:rPr>
+          <w:lang w:val="en-US"/>
+        </w:rPr>
+        <w:t>pc.setLocalDescriptio</w:t>
+      </w:r>
+      <w:r>
+        <w:rPr>
+          <w:lang w:val="en-US"/>
+        </w:rPr>
+        <w:t>n</w:t>
+      </w:r>
+      <w:proofErr w:type="spellEnd"/>
+      <w:r>
+        <w:rPr>
+          <w:lang w:val="en-US"/>
+        </w:rPr>
+        <w:t xml:space="preserve">. The remote peer receiving the offer will set this as remote SDP by calling </w:t>
+      </w:r>
+      <w:proofErr w:type="spellStart"/>
+      <w:r>
+        <w:rPr>
+          <w:lang w:val="en-US"/>
+        </w:rPr>
+        <w:t>pc.se</w:t>
+      </w:r>
+      <w:r>
+        <w:rPr>
+          <w:lang w:val="en-US"/>
+        </w:rPr>
+        <w:t>tRemote</w:t>
+      </w:r>
+      <w:r>
+        <w:rPr>
+          <w:lang w:val="en-US"/>
+        </w:rPr>
+        <w:t>Descriptio</w:t>
+      </w:r>
+      <w:r>
+        <w:rPr>
+          <w:lang w:val="en-US"/>
+        </w:rPr>
+        <w:t>n</w:t>
+      </w:r>
+      <w:proofErr w:type="spellEnd"/>
+      <w:r>
+        <w:rPr>
+          <w:lang w:val="en-US"/>
+        </w:rPr>
+        <w:t xml:space="preserve">. </w:t>
+      </w:r>
+      <w:proofErr w:type="spellStart"/>
+      <w:r>
+        <w:rPr>
+          <w:lang w:val="en-US"/>
+        </w:rPr>
+        <w:t>After</w:t>
+      </w:r>
+      <w:proofErr w:type="spellEnd"/>
+      <w:r>
+        <w:rPr>
+          <w:lang w:val="en-US"/>
+        </w:rPr>
+        <w:t xml:space="preserve"> this ICE (</w:t>
+      </w:r>
+      <w:r>
+        <w:rPr>
+          <w:lang w:val="en-US"/>
+        </w:rPr>
+        <w:t>Interactive Connectivity Establishmen</w:t>
+      </w:r>
+      <w:r>
+        <w:rPr>
+          <w:lang w:val="en-US"/>
+        </w:rPr>
+        <w:t xml:space="preserve">t) </w:t>
+      </w:r>
+      <w:r>
+        <w:rPr>
+          <w:lang w:val="en-US"/>
+        </w:rPr>
+        <w:lastRenderedPageBreak/>
+        <w:t xml:space="preserve">candidates are retrieved and sent </w:t>
+      </w:r>
+      <w:r>
+        <w:rPr>
+          <w:lang w:val="en-US"/>
+        </w:rPr>
+        <w:t xml:space="preserve">over the </w:t>
+      </w:r>
+      <w:r>
+        <w:rPr>
+          <w:lang w:val="en-US"/>
+        </w:rPr>
+        <w:t>signaling</w:t>
+      </w:r>
+      <w:r>
+        <w:rPr>
+          <w:lang w:val="en-US"/>
+        </w:rPr>
+        <w:t xml:space="preserve"> channel </w:t>
+      </w:r>
+      <w:r>
+        <w:rPr>
+          <w:lang w:val="en-US"/>
+        </w:rPr>
+        <w:t xml:space="preserve">(by </w:t>
+      </w:r>
+      <w:proofErr w:type="spellStart"/>
+      <w:r>
+        <w:rPr>
+          <w:lang w:val="en-US"/>
+        </w:rPr>
+        <w:t>handleIceCandidate</w:t>
+      </w:r>
+      <w:proofErr w:type="spellEnd"/>
+      <w:r>
+        <w:rPr>
+          <w:lang w:val="en-US"/>
+        </w:rPr>
+        <w:t xml:space="preserve">() being set as the </w:t>
+      </w:r>
+      <w:proofErr w:type="spellStart"/>
+      <w:r>
+        <w:rPr>
+          <w:lang w:val="en-US"/>
+        </w:rPr>
+        <w:t>pc.onicecandidate</w:t>
+      </w:r>
+      <w:proofErr w:type="spellEnd"/>
+      <w:r>
+        <w:rPr>
+          <w:lang w:val="en-US"/>
+        </w:rPr>
+        <w:t xml:space="preserve"> </w:t>
+      </w:r>
+      <w:r>
+        <w:rPr>
+          <w:lang w:val="en-US"/>
+        </w:rPr>
+        <w:t xml:space="preserve">callback) to </w:t>
+      </w:r>
+      <w:r>
+        <w:rPr>
+          <w:lang w:val="en-US"/>
+        </w:rPr>
+        <w:t>the remote peer.</w:t>
+      </w:r>
+      <w:r>
+        <w:rPr>
+          <w:lang w:val="en-US"/>
+        </w:rPr>
+        <w:t xml:space="preserve"> These ICE candidates contain information </w:t>
+      </w:r>
+      <w:r>
+        <w:rPr>
+          <w:lang w:val="en-US"/>
+        </w:rPr>
+        <w:t>about</w:t>
+      </w:r>
+      <w:r>
+        <w:rPr>
+          <w:lang w:val="en-US"/>
+        </w:rPr>
+        <w:t xml:space="preserve"> </w:t>
+      </w:r>
+      <w:r>
+        <w:rPr>
+          <w:lang w:val="en-US"/>
+        </w:rPr>
+        <w:t xml:space="preserve">how to access the peer. For example when the peers are not in the same LAN, </w:t>
+      </w:r>
+      <w:r>
+        <w:rPr>
+          <w:lang w:val="en-US"/>
+        </w:rPr>
+        <w:t>ports are exposed through the use of an external STUN server so do not need to be port forwarded.</w:t>
+      </w:r>
+      <w:r>
+        <w:rPr>
+          <w:lang w:val="en-US"/>
+        </w:rPr>
+        <w:br/>
+        <w:t>As soon as both peers agree on a ICE candidate (i.e. an acceptable peer-to-peer network route), the media between the peers can start to flow through peer-to-peer UDP.</w:t>
+      </w:r>
+      <w:r>
+        <w:rPr>
+          <w:lang w:val="en-US"/>
+        </w:rPr>
+        <w:br/>
+      </w:r>
+      <w:r>
+        <w:rPr>
+          <w:b/>
+          <w:bCs/>
+          <w:lang w:val="en-US"/>
+        </w:rPr>
+        <w:t>Note</w:t>
+      </w:r>
+      <w:r>
+        <w:rPr>
+          <w:lang w:val="en-US"/>
+        </w:rPr>
+        <w:t>: even after the media is streaming, new candidates may be suggested if the network changes. This can result in changing network routes, media formats or codecs!</w:t>
+      </w:r>
+    </w:p>
+    <w:p>
+      <w:pPr>
+        <w:pStyle w:val="ListParagraph"/>
+        <w:numPr>
+          <w:ilvl w:val="0"/>
+          <w:numId w:val="42"/>
+        </w:numPr>
+        <w:rPr>
+          <w:lang w:val="en-US"/>
+        </w:rPr>
+      </w:pPr>
+      <w:r>
+        <w:rPr>
+          <w:lang w:val="en-US"/>
+        </w:rPr>
+        <w:t xml:space="preserve">If the </w:t>
+      </w:r>
+      <w:r>
+        <w:rPr>
+          <w:lang w:val="en-US"/>
+        </w:rPr>
+        <w:t>remote</w:t>
+      </w:r>
+      <w:r>
+        <w:rPr>
+          <w:lang w:val="en-US"/>
+        </w:rPr>
+        <w:t xml:space="preserve"> peer (remote browser) is not started yet, </w:t>
+      </w:r>
+      <w:r>
+        <w:rPr>
+          <w:lang w:val="en-US"/>
+        </w:rPr>
+        <w:t>the above will obviously not result in a successful peer-to-peer streaming connection</w:t>
+      </w:r>
+      <w:r>
+        <w:rPr>
+          <w:lang w:val="en-US"/>
+        </w:rPr>
+        <w:t>.</w:t>
+      </w:r>
+    </w:p>
+    <w:p>
+      <w:pPr>
+        <w:pStyle w:val="ListParagraph"/>
+        <w:numPr>
+          <w:ilvl w:val="0"/>
+          <w:numId w:val="42"/>
+        </w:numPr>
+        <w:rPr>
+          <w:lang w:val="en-US"/>
+        </w:rPr>
+      </w:pPr>
+      <w:r>
+        <w:rPr>
+          <w:lang w:val="en-US"/>
+        </w:rPr>
+        <w:t xml:space="preserve">When the </w:t>
+      </w:r>
+      <w:r>
+        <w:rPr>
+          <w:lang w:val="en-US"/>
+        </w:rPr>
+        <w:t>remote</w:t>
+      </w:r>
+      <w:r>
+        <w:rPr>
+          <w:lang w:val="en-US"/>
+        </w:rPr>
+        <w:t xml:space="preserve"> peer is started up, </w:t>
+      </w:r>
+      <w:r>
+        <w:rPr>
+          <w:lang w:val="en-US"/>
+        </w:rPr>
+        <w:t xml:space="preserve">it does nothing until the ‘Call’ button </w:t>
+      </w:r>
+      <w:r>
+        <w:rPr>
+          <w:lang w:val="en-US"/>
+        </w:rPr>
+        <w:t xml:space="preserve">is </w:t>
+      </w:r>
+      <w:r>
+        <w:rPr>
+          <w:lang w:val="en-US"/>
+        </w:rPr>
+        <w:t>pressed.</w:t>
+      </w:r>
+    </w:p>
+    <w:p>
+      <w:pPr>
+        <w:pStyle w:val="ListParagraph"/>
+        <w:numPr>
+          <w:ilvl w:val="0"/>
+          <w:numId w:val="42"/>
+        </w:numPr>
+        <w:rPr>
+          <w:lang w:val="en-US"/>
+        </w:rPr>
+      </w:pPr>
+      <w:r>
+        <w:rPr>
+          <w:lang w:val="en-US"/>
+        </w:rPr>
+        <w:t xml:space="preserve">When the ‘Call’ button is pressed, it just sends the ‘reload’ message to the </w:t>
+      </w:r>
+      <w:proofErr w:type="spellStart"/>
+      <w:r>
+        <w:rPr>
+          <w:lang w:val="en-US"/>
+        </w:rPr>
+        <w:t>MyExoMy</w:t>
+      </w:r>
+      <w:proofErr w:type="spellEnd"/>
+      <w:r>
+        <w:rPr>
+          <w:lang w:val="en-US"/>
+        </w:rPr>
+        <w:t xml:space="preserve">. The </w:t>
+      </w:r>
+      <w:proofErr w:type="spellStart"/>
+      <w:r>
+        <w:rPr>
+          <w:lang w:val="en-US"/>
+        </w:rPr>
+        <w:t>MyExoMy</w:t>
+      </w:r>
+      <w:proofErr w:type="spellEnd"/>
+      <w:r>
+        <w:rPr>
+          <w:lang w:val="en-US"/>
+        </w:rPr>
+        <w:t xml:space="preserve"> will reload the page which will result in an offer to be sent to the remote client.</w:t>
+      </w:r>
+    </w:p>
+    <w:p>
+      <w:pPr>
+        <w:pStyle w:val="ListParagraph"/>
+        <w:numPr>
+          <w:ilvl w:val="0"/>
+          <w:numId w:val="42"/>
+        </w:numPr>
+        <w:rPr>
+          <w:lang w:val="en-US"/>
+        </w:rPr>
+      </w:pPr>
+      <w:r>
+        <w:rPr>
+          <w:lang w:val="en-US"/>
+        </w:rPr>
+        <w:t>The ‘</w:t>
+      </w:r>
+      <w:r>
+        <w:rPr>
+          <w:lang w:val="en-US"/>
+        </w:rPr>
+        <w:t>offer</w:t>
+      </w:r>
+      <w:r>
+        <w:rPr>
+          <w:lang w:val="en-US"/>
+        </w:rPr>
+        <w:t xml:space="preserve">’ message will trigger a call to </w:t>
+      </w:r>
+      <w:proofErr w:type="spellStart"/>
+      <w:r>
+        <w:rPr>
+          <w:lang w:val="en-US"/>
+        </w:rPr>
+        <w:t>createPeerConnectionAndAddLocalTracks</w:t>
+      </w:r>
+      <w:proofErr w:type="spellEnd"/>
+      <w:r>
+        <w:rPr>
+          <w:lang w:val="en-US"/>
+        </w:rPr>
+        <w:t>()</w:t>
+      </w:r>
+      <w:r>
+        <w:rPr>
+          <w:lang w:val="en-US"/>
+        </w:rPr>
+        <w:t xml:space="preserve">. </w:t>
+      </w:r>
+      <w:r>
+        <w:rPr>
+          <w:lang w:val="en-US"/>
+        </w:rPr>
+        <w:t>Because now both peers are present the SDP / IC</w:t>
+      </w:r>
+      <w:r>
+        <w:rPr>
+          <w:lang w:val="en-US"/>
+        </w:rPr>
+        <w:t>E</w:t>
+      </w:r>
+      <w:r>
+        <w:rPr>
+          <w:lang w:val="en-US"/>
+        </w:rPr>
+        <w:t xml:space="preserve"> negotiation can succeed</w:t>
+      </w:r>
+      <w:r>
+        <w:rPr>
+          <w:lang w:val="en-US"/>
+        </w:rPr>
+        <w:t xml:space="preserve"> this time.</w:t>
+      </w:r>
+      <w:r>
+        <w:rPr>
+          <w:lang w:val="en-US"/>
+        </w:rPr>
+        <w:t xml:space="preserve"> When the </w:t>
+      </w:r>
+      <w:proofErr w:type="spellStart"/>
+      <w:r>
+        <w:rPr>
+          <w:lang w:val="en-US"/>
+        </w:rPr>
+        <w:t>MyExoMy</w:t>
+      </w:r>
+      <w:proofErr w:type="spellEnd"/>
+      <w:r>
+        <w:rPr>
+          <w:lang w:val="en-US"/>
+        </w:rPr>
+        <w:t xml:space="preserve"> adds the local video track this will result in </w:t>
+      </w:r>
+      <w:proofErr w:type="spellStart"/>
+      <w:r>
+        <w:rPr>
+          <w:lang w:val="en-US"/>
+        </w:rPr>
+        <w:t>gotRemoteStream</w:t>
+      </w:r>
+      <w:proofErr w:type="spellEnd"/>
+      <w:r>
+        <w:rPr>
+          <w:lang w:val="en-US"/>
+        </w:rPr>
+        <w:t xml:space="preserve">() being called </w:t>
+      </w:r>
+      <w:r>
+        <w:rPr>
+          <w:lang w:val="en-US"/>
+        </w:rPr>
+        <w:t xml:space="preserve">(being set as the </w:t>
+      </w:r>
+      <w:proofErr w:type="spellStart"/>
+      <w:r>
+        <w:rPr>
+          <w:lang w:val="en-US"/>
+        </w:rPr>
+        <w:t>pc.ontrack</w:t>
+      </w:r>
+      <w:proofErr w:type="spellEnd"/>
+      <w:r>
+        <w:rPr>
+          <w:lang w:val="en-US"/>
+        </w:rPr>
+        <w:t xml:space="preserve"> callback) </w:t>
+      </w:r>
+      <w:r>
+        <w:rPr>
+          <w:lang w:val="en-US"/>
+        </w:rPr>
+        <w:t xml:space="preserve">on the remote client resulting in the </w:t>
+      </w:r>
+      <w:proofErr w:type="spellStart"/>
+      <w:r>
+        <w:rPr>
+          <w:lang w:val="en-US"/>
+        </w:rPr>
+        <w:t>MyExoMy</w:t>
+      </w:r>
+      <w:proofErr w:type="spellEnd"/>
+      <w:r>
+        <w:rPr>
+          <w:lang w:val="en-US"/>
+        </w:rPr>
+        <w:t xml:space="preserve"> </w:t>
+      </w:r>
+      <w:r>
+        <w:rPr>
+          <w:lang w:val="en-US"/>
+        </w:rPr>
+        <w:t>video</w:t>
+      </w:r>
+      <w:r>
+        <w:rPr>
+          <w:lang w:val="en-US"/>
+        </w:rPr>
+        <w:t xml:space="preserve"> </w:t>
+      </w:r>
+      <w:r>
+        <w:rPr>
+          <w:lang w:val="en-US"/>
+        </w:rPr>
+        <w:t>track to be shown on the remote client.</w:t>
+      </w:r>
+    </w:p>
+    <w:p>
+      <w:pPr>
+        <w:pStyle w:val="ListParagraph"/>
+        <w:numPr>
+          <w:ilvl w:val="0"/>
+          <w:numId w:val="42"/>
+        </w:numPr>
+        <w:rPr>
+          <w:lang w:val="en-US"/>
+        </w:rPr>
+      </w:pPr>
+      <w:r>
+        <w:rPr>
+          <w:lang w:val="en-US"/>
+        </w:rPr>
+        <w:t>When the ‘2-way’ button is pressed</w:t>
+      </w:r>
+      <w:r>
+        <w:rPr>
+          <w:lang w:val="en-US"/>
+        </w:rPr>
+        <w:t xml:space="preserve"> to switch to full duplex video and audio</w:t>
+      </w:r>
+      <w:r>
+        <w:rPr>
+          <w:lang w:val="en-US"/>
+        </w:rPr>
+        <w:t xml:space="preserve">, </w:t>
+      </w:r>
+      <w:r>
+        <w:rPr>
+          <w:lang w:val="en-US"/>
+        </w:rPr>
+        <w:t xml:space="preserve">video </w:t>
+      </w:r>
+      <w:r>
+        <w:rPr>
+          <w:lang w:val="en-US"/>
+        </w:rPr>
+        <w:t>and</w:t>
+      </w:r>
+      <w:r>
+        <w:rPr>
+          <w:lang w:val="en-US"/>
+        </w:rPr>
+        <w:t xml:space="preserve"> audio tracks are added as requested and </w:t>
+      </w:r>
+      <w:proofErr w:type="spellStart"/>
+      <w:r>
+        <w:rPr>
+          <w:lang w:val="en-US"/>
+        </w:rPr>
+        <w:t>createOfferAndSendToPeer</w:t>
+      </w:r>
+      <w:proofErr w:type="spellEnd"/>
+      <w:r>
+        <w:rPr>
+          <w:lang w:val="en-US"/>
+        </w:rPr>
+        <w:t>() is called again.</w:t>
+      </w:r>
+    </w:p>
+    <w:p>
+      <w:pPr>
+        <w:pStyle w:val="ListParagraph"/>
+        <w:numPr>
+          <w:ilvl w:val="0"/>
+          <w:numId w:val="42"/>
+        </w:numPr>
+        <w:rPr>
+          <w:lang w:val="en-US"/>
+        </w:rPr>
+      </w:pPr>
+      <w:r>
+        <w:rPr>
+          <w:lang w:val="en-US"/>
+        </w:rPr>
+        <w:t xml:space="preserve">When the ‘2-way’ button is pressed </w:t>
+      </w:r>
+      <w:r>
+        <w:rPr>
+          <w:lang w:val="en-US"/>
+        </w:rPr>
+        <w:t xml:space="preserve">again </w:t>
+      </w:r>
+      <w:r>
+        <w:rPr>
+          <w:lang w:val="en-US"/>
+        </w:rPr>
+        <w:t xml:space="preserve">to switch </w:t>
+      </w:r>
+      <w:r>
+        <w:rPr>
+          <w:lang w:val="en-US"/>
+        </w:rPr>
+        <w:t xml:space="preserve">back </w:t>
+      </w:r>
+      <w:r>
+        <w:rPr>
+          <w:lang w:val="en-US"/>
+        </w:rPr>
+        <w:t xml:space="preserve">to </w:t>
+      </w:r>
+      <w:r>
+        <w:rPr>
+          <w:lang w:val="en-US"/>
+        </w:rPr>
+        <w:t>simplex</w:t>
+      </w:r>
+      <w:r>
+        <w:rPr>
+          <w:lang w:val="en-US"/>
+        </w:rPr>
+        <w:t xml:space="preserve"> video</w:t>
+      </w:r>
+      <w:r>
+        <w:rPr>
+          <w:lang w:val="en-US"/>
+        </w:rPr>
+        <w:t xml:space="preserve">, the video and audio tracks are removed from the </w:t>
+      </w:r>
+      <w:proofErr w:type="spellStart"/>
+      <w:r>
+        <w:rPr>
+          <w:lang w:val="en-US"/>
+        </w:rPr>
+        <w:t>peerconnection</w:t>
+      </w:r>
+      <w:proofErr w:type="spellEnd"/>
+      <w:r>
+        <w:rPr>
+          <w:lang w:val="en-US"/>
+        </w:rPr>
+        <w:t xml:space="preserve"> as requested.</w:t>
+      </w:r>
+    </w:p>
+    <w:p>
+      <w:pPr>
+        <w:rPr>
           <w:b/>
           <w:bCs/>
           <w:lang w:val="en-US"/>
@@ -17335,6 +18544,7 @@
         <w:rPr>
           <w:lang w:val="en-US"/>
         </w:rPr>
+        <w:lastRenderedPageBreak/>
         <w:t>W</w:t>
       </w:r>
       <w:r>
@@ -17475,7 +18685,6 @@
         <w:rPr>
           <w:lang w:val="en-US"/>
         </w:rPr>
-        <w:lastRenderedPageBreak/>
         <w:t xml:space="preserve">When testing the Raspberry Pi camera V2 on </w:t>
       </w:r>
       <w:hyperlink r:id="rId44" w:history="1">
@@ -18099,6 +19308,7 @@
       </w:pPr>
       <w:bookmarkStart w:id="47" w:name="_Toc77977178"/>
       <w:r>
+        <w:lastRenderedPageBreak/>
         <w:t>SSL / TLS certificates</w:t>
       </w:r>
       <w:bookmarkEnd w:id="47"/>
@@ -18205,7 +19415,6 @@
         <w:rPr>
           <w:lang w:val="en-US"/>
         </w:rPr>
-        <w:lastRenderedPageBreak/>
         <w:t>I</w:t>
       </w:r>
       <w:r>
@@ -19086,6 +20295,7 @@
         <w:rPr>
           <w:lang w:val="en-US"/>
         </w:rPr>
+        <w:lastRenderedPageBreak/>
         <w:t>Build Plate Temperature set to 60°.</w:t>
       </w:r>
     </w:p>
@@ -19188,7 +20398,6 @@
         <w:rPr>
           <w:lang w:val="en-US"/>
         </w:rPr>
-        <w:lastRenderedPageBreak/>
         <w:t>If the first layer is problematic, set Build Plate Adhesion to Raft.</w:t>
       </w:r>
       <w:r>
@@ -23849,6 +25058,119 @@
     </w:lvl>
   </w:abstractNum>
   <w:abstractNum w:abstractNumId="14" w15:restartNumberingAfterBreak="0">
+    <w:nsid w:val="315716EE"/>
+    <w:multiLevelType w:val="hybridMultilevel"/>
+    <w:tmpl w:val="BBFE9CDA"/>
+    <w:lvl w:ilvl="0" w:tplc="20000001">
+      <w:start w:val="1"/>
+      <w:numFmt w:val="bullet"/>
+      <w:lvlText w:val=""/>
+      <w:lvlJc w:val="left"/>
+      <w:pPr>
+        <w:ind w:left="720" w:hanging="360"/>
+      </w:pPr>
+      <w:rPr>
+        <w:rFonts w:ascii="Symbol" w:hAnsi="Symbol" w:hint="default"/>
+      </w:rPr>
+    </w:lvl>
+    <w:lvl w:ilvl="1" w:tplc="20000003">
+      <w:start w:val="1"/>
+      <w:numFmt w:val="bullet"/>
+      <w:lvlText w:val="o"/>
+      <w:lvlJc w:val="left"/>
+      <w:pPr>
+        <w:ind w:left="1440" w:hanging="360"/>
+      </w:pPr>
+      <w:rPr>
+        <w:rFonts w:ascii="Courier New" w:hAnsi="Courier New" w:cs="Courier New" w:hint="default"/>
+      </w:rPr>
+    </w:lvl>
+    <w:lvl w:ilvl="2" w:tplc="20000005" w:tentative="1">
+      <w:start w:val="1"/>
+      <w:numFmt w:val="bullet"/>
+      <w:lvlText w:val=""/>
+      <w:lvlJc w:val="left"/>
+      <w:pPr>
+        <w:ind w:left="2160" w:hanging="360"/>
+      </w:pPr>
+      <w:rPr>
+        <w:rFonts w:ascii="Wingdings" w:hAnsi="Wingdings" w:hint="default"/>
+      </w:rPr>
+    </w:lvl>
+    <w:lvl w:ilvl="3" w:tplc="20000001" w:tentative="1">
+      <w:start w:val="1"/>
+      <w:numFmt w:val="bullet"/>
+      <w:lvlText w:val=""/>
+      <w:lvlJc w:val="left"/>
+      <w:pPr>
+        <w:ind w:left="2880" w:hanging="360"/>
+      </w:pPr>
+      <w:rPr>
+        <w:rFonts w:ascii="Symbol" w:hAnsi="Symbol" w:hint="default"/>
+      </w:rPr>
+    </w:lvl>
+    <w:lvl w:ilvl="4" w:tplc="20000003" w:tentative="1">
+      <w:start w:val="1"/>
+      <w:numFmt w:val="bullet"/>
+      <w:lvlText w:val="o"/>
+      <w:lvlJc w:val="left"/>
+      <w:pPr>
+        <w:ind w:left="3600" w:hanging="360"/>
+      </w:pPr>
+      <w:rPr>
+        <w:rFonts w:ascii="Courier New" w:hAnsi="Courier New" w:cs="Courier New" w:hint="default"/>
+      </w:rPr>
+    </w:lvl>
+    <w:lvl w:ilvl="5" w:tplc="20000005" w:tentative="1">
+      <w:start w:val="1"/>
+      <w:numFmt w:val="bullet"/>
+      <w:lvlText w:val=""/>
+      <w:lvlJc w:val="left"/>
+      <w:pPr>
+        <w:ind w:left="4320" w:hanging="360"/>
+      </w:pPr>
+      <w:rPr>
+        <w:rFonts w:ascii="Wingdings" w:hAnsi="Wingdings" w:hint="default"/>
+      </w:rPr>
+    </w:lvl>
+    <w:lvl w:ilvl="6" w:tplc="20000001" w:tentative="1">
+      <w:start w:val="1"/>
+      <w:numFmt w:val="bullet"/>
+      <w:lvlText w:val=""/>
+      <w:lvlJc w:val="left"/>
+      <w:pPr>
+        <w:ind w:left="5040" w:hanging="360"/>
+      </w:pPr>
+      <w:rPr>
+        <w:rFonts w:ascii="Symbol" w:hAnsi="Symbol" w:hint="default"/>
+      </w:rPr>
+    </w:lvl>
+    <w:lvl w:ilvl="7" w:tplc="20000003" w:tentative="1">
+      <w:start w:val="1"/>
+      <w:numFmt w:val="bullet"/>
+      <w:lvlText w:val="o"/>
+      <w:lvlJc w:val="left"/>
+      <w:pPr>
+        <w:ind w:left="5760" w:hanging="360"/>
+      </w:pPr>
+      <w:rPr>
+        <w:rFonts w:ascii="Courier New" w:hAnsi="Courier New" w:cs="Courier New" w:hint="default"/>
+      </w:rPr>
+    </w:lvl>
+    <w:lvl w:ilvl="8" w:tplc="20000005" w:tentative="1">
+      <w:start w:val="1"/>
+      <w:numFmt w:val="bullet"/>
+      <w:lvlText w:val=""/>
+      <w:lvlJc w:val="left"/>
+      <w:pPr>
+        <w:ind w:left="6480" w:hanging="360"/>
+      </w:pPr>
+      <w:rPr>
+        <w:rFonts w:ascii="Wingdings" w:hAnsi="Wingdings" w:hint="default"/>
+      </w:rPr>
+    </w:lvl>
+  </w:abstractNum>
+  <w:abstractNum w:abstractNumId="15" w15:restartNumberingAfterBreak="0">
     <w:nsid w:val="32A47BC4"/>
     <w:multiLevelType w:val="hybridMultilevel"/>
     <w:tmpl w:val="D9BA2D46"/>
@@ -23961,7 +25283,7 @@
       </w:rPr>
     </w:lvl>
   </w:abstractNum>
-  <w:abstractNum w:abstractNumId="15" w15:restartNumberingAfterBreak="0">
+  <w:abstractNum w:abstractNumId="16" w15:restartNumberingAfterBreak="0">
     <w:nsid w:val="3416687D"/>
     <w:multiLevelType w:val="hybridMultilevel"/>
     <w:tmpl w:val="C5640F64"/>
@@ -24074,7 +25396,7 @@
       </w:rPr>
     </w:lvl>
   </w:abstractNum>
-  <w:abstractNum w:abstractNumId="16" w15:restartNumberingAfterBreak="0">
+  <w:abstractNum w:abstractNumId="17" w15:restartNumberingAfterBreak="0">
     <w:nsid w:val="36E40F8A"/>
     <w:multiLevelType w:val="hybridMultilevel"/>
     <w:tmpl w:val="370A0986"/>
@@ -24187,7 +25509,7 @@
       </w:rPr>
     </w:lvl>
   </w:abstractNum>
-  <w:abstractNum w:abstractNumId="17" w15:restartNumberingAfterBreak="0">
+  <w:abstractNum w:abstractNumId="18" w15:restartNumberingAfterBreak="0">
     <w:nsid w:val="375159D8"/>
     <w:multiLevelType w:val="hybridMultilevel"/>
     <w:tmpl w:val="03206312"/>
@@ -24300,7 +25622,7 @@
       </w:rPr>
     </w:lvl>
   </w:abstractNum>
-  <w:abstractNum w:abstractNumId="18" w15:restartNumberingAfterBreak="0">
+  <w:abstractNum w:abstractNumId="19" w15:restartNumberingAfterBreak="0">
     <w:nsid w:val="3C12321B"/>
     <w:multiLevelType w:val="hybridMultilevel"/>
     <w:tmpl w:val="FEC45210"/>
@@ -24413,7 +25735,7 @@
       </w:rPr>
     </w:lvl>
   </w:abstractNum>
-  <w:abstractNum w:abstractNumId="19" w15:restartNumberingAfterBreak="0">
+  <w:abstractNum w:abstractNumId="20" w15:restartNumberingAfterBreak="0">
     <w:nsid w:val="3C1C4C97"/>
     <w:multiLevelType w:val="hybridMultilevel"/>
     <w:tmpl w:val="1EF4B830"/>
@@ -24526,7 +25848,7 @@
       </w:rPr>
     </w:lvl>
   </w:abstractNum>
-  <w:abstractNum w:abstractNumId="20" w15:restartNumberingAfterBreak="0">
+  <w:abstractNum w:abstractNumId="21" w15:restartNumberingAfterBreak="0">
     <w:nsid w:val="46C534FD"/>
     <w:multiLevelType w:val="hybridMultilevel"/>
     <w:tmpl w:val="22E2AE9C"/>
@@ -24639,7 +25961,7 @@
       </w:rPr>
     </w:lvl>
   </w:abstractNum>
-  <w:abstractNum w:abstractNumId="21" w15:restartNumberingAfterBreak="0">
+  <w:abstractNum w:abstractNumId="22" w15:restartNumberingAfterBreak="0">
     <w:nsid w:val="48262C1D"/>
     <w:multiLevelType w:val="hybridMultilevel"/>
     <w:tmpl w:val="21D2F304"/>
@@ -24752,7 +26074,7 @@
       </w:rPr>
     </w:lvl>
   </w:abstractNum>
-  <w:abstractNum w:abstractNumId="22" w15:restartNumberingAfterBreak="0">
+  <w:abstractNum w:abstractNumId="23" w15:restartNumberingAfterBreak="0">
     <w:nsid w:val="49D53F2D"/>
     <w:multiLevelType w:val="hybridMultilevel"/>
     <w:tmpl w:val="D640EB48"/>
@@ -24865,7 +26187,7 @@
       </w:rPr>
     </w:lvl>
   </w:abstractNum>
-  <w:abstractNum w:abstractNumId="23" w15:restartNumberingAfterBreak="0">
+  <w:abstractNum w:abstractNumId="24" w15:restartNumberingAfterBreak="0">
     <w:nsid w:val="4A2B1F7F"/>
     <w:multiLevelType w:val="hybridMultilevel"/>
     <w:tmpl w:val="128E33BE"/>
@@ -24978,7 +26300,7 @@
       </w:rPr>
     </w:lvl>
   </w:abstractNum>
-  <w:abstractNum w:abstractNumId="24" w15:restartNumberingAfterBreak="0">
+  <w:abstractNum w:abstractNumId="25" w15:restartNumberingAfterBreak="0">
     <w:nsid w:val="4C5E7050"/>
     <w:multiLevelType w:val="hybridMultilevel"/>
     <w:tmpl w:val="E7E4B8C6"/>
@@ -25091,7 +26413,7 @@
       </w:rPr>
     </w:lvl>
   </w:abstractNum>
-  <w:abstractNum w:abstractNumId="25" w15:restartNumberingAfterBreak="0">
+  <w:abstractNum w:abstractNumId="26" w15:restartNumberingAfterBreak="0">
     <w:nsid w:val="4D532A44"/>
     <w:multiLevelType w:val="multilevel"/>
     <w:tmpl w:val="0FD80DE2"/>
@@ -25209,7 +26531,7 @@
       </w:rPr>
     </w:lvl>
   </w:abstractNum>
-  <w:abstractNum w:abstractNumId="26" w15:restartNumberingAfterBreak="0">
+  <w:abstractNum w:abstractNumId="27" w15:restartNumberingAfterBreak="0">
     <w:nsid w:val="4EE032B3"/>
     <w:multiLevelType w:val="hybridMultilevel"/>
     <w:tmpl w:val="85F227AC"/>
@@ -25322,7 +26644,7 @@
       </w:rPr>
     </w:lvl>
   </w:abstractNum>
-  <w:abstractNum w:abstractNumId="27" w15:restartNumberingAfterBreak="0">
+  <w:abstractNum w:abstractNumId="28" w15:restartNumberingAfterBreak="0">
     <w:nsid w:val="4F34480D"/>
     <w:multiLevelType w:val="multilevel"/>
     <w:tmpl w:val="2000001F"/>
@@ -25408,7 +26730,7 @@
       </w:pPr>
     </w:lvl>
   </w:abstractNum>
-  <w:abstractNum w:abstractNumId="28" w15:restartNumberingAfterBreak="0">
+  <w:abstractNum w:abstractNumId="29" w15:restartNumberingAfterBreak="0">
     <w:nsid w:val="517006E4"/>
     <w:multiLevelType w:val="multilevel"/>
     <w:tmpl w:val="2000001F"/>
@@ -25494,7 +26816,7 @@
       </w:pPr>
     </w:lvl>
   </w:abstractNum>
-  <w:abstractNum w:abstractNumId="29" w15:restartNumberingAfterBreak="0">
+  <w:abstractNum w:abstractNumId="30" w15:restartNumberingAfterBreak="0">
     <w:nsid w:val="521248B6"/>
     <w:multiLevelType w:val="hybridMultilevel"/>
     <w:tmpl w:val="620E4D2E"/>
@@ -25607,7 +26929,7 @@
       </w:rPr>
     </w:lvl>
   </w:abstractNum>
-  <w:abstractNum w:abstractNumId="30" w15:restartNumberingAfterBreak="0">
+  <w:abstractNum w:abstractNumId="31" w15:restartNumberingAfterBreak="0">
     <w:nsid w:val="59821D91"/>
     <w:multiLevelType w:val="hybridMultilevel"/>
     <w:tmpl w:val="F9CED9D4"/>
@@ -25720,7 +27042,7 @@
       </w:rPr>
     </w:lvl>
   </w:abstractNum>
-  <w:abstractNum w:abstractNumId="31" w15:restartNumberingAfterBreak="0">
+  <w:abstractNum w:abstractNumId="32" w15:restartNumberingAfterBreak="0">
     <w:nsid w:val="5D327F88"/>
     <w:multiLevelType w:val="hybridMultilevel"/>
     <w:tmpl w:val="A1E670F2"/>
@@ -25833,7 +27155,7 @@
       </w:rPr>
     </w:lvl>
   </w:abstractNum>
-  <w:abstractNum w:abstractNumId="32" w15:restartNumberingAfterBreak="0">
+  <w:abstractNum w:abstractNumId="33" w15:restartNumberingAfterBreak="0">
     <w:nsid w:val="66312DEE"/>
     <w:multiLevelType w:val="hybridMultilevel"/>
     <w:tmpl w:val="33D280F6"/>
@@ -25946,7 +27268,7 @@
       </w:rPr>
     </w:lvl>
   </w:abstractNum>
-  <w:abstractNum w:abstractNumId="33" w15:restartNumberingAfterBreak="0">
+  <w:abstractNum w:abstractNumId="34" w15:restartNumberingAfterBreak="0">
     <w:nsid w:val="69A767A8"/>
     <w:multiLevelType w:val="hybridMultilevel"/>
     <w:tmpl w:val="C5D03EE4"/>
@@ -26059,7 +27381,7 @@
       </w:rPr>
     </w:lvl>
   </w:abstractNum>
-  <w:abstractNum w:abstractNumId="34" w15:restartNumberingAfterBreak="0">
+  <w:abstractNum w:abstractNumId="35" w15:restartNumberingAfterBreak="0">
     <w:nsid w:val="721734B6"/>
     <w:multiLevelType w:val="hybridMultilevel"/>
     <w:tmpl w:val="F2AE92D8"/>
@@ -26172,7 +27494,7 @@
       </w:rPr>
     </w:lvl>
   </w:abstractNum>
-  <w:abstractNum w:abstractNumId="35" w15:restartNumberingAfterBreak="0">
+  <w:abstractNum w:abstractNumId="36" w15:restartNumberingAfterBreak="0">
     <w:nsid w:val="77541BB0"/>
     <w:multiLevelType w:val="hybridMultilevel"/>
     <w:tmpl w:val="AB56A436"/>
@@ -26285,7 +27607,7 @@
       </w:rPr>
     </w:lvl>
   </w:abstractNum>
-  <w:abstractNum w:abstractNumId="36" w15:restartNumberingAfterBreak="0">
+  <w:abstractNum w:abstractNumId="37" w15:restartNumberingAfterBreak="0">
     <w:nsid w:val="788D1934"/>
     <w:multiLevelType w:val="hybridMultilevel"/>
     <w:tmpl w:val="5900D188"/>
@@ -26398,7 +27720,7 @@
       </w:rPr>
     </w:lvl>
   </w:abstractNum>
-  <w:abstractNum w:abstractNumId="37" w15:restartNumberingAfterBreak="0">
+  <w:abstractNum w:abstractNumId="38" w15:restartNumberingAfterBreak="0">
     <w:nsid w:val="7A9F08D7"/>
     <w:multiLevelType w:val="hybridMultilevel"/>
     <w:tmpl w:val="93A219B4"/>
@@ -26511,7 +27833,7 @@
       </w:rPr>
     </w:lvl>
   </w:abstractNum>
-  <w:abstractNum w:abstractNumId="38" w15:restartNumberingAfterBreak="0">
+  <w:abstractNum w:abstractNumId="39" w15:restartNumberingAfterBreak="0">
     <w:nsid w:val="7BCB5D45"/>
     <w:multiLevelType w:val="hybridMultilevel"/>
     <w:tmpl w:val="E8048A54"/>
@@ -26624,7 +27946,7 @@
       </w:rPr>
     </w:lvl>
   </w:abstractNum>
-  <w:abstractNum w:abstractNumId="39" w15:restartNumberingAfterBreak="0">
+  <w:abstractNum w:abstractNumId="40" w15:restartNumberingAfterBreak="0">
     <w:nsid w:val="7F5D78D1"/>
     <w:multiLevelType w:val="hybridMultilevel"/>
     <w:tmpl w:val="782A6842"/>
@@ -26741,31 +28063,31 @@
     <w:abstractNumId w:val="1"/>
   </w:num>
   <w:num w:numId="2">
-    <w:abstractNumId w:val="34"/>
+    <w:abstractNumId w:val="35"/>
   </w:num>
   <w:num w:numId="3">
-    <w:abstractNumId w:val="25"/>
+    <w:abstractNumId w:val="26"/>
   </w:num>
   <w:num w:numId="4">
-    <w:abstractNumId w:val="28"/>
+    <w:abstractNumId w:val="29"/>
   </w:num>
   <w:num w:numId="5">
-    <w:abstractNumId w:val="27"/>
+    <w:abstractNumId w:val="28"/>
   </w:num>
   <w:num w:numId="6">
     <w:abstractNumId w:val="7"/>
   </w:num>
   <w:num w:numId="7">
-    <w:abstractNumId w:val="19"/>
+    <w:abstractNumId w:val="20"/>
   </w:num>
   <w:num w:numId="8">
     <w:abstractNumId w:val="11"/>
   </w:num>
   <w:num w:numId="9">
-    <w:abstractNumId w:val="37"/>
+    <w:abstractNumId w:val="38"/>
   </w:num>
   <w:num w:numId="10">
-    <w:abstractNumId w:val="31"/>
+    <w:abstractNumId w:val="32"/>
   </w:num>
   <w:num w:numId="11">
     <w:abstractNumId w:val="0"/>
@@ -26774,40 +28096,40 @@
     <w:abstractNumId w:val="13"/>
   </w:num>
   <w:num w:numId="13">
-    <w:abstractNumId w:val="18"/>
+    <w:abstractNumId w:val="19"/>
   </w:num>
   <w:num w:numId="14">
     <w:abstractNumId w:val="12"/>
   </w:num>
   <w:num w:numId="15">
-    <w:abstractNumId w:val="15"/>
+    <w:abstractNumId w:val="16"/>
   </w:num>
   <w:num w:numId="16">
-    <w:abstractNumId w:val="26"/>
+    <w:abstractNumId w:val="27"/>
   </w:num>
   <w:num w:numId="17">
-    <w:abstractNumId w:val="30"/>
+    <w:abstractNumId w:val="31"/>
   </w:num>
   <w:num w:numId="18">
     <w:abstractNumId w:val="4"/>
   </w:num>
   <w:num w:numId="19">
-    <w:abstractNumId w:val="33"/>
+    <w:abstractNumId w:val="34"/>
   </w:num>
   <w:num w:numId="20">
-    <w:abstractNumId w:val="36"/>
+    <w:abstractNumId w:val="37"/>
   </w:num>
   <w:num w:numId="21">
-    <w:abstractNumId w:val="16"/>
+    <w:abstractNumId w:val="17"/>
   </w:num>
   <w:num w:numId="22">
-    <w:abstractNumId w:val="14"/>
+    <w:abstractNumId w:val="15"/>
   </w:num>
   <w:num w:numId="23">
     <w:abstractNumId w:val="3"/>
   </w:num>
   <w:num w:numId="24">
-    <w:abstractNumId w:val="25"/>
+    <w:abstractNumId w:val="26"/>
     <w:lvlOverride w:ilvl="0">
       <w:startOverride w:val="1"/>
     </w:lvlOverride>
@@ -26840,19 +28162,19 @@
     <w:abstractNumId w:val="5"/>
   </w:num>
   <w:num w:numId="26">
-    <w:abstractNumId w:val="35"/>
+    <w:abstractNumId w:val="36"/>
   </w:num>
   <w:num w:numId="27">
-    <w:abstractNumId w:val="38"/>
+    <w:abstractNumId w:val="39"/>
   </w:num>
   <w:num w:numId="28">
-    <w:abstractNumId w:val="23"/>
+    <w:abstractNumId w:val="24"/>
   </w:num>
   <w:num w:numId="29">
-    <w:abstractNumId w:val="29"/>
+    <w:abstractNumId w:val="30"/>
   </w:num>
   <w:num w:numId="30">
-    <w:abstractNumId w:val="21"/>
+    <w:abstractNumId w:val="22"/>
   </w:num>
   <w:num w:numId="31">
     <w:abstractNumId w:val="10"/>
@@ -26861,10 +28183,10 @@
     <w:abstractNumId w:val="2"/>
   </w:num>
   <w:num w:numId="33">
-    <w:abstractNumId w:val="24"/>
+    <w:abstractNumId w:val="25"/>
   </w:num>
   <w:num w:numId="34">
-    <w:abstractNumId w:val="20"/>
+    <w:abstractNumId w:val="21"/>
   </w:num>
   <w:num w:numId="35">
     <w:abstractNumId w:val="9"/>
@@ -26873,19 +28195,22 @@
     <w:abstractNumId w:val="8"/>
   </w:num>
   <w:num w:numId="37">
-    <w:abstractNumId w:val="39"/>
+    <w:abstractNumId w:val="40"/>
   </w:num>
   <w:num w:numId="38">
-    <w:abstractNumId w:val="32"/>
+    <w:abstractNumId w:val="33"/>
   </w:num>
   <w:num w:numId="39">
-    <w:abstractNumId w:val="17"/>
+    <w:abstractNumId w:val="18"/>
   </w:num>
   <w:num w:numId="40">
-    <w:abstractNumId w:val="22"/>
+    <w:abstractNumId w:val="23"/>
   </w:num>
   <w:num w:numId="41">
     <w:abstractNumId w:val="6"/>
+  </w:num>
+  <w:num w:numId="42">
+    <w:abstractNumId w:val="14"/>
   </w:num>
 </w:numbering>
 </file>

</xml_diff>

<commit_message>
correction OMRON relais label
</commit_message>
<xml_diff>
--- a/MyExoMy.docx
+++ b/MyExoMy.docx
@@ -340,7 +340,7 @@
           <w:r>
             <w:fldChar w:fldCharType="separate"/>
           </w:r>
-          <w:hyperlink w:anchor="_Toc82463124" w:history="1">
+          <w:hyperlink w:anchor="_Toc82467521" w:history="1">
             <w:r>
               <w:rPr>
                 <w:rStyle w:val="Hyperlink"/>
@@ -383,7 +383,7 @@
                 <w:noProof/>
                 <w:webHidden/>
               </w:rPr>
-              <w:instrText xml:space="preserve"> PAGEREF _Toc82463124 \h </w:instrText>
+              <w:instrText xml:space="preserve"> PAGEREF _Toc82467521 \h </w:instrText>
             </w:r>
             <w:r>
               <w:rPr>
@@ -427,7 +427,7 @@
               <w:lang w:val="en-NL" w:eastAsia="en-NL"/>
             </w:rPr>
           </w:pPr>
-          <w:hyperlink w:anchor="_Toc82463125" w:history="1">
+          <w:hyperlink w:anchor="_Toc82467522" w:history="1">
             <w:r>
               <w:rPr>
                 <w:rStyle w:val="Hyperlink"/>
@@ -469,7 +469,7 @@
                 <w:noProof/>
                 <w:webHidden/>
               </w:rPr>
-              <w:instrText xml:space="preserve"> PAGEREF _Toc82463125 \h </w:instrText>
+              <w:instrText xml:space="preserve"> PAGEREF _Toc82467522 \h </w:instrText>
             </w:r>
             <w:r>
               <w:rPr>
@@ -513,7 +513,7 @@
               <w:lang w:val="en-NL" w:eastAsia="en-NL"/>
             </w:rPr>
           </w:pPr>
-          <w:hyperlink w:anchor="_Toc82463126" w:history="1">
+          <w:hyperlink w:anchor="_Toc82467523" w:history="1">
             <w:r>
               <w:rPr>
                 <w:rStyle w:val="Hyperlink"/>
@@ -555,7 +555,7 @@
                 <w:noProof/>
                 <w:webHidden/>
               </w:rPr>
-              <w:instrText xml:space="preserve"> PAGEREF _Toc82463126 \h </w:instrText>
+              <w:instrText xml:space="preserve"> PAGEREF _Toc82467523 \h </w:instrText>
             </w:r>
             <w:r>
               <w:rPr>
@@ -599,7 +599,7 @@
               <w:lang w:val="en-NL" w:eastAsia="en-NL"/>
             </w:rPr>
           </w:pPr>
-          <w:hyperlink w:anchor="_Toc82463127" w:history="1">
+          <w:hyperlink w:anchor="_Toc82467524" w:history="1">
             <w:r>
               <w:rPr>
                 <w:rStyle w:val="Hyperlink"/>
@@ -641,7 +641,7 @@
                 <w:noProof/>
                 <w:webHidden/>
               </w:rPr>
-              <w:instrText xml:space="preserve"> PAGEREF _Toc82463127 \h </w:instrText>
+              <w:instrText xml:space="preserve"> PAGEREF _Toc82467524 \h </w:instrText>
             </w:r>
             <w:r>
               <w:rPr>
@@ -685,7 +685,7 @@
               <w:lang w:val="en-NL" w:eastAsia="en-NL"/>
             </w:rPr>
           </w:pPr>
-          <w:hyperlink w:anchor="_Toc82463128" w:history="1">
+          <w:hyperlink w:anchor="_Toc82467525" w:history="1">
             <w:r>
               <w:rPr>
                 <w:rStyle w:val="Hyperlink"/>
@@ -727,7 +727,7 @@
                 <w:noProof/>
                 <w:webHidden/>
               </w:rPr>
-              <w:instrText xml:space="preserve"> PAGEREF _Toc82463128 \h </w:instrText>
+              <w:instrText xml:space="preserve"> PAGEREF _Toc82467525 \h </w:instrText>
             </w:r>
             <w:r>
               <w:rPr>
@@ -771,7 +771,7 @@
               <w:lang w:val="en-NL" w:eastAsia="en-NL"/>
             </w:rPr>
           </w:pPr>
-          <w:hyperlink w:anchor="_Toc82463129" w:history="1">
+          <w:hyperlink w:anchor="_Toc82467526" w:history="1">
             <w:r>
               <w:rPr>
                 <w:rStyle w:val="Hyperlink"/>
@@ -813,7 +813,7 @@
                 <w:noProof/>
                 <w:webHidden/>
               </w:rPr>
-              <w:instrText xml:space="preserve"> PAGEREF _Toc82463129 \h </w:instrText>
+              <w:instrText xml:space="preserve"> PAGEREF _Toc82467526 \h </w:instrText>
             </w:r>
             <w:r>
               <w:rPr>
@@ -857,7 +857,7 @@
               <w:lang w:val="en-NL" w:eastAsia="en-NL"/>
             </w:rPr>
           </w:pPr>
-          <w:hyperlink w:anchor="_Toc82463130" w:history="1">
+          <w:hyperlink w:anchor="_Toc82467527" w:history="1">
             <w:r>
               <w:rPr>
                 <w:rStyle w:val="Hyperlink"/>
@@ -899,7 +899,7 @@
                 <w:noProof/>
                 <w:webHidden/>
               </w:rPr>
-              <w:instrText xml:space="preserve"> PAGEREF _Toc82463130 \h </w:instrText>
+              <w:instrText xml:space="preserve"> PAGEREF _Toc82467527 \h </w:instrText>
             </w:r>
             <w:r>
               <w:rPr>
@@ -943,7 +943,7 @@
               <w:lang w:val="en-NL" w:eastAsia="en-NL"/>
             </w:rPr>
           </w:pPr>
-          <w:hyperlink w:anchor="_Toc82463131" w:history="1">
+          <w:hyperlink w:anchor="_Toc82467528" w:history="1">
             <w:r>
               <w:rPr>
                 <w:rStyle w:val="Hyperlink"/>
@@ -985,7 +985,7 @@
                 <w:noProof/>
                 <w:webHidden/>
               </w:rPr>
-              <w:instrText xml:space="preserve"> PAGEREF _Toc82463131 \h </w:instrText>
+              <w:instrText xml:space="preserve"> PAGEREF _Toc82467528 \h </w:instrText>
             </w:r>
             <w:r>
               <w:rPr>
@@ -1024,12 +1024,12 @@
               <w:tab w:val="right" w:leader="dot" w:pos="9016"/>
             </w:tabs>
             <w:rPr>
-              <w:rFonts w:ascii="adhesion" w:eastAsiaTheme="minorEastAsia" w:hAnsi="adhesion"/>
+              <w:rFonts w:eastAsiaTheme="minorEastAsia"/>
               <w:noProof/>
               <w:lang w:val="en-NL" w:eastAsia="en-NL"/>
             </w:rPr>
           </w:pPr>
-          <w:hyperlink w:anchor="_Toc82463132" w:history="1">
+          <w:hyperlink w:anchor="_Toc82467529" w:history="1">
             <w:r>
               <w:rPr>
                 <w:rStyle w:val="Hyperlink"/>
@@ -1071,7 +1071,7 @@
                 <w:noProof/>
                 <w:webHidden/>
               </w:rPr>
-              <w:instrText xml:space="preserve"> PAGEREF _Toc82463132 \h </w:instrText>
+              <w:instrText xml:space="preserve"> PAGEREF _Toc82467529 \h </w:instrText>
             </w:r>
             <w:r>
               <w:rPr>
@@ -1115,7 +1115,7 @@
               <w:lang w:val="en-NL" w:eastAsia="en-NL"/>
             </w:rPr>
           </w:pPr>
-          <w:hyperlink w:anchor="_Toc82463133" w:history="1">
+          <w:hyperlink w:anchor="_Toc82467530" w:history="1">
             <w:r>
               <w:rPr>
                 <w:rStyle w:val="Hyperlink"/>
@@ -1157,7 +1157,7 @@
                 <w:noProof/>
                 <w:webHidden/>
               </w:rPr>
-              <w:instrText xml:space="preserve"> PAGEREF _Toc82463133 \h </w:instrText>
+              <w:instrText xml:space="preserve"> PAGEREF _Toc82467530 \h </w:instrText>
             </w:r>
             <w:r>
               <w:rPr>
@@ -1201,7 +1201,7 @@
               <w:lang w:val="en-NL" w:eastAsia="en-NL"/>
             </w:rPr>
           </w:pPr>
-          <w:hyperlink w:anchor="_Toc82463134" w:history="1">
+          <w:hyperlink w:anchor="_Toc82467531" w:history="1">
             <w:r>
               <w:rPr>
                 <w:rStyle w:val="Hyperlink"/>
@@ -1243,7 +1243,7 @@
                 <w:noProof/>
                 <w:webHidden/>
               </w:rPr>
-              <w:instrText xml:space="preserve"> PAGEREF _Toc82463134 \h </w:instrText>
+              <w:instrText xml:space="preserve"> PAGEREF _Toc82467531 \h </w:instrText>
             </w:r>
             <w:r>
               <w:rPr>
@@ -1287,7 +1287,7 @@
               <w:lang w:val="en-NL" w:eastAsia="en-NL"/>
             </w:rPr>
           </w:pPr>
-          <w:hyperlink w:anchor="_Toc82463135" w:history="1">
+          <w:hyperlink w:anchor="_Toc82467532" w:history="1">
             <w:r>
               <w:rPr>
                 <w:rStyle w:val="Hyperlink"/>
@@ -1329,7 +1329,7 @@
                 <w:noProof/>
                 <w:webHidden/>
               </w:rPr>
-              <w:instrText xml:space="preserve"> PAGEREF _Toc82463135 \h </w:instrText>
+              <w:instrText xml:space="preserve"> PAGEREF _Toc82467532 \h </w:instrText>
             </w:r>
             <w:r>
               <w:rPr>
@@ -1349,7 +1349,7 @@
                 <w:noProof/>
                 <w:webHidden/>
               </w:rPr>
-              <w:t>8</w:t>
+              <w:t>7</w:t>
             </w:r>
             <w:r>
               <w:rPr>
@@ -1373,7 +1373,7 @@
               <w:lang w:val="en-NL" w:eastAsia="en-NL"/>
             </w:rPr>
           </w:pPr>
-          <w:hyperlink w:anchor="_Toc82463136" w:history="1">
+          <w:hyperlink w:anchor="_Toc82467533" w:history="1">
             <w:r>
               <w:rPr>
                 <w:rStyle w:val="Hyperlink"/>
@@ -1415,7 +1415,7 @@
                 <w:noProof/>
                 <w:webHidden/>
               </w:rPr>
-              <w:instrText xml:space="preserve"> PAGEREF _Toc82463136 \h </w:instrText>
+              <w:instrText xml:space="preserve"> PAGEREF _Toc82467533 \h </w:instrText>
             </w:r>
             <w:r>
               <w:rPr>
@@ -1435,7 +1435,7 @@
                 <w:noProof/>
                 <w:webHidden/>
               </w:rPr>
-              <w:t>9</w:t>
+              <w:t>8</w:t>
             </w:r>
             <w:r>
               <w:rPr>
@@ -1459,7 +1459,7 @@
               <w:lang w:val="en-NL" w:eastAsia="en-NL"/>
             </w:rPr>
           </w:pPr>
-          <w:hyperlink w:anchor="_Toc82463137" w:history="1">
+          <w:hyperlink w:anchor="_Toc82467534" w:history="1">
             <w:r>
               <w:rPr>
                 <w:rStyle w:val="Hyperlink"/>
@@ -1501,7 +1501,7 @@
                 <w:noProof/>
                 <w:webHidden/>
               </w:rPr>
-              <w:instrText xml:space="preserve"> PAGEREF _Toc82463137 \h </w:instrText>
+              <w:instrText xml:space="preserve"> PAGEREF _Toc82467534 \h </w:instrText>
             </w:r>
             <w:r>
               <w:rPr>
@@ -1521,7 +1521,7 @@
                 <w:noProof/>
                 <w:webHidden/>
               </w:rPr>
-              <w:t>9</w:t>
+              <w:t>8</w:t>
             </w:r>
             <w:r>
               <w:rPr>
@@ -1545,7 +1545,7 @@
               <w:lang w:val="en-NL" w:eastAsia="en-NL"/>
             </w:rPr>
           </w:pPr>
-          <w:hyperlink w:anchor="_Toc82463138" w:history="1">
+          <w:hyperlink w:anchor="_Toc82467535" w:history="1">
             <w:r>
               <w:rPr>
                 <w:rStyle w:val="Hyperlink"/>
@@ -1587,7 +1587,7 @@
                 <w:noProof/>
                 <w:webHidden/>
               </w:rPr>
-              <w:instrText xml:space="preserve"> PAGEREF _Toc82463138 \h </w:instrText>
+              <w:instrText xml:space="preserve"> PAGEREF _Toc82467535 \h </w:instrText>
             </w:r>
             <w:r>
               <w:rPr>
@@ -1631,7 +1631,7 @@
               <w:lang w:val="en-NL" w:eastAsia="en-NL"/>
             </w:rPr>
           </w:pPr>
-          <w:hyperlink w:anchor="_Toc82463139" w:history="1">
+          <w:hyperlink w:anchor="_Toc82467536" w:history="1">
             <w:r>
               <w:rPr>
                 <w:rStyle w:val="Hyperlink"/>
@@ -1673,7 +1673,7 @@
                 <w:noProof/>
                 <w:webHidden/>
               </w:rPr>
-              <w:instrText xml:space="preserve"> PAGEREF _Toc82463139 \h </w:instrText>
+              <w:instrText xml:space="preserve"> PAGEREF _Toc82467536 \h </w:instrText>
             </w:r>
             <w:r>
               <w:rPr>
@@ -1717,7 +1717,7 @@
               <w:lang w:val="en-NL" w:eastAsia="en-NL"/>
             </w:rPr>
           </w:pPr>
-          <w:hyperlink w:anchor="_Toc82463140" w:history="1">
+          <w:hyperlink w:anchor="_Toc82467537" w:history="1">
             <w:r>
               <w:rPr>
                 <w:rStyle w:val="Hyperlink"/>
@@ -1759,7 +1759,7 @@
                 <w:noProof/>
                 <w:webHidden/>
               </w:rPr>
-              <w:instrText xml:space="preserve"> PAGEREF _Toc82463140 \h </w:instrText>
+              <w:instrText xml:space="preserve"> PAGEREF _Toc82467537 \h </w:instrText>
             </w:r>
             <w:r>
               <w:rPr>
@@ -1779,7 +1779,7 @@
                 <w:noProof/>
                 <w:webHidden/>
               </w:rPr>
-              <w:t>10</w:t>
+              <w:t>9</w:t>
             </w:r>
             <w:r>
               <w:rPr>
@@ -1803,7 +1803,7 @@
               <w:lang w:val="en-NL" w:eastAsia="en-NL"/>
             </w:rPr>
           </w:pPr>
-          <w:hyperlink w:anchor="_Toc82463141" w:history="1">
+          <w:hyperlink w:anchor="_Toc82467538" w:history="1">
             <w:r>
               <w:rPr>
                 <w:rStyle w:val="Hyperlink"/>
@@ -1845,7 +1845,7 @@
                 <w:noProof/>
                 <w:webHidden/>
               </w:rPr>
-              <w:instrText xml:space="preserve"> PAGEREF _Toc82463141 \h </w:instrText>
+              <w:instrText xml:space="preserve"> PAGEREF _Toc82467538 \h </w:instrText>
             </w:r>
             <w:r>
               <w:rPr>
@@ -1889,7 +1889,7 @@
               <w:lang w:val="en-NL" w:eastAsia="en-NL"/>
             </w:rPr>
           </w:pPr>
-          <w:hyperlink w:anchor="_Toc82463142" w:history="1">
+          <w:hyperlink w:anchor="_Toc82467539" w:history="1">
             <w:r>
               <w:rPr>
                 <w:rStyle w:val="Hyperlink"/>
@@ -1931,7 +1931,7 @@
                 <w:noProof/>
                 <w:webHidden/>
               </w:rPr>
-              <w:instrText xml:space="preserve"> PAGEREF _Toc82463142 \h </w:instrText>
+              <w:instrText xml:space="preserve"> PAGEREF _Toc82467539 \h </w:instrText>
             </w:r>
             <w:r>
               <w:rPr>
@@ -1975,7 +1975,7 @@
               <w:lang w:val="en-NL" w:eastAsia="en-NL"/>
             </w:rPr>
           </w:pPr>
-          <w:hyperlink w:anchor="_Toc82463143" w:history="1">
+          <w:hyperlink w:anchor="_Toc82467540" w:history="1">
             <w:r>
               <w:rPr>
                 <w:rStyle w:val="Hyperlink"/>
@@ -2017,7 +2017,7 @@
                 <w:noProof/>
                 <w:webHidden/>
               </w:rPr>
-              <w:instrText xml:space="preserve"> PAGEREF _Toc82463143 \h </w:instrText>
+              <w:instrText xml:space="preserve"> PAGEREF _Toc82467540 \h </w:instrText>
             </w:r>
             <w:r>
               <w:rPr>
@@ -2061,7 +2061,7 @@
               <w:lang w:val="en-NL" w:eastAsia="en-NL"/>
             </w:rPr>
           </w:pPr>
-          <w:hyperlink w:anchor="_Toc82463144" w:history="1">
+          <w:hyperlink w:anchor="_Toc82467541" w:history="1">
             <w:r>
               <w:rPr>
                 <w:rStyle w:val="Hyperlink"/>
@@ -2103,7 +2103,7 @@
                 <w:noProof/>
                 <w:webHidden/>
               </w:rPr>
-              <w:instrText xml:space="preserve"> PAGEREF _Toc82463144 \h </w:instrText>
+              <w:instrText xml:space="preserve"> PAGEREF _Toc82467541 \h </w:instrText>
             </w:r>
             <w:r>
               <w:rPr>
@@ -2123,7 +2123,7 @@
                 <w:noProof/>
                 <w:webHidden/>
               </w:rPr>
-              <w:t>11</w:t>
+              <w:t>10</w:t>
             </w:r>
             <w:r>
               <w:rPr>
@@ -2147,7 +2147,7 @@
               <w:lang w:val="en-NL" w:eastAsia="en-NL"/>
             </w:rPr>
           </w:pPr>
-          <w:hyperlink w:anchor="_Toc82463145" w:history="1">
+          <w:hyperlink w:anchor="_Toc82467542" w:history="1">
             <w:r>
               <w:rPr>
                 <w:rStyle w:val="Hyperlink"/>
@@ -2189,7 +2189,7 @@
                 <w:noProof/>
                 <w:webHidden/>
               </w:rPr>
-              <w:instrText xml:space="preserve"> PAGEREF _Toc82463145 \h </w:instrText>
+              <w:instrText xml:space="preserve"> PAGEREF _Toc82467542 \h </w:instrText>
             </w:r>
             <w:r>
               <w:rPr>
@@ -2233,7 +2233,7 @@
               <w:lang w:val="en-NL" w:eastAsia="en-NL"/>
             </w:rPr>
           </w:pPr>
-          <w:hyperlink w:anchor="_Toc82463146" w:history="1">
+          <w:hyperlink w:anchor="_Toc82467543" w:history="1">
             <w:r>
               <w:rPr>
                 <w:rStyle w:val="Hyperlink"/>
@@ -2275,7 +2275,7 @@
                 <w:noProof/>
                 <w:webHidden/>
               </w:rPr>
-              <w:instrText xml:space="preserve"> PAGEREF _Toc82463146 \h </w:instrText>
+              <w:instrText xml:space="preserve"> PAGEREF _Toc82467543 \h </w:instrText>
             </w:r>
             <w:r>
               <w:rPr>
@@ -2319,7 +2319,7 @@
               <w:lang w:val="en-NL" w:eastAsia="en-NL"/>
             </w:rPr>
           </w:pPr>
-          <w:hyperlink w:anchor="_Toc82463147" w:history="1">
+          <w:hyperlink w:anchor="_Toc82467544" w:history="1">
             <w:r>
               <w:rPr>
                 <w:rStyle w:val="Hyperlink"/>
@@ -2361,7 +2361,7 @@
                 <w:noProof/>
                 <w:webHidden/>
               </w:rPr>
-              <w:instrText xml:space="preserve"> PAGEREF _Toc82463147 \h </w:instrText>
+              <w:instrText xml:space="preserve"> PAGEREF _Toc82467544 \h </w:instrText>
             </w:r>
             <w:r>
               <w:rPr>
@@ -2381,7 +2381,7 @@
                 <w:noProof/>
                 <w:webHidden/>
               </w:rPr>
-              <w:t>12</w:t>
+              <w:t>11</w:t>
             </w:r>
             <w:r>
               <w:rPr>
@@ -2405,7 +2405,7 @@
               <w:lang w:val="en-NL" w:eastAsia="en-NL"/>
             </w:rPr>
           </w:pPr>
-          <w:hyperlink w:anchor="_Toc82463148" w:history="1">
+          <w:hyperlink w:anchor="_Toc82467545" w:history="1">
             <w:r>
               <w:rPr>
                 <w:rStyle w:val="Hyperlink"/>
@@ -2447,7 +2447,7 @@
                 <w:noProof/>
                 <w:webHidden/>
               </w:rPr>
-              <w:instrText xml:space="preserve"> PAGEREF _Toc82463148 \h </w:instrText>
+              <w:instrText xml:space="preserve"> PAGEREF _Toc82467545 \h </w:instrText>
             </w:r>
             <w:r>
               <w:rPr>
@@ -2491,7 +2491,7 @@
               <w:lang w:val="en-NL" w:eastAsia="en-NL"/>
             </w:rPr>
           </w:pPr>
-          <w:hyperlink w:anchor="_Toc82463149" w:history="1">
+          <w:hyperlink w:anchor="_Toc82467546" w:history="1">
             <w:r>
               <w:rPr>
                 <w:rStyle w:val="Hyperlink"/>
@@ -2533,7 +2533,7 @@
                 <w:noProof/>
                 <w:webHidden/>
               </w:rPr>
-              <w:instrText xml:space="preserve"> PAGEREF _Toc82463149 \h </w:instrText>
+              <w:instrText xml:space="preserve"> PAGEREF _Toc82467546 \h </w:instrText>
             </w:r>
             <w:r>
               <w:rPr>
@@ -2577,7 +2577,7 @@
               <w:lang w:val="en-NL" w:eastAsia="en-NL"/>
             </w:rPr>
           </w:pPr>
-          <w:hyperlink w:anchor="_Toc82463150" w:history="1">
+          <w:hyperlink w:anchor="_Toc82467547" w:history="1">
             <w:r>
               <w:rPr>
                 <w:rStyle w:val="Hyperlink"/>
@@ -2619,7 +2619,7 @@
                 <w:noProof/>
                 <w:webHidden/>
               </w:rPr>
-              <w:instrText xml:space="preserve"> PAGEREF _Toc82463150 \h </w:instrText>
+              <w:instrText xml:space="preserve"> PAGEREF _Toc82467547 \h </w:instrText>
             </w:r>
             <w:r>
               <w:rPr>
@@ -2663,7 +2663,7 @@
               <w:lang w:val="en-NL" w:eastAsia="en-NL"/>
             </w:rPr>
           </w:pPr>
-          <w:hyperlink w:anchor="_Toc82463151" w:history="1">
+          <w:hyperlink w:anchor="_Toc82467548" w:history="1">
             <w:r>
               <w:rPr>
                 <w:rStyle w:val="Hyperlink"/>
@@ -2705,7 +2705,7 @@
                 <w:noProof/>
                 <w:webHidden/>
               </w:rPr>
-              <w:instrText xml:space="preserve"> PAGEREF _Toc82463151 \h </w:instrText>
+              <w:instrText xml:space="preserve"> PAGEREF _Toc82467548 \h </w:instrText>
             </w:r>
             <w:r>
               <w:rPr>
@@ -2749,7 +2749,7 @@
               <w:lang w:val="en-NL" w:eastAsia="en-NL"/>
             </w:rPr>
           </w:pPr>
-          <w:hyperlink w:anchor="_Toc82463152" w:history="1">
+          <w:hyperlink w:anchor="_Toc82467549" w:history="1">
             <w:r>
               <w:rPr>
                 <w:rStyle w:val="Hyperlink"/>
@@ -2791,7 +2791,7 @@
                 <w:noProof/>
                 <w:webHidden/>
               </w:rPr>
-              <w:instrText xml:space="preserve"> PAGEREF _Toc82463152 \h </w:instrText>
+              <w:instrText xml:space="preserve"> PAGEREF _Toc82467549 \h </w:instrText>
             </w:r>
             <w:r>
               <w:rPr>
@@ -2835,7 +2835,7 @@
               <w:lang w:val="en-NL" w:eastAsia="en-NL"/>
             </w:rPr>
           </w:pPr>
-          <w:hyperlink w:anchor="_Toc82463153" w:history="1">
+          <w:hyperlink w:anchor="_Toc82467550" w:history="1">
             <w:r>
               <w:rPr>
                 <w:rStyle w:val="Hyperlink"/>
@@ -2878,7 +2878,7 @@
                 <w:noProof/>
                 <w:webHidden/>
               </w:rPr>
-              <w:instrText xml:space="preserve"> PAGEREF _Toc82463153 \h </w:instrText>
+              <w:instrText xml:space="preserve"> PAGEREF _Toc82467550 \h </w:instrText>
             </w:r>
             <w:r>
               <w:rPr>
@@ -2922,7 +2922,7 @@
               <w:lang w:val="en-NL" w:eastAsia="en-NL"/>
             </w:rPr>
           </w:pPr>
-          <w:hyperlink w:anchor="_Toc82463154" w:history="1">
+          <w:hyperlink w:anchor="_Toc82467551" w:history="1">
             <w:r>
               <w:rPr>
                 <w:rStyle w:val="Hyperlink"/>
@@ -2979,7 +2979,7 @@
                 <w:noProof/>
                 <w:webHidden/>
               </w:rPr>
-              <w:instrText xml:space="preserve"> PAGEREF _Toc82463154 \h </w:instrText>
+              <w:instrText xml:space="preserve"> PAGEREF _Toc82467551 \h </w:instrText>
             </w:r>
             <w:r>
               <w:rPr>
@@ -3023,7 +3023,7 @@
               <w:lang w:val="en-NL" w:eastAsia="en-NL"/>
             </w:rPr>
           </w:pPr>
-          <w:hyperlink w:anchor="_Toc82463155" w:history="1">
+          <w:hyperlink w:anchor="_Toc82467552" w:history="1">
             <w:r>
               <w:rPr>
                 <w:rStyle w:val="Hyperlink"/>
@@ -3065,7 +3065,7 @@
                 <w:noProof/>
                 <w:webHidden/>
               </w:rPr>
-              <w:instrText xml:space="preserve"> PAGEREF _Toc82463155 \h </w:instrText>
+              <w:instrText xml:space="preserve"> PAGEREF _Toc82467552 \h </w:instrText>
             </w:r>
             <w:r>
               <w:rPr>
@@ -3085,7 +3085,7 @@
                 <w:noProof/>
                 <w:webHidden/>
               </w:rPr>
-              <w:t>15</w:t>
+              <w:t>14</w:t>
             </w:r>
             <w:r>
               <w:rPr>
@@ -3109,7 +3109,7 @@
               <w:lang w:val="en-NL" w:eastAsia="en-NL"/>
             </w:rPr>
           </w:pPr>
-          <w:hyperlink w:anchor="_Toc82463156" w:history="1">
+          <w:hyperlink w:anchor="_Toc82467553" w:history="1">
             <w:r>
               <w:rPr>
                 <w:rStyle w:val="Hyperlink"/>
@@ -3151,7 +3151,7 @@
                 <w:noProof/>
                 <w:webHidden/>
               </w:rPr>
-              <w:instrText xml:space="preserve"> PAGEREF _Toc82463156 \h </w:instrText>
+              <w:instrText xml:space="preserve"> PAGEREF _Toc82467553 \h </w:instrText>
             </w:r>
             <w:r>
               <w:rPr>
@@ -3195,7 +3195,7 @@
               <w:lang w:val="en-NL" w:eastAsia="en-NL"/>
             </w:rPr>
           </w:pPr>
-          <w:hyperlink w:anchor="_Toc82463157" w:history="1">
+          <w:hyperlink w:anchor="_Toc82467554" w:history="1">
             <w:r>
               <w:rPr>
                 <w:rStyle w:val="Hyperlink"/>
@@ -3237,7 +3237,7 @@
                 <w:noProof/>
                 <w:webHidden/>
               </w:rPr>
-              <w:instrText xml:space="preserve"> PAGEREF _Toc82463157 \h </w:instrText>
+              <w:instrText xml:space="preserve"> PAGEREF _Toc82467554 \h </w:instrText>
             </w:r>
             <w:r>
               <w:rPr>
@@ -3281,7 +3281,7 @@
               <w:lang w:val="en-NL" w:eastAsia="en-NL"/>
             </w:rPr>
           </w:pPr>
-          <w:hyperlink w:anchor="_Toc82463158" w:history="1">
+          <w:hyperlink w:anchor="_Toc82467555" w:history="1">
             <w:r>
               <w:rPr>
                 <w:rStyle w:val="Hyperlink"/>
@@ -3323,7 +3323,7 @@
                 <w:noProof/>
                 <w:webHidden/>
               </w:rPr>
-              <w:instrText xml:space="preserve"> PAGEREF _Toc82463158 \h </w:instrText>
+              <w:instrText xml:space="preserve"> PAGEREF _Toc82467555 \h </w:instrText>
             </w:r>
             <w:r>
               <w:rPr>
@@ -3367,7 +3367,7 @@
               <w:lang w:val="en-NL" w:eastAsia="en-NL"/>
             </w:rPr>
           </w:pPr>
-          <w:hyperlink w:anchor="_Toc82463159" w:history="1">
+          <w:hyperlink w:anchor="_Toc82467556" w:history="1">
             <w:r>
               <w:rPr>
                 <w:rStyle w:val="Hyperlink"/>
@@ -3409,7 +3409,7 @@
                 <w:noProof/>
                 <w:webHidden/>
               </w:rPr>
-              <w:instrText xml:space="preserve"> PAGEREF _Toc82463159 \h </w:instrText>
+              <w:instrText xml:space="preserve"> PAGEREF _Toc82467556 \h </w:instrText>
             </w:r>
             <w:r>
               <w:rPr>
@@ -3453,7 +3453,7 @@
               <w:lang w:val="en-NL" w:eastAsia="en-NL"/>
             </w:rPr>
           </w:pPr>
-          <w:hyperlink w:anchor="_Toc82463160" w:history="1">
+          <w:hyperlink w:anchor="_Toc82467557" w:history="1">
             <w:r>
               <w:rPr>
                 <w:rStyle w:val="Hyperlink"/>
@@ -3495,7 +3495,7 @@
                 <w:noProof/>
                 <w:webHidden/>
               </w:rPr>
-              <w:instrText xml:space="preserve"> PAGEREF _Toc82463160 \h </w:instrText>
+              <w:instrText xml:space="preserve"> PAGEREF _Toc82467557 \h </w:instrText>
             </w:r>
             <w:r>
               <w:rPr>
@@ -3515,7 +3515,7 @@
                 <w:noProof/>
                 <w:webHidden/>
               </w:rPr>
-              <w:t>19</w:t>
+              <w:t>18</w:t>
             </w:r>
             <w:r>
               <w:rPr>
@@ -3539,7 +3539,7 @@
               <w:lang w:val="en-NL" w:eastAsia="en-NL"/>
             </w:rPr>
           </w:pPr>
-          <w:hyperlink w:anchor="_Toc82463161" w:history="1">
+          <w:hyperlink w:anchor="_Toc82467558" w:history="1">
             <w:r>
               <w:rPr>
                 <w:rStyle w:val="Hyperlink"/>
@@ -3581,7 +3581,7 @@
                 <w:noProof/>
                 <w:webHidden/>
               </w:rPr>
-              <w:instrText xml:space="preserve"> PAGEREF _Toc82463161 \h </w:instrText>
+              <w:instrText xml:space="preserve"> PAGEREF _Toc82467558 \h </w:instrText>
             </w:r>
             <w:r>
               <w:rPr>
@@ -3625,7 +3625,7 @@
               <w:lang w:val="en-NL" w:eastAsia="en-NL"/>
             </w:rPr>
           </w:pPr>
-          <w:hyperlink w:anchor="_Toc82463162" w:history="1">
+          <w:hyperlink w:anchor="_Toc82467559" w:history="1">
             <w:r>
               <w:rPr>
                 <w:rStyle w:val="Hyperlink"/>
@@ -3667,7 +3667,7 @@
                 <w:noProof/>
                 <w:webHidden/>
               </w:rPr>
-              <w:instrText xml:space="preserve"> PAGEREF _Toc82463162 \h </w:instrText>
+              <w:instrText xml:space="preserve"> PAGEREF _Toc82467559 \h </w:instrText>
             </w:r>
             <w:r>
               <w:rPr>
@@ -3711,7 +3711,7 @@
               <w:lang w:val="en-NL" w:eastAsia="en-NL"/>
             </w:rPr>
           </w:pPr>
-          <w:hyperlink w:anchor="_Toc82463163" w:history="1">
+          <w:hyperlink w:anchor="_Toc82467560" w:history="1">
             <w:r>
               <w:rPr>
                 <w:rStyle w:val="Hyperlink"/>
@@ -3753,7 +3753,7 @@
                 <w:noProof/>
                 <w:webHidden/>
               </w:rPr>
-              <w:instrText xml:space="preserve"> PAGEREF _Toc82463163 \h </w:instrText>
+              <w:instrText xml:space="preserve"> PAGEREF _Toc82467560 \h </w:instrText>
             </w:r>
             <w:r>
               <w:rPr>
@@ -3773,7 +3773,7 @@
                 <w:noProof/>
                 <w:webHidden/>
               </w:rPr>
-              <w:t>20</w:t>
+              <w:t>19</w:t>
             </w:r>
             <w:r>
               <w:rPr>
@@ -3797,7 +3797,7 @@
               <w:lang w:val="en-NL" w:eastAsia="en-NL"/>
             </w:rPr>
           </w:pPr>
-          <w:hyperlink w:anchor="_Toc82463164" w:history="1">
+          <w:hyperlink w:anchor="_Toc82467561" w:history="1">
             <w:r>
               <w:rPr>
                 <w:rStyle w:val="Hyperlink"/>
@@ -3839,7 +3839,7 @@
                 <w:noProof/>
                 <w:webHidden/>
               </w:rPr>
-              <w:instrText xml:space="preserve"> PAGEREF _Toc82463164 \h </w:instrText>
+              <w:instrText xml:space="preserve"> PAGEREF _Toc82467561 \h </w:instrText>
             </w:r>
             <w:r>
               <w:rPr>
@@ -3859,7 +3859,7 @@
                 <w:noProof/>
                 <w:webHidden/>
               </w:rPr>
-              <w:t>20</w:t>
+              <w:t>19</w:t>
             </w:r>
             <w:r>
               <w:rPr>
@@ -3883,7 +3883,7 @@
               <w:lang w:val="en-NL" w:eastAsia="en-NL"/>
             </w:rPr>
           </w:pPr>
-          <w:hyperlink w:anchor="_Toc82463165" w:history="1">
+          <w:hyperlink w:anchor="_Toc82467562" w:history="1">
             <w:r>
               <w:rPr>
                 <w:rStyle w:val="Hyperlink"/>
@@ -3925,7 +3925,7 @@
                 <w:noProof/>
                 <w:webHidden/>
               </w:rPr>
-              <w:instrText xml:space="preserve"> PAGEREF _Toc82463165 \h </w:instrText>
+              <w:instrText xml:space="preserve"> PAGEREF _Toc82467562 \h </w:instrText>
             </w:r>
             <w:r>
               <w:rPr>
@@ -3969,7 +3969,7 @@
               <w:lang w:val="en-NL" w:eastAsia="en-NL"/>
             </w:rPr>
           </w:pPr>
-          <w:hyperlink w:anchor="_Toc82463166" w:history="1">
+          <w:hyperlink w:anchor="_Toc82467563" w:history="1">
             <w:r>
               <w:rPr>
                 <w:rStyle w:val="Hyperlink"/>
@@ -4011,7 +4011,7 @@
                 <w:noProof/>
                 <w:webHidden/>
               </w:rPr>
-              <w:instrText xml:space="preserve"> PAGEREF _Toc82463166 \h </w:instrText>
+              <w:instrText xml:space="preserve"> PAGEREF _Toc82467563 \h </w:instrText>
             </w:r>
             <w:r>
               <w:rPr>
@@ -4055,7 +4055,7 @@
               <w:lang w:val="en-NL" w:eastAsia="en-NL"/>
             </w:rPr>
           </w:pPr>
-          <w:hyperlink w:anchor="_Toc82463167" w:history="1">
+          <w:hyperlink w:anchor="_Toc82467564" w:history="1">
             <w:r>
               <w:rPr>
                 <w:rStyle w:val="Hyperlink"/>
@@ -4097,7 +4097,7 @@
                 <w:noProof/>
                 <w:webHidden/>
               </w:rPr>
-              <w:instrText xml:space="preserve"> PAGEREF _Toc82463167 \h </w:instrText>
+              <w:instrText xml:space="preserve"> PAGEREF _Toc82467564 \h </w:instrText>
             </w:r>
             <w:r>
               <w:rPr>
@@ -4141,7 +4141,7 @@
               <w:lang w:val="en-NL" w:eastAsia="en-NL"/>
             </w:rPr>
           </w:pPr>
-          <w:hyperlink w:anchor="_Toc82463168" w:history="1">
+          <w:hyperlink w:anchor="_Toc82467565" w:history="1">
             <w:r>
               <w:rPr>
                 <w:rStyle w:val="Hyperlink"/>
@@ -4183,7 +4183,7 @@
                 <w:noProof/>
                 <w:webHidden/>
               </w:rPr>
-              <w:instrText xml:space="preserve"> PAGEREF _Toc82463168 \h </w:instrText>
+              <w:instrText xml:space="preserve"> PAGEREF _Toc82467565 \h </w:instrText>
             </w:r>
             <w:r>
               <w:rPr>
@@ -4227,7 +4227,7 @@
               <w:lang w:val="en-NL" w:eastAsia="en-NL"/>
             </w:rPr>
           </w:pPr>
-          <w:hyperlink w:anchor="_Toc82463169" w:history="1">
+          <w:hyperlink w:anchor="_Toc82467566" w:history="1">
             <w:r>
               <w:rPr>
                 <w:rStyle w:val="Hyperlink"/>
@@ -4270,7 +4270,7 @@
                 <w:noProof/>
                 <w:webHidden/>
               </w:rPr>
-              <w:instrText xml:space="preserve"> PAGEREF _Toc82463169 \h </w:instrText>
+              <w:instrText xml:space="preserve"> PAGEREF _Toc82467566 \h </w:instrText>
             </w:r>
             <w:r>
               <w:rPr>
@@ -4290,7 +4290,7 @@
                 <w:noProof/>
                 <w:webHidden/>
               </w:rPr>
-              <w:t>23</w:t>
+              <w:t>22</w:t>
             </w:r>
             <w:r>
               <w:rPr>
@@ -4314,7 +4314,7 @@
               <w:lang w:val="en-NL" w:eastAsia="en-NL"/>
             </w:rPr>
           </w:pPr>
-          <w:hyperlink w:anchor="_Toc82463170" w:history="1">
+          <w:hyperlink w:anchor="_Toc82467567" w:history="1">
             <w:r>
               <w:rPr>
                 <w:rStyle w:val="Hyperlink"/>
@@ -4356,7 +4356,7 @@
                 <w:noProof/>
                 <w:webHidden/>
               </w:rPr>
-              <w:instrText xml:space="preserve"> PAGEREF _Toc82463170 \h </w:instrText>
+              <w:instrText xml:space="preserve"> PAGEREF _Toc82467567 \h </w:instrText>
             </w:r>
             <w:r>
               <w:rPr>
@@ -4376,7 +4376,7 @@
                 <w:noProof/>
                 <w:webHidden/>
               </w:rPr>
-              <w:t>23</w:t>
+              <w:t>22</w:t>
             </w:r>
             <w:r>
               <w:rPr>
@@ -4400,7 +4400,7 @@
               <w:lang w:val="en-NL" w:eastAsia="en-NL"/>
             </w:rPr>
           </w:pPr>
-          <w:hyperlink w:anchor="_Toc82463171" w:history="1">
+          <w:hyperlink w:anchor="_Toc82467568" w:history="1">
             <w:r>
               <w:rPr>
                 <w:rStyle w:val="Hyperlink"/>
@@ -4442,7 +4442,7 @@
                 <w:noProof/>
                 <w:webHidden/>
               </w:rPr>
-              <w:instrText xml:space="preserve"> PAGEREF _Toc82463171 \h </w:instrText>
+              <w:instrText xml:space="preserve"> PAGEREF _Toc82467568 \h </w:instrText>
             </w:r>
             <w:r>
               <w:rPr>
@@ -4462,7 +4462,7 @@
                 <w:noProof/>
                 <w:webHidden/>
               </w:rPr>
-              <w:t>23</w:t>
+              <w:t>22</w:t>
             </w:r>
             <w:r>
               <w:rPr>
@@ -4486,7 +4486,7 @@
               <w:lang w:val="en-NL" w:eastAsia="en-NL"/>
             </w:rPr>
           </w:pPr>
-          <w:hyperlink w:anchor="_Toc82463172" w:history="1">
+          <w:hyperlink w:anchor="_Toc82467569" w:history="1">
             <w:r>
               <w:rPr>
                 <w:rStyle w:val="Hyperlink"/>
@@ -4528,7 +4528,7 @@
                 <w:noProof/>
                 <w:webHidden/>
               </w:rPr>
-              <w:instrText xml:space="preserve"> PAGEREF _Toc82463172 \h </w:instrText>
+              <w:instrText xml:space="preserve"> PAGEREF _Toc82467569 \h </w:instrText>
             </w:r>
             <w:r>
               <w:rPr>
@@ -4548,7 +4548,7 @@
                 <w:noProof/>
                 <w:webHidden/>
               </w:rPr>
-              <w:t>25</w:t>
+              <w:t>24</w:t>
             </w:r>
             <w:r>
               <w:rPr>
@@ -4596,7 +4596,7 @@
           <w:noProof/>
         </w:rPr>
       </w:pPr>
-      <w:bookmarkStart w:id="0" w:name="_Toc82463124"/>
+      <w:bookmarkStart w:id="0" w:name="_Toc82467521"/>
       <w:r>
         <w:lastRenderedPageBreak/>
         <w:t>Introduction</w:t>
@@ -4760,7 +4760,7 @@
       <w:pPr>
         <w:pStyle w:val="Heading1"/>
       </w:pPr>
-      <w:bookmarkStart w:id="1" w:name="_Toc82463125"/>
+      <w:bookmarkStart w:id="1" w:name="_Toc82467522"/>
       <w:r>
         <w:t>C</w:t>
       </w:r>
@@ -4782,7 +4782,7 @@
       <w:pPr>
         <w:pStyle w:val="Heading2"/>
       </w:pPr>
-      <w:bookmarkStart w:id="2" w:name="_Toc82463126"/>
+      <w:bookmarkStart w:id="2" w:name="_Toc82467523"/>
       <w:r>
         <w:t>For the first time</w:t>
       </w:r>
@@ -4833,7 +4833,7 @@
       <w:pPr>
         <w:pStyle w:val="Heading2"/>
       </w:pPr>
-      <w:bookmarkStart w:id="3" w:name="_Toc82463127"/>
+      <w:bookmarkStart w:id="3" w:name="_Toc82467524"/>
       <w:r>
         <w:t>When connection is lost for whatever reason</w:t>
       </w:r>
@@ -4949,7 +4949,7 @@
       <w:pPr>
         <w:pStyle w:val="Heading1"/>
       </w:pPr>
-      <w:bookmarkStart w:id="4" w:name="_Toc82463128"/>
+      <w:bookmarkStart w:id="4" w:name="_Toc82467525"/>
       <w:r>
         <w:t>Way of working</w:t>
       </w:r>
@@ -4959,7 +4959,7 @@
       <w:pPr>
         <w:pStyle w:val="Heading2"/>
       </w:pPr>
-      <w:bookmarkStart w:id="5" w:name="_Toc82463129"/>
+      <w:bookmarkStart w:id="5" w:name="_Toc82467526"/>
       <w:r>
         <w:t>For</w:t>
       </w:r>
@@ -6256,7 +6256,7 @@
       <w:pPr>
         <w:pStyle w:val="Heading2"/>
       </w:pPr>
-      <w:bookmarkStart w:id="6" w:name="_Toc82463130"/>
+      <w:bookmarkStart w:id="6" w:name="_Toc82467527"/>
       <w:r>
         <w:t xml:space="preserve">For </w:t>
       </w:r>
@@ -6408,7 +6408,7 @@
       <w:pPr>
         <w:pStyle w:val="Heading2"/>
       </w:pPr>
-      <w:bookmarkStart w:id="7" w:name="_Toc82463131"/>
+      <w:bookmarkStart w:id="7" w:name="_Toc82467528"/>
       <w:r>
         <w:t>About Docker</w:t>
       </w:r>
@@ -6666,7 +6666,7 @@
       <w:pPr>
         <w:pStyle w:val="Heading2"/>
       </w:pPr>
-      <w:bookmarkStart w:id="8" w:name="_Toc82463132"/>
+      <w:bookmarkStart w:id="8" w:name="_Toc82467529"/>
       <w:r>
         <w:t>In</w:t>
       </w:r>
@@ -6725,7 +6725,7 @@
       <w:pPr>
         <w:pStyle w:val="Heading1"/>
       </w:pPr>
-      <w:bookmarkStart w:id="9" w:name="_Toc82463133"/>
+      <w:bookmarkStart w:id="9" w:name="_Toc82467530"/>
       <w:r>
         <w:t xml:space="preserve">From </w:t>
       </w:r>
@@ -6767,7 +6767,7 @@
       <w:pPr>
         <w:pStyle w:val="Heading2"/>
       </w:pPr>
-      <w:bookmarkStart w:id="10" w:name="_Toc82463134"/>
+      <w:bookmarkStart w:id="10" w:name="_Toc82467531"/>
       <w:r>
         <w:lastRenderedPageBreak/>
         <w:t>Additions / changes in hardware</w:t>
@@ -7190,342 +7190,22 @@
       <w:r>
         <w:rPr>
           <w:noProof/>
+          <w:lang w:val="en-US"/>
         </w:rPr>
         <w:lastRenderedPageBreak/>
-        <mc:AlternateContent>
-          <mc:Choice Requires="wps">
-            <w:drawing>
-              <wp:anchor distT="0" distB="0" distL="114300" distR="114300" simplePos="0" relativeHeight="251673600" behindDoc="0" locked="0" layoutInCell="1" allowOverlap="1" wp14:anchorId="54F2554E" wp14:editId="4184E239">
-                <wp:simplePos x="0" y="0"/>
-                <wp:positionH relativeFrom="column">
-                  <wp:posOffset>73747</wp:posOffset>
-                </wp:positionH>
-                <wp:positionV relativeFrom="paragraph">
-                  <wp:posOffset>4063453</wp:posOffset>
-                </wp:positionV>
-                <wp:extent cx="3642360" cy="635"/>
-                <wp:effectExtent l="0" t="0" r="0" b="0"/>
-                <wp:wrapTopAndBottom/>
-                <wp:docPr id="16" name="Text Box 16"/>
-                <wp:cNvGraphicFramePr/>
-                <a:graphic xmlns:a="http://schemas.openxmlformats.org/drawingml/2006/main">
-                  <a:graphicData uri="http://schemas.microsoft.com/office/word/2010/wordprocessingShape">
-                    <wps:wsp>
-                      <wps:cNvSpPr txBox="1"/>
-                      <wps:spPr>
-                        <a:xfrm>
-                          <a:off x="0" y="0"/>
-                          <a:ext cx="3642360" cy="635"/>
-                        </a:xfrm>
-                        <a:prstGeom prst="rect">
-                          <a:avLst/>
-                        </a:prstGeom>
-                        <a:solidFill>
-                          <a:prstClr val="white"/>
-                        </a:solidFill>
-                        <a:ln>
-                          <a:noFill/>
-                        </a:ln>
-                      </wps:spPr>
-                      <wps:txbx>
-                        <w:txbxContent>
-                          <w:p>
-                            <w:pPr>
-                              <w:pStyle w:val="Caption"/>
-                              <w:rPr>
-                                <w:noProof/>
-                                <w:lang w:val="en-US"/>
-                              </w:rPr>
-                            </w:pPr>
-                            <w:r>
-                              <w:t xml:space="preserve">Figure </w:t>
-                            </w:r>
-                            <w:r>
-                              <w:fldChar w:fldCharType="begin"/>
-                            </w:r>
-                            <w:r>
-                              <w:instrText xml:space="preserve"> SEQ Figure \* ARABIC </w:instrText>
-                            </w:r>
-                            <w:r>
-                              <w:fldChar w:fldCharType="separate"/>
-                            </w:r>
-                            <w:r>
-                              <w:rPr>
-                                <w:noProof/>
-                              </w:rPr>
-                              <w:t>1</w:t>
-                            </w:r>
-                            <w:r>
-                              <w:rPr>
-                                <w:noProof/>
-                              </w:rPr>
-                              <w:fldChar w:fldCharType="end"/>
-                            </w:r>
-                            <w:r>
-                              <w:rPr>
-                                <w:lang w:val="en-US"/>
-                              </w:rPr>
-                              <w:t xml:space="preserve"> </w:t>
-                            </w:r>
-                            <w:r>
-                              <w:rPr>
-                                <w:lang w:val="en-US"/>
-                              </w:rPr>
-                              <w:t>Power board circuit, created with EasyEDA</w:t>
-                            </w:r>
-                          </w:p>
-                        </w:txbxContent>
-                      </wps:txbx>
-                      <wps:bodyPr rot="0" spcFirstLastPara="0" vertOverflow="overflow" horzOverflow="overflow" vert="horz" wrap="square" lIns="0" tIns="0" rIns="0" bIns="0" numCol="1" spcCol="0" rtlCol="0" fromWordArt="0" anchor="t" anchorCtr="0" forceAA="0" compatLnSpc="1">
-                        <a:prstTxWarp prst="textNoShape">
-                          <a:avLst/>
-                        </a:prstTxWarp>
-                        <a:spAutoFit/>
-                      </wps:bodyPr>
-                    </wps:wsp>
-                  </a:graphicData>
-                </a:graphic>
-              </wp:anchor>
-            </w:drawing>
-          </mc:Choice>
-          <mc:Fallback>
-            <w:pict>
-              <v:shapetype w14:anchorId="54F2554E" id="_x0000_t202" coordsize="21600,21600" o:spt="202" path="m,l,21600r21600,l21600,xe">
-                <v:stroke joinstyle="miter"/>
-                <v:path gradientshapeok="t" o:connecttype="rect"/>
-              </v:shapetype>
-              <v:shape id="Text Box 16" o:spid="_x0000_s1026" type="#_x0000_t202" style="position:absolute;left:0;text-align:left;margin-left:5.8pt;margin-top:319.95pt;width:286.8pt;height:.05pt;z-index:251673600;visibility:visible;mso-wrap-style:square;mso-wrap-distance-left:9pt;mso-wrap-distance-top:0;mso-wrap-distance-right:9pt;mso-wrap-distance-bottom:0;mso-position-horizontal:absolute;mso-position-horizontal-relative:text;mso-position-vertical:absolute;mso-position-vertical-relative:text;v-text-anchor:top" o:gfxdata="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" stroked="f">
-                <v:textbox style="mso-fit-shape-to-text:t" inset="0,0,0,0">
-                  <w:txbxContent>
-                    <w:p>
-                      <w:pPr>
-                        <w:pStyle w:val="Caption"/>
-                        <w:rPr>
-                          <w:noProof/>
-                          <w:lang w:val="en-US"/>
-                        </w:rPr>
-                      </w:pPr>
-                      <w:r>
-                        <w:t xml:space="preserve">Figure </w:t>
-                      </w:r>
-                      <w:r>
-                        <w:fldChar w:fldCharType="begin"/>
-                      </w:r>
-                      <w:r>
-                        <w:instrText xml:space="preserve"> SEQ Figure \* ARABIC </w:instrText>
-                      </w:r>
-                      <w:r>
-                        <w:fldChar w:fldCharType="separate"/>
-                      </w:r>
-                      <w:r>
-                        <w:rPr>
-                          <w:noProof/>
-                        </w:rPr>
-                        <w:t>1</w:t>
-                      </w:r>
-                      <w:r>
-                        <w:rPr>
-                          <w:noProof/>
-                        </w:rPr>
-                        <w:fldChar w:fldCharType="end"/>
-                      </w:r>
-                      <w:r>
-                        <w:rPr>
-                          <w:lang w:val="en-US"/>
-                        </w:rPr>
-                        <w:t xml:space="preserve"> </w:t>
-                      </w:r>
-                      <w:r>
-                        <w:rPr>
-                          <w:lang w:val="en-US"/>
-                        </w:rPr>
-                        <w:t>Power board circuit, created with EasyEDA</w:t>
-                      </w:r>
-                    </w:p>
-                  </w:txbxContent>
-                </v:textbox>
-                <w10:wrap type="topAndBottom"/>
-              </v:shape>
-            </w:pict>
-          </mc:Fallback>
-        </mc:AlternateContent>
-      </w:r>
-      <w:r>
-        <w:rPr>
-          <w:noProof/>
-        </w:rPr>
-        <mc:AlternateContent>
-          <mc:Choice Requires="wps">
-            <w:drawing>
-              <wp:anchor distT="0" distB="0" distL="114300" distR="114300" simplePos="0" relativeHeight="251671552" behindDoc="0" locked="0" layoutInCell="1" allowOverlap="1" wp14:anchorId="38D97B1E" wp14:editId="08BDFA48">
-                <wp:simplePos x="0" y="0"/>
-                <wp:positionH relativeFrom="margin">
-                  <wp:posOffset>75674</wp:posOffset>
-                </wp:positionH>
-                <wp:positionV relativeFrom="paragraph">
-                  <wp:posOffset>8517977</wp:posOffset>
-                </wp:positionV>
-                <wp:extent cx="5300980" cy="635"/>
-                <wp:effectExtent l="0" t="0" r="0" b="0"/>
-                <wp:wrapTopAndBottom/>
-                <wp:docPr id="15" name="Text Box 15"/>
-                <wp:cNvGraphicFramePr/>
-                <a:graphic xmlns:a="http://schemas.openxmlformats.org/drawingml/2006/main">
-                  <a:graphicData uri="http://schemas.microsoft.com/office/word/2010/wordprocessingShape">
-                    <wps:wsp>
-                      <wps:cNvSpPr txBox="1"/>
-                      <wps:spPr>
-                        <a:xfrm>
-                          <a:off x="0" y="0"/>
-                          <a:ext cx="5300980" cy="635"/>
-                        </a:xfrm>
-                        <a:prstGeom prst="rect">
-                          <a:avLst/>
-                        </a:prstGeom>
-                        <a:solidFill>
-                          <a:prstClr val="white"/>
-                        </a:solidFill>
-                        <a:ln>
-                          <a:noFill/>
-                        </a:ln>
-                      </wps:spPr>
-                      <wps:txbx>
-                        <w:txbxContent>
-                          <w:p>
-                            <w:pPr>
-                              <w:pStyle w:val="Caption"/>
-                              <w:rPr>
-                                <w:noProof/>
-                                <w:lang w:val="en-US"/>
-                              </w:rPr>
-                            </w:pPr>
-                            <w:r>
-                              <w:t xml:space="preserve">Figure </w:t>
-                            </w:r>
-                            <w:r>
-                              <w:fldChar w:fldCharType="begin"/>
-                            </w:r>
-                            <w:r>
-                              <w:instrText xml:space="preserve"> SEQ Figure \* ARABIC </w:instrText>
-                            </w:r>
-                            <w:r>
-                              <w:fldChar w:fldCharType="separate"/>
-                            </w:r>
-                            <w:r>
-                              <w:rPr>
-                                <w:noProof/>
-                              </w:rPr>
-                              <w:t>2</w:t>
-                            </w:r>
-                            <w:r>
-                              <w:rPr>
-                                <w:noProof/>
-                              </w:rPr>
-                              <w:fldChar w:fldCharType="end"/>
-                            </w:r>
-                            <w:r>
-                              <w:rPr>
-                                <w:lang w:val="en-US"/>
-                              </w:rPr>
-                              <w:t xml:space="preserve"> </w:t>
-                            </w:r>
-                            <w:r>
-                              <w:rPr>
-                                <w:lang w:val="en-US"/>
-                              </w:rPr>
-                              <w:t>board PCB, manufactured at JLPCB</w:t>
-                            </w:r>
-                          </w:p>
-                        </w:txbxContent>
-                      </wps:txbx>
-                      <wps:bodyPr rot="0" spcFirstLastPara="0" vertOverflow="overflow" horzOverflow="overflow" vert="horz" wrap="square" lIns="0" tIns="0" rIns="0" bIns="0" numCol="1" spcCol="0" rtlCol="0" fromWordArt="0" anchor="t" anchorCtr="0" forceAA="0" compatLnSpc="1">
-                        <a:prstTxWarp prst="textNoShape">
-                          <a:avLst/>
-                        </a:prstTxWarp>
-                        <a:spAutoFit/>
-                      </wps:bodyPr>
-                    </wps:wsp>
-                  </a:graphicData>
-                </a:graphic>
-              </wp:anchor>
-            </w:drawing>
-          </mc:Choice>
-          <mc:Fallback>
-            <w:pict>
-              <v:shape w14:anchorId="38D97B1E" id="Text Box 15" o:spid="_x0000_s1027" type="#_x0000_t202" style="position:absolute;left:0;text-align:left;margin-left:5.95pt;margin-top:670.7pt;width:417.4pt;height:.05pt;z-index:251671552;visibility:visible;mso-wrap-style:square;mso-wrap-distance-left:9pt;mso-wrap-distance-top:0;mso-wrap-distance-right:9pt;mso-wrap-distance-bottom:0;mso-position-horizontal:absolute;mso-position-horizontal-relative:margin;mso-position-vertical:absolute;mso-position-vertical-relative:text;v-text-anchor:top" o:gfxdata="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" stroked="f">
-                <v:textbox style="mso-fit-shape-to-text:t" inset="0,0,0,0">
-                  <w:txbxContent>
-                    <w:p>
-                      <w:pPr>
-                        <w:pStyle w:val="Caption"/>
-                        <w:rPr>
-                          <w:noProof/>
-                          <w:lang w:val="en-US"/>
-                        </w:rPr>
-                      </w:pPr>
-                      <w:r>
-                        <w:t xml:space="preserve">Figure </w:t>
-                      </w:r>
-                      <w:r>
-                        <w:fldChar w:fldCharType="begin"/>
-                      </w:r>
-                      <w:r>
-                        <w:instrText xml:space="preserve"> SEQ Figure \* ARABIC </w:instrText>
-                      </w:r>
-                      <w:r>
-                        <w:fldChar w:fldCharType="separate"/>
-                      </w:r>
-                      <w:r>
-                        <w:rPr>
-                          <w:noProof/>
-                        </w:rPr>
-                        <w:t>2</w:t>
-                      </w:r>
-                      <w:r>
-                        <w:rPr>
-                          <w:noProof/>
-                        </w:rPr>
-                        <w:fldChar w:fldCharType="end"/>
-                      </w:r>
-                      <w:r>
-                        <w:rPr>
-                          <w:lang w:val="en-US"/>
-                        </w:rPr>
-                        <w:t xml:space="preserve"> </w:t>
-                      </w:r>
-                      <w:r>
-                        <w:rPr>
-                          <w:lang w:val="en-US"/>
-                        </w:rPr>
-                        <w:t>board PCB, manufactured at JLPCB</w:t>
-                      </w:r>
-                    </w:p>
-                  </w:txbxContent>
-                </v:textbox>
-                <w10:wrap type="topAndBottom" anchorx="margin"/>
-              </v:shape>
-            </w:pict>
-          </mc:Fallback>
-        </mc:AlternateContent>
-      </w:r>
-      <w:r>
-        <w:rPr>
-          <w:noProof/>
-          <w:lang w:val="en-US"/>
-        </w:rPr>
         <w:drawing>
-          <wp:anchor distT="0" distB="0" distL="114300" distR="114300" simplePos="0" relativeHeight="251668480" behindDoc="0" locked="0" layoutInCell="1" allowOverlap="1" wp14:anchorId="367DCEF3" wp14:editId="4E2CD070">
+          <wp:anchor distT="0" distB="0" distL="114300" distR="114300" simplePos="0" relativeHeight="251668480" behindDoc="0" locked="0" layoutInCell="1" allowOverlap="1" wp14:anchorId="7A1F21F0" wp14:editId="30B0C69C">
             <wp:simplePos x="0" y="0"/>
             <wp:positionH relativeFrom="column">
-              <wp:posOffset>80207</wp:posOffset>
+              <wp:posOffset>227023</wp:posOffset>
             </wp:positionH>
             <wp:positionV relativeFrom="paragraph">
-              <wp:posOffset>4348349</wp:posOffset>
+              <wp:posOffset>0</wp:posOffset>
             </wp:positionV>
-            <wp:extent cx="3642360" cy="4034790"/>
-            <wp:effectExtent l="0" t="0" r="0" b="3810"/>
+            <wp:extent cx="5725795" cy="4023360"/>
+            <wp:effectExtent l="0" t="0" r="8255" b="0"/>
             <wp:wrapTopAndBottom/>
-            <wp:docPr id="12" name="Picture 12"/>
+            <wp:docPr id="4" name="Picture 4"/>
             <wp:cNvGraphicFramePr>
               <a:graphicFrameLocks xmlns:a="http://schemas.openxmlformats.org/drawingml/2006/main" noChangeAspect="1"/>
             </wp:cNvGraphicFramePr>
@@ -7533,7 +7213,7 @@
               <a:graphicData uri="http://schemas.openxmlformats.org/drawingml/2006/picture">
                 <pic:pic xmlns:pic="http://schemas.openxmlformats.org/drawingml/2006/picture">
                   <pic:nvPicPr>
-                    <pic:cNvPr id="0" name="Picture 2"/>
+                    <pic:cNvPr id="0" name="Picture 1"/>
                     <pic:cNvPicPr>
                       <a:picLocks noChangeAspect="1" noChangeArrowheads="1"/>
                     </pic:cNvPicPr>
@@ -7554,7 +7234,7 @@
                   <pic:spPr bwMode="auto">
                     <a:xfrm>
                       <a:off x="0" y="0"/>
-                      <a:ext cx="3642360" cy="4034790"/>
+                      <a:ext cx="5725795" cy="4023360"/>
                     </a:xfrm>
                     <a:prstGeom prst="rect">
                       <a:avLst/>
@@ -7576,24 +7256,72 @@
           </wp:anchor>
         </w:drawing>
       </w:r>
+    </w:p>
+    <w:p>
+      <w:pPr>
+        <w:pStyle w:val="Caption"/>
+      </w:pPr>
+      <w:r>
+        <w:t xml:space="preserve">Figure </w:t>
+      </w:r>
+      <w:fldSimple w:instr=" SEQ Figure \* ARABIC ">
+        <w:r>
+          <w:rPr>
+            <w:noProof/>
+          </w:rPr>
+          <w:t>1</w:t>
+        </w:r>
+      </w:fldSimple>
+      <w:r>
+        <w:rPr>
+          <w:lang w:val="en-US"/>
+        </w:rPr>
+        <w:t xml:space="preserve"> </w:t>
+      </w:r>
+      <w:r>
+        <w:rPr>
+          <w:lang w:val="en-US"/>
+        </w:rPr>
+        <w:t xml:space="preserve">Power board circuit, created with </w:t>
+      </w:r>
+      <w:proofErr w:type="spellStart"/>
+      <w:r>
+        <w:rPr>
+          <w:lang w:val="en-US"/>
+        </w:rPr>
+        <w:t>EasyEDA</w:t>
+      </w:r>
+      <w:proofErr w:type="spellEnd"/>
+    </w:p>
+    <w:p>
+      <w:pPr>
+        <w:pStyle w:val="ListParagraph"/>
+        <w:keepNext/>
+        <w:ind w:left="360"/>
+      </w:pPr>
+      <w:r>
+        <w:rPr>
+          <w:lang w:val="en-US"/>
+        </w:rPr>
+        <w:br/>
+      </w:r>
       <w:r>
         <w:rPr>
           <w:noProof/>
-          <w:lang w:val="en-US"/>
         </w:rPr>
         <w:drawing>
-          <wp:anchor distT="0" distB="0" distL="114300" distR="114300" simplePos="0" relativeHeight="251669504" behindDoc="0" locked="0" layoutInCell="1" allowOverlap="1" wp14:anchorId="163E5EFF" wp14:editId="454AF100">
+          <wp:anchor distT="0" distB="0" distL="114300" distR="114300" simplePos="0" relativeHeight="251669504" behindDoc="0" locked="0" layoutInCell="1" allowOverlap="1" wp14:anchorId="338347F9" wp14:editId="6386CD9E">
             <wp:simplePos x="0" y="0"/>
             <wp:positionH relativeFrom="column">
-              <wp:posOffset>73660</wp:posOffset>
+              <wp:posOffset>226695</wp:posOffset>
             </wp:positionH>
             <wp:positionV relativeFrom="paragraph">
-              <wp:posOffset>332740</wp:posOffset>
+              <wp:posOffset>184785</wp:posOffset>
             </wp:positionV>
-            <wp:extent cx="5300980" cy="3702050"/>
-            <wp:effectExtent l="0" t="0" r="0" b="0"/>
+            <wp:extent cx="2352040" cy="2607310"/>
+            <wp:effectExtent l="0" t="0" r="0" b="2540"/>
             <wp:wrapTopAndBottom/>
-            <wp:docPr id="10" name="Picture 10"/>
+            <wp:docPr id="5" name="Picture 5"/>
             <wp:cNvGraphicFramePr>
               <a:graphicFrameLocks xmlns:a="http://schemas.openxmlformats.org/drawingml/2006/main" noChangeAspect="1"/>
             </wp:cNvGraphicFramePr>
@@ -7601,13 +7329,13 @@
               <a:graphicData uri="http://schemas.openxmlformats.org/drawingml/2006/picture">
                 <pic:pic xmlns:pic="http://schemas.openxmlformats.org/drawingml/2006/picture">
                   <pic:nvPicPr>
-                    <pic:cNvPr id="0" name="Picture 1"/>
+                    <pic:cNvPr id="0" name="Picture 2"/>
                     <pic:cNvPicPr>
                       <a:picLocks noChangeAspect="1" noChangeArrowheads="1"/>
                     </pic:cNvPicPr>
                   </pic:nvPicPr>
                   <pic:blipFill>
-                    <a:blip r:embed="rId16">
+                    <a:blip r:embed="rId16" cstate="print">
                       <a:extLst>
                         <a:ext uri="{28A0092B-C50C-407E-A947-70E740481C1C}">
                           <a14:useLocalDpi xmlns:a14="http://schemas.microsoft.com/office/drawing/2010/main" val="0"/>
@@ -7622,7 +7350,7 @@
                   <pic:spPr bwMode="auto">
                     <a:xfrm>
                       <a:off x="0" y="0"/>
-                      <a:ext cx="5300980" cy="3702050"/>
+                      <a:ext cx="2352040" cy="2607310"/>
                     </a:xfrm>
                     <a:prstGeom prst="rect">
                       <a:avLst/>
@@ -7644,26 +7372,40 @@
           </wp:anchor>
         </w:drawing>
       </w:r>
-      <w:r>
-        <w:rPr>
-          <w:lang w:val="en-US"/>
-        </w:rPr>
-        <w:br/>
-      </w:r>
-    </w:p>
-    <w:p>
-      <w:pPr>
-        <w:keepNext/>
-        <w:rPr>
-          <w:lang w:val="en-US"/>
-        </w:rPr>
-      </w:pPr>
+    </w:p>
+    <w:p>
+      <w:pPr>
+        <w:pStyle w:val="Caption"/>
+      </w:pPr>
+      <w:r>
+        <w:t xml:space="preserve">Figure </w:t>
+      </w:r>
+      <w:fldSimple w:instr=" SEQ Figure \* ARABIC ">
+        <w:r>
+          <w:rPr>
+            <w:noProof/>
+          </w:rPr>
+          <w:t>2</w:t>
+        </w:r>
+      </w:fldSimple>
+      <w:r>
+        <w:rPr>
+          <w:lang w:val="en-US"/>
+        </w:rPr>
+        <w:t xml:space="preserve"> </w:t>
+      </w:r>
+      <w:r>
+        <w:rPr>
+          <w:lang w:val="en-US"/>
+        </w:rPr>
+        <w:t>board PCB, manufactured at JLPCB</w:t>
+      </w:r>
     </w:p>
     <w:p>
       <w:pPr>
         <w:pStyle w:val="Heading2"/>
       </w:pPr>
-      <w:bookmarkStart w:id="11" w:name="_Toc82463135"/>
+      <w:bookmarkStart w:id="11" w:name="_Toc82467532"/>
       <w:r>
         <w:t>Additions /</w:t>
       </w:r>
@@ -7768,6 +7510,7 @@
         <w:rPr>
           <w:lang w:val="en-US"/>
         </w:rPr>
+        <w:lastRenderedPageBreak/>
         <w:t xml:space="preserve">The </w:t>
       </w:r>
       <w:proofErr w:type="spellStart"/>
@@ -8752,9 +8495,8 @@
       <w:pPr>
         <w:pStyle w:val="Heading1"/>
       </w:pPr>
-      <w:bookmarkStart w:id="12" w:name="_Toc82463136"/>
-      <w:r>
-        <w:lastRenderedPageBreak/>
+      <w:bookmarkStart w:id="12" w:name="_Toc82467533"/>
+      <w:r>
         <w:t>Topics</w:t>
       </w:r>
       <w:bookmarkEnd w:id="12"/>
@@ -8798,7 +8540,7 @@
       <w:bookmarkStart w:id="20" w:name="_Toc483165085"/>
       <w:bookmarkStart w:id="21" w:name="_Toc483165229"/>
       <w:bookmarkStart w:id="22" w:name="_Toc488004924"/>
-      <w:bookmarkStart w:id="23" w:name="_Toc82463137"/>
+      <w:bookmarkStart w:id="23" w:name="_Toc82467534"/>
       <w:proofErr w:type="spellStart"/>
       <w:r>
         <w:t>Wifi</w:t>
@@ -8971,9 +8713,10 @@
       <w:pPr>
         <w:pStyle w:val="Heading2"/>
       </w:pPr>
-      <w:bookmarkStart w:id="24" w:name="_Toc82463138"/>
-      <w:proofErr w:type="spellStart"/>
-      <w:r>
+      <w:bookmarkStart w:id="24" w:name="_Toc82467535"/>
+      <w:proofErr w:type="spellStart"/>
+      <w:r>
+        <w:lastRenderedPageBreak/>
         <w:t>Wifi</w:t>
       </w:r>
       <w:proofErr w:type="spellEnd"/>
@@ -8986,7 +8729,7 @@
       <w:pPr>
         <w:pStyle w:val="Heading3"/>
       </w:pPr>
-      <w:bookmarkStart w:id="25" w:name="_Toc82463139"/>
+      <w:bookmarkStart w:id="25" w:name="_Toc82467536"/>
       <w:r>
         <w:t xml:space="preserve">Video </w:t>
       </w:r>
@@ -9346,14 +9089,27 @@
                             <w:r>
                               <w:t xml:space="preserve">Figure </w:t>
                             </w:r>
-                            <w:fldSimple w:instr=" SEQ Figure \* ARABIC ">
-                              <w:r>
-                                <w:rPr>
-                                  <w:noProof/>
-                                </w:rPr>
-                                <w:t>3</w:t>
-                              </w:r>
-                            </w:fldSimple>
+                            <w:r>
+                              <w:fldChar w:fldCharType="begin"/>
+                            </w:r>
+                            <w:r>
+                              <w:instrText xml:space="preserve"> SEQ Figure \* ARABIC </w:instrText>
+                            </w:r>
+                            <w:r>
+                              <w:fldChar w:fldCharType="separate"/>
+                            </w:r>
+                            <w:r>
+                              <w:rPr>
+                                <w:noProof/>
+                              </w:rPr>
+                              <w:t>3</w:t>
+                            </w:r>
+                            <w:r>
+                              <w:rPr>
+                                <w:noProof/>
+                              </w:rPr>
+                              <w:fldChar w:fldCharType="end"/>
+                            </w:r>
                             <w:r>
                               <w:rPr>
                                 <w:lang w:val="en-US"/>
@@ -9380,7 +9136,11 @@
           </mc:Choice>
           <mc:Fallback>
             <w:pict>
-              <v:shape w14:anchorId="3C01FED6" id="Text Box 7" o:spid="_x0000_s1028" type="#_x0000_t202" style="position:absolute;margin-left:102.5pt;margin-top:168.15pt;width:203.1pt;height:.05pt;z-index:251664384;visibility:visible;mso-wrap-style:square;mso-height-percent:0;mso-wrap-distance-left:9pt;mso-wrap-distance-top:0;mso-wrap-distance-right:9pt;mso-wrap-distance-bottom:0;mso-position-horizontal:absolute;mso-position-horizontal-relative:text;mso-position-vertical:absolute;mso-position-vertical-relative:text;mso-height-percent:0;mso-height-relative:margin;v-text-anchor:top" o:gfxdata="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" stroked="f">
+              <v:shapetype w14:anchorId="3C01FED6" id="_x0000_t202" coordsize="21600,21600" o:spt="202" path="m,l,21600r21600,l21600,xe">
+                <v:stroke joinstyle="miter"/>
+                <v:path gradientshapeok="t" o:connecttype="rect"/>
+              </v:shapetype>
+              <v:shape id="Text Box 7" o:spid="_x0000_s1026" type="#_x0000_t202" style="position:absolute;margin-left:102.5pt;margin-top:168.15pt;width:203.1pt;height:.05pt;z-index:251664384;visibility:visible;mso-wrap-style:square;mso-height-percent:0;mso-wrap-distance-left:9pt;mso-wrap-distance-top:0;mso-wrap-distance-right:9pt;mso-wrap-distance-bottom:0;mso-position-horizontal:absolute;mso-position-horizontal-relative:text;mso-position-vertical:absolute;mso-position-vertical-relative:text;mso-height-percent:0;mso-height-relative:margin;v-text-anchor:top" o:gfxdata="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" stroked="f">
                 <v:textbox style="mso-fit-shape-to-text:t" inset="0,0,0,0">
                   <w:txbxContent>
                     <w:p>
@@ -9394,14 +9154,27 @@
                       <w:r>
                         <w:t xml:space="preserve">Figure </w:t>
                       </w:r>
-                      <w:fldSimple w:instr=" SEQ Figure \* ARABIC ">
-                        <w:r>
-                          <w:rPr>
-                            <w:noProof/>
-                          </w:rPr>
-                          <w:t>3</w:t>
-                        </w:r>
-                      </w:fldSimple>
+                      <w:r>
+                        <w:fldChar w:fldCharType="begin"/>
+                      </w:r>
+                      <w:r>
+                        <w:instrText xml:space="preserve"> SEQ Figure \* ARABIC </w:instrText>
+                      </w:r>
+                      <w:r>
+                        <w:fldChar w:fldCharType="separate"/>
+                      </w:r>
+                      <w:r>
+                        <w:rPr>
+                          <w:noProof/>
+                        </w:rPr>
+                        <w:t>3</w:t>
+                      </w:r>
+                      <w:r>
+                        <w:rPr>
+                          <w:noProof/>
+                        </w:rPr>
+                        <w:fldChar w:fldCharType="end"/>
+                      </w:r>
                       <w:r>
                         <w:rPr>
                           <w:lang w:val="en-US"/>
@@ -9610,239 +9383,239 @@
         <w:rPr>
           <w:lang w:val="en-US"/>
         </w:rPr>
+        <w:t>With an MJPEG stream the H</w:t>
+      </w:r>
+      <w:r>
+        <w:rPr>
+          <w:lang w:val="en-US"/>
+        </w:rPr>
+        <w:t>T</w:t>
+      </w:r>
+      <w:r>
+        <w:rPr>
+          <w:lang w:val="en-US"/>
+        </w:rPr>
+        <w:t xml:space="preserve">ML </w:t>
+      </w:r>
+      <w:proofErr w:type="spellStart"/>
+      <w:r>
+        <w:rPr>
+          <w:lang w:val="en-US"/>
+        </w:rPr>
+        <w:t>img</w:t>
+      </w:r>
+      <w:proofErr w:type="spellEnd"/>
+      <w:r>
+        <w:rPr>
+          <w:lang w:val="en-US"/>
+        </w:rPr>
+        <w:t xml:space="preserve"> element is used and then this is no issue.</w:t>
+      </w:r>
+      <w:r>
+        <w:rPr>
+          <w:lang w:val="en-US"/>
+        </w:rPr>
+        <w:t xml:space="preserve"> Also when WebRTC is used this is no issue.</w:t>
+      </w:r>
+    </w:p>
+    <w:p>
+      <w:pPr>
+        <w:rPr>
+          <w:rFonts w:ascii="Courier New" w:hAnsi="Courier New" w:cs="Courier New"/>
+          <w:sz w:val="20"/>
+          <w:szCs w:val="20"/>
+          <w:shd w:val="clear" w:color="auto" w:fill="FAFAFA"/>
+          <w:lang w:val="en-US"/>
+        </w:rPr>
+      </w:pPr>
+      <w:r>
+        <w:rPr>
+          <w:lang w:val="en-US"/>
+        </w:rPr>
+        <w:t xml:space="preserve">To monitor the network bandwidth from the Raspberry Pi side from the terminal, install </w:t>
+      </w:r>
+      <w:proofErr w:type="spellStart"/>
+      <w:r>
+        <w:rPr>
+          <w:lang w:val="en-US"/>
+        </w:rPr>
+        <w:t>vnstat</w:t>
+      </w:r>
+      <w:proofErr w:type="spellEnd"/>
+      <w:r>
+        <w:rPr>
+          <w:lang w:val="en-US"/>
+        </w:rPr>
+        <w:t xml:space="preserve"> and use </w:t>
+      </w:r>
+      <w:proofErr w:type="spellStart"/>
+      <w:r>
+        <w:rPr>
+          <w:rFonts w:ascii="Courier New" w:hAnsi="Courier New" w:cs="Courier New"/>
+          <w:sz w:val="20"/>
+          <w:szCs w:val="20"/>
+          <w:highlight w:val="lightGray"/>
+          <w:shd w:val="clear" w:color="auto" w:fill="FAFAFA"/>
+        </w:rPr>
+        <w:t>vnstat</w:t>
+      </w:r>
+      <w:proofErr w:type="spellEnd"/>
+      <w:r>
+        <w:rPr>
+          <w:rFonts w:ascii="Courier New" w:hAnsi="Courier New" w:cs="Courier New"/>
+          <w:sz w:val="20"/>
+          <w:szCs w:val="20"/>
+          <w:highlight w:val="lightGray"/>
+          <w:shd w:val="clear" w:color="auto" w:fill="FAFAFA"/>
+        </w:rPr>
+        <w:t xml:space="preserve"> -</w:t>
+      </w:r>
+      <w:proofErr w:type="spellStart"/>
+      <w:r>
+        <w:rPr>
+          <w:rFonts w:ascii="Courier New" w:hAnsi="Courier New" w:cs="Courier New"/>
+          <w:sz w:val="20"/>
+          <w:szCs w:val="20"/>
+          <w:highlight w:val="lightGray"/>
+          <w:shd w:val="clear" w:color="auto" w:fill="FAFAFA"/>
+        </w:rPr>
+        <w:t>i</w:t>
+      </w:r>
+      <w:proofErr w:type="spellEnd"/>
+      <w:r>
+        <w:rPr>
+          <w:rFonts w:ascii="Courier New" w:hAnsi="Courier New" w:cs="Courier New"/>
+          <w:sz w:val="20"/>
+          <w:szCs w:val="20"/>
+          <w:highlight w:val="lightGray"/>
+          <w:shd w:val="clear" w:color="auto" w:fill="FAFAFA"/>
+        </w:rPr>
+        <w:t xml:space="preserve"> wlan0 </w:t>
+      </w:r>
+      <w:r>
+        <w:rPr>
+          <w:rFonts w:ascii="Courier New" w:hAnsi="Courier New" w:cs="Courier New"/>
+          <w:sz w:val="20"/>
+          <w:szCs w:val="20"/>
+          <w:highlight w:val="lightGray"/>
+          <w:shd w:val="clear" w:color="auto" w:fill="FAFAFA"/>
+          <w:lang w:val="en-US"/>
+        </w:rPr>
+        <w:t>--</w:t>
+      </w:r>
+      <w:r>
+        <w:rPr>
+          <w:rFonts w:ascii="Courier New" w:hAnsi="Courier New" w:cs="Courier New"/>
+          <w:sz w:val="20"/>
+          <w:szCs w:val="20"/>
+          <w:highlight w:val="lightGray"/>
+          <w:shd w:val="clear" w:color="auto" w:fill="FAFAFA"/>
+        </w:rPr>
+        <w:t>live</w:t>
+      </w:r>
+      <w:r>
+        <w:rPr>
+          <w:lang w:val="en-US"/>
+        </w:rPr>
+        <w:t>.</w:t>
+      </w:r>
+    </w:p>
+    <w:p>
+      <w:pPr>
+        <w:pStyle w:val="Heading3"/>
+      </w:pPr>
+      <w:bookmarkStart w:id="26" w:name="_Toc82467537"/>
+      <w:r>
+        <w:t>External antenna for the Raspberry Pi</w:t>
+      </w:r>
+      <w:bookmarkEnd w:id="26"/>
+    </w:p>
+    <w:p>
+      <w:pPr>
+        <w:rPr>
+          <w:lang w:val="en-US"/>
+        </w:rPr>
+      </w:pPr>
+      <w:r>
+        <w:rPr>
+          <w:lang w:val="en-US"/>
+        </w:rPr>
+        <w:t xml:space="preserve">Because the Raspberry Pi onboard </w:t>
+      </w:r>
+      <w:proofErr w:type="spellStart"/>
+      <w:r>
+        <w:rPr>
+          <w:lang w:val="en-US"/>
+        </w:rPr>
+        <w:t>Wifi</w:t>
+      </w:r>
+      <w:proofErr w:type="spellEnd"/>
+      <w:r>
+        <w:rPr>
+          <w:lang w:val="en-US"/>
+        </w:rPr>
+        <w:t xml:space="preserve"> antenna is low to the ground and covered by the servo board, an external </w:t>
+      </w:r>
+      <w:proofErr w:type="spellStart"/>
+      <w:r>
+        <w:rPr>
+          <w:lang w:val="en-US"/>
+        </w:rPr>
+        <w:t>Wifi</w:t>
+      </w:r>
+      <w:proofErr w:type="spellEnd"/>
+      <w:r>
+        <w:rPr>
+          <w:lang w:val="en-US"/>
+        </w:rPr>
+        <w:t xml:space="preserve"> </w:t>
+      </w:r>
+      <w:r>
+        <w:rPr>
+          <w:lang w:val="en-US"/>
+        </w:rPr>
+        <w:t xml:space="preserve">antenna or USB </w:t>
+      </w:r>
+      <w:proofErr w:type="spellStart"/>
+      <w:r>
+        <w:rPr>
+          <w:lang w:val="en-US"/>
+        </w:rPr>
+        <w:t>Wifi</w:t>
+      </w:r>
+      <w:proofErr w:type="spellEnd"/>
+      <w:r>
+        <w:rPr>
+          <w:lang w:val="en-US"/>
+        </w:rPr>
+        <w:t xml:space="preserve"> </w:t>
+      </w:r>
+      <w:r>
+        <w:rPr>
+          <w:lang w:val="en-US"/>
+        </w:rPr>
+        <w:t>dongle</w:t>
+      </w:r>
+      <w:r>
+        <w:rPr>
+          <w:lang w:val="en-US"/>
+        </w:rPr>
+        <w:t xml:space="preserve"> can be used</w:t>
+      </w:r>
+      <w:r>
+        <w:rPr>
+          <w:lang w:val="en-US"/>
+        </w:rPr>
+        <w:t>.</w:t>
+      </w:r>
+    </w:p>
+    <w:p>
+      <w:pPr>
+        <w:pStyle w:val="Heading4"/>
+      </w:pPr>
+      <w:bookmarkStart w:id="27" w:name="_Toc82467538"/>
+      <w:r>
         <w:lastRenderedPageBreak/>
-        <w:t>With an MJPEG stream the H</w:t>
-      </w:r>
-      <w:r>
-        <w:rPr>
-          <w:lang w:val="en-US"/>
-        </w:rPr>
-        <w:t>T</w:t>
-      </w:r>
-      <w:r>
-        <w:rPr>
-          <w:lang w:val="en-US"/>
-        </w:rPr>
-        <w:t xml:space="preserve">ML </w:t>
-      </w:r>
-      <w:proofErr w:type="spellStart"/>
-      <w:r>
-        <w:rPr>
-          <w:lang w:val="en-US"/>
-        </w:rPr>
-        <w:t>img</w:t>
-      </w:r>
-      <w:proofErr w:type="spellEnd"/>
-      <w:r>
-        <w:rPr>
-          <w:lang w:val="en-US"/>
-        </w:rPr>
-        <w:t xml:space="preserve"> element is used and then this is no issue.</w:t>
-      </w:r>
-      <w:r>
-        <w:rPr>
-          <w:lang w:val="en-US"/>
-        </w:rPr>
-        <w:t xml:space="preserve"> Also when WebRTC is used this is no issue.</w:t>
-      </w:r>
-    </w:p>
-    <w:p>
-      <w:pPr>
-        <w:rPr>
-          <w:rFonts w:ascii="Courier New" w:hAnsi="Courier New" w:cs="Courier New"/>
-          <w:sz w:val="20"/>
-          <w:szCs w:val="20"/>
-          <w:shd w:val="clear" w:color="auto" w:fill="FAFAFA"/>
-          <w:lang w:val="en-US"/>
-        </w:rPr>
-      </w:pPr>
-      <w:r>
-        <w:rPr>
-          <w:lang w:val="en-US"/>
-        </w:rPr>
-        <w:t xml:space="preserve">To monitor the network bandwidth from the Raspberry Pi side from the terminal, install </w:t>
-      </w:r>
-      <w:proofErr w:type="spellStart"/>
-      <w:r>
-        <w:rPr>
-          <w:lang w:val="en-US"/>
-        </w:rPr>
-        <w:t>vnstat</w:t>
-      </w:r>
-      <w:proofErr w:type="spellEnd"/>
-      <w:r>
-        <w:rPr>
-          <w:lang w:val="en-US"/>
-        </w:rPr>
-        <w:t xml:space="preserve"> and use </w:t>
-      </w:r>
-      <w:proofErr w:type="spellStart"/>
-      <w:r>
-        <w:rPr>
-          <w:rFonts w:ascii="Courier New" w:hAnsi="Courier New" w:cs="Courier New"/>
-          <w:sz w:val="20"/>
-          <w:szCs w:val="20"/>
-          <w:highlight w:val="lightGray"/>
-          <w:shd w:val="clear" w:color="auto" w:fill="FAFAFA"/>
-        </w:rPr>
-        <w:t>vnstat</w:t>
-      </w:r>
-      <w:proofErr w:type="spellEnd"/>
-      <w:r>
-        <w:rPr>
-          <w:rFonts w:ascii="Courier New" w:hAnsi="Courier New" w:cs="Courier New"/>
-          <w:sz w:val="20"/>
-          <w:szCs w:val="20"/>
-          <w:highlight w:val="lightGray"/>
-          <w:shd w:val="clear" w:color="auto" w:fill="FAFAFA"/>
-        </w:rPr>
-        <w:t xml:space="preserve"> -</w:t>
-      </w:r>
-      <w:proofErr w:type="spellStart"/>
-      <w:r>
-        <w:rPr>
-          <w:rFonts w:ascii="Courier New" w:hAnsi="Courier New" w:cs="Courier New"/>
-          <w:sz w:val="20"/>
-          <w:szCs w:val="20"/>
-          <w:highlight w:val="lightGray"/>
-          <w:shd w:val="clear" w:color="auto" w:fill="FAFAFA"/>
-        </w:rPr>
-        <w:t>i</w:t>
-      </w:r>
-      <w:proofErr w:type="spellEnd"/>
-      <w:r>
-        <w:rPr>
-          <w:rFonts w:ascii="Courier New" w:hAnsi="Courier New" w:cs="Courier New"/>
-          <w:sz w:val="20"/>
-          <w:szCs w:val="20"/>
-          <w:highlight w:val="lightGray"/>
-          <w:shd w:val="clear" w:color="auto" w:fill="FAFAFA"/>
-        </w:rPr>
-        <w:t xml:space="preserve"> wlan0 </w:t>
-      </w:r>
-      <w:r>
-        <w:rPr>
-          <w:rFonts w:ascii="Courier New" w:hAnsi="Courier New" w:cs="Courier New"/>
-          <w:sz w:val="20"/>
-          <w:szCs w:val="20"/>
-          <w:highlight w:val="lightGray"/>
-          <w:shd w:val="clear" w:color="auto" w:fill="FAFAFA"/>
-          <w:lang w:val="en-US"/>
-        </w:rPr>
-        <w:t>--</w:t>
-      </w:r>
-      <w:r>
-        <w:rPr>
-          <w:rFonts w:ascii="Courier New" w:hAnsi="Courier New" w:cs="Courier New"/>
-          <w:sz w:val="20"/>
-          <w:szCs w:val="20"/>
-          <w:highlight w:val="lightGray"/>
-          <w:shd w:val="clear" w:color="auto" w:fill="FAFAFA"/>
-        </w:rPr>
-        <w:t>live</w:t>
-      </w:r>
-      <w:r>
-        <w:rPr>
-          <w:lang w:val="en-US"/>
-        </w:rPr>
-        <w:t>.</w:t>
-      </w:r>
-    </w:p>
-    <w:p>
-      <w:pPr>
-        <w:pStyle w:val="Heading3"/>
-      </w:pPr>
-      <w:bookmarkStart w:id="26" w:name="_Toc82463140"/>
-      <w:r>
-        <w:t>External antenna for the Raspberry Pi</w:t>
-      </w:r>
-      <w:bookmarkEnd w:id="26"/>
-    </w:p>
-    <w:p>
-      <w:pPr>
-        <w:rPr>
-          <w:lang w:val="en-US"/>
-        </w:rPr>
-      </w:pPr>
-      <w:r>
-        <w:rPr>
-          <w:lang w:val="en-US"/>
-        </w:rPr>
-        <w:t xml:space="preserve">Because the Raspberry Pi onboard </w:t>
-      </w:r>
-      <w:proofErr w:type="spellStart"/>
-      <w:r>
-        <w:rPr>
-          <w:lang w:val="en-US"/>
-        </w:rPr>
-        <w:t>Wifi</w:t>
-      </w:r>
-      <w:proofErr w:type="spellEnd"/>
-      <w:r>
-        <w:rPr>
-          <w:lang w:val="en-US"/>
-        </w:rPr>
-        <w:t xml:space="preserve"> antenna is low to the ground and covered by the servo board, an external </w:t>
-      </w:r>
-      <w:proofErr w:type="spellStart"/>
-      <w:r>
-        <w:rPr>
-          <w:lang w:val="en-US"/>
-        </w:rPr>
-        <w:t>Wifi</w:t>
-      </w:r>
-      <w:proofErr w:type="spellEnd"/>
-      <w:r>
-        <w:rPr>
-          <w:lang w:val="en-US"/>
-        </w:rPr>
-        <w:t xml:space="preserve"> </w:t>
-      </w:r>
-      <w:r>
-        <w:rPr>
-          <w:lang w:val="en-US"/>
-        </w:rPr>
-        <w:t xml:space="preserve">antenna or USB </w:t>
-      </w:r>
-      <w:proofErr w:type="spellStart"/>
-      <w:r>
-        <w:rPr>
-          <w:lang w:val="en-US"/>
-        </w:rPr>
-        <w:t>Wifi</w:t>
-      </w:r>
-      <w:proofErr w:type="spellEnd"/>
-      <w:r>
-        <w:rPr>
-          <w:lang w:val="en-US"/>
-        </w:rPr>
-        <w:t xml:space="preserve"> </w:t>
-      </w:r>
-      <w:r>
-        <w:rPr>
-          <w:lang w:val="en-US"/>
-        </w:rPr>
-        <w:t>dongle</w:t>
-      </w:r>
-      <w:r>
-        <w:rPr>
-          <w:lang w:val="en-US"/>
-        </w:rPr>
-        <w:t xml:space="preserve"> can be used</w:t>
-      </w:r>
-      <w:r>
-        <w:rPr>
-          <w:lang w:val="en-US"/>
-        </w:rPr>
-        <w:t>.</w:t>
-      </w:r>
-    </w:p>
-    <w:p>
-      <w:pPr>
-        <w:pStyle w:val="Heading4"/>
-      </w:pPr>
-      <w:bookmarkStart w:id="27" w:name="_Toc82463141"/>
-      <w:r>
         <w:t xml:space="preserve">External USB </w:t>
       </w:r>
       <w:proofErr w:type="spellStart"/>
@@ -10057,7 +9830,7 @@
       <w:pPr>
         <w:pStyle w:val="Heading4"/>
       </w:pPr>
-      <w:bookmarkStart w:id="28" w:name="_Toc82463142"/>
+      <w:bookmarkStart w:id="28" w:name="_Toc82467539"/>
       <w:r>
         <w:t>External Antenna</w:t>
       </w:r>
@@ -10132,14 +9905,30 @@
                             <w:r>
                               <w:t xml:space="preserve">Figure </w:t>
                             </w:r>
-                            <w:fldSimple w:instr=" SEQ Figure \* ARABIC ">
-                              <w:r>
-                                <w:rPr>
-                                  <w:noProof/>
-                                </w:rPr>
-                                <w:t>4</w:t>
-                              </w:r>
-                            </w:fldSimple>
+                            <w:r>
+                              <w:fldChar w:fldCharType="begin"/>
+                            </w:r>
+                            <w:r>
+                              <w:instrText xml:space="preserve"> SEQ Figure \* AR</w:instrText>
+                            </w:r>
+                            <w:r>
+                              <w:instrText xml:space="preserve">ABIC </w:instrText>
+                            </w:r>
+                            <w:r>
+                              <w:fldChar w:fldCharType="separate"/>
+                            </w:r>
+                            <w:r>
+                              <w:rPr>
+                                <w:noProof/>
+                              </w:rPr>
+                              <w:t>4</w:t>
+                            </w:r>
+                            <w:r>
+                              <w:rPr>
+                                <w:noProof/>
+                              </w:rPr>
+                              <w:fldChar w:fldCharType="end"/>
+                            </w:r>
                             <w:r>
                               <w:rPr>
                                 <w:lang w:val="en-US"/>
@@ -10166,7 +9955,7 @@
           </mc:Choice>
           <mc:Fallback>
             <w:pict>
-              <v:shape w14:anchorId="1DE61CD5" id="Text Box 3" o:spid="_x0000_s1029" type="#_x0000_t202" style="position:absolute;margin-left:93pt;margin-top:195.2pt;width:295.8pt;height:.05pt;z-index:251661312;visibility:visible;mso-wrap-style:square;mso-width-percent:0;mso-wrap-distance-left:9pt;mso-wrap-distance-top:0;mso-wrap-distance-right:9pt;mso-wrap-distance-bottom:0;mso-position-horizontal:absolute;mso-position-horizontal-relative:text;mso-position-vertical:absolute;mso-position-vertical-relative:text;mso-width-percent:0;mso-width-relative:margin;v-text-anchor:top" o:gfxdata="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" stroked="f">
+              <v:shape w14:anchorId="1DE61CD5" id="Text Box 3" o:spid="_x0000_s1027" type="#_x0000_t202" style="position:absolute;margin-left:93pt;margin-top:195.2pt;width:295.8pt;height:.05pt;z-index:251661312;visibility:visible;mso-wrap-style:square;mso-width-percent:0;mso-wrap-distance-left:9pt;mso-wrap-distance-top:0;mso-wrap-distance-right:9pt;mso-wrap-distance-bottom:0;mso-position-horizontal:absolute;mso-position-horizontal-relative:text;mso-position-vertical:absolute;mso-position-vertical-relative:text;mso-width-percent:0;mso-width-relative:margin;v-text-anchor:top" o:gfxdata="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" stroked="f">
                 <v:textbox style="mso-fit-shape-to-text:t" inset="0,0,0,0">
                   <w:txbxContent>
                     <w:p>
@@ -10180,14 +9969,30 @@
                       <w:r>
                         <w:t xml:space="preserve">Figure </w:t>
                       </w:r>
-                      <w:fldSimple w:instr=" SEQ Figure \* ARABIC ">
-                        <w:r>
-                          <w:rPr>
-                            <w:noProof/>
-                          </w:rPr>
-                          <w:t>4</w:t>
-                        </w:r>
-                      </w:fldSimple>
+                      <w:r>
+                        <w:fldChar w:fldCharType="begin"/>
+                      </w:r>
+                      <w:r>
+                        <w:instrText xml:space="preserve"> SEQ Figure \* AR</w:instrText>
+                      </w:r>
+                      <w:r>
+                        <w:instrText xml:space="preserve">ABIC </w:instrText>
+                      </w:r>
+                      <w:r>
+                        <w:fldChar w:fldCharType="separate"/>
+                      </w:r>
+                      <w:r>
+                        <w:rPr>
+                          <w:noProof/>
+                        </w:rPr>
+                        <w:t>4</w:t>
+                      </w:r>
+                      <w:r>
+                        <w:rPr>
+                          <w:noProof/>
+                        </w:rPr>
+                        <w:fldChar w:fldCharType="end"/>
+                      </w:r>
                       <w:r>
                         <w:rPr>
                           <w:lang w:val="en-US"/>
@@ -10322,7 +10127,7 @@
       <w:pPr>
         <w:pStyle w:val="Heading3"/>
       </w:pPr>
-      <w:bookmarkStart w:id="29" w:name="_Toc82463143"/>
+      <w:bookmarkStart w:id="29" w:name="_Toc82467540"/>
       <w:r>
         <w:t>Access points and roaming</w:t>
       </w:r>
@@ -10486,7 +10291,6 @@
         <w:rPr>
           <w:lang w:val="en-US"/>
         </w:rPr>
-        <w:lastRenderedPageBreak/>
         <w:t>5 GHz seems to have better performance than 2.4 GHz</w:t>
       </w:r>
       <w:r>
@@ -10506,7 +10310,7 @@
       <w:pPr>
         <w:pStyle w:val="Heading2"/>
       </w:pPr>
-      <w:bookmarkStart w:id="30" w:name="_Toc82463144"/>
+      <w:bookmarkStart w:id="30" w:name="_Toc82467541"/>
       <w:r>
         <w:t xml:space="preserve">Accessing the </w:t>
       </w:r>
@@ -10729,6 +10533,7 @@
         <w:rPr>
           <w:lang w:val="fr-FR"/>
         </w:rPr>
+        <w:lastRenderedPageBreak/>
         <w:t>My</w:t>
       </w:r>
       <w:r>
@@ -11053,7 +10858,7 @@
       <w:pPr>
         <w:pStyle w:val="Heading2"/>
       </w:pPr>
-      <w:bookmarkStart w:id="31" w:name="_Toc82463145"/>
+      <w:bookmarkStart w:id="31" w:name="_Toc82467542"/>
       <w:r>
         <w:t>Communication between the Docker container and the Raspberry host</w:t>
       </w:r>
@@ -11504,7 +11309,7 @@
       <w:pPr>
         <w:pStyle w:val="Heading2"/>
       </w:pPr>
-      <w:bookmarkStart w:id="32" w:name="_Toc82463146"/>
+      <w:bookmarkStart w:id="32" w:name="_Toc82467543"/>
       <w:r>
         <w:t xml:space="preserve">Start and </w:t>
       </w:r>
@@ -11843,7 +11648,6 @@
           <w:rFonts w:cstheme="minorHAnsi"/>
           <w:lang w:val="en-US"/>
         </w:rPr>
-        <w:lastRenderedPageBreak/>
         <w:t xml:space="preserve">Note: it is needed to </w:t>
       </w:r>
       <w:r>
@@ -11865,7 +11669,7 @@
       <w:pPr>
         <w:pStyle w:val="Heading2"/>
       </w:pPr>
-      <w:bookmarkStart w:id="33" w:name="_Toc82463147"/>
+      <w:bookmarkStart w:id="33" w:name="_Toc82467544"/>
       <w:r>
         <w:t xml:space="preserve">Improved </w:t>
       </w:r>
@@ -11968,6 +11772,7 @@
         <w:rPr>
           <w:lang w:val="en-US"/>
         </w:rPr>
+        <w:lastRenderedPageBreak/>
         <w:t xml:space="preserve">When the streaming is done from the Raspberry Pi host, </w:t>
       </w:r>
       <w:r>
@@ -12035,7 +11840,7 @@
       <w:pPr>
         <w:pStyle w:val="Heading3"/>
       </w:pPr>
-      <w:bookmarkStart w:id="34" w:name="_Toc82463148"/>
+      <w:bookmarkStart w:id="34" w:name="_Toc82467545"/>
       <w:r>
         <w:t>Increase resolution in launch/</w:t>
       </w:r>
@@ -12112,7 +11917,7 @@
       <w:pPr>
         <w:pStyle w:val="Heading3"/>
       </w:pPr>
-      <w:bookmarkStart w:id="35" w:name="_Toc82463149"/>
+      <w:bookmarkStart w:id="35" w:name="_Toc82467546"/>
       <w:r>
         <w:t>MJPEG</w:t>
       </w:r>
@@ -12961,7 +12766,7 @@
       <w:pPr>
         <w:pStyle w:val="Heading3"/>
       </w:pPr>
-      <w:bookmarkStart w:id="36" w:name="_Toc82463150"/>
+      <w:bookmarkStart w:id="36" w:name="_Toc82467547"/>
       <w:proofErr w:type="spellStart"/>
       <w:r>
         <w:t>GStreamer</w:t>
@@ -13015,7 +12820,6 @@
         <w:rPr>
           <w:lang w:val="en-US"/>
         </w:rPr>
-        <w:lastRenderedPageBreak/>
         <w:t xml:space="preserve">On Linux it can be installed following </w:t>
       </w:r>
       <w:hyperlink r:id="rId25" w:history="1">
@@ -13158,6 +12962,7 @@
           <w:highlight w:val="lightGray"/>
           <w:shd w:val="clear" w:color="auto" w:fill="FAFAFA"/>
         </w:rPr>
+        <w:lastRenderedPageBreak/>
         <w:t>raw,width</w:t>
       </w:r>
       <w:proofErr w:type="spellEnd"/>
@@ -13422,7 +13227,7 @@
       <w:pPr>
         <w:pStyle w:val="Heading3"/>
       </w:pPr>
-      <w:bookmarkStart w:id="37" w:name="_Toc82463151"/>
+      <w:bookmarkStart w:id="37" w:name="_Toc82467548"/>
       <w:r>
         <w:t>Pi H264 To Browser</w:t>
       </w:r>
@@ -13592,7 +13397,7 @@
       <w:pPr>
         <w:pStyle w:val="Heading3"/>
       </w:pPr>
-      <w:bookmarkStart w:id="38" w:name="_Toc82463152"/>
+      <w:bookmarkStart w:id="38" w:name="_Toc82467549"/>
       <w:r>
         <w:t>UV4L</w:t>
       </w:r>
@@ -13634,7 +13439,7 @@
           <w:lang w:val="en-US"/>
         </w:rPr>
       </w:pPr>
-      <w:bookmarkStart w:id="39" w:name="_Toc82463153"/>
+      <w:bookmarkStart w:id="39" w:name="_Toc82467550"/>
       <w:r>
         <w:t>MJPEG encoding</w:t>
       </w:r>
@@ -14076,12 +13881,6 @@
           <w:lang w:val="en-US"/>
         </w:rPr>
         <w:br/>
-      </w:r>
-      <w:r>
-        <w:rPr>
-          <w:lang w:val="en-US"/>
-        </w:rPr>
-        <w:lastRenderedPageBreak/>
         <w:t>to check the status:</w:t>
       </w:r>
       <w:r>
@@ -14402,6 +14201,7 @@
         <w:rPr>
           <w:lang w:val="en-US"/>
         </w:rPr>
+        <w:lastRenderedPageBreak/>
         <w:t>On the web page the stream can be picked up using</w:t>
       </w:r>
       <w:r>
@@ -14502,7 +14302,7 @@
       <w:pPr>
         <w:pStyle w:val="Heading4"/>
       </w:pPr>
-      <w:bookmarkStart w:id="40" w:name="_Toc82463154"/>
+      <w:bookmarkStart w:id="40" w:name="_Toc82467551"/>
       <w:r>
         <w:t>H</w:t>
       </w:r>
@@ -15337,7 +15137,6 @@
         <w:rPr>
           <w:lang w:val="en-US"/>
         </w:rPr>
-        <w:lastRenderedPageBreak/>
         <w:t xml:space="preserve">UV4L gives more CPU load (60%) than </w:t>
       </w:r>
       <w:proofErr w:type="spellStart"/>
@@ -15437,7 +15236,7 @@
       <w:pPr>
         <w:pStyle w:val="Heading3"/>
       </w:pPr>
-      <w:bookmarkStart w:id="41" w:name="_Toc82463155"/>
+      <w:bookmarkStart w:id="41" w:name="_Toc82467552"/>
       <w:proofErr w:type="spellStart"/>
       <w:r>
         <w:t>Rpi</w:t>
@@ -15626,6 +15425,7 @@
           <w:bCs/>
           <w:lang w:val="en-US"/>
         </w:rPr>
+        <w:lastRenderedPageBreak/>
         <w:t>Advantage</w:t>
       </w:r>
       <w:r>
@@ -16520,7 +16320,7 @@
       <w:pPr>
         <w:pStyle w:val="Heading3"/>
       </w:pPr>
-      <w:bookmarkStart w:id="42" w:name="_Toc82463156"/>
+      <w:bookmarkStart w:id="42" w:name="_Toc82467553"/>
       <w:proofErr w:type="spellStart"/>
       <w:r>
         <w:t>EasyRTC</w:t>
@@ -16597,7 +16397,6 @@
         <w:rPr>
           <w:lang w:val="en-US"/>
         </w:rPr>
-        <w:lastRenderedPageBreak/>
         <w:t>Runs on any platform that can run node.js.</w:t>
       </w:r>
     </w:p>
@@ -16800,6 +16599,7 @@
         <w:rPr>
           <w:lang w:val="en-US"/>
         </w:rPr>
+        <w:lastRenderedPageBreak/>
         <w:t xml:space="preserve">See </w:t>
       </w:r>
       <w:hyperlink r:id="rId35" w:history="1">
@@ -16837,7 +16637,7 @@
       <w:pPr>
         <w:pStyle w:val="Heading3"/>
       </w:pPr>
-      <w:bookmarkStart w:id="43" w:name="_Toc82463157"/>
+      <w:bookmarkStart w:id="43" w:name="_Toc82467554"/>
       <w:proofErr w:type="spellStart"/>
       <w:r>
         <w:t>Jitsi</w:t>
@@ -16914,7 +16714,7 @@
       <w:pPr>
         <w:pStyle w:val="Heading3"/>
       </w:pPr>
-      <w:bookmarkStart w:id="44" w:name="_Toc82463158"/>
+      <w:bookmarkStart w:id="44" w:name="_Toc82467555"/>
       <w:r>
         <w:t>Chrome WebRTC</w:t>
       </w:r>
@@ -17544,14 +17344,7 @@
               <w:rPr>
                 <w:lang w:val="en-US"/>
               </w:rPr>
-              <w:t xml:space="preserve">callback) to the remote peer. These ICE candidates contain information about how to access the peer. For </w:t>
-            </w:r>
-            <w:r>
-              <w:rPr>
-                <w:lang w:val="en-US"/>
-              </w:rPr>
-              <w:lastRenderedPageBreak/>
-              <w:t>example when the peers are not in the same LAN, ports are exposed through the use of an external STUN server so do not need to be port forwarded.</w:t>
+              <w:t>callback) to the remote peer. These ICE candidates contain information about how to access the peer. For example when the peers are not in the same LAN, ports are exposed through the use of an external STUN server so do not need to be port forwarded.</w:t>
             </w:r>
             <w:r>
               <w:rPr>
@@ -17614,6 +17407,7 @@
               <w:rPr>
                 <w:lang w:val="en-US"/>
               </w:rPr>
+              <w:lastRenderedPageBreak/>
               <w:t>When the remote peer is started up, it does nothing until the ‘Call’ button is pressed.</w:t>
             </w:r>
           </w:p>
@@ -18500,14 +18294,7 @@
         <w:rPr>
           <w:lang w:val="en-US"/>
         </w:rPr>
-        <w:t xml:space="preserve"> the reported </w:t>
-      </w:r>
-      <w:r>
-        <w:rPr>
-          <w:lang w:val="en-US"/>
-        </w:rPr>
-        <w:lastRenderedPageBreak/>
-        <w:t xml:space="preserve">resolution </w:t>
+        <w:t xml:space="preserve"> the reported resolution </w:t>
       </w:r>
       <w:r>
         <w:rPr>
@@ -18679,7 +18466,14 @@
         <w:rPr>
           <w:lang w:val="en-US"/>
         </w:rPr>
-        <w:t xml:space="preserve"> it turns out that also changing between codec (VP8, VP9 or H264) does not influence the </w:t>
+        <w:t xml:space="preserve"> it turns out </w:t>
+      </w:r>
+      <w:r>
+        <w:rPr>
+          <w:lang w:val="en-US"/>
+        </w:rPr>
+        <w:lastRenderedPageBreak/>
+        <w:t xml:space="preserve">that also changing between codec (VP8, VP9 or H264) does not influence the </w:t>
       </w:r>
       <w:proofErr w:type="spellStart"/>
       <w:r>
@@ -18888,7 +18682,7 @@
       <w:pPr>
         <w:pStyle w:val="Heading2"/>
       </w:pPr>
-      <w:bookmarkStart w:id="45" w:name="_Toc82463159"/>
+      <w:bookmarkStart w:id="45" w:name="_Toc82467556"/>
       <w:r>
         <w:t>Low Power ATmega328</w:t>
       </w:r>
@@ -19033,9 +18827,8 @@
       <w:pPr>
         <w:pStyle w:val="Heading2"/>
       </w:pPr>
-      <w:bookmarkStart w:id="46" w:name="_Toc82463160"/>
-      <w:r>
-        <w:lastRenderedPageBreak/>
+      <w:bookmarkStart w:id="46" w:name="_Toc82467557"/>
+      <w:r>
         <w:t>Adding Audio</w:t>
       </w:r>
       <w:bookmarkEnd w:id="46"/>
@@ -19292,6 +19085,7 @@
         <w:rPr>
           <w:lang w:val="en-US"/>
         </w:rPr>
+        <w:lastRenderedPageBreak/>
         <w:t>The Raspberry Pi 3.5 mm stereo audio jack output is connected to the internal MIX2018/1 audio amplifiers.</w:t>
       </w:r>
     </w:p>
@@ -19352,7 +19146,7 @@
       <w:pPr>
         <w:pStyle w:val="Heading2"/>
       </w:pPr>
-      <w:bookmarkStart w:id="47" w:name="_Toc82463161"/>
+      <w:bookmarkStart w:id="47" w:name="_Toc82467558"/>
       <w:r>
         <w:t>SSL / TLS certificates</w:t>
       </w:r>
@@ -19605,7 +19399,7 @@
       <w:pPr>
         <w:pStyle w:val="Heading2"/>
       </w:pPr>
-      <w:bookmarkStart w:id="48" w:name="_Toc82463162"/>
+      <w:bookmarkStart w:id="48" w:name="_Toc82467559"/>
       <w:r>
         <w:t>Power Board</w:t>
       </w:r>
@@ -19832,10 +19626,9 @@
       <w:pPr>
         <w:pStyle w:val="Heading2"/>
       </w:pPr>
-      <w:bookmarkStart w:id="49" w:name="_Toc82463163"/>
-      <w:proofErr w:type="spellStart"/>
-      <w:r>
-        <w:lastRenderedPageBreak/>
+      <w:bookmarkStart w:id="49" w:name="_Toc82467560"/>
+      <w:proofErr w:type="spellStart"/>
+      <w:r>
         <w:t>EasyEda</w:t>
       </w:r>
       <w:bookmarkEnd w:id="49"/>
@@ -20053,7 +19846,7 @@
       <w:pPr>
         <w:pStyle w:val="Heading2"/>
       </w:pPr>
-      <w:bookmarkStart w:id="50" w:name="_Toc82463164"/>
+      <w:bookmarkStart w:id="50" w:name="_Toc82467561"/>
       <w:proofErr w:type="spellStart"/>
       <w:r>
         <w:t>EasyEda</w:t>
@@ -20242,9 +20035,10 @@
       <w:pPr>
         <w:pStyle w:val="Heading2"/>
       </w:pPr>
-      <w:bookmarkStart w:id="51" w:name="_Toc82463165"/>
-      <w:proofErr w:type="spellStart"/>
-      <w:r>
+      <w:bookmarkStart w:id="51" w:name="_Toc82467562"/>
+      <w:proofErr w:type="spellStart"/>
+      <w:r>
+        <w:lastRenderedPageBreak/>
         <w:t>Ultimaker</w:t>
       </w:r>
       <w:proofErr w:type="spellEnd"/>
@@ -20520,7 +20314,7 @@
       <w:pPr>
         <w:pStyle w:val="Heading2"/>
       </w:pPr>
-      <w:bookmarkStart w:id="52" w:name="_Toc82463166"/>
+      <w:bookmarkStart w:id="52" w:name="_Toc82467563"/>
       <w:r>
         <w:t>Low Power</w:t>
       </w:r>
@@ -20631,7 +20425,7 @@
           <w:color w:val="FF0000"/>
         </w:rPr>
       </w:pPr>
-      <w:bookmarkStart w:id="53" w:name="_Toc82463167"/>
+      <w:bookmarkStart w:id="53" w:name="_Toc82467564"/>
       <w:r>
         <w:t xml:space="preserve">Default EEPROM </w:t>
       </w:r>
@@ -20740,7 +20534,6 @@
           <w:rFonts w:cstheme="minorHAnsi"/>
           <w:lang w:val="en-US"/>
         </w:rPr>
-        <w:lastRenderedPageBreak/>
         <w:t>POWER_OFF_ON_HALT=0</w:t>
       </w:r>
       <w:r>
@@ -21146,8 +20939,9 @@
       <w:pPr>
         <w:pStyle w:val="Heading2"/>
       </w:pPr>
-      <w:bookmarkStart w:id="54" w:name="_Toc82463168"/>
-      <w:r>
+      <w:bookmarkStart w:id="54" w:name="_Toc82467565"/>
+      <w:r>
+        <w:lastRenderedPageBreak/>
         <w:t xml:space="preserve">Wake up </w:t>
       </w:r>
       <w:r>
@@ -21890,7 +21684,6 @@
         <w:rPr>
           <w:lang w:val="en-US"/>
         </w:rPr>
-        <w:lastRenderedPageBreak/>
         <w:t>After switching to Ultra Low Power mode, the module does not communicate through serial anymore. To enable communication</w:t>
       </w:r>
       <w:r>
@@ -21976,7 +21769,7 @@
           <w:shd w:val="clear" w:color="auto" w:fill="FAFAFA"/>
         </w:rPr>
       </w:pPr>
-      <w:bookmarkStart w:id="56" w:name="_Toc82463169"/>
+      <w:bookmarkStart w:id="56" w:name="_Toc82467566"/>
       <w:r>
         <w:rPr>
           <w:shd w:val="clear" w:color="auto" w:fill="FAFAFA"/>
@@ -21989,7 +21782,7 @@
       <w:pPr>
         <w:pStyle w:val="Heading2"/>
       </w:pPr>
-      <w:bookmarkStart w:id="57" w:name="_Toc82463170"/>
+      <w:bookmarkStart w:id="57" w:name="_Toc82467567"/>
       <w:r>
         <w:t>Current measurements</w:t>
       </w:r>
@@ -22514,7 +22307,7 @@
       <w:pPr>
         <w:pStyle w:val="Heading2"/>
       </w:pPr>
-      <w:bookmarkStart w:id="58" w:name="_Toc82463171"/>
+      <w:bookmarkStart w:id="58" w:name="_Toc82467568"/>
       <w:r>
         <w:t xml:space="preserve">Video bitrate </w:t>
       </w:r>
@@ -24104,7 +23897,7 @@
       <w:pPr>
         <w:pStyle w:val="Heading1"/>
       </w:pPr>
-      <w:bookmarkStart w:id="59" w:name="_Toc82463172"/>
+      <w:bookmarkStart w:id="59" w:name="_Toc82467569"/>
       <w:r>
         <w:lastRenderedPageBreak/>
         <w:t>Useful links</w:t>

</xml_diff>

<commit_message>
updated text on sleep mode
</commit_message>
<xml_diff>
--- a/MyExoMy.docx
+++ b/MyExoMy.docx
@@ -328,7 +328,7 @@
             <w:rPr>
               <w:rFonts w:eastAsiaTheme="minorEastAsia"/>
               <w:noProof/>
-              <w:lang w:eastAsia="en-NL"/>
+              <w:lang w:val="en-NL" w:eastAsia="en-NL"/>
             </w:rPr>
           </w:pPr>
           <w:r>
@@ -340,7 +340,7 @@
           <w:r>
             <w:fldChar w:fldCharType="separate"/>
           </w:r>
-          <w:hyperlink w:anchor="_Toc83414467" w:history="1">
+          <w:hyperlink w:anchor="_Toc83538622" w:history="1">
             <w:r>
               <w:rPr>
                 <w:rStyle w:val="Hyperlink"/>
@@ -353,7 +353,7 @@
               <w:rPr>
                 <w:rFonts w:eastAsiaTheme="minorEastAsia"/>
                 <w:noProof/>
-                <w:lang w:eastAsia="en-NL"/>
+                <w:lang w:val="en-NL" w:eastAsia="en-NL"/>
               </w:rPr>
               <w:tab/>
             </w:r>
@@ -383,7 +383,7 @@
                 <w:noProof/>
                 <w:webHidden/>
               </w:rPr>
-              <w:instrText xml:space="preserve"> PAGEREF _Toc83414467 \h </w:instrText>
+              <w:instrText xml:space="preserve"> PAGEREF _Toc83538622 \h </w:instrText>
             </w:r>
             <w:r>
               <w:rPr>
@@ -424,10 +424,10 @@
             <w:rPr>
               <w:rFonts w:eastAsiaTheme="minorEastAsia"/>
               <w:noProof/>
-              <w:lang w:eastAsia="en-NL"/>
+              <w:lang w:val="en-NL" w:eastAsia="en-NL"/>
             </w:rPr>
           </w:pPr>
-          <w:hyperlink w:anchor="_Toc83414468" w:history="1">
+          <w:hyperlink w:anchor="_Toc83538623" w:history="1">
             <w:r>
               <w:rPr>
                 <w:rStyle w:val="Hyperlink"/>
@@ -439,7 +439,7 @@
               <w:rPr>
                 <w:rFonts w:eastAsiaTheme="minorEastAsia"/>
                 <w:noProof/>
-                <w:lang w:eastAsia="en-NL"/>
+                <w:lang w:val="en-NL" w:eastAsia="en-NL"/>
               </w:rPr>
               <w:tab/>
             </w:r>
@@ -469,7 +469,7 @@
                 <w:noProof/>
                 <w:webHidden/>
               </w:rPr>
-              <w:instrText xml:space="preserve"> PAGEREF _Toc83414468 \h </w:instrText>
+              <w:instrText xml:space="preserve"> PAGEREF _Toc83538623 \h </w:instrText>
             </w:r>
             <w:r>
               <w:rPr>
@@ -510,10 +510,10 @@
             <w:rPr>
               <w:rFonts w:eastAsiaTheme="minorEastAsia"/>
               <w:noProof/>
-              <w:lang w:eastAsia="en-NL"/>
+              <w:lang w:val="en-NL" w:eastAsia="en-NL"/>
             </w:rPr>
           </w:pPr>
-          <w:hyperlink w:anchor="_Toc83414469" w:history="1">
+          <w:hyperlink w:anchor="_Toc83538624" w:history="1">
             <w:r>
               <w:rPr>
                 <w:rStyle w:val="Hyperlink"/>
@@ -525,7 +525,7 @@
               <w:rPr>
                 <w:rFonts w:eastAsiaTheme="minorEastAsia"/>
                 <w:noProof/>
-                <w:lang w:eastAsia="en-NL"/>
+                <w:lang w:val="en-NL" w:eastAsia="en-NL"/>
               </w:rPr>
               <w:tab/>
             </w:r>
@@ -555,7 +555,7 @@
                 <w:noProof/>
                 <w:webHidden/>
               </w:rPr>
-              <w:instrText xml:space="preserve"> PAGEREF _Toc83414469 \h </w:instrText>
+              <w:instrText xml:space="preserve"> PAGEREF _Toc83538624 \h </w:instrText>
             </w:r>
             <w:r>
               <w:rPr>
@@ -596,10 +596,10 @@
             <w:rPr>
               <w:rFonts w:eastAsiaTheme="minorEastAsia"/>
               <w:noProof/>
-              <w:lang w:eastAsia="en-NL"/>
+              <w:lang w:val="en-NL" w:eastAsia="en-NL"/>
             </w:rPr>
           </w:pPr>
-          <w:hyperlink w:anchor="_Toc83414470" w:history="1">
+          <w:hyperlink w:anchor="_Toc83538625" w:history="1">
             <w:r>
               <w:rPr>
                 <w:rStyle w:val="Hyperlink"/>
@@ -611,7 +611,7 @@
               <w:rPr>
                 <w:rFonts w:eastAsiaTheme="minorEastAsia"/>
                 <w:noProof/>
-                <w:lang w:eastAsia="en-NL"/>
+                <w:lang w:val="en-NL" w:eastAsia="en-NL"/>
               </w:rPr>
               <w:tab/>
             </w:r>
@@ -641,7 +641,7 @@
                 <w:noProof/>
                 <w:webHidden/>
               </w:rPr>
-              <w:instrText xml:space="preserve"> PAGEREF _Toc83414470 \h </w:instrText>
+              <w:instrText xml:space="preserve"> PAGEREF _Toc83538625 \h </w:instrText>
             </w:r>
             <w:r>
               <w:rPr>
@@ -682,10 +682,10 @@
             <w:rPr>
               <w:rFonts w:eastAsiaTheme="minorEastAsia"/>
               <w:noProof/>
-              <w:lang w:eastAsia="en-NL"/>
+              <w:lang w:val="en-NL" w:eastAsia="en-NL"/>
             </w:rPr>
           </w:pPr>
-          <w:hyperlink w:anchor="_Toc83414471" w:history="1">
+          <w:hyperlink w:anchor="_Toc83538626" w:history="1">
             <w:r>
               <w:rPr>
                 <w:rStyle w:val="Hyperlink"/>
@@ -697,7 +697,7 @@
               <w:rPr>
                 <w:rFonts w:eastAsiaTheme="minorEastAsia"/>
                 <w:noProof/>
-                <w:lang w:eastAsia="en-NL"/>
+                <w:lang w:val="en-NL" w:eastAsia="en-NL"/>
               </w:rPr>
               <w:tab/>
             </w:r>
@@ -727,7 +727,7 @@
                 <w:noProof/>
                 <w:webHidden/>
               </w:rPr>
-              <w:instrText xml:space="preserve"> PAGEREF _Toc83414471 \h </w:instrText>
+              <w:instrText xml:space="preserve"> PAGEREF _Toc83538626 \h </w:instrText>
             </w:r>
             <w:r>
               <w:rPr>
@@ -768,10 +768,10 @@
             <w:rPr>
               <w:rFonts w:eastAsiaTheme="minorEastAsia"/>
               <w:noProof/>
-              <w:lang w:eastAsia="en-NL"/>
+              <w:lang w:val="en-NL" w:eastAsia="en-NL"/>
             </w:rPr>
           </w:pPr>
-          <w:hyperlink w:anchor="_Toc83414472" w:history="1">
+          <w:hyperlink w:anchor="_Toc83538627" w:history="1">
             <w:r>
               <w:rPr>
                 <w:rStyle w:val="Hyperlink"/>
@@ -783,7 +783,7 @@
               <w:rPr>
                 <w:rFonts w:eastAsiaTheme="minorEastAsia"/>
                 <w:noProof/>
-                <w:lang w:eastAsia="en-NL"/>
+                <w:lang w:val="en-NL" w:eastAsia="en-NL"/>
               </w:rPr>
               <w:tab/>
             </w:r>
@@ -813,7 +813,7 @@
                 <w:noProof/>
                 <w:webHidden/>
               </w:rPr>
-              <w:instrText xml:space="preserve"> PAGEREF _Toc83414472 \h </w:instrText>
+              <w:instrText xml:space="preserve"> PAGEREF _Toc83538627 \h </w:instrText>
             </w:r>
             <w:r>
               <w:rPr>
@@ -854,10 +854,10 @@
             <w:rPr>
               <w:rFonts w:eastAsiaTheme="minorEastAsia"/>
               <w:noProof/>
-              <w:lang w:eastAsia="en-NL"/>
+              <w:lang w:val="en-NL" w:eastAsia="en-NL"/>
             </w:rPr>
           </w:pPr>
-          <w:hyperlink w:anchor="_Toc83414473" w:history="1">
+          <w:hyperlink w:anchor="_Toc83538628" w:history="1">
             <w:r>
               <w:rPr>
                 <w:rStyle w:val="Hyperlink"/>
@@ -869,7 +869,7 @@
               <w:rPr>
                 <w:rFonts w:eastAsiaTheme="minorEastAsia"/>
                 <w:noProof/>
-                <w:lang w:eastAsia="en-NL"/>
+                <w:lang w:val="en-NL" w:eastAsia="en-NL"/>
               </w:rPr>
               <w:tab/>
             </w:r>
@@ -899,7 +899,7 @@
                 <w:noProof/>
                 <w:webHidden/>
               </w:rPr>
-              <w:instrText xml:space="preserve"> PAGEREF _Toc83414473 \h </w:instrText>
+              <w:instrText xml:space="preserve"> PAGEREF _Toc83538628 \h </w:instrText>
             </w:r>
             <w:r>
               <w:rPr>
@@ -940,10 +940,10 @@
             <w:rPr>
               <w:rFonts w:eastAsiaTheme="minorEastAsia"/>
               <w:noProof/>
-              <w:lang w:eastAsia="en-NL"/>
+              <w:lang w:val="en-NL" w:eastAsia="en-NL"/>
             </w:rPr>
           </w:pPr>
-          <w:hyperlink w:anchor="_Toc83414474" w:history="1">
+          <w:hyperlink w:anchor="_Toc83538629" w:history="1">
             <w:r>
               <w:rPr>
                 <w:rStyle w:val="Hyperlink"/>
@@ -955,7 +955,7 @@
               <w:rPr>
                 <w:rFonts w:eastAsiaTheme="minorEastAsia"/>
                 <w:noProof/>
-                <w:lang w:eastAsia="en-NL"/>
+                <w:lang w:val="en-NL" w:eastAsia="en-NL"/>
               </w:rPr>
               <w:tab/>
             </w:r>
@@ -985,7 +985,7 @@
                 <w:noProof/>
                 <w:webHidden/>
               </w:rPr>
-              <w:instrText xml:space="preserve"> PAGEREF _Toc83414474 \h </w:instrText>
+              <w:instrText xml:space="preserve"> PAGEREF _Toc83538629 \h </w:instrText>
             </w:r>
             <w:r>
               <w:rPr>
@@ -1026,10 +1026,10 @@
             <w:rPr>
               <w:rFonts w:eastAsiaTheme="minorEastAsia"/>
               <w:noProof/>
-              <w:lang w:eastAsia="en-NL"/>
+              <w:lang w:val="en-NL" w:eastAsia="en-NL"/>
             </w:rPr>
           </w:pPr>
-          <w:hyperlink w:anchor="_Toc83414475" w:history="1">
+          <w:hyperlink w:anchor="_Toc83538630" w:history="1">
             <w:r>
               <w:rPr>
                 <w:rStyle w:val="Hyperlink"/>
@@ -1041,7 +1041,7 @@
               <w:rPr>
                 <w:rFonts w:eastAsiaTheme="minorEastAsia"/>
                 <w:noProof/>
-                <w:lang w:eastAsia="en-NL"/>
+                <w:lang w:val="en-NL" w:eastAsia="en-NL"/>
               </w:rPr>
               <w:tab/>
             </w:r>
@@ -1071,7 +1071,7 @@
                 <w:noProof/>
                 <w:webHidden/>
               </w:rPr>
-              <w:instrText xml:space="preserve"> PAGEREF _Toc83414475 \h </w:instrText>
+              <w:instrText xml:space="preserve"> PAGEREF _Toc83538630 \h </w:instrText>
             </w:r>
             <w:r>
               <w:rPr>
@@ -1112,10 +1112,10 @@
             <w:rPr>
               <w:rFonts w:eastAsiaTheme="minorEastAsia"/>
               <w:noProof/>
-              <w:lang w:eastAsia="en-NL"/>
+              <w:lang w:val="en-NL" w:eastAsia="en-NL"/>
             </w:rPr>
           </w:pPr>
-          <w:hyperlink w:anchor="_Toc83414476" w:history="1">
+          <w:hyperlink w:anchor="_Toc83538631" w:history="1">
             <w:r>
               <w:rPr>
                 <w:rStyle w:val="Hyperlink"/>
@@ -1127,7 +1127,7 @@
               <w:rPr>
                 <w:rFonts w:eastAsiaTheme="minorEastAsia"/>
                 <w:noProof/>
-                <w:lang w:eastAsia="en-NL"/>
+                <w:lang w:val="en-NL" w:eastAsia="en-NL"/>
               </w:rPr>
               <w:tab/>
             </w:r>
@@ -1157,7 +1157,7 @@
                 <w:noProof/>
                 <w:webHidden/>
               </w:rPr>
-              <w:instrText xml:space="preserve"> PAGEREF _Toc83414476 \h </w:instrText>
+              <w:instrText xml:space="preserve"> PAGEREF _Toc83538631 \h </w:instrText>
             </w:r>
             <w:r>
               <w:rPr>
@@ -1198,10 +1198,10 @@
             <w:rPr>
               <w:rFonts w:eastAsiaTheme="minorEastAsia"/>
               <w:noProof/>
-              <w:lang w:eastAsia="en-NL"/>
+              <w:lang w:val="en-NL" w:eastAsia="en-NL"/>
             </w:rPr>
           </w:pPr>
-          <w:hyperlink w:anchor="_Toc83414477" w:history="1">
+          <w:hyperlink w:anchor="_Toc83538632" w:history="1">
             <w:r>
               <w:rPr>
                 <w:rStyle w:val="Hyperlink"/>
@@ -1213,7 +1213,7 @@
               <w:rPr>
                 <w:rFonts w:eastAsiaTheme="minorEastAsia"/>
                 <w:noProof/>
-                <w:lang w:eastAsia="en-NL"/>
+                <w:lang w:val="en-NL" w:eastAsia="en-NL"/>
               </w:rPr>
               <w:tab/>
             </w:r>
@@ -1243,7 +1243,7 @@
                 <w:noProof/>
                 <w:webHidden/>
               </w:rPr>
-              <w:instrText xml:space="preserve"> PAGEREF _Toc83414477 \h </w:instrText>
+              <w:instrText xml:space="preserve"> PAGEREF _Toc83538632 \h </w:instrText>
             </w:r>
             <w:r>
               <w:rPr>
@@ -1284,10 +1284,10 @@
             <w:rPr>
               <w:rFonts w:eastAsiaTheme="minorEastAsia"/>
               <w:noProof/>
-              <w:lang w:eastAsia="en-NL"/>
+              <w:lang w:val="en-NL" w:eastAsia="en-NL"/>
             </w:rPr>
           </w:pPr>
-          <w:hyperlink w:anchor="_Toc83414478" w:history="1">
+          <w:hyperlink w:anchor="_Toc83538633" w:history="1">
             <w:r>
               <w:rPr>
                 <w:rStyle w:val="Hyperlink"/>
@@ -1299,7 +1299,7 @@
               <w:rPr>
                 <w:rFonts w:eastAsiaTheme="minorEastAsia"/>
                 <w:noProof/>
-                <w:lang w:eastAsia="en-NL"/>
+                <w:lang w:val="en-NL" w:eastAsia="en-NL"/>
               </w:rPr>
               <w:tab/>
             </w:r>
@@ -1329,7 +1329,7 @@
                 <w:noProof/>
                 <w:webHidden/>
               </w:rPr>
-              <w:instrText xml:space="preserve"> PAGEREF _Toc83414478 \h </w:instrText>
+              <w:instrText xml:space="preserve"> PAGEREF _Toc83538633 \h </w:instrText>
             </w:r>
             <w:r>
               <w:rPr>
@@ -1349,7 +1349,7 @@
                 <w:noProof/>
                 <w:webHidden/>
               </w:rPr>
-              <w:t>7</w:t>
+              <w:t>8</w:t>
             </w:r>
             <w:r>
               <w:rPr>
@@ -1370,10 +1370,10 @@
             <w:rPr>
               <w:rFonts w:eastAsiaTheme="minorEastAsia"/>
               <w:noProof/>
-              <w:lang w:eastAsia="en-NL"/>
+              <w:lang w:val="en-NL" w:eastAsia="en-NL"/>
             </w:rPr>
           </w:pPr>
-          <w:hyperlink w:anchor="_Toc83414479" w:history="1">
+          <w:hyperlink w:anchor="_Toc83538634" w:history="1">
             <w:r>
               <w:rPr>
                 <w:rStyle w:val="Hyperlink"/>
@@ -1385,7 +1385,7 @@
               <w:rPr>
                 <w:rFonts w:eastAsiaTheme="minorEastAsia"/>
                 <w:noProof/>
-                <w:lang w:eastAsia="en-NL"/>
+                <w:lang w:val="en-NL" w:eastAsia="en-NL"/>
               </w:rPr>
               <w:tab/>
             </w:r>
@@ -1415,7 +1415,7 @@
                 <w:noProof/>
                 <w:webHidden/>
               </w:rPr>
-              <w:instrText xml:space="preserve"> PAGEREF _Toc83414479 \h </w:instrText>
+              <w:instrText xml:space="preserve"> PAGEREF _Toc83538634 \h </w:instrText>
             </w:r>
             <w:r>
               <w:rPr>
@@ -1435,7 +1435,7 @@
                 <w:noProof/>
                 <w:webHidden/>
               </w:rPr>
-              <w:t>8</w:t>
+              <w:t>9</w:t>
             </w:r>
             <w:r>
               <w:rPr>
@@ -1456,10 +1456,10 @@
             <w:rPr>
               <w:rFonts w:eastAsiaTheme="minorEastAsia"/>
               <w:noProof/>
-              <w:lang w:eastAsia="en-NL"/>
+              <w:lang w:val="en-NL" w:eastAsia="en-NL"/>
             </w:rPr>
           </w:pPr>
-          <w:hyperlink w:anchor="_Toc83414480" w:history="1">
+          <w:hyperlink w:anchor="_Toc83538635" w:history="1">
             <w:r>
               <w:rPr>
                 <w:rStyle w:val="Hyperlink"/>
@@ -1471,7 +1471,7 @@
               <w:rPr>
                 <w:rFonts w:eastAsiaTheme="minorEastAsia"/>
                 <w:noProof/>
-                <w:lang w:eastAsia="en-NL"/>
+                <w:lang w:val="en-NL" w:eastAsia="en-NL"/>
               </w:rPr>
               <w:tab/>
             </w:r>
@@ -1501,7 +1501,7 @@
                 <w:noProof/>
                 <w:webHidden/>
               </w:rPr>
-              <w:instrText xml:space="preserve"> PAGEREF _Toc83414480 \h </w:instrText>
+              <w:instrText xml:space="preserve"> PAGEREF _Toc83538635 \h </w:instrText>
             </w:r>
             <w:r>
               <w:rPr>
@@ -1542,10 +1542,10 @@
             <w:rPr>
               <w:rFonts w:eastAsiaTheme="minorEastAsia"/>
               <w:noProof/>
-              <w:lang w:eastAsia="en-NL"/>
+              <w:lang w:val="en-NL" w:eastAsia="en-NL"/>
             </w:rPr>
           </w:pPr>
-          <w:hyperlink w:anchor="_Toc83414481" w:history="1">
+          <w:hyperlink w:anchor="_Toc83538636" w:history="1">
             <w:r>
               <w:rPr>
                 <w:rStyle w:val="Hyperlink"/>
@@ -1557,7 +1557,7 @@
               <w:rPr>
                 <w:rFonts w:eastAsiaTheme="minorEastAsia"/>
                 <w:noProof/>
-                <w:lang w:eastAsia="en-NL"/>
+                <w:lang w:val="en-NL" w:eastAsia="en-NL"/>
               </w:rPr>
               <w:tab/>
             </w:r>
@@ -1587,7 +1587,7 @@
                 <w:noProof/>
                 <w:webHidden/>
               </w:rPr>
-              <w:instrText xml:space="preserve"> PAGEREF _Toc83414481 \h </w:instrText>
+              <w:instrText xml:space="preserve"> PAGEREF _Toc83538636 \h </w:instrText>
             </w:r>
             <w:r>
               <w:rPr>
@@ -1628,10 +1628,10 @@
             <w:rPr>
               <w:rFonts w:eastAsiaTheme="minorEastAsia"/>
               <w:noProof/>
-              <w:lang w:eastAsia="en-NL"/>
+              <w:lang w:val="en-NL" w:eastAsia="en-NL"/>
             </w:rPr>
           </w:pPr>
-          <w:hyperlink w:anchor="_Toc83414482" w:history="1">
+          <w:hyperlink w:anchor="_Toc83538637" w:history="1">
             <w:r>
               <w:rPr>
                 <w:rStyle w:val="Hyperlink"/>
@@ -1643,7 +1643,7 @@
               <w:rPr>
                 <w:rFonts w:eastAsiaTheme="minorEastAsia"/>
                 <w:noProof/>
-                <w:lang w:eastAsia="en-NL"/>
+                <w:lang w:val="en-NL" w:eastAsia="en-NL"/>
               </w:rPr>
               <w:tab/>
             </w:r>
@@ -1673,7 +1673,7 @@
                 <w:noProof/>
                 <w:webHidden/>
               </w:rPr>
-              <w:instrText xml:space="preserve"> PAGEREF _Toc83414482 \h </w:instrText>
+              <w:instrText xml:space="preserve"> PAGEREF _Toc83538637 \h </w:instrText>
             </w:r>
             <w:r>
               <w:rPr>
@@ -1714,10 +1714,10 @@
             <w:rPr>
               <w:rFonts w:eastAsiaTheme="minorEastAsia"/>
               <w:noProof/>
-              <w:lang w:eastAsia="en-NL"/>
+              <w:lang w:val="en-NL" w:eastAsia="en-NL"/>
             </w:rPr>
           </w:pPr>
-          <w:hyperlink w:anchor="_Toc83414483" w:history="1">
+          <w:hyperlink w:anchor="_Toc83538638" w:history="1">
             <w:r>
               <w:rPr>
                 <w:rStyle w:val="Hyperlink"/>
@@ -1729,7 +1729,7 @@
               <w:rPr>
                 <w:rFonts w:eastAsiaTheme="minorEastAsia"/>
                 <w:noProof/>
-                <w:lang w:eastAsia="en-NL"/>
+                <w:lang w:val="en-NL" w:eastAsia="en-NL"/>
               </w:rPr>
               <w:tab/>
             </w:r>
@@ -1759,7 +1759,7 @@
                 <w:noProof/>
                 <w:webHidden/>
               </w:rPr>
-              <w:instrText xml:space="preserve"> PAGEREF _Toc83414483 \h </w:instrText>
+              <w:instrText xml:space="preserve"> PAGEREF _Toc83538638 \h </w:instrText>
             </w:r>
             <w:r>
               <w:rPr>
@@ -1800,10 +1800,10 @@
             <w:rPr>
               <w:rFonts w:eastAsiaTheme="minorEastAsia"/>
               <w:noProof/>
-              <w:lang w:eastAsia="en-NL"/>
+              <w:lang w:val="en-NL" w:eastAsia="en-NL"/>
             </w:rPr>
           </w:pPr>
-          <w:hyperlink w:anchor="_Toc83414484" w:history="1">
+          <w:hyperlink w:anchor="_Toc83538639" w:history="1">
             <w:r>
               <w:rPr>
                 <w:rStyle w:val="Hyperlink"/>
@@ -1815,7 +1815,7 @@
               <w:rPr>
                 <w:rFonts w:eastAsiaTheme="minorEastAsia"/>
                 <w:noProof/>
-                <w:lang w:eastAsia="en-NL"/>
+                <w:lang w:val="en-NL" w:eastAsia="en-NL"/>
               </w:rPr>
               <w:tab/>
             </w:r>
@@ -1845,7 +1845,7 @@
                 <w:noProof/>
                 <w:webHidden/>
               </w:rPr>
-              <w:instrText xml:space="preserve"> PAGEREF _Toc83414484 \h </w:instrText>
+              <w:instrText xml:space="preserve"> PAGEREF _Toc83538639 \h </w:instrText>
             </w:r>
             <w:r>
               <w:rPr>
@@ -1886,10 +1886,10 @@
             <w:rPr>
               <w:rFonts w:eastAsiaTheme="minorEastAsia"/>
               <w:noProof/>
-              <w:lang w:eastAsia="en-NL"/>
+              <w:lang w:val="en-NL" w:eastAsia="en-NL"/>
             </w:rPr>
           </w:pPr>
-          <w:hyperlink w:anchor="_Toc83414485" w:history="1">
+          <w:hyperlink w:anchor="_Toc83538640" w:history="1">
             <w:r>
               <w:rPr>
                 <w:rStyle w:val="Hyperlink"/>
@@ -1901,7 +1901,7 @@
               <w:rPr>
                 <w:rFonts w:eastAsiaTheme="minorEastAsia"/>
                 <w:noProof/>
-                <w:lang w:eastAsia="en-NL"/>
+                <w:lang w:val="en-NL" w:eastAsia="en-NL"/>
               </w:rPr>
               <w:tab/>
             </w:r>
@@ -1931,7 +1931,7 @@
                 <w:noProof/>
                 <w:webHidden/>
               </w:rPr>
-              <w:instrText xml:space="preserve"> PAGEREF _Toc83414485 \h </w:instrText>
+              <w:instrText xml:space="preserve"> PAGEREF _Toc83538640 \h </w:instrText>
             </w:r>
             <w:r>
               <w:rPr>
@@ -1972,10 +1972,10 @@
             <w:rPr>
               <w:rFonts w:eastAsiaTheme="minorEastAsia"/>
               <w:noProof/>
-              <w:lang w:eastAsia="en-NL"/>
+              <w:lang w:val="en-NL" w:eastAsia="en-NL"/>
             </w:rPr>
           </w:pPr>
-          <w:hyperlink w:anchor="_Toc83414486" w:history="1">
+          <w:hyperlink w:anchor="_Toc83538641" w:history="1">
             <w:r>
               <w:rPr>
                 <w:rStyle w:val="Hyperlink"/>
@@ -1987,7 +1987,7 @@
               <w:rPr>
                 <w:rFonts w:eastAsiaTheme="minorEastAsia"/>
                 <w:noProof/>
-                <w:lang w:eastAsia="en-NL"/>
+                <w:lang w:val="en-NL" w:eastAsia="en-NL"/>
               </w:rPr>
               <w:tab/>
             </w:r>
@@ -2017,7 +2017,7 @@
                 <w:noProof/>
                 <w:webHidden/>
               </w:rPr>
-              <w:instrText xml:space="preserve"> PAGEREF _Toc83414486 \h </w:instrText>
+              <w:instrText xml:space="preserve"> PAGEREF _Toc83538641 \h </w:instrText>
             </w:r>
             <w:r>
               <w:rPr>
@@ -2058,10 +2058,10 @@
             <w:rPr>
               <w:rFonts w:eastAsiaTheme="minorEastAsia"/>
               <w:noProof/>
-              <w:lang w:eastAsia="en-NL"/>
+              <w:lang w:val="en-NL" w:eastAsia="en-NL"/>
             </w:rPr>
           </w:pPr>
-          <w:hyperlink w:anchor="_Toc83414487" w:history="1">
+          <w:hyperlink w:anchor="_Toc83538642" w:history="1">
             <w:r>
               <w:rPr>
                 <w:rStyle w:val="Hyperlink"/>
@@ -2073,7 +2073,7 @@
               <w:rPr>
                 <w:rFonts w:eastAsiaTheme="minorEastAsia"/>
                 <w:noProof/>
-                <w:lang w:eastAsia="en-NL"/>
+                <w:lang w:val="en-NL" w:eastAsia="en-NL"/>
               </w:rPr>
               <w:tab/>
             </w:r>
@@ -2103,7 +2103,7 @@
                 <w:noProof/>
                 <w:webHidden/>
               </w:rPr>
-              <w:instrText xml:space="preserve"> PAGEREF _Toc83414487 \h </w:instrText>
+              <w:instrText xml:space="preserve"> PAGEREF _Toc83538642 \h </w:instrText>
             </w:r>
             <w:r>
               <w:rPr>
@@ -2123,7 +2123,7 @@
                 <w:noProof/>
                 <w:webHidden/>
               </w:rPr>
-              <w:t>10</w:t>
+              <w:t>11</w:t>
             </w:r>
             <w:r>
               <w:rPr>
@@ -2144,10 +2144,10 @@
             <w:rPr>
               <w:rFonts w:eastAsiaTheme="minorEastAsia"/>
               <w:noProof/>
-              <w:lang w:eastAsia="en-NL"/>
+              <w:lang w:val="en-NL" w:eastAsia="en-NL"/>
             </w:rPr>
           </w:pPr>
-          <w:hyperlink w:anchor="_Toc83414488" w:history="1">
+          <w:hyperlink w:anchor="_Toc83538643" w:history="1">
             <w:r>
               <w:rPr>
                 <w:rStyle w:val="Hyperlink"/>
@@ -2159,7 +2159,7 @@
               <w:rPr>
                 <w:rFonts w:eastAsiaTheme="minorEastAsia"/>
                 <w:noProof/>
-                <w:lang w:eastAsia="en-NL"/>
+                <w:lang w:val="en-NL" w:eastAsia="en-NL"/>
               </w:rPr>
               <w:tab/>
             </w:r>
@@ -2189,7 +2189,7 @@
                 <w:noProof/>
                 <w:webHidden/>
               </w:rPr>
-              <w:instrText xml:space="preserve"> PAGEREF _Toc83414488 \h </w:instrText>
+              <w:instrText xml:space="preserve"> PAGEREF _Toc83538643 \h </w:instrText>
             </w:r>
             <w:r>
               <w:rPr>
@@ -2230,10 +2230,10 @@
             <w:rPr>
               <w:rFonts w:eastAsiaTheme="minorEastAsia"/>
               <w:noProof/>
-              <w:lang w:eastAsia="en-NL"/>
+              <w:lang w:val="en-NL" w:eastAsia="en-NL"/>
             </w:rPr>
           </w:pPr>
-          <w:hyperlink w:anchor="_Toc83414489" w:history="1">
+          <w:hyperlink w:anchor="_Toc83538644" w:history="1">
             <w:r>
               <w:rPr>
                 <w:rStyle w:val="Hyperlink"/>
@@ -2245,7 +2245,7 @@
               <w:rPr>
                 <w:rFonts w:eastAsiaTheme="minorEastAsia"/>
                 <w:noProof/>
-                <w:lang w:eastAsia="en-NL"/>
+                <w:lang w:val="en-NL" w:eastAsia="en-NL"/>
               </w:rPr>
               <w:tab/>
             </w:r>
@@ -2275,7 +2275,7 @@
                 <w:noProof/>
                 <w:webHidden/>
               </w:rPr>
-              <w:instrText xml:space="preserve"> PAGEREF _Toc83414489 \h </w:instrText>
+              <w:instrText xml:space="preserve"> PAGEREF _Toc83538644 \h </w:instrText>
             </w:r>
             <w:r>
               <w:rPr>
@@ -2316,10 +2316,10 @@
             <w:rPr>
               <w:rFonts w:eastAsiaTheme="minorEastAsia"/>
               <w:noProof/>
-              <w:lang w:eastAsia="en-NL"/>
+              <w:lang w:val="en-NL" w:eastAsia="en-NL"/>
             </w:rPr>
           </w:pPr>
-          <w:hyperlink w:anchor="_Toc83414490" w:history="1">
+          <w:hyperlink w:anchor="_Toc83538645" w:history="1">
             <w:r>
               <w:rPr>
                 <w:rStyle w:val="Hyperlink"/>
@@ -2331,7 +2331,7 @@
               <w:rPr>
                 <w:rFonts w:eastAsiaTheme="minorEastAsia"/>
                 <w:noProof/>
-                <w:lang w:eastAsia="en-NL"/>
+                <w:lang w:val="en-NL" w:eastAsia="en-NL"/>
               </w:rPr>
               <w:tab/>
             </w:r>
@@ -2361,7 +2361,7 @@
                 <w:noProof/>
                 <w:webHidden/>
               </w:rPr>
-              <w:instrText xml:space="preserve"> PAGEREF _Toc83414490 \h </w:instrText>
+              <w:instrText xml:space="preserve"> PAGEREF _Toc83538645 \h </w:instrText>
             </w:r>
             <w:r>
               <w:rPr>
@@ -2381,7 +2381,7 @@
                 <w:noProof/>
                 <w:webHidden/>
               </w:rPr>
-              <w:t>11</w:t>
+              <w:t>12</w:t>
             </w:r>
             <w:r>
               <w:rPr>
@@ -2402,10 +2402,10 @@
             <w:rPr>
               <w:rFonts w:eastAsiaTheme="minorEastAsia"/>
               <w:noProof/>
-              <w:lang w:eastAsia="en-NL"/>
+              <w:lang w:val="en-NL" w:eastAsia="en-NL"/>
             </w:rPr>
           </w:pPr>
-          <w:hyperlink w:anchor="_Toc83414491" w:history="1">
+          <w:hyperlink w:anchor="_Toc83538646" w:history="1">
             <w:r>
               <w:rPr>
                 <w:rStyle w:val="Hyperlink"/>
@@ -2417,7 +2417,7 @@
               <w:rPr>
                 <w:rFonts w:eastAsiaTheme="minorEastAsia"/>
                 <w:noProof/>
-                <w:lang w:eastAsia="en-NL"/>
+                <w:lang w:val="en-NL" w:eastAsia="en-NL"/>
               </w:rPr>
               <w:tab/>
             </w:r>
@@ -2447,7 +2447,7 @@
                 <w:noProof/>
                 <w:webHidden/>
               </w:rPr>
-              <w:instrText xml:space="preserve"> PAGEREF _Toc83414491 \h </w:instrText>
+              <w:instrText xml:space="preserve"> PAGEREF _Toc83538646 \h </w:instrText>
             </w:r>
             <w:r>
               <w:rPr>
@@ -2488,10 +2488,10 @@
             <w:rPr>
               <w:rFonts w:eastAsiaTheme="minorEastAsia"/>
               <w:noProof/>
-              <w:lang w:eastAsia="en-NL"/>
+              <w:lang w:val="en-NL" w:eastAsia="en-NL"/>
             </w:rPr>
           </w:pPr>
-          <w:hyperlink w:anchor="_Toc83414492" w:history="1">
+          <w:hyperlink w:anchor="_Toc83538647" w:history="1">
             <w:r>
               <w:rPr>
                 <w:rStyle w:val="Hyperlink"/>
@@ -2503,7 +2503,7 @@
               <w:rPr>
                 <w:rFonts w:eastAsiaTheme="minorEastAsia"/>
                 <w:noProof/>
-                <w:lang w:eastAsia="en-NL"/>
+                <w:lang w:val="en-NL" w:eastAsia="en-NL"/>
               </w:rPr>
               <w:tab/>
             </w:r>
@@ -2533,7 +2533,7 @@
                 <w:noProof/>
                 <w:webHidden/>
               </w:rPr>
-              <w:instrText xml:space="preserve"> PAGEREF _Toc83414492 \h </w:instrText>
+              <w:instrText xml:space="preserve"> PAGEREF _Toc83538647 \h </w:instrText>
             </w:r>
             <w:r>
               <w:rPr>
@@ -2574,10 +2574,10 @@
             <w:rPr>
               <w:rFonts w:eastAsiaTheme="minorEastAsia"/>
               <w:noProof/>
-              <w:lang w:eastAsia="en-NL"/>
+              <w:lang w:val="en-NL" w:eastAsia="en-NL"/>
             </w:rPr>
           </w:pPr>
-          <w:hyperlink w:anchor="_Toc83414493" w:history="1">
+          <w:hyperlink w:anchor="_Toc83538648" w:history="1">
             <w:r>
               <w:rPr>
                 <w:rStyle w:val="Hyperlink"/>
@@ -2589,7 +2589,7 @@
               <w:rPr>
                 <w:rFonts w:eastAsiaTheme="minorEastAsia"/>
                 <w:noProof/>
-                <w:lang w:eastAsia="en-NL"/>
+                <w:lang w:val="en-NL" w:eastAsia="en-NL"/>
               </w:rPr>
               <w:tab/>
             </w:r>
@@ -2619,7 +2619,7 @@
                 <w:noProof/>
                 <w:webHidden/>
               </w:rPr>
-              <w:instrText xml:space="preserve"> PAGEREF _Toc83414493 \h </w:instrText>
+              <w:instrText xml:space="preserve"> PAGEREF _Toc83538648 \h </w:instrText>
             </w:r>
             <w:r>
               <w:rPr>
@@ -2660,10 +2660,10 @@
             <w:rPr>
               <w:rFonts w:eastAsiaTheme="minorEastAsia"/>
               <w:noProof/>
-              <w:lang w:eastAsia="en-NL"/>
+              <w:lang w:val="en-NL" w:eastAsia="en-NL"/>
             </w:rPr>
           </w:pPr>
-          <w:hyperlink w:anchor="_Toc83414494" w:history="1">
+          <w:hyperlink w:anchor="_Toc83538649" w:history="1">
             <w:r>
               <w:rPr>
                 <w:rStyle w:val="Hyperlink"/>
@@ -2675,7 +2675,7 @@
               <w:rPr>
                 <w:rFonts w:eastAsiaTheme="minorEastAsia"/>
                 <w:noProof/>
-                <w:lang w:eastAsia="en-NL"/>
+                <w:lang w:val="en-NL" w:eastAsia="en-NL"/>
               </w:rPr>
               <w:tab/>
             </w:r>
@@ -2705,7 +2705,7 @@
                 <w:noProof/>
                 <w:webHidden/>
               </w:rPr>
-              <w:instrText xml:space="preserve"> PAGEREF _Toc83414494 \h </w:instrText>
+              <w:instrText xml:space="preserve"> PAGEREF _Toc83538649 \h </w:instrText>
             </w:r>
             <w:r>
               <w:rPr>
@@ -2746,10 +2746,10 @@
             <w:rPr>
               <w:rFonts w:eastAsiaTheme="minorEastAsia"/>
               <w:noProof/>
-              <w:lang w:eastAsia="en-NL"/>
+              <w:lang w:val="en-NL" w:eastAsia="en-NL"/>
             </w:rPr>
           </w:pPr>
-          <w:hyperlink w:anchor="_Toc83414495" w:history="1">
+          <w:hyperlink w:anchor="_Toc83538650" w:history="1">
             <w:r>
               <w:rPr>
                 <w:rStyle w:val="Hyperlink"/>
@@ -2761,7 +2761,7 @@
               <w:rPr>
                 <w:rFonts w:eastAsiaTheme="minorEastAsia"/>
                 <w:noProof/>
-                <w:lang w:eastAsia="en-NL"/>
+                <w:lang w:val="en-NL" w:eastAsia="en-NL"/>
               </w:rPr>
               <w:tab/>
             </w:r>
@@ -2791,7 +2791,7 @@
                 <w:noProof/>
                 <w:webHidden/>
               </w:rPr>
-              <w:instrText xml:space="preserve"> PAGEREF _Toc83414495 \h </w:instrText>
+              <w:instrText xml:space="preserve"> PAGEREF _Toc83538650 \h </w:instrText>
             </w:r>
             <w:r>
               <w:rPr>
@@ -2832,10 +2832,10 @@
             <w:rPr>
               <w:rFonts w:eastAsiaTheme="minorEastAsia"/>
               <w:noProof/>
-              <w:lang w:eastAsia="en-NL"/>
+              <w:lang w:val="en-NL" w:eastAsia="en-NL"/>
             </w:rPr>
           </w:pPr>
-          <w:hyperlink w:anchor="_Toc83414496" w:history="1">
+          <w:hyperlink w:anchor="_Toc83538651" w:history="1">
             <w:r>
               <w:rPr>
                 <w:rStyle w:val="Hyperlink"/>
@@ -2848,7 +2848,7 @@
               <w:rPr>
                 <w:rFonts w:eastAsiaTheme="minorEastAsia"/>
                 <w:noProof/>
-                <w:lang w:eastAsia="en-NL"/>
+                <w:lang w:val="en-NL" w:eastAsia="en-NL"/>
               </w:rPr>
               <w:tab/>
             </w:r>
@@ -2878,7 +2878,7 @@
                 <w:noProof/>
                 <w:webHidden/>
               </w:rPr>
-              <w:instrText xml:space="preserve"> PAGEREF _Toc83414496 \h </w:instrText>
+              <w:instrText xml:space="preserve"> PAGEREF _Toc83538651 \h </w:instrText>
             </w:r>
             <w:r>
               <w:rPr>
@@ -2919,10 +2919,10 @@
             <w:rPr>
               <w:rFonts w:eastAsiaTheme="minorEastAsia"/>
               <w:noProof/>
-              <w:lang w:eastAsia="en-NL"/>
+              <w:lang w:val="en-NL" w:eastAsia="en-NL"/>
             </w:rPr>
           </w:pPr>
-          <w:hyperlink w:anchor="_Toc83414497" w:history="1">
+          <w:hyperlink w:anchor="_Toc83538652" w:history="1">
             <w:r>
               <w:rPr>
                 <w:rStyle w:val="Hyperlink"/>
@@ -2934,7 +2934,7 @@
               <w:rPr>
                 <w:rFonts w:eastAsiaTheme="minorEastAsia"/>
                 <w:noProof/>
-                <w:lang w:eastAsia="en-NL"/>
+                <w:lang w:val="en-NL" w:eastAsia="en-NL"/>
               </w:rPr>
               <w:tab/>
             </w:r>
@@ -2979,7 +2979,7 @@
                 <w:noProof/>
                 <w:webHidden/>
               </w:rPr>
-              <w:instrText xml:space="preserve"> PAGEREF _Toc83414497 \h </w:instrText>
+              <w:instrText xml:space="preserve"> PAGEREF _Toc83538652 \h </w:instrText>
             </w:r>
             <w:r>
               <w:rPr>
@@ -3020,10 +3020,10 @@
             <w:rPr>
               <w:rFonts w:eastAsiaTheme="minorEastAsia"/>
               <w:noProof/>
-              <w:lang w:eastAsia="en-NL"/>
+              <w:lang w:val="en-NL" w:eastAsia="en-NL"/>
             </w:rPr>
           </w:pPr>
-          <w:hyperlink w:anchor="_Toc83414498" w:history="1">
+          <w:hyperlink w:anchor="_Toc83538653" w:history="1">
             <w:r>
               <w:rPr>
                 <w:rStyle w:val="Hyperlink"/>
@@ -3035,7 +3035,7 @@
               <w:rPr>
                 <w:rFonts w:eastAsiaTheme="minorEastAsia"/>
                 <w:noProof/>
-                <w:lang w:eastAsia="en-NL"/>
+                <w:lang w:val="en-NL" w:eastAsia="en-NL"/>
               </w:rPr>
               <w:tab/>
             </w:r>
@@ -3065,7 +3065,7 @@
                 <w:noProof/>
                 <w:webHidden/>
               </w:rPr>
-              <w:instrText xml:space="preserve"> PAGEREF _Toc83414498 \h </w:instrText>
+              <w:instrText xml:space="preserve"> PAGEREF _Toc83538653 \h </w:instrText>
             </w:r>
             <w:r>
               <w:rPr>
@@ -3106,10 +3106,10 @@
             <w:rPr>
               <w:rFonts w:eastAsiaTheme="minorEastAsia"/>
               <w:noProof/>
-              <w:lang w:eastAsia="en-NL"/>
+              <w:lang w:val="en-NL" w:eastAsia="en-NL"/>
             </w:rPr>
           </w:pPr>
-          <w:hyperlink w:anchor="_Toc83414499" w:history="1">
+          <w:hyperlink w:anchor="_Toc83538654" w:history="1">
             <w:r>
               <w:rPr>
                 <w:rStyle w:val="Hyperlink"/>
@@ -3121,7 +3121,7 @@
               <w:rPr>
                 <w:rFonts w:eastAsiaTheme="minorEastAsia"/>
                 <w:noProof/>
-                <w:lang w:eastAsia="en-NL"/>
+                <w:lang w:val="en-NL" w:eastAsia="en-NL"/>
               </w:rPr>
               <w:tab/>
             </w:r>
@@ -3151,7 +3151,7 @@
                 <w:noProof/>
                 <w:webHidden/>
               </w:rPr>
-              <w:instrText xml:space="preserve"> PAGEREF _Toc83414499 \h </w:instrText>
+              <w:instrText xml:space="preserve"> PAGEREF _Toc83538654 \h </w:instrText>
             </w:r>
             <w:r>
               <w:rPr>
@@ -3192,10 +3192,10 @@
             <w:rPr>
               <w:rFonts w:eastAsiaTheme="minorEastAsia"/>
               <w:noProof/>
-              <w:lang w:eastAsia="en-NL"/>
+              <w:lang w:val="en-NL" w:eastAsia="en-NL"/>
             </w:rPr>
           </w:pPr>
-          <w:hyperlink w:anchor="_Toc83414500" w:history="1">
+          <w:hyperlink w:anchor="_Toc83538655" w:history="1">
             <w:r>
               <w:rPr>
                 <w:rStyle w:val="Hyperlink"/>
@@ -3207,7 +3207,7 @@
               <w:rPr>
                 <w:rFonts w:eastAsiaTheme="minorEastAsia"/>
                 <w:noProof/>
-                <w:lang w:eastAsia="en-NL"/>
+                <w:lang w:val="en-NL" w:eastAsia="en-NL"/>
               </w:rPr>
               <w:tab/>
             </w:r>
@@ -3237,7 +3237,7 @@
                 <w:noProof/>
                 <w:webHidden/>
               </w:rPr>
-              <w:instrText xml:space="preserve"> PAGEREF _Toc83414500 \h </w:instrText>
+              <w:instrText xml:space="preserve"> PAGEREF _Toc83538655 \h </w:instrText>
             </w:r>
             <w:r>
               <w:rPr>
@@ -3278,10 +3278,10 @@
             <w:rPr>
               <w:rFonts w:eastAsiaTheme="minorEastAsia"/>
               <w:noProof/>
-              <w:lang w:eastAsia="en-NL"/>
+              <w:lang w:val="en-NL" w:eastAsia="en-NL"/>
             </w:rPr>
           </w:pPr>
-          <w:hyperlink w:anchor="_Toc83414501" w:history="1">
+          <w:hyperlink w:anchor="_Toc83538656" w:history="1">
             <w:r>
               <w:rPr>
                 <w:rStyle w:val="Hyperlink"/>
@@ -3293,7 +3293,7 @@
               <w:rPr>
                 <w:rFonts w:eastAsiaTheme="minorEastAsia"/>
                 <w:noProof/>
-                <w:lang w:eastAsia="en-NL"/>
+                <w:lang w:val="en-NL" w:eastAsia="en-NL"/>
               </w:rPr>
               <w:tab/>
             </w:r>
@@ -3323,7 +3323,7 @@
                 <w:noProof/>
                 <w:webHidden/>
               </w:rPr>
-              <w:instrText xml:space="preserve"> PAGEREF _Toc83414501 \h </w:instrText>
+              <w:instrText xml:space="preserve"> PAGEREF _Toc83538656 \h </w:instrText>
             </w:r>
             <w:r>
               <w:rPr>
@@ -3364,10 +3364,10 @@
             <w:rPr>
               <w:rFonts w:eastAsiaTheme="minorEastAsia"/>
               <w:noProof/>
-              <w:lang w:eastAsia="en-NL"/>
+              <w:lang w:val="en-NL" w:eastAsia="en-NL"/>
             </w:rPr>
           </w:pPr>
-          <w:hyperlink w:anchor="_Toc83414502" w:history="1">
+          <w:hyperlink w:anchor="_Toc83538657" w:history="1">
             <w:r>
               <w:rPr>
                 <w:rStyle w:val="Hyperlink"/>
@@ -3379,7 +3379,7 @@
               <w:rPr>
                 <w:rFonts w:eastAsiaTheme="minorEastAsia"/>
                 <w:noProof/>
-                <w:lang w:eastAsia="en-NL"/>
+                <w:lang w:val="en-NL" w:eastAsia="en-NL"/>
               </w:rPr>
               <w:tab/>
             </w:r>
@@ -3409,7 +3409,7 @@
                 <w:noProof/>
                 <w:webHidden/>
               </w:rPr>
-              <w:instrText xml:space="preserve"> PAGEREF _Toc83414502 \h </w:instrText>
+              <w:instrText xml:space="preserve"> PAGEREF _Toc83538657 \h </w:instrText>
             </w:r>
             <w:r>
               <w:rPr>
@@ -3450,10 +3450,10 @@
             <w:rPr>
               <w:rFonts w:eastAsiaTheme="minorEastAsia"/>
               <w:noProof/>
-              <w:lang w:eastAsia="en-NL"/>
+              <w:lang w:val="en-NL" w:eastAsia="en-NL"/>
             </w:rPr>
           </w:pPr>
-          <w:hyperlink w:anchor="_Toc83414503" w:history="1">
+          <w:hyperlink w:anchor="_Toc83538658" w:history="1">
             <w:r>
               <w:rPr>
                 <w:rStyle w:val="Hyperlink"/>
@@ -3465,7 +3465,7 @@
               <w:rPr>
                 <w:rFonts w:eastAsiaTheme="minorEastAsia"/>
                 <w:noProof/>
-                <w:lang w:eastAsia="en-NL"/>
+                <w:lang w:val="en-NL" w:eastAsia="en-NL"/>
               </w:rPr>
               <w:tab/>
             </w:r>
@@ -3495,7 +3495,7 @@
                 <w:noProof/>
                 <w:webHidden/>
               </w:rPr>
-              <w:instrText xml:space="preserve"> PAGEREF _Toc83414503 \h </w:instrText>
+              <w:instrText xml:space="preserve"> PAGEREF _Toc83538658 \h </w:instrText>
             </w:r>
             <w:r>
               <w:rPr>
@@ -3515,7 +3515,7 @@
                 <w:noProof/>
                 <w:webHidden/>
               </w:rPr>
-              <w:t>18</w:t>
+              <w:t>19</w:t>
             </w:r>
             <w:r>
               <w:rPr>
@@ -3536,10 +3536,10 @@
             <w:rPr>
               <w:rFonts w:eastAsiaTheme="minorEastAsia"/>
               <w:noProof/>
-              <w:lang w:eastAsia="en-NL"/>
+              <w:lang w:val="en-NL" w:eastAsia="en-NL"/>
             </w:rPr>
           </w:pPr>
-          <w:hyperlink w:anchor="_Toc83414504" w:history="1">
+          <w:hyperlink w:anchor="_Toc83538659" w:history="1">
             <w:r>
               <w:rPr>
                 <w:rStyle w:val="Hyperlink"/>
@@ -3551,7 +3551,7 @@
               <w:rPr>
                 <w:rFonts w:eastAsiaTheme="minorEastAsia"/>
                 <w:noProof/>
-                <w:lang w:eastAsia="en-NL"/>
+                <w:lang w:val="en-NL" w:eastAsia="en-NL"/>
               </w:rPr>
               <w:tab/>
             </w:r>
@@ -3581,7 +3581,7 @@
                 <w:noProof/>
                 <w:webHidden/>
               </w:rPr>
-              <w:instrText xml:space="preserve"> PAGEREF _Toc83414504 \h </w:instrText>
+              <w:instrText xml:space="preserve"> PAGEREF _Toc83538659 \h </w:instrText>
             </w:r>
             <w:r>
               <w:rPr>
@@ -3622,10 +3622,10 @@
             <w:rPr>
               <w:rFonts w:eastAsiaTheme="minorEastAsia"/>
               <w:noProof/>
-              <w:lang w:eastAsia="en-NL"/>
+              <w:lang w:val="en-NL" w:eastAsia="en-NL"/>
             </w:rPr>
           </w:pPr>
-          <w:hyperlink w:anchor="_Toc83414505" w:history="1">
+          <w:hyperlink w:anchor="_Toc83538660" w:history="1">
             <w:r>
               <w:rPr>
                 <w:rStyle w:val="Hyperlink"/>
@@ -3637,7 +3637,7 @@
               <w:rPr>
                 <w:rFonts w:eastAsiaTheme="minorEastAsia"/>
                 <w:noProof/>
-                <w:lang w:eastAsia="en-NL"/>
+                <w:lang w:val="en-NL" w:eastAsia="en-NL"/>
               </w:rPr>
               <w:tab/>
             </w:r>
@@ -3667,7 +3667,7 @@
                 <w:noProof/>
                 <w:webHidden/>
               </w:rPr>
-              <w:instrText xml:space="preserve"> PAGEREF _Toc83414505 \h </w:instrText>
+              <w:instrText xml:space="preserve"> PAGEREF _Toc83538660 \h </w:instrText>
             </w:r>
             <w:r>
               <w:rPr>
@@ -3708,10 +3708,10 @@
             <w:rPr>
               <w:rFonts w:eastAsiaTheme="minorEastAsia"/>
               <w:noProof/>
-              <w:lang w:eastAsia="en-NL"/>
+              <w:lang w:val="en-NL" w:eastAsia="en-NL"/>
             </w:rPr>
           </w:pPr>
-          <w:hyperlink w:anchor="_Toc83414506" w:history="1">
+          <w:hyperlink w:anchor="_Toc83538661" w:history="1">
             <w:r>
               <w:rPr>
                 <w:rStyle w:val="Hyperlink"/>
@@ -3723,7 +3723,7 @@
               <w:rPr>
                 <w:rFonts w:eastAsiaTheme="minorEastAsia"/>
                 <w:noProof/>
-                <w:lang w:eastAsia="en-NL"/>
+                <w:lang w:val="en-NL" w:eastAsia="en-NL"/>
               </w:rPr>
               <w:tab/>
             </w:r>
@@ -3753,7 +3753,7 @@
                 <w:noProof/>
                 <w:webHidden/>
               </w:rPr>
-              <w:instrText xml:space="preserve"> PAGEREF _Toc83414506 \h </w:instrText>
+              <w:instrText xml:space="preserve"> PAGEREF _Toc83538661 \h </w:instrText>
             </w:r>
             <w:r>
               <w:rPr>
@@ -3773,7 +3773,7 @@
                 <w:noProof/>
                 <w:webHidden/>
               </w:rPr>
-              <w:t>19</w:t>
+              <w:t>20</w:t>
             </w:r>
             <w:r>
               <w:rPr>
@@ -3794,10 +3794,10 @@
             <w:rPr>
               <w:rFonts w:eastAsiaTheme="minorEastAsia"/>
               <w:noProof/>
-              <w:lang w:eastAsia="en-NL"/>
+              <w:lang w:val="en-NL" w:eastAsia="en-NL"/>
             </w:rPr>
           </w:pPr>
-          <w:hyperlink w:anchor="_Toc83414507" w:history="1">
+          <w:hyperlink w:anchor="_Toc83538662" w:history="1">
             <w:r>
               <w:rPr>
                 <w:rStyle w:val="Hyperlink"/>
@@ -3809,7 +3809,7 @@
               <w:rPr>
                 <w:rFonts w:eastAsiaTheme="minorEastAsia"/>
                 <w:noProof/>
-                <w:lang w:eastAsia="en-NL"/>
+                <w:lang w:val="en-NL" w:eastAsia="en-NL"/>
               </w:rPr>
               <w:tab/>
             </w:r>
@@ -3839,7 +3839,7 @@
                 <w:noProof/>
                 <w:webHidden/>
               </w:rPr>
-              <w:instrText xml:space="preserve"> PAGEREF _Toc83414507 \h </w:instrText>
+              <w:instrText xml:space="preserve"> PAGEREF _Toc83538662 \h </w:instrText>
             </w:r>
             <w:r>
               <w:rPr>
@@ -3859,7 +3859,7 @@
                 <w:noProof/>
                 <w:webHidden/>
               </w:rPr>
-              <w:t>19</w:t>
+              <w:t>20</w:t>
             </w:r>
             <w:r>
               <w:rPr>
@@ -3880,10 +3880,10 @@
             <w:rPr>
               <w:rFonts w:eastAsiaTheme="minorEastAsia"/>
               <w:noProof/>
-              <w:lang w:eastAsia="en-NL"/>
+              <w:lang w:val="en-NL" w:eastAsia="en-NL"/>
             </w:rPr>
           </w:pPr>
-          <w:hyperlink w:anchor="_Toc83414508" w:history="1">
+          <w:hyperlink w:anchor="_Toc83538663" w:history="1">
             <w:r>
               <w:rPr>
                 <w:rStyle w:val="Hyperlink"/>
@@ -3895,7 +3895,7 @@
               <w:rPr>
                 <w:rFonts w:eastAsiaTheme="minorEastAsia"/>
                 <w:noProof/>
-                <w:lang w:eastAsia="en-NL"/>
+                <w:lang w:val="en-NL" w:eastAsia="en-NL"/>
               </w:rPr>
               <w:tab/>
             </w:r>
@@ -3925,7 +3925,7 @@
                 <w:noProof/>
                 <w:webHidden/>
               </w:rPr>
-              <w:instrText xml:space="preserve"> PAGEREF _Toc83414508 \h </w:instrText>
+              <w:instrText xml:space="preserve"> PAGEREF _Toc83538663 \h </w:instrText>
             </w:r>
             <w:r>
               <w:rPr>
@@ -3966,10 +3966,10 @@
             <w:rPr>
               <w:rFonts w:eastAsiaTheme="minorEastAsia"/>
               <w:noProof/>
-              <w:lang w:eastAsia="en-NL"/>
+              <w:lang w:val="en-NL" w:eastAsia="en-NL"/>
             </w:rPr>
           </w:pPr>
-          <w:hyperlink w:anchor="_Toc83414509" w:history="1">
+          <w:hyperlink w:anchor="_Toc83538664" w:history="1">
             <w:r>
               <w:rPr>
                 <w:rStyle w:val="Hyperlink"/>
@@ -3981,7 +3981,7 @@
               <w:rPr>
                 <w:rFonts w:eastAsiaTheme="minorEastAsia"/>
                 <w:noProof/>
-                <w:lang w:eastAsia="en-NL"/>
+                <w:lang w:val="en-NL" w:eastAsia="en-NL"/>
               </w:rPr>
               <w:tab/>
             </w:r>
@@ -4011,7 +4011,7 @@
                 <w:noProof/>
                 <w:webHidden/>
               </w:rPr>
-              <w:instrText xml:space="preserve"> PAGEREF _Toc83414509 \h </w:instrText>
+              <w:instrText xml:space="preserve"> PAGEREF _Toc83538664 \h </w:instrText>
             </w:r>
             <w:r>
               <w:rPr>
@@ -4052,10 +4052,10 @@
             <w:rPr>
               <w:rFonts w:eastAsiaTheme="minorEastAsia"/>
               <w:noProof/>
-              <w:lang w:eastAsia="en-NL"/>
+              <w:lang w:val="en-NL" w:eastAsia="en-NL"/>
             </w:rPr>
           </w:pPr>
-          <w:hyperlink w:anchor="_Toc83414510" w:history="1">
+          <w:hyperlink w:anchor="_Toc83538665" w:history="1">
             <w:r>
               <w:rPr>
                 <w:rStyle w:val="Hyperlink"/>
@@ -4067,7 +4067,7 @@
               <w:rPr>
                 <w:rFonts w:eastAsiaTheme="minorEastAsia"/>
                 <w:noProof/>
-                <w:lang w:eastAsia="en-NL"/>
+                <w:lang w:val="en-NL" w:eastAsia="en-NL"/>
               </w:rPr>
               <w:tab/>
             </w:r>
@@ -4097,7 +4097,7 @@
                 <w:noProof/>
                 <w:webHidden/>
               </w:rPr>
-              <w:instrText xml:space="preserve"> PAGEREF _Toc83414510 \h </w:instrText>
+              <w:instrText xml:space="preserve"> PAGEREF _Toc83538665 \h </w:instrText>
             </w:r>
             <w:r>
               <w:rPr>
@@ -4138,10 +4138,10 @@
             <w:rPr>
               <w:rFonts w:eastAsiaTheme="minorEastAsia"/>
               <w:noProof/>
-              <w:lang w:eastAsia="en-NL"/>
+              <w:lang w:val="en-NL" w:eastAsia="en-NL"/>
             </w:rPr>
           </w:pPr>
-          <w:hyperlink w:anchor="_Toc83414511" w:history="1">
+          <w:hyperlink w:anchor="_Toc83538666" w:history="1">
             <w:r>
               <w:rPr>
                 <w:rStyle w:val="Hyperlink"/>
@@ -4153,7 +4153,7 @@
               <w:rPr>
                 <w:rFonts w:eastAsiaTheme="minorEastAsia"/>
                 <w:noProof/>
-                <w:lang w:eastAsia="en-NL"/>
+                <w:lang w:val="en-NL" w:eastAsia="en-NL"/>
               </w:rPr>
               <w:tab/>
             </w:r>
@@ -4183,7 +4183,7 @@
                 <w:noProof/>
                 <w:webHidden/>
               </w:rPr>
-              <w:instrText xml:space="preserve"> PAGEREF _Toc83414511 \h </w:instrText>
+              <w:instrText xml:space="preserve"> PAGEREF _Toc83538666 \h </w:instrText>
             </w:r>
             <w:r>
               <w:rPr>
@@ -4224,10 +4224,10 @@
             <w:rPr>
               <w:rFonts w:eastAsiaTheme="minorEastAsia"/>
               <w:noProof/>
-              <w:lang w:eastAsia="en-NL"/>
+              <w:lang w:val="en-NL" w:eastAsia="en-NL"/>
             </w:rPr>
           </w:pPr>
-          <w:hyperlink w:anchor="_Toc83414512" w:history="1">
+          <w:hyperlink w:anchor="_Toc83538667" w:history="1">
             <w:r>
               <w:rPr>
                 <w:rStyle w:val="Hyperlink"/>
@@ -4239,7 +4239,7 @@
               <w:rPr>
                 <w:rFonts w:eastAsiaTheme="minorEastAsia"/>
                 <w:noProof/>
-                <w:lang w:eastAsia="en-NL"/>
+                <w:lang w:val="en-NL" w:eastAsia="en-NL"/>
               </w:rPr>
               <w:tab/>
             </w:r>
@@ -4269,7 +4269,7 @@
                 <w:noProof/>
                 <w:webHidden/>
               </w:rPr>
-              <w:instrText xml:space="preserve"> PAGEREF _Toc83414512 \h </w:instrText>
+              <w:instrText xml:space="preserve"> PAGEREF _Toc83538667 \h </w:instrText>
             </w:r>
             <w:r>
               <w:rPr>
@@ -4289,7 +4289,7 @@
                 <w:noProof/>
                 <w:webHidden/>
               </w:rPr>
-              <w:t>21</w:t>
+              <w:t>22</w:t>
             </w:r>
             <w:r>
               <w:rPr>
@@ -4310,10 +4310,10 @@
             <w:rPr>
               <w:rFonts w:eastAsiaTheme="minorEastAsia"/>
               <w:noProof/>
-              <w:lang w:eastAsia="en-NL"/>
+              <w:lang w:val="en-NL" w:eastAsia="en-NL"/>
             </w:rPr>
           </w:pPr>
-          <w:hyperlink w:anchor="_Toc83414513" w:history="1">
+          <w:hyperlink w:anchor="_Toc83538668" w:history="1">
             <w:r>
               <w:rPr>
                 <w:rStyle w:val="Hyperlink"/>
@@ -4325,7 +4325,7 @@
               <w:rPr>
                 <w:rFonts w:eastAsiaTheme="minorEastAsia"/>
                 <w:noProof/>
-                <w:lang w:eastAsia="en-NL"/>
+                <w:lang w:val="en-NL" w:eastAsia="en-NL"/>
               </w:rPr>
               <w:tab/>
             </w:r>
@@ -4356,7 +4356,7 @@
                 <w:noProof/>
                 <w:webHidden/>
               </w:rPr>
-              <w:instrText xml:space="preserve"> PAGEREF _Toc83414513 \h </w:instrText>
+              <w:instrText xml:space="preserve"> PAGEREF _Toc83538668 \h </w:instrText>
             </w:r>
             <w:r>
               <w:rPr>
@@ -4376,7 +4376,7 @@
                 <w:noProof/>
                 <w:webHidden/>
               </w:rPr>
-              <w:t>22</w:t>
+              <w:t>23</w:t>
             </w:r>
             <w:r>
               <w:rPr>
@@ -4397,10 +4397,10 @@
             <w:rPr>
               <w:rFonts w:eastAsiaTheme="minorEastAsia"/>
               <w:noProof/>
-              <w:lang w:eastAsia="en-NL"/>
+              <w:lang w:val="en-NL" w:eastAsia="en-NL"/>
             </w:rPr>
           </w:pPr>
-          <w:hyperlink w:anchor="_Toc83414514" w:history="1">
+          <w:hyperlink w:anchor="_Toc83538669" w:history="1">
             <w:r>
               <w:rPr>
                 <w:rStyle w:val="Hyperlink"/>
@@ -4412,7 +4412,7 @@
               <w:rPr>
                 <w:rFonts w:eastAsiaTheme="minorEastAsia"/>
                 <w:noProof/>
-                <w:lang w:eastAsia="en-NL"/>
+                <w:lang w:val="en-NL" w:eastAsia="en-NL"/>
               </w:rPr>
               <w:tab/>
             </w:r>
@@ -4442,7 +4442,7 @@
                 <w:noProof/>
                 <w:webHidden/>
               </w:rPr>
-              <w:instrText xml:space="preserve"> PAGEREF _Toc83414514 \h </w:instrText>
+              <w:instrText xml:space="preserve"> PAGEREF _Toc83538669 \h </w:instrText>
             </w:r>
             <w:r>
               <w:rPr>
@@ -4462,7 +4462,7 @@
                 <w:noProof/>
                 <w:webHidden/>
               </w:rPr>
-              <w:t>22</w:t>
+              <w:t>23</w:t>
             </w:r>
             <w:r>
               <w:rPr>
@@ -4483,10 +4483,10 @@
             <w:rPr>
               <w:rFonts w:eastAsiaTheme="minorEastAsia"/>
               <w:noProof/>
-              <w:lang w:eastAsia="en-NL"/>
+              <w:lang w:val="en-NL" w:eastAsia="en-NL"/>
             </w:rPr>
           </w:pPr>
-          <w:hyperlink w:anchor="_Toc83414515" w:history="1">
+          <w:hyperlink w:anchor="_Toc83538670" w:history="1">
             <w:r>
               <w:rPr>
                 <w:rStyle w:val="Hyperlink"/>
@@ -4498,7 +4498,7 @@
               <w:rPr>
                 <w:rFonts w:eastAsiaTheme="minorEastAsia"/>
                 <w:noProof/>
-                <w:lang w:eastAsia="en-NL"/>
+                <w:lang w:val="en-NL" w:eastAsia="en-NL"/>
               </w:rPr>
               <w:tab/>
             </w:r>
@@ -4528,7 +4528,7 @@
                 <w:noProof/>
                 <w:webHidden/>
               </w:rPr>
-              <w:instrText xml:space="preserve"> PAGEREF _Toc83414515 \h </w:instrText>
+              <w:instrText xml:space="preserve"> PAGEREF _Toc83538670 \h </w:instrText>
             </w:r>
             <w:r>
               <w:rPr>
@@ -4548,7 +4548,7 @@
                 <w:noProof/>
                 <w:webHidden/>
               </w:rPr>
-              <w:t>22</w:t>
+              <w:t>23</w:t>
             </w:r>
             <w:r>
               <w:rPr>
@@ -4569,10 +4569,10 @@
             <w:rPr>
               <w:rFonts w:eastAsiaTheme="minorEastAsia"/>
               <w:noProof/>
-              <w:lang w:eastAsia="en-NL"/>
+              <w:lang w:val="en-NL" w:eastAsia="en-NL"/>
             </w:rPr>
           </w:pPr>
-          <w:hyperlink w:anchor="_Toc83414516" w:history="1">
+          <w:hyperlink w:anchor="_Toc83538671" w:history="1">
             <w:r>
               <w:rPr>
                 <w:rStyle w:val="Hyperlink"/>
@@ -4584,7 +4584,7 @@
               <w:rPr>
                 <w:rFonts w:eastAsiaTheme="minorEastAsia"/>
                 <w:noProof/>
-                <w:lang w:eastAsia="en-NL"/>
+                <w:lang w:val="en-NL" w:eastAsia="en-NL"/>
               </w:rPr>
               <w:tab/>
             </w:r>
@@ -4614,7 +4614,7 @@
                 <w:noProof/>
                 <w:webHidden/>
               </w:rPr>
-              <w:instrText xml:space="preserve"> PAGEREF _Toc83414516 \h </w:instrText>
+              <w:instrText xml:space="preserve"> PAGEREF _Toc83538671 \h </w:instrText>
             </w:r>
             <w:r>
               <w:rPr>
@@ -4634,7 +4634,7 @@
                 <w:noProof/>
                 <w:webHidden/>
               </w:rPr>
-              <w:t>24</w:t>
+              <w:t>25</w:t>
             </w:r>
             <w:r>
               <w:rPr>
@@ -4682,7 +4682,7 @@
           <w:noProof/>
         </w:rPr>
       </w:pPr>
-      <w:bookmarkStart w:id="0" w:name="_Toc83414467"/>
+      <w:bookmarkStart w:id="0" w:name="_Toc83538622"/>
       <w:r>
         <w:lastRenderedPageBreak/>
         <w:t>Introduction</w:t>
@@ -4846,7 +4846,7 @@
       <w:pPr>
         <w:pStyle w:val="Heading1"/>
       </w:pPr>
-      <w:bookmarkStart w:id="1" w:name="_Toc83414468"/>
+      <w:bookmarkStart w:id="1" w:name="_Toc83538623"/>
       <w:r>
         <w:t>C</w:t>
       </w:r>
@@ -4868,7 +4868,7 @@
       <w:pPr>
         <w:pStyle w:val="Heading2"/>
       </w:pPr>
-      <w:bookmarkStart w:id="2" w:name="_Toc83414469"/>
+      <w:bookmarkStart w:id="2" w:name="_Toc83538624"/>
       <w:r>
         <w:t>For the first time</w:t>
       </w:r>
@@ -4919,7 +4919,7 @@
       <w:pPr>
         <w:pStyle w:val="Heading2"/>
       </w:pPr>
-      <w:bookmarkStart w:id="3" w:name="_Toc83414470"/>
+      <w:bookmarkStart w:id="3" w:name="_Toc83538625"/>
       <w:r>
         <w:t>When connection is lost for whatever reason</w:t>
       </w:r>
@@ -5035,7 +5035,7 @@
       <w:pPr>
         <w:pStyle w:val="Heading1"/>
       </w:pPr>
-      <w:bookmarkStart w:id="4" w:name="_Toc83414471"/>
+      <w:bookmarkStart w:id="4" w:name="_Toc83538626"/>
       <w:r>
         <w:t>Way of working</w:t>
       </w:r>
@@ -5045,7 +5045,7 @@
       <w:pPr>
         <w:pStyle w:val="Heading2"/>
       </w:pPr>
-      <w:bookmarkStart w:id="5" w:name="_Toc83414472"/>
+      <w:bookmarkStart w:id="5" w:name="_Toc83538627"/>
       <w:r>
         <w:t>For</w:t>
       </w:r>
@@ -6342,7 +6342,7 @@
       <w:pPr>
         <w:pStyle w:val="Heading2"/>
       </w:pPr>
-      <w:bookmarkStart w:id="6" w:name="_Toc83414473"/>
+      <w:bookmarkStart w:id="6" w:name="_Toc83538628"/>
       <w:r>
         <w:t xml:space="preserve">For </w:t>
       </w:r>
@@ -6494,7 +6494,7 @@
       <w:pPr>
         <w:pStyle w:val="Heading2"/>
       </w:pPr>
-      <w:bookmarkStart w:id="7" w:name="_Toc83414474"/>
+      <w:bookmarkStart w:id="7" w:name="_Toc83538629"/>
       <w:r>
         <w:t>About Docker</w:t>
       </w:r>
@@ -6752,7 +6752,7 @@
       <w:pPr>
         <w:pStyle w:val="Heading2"/>
       </w:pPr>
-      <w:bookmarkStart w:id="8" w:name="_Toc83414475"/>
+      <w:bookmarkStart w:id="8" w:name="_Toc83538630"/>
       <w:r>
         <w:t>In</w:t>
       </w:r>
@@ -6811,7 +6811,7 @@
       <w:pPr>
         <w:pStyle w:val="Heading1"/>
       </w:pPr>
-      <w:bookmarkStart w:id="9" w:name="_Toc83414476"/>
+      <w:bookmarkStart w:id="9" w:name="_Toc83538631"/>
       <w:r>
         <w:t xml:space="preserve">From </w:t>
       </w:r>
@@ -6853,7 +6853,7 @@
       <w:pPr>
         <w:pStyle w:val="Heading2"/>
       </w:pPr>
-      <w:bookmarkStart w:id="10" w:name="_Toc83414477"/>
+      <w:bookmarkStart w:id="10" w:name="_Toc83538632"/>
       <w:r>
         <w:lastRenderedPageBreak/>
         <w:t>Additions / changes in hardware</w:t>
@@ -7280,18 +7280,18 @@
         </w:rPr>
         <w:lastRenderedPageBreak/>
         <w:drawing>
-          <wp:anchor distT="0" distB="0" distL="114300" distR="114300" simplePos="0" relativeHeight="251668480" behindDoc="0" locked="0" layoutInCell="1" allowOverlap="1" wp14:anchorId="7A1F21F0" wp14:editId="30B0C69C">
+          <wp:anchor distT="0" distB="0" distL="114300" distR="114300" simplePos="0" relativeHeight="251670528" behindDoc="0" locked="0" layoutInCell="1" allowOverlap="1" wp14:anchorId="32762973" wp14:editId="56AAD10B">
             <wp:simplePos x="0" y="0"/>
             <wp:positionH relativeFrom="column">
-              <wp:posOffset>227023</wp:posOffset>
+              <wp:posOffset>232475</wp:posOffset>
             </wp:positionH>
             <wp:positionV relativeFrom="paragraph">
               <wp:posOffset>0</wp:posOffset>
             </wp:positionV>
-            <wp:extent cx="5725795" cy="4023360"/>
-            <wp:effectExtent l="0" t="0" r="8255" b="0"/>
+            <wp:extent cx="5726430" cy="4029710"/>
+            <wp:effectExtent l="0" t="0" r="7620" b="8890"/>
             <wp:wrapTopAndBottom/>
-            <wp:docPr id="4" name="Picture 4"/>
+            <wp:docPr id="10" name="Picture 10"/>
             <wp:cNvGraphicFramePr>
               <a:graphicFrameLocks xmlns:a="http://schemas.openxmlformats.org/drawingml/2006/main" noChangeAspect="1"/>
             </wp:cNvGraphicFramePr>
@@ -7320,7 +7320,7 @@
                   <pic:spPr bwMode="auto">
                     <a:xfrm>
                       <a:off x="0" y="0"/>
-                      <a:ext cx="5725795" cy="4023360"/>
+                      <a:ext cx="5726430" cy="4029710"/>
                     </a:xfrm>
                     <a:prstGeom prst="rect">
                       <a:avLst/>
@@ -7350,14 +7350,27 @@
       <w:r>
         <w:t xml:space="preserve">Figure </w:t>
       </w:r>
-      <w:fldSimple w:instr=" SEQ Figure \* ARABIC ">
-        <w:r>
-          <w:rPr>
-            <w:noProof/>
-          </w:rPr>
-          <w:t>1</w:t>
-        </w:r>
-      </w:fldSimple>
+      <w:r>
+        <w:fldChar w:fldCharType="begin"/>
+      </w:r>
+      <w:r>
+        <w:instrText xml:space="preserve"> SEQ Figure \* ARABIC </w:instrText>
+      </w:r>
+      <w:r>
+        <w:fldChar w:fldCharType="separate"/>
+      </w:r>
+      <w:r>
+        <w:rPr>
+          <w:noProof/>
+        </w:rPr>
+        <w:t>1</w:t>
+      </w:r>
+      <w:r>
+        <w:rPr>
+          <w:noProof/>
+        </w:rPr>
+        <w:fldChar w:fldCharType="end"/>
+      </w:r>
       <w:r>
         <w:rPr>
           <w:lang w:val="en-US"/>
@@ -7408,18 +7421,10 @@
           <w:noProof/>
         </w:rPr>
         <w:drawing>
-          <wp:anchor distT="0" distB="0" distL="114300" distR="114300" simplePos="0" relativeHeight="251669504" behindDoc="0" locked="0" layoutInCell="1" allowOverlap="1" wp14:anchorId="338347F9" wp14:editId="6386CD9E">
-            <wp:simplePos x="0" y="0"/>
-            <wp:positionH relativeFrom="column">
-              <wp:posOffset>226695</wp:posOffset>
-            </wp:positionH>
-            <wp:positionV relativeFrom="paragraph">
-              <wp:posOffset>184785</wp:posOffset>
-            </wp:positionV>
-            <wp:extent cx="2352040" cy="2607310"/>
-            <wp:effectExtent l="0" t="0" r="0" b="2540"/>
-            <wp:wrapTopAndBottom/>
-            <wp:docPr id="5" name="Picture 5"/>
+          <wp:inline distT="0" distB="0" distL="0" distR="0" wp14:anchorId="19E373C6" wp14:editId="086FB3EC">
+            <wp:extent cx="3386379" cy="3762538"/>
+            <wp:effectExtent l="0" t="0" r="5080" b="0"/>
+            <wp:docPr id="12" name="Picture 12"/>
             <wp:cNvGraphicFramePr>
               <a:graphicFrameLocks xmlns:a="http://schemas.openxmlformats.org/drawingml/2006/main" noChangeAspect="1"/>
             </wp:cNvGraphicFramePr>
@@ -7433,7 +7438,7 @@
                     </pic:cNvPicPr>
                   </pic:nvPicPr>
                   <pic:blipFill>
-                    <a:blip r:embed="rId16" cstate="print">
+                    <a:blip r:embed="rId16">
                       <a:extLst>
                         <a:ext uri="{28A0092B-C50C-407E-A947-70E740481C1C}">
                           <a14:useLocalDpi xmlns:a14="http://schemas.microsoft.com/office/drawing/2010/main" val="0"/>
@@ -7448,7 +7453,7 @@
                   <pic:spPr bwMode="auto">
                     <a:xfrm>
                       <a:off x="0" y="0"/>
-                      <a:ext cx="2352040" cy="2607310"/>
+                      <a:ext cx="3395416" cy="3772579"/>
                     </a:xfrm>
                     <a:prstGeom prst="rect">
                       <a:avLst/>
@@ -7461,13 +7466,7 @@
                 </pic:pic>
               </a:graphicData>
             </a:graphic>
-            <wp14:sizeRelH relativeFrom="page">
-              <wp14:pctWidth>0</wp14:pctWidth>
-            </wp14:sizeRelH>
-            <wp14:sizeRelV relativeFrom="page">
-              <wp14:pctHeight>0</wp14:pctHeight>
-            </wp14:sizeRelV>
-          </wp:anchor>
+          </wp:inline>
         </w:drawing>
       </w:r>
     </w:p>
@@ -7478,14 +7477,27 @@
       <w:r>
         <w:t xml:space="preserve">Figure </w:t>
       </w:r>
-      <w:fldSimple w:instr=" SEQ Figure \* ARABIC ">
-        <w:r>
-          <w:rPr>
-            <w:noProof/>
-          </w:rPr>
-          <w:t>2</w:t>
-        </w:r>
-      </w:fldSimple>
+      <w:r>
+        <w:fldChar w:fldCharType="begin"/>
+      </w:r>
+      <w:r>
+        <w:instrText xml:space="preserve"> SEQ Figure \* ARABIC </w:instrText>
+      </w:r>
+      <w:r>
+        <w:fldChar w:fldCharType="separate"/>
+      </w:r>
+      <w:r>
+        <w:rPr>
+          <w:noProof/>
+        </w:rPr>
+        <w:t>2</w:t>
+      </w:r>
+      <w:r>
+        <w:rPr>
+          <w:noProof/>
+        </w:rPr>
+        <w:fldChar w:fldCharType="end"/>
+      </w:r>
       <w:r>
         <w:rPr>
           <w:lang w:val="en-US"/>
@@ -7503,8 +7515,9 @@
       <w:pPr>
         <w:pStyle w:val="Heading2"/>
       </w:pPr>
-      <w:bookmarkStart w:id="11" w:name="_Toc83414478"/>
-      <w:r>
+      <w:bookmarkStart w:id="11" w:name="_Toc83538633"/>
+      <w:r>
+        <w:lastRenderedPageBreak/>
         <w:t>Additions /</w:t>
       </w:r>
       <w:r>
@@ -7608,7 +7621,6 @@
         <w:rPr>
           <w:lang w:val="en-US"/>
         </w:rPr>
-        <w:lastRenderedPageBreak/>
         <w:t xml:space="preserve">The </w:t>
       </w:r>
       <w:proofErr w:type="spellStart"/>
@@ -8682,19 +8694,7 @@
         <w:rPr>
           <w:lang w:val="en-US"/>
         </w:rPr>
-        <w:t xml:space="preserve">is connected to an </w:t>
-      </w:r>
-      <w:r>
-        <w:rPr>
-          <w:lang w:val="en-US"/>
-        </w:rPr>
-        <w:t>ATmega328P</w:t>
-      </w:r>
-      <w:r>
-        <w:rPr>
-          <w:lang w:val="en-US"/>
-        </w:rPr>
-        <w:t xml:space="preserve"> input pin to override this</w:t>
+        <w:t>is connected to an ATmega328P input pin to override this</w:t>
       </w:r>
       <w:r>
         <w:rPr>
@@ -8763,8 +8763,9 @@
       <w:pPr>
         <w:pStyle w:val="Heading1"/>
       </w:pPr>
-      <w:bookmarkStart w:id="12" w:name="_Toc83414479"/>
-      <w:r>
+      <w:bookmarkStart w:id="12" w:name="_Toc83538634"/>
+      <w:r>
+        <w:lastRenderedPageBreak/>
         <w:t>Topics</w:t>
       </w:r>
       <w:bookmarkEnd w:id="12"/>
@@ -8808,10 +8809,9 @@
       <w:bookmarkStart w:id="20" w:name="_Toc483165085"/>
       <w:bookmarkStart w:id="21" w:name="_Toc483165229"/>
       <w:bookmarkStart w:id="22" w:name="_Toc488004924"/>
-      <w:bookmarkStart w:id="23" w:name="_Toc83414480"/>
-      <w:proofErr w:type="spellStart"/>
-      <w:r>
-        <w:lastRenderedPageBreak/>
+      <w:bookmarkStart w:id="23" w:name="_Toc83538635"/>
+      <w:proofErr w:type="spellStart"/>
+      <w:r>
         <w:t>Wifi</w:t>
       </w:r>
       <w:proofErr w:type="spellEnd"/>
@@ -8982,7 +8982,7 @@
       <w:pPr>
         <w:pStyle w:val="Heading2"/>
       </w:pPr>
-      <w:bookmarkStart w:id="24" w:name="_Toc83414481"/>
+      <w:bookmarkStart w:id="24" w:name="_Toc83538636"/>
       <w:proofErr w:type="spellStart"/>
       <w:r>
         <w:t>Wifi</w:t>
@@ -8997,7 +8997,7 @@
       <w:pPr>
         <w:pStyle w:val="Heading3"/>
       </w:pPr>
-      <w:bookmarkStart w:id="25" w:name="_Toc83414482"/>
+      <w:bookmarkStart w:id="25" w:name="_Toc83538637"/>
       <w:r>
         <w:t xml:space="preserve">Video </w:t>
       </w:r>
@@ -9357,27 +9357,14 @@
                             <w:r>
                               <w:t xml:space="preserve">Figure </w:t>
                             </w:r>
-                            <w:r>
-                              <w:fldChar w:fldCharType="begin"/>
-                            </w:r>
-                            <w:r>
-                              <w:instrText xml:space="preserve"> SEQ Figure \* ARABIC </w:instrText>
-                            </w:r>
-                            <w:r>
-                              <w:fldChar w:fldCharType="separate"/>
-                            </w:r>
-                            <w:r>
-                              <w:rPr>
-                                <w:noProof/>
-                              </w:rPr>
-                              <w:t>3</w:t>
-                            </w:r>
-                            <w:r>
-                              <w:rPr>
-                                <w:noProof/>
-                              </w:rPr>
-                              <w:fldChar w:fldCharType="end"/>
-                            </w:r>
+                            <w:fldSimple w:instr=" SEQ Figure \* ARABIC ">
+                              <w:r>
+                                <w:rPr>
+                                  <w:noProof/>
+                                </w:rPr>
+                                <w:t>3</w:t>
+                              </w:r>
+                            </w:fldSimple>
                             <w:r>
                               <w:rPr>
                                 <w:lang w:val="en-US"/>
@@ -9422,27 +9409,14 @@
                       <w:r>
                         <w:t xml:space="preserve">Figure </w:t>
                       </w:r>
-                      <w:r>
-                        <w:fldChar w:fldCharType="begin"/>
-                      </w:r>
-                      <w:r>
-                        <w:instrText xml:space="preserve"> SEQ Figure \* ARABIC </w:instrText>
-                      </w:r>
-                      <w:r>
-                        <w:fldChar w:fldCharType="separate"/>
-                      </w:r>
-                      <w:r>
-                        <w:rPr>
-                          <w:noProof/>
-                        </w:rPr>
-                        <w:t>3</w:t>
-                      </w:r>
-                      <w:r>
-                        <w:rPr>
-                          <w:noProof/>
-                        </w:rPr>
-                        <w:fldChar w:fldCharType="end"/>
-                      </w:r>
+                      <w:fldSimple w:instr=" SEQ Figure \* ARABIC ">
+                        <w:r>
+                          <w:rPr>
+                            <w:noProof/>
+                          </w:rPr>
+                          <w:t>3</w:t>
+                        </w:r>
+                      </w:fldSimple>
                       <w:r>
                         <w:rPr>
                           <w:lang w:val="en-US"/>
@@ -9651,6 +9625,7 @@
         <w:rPr>
           <w:lang w:val="en-US"/>
         </w:rPr>
+        <w:lastRenderedPageBreak/>
         <w:t>With an MJPEG stream the H</w:t>
       </w:r>
       <w:r>
@@ -9792,9 +9767,8 @@
       <w:pPr>
         <w:pStyle w:val="Heading3"/>
       </w:pPr>
-      <w:bookmarkStart w:id="26" w:name="_Toc83414483"/>
-      <w:r>
-        <w:lastRenderedPageBreak/>
+      <w:bookmarkStart w:id="26" w:name="_Toc83538638"/>
+      <w:r>
         <w:t>External antenna for the Raspberry Pi</w:t>
       </w:r>
       <w:bookmarkEnd w:id="26"/>
@@ -9882,7 +9856,7 @@
       <w:pPr>
         <w:pStyle w:val="Heading4"/>
       </w:pPr>
-      <w:bookmarkStart w:id="27" w:name="_Toc83414484"/>
+      <w:bookmarkStart w:id="27" w:name="_Toc83538639"/>
       <w:r>
         <w:t xml:space="preserve">External USB </w:t>
       </w:r>
@@ -10098,7 +10072,7 @@
       <w:pPr>
         <w:pStyle w:val="Heading4"/>
       </w:pPr>
-      <w:bookmarkStart w:id="28" w:name="_Toc83414485"/>
+      <w:bookmarkStart w:id="28" w:name="_Toc83538640"/>
       <w:r>
         <w:t>External Antenna</w:t>
       </w:r>
@@ -10173,30 +10147,14 @@
                             <w:r>
                               <w:t xml:space="preserve">Figure </w:t>
                             </w:r>
-                            <w:r>
-                              <w:fldChar w:fldCharType="begin"/>
-                            </w:r>
-                            <w:r>
-                              <w:instrText xml:space="preserve"> SEQ Figure \* AR</w:instrText>
-                            </w:r>
-                            <w:r>
-                              <w:instrText xml:space="preserve">ABIC </w:instrText>
-                            </w:r>
-                            <w:r>
-                              <w:fldChar w:fldCharType="separate"/>
-                            </w:r>
-                            <w:r>
-                              <w:rPr>
-                                <w:noProof/>
-                              </w:rPr>
-                              <w:t>4</w:t>
-                            </w:r>
-                            <w:r>
-                              <w:rPr>
-                                <w:noProof/>
-                              </w:rPr>
-                              <w:fldChar w:fldCharType="end"/>
-                            </w:r>
+                            <w:fldSimple w:instr=" SEQ Figure \* ARABIC ">
+                              <w:r>
+                                <w:rPr>
+                                  <w:noProof/>
+                                </w:rPr>
+                                <w:t>4</w:t>
+                              </w:r>
+                            </w:fldSimple>
                             <w:r>
                               <w:rPr>
                                 <w:lang w:val="en-US"/>
@@ -10237,30 +10195,14 @@
                       <w:r>
                         <w:t xml:space="preserve">Figure </w:t>
                       </w:r>
-                      <w:r>
-                        <w:fldChar w:fldCharType="begin"/>
-                      </w:r>
-                      <w:r>
-                        <w:instrText xml:space="preserve"> SEQ Figure \* AR</w:instrText>
-                      </w:r>
-                      <w:r>
-                        <w:instrText xml:space="preserve">ABIC </w:instrText>
-                      </w:r>
-                      <w:r>
-                        <w:fldChar w:fldCharType="separate"/>
-                      </w:r>
-                      <w:r>
-                        <w:rPr>
-                          <w:noProof/>
-                        </w:rPr>
-                        <w:t>4</w:t>
-                      </w:r>
-                      <w:r>
-                        <w:rPr>
-                          <w:noProof/>
-                        </w:rPr>
-                        <w:fldChar w:fldCharType="end"/>
-                      </w:r>
+                      <w:fldSimple w:instr=" SEQ Figure \* ARABIC ">
+                        <w:r>
+                          <w:rPr>
+                            <w:noProof/>
+                          </w:rPr>
+                          <w:t>4</w:t>
+                        </w:r>
+                      </w:fldSimple>
                       <w:r>
                         <w:rPr>
                           <w:lang w:val="en-US"/>
@@ -10395,7 +10337,7 @@
       <w:pPr>
         <w:pStyle w:val="Heading3"/>
       </w:pPr>
-      <w:bookmarkStart w:id="29" w:name="_Toc83414486"/>
+      <w:bookmarkStart w:id="29" w:name="_Toc83538641"/>
       <w:r>
         <w:t>Access points and roaming</w:t>
       </w:r>
@@ -10559,6 +10501,7 @@
         <w:rPr>
           <w:lang w:val="en-US"/>
         </w:rPr>
+        <w:lastRenderedPageBreak/>
         <w:t>5 GHz seems to have better performance than 2.4 GHz</w:t>
       </w:r>
       <w:r>
@@ -10578,7 +10521,7 @@
       <w:pPr>
         <w:pStyle w:val="Heading2"/>
       </w:pPr>
-      <w:bookmarkStart w:id="30" w:name="_Toc83414487"/>
+      <w:bookmarkStart w:id="30" w:name="_Toc83538642"/>
       <w:r>
         <w:t xml:space="preserve">Accessing the </w:t>
       </w:r>
@@ -10681,14 +10624,7 @@
         <w:rPr>
           <w:lang w:val="en-US"/>
         </w:rPr>
-        <w:t xml:space="preserve">can be </w:t>
-      </w:r>
-      <w:r>
-        <w:rPr>
-          <w:lang w:val="en-US"/>
-        </w:rPr>
-        <w:lastRenderedPageBreak/>
-        <w:t>done by letting the</w:t>
+        <w:t>can be done by letting the</w:t>
       </w:r>
       <w:r>
         <w:rPr>
@@ -11164,7 +11100,7 @@
       <w:pPr>
         <w:pStyle w:val="Heading2"/>
       </w:pPr>
-      <w:bookmarkStart w:id="31" w:name="_Toc83414488"/>
+      <w:bookmarkStart w:id="31" w:name="_Toc83538643"/>
       <w:r>
         <w:t>Communication between the Docker container and the Raspberry host</w:t>
       </w:r>
@@ -11615,7 +11551,7 @@
       <w:pPr>
         <w:pStyle w:val="Heading2"/>
       </w:pPr>
-      <w:bookmarkStart w:id="32" w:name="_Toc83414489"/>
+      <w:bookmarkStart w:id="32" w:name="_Toc83538644"/>
       <w:r>
         <w:t xml:space="preserve">Start and </w:t>
       </w:r>
@@ -11954,6 +11890,7 @@
           <w:rFonts w:cstheme="minorHAnsi"/>
           <w:lang w:val="en-US"/>
         </w:rPr>
+        <w:lastRenderedPageBreak/>
         <w:t xml:space="preserve">Note: it is needed to </w:t>
       </w:r>
       <w:r>
@@ -11975,7 +11912,7 @@
       <w:pPr>
         <w:pStyle w:val="Heading2"/>
       </w:pPr>
-      <w:bookmarkStart w:id="33" w:name="_Toc83414490"/>
+      <w:bookmarkStart w:id="33" w:name="_Toc83538645"/>
       <w:r>
         <w:t xml:space="preserve">Improved </w:t>
       </w:r>
@@ -12050,14 +11987,7 @@
         <w:rPr>
           <w:lang w:val="en-US"/>
         </w:rPr>
-        <w:t xml:space="preserve"> </w:t>
-      </w:r>
-      <w:r>
-        <w:rPr>
-          <w:lang w:val="en-US"/>
-        </w:rPr>
-        <w:lastRenderedPageBreak/>
-        <w:t xml:space="preserve">(Field of View) of the Raspberry Pi camera is full, see </w:t>
+        <w:t xml:space="preserve"> (Field of View) of the Raspberry Pi camera is full, see </w:t>
       </w:r>
       <w:hyperlink r:id="rId22" w:history="1">
         <w:r>
@@ -12152,7 +12082,7 @@
       <w:pPr>
         <w:pStyle w:val="Heading3"/>
       </w:pPr>
-      <w:bookmarkStart w:id="34" w:name="_Toc83414491"/>
+      <w:bookmarkStart w:id="34" w:name="_Toc83538646"/>
       <w:r>
         <w:t>Increase resolution in launch/</w:t>
       </w:r>
@@ -12229,7 +12159,7 @@
       <w:pPr>
         <w:pStyle w:val="Heading3"/>
       </w:pPr>
-      <w:bookmarkStart w:id="35" w:name="_Toc83414492"/>
+      <w:bookmarkStart w:id="35" w:name="_Toc83538647"/>
       <w:r>
         <w:t>MJPEG</w:t>
       </w:r>
@@ -13078,7 +13008,7 @@
       <w:pPr>
         <w:pStyle w:val="Heading3"/>
       </w:pPr>
-      <w:bookmarkStart w:id="36" w:name="_Toc83414493"/>
+      <w:bookmarkStart w:id="36" w:name="_Toc83538648"/>
       <w:proofErr w:type="spellStart"/>
       <w:r>
         <w:t>GStreamer</w:t>
@@ -13132,6 +13062,7 @@
         <w:rPr>
           <w:lang w:val="en-US"/>
         </w:rPr>
+        <w:lastRenderedPageBreak/>
         <w:t xml:space="preserve">On Linux it can be installed following </w:t>
       </w:r>
       <w:hyperlink r:id="rId25" w:history="1">
@@ -13247,7 +13178,6 @@
         <w:rPr>
           <w:lang w:val="en-US"/>
         </w:rPr>
-        <w:lastRenderedPageBreak/>
         <w:t>Start streaming with:</w:t>
       </w:r>
       <w:r>
@@ -13539,7 +13469,7 @@
       <w:pPr>
         <w:pStyle w:val="Heading3"/>
       </w:pPr>
-      <w:bookmarkStart w:id="37" w:name="_Toc83414494"/>
+      <w:bookmarkStart w:id="37" w:name="_Toc83538649"/>
       <w:r>
         <w:t>Pi H264 To Browser</w:t>
       </w:r>
@@ -13709,7 +13639,7 @@
       <w:pPr>
         <w:pStyle w:val="Heading3"/>
       </w:pPr>
-      <w:bookmarkStart w:id="38" w:name="_Toc83414495"/>
+      <w:bookmarkStart w:id="38" w:name="_Toc83538650"/>
       <w:r>
         <w:t>UV4L</w:t>
       </w:r>
@@ -13751,7 +13681,7 @@
           <w:lang w:val="en-US"/>
         </w:rPr>
       </w:pPr>
-      <w:bookmarkStart w:id="39" w:name="_Toc83414496"/>
+      <w:bookmarkStart w:id="39" w:name="_Toc83538651"/>
       <w:r>
         <w:t>MJPEG encoding</w:t>
       </w:r>
@@ -14193,6 +14123,12 @@
           <w:lang w:val="en-US"/>
         </w:rPr>
         <w:br/>
+      </w:r>
+      <w:r>
+        <w:rPr>
+          <w:lang w:val="en-US"/>
+        </w:rPr>
+        <w:lastRenderedPageBreak/>
         <w:t>to check the status:</w:t>
       </w:r>
       <w:r>
@@ -14467,7 +14403,6 @@
           <w:highlight w:val="lightGray"/>
           <w:shd w:val="clear" w:color="auto" w:fill="FAFAFA"/>
         </w:rPr>
-        <w:lastRenderedPageBreak/>
         <w:t>ps</w:t>
       </w:r>
       <w:proofErr w:type="spellEnd"/>
@@ -14614,7 +14549,7 @@
       <w:pPr>
         <w:pStyle w:val="Heading4"/>
       </w:pPr>
-      <w:bookmarkStart w:id="40" w:name="_Toc83414497"/>
+      <w:bookmarkStart w:id="40" w:name="_Toc83538652"/>
       <w:r>
         <w:t>H</w:t>
       </w:r>
@@ -15449,6 +15384,7 @@
         <w:rPr>
           <w:lang w:val="en-US"/>
         </w:rPr>
+        <w:lastRenderedPageBreak/>
         <w:t xml:space="preserve">UV4L gives more CPU load (60%) than </w:t>
       </w:r>
       <w:proofErr w:type="spellStart"/>
@@ -15548,10 +15484,9 @@
       <w:pPr>
         <w:pStyle w:val="Heading3"/>
       </w:pPr>
-      <w:bookmarkStart w:id="41" w:name="_Toc83414498"/>
-      <w:proofErr w:type="spellStart"/>
-      <w:r>
-        <w:lastRenderedPageBreak/>
+      <w:bookmarkStart w:id="41" w:name="_Toc83538653"/>
+      <w:proofErr w:type="spellStart"/>
+      <w:r>
         <w:t>Rpi</w:t>
       </w:r>
       <w:proofErr w:type="spellEnd"/>
@@ -16632,7 +16567,7 @@
       <w:pPr>
         <w:pStyle w:val="Heading3"/>
       </w:pPr>
-      <w:bookmarkStart w:id="42" w:name="_Toc83414499"/>
+      <w:bookmarkStart w:id="42" w:name="_Toc83538654"/>
       <w:proofErr w:type="spellStart"/>
       <w:r>
         <w:t>EasyRTC</w:t>
@@ -16709,6 +16644,7 @@
         <w:rPr>
           <w:lang w:val="en-US"/>
         </w:rPr>
+        <w:lastRenderedPageBreak/>
         <w:t>Runs on any platform that can run node.js.</w:t>
       </w:r>
     </w:p>
@@ -16838,7 +16774,6 @@
         <w:rPr>
           <w:lang w:val="en-US"/>
         </w:rPr>
-        <w:lastRenderedPageBreak/>
         <w:t>T</w:t>
       </w:r>
       <w:r>
@@ -16949,7 +16884,7 @@
       <w:pPr>
         <w:pStyle w:val="Heading3"/>
       </w:pPr>
-      <w:bookmarkStart w:id="43" w:name="_Toc83414500"/>
+      <w:bookmarkStart w:id="43" w:name="_Toc83538655"/>
       <w:proofErr w:type="spellStart"/>
       <w:r>
         <w:t>Jitsi</w:t>
@@ -17026,7 +16961,7 @@
       <w:pPr>
         <w:pStyle w:val="Heading3"/>
       </w:pPr>
-      <w:bookmarkStart w:id="44" w:name="_Toc83414501"/>
+      <w:bookmarkStart w:id="44" w:name="_Toc83538656"/>
       <w:r>
         <w:t>Chrome WebRTC</w:t>
       </w:r>
@@ -17656,7 +17591,14 @@
               <w:rPr>
                 <w:lang w:val="en-US"/>
               </w:rPr>
-              <w:t>callback) to the remote peer. These ICE candidates contain information about how to access the peer. For example when the peers are not in the same LAN, ports are exposed through the use of an external STUN server so do not need to be port forwarded.</w:t>
+              <w:t xml:space="preserve">callback) to the remote peer. These ICE candidates contain information about how to access the peer. For </w:t>
+            </w:r>
+            <w:r>
+              <w:rPr>
+                <w:lang w:val="en-US"/>
+              </w:rPr>
+              <w:lastRenderedPageBreak/>
+              <w:t>example when the peers are not in the same LAN, ports are exposed through the use of an external STUN server so do not need to be port forwarded.</w:t>
             </w:r>
             <w:r>
               <w:rPr>
@@ -17683,14 +17625,7 @@
               <w:rPr>
                 <w:lang w:val="en-US"/>
               </w:rPr>
-              <w:t xml:space="preserve">: Even after the media is streaming, new candidates may be suggested if the </w:t>
-            </w:r>
-            <w:r>
-              <w:rPr>
-                <w:lang w:val="en-US"/>
-              </w:rPr>
-              <w:lastRenderedPageBreak/>
-              <w:t>network changes. This can result in changing network routes, media formats or codecs!</w:t>
+              <w:t>: Even after the media is streaming, new candidates may be suggested if the network changes. This can result in changing network routes, media formats or codecs!</w:t>
             </w:r>
           </w:p>
           <w:p>
@@ -18612,7 +18547,14 @@
         <w:rPr>
           <w:lang w:val="en-US"/>
         </w:rPr>
-        <w:t xml:space="preserve"> the reported resolution </w:t>
+        <w:t xml:space="preserve"> the reported </w:t>
+      </w:r>
+      <w:r>
+        <w:rPr>
+          <w:lang w:val="en-US"/>
+        </w:rPr>
+        <w:lastRenderedPageBreak/>
+        <w:t xml:space="preserve">resolution </w:t>
       </w:r>
       <w:r>
         <w:rPr>
@@ -18757,14 +18699,7 @@
         <w:rPr>
           <w:lang w:val="en-US"/>
         </w:rPr>
-        <w:t xml:space="preserve">and color distortion is not because of the higher CPU load. When ending the call the CPU load is low but the same artifacts can be seen in the local video stream. Also when connecting an USB camera </w:t>
-      </w:r>
-      <w:r>
-        <w:rPr>
-          <w:lang w:val="en-US"/>
-        </w:rPr>
-        <w:lastRenderedPageBreak/>
-        <w:t>Logitech C930e (Raspberry Pi camera V2 disabled) the video quality is good.</w:t>
+        <w:t>and color distortion is not because of the higher CPU load. When ending the call the CPU load is low but the same artifacts can be seen in the local video stream. Also when connecting an USB camera Logitech C930e (Raspberry Pi camera V2 disabled) the video quality is good.</w:t>
       </w:r>
       <w:r>
         <w:rPr>
@@ -19000,7 +18935,7 @@
       <w:pPr>
         <w:pStyle w:val="Heading2"/>
       </w:pPr>
-      <w:bookmarkStart w:id="45" w:name="_Toc83414502"/>
+      <w:bookmarkStart w:id="45" w:name="_Toc83538657"/>
       <w:r>
         <w:t>Low Power ATmega328</w:t>
       </w:r>
@@ -19145,8 +19080,9 @@
       <w:pPr>
         <w:pStyle w:val="Heading2"/>
       </w:pPr>
-      <w:bookmarkStart w:id="46" w:name="_Toc83414503"/>
-      <w:r>
+      <w:bookmarkStart w:id="46" w:name="_Toc83538658"/>
+      <w:r>
+        <w:lastRenderedPageBreak/>
         <w:t>Adding Audio</w:t>
       </w:r>
       <w:bookmarkEnd w:id="46"/>
@@ -19385,7 +19321,6 @@
         <w:rPr>
           <w:lang w:val="en-US"/>
         </w:rPr>
-        <w:lastRenderedPageBreak/>
         <w:t>The USB power lines are connected to the 6V batteries so the speaker does not draw power from the 5V regulated supply to which the Raspberry Pi is connected.</w:t>
       </w:r>
     </w:p>
@@ -19464,7 +19399,7 @@
       <w:pPr>
         <w:pStyle w:val="Heading2"/>
       </w:pPr>
-      <w:bookmarkStart w:id="47" w:name="_Toc83414504"/>
+      <w:bookmarkStart w:id="47" w:name="_Toc83538659"/>
       <w:r>
         <w:t>SSL / TLS certificates</w:t>
       </w:r>
@@ -19717,7 +19652,7 @@
       <w:pPr>
         <w:pStyle w:val="Heading2"/>
       </w:pPr>
-      <w:bookmarkStart w:id="48" w:name="_Toc83414505"/>
+      <w:bookmarkStart w:id="48" w:name="_Toc83538660"/>
       <w:r>
         <w:t>Power Board</w:t>
       </w:r>
@@ -19839,19 +19774,7 @@
         <w:rPr>
           <w:lang w:val="en-US"/>
         </w:rPr>
-        <w:t xml:space="preserve">A switch is connected to an ATmega328P input pin to override </w:t>
-      </w:r>
-      <w:r>
-        <w:rPr>
-          <w:lang w:val="en-US"/>
-        </w:rPr>
-        <w:t>the sleep mode</w:t>
-      </w:r>
-      <w:r>
-        <w:rPr>
-          <w:lang w:val="en-US"/>
-        </w:rPr>
-        <w:t xml:space="preserve"> for testing purposes</w:t>
+        <w:t>A switch is connected to an ATmega328P input pin to override the sleep mode for testing purposes</w:t>
       </w:r>
       <w:r>
         <w:rPr>
@@ -19997,6 +19920,7 @@
         <w:rPr>
           <w:lang w:val="en-US"/>
         </w:rPr>
+        <w:lastRenderedPageBreak/>
         <w:t>Has a trigger input to wake up from deep sleep mode.</w:t>
       </w:r>
     </w:p>
@@ -20004,7 +19928,7 @@
       <w:pPr>
         <w:pStyle w:val="Heading2"/>
       </w:pPr>
-      <w:bookmarkStart w:id="49" w:name="_Toc83414506"/>
+      <w:bookmarkStart w:id="49" w:name="_Toc83538661"/>
       <w:proofErr w:type="spellStart"/>
       <w:r>
         <w:t>EasyEda</w:t>
@@ -20224,7 +20148,7 @@
       <w:pPr>
         <w:pStyle w:val="Heading2"/>
       </w:pPr>
-      <w:bookmarkStart w:id="50" w:name="_Toc83414507"/>
+      <w:bookmarkStart w:id="50" w:name="_Toc83538662"/>
       <w:proofErr w:type="spellStart"/>
       <w:r>
         <w:t>EasyEda</w:t>
@@ -20277,7 +20201,6 @@
         <w:rPr>
           <w:lang w:val="en-US"/>
         </w:rPr>
-        <w:lastRenderedPageBreak/>
         <w:t xml:space="preserve">The copper thickness is chosen to be 2 oz = 2x 1.4 mil = 2x 35 </w:t>
       </w:r>
       <w:proofErr w:type="spellStart"/>
@@ -20414,7 +20337,7 @@
       <w:pPr>
         <w:pStyle w:val="Heading2"/>
       </w:pPr>
-      <w:bookmarkStart w:id="51" w:name="_Toc83414508"/>
+      <w:bookmarkStart w:id="51" w:name="_Toc83538663"/>
       <w:proofErr w:type="spellStart"/>
       <w:r>
         <w:t>Ultimaker</w:t>
@@ -20692,7 +20615,7 @@
       <w:pPr>
         <w:pStyle w:val="Heading2"/>
       </w:pPr>
-      <w:bookmarkStart w:id="52" w:name="_Toc83414509"/>
+      <w:bookmarkStart w:id="52" w:name="_Toc83538664"/>
       <w:r>
         <w:t>Low Power</w:t>
       </w:r>
@@ -20803,7 +20726,7 @@
           <w:color w:val="FF0000"/>
         </w:rPr>
       </w:pPr>
-      <w:bookmarkStart w:id="53" w:name="_Toc83414510"/>
+      <w:bookmarkStart w:id="53" w:name="_Toc83538665"/>
       <w:r>
         <w:t xml:space="preserve">Default EEPROM </w:t>
       </w:r>
@@ -20881,6 +20804,7 @@
           <w:rFonts w:cstheme="minorHAnsi"/>
           <w:lang w:val="en-US"/>
         </w:rPr>
+        <w:lastRenderedPageBreak/>
         <w:t>WAKE_ON_GPIO=1</w:t>
       </w:r>
       <w:r>
@@ -21071,7 +20995,6 @@
           <w:shd w:val="clear" w:color="auto" w:fill="FAFAFA"/>
           <w:lang w:val="en-US"/>
         </w:rPr>
-        <w:lastRenderedPageBreak/>
         <w:t xml:space="preserve">To view: </w:t>
       </w:r>
       <w:proofErr w:type="spellStart"/>
@@ -21318,7 +21241,7 @@
       <w:pPr>
         <w:pStyle w:val="Heading2"/>
       </w:pPr>
-      <w:bookmarkStart w:id="54" w:name="_Toc83414511"/>
+      <w:bookmarkStart w:id="54" w:name="_Toc83538666"/>
       <w:r>
         <w:t xml:space="preserve">Wake up </w:t>
       </w:r>
@@ -22062,6 +21985,7 @@
         <w:rPr>
           <w:lang w:val="en-US"/>
         </w:rPr>
+        <w:lastRenderedPageBreak/>
         <w:t>After switching to Ultra Low Power mode, the module does not communicate through serial anymore. To enable communication</w:t>
       </w:r>
       <w:r>
@@ -22129,7 +22053,7 @@
       <w:pPr>
         <w:pStyle w:val="Heading2"/>
       </w:pPr>
-      <w:bookmarkStart w:id="56" w:name="_Toc83414512"/>
+      <w:bookmarkStart w:id="56" w:name="_Toc83538667"/>
       <w:r>
         <w:t>Wake up transmitter</w:t>
       </w:r>
@@ -22265,7 +22189,7 @@
           <w:shd w:val="clear" w:color="auto" w:fill="FAFAFA"/>
         </w:rPr>
       </w:pPr>
-      <w:bookmarkStart w:id="57" w:name="_Toc83414513"/>
+      <w:bookmarkStart w:id="57" w:name="_Toc83538668"/>
       <w:r>
         <w:rPr>
           <w:shd w:val="clear" w:color="auto" w:fill="FAFAFA"/>
@@ -22278,7 +22202,7 @@
       <w:pPr>
         <w:pStyle w:val="Heading2"/>
       </w:pPr>
-      <w:bookmarkStart w:id="58" w:name="_Toc83414514"/>
+      <w:bookmarkStart w:id="58" w:name="_Toc83538669"/>
       <w:r>
         <w:t>Current measurements</w:t>
       </w:r>
@@ -22803,7 +22727,7 @@
       <w:pPr>
         <w:pStyle w:val="Heading2"/>
       </w:pPr>
-      <w:bookmarkStart w:id="59" w:name="_Toc83414515"/>
+      <w:bookmarkStart w:id="59" w:name="_Toc83538670"/>
       <w:r>
         <w:t xml:space="preserve">Video bitrate </w:t>
       </w:r>
@@ -24393,7 +24317,7 @@
       <w:pPr>
         <w:pStyle w:val="Heading1"/>
       </w:pPr>
-      <w:bookmarkStart w:id="60" w:name="_Toc83414516"/>
+      <w:bookmarkStart w:id="60" w:name="_Toc83538671"/>
       <w:r>
         <w:lastRenderedPageBreak/>
         <w:t>Useful links</w:t>

</xml_diff>

<commit_message>
Simpler disabling I2C pull-up resistors
</commit_message>
<xml_diff>
--- a/MyExoMy.docx
+++ b/MyExoMy.docx
@@ -340,7 +340,7 @@
           <w:r>
             <w:fldChar w:fldCharType="separate"/>
           </w:r>
-          <w:hyperlink w:anchor="_Toc83585409" w:history="1">
+          <w:hyperlink w:anchor="_Toc83671293" w:history="1">
             <w:r>
               <w:rPr>
                 <w:rStyle w:val="Hyperlink"/>
@@ -383,7 +383,7 @@
                 <w:noProof/>
                 <w:webHidden/>
               </w:rPr>
-              <w:instrText xml:space="preserve"> PAGEREF _Toc83585409 \h </w:instrText>
+              <w:instrText xml:space="preserve"> PAGEREF _Toc83671293 \h </w:instrText>
             </w:r>
             <w:r>
               <w:rPr>
@@ -427,7 +427,7 @@
               <w:lang w:val="en-NL" w:eastAsia="en-NL"/>
             </w:rPr>
           </w:pPr>
-          <w:hyperlink w:anchor="_Toc83585410" w:history="1">
+          <w:hyperlink w:anchor="_Toc83671294" w:history="1">
             <w:r>
               <w:rPr>
                 <w:rStyle w:val="Hyperlink"/>
@@ -469,7 +469,7 @@
                 <w:noProof/>
                 <w:webHidden/>
               </w:rPr>
-              <w:instrText xml:space="preserve"> PAGEREF _Toc83585410 \h </w:instrText>
+              <w:instrText xml:space="preserve"> PAGEREF _Toc83671294 \h </w:instrText>
             </w:r>
             <w:r>
               <w:rPr>
@@ -513,7 +513,7 @@
               <w:lang w:val="en-NL" w:eastAsia="en-NL"/>
             </w:rPr>
           </w:pPr>
-          <w:hyperlink w:anchor="_Toc83585411" w:history="1">
+          <w:hyperlink w:anchor="_Toc83671295" w:history="1">
             <w:r>
               <w:rPr>
                 <w:rStyle w:val="Hyperlink"/>
@@ -555,7 +555,7 @@
                 <w:noProof/>
                 <w:webHidden/>
               </w:rPr>
-              <w:instrText xml:space="preserve"> PAGEREF _Toc83585411 \h </w:instrText>
+              <w:instrText xml:space="preserve"> PAGEREF _Toc83671295 \h </w:instrText>
             </w:r>
             <w:r>
               <w:rPr>
@@ -599,7 +599,7 @@
               <w:lang w:val="en-NL" w:eastAsia="en-NL"/>
             </w:rPr>
           </w:pPr>
-          <w:hyperlink w:anchor="_Toc83585412" w:history="1">
+          <w:hyperlink w:anchor="_Toc83671296" w:history="1">
             <w:r>
               <w:rPr>
                 <w:rStyle w:val="Hyperlink"/>
@@ -641,7 +641,7 @@
                 <w:noProof/>
                 <w:webHidden/>
               </w:rPr>
-              <w:instrText xml:space="preserve"> PAGEREF _Toc83585412 \h </w:instrText>
+              <w:instrText xml:space="preserve"> PAGEREF _Toc83671296 \h </w:instrText>
             </w:r>
             <w:r>
               <w:rPr>
@@ -685,7 +685,7 @@
               <w:lang w:val="en-NL" w:eastAsia="en-NL"/>
             </w:rPr>
           </w:pPr>
-          <w:hyperlink w:anchor="_Toc83585413" w:history="1">
+          <w:hyperlink w:anchor="_Toc83671297" w:history="1">
             <w:r>
               <w:rPr>
                 <w:rStyle w:val="Hyperlink"/>
@@ -727,7 +727,7 @@
                 <w:noProof/>
                 <w:webHidden/>
               </w:rPr>
-              <w:instrText xml:space="preserve"> PAGEREF _Toc83585413 \h </w:instrText>
+              <w:instrText xml:space="preserve"> PAGEREF _Toc83671297 \h </w:instrText>
             </w:r>
             <w:r>
               <w:rPr>
@@ -771,7 +771,7 @@
               <w:lang w:val="en-NL" w:eastAsia="en-NL"/>
             </w:rPr>
           </w:pPr>
-          <w:hyperlink w:anchor="_Toc83585414" w:history="1">
+          <w:hyperlink w:anchor="_Toc83671298" w:history="1">
             <w:r>
               <w:rPr>
                 <w:rStyle w:val="Hyperlink"/>
@@ -813,7 +813,7 @@
                 <w:noProof/>
                 <w:webHidden/>
               </w:rPr>
-              <w:instrText xml:space="preserve"> PAGEREF _Toc83585414 \h </w:instrText>
+              <w:instrText xml:space="preserve"> PAGEREF _Toc83671298 \h </w:instrText>
             </w:r>
             <w:r>
               <w:rPr>
@@ -857,7 +857,7 @@
               <w:lang w:val="en-NL" w:eastAsia="en-NL"/>
             </w:rPr>
           </w:pPr>
-          <w:hyperlink w:anchor="_Toc83585415" w:history="1">
+          <w:hyperlink w:anchor="_Toc83671299" w:history="1">
             <w:r>
               <w:rPr>
                 <w:rStyle w:val="Hyperlink"/>
@@ -899,7 +899,7 @@
                 <w:noProof/>
                 <w:webHidden/>
               </w:rPr>
-              <w:instrText xml:space="preserve"> PAGEREF _Toc83585415 \h </w:instrText>
+              <w:instrText xml:space="preserve"> PAGEREF _Toc83671299 \h </w:instrText>
             </w:r>
             <w:r>
               <w:rPr>
@@ -943,7 +943,7 @@
               <w:lang w:val="en-NL" w:eastAsia="en-NL"/>
             </w:rPr>
           </w:pPr>
-          <w:hyperlink w:anchor="_Toc83585416" w:history="1">
+          <w:hyperlink w:anchor="_Toc83671300" w:history="1">
             <w:r>
               <w:rPr>
                 <w:rStyle w:val="Hyperlink"/>
@@ -985,7 +985,7 @@
                 <w:noProof/>
                 <w:webHidden/>
               </w:rPr>
-              <w:instrText xml:space="preserve"> PAGEREF _Toc83585416 \h </w:instrText>
+              <w:instrText xml:space="preserve"> PAGEREF _Toc83671300 \h </w:instrText>
             </w:r>
             <w:r>
               <w:rPr>
@@ -1029,7 +1029,7 @@
               <w:lang w:val="en-NL" w:eastAsia="en-NL"/>
             </w:rPr>
           </w:pPr>
-          <w:hyperlink w:anchor="_Toc83585417" w:history="1">
+          <w:hyperlink w:anchor="_Toc83671301" w:history="1">
             <w:r>
               <w:rPr>
                 <w:rStyle w:val="Hyperlink"/>
@@ -1071,7 +1071,7 @@
                 <w:noProof/>
                 <w:webHidden/>
               </w:rPr>
-              <w:instrText xml:space="preserve"> PAGEREF _Toc83585417 \h </w:instrText>
+              <w:instrText xml:space="preserve"> PAGEREF _Toc83671301 \h </w:instrText>
             </w:r>
             <w:r>
               <w:rPr>
@@ -1115,7 +1115,7 @@
               <w:lang w:val="en-NL" w:eastAsia="en-NL"/>
             </w:rPr>
           </w:pPr>
-          <w:hyperlink w:anchor="_Toc83585418" w:history="1">
+          <w:hyperlink w:anchor="_Toc83671302" w:history="1">
             <w:r>
               <w:rPr>
                 <w:rStyle w:val="Hyperlink"/>
@@ -1157,7 +1157,7 @@
                 <w:noProof/>
                 <w:webHidden/>
               </w:rPr>
-              <w:instrText xml:space="preserve"> PAGEREF _Toc83585418 \h </w:instrText>
+              <w:instrText xml:space="preserve"> PAGEREF _Toc83671302 \h </w:instrText>
             </w:r>
             <w:r>
               <w:rPr>
@@ -1201,7 +1201,7 @@
               <w:lang w:val="en-NL" w:eastAsia="en-NL"/>
             </w:rPr>
           </w:pPr>
-          <w:hyperlink w:anchor="_Toc83585419" w:history="1">
+          <w:hyperlink w:anchor="_Toc83671303" w:history="1">
             <w:r>
               <w:rPr>
                 <w:rStyle w:val="Hyperlink"/>
@@ -1243,7 +1243,7 @@
                 <w:noProof/>
                 <w:webHidden/>
               </w:rPr>
-              <w:instrText xml:space="preserve"> PAGEREF _Toc83585419 \h </w:instrText>
+              <w:instrText xml:space="preserve"> PAGEREF _Toc83671303 \h </w:instrText>
             </w:r>
             <w:r>
               <w:rPr>
@@ -1287,7 +1287,7 @@
               <w:lang w:val="en-NL" w:eastAsia="en-NL"/>
             </w:rPr>
           </w:pPr>
-          <w:hyperlink w:anchor="_Toc83585420" w:history="1">
+          <w:hyperlink w:anchor="_Toc83671304" w:history="1">
             <w:r>
               <w:rPr>
                 <w:rStyle w:val="Hyperlink"/>
@@ -1329,7 +1329,7 @@
                 <w:noProof/>
                 <w:webHidden/>
               </w:rPr>
-              <w:instrText xml:space="preserve"> PAGEREF _Toc83585420 \h </w:instrText>
+              <w:instrText xml:space="preserve"> PAGEREF _Toc83671304 \h </w:instrText>
             </w:r>
             <w:r>
               <w:rPr>
@@ -1373,7 +1373,7 @@
               <w:lang w:val="en-NL" w:eastAsia="en-NL"/>
             </w:rPr>
           </w:pPr>
-          <w:hyperlink w:anchor="_Toc83585421" w:history="1">
+          <w:hyperlink w:anchor="_Toc83671305" w:history="1">
             <w:r>
               <w:rPr>
                 <w:rStyle w:val="Hyperlink"/>
@@ -1415,7 +1415,7 @@
                 <w:noProof/>
                 <w:webHidden/>
               </w:rPr>
-              <w:instrText xml:space="preserve"> PAGEREF _Toc83585421 \h </w:instrText>
+              <w:instrText xml:space="preserve"> PAGEREF _Toc83671305 \h </w:instrText>
             </w:r>
             <w:r>
               <w:rPr>
@@ -1459,7 +1459,7 @@
               <w:lang w:val="en-NL" w:eastAsia="en-NL"/>
             </w:rPr>
           </w:pPr>
-          <w:hyperlink w:anchor="_Toc83585422" w:history="1">
+          <w:hyperlink w:anchor="_Toc83671306" w:history="1">
             <w:r>
               <w:rPr>
                 <w:rStyle w:val="Hyperlink"/>
@@ -1501,7 +1501,7 @@
                 <w:noProof/>
                 <w:webHidden/>
               </w:rPr>
-              <w:instrText xml:space="preserve"> PAGEREF _Toc83585422 \h </w:instrText>
+              <w:instrText xml:space="preserve"> PAGEREF _Toc83671306 \h </w:instrText>
             </w:r>
             <w:r>
               <w:rPr>
@@ -1545,7 +1545,7 @@
               <w:lang w:val="en-NL" w:eastAsia="en-NL"/>
             </w:rPr>
           </w:pPr>
-          <w:hyperlink w:anchor="_Toc83585423" w:history="1">
+          <w:hyperlink w:anchor="_Toc83671307" w:history="1">
             <w:r>
               <w:rPr>
                 <w:rStyle w:val="Hyperlink"/>
@@ -1587,7 +1587,7 @@
                 <w:noProof/>
                 <w:webHidden/>
               </w:rPr>
-              <w:instrText xml:space="preserve"> PAGEREF _Toc83585423 \h </w:instrText>
+              <w:instrText xml:space="preserve"> PAGEREF _Toc83671307 \h </w:instrText>
             </w:r>
             <w:r>
               <w:rPr>
@@ -1631,7 +1631,7 @@
               <w:lang w:val="en-NL" w:eastAsia="en-NL"/>
             </w:rPr>
           </w:pPr>
-          <w:hyperlink w:anchor="_Toc83585424" w:history="1">
+          <w:hyperlink w:anchor="_Toc83671308" w:history="1">
             <w:r>
               <w:rPr>
                 <w:rStyle w:val="Hyperlink"/>
@@ -1673,7 +1673,7 @@
                 <w:noProof/>
                 <w:webHidden/>
               </w:rPr>
-              <w:instrText xml:space="preserve"> PAGEREF _Toc83585424 \h </w:instrText>
+              <w:instrText xml:space="preserve"> PAGEREF _Toc83671308 \h </w:instrText>
             </w:r>
             <w:r>
               <w:rPr>
@@ -1717,7 +1717,7 @@
               <w:lang w:val="en-NL" w:eastAsia="en-NL"/>
             </w:rPr>
           </w:pPr>
-          <w:hyperlink w:anchor="_Toc83585425" w:history="1">
+          <w:hyperlink w:anchor="_Toc83671309" w:history="1">
             <w:r>
               <w:rPr>
                 <w:rStyle w:val="Hyperlink"/>
@@ -1759,7 +1759,7 @@
                 <w:noProof/>
                 <w:webHidden/>
               </w:rPr>
-              <w:instrText xml:space="preserve"> PAGEREF _Toc83585425 \h </w:instrText>
+              <w:instrText xml:space="preserve"> PAGEREF _Toc83671309 \h </w:instrText>
             </w:r>
             <w:r>
               <w:rPr>
@@ -1803,7 +1803,7 @@
               <w:lang w:val="en-NL" w:eastAsia="en-NL"/>
             </w:rPr>
           </w:pPr>
-          <w:hyperlink w:anchor="_Toc83585426" w:history="1">
+          <w:hyperlink w:anchor="_Toc83671310" w:history="1">
             <w:r>
               <w:rPr>
                 <w:rStyle w:val="Hyperlink"/>
@@ -1845,7 +1845,7 @@
                 <w:noProof/>
                 <w:webHidden/>
               </w:rPr>
-              <w:instrText xml:space="preserve"> PAGEREF _Toc83585426 \h </w:instrText>
+              <w:instrText xml:space="preserve"> PAGEREF _Toc83671310 \h </w:instrText>
             </w:r>
             <w:r>
               <w:rPr>
@@ -1889,7 +1889,7 @@
               <w:lang w:val="en-NL" w:eastAsia="en-NL"/>
             </w:rPr>
           </w:pPr>
-          <w:hyperlink w:anchor="_Toc83585427" w:history="1">
+          <w:hyperlink w:anchor="_Toc83671311" w:history="1">
             <w:r>
               <w:rPr>
                 <w:rStyle w:val="Hyperlink"/>
@@ -1931,7 +1931,7 @@
                 <w:noProof/>
                 <w:webHidden/>
               </w:rPr>
-              <w:instrText xml:space="preserve"> PAGEREF _Toc83585427 \h </w:instrText>
+              <w:instrText xml:space="preserve"> PAGEREF _Toc83671311 \h </w:instrText>
             </w:r>
             <w:r>
               <w:rPr>
@@ -1975,7 +1975,7 @@
               <w:lang w:val="en-NL" w:eastAsia="en-NL"/>
             </w:rPr>
           </w:pPr>
-          <w:hyperlink w:anchor="_Toc83585428" w:history="1">
+          <w:hyperlink w:anchor="_Toc83671312" w:history="1">
             <w:r>
               <w:rPr>
                 <w:rStyle w:val="Hyperlink"/>
@@ -2017,7 +2017,7 @@
                 <w:noProof/>
                 <w:webHidden/>
               </w:rPr>
-              <w:instrText xml:space="preserve"> PAGEREF _Toc83585428 \h </w:instrText>
+              <w:instrText xml:space="preserve"> PAGEREF _Toc83671312 \h </w:instrText>
             </w:r>
             <w:r>
               <w:rPr>
@@ -2061,7 +2061,7 @@
               <w:lang w:val="en-NL" w:eastAsia="en-NL"/>
             </w:rPr>
           </w:pPr>
-          <w:hyperlink w:anchor="_Toc83585429" w:history="1">
+          <w:hyperlink w:anchor="_Toc83671313" w:history="1">
             <w:r>
               <w:rPr>
                 <w:rStyle w:val="Hyperlink"/>
@@ -2103,7 +2103,7 @@
                 <w:noProof/>
                 <w:webHidden/>
               </w:rPr>
-              <w:instrText xml:space="preserve"> PAGEREF _Toc83585429 \h </w:instrText>
+              <w:instrText xml:space="preserve"> PAGEREF _Toc83671313 \h </w:instrText>
             </w:r>
             <w:r>
               <w:rPr>
@@ -2147,7 +2147,7 @@
               <w:lang w:val="en-NL" w:eastAsia="en-NL"/>
             </w:rPr>
           </w:pPr>
-          <w:hyperlink w:anchor="_Toc83585430" w:history="1">
+          <w:hyperlink w:anchor="_Toc83671314" w:history="1">
             <w:r>
               <w:rPr>
                 <w:rStyle w:val="Hyperlink"/>
@@ -2189,7 +2189,7 @@
                 <w:noProof/>
                 <w:webHidden/>
               </w:rPr>
-              <w:instrText xml:space="preserve"> PAGEREF _Toc83585430 \h </w:instrText>
+              <w:instrText xml:space="preserve"> PAGEREF _Toc83671314 \h </w:instrText>
             </w:r>
             <w:r>
               <w:rPr>
@@ -2233,7 +2233,7 @@
               <w:lang w:val="en-NL" w:eastAsia="en-NL"/>
             </w:rPr>
           </w:pPr>
-          <w:hyperlink w:anchor="_Toc83585431" w:history="1">
+          <w:hyperlink w:anchor="_Toc83671315" w:history="1">
             <w:r>
               <w:rPr>
                 <w:rStyle w:val="Hyperlink"/>
@@ -2275,7 +2275,7 @@
                 <w:noProof/>
                 <w:webHidden/>
               </w:rPr>
-              <w:instrText xml:space="preserve"> PAGEREF _Toc83585431 \h </w:instrText>
+              <w:instrText xml:space="preserve"> PAGEREF _Toc83671315 \h </w:instrText>
             </w:r>
             <w:r>
               <w:rPr>
@@ -2319,7 +2319,7 @@
               <w:lang w:val="en-NL" w:eastAsia="en-NL"/>
             </w:rPr>
           </w:pPr>
-          <w:hyperlink w:anchor="_Toc83585432" w:history="1">
+          <w:hyperlink w:anchor="_Toc83671316" w:history="1">
             <w:r>
               <w:rPr>
                 <w:rStyle w:val="Hyperlink"/>
@@ -2361,7 +2361,7 @@
                 <w:noProof/>
                 <w:webHidden/>
               </w:rPr>
-              <w:instrText xml:space="preserve"> PAGEREF _Toc83585432 \h </w:instrText>
+              <w:instrText xml:space="preserve"> PAGEREF _Toc83671316 \h </w:instrText>
             </w:r>
             <w:r>
               <w:rPr>
@@ -2405,7 +2405,7 @@
               <w:lang w:val="en-NL" w:eastAsia="en-NL"/>
             </w:rPr>
           </w:pPr>
-          <w:hyperlink w:anchor="_Toc83585433" w:history="1">
+          <w:hyperlink w:anchor="_Toc83671317" w:history="1">
             <w:r>
               <w:rPr>
                 <w:rStyle w:val="Hyperlink"/>
@@ -2447,7 +2447,7 @@
                 <w:noProof/>
                 <w:webHidden/>
               </w:rPr>
-              <w:instrText xml:space="preserve"> PAGEREF _Toc83585433 \h </w:instrText>
+              <w:instrText xml:space="preserve"> PAGEREF _Toc83671317 \h </w:instrText>
             </w:r>
             <w:r>
               <w:rPr>
@@ -2491,7 +2491,7 @@
               <w:lang w:val="en-NL" w:eastAsia="en-NL"/>
             </w:rPr>
           </w:pPr>
-          <w:hyperlink w:anchor="_Toc83585434" w:history="1">
+          <w:hyperlink w:anchor="_Toc83671318" w:history="1">
             <w:r>
               <w:rPr>
                 <w:rStyle w:val="Hyperlink"/>
@@ -2533,7 +2533,7 @@
                 <w:noProof/>
                 <w:webHidden/>
               </w:rPr>
-              <w:instrText xml:space="preserve"> PAGEREF _Toc83585434 \h </w:instrText>
+              <w:instrText xml:space="preserve"> PAGEREF _Toc83671318 \h </w:instrText>
             </w:r>
             <w:r>
               <w:rPr>
@@ -2577,7 +2577,7 @@
               <w:lang w:val="en-NL" w:eastAsia="en-NL"/>
             </w:rPr>
           </w:pPr>
-          <w:hyperlink w:anchor="_Toc83585435" w:history="1">
+          <w:hyperlink w:anchor="_Toc83671319" w:history="1">
             <w:r>
               <w:rPr>
                 <w:rStyle w:val="Hyperlink"/>
@@ -2619,7 +2619,7 @@
                 <w:noProof/>
                 <w:webHidden/>
               </w:rPr>
-              <w:instrText xml:space="preserve"> PAGEREF _Toc83585435 \h </w:instrText>
+              <w:instrText xml:space="preserve"> PAGEREF _Toc83671319 \h </w:instrText>
             </w:r>
             <w:r>
               <w:rPr>
@@ -2663,7 +2663,7 @@
               <w:lang w:val="en-NL" w:eastAsia="en-NL"/>
             </w:rPr>
           </w:pPr>
-          <w:hyperlink w:anchor="_Toc83585436" w:history="1">
+          <w:hyperlink w:anchor="_Toc83671320" w:history="1">
             <w:r>
               <w:rPr>
                 <w:rStyle w:val="Hyperlink"/>
@@ -2705,7 +2705,7 @@
                 <w:noProof/>
                 <w:webHidden/>
               </w:rPr>
-              <w:instrText xml:space="preserve"> PAGEREF _Toc83585436 \h </w:instrText>
+              <w:instrText xml:space="preserve"> PAGEREF _Toc83671320 \h </w:instrText>
             </w:r>
             <w:r>
               <w:rPr>
@@ -2749,7 +2749,7 @@
               <w:lang w:val="en-NL" w:eastAsia="en-NL"/>
             </w:rPr>
           </w:pPr>
-          <w:hyperlink w:anchor="_Toc83585437" w:history="1">
+          <w:hyperlink w:anchor="_Toc83671321" w:history="1">
             <w:r>
               <w:rPr>
                 <w:rStyle w:val="Hyperlink"/>
@@ -2791,7 +2791,7 @@
                 <w:noProof/>
                 <w:webHidden/>
               </w:rPr>
-              <w:instrText xml:space="preserve"> PAGEREF _Toc83585437 \h </w:instrText>
+              <w:instrText xml:space="preserve"> PAGEREF _Toc83671321 \h </w:instrText>
             </w:r>
             <w:r>
               <w:rPr>
@@ -2835,7 +2835,7 @@
               <w:lang w:val="en-NL" w:eastAsia="en-NL"/>
             </w:rPr>
           </w:pPr>
-          <w:hyperlink w:anchor="_Toc83585438" w:history="1">
+          <w:hyperlink w:anchor="_Toc83671322" w:history="1">
             <w:r>
               <w:rPr>
                 <w:rStyle w:val="Hyperlink"/>
@@ -2878,7 +2878,7 @@
                 <w:noProof/>
                 <w:webHidden/>
               </w:rPr>
-              <w:instrText xml:space="preserve"> PAGEREF _Toc83585438 \h </w:instrText>
+              <w:instrText xml:space="preserve"> PAGEREF _Toc83671322 \h </w:instrText>
             </w:r>
             <w:r>
               <w:rPr>
@@ -2922,7 +2922,7 @@
               <w:lang w:val="en-NL" w:eastAsia="en-NL"/>
             </w:rPr>
           </w:pPr>
-          <w:hyperlink w:anchor="_Toc83585439" w:history="1">
+          <w:hyperlink w:anchor="_Toc83671323" w:history="1">
             <w:r>
               <w:rPr>
                 <w:rStyle w:val="Hyperlink"/>
@@ -2979,7 +2979,7 @@
                 <w:noProof/>
                 <w:webHidden/>
               </w:rPr>
-              <w:instrText xml:space="preserve"> PAGEREF _Toc83585439 \h </w:instrText>
+              <w:instrText xml:space="preserve"> PAGEREF _Toc83671323 \h </w:instrText>
             </w:r>
             <w:r>
               <w:rPr>
@@ -3023,7 +3023,7 @@
               <w:lang w:val="en-NL" w:eastAsia="en-NL"/>
             </w:rPr>
           </w:pPr>
-          <w:hyperlink w:anchor="_Toc83585440" w:history="1">
+          <w:hyperlink w:anchor="_Toc83671324" w:history="1">
             <w:r>
               <w:rPr>
                 <w:rStyle w:val="Hyperlink"/>
@@ -3065,7 +3065,7 @@
                 <w:noProof/>
                 <w:webHidden/>
               </w:rPr>
-              <w:instrText xml:space="preserve"> PAGEREF _Toc83585440 \h </w:instrText>
+              <w:instrText xml:space="preserve"> PAGEREF _Toc83671324 \h </w:instrText>
             </w:r>
             <w:r>
               <w:rPr>
@@ -3109,7 +3109,7 @@
               <w:lang w:val="en-NL" w:eastAsia="en-NL"/>
             </w:rPr>
           </w:pPr>
-          <w:hyperlink w:anchor="_Toc83585441" w:history="1">
+          <w:hyperlink w:anchor="_Toc83671325" w:history="1">
             <w:r>
               <w:rPr>
                 <w:rStyle w:val="Hyperlink"/>
@@ -3151,7 +3151,7 @@
                 <w:noProof/>
                 <w:webHidden/>
               </w:rPr>
-              <w:instrText xml:space="preserve"> PAGEREF _Toc83585441 \h </w:instrText>
+              <w:instrText xml:space="preserve"> PAGEREF _Toc83671325 \h </w:instrText>
             </w:r>
             <w:r>
               <w:rPr>
@@ -3195,7 +3195,7 @@
               <w:lang w:val="en-NL" w:eastAsia="en-NL"/>
             </w:rPr>
           </w:pPr>
-          <w:hyperlink w:anchor="_Toc83585442" w:history="1">
+          <w:hyperlink w:anchor="_Toc83671326" w:history="1">
             <w:r>
               <w:rPr>
                 <w:rStyle w:val="Hyperlink"/>
@@ -3237,7 +3237,7 @@
                 <w:noProof/>
                 <w:webHidden/>
               </w:rPr>
-              <w:instrText xml:space="preserve"> PAGEREF _Toc83585442 \h </w:instrText>
+              <w:instrText xml:space="preserve"> PAGEREF _Toc83671326 \h </w:instrText>
             </w:r>
             <w:r>
               <w:rPr>
@@ -3281,7 +3281,7 @@
               <w:lang w:val="en-NL" w:eastAsia="en-NL"/>
             </w:rPr>
           </w:pPr>
-          <w:hyperlink w:anchor="_Toc83585443" w:history="1">
+          <w:hyperlink w:anchor="_Toc83671327" w:history="1">
             <w:r>
               <w:rPr>
                 <w:rStyle w:val="Hyperlink"/>
@@ -3323,7 +3323,7 @@
                 <w:noProof/>
                 <w:webHidden/>
               </w:rPr>
-              <w:instrText xml:space="preserve"> PAGEREF _Toc83585443 \h </w:instrText>
+              <w:instrText xml:space="preserve"> PAGEREF _Toc83671327 \h </w:instrText>
             </w:r>
             <w:r>
               <w:rPr>
@@ -3367,7 +3367,7 @@
               <w:lang w:val="en-NL" w:eastAsia="en-NL"/>
             </w:rPr>
           </w:pPr>
-          <w:hyperlink w:anchor="_Toc83585444" w:history="1">
+          <w:hyperlink w:anchor="_Toc83671328" w:history="1">
             <w:r>
               <w:rPr>
                 <w:rStyle w:val="Hyperlink"/>
@@ -3409,7 +3409,7 @@
                 <w:noProof/>
                 <w:webHidden/>
               </w:rPr>
-              <w:instrText xml:space="preserve"> PAGEREF _Toc83585444 \h </w:instrText>
+              <w:instrText xml:space="preserve"> PAGEREF _Toc83671328 \h </w:instrText>
             </w:r>
             <w:r>
               <w:rPr>
@@ -3453,7 +3453,7 @@
               <w:lang w:val="en-NL" w:eastAsia="en-NL"/>
             </w:rPr>
           </w:pPr>
-          <w:hyperlink w:anchor="_Toc83585445" w:history="1">
+          <w:hyperlink w:anchor="_Toc83671329" w:history="1">
             <w:r>
               <w:rPr>
                 <w:rStyle w:val="Hyperlink"/>
@@ -3495,7 +3495,7 @@
                 <w:noProof/>
                 <w:webHidden/>
               </w:rPr>
-              <w:instrText xml:space="preserve"> PAGEREF _Toc83585445 \h </w:instrText>
+              <w:instrText xml:space="preserve"> PAGEREF _Toc83671329 \h </w:instrText>
             </w:r>
             <w:r>
               <w:rPr>
@@ -3539,7 +3539,7 @@
               <w:lang w:val="en-NL" w:eastAsia="en-NL"/>
             </w:rPr>
           </w:pPr>
-          <w:hyperlink w:anchor="_Toc83585446" w:history="1">
+          <w:hyperlink w:anchor="_Toc83671330" w:history="1">
             <w:r>
               <w:rPr>
                 <w:rStyle w:val="Hyperlink"/>
@@ -3581,7 +3581,7 @@
                 <w:noProof/>
                 <w:webHidden/>
               </w:rPr>
-              <w:instrText xml:space="preserve"> PAGEREF _Toc83585446 \h </w:instrText>
+              <w:instrText xml:space="preserve"> PAGEREF _Toc83671330 \h </w:instrText>
             </w:r>
             <w:r>
               <w:rPr>
@@ -3625,7 +3625,7 @@
               <w:lang w:val="en-NL" w:eastAsia="en-NL"/>
             </w:rPr>
           </w:pPr>
-          <w:hyperlink w:anchor="_Toc83585447" w:history="1">
+          <w:hyperlink w:anchor="_Toc83671331" w:history="1">
             <w:r>
               <w:rPr>
                 <w:rStyle w:val="Hyperlink"/>
@@ -3667,7 +3667,7 @@
                 <w:noProof/>
                 <w:webHidden/>
               </w:rPr>
-              <w:instrText xml:space="preserve"> PAGEREF _Toc83585447 \h </w:instrText>
+              <w:instrText xml:space="preserve"> PAGEREF _Toc83671331 \h </w:instrText>
             </w:r>
             <w:r>
               <w:rPr>
@@ -3711,7 +3711,7 @@
               <w:lang w:val="en-NL" w:eastAsia="en-NL"/>
             </w:rPr>
           </w:pPr>
-          <w:hyperlink w:anchor="_Toc83585448" w:history="1">
+          <w:hyperlink w:anchor="_Toc83671332" w:history="1">
             <w:r>
               <w:rPr>
                 <w:rStyle w:val="Hyperlink"/>
@@ -3753,7 +3753,7 @@
                 <w:noProof/>
                 <w:webHidden/>
               </w:rPr>
-              <w:instrText xml:space="preserve"> PAGEREF _Toc83585448 \h </w:instrText>
+              <w:instrText xml:space="preserve"> PAGEREF _Toc83671332 \h </w:instrText>
             </w:r>
             <w:r>
               <w:rPr>
@@ -3797,7 +3797,7 @@
               <w:lang w:val="en-NL" w:eastAsia="en-NL"/>
             </w:rPr>
           </w:pPr>
-          <w:hyperlink w:anchor="_Toc83585449" w:history="1">
+          <w:hyperlink w:anchor="_Toc83671333" w:history="1">
             <w:r>
               <w:rPr>
                 <w:rStyle w:val="Hyperlink"/>
@@ -3839,7 +3839,7 @@
                 <w:noProof/>
                 <w:webHidden/>
               </w:rPr>
-              <w:instrText xml:space="preserve"> PAGEREF _Toc83585449 \h </w:instrText>
+              <w:instrText xml:space="preserve"> PAGEREF _Toc83671333 \h </w:instrText>
             </w:r>
             <w:r>
               <w:rPr>
@@ -3883,7 +3883,7 @@
               <w:lang w:val="en-NL" w:eastAsia="en-NL"/>
             </w:rPr>
           </w:pPr>
-          <w:hyperlink w:anchor="_Toc83585450" w:history="1">
+          <w:hyperlink w:anchor="_Toc83671334" w:history="1">
             <w:r>
               <w:rPr>
                 <w:rStyle w:val="Hyperlink"/>
@@ -3925,7 +3925,7 @@
                 <w:noProof/>
                 <w:webHidden/>
               </w:rPr>
-              <w:instrText xml:space="preserve"> PAGEREF _Toc83585450 \h </w:instrText>
+              <w:instrText xml:space="preserve"> PAGEREF _Toc83671334 \h </w:instrText>
             </w:r>
             <w:r>
               <w:rPr>
@@ -3969,7 +3969,7 @@
               <w:lang w:val="en-NL" w:eastAsia="en-NL"/>
             </w:rPr>
           </w:pPr>
-          <w:hyperlink w:anchor="_Toc83585451" w:history="1">
+          <w:hyperlink w:anchor="_Toc83671335" w:history="1">
             <w:r>
               <w:rPr>
                 <w:rStyle w:val="Hyperlink"/>
@@ -4011,7 +4011,7 @@
                 <w:noProof/>
                 <w:webHidden/>
               </w:rPr>
-              <w:instrText xml:space="preserve"> PAGEREF _Toc83585451 \h </w:instrText>
+              <w:instrText xml:space="preserve"> PAGEREF _Toc83671335 \h </w:instrText>
             </w:r>
             <w:r>
               <w:rPr>
@@ -4055,7 +4055,7 @@
               <w:lang w:val="en-NL" w:eastAsia="en-NL"/>
             </w:rPr>
           </w:pPr>
-          <w:hyperlink w:anchor="_Toc83585452" w:history="1">
+          <w:hyperlink w:anchor="_Toc83671336" w:history="1">
             <w:r>
               <w:rPr>
                 <w:rStyle w:val="Hyperlink"/>
@@ -4097,7 +4097,7 @@
                 <w:noProof/>
                 <w:webHidden/>
               </w:rPr>
-              <w:instrText xml:space="preserve"> PAGEREF _Toc83585452 \h </w:instrText>
+              <w:instrText xml:space="preserve"> PAGEREF _Toc83671336 \h </w:instrText>
             </w:r>
             <w:r>
               <w:rPr>
@@ -4141,7 +4141,7 @@
               <w:lang w:val="en-NL" w:eastAsia="en-NL"/>
             </w:rPr>
           </w:pPr>
-          <w:hyperlink w:anchor="_Toc83585453" w:history="1">
+          <w:hyperlink w:anchor="_Toc83671337" w:history="1">
             <w:r>
               <w:rPr>
                 <w:rStyle w:val="Hyperlink"/>
@@ -4183,7 +4183,7 @@
                 <w:noProof/>
                 <w:webHidden/>
               </w:rPr>
-              <w:instrText xml:space="preserve"> PAGEREF _Toc83585453 \h </w:instrText>
+              <w:instrText xml:space="preserve"> PAGEREF _Toc83671337 \h </w:instrText>
             </w:r>
             <w:r>
               <w:rPr>
@@ -4227,7 +4227,7 @@
               <w:lang w:val="en-NL" w:eastAsia="en-NL"/>
             </w:rPr>
           </w:pPr>
-          <w:hyperlink w:anchor="_Toc83585454" w:history="1">
+          <w:hyperlink w:anchor="_Toc83671338" w:history="1">
             <w:r>
               <w:rPr>
                 <w:rStyle w:val="Hyperlink"/>
@@ -4269,7 +4269,7 @@
                 <w:noProof/>
                 <w:webHidden/>
               </w:rPr>
-              <w:instrText xml:space="preserve"> PAGEREF _Toc83585454 \h </w:instrText>
+              <w:instrText xml:space="preserve"> PAGEREF _Toc83671338 \h </w:instrText>
             </w:r>
             <w:r>
               <w:rPr>
@@ -4313,7 +4313,7 @@
               <w:lang w:val="en-NL" w:eastAsia="en-NL"/>
             </w:rPr>
           </w:pPr>
-          <w:hyperlink w:anchor="_Toc83585455" w:history="1">
+          <w:hyperlink w:anchor="_Toc83671339" w:history="1">
             <w:r>
               <w:rPr>
                 <w:rStyle w:val="Hyperlink"/>
@@ -4356,7 +4356,7 @@
                 <w:noProof/>
                 <w:webHidden/>
               </w:rPr>
-              <w:instrText xml:space="preserve"> PAGEREF _Toc83585455 \h </w:instrText>
+              <w:instrText xml:space="preserve"> PAGEREF _Toc83671339 \h </w:instrText>
             </w:r>
             <w:r>
               <w:rPr>
@@ -4400,7 +4400,7 @@
               <w:lang w:val="en-NL" w:eastAsia="en-NL"/>
             </w:rPr>
           </w:pPr>
-          <w:hyperlink w:anchor="_Toc83585456" w:history="1">
+          <w:hyperlink w:anchor="_Toc83671340" w:history="1">
             <w:r>
               <w:rPr>
                 <w:rStyle w:val="Hyperlink"/>
@@ -4442,7 +4442,7 @@
                 <w:noProof/>
                 <w:webHidden/>
               </w:rPr>
-              <w:instrText xml:space="preserve"> PAGEREF _Toc83585456 \h </w:instrText>
+              <w:instrText xml:space="preserve"> PAGEREF _Toc83671340 \h </w:instrText>
             </w:r>
             <w:r>
               <w:rPr>
@@ -4486,7 +4486,7 @@
               <w:lang w:val="en-NL" w:eastAsia="en-NL"/>
             </w:rPr>
           </w:pPr>
-          <w:hyperlink w:anchor="_Toc83585457" w:history="1">
+          <w:hyperlink w:anchor="_Toc83671341" w:history="1">
             <w:r>
               <w:rPr>
                 <w:rStyle w:val="Hyperlink"/>
@@ -4528,7 +4528,7 @@
                 <w:noProof/>
                 <w:webHidden/>
               </w:rPr>
-              <w:instrText xml:space="preserve"> PAGEREF _Toc83585457 \h </w:instrText>
+              <w:instrText xml:space="preserve"> PAGEREF _Toc83671341 \h </w:instrText>
             </w:r>
             <w:r>
               <w:rPr>
@@ -4572,7 +4572,7 @@
               <w:lang w:val="en-NL" w:eastAsia="en-NL"/>
             </w:rPr>
           </w:pPr>
-          <w:hyperlink w:anchor="_Toc83585458" w:history="1">
+          <w:hyperlink w:anchor="_Toc83671342" w:history="1">
             <w:r>
               <w:rPr>
                 <w:rStyle w:val="Hyperlink"/>
@@ -4614,7 +4614,7 @@
                 <w:noProof/>
                 <w:webHidden/>
               </w:rPr>
-              <w:instrText xml:space="preserve"> PAGEREF _Toc83585458 \h </w:instrText>
+              <w:instrText xml:space="preserve"> PAGEREF _Toc83671342 \h </w:instrText>
             </w:r>
             <w:r>
               <w:rPr>
@@ -4682,7 +4682,7 @@
           <w:noProof/>
         </w:rPr>
       </w:pPr>
-      <w:bookmarkStart w:id="0" w:name="_Toc83585409"/>
+      <w:bookmarkStart w:id="0" w:name="_Toc83671293"/>
       <w:r>
         <w:lastRenderedPageBreak/>
         <w:t>Introduction</w:t>
@@ -4846,7 +4846,7 @@
       <w:pPr>
         <w:pStyle w:val="Heading1"/>
       </w:pPr>
-      <w:bookmarkStart w:id="1" w:name="_Toc83585410"/>
+      <w:bookmarkStart w:id="1" w:name="_Toc83671294"/>
       <w:r>
         <w:t>C</w:t>
       </w:r>
@@ -4868,7 +4868,7 @@
       <w:pPr>
         <w:pStyle w:val="Heading2"/>
       </w:pPr>
-      <w:bookmarkStart w:id="2" w:name="_Toc83585411"/>
+      <w:bookmarkStart w:id="2" w:name="_Toc83671295"/>
       <w:r>
         <w:t>For the first time</w:t>
       </w:r>
@@ -4919,7 +4919,7 @@
       <w:pPr>
         <w:pStyle w:val="Heading2"/>
       </w:pPr>
-      <w:bookmarkStart w:id="3" w:name="_Toc83585412"/>
+      <w:bookmarkStart w:id="3" w:name="_Toc83671296"/>
       <w:r>
         <w:t>When connection is lost for whatever reason</w:t>
       </w:r>
@@ -5035,7 +5035,7 @@
       <w:pPr>
         <w:pStyle w:val="Heading1"/>
       </w:pPr>
-      <w:bookmarkStart w:id="4" w:name="_Toc83585413"/>
+      <w:bookmarkStart w:id="4" w:name="_Toc83671297"/>
       <w:r>
         <w:t>Way of working</w:t>
       </w:r>
@@ -5045,7 +5045,7 @@
       <w:pPr>
         <w:pStyle w:val="Heading2"/>
       </w:pPr>
-      <w:bookmarkStart w:id="5" w:name="_Toc83585414"/>
+      <w:bookmarkStart w:id="5" w:name="_Toc83671298"/>
       <w:r>
         <w:t>For</w:t>
       </w:r>
@@ -6342,7 +6342,7 @@
       <w:pPr>
         <w:pStyle w:val="Heading2"/>
       </w:pPr>
-      <w:bookmarkStart w:id="6" w:name="_Toc83585415"/>
+      <w:bookmarkStart w:id="6" w:name="_Toc83671299"/>
       <w:r>
         <w:t xml:space="preserve">For </w:t>
       </w:r>
@@ -6494,7 +6494,7 @@
       <w:pPr>
         <w:pStyle w:val="Heading2"/>
       </w:pPr>
-      <w:bookmarkStart w:id="7" w:name="_Toc83585416"/>
+      <w:bookmarkStart w:id="7" w:name="_Toc83671300"/>
       <w:r>
         <w:t>About Docker</w:t>
       </w:r>
@@ -6752,7 +6752,7 @@
       <w:pPr>
         <w:pStyle w:val="Heading2"/>
       </w:pPr>
-      <w:bookmarkStart w:id="8" w:name="_Toc83585417"/>
+      <w:bookmarkStart w:id="8" w:name="_Toc83671301"/>
       <w:r>
         <w:t>In</w:t>
       </w:r>
@@ -6811,7 +6811,7 @@
       <w:pPr>
         <w:pStyle w:val="Heading1"/>
       </w:pPr>
-      <w:bookmarkStart w:id="9" w:name="_Toc83585418"/>
+      <w:bookmarkStart w:id="9" w:name="_Toc83671302"/>
       <w:r>
         <w:t xml:space="preserve">From </w:t>
       </w:r>
@@ -6853,7 +6853,7 @@
       <w:pPr>
         <w:pStyle w:val="Heading2"/>
       </w:pPr>
-      <w:bookmarkStart w:id="10" w:name="_Toc83585419"/>
+      <w:bookmarkStart w:id="10" w:name="_Toc83671303"/>
       <w:r>
         <w:lastRenderedPageBreak/>
         <w:t>Additions / changes in hardware</w:t>
@@ -7280,18 +7280,18 @@
         </w:rPr>
         <w:lastRenderedPageBreak/>
         <w:drawing>
-          <wp:anchor distT="0" distB="0" distL="114300" distR="114300" simplePos="0" relativeHeight="251670528" behindDoc="0" locked="0" layoutInCell="1" allowOverlap="1" wp14:anchorId="32762973" wp14:editId="56AAD10B">
+          <wp:anchor distT="0" distB="0" distL="114300" distR="114300" simplePos="0" relativeHeight="251677696" behindDoc="0" locked="0" layoutInCell="1" allowOverlap="1" wp14:anchorId="1661AA47" wp14:editId="30286B07">
             <wp:simplePos x="0" y="0"/>
             <wp:positionH relativeFrom="column">
-              <wp:posOffset>232475</wp:posOffset>
+              <wp:posOffset>228600</wp:posOffset>
             </wp:positionH>
             <wp:positionV relativeFrom="paragraph">
               <wp:posOffset>0</wp:posOffset>
             </wp:positionV>
-            <wp:extent cx="5726430" cy="4029710"/>
-            <wp:effectExtent l="0" t="0" r="7620" b="8890"/>
+            <wp:extent cx="5725795" cy="4006215"/>
+            <wp:effectExtent l="0" t="0" r="8255" b="0"/>
             <wp:wrapTopAndBottom/>
-            <wp:docPr id="10" name="Picture 10"/>
+            <wp:docPr id="13" name="Picture 13"/>
             <wp:cNvGraphicFramePr>
               <a:graphicFrameLocks xmlns:a="http://schemas.openxmlformats.org/drawingml/2006/main" noChangeAspect="1"/>
             </wp:cNvGraphicFramePr>
@@ -7320,7 +7320,7 @@
                   <pic:spPr bwMode="auto">
                     <a:xfrm>
                       <a:off x="0" y="0"/>
-                      <a:ext cx="5726430" cy="4029710"/>
+                      <a:ext cx="5725795" cy="4006215"/>
                     </a:xfrm>
                     <a:prstGeom prst="rect">
                       <a:avLst/>
@@ -7350,27 +7350,14 @@
       <w:r>
         <w:t xml:space="preserve">Figure </w:t>
       </w:r>
-      <w:r>
-        <w:fldChar w:fldCharType="begin"/>
-      </w:r>
-      <w:r>
-        <w:instrText xml:space="preserve"> SEQ Figure \* ARABIC </w:instrText>
-      </w:r>
-      <w:r>
-        <w:fldChar w:fldCharType="separate"/>
-      </w:r>
-      <w:r>
-        <w:rPr>
-          <w:noProof/>
-        </w:rPr>
-        <w:t>1</w:t>
-      </w:r>
-      <w:r>
-        <w:rPr>
-          <w:noProof/>
-        </w:rPr>
-        <w:fldChar w:fldCharType="end"/>
-      </w:r>
+      <w:fldSimple w:instr=" SEQ Figure \* ARABIC ">
+        <w:r>
+          <w:rPr>
+            <w:noProof/>
+          </w:rPr>
+          <w:t>1</w:t>
+        </w:r>
+      </w:fldSimple>
       <w:r>
         <w:rPr>
           <w:lang w:val="en-US"/>
@@ -7480,27 +7467,14 @@
       <w:r>
         <w:t xml:space="preserve">Figure </w:t>
       </w:r>
-      <w:r>
-        <w:fldChar w:fldCharType="begin"/>
-      </w:r>
-      <w:r>
-        <w:instrText xml:space="preserve"> SEQ Figure \* ARABIC </w:instrText>
-      </w:r>
-      <w:r>
-        <w:fldChar w:fldCharType="separate"/>
-      </w:r>
-      <w:r>
-        <w:rPr>
-          <w:noProof/>
-        </w:rPr>
-        <w:t>2</w:t>
-      </w:r>
-      <w:r>
-        <w:rPr>
-          <w:noProof/>
-        </w:rPr>
-        <w:fldChar w:fldCharType="end"/>
-      </w:r>
+      <w:fldSimple w:instr=" SEQ Figure \* ARABIC ">
+        <w:r>
+          <w:rPr>
+            <w:noProof/>
+          </w:rPr>
+          <w:t>2</w:t>
+        </w:r>
+      </w:fldSimple>
       <w:r>
         <w:rPr>
           <w:lang w:val="en-US"/>
@@ -7639,14 +7613,27 @@
                             <w:r>
                               <w:t xml:space="preserve">Figure </w:t>
                             </w:r>
-                            <w:fldSimple w:instr=" SEQ Figure \* ARABIC ">
-                              <w:r>
-                                <w:rPr>
-                                  <w:noProof/>
-                                </w:rPr>
-                                <w:t>3</w:t>
-                              </w:r>
-                            </w:fldSimple>
+                            <w:r>
+                              <w:fldChar w:fldCharType="begin"/>
+                            </w:r>
+                            <w:r>
+                              <w:instrText xml:space="preserve"> SEQ Figure \* ARABIC </w:instrText>
+                            </w:r>
+                            <w:r>
+                              <w:fldChar w:fldCharType="separate"/>
+                            </w:r>
+                            <w:r>
+                              <w:rPr>
+                                <w:noProof/>
+                              </w:rPr>
+                              <w:t>3</w:t>
+                            </w:r>
+                            <w:r>
+                              <w:rPr>
+                                <w:noProof/>
+                              </w:rPr>
+                              <w:fldChar w:fldCharType="end"/>
+                            </w:r>
                             <w:r>
                               <w:rPr>
                                 <w:lang w:val="en-US"/>
@@ -7688,14 +7675,27 @@
                       <w:r>
                         <w:t xml:space="preserve">Figure </w:t>
                       </w:r>
-                      <w:fldSimple w:instr=" SEQ Figure \* ARABIC ">
-                        <w:r>
-                          <w:rPr>
-                            <w:noProof/>
-                          </w:rPr>
-                          <w:t>3</w:t>
-                        </w:r>
-                      </w:fldSimple>
+                      <w:r>
+                        <w:fldChar w:fldCharType="begin"/>
+                      </w:r>
+                      <w:r>
+                        <w:instrText xml:space="preserve"> SEQ Figure \* ARABIC </w:instrText>
+                      </w:r>
+                      <w:r>
+                        <w:fldChar w:fldCharType="separate"/>
+                      </w:r>
+                      <w:r>
+                        <w:rPr>
+                          <w:noProof/>
+                        </w:rPr>
+                        <w:t>3</w:t>
+                      </w:r>
+                      <w:r>
+                        <w:rPr>
+                          <w:noProof/>
+                        </w:rPr>
+                        <w:fldChar w:fldCharType="end"/>
+                      </w:r>
                       <w:r>
                         <w:rPr>
                           <w:lang w:val="en-US"/>
@@ -7836,14 +7836,27 @@
                             <w:r>
                               <w:t xml:space="preserve">Figure </w:t>
                             </w:r>
-                            <w:fldSimple w:instr=" SEQ Figure \* ARABIC ">
-                              <w:r>
-                                <w:rPr>
-                                  <w:noProof/>
-                                </w:rPr>
-                                <w:t>4</w:t>
-                              </w:r>
-                            </w:fldSimple>
+                            <w:r>
+                              <w:fldChar w:fldCharType="begin"/>
+                            </w:r>
+                            <w:r>
+                              <w:instrText xml:space="preserve"> SEQ Figure \* ARABIC </w:instrText>
+                            </w:r>
+                            <w:r>
+                              <w:fldChar w:fldCharType="separate"/>
+                            </w:r>
+                            <w:r>
+                              <w:rPr>
+                                <w:noProof/>
+                              </w:rPr>
+                              <w:t>4</w:t>
+                            </w:r>
+                            <w:r>
+                              <w:rPr>
+                                <w:noProof/>
+                              </w:rPr>
+                              <w:fldChar w:fldCharType="end"/>
+                            </w:r>
                             <w:r>
                               <w:rPr>
                                 <w:lang w:val="en-US"/>
@@ -7881,14 +7894,27 @@
                       <w:r>
                         <w:t xml:space="preserve">Figure </w:t>
                       </w:r>
-                      <w:fldSimple w:instr=" SEQ Figure \* ARABIC ">
-                        <w:r>
-                          <w:rPr>
-                            <w:noProof/>
-                          </w:rPr>
-                          <w:t>4</w:t>
-                        </w:r>
-                      </w:fldSimple>
+                      <w:r>
+                        <w:fldChar w:fldCharType="begin"/>
+                      </w:r>
+                      <w:r>
+                        <w:instrText xml:space="preserve"> SEQ Figure \* ARABIC </w:instrText>
+                      </w:r>
+                      <w:r>
+                        <w:fldChar w:fldCharType="separate"/>
+                      </w:r>
+                      <w:r>
+                        <w:rPr>
+                          <w:noProof/>
+                        </w:rPr>
+                        <w:t>4</w:t>
+                      </w:r>
+                      <w:r>
+                        <w:rPr>
+                          <w:noProof/>
+                        </w:rPr>
+                        <w:fldChar w:fldCharType="end"/>
+                      </w:r>
                       <w:r>
                         <w:rPr>
                           <w:lang w:val="en-US"/>
@@ -7909,7 +7935,7 @@
       <w:pPr>
         <w:pStyle w:val="Heading2"/>
       </w:pPr>
-      <w:bookmarkStart w:id="11" w:name="_Toc83585420"/>
+      <w:bookmarkStart w:id="11" w:name="_Toc83671304"/>
       <w:r>
         <w:lastRenderedPageBreak/>
         <w:t>Additions /</w:t>
@@ -9157,7 +9183,7 @@
       <w:pPr>
         <w:pStyle w:val="Heading1"/>
       </w:pPr>
-      <w:bookmarkStart w:id="12" w:name="_Toc83585421"/>
+      <w:bookmarkStart w:id="12" w:name="_Toc83671305"/>
       <w:r>
         <w:lastRenderedPageBreak/>
         <w:t>Topics</w:t>
@@ -9203,7 +9229,7 @@
       <w:bookmarkStart w:id="20" w:name="_Toc483165085"/>
       <w:bookmarkStart w:id="21" w:name="_Toc483165229"/>
       <w:bookmarkStart w:id="22" w:name="_Toc488004924"/>
-      <w:bookmarkStart w:id="23" w:name="_Toc83585422"/>
+      <w:bookmarkStart w:id="23" w:name="_Toc83671306"/>
       <w:proofErr w:type="spellStart"/>
       <w:r>
         <w:t>Wifi</w:t>
@@ -9376,7 +9402,7 @@
       <w:pPr>
         <w:pStyle w:val="Heading2"/>
       </w:pPr>
-      <w:bookmarkStart w:id="24" w:name="_Toc83585423"/>
+      <w:bookmarkStart w:id="24" w:name="_Toc83671307"/>
       <w:proofErr w:type="spellStart"/>
       <w:r>
         <w:t>Wifi</w:t>
@@ -9391,7 +9417,7 @@
       <w:pPr>
         <w:pStyle w:val="Heading3"/>
       </w:pPr>
-      <w:bookmarkStart w:id="25" w:name="_Toc83585424"/>
+      <w:bookmarkStart w:id="25" w:name="_Toc83671308"/>
       <w:r>
         <w:t xml:space="preserve">Video </w:t>
       </w:r>
@@ -9751,14 +9777,27 @@
                             <w:r>
                               <w:t xml:space="preserve">Figure </w:t>
                             </w:r>
-                            <w:fldSimple w:instr=" SEQ Figure \* ARABIC ">
-                              <w:r>
-                                <w:rPr>
-                                  <w:noProof/>
-                                </w:rPr>
-                                <w:t>5</w:t>
-                              </w:r>
-                            </w:fldSimple>
+                            <w:r>
+                              <w:fldChar w:fldCharType="begin"/>
+                            </w:r>
+                            <w:r>
+                              <w:instrText xml:space="preserve"> SEQ Figure \* ARABIC </w:instrText>
+                            </w:r>
+                            <w:r>
+                              <w:fldChar w:fldCharType="separate"/>
+                            </w:r>
+                            <w:r>
+                              <w:rPr>
+                                <w:noProof/>
+                              </w:rPr>
+                              <w:t>5</w:t>
+                            </w:r>
+                            <w:r>
+                              <w:rPr>
+                                <w:noProof/>
+                              </w:rPr>
+                              <w:fldChar w:fldCharType="end"/>
+                            </w:r>
                             <w:r>
                               <w:rPr>
                                 <w:lang w:val="en-US"/>
@@ -9799,14 +9838,27 @@
                       <w:r>
                         <w:t xml:space="preserve">Figure </w:t>
                       </w:r>
-                      <w:fldSimple w:instr=" SEQ Figure \* ARABIC ">
-                        <w:r>
-                          <w:rPr>
-                            <w:noProof/>
-                          </w:rPr>
-                          <w:t>5</w:t>
-                        </w:r>
-                      </w:fldSimple>
+                      <w:r>
+                        <w:fldChar w:fldCharType="begin"/>
+                      </w:r>
+                      <w:r>
+                        <w:instrText xml:space="preserve"> SEQ Figure \* ARABIC </w:instrText>
+                      </w:r>
+                      <w:r>
+                        <w:fldChar w:fldCharType="separate"/>
+                      </w:r>
+                      <w:r>
+                        <w:rPr>
+                          <w:noProof/>
+                        </w:rPr>
+                        <w:t>5</w:t>
+                      </w:r>
+                      <w:r>
+                        <w:rPr>
+                          <w:noProof/>
+                        </w:rPr>
+                        <w:fldChar w:fldCharType="end"/>
+                      </w:r>
                       <w:r>
                         <w:rPr>
                           <w:lang w:val="en-US"/>
@@ -10157,7 +10209,7 @@
       <w:pPr>
         <w:pStyle w:val="Heading3"/>
       </w:pPr>
-      <w:bookmarkStart w:id="26" w:name="_Toc83585425"/>
+      <w:bookmarkStart w:id="26" w:name="_Toc83671309"/>
       <w:r>
         <w:t>External antenna for the Raspberry Pi</w:t>
       </w:r>
@@ -10246,7 +10298,7 @@
       <w:pPr>
         <w:pStyle w:val="Heading4"/>
       </w:pPr>
-      <w:bookmarkStart w:id="27" w:name="_Toc83585426"/>
+      <w:bookmarkStart w:id="27" w:name="_Toc83671310"/>
       <w:r>
         <w:t xml:space="preserve">External USB </w:t>
       </w:r>
@@ -10462,7 +10514,7 @@
       <w:pPr>
         <w:pStyle w:val="Heading4"/>
       </w:pPr>
-      <w:bookmarkStart w:id="28" w:name="_Toc83585427"/>
+      <w:bookmarkStart w:id="28" w:name="_Toc83671311"/>
       <w:r>
         <w:t>External Antenna</w:t>
       </w:r>
@@ -10537,14 +10589,27 @@
                             <w:r>
                               <w:t xml:space="preserve">Figure </w:t>
                             </w:r>
-                            <w:fldSimple w:instr=" SEQ Figure \* ARABIC ">
-                              <w:r>
-                                <w:rPr>
-                                  <w:noProof/>
-                                </w:rPr>
-                                <w:t>6</w:t>
-                              </w:r>
-                            </w:fldSimple>
+                            <w:r>
+                              <w:fldChar w:fldCharType="begin"/>
+                            </w:r>
+                            <w:r>
+                              <w:instrText xml:space="preserve"> SEQ Figure \* ARABIC </w:instrText>
+                            </w:r>
+                            <w:r>
+                              <w:fldChar w:fldCharType="separate"/>
+                            </w:r>
+                            <w:r>
+                              <w:rPr>
+                                <w:noProof/>
+                              </w:rPr>
+                              <w:t>6</w:t>
+                            </w:r>
+                            <w:r>
+                              <w:rPr>
+                                <w:noProof/>
+                              </w:rPr>
+                              <w:fldChar w:fldCharType="end"/>
+                            </w:r>
                             <w:r>
                               <w:rPr>
                                 <w:lang w:val="en-US"/>
@@ -10585,14 +10650,27 @@
                       <w:r>
                         <w:t xml:space="preserve">Figure </w:t>
                       </w:r>
-                      <w:fldSimple w:instr=" SEQ Figure \* ARABIC ">
-                        <w:r>
-                          <w:rPr>
-                            <w:noProof/>
-                          </w:rPr>
-                          <w:t>6</w:t>
-                        </w:r>
-                      </w:fldSimple>
+                      <w:r>
+                        <w:fldChar w:fldCharType="begin"/>
+                      </w:r>
+                      <w:r>
+                        <w:instrText xml:space="preserve"> SEQ Figure \* ARABIC </w:instrText>
+                      </w:r>
+                      <w:r>
+                        <w:fldChar w:fldCharType="separate"/>
+                      </w:r>
+                      <w:r>
+                        <w:rPr>
+                          <w:noProof/>
+                        </w:rPr>
+                        <w:t>6</w:t>
+                      </w:r>
+                      <w:r>
+                        <w:rPr>
+                          <w:noProof/>
+                        </w:rPr>
+                        <w:fldChar w:fldCharType="end"/>
+                      </w:r>
                       <w:r>
                         <w:rPr>
                           <w:lang w:val="en-US"/>
@@ -10727,7 +10805,7 @@
       <w:pPr>
         <w:pStyle w:val="Heading3"/>
       </w:pPr>
-      <w:bookmarkStart w:id="29" w:name="_Toc83585428"/>
+      <w:bookmarkStart w:id="29" w:name="_Toc83671312"/>
       <w:r>
         <w:t>Access points and roaming</w:t>
       </w:r>
@@ -10911,7 +10989,7 @@
       <w:pPr>
         <w:pStyle w:val="Heading2"/>
       </w:pPr>
-      <w:bookmarkStart w:id="30" w:name="_Toc83585429"/>
+      <w:bookmarkStart w:id="30" w:name="_Toc83671313"/>
       <w:r>
         <w:t xml:space="preserve">Accessing the </w:t>
       </w:r>
@@ -11490,7 +11568,7 @@
       <w:pPr>
         <w:pStyle w:val="Heading2"/>
       </w:pPr>
-      <w:bookmarkStart w:id="31" w:name="_Toc83585430"/>
+      <w:bookmarkStart w:id="31" w:name="_Toc83671314"/>
       <w:r>
         <w:t>Communication between the Docker container and the Raspberry host</w:t>
       </w:r>
@@ -11941,7 +12019,7 @@
       <w:pPr>
         <w:pStyle w:val="Heading2"/>
       </w:pPr>
-      <w:bookmarkStart w:id="32" w:name="_Toc83585431"/>
+      <w:bookmarkStart w:id="32" w:name="_Toc83671315"/>
       <w:r>
         <w:t xml:space="preserve">Start and </w:t>
       </w:r>
@@ -12302,7 +12380,7 @@
       <w:pPr>
         <w:pStyle w:val="Heading2"/>
       </w:pPr>
-      <w:bookmarkStart w:id="33" w:name="_Toc83585432"/>
+      <w:bookmarkStart w:id="33" w:name="_Toc83671316"/>
       <w:r>
         <w:t xml:space="preserve">Improved </w:t>
       </w:r>
@@ -12472,7 +12550,7 @@
       <w:pPr>
         <w:pStyle w:val="Heading3"/>
       </w:pPr>
-      <w:bookmarkStart w:id="34" w:name="_Toc83585433"/>
+      <w:bookmarkStart w:id="34" w:name="_Toc83671317"/>
       <w:r>
         <w:t>Increase resolution in launch/</w:t>
       </w:r>
@@ -12549,7 +12627,7 @@
       <w:pPr>
         <w:pStyle w:val="Heading3"/>
       </w:pPr>
-      <w:bookmarkStart w:id="35" w:name="_Toc83585434"/>
+      <w:bookmarkStart w:id="35" w:name="_Toc83671318"/>
       <w:r>
         <w:t>MJPEG</w:t>
       </w:r>
@@ -13398,7 +13476,7 @@
       <w:pPr>
         <w:pStyle w:val="Heading3"/>
       </w:pPr>
-      <w:bookmarkStart w:id="36" w:name="_Toc83585435"/>
+      <w:bookmarkStart w:id="36" w:name="_Toc83671319"/>
       <w:proofErr w:type="spellStart"/>
       <w:r>
         <w:t>GStreamer</w:t>
@@ -13859,7 +13937,7 @@
       <w:pPr>
         <w:pStyle w:val="Heading3"/>
       </w:pPr>
-      <w:bookmarkStart w:id="37" w:name="_Toc83585436"/>
+      <w:bookmarkStart w:id="37" w:name="_Toc83671320"/>
       <w:r>
         <w:t>Pi H264 To Browser</w:t>
       </w:r>
@@ -14029,7 +14107,7 @@
       <w:pPr>
         <w:pStyle w:val="Heading3"/>
       </w:pPr>
-      <w:bookmarkStart w:id="38" w:name="_Toc83585437"/>
+      <w:bookmarkStart w:id="38" w:name="_Toc83671321"/>
       <w:r>
         <w:t>UV4L</w:t>
       </w:r>
@@ -14071,7 +14149,7 @@
           <w:lang w:val="en-US"/>
         </w:rPr>
       </w:pPr>
-      <w:bookmarkStart w:id="39" w:name="_Toc83585438"/>
+      <w:bookmarkStart w:id="39" w:name="_Toc83671322"/>
       <w:r>
         <w:t>MJPEG encoding</w:t>
       </w:r>
@@ -14939,7 +15017,7 @@
       <w:pPr>
         <w:pStyle w:val="Heading4"/>
       </w:pPr>
-      <w:bookmarkStart w:id="40" w:name="_Toc83585439"/>
+      <w:bookmarkStart w:id="40" w:name="_Toc83671323"/>
       <w:r>
         <w:t>H</w:t>
       </w:r>
@@ -15874,7 +15952,7 @@
       <w:pPr>
         <w:pStyle w:val="Heading3"/>
       </w:pPr>
-      <w:bookmarkStart w:id="41" w:name="_Toc83585440"/>
+      <w:bookmarkStart w:id="41" w:name="_Toc83671324"/>
       <w:proofErr w:type="spellStart"/>
       <w:r>
         <w:t>Rpi</w:t>
@@ -16957,7 +17035,7 @@
       <w:pPr>
         <w:pStyle w:val="Heading3"/>
       </w:pPr>
-      <w:bookmarkStart w:id="42" w:name="_Toc83585441"/>
+      <w:bookmarkStart w:id="42" w:name="_Toc83671325"/>
       <w:proofErr w:type="spellStart"/>
       <w:r>
         <w:t>EasyRTC</w:t>
@@ -17274,7 +17352,7 @@
       <w:pPr>
         <w:pStyle w:val="Heading3"/>
       </w:pPr>
-      <w:bookmarkStart w:id="43" w:name="_Toc83585442"/>
+      <w:bookmarkStart w:id="43" w:name="_Toc83671326"/>
       <w:proofErr w:type="spellStart"/>
       <w:r>
         <w:t>Jitsi</w:t>
@@ -17351,7 +17429,7 @@
       <w:pPr>
         <w:pStyle w:val="Heading3"/>
       </w:pPr>
-      <w:bookmarkStart w:id="44" w:name="_Toc83585443"/>
+      <w:bookmarkStart w:id="44" w:name="_Toc83671327"/>
       <w:r>
         <w:t>Chrome WebRTC</w:t>
       </w:r>
@@ -19325,7 +19403,7 @@
       <w:pPr>
         <w:pStyle w:val="Heading2"/>
       </w:pPr>
-      <w:bookmarkStart w:id="45" w:name="_Toc83585444"/>
+      <w:bookmarkStart w:id="45" w:name="_Toc83671328"/>
       <w:r>
         <w:t>Low Power ATmega328</w:t>
       </w:r>
@@ -19473,7 +19551,7 @@
       <w:pPr>
         <w:pStyle w:val="Heading2"/>
       </w:pPr>
-      <w:bookmarkStart w:id="46" w:name="_Toc83585445"/>
+      <w:bookmarkStart w:id="46" w:name="_Toc83671329"/>
       <w:r>
         <w:lastRenderedPageBreak/>
         <w:t>Adding Audio</w:t>
@@ -19792,7 +19870,7 @@
       <w:pPr>
         <w:pStyle w:val="Heading2"/>
       </w:pPr>
-      <w:bookmarkStart w:id="47" w:name="_Toc83585446"/>
+      <w:bookmarkStart w:id="47" w:name="_Toc83671330"/>
       <w:r>
         <w:t>SSL / TLS certificates</w:t>
       </w:r>
@@ -20045,7 +20123,7 @@
       <w:pPr>
         <w:pStyle w:val="Heading2"/>
       </w:pPr>
-      <w:bookmarkStart w:id="48" w:name="_Toc83585447"/>
+      <w:bookmarkStart w:id="48" w:name="_Toc83671331"/>
       <w:r>
         <w:t>Power Board</w:t>
       </w:r>
@@ -20321,7 +20399,7 @@
       <w:pPr>
         <w:pStyle w:val="Heading2"/>
       </w:pPr>
-      <w:bookmarkStart w:id="49" w:name="_Toc83585448"/>
+      <w:bookmarkStart w:id="49" w:name="_Toc83671332"/>
       <w:proofErr w:type="spellStart"/>
       <w:r>
         <w:t>EasyEda</w:t>
@@ -20541,7 +20619,7 @@
       <w:pPr>
         <w:pStyle w:val="Heading2"/>
       </w:pPr>
-      <w:bookmarkStart w:id="50" w:name="_Toc83585449"/>
+      <w:bookmarkStart w:id="50" w:name="_Toc83671333"/>
       <w:proofErr w:type="spellStart"/>
       <w:r>
         <w:t>EasyEda</w:t>
@@ -20730,7 +20808,7 @@
       <w:pPr>
         <w:pStyle w:val="Heading2"/>
       </w:pPr>
-      <w:bookmarkStart w:id="51" w:name="_Toc83585450"/>
+      <w:bookmarkStart w:id="51" w:name="_Toc83671334"/>
       <w:proofErr w:type="spellStart"/>
       <w:r>
         <w:t>Ultimaker</w:t>
@@ -21008,7 +21086,7 @@
       <w:pPr>
         <w:pStyle w:val="Heading2"/>
       </w:pPr>
-      <w:bookmarkStart w:id="52" w:name="_Toc83585451"/>
+      <w:bookmarkStart w:id="52" w:name="_Toc83671335"/>
       <w:r>
         <w:t>Low Power</w:t>
       </w:r>
@@ -21119,7 +21197,7 @@
           <w:color w:val="FF0000"/>
         </w:rPr>
       </w:pPr>
-      <w:bookmarkStart w:id="53" w:name="_Toc83585452"/>
+      <w:bookmarkStart w:id="53" w:name="_Toc83671336"/>
       <w:r>
         <w:t xml:space="preserve">Default EEPROM </w:t>
       </w:r>
@@ -21634,7 +21712,7 @@
       <w:pPr>
         <w:pStyle w:val="Heading2"/>
       </w:pPr>
-      <w:bookmarkStart w:id="54" w:name="_Toc83585453"/>
+      <w:bookmarkStart w:id="54" w:name="_Toc83671337"/>
       <w:r>
         <w:t xml:space="preserve">Wake up </w:t>
       </w:r>
@@ -22446,7 +22524,7 @@
       <w:pPr>
         <w:pStyle w:val="Heading2"/>
       </w:pPr>
-      <w:bookmarkStart w:id="56" w:name="_Toc83585454"/>
+      <w:bookmarkStart w:id="56" w:name="_Toc83671338"/>
       <w:r>
         <w:t>Wake up transmitter</w:t>
       </w:r>
@@ -22582,7 +22660,7 @@
           <w:shd w:val="clear" w:color="auto" w:fill="FAFAFA"/>
         </w:rPr>
       </w:pPr>
-      <w:bookmarkStart w:id="57" w:name="_Toc83585455"/>
+      <w:bookmarkStart w:id="57" w:name="_Toc83671339"/>
       <w:r>
         <w:rPr>
           <w:shd w:val="clear" w:color="auto" w:fill="FAFAFA"/>
@@ -22595,7 +22673,7 @@
       <w:pPr>
         <w:pStyle w:val="Heading2"/>
       </w:pPr>
-      <w:bookmarkStart w:id="58" w:name="_Toc83585456"/>
+      <w:bookmarkStart w:id="58" w:name="_Toc83671340"/>
       <w:r>
         <w:t>Current measurements</w:t>
       </w:r>
@@ -22795,37 +22873,28 @@
             </w:r>
             <w:proofErr w:type="spellStart"/>
             <w:r>
+              <w:t>nA.</w:t>
+            </w:r>
+            <w:proofErr w:type="spellEnd"/>
+            <w:r>
+              <w:br/>
+            </w:r>
+            <w:r>
+              <w:t>At 4.8V branch:</w:t>
+            </w:r>
+            <w:r>
+              <w:t xml:space="preserve"> </w:t>
+            </w:r>
+            <w:r>
+              <w:t xml:space="preserve">100 </w:t>
+            </w:r>
+            <w:proofErr w:type="spellStart"/>
+            <w:r>
               <w:t>nA</w:t>
             </w:r>
-            <w:r>
-              <w:t>.</w:t>
-            </w:r>
             <w:proofErr w:type="spellEnd"/>
             <w:r>
-              <w:br/>
-            </w:r>
-            <w:r>
-              <w:t>At 4.8V branch:</w:t>
-            </w:r>
-            <w:r>
-              <w:t xml:space="preserve"> </w:t>
-            </w:r>
-            <w:r>
-              <w:t xml:space="preserve">100 </w:t>
-            </w:r>
-            <w:proofErr w:type="spellStart"/>
-            <w:r>
-              <w:t>nA</w:t>
-            </w:r>
-            <w:proofErr w:type="spellEnd"/>
-            <w:r>
-              <w:t xml:space="preserve"> used by </w:t>
-            </w:r>
-            <w:r>
-              <w:t>ATmega328P</w:t>
-            </w:r>
-            <w:r>
-              <w:t>.</w:t>
+              <w:t xml:space="preserve"> used by ATmega328P.</w:t>
             </w:r>
             <w:r>
               <w:br/>
@@ -22841,48 +22910,39 @@
               <w:t>V branch:</w:t>
             </w:r>
             <w:r>
+              <w:t xml:space="preserve"> 10 </w:t>
+            </w:r>
+            <w:proofErr w:type="spellStart"/>
+            <w:r>
+              <w:t>μ</w:t>
+            </w:r>
+            <w:r>
+              <w:t>A</w:t>
+            </w:r>
+            <w:proofErr w:type="spellEnd"/>
+            <w:r>
+              <w:rPr>
+                <w:rFonts w:cstheme="minorHAnsi"/>
+              </w:rPr>
               <w:t xml:space="preserve"> </w:t>
             </w:r>
             <w:r>
-              <w:t xml:space="preserve">10 </w:t>
-            </w:r>
-            <w:proofErr w:type="spellStart"/>
-            <w:r>
-              <w:t>μ</w:t>
-            </w:r>
-            <w:r>
-              <w:t>A</w:t>
-            </w:r>
-            <w:proofErr w:type="spellEnd"/>
-            <w:r>
               <w:rPr>
                 <w:rFonts w:cstheme="minorHAnsi"/>
               </w:rPr>
-              <w:t xml:space="preserve"> </w:t>
+              <w:t xml:space="preserve">used by </w:t>
             </w:r>
             <w:r>
               <w:rPr>
                 <w:rFonts w:cstheme="minorHAnsi"/>
               </w:rPr>
-              <w:t xml:space="preserve">used by </w:t>
+              <w:t>RC-WuTRx-</w:t>
             </w:r>
             <w:r>
               <w:rPr>
                 <w:rFonts w:cstheme="minorHAnsi"/>
               </w:rPr>
-              <w:t>RC-WuTRx-</w:t>
-            </w:r>
-            <w:r>
-              <w:rPr>
-                <w:rFonts w:cstheme="minorHAnsi"/>
-              </w:rPr>
-              <w:t>433</w:t>
-            </w:r>
-            <w:r>
-              <w:rPr>
-                <w:rFonts w:cstheme="minorHAnsi"/>
-              </w:rPr>
-              <w:t xml:space="preserve"> wakeup receiver</w:t>
+              <w:t>433 wakeup receiver</w:t>
             </w:r>
             <w:r>
               <w:rPr>
@@ -23288,7 +23348,7 @@
       <w:pPr>
         <w:pStyle w:val="Heading2"/>
       </w:pPr>
-      <w:bookmarkStart w:id="59" w:name="_Toc83585457"/>
+      <w:bookmarkStart w:id="59" w:name="_Toc83671341"/>
       <w:r>
         <w:t xml:space="preserve">Video bitrate </w:t>
       </w:r>
@@ -24885,7 +24945,7 @@
       <w:pPr>
         <w:pStyle w:val="Heading1"/>
       </w:pPr>
-      <w:bookmarkStart w:id="60" w:name="_Toc83585458"/>
+      <w:bookmarkStart w:id="60" w:name="_Toc83671342"/>
       <w:r>
         <w:lastRenderedPageBreak/>
         <w:t>Useful links</w:t>

</xml_diff>

<commit_message>
Added Wakeup Transmitter circuit
</commit_message>
<xml_diff>
--- a/MyExoMy.docx
+++ b/MyExoMy.docx
@@ -340,7 +340,7 @@
           <w:r>
             <w:fldChar w:fldCharType="separate"/>
           </w:r>
-          <w:hyperlink w:anchor="_Toc83671734" w:history="1">
+          <w:hyperlink w:anchor="_Toc84751581" w:history="1">
             <w:r>
               <w:rPr>
                 <w:rStyle w:val="Hyperlink"/>
@@ -383,7 +383,7 @@
                 <w:noProof/>
                 <w:webHidden/>
               </w:rPr>
-              <w:instrText xml:space="preserve"> PAGEREF _Toc83671734 \h </w:instrText>
+              <w:instrText xml:space="preserve"> PAGEREF _Toc84751581 \h </w:instrText>
             </w:r>
             <w:r>
               <w:rPr>
@@ -427,7 +427,7 @@
               <w:lang w:val="en-NL" w:eastAsia="en-NL"/>
             </w:rPr>
           </w:pPr>
-          <w:hyperlink w:anchor="_Toc83671735" w:history="1">
+          <w:hyperlink w:anchor="_Toc84751582" w:history="1">
             <w:r>
               <w:rPr>
                 <w:rStyle w:val="Hyperlink"/>
@@ -469,7 +469,7 @@
                 <w:noProof/>
                 <w:webHidden/>
               </w:rPr>
-              <w:instrText xml:space="preserve"> PAGEREF _Toc83671735 \h </w:instrText>
+              <w:instrText xml:space="preserve"> PAGEREF _Toc84751582 \h </w:instrText>
             </w:r>
             <w:r>
               <w:rPr>
@@ -513,7 +513,7 @@
               <w:lang w:val="en-NL" w:eastAsia="en-NL"/>
             </w:rPr>
           </w:pPr>
-          <w:hyperlink w:anchor="_Toc83671736" w:history="1">
+          <w:hyperlink w:anchor="_Toc84751583" w:history="1">
             <w:r>
               <w:rPr>
                 <w:rStyle w:val="Hyperlink"/>
@@ -555,7 +555,7 @@
                 <w:noProof/>
                 <w:webHidden/>
               </w:rPr>
-              <w:instrText xml:space="preserve"> PAGEREF _Toc83671736 \h </w:instrText>
+              <w:instrText xml:space="preserve"> PAGEREF _Toc84751583 \h </w:instrText>
             </w:r>
             <w:r>
               <w:rPr>
@@ -599,7 +599,7 @@
               <w:lang w:val="en-NL" w:eastAsia="en-NL"/>
             </w:rPr>
           </w:pPr>
-          <w:hyperlink w:anchor="_Toc83671737" w:history="1">
+          <w:hyperlink w:anchor="_Toc84751584" w:history="1">
             <w:r>
               <w:rPr>
                 <w:rStyle w:val="Hyperlink"/>
@@ -641,7 +641,7 @@
                 <w:noProof/>
                 <w:webHidden/>
               </w:rPr>
-              <w:instrText xml:space="preserve"> PAGEREF _Toc83671737 \h </w:instrText>
+              <w:instrText xml:space="preserve"> PAGEREF _Toc84751584 \h </w:instrText>
             </w:r>
             <w:r>
               <w:rPr>
@@ -685,7 +685,7 @@
               <w:lang w:val="en-NL" w:eastAsia="en-NL"/>
             </w:rPr>
           </w:pPr>
-          <w:hyperlink w:anchor="_Toc83671738" w:history="1">
+          <w:hyperlink w:anchor="_Toc84751585" w:history="1">
             <w:r>
               <w:rPr>
                 <w:rStyle w:val="Hyperlink"/>
@@ -727,7 +727,7 @@
                 <w:noProof/>
                 <w:webHidden/>
               </w:rPr>
-              <w:instrText xml:space="preserve"> PAGEREF _Toc83671738 \h </w:instrText>
+              <w:instrText xml:space="preserve"> PAGEREF _Toc84751585 \h </w:instrText>
             </w:r>
             <w:r>
               <w:rPr>
@@ -771,7 +771,7 @@
               <w:lang w:val="en-NL" w:eastAsia="en-NL"/>
             </w:rPr>
           </w:pPr>
-          <w:hyperlink w:anchor="_Toc83671739" w:history="1">
+          <w:hyperlink w:anchor="_Toc84751586" w:history="1">
             <w:r>
               <w:rPr>
                 <w:rStyle w:val="Hyperlink"/>
@@ -813,7 +813,7 @@
                 <w:noProof/>
                 <w:webHidden/>
               </w:rPr>
-              <w:instrText xml:space="preserve"> PAGEREF _Toc83671739 \h </w:instrText>
+              <w:instrText xml:space="preserve"> PAGEREF _Toc84751586 \h </w:instrText>
             </w:r>
             <w:r>
               <w:rPr>
@@ -857,7 +857,7 @@
               <w:lang w:val="en-NL" w:eastAsia="en-NL"/>
             </w:rPr>
           </w:pPr>
-          <w:hyperlink w:anchor="_Toc83671740" w:history="1">
+          <w:hyperlink w:anchor="_Toc84751587" w:history="1">
             <w:r>
               <w:rPr>
                 <w:rStyle w:val="Hyperlink"/>
@@ -899,7 +899,7 @@
                 <w:noProof/>
                 <w:webHidden/>
               </w:rPr>
-              <w:instrText xml:space="preserve"> PAGEREF _Toc83671740 \h </w:instrText>
+              <w:instrText xml:space="preserve"> PAGEREF _Toc84751587 \h </w:instrText>
             </w:r>
             <w:r>
               <w:rPr>
@@ -943,7 +943,7 @@
               <w:lang w:val="en-NL" w:eastAsia="en-NL"/>
             </w:rPr>
           </w:pPr>
-          <w:hyperlink w:anchor="_Toc83671741" w:history="1">
+          <w:hyperlink w:anchor="_Toc84751588" w:history="1">
             <w:r>
               <w:rPr>
                 <w:rStyle w:val="Hyperlink"/>
@@ -985,7 +985,7 @@
                 <w:noProof/>
                 <w:webHidden/>
               </w:rPr>
-              <w:instrText xml:space="preserve"> PAGEREF _Toc83671741 \h </w:instrText>
+              <w:instrText xml:space="preserve"> PAGEREF _Toc84751588 \h </w:instrText>
             </w:r>
             <w:r>
               <w:rPr>
@@ -1029,7 +1029,7 @@
               <w:lang w:val="en-NL" w:eastAsia="en-NL"/>
             </w:rPr>
           </w:pPr>
-          <w:hyperlink w:anchor="_Toc83671742" w:history="1">
+          <w:hyperlink w:anchor="_Toc84751589" w:history="1">
             <w:r>
               <w:rPr>
                 <w:rStyle w:val="Hyperlink"/>
@@ -1071,7 +1071,7 @@
                 <w:noProof/>
                 <w:webHidden/>
               </w:rPr>
-              <w:instrText xml:space="preserve"> PAGEREF _Toc83671742 \h </w:instrText>
+              <w:instrText xml:space="preserve"> PAGEREF _Toc84751589 \h </w:instrText>
             </w:r>
             <w:r>
               <w:rPr>
@@ -1115,7 +1115,7 @@
               <w:lang w:val="en-NL" w:eastAsia="en-NL"/>
             </w:rPr>
           </w:pPr>
-          <w:hyperlink w:anchor="_Toc83671743" w:history="1">
+          <w:hyperlink w:anchor="_Toc84751590" w:history="1">
             <w:r>
               <w:rPr>
                 <w:rStyle w:val="Hyperlink"/>
@@ -1157,7 +1157,7 @@
                 <w:noProof/>
                 <w:webHidden/>
               </w:rPr>
-              <w:instrText xml:space="preserve"> PAGEREF _Toc83671743 \h </w:instrText>
+              <w:instrText xml:space="preserve"> PAGEREF _Toc84751590 \h </w:instrText>
             </w:r>
             <w:r>
               <w:rPr>
@@ -1201,7 +1201,7 @@
               <w:lang w:val="en-NL" w:eastAsia="en-NL"/>
             </w:rPr>
           </w:pPr>
-          <w:hyperlink w:anchor="_Toc83671744" w:history="1">
+          <w:hyperlink w:anchor="_Toc84751591" w:history="1">
             <w:r>
               <w:rPr>
                 <w:rStyle w:val="Hyperlink"/>
@@ -1243,7 +1243,7 @@
                 <w:noProof/>
                 <w:webHidden/>
               </w:rPr>
-              <w:instrText xml:space="preserve"> PAGEREF _Toc83671744 \h </w:instrText>
+              <w:instrText xml:space="preserve"> PAGEREF _Toc84751591 \h </w:instrText>
             </w:r>
             <w:r>
               <w:rPr>
@@ -1287,7 +1287,7 @@
               <w:lang w:val="en-NL" w:eastAsia="en-NL"/>
             </w:rPr>
           </w:pPr>
-          <w:hyperlink w:anchor="_Toc83671745" w:history="1">
+          <w:hyperlink w:anchor="_Toc84751592" w:history="1">
             <w:r>
               <w:rPr>
                 <w:rStyle w:val="Hyperlink"/>
@@ -1329,7 +1329,7 @@
                 <w:noProof/>
                 <w:webHidden/>
               </w:rPr>
-              <w:instrText xml:space="preserve"> PAGEREF _Toc83671745 \h </w:instrText>
+              <w:instrText xml:space="preserve"> PAGEREF _Toc84751592 \h </w:instrText>
             </w:r>
             <w:r>
               <w:rPr>
@@ -1373,7 +1373,7 @@
               <w:lang w:val="en-NL" w:eastAsia="en-NL"/>
             </w:rPr>
           </w:pPr>
-          <w:hyperlink w:anchor="_Toc83671746" w:history="1">
+          <w:hyperlink w:anchor="_Toc84751593" w:history="1">
             <w:r>
               <w:rPr>
                 <w:rStyle w:val="Hyperlink"/>
@@ -1415,7 +1415,7 @@
                 <w:noProof/>
                 <w:webHidden/>
               </w:rPr>
-              <w:instrText xml:space="preserve"> PAGEREF _Toc83671746 \h </w:instrText>
+              <w:instrText xml:space="preserve"> PAGEREF _Toc84751593 \h </w:instrText>
             </w:r>
             <w:r>
               <w:rPr>
@@ -1459,7 +1459,7 @@
               <w:lang w:val="en-NL" w:eastAsia="en-NL"/>
             </w:rPr>
           </w:pPr>
-          <w:hyperlink w:anchor="_Toc83671747" w:history="1">
+          <w:hyperlink w:anchor="_Toc84751594" w:history="1">
             <w:r>
               <w:rPr>
                 <w:rStyle w:val="Hyperlink"/>
@@ -1501,7 +1501,7 @@
                 <w:noProof/>
                 <w:webHidden/>
               </w:rPr>
-              <w:instrText xml:space="preserve"> PAGEREF _Toc83671747 \h </w:instrText>
+              <w:instrText xml:space="preserve"> PAGEREF _Toc84751594 \h </w:instrText>
             </w:r>
             <w:r>
               <w:rPr>
@@ -1545,7 +1545,7 @@
               <w:lang w:val="en-NL" w:eastAsia="en-NL"/>
             </w:rPr>
           </w:pPr>
-          <w:hyperlink w:anchor="_Toc83671748" w:history="1">
+          <w:hyperlink w:anchor="_Toc84751595" w:history="1">
             <w:r>
               <w:rPr>
                 <w:rStyle w:val="Hyperlink"/>
@@ -1587,7 +1587,7 @@
                 <w:noProof/>
                 <w:webHidden/>
               </w:rPr>
-              <w:instrText xml:space="preserve"> PAGEREF _Toc83671748 \h </w:instrText>
+              <w:instrText xml:space="preserve"> PAGEREF _Toc84751595 \h </w:instrText>
             </w:r>
             <w:r>
               <w:rPr>
@@ -1631,7 +1631,7 @@
               <w:lang w:val="en-NL" w:eastAsia="en-NL"/>
             </w:rPr>
           </w:pPr>
-          <w:hyperlink w:anchor="_Toc83671749" w:history="1">
+          <w:hyperlink w:anchor="_Toc84751596" w:history="1">
             <w:r>
               <w:rPr>
                 <w:rStyle w:val="Hyperlink"/>
@@ -1673,7 +1673,7 @@
                 <w:noProof/>
                 <w:webHidden/>
               </w:rPr>
-              <w:instrText xml:space="preserve"> PAGEREF _Toc83671749 \h </w:instrText>
+              <w:instrText xml:space="preserve"> PAGEREF _Toc84751596 \h </w:instrText>
             </w:r>
             <w:r>
               <w:rPr>
@@ -1717,7 +1717,7 @@
               <w:lang w:val="en-NL" w:eastAsia="en-NL"/>
             </w:rPr>
           </w:pPr>
-          <w:hyperlink w:anchor="_Toc83671750" w:history="1">
+          <w:hyperlink w:anchor="_Toc84751597" w:history="1">
             <w:r>
               <w:rPr>
                 <w:rStyle w:val="Hyperlink"/>
@@ -1759,7 +1759,7 @@
                 <w:noProof/>
                 <w:webHidden/>
               </w:rPr>
-              <w:instrText xml:space="preserve"> PAGEREF _Toc83671750 \h </w:instrText>
+              <w:instrText xml:space="preserve"> PAGEREF _Toc84751597 \h </w:instrText>
             </w:r>
             <w:r>
               <w:rPr>
@@ -1803,7 +1803,7 @@
               <w:lang w:val="en-NL" w:eastAsia="en-NL"/>
             </w:rPr>
           </w:pPr>
-          <w:hyperlink w:anchor="_Toc83671751" w:history="1">
+          <w:hyperlink w:anchor="_Toc84751598" w:history="1">
             <w:r>
               <w:rPr>
                 <w:rStyle w:val="Hyperlink"/>
@@ -1845,7 +1845,7 @@
                 <w:noProof/>
                 <w:webHidden/>
               </w:rPr>
-              <w:instrText xml:space="preserve"> PAGEREF _Toc83671751 \h </w:instrText>
+              <w:instrText xml:space="preserve"> PAGEREF _Toc84751598 \h </w:instrText>
             </w:r>
             <w:r>
               <w:rPr>
@@ -1889,7 +1889,7 @@
               <w:lang w:val="en-NL" w:eastAsia="en-NL"/>
             </w:rPr>
           </w:pPr>
-          <w:hyperlink w:anchor="_Toc83671752" w:history="1">
+          <w:hyperlink w:anchor="_Toc84751599" w:history="1">
             <w:r>
               <w:rPr>
                 <w:rStyle w:val="Hyperlink"/>
@@ -1931,7 +1931,7 @@
                 <w:noProof/>
                 <w:webHidden/>
               </w:rPr>
-              <w:instrText xml:space="preserve"> PAGEREF _Toc83671752 \h </w:instrText>
+              <w:instrText xml:space="preserve"> PAGEREF _Toc84751599 \h </w:instrText>
             </w:r>
             <w:r>
               <w:rPr>
@@ -1975,7 +1975,7 @@
               <w:lang w:val="en-NL" w:eastAsia="en-NL"/>
             </w:rPr>
           </w:pPr>
-          <w:hyperlink w:anchor="_Toc83671753" w:history="1">
+          <w:hyperlink w:anchor="_Toc84751600" w:history="1">
             <w:r>
               <w:rPr>
                 <w:rStyle w:val="Hyperlink"/>
@@ -2017,7 +2017,7 @@
                 <w:noProof/>
                 <w:webHidden/>
               </w:rPr>
-              <w:instrText xml:space="preserve"> PAGEREF _Toc83671753 \h </w:instrText>
+              <w:instrText xml:space="preserve"> PAGEREF _Toc84751600 \h </w:instrText>
             </w:r>
             <w:r>
               <w:rPr>
@@ -2061,7 +2061,7 @@
               <w:lang w:val="en-NL" w:eastAsia="en-NL"/>
             </w:rPr>
           </w:pPr>
-          <w:hyperlink w:anchor="_Toc83671754" w:history="1">
+          <w:hyperlink w:anchor="_Toc84751601" w:history="1">
             <w:r>
               <w:rPr>
                 <w:rStyle w:val="Hyperlink"/>
@@ -2103,7 +2103,7 @@
                 <w:noProof/>
                 <w:webHidden/>
               </w:rPr>
-              <w:instrText xml:space="preserve"> PAGEREF _Toc83671754 \h </w:instrText>
+              <w:instrText xml:space="preserve"> PAGEREF _Toc84751601 \h </w:instrText>
             </w:r>
             <w:r>
               <w:rPr>
@@ -2147,7 +2147,7 @@
               <w:lang w:val="en-NL" w:eastAsia="en-NL"/>
             </w:rPr>
           </w:pPr>
-          <w:hyperlink w:anchor="_Toc83671755" w:history="1">
+          <w:hyperlink w:anchor="_Toc84751602" w:history="1">
             <w:r>
               <w:rPr>
                 <w:rStyle w:val="Hyperlink"/>
@@ -2189,7 +2189,7 @@
                 <w:noProof/>
                 <w:webHidden/>
               </w:rPr>
-              <w:instrText xml:space="preserve"> PAGEREF _Toc83671755 \h </w:instrText>
+              <w:instrText xml:space="preserve"> PAGEREF _Toc84751602 \h </w:instrText>
             </w:r>
             <w:r>
               <w:rPr>
@@ -2233,7 +2233,7 @@
               <w:lang w:val="en-NL" w:eastAsia="en-NL"/>
             </w:rPr>
           </w:pPr>
-          <w:hyperlink w:anchor="_Toc83671756" w:history="1">
+          <w:hyperlink w:anchor="_Toc84751603" w:history="1">
             <w:r>
               <w:rPr>
                 <w:rStyle w:val="Hyperlink"/>
@@ -2275,7 +2275,7 @@
                 <w:noProof/>
                 <w:webHidden/>
               </w:rPr>
-              <w:instrText xml:space="preserve"> PAGEREF _Toc83671756 \h </w:instrText>
+              <w:instrText xml:space="preserve"> PAGEREF _Toc84751603 \h </w:instrText>
             </w:r>
             <w:r>
               <w:rPr>
@@ -2319,7 +2319,7 @@
               <w:lang w:val="en-NL" w:eastAsia="en-NL"/>
             </w:rPr>
           </w:pPr>
-          <w:hyperlink w:anchor="_Toc83671757" w:history="1">
+          <w:hyperlink w:anchor="_Toc84751604" w:history="1">
             <w:r>
               <w:rPr>
                 <w:rStyle w:val="Hyperlink"/>
@@ -2361,7 +2361,7 @@
                 <w:noProof/>
                 <w:webHidden/>
               </w:rPr>
-              <w:instrText xml:space="preserve"> PAGEREF _Toc83671757 \h </w:instrText>
+              <w:instrText xml:space="preserve"> PAGEREF _Toc84751604 \h </w:instrText>
             </w:r>
             <w:r>
               <w:rPr>
@@ -2405,7 +2405,7 @@
               <w:lang w:val="en-NL" w:eastAsia="en-NL"/>
             </w:rPr>
           </w:pPr>
-          <w:hyperlink w:anchor="_Toc83671758" w:history="1">
+          <w:hyperlink w:anchor="_Toc84751605" w:history="1">
             <w:r>
               <w:rPr>
                 <w:rStyle w:val="Hyperlink"/>
@@ -2447,7 +2447,7 @@
                 <w:noProof/>
                 <w:webHidden/>
               </w:rPr>
-              <w:instrText xml:space="preserve"> PAGEREF _Toc83671758 \h </w:instrText>
+              <w:instrText xml:space="preserve"> PAGEREF _Toc84751605 \h </w:instrText>
             </w:r>
             <w:r>
               <w:rPr>
@@ -2491,7 +2491,7 @@
               <w:lang w:val="en-NL" w:eastAsia="en-NL"/>
             </w:rPr>
           </w:pPr>
-          <w:hyperlink w:anchor="_Toc83671759" w:history="1">
+          <w:hyperlink w:anchor="_Toc84751606" w:history="1">
             <w:r>
               <w:rPr>
                 <w:rStyle w:val="Hyperlink"/>
@@ -2533,7 +2533,7 @@
                 <w:noProof/>
                 <w:webHidden/>
               </w:rPr>
-              <w:instrText xml:space="preserve"> PAGEREF _Toc83671759 \h </w:instrText>
+              <w:instrText xml:space="preserve"> PAGEREF _Toc84751606 \h </w:instrText>
             </w:r>
             <w:r>
               <w:rPr>
@@ -2577,7 +2577,7 @@
               <w:lang w:val="en-NL" w:eastAsia="en-NL"/>
             </w:rPr>
           </w:pPr>
-          <w:hyperlink w:anchor="_Toc83671760" w:history="1">
+          <w:hyperlink w:anchor="_Toc84751607" w:history="1">
             <w:r>
               <w:rPr>
                 <w:rStyle w:val="Hyperlink"/>
@@ -2619,7 +2619,7 @@
                 <w:noProof/>
                 <w:webHidden/>
               </w:rPr>
-              <w:instrText xml:space="preserve"> PAGEREF _Toc83671760 \h </w:instrText>
+              <w:instrText xml:space="preserve"> PAGEREF _Toc84751607 \h </w:instrText>
             </w:r>
             <w:r>
               <w:rPr>
@@ -2663,7 +2663,7 @@
               <w:lang w:val="en-NL" w:eastAsia="en-NL"/>
             </w:rPr>
           </w:pPr>
-          <w:hyperlink w:anchor="_Toc83671761" w:history="1">
+          <w:hyperlink w:anchor="_Toc84751608" w:history="1">
             <w:r>
               <w:rPr>
                 <w:rStyle w:val="Hyperlink"/>
@@ -2705,7 +2705,7 @@
                 <w:noProof/>
                 <w:webHidden/>
               </w:rPr>
-              <w:instrText xml:space="preserve"> PAGEREF _Toc83671761 \h </w:instrText>
+              <w:instrText xml:space="preserve"> PAGEREF _Toc84751608 \h </w:instrText>
             </w:r>
             <w:r>
               <w:rPr>
@@ -2749,7 +2749,7 @@
               <w:lang w:val="en-NL" w:eastAsia="en-NL"/>
             </w:rPr>
           </w:pPr>
-          <w:hyperlink w:anchor="_Toc83671762" w:history="1">
+          <w:hyperlink w:anchor="_Toc84751609" w:history="1">
             <w:r>
               <w:rPr>
                 <w:rStyle w:val="Hyperlink"/>
@@ -2791,7 +2791,7 @@
                 <w:noProof/>
                 <w:webHidden/>
               </w:rPr>
-              <w:instrText xml:space="preserve"> PAGEREF _Toc83671762 \h </w:instrText>
+              <w:instrText xml:space="preserve"> PAGEREF _Toc84751609 \h </w:instrText>
             </w:r>
             <w:r>
               <w:rPr>
@@ -2835,7 +2835,7 @@
               <w:lang w:val="en-NL" w:eastAsia="en-NL"/>
             </w:rPr>
           </w:pPr>
-          <w:hyperlink w:anchor="_Toc83671763" w:history="1">
+          <w:hyperlink w:anchor="_Toc84751610" w:history="1">
             <w:r>
               <w:rPr>
                 <w:rStyle w:val="Hyperlink"/>
@@ -2878,7 +2878,7 @@
                 <w:noProof/>
                 <w:webHidden/>
               </w:rPr>
-              <w:instrText xml:space="preserve"> PAGEREF _Toc83671763 \h </w:instrText>
+              <w:instrText xml:space="preserve"> PAGEREF _Toc84751610 \h </w:instrText>
             </w:r>
             <w:r>
               <w:rPr>
@@ -2922,7 +2922,7 @@
               <w:lang w:val="en-NL" w:eastAsia="en-NL"/>
             </w:rPr>
           </w:pPr>
-          <w:hyperlink w:anchor="_Toc83671764" w:history="1">
+          <w:hyperlink w:anchor="_Toc84751611" w:history="1">
             <w:r>
               <w:rPr>
                 <w:rStyle w:val="Hyperlink"/>
@@ -2979,7 +2979,7 @@
                 <w:noProof/>
                 <w:webHidden/>
               </w:rPr>
-              <w:instrText xml:space="preserve"> PAGEREF _Toc83671764 \h </w:instrText>
+              <w:instrText xml:space="preserve"> PAGEREF _Toc84751611 \h </w:instrText>
             </w:r>
             <w:r>
               <w:rPr>
@@ -3023,7 +3023,7 @@
               <w:lang w:val="en-NL" w:eastAsia="en-NL"/>
             </w:rPr>
           </w:pPr>
-          <w:hyperlink w:anchor="_Toc83671765" w:history="1">
+          <w:hyperlink w:anchor="_Toc84751612" w:history="1">
             <w:r>
               <w:rPr>
                 <w:rStyle w:val="Hyperlink"/>
@@ -3065,7 +3065,7 @@
                 <w:noProof/>
                 <w:webHidden/>
               </w:rPr>
-              <w:instrText xml:space="preserve"> PAGEREF _Toc83671765 \h </w:instrText>
+              <w:instrText xml:space="preserve"> PAGEREF _Toc84751612 \h </w:instrText>
             </w:r>
             <w:r>
               <w:rPr>
@@ -3109,7 +3109,7 @@
               <w:lang w:val="en-NL" w:eastAsia="en-NL"/>
             </w:rPr>
           </w:pPr>
-          <w:hyperlink w:anchor="_Toc83671766" w:history="1">
+          <w:hyperlink w:anchor="_Toc84751613" w:history="1">
             <w:r>
               <w:rPr>
                 <w:rStyle w:val="Hyperlink"/>
@@ -3151,7 +3151,7 @@
                 <w:noProof/>
                 <w:webHidden/>
               </w:rPr>
-              <w:instrText xml:space="preserve"> PAGEREF _Toc83671766 \h </w:instrText>
+              <w:instrText xml:space="preserve"> PAGEREF _Toc84751613 \h </w:instrText>
             </w:r>
             <w:r>
               <w:rPr>
@@ -3195,7 +3195,7 @@
               <w:lang w:val="en-NL" w:eastAsia="en-NL"/>
             </w:rPr>
           </w:pPr>
-          <w:hyperlink w:anchor="_Toc83671767" w:history="1">
+          <w:hyperlink w:anchor="_Toc84751614" w:history="1">
             <w:r>
               <w:rPr>
                 <w:rStyle w:val="Hyperlink"/>
@@ -3237,7 +3237,7 @@
                 <w:noProof/>
                 <w:webHidden/>
               </w:rPr>
-              <w:instrText xml:space="preserve"> PAGEREF _Toc83671767 \h </w:instrText>
+              <w:instrText xml:space="preserve"> PAGEREF _Toc84751614 \h </w:instrText>
             </w:r>
             <w:r>
               <w:rPr>
@@ -3281,7 +3281,7 @@
               <w:lang w:val="en-NL" w:eastAsia="en-NL"/>
             </w:rPr>
           </w:pPr>
-          <w:hyperlink w:anchor="_Toc83671768" w:history="1">
+          <w:hyperlink w:anchor="_Toc84751615" w:history="1">
             <w:r>
               <w:rPr>
                 <w:rStyle w:val="Hyperlink"/>
@@ -3323,7 +3323,7 @@
                 <w:noProof/>
                 <w:webHidden/>
               </w:rPr>
-              <w:instrText xml:space="preserve"> PAGEREF _Toc83671768 \h </w:instrText>
+              <w:instrText xml:space="preserve"> PAGEREF _Toc84751615 \h </w:instrText>
             </w:r>
             <w:r>
               <w:rPr>
@@ -3367,7 +3367,7 @@
               <w:lang w:val="en-NL" w:eastAsia="en-NL"/>
             </w:rPr>
           </w:pPr>
-          <w:hyperlink w:anchor="_Toc83671769" w:history="1">
+          <w:hyperlink w:anchor="_Toc84751616" w:history="1">
             <w:r>
               <w:rPr>
                 <w:rStyle w:val="Hyperlink"/>
@@ -3409,7 +3409,7 @@
                 <w:noProof/>
                 <w:webHidden/>
               </w:rPr>
-              <w:instrText xml:space="preserve"> PAGEREF _Toc83671769 \h </w:instrText>
+              <w:instrText xml:space="preserve"> PAGEREF _Toc84751616 \h </w:instrText>
             </w:r>
             <w:r>
               <w:rPr>
@@ -3453,7 +3453,7 @@
               <w:lang w:val="en-NL" w:eastAsia="en-NL"/>
             </w:rPr>
           </w:pPr>
-          <w:hyperlink w:anchor="_Toc83671770" w:history="1">
+          <w:hyperlink w:anchor="_Toc84751617" w:history="1">
             <w:r>
               <w:rPr>
                 <w:rStyle w:val="Hyperlink"/>
@@ -3495,7 +3495,7 @@
                 <w:noProof/>
                 <w:webHidden/>
               </w:rPr>
-              <w:instrText xml:space="preserve"> PAGEREF _Toc83671770 \h </w:instrText>
+              <w:instrText xml:space="preserve"> PAGEREF _Toc84751617 \h </w:instrText>
             </w:r>
             <w:r>
               <w:rPr>
@@ -3539,7 +3539,7 @@
               <w:lang w:val="en-NL" w:eastAsia="en-NL"/>
             </w:rPr>
           </w:pPr>
-          <w:hyperlink w:anchor="_Toc83671771" w:history="1">
+          <w:hyperlink w:anchor="_Toc84751618" w:history="1">
             <w:r>
               <w:rPr>
                 <w:rStyle w:val="Hyperlink"/>
@@ -3581,7 +3581,7 @@
                 <w:noProof/>
                 <w:webHidden/>
               </w:rPr>
-              <w:instrText xml:space="preserve"> PAGEREF _Toc83671771 \h </w:instrText>
+              <w:instrText xml:space="preserve"> PAGEREF _Toc84751618 \h </w:instrText>
             </w:r>
             <w:r>
               <w:rPr>
@@ -3625,7 +3625,7 @@
               <w:lang w:val="en-NL" w:eastAsia="en-NL"/>
             </w:rPr>
           </w:pPr>
-          <w:hyperlink w:anchor="_Toc83671772" w:history="1">
+          <w:hyperlink w:anchor="_Toc84751619" w:history="1">
             <w:r>
               <w:rPr>
                 <w:rStyle w:val="Hyperlink"/>
@@ -3667,7 +3667,7 @@
                 <w:noProof/>
                 <w:webHidden/>
               </w:rPr>
-              <w:instrText xml:space="preserve"> PAGEREF _Toc83671772 \h </w:instrText>
+              <w:instrText xml:space="preserve"> PAGEREF _Toc84751619 \h </w:instrText>
             </w:r>
             <w:r>
               <w:rPr>
@@ -3711,7 +3711,7 @@
               <w:lang w:val="en-NL" w:eastAsia="en-NL"/>
             </w:rPr>
           </w:pPr>
-          <w:hyperlink w:anchor="_Toc83671773" w:history="1">
+          <w:hyperlink w:anchor="_Toc84751620" w:history="1">
             <w:r>
               <w:rPr>
                 <w:rStyle w:val="Hyperlink"/>
@@ -3753,7 +3753,7 @@
                 <w:noProof/>
                 <w:webHidden/>
               </w:rPr>
-              <w:instrText xml:space="preserve"> PAGEREF _Toc83671773 \h </w:instrText>
+              <w:instrText xml:space="preserve"> PAGEREF _Toc84751620 \h </w:instrText>
             </w:r>
             <w:r>
               <w:rPr>
@@ -3797,7 +3797,7 @@
               <w:lang w:val="en-NL" w:eastAsia="en-NL"/>
             </w:rPr>
           </w:pPr>
-          <w:hyperlink w:anchor="_Toc83671774" w:history="1">
+          <w:hyperlink w:anchor="_Toc84751621" w:history="1">
             <w:r>
               <w:rPr>
                 <w:rStyle w:val="Hyperlink"/>
@@ -3839,7 +3839,7 @@
                 <w:noProof/>
                 <w:webHidden/>
               </w:rPr>
-              <w:instrText xml:space="preserve"> PAGEREF _Toc83671774 \h </w:instrText>
+              <w:instrText xml:space="preserve"> PAGEREF _Toc84751621 \h </w:instrText>
             </w:r>
             <w:r>
               <w:rPr>
@@ -3883,7 +3883,7 @@
               <w:lang w:val="en-NL" w:eastAsia="en-NL"/>
             </w:rPr>
           </w:pPr>
-          <w:hyperlink w:anchor="_Toc83671775" w:history="1">
+          <w:hyperlink w:anchor="_Toc84751622" w:history="1">
             <w:r>
               <w:rPr>
                 <w:rStyle w:val="Hyperlink"/>
@@ -3925,7 +3925,7 @@
                 <w:noProof/>
                 <w:webHidden/>
               </w:rPr>
-              <w:instrText xml:space="preserve"> PAGEREF _Toc83671775 \h </w:instrText>
+              <w:instrText xml:space="preserve"> PAGEREF _Toc84751622 \h </w:instrText>
             </w:r>
             <w:r>
               <w:rPr>
@@ -3969,7 +3969,7 @@
               <w:lang w:val="en-NL" w:eastAsia="en-NL"/>
             </w:rPr>
           </w:pPr>
-          <w:hyperlink w:anchor="_Toc83671776" w:history="1">
+          <w:hyperlink w:anchor="_Toc84751623" w:history="1">
             <w:r>
               <w:rPr>
                 <w:rStyle w:val="Hyperlink"/>
@@ -4011,7 +4011,7 @@
                 <w:noProof/>
                 <w:webHidden/>
               </w:rPr>
-              <w:instrText xml:space="preserve"> PAGEREF _Toc83671776 \h </w:instrText>
+              <w:instrText xml:space="preserve"> PAGEREF _Toc84751623 \h </w:instrText>
             </w:r>
             <w:r>
               <w:rPr>
@@ -4055,7 +4055,7 @@
               <w:lang w:val="en-NL" w:eastAsia="en-NL"/>
             </w:rPr>
           </w:pPr>
-          <w:hyperlink w:anchor="_Toc83671777" w:history="1">
+          <w:hyperlink w:anchor="_Toc84751624" w:history="1">
             <w:r>
               <w:rPr>
                 <w:rStyle w:val="Hyperlink"/>
@@ -4097,7 +4097,7 @@
                 <w:noProof/>
                 <w:webHidden/>
               </w:rPr>
-              <w:instrText xml:space="preserve"> PAGEREF _Toc83671777 \h </w:instrText>
+              <w:instrText xml:space="preserve"> PAGEREF _Toc84751624 \h </w:instrText>
             </w:r>
             <w:r>
               <w:rPr>
@@ -4141,7 +4141,7 @@
               <w:lang w:val="en-NL" w:eastAsia="en-NL"/>
             </w:rPr>
           </w:pPr>
-          <w:hyperlink w:anchor="_Toc83671778" w:history="1">
+          <w:hyperlink w:anchor="_Toc84751625" w:history="1">
             <w:r>
               <w:rPr>
                 <w:rStyle w:val="Hyperlink"/>
@@ -4162,7 +4162,7 @@
                 <w:rStyle w:val="Hyperlink"/>
                 <w:noProof/>
               </w:rPr>
-              <w:t>Wake up transceiver RC-WuTRx-433</w:t>
+              <w:t>Wakeup transceiver RC-WuTRx-433</w:t>
             </w:r>
             <w:r>
               <w:rPr>
@@ -4183,7 +4183,7 @@
                 <w:noProof/>
                 <w:webHidden/>
               </w:rPr>
-              <w:instrText xml:space="preserve"> PAGEREF _Toc83671778 \h </w:instrText>
+              <w:instrText xml:space="preserve"> PAGEREF _Toc84751625 \h </w:instrText>
             </w:r>
             <w:r>
               <w:rPr>
@@ -4227,7 +4227,7 @@
               <w:lang w:val="en-NL" w:eastAsia="en-NL"/>
             </w:rPr>
           </w:pPr>
-          <w:hyperlink w:anchor="_Toc83671779" w:history="1">
+          <w:hyperlink w:anchor="_Toc84751626" w:history="1">
             <w:r>
               <w:rPr>
                 <w:rStyle w:val="Hyperlink"/>
@@ -4248,7 +4248,7 @@
                 <w:rStyle w:val="Hyperlink"/>
                 <w:noProof/>
               </w:rPr>
-              <w:t>Wake up transmitter</w:t>
+              <w:t>Wakeup transmitter</w:t>
             </w:r>
             <w:r>
               <w:rPr>
@@ -4269,7 +4269,7 @@
                 <w:noProof/>
                 <w:webHidden/>
               </w:rPr>
-              <w:instrText xml:space="preserve"> PAGEREF _Toc83671779 \h </w:instrText>
+              <w:instrText xml:space="preserve"> PAGEREF _Toc84751626 \h </w:instrText>
             </w:r>
             <w:r>
               <w:rPr>
@@ -4313,7 +4313,7 @@
               <w:lang w:val="en-NL" w:eastAsia="en-NL"/>
             </w:rPr>
           </w:pPr>
-          <w:hyperlink w:anchor="_Toc83671780" w:history="1">
+          <w:hyperlink w:anchor="_Toc84751627" w:history="1">
             <w:r>
               <w:rPr>
                 <w:rStyle w:val="Hyperlink"/>
@@ -4356,7 +4356,7 @@
                 <w:noProof/>
                 <w:webHidden/>
               </w:rPr>
-              <w:instrText xml:space="preserve"> PAGEREF _Toc83671780 \h </w:instrText>
+              <w:instrText xml:space="preserve"> PAGEREF _Toc84751627 \h </w:instrText>
             </w:r>
             <w:r>
               <w:rPr>
@@ -4400,7 +4400,7 @@
               <w:lang w:val="en-NL" w:eastAsia="en-NL"/>
             </w:rPr>
           </w:pPr>
-          <w:hyperlink w:anchor="_Toc83671781" w:history="1">
+          <w:hyperlink w:anchor="_Toc84751628" w:history="1">
             <w:r>
               <w:rPr>
                 <w:rStyle w:val="Hyperlink"/>
@@ -4442,7 +4442,7 @@
                 <w:noProof/>
                 <w:webHidden/>
               </w:rPr>
-              <w:instrText xml:space="preserve"> PAGEREF _Toc83671781 \h </w:instrText>
+              <w:instrText xml:space="preserve"> PAGEREF _Toc84751628 \h </w:instrText>
             </w:r>
             <w:r>
               <w:rPr>
@@ -4486,7 +4486,7 @@
               <w:lang w:val="en-NL" w:eastAsia="en-NL"/>
             </w:rPr>
           </w:pPr>
-          <w:hyperlink w:anchor="_Toc83671782" w:history="1">
+          <w:hyperlink w:anchor="_Toc84751629" w:history="1">
             <w:r>
               <w:rPr>
                 <w:rStyle w:val="Hyperlink"/>
@@ -4528,7 +4528,7 @@
                 <w:noProof/>
                 <w:webHidden/>
               </w:rPr>
-              <w:instrText xml:space="preserve"> PAGEREF _Toc83671782 \h </w:instrText>
+              <w:instrText xml:space="preserve"> PAGEREF _Toc84751629 \h </w:instrText>
             </w:r>
             <w:r>
               <w:rPr>
@@ -4572,7 +4572,7 @@
               <w:lang w:val="en-NL" w:eastAsia="en-NL"/>
             </w:rPr>
           </w:pPr>
-          <w:hyperlink w:anchor="_Toc83671783" w:history="1">
+          <w:hyperlink w:anchor="_Toc84751630" w:history="1">
             <w:r>
               <w:rPr>
                 <w:rStyle w:val="Hyperlink"/>
@@ -4614,7 +4614,7 @@
                 <w:noProof/>
                 <w:webHidden/>
               </w:rPr>
-              <w:instrText xml:space="preserve"> PAGEREF _Toc83671783 \h </w:instrText>
+              <w:instrText xml:space="preserve"> PAGEREF _Toc84751630 \h </w:instrText>
             </w:r>
             <w:r>
               <w:rPr>
@@ -4682,7 +4682,7 @@
           <w:noProof/>
         </w:rPr>
       </w:pPr>
-      <w:bookmarkStart w:id="0" w:name="_Toc83671734"/>
+      <w:bookmarkStart w:id="0" w:name="_Toc84751581"/>
       <w:r>
         <w:lastRenderedPageBreak/>
         <w:t>Introduction</w:t>
@@ -4846,7 +4846,7 @@
       <w:pPr>
         <w:pStyle w:val="Heading1"/>
       </w:pPr>
-      <w:bookmarkStart w:id="1" w:name="_Toc83671735"/>
+      <w:bookmarkStart w:id="1" w:name="_Toc84751582"/>
       <w:r>
         <w:t>C</w:t>
       </w:r>
@@ -4868,7 +4868,7 @@
       <w:pPr>
         <w:pStyle w:val="Heading2"/>
       </w:pPr>
-      <w:bookmarkStart w:id="2" w:name="_Toc83671736"/>
+      <w:bookmarkStart w:id="2" w:name="_Toc84751583"/>
       <w:r>
         <w:t>For the first time</w:t>
       </w:r>
@@ -4919,7 +4919,7 @@
       <w:pPr>
         <w:pStyle w:val="Heading2"/>
       </w:pPr>
-      <w:bookmarkStart w:id="3" w:name="_Toc83671737"/>
+      <w:bookmarkStart w:id="3" w:name="_Toc84751584"/>
       <w:r>
         <w:t>When connection is lost for whatever reason</w:t>
       </w:r>
@@ -5035,7 +5035,7 @@
       <w:pPr>
         <w:pStyle w:val="Heading1"/>
       </w:pPr>
-      <w:bookmarkStart w:id="4" w:name="_Toc83671738"/>
+      <w:bookmarkStart w:id="4" w:name="_Toc84751585"/>
       <w:r>
         <w:t>Way of working</w:t>
       </w:r>
@@ -5045,7 +5045,7 @@
       <w:pPr>
         <w:pStyle w:val="Heading2"/>
       </w:pPr>
-      <w:bookmarkStart w:id="5" w:name="_Toc83671739"/>
+      <w:bookmarkStart w:id="5" w:name="_Toc84751586"/>
       <w:r>
         <w:t>For</w:t>
       </w:r>
@@ -6342,7 +6342,7 @@
       <w:pPr>
         <w:pStyle w:val="Heading2"/>
       </w:pPr>
-      <w:bookmarkStart w:id="6" w:name="_Toc83671740"/>
+      <w:bookmarkStart w:id="6" w:name="_Toc84751587"/>
       <w:r>
         <w:t xml:space="preserve">For </w:t>
       </w:r>
@@ -6494,7 +6494,7 @@
       <w:pPr>
         <w:pStyle w:val="Heading2"/>
       </w:pPr>
-      <w:bookmarkStart w:id="7" w:name="_Toc83671741"/>
+      <w:bookmarkStart w:id="7" w:name="_Toc84751588"/>
       <w:r>
         <w:t>About Docker</w:t>
       </w:r>
@@ -6752,7 +6752,7 @@
       <w:pPr>
         <w:pStyle w:val="Heading2"/>
       </w:pPr>
-      <w:bookmarkStart w:id="8" w:name="_Toc83671742"/>
+      <w:bookmarkStart w:id="8" w:name="_Toc84751589"/>
       <w:r>
         <w:t>In</w:t>
       </w:r>
@@ -6811,7 +6811,7 @@
       <w:pPr>
         <w:pStyle w:val="Heading1"/>
       </w:pPr>
-      <w:bookmarkStart w:id="9" w:name="_Toc83671743"/>
+      <w:bookmarkStart w:id="9" w:name="_Toc84751590"/>
       <w:r>
         <w:t xml:space="preserve">From </w:t>
       </w:r>
@@ -6853,7 +6853,7 @@
       <w:pPr>
         <w:pStyle w:val="Heading2"/>
       </w:pPr>
-      <w:bookmarkStart w:id="10" w:name="_Toc83671744"/>
+      <w:bookmarkStart w:id="10" w:name="_Toc84751591"/>
       <w:r>
         <w:lastRenderedPageBreak/>
         <w:t>Additions / changes in hardware</w:t>
@@ -7350,27 +7350,14 @@
       <w:r>
         <w:t xml:space="preserve">Figure </w:t>
       </w:r>
-      <w:r>
-        <w:fldChar w:fldCharType="begin"/>
-      </w:r>
-      <w:r>
-        <w:instrText xml:space="preserve"> SEQ Figure \* ARABIC </w:instrText>
-      </w:r>
-      <w:r>
-        <w:fldChar w:fldCharType="separate"/>
-      </w:r>
-      <w:r>
-        <w:rPr>
-          <w:noProof/>
-        </w:rPr>
-        <w:t>1</w:t>
-      </w:r>
-      <w:r>
-        <w:rPr>
-          <w:noProof/>
-        </w:rPr>
-        <w:fldChar w:fldCharType="end"/>
-      </w:r>
+      <w:fldSimple w:instr=" SEQ Figure \* ARABIC ">
+        <w:r>
+          <w:rPr>
+            <w:noProof/>
+          </w:rPr>
+          <w:t>1</w:t>
+        </w:r>
+      </w:fldSimple>
       <w:r>
         <w:rPr>
           <w:lang w:val="en-US"/>
@@ -7480,27 +7467,14 @@
       <w:r>
         <w:t xml:space="preserve">Figure </w:t>
       </w:r>
-      <w:r>
-        <w:fldChar w:fldCharType="begin"/>
-      </w:r>
-      <w:r>
-        <w:instrText xml:space="preserve"> SEQ Figure \* ARABIC </w:instrText>
-      </w:r>
-      <w:r>
-        <w:fldChar w:fldCharType="separate"/>
-      </w:r>
-      <w:r>
-        <w:rPr>
-          <w:noProof/>
-        </w:rPr>
-        <w:t>2</w:t>
-      </w:r>
-      <w:r>
-        <w:rPr>
-          <w:noProof/>
-        </w:rPr>
-        <w:fldChar w:fldCharType="end"/>
-      </w:r>
+      <w:fldSimple w:instr=" SEQ Figure \* ARABIC ">
+        <w:r>
+          <w:rPr>
+            <w:noProof/>
+          </w:rPr>
+          <w:t>2</w:t>
+        </w:r>
+      </w:fldSimple>
       <w:r>
         <w:rPr>
           <w:lang w:val="en-US"/>
@@ -7639,14 +7613,27 @@
                             <w:r>
                               <w:t xml:space="preserve">Figure </w:t>
                             </w:r>
-                            <w:fldSimple w:instr=" SEQ Figure \* ARABIC ">
-                              <w:r>
-                                <w:rPr>
-                                  <w:noProof/>
-                                </w:rPr>
-                                <w:t>3</w:t>
-                              </w:r>
-                            </w:fldSimple>
+                            <w:r>
+                              <w:fldChar w:fldCharType="begin"/>
+                            </w:r>
+                            <w:r>
+                              <w:instrText xml:space="preserve"> SEQ Figure \* ARABIC </w:instrText>
+                            </w:r>
+                            <w:r>
+                              <w:fldChar w:fldCharType="separate"/>
+                            </w:r>
+                            <w:r>
+                              <w:rPr>
+                                <w:noProof/>
+                              </w:rPr>
+                              <w:t>3</w:t>
+                            </w:r>
+                            <w:r>
+                              <w:rPr>
+                                <w:noProof/>
+                              </w:rPr>
+                              <w:fldChar w:fldCharType="end"/>
+                            </w:r>
                             <w:r>
                               <w:rPr>
                                 <w:lang w:val="en-US"/>
@@ -7688,14 +7675,27 @@
                       <w:r>
                         <w:t xml:space="preserve">Figure </w:t>
                       </w:r>
-                      <w:fldSimple w:instr=" SEQ Figure \* ARABIC ">
-                        <w:r>
-                          <w:rPr>
-                            <w:noProof/>
-                          </w:rPr>
-                          <w:t>3</w:t>
-                        </w:r>
-                      </w:fldSimple>
+                      <w:r>
+                        <w:fldChar w:fldCharType="begin"/>
+                      </w:r>
+                      <w:r>
+                        <w:instrText xml:space="preserve"> SEQ Figure \* ARABIC </w:instrText>
+                      </w:r>
+                      <w:r>
+                        <w:fldChar w:fldCharType="separate"/>
+                      </w:r>
+                      <w:r>
+                        <w:rPr>
+                          <w:noProof/>
+                        </w:rPr>
+                        <w:t>3</w:t>
+                      </w:r>
+                      <w:r>
+                        <w:rPr>
+                          <w:noProof/>
+                        </w:rPr>
+                        <w:fldChar w:fldCharType="end"/>
+                      </w:r>
                       <w:r>
                         <w:rPr>
                           <w:lang w:val="en-US"/>
@@ -7836,14 +7836,27 @@
                             <w:r>
                               <w:t xml:space="preserve">Figure </w:t>
                             </w:r>
-                            <w:fldSimple w:instr=" SEQ Figure \* ARABIC ">
-                              <w:r>
-                                <w:rPr>
-                                  <w:noProof/>
-                                </w:rPr>
-                                <w:t>4</w:t>
-                              </w:r>
-                            </w:fldSimple>
+                            <w:r>
+                              <w:fldChar w:fldCharType="begin"/>
+                            </w:r>
+                            <w:r>
+                              <w:instrText xml:space="preserve"> SEQ Figure \* ARABIC </w:instrText>
+                            </w:r>
+                            <w:r>
+                              <w:fldChar w:fldCharType="separate"/>
+                            </w:r>
+                            <w:r>
+                              <w:rPr>
+                                <w:noProof/>
+                              </w:rPr>
+                              <w:t>4</w:t>
+                            </w:r>
+                            <w:r>
+                              <w:rPr>
+                                <w:noProof/>
+                              </w:rPr>
+                              <w:fldChar w:fldCharType="end"/>
+                            </w:r>
                             <w:r>
                               <w:rPr>
                                 <w:lang w:val="en-US"/>
@@ -7881,14 +7894,27 @@
                       <w:r>
                         <w:t xml:space="preserve">Figure </w:t>
                       </w:r>
-                      <w:fldSimple w:instr=" SEQ Figure \* ARABIC ">
-                        <w:r>
-                          <w:rPr>
-                            <w:noProof/>
-                          </w:rPr>
-                          <w:t>4</w:t>
-                        </w:r>
-                      </w:fldSimple>
+                      <w:r>
+                        <w:fldChar w:fldCharType="begin"/>
+                      </w:r>
+                      <w:r>
+                        <w:instrText xml:space="preserve"> SEQ Figure \* ARABIC </w:instrText>
+                      </w:r>
+                      <w:r>
+                        <w:fldChar w:fldCharType="separate"/>
+                      </w:r>
+                      <w:r>
+                        <w:rPr>
+                          <w:noProof/>
+                        </w:rPr>
+                        <w:t>4</w:t>
+                      </w:r>
+                      <w:r>
+                        <w:rPr>
+                          <w:noProof/>
+                        </w:rPr>
+                        <w:fldChar w:fldCharType="end"/>
+                      </w:r>
                       <w:r>
                         <w:rPr>
                           <w:lang w:val="en-US"/>
@@ -7909,7 +7935,7 @@
       <w:pPr>
         <w:pStyle w:val="Heading2"/>
       </w:pPr>
-      <w:bookmarkStart w:id="11" w:name="_Toc83671745"/>
+      <w:bookmarkStart w:id="11" w:name="_Toc84751592"/>
       <w:r>
         <w:lastRenderedPageBreak/>
         <w:t>Additions /</w:t>
@@ -9157,7 +9183,7 @@
       <w:pPr>
         <w:pStyle w:val="Heading1"/>
       </w:pPr>
-      <w:bookmarkStart w:id="12" w:name="_Toc83671746"/>
+      <w:bookmarkStart w:id="12" w:name="_Toc84751593"/>
       <w:r>
         <w:lastRenderedPageBreak/>
         <w:t>Topics</w:t>
@@ -9203,7 +9229,7 @@
       <w:bookmarkStart w:id="20" w:name="_Toc483165085"/>
       <w:bookmarkStart w:id="21" w:name="_Toc483165229"/>
       <w:bookmarkStart w:id="22" w:name="_Toc488004924"/>
-      <w:bookmarkStart w:id="23" w:name="_Toc83671747"/>
+      <w:bookmarkStart w:id="23" w:name="_Toc84751594"/>
       <w:proofErr w:type="spellStart"/>
       <w:r>
         <w:t>Wifi</w:t>
@@ -9376,7 +9402,7 @@
       <w:pPr>
         <w:pStyle w:val="Heading2"/>
       </w:pPr>
-      <w:bookmarkStart w:id="24" w:name="_Toc83671748"/>
+      <w:bookmarkStart w:id="24" w:name="_Toc84751595"/>
       <w:proofErr w:type="spellStart"/>
       <w:r>
         <w:t>Wifi</w:t>
@@ -9391,7 +9417,7 @@
       <w:pPr>
         <w:pStyle w:val="Heading3"/>
       </w:pPr>
-      <w:bookmarkStart w:id="25" w:name="_Toc83671749"/>
+      <w:bookmarkStart w:id="25" w:name="_Toc84751596"/>
       <w:r>
         <w:t xml:space="preserve">Video </w:t>
       </w:r>
@@ -9751,14 +9777,27 @@
                             <w:r>
                               <w:t xml:space="preserve">Figure </w:t>
                             </w:r>
-                            <w:fldSimple w:instr=" SEQ Figure \* ARABIC ">
-                              <w:r>
-                                <w:rPr>
-                                  <w:noProof/>
-                                </w:rPr>
-                                <w:t>5</w:t>
-                              </w:r>
-                            </w:fldSimple>
+                            <w:r>
+                              <w:fldChar w:fldCharType="begin"/>
+                            </w:r>
+                            <w:r>
+                              <w:instrText xml:space="preserve"> SEQ Figure \* ARABIC </w:instrText>
+                            </w:r>
+                            <w:r>
+                              <w:fldChar w:fldCharType="separate"/>
+                            </w:r>
+                            <w:r>
+                              <w:rPr>
+                                <w:noProof/>
+                              </w:rPr>
+                              <w:t>5</w:t>
+                            </w:r>
+                            <w:r>
+                              <w:rPr>
+                                <w:noProof/>
+                              </w:rPr>
+                              <w:fldChar w:fldCharType="end"/>
+                            </w:r>
                             <w:r>
                               <w:rPr>
                                 <w:lang w:val="en-US"/>
@@ -9799,14 +9838,27 @@
                       <w:r>
                         <w:t xml:space="preserve">Figure </w:t>
                       </w:r>
-                      <w:fldSimple w:instr=" SEQ Figure \* ARABIC ">
-                        <w:r>
-                          <w:rPr>
-                            <w:noProof/>
-                          </w:rPr>
-                          <w:t>5</w:t>
-                        </w:r>
-                      </w:fldSimple>
+                      <w:r>
+                        <w:fldChar w:fldCharType="begin"/>
+                      </w:r>
+                      <w:r>
+                        <w:instrText xml:space="preserve"> SEQ Figure \* ARABIC </w:instrText>
+                      </w:r>
+                      <w:r>
+                        <w:fldChar w:fldCharType="separate"/>
+                      </w:r>
+                      <w:r>
+                        <w:rPr>
+                          <w:noProof/>
+                        </w:rPr>
+                        <w:t>5</w:t>
+                      </w:r>
+                      <w:r>
+                        <w:rPr>
+                          <w:noProof/>
+                        </w:rPr>
+                        <w:fldChar w:fldCharType="end"/>
+                      </w:r>
                       <w:r>
                         <w:rPr>
                           <w:lang w:val="en-US"/>
@@ -10157,7 +10209,7 @@
       <w:pPr>
         <w:pStyle w:val="Heading3"/>
       </w:pPr>
-      <w:bookmarkStart w:id="26" w:name="_Toc83671750"/>
+      <w:bookmarkStart w:id="26" w:name="_Toc84751597"/>
       <w:r>
         <w:t>External antenna for the Raspberry Pi</w:t>
       </w:r>
@@ -10246,7 +10298,7 @@
       <w:pPr>
         <w:pStyle w:val="Heading4"/>
       </w:pPr>
-      <w:bookmarkStart w:id="27" w:name="_Toc83671751"/>
+      <w:bookmarkStart w:id="27" w:name="_Toc84751598"/>
       <w:r>
         <w:t xml:space="preserve">External USB </w:t>
       </w:r>
@@ -10462,7 +10514,7 @@
       <w:pPr>
         <w:pStyle w:val="Heading4"/>
       </w:pPr>
-      <w:bookmarkStart w:id="28" w:name="_Toc83671752"/>
+      <w:bookmarkStart w:id="28" w:name="_Toc84751599"/>
       <w:r>
         <w:t>External Antenna</w:t>
       </w:r>
@@ -10537,14 +10589,27 @@
                             <w:r>
                               <w:t xml:space="preserve">Figure </w:t>
                             </w:r>
-                            <w:fldSimple w:instr=" SEQ Figure \* ARABIC ">
-                              <w:r>
-                                <w:rPr>
-                                  <w:noProof/>
-                                </w:rPr>
-                                <w:t>6</w:t>
-                              </w:r>
-                            </w:fldSimple>
+                            <w:r>
+                              <w:fldChar w:fldCharType="begin"/>
+                            </w:r>
+                            <w:r>
+                              <w:instrText xml:space="preserve"> SEQ Figure \* ARABIC </w:instrText>
+                            </w:r>
+                            <w:r>
+                              <w:fldChar w:fldCharType="separate"/>
+                            </w:r>
+                            <w:r>
+                              <w:rPr>
+                                <w:noProof/>
+                              </w:rPr>
+                              <w:t>6</w:t>
+                            </w:r>
+                            <w:r>
+                              <w:rPr>
+                                <w:noProof/>
+                              </w:rPr>
+                              <w:fldChar w:fldCharType="end"/>
+                            </w:r>
                             <w:r>
                               <w:rPr>
                                 <w:lang w:val="en-US"/>
@@ -10585,14 +10650,27 @@
                       <w:r>
                         <w:t xml:space="preserve">Figure </w:t>
                       </w:r>
-                      <w:fldSimple w:instr=" SEQ Figure \* ARABIC ">
-                        <w:r>
-                          <w:rPr>
-                            <w:noProof/>
-                          </w:rPr>
-                          <w:t>6</w:t>
-                        </w:r>
-                      </w:fldSimple>
+                      <w:r>
+                        <w:fldChar w:fldCharType="begin"/>
+                      </w:r>
+                      <w:r>
+                        <w:instrText xml:space="preserve"> SEQ Figure \* ARABIC </w:instrText>
+                      </w:r>
+                      <w:r>
+                        <w:fldChar w:fldCharType="separate"/>
+                      </w:r>
+                      <w:r>
+                        <w:rPr>
+                          <w:noProof/>
+                        </w:rPr>
+                        <w:t>6</w:t>
+                      </w:r>
+                      <w:r>
+                        <w:rPr>
+                          <w:noProof/>
+                        </w:rPr>
+                        <w:fldChar w:fldCharType="end"/>
+                      </w:r>
                       <w:r>
                         <w:rPr>
                           <w:lang w:val="en-US"/>
@@ -10727,7 +10805,7 @@
       <w:pPr>
         <w:pStyle w:val="Heading3"/>
       </w:pPr>
-      <w:bookmarkStart w:id="29" w:name="_Toc83671753"/>
+      <w:bookmarkStart w:id="29" w:name="_Toc84751600"/>
       <w:r>
         <w:t>Access points and roaming</w:t>
       </w:r>
@@ -10911,7 +10989,7 @@
       <w:pPr>
         <w:pStyle w:val="Heading2"/>
       </w:pPr>
-      <w:bookmarkStart w:id="30" w:name="_Toc83671754"/>
+      <w:bookmarkStart w:id="30" w:name="_Toc84751601"/>
       <w:r>
         <w:t xml:space="preserve">Accessing the </w:t>
       </w:r>
@@ -11490,7 +11568,7 @@
       <w:pPr>
         <w:pStyle w:val="Heading2"/>
       </w:pPr>
-      <w:bookmarkStart w:id="31" w:name="_Toc83671755"/>
+      <w:bookmarkStart w:id="31" w:name="_Toc84751602"/>
       <w:r>
         <w:t>Communication between the Docker container and the Raspberry host</w:t>
       </w:r>
@@ -11941,7 +12019,7 @@
       <w:pPr>
         <w:pStyle w:val="Heading2"/>
       </w:pPr>
-      <w:bookmarkStart w:id="32" w:name="_Toc83671756"/>
+      <w:bookmarkStart w:id="32" w:name="_Toc84751603"/>
       <w:r>
         <w:t xml:space="preserve">Start and </w:t>
       </w:r>
@@ -12302,7 +12380,7 @@
       <w:pPr>
         <w:pStyle w:val="Heading2"/>
       </w:pPr>
-      <w:bookmarkStart w:id="33" w:name="_Toc83671757"/>
+      <w:bookmarkStart w:id="33" w:name="_Toc84751604"/>
       <w:r>
         <w:t xml:space="preserve">Improved </w:t>
       </w:r>
@@ -12472,7 +12550,7 @@
       <w:pPr>
         <w:pStyle w:val="Heading3"/>
       </w:pPr>
-      <w:bookmarkStart w:id="34" w:name="_Toc83671758"/>
+      <w:bookmarkStart w:id="34" w:name="_Toc84751605"/>
       <w:r>
         <w:t>Increase resolution in launch/</w:t>
       </w:r>
@@ -12549,7 +12627,7 @@
       <w:pPr>
         <w:pStyle w:val="Heading3"/>
       </w:pPr>
-      <w:bookmarkStart w:id="35" w:name="_Toc83671759"/>
+      <w:bookmarkStart w:id="35" w:name="_Toc84751606"/>
       <w:r>
         <w:t>MJPEG</w:t>
       </w:r>
@@ -13398,7 +13476,7 @@
       <w:pPr>
         <w:pStyle w:val="Heading3"/>
       </w:pPr>
-      <w:bookmarkStart w:id="36" w:name="_Toc83671760"/>
+      <w:bookmarkStart w:id="36" w:name="_Toc84751607"/>
       <w:proofErr w:type="spellStart"/>
       <w:r>
         <w:t>GStreamer</w:t>
@@ -13859,7 +13937,7 @@
       <w:pPr>
         <w:pStyle w:val="Heading3"/>
       </w:pPr>
-      <w:bookmarkStart w:id="37" w:name="_Toc83671761"/>
+      <w:bookmarkStart w:id="37" w:name="_Toc84751608"/>
       <w:r>
         <w:t>Pi H264 To Browser</w:t>
       </w:r>
@@ -14029,7 +14107,7 @@
       <w:pPr>
         <w:pStyle w:val="Heading3"/>
       </w:pPr>
-      <w:bookmarkStart w:id="38" w:name="_Toc83671762"/>
+      <w:bookmarkStart w:id="38" w:name="_Toc84751609"/>
       <w:r>
         <w:t>UV4L</w:t>
       </w:r>
@@ -14071,7 +14149,7 @@
           <w:lang w:val="en-US"/>
         </w:rPr>
       </w:pPr>
-      <w:bookmarkStart w:id="39" w:name="_Toc83671763"/>
+      <w:bookmarkStart w:id="39" w:name="_Toc84751610"/>
       <w:r>
         <w:t>MJPEG encoding</w:t>
       </w:r>
@@ -14939,7 +15017,7 @@
       <w:pPr>
         <w:pStyle w:val="Heading4"/>
       </w:pPr>
-      <w:bookmarkStart w:id="40" w:name="_Toc83671764"/>
+      <w:bookmarkStart w:id="40" w:name="_Toc84751611"/>
       <w:r>
         <w:t>H</w:t>
       </w:r>
@@ -15874,7 +15952,7 @@
       <w:pPr>
         <w:pStyle w:val="Heading3"/>
       </w:pPr>
-      <w:bookmarkStart w:id="41" w:name="_Toc83671765"/>
+      <w:bookmarkStart w:id="41" w:name="_Toc84751612"/>
       <w:proofErr w:type="spellStart"/>
       <w:r>
         <w:t>Rpi</w:t>
@@ -16957,7 +17035,7 @@
       <w:pPr>
         <w:pStyle w:val="Heading3"/>
       </w:pPr>
-      <w:bookmarkStart w:id="42" w:name="_Toc83671766"/>
+      <w:bookmarkStart w:id="42" w:name="_Toc84751613"/>
       <w:proofErr w:type="spellStart"/>
       <w:r>
         <w:t>EasyRTC</w:t>
@@ -17274,7 +17352,7 @@
       <w:pPr>
         <w:pStyle w:val="Heading3"/>
       </w:pPr>
-      <w:bookmarkStart w:id="43" w:name="_Toc83671767"/>
+      <w:bookmarkStart w:id="43" w:name="_Toc84751614"/>
       <w:proofErr w:type="spellStart"/>
       <w:r>
         <w:t>Jitsi</w:t>
@@ -17351,7 +17429,7 @@
       <w:pPr>
         <w:pStyle w:val="Heading3"/>
       </w:pPr>
-      <w:bookmarkStart w:id="44" w:name="_Toc83671768"/>
+      <w:bookmarkStart w:id="44" w:name="_Toc84751615"/>
       <w:r>
         <w:t>Chrome WebRTC</w:t>
       </w:r>
@@ -19325,7 +19403,7 @@
       <w:pPr>
         <w:pStyle w:val="Heading2"/>
       </w:pPr>
-      <w:bookmarkStart w:id="45" w:name="_Toc83671769"/>
+      <w:bookmarkStart w:id="45" w:name="_Toc84751616"/>
       <w:r>
         <w:t>Low Power ATmega328</w:t>
       </w:r>
@@ -19473,7 +19551,7 @@
       <w:pPr>
         <w:pStyle w:val="Heading2"/>
       </w:pPr>
-      <w:bookmarkStart w:id="46" w:name="_Toc83671770"/>
+      <w:bookmarkStart w:id="46" w:name="_Toc84751617"/>
       <w:r>
         <w:lastRenderedPageBreak/>
         <w:t>Adding Audio</w:t>
@@ -19486,6 +19564,142 @@
           <w:lang w:val="en-US"/>
         </w:rPr>
       </w:pPr>
+      <w:r>
+        <w:rPr>
+          <w:noProof/>
+        </w:rPr>
+        <mc:AlternateContent>
+          <mc:Choice Requires="wps">
+            <w:drawing>
+              <wp:anchor distT="0" distB="0" distL="114300" distR="114300" simplePos="0" relativeHeight="251683840" behindDoc="0" locked="0" layoutInCell="1" allowOverlap="1" wp14:anchorId="61BBEC3D" wp14:editId="0868C4A0">
+                <wp:simplePos x="0" y="0"/>
+                <wp:positionH relativeFrom="column">
+                  <wp:posOffset>1504950</wp:posOffset>
+                </wp:positionH>
+                <wp:positionV relativeFrom="paragraph">
+                  <wp:posOffset>1637030</wp:posOffset>
+                </wp:positionV>
+                <wp:extent cx="2390775" cy="635"/>
+                <wp:effectExtent l="0" t="0" r="0" b="0"/>
+                <wp:wrapTopAndBottom/>
+                <wp:docPr id="16" name="Text Box 16"/>
+                <wp:cNvGraphicFramePr/>
+                <a:graphic xmlns:a="http://schemas.openxmlformats.org/drawingml/2006/main">
+                  <a:graphicData uri="http://schemas.microsoft.com/office/word/2010/wordprocessingShape">
+                    <wps:wsp>
+                      <wps:cNvSpPr txBox="1"/>
+                      <wps:spPr>
+                        <a:xfrm>
+                          <a:off x="0" y="0"/>
+                          <a:ext cx="2390775" cy="635"/>
+                        </a:xfrm>
+                        <a:prstGeom prst="rect">
+                          <a:avLst/>
+                        </a:prstGeom>
+                        <a:solidFill>
+                          <a:prstClr val="white"/>
+                        </a:solidFill>
+                        <a:ln>
+                          <a:noFill/>
+                        </a:ln>
+                      </wps:spPr>
+                      <wps:txbx>
+                        <w:txbxContent>
+                          <w:p>
+                            <w:pPr>
+                              <w:pStyle w:val="Caption"/>
+                              <w:rPr>
+                                <w:noProof/>
+                                <w:lang w:val="en-US"/>
+                              </w:rPr>
+                            </w:pPr>
+                            <w:r>
+                              <w:t xml:space="preserve">Figure </w:t>
+                            </w:r>
+                            <w:fldSimple w:instr=" SEQ Figure \* ARABIC ">
+                              <w:r>
+                                <w:rPr>
+                                  <w:noProof/>
+                                </w:rPr>
+                                <w:t>7</w:t>
+                              </w:r>
+                            </w:fldSimple>
+                            <w:r>
+                              <w:rPr>
+                                <w:lang w:val="en-US"/>
+                              </w:rPr>
+                              <w:t xml:space="preserve"> HK-5002 USB </w:t>
+                            </w:r>
+                            <w:proofErr w:type="spellStart"/>
+                            <w:r>
+                              <w:rPr>
+                                <w:lang w:val="en-US"/>
+                              </w:rPr>
+                              <w:t>minispeaker</w:t>
+                            </w:r>
+                            <w:proofErr w:type="spellEnd"/>
+                          </w:p>
+                        </w:txbxContent>
+                      </wps:txbx>
+                      <wps:bodyPr rot="0" spcFirstLastPara="0" vertOverflow="overflow" horzOverflow="overflow" vert="horz" wrap="square" lIns="0" tIns="0" rIns="0" bIns="0" numCol="1" spcCol="0" rtlCol="0" fromWordArt="0" anchor="t" anchorCtr="0" forceAA="0" compatLnSpc="1">
+                        <a:prstTxWarp prst="textNoShape">
+                          <a:avLst/>
+                        </a:prstTxWarp>
+                        <a:spAutoFit/>
+                      </wps:bodyPr>
+                    </wps:wsp>
+                  </a:graphicData>
+                </a:graphic>
+              </wp:anchor>
+            </w:drawing>
+          </mc:Choice>
+          <mc:Fallback>
+            <w:pict>
+              <v:shape w14:anchorId="61BBEC3D" id="Text Box 16" o:spid="_x0000_s1030" type="#_x0000_t202" style="position:absolute;margin-left:118.5pt;margin-top:128.9pt;width:188.25pt;height:.05pt;z-index:251683840;visibility:visible;mso-wrap-style:square;mso-wrap-distance-left:9pt;mso-wrap-distance-top:0;mso-wrap-distance-right:9pt;mso-wrap-distance-bottom:0;mso-position-horizontal:absolute;mso-position-horizontal-relative:text;mso-position-vertical:absolute;mso-position-vertical-relative:text;v-text-anchor:top" o:gfxdata="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" stroked="f">
+                <v:textbox style="mso-fit-shape-to-text:t" inset="0,0,0,0">
+                  <w:txbxContent>
+                    <w:p>
+                      <w:pPr>
+                        <w:pStyle w:val="Caption"/>
+                        <w:rPr>
+                          <w:noProof/>
+                          <w:lang w:val="en-US"/>
+                        </w:rPr>
+                      </w:pPr>
+                      <w:r>
+                        <w:t xml:space="preserve">Figure </w:t>
+                      </w:r>
+                      <w:fldSimple w:instr=" SEQ Figure \* ARABIC ">
+                        <w:r>
+                          <w:rPr>
+                            <w:noProof/>
+                          </w:rPr>
+                          <w:t>7</w:t>
+                        </w:r>
+                      </w:fldSimple>
+                      <w:r>
+                        <w:rPr>
+                          <w:lang w:val="en-US"/>
+                        </w:rPr>
+                        <w:t xml:space="preserve"> HK-5002 USB </w:t>
+                      </w:r>
+                      <w:proofErr w:type="spellStart"/>
+                      <w:r>
+                        <w:rPr>
+                          <w:lang w:val="en-US"/>
+                        </w:rPr>
+                        <w:t>minispeaker</w:t>
+                      </w:r>
+                      <w:proofErr w:type="spellEnd"/>
+                    </w:p>
+                  </w:txbxContent>
+                </v:textbox>
+                <w10:wrap type="topAndBottom"/>
+              </v:shape>
+            </w:pict>
+          </mc:Fallback>
+        </mc:AlternateContent>
+      </w:r>
       <w:r>
         <w:rPr>
           <w:noProof/>
@@ -19792,7 +20006,7 @@
       <w:pPr>
         <w:pStyle w:val="Heading2"/>
       </w:pPr>
-      <w:bookmarkStart w:id="47" w:name="_Toc83671771"/>
+      <w:bookmarkStart w:id="47" w:name="_Toc84751618"/>
       <w:r>
         <w:t>SSL / TLS certificates</w:t>
       </w:r>
@@ -20045,7 +20259,7 @@
       <w:pPr>
         <w:pStyle w:val="Heading2"/>
       </w:pPr>
-      <w:bookmarkStart w:id="48" w:name="_Toc83671772"/>
+      <w:bookmarkStart w:id="48" w:name="_Toc84751619"/>
       <w:r>
         <w:t>Power Board</w:t>
       </w:r>
@@ -20295,6 +20509,7 @@
         <w:rPr>
           <w:lang w:val="en-US"/>
         </w:rPr>
+        <w:lastRenderedPageBreak/>
         <w:t>Measures the battery voltage and solar panel voltage for reporting on the web page.</w:t>
       </w:r>
     </w:p>
@@ -20313,7 +20528,6 @@
         <w:rPr>
           <w:lang w:val="en-US"/>
         </w:rPr>
-        <w:lastRenderedPageBreak/>
         <w:t>Has a trigger input to wake up from deep sleep mode.</w:t>
       </w:r>
     </w:p>
@@ -20321,7 +20535,7 @@
       <w:pPr>
         <w:pStyle w:val="Heading2"/>
       </w:pPr>
-      <w:bookmarkStart w:id="49" w:name="_Toc83671773"/>
+      <w:bookmarkStart w:id="49" w:name="_Toc84751620"/>
       <w:proofErr w:type="spellStart"/>
       <w:r>
         <w:t>EasyEda</w:t>
@@ -20541,7 +20755,7 @@
       <w:pPr>
         <w:pStyle w:val="Heading2"/>
       </w:pPr>
-      <w:bookmarkStart w:id="50" w:name="_Toc83671774"/>
+      <w:bookmarkStart w:id="50" w:name="_Toc84751621"/>
       <w:proofErr w:type="spellStart"/>
       <w:r>
         <w:t>EasyEda</w:t>
@@ -20730,7 +20944,7 @@
       <w:pPr>
         <w:pStyle w:val="Heading2"/>
       </w:pPr>
-      <w:bookmarkStart w:id="51" w:name="_Toc83671775"/>
+      <w:bookmarkStart w:id="51" w:name="_Toc84751622"/>
       <w:proofErr w:type="spellStart"/>
       <w:r>
         <w:t>Ultimaker</w:t>
@@ -21008,7 +21222,7 @@
       <w:pPr>
         <w:pStyle w:val="Heading2"/>
       </w:pPr>
-      <w:bookmarkStart w:id="52" w:name="_Toc83671776"/>
+      <w:bookmarkStart w:id="52" w:name="_Toc84751623"/>
       <w:r>
         <w:t>Low Power</w:t>
       </w:r>
@@ -21119,7 +21333,7 @@
           <w:color w:val="FF0000"/>
         </w:rPr>
       </w:pPr>
-      <w:bookmarkStart w:id="53" w:name="_Toc83671777"/>
+      <w:bookmarkStart w:id="53" w:name="_Toc84751624"/>
       <w:r>
         <w:t xml:space="preserve">Default EEPROM </w:t>
       </w:r>
@@ -21181,6 +21395,7 @@
           <w:rFonts w:cstheme="minorHAnsi"/>
           <w:lang w:val="en-US"/>
         </w:rPr>
+        <w:lastRenderedPageBreak/>
         <w:t>BOOT_UART=0</w:t>
       </w:r>
     </w:p>
@@ -21197,7 +21412,6 @@
           <w:rFonts w:cstheme="minorHAnsi"/>
           <w:lang w:val="en-US"/>
         </w:rPr>
-        <w:lastRenderedPageBreak/>
         <w:t>WAKE_ON_GPIO=1</w:t>
       </w:r>
       <w:r>
@@ -21634,9 +21848,9 @@
       <w:pPr>
         <w:pStyle w:val="Heading2"/>
       </w:pPr>
-      <w:bookmarkStart w:id="54" w:name="_Toc83671778"/>
-      <w:r>
-        <w:t xml:space="preserve">Wake up </w:t>
+      <w:bookmarkStart w:id="54" w:name="_Toc84751625"/>
+      <w:r>
+        <w:t xml:space="preserve">Wakeup </w:t>
       </w:r>
       <w:r>
         <w:t xml:space="preserve">transceiver </w:t>
@@ -21658,16 +21872,16 @@
           <w:lang w:val="en-US"/>
         </w:rPr>
         <w:drawing>
-          <wp:anchor distT="0" distB="0" distL="114300" distR="114300" simplePos="0" relativeHeight="251667456" behindDoc="0" locked="0" layoutInCell="1" allowOverlap="1" wp14:anchorId="4E434E7A" wp14:editId="49A6FA89">
+          <wp:anchor distT="0" distB="0" distL="114300" distR="114300" simplePos="0" relativeHeight="251667456" behindDoc="0" locked="0" layoutInCell="1" allowOverlap="1" wp14:anchorId="4E434E7A" wp14:editId="644BA792">
             <wp:simplePos x="0" y="0"/>
             <wp:positionH relativeFrom="margin">
               <wp:align>left</wp:align>
             </wp:positionH>
             <wp:positionV relativeFrom="paragraph">
-              <wp:posOffset>89858</wp:posOffset>
+              <wp:posOffset>99680</wp:posOffset>
             </wp:positionV>
-            <wp:extent cx="1306195" cy="1009650"/>
-            <wp:effectExtent l="0" t="0" r="8255" b="0"/>
+            <wp:extent cx="1551940" cy="1199515"/>
+            <wp:effectExtent l="0" t="0" r="0" b="635"/>
             <wp:wrapSquare wrapText="bothSides"/>
             <wp:docPr id="9" name="Picture 9"/>
             <wp:cNvGraphicFramePr>
@@ -21698,7 +21912,7 @@
                   <pic:spPr bwMode="auto">
                     <a:xfrm>
                       <a:off x="0" y="0"/>
-                      <a:ext cx="1306195" cy="1009650"/>
+                      <a:ext cx="1559563" cy="1205496"/>
                     </a:xfrm>
                     <a:prstGeom prst="rect">
                       <a:avLst/>
@@ -21778,7 +21992,23 @@
           <w:rFonts w:cstheme="minorHAnsi"/>
           <w:lang w:val="en-US"/>
         </w:rPr>
-        <w:t xml:space="preserve">module is used to wake up the </w:t>
+        <w:t xml:space="preserve">module is used to </w:t>
+      </w:r>
+      <w:proofErr w:type="spellStart"/>
+      <w:r>
+        <w:rPr>
+          <w:rFonts w:cstheme="minorHAnsi"/>
+          <w:lang w:val="en-US"/>
+        </w:rPr>
+        <w:t>wakeup</w:t>
+      </w:r>
+      <w:proofErr w:type="spellEnd"/>
+      <w:r>
+        <w:rPr>
+          <w:rFonts w:cstheme="minorHAnsi"/>
+          <w:lang w:val="en-US"/>
+        </w:rPr>
+        <w:t xml:space="preserve"> the </w:t>
       </w:r>
       <w:proofErr w:type="spellStart"/>
       <w:r>
@@ -21852,6 +22082,157 @@
       </w:pPr>
       <w:r>
         <w:rPr>
+          <w:noProof/>
+        </w:rPr>
+        <mc:AlternateContent>
+          <mc:Choice Requires="wps">
+            <w:drawing>
+              <wp:anchor distT="0" distB="0" distL="114300" distR="114300" simplePos="0" relativeHeight="251685888" behindDoc="0" locked="0" layoutInCell="1" allowOverlap="1" wp14:anchorId="2463D7F8" wp14:editId="4D7CD1AD">
+                <wp:simplePos x="0" y="0"/>
+                <wp:positionH relativeFrom="margin">
+                  <wp:align>left</wp:align>
+                </wp:positionH>
+                <wp:positionV relativeFrom="paragraph">
+                  <wp:posOffset>229235</wp:posOffset>
+                </wp:positionV>
+                <wp:extent cx="3582670" cy="635"/>
+                <wp:effectExtent l="0" t="0" r="0" b="0"/>
+                <wp:wrapSquare wrapText="bothSides"/>
+                <wp:docPr id="19" name="Text Box 19"/>
+                <wp:cNvGraphicFramePr/>
+                <a:graphic xmlns:a="http://schemas.openxmlformats.org/drawingml/2006/main">
+                  <a:graphicData uri="http://schemas.microsoft.com/office/word/2010/wordprocessingShape">
+                    <wps:wsp>
+                      <wps:cNvSpPr txBox="1"/>
+                      <wps:spPr>
+                        <a:xfrm>
+                          <a:off x="0" y="0"/>
+                          <a:ext cx="3582670" cy="635"/>
+                        </a:xfrm>
+                        <a:prstGeom prst="rect">
+                          <a:avLst/>
+                        </a:prstGeom>
+                        <a:solidFill>
+                          <a:prstClr val="white"/>
+                        </a:solidFill>
+                        <a:ln>
+                          <a:noFill/>
+                        </a:ln>
+                      </wps:spPr>
+                      <wps:txbx>
+                        <w:txbxContent>
+                          <w:p>
+                            <w:pPr>
+                              <w:pStyle w:val="Caption"/>
+                              <w:rPr>
+                                <w:noProof/>
+                                <w:lang w:val="en-US"/>
+                              </w:rPr>
+                            </w:pPr>
+                            <w:r>
+                              <w:t xml:space="preserve">Figure </w:t>
+                            </w:r>
+                            <w:fldSimple w:instr=" SEQ Figure \* ARABIC ">
+                              <w:r>
+                                <w:rPr>
+                                  <w:noProof/>
+                                </w:rPr>
+                                <w:t>8</w:t>
+                              </w:r>
+                            </w:fldSimple>
+                            <w:r>
+                              <w:rPr>
+                                <w:lang w:val="en-US"/>
+                              </w:rPr>
+                              <w:t xml:space="preserve"> </w:t>
+                            </w:r>
+                            <w:r>
+                              <w:rPr>
+                                <w:lang w:val="en-US"/>
+                              </w:rPr>
+                              <w:t>Wakeup transceiver RC-WuTRx-433</w:t>
+                            </w:r>
+                          </w:p>
+                        </w:txbxContent>
+                      </wps:txbx>
+                      <wps:bodyPr rot="0" spcFirstLastPara="0" vertOverflow="overflow" horzOverflow="overflow" vert="horz" wrap="square" lIns="0" tIns="0" rIns="0" bIns="0" numCol="1" spcCol="0" rtlCol="0" fromWordArt="0" anchor="t" anchorCtr="0" forceAA="0" compatLnSpc="1">
+                        <a:prstTxWarp prst="textNoShape">
+                          <a:avLst/>
+                        </a:prstTxWarp>
+                        <a:spAutoFit/>
+                      </wps:bodyPr>
+                    </wps:wsp>
+                  </a:graphicData>
+                </a:graphic>
+                <wp14:sizeRelH relativeFrom="margin">
+                  <wp14:pctWidth>0</wp14:pctWidth>
+                </wp14:sizeRelH>
+              </wp:anchor>
+            </w:drawing>
+          </mc:Choice>
+          <mc:Fallback>
+            <w:pict>
+              <v:shape w14:anchorId="2463D7F8" id="Text Box 19" o:spid="_x0000_s1031" type="#_x0000_t202" style="position:absolute;margin-left:0;margin-top:18.05pt;width:282.1pt;height:.05pt;z-index:251685888;visibility:visible;mso-wrap-style:square;mso-width-percent:0;mso-wrap-distance-left:9pt;mso-wrap-distance-top:0;mso-wrap-distance-right:9pt;mso-wrap-distance-bottom:0;mso-position-horizontal:left;mso-position-horizontal-relative:margin;mso-position-vertical:absolute;mso-position-vertical-relative:text;mso-width-percent:0;mso-width-relative:margin;v-text-anchor:top" o:gfxdata="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" stroked="f">
+                <v:textbox style="mso-fit-shape-to-text:t" inset="0,0,0,0">
+                  <w:txbxContent>
+                    <w:p>
+                      <w:pPr>
+                        <w:pStyle w:val="Caption"/>
+                        <w:rPr>
+                          <w:noProof/>
+                          <w:lang w:val="en-US"/>
+                        </w:rPr>
+                      </w:pPr>
+                      <w:r>
+                        <w:t xml:space="preserve">Figure </w:t>
+                      </w:r>
+                      <w:fldSimple w:instr=" SEQ Figure \* ARABIC ">
+                        <w:r>
+                          <w:rPr>
+                            <w:noProof/>
+                          </w:rPr>
+                          <w:t>8</w:t>
+                        </w:r>
+                      </w:fldSimple>
+                      <w:r>
+                        <w:rPr>
+                          <w:lang w:val="en-US"/>
+                        </w:rPr>
+                        <w:t xml:space="preserve"> </w:t>
+                      </w:r>
+                      <w:r>
+                        <w:rPr>
+                          <w:lang w:val="en-US"/>
+                        </w:rPr>
+                        <w:t>Wakeup transceiver RC-WuTRx-433</w:t>
+                      </w:r>
+                    </w:p>
+                  </w:txbxContent>
+                </v:textbox>
+                <w10:wrap type="square" anchorx="margin"/>
+              </v:shape>
+            </w:pict>
+          </mc:Fallback>
+        </mc:AlternateContent>
+      </w:r>
+    </w:p>
+    <w:p>
+      <w:pPr>
+        <w:rPr>
+          <w:rFonts w:cstheme="minorHAnsi"/>
+          <w:lang w:val="en-US"/>
+        </w:rPr>
+      </w:pPr>
+    </w:p>
+    <w:p>
+      <w:pPr>
+        <w:rPr>
+          <w:rFonts w:cstheme="minorHAnsi"/>
+          <w:lang w:val="en-US"/>
+        </w:rPr>
+      </w:pPr>
+      <w:r>
+        <w:rPr>
           <w:rFonts w:cstheme="minorHAnsi"/>
           <w:lang w:val="en-US"/>
         </w:rPr>
@@ -22268,6 +22649,7 @@
           <w:bCs/>
           <w:lang w:val="en-US"/>
         </w:rPr>
+        <w:lastRenderedPageBreak/>
         <w:t>NOTE</w:t>
       </w:r>
       <w:r>
@@ -22392,7 +22774,6 @@
         <w:rPr>
           <w:lang w:val="en-US"/>
         </w:rPr>
-        <w:lastRenderedPageBreak/>
         <w:t>After switching to Ultra Low Power mode, the module does not communicate through serial anymore. To enable communication</w:t>
       </w:r>
       <w:r>
@@ -22460,18 +22841,231 @@
       <w:pPr>
         <w:pStyle w:val="Heading2"/>
       </w:pPr>
-      <w:bookmarkStart w:id="56" w:name="_Toc83671779"/>
-      <w:r>
-        <w:t>Wake up transmitter</w:t>
+      <w:bookmarkStart w:id="56" w:name="_Toc84751626"/>
+      <w:r>
+        <w:t>Wakeup transmitter</w:t>
       </w:r>
       <w:bookmarkEnd w:id="56"/>
     </w:p>
     <w:p>
-      <w:r>
-        <w:rPr>
-          <w:lang w:val="en-US"/>
-        </w:rPr>
-        <w:t xml:space="preserve">For the wake up transmitter also a </w:t>
+      <w:pPr>
+        <w:rPr>
+          <w:rFonts w:cstheme="minorHAnsi"/>
+          <w:lang w:val="en-US"/>
+        </w:rPr>
+      </w:pPr>
+      <w:r>
+        <w:rPr>
+          <w:rFonts w:cstheme="minorHAnsi"/>
+          <w:noProof/>
+          <w:lang w:val="en-US"/>
+        </w:rPr>
+        <w:drawing>
+          <wp:anchor distT="0" distB="0" distL="114300" distR="114300" simplePos="0" relativeHeight="251686912" behindDoc="0" locked="0" layoutInCell="1" allowOverlap="1" wp14:anchorId="7C36D337" wp14:editId="21622EBC">
+            <wp:simplePos x="0" y="0"/>
+            <wp:positionH relativeFrom="margin">
+              <wp:align>left</wp:align>
+            </wp:positionH>
+            <wp:positionV relativeFrom="paragraph">
+              <wp:posOffset>626745</wp:posOffset>
+            </wp:positionV>
+            <wp:extent cx="4000500" cy="2810510"/>
+            <wp:effectExtent l="0" t="0" r="0" b="8890"/>
+            <wp:wrapTopAndBottom/>
+            <wp:docPr id="24" name="Picture 24"/>
+            <wp:cNvGraphicFramePr>
+              <a:graphicFrameLocks xmlns:a="http://schemas.openxmlformats.org/drawingml/2006/main" noChangeAspect="1"/>
+            </wp:cNvGraphicFramePr>
+            <a:graphic xmlns:a="http://schemas.openxmlformats.org/drawingml/2006/main">
+              <a:graphicData uri="http://schemas.openxmlformats.org/drawingml/2006/picture">
+                <pic:pic xmlns:pic="http://schemas.openxmlformats.org/drawingml/2006/picture">
+                  <pic:nvPicPr>
+                    <pic:cNvPr id="0" name="Picture 5"/>
+                    <pic:cNvPicPr>
+                      <a:picLocks noChangeAspect="1" noChangeArrowheads="1"/>
+                    </pic:cNvPicPr>
+                  </pic:nvPicPr>
+                  <pic:blipFill>
+                    <a:blip r:embed="rId56">
+                      <a:extLst>
+                        <a:ext uri="{28A0092B-C50C-407E-A947-70E740481C1C}">
+                          <a14:useLocalDpi xmlns:a14="http://schemas.microsoft.com/office/drawing/2010/main" val="0"/>
+                        </a:ext>
+                      </a:extLst>
+                    </a:blip>
+                    <a:srcRect/>
+                    <a:stretch>
+                      <a:fillRect/>
+                    </a:stretch>
+                  </pic:blipFill>
+                  <pic:spPr bwMode="auto">
+                    <a:xfrm>
+                      <a:off x="0" y="0"/>
+                      <a:ext cx="4000500" cy="2810510"/>
+                    </a:xfrm>
+                    <a:prstGeom prst="rect">
+                      <a:avLst/>
+                    </a:prstGeom>
+                    <a:noFill/>
+                    <a:ln>
+                      <a:noFill/>
+                    </a:ln>
+                  </pic:spPr>
+                </pic:pic>
+              </a:graphicData>
+            </a:graphic>
+            <wp14:sizeRelH relativeFrom="page">
+              <wp14:pctWidth>0</wp14:pctWidth>
+            </wp14:sizeRelH>
+            <wp14:sizeRelV relativeFrom="page">
+              <wp14:pctHeight>0</wp14:pctHeight>
+            </wp14:sizeRelV>
+          </wp:anchor>
+        </w:drawing>
+      </w:r>
+      <w:r>
+        <w:rPr>
+          <w:noProof/>
+        </w:rPr>
+        <mc:AlternateContent>
+          <mc:Choice Requires="wps">
+            <w:drawing>
+              <wp:anchor distT="0" distB="0" distL="114300" distR="114300" simplePos="0" relativeHeight="251680768" behindDoc="0" locked="0" layoutInCell="1" allowOverlap="1" wp14:anchorId="306BD528" wp14:editId="7EF7ABF8">
+                <wp:simplePos x="0" y="0"/>
+                <wp:positionH relativeFrom="margin">
+                  <wp:align>left</wp:align>
+                </wp:positionH>
+                <wp:positionV relativeFrom="paragraph">
+                  <wp:posOffset>3452406</wp:posOffset>
+                </wp:positionV>
+                <wp:extent cx="5507355" cy="635"/>
+                <wp:effectExtent l="0" t="0" r="0" b="0"/>
+                <wp:wrapTopAndBottom/>
+                <wp:docPr id="14" name="Text Box 14"/>
+                <wp:cNvGraphicFramePr/>
+                <a:graphic xmlns:a="http://schemas.openxmlformats.org/drawingml/2006/main">
+                  <a:graphicData uri="http://schemas.microsoft.com/office/word/2010/wordprocessingShape">
+                    <wps:wsp>
+                      <wps:cNvSpPr txBox="1"/>
+                      <wps:spPr>
+                        <a:xfrm>
+                          <a:off x="0" y="0"/>
+                          <a:ext cx="5507355" cy="635"/>
+                        </a:xfrm>
+                        <a:prstGeom prst="rect">
+                          <a:avLst/>
+                        </a:prstGeom>
+                        <a:solidFill>
+                          <a:prstClr val="white"/>
+                        </a:solidFill>
+                        <a:ln>
+                          <a:noFill/>
+                        </a:ln>
+                      </wps:spPr>
+                      <wps:txbx>
+                        <w:txbxContent>
+                          <w:p>
+                            <w:pPr>
+                              <w:pStyle w:val="Caption"/>
+                              <w:rPr>
+                                <w:rFonts w:cstheme="minorHAnsi"/>
+                                <w:noProof/>
+                                <w:lang w:val="en-US"/>
+                              </w:rPr>
+                            </w:pPr>
+                            <w:r>
+                              <w:t xml:space="preserve">Figure </w:t>
+                            </w:r>
+                            <w:fldSimple w:instr=" SEQ Figure \* ARABIC ">
+                              <w:r>
+                                <w:rPr>
+                                  <w:noProof/>
+                                </w:rPr>
+                                <w:t>9</w:t>
+                              </w:r>
+                            </w:fldSimple>
+                            <w:r>
+                              <w:rPr>
+                                <w:lang w:val="en-US"/>
+                              </w:rPr>
+                              <w:t xml:space="preserve"> Wakeup Transmitter circuit, created with </w:t>
+                            </w:r>
+                            <w:proofErr w:type="spellStart"/>
+                            <w:r>
+                              <w:rPr>
+                                <w:lang w:val="en-US"/>
+                              </w:rPr>
+                              <w:t>EasyEda</w:t>
+                            </w:r>
+                            <w:proofErr w:type="spellEnd"/>
+                          </w:p>
+                        </w:txbxContent>
+                      </wps:txbx>
+                      <wps:bodyPr rot="0" spcFirstLastPara="0" vertOverflow="overflow" horzOverflow="overflow" vert="horz" wrap="square" lIns="0" tIns="0" rIns="0" bIns="0" numCol="1" spcCol="0" rtlCol="0" fromWordArt="0" anchor="t" anchorCtr="0" forceAA="0" compatLnSpc="1">
+                        <a:prstTxWarp prst="textNoShape">
+                          <a:avLst/>
+                        </a:prstTxWarp>
+                        <a:spAutoFit/>
+                      </wps:bodyPr>
+                    </wps:wsp>
+                  </a:graphicData>
+                </a:graphic>
+              </wp:anchor>
+            </w:drawing>
+          </mc:Choice>
+          <mc:Fallback>
+            <w:pict>
+              <v:shape w14:anchorId="306BD528" id="Text Box 14" o:spid="_x0000_s1032" type="#_x0000_t202" style="position:absolute;margin-left:0;margin-top:271.85pt;width:433.65pt;height:.05pt;z-index:251680768;visibility:visible;mso-wrap-style:square;mso-wrap-distance-left:9pt;mso-wrap-distance-top:0;mso-wrap-distance-right:9pt;mso-wrap-distance-bottom:0;mso-position-horizontal:left;mso-position-horizontal-relative:margin;mso-position-vertical:absolute;mso-position-vertical-relative:text;v-text-anchor:top" o:gfxdata="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" stroked="f">
+                <v:textbox style="mso-fit-shape-to-text:t" inset="0,0,0,0">
+                  <w:txbxContent>
+                    <w:p>
+                      <w:pPr>
+                        <w:pStyle w:val="Caption"/>
+                        <w:rPr>
+                          <w:rFonts w:cstheme="minorHAnsi"/>
+                          <w:noProof/>
+                          <w:lang w:val="en-US"/>
+                        </w:rPr>
+                      </w:pPr>
+                      <w:r>
+                        <w:t xml:space="preserve">Figure </w:t>
+                      </w:r>
+                      <w:fldSimple w:instr=" SEQ Figure \* ARABIC ">
+                        <w:r>
+                          <w:rPr>
+                            <w:noProof/>
+                          </w:rPr>
+                          <w:t>9</w:t>
+                        </w:r>
+                      </w:fldSimple>
+                      <w:r>
+                        <w:rPr>
+                          <w:lang w:val="en-US"/>
+                        </w:rPr>
+                        <w:t xml:space="preserve"> Wakeup Transmitter circuit, created with </w:t>
+                      </w:r>
+                      <w:proofErr w:type="spellStart"/>
+                      <w:r>
+                        <w:rPr>
+                          <w:lang w:val="en-US"/>
+                        </w:rPr>
+                        <w:t>EasyEda</w:t>
+                      </w:r>
+                      <w:proofErr w:type="spellEnd"/>
+                    </w:p>
+                  </w:txbxContent>
+                </v:textbox>
+                <w10:wrap type="topAndBottom" anchorx="margin"/>
+              </v:shape>
+            </w:pict>
+          </mc:Fallback>
+        </mc:AlternateContent>
+      </w:r>
+      <w:r>
+        <w:rPr>
+          <w:lang w:val="en-US"/>
+        </w:rPr>
+        <w:t xml:space="preserve">For the wakeup transmitter also a </w:t>
       </w:r>
       <w:proofErr w:type="spellStart"/>
       <w:r>
@@ -22559,14 +23153,14 @@
         </w:rPr>
         <w:t xml:space="preserve">server, see </w:t>
       </w:r>
-      <w:hyperlink r:id="rId56" w:history="1">
+      <w:hyperlink r:id="rId57" w:history="1">
         <w:r>
           <w:rPr>
             <w:rStyle w:val="Hyperlink"/>
             <w:rFonts w:cstheme="minorHAnsi"/>
             <w:lang w:val="en-US"/>
           </w:rPr>
-          <w:t>https://techtutorialsx.com/2019/04/07/esp32-https-web-server/</w:t>
+          <w:t>https://techtutorialsx.com/2019/04/07/esp32-https-wb-server/</w:t>
         </w:r>
       </w:hyperlink>
       <w:r>
@@ -22576,6 +23170,14 @@
         </w:rPr>
         <w:t>.</w:t>
       </w:r>
+    </w:p>
+    <w:p>
+      <w:pPr>
+        <w:rPr>
+          <w:rFonts w:cstheme="minorHAnsi"/>
+          <w:lang w:val="en-US"/>
+        </w:rPr>
+      </w:pPr>
       <w:r>
         <w:br w:type="page"/>
       </w:r>
@@ -22596,7 +23198,7 @@
           <w:shd w:val="clear" w:color="auto" w:fill="FAFAFA"/>
         </w:rPr>
       </w:pPr>
-      <w:bookmarkStart w:id="57" w:name="_Toc83671780"/>
+      <w:bookmarkStart w:id="57" w:name="_Toc84751627"/>
       <w:r>
         <w:rPr>
           <w:shd w:val="clear" w:color="auto" w:fill="FAFAFA"/>
@@ -22609,7 +23211,7 @@
       <w:pPr>
         <w:pStyle w:val="Heading2"/>
       </w:pPr>
-      <w:bookmarkStart w:id="58" w:name="_Toc83671781"/>
+      <w:bookmarkStart w:id="58" w:name="_Toc84751628"/>
       <w:r>
         <w:t>Current measurements</w:t>
       </w:r>
@@ -23284,7 +23886,7 @@
       <w:pPr>
         <w:pStyle w:val="Heading2"/>
       </w:pPr>
-      <w:bookmarkStart w:id="59" w:name="_Toc83671782"/>
+      <w:bookmarkStart w:id="59" w:name="_Toc84751629"/>
       <w:r>
         <w:t xml:space="preserve">Video bitrate </w:t>
       </w:r>
@@ -24905,7 +25507,7 @@
       <w:pPr>
         <w:pStyle w:val="Heading1"/>
       </w:pPr>
-      <w:bookmarkStart w:id="60" w:name="_Toc83671783"/>
+      <w:bookmarkStart w:id="60" w:name="_Toc84751630"/>
       <w:r>
         <w:lastRenderedPageBreak/>
         <w:t>Useful links</w:t>
@@ -24913,7 +25515,7 @@
       <w:bookmarkEnd w:id="60"/>
     </w:p>
     <w:p>
-      <w:hyperlink r:id="rId57" w:history="1">
+      <w:hyperlink r:id="rId58" w:history="1">
         <w:r>
           <w:rPr>
             <w:rStyle w:val="Hyperlink"/>
@@ -24923,7 +25525,7 @@
       </w:hyperlink>
     </w:p>
     <w:p>
-      <w:hyperlink r:id="rId58" w:history="1">
+      <w:hyperlink r:id="rId59" w:history="1">
         <w:r>
           <w:rPr>
             <w:rStyle w:val="Hyperlink"/>
@@ -24938,7 +25540,7 @@
           <w:rStyle w:val="Hyperlink"/>
         </w:rPr>
       </w:pPr>
-      <w:hyperlink r:id="rId59" w:history="1">
+      <w:hyperlink r:id="rId60" w:history="1">
         <w:r>
           <w:rPr>
             <w:rStyle w:val="Hyperlink"/>
@@ -24948,7 +25550,7 @@
       </w:hyperlink>
     </w:p>
     <w:p>
-      <w:hyperlink r:id="rId60" w:history="1">
+      <w:hyperlink r:id="rId61" w:history="1">
         <w:r>
           <w:rPr>
             <w:rStyle w:val="Hyperlink"/>
@@ -24958,7 +25560,7 @@
       </w:hyperlink>
     </w:p>
     <w:p>
-      <w:hyperlink r:id="rId61" w:history="1">
+      <w:hyperlink r:id="rId62" w:history="1">
         <w:r>
           <w:rPr>
             <w:rStyle w:val="Hyperlink"/>
@@ -24973,7 +25575,7 @@
           <w:rStyle w:val="Hyperlink"/>
         </w:rPr>
       </w:pPr>
-      <w:hyperlink r:id="rId62" w:history="1">
+      <w:hyperlink r:id="rId63" w:history="1">
         <w:r>
           <w:rPr>
             <w:rStyle w:val="Hyperlink"/>
@@ -24988,7 +25590,7 @@
           <w:rStyle w:val="Hyperlink"/>
         </w:rPr>
       </w:pPr>
-      <w:hyperlink r:id="rId63" w:history="1">
+      <w:hyperlink r:id="rId64" w:history="1">
         <w:r>
           <w:rPr>
             <w:rStyle w:val="Hyperlink"/>
@@ -25003,7 +25605,7 @@
           <w:rStyle w:val="Hyperlink"/>
         </w:rPr>
       </w:pPr>
-      <w:hyperlink r:id="rId64" w:history="1">
+      <w:hyperlink r:id="rId65" w:history="1">
         <w:r>
           <w:rPr>
             <w:rStyle w:val="Hyperlink"/>
@@ -25018,7 +25620,7 @@
           <w:rStyle w:val="Hyperlink"/>
         </w:rPr>
       </w:pPr>
-      <w:hyperlink r:id="rId65" w:history="1">
+      <w:hyperlink r:id="rId66" w:history="1">
         <w:r>
           <w:rPr>
             <w:rStyle w:val="Hyperlink"/>
@@ -25028,7 +25630,7 @@
       </w:hyperlink>
     </w:p>
     <w:p>
-      <w:hyperlink r:id="rId66" w:history="1">
+      <w:hyperlink r:id="rId67" w:history="1">
         <w:r>
           <w:rPr>
             <w:rStyle w:val="Hyperlink"/>
@@ -25038,7 +25640,7 @@
       </w:hyperlink>
     </w:p>
     <w:p>
-      <w:hyperlink r:id="rId67" w:history="1">
+      <w:hyperlink r:id="rId68" w:history="1">
         <w:r>
           <w:rPr>
             <w:rStyle w:val="Hyperlink"/>
@@ -25048,7 +25650,7 @@
       </w:hyperlink>
     </w:p>
     <w:sectPr>
-      <w:footerReference w:type="default" r:id="rId68"/>
+      <w:footerReference w:type="default" r:id="rId69"/>
       <w:pgSz w:w="11906" w:h="16838"/>
       <w:pgMar w:top="1440" w:right="1440" w:bottom="1440" w:left="1440" w:header="708" w:footer="708" w:gutter="0"/>
       <w:cols w:space="708"/>

</xml_diff>

<commit_message>
Added wakeup transmitter pictures
</commit_message>
<xml_diff>
--- a/MyExoMy.docx
+++ b/MyExoMy.docx
@@ -340,7 +340,7 @@
           <w:r>
             <w:fldChar w:fldCharType="separate"/>
           </w:r>
-          <w:hyperlink w:anchor="_Toc84751581" w:history="1">
+          <w:hyperlink w:anchor="_Toc85378534" w:history="1">
             <w:r>
               <w:rPr>
                 <w:rStyle w:val="Hyperlink"/>
@@ -383,7 +383,7 @@
                 <w:noProof/>
                 <w:webHidden/>
               </w:rPr>
-              <w:instrText xml:space="preserve"> PAGEREF _Toc84751581 \h </w:instrText>
+              <w:instrText xml:space="preserve"> PAGEREF _Toc85378534 \h </w:instrText>
             </w:r>
             <w:r>
               <w:rPr>
@@ -427,7 +427,7 @@
               <w:lang w:val="en-NL" w:eastAsia="en-NL"/>
             </w:rPr>
           </w:pPr>
-          <w:hyperlink w:anchor="_Toc84751582" w:history="1">
+          <w:hyperlink w:anchor="_Toc85378535" w:history="1">
             <w:r>
               <w:rPr>
                 <w:rStyle w:val="Hyperlink"/>
@@ -469,7 +469,7 @@
                 <w:noProof/>
                 <w:webHidden/>
               </w:rPr>
-              <w:instrText xml:space="preserve"> PAGEREF _Toc84751582 \h </w:instrText>
+              <w:instrText xml:space="preserve"> PAGEREF _Toc85378535 \h </w:instrText>
             </w:r>
             <w:r>
               <w:rPr>
@@ -513,7 +513,7 @@
               <w:lang w:val="en-NL" w:eastAsia="en-NL"/>
             </w:rPr>
           </w:pPr>
-          <w:hyperlink w:anchor="_Toc84751583" w:history="1">
+          <w:hyperlink w:anchor="_Toc85378536" w:history="1">
             <w:r>
               <w:rPr>
                 <w:rStyle w:val="Hyperlink"/>
@@ -555,7 +555,7 @@
                 <w:noProof/>
                 <w:webHidden/>
               </w:rPr>
-              <w:instrText xml:space="preserve"> PAGEREF _Toc84751583 \h </w:instrText>
+              <w:instrText xml:space="preserve"> PAGEREF _Toc85378536 \h </w:instrText>
             </w:r>
             <w:r>
               <w:rPr>
@@ -599,7 +599,7 @@
               <w:lang w:val="en-NL" w:eastAsia="en-NL"/>
             </w:rPr>
           </w:pPr>
-          <w:hyperlink w:anchor="_Toc84751584" w:history="1">
+          <w:hyperlink w:anchor="_Toc85378537" w:history="1">
             <w:r>
               <w:rPr>
                 <w:rStyle w:val="Hyperlink"/>
@@ -641,7 +641,7 @@
                 <w:noProof/>
                 <w:webHidden/>
               </w:rPr>
-              <w:instrText xml:space="preserve"> PAGEREF _Toc84751584 \h </w:instrText>
+              <w:instrText xml:space="preserve"> PAGEREF _Toc85378537 \h </w:instrText>
             </w:r>
             <w:r>
               <w:rPr>
@@ -685,7 +685,7 @@
               <w:lang w:val="en-NL" w:eastAsia="en-NL"/>
             </w:rPr>
           </w:pPr>
-          <w:hyperlink w:anchor="_Toc84751585" w:history="1">
+          <w:hyperlink w:anchor="_Toc85378538" w:history="1">
             <w:r>
               <w:rPr>
                 <w:rStyle w:val="Hyperlink"/>
@@ -727,7 +727,7 @@
                 <w:noProof/>
                 <w:webHidden/>
               </w:rPr>
-              <w:instrText xml:space="preserve"> PAGEREF _Toc84751585 \h </w:instrText>
+              <w:instrText xml:space="preserve"> PAGEREF _Toc85378538 \h </w:instrText>
             </w:r>
             <w:r>
               <w:rPr>
@@ -771,7 +771,7 @@
               <w:lang w:val="en-NL" w:eastAsia="en-NL"/>
             </w:rPr>
           </w:pPr>
-          <w:hyperlink w:anchor="_Toc84751586" w:history="1">
+          <w:hyperlink w:anchor="_Toc85378539" w:history="1">
             <w:r>
               <w:rPr>
                 <w:rStyle w:val="Hyperlink"/>
@@ -813,7 +813,7 @@
                 <w:noProof/>
                 <w:webHidden/>
               </w:rPr>
-              <w:instrText xml:space="preserve"> PAGEREF _Toc84751586 \h </w:instrText>
+              <w:instrText xml:space="preserve"> PAGEREF _Toc85378539 \h </w:instrText>
             </w:r>
             <w:r>
               <w:rPr>
@@ -857,7 +857,7 @@
               <w:lang w:val="en-NL" w:eastAsia="en-NL"/>
             </w:rPr>
           </w:pPr>
-          <w:hyperlink w:anchor="_Toc84751587" w:history="1">
+          <w:hyperlink w:anchor="_Toc85378540" w:history="1">
             <w:r>
               <w:rPr>
                 <w:rStyle w:val="Hyperlink"/>
@@ -899,7 +899,7 @@
                 <w:noProof/>
                 <w:webHidden/>
               </w:rPr>
-              <w:instrText xml:space="preserve"> PAGEREF _Toc84751587 \h </w:instrText>
+              <w:instrText xml:space="preserve"> PAGEREF _Toc85378540 \h </w:instrText>
             </w:r>
             <w:r>
               <w:rPr>
@@ -943,7 +943,7 @@
               <w:lang w:val="en-NL" w:eastAsia="en-NL"/>
             </w:rPr>
           </w:pPr>
-          <w:hyperlink w:anchor="_Toc84751588" w:history="1">
+          <w:hyperlink w:anchor="_Toc85378541" w:history="1">
             <w:r>
               <w:rPr>
                 <w:rStyle w:val="Hyperlink"/>
@@ -985,7 +985,7 @@
                 <w:noProof/>
                 <w:webHidden/>
               </w:rPr>
-              <w:instrText xml:space="preserve"> PAGEREF _Toc84751588 \h </w:instrText>
+              <w:instrText xml:space="preserve"> PAGEREF _Toc85378541 \h </w:instrText>
             </w:r>
             <w:r>
               <w:rPr>
@@ -1029,7 +1029,7 @@
               <w:lang w:val="en-NL" w:eastAsia="en-NL"/>
             </w:rPr>
           </w:pPr>
-          <w:hyperlink w:anchor="_Toc84751589" w:history="1">
+          <w:hyperlink w:anchor="_Toc85378542" w:history="1">
             <w:r>
               <w:rPr>
                 <w:rStyle w:val="Hyperlink"/>
@@ -1071,7 +1071,7 @@
                 <w:noProof/>
                 <w:webHidden/>
               </w:rPr>
-              <w:instrText xml:space="preserve"> PAGEREF _Toc84751589 \h </w:instrText>
+              <w:instrText xml:space="preserve"> PAGEREF _Toc85378542 \h </w:instrText>
             </w:r>
             <w:r>
               <w:rPr>
@@ -1115,7 +1115,7 @@
               <w:lang w:val="en-NL" w:eastAsia="en-NL"/>
             </w:rPr>
           </w:pPr>
-          <w:hyperlink w:anchor="_Toc84751590" w:history="1">
+          <w:hyperlink w:anchor="_Toc85378543" w:history="1">
             <w:r>
               <w:rPr>
                 <w:rStyle w:val="Hyperlink"/>
@@ -1157,7 +1157,7 @@
                 <w:noProof/>
                 <w:webHidden/>
               </w:rPr>
-              <w:instrText xml:space="preserve"> PAGEREF _Toc84751590 \h </w:instrText>
+              <w:instrText xml:space="preserve"> PAGEREF _Toc85378543 \h </w:instrText>
             </w:r>
             <w:r>
               <w:rPr>
@@ -1201,7 +1201,7 @@
               <w:lang w:val="en-NL" w:eastAsia="en-NL"/>
             </w:rPr>
           </w:pPr>
-          <w:hyperlink w:anchor="_Toc84751591" w:history="1">
+          <w:hyperlink w:anchor="_Toc85378544" w:history="1">
             <w:r>
               <w:rPr>
                 <w:rStyle w:val="Hyperlink"/>
@@ -1243,7 +1243,7 @@
                 <w:noProof/>
                 <w:webHidden/>
               </w:rPr>
-              <w:instrText xml:space="preserve"> PAGEREF _Toc84751591 \h </w:instrText>
+              <w:instrText xml:space="preserve"> PAGEREF _Toc85378544 \h </w:instrText>
             </w:r>
             <w:r>
               <w:rPr>
@@ -1287,7 +1287,7 @@
               <w:lang w:val="en-NL" w:eastAsia="en-NL"/>
             </w:rPr>
           </w:pPr>
-          <w:hyperlink w:anchor="_Toc84751592" w:history="1">
+          <w:hyperlink w:anchor="_Toc85378545" w:history="1">
             <w:r>
               <w:rPr>
                 <w:rStyle w:val="Hyperlink"/>
@@ -1329,7 +1329,7 @@
                 <w:noProof/>
                 <w:webHidden/>
               </w:rPr>
-              <w:instrText xml:space="preserve"> PAGEREF _Toc84751592 \h </w:instrText>
+              <w:instrText xml:space="preserve"> PAGEREF _Toc85378545 \h </w:instrText>
             </w:r>
             <w:r>
               <w:rPr>
@@ -1373,7 +1373,7 @@
               <w:lang w:val="en-NL" w:eastAsia="en-NL"/>
             </w:rPr>
           </w:pPr>
-          <w:hyperlink w:anchor="_Toc84751593" w:history="1">
+          <w:hyperlink w:anchor="_Toc85378546" w:history="1">
             <w:r>
               <w:rPr>
                 <w:rStyle w:val="Hyperlink"/>
@@ -1415,7 +1415,7 @@
                 <w:noProof/>
                 <w:webHidden/>
               </w:rPr>
-              <w:instrText xml:space="preserve"> PAGEREF _Toc84751593 \h </w:instrText>
+              <w:instrText xml:space="preserve"> PAGEREF _Toc85378546 \h </w:instrText>
             </w:r>
             <w:r>
               <w:rPr>
@@ -1459,7 +1459,7 @@
               <w:lang w:val="en-NL" w:eastAsia="en-NL"/>
             </w:rPr>
           </w:pPr>
-          <w:hyperlink w:anchor="_Toc84751594" w:history="1">
+          <w:hyperlink w:anchor="_Toc85378547" w:history="1">
             <w:r>
               <w:rPr>
                 <w:rStyle w:val="Hyperlink"/>
@@ -1501,7 +1501,7 @@
                 <w:noProof/>
                 <w:webHidden/>
               </w:rPr>
-              <w:instrText xml:space="preserve"> PAGEREF _Toc84751594 \h </w:instrText>
+              <w:instrText xml:space="preserve"> PAGEREF _Toc85378547 \h </w:instrText>
             </w:r>
             <w:r>
               <w:rPr>
@@ -1545,7 +1545,7 @@
               <w:lang w:val="en-NL" w:eastAsia="en-NL"/>
             </w:rPr>
           </w:pPr>
-          <w:hyperlink w:anchor="_Toc84751595" w:history="1">
+          <w:hyperlink w:anchor="_Toc85378548" w:history="1">
             <w:r>
               <w:rPr>
                 <w:rStyle w:val="Hyperlink"/>
@@ -1587,7 +1587,7 @@
                 <w:noProof/>
                 <w:webHidden/>
               </w:rPr>
-              <w:instrText xml:space="preserve"> PAGEREF _Toc84751595 \h </w:instrText>
+              <w:instrText xml:space="preserve"> PAGEREF _Toc85378548 \h </w:instrText>
             </w:r>
             <w:r>
               <w:rPr>
@@ -1631,7 +1631,7 @@
               <w:lang w:val="en-NL" w:eastAsia="en-NL"/>
             </w:rPr>
           </w:pPr>
-          <w:hyperlink w:anchor="_Toc84751596" w:history="1">
+          <w:hyperlink w:anchor="_Toc85378549" w:history="1">
             <w:r>
               <w:rPr>
                 <w:rStyle w:val="Hyperlink"/>
@@ -1673,7 +1673,7 @@
                 <w:noProof/>
                 <w:webHidden/>
               </w:rPr>
-              <w:instrText xml:space="preserve"> PAGEREF _Toc84751596 \h </w:instrText>
+              <w:instrText xml:space="preserve"> PAGEREF _Toc85378549 \h </w:instrText>
             </w:r>
             <w:r>
               <w:rPr>
@@ -1717,7 +1717,7 @@
               <w:lang w:val="en-NL" w:eastAsia="en-NL"/>
             </w:rPr>
           </w:pPr>
-          <w:hyperlink w:anchor="_Toc84751597" w:history="1">
+          <w:hyperlink w:anchor="_Toc85378550" w:history="1">
             <w:r>
               <w:rPr>
                 <w:rStyle w:val="Hyperlink"/>
@@ -1759,7 +1759,7 @@
                 <w:noProof/>
                 <w:webHidden/>
               </w:rPr>
-              <w:instrText xml:space="preserve"> PAGEREF _Toc84751597 \h </w:instrText>
+              <w:instrText xml:space="preserve"> PAGEREF _Toc85378550 \h </w:instrText>
             </w:r>
             <w:r>
               <w:rPr>
@@ -1803,7 +1803,7 @@
               <w:lang w:val="en-NL" w:eastAsia="en-NL"/>
             </w:rPr>
           </w:pPr>
-          <w:hyperlink w:anchor="_Toc84751598" w:history="1">
+          <w:hyperlink w:anchor="_Toc85378551" w:history="1">
             <w:r>
               <w:rPr>
                 <w:rStyle w:val="Hyperlink"/>
@@ -1845,7 +1845,7 @@
                 <w:noProof/>
                 <w:webHidden/>
               </w:rPr>
-              <w:instrText xml:space="preserve"> PAGEREF _Toc84751598 \h </w:instrText>
+              <w:instrText xml:space="preserve"> PAGEREF _Toc85378551 \h </w:instrText>
             </w:r>
             <w:r>
               <w:rPr>
@@ -1889,7 +1889,7 @@
               <w:lang w:val="en-NL" w:eastAsia="en-NL"/>
             </w:rPr>
           </w:pPr>
-          <w:hyperlink w:anchor="_Toc84751599" w:history="1">
+          <w:hyperlink w:anchor="_Toc85378552" w:history="1">
             <w:r>
               <w:rPr>
                 <w:rStyle w:val="Hyperlink"/>
@@ -1931,7 +1931,7 @@
                 <w:noProof/>
                 <w:webHidden/>
               </w:rPr>
-              <w:instrText xml:space="preserve"> PAGEREF _Toc84751599 \h </w:instrText>
+              <w:instrText xml:space="preserve"> PAGEREF _Toc85378552 \h </w:instrText>
             </w:r>
             <w:r>
               <w:rPr>
@@ -1975,7 +1975,7 @@
               <w:lang w:val="en-NL" w:eastAsia="en-NL"/>
             </w:rPr>
           </w:pPr>
-          <w:hyperlink w:anchor="_Toc84751600" w:history="1">
+          <w:hyperlink w:anchor="_Toc85378553" w:history="1">
             <w:r>
               <w:rPr>
                 <w:rStyle w:val="Hyperlink"/>
@@ -2017,7 +2017,7 @@
                 <w:noProof/>
                 <w:webHidden/>
               </w:rPr>
-              <w:instrText xml:space="preserve"> PAGEREF _Toc84751600 \h </w:instrText>
+              <w:instrText xml:space="preserve"> PAGEREF _Toc85378553 \h </w:instrText>
             </w:r>
             <w:r>
               <w:rPr>
@@ -2061,7 +2061,7 @@
               <w:lang w:val="en-NL" w:eastAsia="en-NL"/>
             </w:rPr>
           </w:pPr>
-          <w:hyperlink w:anchor="_Toc84751601" w:history="1">
+          <w:hyperlink w:anchor="_Toc85378554" w:history="1">
             <w:r>
               <w:rPr>
                 <w:rStyle w:val="Hyperlink"/>
@@ -2103,7 +2103,7 @@
                 <w:noProof/>
                 <w:webHidden/>
               </w:rPr>
-              <w:instrText xml:space="preserve"> PAGEREF _Toc84751601 \h </w:instrText>
+              <w:instrText xml:space="preserve"> PAGEREF _Toc85378554 \h </w:instrText>
             </w:r>
             <w:r>
               <w:rPr>
@@ -2147,7 +2147,7 @@
               <w:lang w:val="en-NL" w:eastAsia="en-NL"/>
             </w:rPr>
           </w:pPr>
-          <w:hyperlink w:anchor="_Toc84751602" w:history="1">
+          <w:hyperlink w:anchor="_Toc85378555" w:history="1">
             <w:r>
               <w:rPr>
                 <w:rStyle w:val="Hyperlink"/>
@@ -2189,7 +2189,7 @@
                 <w:noProof/>
                 <w:webHidden/>
               </w:rPr>
-              <w:instrText xml:space="preserve"> PAGEREF _Toc84751602 \h </w:instrText>
+              <w:instrText xml:space="preserve"> PAGEREF _Toc85378555 \h </w:instrText>
             </w:r>
             <w:r>
               <w:rPr>
@@ -2233,7 +2233,7 @@
               <w:lang w:val="en-NL" w:eastAsia="en-NL"/>
             </w:rPr>
           </w:pPr>
-          <w:hyperlink w:anchor="_Toc84751603" w:history="1">
+          <w:hyperlink w:anchor="_Toc85378556" w:history="1">
             <w:r>
               <w:rPr>
                 <w:rStyle w:val="Hyperlink"/>
@@ -2275,7 +2275,7 @@
                 <w:noProof/>
                 <w:webHidden/>
               </w:rPr>
-              <w:instrText xml:space="preserve"> PAGEREF _Toc84751603 \h </w:instrText>
+              <w:instrText xml:space="preserve"> PAGEREF _Toc85378556 \h </w:instrText>
             </w:r>
             <w:r>
               <w:rPr>
@@ -2319,7 +2319,7 @@
               <w:lang w:val="en-NL" w:eastAsia="en-NL"/>
             </w:rPr>
           </w:pPr>
-          <w:hyperlink w:anchor="_Toc84751604" w:history="1">
+          <w:hyperlink w:anchor="_Toc85378557" w:history="1">
             <w:r>
               <w:rPr>
                 <w:rStyle w:val="Hyperlink"/>
@@ -2361,7 +2361,7 @@
                 <w:noProof/>
                 <w:webHidden/>
               </w:rPr>
-              <w:instrText xml:space="preserve"> PAGEREF _Toc84751604 \h </w:instrText>
+              <w:instrText xml:space="preserve"> PAGEREF _Toc85378557 \h </w:instrText>
             </w:r>
             <w:r>
               <w:rPr>
@@ -2405,7 +2405,7 @@
               <w:lang w:val="en-NL" w:eastAsia="en-NL"/>
             </w:rPr>
           </w:pPr>
-          <w:hyperlink w:anchor="_Toc84751605" w:history="1">
+          <w:hyperlink w:anchor="_Toc85378558" w:history="1">
             <w:r>
               <w:rPr>
                 <w:rStyle w:val="Hyperlink"/>
@@ -2447,7 +2447,7 @@
                 <w:noProof/>
                 <w:webHidden/>
               </w:rPr>
-              <w:instrText xml:space="preserve"> PAGEREF _Toc84751605 \h </w:instrText>
+              <w:instrText xml:space="preserve"> PAGEREF _Toc85378558 \h </w:instrText>
             </w:r>
             <w:r>
               <w:rPr>
@@ -2491,7 +2491,7 @@
               <w:lang w:val="en-NL" w:eastAsia="en-NL"/>
             </w:rPr>
           </w:pPr>
-          <w:hyperlink w:anchor="_Toc84751606" w:history="1">
+          <w:hyperlink w:anchor="_Toc85378559" w:history="1">
             <w:r>
               <w:rPr>
                 <w:rStyle w:val="Hyperlink"/>
@@ -2533,7 +2533,7 @@
                 <w:noProof/>
                 <w:webHidden/>
               </w:rPr>
-              <w:instrText xml:space="preserve"> PAGEREF _Toc84751606 \h </w:instrText>
+              <w:instrText xml:space="preserve"> PAGEREF _Toc85378559 \h </w:instrText>
             </w:r>
             <w:r>
               <w:rPr>
@@ -2577,7 +2577,7 @@
               <w:lang w:val="en-NL" w:eastAsia="en-NL"/>
             </w:rPr>
           </w:pPr>
-          <w:hyperlink w:anchor="_Toc84751607" w:history="1">
+          <w:hyperlink w:anchor="_Toc85378560" w:history="1">
             <w:r>
               <w:rPr>
                 <w:rStyle w:val="Hyperlink"/>
@@ -2619,7 +2619,7 @@
                 <w:noProof/>
                 <w:webHidden/>
               </w:rPr>
-              <w:instrText xml:space="preserve"> PAGEREF _Toc84751607 \h </w:instrText>
+              <w:instrText xml:space="preserve"> PAGEREF _Toc85378560 \h </w:instrText>
             </w:r>
             <w:r>
               <w:rPr>
@@ -2663,7 +2663,7 @@
               <w:lang w:val="en-NL" w:eastAsia="en-NL"/>
             </w:rPr>
           </w:pPr>
-          <w:hyperlink w:anchor="_Toc84751608" w:history="1">
+          <w:hyperlink w:anchor="_Toc85378561" w:history="1">
             <w:r>
               <w:rPr>
                 <w:rStyle w:val="Hyperlink"/>
@@ -2705,7 +2705,7 @@
                 <w:noProof/>
                 <w:webHidden/>
               </w:rPr>
-              <w:instrText xml:space="preserve"> PAGEREF _Toc84751608 \h </w:instrText>
+              <w:instrText xml:space="preserve"> PAGEREF _Toc85378561 \h </w:instrText>
             </w:r>
             <w:r>
               <w:rPr>
@@ -2749,7 +2749,7 @@
               <w:lang w:val="en-NL" w:eastAsia="en-NL"/>
             </w:rPr>
           </w:pPr>
-          <w:hyperlink w:anchor="_Toc84751609" w:history="1">
+          <w:hyperlink w:anchor="_Toc85378562" w:history="1">
             <w:r>
               <w:rPr>
                 <w:rStyle w:val="Hyperlink"/>
@@ -2791,7 +2791,7 @@
                 <w:noProof/>
                 <w:webHidden/>
               </w:rPr>
-              <w:instrText xml:space="preserve"> PAGEREF _Toc84751609 \h </w:instrText>
+              <w:instrText xml:space="preserve"> PAGEREF _Toc85378562 \h </w:instrText>
             </w:r>
             <w:r>
               <w:rPr>
@@ -2835,7 +2835,7 @@
               <w:lang w:val="en-NL" w:eastAsia="en-NL"/>
             </w:rPr>
           </w:pPr>
-          <w:hyperlink w:anchor="_Toc84751610" w:history="1">
+          <w:hyperlink w:anchor="_Toc85378563" w:history="1">
             <w:r>
               <w:rPr>
                 <w:rStyle w:val="Hyperlink"/>
@@ -2878,7 +2878,7 @@
                 <w:noProof/>
                 <w:webHidden/>
               </w:rPr>
-              <w:instrText xml:space="preserve"> PAGEREF _Toc84751610 \h </w:instrText>
+              <w:instrText xml:space="preserve"> PAGEREF _Toc85378563 \h </w:instrText>
             </w:r>
             <w:r>
               <w:rPr>
@@ -2922,7 +2922,7 @@
               <w:lang w:val="en-NL" w:eastAsia="en-NL"/>
             </w:rPr>
           </w:pPr>
-          <w:hyperlink w:anchor="_Toc84751611" w:history="1">
+          <w:hyperlink w:anchor="_Toc85378564" w:history="1">
             <w:r>
               <w:rPr>
                 <w:rStyle w:val="Hyperlink"/>
@@ -2979,7 +2979,7 @@
                 <w:noProof/>
                 <w:webHidden/>
               </w:rPr>
-              <w:instrText xml:space="preserve"> PAGEREF _Toc84751611 \h </w:instrText>
+              <w:instrText xml:space="preserve"> PAGEREF _Toc85378564 \h </w:instrText>
             </w:r>
             <w:r>
               <w:rPr>
@@ -3023,7 +3023,7 @@
               <w:lang w:val="en-NL" w:eastAsia="en-NL"/>
             </w:rPr>
           </w:pPr>
-          <w:hyperlink w:anchor="_Toc84751612" w:history="1">
+          <w:hyperlink w:anchor="_Toc85378565" w:history="1">
             <w:r>
               <w:rPr>
                 <w:rStyle w:val="Hyperlink"/>
@@ -3065,7 +3065,7 @@
                 <w:noProof/>
                 <w:webHidden/>
               </w:rPr>
-              <w:instrText xml:space="preserve"> PAGEREF _Toc84751612 \h </w:instrText>
+              <w:instrText xml:space="preserve"> PAGEREF _Toc85378565 \h </w:instrText>
             </w:r>
             <w:r>
               <w:rPr>
@@ -3109,7 +3109,7 @@
               <w:lang w:val="en-NL" w:eastAsia="en-NL"/>
             </w:rPr>
           </w:pPr>
-          <w:hyperlink w:anchor="_Toc84751613" w:history="1">
+          <w:hyperlink w:anchor="_Toc85378566" w:history="1">
             <w:r>
               <w:rPr>
                 <w:rStyle w:val="Hyperlink"/>
@@ -3151,7 +3151,7 @@
                 <w:noProof/>
                 <w:webHidden/>
               </w:rPr>
-              <w:instrText xml:space="preserve"> PAGEREF _Toc84751613 \h </w:instrText>
+              <w:instrText xml:space="preserve"> PAGEREF _Toc85378566 \h </w:instrText>
             </w:r>
             <w:r>
               <w:rPr>
@@ -3195,7 +3195,7 @@
               <w:lang w:val="en-NL" w:eastAsia="en-NL"/>
             </w:rPr>
           </w:pPr>
-          <w:hyperlink w:anchor="_Toc84751614" w:history="1">
+          <w:hyperlink w:anchor="_Toc85378567" w:history="1">
             <w:r>
               <w:rPr>
                 <w:rStyle w:val="Hyperlink"/>
@@ -3237,7 +3237,7 @@
                 <w:noProof/>
                 <w:webHidden/>
               </w:rPr>
-              <w:instrText xml:space="preserve"> PAGEREF _Toc84751614 \h </w:instrText>
+              <w:instrText xml:space="preserve"> PAGEREF _Toc85378567 \h </w:instrText>
             </w:r>
             <w:r>
               <w:rPr>
@@ -3281,7 +3281,7 @@
               <w:lang w:val="en-NL" w:eastAsia="en-NL"/>
             </w:rPr>
           </w:pPr>
-          <w:hyperlink w:anchor="_Toc84751615" w:history="1">
+          <w:hyperlink w:anchor="_Toc85378568" w:history="1">
             <w:r>
               <w:rPr>
                 <w:rStyle w:val="Hyperlink"/>
@@ -3323,7 +3323,7 @@
                 <w:noProof/>
                 <w:webHidden/>
               </w:rPr>
-              <w:instrText xml:space="preserve"> PAGEREF _Toc84751615 \h </w:instrText>
+              <w:instrText xml:space="preserve"> PAGEREF _Toc85378568 \h </w:instrText>
             </w:r>
             <w:r>
               <w:rPr>
@@ -3367,7 +3367,7 @@
               <w:lang w:val="en-NL" w:eastAsia="en-NL"/>
             </w:rPr>
           </w:pPr>
-          <w:hyperlink w:anchor="_Toc84751616" w:history="1">
+          <w:hyperlink w:anchor="_Toc85378569" w:history="1">
             <w:r>
               <w:rPr>
                 <w:rStyle w:val="Hyperlink"/>
@@ -3409,7 +3409,7 @@
                 <w:noProof/>
                 <w:webHidden/>
               </w:rPr>
-              <w:instrText xml:space="preserve"> PAGEREF _Toc84751616 \h </w:instrText>
+              <w:instrText xml:space="preserve"> PAGEREF _Toc85378569 \h </w:instrText>
             </w:r>
             <w:r>
               <w:rPr>
@@ -3453,7 +3453,7 @@
               <w:lang w:val="en-NL" w:eastAsia="en-NL"/>
             </w:rPr>
           </w:pPr>
-          <w:hyperlink w:anchor="_Toc84751617" w:history="1">
+          <w:hyperlink w:anchor="_Toc85378570" w:history="1">
             <w:r>
               <w:rPr>
                 <w:rStyle w:val="Hyperlink"/>
@@ -3495,7 +3495,7 @@
                 <w:noProof/>
                 <w:webHidden/>
               </w:rPr>
-              <w:instrText xml:space="preserve"> PAGEREF _Toc84751617 \h </w:instrText>
+              <w:instrText xml:space="preserve"> PAGEREF _Toc85378570 \h </w:instrText>
             </w:r>
             <w:r>
               <w:rPr>
@@ -3539,7 +3539,7 @@
               <w:lang w:val="en-NL" w:eastAsia="en-NL"/>
             </w:rPr>
           </w:pPr>
-          <w:hyperlink w:anchor="_Toc84751618" w:history="1">
+          <w:hyperlink w:anchor="_Toc85378571" w:history="1">
             <w:r>
               <w:rPr>
                 <w:rStyle w:val="Hyperlink"/>
@@ -3581,7 +3581,7 @@
                 <w:noProof/>
                 <w:webHidden/>
               </w:rPr>
-              <w:instrText xml:space="preserve"> PAGEREF _Toc84751618 \h </w:instrText>
+              <w:instrText xml:space="preserve"> PAGEREF _Toc85378571 \h </w:instrText>
             </w:r>
             <w:r>
               <w:rPr>
@@ -3625,7 +3625,7 @@
               <w:lang w:val="en-NL" w:eastAsia="en-NL"/>
             </w:rPr>
           </w:pPr>
-          <w:hyperlink w:anchor="_Toc84751619" w:history="1">
+          <w:hyperlink w:anchor="_Toc85378572" w:history="1">
             <w:r>
               <w:rPr>
                 <w:rStyle w:val="Hyperlink"/>
@@ -3667,7 +3667,7 @@
                 <w:noProof/>
                 <w:webHidden/>
               </w:rPr>
-              <w:instrText xml:space="preserve"> PAGEREF _Toc84751619 \h </w:instrText>
+              <w:instrText xml:space="preserve"> PAGEREF _Toc85378572 \h </w:instrText>
             </w:r>
             <w:r>
               <w:rPr>
@@ -3711,7 +3711,7 @@
               <w:lang w:val="en-NL" w:eastAsia="en-NL"/>
             </w:rPr>
           </w:pPr>
-          <w:hyperlink w:anchor="_Toc84751620" w:history="1">
+          <w:hyperlink w:anchor="_Toc85378573" w:history="1">
             <w:r>
               <w:rPr>
                 <w:rStyle w:val="Hyperlink"/>
@@ -3753,7 +3753,7 @@
                 <w:noProof/>
                 <w:webHidden/>
               </w:rPr>
-              <w:instrText xml:space="preserve"> PAGEREF _Toc84751620 \h </w:instrText>
+              <w:instrText xml:space="preserve"> PAGEREF _Toc85378573 \h </w:instrText>
             </w:r>
             <w:r>
               <w:rPr>
@@ -3797,7 +3797,7 @@
               <w:lang w:val="en-NL" w:eastAsia="en-NL"/>
             </w:rPr>
           </w:pPr>
-          <w:hyperlink w:anchor="_Toc84751621" w:history="1">
+          <w:hyperlink w:anchor="_Toc85378574" w:history="1">
             <w:r>
               <w:rPr>
                 <w:rStyle w:val="Hyperlink"/>
@@ -3839,7 +3839,7 @@
                 <w:noProof/>
                 <w:webHidden/>
               </w:rPr>
-              <w:instrText xml:space="preserve"> PAGEREF _Toc84751621 \h </w:instrText>
+              <w:instrText xml:space="preserve"> PAGEREF _Toc85378574 \h </w:instrText>
             </w:r>
             <w:r>
               <w:rPr>
@@ -3883,7 +3883,7 @@
               <w:lang w:val="en-NL" w:eastAsia="en-NL"/>
             </w:rPr>
           </w:pPr>
-          <w:hyperlink w:anchor="_Toc84751622" w:history="1">
+          <w:hyperlink w:anchor="_Toc85378575" w:history="1">
             <w:r>
               <w:rPr>
                 <w:rStyle w:val="Hyperlink"/>
@@ -3925,7 +3925,7 @@
                 <w:noProof/>
                 <w:webHidden/>
               </w:rPr>
-              <w:instrText xml:space="preserve"> PAGEREF _Toc84751622 \h </w:instrText>
+              <w:instrText xml:space="preserve"> PAGEREF _Toc85378575 \h </w:instrText>
             </w:r>
             <w:r>
               <w:rPr>
@@ -3969,7 +3969,7 @@
               <w:lang w:val="en-NL" w:eastAsia="en-NL"/>
             </w:rPr>
           </w:pPr>
-          <w:hyperlink w:anchor="_Toc84751623" w:history="1">
+          <w:hyperlink w:anchor="_Toc85378576" w:history="1">
             <w:r>
               <w:rPr>
                 <w:rStyle w:val="Hyperlink"/>
@@ -4011,7 +4011,7 @@
                 <w:noProof/>
                 <w:webHidden/>
               </w:rPr>
-              <w:instrText xml:space="preserve"> PAGEREF _Toc84751623 \h </w:instrText>
+              <w:instrText xml:space="preserve"> PAGEREF _Toc85378576 \h </w:instrText>
             </w:r>
             <w:r>
               <w:rPr>
@@ -4055,7 +4055,7 @@
               <w:lang w:val="en-NL" w:eastAsia="en-NL"/>
             </w:rPr>
           </w:pPr>
-          <w:hyperlink w:anchor="_Toc84751624" w:history="1">
+          <w:hyperlink w:anchor="_Toc85378577" w:history="1">
             <w:r>
               <w:rPr>
                 <w:rStyle w:val="Hyperlink"/>
@@ -4097,7 +4097,7 @@
                 <w:noProof/>
                 <w:webHidden/>
               </w:rPr>
-              <w:instrText xml:space="preserve"> PAGEREF _Toc84751624 \h </w:instrText>
+              <w:instrText xml:space="preserve"> PAGEREF _Toc85378577 \h </w:instrText>
             </w:r>
             <w:r>
               <w:rPr>
@@ -4141,7 +4141,7 @@
               <w:lang w:val="en-NL" w:eastAsia="en-NL"/>
             </w:rPr>
           </w:pPr>
-          <w:hyperlink w:anchor="_Toc84751625" w:history="1">
+          <w:hyperlink w:anchor="_Toc85378578" w:history="1">
             <w:r>
               <w:rPr>
                 <w:rStyle w:val="Hyperlink"/>
@@ -4183,7 +4183,7 @@
                 <w:noProof/>
                 <w:webHidden/>
               </w:rPr>
-              <w:instrText xml:space="preserve"> PAGEREF _Toc84751625 \h </w:instrText>
+              <w:instrText xml:space="preserve"> PAGEREF _Toc85378578 \h </w:instrText>
             </w:r>
             <w:r>
               <w:rPr>
@@ -4227,7 +4227,7 @@
               <w:lang w:val="en-NL" w:eastAsia="en-NL"/>
             </w:rPr>
           </w:pPr>
-          <w:hyperlink w:anchor="_Toc84751626" w:history="1">
+          <w:hyperlink w:anchor="_Toc85378579" w:history="1">
             <w:r>
               <w:rPr>
                 <w:rStyle w:val="Hyperlink"/>
@@ -4269,7 +4269,7 @@
                 <w:noProof/>
                 <w:webHidden/>
               </w:rPr>
-              <w:instrText xml:space="preserve"> PAGEREF _Toc84751626 \h </w:instrText>
+              <w:instrText xml:space="preserve"> PAGEREF _Toc85378579 \h </w:instrText>
             </w:r>
             <w:r>
               <w:rPr>
@@ -4313,7 +4313,7 @@
               <w:lang w:val="en-NL" w:eastAsia="en-NL"/>
             </w:rPr>
           </w:pPr>
-          <w:hyperlink w:anchor="_Toc84751627" w:history="1">
+          <w:hyperlink w:anchor="_Toc85378580" w:history="1">
             <w:r>
               <w:rPr>
                 <w:rStyle w:val="Hyperlink"/>
@@ -4356,7 +4356,7 @@
                 <w:noProof/>
                 <w:webHidden/>
               </w:rPr>
-              <w:instrText xml:space="preserve"> PAGEREF _Toc84751627 \h </w:instrText>
+              <w:instrText xml:space="preserve"> PAGEREF _Toc85378580 \h </w:instrText>
             </w:r>
             <w:r>
               <w:rPr>
@@ -4400,7 +4400,7 @@
               <w:lang w:val="en-NL" w:eastAsia="en-NL"/>
             </w:rPr>
           </w:pPr>
-          <w:hyperlink w:anchor="_Toc84751628" w:history="1">
+          <w:hyperlink w:anchor="_Toc85378581" w:history="1">
             <w:r>
               <w:rPr>
                 <w:rStyle w:val="Hyperlink"/>
@@ -4442,7 +4442,7 @@
                 <w:noProof/>
                 <w:webHidden/>
               </w:rPr>
-              <w:instrText xml:space="preserve"> PAGEREF _Toc84751628 \h </w:instrText>
+              <w:instrText xml:space="preserve"> PAGEREF _Toc85378581 \h </w:instrText>
             </w:r>
             <w:r>
               <w:rPr>
@@ -4486,7 +4486,7 @@
               <w:lang w:val="en-NL" w:eastAsia="en-NL"/>
             </w:rPr>
           </w:pPr>
-          <w:hyperlink w:anchor="_Toc84751629" w:history="1">
+          <w:hyperlink w:anchor="_Toc85378582" w:history="1">
             <w:r>
               <w:rPr>
                 <w:rStyle w:val="Hyperlink"/>
@@ -4528,7 +4528,7 @@
                 <w:noProof/>
                 <w:webHidden/>
               </w:rPr>
-              <w:instrText xml:space="preserve"> PAGEREF _Toc84751629 \h </w:instrText>
+              <w:instrText xml:space="preserve"> PAGEREF _Toc85378582 \h </w:instrText>
             </w:r>
             <w:r>
               <w:rPr>
@@ -4572,7 +4572,7 @@
               <w:lang w:val="en-NL" w:eastAsia="en-NL"/>
             </w:rPr>
           </w:pPr>
-          <w:hyperlink w:anchor="_Toc84751630" w:history="1">
+          <w:hyperlink w:anchor="_Toc85378583" w:history="1">
             <w:r>
               <w:rPr>
                 <w:rStyle w:val="Hyperlink"/>
@@ -4614,7 +4614,7 @@
                 <w:noProof/>
                 <w:webHidden/>
               </w:rPr>
-              <w:instrText xml:space="preserve"> PAGEREF _Toc84751630 \h </w:instrText>
+              <w:instrText xml:space="preserve"> PAGEREF _Toc85378583 \h </w:instrText>
             </w:r>
             <w:r>
               <w:rPr>
@@ -4682,7 +4682,7 @@
           <w:noProof/>
         </w:rPr>
       </w:pPr>
-      <w:bookmarkStart w:id="0" w:name="_Toc84751581"/>
+      <w:bookmarkStart w:id="0" w:name="_Toc85378534"/>
       <w:r>
         <w:lastRenderedPageBreak/>
         <w:t>Introduction</w:t>
@@ -4846,7 +4846,7 @@
       <w:pPr>
         <w:pStyle w:val="Heading1"/>
       </w:pPr>
-      <w:bookmarkStart w:id="1" w:name="_Toc84751582"/>
+      <w:bookmarkStart w:id="1" w:name="_Toc85378535"/>
       <w:r>
         <w:t>C</w:t>
       </w:r>
@@ -4868,7 +4868,7 @@
       <w:pPr>
         <w:pStyle w:val="Heading2"/>
       </w:pPr>
-      <w:bookmarkStart w:id="2" w:name="_Toc84751583"/>
+      <w:bookmarkStart w:id="2" w:name="_Toc85378536"/>
       <w:r>
         <w:t>For the first time</w:t>
       </w:r>
@@ -4919,7 +4919,7 @@
       <w:pPr>
         <w:pStyle w:val="Heading2"/>
       </w:pPr>
-      <w:bookmarkStart w:id="3" w:name="_Toc84751584"/>
+      <w:bookmarkStart w:id="3" w:name="_Toc85378537"/>
       <w:r>
         <w:t>When connection is lost for whatever reason</w:t>
       </w:r>
@@ -5035,7 +5035,7 @@
       <w:pPr>
         <w:pStyle w:val="Heading1"/>
       </w:pPr>
-      <w:bookmarkStart w:id="4" w:name="_Toc84751585"/>
+      <w:bookmarkStart w:id="4" w:name="_Toc85378538"/>
       <w:r>
         <w:t>Way of working</w:t>
       </w:r>
@@ -5045,7 +5045,7 @@
       <w:pPr>
         <w:pStyle w:val="Heading2"/>
       </w:pPr>
-      <w:bookmarkStart w:id="5" w:name="_Toc84751586"/>
+      <w:bookmarkStart w:id="5" w:name="_Toc85378539"/>
       <w:r>
         <w:t>For</w:t>
       </w:r>
@@ -6342,7 +6342,7 @@
       <w:pPr>
         <w:pStyle w:val="Heading2"/>
       </w:pPr>
-      <w:bookmarkStart w:id="6" w:name="_Toc84751587"/>
+      <w:bookmarkStart w:id="6" w:name="_Toc85378540"/>
       <w:r>
         <w:t xml:space="preserve">For </w:t>
       </w:r>
@@ -6494,7 +6494,7 @@
       <w:pPr>
         <w:pStyle w:val="Heading2"/>
       </w:pPr>
-      <w:bookmarkStart w:id="7" w:name="_Toc84751588"/>
+      <w:bookmarkStart w:id="7" w:name="_Toc85378541"/>
       <w:r>
         <w:t>About Docker</w:t>
       </w:r>
@@ -6752,7 +6752,7 @@
       <w:pPr>
         <w:pStyle w:val="Heading2"/>
       </w:pPr>
-      <w:bookmarkStart w:id="8" w:name="_Toc84751589"/>
+      <w:bookmarkStart w:id="8" w:name="_Toc85378542"/>
       <w:r>
         <w:t>In</w:t>
       </w:r>
@@ -6811,7 +6811,7 @@
       <w:pPr>
         <w:pStyle w:val="Heading1"/>
       </w:pPr>
-      <w:bookmarkStart w:id="9" w:name="_Toc84751590"/>
+      <w:bookmarkStart w:id="9" w:name="_Toc85378543"/>
       <w:r>
         <w:t xml:space="preserve">From </w:t>
       </w:r>
@@ -6853,7 +6853,7 @@
       <w:pPr>
         <w:pStyle w:val="Heading2"/>
       </w:pPr>
-      <w:bookmarkStart w:id="10" w:name="_Toc84751591"/>
+      <w:bookmarkStart w:id="10" w:name="_Toc85378544"/>
       <w:r>
         <w:lastRenderedPageBreak/>
         <w:t>Additions / changes in hardware</w:t>
@@ -7350,14 +7350,27 @@
       <w:r>
         <w:t xml:space="preserve">Figure </w:t>
       </w:r>
-      <w:fldSimple w:instr=" SEQ Figure \* ARABIC ">
-        <w:r>
-          <w:rPr>
-            <w:noProof/>
-          </w:rPr>
-          <w:t>1</w:t>
-        </w:r>
-      </w:fldSimple>
+      <w:r>
+        <w:fldChar w:fldCharType="begin"/>
+      </w:r>
+      <w:r>
+        <w:instrText xml:space="preserve"> SEQ Figure \* ARABIC </w:instrText>
+      </w:r>
+      <w:r>
+        <w:fldChar w:fldCharType="separate"/>
+      </w:r>
+      <w:r>
+        <w:rPr>
+          <w:noProof/>
+        </w:rPr>
+        <w:t>1</w:t>
+      </w:r>
+      <w:r>
+        <w:rPr>
+          <w:noProof/>
+        </w:rPr>
+        <w:fldChar w:fldCharType="end"/>
+      </w:r>
       <w:r>
         <w:rPr>
           <w:lang w:val="en-US"/>
@@ -7467,14 +7480,27 @@
       <w:r>
         <w:t xml:space="preserve">Figure </w:t>
       </w:r>
-      <w:fldSimple w:instr=" SEQ Figure \* ARABIC ">
-        <w:r>
-          <w:rPr>
-            <w:noProof/>
-          </w:rPr>
-          <w:t>2</w:t>
-        </w:r>
-      </w:fldSimple>
+      <w:r>
+        <w:fldChar w:fldCharType="begin"/>
+      </w:r>
+      <w:r>
+        <w:instrText xml:space="preserve"> SEQ Figure \* ARABIC </w:instrText>
+      </w:r>
+      <w:r>
+        <w:fldChar w:fldCharType="separate"/>
+      </w:r>
+      <w:r>
+        <w:rPr>
+          <w:noProof/>
+        </w:rPr>
+        <w:t>2</w:t>
+      </w:r>
+      <w:r>
+        <w:rPr>
+          <w:noProof/>
+        </w:rPr>
+        <w:fldChar w:fldCharType="end"/>
+      </w:r>
       <w:r>
         <w:rPr>
           <w:lang w:val="en-US"/>
@@ -7613,27 +7639,14 @@
                             <w:r>
                               <w:t xml:space="preserve">Figure </w:t>
                             </w:r>
-                            <w:r>
-                              <w:fldChar w:fldCharType="begin"/>
-                            </w:r>
-                            <w:r>
-                              <w:instrText xml:space="preserve"> SEQ Figure \* ARABIC </w:instrText>
-                            </w:r>
-                            <w:r>
-                              <w:fldChar w:fldCharType="separate"/>
-                            </w:r>
-                            <w:r>
-                              <w:rPr>
-                                <w:noProof/>
-                              </w:rPr>
-                              <w:t>3</w:t>
-                            </w:r>
-                            <w:r>
-                              <w:rPr>
-                                <w:noProof/>
-                              </w:rPr>
-                              <w:fldChar w:fldCharType="end"/>
-                            </w:r>
+                            <w:fldSimple w:instr=" SEQ Figure \* ARABIC ">
+                              <w:r>
+                                <w:rPr>
+                                  <w:noProof/>
+                                </w:rPr>
+                                <w:t>3</w:t>
+                              </w:r>
+                            </w:fldSimple>
                             <w:r>
                               <w:rPr>
                                 <w:lang w:val="en-US"/>
@@ -7675,27 +7688,14 @@
                       <w:r>
                         <w:t xml:space="preserve">Figure </w:t>
                       </w:r>
-                      <w:r>
-                        <w:fldChar w:fldCharType="begin"/>
-                      </w:r>
-                      <w:r>
-                        <w:instrText xml:space="preserve"> SEQ Figure \* ARABIC </w:instrText>
-                      </w:r>
-                      <w:r>
-                        <w:fldChar w:fldCharType="separate"/>
-                      </w:r>
-                      <w:r>
-                        <w:rPr>
-                          <w:noProof/>
-                        </w:rPr>
-                        <w:t>3</w:t>
-                      </w:r>
-                      <w:r>
-                        <w:rPr>
-                          <w:noProof/>
-                        </w:rPr>
-                        <w:fldChar w:fldCharType="end"/>
-                      </w:r>
+                      <w:fldSimple w:instr=" SEQ Figure \* ARABIC ">
+                        <w:r>
+                          <w:rPr>
+                            <w:noProof/>
+                          </w:rPr>
+                          <w:t>3</w:t>
+                        </w:r>
+                      </w:fldSimple>
                       <w:r>
                         <w:rPr>
                           <w:lang w:val="en-US"/>
@@ -7836,27 +7836,14 @@
                             <w:r>
                               <w:t xml:space="preserve">Figure </w:t>
                             </w:r>
-                            <w:r>
-                              <w:fldChar w:fldCharType="begin"/>
-                            </w:r>
-                            <w:r>
-                              <w:instrText xml:space="preserve"> SEQ Figure \* ARABIC </w:instrText>
-                            </w:r>
-                            <w:r>
-                              <w:fldChar w:fldCharType="separate"/>
-                            </w:r>
-                            <w:r>
-                              <w:rPr>
-                                <w:noProof/>
-                              </w:rPr>
-                              <w:t>4</w:t>
-                            </w:r>
-                            <w:r>
-                              <w:rPr>
-                                <w:noProof/>
-                              </w:rPr>
-                              <w:fldChar w:fldCharType="end"/>
-                            </w:r>
+                            <w:fldSimple w:instr=" SEQ Figure \* ARABIC ">
+                              <w:r>
+                                <w:rPr>
+                                  <w:noProof/>
+                                </w:rPr>
+                                <w:t>4</w:t>
+                              </w:r>
+                            </w:fldSimple>
                             <w:r>
                               <w:rPr>
                                 <w:lang w:val="en-US"/>
@@ -7894,27 +7881,14 @@
                       <w:r>
                         <w:t xml:space="preserve">Figure </w:t>
                       </w:r>
-                      <w:r>
-                        <w:fldChar w:fldCharType="begin"/>
-                      </w:r>
-                      <w:r>
-                        <w:instrText xml:space="preserve"> SEQ Figure \* ARABIC </w:instrText>
-                      </w:r>
-                      <w:r>
-                        <w:fldChar w:fldCharType="separate"/>
-                      </w:r>
-                      <w:r>
-                        <w:rPr>
-                          <w:noProof/>
-                        </w:rPr>
-                        <w:t>4</w:t>
-                      </w:r>
-                      <w:r>
-                        <w:rPr>
-                          <w:noProof/>
-                        </w:rPr>
-                        <w:fldChar w:fldCharType="end"/>
-                      </w:r>
+                      <w:fldSimple w:instr=" SEQ Figure \* ARABIC ">
+                        <w:r>
+                          <w:rPr>
+                            <w:noProof/>
+                          </w:rPr>
+                          <w:t>4</w:t>
+                        </w:r>
+                      </w:fldSimple>
                       <w:r>
                         <w:rPr>
                           <w:lang w:val="en-US"/>
@@ -7935,7 +7909,7 @@
       <w:pPr>
         <w:pStyle w:val="Heading2"/>
       </w:pPr>
-      <w:bookmarkStart w:id="11" w:name="_Toc84751592"/>
+      <w:bookmarkStart w:id="11" w:name="_Toc85378545"/>
       <w:r>
         <w:lastRenderedPageBreak/>
         <w:t>Additions /</w:t>
@@ -9183,7 +9157,7 @@
       <w:pPr>
         <w:pStyle w:val="Heading1"/>
       </w:pPr>
-      <w:bookmarkStart w:id="12" w:name="_Toc84751593"/>
+      <w:bookmarkStart w:id="12" w:name="_Toc85378546"/>
       <w:r>
         <w:lastRenderedPageBreak/>
         <w:t>Topics</w:t>
@@ -9229,7 +9203,7 @@
       <w:bookmarkStart w:id="20" w:name="_Toc483165085"/>
       <w:bookmarkStart w:id="21" w:name="_Toc483165229"/>
       <w:bookmarkStart w:id="22" w:name="_Toc488004924"/>
-      <w:bookmarkStart w:id="23" w:name="_Toc84751594"/>
+      <w:bookmarkStart w:id="23" w:name="_Toc85378547"/>
       <w:proofErr w:type="spellStart"/>
       <w:r>
         <w:t>Wifi</w:t>
@@ -9402,7 +9376,7 @@
       <w:pPr>
         <w:pStyle w:val="Heading2"/>
       </w:pPr>
-      <w:bookmarkStart w:id="24" w:name="_Toc84751595"/>
+      <w:bookmarkStart w:id="24" w:name="_Toc85378548"/>
       <w:proofErr w:type="spellStart"/>
       <w:r>
         <w:t>Wifi</w:t>
@@ -9417,7 +9391,7 @@
       <w:pPr>
         <w:pStyle w:val="Heading3"/>
       </w:pPr>
-      <w:bookmarkStart w:id="25" w:name="_Toc84751596"/>
+      <w:bookmarkStart w:id="25" w:name="_Toc85378549"/>
       <w:r>
         <w:t xml:space="preserve">Video </w:t>
       </w:r>
@@ -9777,27 +9751,14 @@
                             <w:r>
                               <w:t xml:space="preserve">Figure </w:t>
                             </w:r>
-                            <w:r>
-                              <w:fldChar w:fldCharType="begin"/>
-                            </w:r>
-                            <w:r>
-                              <w:instrText xml:space="preserve"> SEQ Figure \* ARABIC </w:instrText>
-                            </w:r>
-                            <w:r>
-                              <w:fldChar w:fldCharType="separate"/>
-                            </w:r>
-                            <w:r>
-                              <w:rPr>
-                                <w:noProof/>
-                              </w:rPr>
-                              <w:t>5</w:t>
-                            </w:r>
-                            <w:r>
-                              <w:rPr>
-                                <w:noProof/>
-                              </w:rPr>
-                              <w:fldChar w:fldCharType="end"/>
-                            </w:r>
+                            <w:fldSimple w:instr=" SEQ Figure \* ARABIC ">
+                              <w:r>
+                                <w:rPr>
+                                  <w:noProof/>
+                                </w:rPr>
+                                <w:t>5</w:t>
+                              </w:r>
+                            </w:fldSimple>
                             <w:r>
                               <w:rPr>
                                 <w:lang w:val="en-US"/>
@@ -9838,27 +9799,14 @@
                       <w:r>
                         <w:t xml:space="preserve">Figure </w:t>
                       </w:r>
-                      <w:r>
-                        <w:fldChar w:fldCharType="begin"/>
-                      </w:r>
-                      <w:r>
-                        <w:instrText xml:space="preserve"> SEQ Figure \* ARABIC </w:instrText>
-                      </w:r>
-                      <w:r>
-                        <w:fldChar w:fldCharType="separate"/>
-                      </w:r>
-                      <w:r>
-                        <w:rPr>
-                          <w:noProof/>
-                        </w:rPr>
-                        <w:t>5</w:t>
-                      </w:r>
-                      <w:r>
-                        <w:rPr>
-                          <w:noProof/>
-                        </w:rPr>
-                        <w:fldChar w:fldCharType="end"/>
-                      </w:r>
+                      <w:fldSimple w:instr=" SEQ Figure \* ARABIC ">
+                        <w:r>
+                          <w:rPr>
+                            <w:noProof/>
+                          </w:rPr>
+                          <w:t>5</w:t>
+                        </w:r>
+                      </w:fldSimple>
                       <w:r>
                         <w:rPr>
                           <w:lang w:val="en-US"/>
@@ -10209,7 +10157,7 @@
       <w:pPr>
         <w:pStyle w:val="Heading3"/>
       </w:pPr>
-      <w:bookmarkStart w:id="26" w:name="_Toc84751597"/>
+      <w:bookmarkStart w:id="26" w:name="_Toc85378550"/>
       <w:r>
         <w:t>External antenna for the Raspberry Pi</w:t>
       </w:r>
@@ -10298,7 +10246,7 @@
       <w:pPr>
         <w:pStyle w:val="Heading4"/>
       </w:pPr>
-      <w:bookmarkStart w:id="27" w:name="_Toc84751598"/>
+      <w:bookmarkStart w:id="27" w:name="_Toc85378551"/>
       <w:r>
         <w:t xml:space="preserve">External USB </w:t>
       </w:r>
@@ -10514,7 +10462,7 @@
       <w:pPr>
         <w:pStyle w:val="Heading4"/>
       </w:pPr>
-      <w:bookmarkStart w:id="28" w:name="_Toc84751599"/>
+      <w:bookmarkStart w:id="28" w:name="_Toc85378552"/>
       <w:r>
         <w:t>External Antenna</w:t>
       </w:r>
@@ -10589,27 +10537,14 @@
                             <w:r>
                               <w:t xml:space="preserve">Figure </w:t>
                             </w:r>
-                            <w:r>
-                              <w:fldChar w:fldCharType="begin"/>
-                            </w:r>
-                            <w:r>
-                              <w:instrText xml:space="preserve"> SEQ Figure \* ARABIC </w:instrText>
-                            </w:r>
-                            <w:r>
-                              <w:fldChar w:fldCharType="separate"/>
-                            </w:r>
-                            <w:r>
-                              <w:rPr>
-                                <w:noProof/>
-                              </w:rPr>
-                              <w:t>6</w:t>
-                            </w:r>
-                            <w:r>
-                              <w:rPr>
-                                <w:noProof/>
-                              </w:rPr>
-                              <w:fldChar w:fldCharType="end"/>
-                            </w:r>
+                            <w:fldSimple w:instr=" SEQ Figure \* ARABIC ">
+                              <w:r>
+                                <w:rPr>
+                                  <w:noProof/>
+                                </w:rPr>
+                                <w:t>6</w:t>
+                              </w:r>
+                            </w:fldSimple>
                             <w:r>
                               <w:rPr>
                                 <w:lang w:val="en-US"/>
@@ -10650,27 +10585,14 @@
                       <w:r>
                         <w:t xml:space="preserve">Figure </w:t>
                       </w:r>
-                      <w:r>
-                        <w:fldChar w:fldCharType="begin"/>
-                      </w:r>
-                      <w:r>
-                        <w:instrText xml:space="preserve"> SEQ Figure \* ARABIC </w:instrText>
-                      </w:r>
-                      <w:r>
-                        <w:fldChar w:fldCharType="separate"/>
-                      </w:r>
-                      <w:r>
-                        <w:rPr>
-                          <w:noProof/>
-                        </w:rPr>
-                        <w:t>6</w:t>
-                      </w:r>
-                      <w:r>
-                        <w:rPr>
-                          <w:noProof/>
-                        </w:rPr>
-                        <w:fldChar w:fldCharType="end"/>
-                      </w:r>
+                      <w:fldSimple w:instr=" SEQ Figure \* ARABIC ">
+                        <w:r>
+                          <w:rPr>
+                            <w:noProof/>
+                          </w:rPr>
+                          <w:t>6</w:t>
+                        </w:r>
+                      </w:fldSimple>
                       <w:r>
                         <w:rPr>
                           <w:lang w:val="en-US"/>
@@ -10805,7 +10727,7 @@
       <w:pPr>
         <w:pStyle w:val="Heading3"/>
       </w:pPr>
-      <w:bookmarkStart w:id="29" w:name="_Toc84751600"/>
+      <w:bookmarkStart w:id="29" w:name="_Toc85378553"/>
       <w:r>
         <w:t>Access points and roaming</w:t>
       </w:r>
@@ -10989,7 +10911,7 @@
       <w:pPr>
         <w:pStyle w:val="Heading2"/>
       </w:pPr>
-      <w:bookmarkStart w:id="30" w:name="_Toc84751601"/>
+      <w:bookmarkStart w:id="30" w:name="_Toc85378554"/>
       <w:r>
         <w:t xml:space="preserve">Accessing the </w:t>
       </w:r>
@@ -11568,7 +11490,7 @@
       <w:pPr>
         <w:pStyle w:val="Heading2"/>
       </w:pPr>
-      <w:bookmarkStart w:id="31" w:name="_Toc84751602"/>
+      <w:bookmarkStart w:id="31" w:name="_Toc85378555"/>
       <w:r>
         <w:t>Communication between the Docker container and the Raspberry host</w:t>
       </w:r>
@@ -12019,7 +11941,7 @@
       <w:pPr>
         <w:pStyle w:val="Heading2"/>
       </w:pPr>
-      <w:bookmarkStart w:id="32" w:name="_Toc84751603"/>
+      <w:bookmarkStart w:id="32" w:name="_Toc85378556"/>
       <w:r>
         <w:t xml:space="preserve">Start and </w:t>
       </w:r>
@@ -12380,7 +12302,7 @@
       <w:pPr>
         <w:pStyle w:val="Heading2"/>
       </w:pPr>
-      <w:bookmarkStart w:id="33" w:name="_Toc84751604"/>
+      <w:bookmarkStart w:id="33" w:name="_Toc85378557"/>
       <w:r>
         <w:t xml:space="preserve">Improved </w:t>
       </w:r>
@@ -12550,7 +12472,7 @@
       <w:pPr>
         <w:pStyle w:val="Heading3"/>
       </w:pPr>
-      <w:bookmarkStart w:id="34" w:name="_Toc84751605"/>
+      <w:bookmarkStart w:id="34" w:name="_Toc85378558"/>
       <w:r>
         <w:t>Increase resolution in launch/</w:t>
       </w:r>
@@ -12627,7 +12549,7 @@
       <w:pPr>
         <w:pStyle w:val="Heading3"/>
       </w:pPr>
-      <w:bookmarkStart w:id="35" w:name="_Toc84751606"/>
+      <w:bookmarkStart w:id="35" w:name="_Toc85378559"/>
       <w:r>
         <w:t>MJPEG</w:t>
       </w:r>
@@ -13476,7 +13398,7 @@
       <w:pPr>
         <w:pStyle w:val="Heading3"/>
       </w:pPr>
-      <w:bookmarkStart w:id="36" w:name="_Toc84751607"/>
+      <w:bookmarkStart w:id="36" w:name="_Toc85378560"/>
       <w:proofErr w:type="spellStart"/>
       <w:r>
         <w:t>GStreamer</w:t>
@@ -13937,7 +13859,7 @@
       <w:pPr>
         <w:pStyle w:val="Heading3"/>
       </w:pPr>
-      <w:bookmarkStart w:id="37" w:name="_Toc84751608"/>
+      <w:bookmarkStart w:id="37" w:name="_Toc85378561"/>
       <w:r>
         <w:t>Pi H264 To Browser</w:t>
       </w:r>
@@ -14107,7 +14029,7 @@
       <w:pPr>
         <w:pStyle w:val="Heading3"/>
       </w:pPr>
-      <w:bookmarkStart w:id="38" w:name="_Toc84751609"/>
+      <w:bookmarkStart w:id="38" w:name="_Toc85378562"/>
       <w:r>
         <w:t>UV4L</w:t>
       </w:r>
@@ -14149,7 +14071,7 @@
           <w:lang w:val="en-US"/>
         </w:rPr>
       </w:pPr>
-      <w:bookmarkStart w:id="39" w:name="_Toc84751610"/>
+      <w:bookmarkStart w:id="39" w:name="_Toc85378563"/>
       <w:r>
         <w:t>MJPEG encoding</w:t>
       </w:r>
@@ -15017,7 +14939,7 @@
       <w:pPr>
         <w:pStyle w:val="Heading4"/>
       </w:pPr>
-      <w:bookmarkStart w:id="40" w:name="_Toc84751611"/>
+      <w:bookmarkStart w:id="40" w:name="_Toc85378564"/>
       <w:r>
         <w:t>H</w:t>
       </w:r>
@@ -15952,7 +15874,7 @@
       <w:pPr>
         <w:pStyle w:val="Heading3"/>
       </w:pPr>
-      <w:bookmarkStart w:id="41" w:name="_Toc84751612"/>
+      <w:bookmarkStart w:id="41" w:name="_Toc85378565"/>
       <w:proofErr w:type="spellStart"/>
       <w:r>
         <w:t>Rpi</w:t>
@@ -17035,7 +16957,7 @@
       <w:pPr>
         <w:pStyle w:val="Heading3"/>
       </w:pPr>
-      <w:bookmarkStart w:id="42" w:name="_Toc84751613"/>
+      <w:bookmarkStart w:id="42" w:name="_Toc85378566"/>
       <w:proofErr w:type="spellStart"/>
       <w:r>
         <w:t>EasyRTC</w:t>
@@ -17352,7 +17274,7 @@
       <w:pPr>
         <w:pStyle w:val="Heading3"/>
       </w:pPr>
-      <w:bookmarkStart w:id="43" w:name="_Toc84751614"/>
+      <w:bookmarkStart w:id="43" w:name="_Toc85378567"/>
       <w:proofErr w:type="spellStart"/>
       <w:r>
         <w:t>Jitsi</w:t>
@@ -17429,7 +17351,7 @@
       <w:pPr>
         <w:pStyle w:val="Heading3"/>
       </w:pPr>
-      <w:bookmarkStart w:id="44" w:name="_Toc84751615"/>
+      <w:bookmarkStart w:id="44" w:name="_Toc85378568"/>
       <w:r>
         <w:t>Chrome WebRTC</w:t>
       </w:r>
@@ -19403,7 +19325,7 @@
       <w:pPr>
         <w:pStyle w:val="Heading2"/>
       </w:pPr>
-      <w:bookmarkStart w:id="45" w:name="_Toc84751616"/>
+      <w:bookmarkStart w:id="45" w:name="_Toc85378569"/>
       <w:r>
         <w:t>Low Power ATmega328</w:t>
       </w:r>
@@ -19551,7 +19473,7 @@
       <w:pPr>
         <w:pStyle w:val="Heading2"/>
       </w:pPr>
-      <w:bookmarkStart w:id="46" w:name="_Toc84751617"/>
+      <w:bookmarkStart w:id="46" w:name="_Toc85378570"/>
       <w:r>
         <w:lastRenderedPageBreak/>
         <w:t>Adding Audio</w:t>
@@ -19616,14 +19538,27 @@
                             <w:r>
                               <w:t xml:space="preserve">Figure </w:t>
                             </w:r>
-                            <w:fldSimple w:instr=" SEQ Figure \* ARABIC ">
-                              <w:r>
-                                <w:rPr>
-                                  <w:noProof/>
-                                </w:rPr>
-                                <w:t>7</w:t>
-                              </w:r>
-                            </w:fldSimple>
+                            <w:r>
+                              <w:fldChar w:fldCharType="begin"/>
+                            </w:r>
+                            <w:r>
+                              <w:instrText xml:space="preserve"> SEQ Figure \* ARABIC </w:instrText>
+                            </w:r>
+                            <w:r>
+                              <w:fldChar w:fldCharType="separate"/>
+